<commit_message>
Scriptie - begonnen aan Theoretisch Kader
</commit_message>
<xml_diff>
--- a/Scriptie.docx
+++ b/Scriptie.docx
@@ -48,6 +48,7 @@
               <w:dataBinding w:prefixMappings="xmlns:ns0='http://purl.org/dc/elements/1.1/' xmlns:ns1='http://schemas.openxmlformats.org/package/2006/metadata/core-properties' " w:xpath="/ns1:coreProperties[1]/ns0:title[1]" w:storeItemID="{6C3C8BC8-F283-45AE-878A-BAB7291924A1}"/>
               <w:text/>
             </w:sdtPr>
+            <w:sdtEndPr/>
             <w:sdtContent>
               <w:p>
                 <w:pPr>
@@ -660,6 +661,7 @@
             <w:dataBinding w:prefixMappings="xmlns:ns0='http://purl.org/dc/elements/1.1/' xmlns:ns1='http://schemas.openxmlformats.org/package/2006/metadata/core-properties' " w:xpath="/ns1:coreProperties[1]/ns0:creator[1]" w:storeItemID="{6C3C8BC8-F283-45AE-878A-BAB7291924A1}"/>
             <w:text/>
           </w:sdtPr>
+          <w:sdtEndPr/>
           <w:sdtContent>
             <w:tc>
               <w:tcPr>
@@ -769,7 +771,7 @@
               <w:rPr>
                 <w:noProof/>
               </w:rPr>
-              <w:t>24-5-2018</w:t>
+              <w:t>28-5-2018</w:t>
             </w:r>
             <w:r>
               <w:fldChar w:fldCharType="end"/>
@@ -924,7 +926,7 @@
           <w:numId w:val="0"/>
         </w:numPr>
       </w:pPr>
-      <w:bookmarkStart w:id="1" w:name="_Toc514946078"/>
+      <w:bookmarkStart w:id="1" w:name="_Toc515276481"/>
       <w:r>
         <w:lastRenderedPageBreak/>
         <w:t>Voorwoord</w:t>
@@ -944,7 +946,7 @@
           <w:numId w:val="0"/>
         </w:numPr>
       </w:pPr>
-      <w:bookmarkStart w:id="2" w:name="_Toc514946079"/>
+      <w:bookmarkStart w:id="2" w:name="_Toc515276482"/>
       <w:r>
         <w:lastRenderedPageBreak/>
         <w:t>Managementsamenvatting</w:t>
@@ -999,8 +1001,6 @@
             </w:rPr>
             <w:t>Inhoudsopgave</w:t>
           </w:r>
-          <w:bookmarkStart w:id="3" w:name="_GoBack"/>
-          <w:bookmarkEnd w:id="3"/>
         </w:p>
         <w:p/>
         <w:p/>
@@ -1024,7 +1024,7 @@
           <w:r>
             <w:fldChar w:fldCharType="separate"/>
           </w:r>
-          <w:hyperlink w:anchor="_Toc514946078" w:history="1">
+          <w:hyperlink w:anchor="_Toc515276481" w:history="1">
             <w:r>
               <w:rPr>
                 <w:rStyle w:val="Hyperlink"/>
@@ -1047,7 +1047,7 @@
               <w:rPr>
                 <w:webHidden/>
               </w:rPr>
-              <w:instrText xml:space="preserve"> PAGEREF _Toc514946078 \h </w:instrText>
+              <w:instrText xml:space="preserve"> PAGEREF _Toc515276481 \h </w:instrText>
             </w:r>
             <w:r>
               <w:rPr>
@@ -1085,7 +1085,7 @@
               <w:szCs w:val="22"/>
             </w:rPr>
           </w:pPr>
-          <w:hyperlink w:anchor="_Toc514946079" w:history="1">
+          <w:hyperlink w:anchor="_Toc515276482" w:history="1">
             <w:r>
               <w:rPr>
                 <w:rStyle w:val="Hyperlink"/>
@@ -1108,7 +1108,7 @@
               <w:rPr>
                 <w:webHidden/>
               </w:rPr>
-              <w:instrText xml:space="preserve"> PAGEREF _Toc514946079 \h </w:instrText>
+              <w:instrText xml:space="preserve"> PAGEREF _Toc515276482 \h </w:instrText>
             </w:r>
             <w:r>
               <w:rPr>
@@ -1146,7 +1146,7 @@
               <w:szCs w:val="22"/>
             </w:rPr>
           </w:pPr>
-          <w:hyperlink w:anchor="_Toc514946080" w:history="1">
+          <w:hyperlink w:anchor="_Toc515276483" w:history="1">
             <w:r>
               <w:rPr>
                 <w:rStyle w:val="Hyperlink"/>
@@ -1169,7 +1169,7 @@
               <w:rPr>
                 <w:webHidden/>
               </w:rPr>
-              <w:instrText xml:space="preserve"> PAGEREF _Toc514946080 \h </w:instrText>
+              <w:instrText xml:space="preserve"> PAGEREF _Toc515276483 \h </w:instrText>
             </w:r>
             <w:r>
               <w:rPr>
@@ -1207,7 +1207,7 @@
               <w:szCs w:val="22"/>
             </w:rPr>
           </w:pPr>
-          <w:hyperlink w:anchor="_Toc514946081" w:history="1">
+          <w:hyperlink w:anchor="_Toc515276484" w:history="1">
             <w:r>
               <w:rPr>
                 <w:rStyle w:val="Hyperlink"/>
@@ -1230,7 +1230,7 @@
               <w:rPr>
                 <w:webHidden/>
               </w:rPr>
-              <w:instrText xml:space="preserve"> PAGEREF _Toc514946081 \h </w:instrText>
+              <w:instrText xml:space="preserve"> PAGEREF _Toc515276484 \h </w:instrText>
             </w:r>
             <w:r>
               <w:rPr>
@@ -1268,7 +1268,7 @@
               <w:szCs w:val="22"/>
             </w:rPr>
           </w:pPr>
-          <w:hyperlink w:anchor="_Toc514946082" w:history="1">
+          <w:hyperlink w:anchor="_Toc515276485" w:history="1">
             <w:r>
               <w:rPr>
                 <w:rStyle w:val="Hyperlink"/>
@@ -1291,7 +1291,7 @@
               <w:rPr>
                 <w:webHidden/>
               </w:rPr>
-              <w:instrText xml:space="preserve"> PAGEREF _Toc514946082 \h </w:instrText>
+              <w:instrText xml:space="preserve"> PAGEREF _Toc515276485 \h </w:instrText>
             </w:r>
             <w:r>
               <w:rPr>
@@ -1329,7 +1329,7 @@
               <w:szCs w:val="22"/>
             </w:rPr>
           </w:pPr>
-          <w:hyperlink w:anchor="_Toc514946083" w:history="1">
+          <w:hyperlink w:anchor="_Toc515276486" w:history="1">
             <w:r>
               <w:rPr>
                 <w:rStyle w:val="Hyperlink"/>
@@ -1368,7 +1368,7 @@
               <w:rPr>
                 <w:webHidden/>
               </w:rPr>
-              <w:instrText xml:space="preserve"> PAGEREF _Toc514946083 \h </w:instrText>
+              <w:instrText xml:space="preserve"> PAGEREF _Toc515276486 \h </w:instrText>
             </w:r>
             <w:r>
               <w:rPr>
@@ -1406,7 +1406,7 @@
               <w:szCs w:val="22"/>
             </w:rPr>
           </w:pPr>
-          <w:hyperlink w:anchor="_Toc514946084" w:history="1">
+          <w:hyperlink w:anchor="_Toc515276487" w:history="1">
             <w:r>
               <w:rPr>
                 <w:rStyle w:val="Hyperlink"/>
@@ -1445,7 +1445,7 @@
               <w:rPr>
                 <w:webHidden/>
               </w:rPr>
-              <w:instrText xml:space="preserve"> PAGEREF _Toc514946084 \h </w:instrText>
+              <w:instrText xml:space="preserve"> PAGEREF _Toc515276487 \h </w:instrText>
             </w:r>
             <w:r>
               <w:rPr>
@@ -1482,7 +1482,7 @@
               <w:szCs w:val="22"/>
             </w:rPr>
           </w:pPr>
-          <w:hyperlink w:anchor="_Toc514946085" w:history="1">
+          <w:hyperlink w:anchor="_Toc515276488" w:history="1">
             <w:r>
               <w:rPr>
                 <w:rStyle w:val="Hyperlink"/>
@@ -1520,7 +1520,7 @@
               <w:rPr>
                 <w:webHidden/>
               </w:rPr>
-              <w:instrText xml:space="preserve"> PAGEREF _Toc514946085 \h </w:instrText>
+              <w:instrText xml:space="preserve"> PAGEREF _Toc515276488 \h </w:instrText>
             </w:r>
             <w:r>
               <w:rPr>
@@ -1557,7 +1557,7 @@
               <w:szCs w:val="22"/>
             </w:rPr>
           </w:pPr>
-          <w:hyperlink w:anchor="_Toc514946086" w:history="1">
+          <w:hyperlink w:anchor="_Toc515276489" w:history="1">
             <w:r>
               <w:rPr>
                 <w:rStyle w:val="Hyperlink"/>
@@ -1595,7 +1595,7 @@
               <w:rPr>
                 <w:webHidden/>
               </w:rPr>
-              <w:instrText xml:space="preserve"> PAGEREF _Toc514946086 \h </w:instrText>
+              <w:instrText xml:space="preserve"> PAGEREF _Toc515276489 \h </w:instrText>
             </w:r>
             <w:r>
               <w:rPr>
@@ -1632,7 +1632,7 @@
               <w:szCs w:val="22"/>
             </w:rPr>
           </w:pPr>
-          <w:hyperlink w:anchor="_Toc514946087" w:history="1">
+          <w:hyperlink w:anchor="_Toc515276490" w:history="1">
             <w:r>
               <w:rPr>
                 <w:rStyle w:val="Hyperlink"/>
@@ -1670,7 +1670,7 @@
               <w:rPr>
                 <w:webHidden/>
               </w:rPr>
-              <w:instrText xml:space="preserve"> PAGEREF _Toc514946087 \h </w:instrText>
+              <w:instrText xml:space="preserve"> PAGEREF _Toc515276490 \h </w:instrText>
             </w:r>
             <w:r>
               <w:rPr>
@@ -1708,7 +1708,7 @@
               <w:szCs w:val="22"/>
             </w:rPr>
           </w:pPr>
-          <w:hyperlink w:anchor="_Toc514946088" w:history="1">
+          <w:hyperlink w:anchor="_Toc515276491" w:history="1">
             <w:r>
               <w:rPr>
                 <w:rStyle w:val="Hyperlink"/>
@@ -1747,7 +1747,7 @@
               <w:rPr>
                 <w:webHidden/>
               </w:rPr>
-              <w:instrText xml:space="preserve"> PAGEREF _Toc514946088 \h </w:instrText>
+              <w:instrText xml:space="preserve"> PAGEREF _Toc515276491 \h </w:instrText>
             </w:r>
             <w:r>
               <w:rPr>
@@ -1784,7 +1784,7 @@
               <w:szCs w:val="22"/>
             </w:rPr>
           </w:pPr>
-          <w:hyperlink w:anchor="_Toc514946089" w:history="1">
+          <w:hyperlink w:anchor="_Toc515276492" w:history="1">
             <w:r>
               <w:rPr>
                 <w:rStyle w:val="Hyperlink"/>
@@ -1822,7 +1822,7 @@
               <w:rPr>
                 <w:webHidden/>
               </w:rPr>
-              <w:instrText xml:space="preserve"> PAGEREF _Toc514946089 \h </w:instrText>
+              <w:instrText xml:space="preserve"> PAGEREF _Toc515276492 \h </w:instrText>
             </w:r>
             <w:r>
               <w:rPr>
@@ -1859,7 +1859,7 @@
               <w:szCs w:val="22"/>
             </w:rPr>
           </w:pPr>
-          <w:hyperlink w:anchor="_Toc514946090" w:history="1">
+          <w:hyperlink w:anchor="_Toc515276493" w:history="1">
             <w:r>
               <w:rPr>
                 <w:rStyle w:val="Hyperlink"/>
@@ -1897,7 +1897,7 @@
               <w:rPr>
                 <w:webHidden/>
               </w:rPr>
-              <w:instrText xml:space="preserve"> PAGEREF _Toc514946090 \h </w:instrText>
+              <w:instrText xml:space="preserve"> PAGEREF _Toc515276493 \h </w:instrText>
             </w:r>
             <w:r>
               <w:rPr>
@@ -1934,7 +1934,7 @@
               <w:szCs w:val="22"/>
             </w:rPr>
           </w:pPr>
-          <w:hyperlink w:anchor="_Toc514946091" w:history="1">
+          <w:hyperlink w:anchor="_Toc515276494" w:history="1">
             <w:r>
               <w:rPr>
                 <w:rStyle w:val="Hyperlink"/>
@@ -1972,7 +1972,7 @@
               <w:rPr>
                 <w:webHidden/>
               </w:rPr>
-              <w:instrText xml:space="preserve"> PAGEREF _Toc514946091 \h </w:instrText>
+              <w:instrText xml:space="preserve"> PAGEREF _Toc515276494 \h </w:instrText>
             </w:r>
             <w:r>
               <w:rPr>
@@ -2009,7 +2009,7 @@
               <w:szCs w:val="22"/>
             </w:rPr>
           </w:pPr>
-          <w:hyperlink w:anchor="_Toc514946092" w:history="1">
+          <w:hyperlink w:anchor="_Toc515276495" w:history="1">
             <w:r>
               <w:rPr>
                 <w:rStyle w:val="Hyperlink"/>
@@ -2047,7 +2047,7 @@
               <w:rPr>
                 <w:webHidden/>
               </w:rPr>
-              <w:instrText xml:space="preserve"> PAGEREF _Toc514946092 \h </w:instrText>
+              <w:instrText xml:space="preserve"> PAGEREF _Toc515276495 \h </w:instrText>
             </w:r>
             <w:r>
               <w:rPr>
@@ -2084,7 +2084,7 @@
               <w:szCs w:val="22"/>
             </w:rPr>
           </w:pPr>
-          <w:hyperlink w:anchor="_Toc514946093" w:history="1">
+          <w:hyperlink w:anchor="_Toc515276496" w:history="1">
             <w:r>
               <w:rPr>
                 <w:rStyle w:val="Hyperlink"/>
@@ -2122,7 +2122,7 @@
               <w:rPr>
                 <w:webHidden/>
               </w:rPr>
-              <w:instrText xml:space="preserve"> PAGEREF _Toc514946093 \h </w:instrText>
+              <w:instrText xml:space="preserve"> PAGEREF _Toc515276496 \h </w:instrText>
             </w:r>
             <w:r>
               <w:rPr>
@@ -2160,7 +2160,7 @@
               <w:szCs w:val="22"/>
             </w:rPr>
           </w:pPr>
-          <w:hyperlink w:anchor="_Toc514946094" w:history="1">
+          <w:hyperlink w:anchor="_Toc515276497" w:history="1">
             <w:r>
               <w:rPr>
                 <w:rStyle w:val="Hyperlink"/>
@@ -2199,7 +2199,7 @@
               <w:rPr>
                 <w:webHidden/>
               </w:rPr>
-              <w:instrText xml:space="preserve"> PAGEREF _Toc514946094 \h </w:instrText>
+              <w:instrText xml:space="preserve"> PAGEREF _Toc515276497 \h </w:instrText>
             </w:r>
             <w:r>
               <w:rPr>
@@ -2217,6 +2217,306 @@
                 <w:webHidden/>
               </w:rPr>
               <w:t>11</w:t>
+            </w:r>
+            <w:r>
+              <w:rPr>
+                <w:webHidden/>
+              </w:rPr>
+              <w:fldChar w:fldCharType="end"/>
+            </w:r>
+          </w:hyperlink>
+        </w:p>
+        <w:p>
+          <w:pPr>
+            <w:pStyle w:val="Inhopg2"/>
+            <w:rPr>
+              <w:rFonts w:asciiTheme="minorHAnsi" w:hAnsiTheme="minorHAnsi" w:cstheme="minorBidi"/>
+              <w:color w:val="auto"/>
+              <w:sz w:val="22"/>
+              <w:szCs w:val="22"/>
+            </w:rPr>
+          </w:pPr>
+          <w:hyperlink w:anchor="_Toc515276498" w:history="1">
+            <w:r>
+              <w:rPr>
+                <w:rStyle w:val="Hyperlink"/>
+              </w:rPr>
+              <w:t>4.1</w:t>
+            </w:r>
+            <w:r>
+              <w:rPr>
+                <w:rFonts w:asciiTheme="minorHAnsi" w:hAnsiTheme="minorHAnsi" w:cstheme="minorBidi"/>
+                <w:color w:val="auto"/>
+                <w:sz w:val="22"/>
+                <w:szCs w:val="22"/>
+              </w:rPr>
+              <w:tab/>
+            </w:r>
+            <w:r>
+              <w:rPr>
+                <w:rStyle w:val="Hyperlink"/>
+              </w:rPr>
+              <w:t>Tsubaki Nakashima</w:t>
+            </w:r>
+            <w:r>
+              <w:rPr>
+                <w:webHidden/>
+              </w:rPr>
+              <w:tab/>
+            </w:r>
+            <w:r>
+              <w:rPr>
+                <w:webHidden/>
+              </w:rPr>
+              <w:fldChar w:fldCharType="begin"/>
+            </w:r>
+            <w:r>
+              <w:rPr>
+                <w:webHidden/>
+              </w:rPr>
+              <w:instrText xml:space="preserve"> PAGEREF _Toc515276498 \h </w:instrText>
+            </w:r>
+            <w:r>
+              <w:rPr>
+                <w:webHidden/>
+              </w:rPr>
+            </w:r>
+            <w:r>
+              <w:rPr>
+                <w:webHidden/>
+              </w:rPr>
+              <w:fldChar w:fldCharType="separate"/>
+            </w:r>
+            <w:r>
+              <w:rPr>
+                <w:webHidden/>
+              </w:rPr>
+              <w:t>11</w:t>
+            </w:r>
+            <w:r>
+              <w:rPr>
+                <w:webHidden/>
+              </w:rPr>
+              <w:fldChar w:fldCharType="end"/>
+            </w:r>
+          </w:hyperlink>
+        </w:p>
+        <w:p>
+          <w:pPr>
+            <w:pStyle w:val="Inhopg3"/>
+            <w:rPr>
+              <w:rFonts w:asciiTheme="minorHAnsi" w:hAnsiTheme="minorHAnsi" w:cstheme="minorBidi"/>
+              <w:color w:val="auto"/>
+              <w:sz w:val="22"/>
+              <w:szCs w:val="22"/>
+            </w:rPr>
+          </w:pPr>
+          <w:hyperlink w:anchor="_Toc515276499" w:history="1">
+            <w:r>
+              <w:rPr>
+                <w:rStyle w:val="Hyperlink"/>
+              </w:rPr>
+              <w:t>4.1.1</w:t>
+            </w:r>
+            <w:r>
+              <w:rPr>
+                <w:rFonts w:asciiTheme="minorHAnsi" w:hAnsiTheme="minorHAnsi" w:cstheme="minorBidi"/>
+                <w:color w:val="auto"/>
+                <w:sz w:val="22"/>
+                <w:szCs w:val="22"/>
+              </w:rPr>
+              <w:tab/>
+            </w:r>
+            <w:r>
+              <w:rPr>
+                <w:rStyle w:val="Hyperlink"/>
+              </w:rPr>
+              <w:t>Rollenfabriek lay-out</w:t>
+            </w:r>
+            <w:r>
+              <w:rPr>
+                <w:webHidden/>
+              </w:rPr>
+              <w:tab/>
+            </w:r>
+            <w:r>
+              <w:rPr>
+                <w:webHidden/>
+              </w:rPr>
+              <w:fldChar w:fldCharType="begin"/>
+            </w:r>
+            <w:r>
+              <w:rPr>
+                <w:webHidden/>
+              </w:rPr>
+              <w:instrText xml:space="preserve"> PAGEREF _Toc515276499 \h </w:instrText>
+            </w:r>
+            <w:r>
+              <w:rPr>
+                <w:webHidden/>
+              </w:rPr>
+            </w:r>
+            <w:r>
+              <w:rPr>
+                <w:webHidden/>
+              </w:rPr>
+              <w:fldChar w:fldCharType="separate"/>
+            </w:r>
+            <w:r>
+              <w:rPr>
+                <w:webHidden/>
+              </w:rPr>
+              <w:t>11</w:t>
+            </w:r>
+            <w:r>
+              <w:rPr>
+                <w:webHidden/>
+              </w:rPr>
+              <w:fldChar w:fldCharType="end"/>
+            </w:r>
+          </w:hyperlink>
+        </w:p>
+        <w:p>
+          <w:pPr>
+            <w:pStyle w:val="Inhopg3"/>
+            <w:rPr>
+              <w:rFonts w:asciiTheme="minorHAnsi" w:hAnsiTheme="minorHAnsi" w:cstheme="minorBidi"/>
+              <w:color w:val="auto"/>
+              <w:sz w:val="22"/>
+              <w:szCs w:val="22"/>
+            </w:rPr>
+          </w:pPr>
+          <w:hyperlink w:anchor="_Toc515276500" w:history="1">
+            <w:r>
+              <w:rPr>
+                <w:rStyle w:val="Hyperlink"/>
+              </w:rPr>
+              <w:t>4.1.2</w:t>
+            </w:r>
+            <w:r>
+              <w:rPr>
+                <w:rFonts w:asciiTheme="minorHAnsi" w:hAnsiTheme="minorHAnsi" w:cstheme="minorBidi"/>
+                <w:color w:val="auto"/>
+                <w:sz w:val="22"/>
+                <w:szCs w:val="22"/>
+              </w:rPr>
+              <w:tab/>
+            </w:r>
+            <w:r>
+              <w:rPr>
+                <w:rStyle w:val="Hyperlink"/>
+              </w:rPr>
+              <w:t>Buffervoorraden</w:t>
+            </w:r>
+            <w:r>
+              <w:rPr>
+                <w:webHidden/>
+              </w:rPr>
+              <w:tab/>
+            </w:r>
+            <w:r>
+              <w:rPr>
+                <w:webHidden/>
+              </w:rPr>
+              <w:fldChar w:fldCharType="begin"/>
+            </w:r>
+            <w:r>
+              <w:rPr>
+                <w:webHidden/>
+              </w:rPr>
+              <w:instrText xml:space="preserve"> PAGEREF _Toc515276500 \h </w:instrText>
+            </w:r>
+            <w:r>
+              <w:rPr>
+                <w:webHidden/>
+              </w:rPr>
+            </w:r>
+            <w:r>
+              <w:rPr>
+                <w:webHidden/>
+              </w:rPr>
+              <w:fldChar w:fldCharType="separate"/>
+            </w:r>
+            <w:r>
+              <w:rPr>
+                <w:webHidden/>
+              </w:rPr>
+              <w:t>12</w:t>
+            </w:r>
+            <w:r>
+              <w:rPr>
+                <w:webHidden/>
+              </w:rPr>
+              <w:fldChar w:fldCharType="end"/>
+            </w:r>
+          </w:hyperlink>
+        </w:p>
+        <w:p>
+          <w:pPr>
+            <w:pStyle w:val="Inhopg3"/>
+            <w:rPr>
+              <w:rFonts w:asciiTheme="minorHAnsi" w:hAnsiTheme="minorHAnsi" w:cstheme="minorBidi"/>
+              <w:color w:val="auto"/>
+              <w:sz w:val="22"/>
+              <w:szCs w:val="22"/>
+            </w:rPr>
+          </w:pPr>
+          <w:hyperlink w:anchor="_Toc515276501" w:history="1">
+            <w:r>
+              <w:rPr>
+                <w:rStyle w:val="Hyperlink"/>
+              </w:rPr>
+              <w:t>4.1.3</w:t>
+            </w:r>
+            <w:r>
+              <w:rPr>
+                <w:rFonts w:asciiTheme="minorHAnsi" w:hAnsiTheme="minorHAnsi" w:cstheme="minorBidi"/>
+                <w:color w:val="auto"/>
+                <w:sz w:val="22"/>
+                <w:szCs w:val="22"/>
+              </w:rPr>
+              <w:tab/>
+            </w:r>
+            <w:r>
+              <w:rPr>
+                <w:rStyle w:val="Hyperlink"/>
+              </w:rPr>
+              <w:t>Omstellingen</w:t>
+            </w:r>
+            <w:r>
+              <w:rPr>
+                <w:webHidden/>
+              </w:rPr>
+              <w:tab/>
+            </w:r>
+            <w:r>
+              <w:rPr>
+                <w:webHidden/>
+              </w:rPr>
+              <w:fldChar w:fldCharType="begin"/>
+            </w:r>
+            <w:r>
+              <w:rPr>
+                <w:webHidden/>
+              </w:rPr>
+              <w:instrText xml:space="preserve"> PAGEREF _Toc515276501 \h </w:instrText>
+            </w:r>
+            <w:r>
+              <w:rPr>
+                <w:webHidden/>
+              </w:rPr>
+            </w:r>
+            <w:r>
+              <w:rPr>
+                <w:webHidden/>
+              </w:rPr>
+              <w:fldChar w:fldCharType="separate"/>
+            </w:r>
+            <w:r>
+              <w:rPr>
+                <w:webHidden/>
+              </w:rPr>
+              <w:t>12</w:t>
             </w:r>
             <w:r>
               <w:rPr>
@@ -2237,7 +2537,7 @@
               <w:szCs w:val="22"/>
             </w:rPr>
           </w:pPr>
-          <w:hyperlink w:anchor="_Toc514946095" w:history="1">
+          <w:hyperlink w:anchor="_Toc515276502" w:history="1">
             <w:r>
               <w:rPr>
                 <w:rStyle w:val="Hyperlink"/>
@@ -2276,7 +2576,7 @@
               <w:rPr>
                 <w:webHidden/>
               </w:rPr>
-              <w:instrText xml:space="preserve"> PAGEREF _Toc514946095 \h </w:instrText>
+              <w:instrText xml:space="preserve"> PAGEREF _Toc515276502 \h </w:instrText>
             </w:r>
             <w:r>
               <w:rPr>
@@ -2293,7 +2593,7 @@
               <w:rPr>
                 <w:webHidden/>
               </w:rPr>
-              <w:t>12</w:t>
+              <w:t>13</w:t>
             </w:r>
             <w:r>
               <w:rPr>
@@ -2313,7 +2613,7 @@
               <w:szCs w:val="22"/>
             </w:rPr>
           </w:pPr>
-          <w:hyperlink w:anchor="_Toc514946096" w:history="1">
+          <w:hyperlink w:anchor="_Toc515276503" w:history="1">
             <w:r>
               <w:rPr>
                 <w:rStyle w:val="Hyperlink"/>
@@ -2351,7 +2651,7 @@
               <w:rPr>
                 <w:webHidden/>
               </w:rPr>
-              <w:instrText xml:space="preserve"> PAGEREF _Toc514946096 \h </w:instrText>
+              <w:instrText xml:space="preserve"> PAGEREF _Toc515276503 \h </w:instrText>
             </w:r>
             <w:r>
               <w:rPr>
@@ -2368,7 +2668,7 @@
               <w:rPr>
                 <w:webHidden/>
               </w:rPr>
-              <w:t>12</w:t>
+              <w:t>13</w:t>
             </w:r>
             <w:r>
               <w:rPr>
@@ -2388,7 +2688,7 @@
               <w:szCs w:val="22"/>
             </w:rPr>
           </w:pPr>
-          <w:hyperlink w:anchor="_Toc514946097" w:history="1">
+          <w:hyperlink w:anchor="_Toc515276504" w:history="1">
             <w:r>
               <w:rPr>
                 <w:rStyle w:val="Hyperlink"/>
@@ -2426,7 +2726,7 @@
               <w:rPr>
                 <w:webHidden/>
               </w:rPr>
-              <w:instrText xml:space="preserve"> PAGEREF _Toc514946097 \h </w:instrText>
+              <w:instrText xml:space="preserve"> PAGEREF _Toc515276504 \h </w:instrText>
             </w:r>
             <w:r>
               <w:rPr>
@@ -2443,7 +2743,7 @@
               <w:rPr>
                 <w:webHidden/>
               </w:rPr>
-              <w:t>12</w:t>
+              <w:t>13</w:t>
             </w:r>
             <w:r>
               <w:rPr>
@@ -2463,7 +2763,7 @@
               <w:szCs w:val="22"/>
             </w:rPr>
           </w:pPr>
-          <w:hyperlink w:anchor="_Toc514946098" w:history="1">
+          <w:hyperlink w:anchor="_Toc515276505" w:history="1">
             <w:r>
               <w:rPr>
                 <w:rStyle w:val="Hyperlink"/>
@@ -2501,7 +2801,7 @@
               <w:rPr>
                 <w:webHidden/>
               </w:rPr>
-              <w:instrText xml:space="preserve"> PAGEREF _Toc514946098 \h </w:instrText>
+              <w:instrText xml:space="preserve"> PAGEREF _Toc515276505 \h </w:instrText>
             </w:r>
             <w:r>
               <w:rPr>
@@ -2518,7 +2818,7 @@
               <w:rPr>
                 <w:webHidden/>
               </w:rPr>
-              <w:t>12</w:t>
+              <w:t>13</w:t>
             </w:r>
             <w:r>
               <w:rPr>
@@ -2538,7 +2838,7 @@
               <w:szCs w:val="22"/>
             </w:rPr>
           </w:pPr>
-          <w:hyperlink w:anchor="_Toc514946099" w:history="1">
+          <w:hyperlink w:anchor="_Toc515276506" w:history="1">
             <w:r>
               <w:rPr>
                 <w:rStyle w:val="Hyperlink"/>
@@ -2576,7 +2876,7 @@
               <w:rPr>
                 <w:webHidden/>
               </w:rPr>
-              <w:instrText xml:space="preserve"> PAGEREF _Toc514946099 \h </w:instrText>
+              <w:instrText xml:space="preserve"> PAGEREF _Toc515276506 \h </w:instrText>
             </w:r>
             <w:r>
               <w:rPr>
@@ -2593,7 +2893,7 @@
               <w:rPr>
                 <w:webHidden/>
               </w:rPr>
-              <w:t>13</w:t>
+              <w:t>14</w:t>
             </w:r>
             <w:r>
               <w:rPr>
@@ -2613,7 +2913,7 @@
               <w:szCs w:val="22"/>
             </w:rPr>
           </w:pPr>
-          <w:hyperlink w:anchor="_Toc514946100" w:history="1">
+          <w:hyperlink w:anchor="_Toc515276507" w:history="1">
             <w:r>
               <w:rPr>
                 <w:rStyle w:val="Hyperlink"/>
@@ -2651,7 +2951,7 @@
               <w:rPr>
                 <w:webHidden/>
               </w:rPr>
-              <w:instrText xml:space="preserve"> PAGEREF _Toc514946100 \h </w:instrText>
+              <w:instrText xml:space="preserve"> PAGEREF _Toc515276507 \h </w:instrText>
             </w:r>
             <w:r>
               <w:rPr>
@@ -2668,7 +2968,7 @@
               <w:rPr>
                 <w:webHidden/>
               </w:rPr>
-              <w:t>13</w:t>
+              <w:t>14</w:t>
             </w:r>
             <w:r>
               <w:rPr>
@@ -2688,7 +2988,7 @@
               <w:szCs w:val="22"/>
             </w:rPr>
           </w:pPr>
-          <w:hyperlink w:anchor="_Toc514946101" w:history="1">
+          <w:hyperlink w:anchor="_Toc515276508" w:history="1">
             <w:r>
               <w:rPr>
                 <w:rStyle w:val="Hyperlink"/>
@@ -2726,7 +3026,7 @@
               <w:rPr>
                 <w:webHidden/>
               </w:rPr>
-              <w:instrText xml:space="preserve"> PAGEREF _Toc514946101 \h </w:instrText>
+              <w:instrText xml:space="preserve"> PAGEREF _Toc515276508 \h </w:instrText>
             </w:r>
             <w:r>
               <w:rPr>
@@ -2743,7 +3043,7 @@
               <w:rPr>
                 <w:webHidden/>
               </w:rPr>
-              <w:t>14</w:t>
+              <w:t>15</w:t>
             </w:r>
             <w:r>
               <w:rPr>
@@ -2763,7 +3063,7 @@
               <w:szCs w:val="22"/>
             </w:rPr>
           </w:pPr>
-          <w:hyperlink w:anchor="_Toc514946102" w:history="1">
+          <w:hyperlink w:anchor="_Toc515276509" w:history="1">
             <w:r>
               <w:rPr>
                 <w:rStyle w:val="Hyperlink"/>
@@ -2801,7 +3101,7 @@
               <w:rPr>
                 <w:webHidden/>
               </w:rPr>
-              <w:instrText xml:space="preserve"> PAGEREF _Toc514946102 \h </w:instrText>
+              <w:instrText xml:space="preserve"> PAGEREF _Toc515276509 \h </w:instrText>
             </w:r>
             <w:r>
               <w:rPr>
@@ -2818,7 +3118,7 @@
               <w:rPr>
                 <w:webHidden/>
               </w:rPr>
-              <w:t>14</w:t>
+              <w:t>15</w:t>
             </w:r>
             <w:r>
               <w:rPr>
@@ -2838,7 +3138,7 @@
               <w:szCs w:val="22"/>
             </w:rPr>
           </w:pPr>
-          <w:hyperlink w:anchor="_Toc514946103" w:history="1">
+          <w:hyperlink w:anchor="_Toc515276510" w:history="1">
             <w:r>
               <w:rPr>
                 <w:rStyle w:val="Hyperlink"/>
@@ -2876,7 +3176,7 @@
               <w:rPr>
                 <w:webHidden/>
               </w:rPr>
-              <w:instrText xml:space="preserve"> PAGEREF _Toc514946103 \h </w:instrText>
+              <w:instrText xml:space="preserve"> PAGEREF _Toc515276510 \h </w:instrText>
             </w:r>
             <w:r>
               <w:rPr>
@@ -2893,7 +3193,7 @@
               <w:rPr>
                 <w:webHidden/>
               </w:rPr>
-              <w:t>14</w:t>
+              <w:t>15</w:t>
             </w:r>
             <w:r>
               <w:rPr>
@@ -2914,7 +3214,7 @@
               <w:szCs w:val="22"/>
             </w:rPr>
           </w:pPr>
-          <w:hyperlink w:anchor="_Toc514946104" w:history="1">
+          <w:hyperlink w:anchor="_Toc515276511" w:history="1">
             <w:r>
               <w:rPr>
                 <w:rStyle w:val="Hyperlink"/>
@@ -2937,7 +3237,7 @@
               <w:rPr>
                 <w:webHidden/>
               </w:rPr>
-              <w:instrText xml:space="preserve"> PAGEREF _Toc514946104 \h </w:instrText>
+              <w:instrText xml:space="preserve"> PAGEREF _Toc515276511 \h </w:instrText>
             </w:r>
             <w:r>
               <w:rPr>
@@ -2954,7 +3254,7 @@
               <w:rPr>
                 <w:webHidden/>
               </w:rPr>
-              <w:t>15</w:t>
+              <w:t>16</w:t>
             </w:r>
             <w:r>
               <w:rPr>
@@ -2992,12 +3292,12 @@
           <w:numId w:val="0"/>
         </w:numPr>
       </w:pPr>
-      <w:bookmarkStart w:id="4" w:name="_Toc514946080"/>
+      <w:bookmarkStart w:id="3" w:name="_Toc515276483"/>
       <w:r>
         <w:lastRenderedPageBreak/>
         <w:t>Figuren- en Tabellenlijst</w:t>
       </w:r>
-      <w:bookmarkEnd w:id="4"/>
+      <w:bookmarkEnd w:id="3"/>
     </w:p>
     <w:p>
       <w:pPr>
@@ -3045,7 +3345,7 @@
         <w:rPr>
           <w:noProof/>
         </w:rPr>
-        <w:instrText xml:space="preserve"> PAGEREF _Toc514945944 \h </w:instrText>
+        <w:instrText xml:space="preserve"> PAGEREF _Toc515276512 \h </w:instrText>
       </w:r>
       <w:r>
         <w:rPr>
@@ -3090,7 +3390,7 @@
         <w:rPr>
           <w:noProof/>
         </w:rPr>
-        <w:t>Figuur 2: EMI database diagram</w:t>
+        <w:t>Figuur 2: Lay-out rollenfabriek Tsubaki Nakashima</w:t>
       </w:r>
       <w:r>
         <w:rPr>
@@ -3108,7 +3408,7 @@
         <w:rPr>
           <w:noProof/>
         </w:rPr>
-        <w:instrText xml:space="preserve"> PAGEREF _Toc514945945 \h </w:instrText>
+        <w:instrText xml:space="preserve"> PAGEREF _Toc515276513 \h </w:instrText>
       </w:r>
       <w:r>
         <w:rPr>
@@ -3125,17 +3425,12 @@
         <w:rPr>
           <w:noProof/>
         </w:rPr>
-        <w:t>13</w:t>
+        <w:t>11</w:t>
       </w:r>
       <w:r>
         <w:rPr>
           <w:noProof/>
         </w:rPr>
-        <w:fldChar w:fldCharType="end"/>
-      </w:r>
-    </w:p>
-    <w:p>
-      <w:r>
         <w:fldChar w:fldCharType="end"/>
       </w:r>
     </w:p>
@@ -3155,15 +3450,83 @@
         </w:rPr>
       </w:pPr>
       <w:r>
+        <w:rPr>
+          <w:noProof/>
+        </w:rPr>
+        <w:t>Figuur 3: EMI database diagram</w:t>
+      </w:r>
+      <w:r>
+        <w:rPr>
+          <w:noProof/>
+        </w:rPr>
+        <w:tab/>
+      </w:r>
+      <w:r>
+        <w:rPr>
+          <w:noProof/>
+        </w:rPr>
         <w:fldChar w:fldCharType="begin"/>
       </w:r>
       <w:r>
+        <w:rPr>
+          <w:noProof/>
+        </w:rPr>
+        <w:instrText xml:space="preserve"> PAGEREF _Toc515276514 \h </w:instrText>
+      </w:r>
+      <w:r>
+        <w:rPr>
+          <w:noProof/>
+        </w:rPr>
+      </w:r>
+      <w:r>
+        <w:rPr>
+          <w:noProof/>
+        </w:rPr>
+        <w:fldChar w:fldCharType="separate"/>
+      </w:r>
+      <w:r>
+        <w:rPr>
+          <w:noProof/>
+        </w:rPr>
+        <w:t>14</w:t>
+      </w:r>
+      <w:r>
+        <w:rPr>
+          <w:noProof/>
+        </w:rPr>
+        <w:fldChar w:fldCharType="end"/>
+      </w:r>
+    </w:p>
+    <w:p>
+      <w:r>
+        <w:fldChar w:fldCharType="end"/>
+      </w:r>
+    </w:p>
+    <w:p>
+      <w:pPr>
+        <w:pStyle w:val="Lijstmetafbeeldingen"/>
+        <w:tabs>
+          <w:tab w:val="right" w:leader="dot" w:pos="9019"/>
+        </w:tabs>
+        <w:rPr>
+          <w:rFonts w:eastAsiaTheme="minorEastAsia" w:cstheme="minorBidi"/>
+          <w:smallCaps w:val="0"/>
+          <w:noProof/>
+          <w:color w:val="auto"/>
+          <w:sz w:val="22"/>
+          <w:szCs w:val="22"/>
+        </w:rPr>
+      </w:pPr>
+      <w:r>
+        <w:fldChar w:fldCharType="begin"/>
+      </w:r>
+      <w:r>
         <w:instrText xml:space="preserve"> TOC \h \z \c "Tabel" </w:instrText>
       </w:r>
       <w:r>
         <w:fldChar w:fldCharType="separate"/>
       </w:r>
-      <w:hyperlink w:anchor="_Toc514945948" w:history="1">
+      <w:hyperlink w:anchor="_Toc515276515" w:history="1">
         <w:r>
           <w:rPr>
             <w:rStyle w:val="Hyperlink"/>
@@ -3190,7 +3553,7 @@
             <w:noProof/>
             <w:webHidden/>
           </w:rPr>
-          <w:instrText xml:space="preserve"> PAGEREF _Toc514945948 \h </w:instrText>
+          <w:instrText xml:space="preserve"> PAGEREF _Toc515276515 \h </w:instrText>
         </w:r>
         <w:r>
           <w:rPr>
@@ -3236,7 +3599,7 @@
           <w:szCs w:val="22"/>
         </w:rPr>
       </w:pPr>
-      <w:hyperlink w:anchor="_Toc514945949" w:history="1">
+      <w:hyperlink w:anchor="_Toc515276516" w:history="1">
         <w:r>
           <w:rPr>
             <w:rStyle w:val="Hyperlink"/>
@@ -3263,7 +3626,7 @@
             <w:noProof/>
             <w:webHidden/>
           </w:rPr>
-          <w:instrText xml:space="preserve"> PAGEREF _Toc514945949 \h </w:instrText>
+          <w:instrText xml:space="preserve"> PAGEREF _Toc515276516 \h </w:instrText>
         </w:r>
         <w:r>
           <w:rPr>
@@ -3309,7 +3672,7 @@
           <w:szCs w:val="22"/>
         </w:rPr>
       </w:pPr>
-      <w:hyperlink w:anchor="_Toc514945950" w:history="1">
+      <w:hyperlink w:anchor="_Toc515276517" w:history="1">
         <w:r>
           <w:rPr>
             <w:rStyle w:val="Hyperlink"/>
@@ -3336,7 +3699,7 @@
             <w:noProof/>
             <w:webHidden/>
           </w:rPr>
-          <w:instrText xml:space="preserve"> PAGEREF _Toc514945950 \h </w:instrText>
+          <w:instrText xml:space="preserve"> PAGEREF _Toc515276517 \h </w:instrText>
         </w:r>
         <w:r>
           <w:rPr>
@@ -3382,7 +3745,7 @@
           <w:szCs w:val="22"/>
         </w:rPr>
       </w:pPr>
-      <w:hyperlink w:anchor="_Toc514945951" w:history="1">
+      <w:hyperlink w:anchor="_Toc515276518" w:history="1">
         <w:r>
           <w:rPr>
             <w:rStyle w:val="Hyperlink"/>
@@ -3409,7 +3772,7 @@
             <w:noProof/>
             <w:webHidden/>
           </w:rPr>
-          <w:instrText xml:space="preserve"> PAGEREF _Toc514945951 \h </w:instrText>
+          <w:instrText xml:space="preserve"> PAGEREF _Toc515276518 \h </w:instrText>
         </w:r>
         <w:r>
           <w:rPr>
@@ -3429,7 +3792,7 @@
             <w:noProof/>
             <w:webHidden/>
           </w:rPr>
-          <w:t>14</w:t>
+          <w:t>15</w:t>
         </w:r>
         <w:r>
           <w:rPr>
@@ -3454,11 +3817,11 @@
           <w:numId w:val="0"/>
         </w:numPr>
       </w:pPr>
-      <w:bookmarkStart w:id="5" w:name="_Toc514946081"/>
+      <w:bookmarkStart w:id="4" w:name="_Toc515276484"/>
       <w:r>
         <w:t>Afkortingenlijst</w:t>
       </w:r>
-      <w:bookmarkEnd w:id="5"/>
+      <w:bookmarkEnd w:id="4"/>
     </w:p>
     <w:tbl>
       <w:tblPr>
@@ -3631,7 +3994,23 @@
                 <w:sz w:val="16"/>
                 <w:szCs w:val="16"/>
               </w:rPr>
-              <w:t>Electro Kasten Bouwen Industriële Automatisering is het afstudeerbedrijf. EKB heeft vestigingen in Houten, Beverwijk, Someren, Drachten en Haaksbergen. De afstudeerder heeft gewerkt bij de vestiging in Houten.</w:t>
+              <w:t>Ele</w:t>
+            </w:r>
+            <w:r>
+              <w:rPr>
+                <w:rFonts w:ascii="Arial" w:hAnsi="Arial" w:cs="Arial"/>
+                <w:sz w:val="16"/>
+                <w:szCs w:val="16"/>
+              </w:rPr>
+              <w:t>k</w:t>
+            </w:r>
+            <w:r>
+              <w:rPr>
+                <w:rFonts w:ascii="Arial" w:hAnsi="Arial" w:cs="Arial"/>
+                <w:sz w:val="16"/>
+                <w:szCs w:val="16"/>
+              </w:rPr>
+              <w:t>tro Kasten Bouwen Industriële Automatisering is het afstudeerbedrijf. EKB heeft vestigingen in Houten, Beverwijk, Someren, Drachten en Haaksbergen. De afstudeerder heeft gewerkt bij de vestiging in Houten.</w:t>
             </w:r>
           </w:p>
         </w:tc>
@@ -3832,7 +4211,7 @@
                 <w:sz w:val="16"/>
                 <w:szCs w:val="16"/>
               </w:rPr>
-              <w:instrText xml:space="preserve"> REF _Ref514924791 \h </w:instrText>
+              <w:instrText xml:space="preserve"> REF _Ref514924791 \h  \* MERGEFORMAT </w:instrText>
             </w:r>
             <w:r>
               <w:rPr>
@@ -3840,14 +4219,6 @@
                 <w:sz w:val="16"/>
                 <w:szCs w:val="16"/>
               </w:rPr>
-            </w:r>
-            <w:r>
-              <w:rPr>
-                <w:rFonts w:ascii="Arial" w:hAnsi="Arial" w:cs="Arial"/>
-                <w:sz w:val="16"/>
-                <w:szCs w:val="16"/>
-              </w:rPr>
-              <w:instrText xml:space="preserve"> \* MERGEFORMAT </w:instrText>
             </w:r>
             <w:r>
               <w:rPr>
@@ -4073,7 +4444,7 @@
                 <w:sz w:val="16"/>
                 <w:szCs w:val="16"/>
               </w:rPr>
-              <w:instrText xml:space="preserve"> REF _Ref514924791 \h </w:instrText>
+              <w:instrText xml:space="preserve"> REF _Ref514924791 \h  \* MERGEFORMAT </w:instrText>
             </w:r>
             <w:r>
               <w:rPr>
@@ -4081,14 +4452,6 @@
                 <w:sz w:val="16"/>
                 <w:szCs w:val="16"/>
               </w:rPr>
-            </w:r>
-            <w:r>
-              <w:rPr>
-                <w:rFonts w:ascii="Arial" w:hAnsi="Arial" w:cs="Arial"/>
-                <w:sz w:val="16"/>
-                <w:szCs w:val="16"/>
-              </w:rPr>
-              <w:instrText xml:space="preserve"> \* MERGEFORMAT </w:instrText>
             </w:r>
             <w:r>
               <w:rPr>
@@ -4136,13 +4499,13 @@
           <w:numId w:val="0"/>
         </w:numPr>
       </w:pPr>
-      <w:bookmarkStart w:id="6" w:name="_Ref514924791"/>
-      <w:bookmarkStart w:id="7" w:name="_Toc514946082"/>
+      <w:bookmarkStart w:id="5" w:name="_Ref514924791"/>
+      <w:bookmarkStart w:id="6" w:name="_Toc515276485"/>
       <w:r>
         <w:t>Begrippenlijst</w:t>
       </w:r>
+      <w:bookmarkEnd w:id="5"/>
       <w:bookmarkEnd w:id="6"/>
-      <w:bookmarkEnd w:id="7"/>
     </w:p>
     <w:tbl>
       <w:tblPr>
@@ -4597,7 +4960,7 @@
                 <w:sz w:val="16"/>
                 <w:szCs w:val="16"/>
               </w:rPr>
-              <w:t>Theory of Constraints</w:t>
+              <w:t>Rol</w:t>
             </w:r>
           </w:p>
         </w:tc>
@@ -4635,6 +4998,87 @@
                 <w:sz w:val="16"/>
                 <w:szCs w:val="16"/>
               </w:rPr>
+              <w:t>Een stalen cilinder van variabele lengte en diameter die in de rollenfabriek van TN wordt geproduceerd.</w:t>
+            </w:r>
+          </w:p>
+        </w:tc>
+      </w:tr>
+      <w:tr>
+        <w:trPr>
+          <w:trHeight w:val="440"/>
+        </w:trPr>
+        <w:tc>
+          <w:tcPr>
+            <w:tcW w:w="1843" w:type="dxa"/>
+            <w:tcBorders>
+              <w:top w:val="single" w:sz="4" w:space="0" w:color="000000"/>
+              <w:left w:val="single" w:sz="4" w:space="0" w:color="000000"/>
+              <w:bottom w:val="single" w:sz="4" w:space="0" w:color="000000"/>
+              <w:right w:val="single" w:sz="4" w:space="0" w:color="000000"/>
+            </w:tcBorders>
+            <w:tcMar>
+              <w:top w:w="45" w:type="dxa"/>
+              <w:left w:w="115" w:type="dxa"/>
+              <w:bottom w:w="45" w:type="dxa"/>
+              <w:right w:w="115" w:type="dxa"/>
+            </w:tcMar>
+            <w:vAlign w:val="center"/>
+          </w:tcPr>
+          <w:p>
+            <w:pPr>
+              <w:pStyle w:val="Normaalweb"/>
+              <w:spacing w:before="0" w:beforeAutospacing="0" w:after="0" w:afterAutospacing="0"/>
+              <w:ind w:left="27"/>
+              <w:rPr>
+                <w:rFonts w:ascii="Arial" w:hAnsi="Arial" w:cs="Arial"/>
+                <w:sz w:val="16"/>
+                <w:szCs w:val="16"/>
+              </w:rPr>
+            </w:pPr>
+            <w:r>
+              <w:rPr>
+                <w:rFonts w:ascii="Arial" w:hAnsi="Arial" w:cs="Arial"/>
+                <w:sz w:val="16"/>
+                <w:szCs w:val="16"/>
+              </w:rPr>
+              <w:t>Theory of Constraints</w:t>
+            </w:r>
+          </w:p>
+        </w:tc>
+        <w:tc>
+          <w:tcPr>
+            <w:tcW w:w="0" w:type="auto"/>
+            <w:tcBorders>
+              <w:top w:val="single" w:sz="4" w:space="0" w:color="000000"/>
+              <w:left w:val="single" w:sz="4" w:space="0" w:color="000000"/>
+              <w:bottom w:val="single" w:sz="4" w:space="0" w:color="000000"/>
+              <w:right w:val="single" w:sz="4" w:space="0" w:color="000000"/>
+            </w:tcBorders>
+            <w:tcMar>
+              <w:top w:w="45" w:type="dxa"/>
+              <w:left w:w="115" w:type="dxa"/>
+              <w:bottom w:w="45" w:type="dxa"/>
+              <w:right w:w="115" w:type="dxa"/>
+            </w:tcMar>
+            <w:vAlign w:val="center"/>
+          </w:tcPr>
+          <w:p>
+            <w:pPr>
+              <w:pStyle w:val="Normaalweb"/>
+              <w:spacing w:before="0" w:beforeAutospacing="0" w:after="0" w:afterAutospacing="0"/>
+              <w:ind w:left="0"/>
+              <w:rPr>
+                <w:rFonts w:ascii="Arial" w:hAnsi="Arial" w:cs="Arial"/>
+                <w:sz w:val="16"/>
+                <w:szCs w:val="16"/>
+              </w:rPr>
+            </w:pPr>
+            <w:r>
+              <w:rPr>
+                <w:rFonts w:ascii="Arial" w:hAnsi="Arial" w:cs="Arial"/>
+                <w:sz w:val="16"/>
+                <w:szCs w:val="16"/>
+              </w:rPr>
               <w:t>Volgens</w:t>
             </w:r>
             <w:r>
@@ -4707,53 +5151,59 @@
       <w:pPr>
         <w:pStyle w:val="Kop1"/>
       </w:pPr>
-      <w:bookmarkStart w:id="8" w:name="_Toc514946083"/>
+      <w:bookmarkStart w:id="7" w:name="_Toc515276486"/>
       <w:r>
         <w:lastRenderedPageBreak/>
         <w:t>Inleiding</w:t>
+      </w:r>
+      <w:bookmarkEnd w:id="7"/>
+    </w:p>
+    <w:p>
+      <w:r>
+        <w:br w:type="page"/>
+      </w:r>
+    </w:p>
+    <w:p>
+      <w:pPr>
+        <w:pStyle w:val="Kop1"/>
+      </w:pPr>
+      <w:bookmarkStart w:id="8" w:name="_Toc515276487"/>
+      <w:r>
+        <w:lastRenderedPageBreak/>
+        <w:t xml:space="preserve">Organisatorische </w:t>
+      </w:r>
+      <w:r>
+        <w:t>C</w:t>
+      </w:r>
+      <w:r>
+        <w:t>ontext</w:t>
       </w:r>
       <w:bookmarkEnd w:id="8"/>
     </w:p>
     <w:p>
       <w:r>
-        <w:br w:type="page"/>
+        <w:t>In dit hoofdstuk wordt het afstudeerbedrijf geïntroduceerd en wordt de rol van de afstudeerder binnen de organisatie beschreven. Daarnaast zijn de bedrijfs- en persoonsgegevens opgenomen.</w:t>
       </w:r>
     </w:p>
     <w:p>
       <w:pPr>
-        <w:pStyle w:val="Kop1"/>
-      </w:pPr>
-      <w:bookmarkStart w:id="9" w:name="_Toc514946084"/>
-      <w:r>
-        <w:lastRenderedPageBreak/>
-        <w:t xml:space="preserve">Organisatorische </w:t>
-      </w:r>
-      <w:r>
-        <w:t>C</w:t>
-      </w:r>
-      <w:r>
-        <w:t>ontext</w:t>
+        <w:pStyle w:val="Kop2"/>
+      </w:pPr>
+      <w:bookmarkStart w:id="9" w:name="_Toc515276488"/>
+      <w:r>
+        <w:t>Het bedrijf</w:t>
       </w:r>
       <w:bookmarkEnd w:id="9"/>
     </w:p>
     <w:p>
       <w:r>
-        <w:t>In dit hoofdstuk wordt het afstudeerbedrijf geïntroduceerd en wordt de rol van de afstudeerder binnen de organisatie beschreven. Daarnaast zijn de bedrijfs- en persoonsgegevens opgenomen.</w:t>
-      </w:r>
-    </w:p>
-    <w:p>
-      <w:pPr>
-        <w:pStyle w:val="Kop2"/>
-      </w:pPr>
-      <w:bookmarkStart w:id="10" w:name="_Toc514946085"/>
-      <w:r>
-        <w:t>Het bedrijf</w:t>
-      </w:r>
-      <w:bookmarkEnd w:id="10"/>
-    </w:p>
-    <w:p>
-      <w:r>
-        <w:t>Electro Kasten Bouwen Industriële Automatisering (</w:t>
+        <w:t>Ele</w:t>
+      </w:r>
+      <w:r>
+        <w:t>k</w:t>
+      </w:r>
+      <w:r>
+        <w:t>tro Kasten Bouwen Industriële Automatisering (</w:t>
       </w:r>
       <w:r>
         <w:t>EKB</w:t>
@@ -4910,7 +5360,7 @@
           <w:noProof/>
         </w:rPr>
         <w:drawing>
-          <wp:inline distT="0" distB="0" distL="0" distR="0" wp14:anchorId="7BEDD701" wp14:editId="6E5E4EAD">
+          <wp:inline distT="0" distB="0" distL="0" distR="0" wp14:anchorId="4A97EA73" wp14:editId="410A0BA1">
             <wp:extent cx="5760000" cy="2833152"/>
             <wp:effectExtent l="0" t="0" r="0" b="5715"/>
             <wp:docPr id="4" name="Afbeelding 4"/>
@@ -4967,8 +5417,8 @@
           <w:szCs w:val="24"/>
         </w:rPr>
       </w:pPr>
-      <w:bookmarkStart w:id="11" w:name="_Ref514854870"/>
-      <w:bookmarkStart w:id="12" w:name="_Toc514945944"/>
+      <w:bookmarkStart w:id="10" w:name="_Ref514854870"/>
+      <w:bookmarkStart w:id="11" w:name="_Toc515276512"/>
       <w:r>
         <w:t xml:space="preserve">Figuur </w:t>
       </w:r>
@@ -4988,16 +5438,19 @@
         <w:t>1</w:t>
       </w:r>
       <w:r>
+        <w:rPr>
+          <w:noProof/>
+        </w:rPr>
         <w:fldChar w:fldCharType="end"/>
       </w:r>
+      <w:bookmarkEnd w:id="10"/>
+      <w:r>
+        <w:t xml:space="preserve">: EKB </w:t>
+      </w:r>
+      <w:r>
+        <w:t>organogram</w:t>
+      </w:r>
       <w:bookmarkEnd w:id="11"/>
-      <w:r>
-        <w:t xml:space="preserve">: EKB </w:t>
-      </w:r>
-      <w:r>
-        <w:t>organogram</w:t>
-      </w:r>
-      <w:bookmarkEnd w:id="12"/>
     </w:p>
     <w:p>
       <w:pPr>
@@ -5030,18 +5483,18 @@
       <w:pPr>
         <w:pStyle w:val="Kop2"/>
       </w:pPr>
-      <w:bookmarkStart w:id="13" w:name="_Toc514946086"/>
+      <w:bookmarkStart w:id="12" w:name="_Toc515276489"/>
       <w:r>
         <w:lastRenderedPageBreak/>
         <w:t>Bedrijfsgegevens</w:t>
       </w:r>
-      <w:bookmarkEnd w:id="13"/>
+      <w:bookmarkEnd w:id="12"/>
     </w:p>
     <w:p>
       <w:pPr>
         <w:pStyle w:val="Bijschrift"/>
       </w:pPr>
-      <w:bookmarkStart w:id="14" w:name="_Toc514945948"/>
+      <w:bookmarkStart w:id="13" w:name="_Toc515276515"/>
       <w:r>
         <w:t xml:space="preserve">Tabel </w:t>
       </w:r>
@@ -5049,7 +5502,10 @@
         <w:fldChar w:fldCharType="begin"/>
       </w:r>
       <w:r>
-        <w:instrText xml:space="preserve"> SEQ Tabel \* ARABIC </w:instrText>
+        <w:instrText xml:space="preserve"> </w:instrText>
+      </w:r>
+      <w:r>
+        <w:instrText xml:space="preserve">SEQ Tabel \* ARABIC </w:instrText>
       </w:r>
       <w:r>
         <w:fldChar w:fldCharType="separate"/>
@@ -5061,12 +5517,15 @@
         <w:t>1</w:t>
       </w:r>
       <w:r>
+        <w:rPr>
+          <w:noProof/>
+        </w:rPr>
         <w:fldChar w:fldCharType="end"/>
       </w:r>
       <w:r>
         <w:t>: Bedrijfsgegevens van EKB</w:t>
       </w:r>
-      <w:bookmarkEnd w:id="14"/>
+      <w:bookmarkEnd w:id="13"/>
     </w:p>
     <w:tbl>
       <w:tblPr>
@@ -5488,17 +5947,17 @@
       <w:pPr>
         <w:pStyle w:val="Kop2"/>
       </w:pPr>
-      <w:bookmarkStart w:id="15" w:name="_Toc514946087"/>
+      <w:bookmarkStart w:id="14" w:name="_Toc515276490"/>
       <w:r>
         <w:t>Persoonsgegevens</w:t>
       </w:r>
-      <w:bookmarkEnd w:id="15"/>
+      <w:bookmarkEnd w:id="14"/>
     </w:p>
     <w:p>
       <w:pPr>
         <w:pStyle w:val="Bijschrift"/>
       </w:pPr>
-      <w:bookmarkStart w:id="16" w:name="_Toc514945949"/>
+      <w:bookmarkStart w:id="15" w:name="_Toc515276516"/>
       <w:r>
         <w:t xml:space="preserve">Tabel </w:t>
       </w:r>
@@ -5518,12 +5977,15 @@
         <w:t>2</w:t>
       </w:r>
       <w:r>
+        <w:rPr>
+          <w:noProof/>
+        </w:rPr>
         <w:fldChar w:fldCharType="end"/>
       </w:r>
       <w:r>
         <w:t>: Persoonsgegevens van betrokkenen</w:t>
       </w:r>
-      <w:bookmarkEnd w:id="16"/>
+      <w:bookmarkEnd w:id="15"/>
     </w:p>
     <w:tbl>
       <w:tblPr>
@@ -7115,12 +7577,12 @@
       <w:pPr>
         <w:pStyle w:val="Kop1"/>
       </w:pPr>
-      <w:bookmarkStart w:id="17" w:name="_Toc514946088"/>
+      <w:bookmarkStart w:id="16" w:name="_Toc515276491"/>
       <w:r>
         <w:lastRenderedPageBreak/>
         <w:t>De Opdracht</w:t>
       </w:r>
-      <w:bookmarkEnd w:id="17"/>
+      <w:bookmarkEnd w:id="16"/>
     </w:p>
     <w:p>
       <w:r>
@@ -7135,78 +7597,130 @@
           <w:numId w:val="12"/>
         </w:numPr>
       </w:pPr>
-      <w:bookmarkStart w:id="18" w:name="_Toc514946089"/>
+      <w:bookmarkStart w:id="17" w:name="_Toc515276492"/>
       <w:r>
         <w:t>De kwestie</w:t>
+      </w:r>
+      <w:bookmarkEnd w:id="17"/>
+    </w:p>
+    <w:p>
+      <w:r>
+        <w:t xml:space="preserve">Sinds 2009 ontwikkelt EKB een </w:t>
+      </w:r>
+      <w:r>
+        <w:t xml:space="preserve">eigen softwarepakket genaamd </w:t>
+      </w:r>
+      <w:r>
+        <w:t>EKB Manufacturing Intelligence  (</w:t>
+      </w:r>
+      <w:r>
+        <w:t>EMI</w:t>
+      </w:r>
+      <w:r>
+        <w:t>)</w:t>
+      </w:r>
+      <w:r>
+        <w:t>, gericht op industriële toepassing. EMI</w:t>
+      </w:r>
+      <w:r>
+        <w:t xml:space="preserve"> is vooral bedoeld om inzicht te krijgen in de productiviteit en kwaliteit van industriële productieprocessen. Deze data worden op dit moment voornamelijk gebruikt om een overzichtelijk beeld te krijgen van de huidige situatie, maar nog niet om bepaalde productieprocessen te optimaliseren.</w:t>
+      </w:r>
+    </w:p>
+    <w:p/>
+    <w:p>
+      <w:r>
+        <w:t>Vanaf de start van de ontwikkeling van EMI is er vanuit de indu</w:t>
+      </w:r>
+      <w:r>
+        <w:t>strie aangegeven dat er in toene</w:t>
+      </w:r>
+      <w:r>
+        <w:t xml:space="preserve">mende mate beheer en sturing van interne buffervoorraden gewenst wordt. Hierbij wordt geëist dat Theory of Constraints </w:t>
+      </w:r>
+      <w:r>
+        <w:t xml:space="preserve">(TOC) </w:t>
+      </w:r>
+      <w:r>
+        <w:t>wordt toegepast.</w:t>
+      </w:r>
+    </w:p>
+    <w:p/>
+    <w:p>
+      <w:r>
+        <w:t>Als business case voor deze afstudeeropdracht wordt de data van de rollenfabriek van Tsubaki Nakashima</w:t>
+      </w:r>
+      <w:r>
+        <w:t xml:space="preserve"> (TN)</w:t>
+      </w:r>
+      <w:r>
+        <w:t xml:space="preserve">, een klant van EKB, te Veenendaal gebruikt. De buffervoorraden worden daar momenteel beheerd op basis van ervaring. Het is niet </w:t>
+      </w:r>
+      <w:r>
+        <w:t>duidelijk hoe de b</w:t>
+      </w:r>
+      <w:r>
+        <w:t>uffervoorraden tussen de productielijnen</w:t>
+      </w:r>
+      <w:r>
+        <w:t xml:space="preserve"> zo afgestemd kunnen worden dat de voorraden verminderen terwijl de productie vergroot wordt. Dit is een van de doelen van T</w:t>
+      </w:r>
+      <w:r>
+        <w:t>O</w:t>
+      </w:r>
+      <w:r>
+        <w:t>C.</w:t>
+      </w:r>
+    </w:p>
+    <w:p/>
+    <w:p>
+      <w:pPr>
+        <w:pStyle w:val="Kop2"/>
+      </w:pPr>
+      <w:bookmarkStart w:id="18" w:name="_Toc515276493"/>
+      <w:r>
+        <w:t>De afstudeeropdracht</w:t>
+      </w:r>
+      <w:r>
+        <w:t xml:space="preserve"> </w:t>
+      </w:r>
+      <w:r>
+        <w:t>in het kort</w:t>
       </w:r>
       <w:bookmarkEnd w:id="18"/>
     </w:p>
     <w:p>
       <w:r>
-        <w:t xml:space="preserve">Sinds 2009 ontwikkelt EKB een </w:t>
-      </w:r>
-      <w:r>
-        <w:t xml:space="preserve">eigen softwarepakket genaamd </w:t>
-      </w:r>
-      <w:r>
-        <w:t>EKB Manufacturing Intelligence  (</w:t>
-      </w:r>
-      <w:r>
-        <w:t>EMI</w:t>
-      </w:r>
-      <w:r>
-        <w:t>)</w:t>
-      </w:r>
-      <w:r>
-        <w:t>, gericht op industriële toepassing. EMI</w:t>
-      </w:r>
-      <w:r>
-        <w:t xml:space="preserve"> is vooral bedoeld om inzicht te krijgen in de productiviteit en kwaliteit van industriële productieprocessen. Deze data worden op dit moment voornamelijk gebruikt om een overzichtelijk beeld te krijgen van de huidige situatie, maar nog niet om bepaalde productieprocessen te optimaliseren.</w:t>
+        <w:t>Het verlagen van de buffervoorraden zorgt indirect voor kostenvermindering. Volgens Goldratt en Cox (2007) resulteert het verlagen van de voorraden echter alleen in een verhoging van de winst als ook de productie verhoogd wordt. Om dit te bereiken moeten dus zowel de verlaging van de buffervoorraden als de verhoging van de productie even zwaar meetellen.</w:t>
       </w:r>
     </w:p>
     <w:p/>
     <w:p>
       <w:r>
-        <w:t>Vanaf de start van de ontwikkeling van EMI is er vanuit de indu</w:t>
-      </w:r>
-      <w:r>
-        <w:t>strie aangegeven dat er in toene</w:t>
-      </w:r>
-      <w:r>
-        <w:t xml:space="preserve">mende mate beheer en sturing van interne buffervoorraden gewenst wordt. Hierbij wordt geëist dat Theory of Constraints </w:t>
-      </w:r>
-      <w:r>
-        <w:t xml:space="preserve">(TOC) </w:t>
-      </w:r>
-      <w:r>
-        <w:t>wordt toegepast.</w:t>
+        <w:t>Naast een verbredend en kritisch onderzoek naar TOC, machine learning</w:t>
+      </w:r>
+      <w:r>
+        <w:t xml:space="preserve"> (ML)</w:t>
+      </w:r>
+      <w:r>
+        <w:t xml:space="preserve"> en de huidige situatie bij TN </w:t>
+      </w:r>
+      <w:r>
+        <w:t>welke EKB van de student eist, dient de student een werkend product op te leveren waarin daadwerkelijk</w:t>
+      </w:r>
+      <w:r>
+        <w:t xml:space="preserve"> TOC toegepast en aantoonbaar gemaakt is voor de gebruiker. De afstudeerstage betreft dan ook een productopdracht.</w:t>
       </w:r>
     </w:p>
     <w:p/>
     <w:p>
       <w:r>
-        <w:t>Als business case voor deze afstudeeropdracht wordt de data van de rollenfabriek van Tsubaki Nakashima</w:t>
-      </w:r>
-      <w:r>
-        <w:t xml:space="preserve"> (TN)</w:t>
-      </w:r>
-      <w:r>
-        <w:t xml:space="preserve">, een klant van EKB, te Veenendaal gebruikt. De buffervoorraden worden daar momenteel beheerd op basis van ervaring. Het is niet </w:t>
-      </w:r>
-      <w:r>
-        <w:t>duidelijk hoe de b</w:t>
-      </w:r>
-      <w:r>
-        <w:t>uffervoorraden tussen de productielijnen</w:t>
-      </w:r>
-      <w:r>
-        <w:t xml:space="preserve"> zo afgestemd kunnen worden dat de voorraden verminderen terwijl de productie vergroot wordt. Dit is een van de doelen van T</w:t>
-      </w:r>
-      <w:r>
-        <w:t>O</w:t>
-      </w:r>
-      <w:r>
-        <w:t>C.</w:t>
+        <w:t xml:space="preserve">Omdat het onduidelijk is hoe zowel de buffervoorraden te verlagen als de productie te verhogen zal </w:t>
+      </w:r>
+      <w:r>
+        <w:t>ML</w:t>
+      </w:r>
+      <w:r>
+        <w:t xml:space="preserve"> worden gebruikt om een algoritme tot stand te laten komen te op basis van een fabriekssimulatie de hoogtes van de buffervoorraden af kan wegen. Om dit te kunnen implementeren in EMI moet echter wel eerst worden onderzocht hoe de simulatie zo realistisch mogelijk te maken is, terwijl de simulatie generiek gebruikt moet kunnen worden voor andere klanten van EKB.</w:t>
       </w:r>
     </w:p>
     <w:p/>
@@ -7214,115 +7728,63 @@
       <w:pPr>
         <w:pStyle w:val="Kop2"/>
       </w:pPr>
-      <w:bookmarkStart w:id="19" w:name="_Toc514946090"/>
-      <w:r>
-        <w:t>De afstudeeropdracht</w:t>
-      </w:r>
-      <w:r>
-        <w:t xml:space="preserve"> </w:t>
-      </w:r>
-      <w:r>
-        <w:t>in het kort</w:t>
+      <w:bookmarkStart w:id="19" w:name="_Toc515276494"/>
+      <w:r>
+        <w:t>Doelstelling</w:t>
       </w:r>
       <w:bookmarkEnd w:id="19"/>
     </w:p>
     <w:p>
       <w:r>
-        <w:t>Het verlagen van de buffervoorraden zorgt indirect voor kostenvermindering. Volgens Goldratt en Cox (2007) resulteert het verlagen van de voorraden echter alleen in een verhoging van de winst als ook de productie verhoogd wordt. Om dit te bereiken moeten dus zowel de verlaging van de buffervoorraden als de verhoging van de productie even zwaar meetellen.</w:t>
+        <w:t>De te bouwen uitbreiding van EMI moet ervoor gaan zorgen dat klanten van EKB hun buffervoorraden zo laag mogelijk kunnen houden terwijl de productie zo hoog mogelijk is.</w:t>
       </w:r>
     </w:p>
     <w:p/>
     <w:p>
       <w:r>
-        <w:t>Naast een verbredend en kritisch onderzoek naar TOC, machine learning</w:t>
-      </w:r>
-      <w:r>
-        <w:t xml:space="preserve"> (ML)</w:t>
-      </w:r>
-      <w:r>
-        <w:t xml:space="preserve"> en de huidige situatie bij TN </w:t>
-      </w:r>
-      <w:r>
-        <w:t>welke EKB van de student eist, dient de student een werkend product op te leveren waarin daadwerkelijk</w:t>
-      </w:r>
-      <w:r>
-        <w:t xml:space="preserve"> TOC toegepast en aantoonbaar gemaakt is voor de gebruiker. De afstudeerstage betreft dan ook een productopdracht.</w:t>
-      </w:r>
-    </w:p>
-    <w:p/>
-    <w:p>
-      <w:r>
-        <w:t xml:space="preserve">Omdat het onduidelijk is hoe zowel de buffervoorraden te verlagen als de productie te verhogen zal </w:t>
+        <w:t>Middels de</w:t>
+      </w:r>
+      <w:r>
+        <w:t xml:space="preserve"> beschikbare data in EMI, de simulatie en het </w:t>
       </w:r>
       <w:r>
         <w:t>ML</w:t>
       </w:r>
       <w:r>
-        <w:t xml:space="preserve"> worden gebruikt om een algoritme tot stand te laten komen te op basis van een fabriekssimulatie de hoogtes van de buffervoorraden af kan wegen. Om dit te kunnen implementeren in EMI moet echter wel eerst worden onderzocht hoe de simulatie zo realistisch mogelijk te maken is, terwijl de simulatie generiek gebruikt moet kunnen worden voor andere klanten van EKB.</w:t>
-      </w:r>
-    </w:p>
-    <w:p/>
-    <w:p>
-      <w:pPr>
-        <w:pStyle w:val="Kop2"/>
-      </w:pPr>
-      <w:bookmarkStart w:id="20" w:name="_Toc514946091"/>
-      <w:r>
-        <w:t>Doelstelling</w:t>
-      </w:r>
-      <w:bookmarkEnd w:id="20"/>
+        <w:t xml:space="preserve"> algoritme </w:t>
+      </w:r>
+      <w:r>
+        <w:t>moet het mogelijk worden de doorlooptijden van halffabricaten te verminderen. Hierdoor worden de voorraden tuss</w:t>
+      </w:r>
+      <w:r>
+        <w:t>en de verschillende productielijnen</w:t>
+      </w:r>
+      <w:r>
+        <w:t xml:space="preserve"> </w:t>
+      </w:r>
+      <w:r>
+        <w:t>kleiner en verminderen de kosten per product.</w:t>
+      </w:r>
     </w:p>
     <w:p>
-      <w:r>
-        <w:t>De te bouwen uitbreiding van EMI moet ervoor gaan zorgen dat klanten van EKB hun buffervoorraden zo laag mogelijk kunnen houden terwijl de productie zo hoog mogelijk is.</w:t>
-      </w:r>
-    </w:p>
-    <w:p/>
-    <w:p>
-      <w:r>
-        <w:t>Middels de</w:t>
-      </w:r>
-      <w:r>
-        <w:t xml:space="preserve"> beschikbare data in EMI, de simulatie en het </w:t>
-      </w:r>
-      <w:r>
-        <w:t>ML</w:t>
-      </w:r>
-      <w:r>
-        <w:t xml:space="preserve"> algoritme </w:t>
-      </w:r>
-      <w:r>
-        <w:t>moet het mogelijk worden de doorlooptijden van halffabricaten te verminderen. Hierdoor worden de voorraden tuss</w:t>
-      </w:r>
-      <w:r>
-        <w:t>en de verschillende productielijnen</w:t>
-      </w:r>
-      <w:r>
-        <w:t xml:space="preserve"> </w:t>
-      </w:r>
-      <w:r>
-        <w:t>kleiner en verminderen de kosten per product.</w:t>
+      <w:pPr>
+        <w:spacing w:line="276" w:lineRule="auto"/>
+        <w:ind w:left="0"/>
+      </w:pPr>
+      <w:r>
+        <w:br w:type="page"/>
       </w:r>
     </w:p>
     <w:p>
       <w:pPr>
-        <w:spacing w:line="276" w:lineRule="auto"/>
-        <w:ind w:left="0"/>
-      </w:pPr>
-      <w:r>
-        <w:br w:type="page"/>
-      </w:r>
-    </w:p>
-    <w:p>
-      <w:pPr>
         <w:pStyle w:val="Kop2"/>
       </w:pPr>
-      <w:bookmarkStart w:id="21" w:name="_Toc514946092"/>
+      <w:bookmarkStart w:id="20" w:name="_Toc515276495"/>
       <w:r>
         <w:lastRenderedPageBreak/>
         <w:t>Hoofdvraag en deelvragen</w:t>
       </w:r>
-      <w:bookmarkEnd w:id="21"/>
+      <w:bookmarkEnd w:id="20"/>
     </w:p>
     <w:p>
       <w:r>
@@ -7560,11 +8022,11 @@
       <w:pPr>
         <w:pStyle w:val="Kop2"/>
       </w:pPr>
-      <w:bookmarkStart w:id="22" w:name="_Toc514946093"/>
+      <w:bookmarkStart w:id="21" w:name="_Toc515276496"/>
       <w:r>
         <w:t>Onderzoeksmethoden</w:t>
       </w:r>
-      <w:bookmarkEnd w:id="22"/>
+      <w:bookmarkEnd w:id="21"/>
     </w:p>
     <w:p>
       <w:r>
@@ -7613,8 +8075,8 @@
       <w:pPr>
         <w:pStyle w:val="Bijschrift"/>
       </w:pPr>
-      <w:bookmarkStart w:id="23" w:name="_Ref514853856"/>
-      <w:bookmarkStart w:id="24" w:name="_Toc514945950"/>
+      <w:bookmarkStart w:id="22" w:name="_Ref514853856"/>
+      <w:bookmarkStart w:id="23" w:name="_Toc515276517"/>
       <w:r>
         <w:t xml:space="preserve">Tabel </w:t>
       </w:r>
@@ -7634,13 +8096,16 @@
         <w:t>3</w:t>
       </w:r>
       <w:r>
+        <w:rPr>
+          <w:noProof/>
+        </w:rPr>
         <w:fldChar w:fldCharType="end"/>
       </w:r>
+      <w:bookmarkEnd w:id="22"/>
+      <w:r>
+        <w:t>: Methoden matrix</w:t>
+      </w:r>
       <w:bookmarkEnd w:id="23"/>
-      <w:r>
-        <w:t>: Methoden matrix</w:t>
-      </w:r>
-      <w:bookmarkEnd w:id="24"/>
     </w:p>
     <w:tbl>
       <w:tblPr>
@@ -8682,42 +9147,378 @@
       <w:pPr>
         <w:pStyle w:val="Kop1"/>
       </w:pPr>
-      <w:bookmarkStart w:id="25" w:name="_Toc514946094"/>
+      <w:bookmarkStart w:id="24" w:name="_Toc515276497"/>
       <w:r>
         <w:lastRenderedPageBreak/>
         <w:t>Theoretisch Kader</w:t>
       </w:r>
-      <w:bookmarkEnd w:id="25"/>
+      <w:bookmarkEnd w:id="24"/>
     </w:p>
     <w:p>
-      <w:r>
+      <w:pPr>
         <w:rPr>
           <w:b/>
           <w:color w:val="FF0000"/>
         </w:rPr>
-        <w:t xml:space="preserve">Voorkennis en vooronderzoek </w:t>
-      </w:r>
+      </w:pPr>
       <w:r>
         <w:rPr>
           <w:b/>
           <w:color w:val="FF0000"/>
         </w:rPr>
-        <w:t>hier (TOC, ML, EMI, TN)</w:t>
-      </w:r>
-      <w:r>
-        <w:br w:type="page"/>
+        <w:t xml:space="preserve"> (TOC, ML, EMI, TN)</w:t>
       </w:r>
     </w:p>
     <w:p>
       <w:pPr>
+        <w:rPr>
+          <w:color w:val="auto"/>
+        </w:rPr>
+      </w:pPr>
+      <w:r>
+        <w:rPr>
+          <w:color w:val="auto"/>
+        </w:rPr>
+        <w:t>Dit hoofdstuk is bedoeld om meer inzicht te geven in onderwerpen die in dit onderzoek veelvoorkomend zijn. Zowel voorkennis als vergaarde kennis uit het vooronderzoek is hierin verwerkt.</w:t>
+      </w:r>
+    </w:p>
+    <w:p>
+      <w:pPr>
+        <w:rPr>
+          <w:b/>
+          <w:color w:val="FF0000"/>
+        </w:rPr>
+      </w:pPr>
+    </w:p>
+    <w:p>
+      <w:pPr>
+        <w:pStyle w:val="Kop2"/>
+      </w:pPr>
+      <w:bookmarkStart w:id="25" w:name="_Toc515276498"/>
+      <w:r>
+        <w:t>Tsubaki Nakashima</w:t>
+      </w:r>
+      <w:bookmarkEnd w:id="25"/>
+    </w:p>
+    <w:p>
+      <w:r>
+        <w:t xml:space="preserve">Deze afstudeeropdracht is uitgevoerd met de data van de rollenfabriek van TN te Veenendaal. Deze rollenfabriek maakt stalen cilindrische lagers voor onder andere auto onderdelen en hydraulische apparaten en is onderverdeeld in </w:t>
+      </w:r>
+      <w:r>
+        <w:t xml:space="preserve">vijf hallen zoals te zien is in </w:t>
+      </w:r>
+      <w:r>
+        <w:fldChar w:fldCharType="begin"/>
+      </w:r>
+      <w:r>
+        <w:instrText xml:space="preserve"> REF _Ref515268679 \h </w:instrText>
+      </w:r>
+      <w:r>
+        <w:fldChar w:fldCharType="separate"/>
+      </w:r>
+      <w:r>
+        <w:t xml:space="preserve">Figuur </w:t>
+      </w:r>
+      <w:r>
+        <w:rPr>
+          <w:noProof/>
+        </w:rPr>
+        <w:t>2</w:t>
+      </w:r>
+      <w:r>
+        <w:fldChar w:fldCharType="end"/>
+      </w:r>
+      <w:r>
+        <w:t>. Dit figuur is het resultaat van meerdere gesprekken met de contactpersoon van EKB bij TN. Hieronder volgt een samenvatting van deze gesprekken (G. Bargeman, persoonlijke communicatie, 14 februari 2018</w:t>
+      </w:r>
+      <w:r>
+        <w:t>, 22 februari 2018 en 2 maart 2018</w:t>
+      </w:r>
+      <w:r>
+        <w:t>).</w:t>
+      </w:r>
+    </w:p>
+    <w:p/>
+    <w:p>
+      <w:pPr>
+        <w:keepNext/>
+        <w:ind w:left="0"/>
+      </w:pPr>
+      <w:r>
+        <w:rPr>
+          <w:noProof/>
+        </w:rPr>
+        <w:drawing>
+          <wp:inline distT="0" distB="0" distL="0" distR="0" wp14:anchorId="58012A0D" wp14:editId="3FB70E90">
+            <wp:extent cx="5760000" cy="1051269"/>
+            <wp:effectExtent l="0" t="0" r="0" b="0"/>
+            <wp:docPr id="6" name="Afbeelding 6"/>
+            <wp:cNvGraphicFramePr>
+              <a:graphicFrameLocks xmlns:a="http://schemas.openxmlformats.org/drawingml/2006/main" noChangeAspect="1"/>
+            </wp:cNvGraphicFramePr>
+            <a:graphic xmlns:a="http://schemas.openxmlformats.org/drawingml/2006/main">
+              <a:graphicData uri="http://schemas.openxmlformats.org/drawingml/2006/picture">
+                <pic:pic xmlns:pic="http://schemas.openxmlformats.org/drawingml/2006/picture">
+                  <pic:nvPicPr>
+                    <pic:cNvPr id="0" name="Tsubaki Nakashima fabriekshallen.png"/>
+                    <pic:cNvPicPr/>
+                  </pic:nvPicPr>
+                  <pic:blipFill>
+                    <a:blip r:embed="rId11" cstate="print">
+                      <a:extLst>
+                        <a:ext uri="{28A0092B-C50C-407E-A947-70E740481C1C}">
+                          <a14:useLocalDpi xmlns:a14="http://schemas.microsoft.com/office/drawing/2010/main" val="0"/>
+                        </a:ext>
+                      </a:extLst>
+                    </a:blip>
+                    <a:stretch>
+                      <a:fillRect/>
+                    </a:stretch>
+                  </pic:blipFill>
+                  <pic:spPr>
+                    <a:xfrm>
+                      <a:off x="0" y="0"/>
+                      <a:ext cx="5760000" cy="1051269"/>
+                    </a:xfrm>
+                    <a:prstGeom prst="rect">
+                      <a:avLst/>
+                    </a:prstGeom>
+                  </pic:spPr>
+                </pic:pic>
+              </a:graphicData>
+            </a:graphic>
+          </wp:inline>
+        </w:drawing>
+      </w:r>
+    </w:p>
+    <w:p>
+      <w:pPr>
+        <w:pStyle w:val="Bijschrift"/>
+      </w:pPr>
+      <w:bookmarkStart w:id="26" w:name="_Ref515268679"/>
+      <w:bookmarkStart w:id="27" w:name="_Ref515268219"/>
+      <w:bookmarkStart w:id="28" w:name="_Toc515276513"/>
+      <w:r>
+        <w:t xml:space="preserve">Figuur </w:t>
+      </w:r>
+      <w:r>
+        <w:fldChar w:fldCharType="begin"/>
+      </w:r>
+      <w:r>
+        <w:instrText xml:space="preserve"> SEQ Figuur \* ARABIC </w:instrText>
+      </w:r>
+      <w:r>
+        <w:fldChar w:fldCharType="separate"/>
+      </w:r>
+      <w:r>
+        <w:rPr>
+          <w:noProof/>
+        </w:rPr>
+        <w:t>2</w:t>
+      </w:r>
+      <w:r>
+        <w:rPr>
+          <w:noProof/>
+        </w:rPr>
+        <w:fldChar w:fldCharType="end"/>
+      </w:r>
+      <w:bookmarkEnd w:id="26"/>
+      <w:r>
+        <w:t>: Lay-out rollenfabriek Tsubaki Nakashima</w:t>
+      </w:r>
+      <w:bookmarkEnd w:id="27"/>
+      <w:bookmarkEnd w:id="28"/>
+    </w:p>
+    <w:p>
+      <w:pPr>
+        <w:ind w:left="0"/>
+      </w:pPr>
+    </w:p>
+    <w:p>
+      <w:pPr>
+        <w:pStyle w:val="Kop3"/>
+      </w:pPr>
+      <w:bookmarkStart w:id="29" w:name="_Toc515276499"/>
+      <w:r>
+        <w:t>Rollenfabriek lay-out</w:t>
+      </w:r>
+      <w:bookmarkEnd w:id="29"/>
+    </w:p>
+    <w:p>
+      <w:pPr>
+        <w:ind w:left="0"/>
+      </w:pPr>
+      <w:r>
+        <w:t>In de eerste hal wordt het staal in haspels opgeslagen met een totale capaciteit tussen de 250 en 400 ton staalhaspels.</w:t>
+      </w:r>
+    </w:p>
+    <w:p>
+      <w:pPr>
+        <w:ind w:left="0"/>
+      </w:pPr>
+      <w:r>
+        <w:t>In de tweede hal worden de staalhaspels in de zeventien parallelle persmachines geladen waar ze worden geperst in kleine cilinders</w:t>
+      </w:r>
+      <w:r>
+        <w:t xml:space="preserve"> met een gemiddelde snelheid van 45 ton per 24 uur</w:t>
+      </w:r>
+      <w:r>
+        <w:t xml:space="preserve">. Elke persmachine heeft haar eigen </w:t>
+      </w:r>
+      <w:r>
+        <w:t>marges met betrekking tot de lengte en diameter van deze cilinders en staalhaspels. Vanaf dit moment spreekt TN van ‘rollen’ in plaats van staalhaspels en cilinders.</w:t>
+      </w:r>
+      <w:r>
+        <w:t xml:space="preserve"> De rollen worden na de perserij vervoerd per 500 kg in containers waarvan de rollenfabriek er in totaal 475 bezit.</w:t>
+      </w:r>
+    </w:p>
+    <w:p>
+      <w:pPr>
+        <w:ind w:left="0"/>
+      </w:pPr>
+      <w:r>
+        <w:t xml:space="preserve">In de derde hal worden de rollen geschuurd in twintig zogeheten trommels die net als de persmachines parallel draaien. </w:t>
+      </w:r>
+      <w:r>
+        <w:t>Een trommel verwerkt per keer een batch van 500 kg rollen</w:t>
+      </w:r>
+      <w:r>
+        <w:t xml:space="preserve"> ( een container per keer)</w:t>
+      </w:r>
+      <w:r>
+        <w:t xml:space="preserve">. </w:t>
+      </w:r>
+      <w:r>
+        <w:t>De snelheid waarmee getrommeld wordt is variabel en afhankelijk van de lengte en diameter van de rol en de kwaliteit van de voorgaande persmachine.</w:t>
+      </w:r>
+      <w:r>
+        <w:t xml:space="preserve"> Deze twintig trommels zijn tot nu toe altijd in staat geweest de buffervoorraden tussen de persen en de trommels laag te houden en vormen dan ook geen probleem voor TN.</w:t>
+      </w:r>
+    </w:p>
+    <w:p>
+      <w:pPr>
+        <w:ind w:left="0"/>
+      </w:pPr>
+      <w:r>
+        <w:t>De vierde hal bevat vijf ovens waar de geschuurde rollen gehard worden op hoge temperatuur.</w:t>
+      </w:r>
+      <w:r>
+        <w:t xml:space="preserve"> Ook dit gebeurt per container van 500 kg. </w:t>
+      </w:r>
+      <w:r>
+        <w:t xml:space="preserve">Ondanks dat de ovens niet serie geschakeld zijn en bijna elk type rol kunnen verwerken, zijn dit toch de bottlenecks van de rollenfabriek vanwege de lage productiesnelheid. </w:t>
+      </w:r>
+      <w:r>
+        <w:t>Daarnaast wordt er maar van drie van de vijf ovens data geregistreerd door EKB.</w:t>
+      </w:r>
+    </w:p>
+    <w:p>
+      <w:pPr>
+        <w:ind w:left="0"/>
+      </w:pPr>
+      <w:r>
+        <w:t>In de vijfde en laatste hal worden de containers geleegd in de slijperij en worden de rollen in de definitieve vorm geslepen door 28 slijplijnen. Deze productielijnen bestaan weer uit een aantal verschillende machines die serie geschakeld zijn, maar de slijplijnen als geheel zijn parallel geschakeld.</w:t>
+      </w:r>
+      <w:r>
+        <w:t xml:space="preserve"> Ook hebben de slijplijnen</w:t>
+      </w:r>
+      <w:r>
+        <w:t xml:space="preserve"> </w:t>
+      </w:r>
+      <w:r>
+        <w:t xml:space="preserve">net </w:t>
+      </w:r>
+      <w:r>
+        <w:t>als in de perserij ieder een marge voor bepaalde ro</w:t>
+      </w:r>
+      <w:r>
+        <w:t>llen.</w:t>
+      </w:r>
+    </w:p>
+    <w:p>
+      <w:pPr>
+        <w:spacing w:line="276" w:lineRule="auto"/>
+        <w:ind w:left="0"/>
+      </w:pPr>
+      <w:r>
+        <w:br w:type="page"/>
+      </w:r>
+    </w:p>
+    <w:p>
+      <w:pPr>
+        <w:pStyle w:val="Kop3"/>
+      </w:pPr>
+      <w:bookmarkStart w:id="30" w:name="_Toc515276500"/>
+      <w:r>
+        <w:lastRenderedPageBreak/>
+        <w:t>Buffervoorraden</w:t>
+      </w:r>
+      <w:bookmarkEnd w:id="30"/>
+    </w:p>
+    <w:p>
+      <w:pPr>
+        <w:ind w:left="0"/>
+      </w:pPr>
+      <w:r>
+        <w:t>Tussen de hallen bevinden zich de buffervoorraden. Dit zijn voorraden van containers met rollen die nog verwerkt moeten worden door de volgende hal. In het geval van de buffervoorraden tussen de opslag en de perserij zijn dit echter geen containers maar staalhaspels. De buffervoorraden voor en na de harderij zijn in de huidige situatie gemiddeld zeven ploegen groot. Een ploeg is een maatstaf van TN die gebruikt wordt om aan te geven dat een bepaalde hoeveelheid rollen er acht uur over doet om verwerkt te worden in de slijperij. De gemiddelde buffervoorraad rollen die voor en na de harderij aanwezig zijn duren dus 56 uur om verwer</w:t>
+      </w:r>
+      <w:r>
+        <w:t>kt te worden door de slijperij.</w:t>
+      </w:r>
+    </w:p>
+    <w:p>
+      <w:pPr>
+        <w:ind w:left="0"/>
+      </w:pPr>
+    </w:p>
+    <w:p>
+      <w:pPr>
+        <w:pStyle w:val="Kop3"/>
+      </w:pPr>
+      <w:bookmarkStart w:id="31" w:name="_Toc515276501"/>
+      <w:r>
+        <w:t>Omstellingen</w:t>
+      </w:r>
+      <w:bookmarkEnd w:id="31"/>
+    </w:p>
+    <w:p>
+      <w:r>
+        <w:rPr>
+          <w:b/>
+          <w:color w:val="FF0000"/>
+        </w:rPr>
+        <w:t xml:space="preserve">TODO (zie </w:t>
+      </w:r>
+      <w:proofErr w:type="spellStart"/>
+      <w:r>
+        <w:rPr>
+          <w:b/>
+          <w:color w:val="FF0000"/>
+        </w:rPr>
+        <w:t>PvA</w:t>
+      </w:r>
+      <w:proofErr w:type="spellEnd"/>
+      <w:r>
+        <w:rPr>
+          <w:b/>
+          <w:color w:val="FF0000"/>
+        </w:rPr>
+        <w:t>)</w:t>
+      </w:r>
+      <w:r>
+        <w:br w:type="page"/>
+      </w:r>
+    </w:p>
+    <w:p>
+      <w:pPr>
         <w:pStyle w:val="Kop1"/>
       </w:pPr>
-      <w:bookmarkStart w:id="26" w:name="_Toc514946095"/>
+      <w:bookmarkStart w:id="32" w:name="_Toc515276502"/>
       <w:r>
         <w:lastRenderedPageBreak/>
         <w:t>Onderzoek</w:t>
       </w:r>
-      <w:bookmarkEnd w:id="26"/>
+      <w:bookmarkEnd w:id="32"/>
     </w:p>
     <w:p>
       <w:r>
@@ -8741,11 +9542,11 @@
       <w:pPr>
         <w:pStyle w:val="Kop2"/>
       </w:pPr>
-      <w:bookmarkStart w:id="27" w:name="_Toc514946096"/>
+      <w:bookmarkStart w:id="33" w:name="_Toc515276503"/>
       <w:r>
         <w:t>Data onderzoek</w:t>
       </w:r>
-      <w:bookmarkEnd w:id="27"/>
+      <w:bookmarkEnd w:id="33"/>
     </w:p>
     <w:p>
       <w:r>
@@ -8793,11 +9594,11 @@
       <w:pPr>
         <w:pStyle w:val="Kop3"/>
       </w:pPr>
-      <w:bookmarkStart w:id="28" w:name="_Toc514946097"/>
+      <w:bookmarkStart w:id="34" w:name="_Toc515276504"/>
       <w:r>
         <w:t>Basis gegevens</w:t>
       </w:r>
-      <w:bookmarkEnd w:id="28"/>
+      <w:bookmarkEnd w:id="34"/>
     </w:p>
     <w:p>
       <w:r>
@@ -8903,11 +9704,11 @@
       <w:pPr>
         <w:pStyle w:val="Kop3"/>
       </w:pPr>
-      <w:bookmarkStart w:id="29" w:name="_Toc514946098"/>
+      <w:bookmarkStart w:id="35" w:name="_Toc515276505"/>
       <w:r>
         <w:t>Data uit EMI</w:t>
       </w:r>
-      <w:bookmarkEnd w:id="29"/>
+      <w:bookmarkEnd w:id="35"/>
     </w:p>
     <w:p>
       <w:pPr>
@@ -8946,7 +9747,7 @@
         <w:rPr>
           <w:noProof/>
         </w:rPr>
-        <w:t>2</w:t>
+        <w:t>3</w:t>
       </w:r>
       <w:r>
         <w:fldChar w:fldCharType="end"/>
@@ -8989,7 +9790,7 @@
         </w:rPr>
         <w:lastRenderedPageBreak/>
         <w:drawing>
-          <wp:inline distT="0" distB="0" distL="0" distR="0" wp14:anchorId="3CE1A013" wp14:editId="36C6C6C1">
+          <wp:inline distT="0" distB="0" distL="0" distR="0" wp14:anchorId="4D5B013E" wp14:editId="374B8DA7">
             <wp:extent cx="5760000" cy="3273143"/>
             <wp:effectExtent l="0" t="0" r="0" b="3810"/>
             <wp:docPr id="5" name="Afbeelding 5" descr="https://lh6.googleusercontent.com/-y7mZ0hwXJaEX_TFPbeucWP4noUSYezhSSDps95cU7TfqcAo2p93-db6F6PMve2HiI5H6t2Xv4smCKsTR_5HVj8h9zJCE90SX32lyCuuWNg2EGAQjwnWcU3K_56v5zcSG3XFQqE3"/>
@@ -9006,7 +9807,7 @@
                     </pic:cNvPicPr>
                   </pic:nvPicPr>
                   <pic:blipFill>
-                    <a:blip r:embed="rId11">
+                    <a:blip r:embed="rId12">
                       <a:extLst>
                         <a:ext uri="{28A0092B-C50C-407E-A947-70E740481C1C}">
                           <a14:useLocalDpi xmlns:a14="http://schemas.microsoft.com/office/drawing/2010/main" val="0"/>
@@ -9042,8 +9843,8 @@
       <w:pPr>
         <w:pStyle w:val="Bijschrift"/>
       </w:pPr>
-      <w:bookmarkStart w:id="30" w:name="_Ref514938618"/>
-      <w:bookmarkStart w:id="31" w:name="_Toc514945945"/>
+      <w:bookmarkStart w:id="36" w:name="_Ref514938618"/>
+      <w:bookmarkStart w:id="37" w:name="_Toc515276514"/>
       <w:r>
         <w:t xml:space="preserve">Figuur </w:t>
       </w:r>
@@ -9060,16 +9861,19 @@
         <w:rPr>
           <w:noProof/>
         </w:rPr>
-        <w:t>2</w:t>
-      </w:r>
-      <w:r>
+        <w:t>3</w:t>
+      </w:r>
+      <w:r>
+        <w:rPr>
+          <w:noProof/>
+        </w:rPr>
         <w:fldChar w:fldCharType="end"/>
       </w:r>
-      <w:bookmarkEnd w:id="30"/>
+      <w:bookmarkEnd w:id="36"/>
       <w:r>
         <w:t>: EMI database diagram</w:t>
       </w:r>
-      <w:bookmarkEnd w:id="31"/>
+      <w:bookmarkEnd w:id="37"/>
     </w:p>
     <w:p>
       <w:pPr>
@@ -9094,11 +9898,11 @@
       <w:pPr>
         <w:pStyle w:val="Kop3"/>
       </w:pPr>
-      <w:bookmarkStart w:id="32" w:name="_Toc514946099"/>
+      <w:bookmarkStart w:id="38" w:name="_Toc515276506"/>
       <w:r>
         <w:t>Externe data</w:t>
       </w:r>
-      <w:bookmarkEnd w:id="32"/>
+      <w:bookmarkEnd w:id="38"/>
     </w:p>
     <w:p>
       <w:pPr>
@@ -9134,11 +9938,11 @@
       <w:pPr>
         <w:pStyle w:val="Kop3"/>
       </w:pPr>
-      <w:bookmarkStart w:id="33" w:name="_Toc514946100"/>
+      <w:bookmarkStart w:id="39" w:name="_Toc515276507"/>
       <w:r>
         <w:t>Conclusie</w:t>
       </w:r>
-      <w:bookmarkEnd w:id="33"/>
+      <w:bookmarkEnd w:id="39"/>
     </w:p>
     <w:p>
       <w:pPr>
@@ -9176,12 +9980,12 @@
       <w:pPr>
         <w:pStyle w:val="Kop2"/>
       </w:pPr>
-      <w:bookmarkStart w:id="34" w:name="_Toc514946101"/>
+      <w:bookmarkStart w:id="40" w:name="_Toc515276508"/>
       <w:r>
         <w:lastRenderedPageBreak/>
         <w:t>Simulatie onderzoek</w:t>
       </w:r>
-      <w:bookmarkEnd w:id="34"/>
+      <w:bookmarkEnd w:id="40"/>
     </w:p>
     <w:p>
       <w:r>
@@ -9211,7 +10015,7 @@
       <w:pPr>
         <w:pStyle w:val="Kop3"/>
       </w:pPr>
-      <w:bookmarkStart w:id="35" w:name="_Toc514946102"/>
+      <w:bookmarkStart w:id="41" w:name="_Toc515276509"/>
       <w:r>
         <w:t>Rollenfabriek van Tsubaki Nak</w:t>
       </w:r>
@@ -9221,7 +10025,7 @@
       <w:r>
         <w:t>shima</w:t>
       </w:r>
-      <w:bookmarkEnd w:id="35"/>
+      <w:bookmarkEnd w:id="41"/>
     </w:p>
     <w:p>
       <w:r>
@@ -9249,11 +10053,11 @@
       <w:pPr>
         <w:pStyle w:val="Kop3"/>
       </w:pPr>
-      <w:bookmarkStart w:id="36" w:name="_Toc514946103"/>
+      <w:bookmarkStart w:id="42" w:name="_Toc515276510"/>
       <w:r>
         <w:t>Simulatie software</w:t>
       </w:r>
-      <w:bookmarkEnd w:id="36"/>
+      <w:bookmarkEnd w:id="42"/>
     </w:p>
     <w:p>
       <w:r>
@@ -9336,7 +10140,7 @@
       <w:pPr>
         <w:pStyle w:val="Bijschrift"/>
       </w:pPr>
-      <w:bookmarkStart w:id="37" w:name="_Toc514945951"/>
+      <w:bookmarkStart w:id="43" w:name="_Toc515276518"/>
       <w:r>
         <w:t xml:space="preserve">Tabel </w:t>
       </w:r>
@@ -9356,12 +10160,15 @@
         <w:t>4</w:t>
       </w:r>
       <w:r>
+        <w:rPr>
+          <w:noProof/>
+        </w:rPr>
         <w:fldChar w:fldCharType="end"/>
       </w:r>
       <w:r>
         <w:t>: Simulatie software requirements</w:t>
       </w:r>
-      <w:bookmarkEnd w:id="37"/>
+      <w:bookmarkEnd w:id="43"/>
     </w:p>
     <w:tbl>
       <w:tblPr>
@@ -9456,7 +10263,6 @@
                 <w:szCs w:val="24"/>
               </w:rPr>
             </w:pPr>
-            <w:proofErr w:type="spellStart"/>
             <w:r>
               <w:rPr>
                 <w:b/>
@@ -9467,7 +10273,6 @@
               </w:rPr>
               <w:t>AnyLogic</w:t>
             </w:r>
-            <w:proofErr w:type="spellEnd"/>
           </w:p>
         </w:tc>
         <w:tc>
@@ -9540,7 +10345,6 @@
                 <w:szCs w:val="24"/>
               </w:rPr>
             </w:pPr>
-            <w:proofErr w:type="spellStart"/>
             <w:r>
               <w:rPr>
                 <w:b/>
@@ -9551,7 +10355,6 @@
               </w:rPr>
               <w:t>FlexSim</w:t>
             </w:r>
-            <w:proofErr w:type="spellEnd"/>
           </w:p>
         </w:tc>
         <w:tc>
@@ -9578,7 +10381,6 @@
                 <w:szCs w:val="18"/>
               </w:rPr>
             </w:pPr>
-            <w:proofErr w:type="spellStart"/>
             <w:r>
               <w:rPr>
                 <w:b/>
@@ -9589,7 +10391,6 @@
               </w:rPr>
               <w:t>JaamSim</w:t>
             </w:r>
-            <w:proofErr w:type="spellEnd"/>
           </w:p>
         </w:tc>
         <w:tc>
@@ -10120,7 +10921,7 @@
                 <w:sz w:val="16"/>
                 <w:szCs w:val="16"/>
               </w:rPr>
-              <w:t>Stilstanden</w:t>
+              <w:t>Externe data</w:t>
             </w:r>
           </w:p>
         </w:tc>
@@ -10146,9 +10947,10 @@
               <w:ind w:left="0"/>
               <w:jc w:val="center"/>
               <w:rPr>
-                <w:rFonts w:ascii="Times New Roman" w:hAnsi="Times New Roman" w:cs="Times New Roman"/>
-                <w:color w:val="auto"/>
-                <w:sz w:val="16"/>
+                <w:rFonts w:ascii="Segoe UI Symbol" w:hAnsi="Segoe UI Symbol" w:cs="Times New Roman"/>
+                <w:b/>
+                <w:color w:val="FF0000"/>
+                <w:sz w:val="24"/>
                 <w:szCs w:val="16"/>
               </w:rPr>
             </w:pPr>
@@ -10186,9 +10988,10 @@
               <w:ind w:left="0"/>
               <w:jc w:val="center"/>
               <w:rPr>
-                <w:rFonts w:ascii="Times New Roman" w:hAnsi="Times New Roman" w:cs="Times New Roman"/>
-                <w:color w:val="auto"/>
-                <w:sz w:val="16"/>
+                <w:rFonts w:ascii="Segoe UI Symbol" w:hAnsi="Segoe UI Symbol" w:cs="Times New Roman"/>
+                <w:b/>
+                <w:color w:val="FF0000"/>
+                <w:sz w:val="24"/>
                 <w:szCs w:val="16"/>
               </w:rPr>
             </w:pPr>
@@ -10226,9 +11029,10 @@
               <w:ind w:left="0"/>
               <w:jc w:val="center"/>
               <w:rPr>
-                <w:rFonts w:ascii="Times New Roman" w:hAnsi="Times New Roman" w:cs="Times New Roman"/>
-                <w:color w:val="auto"/>
-                <w:sz w:val="16"/>
+                <w:rFonts w:ascii="Segoe UI Symbol" w:hAnsi="Segoe UI Symbol" w:cs="Times New Roman"/>
+                <w:b/>
+                <w:color w:val="FF0000"/>
+                <w:sz w:val="24"/>
                 <w:szCs w:val="16"/>
               </w:rPr>
             </w:pPr>
@@ -10260,18 +11064,21 @@
               <w:ind w:left="0"/>
               <w:jc w:val="center"/>
               <w:rPr>
-                <w:sz w:val="16"/>
-                <w:szCs w:val="16"/>
-              </w:rPr>
-            </w:pPr>
-            <w:r>
-              <w:rPr>
                 <w:rFonts w:ascii="Segoe UI Symbol" w:hAnsi="Segoe UI Symbol" w:cs="Times New Roman"/>
                 <w:b/>
                 <w:color w:val="00B050"/>
                 <w:sz w:val="24"/>
                 <w:szCs w:val="16"/>
               </w:rPr>
+            </w:pPr>
+            <w:r>
+              <w:rPr>
+                <w:rFonts w:ascii="Segoe UI Symbol" w:hAnsi="Segoe UI Symbol" w:cs="Times New Roman"/>
+                <w:b/>
+                <w:color w:val="00B050"/>
+                <w:sz w:val="24"/>
+                <w:szCs w:val="16"/>
+              </w:rPr>
               <w:t>✔</w:t>
             </w:r>
           </w:p>
@@ -10292,7 +11099,10 @@
               <w:ind w:left="0"/>
               <w:jc w:val="center"/>
               <w:rPr>
-                <w:sz w:val="16"/>
+                <w:rFonts w:ascii="Segoe UI Symbol" w:hAnsi="Segoe UI Symbol" w:cs="Times New Roman"/>
+                <w:b/>
+                <w:color w:val="FF0000"/>
+                <w:sz w:val="24"/>
                 <w:szCs w:val="16"/>
               </w:rPr>
             </w:pPr>
@@ -10345,7 +11155,7 @@
                 <w:sz w:val="16"/>
                 <w:szCs w:val="16"/>
               </w:rPr>
-              <w:t>Omstellingen</w:t>
+              <w:t>Stilstanden</w:t>
             </w:r>
           </w:p>
         </w:tc>
@@ -10493,11 +11303,11 @@
               <w:rPr>
                 <w:rFonts w:ascii="Segoe UI Symbol" w:hAnsi="Segoe UI Symbol" w:cs="Times New Roman"/>
                 <w:b/>
-                <w:color w:val="FF0000"/>
+                <w:color w:val="00B050"/>
                 <w:sz w:val="24"/>
                 <w:szCs w:val="16"/>
               </w:rPr>
-              <w:t>✖</w:t>
+              <w:t>✔</w:t>
             </w:r>
           </w:p>
         </w:tc>
@@ -10570,7 +11380,7 @@
                 <w:sz w:val="16"/>
                 <w:szCs w:val="16"/>
               </w:rPr>
-              <w:t>Uitval of afkeur van producten</w:t>
+              <w:t>Omstellingen</w:t>
             </w:r>
           </w:p>
         </w:tc>
@@ -10596,6 +11406,7 @@
               <w:ind w:left="0"/>
               <w:jc w:val="center"/>
               <w:rPr>
+                <w:rFonts w:ascii="Times New Roman" w:hAnsi="Times New Roman" w:cs="Times New Roman"/>
                 <w:color w:val="auto"/>
                 <w:sz w:val="16"/>
                 <w:szCs w:val="16"/>
@@ -10603,11 +11414,13 @@
             </w:pPr>
             <w:r>
               <w:rPr>
-                <w:color w:val="auto"/>
-                <w:sz w:val="16"/>
-                <w:szCs w:val="16"/>
-              </w:rPr>
-              <w:t>onbekend</w:t>
+                <w:rFonts w:ascii="Segoe UI Symbol" w:hAnsi="Segoe UI Symbol" w:cs="Times New Roman"/>
+                <w:b/>
+                <w:color w:val="00B050"/>
+                <w:sz w:val="24"/>
+                <w:szCs w:val="16"/>
+              </w:rPr>
+              <w:t>✔</w:t>
             </w:r>
           </w:p>
         </w:tc>
@@ -10641,11 +11454,13 @@
             </w:pPr>
             <w:r>
               <w:rPr>
-                <w:color w:val="auto"/>
-                <w:sz w:val="16"/>
-                <w:szCs w:val="16"/>
-              </w:rPr>
-              <w:t>onbekend</w:t>
+                <w:rFonts w:ascii="Segoe UI Symbol" w:hAnsi="Segoe UI Symbol" w:cs="Times New Roman"/>
+                <w:b/>
+                <w:color w:val="00B050"/>
+                <w:sz w:val="24"/>
+                <w:szCs w:val="16"/>
+              </w:rPr>
+              <w:t>✔</w:t>
             </w:r>
           </w:p>
         </w:tc>
@@ -10713,11 +11528,11 @@
               <w:rPr>
                 <w:rFonts w:ascii="Segoe UI Symbol" w:hAnsi="Segoe UI Symbol" w:cs="Times New Roman"/>
                 <w:b/>
-                <w:color w:val="00B050"/>
+                <w:color w:val="FF0000"/>
                 <w:sz w:val="24"/>
                 <w:szCs w:val="16"/>
               </w:rPr>
-              <w:t>✔</w:t>
+              <w:t>✖</w:t>
             </w:r>
           </w:p>
         </w:tc>
@@ -10790,7 +11605,7 @@
                 <w:sz w:val="16"/>
                 <w:szCs w:val="16"/>
               </w:rPr>
-              <w:t>Verschillende producten op verschillende productielijnen</w:t>
+              <w:t>Uitval of afkeur van producten</w:t>
             </w:r>
           </w:p>
         </w:tc>
@@ -10816,7 +11631,6 @@
               <w:ind w:left="0"/>
               <w:jc w:val="center"/>
               <w:rPr>
-                <w:rFonts w:ascii="Times New Roman" w:hAnsi="Times New Roman" w:cs="Times New Roman"/>
                 <w:color w:val="auto"/>
                 <w:sz w:val="16"/>
                 <w:szCs w:val="16"/>
@@ -10826,11 +11640,11 @@
               <w:rPr>
                 <w:rFonts w:ascii="Segoe UI Symbol" w:hAnsi="Segoe UI Symbol" w:cs="Times New Roman"/>
                 <w:b/>
-                <w:color w:val="00B050"/>
+                <w:color w:val="FF0000"/>
                 <w:sz w:val="24"/>
                 <w:szCs w:val="16"/>
               </w:rPr>
-              <w:t>✔</w:t>
+              <w:t>✖</w:t>
             </w:r>
           </w:p>
         </w:tc>
@@ -10864,11 +11678,13 @@
             </w:pPr>
             <w:r>
               <w:rPr>
-                <w:color w:val="auto"/>
-                <w:sz w:val="16"/>
-                <w:szCs w:val="16"/>
-              </w:rPr>
-              <w:t>onbekend</w:t>
+                <w:rFonts w:ascii="Segoe UI Symbol" w:hAnsi="Segoe UI Symbol" w:cs="Times New Roman"/>
+                <w:b/>
+                <w:color w:val="00B050"/>
+                <w:sz w:val="24"/>
+                <w:szCs w:val="16"/>
+              </w:rPr>
+              <w:t>✔</w:t>
             </w:r>
           </w:p>
         </w:tc>
@@ -11013,7 +11829,7 @@
                 <w:sz w:val="16"/>
                 <w:szCs w:val="16"/>
               </w:rPr>
-              <w:t>Buffervoorraden</w:t>
+              <w:t>Verschillende producten op verschillende productielijnen</w:t>
             </w:r>
           </w:p>
         </w:tc>
@@ -11202,6 +12018,231 @@
           </w:p>
         </w:tc>
       </w:tr>
+      <w:tr>
+        <w:trPr>
+          <w:trHeight w:val="440"/>
+        </w:trPr>
+        <w:tc>
+          <w:tcPr>
+            <w:tcW w:w="2835" w:type="dxa"/>
+            <w:tcBorders>
+              <w:top w:val="single" w:sz="4" w:space="0" w:color="000000"/>
+              <w:left w:val="single" w:sz="4" w:space="0" w:color="000000"/>
+              <w:bottom w:val="single" w:sz="4" w:space="0" w:color="000000"/>
+              <w:right w:val="single" w:sz="4" w:space="0" w:color="000000"/>
+            </w:tcBorders>
+            <w:tcMar>
+              <w:top w:w="45" w:type="dxa"/>
+              <w:left w:w="115" w:type="dxa"/>
+              <w:bottom w:w="45" w:type="dxa"/>
+              <w:right w:w="115" w:type="dxa"/>
+            </w:tcMar>
+            <w:vAlign w:val="center"/>
+          </w:tcPr>
+          <w:p>
+            <w:pPr>
+              <w:ind w:left="0"/>
+              <w:rPr>
+                <w:color w:val="auto"/>
+                <w:sz w:val="16"/>
+                <w:szCs w:val="16"/>
+              </w:rPr>
+            </w:pPr>
+            <w:r>
+              <w:rPr>
+                <w:color w:val="auto"/>
+                <w:sz w:val="16"/>
+                <w:szCs w:val="16"/>
+              </w:rPr>
+              <w:t>Buffervoorraden</w:t>
+            </w:r>
+          </w:p>
+        </w:tc>
+        <w:tc>
+          <w:tcPr>
+            <w:tcW w:w="1225" w:type="dxa"/>
+            <w:tcBorders>
+              <w:top w:val="single" w:sz="4" w:space="0" w:color="000000"/>
+              <w:left w:val="single" w:sz="4" w:space="0" w:color="000000"/>
+              <w:bottom w:val="single" w:sz="4" w:space="0" w:color="000000"/>
+              <w:right w:val="single" w:sz="4" w:space="0" w:color="000000"/>
+            </w:tcBorders>
+            <w:tcMar>
+              <w:top w:w="45" w:type="dxa"/>
+              <w:left w:w="115" w:type="dxa"/>
+              <w:bottom w:w="45" w:type="dxa"/>
+              <w:right w:w="115" w:type="dxa"/>
+            </w:tcMar>
+            <w:vAlign w:val="center"/>
+          </w:tcPr>
+          <w:p>
+            <w:pPr>
+              <w:ind w:left="0"/>
+              <w:jc w:val="center"/>
+              <w:rPr>
+                <w:rFonts w:ascii="Times New Roman" w:hAnsi="Times New Roman" w:cs="Times New Roman"/>
+                <w:color w:val="auto"/>
+                <w:sz w:val="16"/>
+                <w:szCs w:val="16"/>
+              </w:rPr>
+            </w:pPr>
+            <w:r>
+              <w:rPr>
+                <w:rFonts w:ascii="Segoe UI Symbol" w:hAnsi="Segoe UI Symbol" w:cs="Times New Roman"/>
+                <w:b/>
+                <w:color w:val="00B050"/>
+                <w:sz w:val="24"/>
+                <w:szCs w:val="16"/>
+              </w:rPr>
+              <w:t>✔</w:t>
+            </w:r>
+          </w:p>
+        </w:tc>
+        <w:tc>
+          <w:tcPr>
+            <w:tcW w:w="1225" w:type="dxa"/>
+            <w:tcBorders>
+              <w:top w:val="single" w:sz="4" w:space="0" w:color="000000"/>
+              <w:left w:val="single" w:sz="4" w:space="0" w:color="000000"/>
+              <w:bottom w:val="single" w:sz="4" w:space="0" w:color="000000"/>
+              <w:right w:val="single" w:sz="4" w:space="0" w:color="000000"/>
+            </w:tcBorders>
+            <w:tcMar>
+              <w:top w:w="45" w:type="dxa"/>
+              <w:left w:w="115" w:type="dxa"/>
+              <w:bottom w:w="45" w:type="dxa"/>
+              <w:right w:w="115" w:type="dxa"/>
+            </w:tcMar>
+            <w:vAlign w:val="center"/>
+          </w:tcPr>
+          <w:p>
+            <w:pPr>
+              <w:ind w:left="0"/>
+              <w:jc w:val="center"/>
+              <w:rPr>
+                <w:rFonts w:ascii="Times New Roman" w:hAnsi="Times New Roman" w:cs="Times New Roman"/>
+                <w:color w:val="auto"/>
+                <w:sz w:val="16"/>
+                <w:szCs w:val="16"/>
+              </w:rPr>
+            </w:pPr>
+            <w:r>
+              <w:rPr>
+                <w:rFonts w:ascii="Segoe UI Symbol" w:hAnsi="Segoe UI Symbol" w:cs="Times New Roman"/>
+                <w:b/>
+                <w:color w:val="00B050"/>
+                <w:sz w:val="24"/>
+                <w:szCs w:val="16"/>
+              </w:rPr>
+              <w:t>✔</w:t>
+            </w:r>
+          </w:p>
+        </w:tc>
+        <w:tc>
+          <w:tcPr>
+            <w:tcW w:w="1225" w:type="dxa"/>
+            <w:tcBorders>
+              <w:top w:val="single" w:sz="4" w:space="0" w:color="000000"/>
+              <w:left w:val="single" w:sz="4" w:space="0" w:color="000000"/>
+              <w:bottom w:val="single" w:sz="4" w:space="0" w:color="000000"/>
+              <w:right w:val="single" w:sz="4" w:space="0" w:color="000000"/>
+            </w:tcBorders>
+            <w:tcMar>
+              <w:top w:w="45" w:type="dxa"/>
+              <w:left w:w="115" w:type="dxa"/>
+              <w:bottom w:w="45" w:type="dxa"/>
+              <w:right w:w="115" w:type="dxa"/>
+            </w:tcMar>
+            <w:vAlign w:val="center"/>
+          </w:tcPr>
+          <w:p>
+            <w:pPr>
+              <w:ind w:left="0"/>
+              <w:jc w:val="center"/>
+              <w:rPr>
+                <w:rFonts w:ascii="Times New Roman" w:hAnsi="Times New Roman" w:cs="Times New Roman"/>
+                <w:color w:val="auto"/>
+                <w:sz w:val="16"/>
+                <w:szCs w:val="16"/>
+              </w:rPr>
+            </w:pPr>
+            <w:r>
+              <w:rPr>
+                <w:rFonts w:ascii="Segoe UI Symbol" w:hAnsi="Segoe UI Symbol" w:cs="Times New Roman"/>
+                <w:b/>
+                <w:color w:val="00B050"/>
+                <w:sz w:val="24"/>
+                <w:szCs w:val="16"/>
+              </w:rPr>
+              <w:t>✔</w:t>
+            </w:r>
+          </w:p>
+        </w:tc>
+        <w:tc>
+          <w:tcPr>
+            <w:tcW w:w="1225" w:type="dxa"/>
+            <w:tcBorders>
+              <w:top w:val="single" w:sz="4" w:space="0" w:color="000000"/>
+              <w:left w:val="single" w:sz="4" w:space="0" w:color="000000"/>
+              <w:bottom w:val="single" w:sz="4" w:space="0" w:color="000000"/>
+              <w:right w:val="single" w:sz="4" w:space="0" w:color="000000"/>
+            </w:tcBorders>
+            <w:vAlign w:val="center"/>
+          </w:tcPr>
+          <w:p>
+            <w:pPr>
+              <w:ind w:left="0"/>
+              <w:jc w:val="center"/>
+              <w:rPr>
+                <w:sz w:val="16"/>
+                <w:szCs w:val="16"/>
+              </w:rPr>
+            </w:pPr>
+            <w:r>
+              <w:rPr>
+                <w:rFonts w:ascii="Segoe UI Symbol" w:hAnsi="Segoe UI Symbol" w:cs="Times New Roman"/>
+                <w:b/>
+                <w:color w:val="00B050"/>
+                <w:sz w:val="24"/>
+                <w:szCs w:val="16"/>
+              </w:rPr>
+              <w:t>✔</w:t>
+            </w:r>
+          </w:p>
+        </w:tc>
+        <w:tc>
+          <w:tcPr>
+            <w:tcW w:w="1225" w:type="dxa"/>
+            <w:tcBorders>
+              <w:top w:val="single" w:sz="4" w:space="0" w:color="000000"/>
+              <w:left w:val="single" w:sz="4" w:space="0" w:color="000000"/>
+              <w:bottom w:val="single" w:sz="4" w:space="0" w:color="000000"/>
+              <w:right w:val="single" w:sz="4" w:space="0" w:color="000000"/>
+            </w:tcBorders>
+            <w:vAlign w:val="center"/>
+          </w:tcPr>
+          <w:p>
+            <w:pPr>
+              <w:ind w:left="0"/>
+              <w:jc w:val="center"/>
+              <w:rPr>
+                <w:sz w:val="16"/>
+                <w:szCs w:val="16"/>
+              </w:rPr>
+            </w:pPr>
+            <w:r>
+              <w:rPr>
+                <w:rFonts w:ascii="Segoe UI Symbol" w:hAnsi="Segoe UI Symbol" w:cs="Times New Roman"/>
+                <w:b/>
+                <w:color w:val="00B050"/>
+                <w:sz w:val="24"/>
+                <w:szCs w:val="16"/>
+              </w:rPr>
+              <w:t>✔</w:t>
+            </w:r>
+          </w:p>
+        </w:tc>
+      </w:tr>
     </w:tbl>
     <w:p/>
     <w:p>
@@ -11217,12 +12258,12 @@
           <w:numId w:val="0"/>
         </w:numPr>
       </w:pPr>
-      <w:bookmarkStart w:id="38" w:name="_Toc514946104"/>
+      <w:bookmarkStart w:id="44" w:name="_Toc515276511"/>
       <w:r>
         <w:lastRenderedPageBreak/>
         <w:t>Literatuur</w:t>
       </w:r>
-      <w:bookmarkEnd w:id="38"/>
+      <w:bookmarkEnd w:id="44"/>
     </w:p>
     <w:p>
       <w:pPr>
@@ -11253,9 +12294,9 @@
       </w:pPr>
     </w:p>
     <w:sectPr>
-      <w:headerReference w:type="default" r:id="rId12"/>
-      <w:footerReference w:type="default" r:id="rId13"/>
-      <w:headerReference w:type="first" r:id="rId14"/>
+      <w:headerReference w:type="default" r:id="rId13"/>
+      <w:footerReference w:type="default" r:id="rId14"/>
+      <w:headerReference w:type="first" r:id="rId15"/>
       <w:pgSz w:w="11909" w:h="16834"/>
       <w:pgMar w:top="1440" w:right="1440" w:bottom="1440" w:left="1440" w:header="170" w:footer="708" w:gutter="0"/>
       <w:pgNumType w:start="1"/>
@@ -11300,6 +12341,7 @@
         <w:docPartUnique/>
       </w:docPartObj>
     </w:sdtPr>
+    <w:sdtEndPr/>
     <w:sdtContent>
       <w:sdt>
         <w:sdtPr>
@@ -11313,6 +12355,7 @@
             <w:docPartUnique/>
           </w:docPartObj>
         </w:sdtPr>
+        <w:sdtEndPr/>
         <w:sdtContent>
           <w:p>
             <w:pPr>
@@ -11413,7 +12456,7 @@
                 <w:sz w:val="16"/>
                 <w:szCs w:val="16"/>
               </w:rPr>
-              <w:t>24-5-2018</w:t>
+              <w:t>28-5-2018</w:t>
             </w:r>
             <w:r>
               <w:rPr>
@@ -11478,7 +12521,7 @@
                 <w:sz w:val="16"/>
                 <w:szCs w:val="16"/>
               </w:rPr>
-              <w:t>15</w:t>
+              <w:t>13</w:t>
             </w:r>
             <w:r>
               <w:rPr>
@@ -11531,7 +12574,7 @@
                 <w:sz w:val="16"/>
                 <w:szCs w:val="16"/>
               </w:rPr>
-              <w:t>15</w:t>
+              <w:t>16</w:t>
             </w:r>
             <w:r>
               <w:rPr>
@@ -11596,12 +12639,10 @@
       <w:alias w:val="Titel"/>
       <w:tag w:val=""/>
       <w:id w:val="1712154819"/>
-      <w:placeholder>
-        <w:docPart w:val="64048C96C2E44624875170FA9BB22C8B"/>
-      </w:placeholder>
       <w:dataBinding w:prefixMappings="xmlns:ns0='http://purl.org/dc/elements/1.1/' xmlns:ns1='http://schemas.openxmlformats.org/package/2006/metadata/core-properties' " w:xpath="/ns1:coreProperties[1]/ns0:title[1]" w:storeItemID="{6C3C8BC8-F283-45AE-878A-BAB7291924A1}"/>
       <w:text/>
     </w:sdtPr>
+    <w:sdtEndPr/>
     <w:sdtContent>
       <w:p>
         <w:pPr>
@@ -15231,32 +16272,6 @@
   <w:docParts>
     <w:docPart>
       <w:docPartPr>
-        <w:name w:val="64048C96C2E44624875170FA9BB22C8B"/>
-        <w:category>
-          <w:name w:val="Algemeen"/>
-          <w:gallery w:val="placeholder"/>
-        </w:category>
-        <w:types>
-          <w:type w:val="bbPlcHdr"/>
-        </w:types>
-        <w:behaviors>
-          <w:behavior w:val="content"/>
-        </w:behaviors>
-        <w:guid w:val="{1874FFE4-AEB3-4B98-982D-FB3FF00B6A7C}"/>
-      </w:docPartPr>
-      <w:docPartBody>
-        <w:p>
-          <w:r>
-            <w:rPr>
-              <w:rStyle w:val="Tekstvantijdelijkeaanduiding"/>
-            </w:rPr>
-            <w:t>[Titel]</w:t>
-          </w:r>
-        </w:p>
-      </w:docPartBody>
-    </w:docPart>
-    <w:docPart>
-      <w:docPartPr>
         <w:name w:val="9836F38E92C5489D81E3EC1CD69E3CA8"/>
         <w:category>
           <w:name w:val="Algemeen"/>
@@ -15359,8 +16374,9 @@
     <w:panose1 w:val="020B0604030504040204"/>
     <w:charset w:val="00"/>
     <w:family w:val="swiss"/>
+    <w:notTrueType/>
     <w:pitch w:val="variable"/>
-    <w:sig w:usb0="E1002EFF" w:usb1="C000605B" w:usb2="00000029" w:usb3="00000000" w:csb0="000101FF" w:csb1="00000000"/>
+    <w:sig w:usb0="00000003" w:usb1="00000000" w:usb2="00000000" w:usb3="00000000" w:csb0="00000001" w:csb1="00000000"/>
   </w:font>
   <w:font w:name="Cambria">
     <w:panose1 w:val="02040503050406030204"/>
@@ -15394,6 +16410,7 @@
   </w:compat>
   <w:rsids>
     <w:rsidRoot w:val="00C55E87"/>
+    <w:rsid w:val="006A7B0A"/>
     <w:rsid w:val="00C55E87"/>
     <w:rsid w:val="00D0013A"/>
   </w:rsids>
@@ -16193,7 +17210,7 @@
 </file>
 
 <file path=customXml/itemProps1.xml><?xml version="1.0" encoding="utf-8"?>
-<ds:datastoreItem xmlns:ds="http://schemas.openxmlformats.org/officeDocument/2006/customXml" ds:itemID="{79AE2359-CD01-469A-B10B-E21E11150B84}">
+<ds:datastoreItem xmlns:ds="http://schemas.openxmlformats.org/officeDocument/2006/customXml" ds:itemID="{DD5AF4E4-7A1B-4ACC-9356-C1246F083FA2}">
   <ds:schemaRefs>
     <ds:schemaRef ds:uri="http://schemas.openxmlformats.org/officeDocument/2006/bibliography"/>
   </ds:schemaRefs>

</xml_diff>

<commit_message>
Scriptie - Theoretisch Kader - TN afgemaakt, EMI gemaakt en begonnen met ML
</commit_message>
<xml_diff>
--- a/Scriptie.docx
+++ b/Scriptie.docx
@@ -48,7 +48,6 @@
               <w:dataBinding w:prefixMappings="xmlns:ns0='http://purl.org/dc/elements/1.1/' xmlns:ns1='http://schemas.openxmlformats.org/package/2006/metadata/core-properties' " w:xpath="/ns1:coreProperties[1]/ns0:title[1]" w:storeItemID="{6C3C8BC8-F283-45AE-878A-BAB7291924A1}"/>
               <w:text/>
             </w:sdtPr>
-            <w:sdtEndPr/>
             <w:sdtContent>
               <w:p>
                 <w:pPr>
@@ -661,7 +660,6 @@
             <w:dataBinding w:prefixMappings="xmlns:ns0='http://purl.org/dc/elements/1.1/' xmlns:ns1='http://schemas.openxmlformats.org/package/2006/metadata/core-properties' " w:xpath="/ns1:coreProperties[1]/ns0:creator[1]" w:storeItemID="{6C3C8BC8-F283-45AE-878A-BAB7291924A1}"/>
             <w:text/>
           </w:sdtPr>
-          <w:sdtEndPr/>
           <w:sdtContent>
             <w:tc>
               <w:tcPr>
@@ -771,7 +769,7 @@
               <w:rPr>
                 <w:noProof/>
               </w:rPr>
-              <w:t>28-5-2018</w:t>
+              <w:t>29-5-2018</w:t>
             </w:r>
             <w:r>
               <w:fldChar w:fldCharType="end"/>
@@ -926,7 +924,7 @@
           <w:numId w:val="0"/>
         </w:numPr>
       </w:pPr>
-      <w:bookmarkStart w:id="1" w:name="_Toc515276481"/>
+      <w:bookmarkStart w:id="1" w:name="_Toc515364282"/>
       <w:r>
         <w:lastRenderedPageBreak/>
         <w:t>Voorwoord</w:t>
@@ -946,7 +944,7 @@
           <w:numId w:val="0"/>
         </w:numPr>
       </w:pPr>
-      <w:bookmarkStart w:id="2" w:name="_Toc515276482"/>
+      <w:bookmarkStart w:id="2" w:name="_Toc515364283"/>
       <w:r>
         <w:lastRenderedPageBreak/>
         <w:t>Managementsamenvatting</w:t>
@@ -1024,7 +1022,7 @@
           <w:r>
             <w:fldChar w:fldCharType="separate"/>
           </w:r>
-          <w:hyperlink w:anchor="_Toc515276481" w:history="1">
+          <w:hyperlink w:anchor="_Toc515364282" w:history="1">
             <w:r>
               <w:rPr>
                 <w:rStyle w:val="Hyperlink"/>
@@ -1047,7 +1045,7 @@
               <w:rPr>
                 <w:webHidden/>
               </w:rPr>
-              <w:instrText xml:space="preserve"> PAGEREF _Toc515276481 \h </w:instrText>
+              <w:instrText xml:space="preserve"> PAGEREF _Toc515364282 \h </w:instrText>
             </w:r>
             <w:r>
               <w:rPr>
@@ -1085,7 +1083,7 @@
               <w:szCs w:val="22"/>
             </w:rPr>
           </w:pPr>
-          <w:hyperlink w:anchor="_Toc515276482" w:history="1">
+          <w:hyperlink w:anchor="_Toc515364283" w:history="1">
             <w:r>
               <w:rPr>
                 <w:rStyle w:val="Hyperlink"/>
@@ -1108,7 +1106,7 @@
               <w:rPr>
                 <w:webHidden/>
               </w:rPr>
-              <w:instrText xml:space="preserve"> PAGEREF _Toc515276482 \h </w:instrText>
+              <w:instrText xml:space="preserve"> PAGEREF _Toc515364283 \h </w:instrText>
             </w:r>
             <w:r>
               <w:rPr>
@@ -1146,7 +1144,7 @@
               <w:szCs w:val="22"/>
             </w:rPr>
           </w:pPr>
-          <w:hyperlink w:anchor="_Toc515276483" w:history="1">
+          <w:hyperlink w:anchor="_Toc515364284" w:history="1">
             <w:r>
               <w:rPr>
                 <w:rStyle w:val="Hyperlink"/>
@@ -1169,7 +1167,7 @@
               <w:rPr>
                 <w:webHidden/>
               </w:rPr>
-              <w:instrText xml:space="preserve"> PAGEREF _Toc515276483 \h </w:instrText>
+              <w:instrText xml:space="preserve"> PAGEREF _Toc515364284 \h </w:instrText>
             </w:r>
             <w:r>
               <w:rPr>
@@ -1207,7 +1205,7 @@
               <w:szCs w:val="22"/>
             </w:rPr>
           </w:pPr>
-          <w:hyperlink w:anchor="_Toc515276484" w:history="1">
+          <w:hyperlink w:anchor="_Toc515364285" w:history="1">
             <w:r>
               <w:rPr>
                 <w:rStyle w:val="Hyperlink"/>
@@ -1230,7 +1228,7 @@
               <w:rPr>
                 <w:webHidden/>
               </w:rPr>
-              <w:instrText xml:space="preserve"> PAGEREF _Toc515276484 \h </w:instrText>
+              <w:instrText xml:space="preserve"> PAGEREF _Toc515364285 \h </w:instrText>
             </w:r>
             <w:r>
               <w:rPr>
@@ -1268,7 +1266,7 @@
               <w:szCs w:val="22"/>
             </w:rPr>
           </w:pPr>
-          <w:hyperlink w:anchor="_Toc515276485" w:history="1">
+          <w:hyperlink w:anchor="_Toc515364286" w:history="1">
             <w:r>
               <w:rPr>
                 <w:rStyle w:val="Hyperlink"/>
@@ -1291,7 +1289,7 @@
               <w:rPr>
                 <w:webHidden/>
               </w:rPr>
-              <w:instrText xml:space="preserve"> PAGEREF _Toc515276485 \h </w:instrText>
+              <w:instrText xml:space="preserve"> PAGEREF _Toc515364286 \h </w:instrText>
             </w:r>
             <w:r>
               <w:rPr>
@@ -1308,7 +1306,7 @@
               <w:rPr>
                 <w:webHidden/>
               </w:rPr>
-              <w:t>5</w:t>
+              <w:t>6</w:t>
             </w:r>
             <w:r>
               <w:rPr>
@@ -1329,7 +1327,7 @@
               <w:szCs w:val="22"/>
             </w:rPr>
           </w:pPr>
-          <w:hyperlink w:anchor="_Toc515276486" w:history="1">
+          <w:hyperlink w:anchor="_Toc515364287" w:history="1">
             <w:r>
               <w:rPr>
                 <w:rStyle w:val="Hyperlink"/>
@@ -1368,7 +1366,7 @@
               <w:rPr>
                 <w:webHidden/>
               </w:rPr>
-              <w:instrText xml:space="preserve"> PAGEREF _Toc515276486 \h </w:instrText>
+              <w:instrText xml:space="preserve"> PAGEREF _Toc515364287 \h </w:instrText>
             </w:r>
             <w:r>
               <w:rPr>
@@ -1385,7 +1383,7 @@
               <w:rPr>
                 <w:webHidden/>
               </w:rPr>
-              <w:t>6</w:t>
+              <w:t>7</w:t>
             </w:r>
             <w:r>
               <w:rPr>
@@ -1406,7 +1404,7 @@
               <w:szCs w:val="22"/>
             </w:rPr>
           </w:pPr>
-          <w:hyperlink w:anchor="_Toc515276487" w:history="1">
+          <w:hyperlink w:anchor="_Toc515364288" w:history="1">
             <w:r>
               <w:rPr>
                 <w:rStyle w:val="Hyperlink"/>
@@ -1445,7 +1443,7 @@
               <w:rPr>
                 <w:webHidden/>
               </w:rPr>
-              <w:instrText xml:space="preserve"> PAGEREF _Toc515276487 \h </w:instrText>
+              <w:instrText xml:space="preserve"> PAGEREF _Toc515364288 \h </w:instrText>
             </w:r>
             <w:r>
               <w:rPr>
@@ -1462,7 +1460,7 @@
               <w:rPr>
                 <w:webHidden/>
               </w:rPr>
-              <w:t>7</w:t>
+              <w:t>8</w:t>
             </w:r>
             <w:r>
               <w:rPr>
@@ -1482,7 +1480,7 @@
               <w:szCs w:val="22"/>
             </w:rPr>
           </w:pPr>
-          <w:hyperlink w:anchor="_Toc515276488" w:history="1">
+          <w:hyperlink w:anchor="_Toc515364289" w:history="1">
             <w:r>
               <w:rPr>
                 <w:rStyle w:val="Hyperlink"/>
@@ -1520,7 +1518,7 @@
               <w:rPr>
                 <w:webHidden/>
               </w:rPr>
-              <w:instrText xml:space="preserve"> PAGEREF _Toc515276488 \h </w:instrText>
+              <w:instrText xml:space="preserve"> PAGEREF _Toc515364289 \h </w:instrText>
             </w:r>
             <w:r>
               <w:rPr>
@@ -1537,7 +1535,7 @@
               <w:rPr>
                 <w:webHidden/>
               </w:rPr>
-              <w:t>7</w:t>
+              <w:t>8</w:t>
             </w:r>
             <w:r>
               <w:rPr>
@@ -1557,7 +1555,7 @@
               <w:szCs w:val="22"/>
             </w:rPr>
           </w:pPr>
-          <w:hyperlink w:anchor="_Toc515276489" w:history="1">
+          <w:hyperlink w:anchor="_Toc515364290" w:history="1">
             <w:r>
               <w:rPr>
                 <w:rStyle w:val="Hyperlink"/>
@@ -1595,7 +1593,7 @@
               <w:rPr>
                 <w:webHidden/>
               </w:rPr>
-              <w:instrText xml:space="preserve"> PAGEREF _Toc515276489 \h </w:instrText>
+              <w:instrText xml:space="preserve"> PAGEREF _Toc515364290 \h </w:instrText>
             </w:r>
             <w:r>
               <w:rPr>
@@ -1612,7 +1610,7 @@
               <w:rPr>
                 <w:webHidden/>
               </w:rPr>
-              <w:t>8</w:t>
+              <w:t>9</w:t>
             </w:r>
             <w:r>
               <w:rPr>
@@ -1632,7 +1630,7 @@
               <w:szCs w:val="22"/>
             </w:rPr>
           </w:pPr>
-          <w:hyperlink w:anchor="_Toc515276490" w:history="1">
+          <w:hyperlink w:anchor="_Toc515364291" w:history="1">
             <w:r>
               <w:rPr>
                 <w:rStyle w:val="Hyperlink"/>
@@ -1670,7 +1668,7 @@
               <w:rPr>
                 <w:webHidden/>
               </w:rPr>
-              <w:instrText xml:space="preserve"> PAGEREF _Toc515276490 \h </w:instrText>
+              <w:instrText xml:space="preserve"> PAGEREF _Toc515364291 \h </w:instrText>
             </w:r>
             <w:r>
               <w:rPr>
@@ -1687,7 +1685,7 @@
               <w:rPr>
                 <w:webHidden/>
               </w:rPr>
-              <w:t>8</w:t>
+              <w:t>9</w:t>
             </w:r>
             <w:r>
               <w:rPr>
@@ -1708,7 +1706,7 @@
               <w:szCs w:val="22"/>
             </w:rPr>
           </w:pPr>
-          <w:hyperlink w:anchor="_Toc515276491" w:history="1">
+          <w:hyperlink w:anchor="_Toc515364292" w:history="1">
             <w:r>
               <w:rPr>
                 <w:rStyle w:val="Hyperlink"/>
@@ -1747,7 +1745,7 @@
               <w:rPr>
                 <w:webHidden/>
               </w:rPr>
-              <w:instrText xml:space="preserve"> PAGEREF _Toc515276491 \h </w:instrText>
+              <w:instrText xml:space="preserve"> PAGEREF _Toc515364292 \h </w:instrText>
             </w:r>
             <w:r>
               <w:rPr>
@@ -1764,7 +1762,7 @@
               <w:rPr>
                 <w:webHidden/>
               </w:rPr>
-              <w:t>9</w:t>
+              <w:t>10</w:t>
             </w:r>
             <w:r>
               <w:rPr>
@@ -1784,7 +1782,7 @@
               <w:szCs w:val="22"/>
             </w:rPr>
           </w:pPr>
-          <w:hyperlink w:anchor="_Toc515276492" w:history="1">
+          <w:hyperlink w:anchor="_Toc515364293" w:history="1">
             <w:r>
               <w:rPr>
                 <w:rStyle w:val="Hyperlink"/>
@@ -1822,7 +1820,7 @@
               <w:rPr>
                 <w:webHidden/>
               </w:rPr>
-              <w:instrText xml:space="preserve"> PAGEREF _Toc515276492 \h </w:instrText>
+              <w:instrText xml:space="preserve"> PAGEREF _Toc515364293 \h </w:instrText>
             </w:r>
             <w:r>
               <w:rPr>
@@ -1839,7 +1837,7 @@
               <w:rPr>
                 <w:webHidden/>
               </w:rPr>
-              <w:t>9</w:t>
+              <w:t>10</w:t>
             </w:r>
             <w:r>
               <w:rPr>
@@ -1859,7 +1857,7 @@
               <w:szCs w:val="22"/>
             </w:rPr>
           </w:pPr>
-          <w:hyperlink w:anchor="_Toc515276493" w:history="1">
+          <w:hyperlink w:anchor="_Toc515364294" w:history="1">
             <w:r>
               <w:rPr>
                 <w:rStyle w:val="Hyperlink"/>
@@ -1897,7 +1895,7 @@
               <w:rPr>
                 <w:webHidden/>
               </w:rPr>
-              <w:instrText xml:space="preserve"> PAGEREF _Toc515276493 \h </w:instrText>
+              <w:instrText xml:space="preserve"> PAGEREF _Toc515364294 \h </w:instrText>
             </w:r>
             <w:r>
               <w:rPr>
@@ -1914,7 +1912,7 @@
               <w:rPr>
                 <w:webHidden/>
               </w:rPr>
-              <w:t>9</w:t>
+              <w:t>10</w:t>
             </w:r>
             <w:r>
               <w:rPr>
@@ -1934,7 +1932,7 @@
               <w:szCs w:val="22"/>
             </w:rPr>
           </w:pPr>
-          <w:hyperlink w:anchor="_Toc515276494" w:history="1">
+          <w:hyperlink w:anchor="_Toc515364295" w:history="1">
             <w:r>
               <w:rPr>
                 <w:rStyle w:val="Hyperlink"/>
@@ -1972,7 +1970,7 @@
               <w:rPr>
                 <w:webHidden/>
               </w:rPr>
-              <w:instrText xml:space="preserve"> PAGEREF _Toc515276494 \h </w:instrText>
+              <w:instrText xml:space="preserve"> PAGEREF _Toc515364295 \h </w:instrText>
             </w:r>
             <w:r>
               <w:rPr>
@@ -1989,7 +1987,7 @@
               <w:rPr>
                 <w:webHidden/>
               </w:rPr>
-              <w:t>9</w:t>
+              <w:t>10</w:t>
             </w:r>
             <w:r>
               <w:rPr>
@@ -2009,7 +2007,7 @@
               <w:szCs w:val="22"/>
             </w:rPr>
           </w:pPr>
-          <w:hyperlink w:anchor="_Toc515276495" w:history="1">
+          <w:hyperlink w:anchor="_Toc515364296" w:history="1">
             <w:r>
               <w:rPr>
                 <w:rStyle w:val="Hyperlink"/>
@@ -2047,7 +2045,7 @@
               <w:rPr>
                 <w:webHidden/>
               </w:rPr>
-              <w:instrText xml:space="preserve"> PAGEREF _Toc515276495 \h </w:instrText>
+              <w:instrText xml:space="preserve"> PAGEREF _Toc515364296 \h </w:instrText>
             </w:r>
             <w:r>
               <w:rPr>
@@ -2064,7 +2062,7 @@
               <w:rPr>
                 <w:webHidden/>
               </w:rPr>
-              <w:t>10</w:t>
+              <w:t>11</w:t>
             </w:r>
             <w:r>
               <w:rPr>
@@ -2084,7 +2082,7 @@
               <w:szCs w:val="22"/>
             </w:rPr>
           </w:pPr>
-          <w:hyperlink w:anchor="_Toc515276496" w:history="1">
+          <w:hyperlink w:anchor="_Toc515364297" w:history="1">
             <w:r>
               <w:rPr>
                 <w:rStyle w:val="Hyperlink"/>
@@ -2122,7 +2120,7 @@
               <w:rPr>
                 <w:webHidden/>
               </w:rPr>
-              <w:instrText xml:space="preserve"> PAGEREF _Toc515276496 \h </w:instrText>
+              <w:instrText xml:space="preserve"> PAGEREF _Toc515364297 \h </w:instrText>
             </w:r>
             <w:r>
               <w:rPr>
@@ -2139,7 +2137,7 @@
               <w:rPr>
                 <w:webHidden/>
               </w:rPr>
-              <w:t>10</w:t>
+              <w:t>11</w:t>
             </w:r>
             <w:r>
               <w:rPr>
@@ -2160,7 +2158,7 @@
               <w:szCs w:val="22"/>
             </w:rPr>
           </w:pPr>
-          <w:hyperlink w:anchor="_Toc515276497" w:history="1">
+          <w:hyperlink w:anchor="_Toc515364298" w:history="1">
             <w:r>
               <w:rPr>
                 <w:rStyle w:val="Hyperlink"/>
@@ -2199,7 +2197,7 @@
               <w:rPr>
                 <w:webHidden/>
               </w:rPr>
-              <w:instrText xml:space="preserve"> PAGEREF _Toc515276497 \h </w:instrText>
+              <w:instrText xml:space="preserve"> PAGEREF _Toc515364298 \h </w:instrText>
             </w:r>
             <w:r>
               <w:rPr>
@@ -2216,7 +2214,7 @@
               <w:rPr>
                 <w:webHidden/>
               </w:rPr>
-              <w:t>11</w:t>
+              <w:t>12</w:t>
             </w:r>
             <w:r>
               <w:rPr>
@@ -2236,7 +2234,7 @@
               <w:szCs w:val="22"/>
             </w:rPr>
           </w:pPr>
-          <w:hyperlink w:anchor="_Toc515276498" w:history="1">
+          <w:hyperlink w:anchor="_Toc515364299" w:history="1">
             <w:r>
               <w:rPr>
                 <w:rStyle w:val="Hyperlink"/>
@@ -2274,7 +2272,7 @@
               <w:rPr>
                 <w:webHidden/>
               </w:rPr>
-              <w:instrText xml:space="preserve"> PAGEREF _Toc515276498 \h </w:instrText>
+              <w:instrText xml:space="preserve"> PAGEREF _Toc515364299 \h </w:instrText>
             </w:r>
             <w:r>
               <w:rPr>
@@ -2291,7 +2289,7 @@
               <w:rPr>
                 <w:webHidden/>
               </w:rPr>
-              <w:t>11</w:t>
+              <w:t>12</w:t>
             </w:r>
             <w:r>
               <w:rPr>
@@ -2311,7 +2309,7 @@
               <w:szCs w:val="22"/>
             </w:rPr>
           </w:pPr>
-          <w:hyperlink w:anchor="_Toc515276499" w:history="1">
+          <w:hyperlink w:anchor="_Toc515364300" w:history="1">
             <w:r>
               <w:rPr>
                 <w:rStyle w:val="Hyperlink"/>
@@ -2349,7 +2347,7 @@
               <w:rPr>
                 <w:webHidden/>
               </w:rPr>
-              <w:instrText xml:space="preserve"> PAGEREF _Toc515276499 \h </w:instrText>
+              <w:instrText xml:space="preserve"> PAGEREF _Toc515364300 \h </w:instrText>
             </w:r>
             <w:r>
               <w:rPr>
@@ -2366,7 +2364,7 @@
               <w:rPr>
                 <w:webHidden/>
               </w:rPr>
-              <w:t>11</w:t>
+              <w:t>12</w:t>
             </w:r>
             <w:r>
               <w:rPr>
@@ -2386,7 +2384,7 @@
               <w:szCs w:val="22"/>
             </w:rPr>
           </w:pPr>
-          <w:hyperlink w:anchor="_Toc515276500" w:history="1">
+          <w:hyperlink w:anchor="_Toc515364301" w:history="1">
             <w:r>
               <w:rPr>
                 <w:rStyle w:val="Hyperlink"/>
@@ -2424,7 +2422,7 @@
               <w:rPr>
                 <w:webHidden/>
               </w:rPr>
-              <w:instrText xml:space="preserve"> PAGEREF _Toc515276500 \h </w:instrText>
+              <w:instrText xml:space="preserve"> PAGEREF _Toc515364301 \h </w:instrText>
             </w:r>
             <w:r>
               <w:rPr>
@@ -2441,7 +2439,7 @@
               <w:rPr>
                 <w:webHidden/>
               </w:rPr>
-              <w:t>12</w:t>
+              <w:t>13</w:t>
             </w:r>
             <w:r>
               <w:rPr>
@@ -2461,7 +2459,7 @@
               <w:szCs w:val="22"/>
             </w:rPr>
           </w:pPr>
-          <w:hyperlink w:anchor="_Toc515276501" w:history="1">
+          <w:hyperlink w:anchor="_Toc515364302" w:history="1">
             <w:r>
               <w:rPr>
                 <w:rStyle w:val="Hyperlink"/>
@@ -2499,7 +2497,7 @@
               <w:rPr>
                 <w:webHidden/>
               </w:rPr>
-              <w:instrText xml:space="preserve"> PAGEREF _Toc515276501 \h </w:instrText>
+              <w:instrText xml:space="preserve"> PAGEREF _Toc515364302 \h </w:instrText>
             </w:r>
             <w:r>
               <w:rPr>
@@ -2516,7 +2514,382 @@
               <w:rPr>
                 <w:webHidden/>
               </w:rPr>
-              <w:t>12</w:t>
+              <w:t>13</w:t>
+            </w:r>
+            <w:r>
+              <w:rPr>
+                <w:webHidden/>
+              </w:rPr>
+              <w:fldChar w:fldCharType="end"/>
+            </w:r>
+          </w:hyperlink>
+        </w:p>
+        <w:p>
+          <w:pPr>
+            <w:pStyle w:val="Inhopg2"/>
+            <w:rPr>
+              <w:rFonts w:asciiTheme="minorHAnsi" w:hAnsiTheme="minorHAnsi" w:cstheme="minorBidi"/>
+              <w:color w:val="auto"/>
+              <w:sz w:val="22"/>
+              <w:szCs w:val="22"/>
+            </w:rPr>
+          </w:pPr>
+          <w:hyperlink w:anchor="_Toc515364303" w:history="1">
+            <w:r>
+              <w:rPr>
+                <w:rStyle w:val="Hyperlink"/>
+              </w:rPr>
+              <w:t>4.2</w:t>
+            </w:r>
+            <w:r>
+              <w:rPr>
+                <w:rFonts w:asciiTheme="minorHAnsi" w:hAnsiTheme="minorHAnsi" w:cstheme="minorBidi"/>
+                <w:color w:val="auto"/>
+                <w:sz w:val="22"/>
+                <w:szCs w:val="22"/>
+              </w:rPr>
+              <w:tab/>
+            </w:r>
+            <w:r>
+              <w:rPr>
+                <w:rStyle w:val="Hyperlink"/>
+              </w:rPr>
+              <w:t>EKB Manufacturing Intelligence</w:t>
+            </w:r>
+            <w:r>
+              <w:rPr>
+                <w:webHidden/>
+              </w:rPr>
+              <w:tab/>
+            </w:r>
+            <w:r>
+              <w:rPr>
+                <w:webHidden/>
+              </w:rPr>
+              <w:fldChar w:fldCharType="begin"/>
+            </w:r>
+            <w:r>
+              <w:rPr>
+                <w:webHidden/>
+              </w:rPr>
+              <w:instrText xml:space="preserve"> PAGEREF _Toc515364303 \h </w:instrText>
+            </w:r>
+            <w:r>
+              <w:rPr>
+                <w:webHidden/>
+              </w:rPr>
+            </w:r>
+            <w:r>
+              <w:rPr>
+                <w:webHidden/>
+              </w:rPr>
+              <w:fldChar w:fldCharType="separate"/>
+            </w:r>
+            <w:r>
+              <w:rPr>
+                <w:webHidden/>
+              </w:rPr>
+              <w:t>13</w:t>
+            </w:r>
+            <w:r>
+              <w:rPr>
+                <w:webHidden/>
+              </w:rPr>
+              <w:fldChar w:fldCharType="end"/>
+            </w:r>
+          </w:hyperlink>
+        </w:p>
+        <w:p>
+          <w:pPr>
+            <w:pStyle w:val="Inhopg3"/>
+            <w:rPr>
+              <w:rFonts w:asciiTheme="minorHAnsi" w:hAnsiTheme="minorHAnsi" w:cstheme="minorBidi"/>
+              <w:color w:val="auto"/>
+              <w:sz w:val="22"/>
+              <w:szCs w:val="22"/>
+            </w:rPr>
+          </w:pPr>
+          <w:hyperlink w:anchor="_Toc515364304" w:history="1">
+            <w:r>
+              <w:rPr>
+                <w:rStyle w:val="Hyperlink"/>
+              </w:rPr>
+              <w:t>4.2.1</w:t>
+            </w:r>
+            <w:r>
+              <w:rPr>
+                <w:rFonts w:asciiTheme="minorHAnsi" w:hAnsiTheme="minorHAnsi" w:cstheme="minorBidi"/>
+                <w:color w:val="auto"/>
+                <w:sz w:val="22"/>
+                <w:szCs w:val="22"/>
+              </w:rPr>
+              <w:tab/>
+            </w:r>
+            <w:r>
+              <w:rPr>
+                <w:rStyle w:val="Hyperlink"/>
+              </w:rPr>
+              <w:t>Overall Equipment Effectiveness</w:t>
+            </w:r>
+            <w:r>
+              <w:rPr>
+                <w:webHidden/>
+              </w:rPr>
+              <w:tab/>
+            </w:r>
+            <w:r>
+              <w:rPr>
+                <w:webHidden/>
+              </w:rPr>
+              <w:fldChar w:fldCharType="begin"/>
+            </w:r>
+            <w:r>
+              <w:rPr>
+                <w:webHidden/>
+              </w:rPr>
+              <w:instrText xml:space="preserve"> PAGEREF _Toc515364304 \h </w:instrText>
+            </w:r>
+            <w:r>
+              <w:rPr>
+                <w:webHidden/>
+              </w:rPr>
+            </w:r>
+            <w:r>
+              <w:rPr>
+                <w:webHidden/>
+              </w:rPr>
+              <w:fldChar w:fldCharType="separate"/>
+            </w:r>
+            <w:r>
+              <w:rPr>
+                <w:webHidden/>
+              </w:rPr>
+              <w:t>13</w:t>
+            </w:r>
+            <w:r>
+              <w:rPr>
+                <w:webHidden/>
+              </w:rPr>
+              <w:fldChar w:fldCharType="end"/>
+            </w:r>
+          </w:hyperlink>
+        </w:p>
+        <w:p>
+          <w:pPr>
+            <w:pStyle w:val="Inhopg2"/>
+            <w:rPr>
+              <w:rFonts w:asciiTheme="minorHAnsi" w:hAnsiTheme="minorHAnsi" w:cstheme="minorBidi"/>
+              <w:color w:val="auto"/>
+              <w:sz w:val="22"/>
+              <w:szCs w:val="22"/>
+            </w:rPr>
+          </w:pPr>
+          <w:hyperlink w:anchor="_Toc515364305" w:history="1">
+            <w:r>
+              <w:rPr>
+                <w:rStyle w:val="Hyperlink"/>
+              </w:rPr>
+              <w:t>4.3</w:t>
+            </w:r>
+            <w:r>
+              <w:rPr>
+                <w:rFonts w:asciiTheme="minorHAnsi" w:hAnsiTheme="minorHAnsi" w:cstheme="minorBidi"/>
+                <w:color w:val="auto"/>
+                <w:sz w:val="22"/>
+                <w:szCs w:val="22"/>
+              </w:rPr>
+              <w:tab/>
+            </w:r>
+            <w:r>
+              <w:rPr>
+                <w:rStyle w:val="Hyperlink"/>
+              </w:rPr>
+              <w:t>Machine Learning</w:t>
+            </w:r>
+            <w:r>
+              <w:rPr>
+                <w:webHidden/>
+              </w:rPr>
+              <w:tab/>
+            </w:r>
+            <w:r>
+              <w:rPr>
+                <w:webHidden/>
+              </w:rPr>
+              <w:fldChar w:fldCharType="begin"/>
+            </w:r>
+            <w:r>
+              <w:rPr>
+                <w:webHidden/>
+              </w:rPr>
+              <w:instrText xml:space="preserve"> PAGEREF _Toc515364305 \h </w:instrText>
+            </w:r>
+            <w:r>
+              <w:rPr>
+                <w:webHidden/>
+              </w:rPr>
+            </w:r>
+            <w:r>
+              <w:rPr>
+                <w:webHidden/>
+              </w:rPr>
+              <w:fldChar w:fldCharType="separate"/>
+            </w:r>
+            <w:r>
+              <w:rPr>
+                <w:webHidden/>
+              </w:rPr>
+              <w:t>15</w:t>
+            </w:r>
+            <w:r>
+              <w:rPr>
+                <w:webHidden/>
+              </w:rPr>
+              <w:fldChar w:fldCharType="end"/>
+            </w:r>
+          </w:hyperlink>
+        </w:p>
+        <w:p>
+          <w:pPr>
+            <w:pStyle w:val="Inhopg3"/>
+            <w:rPr>
+              <w:rFonts w:asciiTheme="minorHAnsi" w:hAnsiTheme="minorHAnsi" w:cstheme="minorBidi"/>
+              <w:color w:val="auto"/>
+              <w:sz w:val="22"/>
+              <w:szCs w:val="22"/>
+            </w:rPr>
+          </w:pPr>
+          <w:hyperlink w:anchor="_Toc515364306" w:history="1">
+            <w:r>
+              <w:rPr>
+                <w:rStyle w:val="Hyperlink"/>
+              </w:rPr>
+              <w:t>4.3.1</w:t>
+            </w:r>
+            <w:r>
+              <w:rPr>
+                <w:rFonts w:asciiTheme="minorHAnsi" w:hAnsiTheme="minorHAnsi" w:cstheme="minorBidi"/>
+                <w:color w:val="auto"/>
+                <w:sz w:val="22"/>
+                <w:szCs w:val="22"/>
+              </w:rPr>
+              <w:tab/>
+            </w:r>
+            <w:r>
+              <w:rPr>
+                <w:rStyle w:val="Hyperlink"/>
+              </w:rPr>
+              <w:t>De perceptron</w:t>
+            </w:r>
+            <w:r>
+              <w:rPr>
+                <w:webHidden/>
+              </w:rPr>
+              <w:tab/>
+            </w:r>
+            <w:r>
+              <w:rPr>
+                <w:webHidden/>
+              </w:rPr>
+              <w:fldChar w:fldCharType="begin"/>
+            </w:r>
+            <w:r>
+              <w:rPr>
+                <w:webHidden/>
+              </w:rPr>
+              <w:instrText xml:space="preserve"> PAGEREF _Toc515364306 \h </w:instrText>
+            </w:r>
+            <w:r>
+              <w:rPr>
+                <w:webHidden/>
+              </w:rPr>
+            </w:r>
+            <w:r>
+              <w:rPr>
+                <w:webHidden/>
+              </w:rPr>
+              <w:fldChar w:fldCharType="separate"/>
+            </w:r>
+            <w:r>
+              <w:rPr>
+                <w:webHidden/>
+              </w:rPr>
+              <w:t>15</w:t>
+            </w:r>
+            <w:r>
+              <w:rPr>
+                <w:webHidden/>
+              </w:rPr>
+              <w:fldChar w:fldCharType="end"/>
+            </w:r>
+          </w:hyperlink>
+        </w:p>
+        <w:p>
+          <w:pPr>
+            <w:pStyle w:val="Inhopg3"/>
+            <w:rPr>
+              <w:rFonts w:asciiTheme="minorHAnsi" w:hAnsiTheme="minorHAnsi" w:cstheme="minorBidi"/>
+              <w:color w:val="auto"/>
+              <w:sz w:val="22"/>
+              <w:szCs w:val="22"/>
+            </w:rPr>
+          </w:pPr>
+          <w:hyperlink w:anchor="_Toc515364307" w:history="1">
+            <w:r>
+              <w:rPr>
+                <w:rStyle w:val="Hyperlink"/>
+              </w:rPr>
+              <w:t>4.3.2</w:t>
+            </w:r>
+            <w:r>
+              <w:rPr>
+                <w:rFonts w:asciiTheme="minorHAnsi" w:hAnsiTheme="minorHAnsi" w:cstheme="minorBidi"/>
+                <w:color w:val="auto"/>
+                <w:sz w:val="22"/>
+                <w:szCs w:val="22"/>
+              </w:rPr>
+              <w:tab/>
+            </w:r>
+            <w:r>
+              <w:rPr>
+                <w:rStyle w:val="Hyperlink"/>
+              </w:rPr>
+              <w:t>Neural Networks</w:t>
+            </w:r>
+            <w:r>
+              <w:rPr>
+                <w:webHidden/>
+              </w:rPr>
+              <w:tab/>
+            </w:r>
+            <w:r>
+              <w:rPr>
+                <w:webHidden/>
+              </w:rPr>
+              <w:fldChar w:fldCharType="begin"/>
+            </w:r>
+            <w:r>
+              <w:rPr>
+                <w:webHidden/>
+              </w:rPr>
+              <w:instrText xml:space="preserve"> PAGEREF _Toc515364307 \h </w:instrText>
+            </w:r>
+            <w:r>
+              <w:rPr>
+                <w:webHidden/>
+              </w:rPr>
+            </w:r>
+            <w:r>
+              <w:rPr>
+                <w:webHidden/>
+              </w:rPr>
+              <w:fldChar w:fldCharType="separate"/>
+            </w:r>
+            <w:r>
+              <w:rPr>
+                <w:webHidden/>
+              </w:rPr>
+              <w:t>15</w:t>
             </w:r>
             <w:r>
               <w:rPr>
@@ -2537,7 +2910,7 @@
               <w:szCs w:val="22"/>
             </w:rPr>
           </w:pPr>
-          <w:hyperlink w:anchor="_Toc515276502" w:history="1">
+          <w:hyperlink w:anchor="_Toc515364308" w:history="1">
             <w:r>
               <w:rPr>
                 <w:rStyle w:val="Hyperlink"/>
@@ -2576,7 +2949,7 @@
               <w:rPr>
                 <w:webHidden/>
               </w:rPr>
-              <w:instrText xml:space="preserve"> PAGEREF _Toc515276502 \h </w:instrText>
+              <w:instrText xml:space="preserve"> PAGEREF _Toc515364308 \h </w:instrText>
             </w:r>
             <w:r>
               <w:rPr>
@@ -2593,7 +2966,7 @@
               <w:rPr>
                 <w:webHidden/>
               </w:rPr>
-              <w:t>13</w:t>
+              <w:t>16</w:t>
             </w:r>
             <w:r>
               <w:rPr>
@@ -2613,7 +2986,7 @@
               <w:szCs w:val="22"/>
             </w:rPr>
           </w:pPr>
-          <w:hyperlink w:anchor="_Toc515276503" w:history="1">
+          <w:hyperlink w:anchor="_Toc515364309" w:history="1">
             <w:r>
               <w:rPr>
                 <w:rStyle w:val="Hyperlink"/>
@@ -2651,7 +3024,7 @@
               <w:rPr>
                 <w:webHidden/>
               </w:rPr>
-              <w:instrText xml:space="preserve"> PAGEREF _Toc515276503 \h </w:instrText>
+              <w:instrText xml:space="preserve"> PAGEREF _Toc515364309 \h </w:instrText>
             </w:r>
             <w:r>
               <w:rPr>
@@ -2668,7 +3041,7 @@
               <w:rPr>
                 <w:webHidden/>
               </w:rPr>
-              <w:t>13</w:t>
+              <w:t>16</w:t>
             </w:r>
             <w:r>
               <w:rPr>
@@ -2688,7 +3061,7 @@
               <w:szCs w:val="22"/>
             </w:rPr>
           </w:pPr>
-          <w:hyperlink w:anchor="_Toc515276504" w:history="1">
+          <w:hyperlink w:anchor="_Toc515364310" w:history="1">
             <w:r>
               <w:rPr>
                 <w:rStyle w:val="Hyperlink"/>
@@ -2726,7 +3099,7 @@
               <w:rPr>
                 <w:webHidden/>
               </w:rPr>
-              <w:instrText xml:space="preserve"> PAGEREF _Toc515276504 \h </w:instrText>
+              <w:instrText xml:space="preserve"> PAGEREF _Toc515364310 \h </w:instrText>
             </w:r>
             <w:r>
               <w:rPr>
@@ -2743,7 +3116,7 @@
               <w:rPr>
                 <w:webHidden/>
               </w:rPr>
-              <w:t>13</w:t>
+              <w:t>16</w:t>
             </w:r>
             <w:r>
               <w:rPr>
@@ -2763,7 +3136,7 @@
               <w:szCs w:val="22"/>
             </w:rPr>
           </w:pPr>
-          <w:hyperlink w:anchor="_Toc515276505" w:history="1">
+          <w:hyperlink w:anchor="_Toc515364311" w:history="1">
             <w:r>
               <w:rPr>
                 <w:rStyle w:val="Hyperlink"/>
@@ -2783,7 +3156,7 @@
               <w:rPr>
                 <w:rStyle w:val="Hyperlink"/>
               </w:rPr>
-              <w:t>Data uit EMI</w:t>
+              <w:t>Data uit EKB Manufacturing Intelligence</w:t>
             </w:r>
             <w:r>
               <w:rPr>
@@ -2801,7 +3174,7 @@
               <w:rPr>
                 <w:webHidden/>
               </w:rPr>
-              <w:instrText xml:space="preserve"> PAGEREF _Toc515276505 \h </w:instrText>
+              <w:instrText xml:space="preserve"> PAGEREF _Toc515364311 \h </w:instrText>
             </w:r>
             <w:r>
               <w:rPr>
@@ -2818,7 +3191,7 @@
               <w:rPr>
                 <w:webHidden/>
               </w:rPr>
-              <w:t>13</w:t>
+              <w:t>16</w:t>
             </w:r>
             <w:r>
               <w:rPr>
@@ -2838,7 +3211,7 @@
               <w:szCs w:val="22"/>
             </w:rPr>
           </w:pPr>
-          <w:hyperlink w:anchor="_Toc515276506" w:history="1">
+          <w:hyperlink w:anchor="_Toc515364312" w:history="1">
             <w:r>
               <w:rPr>
                 <w:rStyle w:val="Hyperlink"/>
@@ -2876,7 +3249,7 @@
               <w:rPr>
                 <w:webHidden/>
               </w:rPr>
-              <w:instrText xml:space="preserve"> PAGEREF _Toc515276506 \h </w:instrText>
+              <w:instrText xml:space="preserve"> PAGEREF _Toc515364312 \h </w:instrText>
             </w:r>
             <w:r>
               <w:rPr>
@@ -2893,7 +3266,7 @@
               <w:rPr>
                 <w:webHidden/>
               </w:rPr>
-              <w:t>14</w:t>
+              <w:t>17</w:t>
             </w:r>
             <w:r>
               <w:rPr>
@@ -2913,7 +3286,7 @@
               <w:szCs w:val="22"/>
             </w:rPr>
           </w:pPr>
-          <w:hyperlink w:anchor="_Toc515276507" w:history="1">
+          <w:hyperlink w:anchor="_Toc515364313" w:history="1">
             <w:r>
               <w:rPr>
                 <w:rStyle w:val="Hyperlink"/>
@@ -2951,7 +3324,7 @@
               <w:rPr>
                 <w:webHidden/>
               </w:rPr>
-              <w:instrText xml:space="preserve"> PAGEREF _Toc515276507 \h </w:instrText>
+              <w:instrText xml:space="preserve"> PAGEREF _Toc515364313 \h </w:instrText>
             </w:r>
             <w:r>
               <w:rPr>
@@ -2968,7 +3341,7 @@
               <w:rPr>
                 <w:webHidden/>
               </w:rPr>
-              <w:t>14</w:t>
+              <w:t>17</w:t>
             </w:r>
             <w:r>
               <w:rPr>
@@ -2988,7 +3361,7 @@
               <w:szCs w:val="22"/>
             </w:rPr>
           </w:pPr>
-          <w:hyperlink w:anchor="_Toc515276508" w:history="1">
+          <w:hyperlink w:anchor="_Toc515364314" w:history="1">
             <w:r>
               <w:rPr>
                 <w:rStyle w:val="Hyperlink"/>
@@ -3026,7 +3399,7 @@
               <w:rPr>
                 <w:webHidden/>
               </w:rPr>
-              <w:instrText xml:space="preserve"> PAGEREF _Toc515276508 \h </w:instrText>
+              <w:instrText xml:space="preserve"> PAGEREF _Toc515364314 \h </w:instrText>
             </w:r>
             <w:r>
               <w:rPr>
@@ -3043,7 +3416,7 @@
               <w:rPr>
                 <w:webHidden/>
               </w:rPr>
-              <w:t>15</w:t>
+              <w:t>18</w:t>
             </w:r>
             <w:r>
               <w:rPr>
@@ -3063,7 +3436,7 @@
               <w:szCs w:val="22"/>
             </w:rPr>
           </w:pPr>
-          <w:hyperlink w:anchor="_Toc515276509" w:history="1">
+          <w:hyperlink w:anchor="_Toc515364315" w:history="1">
             <w:r>
               <w:rPr>
                 <w:rStyle w:val="Hyperlink"/>
@@ -3101,7 +3474,7 @@
               <w:rPr>
                 <w:webHidden/>
               </w:rPr>
-              <w:instrText xml:space="preserve"> PAGEREF _Toc515276509 \h </w:instrText>
+              <w:instrText xml:space="preserve"> PAGEREF _Toc515364315 \h </w:instrText>
             </w:r>
             <w:r>
               <w:rPr>
@@ -3118,7 +3491,7 @@
               <w:rPr>
                 <w:webHidden/>
               </w:rPr>
-              <w:t>15</w:t>
+              <w:t>18</w:t>
             </w:r>
             <w:r>
               <w:rPr>
@@ -3138,7 +3511,7 @@
               <w:szCs w:val="22"/>
             </w:rPr>
           </w:pPr>
-          <w:hyperlink w:anchor="_Toc515276510" w:history="1">
+          <w:hyperlink w:anchor="_Toc515364316" w:history="1">
             <w:r>
               <w:rPr>
                 <w:rStyle w:val="Hyperlink"/>
@@ -3176,7 +3549,7 @@
               <w:rPr>
                 <w:webHidden/>
               </w:rPr>
-              <w:instrText xml:space="preserve"> PAGEREF _Toc515276510 \h </w:instrText>
+              <w:instrText xml:space="preserve"> PAGEREF _Toc515364316 \h </w:instrText>
             </w:r>
             <w:r>
               <w:rPr>
@@ -3193,7 +3566,7 @@
               <w:rPr>
                 <w:webHidden/>
               </w:rPr>
-              <w:t>15</w:t>
+              <w:t>18</w:t>
             </w:r>
             <w:r>
               <w:rPr>
@@ -3214,7 +3587,7 @@
               <w:szCs w:val="22"/>
             </w:rPr>
           </w:pPr>
-          <w:hyperlink w:anchor="_Toc515276511" w:history="1">
+          <w:hyperlink w:anchor="_Toc515364317" w:history="1">
             <w:r>
               <w:rPr>
                 <w:rStyle w:val="Hyperlink"/>
@@ -3237,7 +3610,7 @@
               <w:rPr>
                 <w:webHidden/>
               </w:rPr>
-              <w:instrText xml:space="preserve"> PAGEREF _Toc515276511 \h </w:instrText>
+              <w:instrText xml:space="preserve"> PAGEREF _Toc515364317 \h </w:instrText>
             </w:r>
             <w:r>
               <w:rPr>
@@ -3254,7 +3627,7 @@
               <w:rPr>
                 <w:webHidden/>
               </w:rPr>
-              <w:t>16</w:t>
+              <w:t>19</w:t>
             </w:r>
             <w:r>
               <w:rPr>
@@ -3292,7 +3665,7 @@
           <w:numId w:val="0"/>
         </w:numPr>
       </w:pPr>
-      <w:bookmarkStart w:id="3" w:name="_Toc515276483"/>
+      <w:bookmarkStart w:id="3" w:name="_Toc515364284"/>
       <w:r>
         <w:lastRenderedPageBreak/>
         <w:t>Figuren- en Tabellenlijst</w:t>
@@ -3345,7 +3718,7 @@
         <w:rPr>
           <w:noProof/>
         </w:rPr>
-        <w:instrText xml:space="preserve"> PAGEREF _Toc515276512 \h </w:instrText>
+        <w:instrText xml:space="preserve"> PAGEREF _Toc515364318 \h </w:instrText>
       </w:r>
       <w:r>
         <w:rPr>
@@ -3362,7 +3735,7 @@
         <w:rPr>
           <w:noProof/>
         </w:rPr>
-        <w:t>7</w:t>
+        <w:t>8</w:t>
       </w:r>
       <w:r>
         <w:rPr>
@@ -3408,7 +3781,7 @@
         <w:rPr>
           <w:noProof/>
         </w:rPr>
-        <w:instrText xml:space="preserve"> PAGEREF _Toc515276513 \h </w:instrText>
+        <w:instrText xml:space="preserve"> PAGEREF _Toc515364319 \h </w:instrText>
       </w:r>
       <w:r>
         <w:rPr>
@@ -3425,7 +3798,7 @@
         <w:rPr>
           <w:noProof/>
         </w:rPr>
-        <w:t>11</w:t>
+        <w:t>12</w:t>
       </w:r>
       <w:r>
         <w:rPr>
@@ -3453,7 +3826,7 @@
         <w:rPr>
           <w:noProof/>
         </w:rPr>
-        <w:t>Figuur 3: EMI database diagram</w:t>
+        <w:t>Figuur 3: Perceptron</w:t>
       </w:r>
       <w:r>
         <w:rPr>
@@ -3471,7 +3844,7 @@
         <w:rPr>
           <w:noProof/>
         </w:rPr>
-        <w:instrText xml:space="preserve"> PAGEREF _Toc515276514 \h </w:instrText>
+        <w:instrText xml:space="preserve"> PAGEREF _Toc515364320 \h </w:instrText>
       </w:r>
       <w:r>
         <w:rPr>
@@ -3488,17 +3861,12 @@
         <w:rPr>
           <w:noProof/>
         </w:rPr>
-        <w:t>14</w:t>
+        <w:t>15</w:t>
       </w:r>
       <w:r>
         <w:rPr>
           <w:noProof/>
         </w:rPr>
-        <w:fldChar w:fldCharType="end"/>
-      </w:r>
-    </w:p>
-    <w:p>
-      <w:r>
         <w:fldChar w:fldCharType="end"/>
       </w:r>
     </w:p>
@@ -3518,15 +3886,146 @@
         </w:rPr>
       </w:pPr>
       <w:r>
+        <w:rPr>
+          <w:noProof/>
+        </w:rPr>
+        <w:t>Figuur 4: Perceptron output formule</w:t>
+      </w:r>
+      <w:r>
+        <w:rPr>
+          <w:noProof/>
+        </w:rPr>
+        <w:tab/>
+      </w:r>
+      <w:r>
+        <w:rPr>
+          <w:noProof/>
+        </w:rPr>
         <w:fldChar w:fldCharType="begin"/>
       </w:r>
       <w:r>
+        <w:rPr>
+          <w:noProof/>
+        </w:rPr>
+        <w:instrText xml:space="preserve"> PAGEREF _Toc515364321 \h </w:instrText>
+      </w:r>
+      <w:r>
+        <w:rPr>
+          <w:noProof/>
+        </w:rPr>
+      </w:r>
+      <w:r>
+        <w:rPr>
+          <w:noProof/>
+        </w:rPr>
+        <w:fldChar w:fldCharType="separate"/>
+      </w:r>
+      <w:r>
+        <w:rPr>
+          <w:noProof/>
+        </w:rPr>
+        <w:t>15</w:t>
+      </w:r>
+      <w:r>
+        <w:rPr>
+          <w:noProof/>
+        </w:rPr>
+        <w:fldChar w:fldCharType="end"/>
+      </w:r>
+    </w:p>
+    <w:p>
+      <w:pPr>
+        <w:pStyle w:val="Lijstmetafbeeldingen"/>
+        <w:tabs>
+          <w:tab w:val="right" w:leader="dot" w:pos="9019"/>
+        </w:tabs>
+        <w:rPr>
+          <w:rFonts w:eastAsiaTheme="minorEastAsia" w:cstheme="minorBidi"/>
+          <w:smallCaps w:val="0"/>
+          <w:noProof/>
+          <w:color w:val="auto"/>
+          <w:sz w:val="22"/>
+          <w:szCs w:val="22"/>
+        </w:rPr>
+      </w:pPr>
+      <w:r>
+        <w:rPr>
+          <w:noProof/>
+        </w:rPr>
+        <w:t>Figuur 5: EMI database diagram</w:t>
+      </w:r>
+      <w:r>
+        <w:rPr>
+          <w:noProof/>
+        </w:rPr>
+        <w:tab/>
+      </w:r>
+      <w:r>
+        <w:rPr>
+          <w:noProof/>
+        </w:rPr>
+        <w:fldChar w:fldCharType="begin"/>
+      </w:r>
+      <w:r>
+        <w:rPr>
+          <w:noProof/>
+        </w:rPr>
+        <w:instrText xml:space="preserve"> PAGEREF _Toc515364322 \h </w:instrText>
+      </w:r>
+      <w:r>
+        <w:rPr>
+          <w:noProof/>
+        </w:rPr>
+      </w:r>
+      <w:r>
+        <w:rPr>
+          <w:noProof/>
+        </w:rPr>
+        <w:fldChar w:fldCharType="separate"/>
+      </w:r>
+      <w:r>
+        <w:rPr>
+          <w:noProof/>
+        </w:rPr>
+        <w:t>17</w:t>
+      </w:r>
+      <w:r>
+        <w:rPr>
+          <w:noProof/>
+        </w:rPr>
+        <w:fldChar w:fldCharType="end"/>
+      </w:r>
+    </w:p>
+    <w:p>
+      <w:r>
+        <w:fldChar w:fldCharType="end"/>
+      </w:r>
+    </w:p>
+    <w:p>
+      <w:pPr>
+        <w:pStyle w:val="Lijstmetafbeeldingen"/>
+        <w:tabs>
+          <w:tab w:val="right" w:leader="dot" w:pos="9019"/>
+        </w:tabs>
+        <w:rPr>
+          <w:rFonts w:eastAsiaTheme="minorEastAsia" w:cstheme="minorBidi"/>
+          <w:smallCaps w:val="0"/>
+          <w:noProof/>
+          <w:color w:val="auto"/>
+          <w:sz w:val="22"/>
+          <w:szCs w:val="22"/>
+        </w:rPr>
+      </w:pPr>
+      <w:r>
+        <w:fldChar w:fldCharType="begin"/>
+      </w:r>
+      <w:r>
         <w:instrText xml:space="preserve"> TOC \h \z \c "Tabel" </w:instrText>
       </w:r>
       <w:r>
         <w:fldChar w:fldCharType="separate"/>
       </w:r>
-      <w:hyperlink w:anchor="_Toc515276515" w:history="1">
+      <w:hyperlink w:anchor="_Toc515364323" w:history="1">
         <w:r>
           <w:rPr>
             <w:rStyle w:val="Hyperlink"/>
@@ -3553,7 +4052,7 @@
             <w:noProof/>
             <w:webHidden/>
           </w:rPr>
-          <w:instrText xml:space="preserve"> PAGEREF _Toc515276515 \h </w:instrText>
+          <w:instrText xml:space="preserve"> PAGEREF _Toc515364323 \h </w:instrText>
         </w:r>
         <w:r>
           <w:rPr>
@@ -3573,7 +4072,7 @@
             <w:noProof/>
             <w:webHidden/>
           </w:rPr>
-          <w:t>8</w:t>
+          <w:t>9</w:t>
         </w:r>
         <w:r>
           <w:rPr>
@@ -3599,7 +4098,7 @@
           <w:szCs w:val="22"/>
         </w:rPr>
       </w:pPr>
-      <w:hyperlink w:anchor="_Toc515276516" w:history="1">
+      <w:hyperlink w:anchor="_Toc515364324" w:history="1">
         <w:r>
           <w:rPr>
             <w:rStyle w:val="Hyperlink"/>
@@ -3626,7 +4125,7 @@
             <w:noProof/>
             <w:webHidden/>
           </w:rPr>
-          <w:instrText xml:space="preserve"> PAGEREF _Toc515276516 \h </w:instrText>
+          <w:instrText xml:space="preserve"> PAGEREF _Toc515364324 \h </w:instrText>
         </w:r>
         <w:r>
           <w:rPr>
@@ -3646,7 +4145,7 @@
             <w:noProof/>
             <w:webHidden/>
           </w:rPr>
-          <w:t>8</w:t>
+          <w:t>9</w:t>
         </w:r>
         <w:r>
           <w:rPr>
@@ -3672,7 +4171,7 @@
           <w:szCs w:val="22"/>
         </w:rPr>
       </w:pPr>
-      <w:hyperlink w:anchor="_Toc515276517" w:history="1">
+      <w:hyperlink w:anchor="_Toc515364325" w:history="1">
         <w:r>
           <w:rPr>
             <w:rStyle w:val="Hyperlink"/>
@@ -3699,7 +4198,7 @@
             <w:noProof/>
             <w:webHidden/>
           </w:rPr>
-          <w:instrText xml:space="preserve"> PAGEREF _Toc515276517 \h </w:instrText>
+          <w:instrText xml:space="preserve"> PAGEREF _Toc515364325 \h </w:instrText>
         </w:r>
         <w:r>
           <w:rPr>
@@ -3719,7 +4218,7 @@
             <w:noProof/>
             <w:webHidden/>
           </w:rPr>
-          <w:t>10</w:t>
+          <w:t>11</w:t>
         </w:r>
         <w:r>
           <w:rPr>
@@ -3745,7 +4244,7 @@
           <w:szCs w:val="22"/>
         </w:rPr>
       </w:pPr>
-      <w:hyperlink w:anchor="_Toc515276518" w:history="1">
+      <w:hyperlink w:anchor="_Toc515364326" w:history="1">
         <w:r>
           <w:rPr>
             <w:rStyle w:val="Hyperlink"/>
@@ -3772,7 +4271,7 @@
             <w:noProof/>
             <w:webHidden/>
           </w:rPr>
-          <w:instrText xml:space="preserve"> PAGEREF _Toc515276518 \h </w:instrText>
+          <w:instrText xml:space="preserve"> PAGEREF _Toc515364326 \h </w:instrText>
         </w:r>
         <w:r>
           <w:rPr>
@@ -3792,7 +4291,7 @@
             <w:noProof/>
             <w:webHidden/>
           </w:rPr>
-          <w:t>15</w:t>
+          <w:t>18</w:t>
         </w:r>
         <w:r>
           <w:rPr>
@@ -3817,7 +4316,7 @@
           <w:numId w:val="0"/>
         </w:numPr>
       </w:pPr>
-      <w:bookmarkStart w:id="4" w:name="_Toc515276484"/>
+      <w:bookmarkStart w:id="4" w:name="_Toc515364285"/>
       <w:r>
         <w:t>Afkortingenlijst</w:t>
       </w:r>
@@ -4293,7 +4792,7 @@
                 <w:sz w:val="16"/>
                 <w:szCs w:val="16"/>
               </w:rPr>
-              <w:t>TN</w:t>
+              <w:t>OEE</w:t>
             </w:r>
           </w:p>
         </w:tc>
@@ -4331,7 +4830,7 @@
                 <w:sz w:val="16"/>
                 <w:szCs w:val="16"/>
               </w:rPr>
-              <w:t>Tsubaki Nakashima</w:t>
+              <w:t xml:space="preserve">Overall Equipment Effectiveness. Zie voor de definitie de </w:t>
             </w:r>
             <w:r>
               <w:rPr>
@@ -4339,7 +4838,7 @@
                 <w:sz w:val="16"/>
                 <w:szCs w:val="16"/>
               </w:rPr>
-              <w:t xml:space="preserve"> is een klant </w:t>
+              <w:fldChar w:fldCharType="begin"/>
             </w:r>
             <w:r>
               <w:rPr>
@@ -4347,7 +4846,54 @@
                 <w:sz w:val="16"/>
                 <w:szCs w:val="16"/>
               </w:rPr>
-              <w:t>van EKB en heeft een rollenfabriek in Veenendaal die als business case voor deze afstudeerstage is gebruikt.</w:t>
+              <w:instrText xml:space="preserve"> REF _Ref514924791 \h </w:instrText>
+            </w:r>
+            <w:r>
+              <w:rPr>
+                <w:rFonts w:ascii="Arial" w:hAnsi="Arial" w:cs="Arial"/>
+                <w:sz w:val="16"/>
+                <w:szCs w:val="16"/>
+              </w:rPr>
+            </w:r>
+            <w:r>
+              <w:rPr>
+                <w:rFonts w:ascii="Arial" w:hAnsi="Arial" w:cs="Arial"/>
+                <w:sz w:val="16"/>
+                <w:szCs w:val="16"/>
+              </w:rPr>
+              <w:instrText xml:space="preserve"> \* MERGEFORMAT </w:instrText>
+            </w:r>
+            <w:r>
+              <w:rPr>
+                <w:rFonts w:ascii="Arial" w:hAnsi="Arial" w:cs="Arial"/>
+                <w:sz w:val="16"/>
+                <w:szCs w:val="16"/>
+              </w:rPr>
+              <w:fldChar w:fldCharType="separate"/>
+            </w:r>
+            <w:r>
+              <w:rPr>
+                <w:rFonts w:ascii="Arial" w:hAnsi="Arial" w:cs="Arial"/>
+                <w:sz w:val="16"/>
+                <w:szCs w:val="16"/>
+              </w:rPr>
+              <w:t>Begrippenlijst</w:t>
+            </w:r>
+            <w:r>
+              <w:rPr>
+                <w:rFonts w:ascii="Arial" w:hAnsi="Arial" w:cs="Arial"/>
+                <w:sz w:val="16"/>
+                <w:szCs w:val="16"/>
+              </w:rPr>
+              <w:fldChar w:fldCharType="end"/>
+            </w:r>
+            <w:r>
+              <w:rPr>
+                <w:rFonts w:ascii="Arial" w:hAnsi="Arial" w:cs="Arial"/>
+                <w:sz w:val="16"/>
+                <w:szCs w:val="16"/>
+              </w:rPr>
+              <w:t>.</w:t>
             </w:r>
           </w:p>
         </w:tc>
@@ -4390,7 +4936,7 @@
                 <w:sz w:val="16"/>
                 <w:szCs w:val="16"/>
               </w:rPr>
-              <w:t>TOC</w:t>
+              <w:t>TN</w:t>
             </w:r>
           </w:p>
         </w:tc>
@@ -4428,6 +4974,103 @@
                 <w:sz w:val="16"/>
                 <w:szCs w:val="16"/>
               </w:rPr>
+              <w:t>Tsubaki Nakashima</w:t>
+            </w:r>
+            <w:r>
+              <w:rPr>
+                <w:rFonts w:ascii="Arial" w:hAnsi="Arial" w:cs="Arial"/>
+                <w:sz w:val="16"/>
+                <w:szCs w:val="16"/>
+              </w:rPr>
+              <w:t xml:space="preserve"> is een klant </w:t>
+            </w:r>
+            <w:r>
+              <w:rPr>
+                <w:rFonts w:ascii="Arial" w:hAnsi="Arial" w:cs="Arial"/>
+                <w:sz w:val="16"/>
+                <w:szCs w:val="16"/>
+              </w:rPr>
+              <w:t>van EKB en heeft een rollenfabriek in Veenendaal die als business case voor deze afstudeerstage is gebruikt.</w:t>
+            </w:r>
+          </w:p>
+        </w:tc>
+      </w:tr>
+      <w:tr>
+        <w:trPr>
+          <w:trHeight w:val="440"/>
+        </w:trPr>
+        <w:tc>
+          <w:tcPr>
+            <w:tcW w:w="1276" w:type="dxa"/>
+            <w:tcBorders>
+              <w:top w:val="single" w:sz="4" w:space="0" w:color="000000"/>
+              <w:left w:val="single" w:sz="4" w:space="0" w:color="000000"/>
+              <w:bottom w:val="single" w:sz="4" w:space="0" w:color="000000"/>
+              <w:right w:val="single" w:sz="4" w:space="0" w:color="000000"/>
+            </w:tcBorders>
+            <w:tcMar>
+              <w:top w:w="45" w:type="dxa"/>
+              <w:left w:w="115" w:type="dxa"/>
+              <w:bottom w:w="45" w:type="dxa"/>
+              <w:right w:w="115" w:type="dxa"/>
+            </w:tcMar>
+            <w:vAlign w:val="center"/>
+          </w:tcPr>
+          <w:p>
+            <w:pPr>
+              <w:pStyle w:val="Normaalweb"/>
+              <w:spacing w:before="0" w:beforeAutospacing="0" w:after="0" w:afterAutospacing="0"/>
+              <w:ind w:left="27"/>
+              <w:rPr>
+                <w:rFonts w:ascii="Arial" w:hAnsi="Arial" w:cs="Arial"/>
+                <w:sz w:val="16"/>
+                <w:szCs w:val="16"/>
+              </w:rPr>
+            </w:pPr>
+            <w:r>
+              <w:rPr>
+                <w:rFonts w:ascii="Arial" w:hAnsi="Arial" w:cs="Arial"/>
+                <w:sz w:val="16"/>
+                <w:szCs w:val="16"/>
+              </w:rPr>
+              <w:t>TOC</w:t>
+            </w:r>
+          </w:p>
+        </w:tc>
+        <w:tc>
+          <w:tcPr>
+            <w:tcW w:w="7683" w:type="dxa"/>
+            <w:tcBorders>
+              <w:top w:val="single" w:sz="4" w:space="0" w:color="000000"/>
+              <w:left w:val="single" w:sz="4" w:space="0" w:color="000000"/>
+              <w:bottom w:val="single" w:sz="4" w:space="0" w:color="000000"/>
+              <w:right w:val="single" w:sz="4" w:space="0" w:color="000000"/>
+            </w:tcBorders>
+            <w:tcMar>
+              <w:top w:w="45" w:type="dxa"/>
+              <w:left w:w="115" w:type="dxa"/>
+              <w:bottom w:w="45" w:type="dxa"/>
+              <w:right w:w="115" w:type="dxa"/>
+            </w:tcMar>
+            <w:vAlign w:val="center"/>
+          </w:tcPr>
+          <w:p>
+            <w:pPr>
+              <w:pStyle w:val="Normaalweb"/>
+              <w:spacing w:before="0" w:beforeAutospacing="0" w:after="0" w:afterAutospacing="0"/>
+              <w:ind w:left="0"/>
+              <w:rPr>
+                <w:rFonts w:ascii="Arial" w:hAnsi="Arial" w:cs="Arial"/>
+                <w:sz w:val="16"/>
+                <w:szCs w:val="16"/>
+              </w:rPr>
+            </w:pPr>
+            <w:r>
+              <w:rPr>
+                <w:rFonts w:ascii="Arial" w:hAnsi="Arial" w:cs="Arial"/>
+                <w:sz w:val="16"/>
+                <w:szCs w:val="16"/>
+              </w:rPr>
               <w:t xml:space="preserve">Theory of Constraints. Zie voor de definitie de </w:t>
             </w:r>
             <w:r>
@@ -4489,8 +5132,15 @@
         </w:tc>
       </w:tr>
     </w:tbl>
-    <w:p/>
-    <w:p/>
+    <w:p>
+      <w:pPr>
+        <w:spacing w:line="276" w:lineRule="auto"/>
+        <w:ind w:left="0"/>
+      </w:pPr>
+      <w:r>
+        <w:br w:type="page"/>
+      </w:r>
+    </w:p>
     <w:p>
       <w:pPr>
         <w:pStyle w:val="Kop1"/>
@@ -4500,8 +5150,9 @@
         </w:numPr>
       </w:pPr>
       <w:bookmarkStart w:id="5" w:name="_Ref514924791"/>
-      <w:bookmarkStart w:id="6" w:name="_Toc515276485"/>
-      <w:r>
+      <w:bookmarkStart w:id="6" w:name="_Toc515364286"/>
+      <w:r>
+        <w:lastRenderedPageBreak/>
         <w:t>Begrippenlijst</w:t>
       </w:r>
       <w:bookmarkEnd w:id="5"/>
@@ -4836,7 +5487,78 @@
                 <w:sz w:val="16"/>
                 <w:szCs w:val="16"/>
               </w:rPr>
-              <w:t>Het verwerken van data d.m.v. een algoritme dat niet zelf geprogrammeerd is, maar wordt gegenereerd (voor meer informatie  zie hoofdstuk Theoretisch Kader)</w:t>
+              <w:t>Het verwerken van data d.m.v. een algoritme dat niet zelf geprogrammeerd is, maar wordt gegenereerd (voor meer informa</w:t>
+            </w:r>
+            <w:r>
+              <w:rPr>
+                <w:rFonts w:ascii="Arial" w:hAnsi="Arial" w:cs="Arial"/>
+                <w:sz w:val="16"/>
+                <w:szCs w:val="16"/>
+              </w:rPr>
+              <w:t xml:space="preserve">tie  zie hoofdstuk </w:t>
+            </w:r>
+            <w:r>
+              <w:rPr>
+                <w:rFonts w:ascii="Arial" w:hAnsi="Arial" w:cs="Arial"/>
+                <w:sz w:val="16"/>
+                <w:szCs w:val="16"/>
+              </w:rPr>
+              <w:fldChar w:fldCharType="begin"/>
+            </w:r>
+            <w:r>
+              <w:rPr>
+                <w:rFonts w:ascii="Arial" w:hAnsi="Arial" w:cs="Arial"/>
+                <w:sz w:val="16"/>
+                <w:szCs w:val="16"/>
+              </w:rPr>
+              <w:instrText xml:space="preserve"> REF _Ref515347470 \h </w:instrText>
+            </w:r>
+            <w:r>
+              <w:rPr>
+                <w:rFonts w:ascii="Arial" w:hAnsi="Arial" w:cs="Arial"/>
+                <w:sz w:val="16"/>
+                <w:szCs w:val="16"/>
+              </w:rPr>
+            </w:r>
+            <w:r>
+              <w:rPr>
+                <w:rFonts w:ascii="Arial" w:hAnsi="Arial" w:cs="Arial"/>
+                <w:sz w:val="16"/>
+                <w:szCs w:val="16"/>
+              </w:rPr>
+              <w:instrText xml:space="preserve"> \* MERGEFORMAT </w:instrText>
+            </w:r>
+            <w:r>
+              <w:rPr>
+                <w:rFonts w:ascii="Arial" w:hAnsi="Arial" w:cs="Arial"/>
+                <w:sz w:val="16"/>
+                <w:szCs w:val="16"/>
+              </w:rPr>
+              <w:fldChar w:fldCharType="separate"/>
+            </w:r>
+            <w:r>
+              <w:rPr>
+                <w:rFonts w:ascii="Arial" w:hAnsi="Arial" w:cs="Arial"/>
+                <w:sz w:val="16"/>
+                <w:szCs w:val="16"/>
+              </w:rPr>
+              <w:t>Theoretisch Kader</w:t>
+            </w:r>
+            <w:r>
+              <w:rPr>
+                <w:rFonts w:ascii="Arial" w:hAnsi="Arial" w:cs="Arial"/>
+                <w:sz w:val="16"/>
+                <w:szCs w:val="16"/>
+              </w:rPr>
+              <w:fldChar w:fldCharType="end"/>
+            </w:r>
+            <w:r>
+              <w:rPr>
+                <w:rFonts w:ascii="Arial" w:hAnsi="Arial" w:cs="Arial"/>
+                <w:sz w:val="16"/>
+                <w:szCs w:val="16"/>
+              </w:rPr>
+              <w:t>)</w:t>
             </w:r>
           </w:p>
         </w:tc>
@@ -4879,7 +5601,7 @@
                 <w:sz w:val="16"/>
                 <w:szCs w:val="16"/>
               </w:rPr>
-              <w:t>Productielijn</w:t>
+              <w:t>Overall Equipment Effectiveness</w:t>
             </w:r>
           </w:p>
         </w:tc>
@@ -4917,7 +5639,78 @@
                 <w:sz w:val="16"/>
                 <w:szCs w:val="16"/>
               </w:rPr>
-              <w:t>Een serie geschakelde verzameling machines waarmee in een fabriek producten worden geproduceerd</w:t>
+              <w:t xml:space="preserve">Een maatstaaf van EMI voor de algemene </w:t>
+            </w:r>
+            <w:r>
+              <w:rPr>
+                <w:rFonts w:ascii="Arial" w:hAnsi="Arial" w:cs="Arial"/>
+                <w:sz w:val="16"/>
+                <w:szCs w:val="16"/>
+              </w:rPr>
+              <w:t xml:space="preserve">effectiviteit van een of meerdere productielijnen. Een percentage dat wordt berekend door de drie KPI-percentages beschikbaarheid, prestatie en kwaliteit te vermenigvuldigen. Deze KPI’s worden beschreven in het </w:t>
+            </w:r>
+            <w:r>
+              <w:rPr>
+                <w:rFonts w:ascii="Arial" w:hAnsi="Arial" w:cs="Arial"/>
+                <w:sz w:val="16"/>
+                <w:szCs w:val="16"/>
+              </w:rPr>
+              <w:fldChar w:fldCharType="begin"/>
+            </w:r>
+            <w:r>
+              <w:rPr>
+                <w:rFonts w:ascii="Arial" w:hAnsi="Arial" w:cs="Arial"/>
+                <w:sz w:val="16"/>
+                <w:szCs w:val="16"/>
+              </w:rPr>
+              <w:instrText xml:space="preserve"> REF _Ref515349692 \h </w:instrText>
+            </w:r>
+            <w:r>
+              <w:rPr>
+                <w:rFonts w:ascii="Arial" w:hAnsi="Arial" w:cs="Arial"/>
+                <w:sz w:val="16"/>
+                <w:szCs w:val="16"/>
+              </w:rPr>
+            </w:r>
+            <w:r>
+              <w:rPr>
+                <w:rFonts w:ascii="Arial" w:hAnsi="Arial" w:cs="Arial"/>
+                <w:sz w:val="16"/>
+                <w:szCs w:val="16"/>
+              </w:rPr>
+              <w:instrText xml:space="preserve"> \* MERGEFORMAT </w:instrText>
+            </w:r>
+            <w:r>
+              <w:rPr>
+                <w:rFonts w:ascii="Arial" w:hAnsi="Arial" w:cs="Arial"/>
+                <w:sz w:val="16"/>
+                <w:szCs w:val="16"/>
+              </w:rPr>
+              <w:fldChar w:fldCharType="separate"/>
+            </w:r>
+            <w:r>
+              <w:rPr>
+                <w:rFonts w:ascii="Arial" w:hAnsi="Arial" w:cs="Arial"/>
+                <w:sz w:val="16"/>
+                <w:szCs w:val="16"/>
+              </w:rPr>
+              <w:t>Theoretisch Kader</w:t>
+            </w:r>
+            <w:r>
+              <w:rPr>
+                <w:rFonts w:ascii="Arial" w:hAnsi="Arial" w:cs="Arial"/>
+                <w:sz w:val="16"/>
+                <w:szCs w:val="16"/>
+              </w:rPr>
+              <w:fldChar w:fldCharType="end"/>
+            </w:r>
+            <w:r>
+              <w:rPr>
+                <w:rFonts w:ascii="Arial" w:hAnsi="Arial" w:cs="Arial"/>
+                <w:sz w:val="16"/>
+                <w:szCs w:val="16"/>
+              </w:rPr>
+              <w:t>.</w:t>
             </w:r>
           </w:p>
         </w:tc>
@@ -4960,7 +5753,7 @@
                 <w:sz w:val="16"/>
                 <w:szCs w:val="16"/>
               </w:rPr>
-              <w:t>Rol</w:t>
+              <w:t>Productielijn</w:t>
             </w:r>
           </w:p>
         </w:tc>
@@ -4998,7 +5791,7 @@
                 <w:sz w:val="16"/>
                 <w:szCs w:val="16"/>
               </w:rPr>
-              <w:t>Een stalen cilinder van variabele lengte en diameter die in de rollenfabriek van TN wordt geproduceerd.</w:t>
+              <w:t>Een serie geschakelde verzameling machines waarmee in een fabriek producten worden geproduceerd</w:t>
             </w:r>
           </w:p>
         </w:tc>
@@ -5041,7 +5834,7 @@
                 <w:sz w:val="16"/>
                 <w:szCs w:val="16"/>
               </w:rPr>
-              <w:t>Theory of Constraints</w:t>
+              <w:t>Rol</w:t>
             </w:r>
           </w:p>
         </w:tc>
@@ -5079,22 +5872,95 @@
                 <w:sz w:val="16"/>
                 <w:szCs w:val="16"/>
               </w:rPr>
-              <w:t>Volgens</w:t>
-            </w:r>
-            <w:r>
+              <w:t>Een stalen cilinder van variabele lengte en diameter die in de rollenfabriek van TN wordt geproduceerd.</w:t>
+            </w:r>
+          </w:p>
+        </w:tc>
+      </w:tr>
+      <w:tr>
+        <w:trPr>
+          <w:trHeight w:val="440"/>
+        </w:trPr>
+        <w:tc>
+          <w:tcPr>
+            <w:tcW w:w="1843" w:type="dxa"/>
+            <w:tcBorders>
+              <w:top w:val="single" w:sz="4" w:space="0" w:color="000000"/>
+              <w:left w:val="single" w:sz="4" w:space="0" w:color="000000"/>
+              <w:bottom w:val="single" w:sz="4" w:space="0" w:color="000000"/>
+              <w:right w:val="single" w:sz="4" w:space="0" w:color="000000"/>
+            </w:tcBorders>
+            <w:tcMar>
+              <w:top w:w="45" w:type="dxa"/>
+              <w:left w:w="115" w:type="dxa"/>
+              <w:bottom w:w="45" w:type="dxa"/>
+              <w:right w:w="115" w:type="dxa"/>
+            </w:tcMar>
+            <w:vAlign w:val="center"/>
+          </w:tcPr>
+          <w:p>
+            <w:pPr>
+              <w:pStyle w:val="Normaalweb"/>
+              <w:spacing w:before="0" w:beforeAutospacing="0" w:after="0" w:afterAutospacing="0"/>
+              <w:ind w:left="27"/>
               <w:rPr>
                 <w:rFonts w:ascii="Arial" w:hAnsi="Arial" w:cs="Arial"/>
-                <w:sz w:val="8"/>
-                <w:szCs w:val="16"/>
-              </w:rPr>
-              <w:t xml:space="preserve"> </w:t>
-            </w:r>
+                <w:sz w:val="16"/>
+                <w:szCs w:val="16"/>
+              </w:rPr>
+            </w:pPr>
             <w:r>
               <w:rPr>
                 <w:rFonts w:ascii="Arial" w:hAnsi="Arial" w:cs="Arial"/>
                 <w:sz w:val="16"/>
-              </w:rPr>
-              <w:t xml:space="preserve">Goldratt en Cox (2007) </w:t>
+                <w:szCs w:val="16"/>
+              </w:rPr>
+              <w:t>Theory of Constraints</w:t>
+            </w:r>
+          </w:p>
+        </w:tc>
+        <w:tc>
+          <w:tcPr>
+            <w:tcW w:w="0" w:type="auto"/>
+            <w:tcBorders>
+              <w:top w:val="single" w:sz="4" w:space="0" w:color="000000"/>
+              <w:left w:val="single" w:sz="4" w:space="0" w:color="000000"/>
+              <w:bottom w:val="single" w:sz="4" w:space="0" w:color="000000"/>
+              <w:right w:val="single" w:sz="4" w:space="0" w:color="000000"/>
+            </w:tcBorders>
+            <w:tcMar>
+              <w:top w:w="45" w:type="dxa"/>
+              <w:left w:w="115" w:type="dxa"/>
+              <w:bottom w:w="45" w:type="dxa"/>
+              <w:right w:w="115" w:type="dxa"/>
+            </w:tcMar>
+            <w:vAlign w:val="center"/>
+          </w:tcPr>
+          <w:p>
+            <w:pPr>
+              <w:pStyle w:val="Normaalweb"/>
+              <w:spacing w:before="0" w:beforeAutospacing="0" w:after="0" w:afterAutospacing="0"/>
+              <w:ind w:left="0"/>
+              <w:rPr>
+                <w:rFonts w:ascii="Arial" w:hAnsi="Arial" w:cs="Arial"/>
+                <w:sz w:val="16"/>
+                <w:szCs w:val="16"/>
+              </w:rPr>
+            </w:pPr>
+            <w:r>
+              <w:rPr>
+                <w:rFonts w:ascii="Arial" w:hAnsi="Arial" w:cs="Arial"/>
+                <w:sz w:val="16"/>
+                <w:szCs w:val="16"/>
+              </w:rPr>
+              <w:t>Volgens G</w:t>
+            </w:r>
+            <w:r>
+              <w:rPr>
+                <w:rFonts w:ascii="Arial" w:hAnsi="Arial" w:cs="Arial"/>
+                <w:sz w:val="16"/>
+              </w:rPr>
+              <w:t xml:space="preserve">oldratt en Cox (2007) </w:t>
             </w:r>
             <w:r>
               <w:rPr>
@@ -5151,7 +6017,7 @@
       <w:pPr>
         <w:pStyle w:val="Kop1"/>
       </w:pPr>
-      <w:bookmarkStart w:id="7" w:name="_Toc515276486"/>
+      <w:bookmarkStart w:id="7" w:name="_Toc515364287"/>
       <w:r>
         <w:lastRenderedPageBreak/>
         <w:t>Inleiding</w:t>
@@ -5167,7 +6033,7 @@
       <w:pPr>
         <w:pStyle w:val="Kop1"/>
       </w:pPr>
-      <w:bookmarkStart w:id="8" w:name="_Toc515276487"/>
+      <w:bookmarkStart w:id="8" w:name="_Toc515364288"/>
       <w:r>
         <w:lastRenderedPageBreak/>
         <w:t xml:space="preserve">Organisatorische </w:t>
@@ -5189,7 +6055,7 @@
       <w:pPr>
         <w:pStyle w:val="Kop2"/>
       </w:pPr>
-      <w:bookmarkStart w:id="9" w:name="_Toc515276488"/>
+      <w:bookmarkStart w:id="9" w:name="_Toc515364289"/>
       <w:r>
         <w:t>Het bedrijf</w:t>
       </w:r>
@@ -5360,7 +6226,7 @@
           <w:noProof/>
         </w:rPr>
         <w:drawing>
-          <wp:inline distT="0" distB="0" distL="0" distR="0" wp14:anchorId="4A97EA73" wp14:editId="410A0BA1">
+          <wp:inline distT="0" distB="0" distL="0" distR="0" wp14:anchorId="1FFE7453" wp14:editId="7FC147A0">
             <wp:extent cx="5760000" cy="2833152"/>
             <wp:effectExtent l="0" t="0" r="0" b="5715"/>
             <wp:docPr id="4" name="Afbeelding 4"/>
@@ -5418,31 +6284,18 @@
         </w:rPr>
       </w:pPr>
       <w:bookmarkStart w:id="10" w:name="_Ref514854870"/>
-      <w:bookmarkStart w:id="11" w:name="_Toc515276512"/>
+      <w:bookmarkStart w:id="11" w:name="_Toc515364318"/>
       <w:r>
         <w:t xml:space="preserve">Figuur </w:t>
       </w:r>
-      <w:r>
-        <w:fldChar w:fldCharType="begin"/>
-      </w:r>
-      <w:r>
-        <w:instrText xml:space="preserve"> SEQ Figuur \* ARABIC </w:instrText>
-      </w:r>
-      <w:r>
-        <w:fldChar w:fldCharType="separate"/>
-      </w:r>
-      <w:r>
-        <w:rPr>
-          <w:noProof/>
-        </w:rPr>
-        <w:t>1</w:t>
-      </w:r>
-      <w:r>
-        <w:rPr>
-          <w:noProof/>
-        </w:rPr>
-        <w:fldChar w:fldCharType="end"/>
-      </w:r>
+      <w:fldSimple w:instr=" SEQ Figuur \* ARABIC ">
+        <w:r>
+          <w:rPr>
+            <w:noProof/>
+          </w:rPr>
+          <w:t>1</w:t>
+        </w:r>
+      </w:fldSimple>
       <w:bookmarkEnd w:id="10"/>
       <w:r>
         <w:t xml:space="preserve">: EKB </w:t>
@@ -5483,7 +6336,7 @@
       <w:pPr>
         <w:pStyle w:val="Kop2"/>
       </w:pPr>
-      <w:bookmarkStart w:id="12" w:name="_Toc515276489"/>
+      <w:bookmarkStart w:id="12" w:name="_Toc515364290"/>
       <w:r>
         <w:lastRenderedPageBreak/>
         <w:t>Bedrijfsgegevens</w:t>
@@ -5494,34 +6347,18 @@
       <w:pPr>
         <w:pStyle w:val="Bijschrift"/>
       </w:pPr>
-      <w:bookmarkStart w:id="13" w:name="_Toc515276515"/>
+      <w:bookmarkStart w:id="13" w:name="_Toc515364323"/>
       <w:r>
         <w:t xml:space="preserve">Tabel </w:t>
       </w:r>
-      <w:r>
-        <w:fldChar w:fldCharType="begin"/>
-      </w:r>
-      <w:r>
-        <w:instrText xml:space="preserve"> </w:instrText>
-      </w:r>
-      <w:r>
-        <w:instrText xml:space="preserve">SEQ Tabel \* ARABIC </w:instrText>
-      </w:r>
-      <w:r>
-        <w:fldChar w:fldCharType="separate"/>
-      </w:r>
-      <w:r>
-        <w:rPr>
-          <w:noProof/>
-        </w:rPr>
-        <w:t>1</w:t>
-      </w:r>
-      <w:r>
-        <w:rPr>
-          <w:noProof/>
-        </w:rPr>
-        <w:fldChar w:fldCharType="end"/>
-      </w:r>
+      <w:fldSimple w:instr=" SEQ Tabel \* ARABIC ">
+        <w:r>
+          <w:rPr>
+            <w:noProof/>
+          </w:rPr>
+          <w:t>1</w:t>
+        </w:r>
+      </w:fldSimple>
       <w:r>
         <w:t>: Bedrijfsgegevens van EKB</w:t>
       </w:r>
@@ -5947,7 +6784,7 @@
       <w:pPr>
         <w:pStyle w:val="Kop2"/>
       </w:pPr>
-      <w:bookmarkStart w:id="14" w:name="_Toc515276490"/>
+      <w:bookmarkStart w:id="14" w:name="_Toc515364291"/>
       <w:r>
         <w:t>Persoonsgegevens</w:t>
       </w:r>
@@ -5957,31 +6794,18 @@
       <w:pPr>
         <w:pStyle w:val="Bijschrift"/>
       </w:pPr>
-      <w:bookmarkStart w:id="15" w:name="_Toc515276516"/>
+      <w:bookmarkStart w:id="15" w:name="_Toc515364324"/>
       <w:r>
         <w:t xml:space="preserve">Tabel </w:t>
       </w:r>
-      <w:r>
-        <w:fldChar w:fldCharType="begin"/>
-      </w:r>
-      <w:r>
-        <w:instrText xml:space="preserve"> SEQ Tabel \* ARABIC </w:instrText>
-      </w:r>
-      <w:r>
-        <w:fldChar w:fldCharType="separate"/>
-      </w:r>
-      <w:r>
-        <w:rPr>
-          <w:noProof/>
-        </w:rPr>
-        <w:t>2</w:t>
-      </w:r>
-      <w:r>
-        <w:rPr>
-          <w:noProof/>
-        </w:rPr>
-        <w:fldChar w:fldCharType="end"/>
-      </w:r>
+      <w:fldSimple w:instr=" SEQ Tabel \* ARABIC ">
+        <w:r>
+          <w:rPr>
+            <w:noProof/>
+          </w:rPr>
+          <w:t>2</w:t>
+        </w:r>
+      </w:fldSimple>
       <w:r>
         <w:t>: Persoonsgegevens van betrokkenen</w:t>
       </w:r>
@@ -7577,7 +8401,7 @@
       <w:pPr>
         <w:pStyle w:val="Kop1"/>
       </w:pPr>
-      <w:bookmarkStart w:id="16" w:name="_Toc515276491"/>
+      <w:bookmarkStart w:id="16" w:name="_Toc515364292"/>
       <w:r>
         <w:lastRenderedPageBreak/>
         <w:t>De Opdracht</w:t>
@@ -7597,7 +8421,7 @@
           <w:numId w:val="12"/>
         </w:numPr>
       </w:pPr>
-      <w:bookmarkStart w:id="17" w:name="_Toc515276492"/>
+      <w:bookmarkStart w:id="17" w:name="_Toc515364293"/>
       <w:r>
         <w:t>De kwestie</w:t>
       </w:r>
@@ -7676,7 +8500,7 @@
       <w:pPr>
         <w:pStyle w:val="Kop2"/>
       </w:pPr>
-      <w:bookmarkStart w:id="18" w:name="_Toc515276493"/>
+      <w:bookmarkStart w:id="18" w:name="_Toc515364294"/>
       <w:r>
         <w:t>De afstudeeropdracht</w:t>
       </w:r>
@@ -7728,7 +8552,7 @@
       <w:pPr>
         <w:pStyle w:val="Kop2"/>
       </w:pPr>
-      <w:bookmarkStart w:id="19" w:name="_Toc515276494"/>
+      <w:bookmarkStart w:id="19" w:name="_Toc515364295"/>
       <w:r>
         <w:t>Doelstelling</w:t>
       </w:r>
@@ -7779,7 +8603,7 @@
       <w:pPr>
         <w:pStyle w:val="Kop2"/>
       </w:pPr>
-      <w:bookmarkStart w:id="20" w:name="_Toc515276495"/>
+      <w:bookmarkStart w:id="20" w:name="_Toc515364296"/>
       <w:r>
         <w:lastRenderedPageBreak/>
         <w:t>Hoofdvraag en deelvragen</w:t>
@@ -8022,7 +8846,7 @@
       <w:pPr>
         <w:pStyle w:val="Kop2"/>
       </w:pPr>
-      <w:bookmarkStart w:id="21" w:name="_Toc515276496"/>
+      <w:bookmarkStart w:id="21" w:name="_Toc515364297"/>
       <w:r>
         <w:t>Onderzoeksmethoden</w:t>
       </w:r>
@@ -8076,31 +8900,18 @@
         <w:pStyle w:val="Bijschrift"/>
       </w:pPr>
       <w:bookmarkStart w:id="22" w:name="_Ref514853856"/>
-      <w:bookmarkStart w:id="23" w:name="_Toc515276517"/>
+      <w:bookmarkStart w:id="23" w:name="_Toc515364325"/>
       <w:r>
         <w:t xml:space="preserve">Tabel </w:t>
       </w:r>
-      <w:r>
-        <w:fldChar w:fldCharType="begin"/>
-      </w:r>
-      <w:r>
-        <w:instrText xml:space="preserve"> SEQ Tabel \* ARABIC </w:instrText>
-      </w:r>
-      <w:r>
-        <w:fldChar w:fldCharType="separate"/>
-      </w:r>
-      <w:r>
-        <w:rPr>
-          <w:noProof/>
-        </w:rPr>
-        <w:t>3</w:t>
-      </w:r>
-      <w:r>
-        <w:rPr>
-          <w:noProof/>
-        </w:rPr>
-        <w:fldChar w:fldCharType="end"/>
-      </w:r>
+      <w:fldSimple w:instr=" SEQ Tabel \* ARABIC ">
+        <w:r>
+          <w:rPr>
+            <w:noProof/>
+          </w:rPr>
+          <w:t>3</w:t>
+        </w:r>
+      </w:fldSimple>
       <w:bookmarkEnd w:id="22"/>
       <w:r>
         <w:t>: Methoden matrix</w:t>
@@ -9147,12 +9958,16 @@
       <w:pPr>
         <w:pStyle w:val="Kop1"/>
       </w:pPr>
-      <w:bookmarkStart w:id="24" w:name="_Toc515276497"/>
+      <w:bookmarkStart w:id="24" w:name="_Ref515347470"/>
+      <w:bookmarkStart w:id="25" w:name="_Ref515349692"/>
+      <w:bookmarkStart w:id="26" w:name="_Toc515364298"/>
       <w:r>
         <w:lastRenderedPageBreak/>
         <w:t>Theoretisch Kader</w:t>
       </w:r>
       <w:bookmarkEnd w:id="24"/>
+      <w:bookmarkEnd w:id="25"/>
+      <w:bookmarkEnd w:id="26"/>
     </w:p>
     <w:p>
       <w:pPr>
@@ -9194,11 +10009,11 @@
       <w:pPr>
         <w:pStyle w:val="Kop2"/>
       </w:pPr>
-      <w:bookmarkStart w:id="25" w:name="_Toc515276498"/>
+      <w:bookmarkStart w:id="27" w:name="_Toc515364299"/>
       <w:r>
         <w:t>Tsubaki Nakashima</w:t>
       </w:r>
-      <w:bookmarkEnd w:id="25"/>
+      <w:bookmarkEnd w:id="27"/>
     </w:p>
     <w:p>
       <w:r>
@@ -9295,61 +10110,496 @@
       <w:pPr>
         <w:pStyle w:val="Bijschrift"/>
       </w:pPr>
-      <w:bookmarkStart w:id="26" w:name="_Ref515268679"/>
-      <w:bookmarkStart w:id="27" w:name="_Ref515268219"/>
-      <w:bookmarkStart w:id="28" w:name="_Toc515276513"/>
+      <w:bookmarkStart w:id="28" w:name="_Ref515268679"/>
+      <w:bookmarkStart w:id="29" w:name="_Ref515268219"/>
+      <w:bookmarkStart w:id="30" w:name="_Toc515364319"/>
       <w:r>
         <w:t xml:space="preserve">Figuur </w:t>
       </w:r>
-      <w:r>
-        <w:fldChar w:fldCharType="begin"/>
-      </w:r>
-      <w:r>
-        <w:instrText xml:space="preserve"> SEQ Figuur \* ARABIC </w:instrText>
-      </w:r>
-      <w:r>
-        <w:fldChar w:fldCharType="separate"/>
-      </w:r>
-      <w:r>
+      <w:fldSimple w:instr=" SEQ Figuur \* ARABIC ">
+        <w:r>
+          <w:rPr>
+            <w:noProof/>
+          </w:rPr>
+          <w:t>2</w:t>
+        </w:r>
+      </w:fldSimple>
+      <w:bookmarkEnd w:id="28"/>
+      <w:r>
+        <w:t>: Lay-out rollenfabriek Tsubaki Nakashima</w:t>
+      </w:r>
+      <w:bookmarkEnd w:id="29"/>
+      <w:bookmarkEnd w:id="30"/>
+    </w:p>
+    <w:p>
+      <w:pPr>
+        <w:ind w:left="0"/>
+      </w:pPr>
+    </w:p>
+    <w:p>
+      <w:pPr>
+        <w:pStyle w:val="Kop3"/>
+      </w:pPr>
+      <w:bookmarkStart w:id="31" w:name="_Toc515364300"/>
+      <w:r>
+        <w:t>Rollenfabriek lay-out</w:t>
+      </w:r>
+      <w:bookmarkEnd w:id="31"/>
+    </w:p>
+    <w:p>
+      <w:pPr>
+        <w:ind w:left="0"/>
+      </w:pPr>
+      <w:r>
+        <w:t>In de eerste hal wordt het staal in haspels opgeslagen met een totale capaciteit tussen de 250 en 400 ton staalhaspels.</w:t>
+      </w:r>
+    </w:p>
+    <w:p>
+      <w:pPr>
+        <w:ind w:left="0"/>
+      </w:pPr>
+      <w:r>
+        <w:t>In de tweede hal worden de staalhaspels in de zeventien parallelle persmachines geladen waar ze worden geperst in kleine cilinders</w:t>
+      </w:r>
+      <w:r>
+        <w:t xml:space="preserve"> met een gemiddelde snelheid van 45 ton per 24 uur</w:t>
+      </w:r>
+      <w:r>
+        <w:t xml:space="preserve">. Elke persmachine heeft haar eigen </w:t>
+      </w:r>
+      <w:r>
+        <w:t>marges met betrekking tot de lengte en diameter van deze cilinders en staalhaspels. Vanaf dit moment spreekt TN van ‘rollen’ in plaats van staalhaspels en cilinders.</w:t>
+      </w:r>
+      <w:r>
+        <w:t xml:space="preserve"> De rollen worden na de perserij vervoerd per 500 kg in containers waarvan de rollenfabriek er in totaal 475 bezit.</w:t>
+      </w:r>
+    </w:p>
+    <w:p>
+      <w:pPr>
+        <w:ind w:left="0"/>
+      </w:pPr>
+      <w:r>
+        <w:t xml:space="preserve">In de derde hal worden de rollen geschuurd in twintig zogeheten </w:t>
+      </w:r>
+      <w:r>
+        <w:t>‘</w:t>
+      </w:r>
+      <w:r>
+        <w:t>trommels</w:t>
+      </w:r>
+      <w:r>
+        <w:t>’</w:t>
+      </w:r>
+      <w:r>
+        <w:t xml:space="preserve"> die net als de persmachines parallel draaien. </w:t>
+      </w:r>
+      <w:r>
+        <w:t>Een trommel verwerkt per keer een batch van 500 kg rollen</w:t>
+      </w:r>
+      <w:r>
+        <w:t xml:space="preserve"> ( een container per keer)</w:t>
+      </w:r>
+      <w:r>
+        <w:t xml:space="preserve">. </w:t>
+      </w:r>
+      <w:r>
+        <w:t>De snelheid waarmee getrommeld wordt is variabel en afhankelijk van de lengte en diameter van de rol en de kwaliteit van de voorgaande persmachine.</w:t>
+      </w:r>
+      <w:r>
+        <w:t xml:space="preserve"> Deze twintig trommels zijn tot nu toe altijd in staat geweest de buffervoorraden tussen de persen en de trommels laag te houden en vormen dan ook geen probleem voor TN.</w:t>
+      </w:r>
+    </w:p>
+    <w:p>
+      <w:pPr>
+        <w:ind w:left="0"/>
+      </w:pPr>
+      <w:r>
+        <w:t>De vierde hal bevat vijf ovens waar de geschuurde rollen gehard worden op hoge temperatuur.</w:t>
+      </w:r>
+      <w:r>
+        <w:t xml:space="preserve"> Ook dit gebeurt per container van 500 kg. </w:t>
+      </w:r>
+      <w:r>
+        <w:t xml:space="preserve">Ondanks dat de ovens niet serie geschakeld zijn en bijna elk type rol kunnen verwerken, zijn dit toch de bottlenecks van de rollenfabriek vanwege de lage productiesnelheid. </w:t>
+      </w:r>
+      <w:r>
+        <w:t>Daarnaast wordt er maar van drie van de vijf ovens data geregistreerd door EKB.</w:t>
+      </w:r>
+    </w:p>
+    <w:p>
+      <w:pPr>
+        <w:ind w:left="0"/>
+      </w:pPr>
+      <w:r>
+        <w:t>In de vijfde en laatste hal worden de containers geleegd in de slijperij en worden de rollen in de definitieve vorm geslepen door 28 slijplijnen. Deze productielijnen bestaan weer uit een aantal verschillende machines die serie geschakeld zijn, maar de slijplijnen als geheel zijn parallel geschakeld.</w:t>
+      </w:r>
+      <w:r>
+        <w:t xml:space="preserve"> Ook hebben de slijplijnen</w:t>
+      </w:r>
+      <w:r>
+        <w:t xml:space="preserve"> </w:t>
+      </w:r>
+      <w:r>
+        <w:t xml:space="preserve">net </w:t>
+      </w:r>
+      <w:r>
+        <w:t>als in de perserij ieder een marge voor bepaalde ro</w:t>
+      </w:r>
+      <w:r>
+        <w:t>llen.</w:t>
+      </w:r>
+    </w:p>
+    <w:p>
+      <w:pPr>
+        <w:spacing w:line="276" w:lineRule="auto"/>
+        <w:ind w:left="0"/>
+      </w:pPr>
+      <w:r>
+        <w:br w:type="page"/>
+      </w:r>
+    </w:p>
+    <w:p>
+      <w:pPr>
+        <w:pStyle w:val="Kop3"/>
+      </w:pPr>
+      <w:bookmarkStart w:id="32" w:name="_Toc515364301"/>
+      <w:r>
+        <w:lastRenderedPageBreak/>
+        <w:t>Buffervoorraden</w:t>
+      </w:r>
+      <w:bookmarkEnd w:id="32"/>
+    </w:p>
+    <w:p>
+      <w:pPr>
+        <w:ind w:left="0"/>
+      </w:pPr>
+      <w:r>
+        <w:t>Tussen de hallen bevinden zich de buffervoorraden. Dit zijn voorraden van containers met rollen die nog verwerkt moeten worden door de volgende hal. In het geval van de buffervoorraden tussen de opslag en de perserij zijn dit echter geen containers maar staalhaspels. De buffervoorraden voor en na de harderij zijn in de huidige situatie gemiddeld zeven ploegen groot. Een ploeg is een maatstaf van TN die gebruikt wordt om aan te geven dat een bepaalde hoeveelheid rollen er acht uur over doet om verwerkt te worden in de slijperij. De gemiddelde buffervoorraad rollen die voor en na de harderij aanwezig zijn duren dus 56 uur om verwer</w:t>
+      </w:r>
+      <w:r>
+        <w:t>kt te worden door de slijperij.</w:t>
+      </w:r>
+    </w:p>
+    <w:p>
+      <w:pPr>
+        <w:ind w:left="0"/>
+      </w:pPr>
+    </w:p>
+    <w:p>
+      <w:pPr>
+        <w:pStyle w:val="Kop3"/>
+      </w:pPr>
+      <w:bookmarkStart w:id="33" w:name="_Toc515364302"/>
+      <w:r>
+        <w:t>Omstellingen</w:t>
+      </w:r>
+      <w:bookmarkEnd w:id="33"/>
+    </w:p>
+    <w:p>
+      <w:pPr>
+        <w:rPr>
+          <w:color w:val="auto"/>
+        </w:rPr>
+      </w:pPr>
+      <w:r>
+        <w:rPr>
+          <w:color w:val="auto"/>
+        </w:rPr>
+        <w:t>Bepaalde productielijnen kunnen meerdere verschillende producten produceren. Door een productielijn om te stellen kan er een ander product worden geproduceerd. Een omstelling kan echter uren duren. Het is daarom voor TN van groot belang dat het aantal omstellingen minimaal is.</w:t>
+      </w:r>
+    </w:p>
+    <w:p>
+      <w:pPr>
+        <w:rPr>
+          <w:color w:val="auto"/>
+        </w:rPr>
+      </w:pPr>
+    </w:p>
+    <w:p>
+      <w:pPr>
+        <w:pStyle w:val="Kop2"/>
+      </w:pPr>
+      <w:bookmarkStart w:id="34" w:name="_Toc515364303"/>
+      <w:r>
+        <w:t>E</w:t>
+      </w:r>
+      <w:r>
+        <w:t>KB Manufacturing Intelligence</w:t>
+      </w:r>
+      <w:bookmarkEnd w:id="34"/>
+    </w:p>
+    <w:p>
+      <w:r>
+        <w:t>EKB Manufacturing Intelligence is de applicatie waarin de software van deze afstudeeropdracht geïmplementeerd is. Het bevat de modules Overal</w:t>
+      </w:r>
+      <w:r>
+        <w:t>l</w:t>
+      </w:r>
+      <w:r>
+        <w:t xml:space="preserve"> Equipment Effectiveness (OEE), Tool Management, Rapportage, Planning, Logboek, Label Printing en Configuratie zoals te zien in onderstaande foto (Rang, 2018).</w:t>
+      </w:r>
+    </w:p>
+    <w:p/>
+    <w:p>
+      <w:pPr>
+        <w:ind w:left="0"/>
+      </w:pPr>
+      <w:r>
+        <w:rPr>
+          <w:b/>
+          <w:bCs/>
+          <w:noProof/>
+          <w:color w:val="003478"/>
+        </w:rPr>
+        <w:drawing>
+          <wp:inline distT="0" distB="0" distL="0" distR="0" wp14:anchorId="08BD44E6" wp14:editId="190A5F69">
+            <wp:extent cx="3960000" cy="2051224"/>
+            <wp:effectExtent l="0" t="0" r="2540" b="6350"/>
+            <wp:docPr id="7" name="Afbeelding 7" descr="https://lh4.googleusercontent.com/POrTnBAZ7pH-gBYUVQAeJf5lA37ahodL_ai1nFahqo1ERj097CqDov4OQqWVQLCWi5BCTqTvmgPnvuT4E8_7rtw6PytqcGgman0oUi-2MvZTwwiu1-Na8YsQjFJRj42XXj7omUXt"/>
+            <wp:cNvGraphicFramePr>
+              <a:graphicFrameLocks xmlns:a="http://schemas.openxmlformats.org/drawingml/2006/main" noChangeAspect="1"/>
+            </wp:cNvGraphicFramePr>
+            <a:graphic xmlns:a="http://schemas.openxmlformats.org/drawingml/2006/main">
+              <a:graphicData uri="http://schemas.openxmlformats.org/drawingml/2006/picture">
+                <pic:pic xmlns:pic="http://schemas.openxmlformats.org/drawingml/2006/picture">
+                  <pic:nvPicPr>
+                    <pic:cNvPr id="0" name="Picture 2" descr="https://lh4.googleusercontent.com/POrTnBAZ7pH-gBYUVQAeJf5lA37ahodL_ai1nFahqo1ERj097CqDov4OQqWVQLCWi5BCTqTvmgPnvuT4E8_7rtw6PytqcGgman0oUi-2MvZTwwiu1-Na8YsQjFJRj42XXj7omUXt"/>
+                    <pic:cNvPicPr>
+                      <a:picLocks noChangeAspect="1" noChangeArrowheads="1"/>
+                    </pic:cNvPicPr>
+                  </pic:nvPicPr>
+                  <pic:blipFill>
+                    <a:blip r:embed="rId12">
+                      <a:extLst>
+                        <a:ext uri="{28A0092B-C50C-407E-A947-70E740481C1C}">
+                          <a14:useLocalDpi xmlns:a14="http://schemas.microsoft.com/office/drawing/2010/main" val="0"/>
+                        </a:ext>
+                      </a:extLst>
+                    </a:blip>
+                    <a:srcRect/>
+                    <a:stretch>
+                      <a:fillRect/>
+                    </a:stretch>
+                  </pic:blipFill>
+                  <pic:spPr bwMode="auto">
+                    <a:xfrm>
+                      <a:off x="0" y="0"/>
+                      <a:ext cx="3960000" cy="2051224"/>
+                    </a:xfrm>
+                    <a:prstGeom prst="rect">
+                      <a:avLst/>
+                    </a:prstGeom>
+                    <a:noFill/>
+                    <a:ln>
+                      <a:noFill/>
+                    </a:ln>
+                  </pic:spPr>
+                </pic:pic>
+              </a:graphicData>
+            </a:graphic>
+          </wp:inline>
+        </w:drawing>
+      </w:r>
+    </w:p>
+    <w:p>
+      <w:pPr>
+        <w:ind w:left="0"/>
+      </w:pPr>
+      <w:r>
+        <w:t>Rang, S. (2018, 3 april). EMI modules van de rollenfabriek van Tsubaki Nakashima [Foto], Geraadpleegd van http://emi-demo.ekb.nl/EMI_NNN/Default.aspx</w:t>
+      </w:r>
+    </w:p>
+    <w:p>
+      <w:pPr>
+        <w:ind w:left="0"/>
+      </w:pPr>
+    </w:p>
+    <w:p>
+      <w:pPr>
+        <w:ind w:left="0"/>
+      </w:pPr>
+      <w:r>
+        <w:t>EMI communiceert met een SQL Server database waarin voor elke klant van EKB data voor deze zeven modules gestandaardiseerd worden bijgehouden. Deze standaardisatie heeft bijgedragen aan het generiek houden van de software.</w:t>
+      </w:r>
+    </w:p>
+    <w:p>
+      <w:pPr>
+        <w:ind w:left="0"/>
+      </w:pPr>
+    </w:p>
+    <w:p>
+      <w:pPr>
+        <w:pStyle w:val="Kop3"/>
+      </w:pPr>
+      <w:bookmarkStart w:id="35" w:name="_Toc515364304"/>
+      <w:r>
+        <w:t>Overall Equipment Effectiveness</w:t>
+      </w:r>
+      <w:bookmarkEnd w:id="35"/>
+    </w:p>
+    <w:p>
+      <w:r>
+        <w:t>In onderstaande foto</w:t>
+      </w:r>
+      <w:r>
+        <w:t>’s</w:t>
+      </w:r>
+      <w:r>
+        <w:t xml:space="preserve"> (Rang, 2018) is een voorbeeld van de OEE analyse in EMI te zien van een persmachine genaamd ‘101RH1’. De rode staaf van de KPI’s is de beschikbaarheid van de machine, oftewel het percentage van de geselecteerde tijdsperiode dat er daadwerkelijk is geproduceerd. </w:t>
+      </w:r>
+      <w:r>
+        <w:t xml:space="preserve">In de tweede foto zijn de status categorieën te zien. </w:t>
+      </w:r>
+      <w:r>
+        <w:t>De beschikbaarheid KPI wordt berekend</w:t>
+      </w:r>
+      <w:r>
+        <w:t xml:space="preserve"> door de status categorieën ‘wachten/omstellen’, ‘storing’ en ‘niet toegekend’ te delen door het totaal aantal uren en dit percentage van </w:t>
+      </w:r>
+      <w:r>
+        <w:t>100% af te trekken</w:t>
+      </w:r>
+      <w:r>
+        <w:t>. Ook is er nog een onzichtbare status categorie ‘Uit bedrijf’. Bij TN draait alleen de harderij in het weekend en zijn de perserij en de slijperij in het weekend uit bedrijf. Deze ‘Uit bedrijf’-tijd wordt niet bij de status categorie ‘totaal’ meegerekend</w:t>
+      </w:r>
+      <w:r>
+        <w:t>.</w:t>
+      </w:r>
+    </w:p>
+    <w:p>
+      <w:r>
+        <w:t>De blauwe KPI-staaf is d</w:t>
+      </w:r>
+      <w:r>
+        <w:t>e prestatie van de machine</w:t>
+      </w:r>
+      <w:r>
+        <w:t>. Een prestatie van 50% betekent dat de machine gemiddeld op de helft van de norm-snelheid heeft gedraaid gedurende de tijd dat de machine niet stil stond.</w:t>
+      </w:r>
+    </w:p>
+    <w:p>
+      <w:pPr>
+        <w:ind w:left="0"/>
         <w:rPr>
           <w:noProof/>
         </w:rPr>
-        <w:t>2</w:t>
-      </w:r>
+      </w:pPr>
       <w:r>
         <w:rPr>
           <w:noProof/>
         </w:rPr>
-        <w:fldChar w:fldCharType="end"/>
-      </w:r>
-      <w:bookmarkEnd w:id="26"/>
-      <w:r>
-        <w:t>: Lay-out rollenfabriek Tsubaki Nakashima</w:t>
-      </w:r>
-      <w:bookmarkEnd w:id="27"/>
-      <w:bookmarkEnd w:id="28"/>
+        <w:lastRenderedPageBreak/>
+        <w:drawing>
+          <wp:inline distT="0" distB="0" distL="0" distR="0">
+            <wp:extent cx="4319905" cy="2592070"/>
+            <wp:effectExtent l="0" t="0" r="4445" b="0"/>
+            <wp:docPr id="11" name="Afbeelding 11"/>
+            <wp:cNvGraphicFramePr>
+              <a:graphicFrameLocks xmlns:a="http://schemas.openxmlformats.org/drawingml/2006/main" noChangeAspect="1"/>
+            </wp:cNvGraphicFramePr>
+            <a:graphic xmlns:a="http://schemas.openxmlformats.org/drawingml/2006/main">
+              <a:graphicData uri="http://schemas.openxmlformats.org/drawingml/2006/picture">
+                <pic:pic xmlns:pic="http://schemas.openxmlformats.org/drawingml/2006/picture">
+                  <pic:nvPicPr>
+                    <pic:cNvPr id="0" name=""/>
+                    <pic:cNvPicPr/>
+                  </pic:nvPicPr>
+                  <pic:blipFill>
+                    <a:blip r:embed="rId13">
+                      <a:extLst>
+                        <a:ext uri="{28A0092B-C50C-407E-A947-70E740481C1C}">
+                          <a14:useLocalDpi xmlns:a14="http://schemas.microsoft.com/office/drawing/2010/main" val="0"/>
+                        </a:ext>
+                      </a:extLst>
+                    </a:blip>
+                    <a:stretch>
+                      <a:fillRect/>
+                    </a:stretch>
+                  </pic:blipFill>
+                  <pic:spPr>
+                    <a:xfrm>
+                      <a:off x="0" y="0"/>
+                      <a:ext cx="4319905" cy="2592070"/>
+                    </a:xfrm>
+                    <a:prstGeom prst="rect">
+                      <a:avLst/>
+                    </a:prstGeom>
+                  </pic:spPr>
+                </pic:pic>
+              </a:graphicData>
+            </a:graphic>
+          </wp:inline>
+        </w:drawing>
+      </w:r>
     </w:p>
     <w:p>
       <w:pPr>
         <w:ind w:left="0"/>
       </w:pPr>
+      <w:r>
+        <w:t>Rang, S. (2018, 3 april). EMI OEE analyse van de rollenfabriek van Tsubaki Nakashima [Foto], Geraadpleegd van http://emi-demo.ekb.nl/EMI_NNN/OEE/OEEAnalyse.aspx</w:t>
+      </w:r>
     </w:p>
     <w:p>
       <w:pPr>
-        <w:pStyle w:val="Kop3"/>
-      </w:pPr>
-      <w:bookmarkStart w:id="29" w:name="_Toc515276499"/>
-      <w:r>
-        <w:t>Rollenfabriek lay-out</w:t>
-      </w:r>
-      <w:bookmarkEnd w:id="29"/>
+        <w:ind w:left="0"/>
+      </w:pPr>
     </w:p>
     <w:p>
       <w:pPr>
         <w:ind w:left="0"/>
       </w:pPr>
       <w:r>
-        <w:t>In de eerste hal wordt het staal in haspels opgeslagen met een totale capaciteit tussen de 250 en 400 ton staalhaspels.</w:t>
+        <w:rPr>
+          <w:noProof/>
+        </w:rPr>
+        <w:drawing>
+          <wp:inline distT="0" distB="0" distL="0" distR="0">
+            <wp:extent cx="4319905" cy="2145665"/>
+            <wp:effectExtent l="0" t="0" r="4445" b="6985"/>
+            <wp:docPr id="9" name="Afbeelding 9"/>
+            <wp:cNvGraphicFramePr>
+              <a:graphicFrameLocks xmlns:a="http://schemas.openxmlformats.org/drawingml/2006/main" noChangeAspect="1"/>
+            </wp:cNvGraphicFramePr>
+            <a:graphic xmlns:a="http://schemas.openxmlformats.org/drawingml/2006/main">
+              <a:graphicData uri="http://schemas.openxmlformats.org/drawingml/2006/picture">
+                <pic:pic xmlns:pic="http://schemas.openxmlformats.org/drawingml/2006/picture">
+                  <pic:nvPicPr>
+                    <pic:cNvPr id="0" name=""/>
+                    <pic:cNvPicPr/>
+                  </pic:nvPicPr>
+                  <pic:blipFill>
+                    <a:blip r:embed="rId14">
+                      <a:extLst>
+                        <a:ext uri="{28A0092B-C50C-407E-A947-70E740481C1C}">
+                          <a14:useLocalDpi xmlns:a14="http://schemas.microsoft.com/office/drawing/2010/main" val="0"/>
+                        </a:ext>
+                      </a:extLst>
+                    </a:blip>
+                    <a:stretch>
+                      <a:fillRect/>
+                    </a:stretch>
+                  </pic:blipFill>
+                  <pic:spPr>
+                    <a:xfrm>
+                      <a:off x="0" y="0"/>
+                      <a:ext cx="4319905" cy="2145665"/>
+                    </a:xfrm>
+                    <a:prstGeom prst="rect">
+                      <a:avLst/>
+                    </a:prstGeom>
+                  </pic:spPr>
+                </pic:pic>
+              </a:graphicData>
+            </a:graphic>
+          </wp:inline>
+        </w:drawing>
+      </w:r>
+      <w:r>
+        <w:rPr>
+          <w:noProof/>
+        </w:rPr>
+        <w:t xml:space="preserve"> </w:t>
       </w:r>
     </w:p>
     <w:p>
@@ -9357,129 +10607,419 @@
         <w:ind w:left="0"/>
       </w:pPr>
       <w:r>
-        <w:t>In de tweede hal worden de staalhaspels in de zeventien parallelle persmachines geladen waar ze worden geperst in kleine cilinders</w:t>
-      </w:r>
-      <w:r>
-        <w:t xml:space="preserve"> met een gemiddelde snelheid van 45 ton per 24 uur</w:t>
-      </w:r>
-      <w:r>
-        <w:t xml:space="preserve">. Elke persmachine heeft haar eigen </w:t>
-      </w:r>
-      <w:r>
-        <w:t>marges met betrekking tot de lengte en diameter van deze cilinders en staalhaspels. Vanaf dit moment spreekt TN van ‘rollen’ in plaats van staalhaspels en cilinders.</w:t>
-      </w:r>
-      <w:r>
-        <w:t xml:space="preserve"> De rollen worden na de perserij vervoerd per 500 kg in containers waarvan de rollenfabriek er in totaal 475 bezit.</w:t>
+        <w:t>Rang, S. (2018, 3 april). EMI OEE analyse van de rollenfabriek van Tsubaki Nakashima [Foto], Geraadpleegd van http://emi-demo.ekb.nl/EMI_NNN/OEE/OEEAnalyse.aspx</w:t>
       </w:r>
     </w:p>
     <w:p>
       <w:pPr>
         <w:ind w:left="0"/>
       </w:pPr>
-      <w:r>
-        <w:t xml:space="preserve">In de derde hal worden de rollen geschuurd in twintig zogeheten trommels die net als de persmachines parallel draaien. </w:t>
-      </w:r>
-      <w:r>
-        <w:t>Een trommel verwerkt per keer een batch van 500 kg rollen</w:t>
-      </w:r>
-      <w:r>
-        <w:t xml:space="preserve"> ( een container per keer)</w:t>
-      </w:r>
-      <w:r>
-        <w:t xml:space="preserve">. </w:t>
-      </w:r>
-      <w:r>
-        <w:t>De snelheid waarmee getrommeld wordt is variabel en afhankelijk van de lengte en diameter van de rol en de kwaliteit van de voorgaande persmachine.</w:t>
-      </w:r>
-      <w:r>
-        <w:t xml:space="preserve"> Deze twintig trommels zijn tot nu toe altijd in staat geweest de buffervoorraden tussen de persen en de trommels laag te houden en vormen dan ook geen probleem voor TN.</w:t>
-      </w:r>
     </w:p>
     <w:p>
       <w:pPr>
         <w:ind w:left="0"/>
       </w:pPr>
       <w:r>
-        <w:t>De vierde hal bevat vijf ovens waar de geschuurde rollen gehard worden op hoge temperatuur.</w:t>
-      </w:r>
-      <w:r>
-        <w:t xml:space="preserve"> Ook dit gebeurt per container van 500 kg. </w:t>
-      </w:r>
-      <w:r>
-        <w:t xml:space="preserve">Ondanks dat de ovens niet serie geschakeld zijn en bijna elk type rol kunnen verwerken, zijn dit toch de bottlenecks van de rollenfabriek vanwege de lage productiesnelheid. </w:t>
-      </w:r>
-      <w:r>
-        <w:t>Daarnaast wordt er maar van drie van de vijf ovens data geregistreerd door EKB.</w:t>
+        <w:t xml:space="preserve">De gele KPI-staaf is de kwaliteit van productie op de machine. </w:t>
+      </w:r>
+      <w:r>
+        <w:t>Deze KPI geeft het percentage aan van de hoeveelheid geproduceerde producten die niet behoren tot de ‘afkeur/herstel’ status categorie.</w:t>
       </w:r>
     </w:p>
     <w:p>
       <w:pPr>
         <w:ind w:left="0"/>
       </w:pPr>
-      <w:r>
-        <w:t>In de vijfde en laatste hal worden de containers geleegd in de slijperij en worden de rollen in de definitieve vorm geslepen door 28 slijplijnen. Deze productielijnen bestaan weer uit een aantal verschillende machines die serie geschakeld zijn, maar de slijplijnen als geheel zijn parallel geschakeld.</w:t>
-      </w:r>
-      <w:r>
-        <w:t xml:space="preserve"> Ook hebben de slijplijnen</w:t>
-      </w:r>
-      <w:r>
-        <w:t xml:space="preserve"> </w:t>
-      </w:r>
-      <w:r>
-        <w:t xml:space="preserve">net </w:t>
-      </w:r>
-      <w:r>
-        <w:t>als in de perserij ieder een marge voor bepaalde ro</w:t>
-      </w:r>
-      <w:r>
-        <w:t>llen.</w:t>
-      </w:r>
     </w:p>
     <w:p>
       <w:pPr>
-        <w:spacing w:line="276" w:lineRule="auto"/>
         <w:ind w:left="0"/>
       </w:pPr>
+      <w:r>
+        <w:t>Tot slot worden de beschikbaarheid-, prestatie- en kwaliteit- KPI’s respectievelijk vermenigvuldigd. Dit resulteert in de OEE-KPI (de groene staaf). De OEE kan ook worden berekend door de status categorie ‘productie’ te delen door de status categorie ‘totaal’ (ook weer exclusief de ‘</w:t>
+      </w:r>
+      <w:r>
+        <w:t>Uit bedrijf’ status categorie).</w:t>
+      </w:r>
       <w:r>
         <w:br w:type="page"/>
       </w:r>
     </w:p>
     <w:p>
       <w:pPr>
-        <w:pStyle w:val="Kop3"/>
-      </w:pPr>
-      <w:bookmarkStart w:id="30" w:name="_Toc515276500"/>
+        <w:pStyle w:val="Kop2"/>
+      </w:pPr>
+      <w:bookmarkStart w:id="36" w:name="_Toc515364305"/>
       <w:r>
         <w:lastRenderedPageBreak/>
-        <w:t>Buffervoorraden</w:t>
-      </w:r>
-      <w:bookmarkEnd w:id="30"/>
+        <w:t>Machine Learning</w:t>
+      </w:r>
+      <w:bookmarkEnd w:id="36"/>
     </w:p>
     <w:p>
-      <w:pPr>
-        <w:ind w:left="0"/>
-      </w:pPr>
-      <w:r>
-        <w:t>Tussen de hallen bevinden zich de buffervoorraden. Dit zijn voorraden van containers met rollen die nog verwerkt moeten worden door de volgende hal. In het geval van de buffervoorraden tussen de opslag en de perserij zijn dit echter geen containers maar staalhaspels. De buffervoorraden voor en na de harderij zijn in de huidige situatie gemiddeld zeven ploegen groot. Een ploeg is een maatstaf van TN die gebruikt wordt om aan te geven dat een bepaalde hoeveelheid rollen er acht uur over doet om verwerkt te worden in de slijperij. De gemiddelde buffervoorraad rollen die voor en na de harderij aanwezig zijn duren dus 56 uur om verwer</w:t>
-      </w:r>
-      <w:r>
-        <w:t>kt te worden door de slijperij.</w:t>
-      </w:r>
+      <w:r>
+        <w:t xml:space="preserve">ML is een tak van Artificial Intelligence </w:t>
+      </w:r>
+      <w:r>
+        <w:t xml:space="preserve">die gebruikt is om Theory of Constraints te implementeren in EMI. ML wordt al sinds de jaren vijftig gebruikt en is sindsdien uitgegroeid tot een onmisbare technologie </w:t>
+      </w:r>
+      <w:r>
+        <w:t>voor techgiganten als Google, Microsoft en Apple.</w:t>
+      </w:r>
+    </w:p>
+    <w:p/>
+    <w:p>
+      <w:pPr>
+        <w:pStyle w:val="Kop3"/>
+      </w:pPr>
+      <w:bookmarkStart w:id="37" w:name="_Toc515364306"/>
+      <w:r>
+        <w:t>De perceptron</w:t>
+      </w:r>
+      <w:bookmarkEnd w:id="37"/>
     </w:p>
     <w:p>
-      <w:pPr>
-        <w:ind w:left="0"/>
-      </w:pPr>
+      <w:r>
+        <w:t xml:space="preserve">Aan de basis van ML staan zogeheten Neural Networks. Dit zijn simpele netwerken die outputs berekenen door het vermenigvuldigingen van inputs. De meest simpele vorm hiervan is een perceptron. Volgens Nielsen (2017) kan een perceptron een ouput berekenen van 0 (uit) of 1 (aan) </w:t>
+      </w:r>
+      <w:r>
+        <w:t xml:space="preserve">door een aantal berekeningen te doen op de inputs. In </w:t>
+      </w:r>
+      <w:fldSimple w:instr=" REF _Ref515359422 ">
+        <w:r>
+          <w:t xml:space="preserve">Figuur </w:t>
+        </w:r>
+        <w:r>
+          <w:rPr>
+            <w:noProof/>
+          </w:rPr>
+          <w:t>3</w:t>
+        </w:r>
+      </w:fldSimple>
+      <w:r>
+        <w:t xml:space="preserve"> wordt een perceptron weergegeven. </w:t>
+      </w:r>
+      <w:r>
+        <w:rPr>
+          <w:rFonts w:ascii="Cambria Math" w:hAnsi="Cambria Math" w:cs="Cambria Math"/>
+        </w:rPr>
+        <w:t>𝑥₁</w:t>
+      </w:r>
+      <w:r>
+        <w:t xml:space="preserve">, </w:t>
+      </w:r>
+      <w:r>
+        <w:rPr>
+          <w:rFonts w:ascii="Cambria Math" w:hAnsi="Cambria Math" w:cs="Cambria Math"/>
+        </w:rPr>
+        <w:t>𝑥₂</w:t>
+      </w:r>
+      <w:r>
+        <w:t xml:space="preserve"> en </w:t>
+      </w:r>
+      <w:r>
+        <w:rPr>
+          <w:rFonts w:ascii="Cambria Math" w:hAnsi="Cambria Math" w:cs="Cambria Math"/>
+        </w:rPr>
+        <w:t xml:space="preserve">𝑥₃ </w:t>
+      </w:r>
+      <w:r>
+        <w:t>zijn de drie inputs van deze perceptron.</w:t>
+      </w:r>
+    </w:p>
+    <w:p/>
+    <w:p>
+      <w:pPr>
+        <w:keepNext/>
+      </w:pPr>
+      <w:r>
+        <w:rPr>
+          <w:noProof/>
+        </w:rPr>
+        <w:drawing>
+          <wp:inline distT="0" distB="0" distL="0" distR="0" wp14:anchorId="505BB492" wp14:editId="692B2CBD">
+            <wp:extent cx="2600325" cy="1276350"/>
+            <wp:effectExtent l="0" t="0" r="0" b="0"/>
+            <wp:docPr id="12" name="Afbeelding 12" descr="https://lh4.googleusercontent.com/X7xd2w0xai22-6k4e9sLLuEwIqN7HTNIRpHF_9zS-V5D3ybRTSw94fMmNIQPrLaa5JfjAFOlz8hXHklH1d0c3AZJJq1TOtkQQPfTsitfA_O94mz8h6rcPNZAVtzWsGMXBZkL47Ss"/>
+            <wp:cNvGraphicFramePr>
+              <a:graphicFrameLocks xmlns:a="http://schemas.openxmlformats.org/drawingml/2006/main" noChangeAspect="1"/>
+            </wp:cNvGraphicFramePr>
+            <a:graphic xmlns:a="http://schemas.openxmlformats.org/drawingml/2006/main">
+              <a:graphicData uri="http://schemas.openxmlformats.org/drawingml/2006/picture">
+                <pic:pic xmlns:pic="http://schemas.openxmlformats.org/drawingml/2006/picture">
+                  <pic:nvPicPr>
+                    <pic:cNvPr id="0" name="Picture 1" descr="https://lh4.googleusercontent.com/X7xd2w0xai22-6k4e9sLLuEwIqN7HTNIRpHF_9zS-V5D3ybRTSw94fMmNIQPrLaa5JfjAFOlz8hXHklH1d0c3AZJJq1TOtkQQPfTsitfA_O94mz8h6rcPNZAVtzWsGMXBZkL47Ss"/>
+                    <pic:cNvPicPr>
+                      <a:picLocks noChangeAspect="1" noChangeArrowheads="1"/>
+                    </pic:cNvPicPr>
+                  </pic:nvPicPr>
+                  <pic:blipFill>
+                    <a:blip r:embed="rId15">
+                      <a:extLst>
+                        <a:ext uri="{28A0092B-C50C-407E-A947-70E740481C1C}">
+                          <a14:useLocalDpi xmlns:a14="http://schemas.microsoft.com/office/drawing/2010/main" val="0"/>
+                        </a:ext>
+                      </a:extLst>
+                    </a:blip>
+                    <a:srcRect/>
+                    <a:stretch>
+                      <a:fillRect/>
+                    </a:stretch>
+                  </pic:blipFill>
+                  <pic:spPr bwMode="auto">
+                    <a:xfrm>
+                      <a:off x="0" y="0"/>
+                      <a:ext cx="2600325" cy="1276350"/>
+                    </a:xfrm>
+                    <a:prstGeom prst="rect">
+                      <a:avLst/>
+                    </a:prstGeom>
+                    <a:noFill/>
+                    <a:ln>
+                      <a:noFill/>
+                    </a:ln>
+                  </pic:spPr>
+                </pic:pic>
+              </a:graphicData>
+            </a:graphic>
+          </wp:inline>
+        </w:drawing>
+      </w:r>
     </w:p>
     <w:p>
       <w:pPr>
+        <w:pStyle w:val="Bijschrift"/>
+      </w:pPr>
+      <w:bookmarkStart w:id="38" w:name="_Ref515359422"/>
+      <w:bookmarkStart w:id="39" w:name="_Toc515364320"/>
+      <w:r>
+        <w:t xml:space="preserve">Figuur </w:t>
+      </w:r>
+      <w:fldSimple w:instr=" SEQ Figuur \* ARABIC ">
+        <w:r>
+          <w:rPr>
+            <w:noProof/>
+          </w:rPr>
+          <w:t>3</w:t>
+        </w:r>
+      </w:fldSimple>
+      <w:bookmarkEnd w:id="38"/>
+      <w:r>
+        <w:t>: Perceptron</w:t>
+      </w:r>
+      <w:bookmarkEnd w:id="39"/>
+    </w:p>
+    <w:p>
+      <w:pPr>
+        <w:ind w:left="0"/>
+      </w:pPr>
+      <w:r>
+        <w:rPr>
+          <w:i/>
+          <w:iCs/>
+        </w:rPr>
+        <w:t xml:space="preserve">Noot. </w:t>
+      </w:r>
+      <w:r>
+        <w:t>Herdrukt van “Using neural nets to recognize handwritten digits”, door Nielsen, M., (2017, 1 december). Geraadpleegd van http://neuralnetworksanddeeplearning.com/chap1.html</w:t>
+      </w:r>
+    </w:p>
+    <w:p>
+      <w:pPr>
+        <w:ind w:left="0"/>
+      </w:pPr>
+    </w:p>
+    <w:p>
+      <w:pPr>
+        <w:keepNext/>
+        <w:ind w:left="0"/>
+      </w:pPr>
+      <w:r>
+        <w:rPr>
+          <w:noProof/>
+        </w:rPr>
+        <w:drawing>
+          <wp:inline distT="0" distB="0" distL="0" distR="0" wp14:anchorId="2BC020A7" wp14:editId="04B16A55">
+            <wp:extent cx="2390775" cy="514350"/>
+            <wp:effectExtent l="0" t="0" r="9525" b="0"/>
+            <wp:docPr id="13" name="Afbeelding 13" descr="https://lh6.googleusercontent.com/nqUfSpbpi45V3phc1lK3yhegyufUfWdCRECKC9SuRuA_6JeAB4rpP4xER47hl-7A6NwG4HWHzy9y5a06r79oc-HsP_K8y9zwHhDPMcd3fW5vB8MQFLzIxpowMxrMTy-vrOOwwR0g"/>
+            <wp:cNvGraphicFramePr>
+              <a:graphicFrameLocks xmlns:a="http://schemas.openxmlformats.org/drawingml/2006/main" noChangeAspect="1"/>
+            </wp:cNvGraphicFramePr>
+            <a:graphic xmlns:a="http://schemas.openxmlformats.org/drawingml/2006/main">
+              <a:graphicData uri="http://schemas.openxmlformats.org/drawingml/2006/picture">
+                <pic:pic xmlns:pic="http://schemas.openxmlformats.org/drawingml/2006/picture">
+                  <pic:nvPicPr>
+                    <pic:cNvPr id="0" name="Picture 2" descr="https://lh6.googleusercontent.com/nqUfSpbpi45V3phc1lK3yhegyufUfWdCRECKC9SuRuA_6JeAB4rpP4xER47hl-7A6NwG4HWHzy9y5a06r79oc-HsP_K8y9zwHhDPMcd3fW5vB8MQFLzIxpowMxrMTy-vrOOwwR0g"/>
+                    <pic:cNvPicPr>
+                      <a:picLocks noChangeAspect="1" noChangeArrowheads="1"/>
+                    </pic:cNvPicPr>
+                  </pic:nvPicPr>
+                  <pic:blipFill>
+                    <a:blip r:embed="rId16">
+                      <a:extLst>
+                        <a:ext uri="{28A0092B-C50C-407E-A947-70E740481C1C}">
+                          <a14:useLocalDpi xmlns:a14="http://schemas.microsoft.com/office/drawing/2010/main" val="0"/>
+                        </a:ext>
+                      </a:extLst>
+                    </a:blip>
+                    <a:srcRect/>
+                    <a:stretch>
+                      <a:fillRect/>
+                    </a:stretch>
+                  </pic:blipFill>
+                  <pic:spPr bwMode="auto">
+                    <a:xfrm>
+                      <a:off x="0" y="0"/>
+                      <a:ext cx="2390775" cy="514350"/>
+                    </a:xfrm>
+                    <a:prstGeom prst="rect">
+                      <a:avLst/>
+                    </a:prstGeom>
+                    <a:noFill/>
+                    <a:ln>
+                      <a:noFill/>
+                    </a:ln>
+                  </pic:spPr>
+                </pic:pic>
+              </a:graphicData>
+            </a:graphic>
+          </wp:inline>
+        </w:drawing>
+      </w:r>
+    </w:p>
+    <w:p>
+      <w:pPr>
+        <w:pStyle w:val="Bijschrift"/>
+      </w:pPr>
+      <w:bookmarkStart w:id="40" w:name="_Ref515363831"/>
+      <w:bookmarkStart w:id="41" w:name="_Ref515363838"/>
+      <w:bookmarkStart w:id="42" w:name="_Toc515364321"/>
+      <w:r>
+        <w:t xml:space="preserve">Figuur </w:t>
+      </w:r>
+      <w:fldSimple w:instr=" SEQ Figuur \* ARABIC ">
+        <w:r>
+          <w:rPr>
+            <w:noProof/>
+          </w:rPr>
+          <w:t>4</w:t>
+        </w:r>
+      </w:fldSimple>
+      <w:bookmarkEnd w:id="41"/>
+      <w:r>
+        <w:t>: Perceptron output formule</w:t>
+      </w:r>
+      <w:bookmarkEnd w:id="40"/>
+      <w:bookmarkEnd w:id="42"/>
+    </w:p>
+    <w:p>
+      <w:pPr>
+        <w:ind w:left="0"/>
+      </w:pPr>
+      <w:r>
+        <w:rPr>
+          <w:i/>
+          <w:iCs/>
+        </w:rPr>
+        <w:t xml:space="preserve">Noot. </w:t>
+      </w:r>
+      <w:r>
+        <w:t>Herdrukt van “Using neural nets to recognize handwritten digits”, door Nielsen, M., (2017, 1 december). Geraadpleegd van http://neuralnetworksanddeeplearning.com/chap1.html</w:t>
+      </w:r>
+    </w:p>
+    <w:p>
+      <w:pPr>
+        <w:ind w:left="0"/>
+      </w:pPr>
+    </w:p>
+    <w:p>
+      <w:pPr>
+        <w:ind w:left="0"/>
+      </w:pPr>
+      <w:r>
+        <w:t xml:space="preserve">De output van de perceptron is te berekenen met de formule van </w:t>
+      </w:r>
+      <w:fldSimple w:instr=" REF _Ref515363838 ">
+        <w:r>
+          <w:t xml:space="preserve">Figuur </w:t>
+        </w:r>
+        <w:r>
+          <w:rPr>
+            <w:noProof/>
+          </w:rPr>
+          <w:t>4</w:t>
+        </w:r>
+      </w:fldSimple>
+      <w:r>
+        <w:t xml:space="preserve">. Elke lijn van de inputs van </w:t>
+      </w:r>
+      <w:fldSimple w:instr=" REF _Ref515359422 ">
+        <w:r>
+          <w:t xml:space="preserve">Figuur </w:t>
+        </w:r>
+        <w:r>
+          <w:rPr>
+            <w:noProof/>
+          </w:rPr>
+          <w:t>3</w:t>
+        </w:r>
+      </w:fldSimple>
+      <w:r>
+        <w:t xml:space="preserve"> is een ‘weight’ (w in </w:t>
+      </w:r>
+      <w:fldSimple w:instr=" REF _Ref515363838 ">
+        <w:r>
+          <w:t xml:space="preserve">Figuur </w:t>
+        </w:r>
+        <w:r>
+          <w:rPr>
+            <w:noProof/>
+          </w:rPr>
+          <w:t>4</w:t>
+        </w:r>
+      </w:fldSimple>
+      <w:r>
+        <w:t xml:space="preserve">). Dit is in essentie een getal, meestal tussen de -5 en 5 waarmee de input vermenigvuldigd wordt. Alle drie inputs worden vermenigvuldigd met de bijbehorende weight. Deze drie uitkomsten worden bij elkaar opgeteld. Als de uitkomst hiervan boven de threshold ligt, is de output van de perceptron 1 en anders 0. De threshold is een nummer die per perceptron anders kan zijn en is een parameter van de perceptron. De ‘j’ in de formule van </w:t>
+      </w:r>
+      <w:fldSimple w:instr=" REF _Ref515363838 ">
+        <w:r>
+          <w:t xml:space="preserve">Figuur </w:t>
+        </w:r>
+        <w:r>
+          <w:rPr>
+            <w:noProof/>
+          </w:rPr>
+          <w:t>4</w:t>
+        </w:r>
+      </w:fldSimple>
+      <w:r>
+        <w:t xml:space="preserve"> is het nummer van de input </w:t>
+      </w:r>
+      <w:r>
+        <w:rPr>
+          <w:rFonts w:ascii="Cambria Math" w:hAnsi="Cambria Math" w:cs="Cambria Math"/>
+        </w:rPr>
+        <w:t>𝑥</w:t>
+      </w:r>
+      <w:r>
+        <w:t>.</w:t>
+      </w:r>
+    </w:p>
+    <w:p>
+      <w:pPr>
+        <w:ind w:left="0"/>
+      </w:pPr>
+    </w:p>
+    <w:p>
+      <w:pPr>
         <w:pStyle w:val="Kop3"/>
       </w:pPr>
-      <w:bookmarkStart w:id="31" w:name="_Toc515276501"/>
-      <w:r>
-        <w:t>Omstellingen</w:t>
-      </w:r>
-      <w:bookmarkEnd w:id="31"/>
+      <w:bookmarkStart w:id="43" w:name="_Toc515364307"/>
+      <w:r>
+        <w:t>Neural Networks</w:t>
+      </w:r>
+      <w:bookmarkEnd w:id="43"/>
     </w:p>
     <w:p>
       <w:r>
@@ -9487,24 +11027,10 @@
           <w:b/>
           <w:color w:val="FF0000"/>
         </w:rPr>
-        <w:t xml:space="preserve">TODO (zie </w:t>
-      </w:r>
-      <w:proofErr w:type="spellStart"/>
-      <w:r>
-        <w:rPr>
-          <w:b/>
-          <w:color w:val="FF0000"/>
-        </w:rPr>
-        <w:t>PvA</w:t>
-      </w:r>
-      <w:proofErr w:type="spellEnd"/>
-      <w:r>
-        <w:rPr>
-          <w:b/>
-          <w:color w:val="FF0000"/>
-        </w:rPr>
-        <w:t>)</w:t>
-      </w:r>
+        <w:t>TODO</w:t>
+      </w:r>
+      <w:bookmarkStart w:id="44" w:name="_GoBack"/>
+      <w:bookmarkEnd w:id="44"/>
       <w:r>
         <w:br w:type="page"/>
       </w:r>
@@ -9513,12 +11039,12 @@
       <w:pPr>
         <w:pStyle w:val="Kop1"/>
       </w:pPr>
-      <w:bookmarkStart w:id="32" w:name="_Toc515276502"/>
+      <w:bookmarkStart w:id="45" w:name="_Toc515364308"/>
       <w:r>
         <w:lastRenderedPageBreak/>
         <w:t>Onderzoek</w:t>
       </w:r>
-      <w:bookmarkEnd w:id="32"/>
+      <w:bookmarkEnd w:id="45"/>
     </w:p>
     <w:p>
       <w:r>
@@ -9542,11 +11068,11 @@
       <w:pPr>
         <w:pStyle w:val="Kop2"/>
       </w:pPr>
-      <w:bookmarkStart w:id="33" w:name="_Toc515276503"/>
+      <w:bookmarkStart w:id="46" w:name="_Toc515364309"/>
       <w:r>
         <w:t>Data onderzoek</w:t>
       </w:r>
-      <w:bookmarkEnd w:id="33"/>
+      <w:bookmarkEnd w:id="46"/>
     </w:p>
     <w:p>
       <w:r>
@@ -9594,11 +11120,11 @@
       <w:pPr>
         <w:pStyle w:val="Kop3"/>
       </w:pPr>
-      <w:bookmarkStart w:id="34" w:name="_Toc515276504"/>
+      <w:bookmarkStart w:id="47" w:name="_Toc515364310"/>
       <w:r>
         <w:t>Basis gegevens</w:t>
       </w:r>
-      <w:bookmarkEnd w:id="34"/>
+      <w:bookmarkEnd w:id="47"/>
     </w:p>
     <w:p>
       <w:r>
@@ -9704,11 +11230,14 @@
       <w:pPr>
         <w:pStyle w:val="Kop3"/>
       </w:pPr>
-      <w:bookmarkStart w:id="35" w:name="_Toc515276505"/>
-      <w:r>
-        <w:t>Data uit EMI</w:t>
-      </w:r>
-      <w:bookmarkEnd w:id="35"/>
+      <w:bookmarkStart w:id="48" w:name="_Toc515364311"/>
+      <w:r>
+        <w:t>Data uit E</w:t>
+      </w:r>
+      <w:r>
+        <w:t>KB Manufacturing Intelligence</w:t>
+      </w:r>
+      <w:bookmarkEnd w:id="48"/>
     </w:p>
     <w:p>
       <w:pPr>
@@ -9747,7 +11276,7 @@
         <w:rPr>
           <w:noProof/>
         </w:rPr>
-        <w:t>3</w:t>
+        <w:t>5</w:t>
       </w:r>
       <w:r>
         <w:fldChar w:fldCharType="end"/>
@@ -9790,7 +11319,7 @@
         </w:rPr>
         <w:lastRenderedPageBreak/>
         <w:drawing>
-          <wp:inline distT="0" distB="0" distL="0" distR="0" wp14:anchorId="4D5B013E" wp14:editId="374B8DA7">
+          <wp:inline distT="0" distB="0" distL="0" distR="0" wp14:anchorId="2E7090B9" wp14:editId="2F6CCB5F">
             <wp:extent cx="5760000" cy="3273143"/>
             <wp:effectExtent l="0" t="0" r="0" b="3810"/>
             <wp:docPr id="5" name="Afbeelding 5" descr="https://lh6.googleusercontent.com/-y7mZ0hwXJaEX_TFPbeucWP4noUSYezhSSDps95cU7TfqcAo2p93-db6F6PMve2HiI5H6t2Xv4smCKsTR_5HVj8h9zJCE90SX32lyCuuWNg2EGAQjwnWcU3K_56v5zcSG3XFQqE3"/>
@@ -9807,7 +11336,7 @@
                     </pic:cNvPicPr>
                   </pic:nvPicPr>
                   <pic:blipFill>
-                    <a:blip r:embed="rId12">
+                    <a:blip r:embed="rId17">
                       <a:extLst>
                         <a:ext uri="{28A0092B-C50C-407E-A947-70E740481C1C}">
                           <a14:useLocalDpi xmlns:a14="http://schemas.microsoft.com/office/drawing/2010/main" val="0"/>
@@ -9843,37 +11372,24 @@
       <w:pPr>
         <w:pStyle w:val="Bijschrift"/>
       </w:pPr>
-      <w:bookmarkStart w:id="36" w:name="_Ref514938618"/>
-      <w:bookmarkStart w:id="37" w:name="_Toc515276514"/>
+      <w:bookmarkStart w:id="49" w:name="_Ref514938618"/>
+      <w:bookmarkStart w:id="50" w:name="_Toc515364322"/>
       <w:r>
         <w:t xml:space="preserve">Figuur </w:t>
       </w:r>
-      <w:r>
-        <w:fldChar w:fldCharType="begin"/>
-      </w:r>
-      <w:r>
-        <w:instrText xml:space="preserve"> SEQ Figuur \* ARABIC </w:instrText>
-      </w:r>
-      <w:r>
-        <w:fldChar w:fldCharType="separate"/>
-      </w:r>
-      <w:r>
-        <w:rPr>
-          <w:noProof/>
-        </w:rPr>
-        <w:t>3</w:t>
-      </w:r>
-      <w:r>
-        <w:rPr>
-          <w:noProof/>
-        </w:rPr>
-        <w:fldChar w:fldCharType="end"/>
-      </w:r>
-      <w:bookmarkEnd w:id="36"/>
+      <w:fldSimple w:instr=" SEQ Figuur \* ARABIC ">
+        <w:r>
+          <w:rPr>
+            <w:noProof/>
+          </w:rPr>
+          <w:t>5</w:t>
+        </w:r>
+      </w:fldSimple>
+      <w:bookmarkEnd w:id="49"/>
       <w:r>
         <w:t>: EMI database diagram</w:t>
       </w:r>
-      <w:bookmarkEnd w:id="37"/>
+      <w:bookmarkEnd w:id="50"/>
     </w:p>
     <w:p>
       <w:pPr>
@@ -9898,11 +11414,11 @@
       <w:pPr>
         <w:pStyle w:val="Kop3"/>
       </w:pPr>
-      <w:bookmarkStart w:id="38" w:name="_Toc515276506"/>
+      <w:bookmarkStart w:id="51" w:name="_Toc515364312"/>
       <w:r>
         <w:t>Externe data</w:t>
       </w:r>
-      <w:bookmarkEnd w:id="38"/>
+      <w:bookmarkEnd w:id="51"/>
     </w:p>
     <w:p>
       <w:pPr>
@@ -9938,11 +11454,11 @@
       <w:pPr>
         <w:pStyle w:val="Kop3"/>
       </w:pPr>
-      <w:bookmarkStart w:id="39" w:name="_Toc515276507"/>
+      <w:bookmarkStart w:id="52" w:name="_Toc515364313"/>
       <w:r>
         <w:t>Conclusie</w:t>
       </w:r>
-      <w:bookmarkEnd w:id="39"/>
+      <w:bookmarkEnd w:id="52"/>
     </w:p>
     <w:p>
       <w:pPr>
@@ -9980,12 +11496,12 @@
       <w:pPr>
         <w:pStyle w:val="Kop2"/>
       </w:pPr>
-      <w:bookmarkStart w:id="40" w:name="_Toc515276508"/>
+      <w:bookmarkStart w:id="53" w:name="_Toc515364314"/>
       <w:r>
         <w:lastRenderedPageBreak/>
         <w:t>Simulatie onderzoek</w:t>
       </w:r>
-      <w:bookmarkEnd w:id="40"/>
+      <w:bookmarkEnd w:id="53"/>
     </w:p>
     <w:p>
       <w:r>
@@ -10015,7 +11531,7 @@
       <w:pPr>
         <w:pStyle w:val="Kop3"/>
       </w:pPr>
-      <w:bookmarkStart w:id="41" w:name="_Toc515276509"/>
+      <w:bookmarkStart w:id="54" w:name="_Toc515364315"/>
       <w:r>
         <w:t>Rollenfabriek van Tsubaki Nak</w:t>
       </w:r>
@@ -10025,7 +11541,7 @@
       <w:r>
         <w:t>shima</w:t>
       </w:r>
-      <w:bookmarkEnd w:id="41"/>
+      <w:bookmarkEnd w:id="54"/>
     </w:p>
     <w:p>
       <w:r>
@@ -10053,11 +11569,11 @@
       <w:pPr>
         <w:pStyle w:val="Kop3"/>
       </w:pPr>
-      <w:bookmarkStart w:id="42" w:name="_Toc515276510"/>
+      <w:bookmarkStart w:id="55" w:name="_Toc515364316"/>
       <w:r>
         <w:t>Simulatie software</w:t>
       </w:r>
-      <w:bookmarkEnd w:id="42"/>
+      <w:bookmarkEnd w:id="55"/>
     </w:p>
     <w:p>
       <w:r>
@@ -10140,35 +11656,22 @@
       <w:pPr>
         <w:pStyle w:val="Bijschrift"/>
       </w:pPr>
-      <w:bookmarkStart w:id="43" w:name="_Toc515276518"/>
+      <w:bookmarkStart w:id="56" w:name="_Toc515364326"/>
       <w:r>
         <w:t xml:space="preserve">Tabel </w:t>
       </w:r>
-      <w:r>
-        <w:fldChar w:fldCharType="begin"/>
-      </w:r>
-      <w:r>
-        <w:instrText xml:space="preserve"> SEQ Tabel \* ARABIC </w:instrText>
-      </w:r>
-      <w:r>
-        <w:fldChar w:fldCharType="separate"/>
-      </w:r>
-      <w:r>
-        <w:rPr>
-          <w:noProof/>
-        </w:rPr>
-        <w:t>4</w:t>
-      </w:r>
-      <w:r>
-        <w:rPr>
-          <w:noProof/>
-        </w:rPr>
-        <w:fldChar w:fldCharType="end"/>
-      </w:r>
+      <w:fldSimple w:instr=" SEQ Tabel \* ARABIC ">
+        <w:r>
+          <w:rPr>
+            <w:noProof/>
+          </w:rPr>
+          <w:t>4</w:t>
+        </w:r>
+      </w:fldSimple>
       <w:r>
         <w:t>: Simulatie software requirements</w:t>
       </w:r>
-      <w:bookmarkEnd w:id="43"/>
+      <w:bookmarkEnd w:id="56"/>
     </w:p>
     <w:tbl>
       <w:tblPr>
@@ -12258,45 +13761,95 @@
           <w:numId w:val="0"/>
         </w:numPr>
       </w:pPr>
-      <w:bookmarkStart w:id="44" w:name="_Toc515276511"/>
+      <w:bookmarkStart w:id="57" w:name="_Toc515364317"/>
       <w:r>
         <w:lastRenderedPageBreak/>
         <w:t>Literatuur</w:t>
       </w:r>
-      <w:bookmarkEnd w:id="44"/>
+      <w:bookmarkEnd w:id="57"/>
     </w:p>
     <w:p>
       <w:pPr>
-        <w:pStyle w:val="LiteratuurlijstTekst"/>
+        <w:pStyle w:val="Bibliografie"/>
+        <w:ind w:left="720" w:hanging="720"/>
+        <w:rPr>
+          <w:noProof/>
+        </w:rPr>
+      </w:pPr>
+      <w:r>
+        <w:fldChar w:fldCharType="begin"/>
+      </w:r>
+      <w:r>
         <w:rPr>
           <w:lang w:val="nl-NL"/>
         </w:rPr>
-      </w:pPr>
-      <w:r>
-        <w:t xml:space="preserve">Goldratt, E. M., &amp; Cox, J. (2007, 2 april). The Goal, A Process of Ongoing Improvement. </w:t>
+        <w:instrText xml:space="preserve"> BIBLIOGRAPHY  \l 1043 </w:instrText>
+      </w:r>
+      <w:r>
+        <w:fldChar w:fldCharType="separate"/>
       </w:r>
       <w:r>
         <w:rPr>
-          <w:lang w:val="nl-NL"/>
+          <w:noProof/>
         </w:rPr>
-        <w:t xml:space="preserve">Geraadpleegd van </w:t>
+        <w:t xml:space="preserve">Golratt, E. M., &amp; Cox, J. (2007, april 2). </w:t>
       </w:r>
       <w:r>
         <w:rPr>
-          <w:lang w:val="nl-NL"/>
+          <w:i/>
+          <w:iCs/>
+          <w:noProof/>
         </w:rPr>
-        <w:t>http://www.2ndbn5thmar.com/lean/Notes%20on%20The%20Goal.pdf</w:t>
+        <w:t>The Goal, A Process of Ongoing Improvement.</w:t>
+      </w:r>
+      <w:r>
+        <w:rPr>
+          <w:noProof/>
+        </w:rPr>
+        <w:t xml:space="preserve"> Opgehaald van 2nd Battalion, 5th Marines: http://www.2ndbn5thmar.com/lean/Notes%20on%20The%20Goal.pdf</w:t>
       </w:r>
     </w:p>
     <w:p>
       <w:pPr>
+        <w:pStyle w:val="Bibliografie"/>
+        <w:ind w:left="720" w:hanging="720"/>
+        <w:rPr>
+          <w:noProof/>
+        </w:rPr>
+      </w:pPr>
+      <w:r>
+        <w:rPr>
+          <w:noProof/>
+        </w:rPr>
+        <w:t xml:space="preserve">Nielsen, M. (2017, december). </w:t>
+      </w:r>
+      <w:r>
+        <w:rPr>
+          <w:i/>
+          <w:iCs/>
+          <w:noProof/>
+        </w:rPr>
+        <w:t>Neural Networks and Deep Learning</w:t>
+      </w:r>
+      <w:r>
+        <w:rPr>
+          <w:noProof/>
+        </w:rPr>
+        <w:t>. Opgehaald van Neural Networks and Deep Learning: http://neuralnetworksanddeeplearning.com/index.html</w:t>
+      </w:r>
+    </w:p>
+    <w:p>
+      <w:pPr>
         <w:pStyle w:val="LiteratuurlijstTekst"/>
       </w:pPr>
+      <w:r>
+        <w:fldChar w:fldCharType="end"/>
+      </w:r>
     </w:p>
     <w:sectPr>
-      <w:headerReference w:type="default" r:id="rId13"/>
-      <w:footerReference w:type="default" r:id="rId14"/>
-      <w:headerReference w:type="first" r:id="rId15"/>
+      <w:headerReference w:type="default" r:id="rId18"/>
+      <w:footerReference w:type="default" r:id="rId19"/>
+      <w:headerReference w:type="first" r:id="rId20"/>
       <w:pgSz w:w="11909" w:h="16834"/>
       <w:pgMar w:top="1440" w:right="1440" w:bottom="1440" w:left="1440" w:header="170" w:footer="708" w:gutter="0"/>
       <w:pgNumType w:start="1"/>
@@ -12341,7 +13894,6 @@
         <w:docPartUnique/>
       </w:docPartObj>
     </w:sdtPr>
-    <w:sdtEndPr/>
     <w:sdtContent>
       <w:sdt>
         <w:sdtPr>
@@ -12355,7 +13907,6 @@
             <w:docPartUnique/>
           </w:docPartObj>
         </w:sdtPr>
-        <w:sdtEndPr/>
         <w:sdtContent>
           <w:p>
             <w:pPr>
@@ -12456,7 +14007,7 @@
                 <w:sz w:val="16"/>
                 <w:szCs w:val="16"/>
               </w:rPr>
-              <w:t>28-5-2018</w:t>
+              <w:t>29-5-2018</w:t>
             </w:r>
             <w:r>
               <w:rPr>
@@ -12521,7 +14072,7 @@
                 <w:sz w:val="16"/>
                 <w:szCs w:val="16"/>
               </w:rPr>
-              <w:t>13</w:t>
+              <w:t>19</w:t>
             </w:r>
             <w:r>
               <w:rPr>
@@ -12574,7 +14125,7 @@
                 <w:sz w:val="16"/>
                 <w:szCs w:val="16"/>
               </w:rPr>
-              <w:t>16</w:t>
+              <w:t>19</w:t>
             </w:r>
             <w:r>
               <w:rPr>
@@ -12642,7 +14193,6 @@
       <w:dataBinding w:prefixMappings="xmlns:ns0='http://purl.org/dc/elements/1.1/' xmlns:ns1='http://schemas.openxmlformats.org/package/2006/metadata/core-properties' " w:xpath="/ns1:coreProperties[1]/ns0:title[1]" w:storeItemID="{6C3C8BC8-F283-45AE-878A-BAB7291924A1}"/>
       <w:text/>
     </w:sdtPr>
-    <w:sdtEndPr/>
     <w:sdtContent>
       <w:p>
         <w:pPr>
@@ -15014,7 +16564,7 @@
   <w:style w:type="paragraph" w:default="1" w:styleId="Standaard">
     <w:name w:val="Normal"/>
     <w:qFormat/>
-    <w:rsid w:val="00303013"/>
+    <w:rsid w:val="008C1BBD"/>
     <w:pPr>
       <w:spacing w:line="240" w:lineRule="auto"/>
       <w:ind w:left="142"/>
@@ -15558,6 +17108,14 @@
       <w:smallCaps/>
     </w:rPr>
   </w:style>
+  <w:style w:type="paragraph" w:styleId="Bibliografie">
+    <w:name w:val="Bibliography"/>
+    <w:basedOn w:val="LiteratuurlijstTekst"/>
+    <w:next w:val="Standaard"/>
+    <w:uiPriority w:val="37"/>
+    <w:unhideWhenUsed/>
+    <w:rsid w:val="008C1BBD"/>
+  </w:style>
 </w:styles>
 </file>
 
@@ -15720,7 +17278,7 @@
   <w:style w:type="paragraph" w:default="1" w:styleId="Standaard">
     <w:name w:val="Normal"/>
     <w:qFormat/>
-    <w:rsid w:val="00303013"/>
+    <w:rsid w:val="008C1BBD"/>
     <w:pPr>
       <w:spacing w:line="240" w:lineRule="auto"/>
       <w:ind w:left="142"/>
@@ -16264,6 +17822,14 @@
       <w:smallCaps/>
     </w:rPr>
   </w:style>
+  <w:style w:type="paragraph" w:styleId="Bibliografie">
+    <w:name w:val="Bibliography"/>
+    <w:basedOn w:val="LiteratuurlijstTekst"/>
+    <w:next w:val="Standaard"/>
+    <w:uiPriority w:val="37"/>
+    <w:unhideWhenUsed/>
+    <w:rsid w:val="008C1BBD"/>
+  </w:style>
 </w:styles>
 </file>
 
@@ -16374,9 +17940,8 @@
     <w:panose1 w:val="020B0604030504040204"/>
     <w:charset w:val="00"/>
     <w:family w:val="swiss"/>
-    <w:notTrueType/>
     <w:pitch w:val="variable"/>
-    <w:sig w:usb0="00000003" w:usb1="00000000" w:usb2="00000000" w:usb3="00000000" w:csb0="00000001" w:csb1="00000000"/>
+    <w:sig w:usb0="E1002EFF" w:usb1="C000605B" w:usb2="00000029" w:usb3="00000000" w:csb0="000101FF" w:csb1="00000000"/>
   </w:font>
   <w:font w:name="Cambria">
     <w:panose1 w:val="02040503050406030204"/>
@@ -16384,6 +17949,13 @@
     <w:family w:val="roman"/>
     <w:pitch w:val="variable"/>
     <w:sig w:usb0="E00002FF" w:usb1="400004FF" w:usb2="00000000" w:usb3="00000000" w:csb0="0000019F" w:csb1="00000000"/>
+  </w:font>
+  <w:font w:name="Cambria Math">
+    <w:panose1 w:val="02040503050406030204"/>
+    <w:charset w:val="00"/>
+    <w:family w:val="roman"/>
+    <w:pitch w:val="variable"/>
+    <w:sig w:usb0="E00002FF" w:usb1="420024FF" w:usb2="00000000" w:usb3="00000000" w:csb0="0000019F" w:csb1="00000000"/>
   </w:font>
   <w:font w:name="Segoe UI Symbol">
     <w:panose1 w:val="020B0502040204020203"/>
@@ -16410,6 +17982,7 @@
   </w:compat>
   <w:rsids>
     <w:rsidRoot w:val="00C55E87"/>
+    <w:rsid w:val="000A44EC"/>
     <w:rsid w:val="006A7B0A"/>
     <w:rsid w:val="00C55E87"/>
     <w:rsid w:val="00D0013A"/>
@@ -17206,11 +18779,60 @@
 </file>
 
 <file path=customXml/item1.xml><?xml version="1.0" encoding="utf-8"?>
-<b:Sources xmlns:b="http://schemas.openxmlformats.org/officeDocument/2006/bibliography" xmlns="http://schemas.openxmlformats.org/officeDocument/2006/bibliography" SelectedStyle="\APA.XSL" StyleName="APA"/>
+<b:Sources xmlns:b="http://schemas.openxmlformats.org/officeDocument/2006/bibliography" xmlns="http://schemas.openxmlformats.org/officeDocument/2006/bibliography" SelectedStyle="\APA.XSL" StyleName="APA">
+  <b:Source>
+    <b:Tag>Gol07</b:Tag>
+    <b:SourceType>DocumentFromInternetSite</b:SourceType>
+    <b:Guid>{5DEF6F64-5EB4-4E5A-B7DE-1AFD14652846}</b:Guid>
+    <b:Title>The Goal, A Process of Ongoing Improvement</b:Title>
+    <b:Year>2007</b:Year>
+    <b:InternetSiteTitle>2nd Battalion, 5th Marines</b:InternetSiteTitle>
+    <b:Month>april</b:Month>
+    <b:Day>2</b:Day>
+    <b:URL>http://www.2ndbn5thmar.com/lean/Notes%20on%20The%20Goal.pdf</b:URL>
+    <b:Author>
+      <b:Author>
+        <b:NameList>
+          <b:Person>
+            <b:Last>Golratt</b:Last>
+            <b:Middle>M.</b:Middle>
+            <b:First>E.</b:First>
+          </b:Person>
+          <b:Person>
+            <b:Last>Cox</b:Last>
+            <b:First>J.</b:First>
+          </b:Person>
+        </b:NameList>
+      </b:Author>
+    </b:Author>
+    <b:RefOrder>1</b:RefOrder>
+  </b:Source>
+  <b:Source>
+    <b:Tag>Nie17</b:Tag>
+    <b:SourceType>InternetSite</b:SourceType>
+    <b:Guid>{C326B31D-CCD6-412D-AC8D-77C3F25DA5C4}</b:Guid>
+    <b:Title>Neural Networks and Deep Learning</b:Title>
+    <b:InternetSiteTitle>Neural Networks and Deep Learning</b:InternetSiteTitle>
+    <b:Year>2017</b:Year>
+    <b:Month>december</b:Month>
+    <b:URL>http://neuralnetworksanddeeplearning.com/index.html</b:URL>
+    <b:Author>
+      <b:Author>
+        <b:NameList>
+          <b:Person>
+            <b:Last>Nielsen</b:Last>
+            <b:First>Michael</b:First>
+          </b:Person>
+        </b:NameList>
+      </b:Author>
+    </b:Author>
+    <b:RefOrder>2</b:RefOrder>
+  </b:Source>
+</b:Sources>
 </file>
 
 <file path=customXml/itemProps1.xml><?xml version="1.0" encoding="utf-8"?>
-<ds:datastoreItem xmlns:ds="http://schemas.openxmlformats.org/officeDocument/2006/customXml" ds:itemID="{DD5AF4E4-7A1B-4ACC-9356-C1246F083FA2}">
+<ds:datastoreItem xmlns:ds="http://schemas.openxmlformats.org/officeDocument/2006/customXml" ds:itemID="{32505E75-6747-4CEB-967D-95A1EC7A4EB8}">
   <ds:schemaRefs>
     <ds:schemaRef ds:uri="http://schemas.openxmlformats.org/officeDocument/2006/bibliography"/>
   </ds:schemaRefs>

</xml_diff>

<commit_message>
Scriptie - Theoretisch Kader - verder met ML
</commit_message>
<xml_diff>
--- a/Scriptie.docx
+++ b/Scriptie.docx
@@ -717,8 +717,13 @@
               <w:ind w:left="26"/>
             </w:pPr>
             <w:r>
-              <w:t>Jos Schmeltz</w:t>
-            </w:r>
+              <w:t xml:space="preserve">Jos </w:t>
+            </w:r>
+            <w:proofErr w:type="spellStart"/>
+            <w:r>
+              <w:t>Schmeltz</w:t>
+            </w:r>
+            <w:proofErr w:type="spellEnd"/>
           </w:p>
         </w:tc>
         <w:tc>
@@ -769,7 +774,7 @@
               <w:rPr>
                 <w:noProof/>
               </w:rPr>
-              <w:t>29-5-2018</w:t>
+              <w:t>30-5-2018</w:t>
             </w:r>
             <w:r>
               <w:fldChar w:fldCharType="end"/>
@@ -924,7 +929,7 @@
           <w:numId w:val="0"/>
         </w:numPr>
       </w:pPr>
-      <w:bookmarkStart w:id="1" w:name="_Toc515364282"/>
+      <w:bookmarkStart w:id="1" w:name="_Toc515462998"/>
       <w:r>
         <w:lastRenderedPageBreak/>
         <w:t>Voorwoord</w:t>
@@ -944,7 +949,7 @@
           <w:numId w:val="0"/>
         </w:numPr>
       </w:pPr>
-      <w:bookmarkStart w:id="2" w:name="_Toc515364283"/>
+      <w:bookmarkStart w:id="2" w:name="_Toc515462999"/>
       <w:r>
         <w:lastRenderedPageBreak/>
         <w:t>Managementsamenvatting</w:t>
@@ -1022,7 +1027,7 @@
           <w:r>
             <w:fldChar w:fldCharType="separate"/>
           </w:r>
-          <w:hyperlink w:anchor="_Toc515364282" w:history="1">
+          <w:hyperlink w:anchor="_Toc515462998" w:history="1">
             <w:r>
               <w:rPr>
                 <w:rStyle w:val="Hyperlink"/>
@@ -1045,7 +1050,7 @@
               <w:rPr>
                 <w:webHidden/>
               </w:rPr>
-              <w:instrText xml:space="preserve"> PAGEREF _Toc515364282 \h </w:instrText>
+              <w:instrText xml:space="preserve"> PAGEREF _Toc515462998 \h </w:instrText>
             </w:r>
             <w:r>
               <w:rPr>
@@ -1083,7 +1088,7 @@
               <w:szCs w:val="22"/>
             </w:rPr>
           </w:pPr>
-          <w:hyperlink w:anchor="_Toc515364283" w:history="1">
+          <w:hyperlink w:anchor="_Toc515462999" w:history="1">
             <w:r>
               <w:rPr>
                 <w:rStyle w:val="Hyperlink"/>
@@ -1106,7 +1111,7 @@
               <w:rPr>
                 <w:webHidden/>
               </w:rPr>
-              <w:instrText xml:space="preserve"> PAGEREF _Toc515364283 \h </w:instrText>
+              <w:instrText xml:space="preserve"> PAGEREF _Toc515462999 \h </w:instrText>
             </w:r>
             <w:r>
               <w:rPr>
@@ -1144,7 +1149,7 @@
               <w:szCs w:val="22"/>
             </w:rPr>
           </w:pPr>
-          <w:hyperlink w:anchor="_Toc515364284" w:history="1">
+          <w:hyperlink w:anchor="_Toc515463000" w:history="1">
             <w:r>
               <w:rPr>
                 <w:rStyle w:val="Hyperlink"/>
@@ -1167,7 +1172,7 @@
               <w:rPr>
                 <w:webHidden/>
               </w:rPr>
-              <w:instrText xml:space="preserve"> PAGEREF _Toc515364284 \h </w:instrText>
+              <w:instrText xml:space="preserve"> PAGEREF _Toc515463000 \h </w:instrText>
             </w:r>
             <w:r>
               <w:rPr>
@@ -1205,7 +1210,7 @@
               <w:szCs w:val="22"/>
             </w:rPr>
           </w:pPr>
-          <w:hyperlink w:anchor="_Toc515364285" w:history="1">
+          <w:hyperlink w:anchor="_Toc515463001" w:history="1">
             <w:r>
               <w:rPr>
                 <w:rStyle w:val="Hyperlink"/>
@@ -1228,7 +1233,7 @@
               <w:rPr>
                 <w:webHidden/>
               </w:rPr>
-              <w:instrText xml:space="preserve"> PAGEREF _Toc515364285 \h </w:instrText>
+              <w:instrText xml:space="preserve"> PAGEREF _Toc515463001 \h </w:instrText>
             </w:r>
             <w:r>
               <w:rPr>
@@ -1266,7 +1271,7 @@
               <w:szCs w:val="22"/>
             </w:rPr>
           </w:pPr>
-          <w:hyperlink w:anchor="_Toc515364286" w:history="1">
+          <w:hyperlink w:anchor="_Toc515463002" w:history="1">
             <w:r>
               <w:rPr>
                 <w:rStyle w:val="Hyperlink"/>
@@ -1289,7 +1294,7 @@
               <w:rPr>
                 <w:webHidden/>
               </w:rPr>
-              <w:instrText xml:space="preserve"> PAGEREF _Toc515364286 \h </w:instrText>
+              <w:instrText xml:space="preserve"> PAGEREF _Toc515463002 \h </w:instrText>
             </w:r>
             <w:r>
               <w:rPr>
@@ -1327,7 +1332,7 @@
               <w:szCs w:val="22"/>
             </w:rPr>
           </w:pPr>
-          <w:hyperlink w:anchor="_Toc515364287" w:history="1">
+          <w:hyperlink w:anchor="_Toc515463003" w:history="1">
             <w:r>
               <w:rPr>
                 <w:rStyle w:val="Hyperlink"/>
@@ -1366,7 +1371,7 @@
               <w:rPr>
                 <w:webHidden/>
               </w:rPr>
-              <w:instrText xml:space="preserve"> PAGEREF _Toc515364287 \h </w:instrText>
+              <w:instrText xml:space="preserve"> PAGEREF _Toc515463003 \h </w:instrText>
             </w:r>
             <w:r>
               <w:rPr>
@@ -1404,7 +1409,7 @@
               <w:szCs w:val="22"/>
             </w:rPr>
           </w:pPr>
-          <w:hyperlink w:anchor="_Toc515364288" w:history="1">
+          <w:hyperlink w:anchor="_Toc515463004" w:history="1">
             <w:r>
               <w:rPr>
                 <w:rStyle w:val="Hyperlink"/>
@@ -1443,7 +1448,7 @@
               <w:rPr>
                 <w:webHidden/>
               </w:rPr>
-              <w:instrText xml:space="preserve"> PAGEREF _Toc515364288 \h </w:instrText>
+              <w:instrText xml:space="preserve"> PAGEREF _Toc515463004 \h </w:instrText>
             </w:r>
             <w:r>
               <w:rPr>
@@ -1480,7 +1485,7 @@
               <w:szCs w:val="22"/>
             </w:rPr>
           </w:pPr>
-          <w:hyperlink w:anchor="_Toc515364289" w:history="1">
+          <w:hyperlink w:anchor="_Toc515463005" w:history="1">
             <w:r>
               <w:rPr>
                 <w:rStyle w:val="Hyperlink"/>
@@ -1518,7 +1523,7 @@
               <w:rPr>
                 <w:webHidden/>
               </w:rPr>
-              <w:instrText xml:space="preserve"> PAGEREF _Toc515364289 \h </w:instrText>
+              <w:instrText xml:space="preserve"> PAGEREF _Toc515463005 \h </w:instrText>
             </w:r>
             <w:r>
               <w:rPr>
@@ -1555,7 +1560,7 @@
               <w:szCs w:val="22"/>
             </w:rPr>
           </w:pPr>
-          <w:hyperlink w:anchor="_Toc515364290" w:history="1">
+          <w:hyperlink w:anchor="_Toc515463006" w:history="1">
             <w:r>
               <w:rPr>
                 <w:rStyle w:val="Hyperlink"/>
@@ -1593,7 +1598,7 @@
               <w:rPr>
                 <w:webHidden/>
               </w:rPr>
-              <w:instrText xml:space="preserve"> PAGEREF _Toc515364290 \h </w:instrText>
+              <w:instrText xml:space="preserve"> PAGEREF _Toc515463006 \h </w:instrText>
             </w:r>
             <w:r>
               <w:rPr>
@@ -1630,7 +1635,7 @@
               <w:szCs w:val="22"/>
             </w:rPr>
           </w:pPr>
-          <w:hyperlink w:anchor="_Toc515364291" w:history="1">
+          <w:hyperlink w:anchor="_Toc515463007" w:history="1">
             <w:r>
               <w:rPr>
                 <w:rStyle w:val="Hyperlink"/>
@@ -1668,7 +1673,7 @@
               <w:rPr>
                 <w:webHidden/>
               </w:rPr>
-              <w:instrText xml:space="preserve"> PAGEREF _Toc515364291 \h </w:instrText>
+              <w:instrText xml:space="preserve"> PAGEREF _Toc515463007 \h </w:instrText>
             </w:r>
             <w:r>
               <w:rPr>
@@ -1706,7 +1711,7 @@
               <w:szCs w:val="22"/>
             </w:rPr>
           </w:pPr>
-          <w:hyperlink w:anchor="_Toc515364292" w:history="1">
+          <w:hyperlink w:anchor="_Toc515463008" w:history="1">
             <w:r>
               <w:rPr>
                 <w:rStyle w:val="Hyperlink"/>
@@ -1745,7 +1750,7 @@
               <w:rPr>
                 <w:webHidden/>
               </w:rPr>
-              <w:instrText xml:space="preserve"> PAGEREF _Toc515364292 \h </w:instrText>
+              <w:instrText xml:space="preserve"> PAGEREF _Toc515463008 \h </w:instrText>
             </w:r>
             <w:r>
               <w:rPr>
@@ -1782,7 +1787,7 @@
               <w:szCs w:val="22"/>
             </w:rPr>
           </w:pPr>
-          <w:hyperlink w:anchor="_Toc515364293" w:history="1">
+          <w:hyperlink w:anchor="_Toc515463009" w:history="1">
             <w:r>
               <w:rPr>
                 <w:rStyle w:val="Hyperlink"/>
@@ -1820,7 +1825,7 @@
               <w:rPr>
                 <w:webHidden/>
               </w:rPr>
-              <w:instrText xml:space="preserve"> PAGEREF _Toc515364293 \h </w:instrText>
+              <w:instrText xml:space="preserve"> PAGEREF _Toc515463009 \h </w:instrText>
             </w:r>
             <w:r>
               <w:rPr>
@@ -1857,7 +1862,7 @@
               <w:szCs w:val="22"/>
             </w:rPr>
           </w:pPr>
-          <w:hyperlink w:anchor="_Toc515364294" w:history="1">
+          <w:hyperlink w:anchor="_Toc515463010" w:history="1">
             <w:r>
               <w:rPr>
                 <w:rStyle w:val="Hyperlink"/>
@@ -1895,7 +1900,7 @@
               <w:rPr>
                 <w:webHidden/>
               </w:rPr>
-              <w:instrText xml:space="preserve"> PAGEREF _Toc515364294 \h </w:instrText>
+              <w:instrText xml:space="preserve"> PAGEREF _Toc515463010 \h </w:instrText>
             </w:r>
             <w:r>
               <w:rPr>
@@ -1932,7 +1937,7 @@
               <w:szCs w:val="22"/>
             </w:rPr>
           </w:pPr>
-          <w:hyperlink w:anchor="_Toc515364295" w:history="1">
+          <w:hyperlink w:anchor="_Toc515463011" w:history="1">
             <w:r>
               <w:rPr>
                 <w:rStyle w:val="Hyperlink"/>
@@ -1970,7 +1975,7 @@
               <w:rPr>
                 <w:webHidden/>
               </w:rPr>
-              <w:instrText xml:space="preserve"> PAGEREF _Toc515364295 \h </w:instrText>
+              <w:instrText xml:space="preserve"> PAGEREF _Toc515463011 \h </w:instrText>
             </w:r>
             <w:r>
               <w:rPr>
@@ -2007,7 +2012,7 @@
               <w:szCs w:val="22"/>
             </w:rPr>
           </w:pPr>
-          <w:hyperlink w:anchor="_Toc515364296" w:history="1">
+          <w:hyperlink w:anchor="_Toc515463012" w:history="1">
             <w:r>
               <w:rPr>
                 <w:rStyle w:val="Hyperlink"/>
@@ -2045,7 +2050,7 @@
               <w:rPr>
                 <w:webHidden/>
               </w:rPr>
-              <w:instrText xml:space="preserve"> PAGEREF _Toc515364296 \h </w:instrText>
+              <w:instrText xml:space="preserve"> PAGEREF _Toc515463012 \h </w:instrText>
             </w:r>
             <w:r>
               <w:rPr>
@@ -2082,7 +2087,7 @@
               <w:szCs w:val="22"/>
             </w:rPr>
           </w:pPr>
-          <w:hyperlink w:anchor="_Toc515364297" w:history="1">
+          <w:hyperlink w:anchor="_Toc515463013" w:history="1">
             <w:r>
               <w:rPr>
                 <w:rStyle w:val="Hyperlink"/>
@@ -2120,7 +2125,7 @@
               <w:rPr>
                 <w:webHidden/>
               </w:rPr>
-              <w:instrText xml:space="preserve"> PAGEREF _Toc515364297 \h </w:instrText>
+              <w:instrText xml:space="preserve"> PAGEREF _Toc515463013 \h </w:instrText>
             </w:r>
             <w:r>
               <w:rPr>
@@ -2158,7 +2163,7 @@
               <w:szCs w:val="22"/>
             </w:rPr>
           </w:pPr>
-          <w:hyperlink w:anchor="_Toc515364298" w:history="1">
+          <w:hyperlink w:anchor="_Toc515463014" w:history="1">
             <w:r>
               <w:rPr>
                 <w:rStyle w:val="Hyperlink"/>
@@ -2197,7 +2202,7 @@
               <w:rPr>
                 <w:webHidden/>
               </w:rPr>
-              <w:instrText xml:space="preserve"> PAGEREF _Toc515364298 \h </w:instrText>
+              <w:instrText xml:space="preserve"> PAGEREF _Toc515463014 \h </w:instrText>
             </w:r>
             <w:r>
               <w:rPr>
@@ -2234,7 +2239,7 @@
               <w:szCs w:val="22"/>
             </w:rPr>
           </w:pPr>
-          <w:hyperlink w:anchor="_Toc515364299" w:history="1">
+          <w:hyperlink w:anchor="_Toc515463015" w:history="1">
             <w:r>
               <w:rPr>
                 <w:rStyle w:val="Hyperlink"/>
@@ -2272,7 +2277,7 @@
               <w:rPr>
                 <w:webHidden/>
               </w:rPr>
-              <w:instrText xml:space="preserve"> PAGEREF _Toc515364299 \h </w:instrText>
+              <w:instrText xml:space="preserve"> PAGEREF _Toc515463015 \h </w:instrText>
             </w:r>
             <w:r>
               <w:rPr>
@@ -2309,7 +2314,7 @@
               <w:szCs w:val="22"/>
             </w:rPr>
           </w:pPr>
-          <w:hyperlink w:anchor="_Toc515364300" w:history="1">
+          <w:hyperlink w:anchor="_Toc515463016" w:history="1">
             <w:r>
               <w:rPr>
                 <w:rStyle w:val="Hyperlink"/>
@@ -2347,7 +2352,7 @@
               <w:rPr>
                 <w:webHidden/>
               </w:rPr>
-              <w:instrText xml:space="preserve"> PAGEREF _Toc515364300 \h </w:instrText>
+              <w:instrText xml:space="preserve"> PAGEREF _Toc515463016 \h </w:instrText>
             </w:r>
             <w:r>
               <w:rPr>
@@ -2384,7 +2389,7 @@
               <w:szCs w:val="22"/>
             </w:rPr>
           </w:pPr>
-          <w:hyperlink w:anchor="_Toc515364301" w:history="1">
+          <w:hyperlink w:anchor="_Toc515463017" w:history="1">
             <w:r>
               <w:rPr>
                 <w:rStyle w:val="Hyperlink"/>
@@ -2422,7 +2427,7 @@
               <w:rPr>
                 <w:webHidden/>
               </w:rPr>
-              <w:instrText xml:space="preserve"> PAGEREF _Toc515364301 \h </w:instrText>
+              <w:instrText xml:space="preserve"> PAGEREF _Toc515463017 \h </w:instrText>
             </w:r>
             <w:r>
               <w:rPr>
@@ -2459,7 +2464,7 @@
               <w:szCs w:val="22"/>
             </w:rPr>
           </w:pPr>
-          <w:hyperlink w:anchor="_Toc515364302" w:history="1">
+          <w:hyperlink w:anchor="_Toc515463018" w:history="1">
             <w:r>
               <w:rPr>
                 <w:rStyle w:val="Hyperlink"/>
@@ -2497,7 +2502,7 @@
               <w:rPr>
                 <w:webHidden/>
               </w:rPr>
-              <w:instrText xml:space="preserve"> PAGEREF _Toc515364302 \h </w:instrText>
+              <w:instrText xml:space="preserve"> PAGEREF _Toc515463018 \h </w:instrText>
             </w:r>
             <w:r>
               <w:rPr>
@@ -2534,7 +2539,7 @@
               <w:szCs w:val="22"/>
             </w:rPr>
           </w:pPr>
-          <w:hyperlink w:anchor="_Toc515364303" w:history="1">
+          <w:hyperlink w:anchor="_Toc515463019" w:history="1">
             <w:r>
               <w:rPr>
                 <w:rStyle w:val="Hyperlink"/>
@@ -2572,7 +2577,7 @@
               <w:rPr>
                 <w:webHidden/>
               </w:rPr>
-              <w:instrText xml:space="preserve"> PAGEREF _Toc515364303 \h </w:instrText>
+              <w:instrText xml:space="preserve"> PAGEREF _Toc515463019 \h </w:instrText>
             </w:r>
             <w:r>
               <w:rPr>
@@ -2609,7 +2614,7 @@
               <w:szCs w:val="22"/>
             </w:rPr>
           </w:pPr>
-          <w:hyperlink w:anchor="_Toc515364304" w:history="1">
+          <w:hyperlink w:anchor="_Toc515463020" w:history="1">
             <w:r>
               <w:rPr>
                 <w:rStyle w:val="Hyperlink"/>
@@ -2647,7 +2652,7 @@
               <w:rPr>
                 <w:webHidden/>
               </w:rPr>
-              <w:instrText xml:space="preserve"> PAGEREF _Toc515364304 \h </w:instrText>
+              <w:instrText xml:space="preserve"> PAGEREF _Toc515463020 \h </w:instrText>
             </w:r>
             <w:r>
               <w:rPr>
@@ -2684,7 +2689,7 @@
               <w:szCs w:val="22"/>
             </w:rPr>
           </w:pPr>
-          <w:hyperlink w:anchor="_Toc515364305" w:history="1">
+          <w:hyperlink w:anchor="_Toc515463021" w:history="1">
             <w:r>
               <w:rPr>
                 <w:rStyle w:val="Hyperlink"/>
@@ -2722,7 +2727,7 @@
               <w:rPr>
                 <w:webHidden/>
               </w:rPr>
-              <w:instrText xml:space="preserve"> PAGEREF _Toc515364305 \h </w:instrText>
+              <w:instrText xml:space="preserve"> PAGEREF _Toc515463021 \h </w:instrText>
             </w:r>
             <w:r>
               <w:rPr>
@@ -2759,7 +2764,7 @@
               <w:szCs w:val="22"/>
             </w:rPr>
           </w:pPr>
-          <w:hyperlink w:anchor="_Toc515364306" w:history="1">
+          <w:hyperlink w:anchor="_Toc515463022" w:history="1">
             <w:r>
               <w:rPr>
                 <w:rStyle w:val="Hyperlink"/>
@@ -2797,7 +2802,7 @@
               <w:rPr>
                 <w:webHidden/>
               </w:rPr>
-              <w:instrText xml:space="preserve"> PAGEREF _Toc515364306 \h </w:instrText>
+              <w:instrText xml:space="preserve"> PAGEREF _Toc515463022 \h </w:instrText>
             </w:r>
             <w:r>
               <w:rPr>
@@ -2834,7 +2839,7 @@
               <w:szCs w:val="22"/>
             </w:rPr>
           </w:pPr>
-          <w:hyperlink w:anchor="_Toc515364307" w:history="1">
+          <w:hyperlink w:anchor="_Toc515463023" w:history="1">
             <w:r>
               <w:rPr>
                 <w:rStyle w:val="Hyperlink"/>
@@ -2872,7 +2877,7 @@
               <w:rPr>
                 <w:webHidden/>
               </w:rPr>
-              <w:instrText xml:space="preserve"> PAGEREF _Toc515364307 \h </w:instrText>
+              <w:instrText xml:space="preserve"> PAGEREF _Toc515463023 \h </w:instrText>
             </w:r>
             <w:r>
               <w:rPr>
@@ -2889,7 +2894,82 @@
               <w:rPr>
                 <w:webHidden/>
               </w:rPr>
-              <w:t>15</w:t>
+              <w:t>16</w:t>
+            </w:r>
+            <w:r>
+              <w:rPr>
+                <w:webHidden/>
+              </w:rPr>
+              <w:fldChar w:fldCharType="end"/>
+            </w:r>
+          </w:hyperlink>
+        </w:p>
+        <w:p>
+          <w:pPr>
+            <w:pStyle w:val="Inhopg3"/>
+            <w:rPr>
+              <w:rFonts w:asciiTheme="minorHAnsi" w:hAnsiTheme="minorHAnsi" w:cstheme="minorBidi"/>
+              <w:color w:val="auto"/>
+              <w:sz w:val="22"/>
+              <w:szCs w:val="22"/>
+            </w:rPr>
+          </w:pPr>
+          <w:hyperlink w:anchor="_Toc515463024" w:history="1">
+            <w:r>
+              <w:rPr>
+                <w:rStyle w:val="Hyperlink"/>
+              </w:rPr>
+              <w:t>4.3.3</w:t>
+            </w:r>
+            <w:r>
+              <w:rPr>
+                <w:rFonts w:asciiTheme="minorHAnsi" w:hAnsiTheme="minorHAnsi" w:cstheme="minorBidi"/>
+                <w:color w:val="auto"/>
+                <w:sz w:val="22"/>
+                <w:szCs w:val="22"/>
+              </w:rPr>
+              <w:tab/>
+            </w:r>
+            <w:r>
+              <w:rPr>
+                <w:rStyle w:val="Hyperlink"/>
+              </w:rPr>
+              <w:t>Activation Functions</w:t>
+            </w:r>
+            <w:r>
+              <w:rPr>
+                <w:webHidden/>
+              </w:rPr>
+              <w:tab/>
+            </w:r>
+            <w:r>
+              <w:rPr>
+                <w:webHidden/>
+              </w:rPr>
+              <w:fldChar w:fldCharType="begin"/>
+            </w:r>
+            <w:r>
+              <w:rPr>
+                <w:webHidden/>
+              </w:rPr>
+              <w:instrText xml:space="preserve"> PAGEREF _Toc515463024 \h </w:instrText>
+            </w:r>
+            <w:r>
+              <w:rPr>
+                <w:webHidden/>
+              </w:rPr>
+            </w:r>
+            <w:r>
+              <w:rPr>
+                <w:webHidden/>
+              </w:rPr>
+              <w:fldChar w:fldCharType="separate"/>
+            </w:r>
+            <w:r>
+              <w:rPr>
+                <w:webHidden/>
+              </w:rPr>
+              <w:t>16</w:t>
             </w:r>
             <w:r>
               <w:rPr>
@@ -2910,7 +2990,7 @@
               <w:szCs w:val="22"/>
             </w:rPr>
           </w:pPr>
-          <w:hyperlink w:anchor="_Toc515364308" w:history="1">
+          <w:hyperlink w:anchor="_Toc515463025" w:history="1">
             <w:r>
               <w:rPr>
                 <w:rStyle w:val="Hyperlink"/>
@@ -2949,7 +3029,7 @@
               <w:rPr>
                 <w:webHidden/>
               </w:rPr>
-              <w:instrText xml:space="preserve"> PAGEREF _Toc515364308 \h </w:instrText>
+              <w:instrText xml:space="preserve"> PAGEREF _Toc515463025 \h </w:instrText>
             </w:r>
             <w:r>
               <w:rPr>
@@ -2966,7 +3046,7 @@
               <w:rPr>
                 <w:webHidden/>
               </w:rPr>
-              <w:t>16</w:t>
+              <w:t>18</w:t>
             </w:r>
             <w:r>
               <w:rPr>
@@ -2986,7 +3066,7 @@
               <w:szCs w:val="22"/>
             </w:rPr>
           </w:pPr>
-          <w:hyperlink w:anchor="_Toc515364309" w:history="1">
+          <w:hyperlink w:anchor="_Toc515463026" w:history="1">
             <w:r>
               <w:rPr>
                 <w:rStyle w:val="Hyperlink"/>
@@ -3024,7 +3104,7 @@
               <w:rPr>
                 <w:webHidden/>
               </w:rPr>
-              <w:instrText xml:space="preserve"> PAGEREF _Toc515364309 \h </w:instrText>
+              <w:instrText xml:space="preserve"> PAGEREF _Toc515463026 \h </w:instrText>
             </w:r>
             <w:r>
               <w:rPr>
@@ -3041,7 +3121,7 @@
               <w:rPr>
                 <w:webHidden/>
               </w:rPr>
-              <w:t>16</w:t>
+              <w:t>18</w:t>
             </w:r>
             <w:r>
               <w:rPr>
@@ -3061,7 +3141,7 @@
               <w:szCs w:val="22"/>
             </w:rPr>
           </w:pPr>
-          <w:hyperlink w:anchor="_Toc515364310" w:history="1">
+          <w:hyperlink w:anchor="_Toc515463027" w:history="1">
             <w:r>
               <w:rPr>
                 <w:rStyle w:val="Hyperlink"/>
@@ -3099,7 +3179,7 @@
               <w:rPr>
                 <w:webHidden/>
               </w:rPr>
-              <w:instrText xml:space="preserve"> PAGEREF _Toc515364310 \h </w:instrText>
+              <w:instrText xml:space="preserve"> PAGEREF _Toc515463027 \h </w:instrText>
             </w:r>
             <w:r>
               <w:rPr>
@@ -3116,7 +3196,7 @@
               <w:rPr>
                 <w:webHidden/>
               </w:rPr>
-              <w:t>16</w:t>
+              <w:t>18</w:t>
             </w:r>
             <w:r>
               <w:rPr>
@@ -3136,7 +3216,7 @@
               <w:szCs w:val="22"/>
             </w:rPr>
           </w:pPr>
-          <w:hyperlink w:anchor="_Toc515364311" w:history="1">
+          <w:hyperlink w:anchor="_Toc515463028" w:history="1">
             <w:r>
               <w:rPr>
                 <w:rStyle w:val="Hyperlink"/>
@@ -3174,7 +3254,7 @@
               <w:rPr>
                 <w:webHidden/>
               </w:rPr>
-              <w:instrText xml:space="preserve"> PAGEREF _Toc515364311 \h </w:instrText>
+              <w:instrText xml:space="preserve"> PAGEREF _Toc515463028 \h </w:instrText>
             </w:r>
             <w:r>
               <w:rPr>
@@ -3191,7 +3271,7 @@
               <w:rPr>
                 <w:webHidden/>
               </w:rPr>
-              <w:t>16</w:t>
+              <w:t>18</w:t>
             </w:r>
             <w:r>
               <w:rPr>
@@ -3211,7 +3291,7 @@
               <w:szCs w:val="22"/>
             </w:rPr>
           </w:pPr>
-          <w:hyperlink w:anchor="_Toc515364312" w:history="1">
+          <w:hyperlink w:anchor="_Toc515463029" w:history="1">
             <w:r>
               <w:rPr>
                 <w:rStyle w:val="Hyperlink"/>
@@ -3249,7 +3329,7 @@
               <w:rPr>
                 <w:webHidden/>
               </w:rPr>
-              <w:instrText xml:space="preserve"> PAGEREF _Toc515364312 \h </w:instrText>
+              <w:instrText xml:space="preserve"> PAGEREF _Toc515463029 \h </w:instrText>
             </w:r>
             <w:r>
               <w:rPr>
@@ -3266,7 +3346,7 @@
               <w:rPr>
                 <w:webHidden/>
               </w:rPr>
-              <w:t>17</w:t>
+              <w:t>19</w:t>
             </w:r>
             <w:r>
               <w:rPr>
@@ -3286,7 +3366,7 @@
               <w:szCs w:val="22"/>
             </w:rPr>
           </w:pPr>
-          <w:hyperlink w:anchor="_Toc515364313" w:history="1">
+          <w:hyperlink w:anchor="_Toc515463030" w:history="1">
             <w:r>
               <w:rPr>
                 <w:rStyle w:val="Hyperlink"/>
@@ -3324,7 +3404,7 @@
               <w:rPr>
                 <w:webHidden/>
               </w:rPr>
-              <w:instrText xml:space="preserve"> PAGEREF _Toc515364313 \h </w:instrText>
+              <w:instrText xml:space="preserve"> PAGEREF _Toc515463030 \h </w:instrText>
             </w:r>
             <w:r>
               <w:rPr>
@@ -3341,7 +3421,7 @@
               <w:rPr>
                 <w:webHidden/>
               </w:rPr>
-              <w:t>17</w:t>
+              <w:t>19</w:t>
             </w:r>
             <w:r>
               <w:rPr>
@@ -3361,7 +3441,7 @@
               <w:szCs w:val="22"/>
             </w:rPr>
           </w:pPr>
-          <w:hyperlink w:anchor="_Toc515364314" w:history="1">
+          <w:hyperlink w:anchor="_Toc515463031" w:history="1">
             <w:r>
               <w:rPr>
                 <w:rStyle w:val="Hyperlink"/>
@@ -3399,7 +3479,7 @@
               <w:rPr>
                 <w:webHidden/>
               </w:rPr>
-              <w:instrText xml:space="preserve"> PAGEREF _Toc515364314 \h </w:instrText>
+              <w:instrText xml:space="preserve"> PAGEREF _Toc515463031 \h </w:instrText>
             </w:r>
             <w:r>
               <w:rPr>
@@ -3416,7 +3496,7 @@
               <w:rPr>
                 <w:webHidden/>
               </w:rPr>
-              <w:t>18</w:t>
+              <w:t>20</w:t>
             </w:r>
             <w:r>
               <w:rPr>
@@ -3436,7 +3516,7 @@
               <w:szCs w:val="22"/>
             </w:rPr>
           </w:pPr>
-          <w:hyperlink w:anchor="_Toc515364315" w:history="1">
+          <w:hyperlink w:anchor="_Toc515463032" w:history="1">
             <w:r>
               <w:rPr>
                 <w:rStyle w:val="Hyperlink"/>
@@ -3474,7 +3554,7 @@
               <w:rPr>
                 <w:webHidden/>
               </w:rPr>
-              <w:instrText xml:space="preserve"> PAGEREF _Toc515364315 \h </w:instrText>
+              <w:instrText xml:space="preserve"> PAGEREF _Toc515463032 \h </w:instrText>
             </w:r>
             <w:r>
               <w:rPr>
@@ -3491,7 +3571,7 @@
               <w:rPr>
                 <w:webHidden/>
               </w:rPr>
-              <w:t>18</w:t>
+              <w:t>20</w:t>
             </w:r>
             <w:r>
               <w:rPr>
@@ -3511,7 +3591,7 @@
               <w:szCs w:val="22"/>
             </w:rPr>
           </w:pPr>
-          <w:hyperlink w:anchor="_Toc515364316" w:history="1">
+          <w:hyperlink w:anchor="_Toc515463033" w:history="1">
             <w:r>
               <w:rPr>
                 <w:rStyle w:val="Hyperlink"/>
@@ -3549,7 +3629,7 @@
               <w:rPr>
                 <w:webHidden/>
               </w:rPr>
-              <w:instrText xml:space="preserve"> PAGEREF _Toc515364316 \h </w:instrText>
+              <w:instrText xml:space="preserve"> PAGEREF _Toc515463033 \h </w:instrText>
             </w:r>
             <w:r>
               <w:rPr>
@@ -3566,7 +3646,7 @@
               <w:rPr>
                 <w:webHidden/>
               </w:rPr>
-              <w:t>18</w:t>
+              <w:t>20</w:t>
             </w:r>
             <w:r>
               <w:rPr>
@@ -3587,7 +3667,7 @@
               <w:szCs w:val="22"/>
             </w:rPr>
           </w:pPr>
-          <w:hyperlink w:anchor="_Toc515364317" w:history="1">
+          <w:hyperlink w:anchor="_Toc515463034" w:history="1">
             <w:r>
               <w:rPr>
                 <w:rStyle w:val="Hyperlink"/>
@@ -3610,7 +3690,7 @@
               <w:rPr>
                 <w:webHidden/>
               </w:rPr>
-              <w:instrText xml:space="preserve"> PAGEREF _Toc515364317 \h </w:instrText>
+              <w:instrText xml:space="preserve"> PAGEREF _Toc515463034 \h </w:instrText>
             </w:r>
             <w:r>
               <w:rPr>
@@ -3627,7 +3707,7 @@
               <w:rPr>
                 <w:webHidden/>
               </w:rPr>
-              <w:t>19</w:t>
+              <w:t>21</w:t>
             </w:r>
             <w:r>
               <w:rPr>
@@ -3665,7 +3745,7 @@
           <w:numId w:val="0"/>
         </w:numPr>
       </w:pPr>
-      <w:bookmarkStart w:id="3" w:name="_Toc515364284"/>
+      <w:bookmarkStart w:id="3" w:name="_Toc515463000"/>
       <w:r>
         <w:lastRenderedPageBreak/>
         <w:t>Figuren- en Tabellenlijst</w:t>
@@ -3718,7 +3798,7 @@
         <w:rPr>
           <w:noProof/>
         </w:rPr>
-        <w:instrText xml:space="preserve"> PAGEREF _Toc515364318 \h </w:instrText>
+        <w:instrText xml:space="preserve"> PAGEREF _Toc515463035 \h </w:instrText>
       </w:r>
       <w:r>
         <w:rPr>
@@ -3781,7 +3861,7 @@
         <w:rPr>
           <w:noProof/>
         </w:rPr>
-        <w:instrText xml:space="preserve"> PAGEREF _Toc515364319 \h </w:instrText>
+        <w:instrText xml:space="preserve"> PAGEREF _Toc515463036 \h </w:instrText>
       </w:r>
       <w:r>
         <w:rPr>
@@ -3844,7 +3924,7 @@
         <w:rPr>
           <w:noProof/>
         </w:rPr>
-        <w:instrText xml:space="preserve"> PAGEREF _Toc515364320 \h </w:instrText>
+        <w:instrText xml:space="preserve"> PAGEREF _Toc515463037 \h </w:instrText>
       </w:r>
       <w:r>
         <w:rPr>
@@ -3907,7 +3987,7 @@
         <w:rPr>
           <w:noProof/>
         </w:rPr>
-        <w:instrText xml:space="preserve"> PAGEREF _Toc515364321 \h </w:instrText>
+        <w:instrText xml:space="preserve"> PAGEREF _Toc515463038 \h </w:instrText>
       </w:r>
       <w:r>
         <w:rPr>
@@ -3952,7 +4032,7 @@
         <w:rPr>
           <w:noProof/>
         </w:rPr>
-        <w:t>Figuur 5: EMI database diagram</w:t>
+        <w:t>Figuur 5: Neural Network</w:t>
       </w:r>
       <w:r>
         <w:rPr>
@@ -3970,7 +4050,7 @@
         <w:rPr>
           <w:noProof/>
         </w:rPr>
-        <w:instrText xml:space="preserve"> PAGEREF _Toc515364322 \h </w:instrText>
+        <w:instrText xml:space="preserve"> PAGEREF _Toc515463039 \h </w:instrText>
       </w:r>
       <w:r>
         <w:rPr>
@@ -3987,17 +4067,12 @@
         <w:rPr>
           <w:noProof/>
         </w:rPr>
-        <w:t>17</w:t>
+        <w:t>16</w:t>
       </w:r>
       <w:r>
         <w:rPr>
           <w:noProof/>
         </w:rPr>
-        <w:fldChar w:fldCharType="end"/>
-      </w:r>
-    </w:p>
-    <w:p>
-      <w:r>
         <w:fldChar w:fldCharType="end"/>
       </w:r>
     </w:p>
@@ -4017,15 +4092,272 @@
         </w:rPr>
       </w:pPr>
       <w:r>
+        <w:rPr>
+          <w:noProof/>
+        </w:rPr>
+        <w:t>Figuur 6: Standaard sigmoïd formule</w:t>
+      </w:r>
+      <w:r>
+        <w:rPr>
+          <w:noProof/>
+        </w:rPr>
+        <w:tab/>
+      </w:r>
+      <w:r>
+        <w:rPr>
+          <w:noProof/>
+        </w:rPr>
         <w:fldChar w:fldCharType="begin"/>
       </w:r>
       <w:r>
+        <w:rPr>
+          <w:noProof/>
+        </w:rPr>
+        <w:instrText xml:space="preserve"> PAGEREF _Toc515463040 \h </w:instrText>
+      </w:r>
+      <w:r>
+        <w:rPr>
+          <w:noProof/>
+        </w:rPr>
+      </w:r>
+      <w:r>
+        <w:rPr>
+          <w:noProof/>
+        </w:rPr>
+        <w:fldChar w:fldCharType="separate"/>
+      </w:r>
+      <w:r>
+        <w:rPr>
+          <w:noProof/>
+        </w:rPr>
+        <w:t>16</w:t>
+      </w:r>
+      <w:r>
+        <w:rPr>
+          <w:noProof/>
+        </w:rPr>
+        <w:fldChar w:fldCharType="end"/>
+      </w:r>
+    </w:p>
+    <w:p>
+      <w:pPr>
+        <w:pStyle w:val="Lijstmetafbeeldingen"/>
+        <w:tabs>
+          <w:tab w:val="right" w:leader="dot" w:pos="9019"/>
+        </w:tabs>
+        <w:rPr>
+          <w:rFonts w:eastAsiaTheme="minorEastAsia" w:cstheme="minorBidi"/>
+          <w:smallCaps w:val="0"/>
+          <w:noProof/>
+          <w:color w:val="auto"/>
+          <w:sz w:val="22"/>
+          <w:szCs w:val="22"/>
+        </w:rPr>
+      </w:pPr>
+      <w:r>
+        <w:rPr>
+          <w:noProof/>
+        </w:rPr>
+        <w:t>Figuur 7: Plot van de sigmoïd formule</w:t>
+      </w:r>
+      <w:r>
+        <w:rPr>
+          <w:noProof/>
+        </w:rPr>
+        <w:tab/>
+      </w:r>
+      <w:r>
+        <w:rPr>
+          <w:noProof/>
+        </w:rPr>
+        <w:fldChar w:fldCharType="begin"/>
+      </w:r>
+      <w:r>
+        <w:rPr>
+          <w:noProof/>
+        </w:rPr>
+        <w:instrText xml:space="preserve"> PAGEREF _Toc515463041 \h </w:instrText>
+      </w:r>
+      <w:r>
+        <w:rPr>
+          <w:noProof/>
+        </w:rPr>
+      </w:r>
+      <w:r>
+        <w:rPr>
+          <w:noProof/>
+        </w:rPr>
+        <w:fldChar w:fldCharType="separate"/>
+      </w:r>
+      <w:r>
+        <w:rPr>
+          <w:noProof/>
+        </w:rPr>
+        <w:t>16</w:t>
+      </w:r>
+      <w:r>
+        <w:rPr>
+          <w:noProof/>
+        </w:rPr>
+        <w:fldChar w:fldCharType="end"/>
+      </w:r>
+    </w:p>
+    <w:p>
+      <w:pPr>
+        <w:pStyle w:val="Lijstmetafbeeldingen"/>
+        <w:tabs>
+          <w:tab w:val="right" w:leader="dot" w:pos="9019"/>
+        </w:tabs>
+        <w:rPr>
+          <w:rFonts w:eastAsiaTheme="minorEastAsia" w:cstheme="minorBidi"/>
+          <w:smallCaps w:val="0"/>
+          <w:noProof/>
+          <w:color w:val="auto"/>
+          <w:sz w:val="22"/>
+          <w:szCs w:val="22"/>
+        </w:rPr>
+      </w:pPr>
+      <w:r>
+        <w:rPr>
+          <w:noProof/>
+        </w:rPr>
+        <w:t>Figuur 8: Plot van de ReLU</w:t>
+      </w:r>
+      <w:r>
+        <w:rPr>
+          <w:noProof/>
+        </w:rPr>
+        <w:tab/>
+      </w:r>
+      <w:r>
+        <w:rPr>
+          <w:noProof/>
+        </w:rPr>
+        <w:fldChar w:fldCharType="begin"/>
+      </w:r>
+      <w:r>
+        <w:rPr>
+          <w:noProof/>
+        </w:rPr>
+        <w:instrText xml:space="preserve"> PAGEREF _Toc515463042 \h </w:instrText>
+      </w:r>
+      <w:r>
+        <w:rPr>
+          <w:noProof/>
+        </w:rPr>
+      </w:r>
+      <w:r>
+        <w:rPr>
+          <w:noProof/>
+        </w:rPr>
+        <w:fldChar w:fldCharType="separate"/>
+      </w:r>
+      <w:r>
+        <w:rPr>
+          <w:noProof/>
+        </w:rPr>
+        <w:t>17</w:t>
+      </w:r>
+      <w:r>
+        <w:rPr>
+          <w:noProof/>
+        </w:rPr>
+        <w:fldChar w:fldCharType="end"/>
+      </w:r>
+    </w:p>
+    <w:p>
+      <w:pPr>
+        <w:pStyle w:val="Lijstmetafbeeldingen"/>
+        <w:tabs>
+          <w:tab w:val="right" w:leader="dot" w:pos="9019"/>
+        </w:tabs>
+        <w:rPr>
+          <w:rFonts w:eastAsiaTheme="minorEastAsia" w:cstheme="minorBidi"/>
+          <w:smallCaps w:val="0"/>
+          <w:noProof/>
+          <w:color w:val="auto"/>
+          <w:sz w:val="22"/>
+          <w:szCs w:val="22"/>
+        </w:rPr>
+      </w:pPr>
+      <w:r>
+        <w:rPr>
+          <w:noProof/>
+        </w:rPr>
+        <w:t>Figuur 9: EMI database diagram</w:t>
+      </w:r>
+      <w:r>
+        <w:rPr>
+          <w:noProof/>
+        </w:rPr>
+        <w:tab/>
+      </w:r>
+      <w:r>
+        <w:rPr>
+          <w:noProof/>
+        </w:rPr>
+        <w:fldChar w:fldCharType="begin"/>
+      </w:r>
+      <w:r>
+        <w:rPr>
+          <w:noProof/>
+        </w:rPr>
+        <w:instrText xml:space="preserve"> PAGEREF _Toc515463043 \h </w:instrText>
+      </w:r>
+      <w:r>
+        <w:rPr>
+          <w:noProof/>
+        </w:rPr>
+      </w:r>
+      <w:r>
+        <w:rPr>
+          <w:noProof/>
+        </w:rPr>
+        <w:fldChar w:fldCharType="separate"/>
+      </w:r>
+      <w:r>
+        <w:rPr>
+          <w:noProof/>
+        </w:rPr>
+        <w:t>19</w:t>
+      </w:r>
+      <w:r>
+        <w:rPr>
+          <w:noProof/>
+        </w:rPr>
+        <w:fldChar w:fldCharType="end"/>
+      </w:r>
+    </w:p>
+    <w:p>
+      <w:r>
+        <w:fldChar w:fldCharType="end"/>
+      </w:r>
+    </w:p>
+    <w:p>
+      <w:pPr>
+        <w:pStyle w:val="Lijstmetafbeeldingen"/>
+        <w:tabs>
+          <w:tab w:val="right" w:leader="dot" w:pos="9019"/>
+        </w:tabs>
+        <w:rPr>
+          <w:rFonts w:eastAsiaTheme="minorEastAsia" w:cstheme="minorBidi"/>
+          <w:smallCaps w:val="0"/>
+          <w:noProof/>
+          <w:color w:val="auto"/>
+          <w:sz w:val="22"/>
+          <w:szCs w:val="22"/>
+        </w:rPr>
+      </w:pPr>
+      <w:r>
+        <w:fldChar w:fldCharType="begin"/>
+      </w:r>
+      <w:r>
         <w:instrText xml:space="preserve"> TOC \h \z \c "Tabel" </w:instrText>
       </w:r>
       <w:r>
         <w:fldChar w:fldCharType="separate"/>
       </w:r>
-      <w:hyperlink w:anchor="_Toc515364323" w:history="1">
+      <w:hyperlink w:anchor="_Toc515463044" w:history="1">
         <w:r>
           <w:rPr>
             <w:rStyle w:val="Hyperlink"/>
@@ -4052,7 +4384,7 @@
             <w:noProof/>
             <w:webHidden/>
           </w:rPr>
-          <w:instrText xml:space="preserve"> PAGEREF _Toc515364323 \h </w:instrText>
+          <w:instrText xml:space="preserve"> PAGEREF _Toc515463044 \h </w:instrText>
         </w:r>
         <w:r>
           <w:rPr>
@@ -4098,7 +4430,7 @@
           <w:szCs w:val="22"/>
         </w:rPr>
       </w:pPr>
-      <w:hyperlink w:anchor="_Toc515364324" w:history="1">
+      <w:hyperlink w:anchor="_Toc515463045" w:history="1">
         <w:r>
           <w:rPr>
             <w:rStyle w:val="Hyperlink"/>
@@ -4125,7 +4457,7 @@
             <w:noProof/>
             <w:webHidden/>
           </w:rPr>
-          <w:instrText xml:space="preserve"> PAGEREF _Toc515364324 \h </w:instrText>
+          <w:instrText xml:space="preserve"> PAGEREF _Toc515463045 \h </w:instrText>
         </w:r>
         <w:r>
           <w:rPr>
@@ -4171,7 +4503,7 @@
           <w:szCs w:val="22"/>
         </w:rPr>
       </w:pPr>
-      <w:hyperlink w:anchor="_Toc515364325" w:history="1">
+      <w:hyperlink w:anchor="_Toc515463046" w:history="1">
         <w:r>
           <w:rPr>
             <w:rStyle w:val="Hyperlink"/>
@@ -4198,7 +4530,7 @@
             <w:noProof/>
             <w:webHidden/>
           </w:rPr>
-          <w:instrText xml:space="preserve"> PAGEREF _Toc515364325 \h </w:instrText>
+          <w:instrText xml:space="preserve"> PAGEREF _Toc515463046 \h </w:instrText>
         </w:r>
         <w:r>
           <w:rPr>
@@ -4244,7 +4576,7 @@
           <w:szCs w:val="22"/>
         </w:rPr>
       </w:pPr>
-      <w:hyperlink w:anchor="_Toc515364326" w:history="1">
+      <w:hyperlink w:anchor="_Toc515463047" w:history="1">
         <w:r>
           <w:rPr>
             <w:rStyle w:val="Hyperlink"/>
@@ -4271,7 +4603,7 @@
             <w:noProof/>
             <w:webHidden/>
           </w:rPr>
-          <w:instrText xml:space="preserve"> PAGEREF _Toc515364326 \h </w:instrText>
+          <w:instrText xml:space="preserve"> PAGEREF _Toc515463047 \h </w:instrText>
         </w:r>
         <w:r>
           <w:rPr>
@@ -4291,7 +4623,7 @@
             <w:noProof/>
             <w:webHidden/>
           </w:rPr>
-          <w:t>18</w:t>
+          <w:t>20</w:t>
         </w:r>
         <w:r>
           <w:rPr>
@@ -4316,7 +4648,7 @@
           <w:numId w:val="0"/>
         </w:numPr>
       </w:pPr>
-      <w:bookmarkStart w:id="4" w:name="_Toc515364285"/>
+      <w:bookmarkStart w:id="4" w:name="_Toc515463001"/>
       <w:r>
         <w:t>Afkortingenlijst</w:t>
       </w:r>
@@ -4846,7 +5178,7 @@
                 <w:sz w:val="16"/>
                 <w:szCs w:val="16"/>
               </w:rPr>
-              <w:instrText xml:space="preserve"> REF _Ref514924791 \h </w:instrText>
+              <w:instrText xml:space="preserve"> REF _Ref514924791 \h  \* MERGEFORMAT </w:instrText>
             </w:r>
             <w:r>
               <w:rPr>
@@ -4854,14 +5186,6 @@
                 <w:sz w:val="16"/>
                 <w:szCs w:val="16"/>
               </w:rPr>
-            </w:r>
-            <w:r>
-              <w:rPr>
-                <w:rFonts w:ascii="Arial" w:hAnsi="Arial" w:cs="Arial"/>
-                <w:sz w:val="16"/>
-                <w:szCs w:val="16"/>
-              </w:rPr>
-              <w:instrText xml:space="preserve"> \* MERGEFORMAT </w:instrText>
             </w:r>
             <w:r>
               <w:rPr>
@@ -5150,7 +5474,7 @@
         </w:numPr>
       </w:pPr>
       <w:bookmarkStart w:id="5" w:name="_Ref514924791"/>
-      <w:bookmarkStart w:id="6" w:name="_Toc515364286"/>
+      <w:bookmarkStart w:id="6" w:name="_Toc515463002"/>
       <w:r>
         <w:lastRenderedPageBreak/>
         <w:t>Begrippenlijst</w:t>
@@ -5511,7 +5835,7 @@
                 <w:sz w:val="16"/>
                 <w:szCs w:val="16"/>
               </w:rPr>
-              <w:instrText xml:space="preserve"> REF _Ref515347470 \h </w:instrText>
+              <w:instrText xml:space="preserve"> REF _Ref515347470 \h  \* MERGEFORMAT </w:instrText>
             </w:r>
             <w:r>
               <w:rPr>
@@ -5519,14 +5843,6 @@
                 <w:sz w:val="16"/>
                 <w:szCs w:val="16"/>
               </w:rPr>
-            </w:r>
-            <w:r>
-              <w:rPr>
-                <w:rFonts w:ascii="Arial" w:hAnsi="Arial" w:cs="Arial"/>
-                <w:sz w:val="16"/>
-                <w:szCs w:val="16"/>
-              </w:rPr>
-              <w:instrText xml:space="preserve"> \* MERGEFORMAT </w:instrText>
             </w:r>
             <w:r>
               <w:rPr>
@@ -5663,7 +5979,7 @@
                 <w:sz w:val="16"/>
                 <w:szCs w:val="16"/>
               </w:rPr>
-              <w:instrText xml:space="preserve"> REF _Ref515349692 \h </w:instrText>
+              <w:instrText xml:space="preserve"> REF _Ref515349692 \h  \* MERGEFORMAT </w:instrText>
             </w:r>
             <w:r>
               <w:rPr>
@@ -5671,14 +5987,6 @@
                 <w:sz w:val="16"/>
                 <w:szCs w:val="16"/>
               </w:rPr>
-            </w:r>
-            <w:r>
-              <w:rPr>
-                <w:rFonts w:ascii="Arial" w:hAnsi="Arial" w:cs="Arial"/>
-                <w:sz w:val="16"/>
-                <w:szCs w:val="16"/>
-              </w:rPr>
-              <w:instrText xml:space="preserve"> \* MERGEFORMAT </w:instrText>
             </w:r>
             <w:r>
               <w:rPr>
@@ -6017,7 +6325,7 @@
       <w:pPr>
         <w:pStyle w:val="Kop1"/>
       </w:pPr>
-      <w:bookmarkStart w:id="7" w:name="_Toc515364287"/>
+      <w:bookmarkStart w:id="7" w:name="_Toc515463003"/>
       <w:r>
         <w:lastRenderedPageBreak/>
         <w:t>Inleiding</w:t>
@@ -6033,7 +6341,7 @@
       <w:pPr>
         <w:pStyle w:val="Kop1"/>
       </w:pPr>
-      <w:bookmarkStart w:id="8" w:name="_Toc515364288"/>
+      <w:bookmarkStart w:id="8" w:name="_Toc515463004"/>
       <w:r>
         <w:lastRenderedPageBreak/>
         <w:t xml:space="preserve">Organisatorische </w:t>
@@ -6055,7 +6363,7 @@
       <w:pPr>
         <w:pStyle w:val="Kop2"/>
       </w:pPr>
-      <w:bookmarkStart w:id="9" w:name="_Toc515364289"/>
+      <w:bookmarkStart w:id="9" w:name="_Toc515463005"/>
       <w:r>
         <w:t>Het bedrijf</w:t>
       </w:r>
@@ -6284,7 +6592,7 @@
         </w:rPr>
       </w:pPr>
       <w:bookmarkStart w:id="10" w:name="_Ref514854870"/>
-      <w:bookmarkStart w:id="11" w:name="_Toc515364318"/>
+      <w:bookmarkStart w:id="11" w:name="_Toc515463035"/>
       <w:r>
         <w:t xml:space="preserve">Figuur </w:t>
       </w:r>
@@ -6336,7 +6644,7 @@
       <w:pPr>
         <w:pStyle w:val="Kop2"/>
       </w:pPr>
-      <w:bookmarkStart w:id="12" w:name="_Toc515364290"/>
+      <w:bookmarkStart w:id="12" w:name="_Toc515463006"/>
       <w:r>
         <w:lastRenderedPageBreak/>
         <w:t>Bedrijfsgegevens</w:t>
@@ -6347,7 +6655,7 @@
       <w:pPr>
         <w:pStyle w:val="Bijschrift"/>
       </w:pPr>
-      <w:bookmarkStart w:id="13" w:name="_Toc515364323"/>
+      <w:bookmarkStart w:id="13" w:name="_Toc515463044"/>
       <w:r>
         <w:t xml:space="preserve">Tabel </w:t>
       </w:r>
@@ -6784,7 +7092,7 @@
       <w:pPr>
         <w:pStyle w:val="Kop2"/>
       </w:pPr>
-      <w:bookmarkStart w:id="14" w:name="_Toc515364291"/>
+      <w:bookmarkStart w:id="14" w:name="_Toc515463007"/>
       <w:r>
         <w:t>Persoonsgegevens</w:t>
       </w:r>
@@ -6794,7 +7102,7 @@
       <w:pPr>
         <w:pStyle w:val="Bijschrift"/>
       </w:pPr>
-      <w:bookmarkStart w:id="15" w:name="_Toc515364324"/>
+      <w:bookmarkStart w:id="15" w:name="_Toc515463045"/>
       <w:r>
         <w:t xml:space="preserve">Tabel </w:t>
       </w:r>
@@ -8401,7 +8709,7 @@
       <w:pPr>
         <w:pStyle w:val="Kop1"/>
       </w:pPr>
-      <w:bookmarkStart w:id="16" w:name="_Toc515364292"/>
+      <w:bookmarkStart w:id="16" w:name="_Toc515463008"/>
       <w:r>
         <w:lastRenderedPageBreak/>
         <w:t>De Opdracht</w:t>
@@ -8421,7 +8729,7 @@
           <w:numId w:val="12"/>
         </w:numPr>
       </w:pPr>
-      <w:bookmarkStart w:id="17" w:name="_Toc515364293"/>
+      <w:bookmarkStart w:id="17" w:name="_Toc515463009"/>
       <w:r>
         <w:t>De kwestie</w:t>
       </w:r>
@@ -8500,7 +8808,7 @@
       <w:pPr>
         <w:pStyle w:val="Kop2"/>
       </w:pPr>
-      <w:bookmarkStart w:id="18" w:name="_Toc515364294"/>
+      <w:bookmarkStart w:id="18" w:name="_Toc515463010"/>
       <w:r>
         <w:t>De afstudeeropdracht</w:t>
       </w:r>
@@ -8552,7 +8860,7 @@
       <w:pPr>
         <w:pStyle w:val="Kop2"/>
       </w:pPr>
-      <w:bookmarkStart w:id="19" w:name="_Toc515364295"/>
+      <w:bookmarkStart w:id="19" w:name="_Toc515463011"/>
       <w:r>
         <w:t>Doelstelling</w:t>
       </w:r>
@@ -8603,7 +8911,7 @@
       <w:pPr>
         <w:pStyle w:val="Kop2"/>
       </w:pPr>
-      <w:bookmarkStart w:id="20" w:name="_Toc515364296"/>
+      <w:bookmarkStart w:id="20" w:name="_Toc515463012"/>
       <w:r>
         <w:lastRenderedPageBreak/>
         <w:t>Hoofdvraag en deelvragen</w:t>
@@ -8846,7 +9154,7 @@
       <w:pPr>
         <w:pStyle w:val="Kop2"/>
       </w:pPr>
-      <w:bookmarkStart w:id="21" w:name="_Toc515364297"/>
+      <w:bookmarkStart w:id="21" w:name="_Toc515463013"/>
       <w:r>
         <w:t>Onderzoeksmethoden</w:t>
       </w:r>
@@ -8900,7 +9208,7 @@
         <w:pStyle w:val="Bijschrift"/>
       </w:pPr>
       <w:bookmarkStart w:id="22" w:name="_Ref514853856"/>
-      <w:bookmarkStart w:id="23" w:name="_Toc515364325"/>
+      <w:bookmarkStart w:id="23" w:name="_Toc515463046"/>
       <w:r>
         <w:t xml:space="preserve">Tabel </w:t>
       </w:r>
@@ -9960,7 +10268,7 @@
       </w:pPr>
       <w:bookmarkStart w:id="24" w:name="_Ref515347470"/>
       <w:bookmarkStart w:id="25" w:name="_Ref515349692"/>
-      <w:bookmarkStart w:id="26" w:name="_Toc515364298"/>
+      <w:bookmarkStart w:id="26" w:name="_Toc515463014"/>
       <w:r>
         <w:lastRenderedPageBreak/>
         <w:t>Theoretisch Kader</w:t>
@@ -10009,7 +10317,7 @@
       <w:pPr>
         <w:pStyle w:val="Kop2"/>
       </w:pPr>
-      <w:bookmarkStart w:id="27" w:name="_Toc515364299"/>
+      <w:bookmarkStart w:id="27" w:name="_Toc515463015"/>
       <w:r>
         <w:t>Tsubaki Nakashima</w:t>
       </w:r>
@@ -10112,7 +10420,7 @@
       </w:pPr>
       <w:bookmarkStart w:id="28" w:name="_Ref515268679"/>
       <w:bookmarkStart w:id="29" w:name="_Ref515268219"/>
-      <w:bookmarkStart w:id="30" w:name="_Toc515364319"/>
+      <w:bookmarkStart w:id="30" w:name="_Toc515463036"/>
       <w:r>
         <w:t xml:space="preserve">Figuur </w:t>
       </w:r>
@@ -10140,7 +10448,7 @@
       <w:pPr>
         <w:pStyle w:val="Kop3"/>
       </w:pPr>
-      <w:bookmarkStart w:id="31" w:name="_Toc515364300"/>
+      <w:bookmarkStart w:id="31" w:name="_Toc515463016"/>
       <w:r>
         <w:t>Rollenfabriek lay-out</w:t>
       </w:r>
@@ -10262,7 +10570,7 @@
       <w:pPr>
         <w:pStyle w:val="Kop3"/>
       </w:pPr>
-      <w:bookmarkStart w:id="32" w:name="_Toc515364301"/>
+      <w:bookmarkStart w:id="32" w:name="_Toc515463017"/>
       <w:r>
         <w:lastRenderedPageBreak/>
         <w:t>Buffervoorraden</w:t>
@@ -10289,7 +10597,7 @@
       <w:pPr>
         <w:pStyle w:val="Kop3"/>
       </w:pPr>
-      <w:bookmarkStart w:id="33" w:name="_Toc515364302"/>
+      <w:bookmarkStart w:id="33" w:name="_Toc515463018"/>
       <w:r>
         <w:t>Omstellingen</w:t>
       </w:r>
@@ -10319,7 +10627,7 @@
       <w:pPr>
         <w:pStyle w:val="Kop2"/>
       </w:pPr>
-      <w:bookmarkStart w:id="34" w:name="_Toc515364303"/>
+      <w:bookmarkStart w:id="34" w:name="_Toc515463019"/>
       <w:r>
         <w:t>E</w:t>
       </w:r>
@@ -10431,7 +10739,7 @@
       <w:pPr>
         <w:pStyle w:val="Kop3"/>
       </w:pPr>
-      <w:bookmarkStart w:id="35" w:name="_Toc515364304"/>
+      <w:bookmarkStart w:id="35" w:name="_Toc515463020"/>
       <w:r>
         <w:t>Overall Equipment Effectiveness</w:t>
       </w:r>
@@ -10649,7 +10957,7 @@
       <w:pPr>
         <w:pStyle w:val="Kop2"/>
       </w:pPr>
-      <w:bookmarkStart w:id="36" w:name="_Toc515364305"/>
+      <w:bookmarkStart w:id="36" w:name="_Toc515463021"/>
       <w:r>
         <w:lastRenderedPageBreak/>
         <w:t>Machine Learning</w:t>
@@ -10672,7 +10980,7 @@
       <w:pPr>
         <w:pStyle w:val="Kop3"/>
       </w:pPr>
-      <w:bookmarkStart w:id="37" w:name="_Toc515364306"/>
+      <w:bookmarkStart w:id="37" w:name="_Toc515463022"/>
       <w:r>
         <w:t>De perceptron</w:t>
       </w:r>
@@ -10731,6 +11039,7 @@
     <w:p>
       <w:pPr>
         <w:keepNext/>
+        <w:ind w:left="0"/>
       </w:pPr>
       <w:r>
         <w:rPr>
@@ -10791,7 +11100,7 @@
         <w:pStyle w:val="Bijschrift"/>
       </w:pPr>
       <w:bookmarkStart w:id="38" w:name="_Ref515359422"/>
-      <w:bookmarkStart w:id="39" w:name="_Toc515364320"/>
+      <w:bookmarkStart w:id="39" w:name="_Toc515463037"/>
       <w:r>
         <w:t xml:space="preserve">Figuur </w:t>
       </w:r>
@@ -10821,7 +11130,16 @@
         <w:t xml:space="preserve">Noot. </w:t>
       </w:r>
       <w:r>
-        <w:t>Herdrukt van “Using neural nets to recognize handwritten digits”, door Nielsen, M., (2017, 1 december). Geraadpleegd van http://neuralnetworksanddeeplearning.com/chap1.html</w:t>
+        <w:t>Herdrukt van “Using neural nets to recognize handwritten dig</w:t>
+      </w:r>
+      <w:r>
+        <w:t>its”, door Nielsen, M., (2017</w:t>
+      </w:r>
+      <w:r>
+        <w:t>, december</w:t>
+      </w:r>
+      <w:r>
+        <w:t>). Geraadpleegd van http://neuralnetworksanddeeplearning.com/chap1.html</w:t>
       </w:r>
     </w:p>
     <w:p>
@@ -10892,9 +11210,9 @@
       <w:pPr>
         <w:pStyle w:val="Bijschrift"/>
       </w:pPr>
-      <w:bookmarkStart w:id="40" w:name="_Ref515363831"/>
-      <w:bookmarkStart w:id="41" w:name="_Ref515363838"/>
-      <w:bookmarkStart w:id="42" w:name="_Toc515364321"/>
+      <w:bookmarkStart w:id="40" w:name="_Ref515363838"/>
+      <w:bookmarkStart w:id="41" w:name="_Ref515363831"/>
+      <w:bookmarkStart w:id="42" w:name="_Toc515463038"/>
       <w:r>
         <w:t xml:space="preserve">Figuur </w:t>
       </w:r>
@@ -10906,11 +11224,11 @@
           <w:t>4</w:t>
         </w:r>
       </w:fldSimple>
+      <w:bookmarkEnd w:id="40"/>
+      <w:r>
+        <w:t>: Perceptron output formule</w:t>
+      </w:r>
       <w:bookmarkEnd w:id="41"/>
-      <w:r>
-        <w:t>: Perceptron output formule</w:t>
-      </w:r>
-      <w:bookmarkEnd w:id="40"/>
       <w:bookmarkEnd w:id="42"/>
     </w:p>
     <w:p>
@@ -10925,7 +11243,16 @@
         <w:t xml:space="preserve">Noot. </w:t>
       </w:r>
       <w:r>
-        <w:t>Herdrukt van “Using neural nets to recognize handwritten digits”, door Nielsen, M., (2017, 1 december). Geraadpleegd van http://neuralnetworksanddeeplearning.com/chap1.html</w:t>
+        <w:t>Herdrukt van “Using neural nets to recognize handwritten dig</w:t>
+      </w:r>
+      <w:r>
+        <w:t>its”, door Nielsen, M., (2017</w:t>
+      </w:r>
+      <w:r>
+        <w:t>, december</w:t>
+      </w:r>
+      <w:r>
+        <w:t>). Geraadpleegd van http://neuralnetworksanddeeplearning.com/chap1.html</w:t>
       </w:r>
     </w:p>
     <w:p>
@@ -11005,32 +11332,674 @@
       <w:r>
         <w:t>.</w:t>
       </w:r>
-    </w:p>
-    <w:p>
-      <w:pPr>
+      <w:r>
+        <w:br w:type="page"/>
+      </w:r>
+    </w:p>
+    <w:p>
+      <w:pPr>
+        <w:pStyle w:val="Kop3"/>
+      </w:pPr>
+      <w:bookmarkStart w:id="43" w:name="_Toc515463023"/>
+      <w:r>
+        <w:lastRenderedPageBreak/>
+        <w:t>Neural Networks</w:t>
+      </w:r>
+      <w:bookmarkEnd w:id="43"/>
+    </w:p>
+    <w:p>
+      <w:r>
+        <w:t xml:space="preserve">Een neural network is een netwerk bestaande uit lagen van perceptrons. In </w:t>
+      </w:r>
+      <w:r>
+        <w:fldChar w:fldCharType="begin"/>
+      </w:r>
+      <w:r>
+        <w:instrText xml:space="preserve"> REF _Ref515459812 \h </w:instrText>
+      </w:r>
+      <w:r>
+        <w:fldChar w:fldCharType="separate"/>
+      </w:r>
+      <w:r>
+        <w:t xml:space="preserve">Figuur </w:t>
+      </w:r>
+      <w:r>
+        <w:rPr>
+          <w:noProof/>
+        </w:rPr>
+        <w:t>5</w:t>
+      </w:r>
+      <w:r>
+        <w:fldChar w:fldCharType="end"/>
+      </w:r>
+      <w:r>
+        <w:t xml:space="preserve"> is te zien dat een neural network </w:t>
+      </w:r>
+      <w:r>
+        <w:t>bestaat uit een input laag, een of meerdere verborgen lagen en een output laag van perceptrons. De perceptrons van de input laag krijgen hun inputs van de buitenwereld. Deze inputs kunnen dus worden gezien als een vector die als input van het neural network dient. Om de output van het neural network te berekenen worden per laag de outputs van de betreffende perceptrons berekend. De outputs van de eerste laag worden de inputs van de perceptrons in de tweede laag enzovoort. Uiteindelijk resulteert dit in een of meerdere outputs van het neural network, afhankelijk van het aantal perceptrons in de laatste laag.</w:t>
+      </w:r>
+    </w:p>
+    <w:p/>
+    <w:p>
+      <w:pPr>
+        <w:keepNext/>
         <w:ind w:left="0"/>
       </w:pPr>
+      <w:r>
+        <w:rPr>
+          <w:noProof/>
+        </w:rPr>
+        <w:drawing>
+          <wp:inline distT="0" distB="0" distL="0" distR="0" wp14:anchorId="509FE50D" wp14:editId="2122FE63">
+            <wp:extent cx="3600000" cy="1949374"/>
+            <wp:effectExtent l="0" t="0" r="0" b="0"/>
+            <wp:docPr id="8" name="Afbeelding 8" descr="https://lh3.googleusercontent.com/N0jus9NgqHS6Vzy5f-hCD_UTfhOZT96SpH2sBYuaob6FwhBkYO90RAvd3GmD-yQanoYtOQKOirvIFAE3CDc4DN3ViNdl_n3y_SzFkuGGCGzJMwys5rRJrIbKTK9Gl4979Y7CIzUu"/>
+            <wp:cNvGraphicFramePr>
+              <a:graphicFrameLocks xmlns:a="http://schemas.openxmlformats.org/drawingml/2006/main" noChangeAspect="1"/>
+            </wp:cNvGraphicFramePr>
+            <a:graphic xmlns:a="http://schemas.openxmlformats.org/drawingml/2006/main">
+              <a:graphicData uri="http://schemas.openxmlformats.org/drawingml/2006/picture">
+                <pic:pic xmlns:pic="http://schemas.openxmlformats.org/drawingml/2006/picture">
+                  <pic:nvPicPr>
+                    <pic:cNvPr id="0" name="Picture 1" descr="https://lh3.googleusercontent.com/N0jus9NgqHS6Vzy5f-hCD_UTfhOZT96SpH2sBYuaob6FwhBkYO90RAvd3GmD-yQanoYtOQKOirvIFAE3CDc4DN3ViNdl_n3y_SzFkuGGCGzJMwys5rRJrIbKTK9Gl4979Y7CIzUu"/>
+                    <pic:cNvPicPr>
+                      <a:picLocks noChangeAspect="1" noChangeArrowheads="1"/>
+                    </pic:cNvPicPr>
+                  </pic:nvPicPr>
+                  <pic:blipFill>
+                    <a:blip r:embed="rId17">
+                      <a:extLst>
+                        <a:ext uri="{28A0092B-C50C-407E-A947-70E740481C1C}">
+                          <a14:useLocalDpi xmlns:a14="http://schemas.microsoft.com/office/drawing/2010/main" val="0"/>
+                        </a:ext>
+                      </a:extLst>
+                    </a:blip>
+                    <a:srcRect/>
+                    <a:stretch>
+                      <a:fillRect/>
+                    </a:stretch>
+                  </pic:blipFill>
+                  <pic:spPr bwMode="auto">
+                    <a:xfrm>
+                      <a:off x="0" y="0"/>
+                      <a:ext cx="3600000" cy="1949374"/>
+                    </a:xfrm>
+                    <a:prstGeom prst="rect">
+                      <a:avLst/>
+                    </a:prstGeom>
+                    <a:noFill/>
+                    <a:ln>
+                      <a:noFill/>
+                    </a:ln>
+                  </pic:spPr>
+                </pic:pic>
+              </a:graphicData>
+            </a:graphic>
+          </wp:inline>
+        </w:drawing>
+      </w:r>
+    </w:p>
+    <w:p>
+      <w:pPr>
+        <w:pStyle w:val="Bijschrift"/>
+      </w:pPr>
+      <w:bookmarkStart w:id="44" w:name="_Ref515459812"/>
+      <w:bookmarkStart w:id="45" w:name="_Toc515463039"/>
+      <w:r>
+        <w:t xml:space="preserve">Figuur </w:t>
+      </w:r>
+      <w:fldSimple w:instr=" SEQ Figuur \* ARABIC ">
+        <w:r>
+          <w:rPr>
+            <w:noProof/>
+          </w:rPr>
+          <w:t>5</w:t>
+        </w:r>
+      </w:fldSimple>
+      <w:bookmarkEnd w:id="44"/>
+      <w:r>
+        <w:t>: Neural Network</w:t>
+      </w:r>
+      <w:bookmarkEnd w:id="45"/>
+    </w:p>
+    <w:p>
+      <w:pPr>
+        <w:ind w:left="0"/>
+        <w:rPr>
+          <w:rFonts w:ascii="Times New Roman" w:hAnsi="Times New Roman" w:cs="Times New Roman"/>
+          <w:color w:val="auto"/>
+          <w:sz w:val="24"/>
+          <w:szCs w:val="24"/>
+        </w:rPr>
+      </w:pPr>
+      <w:r>
+        <w:rPr>
+          <w:i/>
+          <w:iCs/>
+        </w:rPr>
+        <w:t xml:space="preserve">Noot. </w:t>
+      </w:r>
+      <w:r>
+        <w:t>Herdrukt van “Using neural nets to recognize handwritten dig</w:t>
+      </w:r>
+      <w:r>
+        <w:t>its”, door Nielsen, M., (2017</w:t>
+      </w:r>
+      <w:r>
+        <w:t>, december</w:t>
+      </w:r>
+      <w:r>
+        <w:t>). Geraadpleegd van http://neuralnetworksanddeeplearning.com/chap1.html</w:t>
+      </w:r>
+    </w:p>
+    <w:p>
+      <w:pPr>
+        <w:ind w:left="0"/>
+      </w:pPr>
+    </w:p>
+    <w:p>
+      <w:pPr>
+        <w:ind w:left="0"/>
+      </w:pPr>
+      <w:r>
+        <w:t>In het geval van neural networks wordt echter vaak de term ‘</w:t>
+      </w:r>
+      <w:r>
+        <w:rPr>
+          <w:i/>
+        </w:rPr>
+        <w:t>neuron</w:t>
+      </w:r>
+      <w:r>
+        <w:t xml:space="preserve">’ gebruikt in plaats van perceptron. Naast de </w:t>
+      </w:r>
+      <w:r>
+        <w:t>waarde (</w:t>
+      </w:r>
+      <w:r>
+        <w:rPr>
+          <w:rFonts w:ascii="Cambria Math" w:hAnsi="Cambria Math" w:cs="Cambria Math"/>
+        </w:rPr>
+        <w:t>𝑥</w:t>
+      </w:r>
+      <w:r>
+        <w:t>) en de bijbehorende weights (w</w:t>
+      </w:r>
+      <w:r>
+        <w:rPr>
+          <w:vertAlign w:val="subscript"/>
+        </w:rPr>
+        <w:t>n</w:t>
+      </w:r>
+      <w:r>
+        <w:t>)</w:t>
+      </w:r>
+      <w:r>
+        <w:rPr>
+          <w:vertAlign w:val="subscript"/>
+        </w:rPr>
+        <w:t xml:space="preserve"> </w:t>
+      </w:r>
+      <w:r>
+        <w:t xml:space="preserve">heeft een neuron ook een </w:t>
+      </w:r>
+      <w:r>
+        <w:rPr>
+          <w:i/>
+        </w:rPr>
+        <w:t>bias</w:t>
+      </w:r>
+      <w:r>
+        <w:t xml:space="preserve">. Dit is een extra variabele die wordt opgeteld bij de output van de neuron. Hierna wordt nog een extra berekening gedaan, de </w:t>
+      </w:r>
+      <w:r>
+        <w:rPr>
+          <w:i/>
+        </w:rPr>
+        <w:t>activation function</w:t>
+      </w:r>
+      <w:r>
+        <w:t>.</w:t>
+      </w:r>
+    </w:p>
+    <w:p>
+      <w:pPr>
+        <w:ind w:left="0"/>
+      </w:pPr>
     </w:p>
     <w:p>
       <w:pPr>
         <w:pStyle w:val="Kop3"/>
       </w:pPr>
-      <w:bookmarkStart w:id="43" w:name="_Toc515364307"/>
-      <w:r>
-        <w:t>Neural Networks</w:t>
-      </w:r>
-      <w:bookmarkEnd w:id="43"/>
-    </w:p>
-    <w:p>
+      <w:bookmarkStart w:id="46" w:name="_Toc515463024"/>
+      <w:r>
+        <w:t>Activation Functions</w:t>
+      </w:r>
+      <w:bookmarkEnd w:id="46"/>
+    </w:p>
+    <w:p>
+      <w:r>
+        <w:t xml:space="preserve">Een activation function is een formule waarmee de output van een neuron kan worden berekend. Een veelvoorkomende activation function is de </w:t>
+      </w:r>
       <w:r>
         <w:rPr>
-          <w:b/>
-          <w:color w:val="FF0000"/>
+          <w:i/>
         </w:rPr>
-        <w:t>TODO</w:t>
-      </w:r>
-      <w:bookmarkStart w:id="44" w:name="_GoBack"/>
-      <w:bookmarkEnd w:id="44"/>
+        <w:t>sigmoïd</w:t>
+      </w:r>
+      <w:r>
+        <w:rPr>
+          <w:i/>
+        </w:rPr>
+        <w:t xml:space="preserve"> </w:t>
+      </w:r>
+      <w:r>
+        <w:t>(</w:t>
+      </w:r>
+      <w:r>
+        <w:fldChar w:fldCharType="begin"/>
+      </w:r>
+      <w:r>
+        <w:instrText xml:space="preserve"> REF _Ref515461170 \h </w:instrText>
+      </w:r>
+      <w:r>
+        <w:fldChar w:fldCharType="separate"/>
+      </w:r>
+      <w:r>
+        <w:t xml:space="preserve">Figuur </w:t>
+      </w:r>
+      <w:r>
+        <w:rPr>
+          <w:noProof/>
+        </w:rPr>
+        <w:t>6</w:t>
+      </w:r>
+      <w:r>
+        <w:fldChar w:fldCharType="end"/>
+      </w:r>
+      <w:r>
+        <w:t>)</w:t>
+      </w:r>
+      <w:r>
+        <w:t>.</w:t>
+      </w:r>
+      <w:r>
+        <w:t xml:space="preserve"> Het resultaat van de standaard</w:t>
+      </w:r>
+      <w:r>
+        <w:t xml:space="preserve"> sigmoïd formule </w:t>
+      </w:r>
+      <w:r>
+        <w:t>ligt altijd tussen de 0</w:t>
+      </w:r>
+      <w:r>
+        <w:t xml:space="preserve"> en 1 zoals te zien is in de plot van </w:t>
+      </w:r>
+      <w:r>
+        <w:fldChar w:fldCharType="begin"/>
+      </w:r>
+      <w:r>
+        <w:instrText xml:space="preserve"> REF _Ref515461645 \h </w:instrText>
+      </w:r>
+      <w:r>
+        <w:fldChar w:fldCharType="separate"/>
+      </w:r>
+      <w:r>
+        <w:t xml:space="preserve">Figuur </w:t>
+      </w:r>
+      <w:r>
+        <w:rPr>
+          <w:noProof/>
+        </w:rPr>
+        <w:t>7</w:t>
+      </w:r>
+      <w:r>
+        <w:fldChar w:fldCharType="end"/>
+      </w:r>
+      <w:r>
+        <w:t>.</w:t>
+      </w:r>
+    </w:p>
+    <w:p/>
+    <w:p>
+      <w:pPr>
+        <w:keepNext/>
+        <w:ind w:left="0"/>
+      </w:pPr>
+      <w:r>
+        <w:rPr>
+          <w:noProof/>
+        </w:rPr>
+        <w:drawing>
+          <wp:inline distT="0" distB="0" distL="0" distR="0" wp14:anchorId="616BD902" wp14:editId="01710FA7">
+            <wp:extent cx="1047750" cy="457200"/>
+            <wp:effectExtent l="0" t="0" r="0" b="0"/>
+            <wp:docPr id="10" name="Afbeelding 10" descr="https://lh4.googleusercontent.com/RjQDV6lWOs-xRvBQItrYfgfUP2KVbSWDZECm-bb1vn8Ql2iy1tZIr_5uG5pyypxbt_t15mYbydtITWWjJr8xnyfQWce9frl-oSjKXNjyBIckEXl0RP00d-uWsG9RgAt5UVv0sGeH"/>
+            <wp:cNvGraphicFramePr>
+              <a:graphicFrameLocks xmlns:a="http://schemas.openxmlformats.org/drawingml/2006/main" noChangeAspect="1"/>
+            </wp:cNvGraphicFramePr>
+            <a:graphic xmlns:a="http://schemas.openxmlformats.org/drawingml/2006/main">
+              <a:graphicData uri="http://schemas.openxmlformats.org/drawingml/2006/picture">
+                <pic:pic xmlns:pic="http://schemas.openxmlformats.org/drawingml/2006/picture">
+                  <pic:nvPicPr>
+                    <pic:cNvPr id="0" name="Picture 2" descr="https://lh4.googleusercontent.com/RjQDV6lWOs-xRvBQItrYfgfUP2KVbSWDZECm-bb1vn8Ql2iy1tZIr_5uG5pyypxbt_t15mYbydtITWWjJr8xnyfQWce9frl-oSjKXNjyBIckEXl0RP00d-uWsG9RgAt5UVv0sGeH"/>
+                    <pic:cNvPicPr>
+                      <a:picLocks noChangeAspect="1" noChangeArrowheads="1"/>
+                    </pic:cNvPicPr>
+                  </pic:nvPicPr>
+                  <pic:blipFill>
+                    <a:blip r:embed="rId18">
+                      <a:extLst>
+                        <a:ext uri="{28A0092B-C50C-407E-A947-70E740481C1C}">
+                          <a14:useLocalDpi xmlns:a14="http://schemas.microsoft.com/office/drawing/2010/main" val="0"/>
+                        </a:ext>
+                      </a:extLst>
+                    </a:blip>
+                    <a:srcRect/>
+                    <a:stretch>
+                      <a:fillRect/>
+                    </a:stretch>
+                  </pic:blipFill>
+                  <pic:spPr bwMode="auto">
+                    <a:xfrm>
+                      <a:off x="0" y="0"/>
+                      <a:ext cx="1047750" cy="457200"/>
+                    </a:xfrm>
+                    <a:prstGeom prst="rect">
+                      <a:avLst/>
+                    </a:prstGeom>
+                    <a:noFill/>
+                    <a:ln>
+                      <a:noFill/>
+                    </a:ln>
+                  </pic:spPr>
+                </pic:pic>
+              </a:graphicData>
+            </a:graphic>
+          </wp:inline>
+        </w:drawing>
+      </w:r>
+    </w:p>
+    <w:p>
+      <w:pPr>
+        <w:pStyle w:val="Bijschrift"/>
+      </w:pPr>
+      <w:bookmarkStart w:id="47" w:name="_Ref515461170"/>
+      <w:bookmarkStart w:id="48" w:name="_Toc515463040"/>
+      <w:r>
+        <w:t xml:space="preserve">Figuur </w:t>
+      </w:r>
+      <w:fldSimple w:instr=" SEQ Figuur \* ARABIC ">
+        <w:r>
+          <w:rPr>
+            <w:noProof/>
+          </w:rPr>
+          <w:t>6</w:t>
+        </w:r>
+      </w:fldSimple>
+      <w:bookmarkEnd w:id="47"/>
+      <w:r>
+        <w:t>: Standaard sigmoïd formule</w:t>
+      </w:r>
+      <w:bookmarkEnd w:id="48"/>
+    </w:p>
+    <w:p>
+      <w:r>
+        <w:t xml:space="preserve"> </w:t>
+      </w:r>
+    </w:p>
+    <w:p>
+      <w:pPr>
+        <w:keepNext/>
+        <w:ind w:left="0"/>
+      </w:pPr>
+      <w:r>
+        <w:rPr>
+          <w:noProof/>
+        </w:rPr>
+        <w:drawing>
+          <wp:inline distT="0" distB="0" distL="0" distR="0" wp14:anchorId="697218B0" wp14:editId="5929F96B">
+            <wp:extent cx="2466975" cy="1543050"/>
+            <wp:effectExtent l="0" t="0" r="9525" b="0"/>
+            <wp:docPr id="14" name="Afbeelding 14" descr="https://lh3.googleusercontent.com/pHNw7WXkF8kNYtsqCHFTvCD8bSK6BkcQZAJNKSHwQ8HrGZHW9VfLEngb13o-YDrjRLdq8hD5eSBlRcP7i_iOQlKIVBIDUxEoqUYsFxSw_WdILw5qGeLfE9DcQKXGLT03lQ5hq6QM"/>
+            <wp:cNvGraphicFramePr>
+              <a:graphicFrameLocks xmlns:a="http://schemas.openxmlformats.org/drawingml/2006/main" noChangeAspect="1"/>
+            </wp:cNvGraphicFramePr>
+            <a:graphic xmlns:a="http://schemas.openxmlformats.org/drawingml/2006/main">
+              <a:graphicData uri="http://schemas.openxmlformats.org/drawingml/2006/picture">
+                <pic:pic xmlns:pic="http://schemas.openxmlformats.org/drawingml/2006/picture">
+                  <pic:nvPicPr>
+                    <pic:cNvPr id="0" name="Picture 3" descr="https://lh3.googleusercontent.com/pHNw7WXkF8kNYtsqCHFTvCD8bSK6BkcQZAJNKSHwQ8HrGZHW9VfLEngb13o-YDrjRLdq8hD5eSBlRcP7i_iOQlKIVBIDUxEoqUYsFxSw_WdILw5qGeLfE9DcQKXGLT03lQ5hq6QM"/>
+                    <pic:cNvPicPr>
+                      <a:picLocks noChangeAspect="1" noChangeArrowheads="1"/>
+                    </pic:cNvPicPr>
+                  </pic:nvPicPr>
+                  <pic:blipFill>
+                    <a:blip r:embed="rId19">
+                      <a:extLst>
+                        <a:ext uri="{28A0092B-C50C-407E-A947-70E740481C1C}">
+                          <a14:useLocalDpi xmlns:a14="http://schemas.microsoft.com/office/drawing/2010/main" val="0"/>
+                        </a:ext>
+                      </a:extLst>
+                    </a:blip>
+                    <a:srcRect/>
+                    <a:stretch>
+                      <a:fillRect/>
+                    </a:stretch>
+                  </pic:blipFill>
+                  <pic:spPr bwMode="auto">
+                    <a:xfrm>
+                      <a:off x="0" y="0"/>
+                      <a:ext cx="2466975" cy="1543050"/>
+                    </a:xfrm>
+                    <a:prstGeom prst="rect">
+                      <a:avLst/>
+                    </a:prstGeom>
+                    <a:noFill/>
+                    <a:ln>
+                      <a:noFill/>
+                    </a:ln>
+                  </pic:spPr>
+                </pic:pic>
+              </a:graphicData>
+            </a:graphic>
+          </wp:inline>
+        </w:drawing>
+      </w:r>
+    </w:p>
+    <w:p>
+      <w:pPr>
+        <w:pStyle w:val="Bijschrift"/>
+      </w:pPr>
+      <w:bookmarkStart w:id="49" w:name="_Ref515461645"/>
+      <w:bookmarkStart w:id="50" w:name="_Toc515463041"/>
+      <w:r>
+        <w:t xml:space="preserve">Figuur </w:t>
+      </w:r>
+      <w:fldSimple w:instr=" SEQ Figuur \* ARABIC ">
+        <w:r>
+          <w:rPr>
+            <w:noProof/>
+          </w:rPr>
+          <w:t>7</w:t>
+        </w:r>
+      </w:fldSimple>
+      <w:bookmarkEnd w:id="49"/>
+      <w:r>
+        <w:t>: Plot van de sigmoïd formule</w:t>
+      </w:r>
+      <w:bookmarkEnd w:id="50"/>
+    </w:p>
+    <w:p>
+      <w:pPr>
+        <w:ind w:left="0"/>
+      </w:pPr>
+      <w:r>
+        <w:rPr>
+          <w:i/>
+          <w:iCs/>
+        </w:rPr>
+        <w:t xml:space="preserve">Noot. </w:t>
+      </w:r>
+      <w:r>
+        <w:t>Herdrukt van “Using neural nets to recognize handwritten digits”</w:t>
+      </w:r>
+      <w:r>
+        <w:t>, door Nielsen, M., (2017</w:t>
+      </w:r>
+      <w:r>
+        <w:t>, december</w:t>
+      </w:r>
+      <w:r>
+        <w:t>). Geraadpleegd van http://neuralnetworksanddeeplearning.com/chap1.html</w:t>
+      </w:r>
+    </w:p>
+    <w:p>
+      <w:r>
+        <w:lastRenderedPageBreak/>
+        <w:t>Volgens Rojas (1996) is het noodzakelijk om een functie te gebruiken met een gelijkmatige helling om te zorgen dat het ML algoritme de weights van de neurons ook gelijkmatig kan veranderen en zo langzaam bij het gewenste resultaat kan komen.</w:t>
+      </w:r>
+    </w:p>
+    <w:p/>
+    <w:p>
+      <w:r>
+        <w:t xml:space="preserve">Een andere activation function die steeds vaker gebruikt wordt is de </w:t>
+      </w:r>
+      <w:r>
+        <w:rPr>
+          <w:i/>
+        </w:rPr>
+        <w:t>Rectified Linear Unit (ReLU)</w:t>
+      </w:r>
+      <w:r>
+        <w:t>. Het resultaat van de ReLU formule is 0 voor alle negatieve waardes en veranderd niets aan de positieve waardes</w:t>
+      </w:r>
+      <w:r>
+        <w:t xml:space="preserve"> (</w:t>
+      </w:r>
+      <w:r>
+        <w:fldChar w:fldCharType="begin"/>
+      </w:r>
+      <w:r>
+        <w:instrText xml:space="preserve"> REF _Ref515463099 \h </w:instrText>
+      </w:r>
+      <w:r>
+        <w:fldChar w:fldCharType="separate"/>
+      </w:r>
+      <w:r>
+        <w:t xml:space="preserve">Figuur </w:t>
+      </w:r>
+      <w:r>
+        <w:rPr>
+          <w:noProof/>
+        </w:rPr>
+        <w:t>8</w:t>
+      </w:r>
+      <w:r>
+        <w:fldChar w:fldCharType="end"/>
+      </w:r>
+      <w:r>
+        <w:t>)</w:t>
+      </w:r>
+      <w:r>
+        <w:t>.</w:t>
+      </w:r>
+    </w:p>
+    <w:p/>
+    <w:p>
+      <w:pPr>
+        <w:keepNext/>
+        <w:ind w:left="0"/>
+      </w:pPr>
+      <w:r>
+        <w:rPr>
+          <w:noProof/>
+        </w:rPr>
+        <w:drawing>
+          <wp:inline distT="0" distB="0" distL="0" distR="0" wp14:anchorId="08F98946" wp14:editId="6813E4E5">
+            <wp:extent cx="3790950" cy="1562100"/>
+            <wp:effectExtent l="0" t="0" r="0" b="0"/>
+            <wp:docPr id="15" name="Afbeelding 15"/>
+            <wp:cNvGraphicFramePr>
+              <a:graphicFrameLocks xmlns:a="http://schemas.openxmlformats.org/drawingml/2006/main" noChangeAspect="1"/>
+            </wp:cNvGraphicFramePr>
+            <a:graphic xmlns:a="http://schemas.openxmlformats.org/drawingml/2006/main">
+              <a:graphicData uri="http://schemas.openxmlformats.org/drawingml/2006/picture">
+                <pic:pic xmlns:pic="http://schemas.openxmlformats.org/drawingml/2006/picture">
+                  <pic:nvPicPr>
+                    <pic:cNvPr id="0" name=""/>
+                    <pic:cNvPicPr/>
+                  </pic:nvPicPr>
+                  <pic:blipFill>
+                    <a:blip r:embed="rId20"/>
+                    <a:stretch>
+                      <a:fillRect/>
+                    </a:stretch>
+                  </pic:blipFill>
+                  <pic:spPr>
+                    <a:xfrm>
+                      <a:off x="0" y="0"/>
+                      <a:ext cx="3790950" cy="1562100"/>
+                    </a:xfrm>
+                    <a:prstGeom prst="rect">
+                      <a:avLst/>
+                    </a:prstGeom>
+                  </pic:spPr>
+                </pic:pic>
+              </a:graphicData>
+            </a:graphic>
+          </wp:inline>
+        </w:drawing>
+      </w:r>
+    </w:p>
+    <w:p>
+      <w:pPr>
+        <w:pStyle w:val="Bijschrift"/>
+      </w:pPr>
+      <w:bookmarkStart w:id="51" w:name="_Toc515463042"/>
+      <w:bookmarkStart w:id="52" w:name="_Ref515463099"/>
+      <w:r>
+        <w:t xml:space="preserve">Figuur </w:t>
+      </w:r>
+      <w:fldSimple w:instr=" SEQ Figuur \* ARABIC ">
+        <w:r>
+          <w:rPr>
+            <w:noProof/>
+          </w:rPr>
+          <w:t>8</w:t>
+        </w:r>
+      </w:fldSimple>
+      <w:bookmarkEnd w:id="52"/>
+      <w:r>
+        <w:t>: Plot van de ReLU</w:t>
+      </w:r>
+      <w:bookmarkEnd w:id="51"/>
+    </w:p>
+    <w:p>
+      <w:pPr>
+        <w:ind w:left="0"/>
+      </w:pPr>
+      <w:r>
+        <w:rPr>
+          <w:i/>
+          <w:iCs/>
+        </w:rPr>
+        <w:t xml:space="preserve">Noot. </w:t>
+      </w:r>
+      <w:r>
+        <w:t xml:space="preserve">Herdrukt van “Rectified-Linear unit </w:t>
+      </w:r>
+      <w:r>
+        <w:t>Layer”, door Santos, L., (2018</w:t>
+      </w:r>
+      <w:r>
+        <w:t>). Geraadpleegd van https://leonardoaraujosantos.gitbooks.io/artificial-inteligence/content/relu_layer.html</w:t>
+      </w:r>
+    </w:p>
+    <w:p/>
+    <w:p>
+      <w:bookmarkStart w:id="53" w:name="_GoBack"/>
+      <w:bookmarkEnd w:id="53"/>
       <w:r>
         <w:br w:type="page"/>
       </w:r>
@@ -11039,12 +12008,12 @@
       <w:pPr>
         <w:pStyle w:val="Kop1"/>
       </w:pPr>
-      <w:bookmarkStart w:id="45" w:name="_Toc515364308"/>
+      <w:bookmarkStart w:id="54" w:name="_Toc515463025"/>
       <w:r>
         <w:lastRenderedPageBreak/>
         <w:t>Onderzoek</w:t>
       </w:r>
-      <w:bookmarkEnd w:id="45"/>
+      <w:bookmarkEnd w:id="54"/>
     </w:p>
     <w:p>
       <w:r>
@@ -11068,11 +12037,11 @@
       <w:pPr>
         <w:pStyle w:val="Kop2"/>
       </w:pPr>
-      <w:bookmarkStart w:id="46" w:name="_Toc515364309"/>
+      <w:bookmarkStart w:id="55" w:name="_Toc515463026"/>
       <w:r>
         <w:t>Data onderzoek</w:t>
       </w:r>
-      <w:bookmarkEnd w:id="46"/>
+      <w:bookmarkEnd w:id="55"/>
     </w:p>
     <w:p>
       <w:r>
@@ -11120,11 +12089,11 @@
       <w:pPr>
         <w:pStyle w:val="Kop3"/>
       </w:pPr>
-      <w:bookmarkStart w:id="47" w:name="_Toc515364310"/>
+      <w:bookmarkStart w:id="56" w:name="_Toc515463027"/>
       <w:r>
         <w:t>Basis gegevens</w:t>
       </w:r>
-      <w:bookmarkEnd w:id="47"/>
+      <w:bookmarkEnd w:id="56"/>
     </w:p>
     <w:p>
       <w:r>
@@ -11230,14 +12199,14 @@
       <w:pPr>
         <w:pStyle w:val="Kop3"/>
       </w:pPr>
-      <w:bookmarkStart w:id="48" w:name="_Toc515364311"/>
+      <w:bookmarkStart w:id="57" w:name="_Toc515463028"/>
       <w:r>
         <w:t>Data uit E</w:t>
       </w:r>
       <w:r>
         <w:t>KB Manufacturing Intelligence</w:t>
       </w:r>
-      <w:bookmarkEnd w:id="48"/>
+      <w:bookmarkEnd w:id="57"/>
     </w:p>
     <w:p>
       <w:pPr>
@@ -11276,7 +12245,7 @@
         <w:rPr>
           <w:noProof/>
         </w:rPr>
-        <w:t>5</w:t>
+        <w:t>9</w:t>
       </w:r>
       <w:r>
         <w:fldChar w:fldCharType="end"/>
@@ -11319,7 +12288,7 @@
         </w:rPr>
         <w:lastRenderedPageBreak/>
         <w:drawing>
-          <wp:inline distT="0" distB="0" distL="0" distR="0" wp14:anchorId="2E7090B9" wp14:editId="2F6CCB5F">
+          <wp:inline distT="0" distB="0" distL="0" distR="0" wp14:anchorId="5224F0AD" wp14:editId="6E32078B">
             <wp:extent cx="5760000" cy="3273143"/>
             <wp:effectExtent l="0" t="0" r="0" b="3810"/>
             <wp:docPr id="5" name="Afbeelding 5" descr="https://lh6.googleusercontent.com/-y7mZ0hwXJaEX_TFPbeucWP4noUSYezhSSDps95cU7TfqcAo2p93-db6F6PMve2HiI5H6t2Xv4smCKsTR_5HVj8h9zJCE90SX32lyCuuWNg2EGAQjwnWcU3K_56v5zcSG3XFQqE3"/>
@@ -11336,7 +12305,7 @@
                     </pic:cNvPicPr>
                   </pic:nvPicPr>
                   <pic:blipFill>
-                    <a:blip r:embed="rId17">
+                    <a:blip r:embed="rId21">
                       <a:extLst>
                         <a:ext uri="{28A0092B-C50C-407E-A947-70E740481C1C}">
                           <a14:useLocalDpi xmlns:a14="http://schemas.microsoft.com/office/drawing/2010/main" val="0"/>
@@ -11372,8 +12341,8 @@
       <w:pPr>
         <w:pStyle w:val="Bijschrift"/>
       </w:pPr>
-      <w:bookmarkStart w:id="49" w:name="_Ref514938618"/>
-      <w:bookmarkStart w:id="50" w:name="_Toc515364322"/>
+      <w:bookmarkStart w:id="58" w:name="_Ref514938618"/>
+      <w:bookmarkStart w:id="59" w:name="_Toc515463043"/>
       <w:r>
         <w:t xml:space="preserve">Figuur </w:t>
       </w:r>
@@ -11382,14 +12351,14 @@
           <w:rPr>
             <w:noProof/>
           </w:rPr>
-          <w:t>5</w:t>
+          <w:t>9</w:t>
         </w:r>
       </w:fldSimple>
-      <w:bookmarkEnd w:id="49"/>
+      <w:bookmarkEnd w:id="58"/>
       <w:r>
         <w:t>: EMI database diagram</w:t>
       </w:r>
-      <w:bookmarkEnd w:id="50"/>
+      <w:bookmarkEnd w:id="59"/>
     </w:p>
     <w:p>
       <w:pPr>
@@ -11414,11 +12383,11 @@
       <w:pPr>
         <w:pStyle w:val="Kop3"/>
       </w:pPr>
-      <w:bookmarkStart w:id="51" w:name="_Toc515364312"/>
+      <w:bookmarkStart w:id="60" w:name="_Toc515463029"/>
       <w:r>
         <w:t>Externe data</w:t>
       </w:r>
-      <w:bookmarkEnd w:id="51"/>
+      <w:bookmarkEnd w:id="60"/>
     </w:p>
     <w:p>
       <w:pPr>
@@ -11454,11 +12423,11 @@
       <w:pPr>
         <w:pStyle w:val="Kop3"/>
       </w:pPr>
-      <w:bookmarkStart w:id="52" w:name="_Toc515364313"/>
+      <w:bookmarkStart w:id="61" w:name="_Toc515463030"/>
       <w:r>
         <w:t>Conclusie</w:t>
       </w:r>
-      <w:bookmarkEnd w:id="52"/>
+      <w:bookmarkEnd w:id="61"/>
     </w:p>
     <w:p>
       <w:pPr>
@@ -11496,12 +12465,12 @@
       <w:pPr>
         <w:pStyle w:val="Kop2"/>
       </w:pPr>
-      <w:bookmarkStart w:id="53" w:name="_Toc515364314"/>
+      <w:bookmarkStart w:id="62" w:name="_Toc515463031"/>
       <w:r>
         <w:lastRenderedPageBreak/>
         <w:t>Simulatie onderzoek</w:t>
       </w:r>
-      <w:bookmarkEnd w:id="53"/>
+      <w:bookmarkEnd w:id="62"/>
     </w:p>
     <w:p>
       <w:r>
@@ -11531,7 +12500,7 @@
       <w:pPr>
         <w:pStyle w:val="Kop3"/>
       </w:pPr>
-      <w:bookmarkStart w:id="54" w:name="_Toc515364315"/>
+      <w:bookmarkStart w:id="63" w:name="_Toc515463032"/>
       <w:r>
         <w:t>Rollenfabriek van Tsubaki Nak</w:t>
       </w:r>
@@ -11541,7 +12510,7 @@
       <w:r>
         <w:t>shima</w:t>
       </w:r>
-      <w:bookmarkEnd w:id="54"/>
+      <w:bookmarkEnd w:id="63"/>
     </w:p>
     <w:p>
       <w:r>
@@ -11569,11 +12538,11 @@
       <w:pPr>
         <w:pStyle w:val="Kop3"/>
       </w:pPr>
-      <w:bookmarkStart w:id="55" w:name="_Toc515364316"/>
+      <w:bookmarkStart w:id="64" w:name="_Toc515463033"/>
       <w:r>
         <w:t>Simulatie software</w:t>
       </w:r>
-      <w:bookmarkEnd w:id="55"/>
+      <w:bookmarkEnd w:id="64"/>
     </w:p>
     <w:p>
       <w:r>
@@ -11656,7 +12625,7 @@
       <w:pPr>
         <w:pStyle w:val="Bijschrift"/>
       </w:pPr>
-      <w:bookmarkStart w:id="56" w:name="_Toc515364326"/>
+      <w:bookmarkStart w:id="65" w:name="_Toc515463047"/>
       <w:r>
         <w:t xml:space="preserve">Tabel </w:t>
       </w:r>
@@ -11671,7 +12640,7 @@
       <w:r>
         <w:t>: Simulatie software requirements</w:t>
       </w:r>
-      <w:bookmarkEnd w:id="56"/>
+      <w:bookmarkEnd w:id="65"/>
     </w:p>
     <w:tbl>
       <w:tblPr>
@@ -13761,12 +14730,12 @@
           <w:numId w:val="0"/>
         </w:numPr>
       </w:pPr>
-      <w:bookmarkStart w:id="57" w:name="_Toc515364317"/>
+      <w:bookmarkStart w:id="66" w:name="_Toc515463034"/>
       <w:r>
         <w:lastRenderedPageBreak/>
         <w:t>Literatuur</w:t>
       </w:r>
-      <w:bookmarkEnd w:id="57"/>
+      <w:bookmarkEnd w:id="66"/>
     </w:p>
     <w:p>
       <w:pPr>
@@ -13840,6 +14809,64 @@
     </w:p>
     <w:p>
       <w:pPr>
+        <w:pStyle w:val="Bibliografie"/>
+        <w:ind w:left="720" w:hanging="720"/>
+        <w:rPr>
+          <w:noProof/>
+        </w:rPr>
+      </w:pPr>
+      <w:r>
+        <w:rPr>
+          <w:noProof/>
+        </w:rPr>
+        <w:t xml:space="preserve">Rojas, R. (1996). </w:t>
+      </w:r>
+      <w:r>
+        <w:rPr>
+          <w:i/>
+          <w:iCs/>
+          <w:noProof/>
+        </w:rPr>
+        <w:t>The Backpropagation Algorithm.</w:t>
+      </w:r>
+      <w:r>
+        <w:rPr>
+          <w:noProof/>
+        </w:rPr>
+        <w:t xml:space="preserve"> Opgehaald van Freie Universität Berlin: https://page.mi.fu-berlin.de/rojas/neural/chapter/K7.pdf</w:t>
+      </w:r>
+    </w:p>
+    <w:p>
+      <w:pPr>
+        <w:pStyle w:val="Bibliografie"/>
+        <w:ind w:left="720" w:hanging="720"/>
+        <w:rPr>
+          <w:noProof/>
+        </w:rPr>
+      </w:pPr>
+      <w:r>
+        <w:rPr>
+          <w:noProof/>
+        </w:rPr>
+        <w:t xml:space="preserve">Santos, L. (2018). </w:t>
+      </w:r>
+      <w:r>
+        <w:rPr>
+          <w:i/>
+          <w:iCs/>
+          <w:noProof/>
+        </w:rPr>
+        <w:t>Rectified-Linear unit Layer</w:t>
+      </w:r>
+      <w:r>
+        <w:rPr>
+          <w:noProof/>
+        </w:rPr>
+        <w:t>. Opgehaald van Leonardo Araujo Santos' Gitbooks - Artificial Intelligence: https://leonardoaraujosantos.gitbooks.io/artificial-inteligence/content/relu_layer.html</w:t>
+      </w:r>
+    </w:p>
+    <w:p>
+      <w:pPr>
         <w:pStyle w:val="LiteratuurlijstTekst"/>
       </w:pPr>
       <w:r>
@@ -13847,9 +14874,9 @@
       </w:r>
     </w:p>
     <w:sectPr>
-      <w:headerReference w:type="default" r:id="rId18"/>
-      <w:footerReference w:type="default" r:id="rId19"/>
-      <w:headerReference w:type="first" r:id="rId20"/>
+      <w:headerReference w:type="default" r:id="rId22"/>
+      <w:footerReference w:type="default" r:id="rId23"/>
+      <w:headerReference w:type="first" r:id="rId24"/>
       <w:pgSz w:w="11909" w:h="16834"/>
       <w:pgMar w:top="1440" w:right="1440" w:bottom="1440" w:left="1440" w:header="170" w:footer="708" w:gutter="0"/>
       <w:pgNumType w:start="1"/>
@@ -14007,7 +15034,7 @@
                 <w:sz w:val="16"/>
                 <w:szCs w:val="16"/>
               </w:rPr>
-              <w:t>29-5-2018</w:t>
+              <w:t>30-5-2018</w:t>
             </w:r>
             <w:r>
               <w:rPr>
@@ -14072,7 +15099,7 @@
                 <w:sz w:val="16"/>
                 <w:szCs w:val="16"/>
               </w:rPr>
-              <w:t>19</w:t>
+              <w:t>21</w:t>
             </w:r>
             <w:r>
               <w:rPr>
@@ -14125,7 +15152,7 @@
                 <w:sz w:val="16"/>
                 <w:szCs w:val="16"/>
               </w:rPr>
-              <w:t>19</w:t>
+              <w:t>21</w:t>
             </w:r>
             <w:r>
               <w:rPr>
@@ -17986,6 +19013,7 @@
     <w:rsid w:val="006A7B0A"/>
     <w:rsid w:val="00C55E87"/>
     <w:rsid w:val="00D0013A"/>
+    <w:rsid w:val="00EB04D3"/>
   </w:rsids>
   <m:mathPr>
     <m:mathFont m:val="Cambria Math"/>
@@ -18828,11 +19856,51 @@
     </b:Author>
     <b:RefOrder>2</b:RefOrder>
   </b:Source>
+  <b:Source>
+    <b:Tag>Roj96</b:Tag>
+    <b:SourceType>DocumentFromInternetSite</b:SourceType>
+    <b:Guid>{ACDF84E4-245C-4939-9083-250B60660ADD}</b:Guid>
+    <b:Title>The Backpropagation Algorithm</b:Title>
+    <b:InternetSiteTitle>Freie Universität Berlin</b:InternetSiteTitle>
+    <b:Year>1996</b:Year>
+    <b:URL>https://page.mi.fu-berlin.de/rojas/neural/chapter/K7.pdf</b:URL>
+    <b:Author>
+      <b:Author>
+        <b:NameList>
+          <b:Person>
+            <b:Last>Rojas</b:Last>
+            <b:First>R.</b:First>
+          </b:Person>
+        </b:NameList>
+      </b:Author>
+    </b:Author>
+    <b:RefOrder>3</b:RefOrder>
+  </b:Source>
+  <b:Source>
+    <b:Tag>San18</b:Tag>
+    <b:SourceType>InternetSite</b:SourceType>
+    <b:Guid>{8B1631D2-338B-4B55-B257-3FD2D6DA1F97}</b:Guid>
+    <b:Title>Rectified-Linear unit Layer</b:Title>
+    <b:InternetSiteTitle>Leonardo Araujo Santos' Gitbooks - Artificial Intelligence</b:InternetSiteTitle>
+    <b:Year>2018</b:Year>
+    <b:URL>https://leonardoaraujosantos.gitbooks.io/artificial-inteligence/content/relu_layer.html</b:URL>
+    <b:Author>
+      <b:Author>
+        <b:NameList>
+          <b:Person>
+            <b:Last>Santos</b:Last>
+            <b:First>L.</b:First>
+          </b:Person>
+        </b:NameList>
+      </b:Author>
+    </b:Author>
+    <b:RefOrder>4</b:RefOrder>
+  </b:Source>
 </b:Sources>
 </file>
 
 <file path=customXml/itemProps1.xml><?xml version="1.0" encoding="utf-8"?>
-<ds:datastoreItem xmlns:ds="http://schemas.openxmlformats.org/officeDocument/2006/customXml" ds:itemID="{32505E75-6747-4CEB-967D-95A1EC7A4EB8}">
+<ds:datastoreItem xmlns:ds="http://schemas.openxmlformats.org/officeDocument/2006/customXml" ds:itemID="{22FE488F-8591-471E-BA34-A146D9AAF46A}">
   <ds:schemaRefs>
     <ds:schemaRef ds:uri="http://schemas.openxmlformats.org/officeDocument/2006/bibliography"/>
   </ds:schemaRefs>

</xml_diff>

<commit_message>
Scriptie - Titel aangepast naar "Machine Learning voor het verlagen van buffervoorraden"
</commit_message>
<xml_diff>
--- a/Scriptie.docx
+++ b/Scriptie.docx
@@ -55,7 +55,13 @@
                   <w:pStyle w:val="Titel"/>
                 </w:pPr>
                 <w:r>
-                  <w:t>Vertrouwelijk: EMI buffer management middels Machine Learning</w:t>
+                  <w:t>Vertrouwelijk: Machine Learning</w:t>
+                </w:r>
+                <w:r>
+                  <w:t xml:space="preserve"> voor </w:t>
+                </w:r>
+                <w:r>
+                  <w:t>het verlagen van buffervoorraden</w:t>
                 </w:r>
               </w:p>
             </w:sdtContent>
@@ -11390,8 +11396,6 @@
       <w:bookmarkStart w:id="25" w:name="_Ref515347470"/>
       <w:bookmarkStart w:id="26" w:name="_Ref515349692"/>
       <w:bookmarkStart w:id="27" w:name="_Toc515963225"/>
-      <w:bookmarkStart w:id="28" w:name="_GoBack"/>
-      <w:bookmarkEnd w:id="28"/>
       <w:r>
         <w:lastRenderedPageBreak/>
         <w:t>Theoretisch Kader</w:t>
@@ -11417,8 +11421,8 @@
       <w:pPr>
         <w:pStyle w:val="Kop2"/>
       </w:pPr>
-      <w:bookmarkStart w:id="29" w:name="_Ref515532250"/>
-      <w:bookmarkStart w:id="30" w:name="_Toc515963226"/>
+      <w:bookmarkStart w:id="28" w:name="_Ref515532250"/>
+      <w:bookmarkStart w:id="29" w:name="_Toc515963226"/>
       <w:proofErr w:type="spellStart"/>
       <w:r>
         <w:t>Tsubaki</w:t>
@@ -11431,8 +11435,8 @@
       <w:r>
         <w:t>Nakashima</w:t>
       </w:r>
+      <w:bookmarkEnd w:id="28"/>
       <w:bookmarkEnd w:id="29"/>
-      <w:bookmarkEnd w:id="30"/>
       <w:proofErr w:type="spellEnd"/>
     </w:p>
     <w:p>
@@ -11530,9 +11534,9 @@
       <w:pPr>
         <w:pStyle w:val="Bijschrift"/>
       </w:pPr>
-      <w:bookmarkStart w:id="31" w:name="_Ref515268679"/>
-      <w:bookmarkStart w:id="32" w:name="_Ref515268219"/>
-      <w:bookmarkStart w:id="33" w:name="_Toc515963251"/>
+      <w:bookmarkStart w:id="30" w:name="_Ref515268679"/>
+      <w:bookmarkStart w:id="31" w:name="_Ref515268219"/>
+      <w:bookmarkStart w:id="32" w:name="_Toc515963251"/>
       <w:r>
         <w:t xml:space="preserve">Figuur </w:t>
       </w:r>
@@ -11544,40 +11548,40 @@
           <w:t>2</w:t>
         </w:r>
       </w:fldSimple>
+      <w:bookmarkEnd w:id="30"/>
+      <w:r>
+        <w:t xml:space="preserve">: Lay-out rollenfabriek </w:t>
+      </w:r>
+      <w:proofErr w:type="spellStart"/>
+      <w:r>
+        <w:t>Tsubaki</w:t>
+      </w:r>
+      <w:proofErr w:type="spellEnd"/>
+      <w:r>
+        <w:t xml:space="preserve"> </w:t>
+      </w:r>
+      <w:proofErr w:type="spellStart"/>
+      <w:r>
+        <w:t>Nakashima</w:t>
+      </w:r>
       <w:bookmarkEnd w:id="31"/>
-      <w:r>
-        <w:t xml:space="preserve">: Lay-out rollenfabriek </w:t>
-      </w:r>
-      <w:proofErr w:type="spellStart"/>
-      <w:r>
-        <w:t>Tsubaki</w:t>
-      </w:r>
+      <w:bookmarkEnd w:id="32"/>
       <w:proofErr w:type="spellEnd"/>
-      <w:r>
-        <w:t xml:space="preserve"> </w:t>
-      </w:r>
-      <w:proofErr w:type="spellStart"/>
-      <w:r>
-        <w:t>Nakashima</w:t>
-      </w:r>
-      <w:bookmarkEnd w:id="32"/>
+    </w:p>
+    <w:p>
+      <w:pPr>
+        <w:ind w:left="0"/>
+      </w:pPr>
+    </w:p>
+    <w:p>
+      <w:pPr>
+        <w:pStyle w:val="Kop3"/>
+      </w:pPr>
+      <w:bookmarkStart w:id="33" w:name="_Toc515963227"/>
+      <w:r>
+        <w:t>Rollenfabriek lay-out</w:t>
+      </w:r>
       <w:bookmarkEnd w:id="33"/>
-      <w:proofErr w:type="spellEnd"/>
-    </w:p>
-    <w:p>
-      <w:pPr>
-        <w:ind w:left="0"/>
-      </w:pPr>
-    </w:p>
-    <w:p>
-      <w:pPr>
-        <w:pStyle w:val="Kop3"/>
-      </w:pPr>
-      <w:bookmarkStart w:id="34" w:name="_Toc515963227"/>
-      <w:r>
-        <w:t>Rollenfabriek lay-out</w:t>
-      </w:r>
-      <w:bookmarkEnd w:id="34"/>
     </w:p>
     <w:p>
       <w:pPr>
@@ -11695,75 +11699,75 @@
       <w:pPr>
         <w:pStyle w:val="Kop3"/>
       </w:pPr>
-      <w:bookmarkStart w:id="35" w:name="_Ref515532360"/>
-      <w:bookmarkStart w:id="36" w:name="_Toc515963228"/>
+      <w:bookmarkStart w:id="34" w:name="_Ref515532360"/>
+      <w:bookmarkStart w:id="35" w:name="_Toc515963228"/>
       <w:r>
         <w:lastRenderedPageBreak/>
         <w:t>Buffervoorraden</w:t>
       </w:r>
+      <w:bookmarkEnd w:id="34"/>
       <w:bookmarkEnd w:id="35"/>
+    </w:p>
+    <w:p>
+      <w:pPr>
+        <w:ind w:left="0"/>
+      </w:pPr>
+      <w:r>
+        <w:t>Tussen de hallen bevinden zich de buffervoorraden. Dit zijn voorraden van containers met rollen die nog verwerkt moeten worden door de volgende hal. In het geval van de buffervoorraden tussen de opslag en de perserij zijn dit echter geen containers maar staalhaspels. De buffervoorraden voor en na de harderij zijn in de huidige situatie gemiddeld zeven ploegen groot. Een ploeg is een maatstaf van TN die gebruikt wordt om aan te geven dat een bepaalde hoeveelheid rollen er acht uur over doet om verwerkt te worden in de slijperij. De gemiddelde buffervoorraad rollen die voor en na de harderij aanwezig zijn duren dus 56 uur om verwer</w:t>
+      </w:r>
+      <w:r>
+        <w:t>kt te worden door de slijperij.</w:t>
+      </w:r>
+    </w:p>
+    <w:p>
+      <w:pPr>
+        <w:ind w:left="0"/>
+      </w:pPr>
+    </w:p>
+    <w:p>
+      <w:pPr>
+        <w:pStyle w:val="Kop3"/>
+      </w:pPr>
+      <w:bookmarkStart w:id="36" w:name="_Toc515963229"/>
+      <w:r>
+        <w:t>Omstellingen</w:t>
+      </w:r>
       <w:bookmarkEnd w:id="36"/>
     </w:p>
     <w:p>
       <w:pPr>
-        <w:ind w:left="0"/>
-      </w:pPr>
-      <w:r>
-        <w:t>Tussen de hallen bevinden zich de buffervoorraden. Dit zijn voorraden van containers met rollen die nog verwerkt moeten worden door de volgende hal. In het geval van de buffervoorraden tussen de opslag en de perserij zijn dit echter geen containers maar staalhaspels. De buffervoorraden voor en na de harderij zijn in de huidige situatie gemiddeld zeven ploegen groot. Een ploeg is een maatstaf van TN die gebruikt wordt om aan te geven dat een bepaalde hoeveelheid rollen er acht uur over doet om verwerkt te worden in de slijperij. De gemiddelde buffervoorraad rollen die voor en na de harderij aanwezig zijn duren dus 56 uur om verwer</w:t>
-      </w:r>
-      <w:r>
-        <w:t>kt te worden door de slijperij.</w:t>
-      </w:r>
-    </w:p>
-    <w:p>
-      <w:pPr>
-        <w:ind w:left="0"/>
-      </w:pPr>
-    </w:p>
-    <w:p>
-      <w:pPr>
-        <w:pStyle w:val="Kop3"/>
-      </w:pPr>
-      <w:bookmarkStart w:id="37" w:name="_Toc515963229"/>
-      <w:r>
-        <w:t>Omstellingen</w:t>
+        <w:rPr>
+          <w:color w:val="auto"/>
+        </w:rPr>
+      </w:pPr>
+      <w:r>
+        <w:rPr>
+          <w:color w:val="auto"/>
+        </w:rPr>
+        <w:t>Bepaalde productielijnen kunnen meerdere verschillende producten produceren. Door een productielijn om te stellen kan er een ander product worden geproduceerd. Een omstelling kan echter uren duren. Het is daarom voor TN van groot belang dat het aantal omstellingen minimaal is.</w:t>
+      </w:r>
+    </w:p>
+    <w:p>
+      <w:pPr>
+        <w:rPr>
+          <w:color w:val="auto"/>
+        </w:rPr>
+      </w:pPr>
+    </w:p>
+    <w:p>
+      <w:pPr>
+        <w:pStyle w:val="Kop2"/>
+      </w:pPr>
+      <w:bookmarkStart w:id="37" w:name="_Ref515532009"/>
+      <w:bookmarkStart w:id="38" w:name="_Toc515963230"/>
+      <w:r>
+        <w:t>E</w:t>
+      </w:r>
+      <w:r>
+        <w:t>KB Manufacturing Intelligence</w:t>
       </w:r>
       <w:bookmarkEnd w:id="37"/>
-    </w:p>
-    <w:p>
-      <w:pPr>
-        <w:rPr>
-          <w:color w:val="auto"/>
-        </w:rPr>
-      </w:pPr>
-      <w:r>
-        <w:rPr>
-          <w:color w:val="auto"/>
-        </w:rPr>
-        <w:t>Bepaalde productielijnen kunnen meerdere verschillende producten produceren. Door een productielijn om te stellen kan er een ander product worden geproduceerd. Een omstelling kan echter uren duren. Het is daarom voor TN van groot belang dat het aantal omstellingen minimaal is.</w:t>
-      </w:r>
-    </w:p>
-    <w:p>
-      <w:pPr>
-        <w:rPr>
-          <w:color w:val="auto"/>
-        </w:rPr>
-      </w:pPr>
-    </w:p>
-    <w:p>
-      <w:pPr>
-        <w:pStyle w:val="Kop2"/>
-      </w:pPr>
-      <w:bookmarkStart w:id="38" w:name="_Ref515532009"/>
-      <w:bookmarkStart w:id="39" w:name="_Toc515963230"/>
-      <w:r>
-        <w:t>E</w:t>
-      </w:r>
-      <w:r>
-        <w:t>KB Manufacturing Intelligence</w:t>
-      </w:r>
       <w:bookmarkEnd w:id="38"/>
-      <w:bookmarkEnd w:id="39"/>
     </w:p>
     <w:p>
       <w:r>
@@ -11898,8 +11902,8 @@
       <w:pPr>
         <w:pStyle w:val="Kop3"/>
       </w:pPr>
-      <w:bookmarkStart w:id="40" w:name="_Ref515532222"/>
-      <w:bookmarkStart w:id="41" w:name="_Toc515963231"/>
+      <w:bookmarkStart w:id="39" w:name="_Ref515532222"/>
+      <w:bookmarkStart w:id="40" w:name="_Toc515963231"/>
       <w:r>
         <w:t xml:space="preserve">Overall Equipment </w:t>
       </w:r>
@@ -11907,8 +11911,8 @@
       <w:r>
         <w:t>Effectiveness</w:t>
       </w:r>
+      <w:bookmarkEnd w:id="39"/>
       <w:bookmarkEnd w:id="40"/>
-      <w:bookmarkEnd w:id="41"/>
       <w:proofErr w:type="spellEnd"/>
     </w:p>
     <w:p>
@@ -12155,14 +12159,14 @@
       <w:pPr>
         <w:pStyle w:val="Kop2"/>
       </w:pPr>
-      <w:bookmarkStart w:id="42" w:name="_Ref515532324"/>
-      <w:bookmarkStart w:id="43" w:name="_Toc515963232"/>
+      <w:bookmarkStart w:id="41" w:name="_Ref515532324"/>
+      <w:bookmarkStart w:id="42" w:name="_Toc515963232"/>
       <w:r>
         <w:lastRenderedPageBreak/>
         <w:t>Theory of Constraints</w:t>
       </w:r>
+      <w:bookmarkEnd w:id="41"/>
       <w:bookmarkEnd w:id="42"/>
-      <w:bookmarkEnd w:id="43"/>
     </w:p>
     <w:p>
       <w:r>
@@ -12324,8 +12328,8 @@
       <w:pPr>
         <w:pStyle w:val="Bijschrift"/>
       </w:pPr>
-      <w:bookmarkStart w:id="44" w:name="_Ref515955029"/>
-      <w:bookmarkStart w:id="45" w:name="_Toc515963252"/>
+      <w:bookmarkStart w:id="43" w:name="_Ref515955029"/>
+      <w:bookmarkStart w:id="44" w:name="_Toc515963252"/>
       <w:r>
         <w:t xml:space="preserve">Figuur </w:t>
       </w:r>
@@ -12337,11 +12341,11 @@
           <w:t>3</w:t>
         </w:r>
       </w:fldSimple>
+      <w:bookmarkEnd w:id="43"/>
+      <w:r>
+        <w:t>: De vijf focusstappen van TOC</w:t>
+      </w:r>
       <w:bookmarkEnd w:id="44"/>
-      <w:r>
-        <w:t>: De vijf focusstappen van TOC</w:t>
-      </w:r>
-      <w:bookmarkEnd w:id="45"/>
     </w:p>
     <w:p>
       <w:pPr>
@@ -12465,8 +12469,8 @@
       <w:pPr>
         <w:pStyle w:val="Bijschrift"/>
       </w:pPr>
-      <w:bookmarkStart w:id="46" w:name="_Ref515958363"/>
-      <w:bookmarkStart w:id="47" w:name="_Toc515963253"/>
+      <w:bookmarkStart w:id="45" w:name="_Ref515958363"/>
+      <w:bookmarkStart w:id="46" w:name="_Toc515963253"/>
       <w:r>
         <w:t xml:space="preserve">Figuur </w:t>
       </w:r>
@@ -12478,90 +12482,90 @@
           <w:t>4</w:t>
         </w:r>
       </w:fldSimple>
+      <w:bookmarkEnd w:id="45"/>
+      <w:r>
+        <w:t xml:space="preserve">: Agile software development </w:t>
+      </w:r>
+      <w:proofErr w:type="spellStart"/>
+      <w:r>
+        <w:t>cycle</w:t>
+      </w:r>
       <w:bookmarkEnd w:id="46"/>
-      <w:r>
-        <w:t xml:space="preserve">: Agile software development </w:t>
+      <w:proofErr w:type="spellEnd"/>
+    </w:p>
+    <w:p>
+      <w:pPr>
+        <w:ind w:left="0"/>
+      </w:pPr>
+      <w:r>
+        <w:rPr>
+          <w:i/>
+        </w:rPr>
+        <w:t xml:space="preserve">Noot. </w:t>
+      </w:r>
+      <w:r>
+        <w:t>Herdrukt van “</w:t>
       </w:r>
       <w:proofErr w:type="spellStart"/>
       <w:r>
-        <w:t>cycle</w:t>
+        <w:t>What</w:t>
+      </w:r>
+      <w:proofErr w:type="spellEnd"/>
+      <w:r>
+        <w:t xml:space="preserve"> Is </w:t>
+      </w:r>
+      <w:proofErr w:type="spellStart"/>
+      <w:r>
+        <w:t>the</w:t>
+      </w:r>
+      <w:proofErr w:type="spellEnd"/>
+      <w:r>
+        <w:t xml:space="preserve"> Software Development Life </w:t>
+      </w:r>
+      <w:proofErr w:type="spellStart"/>
+      <w:r>
+        <w:t>Cycle</w:t>
+      </w:r>
+      <w:proofErr w:type="spellEnd"/>
+      <w:r>
+        <w:t xml:space="preserve">?”, door </w:t>
+      </w:r>
+      <w:proofErr w:type="spellStart"/>
+      <w:r>
+        <w:t>Hussung</w:t>
+      </w:r>
+      <w:proofErr w:type="spellEnd"/>
+      <w:r>
+        <w:t xml:space="preserve">, T., (2016, 10 maart). Geraadpleegd van </w:t>
+      </w:r>
+      <w:r>
+        <w:t>https://online.husson.edu/software-development-cycle/</w:t>
+      </w:r>
+    </w:p>
+    <w:p/>
+    <w:p>
+      <w:r>
+        <w:t>Stap drie, het ondergeschikt maken van alle andere schakels aan de eisen van de zwakste schakel. Anders gezegd, alle andere schakels helpen de zwakste schakel. In de software development cyclus zou dit kunnen worden bereikt door de SCRUM-projecttechniek toe te passen waarbij scrummeetings centraal staan. Ook wordt hiermee stap vier van TOC toegepast, het doorbreken of versterken van de zwakste schakel. Volgens Goldratt en Cox (2007) kan de doorlooptijd worden verminderd door het werk op te delen in stukken; sprints in deze context.</w:t>
+      </w:r>
+    </w:p>
+    <w:p>
+      <w:r>
+        <w:t xml:space="preserve">Tot slot worden alle stappen herhaalt voor de nieuwe constraint die is ontstaan. Het zou kunnen zijn dat de analyse-fase </w:t>
+      </w:r>
+      <w:r>
+        <w:t>in het slop is geraakt omdat de focus volledig op de implementatie-fase is gericht. Wel moet er worden voorkomen dat er inertie optreedt, oftewel dat er altijd volgens een vaste werkwijze wordt gewerkt en invloeden van buitenaf geen effect hebben hierop. Een organisatie moet altijd rekening blijven houden met haar klanten en de werkwijze hierop aanpassen.</w:t>
+      </w:r>
+    </w:p>
+    <w:p/>
+    <w:p>
+      <w:pPr>
+        <w:pStyle w:val="Kop3"/>
+      </w:pPr>
+      <w:bookmarkStart w:id="47" w:name="_Toc515963233"/>
+      <w:r>
+        <w:t>Overeenkomsten met LEAN</w:t>
       </w:r>
       <w:bookmarkEnd w:id="47"/>
-      <w:proofErr w:type="spellEnd"/>
-    </w:p>
-    <w:p>
-      <w:pPr>
-        <w:ind w:left="0"/>
-      </w:pPr>
-      <w:r>
-        <w:rPr>
-          <w:i/>
-        </w:rPr>
-        <w:t xml:space="preserve">Noot. </w:t>
-      </w:r>
-      <w:r>
-        <w:t>Herdrukt van “</w:t>
-      </w:r>
-      <w:proofErr w:type="spellStart"/>
-      <w:r>
-        <w:t>What</w:t>
-      </w:r>
-      <w:proofErr w:type="spellEnd"/>
-      <w:r>
-        <w:t xml:space="preserve"> Is </w:t>
-      </w:r>
-      <w:proofErr w:type="spellStart"/>
-      <w:r>
-        <w:t>the</w:t>
-      </w:r>
-      <w:proofErr w:type="spellEnd"/>
-      <w:r>
-        <w:t xml:space="preserve"> Software Development Life </w:t>
-      </w:r>
-      <w:proofErr w:type="spellStart"/>
-      <w:r>
-        <w:t>Cycle</w:t>
-      </w:r>
-      <w:proofErr w:type="spellEnd"/>
-      <w:r>
-        <w:t xml:space="preserve">?”, door </w:t>
-      </w:r>
-      <w:proofErr w:type="spellStart"/>
-      <w:r>
-        <w:t>Hussung</w:t>
-      </w:r>
-      <w:proofErr w:type="spellEnd"/>
-      <w:r>
-        <w:t xml:space="preserve">, T., (2016, 10 maart). Geraadpleegd van </w:t>
-      </w:r>
-      <w:r>
-        <w:t>https://online.husson.edu/software-development-cycle/</w:t>
-      </w:r>
-    </w:p>
-    <w:p/>
-    <w:p>
-      <w:r>
-        <w:t>Stap drie, het ondergeschikt maken van alle andere schakels aan de eisen van de zwakste schakel. Anders gezegd, alle andere schakels helpen de zwakste schakel. In de software development cyclus zou dit kunnen worden bereikt door de SCRUM-projecttechniek toe te passen waarbij scrummeetings centraal staan. Ook wordt hiermee stap vier van TOC toegepast, het doorbreken of versterken van de zwakste schakel. Volgens Goldratt en Cox (2007) kan de doorlooptijd worden verminderd door het werk op te delen in stukken; sprints in deze context.</w:t>
-      </w:r>
-    </w:p>
-    <w:p>
-      <w:r>
-        <w:t xml:space="preserve">Tot slot worden alle stappen herhaalt voor de nieuwe constraint die is ontstaan. Het zou kunnen zijn dat de analyse-fase </w:t>
-      </w:r>
-      <w:r>
-        <w:t>in het slop is geraakt omdat de focus volledig op de implementatie-fase is gericht. Wel moet er worden voorkomen dat er inertie optreedt, oftewel dat er altijd volgens een vaste werkwijze wordt gewerkt en invloeden van buitenaf geen effect hebben hierop. Een organisatie moet altijd rekening blijven houden met haar klanten en de werkwijze hierop aanpassen.</w:t>
-      </w:r>
-    </w:p>
-    <w:p/>
-    <w:p>
-      <w:pPr>
-        <w:pStyle w:val="Kop3"/>
-      </w:pPr>
-      <w:bookmarkStart w:id="48" w:name="_Toc515963233"/>
-      <w:r>
-        <w:t>Overeenkomsten met LEAN</w:t>
-      </w:r>
-      <w:bookmarkEnd w:id="48"/>
     </w:p>
     <w:p>
       <w:r>
@@ -12667,8 +12671,8 @@
       <w:pPr>
         <w:pStyle w:val="Bijschrift"/>
       </w:pPr>
-      <w:bookmarkStart w:id="49" w:name="_Ref515962329"/>
-      <w:bookmarkStart w:id="50" w:name="_Toc515963254"/>
+      <w:bookmarkStart w:id="48" w:name="_Ref515962329"/>
+      <w:bookmarkStart w:id="49" w:name="_Toc515963254"/>
       <w:r>
         <w:t xml:space="preserve">Figuur </w:t>
       </w:r>
@@ -12680,11 +12684,11 @@
           <w:t>5</w:t>
         </w:r>
       </w:fldSimple>
+      <w:bookmarkEnd w:id="48"/>
+      <w:r>
+        <w:t>: De vijf fasen van LEAN</w:t>
+      </w:r>
       <w:bookmarkEnd w:id="49"/>
-      <w:r>
-        <w:t>: De vijf fasen van LEAN</w:t>
-      </w:r>
-      <w:bookmarkEnd w:id="50"/>
     </w:p>
     <w:p>
       <w:pPr>
@@ -12820,44 +12824,44 @@
       <w:pPr>
         <w:pStyle w:val="Kop2"/>
       </w:pPr>
-      <w:bookmarkStart w:id="51" w:name="_Ref515532123"/>
-      <w:bookmarkStart w:id="52" w:name="_Toc515963234"/>
+      <w:bookmarkStart w:id="50" w:name="_Ref515532123"/>
+      <w:bookmarkStart w:id="51" w:name="_Toc515963234"/>
       <w:r>
         <w:t>Machine Learning</w:t>
       </w:r>
+      <w:bookmarkEnd w:id="50"/>
       <w:bookmarkEnd w:id="51"/>
+    </w:p>
+    <w:p>
+      <w:r>
+        <w:t xml:space="preserve">ML is een tak van Artificial Intelligence </w:t>
+      </w:r>
+      <w:r>
+        <w:t xml:space="preserve">die gebruikt is om </w:t>
+      </w:r>
+      <w:r>
+        <w:t>TOC</w:t>
+      </w:r>
+      <w:r>
+        <w:t xml:space="preserve"> te implementeren in EMI. ML wordt al sinds de jaren vijftig gebruikt en is sindsdien uitgegroeid tot een onmisbare technologie </w:t>
+      </w:r>
+      <w:r>
+        <w:t>voor techgiganten als Google, Microsoft en Apple.</w:t>
+      </w:r>
+    </w:p>
+    <w:p/>
+    <w:p>
+      <w:pPr>
+        <w:pStyle w:val="Kop3"/>
+      </w:pPr>
+      <w:bookmarkStart w:id="52" w:name="_Toc515963235"/>
+      <w:r>
+        <w:t xml:space="preserve">De </w:t>
+      </w:r>
+      <w:r>
+        <w:t>perceptron</w:t>
+      </w:r>
       <w:bookmarkEnd w:id="52"/>
-    </w:p>
-    <w:p>
-      <w:r>
-        <w:t xml:space="preserve">ML is een tak van Artificial Intelligence </w:t>
-      </w:r>
-      <w:r>
-        <w:t xml:space="preserve">die gebruikt is om </w:t>
-      </w:r>
-      <w:r>
-        <w:t>TOC</w:t>
-      </w:r>
-      <w:r>
-        <w:t xml:space="preserve"> te implementeren in EMI. ML wordt al sinds de jaren vijftig gebruikt en is sindsdien uitgegroeid tot een onmisbare technologie </w:t>
-      </w:r>
-      <w:r>
-        <w:t>voor techgiganten als Google, Microsoft en Apple.</w:t>
-      </w:r>
-    </w:p>
-    <w:p/>
-    <w:p>
-      <w:pPr>
-        <w:pStyle w:val="Kop3"/>
-      </w:pPr>
-      <w:bookmarkStart w:id="53" w:name="_Toc515963235"/>
-      <w:r>
-        <w:t xml:space="preserve">De </w:t>
-      </w:r>
-      <w:r>
-        <w:t>perceptron</w:t>
-      </w:r>
-      <w:bookmarkEnd w:id="53"/>
     </w:p>
     <w:p>
       <w:r>
@@ -12973,8 +12977,8 @@
       <w:pPr>
         <w:pStyle w:val="Bijschrift"/>
       </w:pPr>
-      <w:bookmarkStart w:id="54" w:name="_Ref515359422"/>
-      <w:bookmarkStart w:id="55" w:name="_Toc515963255"/>
+      <w:bookmarkStart w:id="53" w:name="_Ref515359422"/>
+      <w:bookmarkStart w:id="54" w:name="_Toc515963255"/>
       <w:r>
         <w:t xml:space="preserve">Figuur </w:t>
       </w:r>
@@ -12986,11 +12990,11 @@
           <w:t>6</w:t>
         </w:r>
       </w:fldSimple>
+      <w:bookmarkEnd w:id="53"/>
+      <w:r>
+        <w:t>: Perceptron</w:t>
+      </w:r>
       <w:bookmarkEnd w:id="54"/>
-      <w:r>
-        <w:t>: Perceptron</w:t>
-      </w:r>
-      <w:bookmarkEnd w:id="55"/>
     </w:p>
     <w:p>
       <w:pPr>
@@ -13084,9 +13088,9 @@
       <w:pPr>
         <w:pStyle w:val="Bijschrift"/>
       </w:pPr>
-      <w:bookmarkStart w:id="56" w:name="_Ref515363838"/>
-      <w:bookmarkStart w:id="57" w:name="_Ref515363831"/>
-      <w:bookmarkStart w:id="58" w:name="_Toc515963256"/>
+      <w:bookmarkStart w:id="55" w:name="_Ref515363838"/>
+      <w:bookmarkStart w:id="56" w:name="_Ref515363831"/>
+      <w:bookmarkStart w:id="57" w:name="_Toc515963256"/>
       <w:r>
         <w:t xml:space="preserve">Figuur </w:t>
       </w:r>
@@ -13098,12 +13102,12 @@
           <w:t>7</w:t>
         </w:r>
       </w:fldSimple>
+      <w:bookmarkEnd w:id="55"/>
+      <w:r>
+        <w:t>: Perceptron output formule</w:t>
+      </w:r>
       <w:bookmarkEnd w:id="56"/>
-      <w:r>
-        <w:t>: Perceptron output formule</w:t>
-      </w:r>
       <w:bookmarkEnd w:id="57"/>
-      <w:bookmarkEnd w:id="58"/>
     </w:p>
     <w:p>
       <w:pPr>
@@ -13216,11 +13220,11 @@
       <w:pPr>
         <w:pStyle w:val="Kop3"/>
       </w:pPr>
-      <w:bookmarkStart w:id="59" w:name="_Toc515963236"/>
+      <w:bookmarkStart w:id="58" w:name="_Toc515963236"/>
       <w:r>
         <w:t>Neural Networks</w:t>
       </w:r>
-      <w:bookmarkEnd w:id="59"/>
+      <w:bookmarkEnd w:id="58"/>
     </w:p>
     <w:p>
       <w:r>
@@ -13318,8 +13322,8 @@
       <w:pPr>
         <w:pStyle w:val="Bijschrift"/>
       </w:pPr>
-      <w:bookmarkStart w:id="60" w:name="_Ref515459812"/>
-      <w:bookmarkStart w:id="61" w:name="_Toc515963257"/>
+      <w:bookmarkStart w:id="59" w:name="_Ref515459812"/>
+      <w:bookmarkStart w:id="60" w:name="_Toc515963257"/>
       <w:r>
         <w:t xml:space="preserve">Figuur </w:t>
       </w:r>
@@ -13331,11 +13335,11 @@
           <w:t>8</w:t>
         </w:r>
       </w:fldSimple>
+      <w:bookmarkEnd w:id="59"/>
+      <w:r>
+        <w:t>: Neural Network</w:t>
+      </w:r>
       <w:bookmarkEnd w:id="60"/>
-      <w:r>
-        <w:t>: Neural Network</w:t>
-      </w:r>
-      <w:bookmarkEnd w:id="61"/>
     </w:p>
     <w:p>
       <w:pPr>
@@ -13455,11 +13459,11 @@
       <w:pPr>
         <w:pStyle w:val="Kop3"/>
       </w:pPr>
-      <w:bookmarkStart w:id="62" w:name="_Toc515963237"/>
+      <w:bookmarkStart w:id="61" w:name="_Toc515963237"/>
       <w:r>
         <w:t>Activation Functions</w:t>
       </w:r>
-      <w:bookmarkEnd w:id="62"/>
+      <w:bookmarkEnd w:id="61"/>
     </w:p>
     <w:p>
       <w:r>
@@ -13614,8 +13618,8 @@
       <w:pPr>
         <w:pStyle w:val="Bijschrift"/>
       </w:pPr>
-      <w:bookmarkStart w:id="63" w:name="_Ref515461170"/>
-      <w:bookmarkStart w:id="64" w:name="_Toc515963258"/>
+      <w:bookmarkStart w:id="62" w:name="_Ref515461170"/>
+      <w:bookmarkStart w:id="63" w:name="_Toc515963258"/>
       <w:r>
         <w:t xml:space="preserve">Figuur </w:t>
       </w:r>
@@ -13627,11 +13631,11 @@
           <w:t>9</w:t>
         </w:r>
       </w:fldSimple>
+      <w:bookmarkEnd w:id="62"/>
+      <w:r>
+        <w:t>: Standaard sigmoïd formule</w:t>
+      </w:r>
       <w:bookmarkEnd w:id="63"/>
-      <w:r>
-        <w:t>: Standaard sigmoïd formule</w:t>
-      </w:r>
-      <w:bookmarkEnd w:id="64"/>
     </w:p>
     <w:p>
       <w:r>
@@ -13701,8 +13705,8 @@
       <w:pPr>
         <w:pStyle w:val="Bijschrift"/>
       </w:pPr>
-      <w:bookmarkStart w:id="65" w:name="_Ref515461645"/>
-      <w:bookmarkStart w:id="66" w:name="_Toc515963259"/>
+      <w:bookmarkStart w:id="64" w:name="_Ref515461645"/>
+      <w:bookmarkStart w:id="65" w:name="_Toc515963259"/>
       <w:r>
         <w:t xml:space="preserve">Figuur </w:t>
       </w:r>
@@ -13714,11 +13718,11 @@
           <w:t>10</w:t>
         </w:r>
       </w:fldSimple>
+      <w:bookmarkEnd w:id="64"/>
+      <w:r>
+        <w:t>: Plot van de sigmoïd formule</w:t>
+      </w:r>
       <w:bookmarkEnd w:id="65"/>
-      <w:r>
-        <w:t>: Plot van de sigmoïd formule</w:t>
-      </w:r>
-      <w:bookmarkEnd w:id="66"/>
     </w:p>
     <w:p>
       <w:pPr>
@@ -13854,8 +13858,8 @@
       <w:pPr>
         <w:pStyle w:val="Bijschrift"/>
       </w:pPr>
-      <w:bookmarkStart w:id="67" w:name="_Ref515463099"/>
-      <w:bookmarkStart w:id="68" w:name="_Toc515963260"/>
+      <w:bookmarkStart w:id="66" w:name="_Ref515463099"/>
+      <w:bookmarkStart w:id="67" w:name="_Toc515963260"/>
       <w:r>
         <w:t xml:space="preserve">Figuur </w:t>
       </w:r>
@@ -13867,17 +13871,17 @@
           <w:t>11</w:t>
         </w:r>
       </w:fldSimple>
+      <w:bookmarkEnd w:id="66"/>
+      <w:r>
+        <w:t xml:space="preserve">: Plot van de </w:t>
+      </w:r>
+      <w:r>
+        <w:t xml:space="preserve">standaard </w:t>
+      </w:r>
+      <w:r>
+        <w:t>ReLU</w:t>
+      </w:r>
       <w:bookmarkEnd w:id="67"/>
-      <w:r>
-        <w:t xml:space="preserve">: Plot van de </w:t>
-      </w:r>
-      <w:r>
-        <w:t xml:space="preserve">standaard </w:t>
-      </w:r>
-      <w:r>
-        <w:t>ReLU</w:t>
-      </w:r>
-      <w:bookmarkEnd w:id="68"/>
     </w:p>
     <w:p>
       <w:pPr>
@@ -14063,8 +14067,8 @@
       <w:pPr>
         <w:pStyle w:val="Bijschrift"/>
       </w:pPr>
-      <w:bookmarkStart w:id="69" w:name="_Ref515524324"/>
-      <w:bookmarkStart w:id="70" w:name="_Toc515963261"/>
+      <w:bookmarkStart w:id="68" w:name="_Ref515524324"/>
+      <w:bookmarkStart w:id="69" w:name="_Toc515963261"/>
       <w:r>
         <w:t xml:space="preserve">Figuur </w:t>
       </w:r>
@@ -14076,11 +14080,11 @@
           <w:t>12</w:t>
         </w:r>
       </w:fldSimple>
+      <w:bookmarkEnd w:id="68"/>
+      <w:r>
+        <w:t>: Plot van de leaky ReLU</w:t>
+      </w:r>
       <w:bookmarkEnd w:id="69"/>
-      <w:r>
-        <w:t>: Plot van de leaky ReLU</w:t>
-      </w:r>
-      <w:bookmarkEnd w:id="70"/>
     </w:p>
     <w:p>
       <w:pPr>
@@ -14252,13 +14256,13 @@
           <w:noProof/>
         </w:rPr>
       </w:pPr>
-      <w:bookmarkStart w:id="71" w:name="_Ref515526435"/>
-      <w:bookmarkStart w:id="72" w:name="_Toc515963238"/>
+      <w:bookmarkStart w:id="70" w:name="_Ref515526435"/>
+      <w:bookmarkStart w:id="71" w:name="_Toc515963238"/>
       <w:r>
         <w:t>Genetic algorithms</w:t>
       </w:r>
+      <w:bookmarkEnd w:id="70"/>
       <w:bookmarkEnd w:id="71"/>
-      <w:bookmarkEnd w:id="72"/>
     </w:p>
     <w:p>
       <w:r>
@@ -14419,8 +14423,8 @@
       <w:pPr>
         <w:pStyle w:val="Bijschrift"/>
       </w:pPr>
-      <w:bookmarkStart w:id="73" w:name="_Ref515527414"/>
-      <w:bookmarkStart w:id="74" w:name="_Toc515963262"/>
+      <w:bookmarkStart w:id="72" w:name="_Ref515527414"/>
+      <w:bookmarkStart w:id="73" w:name="_Toc515963262"/>
       <w:r>
         <w:t xml:space="preserve">Figuur </w:t>
       </w:r>
@@ -14432,11 +14436,11 @@
           <w:t>13</w:t>
         </w:r>
       </w:fldSimple>
+      <w:bookmarkEnd w:id="72"/>
+      <w:r>
+        <w:t>: Basis structuur en terminologie van GA's</w:t>
+      </w:r>
       <w:bookmarkEnd w:id="73"/>
-      <w:r>
-        <w:t>: Basis structuur en terminologie van GA's</w:t>
-      </w:r>
-      <w:bookmarkEnd w:id="74"/>
     </w:p>
     <w:p>
       <w:pPr>
@@ -14490,13 +14494,13 @@
           <w:noProof/>
         </w:rPr>
       </w:pPr>
-      <w:bookmarkStart w:id="75" w:name="_Ref515531939"/>
-      <w:bookmarkStart w:id="76" w:name="_Toc515963239"/>
+      <w:bookmarkStart w:id="74" w:name="_Ref515531939"/>
+      <w:bookmarkStart w:id="75" w:name="_Toc515963239"/>
       <w:r>
         <w:t>Neuro Evolution of Augmenting Topologies</w:t>
       </w:r>
+      <w:bookmarkEnd w:id="74"/>
       <w:bookmarkEnd w:id="75"/>
-      <w:bookmarkEnd w:id="76"/>
     </w:p>
     <w:p>
       <w:r>
@@ -14622,8 +14626,8 @@
       <w:pPr>
         <w:pStyle w:val="Bijschrift"/>
       </w:pPr>
-      <w:bookmarkStart w:id="77" w:name="_Ref515530521"/>
-      <w:bookmarkStart w:id="78" w:name="_Toc515963263"/>
+      <w:bookmarkStart w:id="76" w:name="_Ref515530521"/>
+      <w:bookmarkStart w:id="77" w:name="_Toc515963263"/>
       <w:r>
         <w:t xml:space="preserve">Figuur </w:t>
       </w:r>
@@ -14635,11 +14639,11 @@
           <w:t>14</w:t>
         </w:r>
       </w:fldSimple>
+      <w:bookmarkEnd w:id="76"/>
+      <w:r>
+        <w:t>: Aanvullende mutatiemogelijkheden van het NEAT algoritme</w:t>
+      </w:r>
       <w:bookmarkEnd w:id="77"/>
-      <w:r>
-        <w:t>: Aanvullende mutatiemogelijkheden van het NEAT algoritme</w:t>
-      </w:r>
-      <w:bookmarkEnd w:id="78"/>
     </w:p>
     <w:p>
       <w:pPr>
@@ -14679,12 +14683,12 @@
       <w:pPr>
         <w:pStyle w:val="Kop1"/>
       </w:pPr>
-      <w:bookmarkStart w:id="79" w:name="_Toc515963240"/>
+      <w:bookmarkStart w:id="78" w:name="_Toc515963240"/>
       <w:r>
         <w:lastRenderedPageBreak/>
         <w:t>Onderzoek</w:t>
       </w:r>
-      <w:bookmarkEnd w:id="79"/>
+      <w:bookmarkEnd w:id="78"/>
     </w:p>
     <w:p>
       <w:r>
@@ -14708,63 +14712,63 @@
       <w:pPr>
         <w:pStyle w:val="Kop2"/>
       </w:pPr>
-      <w:bookmarkStart w:id="80" w:name="_Toc515963241"/>
+      <w:bookmarkStart w:id="79" w:name="_Toc515963241"/>
       <w:r>
         <w:t>Data onderzoek</w:t>
       </w:r>
+      <w:bookmarkEnd w:id="79"/>
+    </w:p>
+    <w:p>
+      <w:r>
+        <w:t>Om te kunnen simuleren is er allereerst data over de rollenfabriek van TN nodig. Deze data zou uit EMI, maar ook uit externe bronnen kunnen komen. De eerste deelvraa</w:t>
+      </w:r>
+      <w:r>
+        <w:t>g van dit onderzoek luidt</w:t>
+      </w:r>
+      <w:r>
+        <w:t>:</w:t>
+      </w:r>
+    </w:p>
+    <w:p/>
+    <w:p>
+      <w:pPr>
+        <w:jc w:val="center"/>
+      </w:pPr>
+      <w:r>
+        <w:rPr>
+          <w:i/>
+        </w:rPr>
+        <w:t xml:space="preserve">Welke </w:t>
+      </w:r>
+      <w:r>
+        <w:rPr>
+          <w:i/>
+        </w:rPr>
+        <w:t>data uit EMI en externe data zijn</w:t>
+      </w:r>
+      <w:r>
+        <w:rPr>
+          <w:i/>
+        </w:rPr>
+        <w:t xml:space="preserve"> er nodig</w:t>
+      </w:r>
+      <w:r>
+        <w:rPr>
+          <w:i/>
+        </w:rPr>
+        <w:t xml:space="preserve"> om realistische simulaties uit te kunnen voeren?</w:t>
+      </w:r>
+    </w:p>
+    <w:p/>
+    <w:p>
+      <w:pPr>
+        <w:pStyle w:val="Kop3"/>
+      </w:pPr>
+      <w:bookmarkStart w:id="80" w:name="_Toc515963242"/>
+      <w:r>
+        <w:t>Basis gegevens</w:t>
+      </w:r>
       <w:bookmarkEnd w:id="80"/>
-    </w:p>
-    <w:p>
-      <w:r>
-        <w:t>Om te kunnen simuleren is er allereerst data over de rollenfabriek van TN nodig. Deze data zou uit EMI, maar ook uit externe bronnen kunnen komen. De eerste deelvraa</w:t>
-      </w:r>
-      <w:r>
-        <w:t>g van dit onderzoek luidt</w:t>
-      </w:r>
-      <w:r>
-        <w:t>:</w:t>
-      </w:r>
-    </w:p>
-    <w:p/>
-    <w:p>
-      <w:pPr>
-        <w:jc w:val="center"/>
-      </w:pPr>
-      <w:r>
-        <w:rPr>
-          <w:i/>
-        </w:rPr>
-        <w:t xml:space="preserve">Welke </w:t>
-      </w:r>
-      <w:r>
-        <w:rPr>
-          <w:i/>
-        </w:rPr>
-        <w:t>data uit EMI en externe data zijn</w:t>
-      </w:r>
-      <w:r>
-        <w:rPr>
-          <w:i/>
-        </w:rPr>
-        <w:t xml:space="preserve"> er nodig</w:t>
-      </w:r>
-      <w:r>
-        <w:rPr>
-          <w:i/>
-        </w:rPr>
-        <w:t xml:space="preserve"> om realistische simulaties uit te kunnen voeren?</w:t>
-      </w:r>
-    </w:p>
-    <w:p/>
-    <w:p>
-      <w:pPr>
-        <w:pStyle w:val="Kop3"/>
-      </w:pPr>
-      <w:bookmarkStart w:id="81" w:name="_Toc515963242"/>
-      <w:r>
-        <w:t>Basis gegevens</w:t>
-      </w:r>
-      <w:bookmarkEnd w:id="81"/>
     </w:p>
     <w:p>
       <w:r>
@@ -14883,14 +14887,14 @@
       <w:pPr>
         <w:pStyle w:val="Kop3"/>
       </w:pPr>
-      <w:bookmarkStart w:id="82" w:name="_Toc515963243"/>
+      <w:bookmarkStart w:id="81" w:name="_Toc515963243"/>
       <w:r>
         <w:t>Data uit E</w:t>
       </w:r>
       <w:r>
         <w:t>KB Manufacturing Intelligence</w:t>
       </w:r>
-      <w:bookmarkEnd w:id="82"/>
+      <w:bookmarkEnd w:id="81"/>
     </w:p>
     <w:p>
       <w:pPr>
@@ -15098,8 +15102,8 @@
       <w:pPr>
         <w:pStyle w:val="Bijschrift"/>
       </w:pPr>
-      <w:bookmarkStart w:id="83" w:name="_Ref514938618"/>
-      <w:bookmarkStart w:id="84" w:name="_Toc515963264"/>
+      <w:bookmarkStart w:id="82" w:name="_Ref514938618"/>
+      <w:bookmarkStart w:id="83" w:name="_Toc515963264"/>
       <w:r>
         <w:t xml:space="preserve">Figuur </w:t>
       </w:r>
@@ -15111,40 +15115,40 @@
           <w:t>15</w:t>
         </w:r>
       </w:fldSimple>
+      <w:bookmarkEnd w:id="82"/>
+      <w:r>
+        <w:t>: EMI database diagram</w:t>
+      </w:r>
       <w:bookmarkEnd w:id="83"/>
-      <w:r>
-        <w:t>: EMI database diagram</w:t>
+    </w:p>
+    <w:p>
+      <w:pPr>
+        <w:ind w:left="0"/>
+      </w:pPr>
+      <w:r>
+        <w:rPr>
+          <w:i/>
+        </w:rPr>
+        <w:t xml:space="preserve">Noot. </w:t>
+      </w:r>
+      <w:r>
+        <w:t>Aangepast van “EMI database diagram”, door EKB, 2018, 1 februari. Geraadpleegd van EMI database</w:t>
+      </w:r>
+    </w:p>
+    <w:p>
+      <w:pPr>
+        <w:ind w:left="0"/>
+      </w:pPr>
+    </w:p>
+    <w:p>
+      <w:pPr>
+        <w:pStyle w:val="Kop3"/>
+      </w:pPr>
+      <w:bookmarkStart w:id="84" w:name="_Toc515963244"/>
+      <w:r>
+        <w:t>Externe data</w:t>
       </w:r>
       <w:bookmarkEnd w:id="84"/>
-    </w:p>
-    <w:p>
-      <w:pPr>
-        <w:ind w:left="0"/>
-      </w:pPr>
-      <w:r>
-        <w:rPr>
-          <w:i/>
-        </w:rPr>
-        <w:t xml:space="preserve">Noot. </w:t>
-      </w:r>
-      <w:r>
-        <w:t>Aangepast van “EMI database diagram”, door EKB, 2018, 1 februari. Geraadpleegd van EMI database</w:t>
-      </w:r>
-    </w:p>
-    <w:p>
-      <w:pPr>
-        <w:ind w:left="0"/>
-      </w:pPr>
-    </w:p>
-    <w:p>
-      <w:pPr>
-        <w:pStyle w:val="Kop3"/>
-      </w:pPr>
-      <w:bookmarkStart w:id="85" w:name="_Toc515963244"/>
-      <w:r>
-        <w:t>Externe data</w:t>
-      </w:r>
-      <w:bookmarkEnd w:id="85"/>
     </w:p>
     <w:p>
       <w:pPr>
@@ -15180,11 +15184,11 @@
       <w:pPr>
         <w:pStyle w:val="Kop3"/>
       </w:pPr>
-      <w:bookmarkStart w:id="86" w:name="_Toc515963245"/>
+      <w:bookmarkStart w:id="85" w:name="_Toc515963245"/>
       <w:r>
         <w:t>Conclusie</w:t>
       </w:r>
-      <w:bookmarkEnd w:id="86"/>
+      <w:bookmarkEnd w:id="85"/>
     </w:p>
     <w:p>
       <w:pPr>
@@ -15222,84 +15226,84 @@
       <w:pPr>
         <w:pStyle w:val="Kop2"/>
       </w:pPr>
-      <w:bookmarkStart w:id="87" w:name="_Toc515963246"/>
+      <w:bookmarkStart w:id="86" w:name="_Toc515963246"/>
       <w:r>
         <w:lastRenderedPageBreak/>
         <w:t>Simulatie onderzoek</w:t>
       </w:r>
+      <w:bookmarkEnd w:id="86"/>
+    </w:p>
+    <w:p>
+      <w:r>
+        <w:t xml:space="preserve">Nu de data </w:t>
+      </w:r>
+      <w:r>
+        <w:t>bekend is kan er worden nagedacht over het simuleren zelf. De resultaten van de ML algoritmes zijn afhankelijk van de kwaliteit van de simulatie. De tweede deelvraag is:</w:t>
+      </w:r>
+    </w:p>
+    <w:p/>
+    <w:p>
+      <w:pPr>
+        <w:jc w:val="center"/>
+        <w:rPr>
+          <w:i/>
+        </w:rPr>
+      </w:pPr>
+      <w:r>
+        <w:rPr>
+          <w:i/>
+        </w:rPr>
+        <w:t>Hoe kunnen de simulaties gebaseerd worden op de werkelijkheid met de beschikbare data?</w:t>
+      </w:r>
+    </w:p>
+    <w:p/>
+    <w:p>
+      <w:pPr>
+        <w:pStyle w:val="Kop3"/>
+      </w:pPr>
+      <w:bookmarkStart w:id="87" w:name="_Toc515963247"/>
+      <w:r>
+        <w:t>Rollenfabriek van Tsubaki Nak</w:t>
+      </w:r>
+      <w:r>
+        <w:t>a</w:t>
+      </w:r>
+      <w:r>
+        <w:t>shima</w:t>
+      </w:r>
       <w:bookmarkEnd w:id="87"/>
     </w:p>
     <w:p>
       <w:r>
-        <w:t xml:space="preserve">Nu de data </w:t>
-      </w:r>
-      <w:r>
-        <w:t>bekend is kan er worden nagedacht over het simuleren zelf. De resultaten van de ML algoritmes zijn afhankelijk van de kwaliteit van de simulatie. De tweede deelvraag is:</w:t>
+        <w:t xml:space="preserve">Uit een gesprek met de LEAN manager en tevens contactpersoon van TN is gebleken dat </w:t>
+      </w:r>
+      <w:r>
+        <w:t xml:space="preserve">niet alle producten door de harderij van de rollenfabriek gaan, maar dat sommigen bij een extern bedrijf worden gehard (G. Bargeman, persoonlijke communicatie, 17 mei 2018). Bij producten waarvan de naam begint met “RT” en later in de naam “HA” of “HN” bevat duurt dit extern harden </w:t>
+      </w:r>
+      <w:r>
+        <w:t>gemiddeld 4,5 week. Alle andere producten die extern worden gehard doen er een week over.</w:t>
+      </w:r>
+    </w:p>
+    <w:p>
+      <w:r>
+        <w:t>In het geval dat producten extern worden gehard is er in de EMI database geen data beschikbaar over het harden van deze producten, dus zal er in de simulaties uit moeten worden gegaan van deze gemiddelde tijden.</w:t>
+      </w:r>
+    </w:p>
+    <w:p>
+      <w:r>
+        <w:t>Ook zijn er producten die niet door de slijperij van de rollenfabriek hoeven, maar direct na het harden verkocht kunnen worden. De namen van deze producten beginnen allemaal met “RQ”.</w:t>
       </w:r>
     </w:p>
     <w:p/>
     <w:p>
       <w:pPr>
-        <w:jc w:val="center"/>
-        <w:rPr>
-          <w:i/>
-        </w:rPr>
-      </w:pPr>
-      <w:r>
-        <w:rPr>
-          <w:i/>
-        </w:rPr>
-        <w:t>Hoe kunnen de simulaties gebaseerd worden op de werkelijkheid met de beschikbare data?</w:t>
-      </w:r>
-    </w:p>
-    <w:p/>
-    <w:p>
-      <w:pPr>
         <w:pStyle w:val="Kop3"/>
       </w:pPr>
-      <w:bookmarkStart w:id="88" w:name="_Toc515963247"/>
-      <w:r>
-        <w:t>Rollenfabriek van Tsubaki Nak</w:t>
-      </w:r>
-      <w:r>
-        <w:t>a</w:t>
-      </w:r>
-      <w:r>
-        <w:t>shima</w:t>
+      <w:bookmarkStart w:id="88" w:name="_Toc515963248"/>
+      <w:r>
+        <w:t>Simulatie software</w:t>
       </w:r>
       <w:bookmarkEnd w:id="88"/>
-    </w:p>
-    <w:p>
-      <w:r>
-        <w:t xml:space="preserve">Uit een gesprek met de LEAN manager en tevens contactpersoon van TN is gebleken dat </w:t>
-      </w:r>
-      <w:r>
-        <w:t xml:space="preserve">niet alle producten door de harderij van de rollenfabriek gaan, maar dat sommigen bij een extern bedrijf worden gehard (G. Bargeman, persoonlijke communicatie, 17 mei 2018). Bij producten waarvan de naam begint met “RT” en later in de naam “HA” of “HN” bevat duurt dit extern harden </w:t>
-      </w:r>
-      <w:r>
-        <w:t>gemiddeld 4,5 week. Alle andere producten die extern worden gehard doen er een week over.</w:t>
-      </w:r>
-    </w:p>
-    <w:p>
-      <w:r>
-        <w:t>In het geval dat producten extern worden gehard is er in de EMI database geen data beschikbaar over het harden van deze producten, dus zal er in de simulaties uit moeten worden gegaan van deze gemiddelde tijden.</w:t>
-      </w:r>
-    </w:p>
-    <w:p>
-      <w:r>
-        <w:t>Ook zijn er producten die niet door de slijperij van de rollenfabriek hoeven, maar direct na het harden verkocht kunnen worden. De namen van deze producten beginnen allemaal met “RQ”.</w:t>
-      </w:r>
-    </w:p>
-    <w:p/>
-    <w:p>
-      <w:pPr>
-        <w:pStyle w:val="Kop3"/>
-      </w:pPr>
-      <w:bookmarkStart w:id="89" w:name="_Toc515963248"/>
-      <w:r>
-        <w:t>Simulatie software</w:t>
-      </w:r>
-      <w:bookmarkEnd w:id="89"/>
     </w:p>
     <w:p>
       <w:r>
@@ -15382,7 +15386,7 @@
       <w:pPr>
         <w:pStyle w:val="Bijschrift"/>
       </w:pPr>
-      <w:bookmarkStart w:id="90" w:name="_Toc515963268"/>
+      <w:bookmarkStart w:id="89" w:name="_Toc515963268"/>
       <w:r>
         <w:t xml:space="preserve">Tabel </w:t>
       </w:r>
@@ -15397,7 +15401,7 @@
       <w:r>
         <w:t>: Simulatie software requirements</w:t>
       </w:r>
-      <w:bookmarkEnd w:id="90"/>
+      <w:bookmarkEnd w:id="89"/>
     </w:p>
     <w:tbl>
       <w:tblPr>
@@ -17487,12 +17491,12 @@
           <w:numId w:val="0"/>
         </w:numPr>
       </w:pPr>
-      <w:bookmarkStart w:id="91" w:name="_Toc515963249"/>
+      <w:bookmarkStart w:id="90" w:name="_Toc515963249"/>
       <w:r>
         <w:lastRenderedPageBreak/>
         <w:t>Literatuur</w:t>
       </w:r>
-      <w:bookmarkEnd w:id="91"/>
+      <w:bookmarkEnd w:id="90"/>
     </w:p>
     <w:p>
       <w:pPr>
@@ -18337,7 +18341,7 @@
           <w:pStyle w:val="Koptekst"/>
         </w:pPr>
         <w:r>
-          <w:t>Vertrouwelijk: EMI buffer management middels Machine Learning</w:t>
+          <w:t>Vertrouwelijk: Machine Learning voor het verlagen van buffervoorraden</w:t>
         </w:r>
       </w:p>
     </w:sdtContent>
@@ -23394,7 +23398,7 @@
 </file>
 
 <file path=customXml/itemProps1.xml><?xml version="1.0" encoding="utf-8"?>
-<ds:datastoreItem xmlns:ds="http://schemas.openxmlformats.org/officeDocument/2006/customXml" ds:itemID="{B40325B1-98ED-4823-A4A4-FBE9320171EA}">
+<ds:datastoreItem xmlns:ds="http://schemas.openxmlformats.org/officeDocument/2006/customXml" ds:itemID="{1216E15F-0B74-4510-AF7C-86CE4FC24A71}">
   <ds:schemaRefs>
     <ds:schemaRef ds:uri="http://schemas.openxmlformats.org/officeDocument/2006/bibliography"/>
   </ds:schemaRefs>

</xml_diff>

<commit_message>
TN Development - EntitySink toegevoegd voor betere performance + Scriptie - begonnnen met herschrijven van Deelvraag 1
</commit_message>
<xml_diff>
--- a/Scriptie.docx
+++ b/Scriptie.docx
@@ -48,7 +48,6 @@
               <w:dataBinding w:prefixMappings="xmlns:ns0='http://purl.org/dc/elements/1.1/' xmlns:ns1='http://schemas.openxmlformats.org/package/2006/metadata/core-properties' " w:xpath="/ns1:coreProperties[1]/ns0:title[1]" w:storeItemID="{6C3C8BC8-F283-45AE-878A-BAB7291924A1}"/>
               <w:text/>
             </w:sdtPr>
-            <w:sdtEndPr/>
             <w:sdtContent>
               <w:p>
                 <w:pPr>
@@ -661,7 +660,6 @@
             <w:dataBinding w:prefixMappings="xmlns:ns0='http://purl.org/dc/elements/1.1/' xmlns:ns1='http://schemas.openxmlformats.org/package/2006/metadata/core-properties' " w:xpath="/ns1:coreProperties[1]/ns0:creator[1]" w:storeItemID="{6C3C8BC8-F283-45AE-878A-BAB7291924A1}"/>
             <w:text/>
           </w:sdtPr>
-          <w:sdtEndPr/>
           <w:sdtContent>
             <w:tc>
               <w:tcPr>
@@ -719,13 +717,8 @@
               <w:ind w:left="26"/>
             </w:pPr>
             <w:r>
-              <w:t xml:space="preserve">Jos </w:t>
-            </w:r>
-            <w:proofErr w:type="spellStart"/>
-            <w:r>
-              <w:t>Schmeltz</w:t>
-            </w:r>
-            <w:proofErr w:type="spellEnd"/>
+              <w:t>Jos Schmeltz</w:t>
+            </w:r>
           </w:p>
         </w:tc>
         <w:tc>
@@ -776,7 +769,7 @@
               <w:rPr>
                 <w:noProof/>
               </w:rPr>
-              <w:t>5-6-2018</w:t>
+              <w:t>6-6-2018</w:t>
             </w:r>
             <w:r>
               <w:fldChar w:fldCharType="end"/>
@@ -931,7 +924,7 @@
           <w:numId w:val="0"/>
         </w:numPr>
       </w:pPr>
-      <w:bookmarkStart w:id="1" w:name="_Toc515963209"/>
+      <w:bookmarkStart w:id="1" w:name="_Toc516057940"/>
       <w:r>
         <w:lastRenderedPageBreak/>
         <w:t>Voorwoord</w:t>
@@ -951,7 +944,7 @@
           <w:numId w:val="0"/>
         </w:numPr>
       </w:pPr>
-      <w:bookmarkStart w:id="2" w:name="_Toc515963210"/>
+      <w:bookmarkStart w:id="2" w:name="_Toc516057941"/>
       <w:r>
         <w:lastRenderedPageBreak/>
         <w:t>Managementsamenvatting</w:t>
@@ -1029,7 +1022,7 @@
           <w:r>
             <w:fldChar w:fldCharType="separate"/>
           </w:r>
-          <w:hyperlink w:anchor="_Toc515963209" w:history="1">
+          <w:hyperlink w:anchor="_Toc516057940" w:history="1">
             <w:r>
               <w:rPr>
                 <w:rStyle w:val="Hyperlink"/>
@@ -1052,7 +1045,7 @@
               <w:rPr>
                 <w:webHidden/>
               </w:rPr>
-              <w:instrText xml:space="preserve"> PAGEREF _Toc515963209 \h </w:instrText>
+              <w:instrText xml:space="preserve"> PAGEREF _Toc516057940 \h </w:instrText>
             </w:r>
             <w:r>
               <w:rPr>
@@ -1090,7 +1083,7 @@
               <w:szCs w:val="22"/>
             </w:rPr>
           </w:pPr>
-          <w:hyperlink w:anchor="_Toc515963210" w:history="1">
+          <w:hyperlink w:anchor="_Toc516057941" w:history="1">
             <w:r>
               <w:rPr>
                 <w:rStyle w:val="Hyperlink"/>
@@ -1113,7 +1106,7 @@
               <w:rPr>
                 <w:webHidden/>
               </w:rPr>
-              <w:instrText xml:space="preserve"> PAGEREF _Toc515963210 \h </w:instrText>
+              <w:instrText xml:space="preserve"> PAGEREF _Toc516057941 \h </w:instrText>
             </w:r>
             <w:r>
               <w:rPr>
@@ -1151,7 +1144,7 @@
               <w:szCs w:val="22"/>
             </w:rPr>
           </w:pPr>
-          <w:hyperlink w:anchor="_Toc515963211" w:history="1">
+          <w:hyperlink w:anchor="_Toc516057942" w:history="1">
             <w:r>
               <w:rPr>
                 <w:rStyle w:val="Hyperlink"/>
@@ -1174,7 +1167,7 @@
               <w:rPr>
                 <w:webHidden/>
               </w:rPr>
-              <w:instrText xml:space="preserve"> PAGEREF _Toc515963211 \h </w:instrText>
+              <w:instrText xml:space="preserve"> PAGEREF _Toc516057942 \h </w:instrText>
             </w:r>
             <w:r>
               <w:rPr>
@@ -1212,7 +1205,7 @@
               <w:szCs w:val="22"/>
             </w:rPr>
           </w:pPr>
-          <w:hyperlink w:anchor="_Toc515963212" w:history="1">
+          <w:hyperlink w:anchor="_Toc516057943" w:history="1">
             <w:r>
               <w:rPr>
                 <w:rStyle w:val="Hyperlink"/>
@@ -1235,7 +1228,7 @@
               <w:rPr>
                 <w:webHidden/>
               </w:rPr>
-              <w:instrText xml:space="preserve"> PAGEREF _Toc515963212 \h </w:instrText>
+              <w:instrText xml:space="preserve"> PAGEREF _Toc516057943 \h </w:instrText>
             </w:r>
             <w:r>
               <w:rPr>
@@ -1273,7 +1266,7 @@
               <w:szCs w:val="22"/>
             </w:rPr>
           </w:pPr>
-          <w:hyperlink w:anchor="_Toc515963213" w:history="1">
+          <w:hyperlink w:anchor="_Toc516057944" w:history="1">
             <w:r>
               <w:rPr>
                 <w:rStyle w:val="Hyperlink"/>
@@ -1296,7 +1289,7 @@
               <w:rPr>
                 <w:webHidden/>
               </w:rPr>
-              <w:instrText xml:space="preserve"> PAGEREF _Toc515963213 \h </w:instrText>
+              <w:instrText xml:space="preserve"> PAGEREF _Toc516057944 \h </w:instrText>
             </w:r>
             <w:r>
               <w:rPr>
@@ -1334,7 +1327,7 @@
               <w:szCs w:val="22"/>
             </w:rPr>
           </w:pPr>
-          <w:hyperlink w:anchor="_Toc515963214" w:history="1">
+          <w:hyperlink w:anchor="_Toc516057945" w:history="1">
             <w:r>
               <w:rPr>
                 <w:rStyle w:val="Hyperlink"/>
@@ -1373,7 +1366,7 @@
               <w:rPr>
                 <w:webHidden/>
               </w:rPr>
-              <w:instrText xml:space="preserve"> PAGEREF _Toc515963214 \h </w:instrText>
+              <w:instrText xml:space="preserve"> PAGEREF _Toc516057945 \h </w:instrText>
             </w:r>
             <w:r>
               <w:rPr>
@@ -1411,7 +1404,7 @@
               <w:szCs w:val="22"/>
             </w:rPr>
           </w:pPr>
-          <w:hyperlink w:anchor="_Toc515963215" w:history="1">
+          <w:hyperlink w:anchor="_Toc516057946" w:history="1">
             <w:r>
               <w:rPr>
                 <w:rStyle w:val="Hyperlink"/>
@@ -1450,7 +1443,7 @@
               <w:rPr>
                 <w:webHidden/>
               </w:rPr>
-              <w:instrText xml:space="preserve"> PAGEREF _Toc515963215 \h </w:instrText>
+              <w:instrText xml:space="preserve"> PAGEREF _Toc516057946 \h </w:instrText>
             </w:r>
             <w:r>
               <w:rPr>
@@ -1487,7 +1480,7 @@
               <w:szCs w:val="22"/>
             </w:rPr>
           </w:pPr>
-          <w:hyperlink w:anchor="_Toc515963216" w:history="1">
+          <w:hyperlink w:anchor="_Toc516057947" w:history="1">
             <w:r>
               <w:rPr>
                 <w:rStyle w:val="Hyperlink"/>
@@ -1525,7 +1518,7 @@
               <w:rPr>
                 <w:webHidden/>
               </w:rPr>
-              <w:instrText xml:space="preserve"> PAGEREF _Toc515963216 \h </w:instrText>
+              <w:instrText xml:space="preserve"> PAGEREF _Toc516057947 \h </w:instrText>
             </w:r>
             <w:r>
               <w:rPr>
@@ -1562,7 +1555,7 @@
               <w:szCs w:val="22"/>
             </w:rPr>
           </w:pPr>
-          <w:hyperlink w:anchor="_Toc515963217" w:history="1">
+          <w:hyperlink w:anchor="_Toc516057948" w:history="1">
             <w:r>
               <w:rPr>
                 <w:rStyle w:val="Hyperlink"/>
@@ -1600,7 +1593,7 @@
               <w:rPr>
                 <w:webHidden/>
               </w:rPr>
-              <w:instrText xml:space="preserve"> PAGEREF _Toc515963217 \h </w:instrText>
+              <w:instrText xml:space="preserve"> PAGEREF _Toc516057948 \h </w:instrText>
             </w:r>
             <w:r>
               <w:rPr>
@@ -1637,7 +1630,7 @@
               <w:szCs w:val="22"/>
             </w:rPr>
           </w:pPr>
-          <w:hyperlink w:anchor="_Toc515963218" w:history="1">
+          <w:hyperlink w:anchor="_Toc516057949" w:history="1">
             <w:r>
               <w:rPr>
                 <w:rStyle w:val="Hyperlink"/>
@@ -1675,7 +1668,7 @@
               <w:rPr>
                 <w:webHidden/>
               </w:rPr>
-              <w:instrText xml:space="preserve"> PAGEREF _Toc515963218 \h </w:instrText>
+              <w:instrText xml:space="preserve"> PAGEREF _Toc516057949 \h </w:instrText>
             </w:r>
             <w:r>
               <w:rPr>
@@ -1713,7 +1706,7 @@
               <w:szCs w:val="22"/>
             </w:rPr>
           </w:pPr>
-          <w:hyperlink w:anchor="_Toc515963219" w:history="1">
+          <w:hyperlink w:anchor="_Toc516057950" w:history="1">
             <w:r>
               <w:rPr>
                 <w:rStyle w:val="Hyperlink"/>
@@ -1752,7 +1745,7 @@
               <w:rPr>
                 <w:webHidden/>
               </w:rPr>
-              <w:instrText xml:space="preserve"> PAGEREF _Toc515963219 \h </w:instrText>
+              <w:instrText xml:space="preserve"> PAGEREF _Toc516057950 \h </w:instrText>
             </w:r>
             <w:r>
               <w:rPr>
@@ -1789,7 +1782,7 @@
               <w:szCs w:val="22"/>
             </w:rPr>
           </w:pPr>
-          <w:hyperlink w:anchor="_Toc515963220" w:history="1">
+          <w:hyperlink w:anchor="_Toc516057951" w:history="1">
             <w:r>
               <w:rPr>
                 <w:rStyle w:val="Hyperlink"/>
@@ -1827,7 +1820,7 @@
               <w:rPr>
                 <w:webHidden/>
               </w:rPr>
-              <w:instrText xml:space="preserve"> PAGEREF _Toc515963220 \h </w:instrText>
+              <w:instrText xml:space="preserve"> PAGEREF _Toc516057951 \h </w:instrText>
             </w:r>
             <w:r>
               <w:rPr>
@@ -1864,7 +1857,7 @@
               <w:szCs w:val="22"/>
             </w:rPr>
           </w:pPr>
-          <w:hyperlink w:anchor="_Toc515963221" w:history="1">
+          <w:hyperlink w:anchor="_Toc516057952" w:history="1">
             <w:r>
               <w:rPr>
                 <w:rStyle w:val="Hyperlink"/>
@@ -1902,7 +1895,7 @@
               <w:rPr>
                 <w:webHidden/>
               </w:rPr>
-              <w:instrText xml:space="preserve"> PAGEREF _Toc515963221 \h </w:instrText>
+              <w:instrText xml:space="preserve"> PAGEREF _Toc516057952 \h </w:instrText>
             </w:r>
             <w:r>
               <w:rPr>
@@ -1939,7 +1932,7 @@
               <w:szCs w:val="22"/>
             </w:rPr>
           </w:pPr>
-          <w:hyperlink w:anchor="_Toc515963222" w:history="1">
+          <w:hyperlink w:anchor="_Toc516057953" w:history="1">
             <w:r>
               <w:rPr>
                 <w:rStyle w:val="Hyperlink"/>
@@ -1977,7 +1970,7 @@
               <w:rPr>
                 <w:webHidden/>
               </w:rPr>
-              <w:instrText xml:space="preserve"> PAGEREF _Toc515963222 \h </w:instrText>
+              <w:instrText xml:space="preserve"> PAGEREF _Toc516057953 \h </w:instrText>
             </w:r>
             <w:r>
               <w:rPr>
@@ -2014,7 +2007,7 @@
               <w:szCs w:val="22"/>
             </w:rPr>
           </w:pPr>
-          <w:hyperlink w:anchor="_Toc515963223" w:history="1">
+          <w:hyperlink w:anchor="_Toc516057954" w:history="1">
             <w:r>
               <w:rPr>
                 <w:rStyle w:val="Hyperlink"/>
@@ -2052,7 +2045,7 @@
               <w:rPr>
                 <w:webHidden/>
               </w:rPr>
-              <w:instrText xml:space="preserve"> PAGEREF _Toc515963223 \h </w:instrText>
+              <w:instrText xml:space="preserve"> PAGEREF _Toc516057954 \h </w:instrText>
             </w:r>
             <w:r>
               <w:rPr>
@@ -2089,7 +2082,7 @@
               <w:szCs w:val="22"/>
             </w:rPr>
           </w:pPr>
-          <w:hyperlink w:anchor="_Toc515963224" w:history="1">
+          <w:hyperlink w:anchor="_Toc516057955" w:history="1">
             <w:r>
               <w:rPr>
                 <w:rStyle w:val="Hyperlink"/>
@@ -2127,7 +2120,7 @@
               <w:rPr>
                 <w:webHidden/>
               </w:rPr>
-              <w:instrText xml:space="preserve"> PAGEREF _Toc515963224 \h </w:instrText>
+              <w:instrText xml:space="preserve"> PAGEREF _Toc516057955 \h </w:instrText>
             </w:r>
             <w:r>
               <w:rPr>
@@ -2165,7 +2158,7 @@
               <w:szCs w:val="22"/>
             </w:rPr>
           </w:pPr>
-          <w:hyperlink w:anchor="_Toc515963225" w:history="1">
+          <w:hyperlink w:anchor="_Toc516057956" w:history="1">
             <w:r>
               <w:rPr>
                 <w:rStyle w:val="Hyperlink"/>
@@ -2204,7 +2197,7 @@
               <w:rPr>
                 <w:webHidden/>
               </w:rPr>
-              <w:instrText xml:space="preserve"> PAGEREF _Toc515963225 \h </w:instrText>
+              <w:instrText xml:space="preserve"> PAGEREF _Toc516057956 \h </w:instrText>
             </w:r>
             <w:r>
               <w:rPr>
@@ -2241,7 +2234,7 @@
               <w:szCs w:val="22"/>
             </w:rPr>
           </w:pPr>
-          <w:hyperlink w:anchor="_Toc515963226" w:history="1">
+          <w:hyperlink w:anchor="_Toc516057957" w:history="1">
             <w:r>
               <w:rPr>
                 <w:rStyle w:val="Hyperlink"/>
@@ -2279,7 +2272,7 @@
               <w:rPr>
                 <w:webHidden/>
               </w:rPr>
-              <w:instrText xml:space="preserve"> PAGEREF _Toc515963226 \h </w:instrText>
+              <w:instrText xml:space="preserve"> PAGEREF _Toc516057957 \h </w:instrText>
             </w:r>
             <w:r>
               <w:rPr>
@@ -2316,7 +2309,7 @@
               <w:szCs w:val="22"/>
             </w:rPr>
           </w:pPr>
-          <w:hyperlink w:anchor="_Toc515963227" w:history="1">
+          <w:hyperlink w:anchor="_Toc516057958" w:history="1">
             <w:r>
               <w:rPr>
                 <w:rStyle w:val="Hyperlink"/>
@@ -2354,7 +2347,7 @@
               <w:rPr>
                 <w:webHidden/>
               </w:rPr>
-              <w:instrText xml:space="preserve"> PAGEREF _Toc515963227 \h </w:instrText>
+              <w:instrText xml:space="preserve"> PAGEREF _Toc516057958 \h </w:instrText>
             </w:r>
             <w:r>
               <w:rPr>
@@ -2391,7 +2384,7 @@
               <w:szCs w:val="22"/>
             </w:rPr>
           </w:pPr>
-          <w:hyperlink w:anchor="_Toc515963228" w:history="1">
+          <w:hyperlink w:anchor="_Toc516057959" w:history="1">
             <w:r>
               <w:rPr>
                 <w:rStyle w:val="Hyperlink"/>
@@ -2429,7 +2422,7 @@
               <w:rPr>
                 <w:webHidden/>
               </w:rPr>
-              <w:instrText xml:space="preserve"> PAGEREF _Toc515963228 \h </w:instrText>
+              <w:instrText xml:space="preserve"> PAGEREF _Toc516057959 \h </w:instrText>
             </w:r>
             <w:r>
               <w:rPr>
@@ -2466,7 +2459,7 @@
               <w:szCs w:val="22"/>
             </w:rPr>
           </w:pPr>
-          <w:hyperlink w:anchor="_Toc515963229" w:history="1">
+          <w:hyperlink w:anchor="_Toc516057960" w:history="1">
             <w:r>
               <w:rPr>
                 <w:rStyle w:val="Hyperlink"/>
@@ -2504,7 +2497,7 @@
               <w:rPr>
                 <w:webHidden/>
               </w:rPr>
-              <w:instrText xml:space="preserve"> PAGEREF _Toc515963229 \h </w:instrText>
+              <w:instrText xml:space="preserve"> PAGEREF _Toc516057960 \h </w:instrText>
             </w:r>
             <w:r>
               <w:rPr>
@@ -2541,7 +2534,7 @@
               <w:szCs w:val="22"/>
             </w:rPr>
           </w:pPr>
-          <w:hyperlink w:anchor="_Toc515963230" w:history="1">
+          <w:hyperlink w:anchor="_Toc516057961" w:history="1">
             <w:r>
               <w:rPr>
                 <w:rStyle w:val="Hyperlink"/>
@@ -2579,7 +2572,7 @@
               <w:rPr>
                 <w:webHidden/>
               </w:rPr>
-              <w:instrText xml:space="preserve"> PAGEREF _Toc515963230 \h </w:instrText>
+              <w:instrText xml:space="preserve"> PAGEREF _Toc516057961 \h </w:instrText>
             </w:r>
             <w:r>
               <w:rPr>
@@ -2616,7 +2609,7 @@
               <w:szCs w:val="22"/>
             </w:rPr>
           </w:pPr>
-          <w:hyperlink w:anchor="_Toc515963231" w:history="1">
+          <w:hyperlink w:anchor="_Toc516057962" w:history="1">
             <w:r>
               <w:rPr>
                 <w:rStyle w:val="Hyperlink"/>
@@ -2654,7 +2647,7 @@
               <w:rPr>
                 <w:webHidden/>
               </w:rPr>
-              <w:instrText xml:space="preserve"> PAGEREF _Toc515963231 \h </w:instrText>
+              <w:instrText xml:space="preserve"> PAGEREF _Toc516057962 \h </w:instrText>
             </w:r>
             <w:r>
               <w:rPr>
@@ -2691,7 +2684,7 @@
               <w:szCs w:val="22"/>
             </w:rPr>
           </w:pPr>
-          <w:hyperlink w:anchor="_Toc515963232" w:history="1">
+          <w:hyperlink w:anchor="_Toc516057963" w:history="1">
             <w:r>
               <w:rPr>
                 <w:rStyle w:val="Hyperlink"/>
@@ -2729,7 +2722,7 @@
               <w:rPr>
                 <w:webHidden/>
               </w:rPr>
-              <w:instrText xml:space="preserve"> PAGEREF _Toc515963232 \h </w:instrText>
+              <w:instrText xml:space="preserve"> PAGEREF _Toc516057963 \h </w:instrText>
             </w:r>
             <w:r>
               <w:rPr>
@@ -2766,7 +2759,7 @@
               <w:szCs w:val="22"/>
             </w:rPr>
           </w:pPr>
-          <w:hyperlink w:anchor="_Toc515963233" w:history="1">
+          <w:hyperlink w:anchor="_Toc516057964" w:history="1">
             <w:r>
               <w:rPr>
                 <w:rStyle w:val="Hyperlink"/>
@@ -2804,7 +2797,7 @@
               <w:rPr>
                 <w:webHidden/>
               </w:rPr>
-              <w:instrText xml:space="preserve"> PAGEREF _Toc515963233 \h </w:instrText>
+              <w:instrText xml:space="preserve"> PAGEREF _Toc516057964 \h </w:instrText>
             </w:r>
             <w:r>
               <w:rPr>
@@ -2841,7 +2834,7 @@
               <w:szCs w:val="22"/>
             </w:rPr>
           </w:pPr>
-          <w:hyperlink w:anchor="_Toc515963234" w:history="1">
+          <w:hyperlink w:anchor="_Toc516057965" w:history="1">
             <w:r>
               <w:rPr>
                 <w:rStyle w:val="Hyperlink"/>
@@ -2879,7 +2872,7 @@
               <w:rPr>
                 <w:webHidden/>
               </w:rPr>
-              <w:instrText xml:space="preserve"> PAGEREF _Toc515963234 \h </w:instrText>
+              <w:instrText xml:space="preserve"> PAGEREF _Toc516057965 \h </w:instrText>
             </w:r>
             <w:r>
               <w:rPr>
@@ -2916,7 +2909,7 @@
               <w:szCs w:val="22"/>
             </w:rPr>
           </w:pPr>
-          <w:hyperlink w:anchor="_Toc515963235" w:history="1">
+          <w:hyperlink w:anchor="_Toc516057966" w:history="1">
             <w:r>
               <w:rPr>
                 <w:rStyle w:val="Hyperlink"/>
@@ -2954,7 +2947,7 @@
               <w:rPr>
                 <w:webHidden/>
               </w:rPr>
-              <w:instrText xml:space="preserve"> PAGEREF _Toc515963235 \h </w:instrText>
+              <w:instrText xml:space="preserve"> PAGEREF _Toc516057966 \h </w:instrText>
             </w:r>
             <w:r>
               <w:rPr>
@@ -2991,7 +2984,7 @@
               <w:szCs w:val="22"/>
             </w:rPr>
           </w:pPr>
-          <w:hyperlink w:anchor="_Toc515963236" w:history="1">
+          <w:hyperlink w:anchor="_Toc516057967" w:history="1">
             <w:r>
               <w:rPr>
                 <w:rStyle w:val="Hyperlink"/>
@@ -3029,7 +3022,7 @@
               <w:rPr>
                 <w:webHidden/>
               </w:rPr>
-              <w:instrText xml:space="preserve"> PAGEREF _Toc515963236 \h </w:instrText>
+              <w:instrText xml:space="preserve"> PAGEREF _Toc516057967 \h </w:instrText>
             </w:r>
             <w:r>
               <w:rPr>
@@ -3066,7 +3059,7 @@
               <w:szCs w:val="22"/>
             </w:rPr>
           </w:pPr>
-          <w:hyperlink w:anchor="_Toc515963237" w:history="1">
+          <w:hyperlink w:anchor="_Toc516057968" w:history="1">
             <w:r>
               <w:rPr>
                 <w:rStyle w:val="Hyperlink"/>
@@ -3104,7 +3097,7 @@
               <w:rPr>
                 <w:webHidden/>
               </w:rPr>
-              <w:instrText xml:space="preserve"> PAGEREF _Toc515963237 \h </w:instrText>
+              <w:instrText xml:space="preserve"> PAGEREF _Toc516057968 \h </w:instrText>
             </w:r>
             <w:r>
               <w:rPr>
@@ -3141,7 +3134,7 @@
               <w:szCs w:val="22"/>
             </w:rPr>
           </w:pPr>
-          <w:hyperlink w:anchor="_Toc515963238" w:history="1">
+          <w:hyperlink w:anchor="_Toc516057969" w:history="1">
             <w:r>
               <w:rPr>
                 <w:rStyle w:val="Hyperlink"/>
@@ -3179,7 +3172,7 @@
               <w:rPr>
                 <w:webHidden/>
               </w:rPr>
-              <w:instrText xml:space="preserve"> PAGEREF _Toc515963238 \h </w:instrText>
+              <w:instrText xml:space="preserve"> PAGEREF _Toc516057969 \h </w:instrText>
             </w:r>
             <w:r>
               <w:rPr>
@@ -3216,7 +3209,7 @@
               <w:szCs w:val="22"/>
             </w:rPr>
           </w:pPr>
-          <w:hyperlink w:anchor="_Toc515963239" w:history="1">
+          <w:hyperlink w:anchor="_Toc516057970" w:history="1">
             <w:r>
               <w:rPr>
                 <w:rStyle w:val="Hyperlink"/>
@@ -3254,7 +3247,7 @@
               <w:rPr>
                 <w:webHidden/>
               </w:rPr>
-              <w:instrText xml:space="preserve"> PAGEREF _Toc515963239 \h </w:instrText>
+              <w:instrText xml:space="preserve"> PAGEREF _Toc516057970 \h </w:instrText>
             </w:r>
             <w:r>
               <w:rPr>
@@ -3292,7 +3285,7 @@
               <w:szCs w:val="22"/>
             </w:rPr>
           </w:pPr>
-          <w:hyperlink w:anchor="_Toc515963240" w:history="1">
+          <w:hyperlink w:anchor="_Toc516057971" w:history="1">
             <w:r>
               <w:rPr>
                 <w:rStyle w:val="Hyperlink"/>
@@ -3331,7 +3324,7 @@
               <w:rPr>
                 <w:webHidden/>
               </w:rPr>
-              <w:instrText xml:space="preserve"> PAGEREF _Toc515963240 \h </w:instrText>
+              <w:instrText xml:space="preserve"> PAGEREF _Toc516057971 \h </w:instrText>
             </w:r>
             <w:r>
               <w:rPr>
@@ -3368,7 +3361,7 @@
               <w:szCs w:val="22"/>
             </w:rPr>
           </w:pPr>
-          <w:hyperlink w:anchor="_Toc515963241" w:history="1">
+          <w:hyperlink w:anchor="_Toc516057972" w:history="1">
             <w:r>
               <w:rPr>
                 <w:rStyle w:val="Hyperlink"/>
@@ -3406,7 +3399,7 @@
               <w:rPr>
                 <w:webHidden/>
               </w:rPr>
-              <w:instrText xml:space="preserve"> PAGEREF _Toc515963241 \h </w:instrText>
+              <w:instrText xml:space="preserve"> PAGEREF _Toc516057972 \h </w:instrText>
             </w:r>
             <w:r>
               <w:rPr>
@@ -3443,7 +3436,7 @@
               <w:szCs w:val="22"/>
             </w:rPr>
           </w:pPr>
-          <w:hyperlink w:anchor="_Toc515963242" w:history="1">
+          <w:hyperlink w:anchor="_Toc516057973" w:history="1">
             <w:r>
               <w:rPr>
                 <w:rStyle w:val="Hyperlink"/>
@@ -3463,7 +3456,7 @@
               <w:rPr>
                 <w:rStyle w:val="Hyperlink"/>
               </w:rPr>
-              <w:t>Basis gegevens</w:t>
+              <w:t>Wat is een realistische simulatie?</w:t>
             </w:r>
             <w:r>
               <w:rPr>
@@ -3481,7 +3474,7 @@
               <w:rPr>
                 <w:webHidden/>
               </w:rPr>
-              <w:instrText xml:space="preserve"> PAGEREF _Toc515963242 \h </w:instrText>
+              <w:instrText xml:space="preserve"> PAGEREF _Toc516057973 \h </w:instrText>
             </w:r>
             <w:r>
               <w:rPr>
@@ -3518,7 +3511,7 @@
               <w:szCs w:val="22"/>
             </w:rPr>
           </w:pPr>
-          <w:hyperlink w:anchor="_Toc515963243" w:history="1">
+          <w:hyperlink w:anchor="_Toc516057974" w:history="1">
             <w:r>
               <w:rPr>
                 <w:rStyle w:val="Hyperlink"/>
@@ -3538,7 +3531,7 @@
               <w:rPr>
                 <w:rStyle w:val="Hyperlink"/>
               </w:rPr>
-              <w:t>Data uit EKB Manufacturing Intelligence</w:t>
+              <w:t>Basis gegevens</w:t>
             </w:r>
             <w:r>
               <w:rPr>
@@ -3556,7 +3549,7 @@
               <w:rPr>
                 <w:webHidden/>
               </w:rPr>
-              <w:instrText xml:space="preserve"> PAGEREF _Toc515963243 \h </w:instrText>
+              <w:instrText xml:space="preserve"> PAGEREF _Toc516057974 \h </w:instrText>
             </w:r>
             <w:r>
               <w:rPr>
@@ -3593,7 +3586,7 @@
               <w:szCs w:val="22"/>
             </w:rPr>
           </w:pPr>
-          <w:hyperlink w:anchor="_Toc515963244" w:history="1">
+          <w:hyperlink w:anchor="_Toc516057975" w:history="1">
             <w:r>
               <w:rPr>
                 <w:rStyle w:val="Hyperlink"/>
@@ -3613,7 +3606,7 @@
               <w:rPr>
                 <w:rStyle w:val="Hyperlink"/>
               </w:rPr>
-              <w:t>Externe data</w:t>
+              <w:t>Data uit EKB Manufacturing Intelligence</w:t>
             </w:r>
             <w:r>
               <w:rPr>
@@ -3631,7 +3624,7 @@
               <w:rPr>
                 <w:webHidden/>
               </w:rPr>
-              <w:instrText xml:space="preserve"> PAGEREF _Toc515963244 \h </w:instrText>
+              <w:instrText xml:space="preserve"> PAGEREF _Toc516057975 \h </w:instrText>
             </w:r>
             <w:r>
               <w:rPr>
@@ -3648,7 +3641,7 @@
               <w:rPr>
                 <w:webHidden/>
               </w:rPr>
-              <w:t>23</w:t>
+              <w:t>22</w:t>
             </w:r>
             <w:r>
               <w:rPr>
@@ -3668,7 +3661,7 @@
               <w:szCs w:val="22"/>
             </w:rPr>
           </w:pPr>
-          <w:hyperlink w:anchor="_Toc515963245" w:history="1">
+          <w:hyperlink w:anchor="_Toc516057976" w:history="1">
             <w:r>
               <w:rPr>
                 <w:rStyle w:val="Hyperlink"/>
@@ -3688,6 +3681,81 @@
               <w:rPr>
                 <w:rStyle w:val="Hyperlink"/>
               </w:rPr>
+              <w:t>Externe data</w:t>
+            </w:r>
+            <w:r>
+              <w:rPr>
+                <w:webHidden/>
+              </w:rPr>
+              <w:tab/>
+            </w:r>
+            <w:r>
+              <w:rPr>
+                <w:webHidden/>
+              </w:rPr>
+              <w:fldChar w:fldCharType="begin"/>
+            </w:r>
+            <w:r>
+              <w:rPr>
+                <w:webHidden/>
+              </w:rPr>
+              <w:instrText xml:space="preserve"> PAGEREF _Toc516057976 \h </w:instrText>
+            </w:r>
+            <w:r>
+              <w:rPr>
+                <w:webHidden/>
+              </w:rPr>
+            </w:r>
+            <w:r>
+              <w:rPr>
+                <w:webHidden/>
+              </w:rPr>
+              <w:fldChar w:fldCharType="separate"/>
+            </w:r>
+            <w:r>
+              <w:rPr>
+                <w:webHidden/>
+              </w:rPr>
+              <w:t>23</w:t>
+            </w:r>
+            <w:r>
+              <w:rPr>
+                <w:webHidden/>
+              </w:rPr>
+              <w:fldChar w:fldCharType="end"/>
+            </w:r>
+          </w:hyperlink>
+        </w:p>
+        <w:p>
+          <w:pPr>
+            <w:pStyle w:val="Inhopg3"/>
+            <w:rPr>
+              <w:rFonts w:asciiTheme="minorHAnsi" w:hAnsiTheme="minorHAnsi" w:cstheme="minorBidi"/>
+              <w:color w:val="auto"/>
+              <w:sz w:val="22"/>
+              <w:szCs w:val="22"/>
+            </w:rPr>
+          </w:pPr>
+          <w:hyperlink w:anchor="_Toc516057977" w:history="1">
+            <w:r>
+              <w:rPr>
+                <w:rStyle w:val="Hyperlink"/>
+              </w:rPr>
+              <w:t>5.1.5</w:t>
+            </w:r>
+            <w:r>
+              <w:rPr>
+                <w:rFonts w:asciiTheme="minorHAnsi" w:hAnsiTheme="minorHAnsi" w:cstheme="minorBidi"/>
+                <w:color w:val="auto"/>
+                <w:sz w:val="22"/>
+                <w:szCs w:val="22"/>
+              </w:rPr>
+              <w:tab/>
+            </w:r>
+            <w:r>
+              <w:rPr>
+                <w:rStyle w:val="Hyperlink"/>
+              </w:rPr>
               <w:t>Conclusie</w:t>
             </w:r>
             <w:r>
@@ -3706,7 +3774,7 @@
               <w:rPr>
                 <w:webHidden/>
               </w:rPr>
-              <w:instrText xml:space="preserve"> PAGEREF _Toc515963245 \h </w:instrText>
+              <w:instrText xml:space="preserve"> PAGEREF _Toc516057977 \h </w:instrText>
             </w:r>
             <w:r>
               <w:rPr>
@@ -3743,7 +3811,7 @@
               <w:szCs w:val="22"/>
             </w:rPr>
           </w:pPr>
-          <w:hyperlink w:anchor="_Toc515963246" w:history="1">
+          <w:hyperlink w:anchor="_Toc516057978" w:history="1">
             <w:r>
               <w:rPr>
                 <w:rStyle w:val="Hyperlink"/>
@@ -3781,7 +3849,7 @@
               <w:rPr>
                 <w:webHidden/>
               </w:rPr>
-              <w:instrText xml:space="preserve"> PAGEREF _Toc515963246 \h </w:instrText>
+              <w:instrText xml:space="preserve"> PAGEREF _Toc516057978 \h </w:instrText>
             </w:r>
             <w:r>
               <w:rPr>
@@ -3818,7 +3886,7 @@
               <w:szCs w:val="22"/>
             </w:rPr>
           </w:pPr>
-          <w:hyperlink w:anchor="_Toc515963247" w:history="1">
+          <w:hyperlink w:anchor="_Toc516057979" w:history="1">
             <w:r>
               <w:rPr>
                 <w:rStyle w:val="Hyperlink"/>
@@ -3856,7 +3924,7 @@
               <w:rPr>
                 <w:webHidden/>
               </w:rPr>
-              <w:instrText xml:space="preserve"> PAGEREF _Toc515963247 \h </w:instrText>
+              <w:instrText xml:space="preserve"> PAGEREF _Toc516057979 \h </w:instrText>
             </w:r>
             <w:r>
               <w:rPr>
@@ -3893,7 +3961,7 @@
               <w:szCs w:val="22"/>
             </w:rPr>
           </w:pPr>
-          <w:hyperlink w:anchor="_Toc515963248" w:history="1">
+          <w:hyperlink w:anchor="_Toc516057980" w:history="1">
             <w:r>
               <w:rPr>
                 <w:rStyle w:val="Hyperlink"/>
@@ -3931,7 +3999,7 @@
               <w:rPr>
                 <w:webHidden/>
               </w:rPr>
-              <w:instrText xml:space="preserve"> PAGEREF _Toc515963248 \h </w:instrText>
+              <w:instrText xml:space="preserve"> PAGEREF _Toc516057980 \h </w:instrText>
             </w:r>
             <w:r>
               <w:rPr>
@@ -3969,7 +4037,7 @@
               <w:szCs w:val="22"/>
             </w:rPr>
           </w:pPr>
-          <w:hyperlink w:anchor="_Toc515963249" w:history="1">
+          <w:hyperlink w:anchor="_Toc516057981" w:history="1">
             <w:r>
               <w:rPr>
                 <w:rStyle w:val="Hyperlink"/>
@@ -3992,7 +4060,7 @@
               <w:rPr>
                 <w:webHidden/>
               </w:rPr>
-              <w:instrText xml:space="preserve"> PAGEREF _Toc515963249 \h </w:instrText>
+              <w:instrText xml:space="preserve"> PAGEREF _Toc516057981 \h </w:instrText>
             </w:r>
             <w:r>
               <w:rPr>
@@ -4047,7 +4115,7 @@
           <w:numId w:val="0"/>
         </w:numPr>
       </w:pPr>
-      <w:bookmarkStart w:id="3" w:name="_Toc515963211"/>
+      <w:bookmarkStart w:id="3" w:name="_Toc516057942"/>
       <w:r>
         <w:lastRenderedPageBreak/>
         <w:t>Figuren- en Tabellenlijst</w:t>
@@ -4100,7 +4168,7 @@
         <w:rPr>
           <w:noProof/>
         </w:rPr>
-        <w:instrText xml:space="preserve"> PAGEREF _Toc515963250 \h </w:instrText>
+        <w:instrText xml:space="preserve"> PAGEREF _Toc516057982 \h </w:instrText>
       </w:r>
       <w:r>
         <w:rPr>
@@ -4163,7 +4231,7 @@
         <w:rPr>
           <w:noProof/>
         </w:rPr>
-        <w:instrText xml:space="preserve"> PAGEREF _Toc515963251 \h </w:instrText>
+        <w:instrText xml:space="preserve"> PAGEREF _Toc516057983 \h </w:instrText>
       </w:r>
       <w:r>
         <w:rPr>
@@ -4226,7 +4294,7 @@
         <w:rPr>
           <w:noProof/>
         </w:rPr>
-        <w:instrText xml:space="preserve"> PAGEREF _Toc515963252 \h </w:instrText>
+        <w:instrText xml:space="preserve"> PAGEREF _Toc516057984 \h </w:instrText>
       </w:r>
       <w:r>
         <w:rPr>
@@ -4289,7 +4357,7 @@
         <w:rPr>
           <w:noProof/>
         </w:rPr>
-        <w:instrText xml:space="preserve"> PAGEREF _Toc515963253 \h </w:instrText>
+        <w:instrText xml:space="preserve"> PAGEREF _Toc516057985 \h </w:instrText>
       </w:r>
       <w:r>
         <w:rPr>
@@ -4352,7 +4420,7 @@
         <w:rPr>
           <w:noProof/>
         </w:rPr>
-        <w:instrText xml:space="preserve"> PAGEREF _Toc515963254 \h </w:instrText>
+        <w:instrText xml:space="preserve"> PAGEREF _Toc516057986 \h </w:instrText>
       </w:r>
       <w:r>
         <w:rPr>
@@ -4415,7 +4483,7 @@
         <w:rPr>
           <w:noProof/>
         </w:rPr>
-        <w:instrText xml:space="preserve"> PAGEREF _Toc515963255 \h </w:instrText>
+        <w:instrText xml:space="preserve"> PAGEREF _Toc516057987 \h </w:instrText>
       </w:r>
       <w:r>
         <w:rPr>
@@ -4478,7 +4546,7 @@
         <w:rPr>
           <w:noProof/>
         </w:rPr>
-        <w:instrText xml:space="preserve"> PAGEREF _Toc515963256 \h </w:instrText>
+        <w:instrText xml:space="preserve"> PAGEREF _Toc516057988 \h </w:instrText>
       </w:r>
       <w:r>
         <w:rPr>
@@ -4541,7 +4609,7 @@
         <w:rPr>
           <w:noProof/>
         </w:rPr>
-        <w:instrText xml:space="preserve"> PAGEREF _Toc515963257 \h </w:instrText>
+        <w:instrText xml:space="preserve"> PAGEREF _Toc516057989 \h </w:instrText>
       </w:r>
       <w:r>
         <w:rPr>
@@ -4604,7 +4672,7 @@
         <w:rPr>
           <w:noProof/>
         </w:rPr>
-        <w:instrText xml:space="preserve"> PAGEREF _Toc515963258 \h </w:instrText>
+        <w:instrText xml:space="preserve"> PAGEREF _Toc516057990 \h </w:instrText>
       </w:r>
       <w:r>
         <w:rPr>
@@ -4667,7 +4735,7 @@
         <w:rPr>
           <w:noProof/>
         </w:rPr>
-        <w:instrText xml:space="preserve"> PAGEREF _Toc515963259 \h </w:instrText>
+        <w:instrText xml:space="preserve"> PAGEREF _Toc516057991 \h </w:instrText>
       </w:r>
       <w:r>
         <w:rPr>
@@ -4730,7 +4798,7 @@
         <w:rPr>
           <w:noProof/>
         </w:rPr>
-        <w:instrText xml:space="preserve"> PAGEREF _Toc515963260 \h </w:instrText>
+        <w:instrText xml:space="preserve"> PAGEREF _Toc516057992 \h </w:instrText>
       </w:r>
       <w:r>
         <w:rPr>
@@ -4793,7 +4861,7 @@
         <w:rPr>
           <w:noProof/>
         </w:rPr>
-        <w:instrText xml:space="preserve"> PAGEREF _Toc515963261 \h </w:instrText>
+        <w:instrText xml:space="preserve"> PAGEREF _Toc516057993 \h </w:instrText>
       </w:r>
       <w:r>
         <w:rPr>
@@ -4856,7 +4924,7 @@
         <w:rPr>
           <w:noProof/>
         </w:rPr>
-        <w:instrText xml:space="preserve"> PAGEREF _Toc515963262 \h </w:instrText>
+        <w:instrText xml:space="preserve"> PAGEREF _Toc516057994 \h </w:instrText>
       </w:r>
       <w:r>
         <w:rPr>
@@ -4919,7 +4987,7 @@
         <w:rPr>
           <w:noProof/>
         </w:rPr>
-        <w:instrText xml:space="preserve"> PAGEREF _Toc515963263 \h </w:instrText>
+        <w:instrText xml:space="preserve"> PAGEREF _Toc516057995 \h </w:instrText>
       </w:r>
       <w:r>
         <w:rPr>
@@ -4982,7 +5050,7 @@
         <w:rPr>
           <w:noProof/>
         </w:rPr>
-        <w:instrText xml:space="preserve"> PAGEREF _Toc515963264 \h </w:instrText>
+        <w:instrText xml:space="preserve"> PAGEREF _Toc516057996 \h </w:instrText>
       </w:r>
       <w:r>
         <w:rPr>
@@ -5037,7 +5105,7 @@
       <w:r>
         <w:fldChar w:fldCharType="separate"/>
       </w:r>
-      <w:hyperlink w:anchor="_Toc515963265" w:history="1">
+      <w:hyperlink w:anchor="_Toc516057997" w:history="1">
         <w:r>
           <w:rPr>
             <w:rStyle w:val="Hyperlink"/>
@@ -5064,7 +5132,7 @@
             <w:noProof/>
             <w:webHidden/>
           </w:rPr>
-          <w:instrText xml:space="preserve"> PAGEREF _Toc515963265 \h </w:instrText>
+          <w:instrText xml:space="preserve"> PAGEREF _Toc516057997 \h </w:instrText>
         </w:r>
         <w:r>
           <w:rPr>
@@ -5110,7 +5178,7 @@
           <w:szCs w:val="22"/>
         </w:rPr>
       </w:pPr>
-      <w:hyperlink w:anchor="_Toc515963266" w:history="1">
+      <w:hyperlink w:anchor="_Toc516057998" w:history="1">
         <w:r>
           <w:rPr>
             <w:rStyle w:val="Hyperlink"/>
@@ -5137,7 +5205,7 @@
             <w:noProof/>
             <w:webHidden/>
           </w:rPr>
-          <w:instrText xml:space="preserve"> PAGEREF _Toc515963266 \h </w:instrText>
+          <w:instrText xml:space="preserve"> PAGEREF _Toc516057998 \h </w:instrText>
         </w:r>
         <w:r>
           <w:rPr>
@@ -5183,7 +5251,7 @@
           <w:szCs w:val="22"/>
         </w:rPr>
       </w:pPr>
-      <w:hyperlink w:anchor="_Toc515963267" w:history="1">
+      <w:hyperlink w:anchor="_Toc516057999" w:history="1">
         <w:r>
           <w:rPr>
             <w:rStyle w:val="Hyperlink"/>
@@ -5210,7 +5278,7 @@
             <w:noProof/>
             <w:webHidden/>
           </w:rPr>
-          <w:instrText xml:space="preserve"> PAGEREF _Toc515963267 \h </w:instrText>
+          <w:instrText xml:space="preserve"> PAGEREF _Toc516057999 \h </w:instrText>
         </w:r>
         <w:r>
           <w:rPr>
@@ -5256,7 +5324,7 @@
           <w:szCs w:val="22"/>
         </w:rPr>
       </w:pPr>
-      <w:hyperlink w:anchor="_Toc515963268" w:history="1">
+      <w:hyperlink w:anchor="_Toc516058000" w:history="1">
         <w:r>
           <w:rPr>
             <w:rStyle w:val="Hyperlink"/>
@@ -5283,7 +5351,7 @@
             <w:noProof/>
             <w:webHidden/>
           </w:rPr>
-          <w:instrText xml:space="preserve"> PAGEREF _Toc515963268 \h </w:instrText>
+          <w:instrText xml:space="preserve"> PAGEREF _Toc516058000 \h </w:instrText>
         </w:r>
         <w:r>
           <w:rPr>
@@ -5328,7 +5396,7 @@
           <w:numId w:val="0"/>
         </w:numPr>
       </w:pPr>
-      <w:bookmarkStart w:id="4" w:name="_Toc515963212"/>
+      <w:bookmarkStart w:id="4" w:name="_Toc516057943"/>
       <w:r>
         <w:t>Afkortingenlijst</w:t>
       </w:r>
@@ -6296,18 +6364,8 @@
                 <w:sz w:val="16"/>
                 <w:szCs w:val="16"/>
               </w:rPr>
-              <w:t xml:space="preserve">Overall Equipment </w:t>
-            </w:r>
-            <w:proofErr w:type="spellStart"/>
-            <w:r>
-              <w:rPr>
-                <w:rFonts w:ascii="Arial" w:hAnsi="Arial" w:cs="Arial"/>
-                <w:sz w:val="16"/>
-                <w:szCs w:val="16"/>
-              </w:rPr>
-              <w:t>Effectiveness</w:t>
-            </w:r>
-            <w:proofErr w:type="spellEnd"/>
+              <w:t>Overall Equipment Effectiveness</w:t>
+            </w:r>
             <w:r>
               <w:rPr>
                 <w:rFonts w:ascii="Arial" w:hAnsi="Arial" w:cs="Arial"/>
@@ -6444,34 +6502,14 @@
                 <w:szCs w:val="16"/>
               </w:rPr>
             </w:pPr>
-            <w:proofErr w:type="spellStart"/>
             <w:r>
               <w:rPr>
                 <w:rFonts w:ascii="Arial" w:hAnsi="Arial" w:cs="Arial"/>
                 <w:sz w:val="16"/>
                 <w:szCs w:val="16"/>
               </w:rPr>
-              <w:t>Tsubaki</w:t>
-            </w:r>
-            <w:proofErr w:type="spellEnd"/>
-            <w:r>
-              <w:rPr>
-                <w:rFonts w:ascii="Arial" w:hAnsi="Arial" w:cs="Arial"/>
-                <w:sz w:val="16"/>
-                <w:szCs w:val="16"/>
-              </w:rPr>
-              <w:t xml:space="preserve"> </w:t>
-            </w:r>
-            <w:proofErr w:type="spellStart"/>
-            <w:r>
-              <w:rPr>
-                <w:rFonts w:ascii="Arial" w:hAnsi="Arial" w:cs="Arial"/>
-                <w:sz w:val="16"/>
-                <w:szCs w:val="16"/>
-              </w:rPr>
-              <w:t>Nakashima</w:t>
-            </w:r>
-            <w:proofErr w:type="spellEnd"/>
+              <w:t>Tsubaki Nakashima</w:t>
+            </w:r>
             <w:r>
               <w:rPr>
                 <w:rFonts w:ascii="Arial" w:hAnsi="Arial" w:cs="Arial"/>
@@ -6717,7 +6755,7 @@
         </w:numPr>
       </w:pPr>
       <w:bookmarkStart w:id="5" w:name="_Ref514924791"/>
-      <w:bookmarkStart w:id="6" w:name="_Toc515963213"/>
+      <w:bookmarkStart w:id="6" w:name="_Toc516057944"/>
       <w:r>
         <w:lastRenderedPageBreak/>
         <w:t>Begrippenlijst</w:t>
@@ -7394,7 +7432,7 @@
       <w:pPr>
         <w:pStyle w:val="Kop1"/>
       </w:pPr>
-      <w:bookmarkStart w:id="7" w:name="_Toc515963214"/>
+      <w:bookmarkStart w:id="7" w:name="_Toc516057945"/>
       <w:r>
         <w:lastRenderedPageBreak/>
         <w:t>Inleiding</w:t>
@@ -7410,7 +7448,7 @@
       <w:pPr>
         <w:pStyle w:val="Kop1"/>
       </w:pPr>
-      <w:bookmarkStart w:id="8" w:name="_Toc515963215"/>
+      <w:bookmarkStart w:id="8" w:name="_Toc516057946"/>
       <w:r>
         <w:lastRenderedPageBreak/>
         <w:t xml:space="preserve">Organisatorische </w:t>
@@ -7433,7 +7471,7 @@
         <w:pStyle w:val="Kop2"/>
       </w:pPr>
       <w:bookmarkStart w:id="9" w:name="_Ref515532037"/>
-      <w:bookmarkStart w:id="10" w:name="_Toc515963216"/>
+      <w:bookmarkStart w:id="10" w:name="_Toc516057947"/>
       <w:r>
         <w:t>Het bedrijf</w:t>
       </w:r>
@@ -7663,7 +7701,7 @@
         </w:rPr>
       </w:pPr>
       <w:bookmarkStart w:id="11" w:name="_Ref514854870"/>
-      <w:bookmarkStart w:id="12" w:name="_Toc515963250"/>
+      <w:bookmarkStart w:id="12" w:name="_Toc516057982"/>
       <w:r>
         <w:t xml:space="preserve">Figuur </w:t>
       </w:r>
@@ -7715,7 +7753,7 @@
       <w:pPr>
         <w:pStyle w:val="Kop2"/>
       </w:pPr>
-      <w:bookmarkStart w:id="13" w:name="_Toc515963217"/>
+      <w:bookmarkStart w:id="13" w:name="_Toc516057948"/>
       <w:r>
         <w:lastRenderedPageBreak/>
         <w:t>Bedrijfsgegevens</w:t>
@@ -7726,7 +7764,7 @@
       <w:pPr>
         <w:pStyle w:val="Bijschrift"/>
       </w:pPr>
-      <w:bookmarkStart w:id="14" w:name="_Toc515963265"/>
+      <w:bookmarkStart w:id="14" w:name="_Toc516057997"/>
       <w:r>
         <w:t xml:space="preserve">Tabel </w:t>
       </w:r>
@@ -8163,7 +8201,7 @@
       <w:pPr>
         <w:pStyle w:val="Kop2"/>
       </w:pPr>
-      <w:bookmarkStart w:id="15" w:name="_Toc515963218"/>
+      <w:bookmarkStart w:id="15" w:name="_Toc516057949"/>
       <w:r>
         <w:t>Persoonsgegevens</w:t>
       </w:r>
@@ -8173,7 +8211,7 @@
       <w:pPr>
         <w:pStyle w:val="Bijschrift"/>
       </w:pPr>
-      <w:bookmarkStart w:id="16" w:name="_Toc515963266"/>
+      <w:bookmarkStart w:id="16" w:name="_Toc516057998"/>
       <w:r>
         <w:t xml:space="preserve">Tabel </w:t>
       </w:r>
@@ -8639,17 +8677,8 @@
                 <w:sz w:val="16"/>
                 <w:szCs w:val="16"/>
               </w:rPr>
-              <w:t xml:space="preserve">J. </w:t>
-            </w:r>
-            <w:proofErr w:type="spellStart"/>
-            <w:r>
-              <w:rPr>
-                <w:sz w:val="16"/>
-                <w:szCs w:val="16"/>
-              </w:rPr>
-              <w:t>Schmeltz</w:t>
-            </w:r>
-            <w:proofErr w:type="spellEnd"/>
+              <w:t>J. Schmeltz</w:t>
+            </w:r>
           </w:p>
         </w:tc>
         <w:tc>
@@ -9454,33 +9483,8 @@
                 <w:sz w:val="16"/>
                 <w:szCs w:val="16"/>
               </w:rPr>
-              <w:t xml:space="preserve">Contactpersoon </w:t>
-            </w:r>
-            <w:proofErr w:type="spellStart"/>
-            <w:r>
-              <w:rPr>
-                <w:sz w:val="16"/>
-                <w:szCs w:val="16"/>
-              </w:rPr>
-              <w:t>Tsubaki</w:t>
-            </w:r>
-            <w:proofErr w:type="spellEnd"/>
-            <w:r>
-              <w:rPr>
-                <w:sz w:val="16"/>
-                <w:szCs w:val="16"/>
-              </w:rPr>
-              <w:t xml:space="preserve"> </w:t>
-            </w:r>
-            <w:proofErr w:type="spellStart"/>
-            <w:r>
-              <w:rPr>
-                <w:sz w:val="16"/>
-                <w:szCs w:val="16"/>
-              </w:rPr>
-              <w:t>Nakashima</w:t>
-            </w:r>
-            <w:proofErr w:type="spellEnd"/>
+              <w:t>Contactpersoon Tsubaki Nakashima</w:t>
+            </w:r>
           </w:p>
         </w:tc>
         <w:tc>
@@ -9511,21 +9515,12 @@
                 <w:szCs w:val="24"/>
               </w:rPr>
             </w:pPr>
-            <w:proofErr w:type="spellStart"/>
-            <w:r>
-              <w:rPr>
-                <w:sz w:val="16"/>
-                <w:szCs w:val="16"/>
-              </w:rPr>
-              <w:t>ger.bargeman@europe</w:t>
-            </w:r>
-            <w:proofErr w:type="spellEnd"/>
-            <w:r>
-              <w:rPr>
-                <w:sz w:val="16"/>
-                <w:szCs w:val="16"/>
-              </w:rPr>
-              <w:t>. tsubaki-nakashima.com</w:t>
+            <w:r>
+              <w:rPr>
+                <w:sz w:val="16"/>
+                <w:szCs w:val="16"/>
+              </w:rPr>
+              <w:t>ger.bargeman@europe. tsubaki-nakashima.com</w:t>
             </w:r>
           </w:p>
         </w:tc>
@@ -9823,7 +9818,7 @@
       <w:pPr>
         <w:pStyle w:val="Kop1"/>
       </w:pPr>
-      <w:bookmarkStart w:id="17" w:name="_Toc515963219"/>
+      <w:bookmarkStart w:id="17" w:name="_Toc516057950"/>
       <w:r>
         <w:lastRenderedPageBreak/>
         <w:t>De Opdracht</w:t>
@@ -9843,7 +9838,7 @@
           <w:numId w:val="12"/>
         </w:numPr>
       </w:pPr>
-      <w:bookmarkStart w:id="18" w:name="_Toc515963220"/>
+      <w:bookmarkStart w:id="18" w:name="_Toc516057951"/>
       <w:r>
         <w:t>De kwestie</w:t>
       </w:r>
@@ -9893,101 +9888,88 @@
     <w:p/>
     <w:p>
       <w:r>
-        <w:t xml:space="preserve">Als business case voor deze afstudeeropdracht wordt de data van de rollenfabriek van </w:t>
-      </w:r>
-      <w:proofErr w:type="spellStart"/>
-      <w:r>
-        <w:t>Tsubaki</w:t>
-      </w:r>
-      <w:proofErr w:type="spellEnd"/>
+        <w:t>Als business case voor deze afstudeeropdracht wordt de data van de rollenfabriek van Tsubaki Nakashima</w:t>
+      </w:r>
+      <w:r>
+        <w:t xml:space="preserve"> (TN)</w:t>
+      </w:r>
+      <w:r>
+        <w:t xml:space="preserve">, een klant van EKB, te Veenendaal gebruikt. De buffervoorraden worden daar momenteel beheerd op basis van ervaring. Het is niet </w:t>
+      </w:r>
+      <w:r>
+        <w:t>duidelijk hoe de b</w:t>
+      </w:r>
+      <w:r>
+        <w:t>uffervoorraden tussen de productielijnen</w:t>
+      </w:r>
+      <w:r>
+        <w:t xml:space="preserve"> zo afgestemd kunnen worden dat de voorraden verminderen terwijl de productie vergroot wordt. Dit is een van de doelen van T</w:t>
+      </w:r>
+      <w:r>
+        <w:t>O</w:t>
+      </w:r>
+      <w:r>
+        <w:t>C.</w:t>
+      </w:r>
+    </w:p>
+    <w:p/>
+    <w:p>
+      <w:pPr>
+        <w:pStyle w:val="Kop2"/>
+      </w:pPr>
+      <w:bookmarkStart w:id="19" w:name="_Toc516057952"/>
+      <w:r>
+        <w:t>De afstudeeropdracht</w:t>
+      </w:r>
       <w:r>
         <w:t xml:space="preserve"> </w:t>
       </w:r>
-      <w:proofErr w:type="spellStart"/>
-      <w:r>
-        <w:t>Nakashima</w:t>
-      </w:r>
-      <w:proofErr w:type="spellEnd"/>
-      <w:r>
-        <w:t xml:space="preserve"> (TN)</w:t>
-      </w:r>
-      <w:r>
-        <w:t xml:space="preserve">, een klant van EKB, te Veenendaal gebruikt. De buffervoorraden worden daar momenteel beheerd op basis van ervaring. Het is niet </w:t>
-      </w:r>
-      <w:r>
-        <w:t>duidelijk hoe de b</w:t>
-      </w:r>
-      <w:r>
-        <w:t>uffervoorraden tussen de productielijnen</w:t>
-      </w:r>
-      <w:r>
-        <w:t xml:space="preserve"> zo afgestemd kunnen worden dat de voorraden verminderen terwijl de productie vergroot wordt. Dit is een van de doelen van T</w:t>
-      </w:r>
-      <w:r>
-        <w:t>O</w:t>
-      </w:r>
-      <w:r>
-        <w:t>C.</w:t>
+      <w:r>
+        <w:t>in het kort</w:t>
+      </w:r>
+      <w:bookmarkEnd w:id="19"/>
+    </w:p>
+    <w:p>
+      <w:r>
+        <w:t>Het verlagen van de buffervoorraden zorgt indirect voor kostenvermindering. Volgens Goldratt en Cox (2007) resulteert het verlagen van de voorraden echter alleen in een verhoging van de winst als ook de productie verhoogd wordt. Om dit te bereiken moeten dus zowel de verlaging van de buffervoorraden als de verhoging van de productie even zwaar meetellen.</w:t>
       </w:r>
     </w:p>
     <w:p/>
     <w:p>
+      <w:r>
+        <w:t>Naast een verbredend en kritisch onderzoek naar TOC, machine learning</w:t>
+      </w:r>
+      <w:r>
+        <w:t xml:space="preserve"> (ML)</w:t>
+      </w:r>
+      <w:r>
+        <w:t xml:space="preserve"> en de huidige situatie bij TN </w:t>
+      </w:r>
+      <w:r>
+        <w:t>welke EKB van de student eist, dient de student een werkend product op te leveren waarin daadwerkelijk</w:t>
+      </w:r>
+      <w:r>
+        <w:t xml:space="preserve"> TOC toegepast en aantoonbaar gemaakt is voor de gebruiker. De afstudeerstage betreft dan ook een productopdracht.</w:t>
+      </w:r>
+    </w:p>
+    <w:p/>
+    <w:p>
+      <w:r>
+        <w:t xml:space="preserve">Omdat het onduidelijk is hoe zowel de buffervoorraden te verlagen als de productie te verhogen zal </w:t>
+      </w:r>
+      <w:r>
+        <w:t>ML</w:t>
+      </w:r>
+      <w:r>
+        <w:t xml:space="preserve"> worden gebruikt om een algoritme tot stand te laten komen te op basis van een fabriekssimulatie de hoogtes van de buffervoorraden af kan wegen. Om dit te kunnen implementeren in EMI moet echter wel eerst worden onderzocht hoe de simulatie zo realistisch mogelijk te maken is, terwijl de simulatie generiek gebruikt moet kunnen worden voor andere klanten van EKB.</w:t>
+      </w:r>
+    </w:p>
+    <w:p/>
+    <w:p>
       <w:pPr>
         <w:pStyle w:val="Kop2"/>
       </w:pPr>
-      <w:bookmarkStart w:id="19" w:name="_Toc515963221"/>
-      <w:r>
-        <w:t>De afstudeeropdracht</w:t>
-      </w:r>
-      <w:r>
-        <w:t xml:space="preserve"> </w:t>
-      </w:r>
-      <w:r>
-        <w:t>in het kort</w:t>
-      </w:r>
-      <w:bookmarkEnd w:id="19"/>
-    </w:p>
-    <w:p>
-      <w:r>
-        <w:t>Het verlagen van de buffervoorraden zorgt indirect voor kostenvermindering. Volgens Goldratt en Cox (2007) resulteert het verlagen van de voorraden echter alleen in een verhoging van de winst als ook de productie verhoogd wordt. Om dit te bereiken moeten dus zowel de verlaging van de buffervoorraden als de verhoging van de productie even zwaar meetellen.</w:t>
-      </w:r>
-    </w:p>
-    <w:p/>
-    <w:p>
-      <w:r>
-        <w:t>Naast een verbredend en kritisch onderzoek naar TOC, machine learning</w:t>
-      </w:r>
-      <w:r>
-        <w:t xml:space="preserve"> (ML)</w:t>
-      </w:r>
-      <w:r>
-        <w:t xml:space="preserve"> en de huidige situatie bij TN </w:t>
-      </w:r>
-      <w:r>
-        <w:t>welke EKB van de student eist, dient de student een werkend product op te leveren waarin daadwerkelijk</w:t>
-      </w:r>
-      <w:r>
-        <w:t xml:space="preserve"> TOC toegepast en aantoonbaar gemaakt is voor de gebruiker. De afstudeerstage betreft dan ook een productopdracht.</w:t>
-      </w:r>
-    </w:p>
-    <w:p/>
-    <w:p>
-      <w:r>
-        <w:t xml:space="preserve">Omdat het onduidelijk is hoe zowel de buffervoorraden te verlagen als de productie te verhogen zal </w:t>
-      </w:r>
-      <w:r>
-        <w:t>ML</w:t>
-      </w:r>
-      <w:r>
-        <w:t xml:space="preserve"> worden gebruikt om een algoritme tot stand te laten komen te op basis van een fabriekssimulatie de hoogtes van de buffervoorraden af kan wegen. Om dit te kunnen implementeren in EMI moet echter wel eerst worden onderzocht hoe de simulatie zo realistisch mogelijk te maken is, terwijl de simulatie generiek gebruikt moet kunnen worden voor andere klanten van EKB.</w:t>
-      </w:r>
-    </w:p>
-    <w:p/>
-    <w:p>
-      <w:pPr>
-        <w:pStyle w:val="Kop2"/>
-      </w:pPr>
-      <w:bookmarkStart w:id="20" w:name="_Toc515963222"/>
+      <w:bookmarkStart w:id="20" w:name="_Toc516057953"/>
       <w:r>
         <w:t>Doelstelling</w:t>
       </w:r>
@@ -10038,7 +10020,7 @@
       <w:pPr>
         <w:pStyle w:val="Kop2"/>
       </w:pPr>
-      <w:bookmarkStart w:id="21" w:name="_Toc515963223"/>
+      <w:bookmarkStart w:id="21" w:name="_Toc516057954"/>
       <w:r>
         <w:lastRenderedPageBreak/>
         <w:t>Hoofdvraag en deelvragen</w:t>
@@ -10281,7 +10263,7 @@
       <w:pPr>
         <w:pStyle w:val="Kop2"/>
       </w:pPr>
-      <w:bookmarkStart w:id="22" w:name="_Toc515963224"/>
+      <w:bookmarkStart w:id="22" w:name="_Toc516057955"/>
       <w:r>
         <w:t>Onderzoeksmethoden</w:t>
       </w:r>
@@ -10335,7 +10317,7 @@
         <w:pStyle w:val="Bijschrift"/>
       </w:pPr>
       <w:bookmarkStart w:id="23" w:name="_Ref514853856"/>
-      <w:bookmarkStart w:id="24" w:name="_Toc515963267"/>
+      <w:bookmarkStart w:id="24" w:name="_Toc516057999"/>
       <w:r>
         <w:t xml:space="preserve">Tabel </w:t>
       </w:r>
@@ -11395,7 +11377,7 @@
       </w:pPr>
       <w:bookmarkStart w:id="25" w:name="_Ref515347470"/>
       <w:bookmarkStart w:id="26" w:name="_Ref515349692"/>
-      <w:bookmarkStart w:id="27" w:name="_Toc515963225"/>
+      <w:bookmarkStart w:id="27" w:name="_Toc516057956"/>
       <w:r>
         <w:lastRenderedPageBreak/>
         <w:t>Theoretisch Kader</w:t>
@@ -11422,22 +11404,12 @@
         <w:pStyle w:val="Kop2"/>
       </w:pPr>
       <w:bookmarkStart w:id="28" w:name="_Ref515532250"/>
-      <w:bookmarkStart w:id="29" w:name="_Toc515963226"/>
-      <w:proofErr w:type="spellStart"/>
-      <w:r>
-        <w:t>Tsubaki</w:t>
-      </w:r>
-      <w:proofErr w:type="spellEnd"/>
-      <w:r>
-        <w:t xml:space="preserve"> </w:t>
-      </w:r>
-      <w:proofErr w:type="spellStart"/>
-      <w:r>
-        <w:t>Nakashima</w:t>
+      <w:bookmarkStart w:id="29" w:name="_Toc516057957"/>
+      <w:r>
+        <w:t>Tsubaki Nakashima</w:t>
       </w:r>
       <w:bookmarkEnd w:id="28"/>
       <w:bookmarkEnd w:id="29"/>
-      <w:proofErr w:type="spellEnd"/>
     </w:p>
     <w:p>
       <w:r>
@@ -11536,7 +11508,7 @@
       </w:pPr>
       <w:bookmarkStart w:id="30" w:name="_Ref515268679"/>
       <w:bookmarkStart w:id="31" w:name="_Ref515268219"/>
-      <w:bookmarkStart w:id="32" w:name="_Toc515963251"/>
+      <w:bookmarkStart w:id="32" w:name="_Toc516057983"/>
       <w:r>
         <w:t xml:space="preserve">Figuur </w:t>
       </w:r>
@@ -11550,23 +11522,10 @@
       </w:fldSimple>
       <w:bookmarkEnd w:id="30"/>
       <w:r>
-        <w:t xml:space="preserve">: Lay-out rollenfabriek </w:t>
-      </w:r>
-      <w:proofErr w:type="spellStart"/>
-      <w:r>
-        <w:t>Tsubaki</w:t>
-      </w:r>
-      <w:proofErr w:type="spellEnd"/>
-      <w:r>
-        <w:t xml:space="preserve"> </w:t>
-      </w:r>
-      <w:proofErr w:type="spellStart"/>
-      <w:r>
-        <w:t>Nakashima</w:t>
+        <w:t>: Lay-out rollenfabriek Tsubaki Nakashima</w:t>
       </w:r>
       <w:bookmarkEnd w:id="31"/>
       <w:bookmarkEnd w:id="32"/>
-      <w:proofErr w:type="spellEnd"/>
     </w:p>
     <w:p>
       <w:pPr>
@@ -11577,7 +11536,7 @@
       <w:pPr>
         <w:pStyle w:val="Kop3"/>
       </w:pPr>
-      <w:bookmarkStart w:id="33" w:name="_Toc515963227"/>
+      <w:bookmarkStart w:id="33" w:name="_Toc516057958"/>
       <w:r>
         <w:t>Rollenfabriek lay-out</w:t>
       </w:r>
@@ -11668,7 +11627,7 @@
         <w:ind w:left="0"/>
       </w:pPr>
       <w:r>
-        <w:t>In de vijfde en laatste hal worden de containers geleegd in de slijperij en worden de rollen in de definitieve vorm geslepen door 28 slijplijnen. Deze productielijnen bestaan weer uit een aantal verschillende machines die serie geschakeld zijn, maar de slijplijnen als geheel zijn parallel geschakeld.</w:t>
+        <w:t>In de vijfde en laatste hal worden de containers geleegd in de slijperij en worden de rollen in de definitieve vorm geslepen door 28 slijplijnen. Deze productielijnen bestaan uit een aantal verschillende machines die serie geschakeld zijn, maar de slijplijnen als geheel zijn parallel geschakeld.</w:t>
       </w:r>
       <w:r>
         <w:t xml:space="preserve"> Ook hebben de slijplijnen</w:t>
@@ -11700,7 +11659,7 @@
         <w:pStyle w:val="Kop3"/>
       </w:pPr>
       <w:bookmarkStart w:id="34" w:name="_Ref515532360"/>
-      <w:bookmarkStart w:id="35" w:name="_Toc515963228"/>
+      <w:bookmarkStart w:id="35" w:name="_Toc516057959"/>
       <w:r>
         <w:lastRenderedPageBreak/>
         <w:t>Buffervoorraden</w:t>
@@ -11728,7 +11687,7 @@
       <w:pPr>
         <w:pStyle w:val="Kop3"/>
       </w:pPr>
-      <w:bookmarkStart w:id="36" w:name="_Toc515963229"/>
+      <w:bookmarkStart w:id="36" w:name="_Toc516057960"/>
       <w:r>
         <w:t>Omstellingen</w:t>
       </w:r>
@@ -11759,7 +11718,7 @@
         <w:pStyle w:val="Kop2"/>
       </w:pPr>
       <w:bookmarkStart w:id="37" w:name="_Ref515532009"/>
-      <w:bookmarkStart w:id="38" w:name="_Toc515963230"/>
+      <w:bookmarkStart w:id="38" w:name="_Toc516057961"/>
       <w:r>
         <w:t>E</w:t>
       </w:r>
@@ -11777,15 +11736,7 @@
         <w:t>l</w:t>
       </w:r>
       <w:r>
-        <w:t xml:space="preserve"> Equipment </w:t>
-      </w:r>
-      <w:proofErr w:type="spellStart"/>
-      <w:r>
-        <w:t>Effectiveness</w:t>
-      </w:r>
-      <w:proofErr w:type="spellEnd"/>
-      <w:r>
-        <w:t xml:space="preserve"> (OEE), Tool Management, Rapportage, Planning, Logboek, Label Printing en Configuratie zoals te zien in onderstaande foto (Rang, 2018).</w:t>
+        <w:t xml:space="preserve"> Equipment Effectiveness (OEE), Tool Management, Rapportage, Planning, Logboek, Label Printing en Configuratie zoals te zien in onderstaande foto (Rang, 2018).</w:t>
       </w:r>
     </w:p>
     <w:p/>
@@ -11861,23 +11812,7 @@
         <w:t xml:space="preserve"> A.</w:t>
       </w:r>
       <w:r>
-        <w:t xml:space="preserve"> (2018, 3 april). EMI modules van de rollenfabriek van </w:t>
-      </w:r>
-      <w:proofErr w:type="spellStart"/>
-      <w:r>
-        <w:t>Tsubaki</w:t>
-      </w:r>
-      <w:proofErr w:type="spellEnd"/>
-      <w:r>
-        <w:t xml:space="preserve"> </w:t>
-      </w:r>
-      <w:proofErr w:type="spellStart"/>
-      <w:r>
-        <w:t>Nakashima</w:t>
-      </w:r>
-      <w:proofErr w:type="spellEnd"/>
-      <w:r>
-        <w:t xml:space="preserve"> [Foto], Geraadpleegd van http://emi-demo.ekb.nl/EMI_NNN/Default.aspx</w:t>
+        <w:t xml:space="preserve"> (2018, 3 april). EMI modules van de rollenfabriek van Tsubaki Nakashima [Foto], Geraadpleegd van http://emi-demo.ekb.nl/EMI_NNN/Default.aspx</w:t>
       </w:r>
     </w:p>
     <w:p>
@@ -11903,17 +11838,12 @@
         <w:pStyle w:val="Kop3"/>
       </w:pPr>
       <w:bookmarkStart w:id="39" w:name="_Ref515532222"/>
-      <w:bookmarkStart w:id="40" w:name="_Toc515963231"/>
-      <w:r>
-        <w:t xml:space="preserve">Overall Equipment </w:t>
-      </w:r>
-      <w:proofErr w:type="spellStart"/>
-      <w:r>
-        <w:t>Effectiveness</w:t>
+      <w:bookmarkStart w:id="40" w:name="_Toc516057962"/>
+      <w:r>
+        <w:t>Overall Equipment Effectiveness</w:t>
       </w:r>
       <w:bookmarkEnd w:id="39"/>
       <w:bookmarkEnd w:id="40"/>
-      <w:proofErr w:type="spellEnd"/>
     </w:p>
     <w:p>
       <w:r>
@@ -12015,23 +11945,7 @@
         <w:ind w:left="0"/>
       </w:pPr>
       <w:r>
-        <w:t xml:space="preserve">Rang, S. (2018, 3 april). EMI OEE analyse van de rollenfabriek van </w:t>
-      </w:r>
-      <w:proofErr w:type="spellStart"/>
-      <w:r>
-        <w:t>Tsubaki</w:t>
-      </w:r>
-      <w:proofErr w:type="spellEnd"/>
-      <w:r>
-        <w:t xml:space="preserve"> </w:t>
-      </w:r>
-      <w:proofErr w:type="spellStart"/>
-      <w:r>
-        <w:t>Nakashima</w:t>
-      </w:r>
-      <w:proofErr w:type="spellEnd"/>
-      <w:r>
-        <w:t xml:space="preserve"> [Foto], Geraadpleegd van http://emi-demo.ekb.nl/EMI_NNN/OEE/OEEAnalyse.aspx</w:t>
+        <w:t>Rang, S. (2018, 3 april). EMI OEE analyse van de rollenfabriek van Tsubaki Nakashima [Foto], Geraadpleegd van http://emi-demo.ekb.nl/EMI_NNN/OEE/OEEAnalyse.aspx</w:t>
       </w:r>
     </w:p>
     <w:p>
@@ -12101,23 +12015,7 @@
         <w:ind w:left="0"/>
       </w:pPr>
       <w:r>
-        <w:t xml:space="preserve">Rang, S. (2018, 3 april). EMI OEE analyse van de rollenfabriek van </w:t>
-      </w:r>
-      <w:proofErr w:type="spellStart"/>
-      <w:r>
-        <w:t>Tsubaki</w:t>
-      </w:r>
-      <w:proofErr w:type="spellEnd"/>
-      <w:r>
-        <w:t xml:space="preserve"> </w:t>
-      </w:r>
-      <w:proofErr w:type="spellStart"/>
-      <w:r>
-        <w:t>Nakashima</w:t>
-      </w:r>
-      <w:proofErr w:type="spellEnd"/>
-      <w:r>
-        <w:t xml:space="preserve"> [Foto], Geraadpleegd van http://emi-demo.ekb.nl/EMI_NNN/OEE/OEEAnalyse.aspx</w:t>
+        <w:t>Rang, S. (2018, 3 april). EMI OEE analyse van de rollenfabriek van Tsubaki Nakashima [Foto], Geraadpleegd van http://emi-demo.ekb.nl/EMI_NNN/OEE/OEEAnalyse.aspx</w:t>
       </w:r>
     </w:p>
     <w:p>
@@ -12160,7 +12058,7 @@
         <w:pStyle w:val="Kop2"/>
       </w:pPr>
       <w:bookmarkStart w:id="41" w:name="_Ref515532324"/>
-      <w:bookmarkStart w:id="42" w:name="_Toc515963232"/>
+      <w:bookmarkStart w:id="42" w:name="_Toc516057963"/>
       <w:r>
         <w:lastRenderedPageBreak/>
         <w:t>Theory of Constraints</w:t>
@@ -12196,39 +12094,7 @@
         </m:r>
       </m:oMath>
       <w:r>
-        <w:t>. Hierbij staat ‘T’ voor ‘Throughput’, oftewel de doorlooptijd. De ‘I’ staat voor voorraad (inventory). Inventory bestaat in de context van TOC uit alle investeringen in dingen die een bedrijf later wil verkopen. ‘OE’ zijn de ‘</w:t>
-      </w:r>
-      <w:proofErr w:type="spellStart"/>
-      <w:r>
-        <w:t>Operational</w:t>
-      </w:r>
-      <w:proofErr w:type="spellEnd"/>
-      <w:r>
-        <w:t xml:space="preserve"> </w:t>
-      </w:r>
-      <w:proofErr w:type="spellStart"/>
-      <w:r>
-        <w:t>Expenses</w:t>
-      </w:r>
-      <w:proofErr w:type="spellEnd"/>
-      <w:r>
-        <w:t xml:space="preserve">’, de kosten die een bedrijf maakt om </w:t>
-      </w:r>
-      <w:proofErr w:type="spellStart"/>
-      <w:r>
-        <w:t>inventory</w:t>
-      </w:r>
-      <w:proofErr w:type="spellEnd"/>
-      <w:r>
-        <w:t xml:space="preserve"> om de zetten in </w:t>
-      </w:r>
-      <w:proofErr w:type="spellStart"/>
-      <w:r>
-        <w:t>throughput</w:t>
-      </w:r>
-      <w:proofErr w:type="spellEnd"/>
-      <w:r>
-        <w:t xml:space="preserve">. </w:t>
+        <w:t xml:space="preserve">. Hierbij staat ‘T’ voor ‘Throughput’, oftewel de doorlooptijd. De ‘I’ staat voor voorraad (inventory). Inventory bestaat in de context van TOC uit alle investeringen in dingen die een bedrijf later wil verkopen. ‘OE’ zijn de ‘Operational Expenses’, de kosten die een bedrijf maakt om inventory om de zetten in throughput. </w:t>
       </w:r>
       <w:r>
         <w:t xml:space="preserve">TOC kan worden </w:t>
@@ -12329,7 +12195,7 @@
         <w:pStyle w:val="Bijschrift"/>
       </w:pPr>
       <w:bookmarkStart w:id="43" w:name="_Ref515955029"/>
-      <w:bookmarkStart w:id="44" w:name="_Toc515963252"/>
+      <w:bookmarkStart w:id="44" w:name="_Toc516057984"/>
       <w:r>
         <w:t xml:space="preserve">Figuur </w:t>
       </w:r>
@@ -12470,7 +12336,7 @@
         <w:pStyle w:val="Bijschrift"/>
       </w:pPr>
       <w:bookmarkStart w:id="45" w:name="_Ref515958363"/>
-      <w:bookmarkStart w:id="46" w:name="_Toc515963253"/>
+      <w:bookmarkStart w:id="46" w:name="_Toc516057985"/>
       <w:r>
         <w:t xml:space="preserve">Figuur </w:t>
       </w:r>
@@ -12484,14 +12350,9 @@
       </w:fldSimple>
       <w:bookmarkEnd w:id="45"/>
       <w:r>
-        <w:t xml:space="preserve">: Agile software development </w:t>
-      </w:r>
-      <w:proofErr w:type="spellStart"/>
-      <w:r>
-        <w:t>cycle</w:t>
+        <w:t>: Agile software development cycle</w:t>
       </w:r>
       <w:bookmarkEnd w:id="46"/>
-      <w:proofErr w:type="spellEnd"/>
     </w:p>
     <w:p>
       <w:pPr>
@@ -12504,39 +12365,7 @@
         <w:t xml:space="preserve">Noot. </w:t>
       </w:r>
       <w:r>
-        <w:t>Herdrukt van “</w:t>
-      </w:r>
-      <w:proofErr w:type="spellStart"/>
-      <w:r>
-        <w:t>What</w:t>
-      </w:r>
-      <w:proofErr w:type="spellEnd"/>
-      <w:r>
-        <w:t xml:space="preserve"> Is </w:t>
-      </w:r>
-      <w:proofErr w:type="spellStart"/>
-      <w:r>
-        <w:t>the</w:t>
-      </w:r>
-      <w:proofErr w:type="spellEnd"/>
-      <w:r>
-        <w:t xml:space="preserve"> Software Development Life </w:t>
-      </w:r>
-      <w:proofErr w:type="spellStart"/>
-      <w:r>
-        <w:t>Cycle</w:t>
-      </w:r>
-      <w:proofErr w:type="spellEnd"/>
-      <w:r>
-        <w:t xml:space="preserve">?”, door </w:t>
-      </w:r>
-      <w:proofErr w:type="spellStart"/>
-      <w:r>
-        <w:t>Hussung</w:t>
-      </w:r>
-      <w:proofErr w:type="spellEnd"/>
-      <w:r>
-        <w:t xml:space="preserve">, T., (2016, 10 maart). Geraadpleegd van </w:t>
+        <w:t xml:space="preserve">Herdrukt van “What Is the Software Development Life Cycle?”, door Hussung, T., (2016, 10 maart). Geraadpleegd van </w:t>
       </w:r>
       <w:r>
         <w:t>https://online.husson.edu/software-development-cycle/</w:t>
@@ -12561,7 +12390,7 @@
       <w:pPr>
         <w:pStyle w:val="Kop3"/>
       </w:pPr>
-      <w:bookmarkStart w:id="47" w:name="_Toc515963233"/>
+      <w:bookmarkStart w:id="47" w:name="_Toc516057964"/>
       <w:r>
         <w:t>Overeenkomsten met LEAN</w:t>
       </w:r>
@@ -12569,15 +12398,7 @@
     </w:p>
     <w:p>
       <w:r>
-        <w:t xml:space="preserve">Goldratt heeft zijn TOC gebaseerd op LEAN. Er zijn dan ook een aantal overeenkomsten tussen TOC en LEAN op te noemen. Volgens </w:t>
-      </w:r>
-      <w:proofErr w:type="spellStart"/>
-      <w:r>
-        <w:t>LeanSixSigma</w:t>
-      </w:r>
-      <w:proofErr w:type="spellEnd"/>
-      <w:r>
-        <w:t xml:space="preserve"> (2018) gaat LEAN, net als TOC om het constant verbeteren van processen. LEAN heeft ook een vijf stappen pla</w:t>
+        <w:t>Goldratt heeft zijn TOC gebaseerd op LEAN. Er zijn dan ook een aantal overeenkomsten tussen TOC en LEAN op te noemen. Volgens LeanSixSigma (2018) gaat LEAN, net als TOC om het constant verbeteren van processen. LEAN heeft ook een vijf stappen pla</w:t>
       </w:r>
       <w:r>
         <w:t>n welke steeds worden herhaalt (</w:t>
@@ -12672,7 +12493,7 @@
         <w:pStyle w:val="Bijschrift"/>
       </w:pPr>
       <w:bookmarkStart w:id="48" w:name="_Ref515962329"/>
-      <w:bookmarkStart w:id="49" w:name="_Toc515963254"/>
+      <w:bookmarkStart w:id="49" w:name="_Toc516057986"/>
       <w:r>
         <w:t xml:space="preserve">Figuur </w:t>
       </w:r>
@@ -12701,23 +12522,7 @@
         <w:t xml:space="preserve">Noot. </w:t>
       </w:r>
       <w:r>
-        <w:t xml:space="preserve">Herdrukt van “Wat is </w:t>
-      </w:r>
-      <w:proofErr w:type="spellStart"/>
-      <w:r>
-        <w:t>Lean</w:t>
-      </w:r>
-      <w:proofErr w:type="spellEnd"/>
-      <w:r>
-        <w:t xml:space="preserve">?”, door </w:t>
-      </w:r>
-      <w:proofErr w:type="spellStart"/>
-      <w:r>
-        <w:t>LeanSixSigma</w:t>
-      </w:r>
-      <w:proofErr w:type="spellEnd"/>
-      <w:r>
-        <w:t xml:space="preserve">, (2018). Geraadpleegd van </w:t>
+        <w:t xml:space="preserve">Herdrukt van “Wat is Lean?”, door LeanSixSigma, (2018). Geraadpleegd van </w:t>
       </w:r>
       <w:r>
         <w:t>https://www.sixsigma.nl/wat-is-lean</w:t>
@@ -12796,15 +12601,7 @@
         </w:numPr>
       </w:pPr>
       <w:r>
-        <w:t>‘Pull’, het vraaggestuurd maken van de productie. Bij TOC heet dit de ‘drum-buffer-</w:t>
-      </w:r>
-      <w:proofErr w:type="spellStart"/>
-      <w:r>
-        <w:t>rope</w:t>
-      </w:r>
-      <w:proofErr w:type="spellEnd"/>
-      <w:r>
-        <w:t>’ (Goldratt &amp; Cox, 2007).</w:t>
+        <w:t>‘Pull’, het vraaggestuurd maken van de productie. Bij TOC heet dit de ‘drum-buffer-rope’ (Goldratt &amp; Cox, 2007).</w:t>
       </w:r>
     </w:p>
     <w:p>
@@ -12825,7 +12622,7 @@
         <w:pStyle w:val="Kop2"/>
       </w:pPr>
       <w:bookmarkStart w:id="50" w:name="_Ref515532123"/>
-      <w:bookmarkStart w:id="51" w:name="_Toc515963234"/>
+      <w:bookmarkStart w:id="51" w:name="_Toc516057965"/>
       <w:r>
         <w:t>Machine Learning</w:t>
       </w:r>
@@ -12854,7 +12651,7 @@
       <w:pPr>
         <w:pStyle w:val="Kop3"/>
       </w:pPr>
-      <w:bookmarkStart w:id="52" w:name="_Toc515963235"/>
+      <w:bookmarkStart w:id="52" w:name="_Toc516057966"/>
       <w:r>
         <w:t xml:space="preserve">De </w:t>
       </w:r>
@@ -12978,7 +12775,7 @@
         <w:pStyle w:val="Bijschrift"/>
       </w:pPr>
       <w:bookmarkStart w:id="53" w:name="_Ref515359422"/>
-      <w:bookmarkStart w:id="54" w:name="_Toc515963255"/>
+      <w:bookmarkStart w:id="54" w:name="_Toc516057987"/>
       <w:r>
         <w:t xml:space="preserve">Figuur </w:t>
       </w:r>
@@ -13090,7 +12887,7 @@
       </w:pPr>
       <w:bookmarkStart w:id="55" w:name="_Ref515363838"/>
       <w:bookmarkStart w:id="56" w:name="_Ref515363831"/>
-      <w:bookmarkStart w:id="57" w:name="_Toc515963256"/>
+      <w:bookmarkStart w:id="57" w:name="_Toc516057988"/>
       <w:r>
         <w:t xml:space="preserve">Figuur </w:t>
       </w:r>
@@ -13220,7 +13017,7 @@
       <w:pPr>
         <w:pStyle w:val="Kop3"/>
       </w:pPr>
-      <w:bookmarkStart w:id="58" w:name="_Toc515963236"/>
+      <w:bookmarkStart w:id="58" w:name="_Toc516057967"/>
       <w:r>
         <w:t>Neural Networks</w:t>
       </w:r>
@@ -13323,7 +13120,7 @@
         <w:pStyle w:val="Bijschrift"/>
       </w:pPr>
       <w:bookmarkStart w:id="59" w:name="_Ref515459812"/>
-      <w:bookmarkStart w:id="60" w:name="_Toc515963257"/>
+      <w:bookmarkStart w:id="60" w:name="_Toc516057989"/>
       <w:r>
         <w:t xml:space="preserve">Figuur </w:t>
       </w:r>
@@ -13402,11 +13199,7 @@
         <w:t>𝑥</w:t>
       </w:r>
       <w:r>
-        <w:t>) en de bijbehorende weights (</w:t>
-      </w:r>
-      <w:proofErr w:type="spellStart"/>
-      <w:r>
-        <w:t>w</w:t>
+        <w:t>) en de bijbehorende weights (w</w:t>
       </w:r>
       <w:r>
         <w:rPr>
@@ -13414,7 +13207,6 @@
         </w:rPr>
         <w:t>n</w:t>
       </w:r>
-      <w:proofErr w:type="spellEnd"/>
       <w:r>
         <w:t>)</w:t>
       </w:r>
@@ -13459,7 +13251,7 @@
       <w:pPr>
         <w:pStyle w:val="Kop3"/>
       </w:pPr>
-      <w:bookmarkStart w:id="61" w:name="_Toc515963237"/>
+      <w:bookmarkStart w:id="61" w:name="_Toc516057968"/>
       <w:r>
         <w:t>Activation Functions</w:t>
       </w:r>
@@ -13619,7 +13411,7 @@
         <w:pStyle w:val="Bijschrift"/>
       </w:pPr>
       <w:bookmarkStart w:id="62" w:name="_Ref515461170"/>
-      <w:bookmarkStart w:id="63" w:name="_Toc515963258"/>
+      <w:bookmarkStart w:id="63" w:name="_Toc516057990"/>
       <w:r>
         <w:t xml:space="preserve">Figuur </w:t>
       </w:r>
@@ -13706,7 +13498,7 @@
         <w:pStyle w:val="Bijschrift"/>
       </w:pPr>
       <w:bookmarkStart w:id="64" w:name="_Ref515461645"/>
-      <w:bookmarkStart w:id="65" w:name="_Toc515963259"/>
+      <w:bookmarkStart w:id="65" w:name="_Toc516057991"/>
       <w:r>
         <w:t xml:space="preserve">Figuur </w:t>
       </w:r>
@@ -13751,15 +13543,7 @@
     <w:p/>
     <w:p>
       <w:r>
-        <w:t xml:space="preserve">Volgens </w:t>
-      </w:r>
-      <w:proofErr w:type="spellStart"/>
-      <w:r>
-        <w:t>Rojas</w:t>
-      </w:r>
-      <w:proofErr w:type="spellEnd"/>
-      <w:r>
-        <w:t xml:space="preserve"> (1996) is het noodzakelijk om een functie te gebruiken met een gelijkmatige helling om te zorgen dat het ML algoritme de weights van de neurons ook gelijkmatig kan veranderen en zo langzaam bij het gewenste resultaat kan komen.</w:t>
+        <w:t>Volgens Rojas (1996) is het noodzakelijk om een functie te gebruiken met een gelijkmatige helling om te zorgen dat het ML algoritme de weights van de neurons ook gelijkmatig kan veranderen en zo langzaam bij het gewenste resultaat kan komen.</w:t>
       </w:r>
     </w:p>
     <w:p/>
@@ -13859,7 +13643,7 @@
         <w:pStyle w:val="Bijschrift"/>
       </w:pPr>
       <w:bookmarkStart w:id="66" w:name="_Ref515463099"/>
-      <w:bookmarkStart w:id="67" w:name="_Toc515963260"/>
+      <w:bookmarkStart w:id="67" w:name="_Toc516057992"/>
       <w:r>
         <w:t xml:space="preserve">Figuur </w:t>
       </w:r>
@@ -13915,26 +13699,10 @@
         </w:rPr>
       </w:pPr>
       <w:r>
-        <w:t xml:space="preserve">In 2017 onderzocht </w:t>
-      </w:r>
-      <w:proofErr w:type="spellStart"/>
-      <w:r>
-        <w:t>Sharma</w:t>
-      </w:r>
-      <w:proofErr w:type="spellEnd"/>
-      <w:r>
-        <w:t xml:space="preserve"> de voor- en nadelen van de ReLU formule. </w:t>
-      </w:r>
-      <w:r>
-        <w:t xml:space="preserve">Een belangrijk voordeel is dat de negatieve waardes niet doorberekend hoeven te worden, omdat ze altijd 0 worden. Dit is van positieve invloed op de snelheid waarmee het neural network berekend wordt. Een nadeel van de ReLU formule is dat de formule geen helling heeft voor negatieve waardes. De helling van de activation function is de reden dat neural networks langzaam bij het beoogde doel komen. Zodra een neuron een negatieve output heeft, is de helling van de ReLU formule 0 en veranderd de output van de neuron niet meer. Volgens </w:t>
-      </w:r>
-      <w:proofErr w:type="spellStart"/>
-      <w:r>
-        <w:t>Sharma</w:t>
-      </w:r>
-      <w:proofErr w:type="spellEnd"/>
-      <w:r>
-        <w:t xml:space="preserve"> (2017) heet dit het ‘</w:t>
+        <w:t xml:space="preserve">In 2017 onderzocht Sharma de voor- en nadelen van de ReLU formule. </w:t>
+      </w:r>
+      <w:r>
+        <w:t>Een belangrijk voordeel is dat de negatieve waardes niet doorberekend hoeven te worden, omdat ze altijd 0 worden. Dit is van positieve invloed op de snelheid waarmee het neural network berekend wordt. Een nadeel van de ReLU formule is dat de formule geen helling heeft voor negatieve waardes. De helling van de activation function is de reden dat neural networks langzaam bij het beoogde doel komen. Zodra een neuron een negatieve output heeft, is de helling van de ReLU formule 0 en veranderd de output van de neuron niet meer. Volgens Sharma (2017) heet dit het ‘</w:t>
       </w:r>
       <w:r>
         <w:rPr>
@@ -14068,7 +13836,7 @@
         <w:pStyle w:val="Bijschrift"/>
       </w:pPr>
       <w:bookmarkStart w:id="68" w:name="_Ref515524324"/>
-      <w:bookmarkStart w:id="69" w:name="_Toc515963261"/>
+      <w:bookmarkStart w:id="69" w:name="_Toc516057993"/>
       <w:r>
         <w:t xml:space="preserve">Figuur </w:t>
       </w:r>
@@ -14097,23 +13865,7 @@
         <w:t>Noot.</w:t>
       </w:r>
       <w:r>
-        <w:t xml:space="preserve"> Aangepast van “</w:t>
-      </w:r>
-      <w:proofErr w:type="spellStart"/>
-      <w:r>
-        <w:t>Deep</w:t>
-      </w:r>
-      <w:proofErr w:type="spellEnd"/>
-      <w:r>
-        <w:t xml:space="preserve"> Learning Class #1 – Go </w:t>
-      </w:r>
-      <w:proofErr w:type="spellStart"/>
-      <w:r>
-        <w:t>Deep</w:t>
-      </w:r>
-      <w:proofErr w:type="spellEnd"/>
-      <w:r>
-        <w:t xml:space="preserve"> or Go Home”, door Monier, L., (2016). Geraadpleegd van https://www.slideshare.net/holbertonschool/deep-learning-keynote-1-by-louis-monier</w:t>
+        <w:t xml:space="preserve"> Aangepast van “Deep Learning Class #1 – Go Deep or Go Home”, door Monier, L., (2016). Geraadpleegd van https://www.slideshare.net/holbertonschool/deep-learning-keynote-1-by-louis-monier</w:t>
       </w:r>
     </w:p>
     <w:p/>
@@ -14257,7 +14009,7 @@
         </w:rPr>
       </w:pPr>
       <w:bookmarkStart w:id="70" w:name="_Ref515526435"/>
-      <w:bookmarkStart w:id="71" w:name="_Toc515963238"/>
+      <w:bookmarkStart w:id="71" w:name="_Toc516057969"/>
       <w:r>
         <w:t>Genetic algorithms</w:t>
       </w:r>
@@ -14268,21 +14020,8 @@
       <w:r>
         <w:t xml:space="preserve">Volgens </w:t>
       </w:r>
-      <w:proofErr w:type="spellStart"/>
-      <w:r>
-        <w:t>Tutorials</w:t>
-      </w:r>
-      <w:proofErr w:type="spellEnd"/>
-      <w:r>
-        <w:t xml:space="preserve"> Point (I) </w:t>
-      </w:r>
-      <w:proofErr w:type="spellStart"/>
-      <w:r>
-        <w:t>Pvt</w:t>
-      </w:r>
-      <w:proofErr w:type="spellEnd"/>
-      <w:r>
-        <w:t>. Ltd.. (2016)</w:t>
+      <w:r>
+        <w:t>Tutorials Point (I) Pvt. Ltd.. (2016)</w:t>
       </w:r>
       <w:r>
         <w:t xml:space="preserve"> </w:t>
@@ -14424,7 +14163,7 @@
         <w:pStyle w:val="Bijschrift"/>
       </w:pPr>
       <w:bookmarkStart w:id="72" w:name="_Ref515527414"/>
-      <w:bookmarkStart w:id="73" w:name="_Toc515963262"/>
+      <w:bookmarkStart w:id="73" w:name="_Toc516057994"/>
       <w:r>
         <w:t xml:space="preserve">Figuur </w:t>
       </w:r>
@@ -14454,23 +14193,7 @@
         <w:t xml:space="preserve">Noot. </w:t>
       </w:r>
       <w:r>
-        <w:t xml:space="preserve">Herdrukt van “Genetic Algorithms”, door </w:t>
-      </w:r>
-      <w:proofErr w:type="spellStart"/>
-      <w:r>
-        <w:t>Tutorials</w:t>
-      </w:r>
-      <w:proofErr w:type="spellEnd"/>
-      <w:r>
-        <w:t xml:space="preserve"> Point (I) </w:t>
-      </w:r>
-      <w:proofErr w:type="spellStart"/>
-      <w:r>
-        <w:t>Pvt</w:t>
-      </w:r>
-      <w:proofErr w:type="spellEnd"/>
-      <w:r>
-        <w:t>. Ltd.., (2016). Geraadpleegd van https://www.tutorialspoint.com/genetic_algorithms/genetic_algorithms_tutorial.pdf</w:t>
+        <w:t>Herdrukt van “Genetic Algorithms”, door Tutorials Point (I) Pvt. Ltd.., (2016). Geraadpleegd van https://www.tutorialspoint.com/genetic_algorithms/genetic_algorithms_tutorial.pdf</w:t>
       </w:r>
     </w:p>
     <w:p/>
@@ -14495,7 +14218,7 @@
         </w:rPr>
       </w:pPr>
       <w:bookmarkStart w:id="74" w:name="_Ref515531939"/>
-      <w:bookmarkStart w:id="75" w:name="_Toc515963239"/>
+      <w:bookmarkStart w:id="75" w:name="_Toc516057970"/>
       <w:r>
         <w:t>Neuro Evolution of Augmenting Topologies</w:t>
       </w:r>
@@ -14627,7 +14350,7 @@
         <w:pStyle w:val="Bijschrift"/>
       </w:pPr>
       <w:bookmarkStart w:id="76" w:name="_Ref515530521"/>
-      <w:bookmarkStart w:id="77" w:name="_Toc515963263"/>
+      <w:bookmarkStart w:id="77" w:name="_Toc516057995"/>
       <w:r>
         <w:t xml:space="preserve">Figuur </w:t>
       </w:r>
@@ -14683,7 +14406,7 @@
       <w:pPr>
         <w:pStyle w:val="Kop1"/>
       </w:pPr>
-      <w:bookmarkStart w:id="78" w:name="_Toc515963240"/>
+      <w:bookmarkStart w:id="78" w:name="_Toc516057971"/>
       <w:r>
         <w:lastRenderedPageBreak/>
         <w:t>Onderzoek</w:t>
@@ -14712,7 +14435,7 @@
       <w:pPr>
         <w:pStyle w:val="Kop2"/>
       </w:pPr>
-      <w:bookmarkStart w:id="79" w:name="_Toc515963241"/>
+      <w:bookmarkStart w:id="79" w:name="_Toc516057972"/>
       <w:r>
         <w:t>Data onderzoek</w:t>
       </w:r>
@@ -14764,11 +14487,63 @@
       <w:pPr>
         <w:pStyle w:val="Kop3"/>
       </w:pPr>
-      <w:bookmarkStart w:id="80" w:name="_Toc515963242"/>
+      <w:bookmarkStart w:id="80" w:name="_Toc516057973"/>
+      <w:r>
+        <w:t>Wat is een realistische simulatie?</w:t>
+      </w:r>
+      <w:bookmarkEnd w:id="80"/>
+    </w:p>
+    <w:p>
+      <w:r>
+        <w:t xml:space="preserve">Een realistische simulatie is een simulatie die </w:t>
+      </w:r>
+      <w:r>
+        <w:t xml:space="preserve">zo veel mogelijk is gebaseerd op de werkelijkheid. </w:t>
+      </w:r>
+      <w:r>
+        <w:t>Dit betekent</w:t>
+      </w:r>
+      <w:r>
+        <w:t xml:space="preserve"> dat </w:t>
+      </w:r>
+      <w:r>
+        <w:t xml:space="preserve">voor dit onderzoek </w:t>
+      </w:r>
+      <w:r>
+        <w:t xml:space="preserve">de simulatie zo veel mogelijk rekening moet houden met de informatie die is vergaart over de rollenfabriek van TN (zie hoofdstuk </w:t>
+      </w:r>
+      <w:r>
+        <w:fldChar w:fldCharType="begin"/>
+      </w:r>
+      <w:r>
+        <w:instrText xml:space="preserve"> REF _Ref515347470 \r \h </w:instrText>
+      </w:r>
+      <w:r>
+        <w:fldChar w:fldCharType="separate"/>
+      </w:r>
+      <w:r>
+        <w:t>4</w:t>
+      </w:r>
+      <w:r>
+        <w:fldChar w:fldCharType="end"/>
+      </w:r>
+      <w:r>
+        <w:t>)</w:t>
+      </w:r>
+      <w:r>
+        <w:t>.</w:t>
+      </w:r>
+    </w:p>
+    <w:p/>
+    <w:p>
+      <w:pPr>
+        <w:pStyle w:val="Kop3"/>
+      </w:pPr>
+      <w:bookmarkStart w:id="81" w:name="_Toc516057974"/>
       <w:r>
         <w:t>Basis gegevens</w:t>
       </w:r>
-      <w:bookmarkEnd w:id="80"/>
+      <w:bookmarkEnd w:id="81"/>
     </w:p>
     <w:p>
       <w:r>
@@ -14887,14 +14662,14 @@
       <w:pPr>
         <w:pStyle w:val="Kop3"/>
       </w:pPr>
-      <w:bookmarkStart w:id="81" w:name="_Toc515963243"/>
+      <w:bookmarkStart w:id="82" w:name="_Toc516057975"/>
       <w:r>
         <w:t>Data uit E</w:t>
       </w:r>
       <w:r>
         <w:t>KB Manufacturing Intelligence</w:t>
       </w:r>
-      <w:bookmarkEnd w:id="81"/>
+      <w:bookmarkEnd w:id="82"/>
     </w:p>
     <w:p>
       <w:pPr>
@@ -14979,7 +14754,14 @@
         <w:rPr>
           <w:noProof/>
         </w:rPr>
-        <w:t xml:space="preserve"> Op basis van de productnamen kunnen in de ‘Product’ tabel de productielijnen worden opgezo</w:t>
+        <w:t xml:space="preserve"> Op basis van de productnamen kunnen in </w:t>
+      </w:r>
+      <w:r>
+        <w:rPr>
+          <w:noProof/>
+        </w:rPr>
+        <w:lastRenderedPageBreak/>
+        <w:t>de ‘Product’ tabel de productielijnen worden opgezo</w:t>
       </w:r>
       <w:r>
         <w:rPr>
@@ -15030,12 +14812,13 @@
         </w:rPr>
         <w:t>‘CategorieID’ in de ‘ReasonTreeTemplate’ tabel. Voor de omstellingen wordt ‘CategorieID’ 400 gebruikt, voor stilstanden 300 en voor uitval 700.</w:t>
       </w:r>
-      <w:r>
-        <w:rPr>
-          <w:noProof/>
-        </w:rPr>
-        <w:br w:type="page"/>
-      </w:r>
+    </w:p>
+    <w:p>
+      <w:pPr>
+        <w:rPr>
+          <w:noProof/>
+        </w:rPr>
+      </w:pPr>
     </w:p>
     <w:p>
       <w:pPr>
@@ -15048,7 +14831,6 @@
           <w:sz w:val="22"/>
           <w:szCs w:val="22"/>
         </w:rPr>
-        <w:lastRenderedPageBreak/>
         <w:drawing>
           <wp:inline distT="0" distB="0" distL="0" distR="0" wp14:anchorId="1ABAAE7A" wp14:editId="06C4309A">
             <wp:extent cx="4320000" cy="4719634"/>
@@ -15102,8 +14884,8 @@
       <w:pPr>
         <w:pStyle w:val="Bijschrift"/>
       </w:pPr>
-      <w:bookmarkStart w:id="82" w:name="_Ref514938618"/>
-      <w:bookmarkStart w:id="83" w:name="_Toc515963264"/>
+      <w:bookmarkStart w:id="83" w:name="_Ref514938618"/>
+      <w:bookmarkStart w:id="84" w:name="_Toc516057996"/>
       <w:r>
         <w:t xml:space="preserve">Figuur </w:t>
       </w:r>
@@ -15115,11 +14897,11 @@
           <w:t>15</w:t>
         </w:r>
       </w:fldSimple>
-      <w:bookmarkEnd w:id="82"/>
+      <w:bookmarkEnd w:id="83"/>
       <w:r>
         <w:t>: EMI database diagram</w:t>
       </w:r>
-      <w:bookmarkEnd w:id="83"/>
+      <w:bookmarkEnd w:id="84"/>
     </w:p>
     <w:p>
       <w:pPr>
@@ -15144,81 +14926,81 @@
       <w:pPr>
         <w:pStyle w:val="Kop3"/>
       </w:pPr>
-      <w:bookmarkStart w:id="84" w:name="_Toc515963244"/>
+      <w:bookmarkStart w:id="85" w:name="_Toc516057976"/>
       <w:r>
         <w:t>Externe data</w:t>
       </w:r>
-      <w:bookmarkEnd w:id="84"/>
-    </w:p>
-    <w:p>
-      <w:pPr>
+      <w:bookmarkEnd w:id="85"/>
+    </w:p>
+    <w:p>
+      <w:r>
+        <w:t xml:space="preserve">De buffervoorraden worden echter niet </w:t>
+      </w:r>
+      <w:r>
+        <w:t>in de EMI database bijgehouden.</w:t>
+      </w:r>
+      <w:r>
+        <w:t xml:space="preserve"> Om de buffervoorraden aan het begin van de simulatieperiode te kunnen simuleren is er dus externe data nodig. </w:t>
+      </w:r>
+      <w:r>
+        <w:t xml:space="preserve"> </w:t>
+      </w:r>
+      <w:r>
+        <w:t>In het geval van TN is deze data beschikbaar in een softwarepakket genaamd ‘VisualFlow’</w:t>
+      </w:r>
+      <w:r>
+        <w:t xml:space="preserve"> (G. Bargeman, persoonlijke communicatie, 19 februari 2018)</w:t>
+      </w:r>
+      <w:r>
+        <w:t xml:space="preserve">. Deze software houdt </w:t>
+      </w:r>
+      <w:r>
+        <w:t>onder andere de l</w:t>
+      </w:r>
+      <w:r>
+        <w:t xml:space="preserve">ocaties van alle containers bij. Een container heeft een ordernummer welke correspondeert met een </w:t>
+      </w:r>
+      <w:r>
+        <w:t xml:space="preserve">order van een bepaald </w:t>
+      </w:r>
+      <w:r>
+        <w:t>pr</w:t>
+      </w:r>
+      <w:r>
+        <w:t>oduct die overeenkomt met een van de</w:t>
+      </w:r>
+      <w:r>
+        <w:t xml:space="preserve"> productnamen in de EMI database.</w:t>
+      </w:r>
+      <w:r>
+        <w:t xml:space="preserve"> </w:t>
+      </w:r>
+      <w:r>
+        <w:t>Hierdoor kan voor elke productielijn aan het begin van de simulatie periode de buffervoorraden opgehaald en berekend worden uit VisualFlow.</w:t>
+      </w:r>
+    </w:p>
+    <w:p/>
+    <w:p>
+      <w:pPr>
+        <w:pStyle w:val="Kop3"/>
+      </w:pPr>
+      <w:bookmarkStart w:id="86" w:name="_Toc516057977"/>
+      <w:r>
+        <w:t>Conclusie</w:t>
+      </w:r>
+      <w:bookmarkEnd w:id="86"/>
+    </w:p>
+    <w:p>
+      <w:r>
         <w:rPr>
           <w:b/>
           <w:color w:val="FF0000"/>
         </w:rPr>
-      </w:pPr>
-      <w:r>
-        <w:rPr>
-          <w:b/>
-          <w:color w:val="FF0000"/>
-        </w:rPr>
-        <w:t>Buffervoorraden aan het begin van de simulatie periode staan niet in de EMI database.</w:t>
-      </w:r>
-      <w:r>
-        <w:rPr>
-          <w:b/>
-          <w:color w:val="FF0000"/>
-        </w:rPr>
-        <w:t xml:space="preserve"> Ook de trommels staan niet in EMI, maar kunnen worden berekend uit Visual Flow.</w:t>
-      </w:r>
-    </w:p>
-    <w:p>
-      <w:pPr>
-        <w:rPr>
-          <w:b/>
-          <w:color w:val="FF0000"/>
-        </w:rPr>
-      </w:pPr>
-    </w:p>
-    <w:p>
-      <w:pPr>
-        <w:pStyle w:val="Kop3"/>
-      </w:pPr>
-      <w:bookmarkStart w:id="85" w:name="_Toc515963245"/>
-      <w:r>
-        <w:t>Conclusie</w:t>
-      </w:r>
-      <w:bookmarkEnd w:id="85"/>
-    </w:p>
-    <w:p>
-      <w:pPr>
-        <w:rPr>
-          <w:b/>
-          <w:color w:val="FF0000"/>
-        </w:rPr>
-      </w:pPr>
-      <w:r>
-        <w:rPr>
-          <w:b/>
-          <w:color w:val="FF0000"/>
-        </w:rPr>
-        <w:t>(Samenvatting?) en beantwoording deelvraag 1.</w:t>
-      </w:r>
-    </w:p>
-    <w:p>
-      <w:pPr>
-        <w:spacing w:line="276" w:lineRule="auto"/>
-        <w:ind w:left="0"/>
-        <w:rPr>
-          <w:b/>
-          <w:color w:val="FF0000"/>
-        </w:rPr>
-      </w:pPr>
-      <w:r>
-        <w:rPr>
-          <w:b/>
-          <w:color w:val="FF0000"/>
-        </w:rPr>
+        <w:t>TODO</w:t>
+      </w:r>
+      <w:bookmarkStart w:id="87" w:name="_GoBack"/>
+      <w:bookmarkEnd w:id="87"/>
+      <w:r>
         <w:br w:type="page"/>
       </w:r>
     </w:p>
@@ -15226,12 +15008,12 @@
       <w:pPr>
         <w:pStyle w:val="Kop2"/>
       </w:pPr>
-      <w:bookmarkStart w:id="86" w:name="_Toc515963246"/>
+      <w:bookmarkStart w:id="88" w:name="_Toc516057978"/>
       <w:r>
         <w:lastRenderedPageBreak/>
         <w:t>Simulatie onderzoek</w:t>
       </w:r>
-      <w:bookmarkEnd w:id="86"/>
+      <w:bookmarkEnd w:id="88"/>
     </w:p>
     <w:p>
       <w:r>
@@ -15261,7 +15043,7 @@
       <w:pPr>
         <w:pStyle w:val="Kop3"/>
       </w:pPr>
-      <w:bookmarkStart w:id="87" w:name="_Toc515963247"/>
+      <w:bookmarkStart w:id="89" w:name="_Toc516057979"/>
       <w:r>
         <w:t>Rollenfabriek van Tsubaki Nak</w:t>
       </w:r>
@@ -15271,7 +15053,7 @@
       <w:r>
         <w:t>shima</w:t>
       </w:r>
-      <w:bookmarkEnd w:id="87"/>
+      <w:bookmarkEnd w:id="89"/>
     </w:p>
     <w:p>
       <w:r>
@@ -15299,11 +15081,11 @@
       <w:pPr>
         <w:pStyle w:val="Kop3"/>
       </w:pPr>
-      <w:bookmarkStart w:id="88" w:name="_Toc515963248"/>
+      <w:bookmarkStart w:id="90" w:name="_Toc516057980"/>
       <w:r>
         <w:t>Simulatie software</w:t>
       </w:r>
-      <w:bookmarkEnd w:id="88"/>
+      <w:bookmarkEnd w:id="90"/>
     </w:p>
     <w:p>
       <w:r>
@@ -15386,7 +15168,7 @@
       <w:pPr>
         <w:pStyle w:val="Bijschrift"/>
       </w:pPr>
-      <w:bookmarkStart w:id="89" w:name="_Toc515963268"/>
+      <w:bookmarkStart w:id="91" w:name="_Toc516058000"/>
       <w:r>
         <w:t xml:space="preserve">Tabel </w:t>
       </w:r>
@@ -15401,7 +15183,7 @@
       <w:r>
         <w:t>: Simulatie software requirements</w:t>
       </w:r>
-      <w:bookmarkEnd w:id="89"/>
+      <w:bookmarkEnd w:id="91"/>
     </w:p>
     <w:tbl>
       <w:tblPr>
@@ -17491,12 +17273,12 @@
           <w:numId w:val="0"/>
         </w:numPr>
       </w:pPr>
-      <w:bookmarkStart w:id="90" w:name="_Toc515963249"/>
+      <w:bookmarkStart w:id="92" w:name="_Toc516057981"/>
       <w:r>
         <w:lastRenderedPageBreak/>
         <w:t>Literatuur</w:t>
       </w:r>
-      <w:bookmarkEnd w:id="90"/>
+      <w:bookmarkEnd w:id="92"/>
     </w:p>
     <w:p>
       <w:pPr>
@@ -18033,7 +17815,6 @@
         <w:docPartUnique/>
       </w:docPartObj>
     </w:sdtPr>
-    <w:sdtEndPr/>
     <w:sdtContent>
       <w:sdt>
         <w:sdtPr>
@@ -18047,7 +17828,6 @@
             <w:docPartUnique/>
           </w:docPartObj>
         </w:sdtPr>
-        <w:sdtEndPr/>
         <w:sdtContent>
           <w:p>
             <w:pPr>
@@ -18148,7 +17928,7 @@
                 <w:sz w:val="16"/>
                 <w:szCs w:val="16"/>
               </w:rPr>
-              <w:t>5-6-2018</w:t>
+              <w:t>6-6-2018</w:t>
             </w:r>
             <w:r>
               <w:rPr>
@@ -18213,7 +17993,7 @@
                 <w:sz w:val="16"/>
                 <w:szCs w:val="16"/>
               </w:rPr>
-              <w:t>22</w:t>
+              <w:t>26</w:t>
             </w:r>
             <w:r>
               <w:rPr>
@@ -18334,7 +18114,6 @@
       <w:dataBinding w:prefixMappings="xmlns:ns0='http://purl.org/dc/elements/1.1/' xmlns:ns1='http://schemas.openxmlformats.org/package/2006/metadata/core-properties' " w:xpath="/ns1:coreProperties[1]/ns0:title[1]" w:storeItemID="{6C3C8BC8-F283-45AE-878A-BAB7291924A1}"/>
       <w:text/>
     </w:sdtPr>
-    <w:sdtEndPr/>
     <w:sdtContent>
       <w:p>
         <w:pPr>
@@ -22191,9 +21970,8 @@
     <w:panose1 w:val="020B0604030504040204"/>
     <w:charset w:val="00"/>
     <w:family w:val="swiss"/>
-    <w:notTrueType/>
     <w:pitch w:val="variable"/>
-    <w:sig w:usb0="00000003" w:usb1="00000000" w:usb2="00000000" w:usb3="00000000" w:csb0="00000001" w:csb1="00000000"/>
+    <w:sig w:usb0="E1002EFF" w:usb1="C000605B" w:usb2="00000029" w:usb3="00000000" w:csb0="000101FF" w:csb1="00000000"/>
   </w:font>
   <w:font w:name="Cambria">
     <w:panose1 w:val="02040503050406030204"/>
@@ -22241,6 +22019,7 @@
     <w:rsid w:val="00D0013A"/>
     <w:rsid w:val="00DA02A3"/>
     <w:rsid w:val="00EB04D3"/>
+    <w:rsid w:val="00F06D1A"/>
   </w:rsids>
   <m:mathPr>
     <m:mathFont m:val="Cambria Math"/>
@@ -23398,7 +23177,7 @@
 </file>
 
 <file path=customXml/itemProps1.xml><?xml version="1.0" encoding="utf-8"?>
-<ds:datastoreItem xmlns:ds="http://schemas.openxmlformats.org/officeDocument/2006/customXml" ds:itemID="{1216E15F-0B74-4510-AF7C-86CE4FC24A71}">
+<ds:datastoreItem xmlns:ds="http://schemas.openxmlformats.org/officeDocument/2006/customXml" ds:itemID="{DBF98318-3B36-4ACC-9A19-BD37ABCF4B6D}">
   <ds:schemaRefs>
     <ds:schemaRef ds:uri="http://schemas.openxmlformats.org/officeDocument/2006/bibliography"/>
   </ds:schemaRefs>

</xml_diff>

<commit_message>
Scriptie - Deelvraag 1 - trommeltijd uit VisualFlow uitgelegd in hoofdstuk 'externe data'
</commit_message>
<xml_diff>
--- a/Scriptie.docx
+++ b/Scriptie.docx
@@ -717,8 +717,13 @@
               <w:ind w:left="26"/>
             </w:pPr>
             <w:r>
-              <w:t>Jos Schmeltz</w:t>
-            </w:r>
+              <w:t xml:space="preserve">Jos </w:t>
+            </w:r>
+            <w:proofErr w:type="spellStart"/>
+            <w:r>
+              <w:t>Schmeltz</w:t>
+            </w:r>
+            <w:proofErr w:type="spellEnd"/>
           </w:p>
         </w:tc>
         <w:tc>
@@ -924,7 +929,7 @@
           <w:numId w:val="0"/>
         </w:numPr>
       </w:pPr>
-      <w:bookmarkStart w:id="1" w:name="_Toc516057940"/>
+      <w:bookmarkStart w:id="1" w:name="_Toc516067676"/>
       <w:r>
         <w:lastRenderedPageBreak/>
         <w:t>Voorwoord</w:t>
@@ -944,7 +949,7 @@
           <w:numId w:val="0"/>
         </w:numPr>
       </w:pPr>
-      <w:bookmarkStart w:id="2" w:name="_Toc516057941"/>
+      <w:bookmarkStart w:id="2" w:name="_Toc516067677"/>
       <w:r>
         <w:lastRenderedPageBreak/>
         <w:t>Managementsamenvatting</w:t>
@@ -1022,7 +1027,7 @@
           <w:r>
             <w:fldChar w:fldCharType="separate"/>
           </w:r>
-          <w:hyperlink w:anchor="_Toc516057940" w:history="1">
+          <w:hyperlink w:anchor="_Toc516067676" w:history="1">
             <w:r>
               <w:rPr>
                 <w:rStyle w:val="Hyperlink"/>
@@ -1045,7 +1050,7 @@
               <w:rPr>
                 <w:webHidden/>
               </w:rPr>
-              <w:instrText xml:space="preserve"> PAGEREF _Toc516057940 \h </w:instrText>
+              <w:instrText xml:space="preserve"> PAGEREF _Toc516067676 \h </w:instrText>
             </w:r>
             <w:r>
               <w:rPr>
@@ -1083,7 +1088,7 @@
               <w:szCs w:val="22"/>
             </w:rPr>
           </w:pPr>
-          <w:hyperlink w:anchor="_Toc516057941" w:history="1">
+          <w:hyperlink w:anchor="_Toc516067677" w:history="1">
             <w:r>
               <w:rPr>
                 <w:rStyle w:val="Hyperlink"/>
@@ -1106,7 +1111,7 @@
               <w:rPr>
                 <w:webHidden/>
               </w:rPr>
-              <w:instrText xml:space="preserve"> PAGEREF _Toc516057941 \h </w:instrText>
+              <w:instrText xml:space="preserve"> PAGEREF _Toc516067677 \h </w:instrText>
             </w:r>
             <w:r>
               <w:rPr>
@@ -1144,7 +1149,7 @@
               <w:szCs w:val="22"/>
             </w:rPr>
           </w:pPr>
-          <w:hyperlink w:anchor="_Toc516057942" w:history="1">
+          <w:hyperlink w:anchor="_Toc516067678" w:history="1">
             <w:r>
               <w:rPr>
                 <w:rStyle w:val="Hyperlink"/>
@@ -1167,7 +1172,7 @@
               <w:rPr>
                 <w:webHidden/>
               </w:rPr>
-              <w:instrText xml:space="preserve"> PAGEREF _Toc516057942 \h </w:instrText>
+              <w:instrText xml:space="preserve"> PAGEREF _Toc516067678 \h </w:instrText>
             </w:r>
             <w:r>
               <w:rPr>
@@ -1205,7 +1210,7 @@
               <w:szCs w:val="22"/>
             </w:rPr>
           </w:pPr>
-          <w:hyperlink w:anchor="_Toc516057943" w:history="1">
+          <w:hyperlink w:anchor="_Toc516067679" w:history="1">
             <w:r>
               <w:rPr>
                 <w:rStyle w:val="Hyperlink"/>
@@ -1228,7 +1233,7 @@
               <w:rPr>
                 <w:webHidden/>
               </w:rPr>
-              <w:instrText xml:space="preserve"> PAGEREF _Toc516057943 \h </w:instrText>
+              <w:instrText xml:space="preserve"> PAGEREF _Toc516067679 \h </w:instrText>
             </w:r>
             <w:r>
               <w:rPr>
@@ -1266,7 +1271,7 @@
               <w:szCs w:val="22"/>
             </w:rPr>
           </w:pPr>
-          <w:hyperlink w:anchor="_Toc516057944" w:history="1">
+          <w:hyperlink w:anchor="_Toc516067680" w:history="1">
             <w:r>
               <w:rPr>
                 <w:rStyle w:val="Hyperlink"/>
@@ -1289,7 +1294,7 @@
               <w:rPr>
                 <w:webHidden/>
               </w:rPr>
-              <w:instrText xml:space="preserve"> PAGEREF _Toc516057944 \h </w:instrText>
+              <w:instrText xml:space="preserve"> PAGEREF _Toc516067680 \h </w:instrText>
             </w:r>
             <w:r>
               <w:rPr>
@@ -1327,7 +1332,7 @@
               <w:szCs w:val="22"/>
             </w:rPr>
           </w:pPr>
-          <w:hyperlink w:anchor="_Toc516057945" w:history="1">
+          <w:hyperlink w:anchor="_Toc516067681" w:history="1">
             <w:r>
               <w:rPr>
                 <w:rStyle w:val="Hyperlink"/>
@@ -1366,7 +1371,7 @@
               <w:rPr>
                 <w:webHidden/>
               </w:rPr>
-              <w:instrText xml:space="preserve"> PAGEREF _Toc516057945 \h </w:instrText>
+              <w:instrText xml:space="preserve"> PAGEREF _Toc516067681 \h </w:instrText>
             </w:r>
             <w:r>
               <w:rPr>
@@ -1404,7 +1409,7 @@
               <w:szCs w:val="22"/>
             </w:rPr>
           </w:pPr>
-          <w:hyperlink w:anchor="_Toc516057946" w:history="1">
+          <w:hyperlink w:anchor="_Toc516067682" w:history="1">
             <w:r>
               <w:rPr>
                 <w:rStyle w:val="Hyperlink"/>
@@ -1443,7 +1448,7 @@
               <w:rPr>
                 <w:webHidden/>
               </w:rPr>
-              <w:instrText xml:space="preserve"> PAGEREF _Toc516057946 \h </w:instrText>
+              <w:instrText xml:space="preserve"> PAGEREF _Toc516067682 \h </w:instrText>
             </w:r>
             <w:r>
               <w:rPr>
@@ -1480,7 +1485,7 @@
               <w:szCs w:val="22"/>
             </w:rPr>
           </w:pPr>
-          <w:hyperlink w:anchor="_Toc516057947" w:history="1">
+          <w:hyperlink w:anchor="_Toc516067683" w:history="1">
             <w:r>
               <w:rPr>
                 <w:rStyle w:val="Hyperlink"/>
@@ -1518,7 +1523,7 @@
               <w:rPr>
                 <w:webHidden/>
               </w:rPr>
-              <w:instrText xml:space="preserve"> PAGEREF _Toc516057947 \h </w:instrText>
+              <w:instrText xml:space="preserve"> PAGEREF _Toc516067683 \h </w:instrText>
             </w:r>
             <w:r>
               <w:rPr>
@@ -1555,7 +1560,7 @@
               <w:szCs w:val="22"/>
             </w:rPr>
           </w:pPr>
-          <w:hyperlink w:anchor="_Toc516057948" w:history="1">
+          <w:hyperlink w:anchor="_Toc516067684" w:history="1">
             <w:r>
               <w:rPr>
                 <w:rStyle w:val="Hyperlink"/>
@@ -1593,7 +1598,7 @@
               <w:rPr>
                 <w:webHidden/>
               </w:rPr>
-              <w:instrText xml:space="preserve"> PAGEREF _Toc516057948 \h </w:instrText>
+              <w:instrText xml:space="preserve"> PAGEREF _Toc516067684 \h </w:instrText>
             </w:r>
             <w:r>
               <w:rPr>
@@ -1630,7 +1635,7 @@
               <w:szCs w:val="22"/>
             </w:rPr>
           </w:pPr>
-          <w:hyperlink w:anchor="_Toc516057949" w:history="1">
+          <w:hyperlink w:anchor="_Toc516067685" w:history="1">
             <w:r>
               <w:rPr>
                 <w:rStyle w:val="Hyperlink"/>
@@ -1668,7 +1673,7 @@
               <w:rPr>
                 <w:webHidden/>
               </w:rPr>
-              <w:instrText xml:space="preserve"> PAGEREF _Toc516057949 \h </w:instrText>
+              <w:instrText xml:space="preserve"> PAGEREF _Toc516067685 \h </w:instrText>
             </w:r>
             <w:r>
               <w:rPr>
@@ -1706,7 +1711,7 @@
               <w:szCs w:val="22"/>
             </w:rPr>
           </w:pPr>
-          <w:hyperlink w:anchor="_Toc516057950" w:history="1">
+          <w:hyperlink w:anchor="_Toc516067686" w:history="1">
             <w:r>
               <w:rPr>
                 <w:rStyle w:val="Hyperlink"/>
@@ -1745,7 +1750,7 @@
               <w:rPr>
                 <w:webHidden/>
               </w:rPr>
-              <w:instrText xml:space="preserve"> PAGEREF _Toc516057950 \h </w:instrText>
+              <w:instrText xml:space="preserve"> PAGEREF _Toc516067686 \h </w:instrText>
             </w:r>
             <w:r>
               <w:rPr>
@@ -1782,7 +1787,7 @@
               <w:szCs w:val="22"/>
             </w:rPr>
           </w:pPr>
-          <w:hyperlink w:anchor="_Toc516057951" w:history="1">
+          <w:hyperlink w:anchor="_Toc516067687" w:history="1">
             <w:r>
               <w:rPr>
                 <w:rStyle w:val="Hyperlink"/>
@@ -1820,7 +1825,7 @@
               <w:rPr>
                 <w:webHidden/>
               </w:rPr>
-              <w:instrText xml:space="preserve"> PAGEREF _Toc516057951 \h </w:instrText>
+              <w:instrText xml:space="preserve"> PAGEREF _Toc516067687 \h </w:instrText>
             </w:r>
             <w:r>
               <w:rPr>
@@ -1857,7 +1862,7 @@
               <w:szCs w:val="22"/>
             </w:rPr>
           </w:pPr>
-          <w:hyperlink w:anchor="_Toc516057952" w:history="1">
+          <w:hyperlink w:anchor="_Toc516067688" w:history="1">
             <w:r>
               <w:rPr>
                 <w:rStyle w:val="Hyperlink"/>
@@ -1895,7 +1900,7 @@
               <w:rPr>
                 <w:webHidden/>
               </w:rPr>
-              <w:instrText xml:space="preserve"> PAGEREF _Toc516057952 \h </w:instrText>
+              <w:instrText xml:space="preserve"> PAGEREF _Toc516067688 \h </w:instrText>
             </w:r>
             <w:r>
               <w:rPr>
@@ -1932,7 +1937,7 @@
               <w:szCs w:val="22"/>
             </w:rPr>
           </w:pPr>
-          <w:hyperlink w:anchor="_Toc516057953" w:history="1">
+          <w:hyperlink w:anchor="_Toc516067689" w:history="1">
             <w:r>
               <w:rPr>
                 <w:rStyle w:val="Hyperlink"/>
@@ -1970,7 +1975,7 @@
               <w:rPr>
                 <w:webHidden/>
               </w:rPr>
-              <w:instrText xml:space="preserve"> PAGEREF _Toc516057953 \h </w:instrText>
+              <w:instrText xml:space="preserve"> PAGEREF _Toc516067689 \h </w:instrText>
             </w:r>
             <w:r>
               <w:rPr>
@@ -2007,7 +2012,7 @@
               <w:szCs w:val="22"/>
             </w:rPr>
           </w:pPr>
-          <w:hyperlink w:anchor="_Toc516057954" w:history="1">
+          <w:hyperlink w:anchor="_Toc516067690" w:history="1">
             <w:r>
               <w:rPr>
                 <w:rStyle w:val="Hyperlink"/>
@@ -2045,7 +2050,7 @@
               <w:rPr>
                 <w:webHidden/>
               </w:rPr>
-              <w:instrText xml:space="preserve"> PAGEREF _Toc516057954 \h </w:instrText>
+              <w:instrText xml:space="preserve"> PAGEREF _Toc516067690 \h </w:instrText>
             </w:r>
             <w:r>
               <w:rPr>
@@ -2082,7 +2087,7 @@
               <w:szCs w:val="22"/>
             </w:rPr>
           </w:pPr>
-          <w:hyperlink w:anchor="_Toc516057955" w:history="1">
+          <w:hyperlink w:anchor="_Toc516067691" w:history="1">
             <w:r>
               <w:rPr>
                 <w:rStyle w:val="Hyperlink"/>
@@ -2120,7 +2125,7 @@
               <w:rPr>
                 <w:webHidden/>
               </w:rPr>
-              <w:instrText xml:space="preserve"> PAGEREF _Toc516057955 \h </w:instrText>
+              <w:instrText xml:space="preserve"> PAGEREF _Toc516067691 \h </w:instrText>
             </w:r>
             <w:r>
               <w:rPr>
@@ -2158,7 +2163,7 @@
               <w:szCs w:val="22"/>
             </w:rPr>
           </w:pPr>
-          <w:hyperlink w:anchor="_Toc516057956" w:history="1">
+          <w:hyperlink w:anchor="_Toc516067692" w:history="1">
             <w:r>
               <w:rPr>
                 <w:rStyle w:val="Hyperlink"/>
@@ -2197,7 +2202,7 @@
               <w:rPr>
                 <w:webHidden/>
               </w:rPr>
-              <w:instrText xml:space="preserve"> PAGEREF _Toc516057956 \h </w:instrText>
+              <w:instrText xml:space="preserve"> PAGEREF _Toc516067692 \h </w:instrText>
             </w:r>
             <w:r>
               <w:rPr>
@@ -2234,7 +2239,7 @@
               <w:szCs w:val="22"/>
             </w:rPr>
           </w:pPr>
-          <w:hyperlink w:anchor="_Toc516057957" w:history="1">
+          <w:hyperlink w:anchor="_Toc516067693" w:history="1">
             <w:r>
               <w:rPr>
                 <w:rStyle w:val="Hyperlink"/>
@@ -2272,7 +2277,7 @@
               <w:rPr>
                 <w:webHidden/>
               </w:rPr>
-              <w:instrText xml:space="preserve"> PAGEREF _Toc516057957 \h </w:instrText>
+              <w:instrText xml:space="preserve"> PAGEREF _Toc516067693 \h </w:instrText>
             </w:r>
             <w:r>
               <w:rPr>
@@ -2309,7 +2314,7 @@
               <w:szCs w:val="22"/>
             </w:rPr>
           </w:pPr>
-          <w:hyperlink w:anchor="_Toc516057958" w:history="1">
+          <w:hyperlink w:anchor="_Toc516067694" w:history="1">
             <w:r>
               <w:rPr>
                 <w:rStyle w:val="Hyperlink"/>
@@ -2347,7 +2352,7 @@
               <w:rPr>
                 <w:webHidden/>
               </w:rPr>
-              <w:instrText xml:space="preserve"> PAGEREF _Toc516057958 \h </w:instrText>
+              <w:instrText xml:space="preserve"> PAGEREF _Toc516067694 \h </w:instrText>
             </w:r>
             <w:r>
               <w:rPr>
@@ -2384,7 +2389,7 @@
               <w:szCs w:val="22"/>
             </w:rPr>
           </w:pPr>
-          <w:hyperlink w:anchor="_Toc516057959" w:history="1">
+          <w:hyperlink w:anchor="_Toc516067695" w:history="1">
             <w:r>
               <w:rPr>
                 <w:rStyle w:val="Hyperlink"/>
@@ -2422,7 +2427,7 @@
               <w:rPr>
                 <w:webHidden/>
               </w:rPr>
-              <w:instrText xml:space="preserve"> PAGEREF _Toc516057959 \h </w:instrText>
+              <w:instrText xml:space="preserve"> PAGEREF _Toc516067695 \h </w:instrText>
             </w:r>
             <w:r>
               <w:rPr>
@@ -2459,7 +2464,7 @@
               <w:szCs w:val="22"/>
             </w:rPr>
           </w:pPr>
-          <w:hyperlink w:anchor="_Toc516057960" w:history="1">
+          <w:hyperlink w:anchor="_Toc516067696" w:history="1">
             <w:r>
               <w:rPr>
                 <w:rStyle w:val="Hyperlink"/>
@@ -2497,7 +2502,7 @@
               <w:rPr>
                 <w:webHidden/>
               </w:rPr>
-              <w:instrText xml:space="preserve"> PAGEREF _Toc516057960 \h </w:instrText>
+              <w:instrText xml:space="preserve"> PAGEREF _Toc516067696 \h </w:instrText>
             </w:r>
             <w:r>
               <w:rPr>
@@ -2534,7 +2539,7 @@
               <w:szCs w:val="22"/>
             </w:rPr>
           </w:pPr>
-          <w:hyperlink w:anchor="_Toc516057961" w:history="1">
+          <w:hyperlink w:anchor="_Toc516067697" w:history="1">
             <w:r>
               <w:rPr>
                 <w:rStyle w:val="Hyperlink"/>
@@ -2572,7 +2577,7 @@
               <w:rPr>
                 <w:webHidden/>
               </w:rPr>
-              <w:instrText xml:space="preserve"> PAGEREF _Toc516057961 \h </w:instrText>
+              <w:instrText xml:space="preserve"> PAGEREF _Toc516067697 \h </w:instrText>
             </w:r>
             <w:r>
               <w:rPr>
@@ -2609,7 +2614,7 @@
               <w:szCs w:val="22"/>
             </w:rPr>
           </w:pPr>
-          <w:hyperlink w:anchor="_Toc516057962" w:history="1">
+          <w:hyperlink w:anchor="_Toc516067698" w:history="1">
             <w:r>
               <w:rPr>
                 <w:rStyle w:val="Hyperlink"/>
@@ -2647,7 +2652,7 @@
               <w:rPr>
                 <w:webHidden/>
               </w:rPr>
-              <w:instrText xml:space="preserve"> PAGEREF _Toc516057962 \h </w:instrText>
+              <w:instrText xml:space="preserve"> PAGEREF _Toc516067698 \h </w:instrText>
             </w:r>
             <w:r>
               <w:rPr>
@@ -2684,7 +2689,7 @@
               <w:szCs w:val="22"/>
             </w:rPr>
           </w:pPr>
-          <w:hyperlink w:anchor="_Toc516057963" w:history="1">
+          <w:hyperlink w:anchor="_Toc516067699" w:history="1">
             <w:r>
               <w:rPr>
                 <w:rStyle w:val="Hyperlink"/>
@@ -2722,7 +2727,7 @@
               <w:rPr>
                 <w:webHidden/>
               </w:rPr>
-              <w:instrText xml:space="preserve"> PAGEREF _Toc516057963 \h </w:instrText>
+              <w:instrText xml:space="preserve"> PAGEREF _Toc516067699 \h </w:instrText>
             </w:r>
             <w:r>
               <w:rPr>
@@ -2759,7 +2764,7 @@
               <w:szCs w:val="22"/>
             </w:rPr>
           </w:pPr>
-          <w:hyperlink w:anchor="_Toc516057964" w:history="1">
+          <w:hyperlink w:anchor="_Toc516067700" w:history="1">
             <w:r>
               <w:rPr>
                 <w:rStyle w:val="Hyperlink"/>
@@ -2797,7 +2802,7 @@
               <w:rPr>
                 <w:webHidden/>
               </w:rPr>
-              <w:instrText xml:space="preserve"> PAGEREF _Toc516057964 \h </w:instrText>
+              <w:instrText xml:space="preserve"> PAGEREF _Toc516067700 \h </w:instrText>
             </w:r>
             <w:r>
               <w:rPr>
@@ -2834,7 +2839,7 @@
               <w:szCs w:val="22"/>
             </w:rPr>
           </w:pPr>
-          <w:hyperlink w:anchor="_Toc516057965" w:history="1">
+          <w:hyperlink w:anchor="_Toc516067701" w:history="1">
             <w:r>
               <w:rPr>
                 <w:rStyle w:val="Hyperlink"/>
@@ -2872,7 +2877,7 @@
               <w:rPr>
                 <w:webHidden/>
               </w:rPr>
-              <w:instrText xml:space="preserve"> PAGEREF _Toc516057965 \h </w:instrText>
+              <w:instrText xml:space="preserve"> PAGEREF _Toc516067701 \h </w:instrText>
             </w:r>
             <w:r>
               <w:rPr>
@@ -2909,7 +2914,7 @@
               <w:szCs w:val="22"/>
             </w:rPr>
           </w:pPr>
-          <w:hyperlink w:anchor="_Toc516057966" w:history="1">
+          <w:hyperlink w:anchor="_Toc516067702" w:history="1">
             <w:r>
               <w:rPr>
                 <w:rStyle w:val="Hyperlink"/>
@@ -2947,7 +2952,7 @@
               <w:rPr>
                 <w:webHidden/>
               </w:rPr>
-              <w:instrText xml:space="preserve"> PAGEREF _Toc516057966 \h </w:instrText>
+              <w:instrText xml:space="preserve"> PAGEREF _Toc516067702 \h </w:instrText>
             </w:r>
             <w:r>
               <w:rPr>
@@ -2984,7 +2989,7 @@
               <w:szCs w:val="22"/>
             </w:rPr>
           </w:pPr>
-          <w:hyperlink w:anchor="_Toc516057967" w:history="1">
+          <w:hyperlink w:anchor="_Toc516067703" w:history="1">
             <w:r>
               <w:rPr>
                 <w:rStyle w:val="Hyperlink"/>
@@ -3022,7 +3027,7 @@
               <w:rPr>
                 <w:webHidden/>
               </w:rPr>
-              <w:instrText xml:space="preserve"> PAGEREF _Toc516057967 \h </w:instrText>
+              <w:instrText xml:space="preserve"> PAGEREF _Toc516067703 \h </w:instrText>
             </w:r>
             <w:r>
               <w:rPr>
@@ -3059,7 +3064,7 @@
               <w:szCs w:val="22"/>
             </w:rPr>
           </w:pPr>
-          <w:hyperlink w:anchor="_Toc516057968" w:history="1">
+          <w:hyperlink w:anchor="_Toc516067704" w:history="1">
             <w:r>
               <w:rPr>
                 <w:rStyle w:val="Hyperlink"/>
@@ -3097,7 +3102,7 @@
               <w:rPr>
                 <w:webHidden/>
               </w:rPr>
-              <w:instrText xml:space="preserve"> PAGEREF _Toc516057968 \h </w:instrText>
+              <w:instrText xml:space="preserve"> PAGEREF _Toc516067704 \h </w:instrText>
             </w:r>
             <w:r>
               <w:rPr>
@@ -3134,7 +3139,7 @@
               <w:szCs w:val="22"/>
             </w:rPr>
           </w:pPr>
-          <w:hyperlink w:anchor="_Toc516057969" w:history="1">
+          <w:hyperlink w:anchor="_Toc516067705" w:history="1">
             <w:r>
               <w:rPr>
                 <w:rStyle w:val="Hyperlink"/>
@@ -3172,7 +3177,7 @@
               <w:rPr>
                 <w:webHidden/>
               </w:rPr>
-              <w:instrText xml:space="preserve"> PAGEREF _Toc516057969 \h </w:instrText>
+              <w:instrText xml:space="preserve"> PAGEREF _Toc516067705 \h </w:instrText>
             </w:r>
             <w:r>
               <w:rPr>
@@ -3209,7 +3214,7 @@
               <w:szCs w:val="22"/>
             </w:rPr>
           </w:pPr>
-          <w:hyperlink w:anchor="_Toc516057970" w:history="1">
+          <w:hyperlink w:anchor="_Toc516067706" w:history="1">
             <w:r>
               <w:rPr>
                 <w:rStyle w:val="Hyperlink"/>
@@ -3247,7 +3252,7 @@
               <w:rPr>
                 <w:webHidden/>
               </w:rPr>
-              <w:instrText xml:space="preserve"> PAGEREF _Toc516057970 \h </w:instrText>
+              <w:instrText xml:space="preserve"> PAGEREF _Toc516067706 \h </w:instrText>
             </w:r>
             <w:r>
               <w:rPr>
@@ -3285,7 +3290,7 @@
               <w:szCs w:val="22"/>
             </w:rPr>
           </w:pPr>
-          <w:hyperlink w:anchor="_Toc516057971" w:history="1">
+          <w:hyperlink w:anchor="_Toc516067707" w:history="1">
             <w:r>
               <w:rPr>
                 <w:rStyle w:val="Hyperlink"/>
@@ -3324,7 +3329,7 @@
               <w:rPr>
                 <w:webHidden/>
               </w:rPr>
-              <w:instrText xml:space="preserve"> PAGEREF _Toc516057971 \h </w:instrText>
+              <w:instrText xml:space="preserve"> PAGEREF _Toc516067707 \h </w:instrText>
             </w:r>
             <w:r>
               <w:rPr>
@@ -3361,7 +3366,7 @@
               <w:szCs w:val="22"/>
             </w:rPr>
           </w:pPr>
-          <w:hyperlink w:anchor="_Toc516057972" w:history="1">
+          <w:hyperlink w:anchor="_Toc516067708" w:history="1">
             <w:r>
               <w:rPr>
                 <w:rStyle w:val="Hyperlink"/>
@@ -3399,7 +3404,7 @@
               <w:rPr>
                 <w:webHidden/>
               </w:rPr>
-              <w:instrText xml:space="preserve"> PAGEREF _Toc516057972 \h </w:instrText>
+              <w:instrText xml:space="preserve"> PAGEREF _Toc516067708 \h </w:instrText>
             </w:r>
             <w:r>
               <w:rPr>
@@ -3436,7 +3441,7 @@
               <w:szCs w:val="22"/>
             </w:rPr>
           </w:pPr>
-          <w:hyperlink w:anchor="_Toc516057973" w:history="1">
+          <w:hyperlink w:anchor="_Toc516067709" w:history="1">
             <w:r>
               <w:rPr>
                 <w:rStyle w:val="Hyperlink"/>
@@ -3474,7 +3479,7 @@
               <w:rPr>
                 <w:webHidden/>
               </w:rPr>
-              <w:instrText xml:space="preserve"> PAGEREF _Toc516057973 \h </w:instrText>
+              <w:instrText xml:space="preserve"> PAGEREF _Toc516067709 \h </w:instrText>
             </w:r>
             <w:r>
               <w:rPr>
@@ -3511,7 +3516,7 @@
               <w:szCs w:val="22"/>
             </w:rPr>
           </w:pPr>
-          <w:hyperlink w:anchor="_Toc516057974" w:history="1">
+          <w:hyperlink w:anchor="_Toc516067710" w:history="1">
             <w:r>
               <w:rPr>
                 <w:rStyle w:val="Hyperlink"/>
@@ -3549,7 +3554,7 @@
               <w:rPr>
                 <w:webHidden/>
               </w:rPr>
-              <w:instrText xml:space="preserve"> PAGEREF _Toc516057974 \h </w:instrText>
+              <w:instrText xml:space="preserve"> PAGEREF _Toc516067710 \h </w:instrText>
             </w:r>
             <w:r>
               <w:rPr>
@@ -3586,7 +3591,7 @@
               <w:szCs w:val="22"/>
             </w:rPr>
           </w:pPr>
-          <w:hyperlink w:anchor="_Toc516057975" w:history="1">
+          <w:hyperlink w:anchor="_Toc516067711" w:history="1">
             <w:r>
               <w:rPr>
                 <w:rStyle w:val="Hyperlink"/>
@@ -3624,7 +3629,7 @@
               <w:rPr>
                 <w:webHidden/>
               </w:rPr>
-              <w:instrText xml:space="preserve"> PAGEREF _Toc516057975 \h </w:instrText>
+              <w:instrText xml:space="preserve"> PAGEREF _Toc516067711 \h </w:instrText>
             </w:r>
             <w:r>
               <w:rPr>
@@ -3661,7 +3666,7 @@
               <w:szCs w:val="22"/>
             </w:rPr>
           </w:pPr>
-          <w:hyperlink w:anchor="_Toc516057976" w:history="1">
+          <w:hyperlink w:anchor="_Toc516067712" w:history="1">
             <w:r>
               <w:rPr>
                 <w:rStyle w:val="Hyperlink"/>
@@ -3699,7 +3704,7 @@
               <w:rPr>
                 <w:webHidden/>
               </w:rPr>
-              <w:instrText xml:space="preserve"> PAGEREF _Toc516057976 \h </w:instrText>
+              <w:instrText xml:space="preserve"> PAGEREF _Toc516067712 \h </w:instrText>
             </w:r>
             <w:r>
               <w:rPr>
@@ -3736,7 +3741,7 @@
               <w:szCs w:val="22"/>
             </w:rPr>
           </w:pPr>
-          <w:hyperlink w:anchor="_Toc516057977" w:history="1">
+          <w:hyperlink w:anchor="_Toc516067713" w:history="1">
             <w:r>
               <w:rPr>
                 <w:rStyle w:val="Hyperlink"/>
@@ -3774,7 +3779,7 @@
               <w:rPr>
                 <w:webHidden/>
               </w:rPr>
-              <w:instrText xml:space="preserve"> PAGEREF _Toc516057977 \h </w:instrText>
+              <w:instrText xml:space="preserve"> PAGEREF _Toc516067713 \h </w:instrText>
             </w:r>
             <w:r>
               <w:rPr>
@@ -3791,7 +3796,7 @@
               <w:rPr>
                 <w:webHidden/>
               </w:rPr>
-              <w:t>23</w:t>
+              <w:t>24</w:t>
             </w:r>
             <w:r>
               <w:rPr>
@@ -3811,7 +3816,7 @@
               <w:szCs w:val="22"/>
             </w:rPr>
           </w:pPr>
-          <w:hyperlink w:anchor="_Toc516057978" w:history="1">
+          <w:hyperlink w:anchor="_Toc516067714" w:history="1">
             <w:r>
               <w:rPr>
                 <w:rStyle w:val="Hyperlink"/>
@@ -3849,7 +3854,7 @@
               <w:rPr>
                 <w:webHidden/>
               </w:rPr>
-              <w:instrText xml:space="preserve"> PAGEREF _Toc516057978 \h </w:instrText>
+              <w:instrText xml:space="preserve"> PAGEREF _Toc516067714 \h </w:instrText>
             </w:r>
             <w:r>
               <w:rPr>
@@ -3866,7 +3871,7 @@
               <w:rPr>
                 <w:webHidden/>
               </w:rPr>
-              <w:t>24</w:t>
+              <w:t>25</w:t>
             </w:r>
             <w:r>
               <w:rPr>
@@ -3886,7 +3891,7 @@
               <w:szCs w:val="22"/>
             </w:rPr>
           </w:pPr>
-          <w:hyperlink w:anchor="_Toc516057979" w:history="1">
+          <w:hyperlink w:anchor="_Toc516067715" w:history="1">
             <w:r>
               <w:rPr>
                 <w:rStyle w:val="Hyperlink"/>
@@ -3924,7 +3929,7 @@
               <w:rPr>
                 <w:webHidden/>
               </w:rPr>
-              <w:instrText xml:space="preserve"> PAGEREF _Toc516057979 \h </w:instrText>
+              <w:instrText xml:space="preserve"> PAGEREF _Toc516067715 \h </w:instrText>
             </w:r>
             <w:r>
               <w:rPr>
@@ -3941,7 +3946,7 @@
               <w:rPr>
                 <w:webHidden/>
               </w:rPr>
-              <w:t>24</w:t>
+              <w:t>25</w:t>
             </w:r>
             <w:r>
               <w:rPr>
@@ -3961,7 +3966,7 @@
               <w:szCs w:val="22"/>
             </w:rPr>
           </w:pPr>
-          <w:hyperlink w:anchor="_Toc516057980" w:history="1">
+          <w:hyperlink w:anchor="_Toc516067716" w:history="1">
             <w:r>
               <w:rPr>
                 <w:rStyle w:val="Hyperlink"/>
@@ -3999,7 +4004,7 @@
               <w:rPr>
                 <w:webHidden/>
               </w:rPr>
-              <w:instrText xml:space="preserve"> PAGEREF _Toc516057980 \h </w:instrText>
+              <w:instrText xml:space="preserve"> PAGEREF _Toc516067716 \h </w:instrText>
             </w:r>
             <w:r>
               <w:rPr>
@@ -4016,7 +4021,7 @@
               <w:rPr>
                 <w:webHidden/>
               </w:rPr>
-              <w:t>24</w:t>
+              <w:t>25</w:t>
             </w:r>
             <w:r>
               <w:rPr>
@@ -4037,7 +4042,7 @@
               <w:szCs w:val="22"/>
             </w:rPr>
           </w:pPr>
-          <w:hyperlink w:anchor="_Toc516057981" w:history="1">
+          <w:hyperlink w:anchor="_Toc516067717" w:history="1">
             <w:r>
               <w:rPr>
                 <w:rStyle w:val="Hyperlink"/>
@@ -4060,7 +4065,7 @@
               <w:rPr>
                 <w:webHidden/>
               </w:rPr>
-              <w:instrText xml:space="preserve"> PAGEREF _Toc516057981 \h </w:instrText>
+              <w:instrText xml:space="preserve"> PAGEREF _Toc516067717 \h </w:instrText>
             </w:r>
             <w:r>
               <w:rPr>
@@ -4077,7 +4082,7 @@
               <w:rPr>
                 <w:webHidden/>
               </w:rPr>
-              <w:t>25</w:t>
+              <w:t>26</w:t>
             </w:r>
             <w:r>
               <w:rPr>
@@ -4115,7 +4120,7 @@
           <w:numId w:val="0"/>
         </w:numPr>
       </w:pPr>
-      <w:bookmarkStart w:id="3" w:name="_Toc516057942"/>
+      <w:bookmarkStart w:id="3" w:name="_Toc516067678"/>
       <w:r>
         <w:lastRenderedPageBreak/>
         <w:t>Figuren- en Tabellenlijst</w:t>
@@ -4168,7 +4173,7 @@
         <w:rPr>
           <w:noProof/>
         </w:rPr>
-        <w:instrText xml:space="preserve"> PAGEREF _Toc516057982 \h </w:instrText>
+        <w:instrText xml:space="preserve"> PAGEREF _Toc516067718 \h </w:instrText>
       </w:r>
       <w:r>
         <w:rPr>
@@ -4231,7 +4236,7 @@
         <w:rPr>
           <w:noProof/>
         </w:rPr>
-        <w:instrText xml:space="preserve"> PAGEREF _Toc516057983 \h </w:instrText>
+        <w:instrText xml:space="preserve"> PAGEREF _Toc516067719 \h </w:instrText>
       </w:r>
       <w:r>
         <w:rPr>
@@ -4294,7 +4299,7 @@
         <w:rPr>
           <w:noProof/>
         </w:rPr>
-        <w:instrText xml:space="preserve"> PAGEREF _Toc516057984 \h </w:instrText>
+        <w:instrText xml:space="preserve"> PAGEREF _Toc516067720 \h </w:instrText>
       </w:r>
       <w:r>
         <w:rPr>
@@ -4357,7 +4362,7 @@
         <w:rPr>
           <w:noProof/>
         </w:rPr>
-        <w:instrText xml:space="preserve"> PAGEREF _Toc516057985 \h </w:instrText>
+        <w:instrText xml:space="preserve"> PAGEREF _Toc516067721 \h </w:instrText>
       </w:r>
       <w:r>
         <w:rPr>
@@ -4420,7 +4425,7 @@
         <w:rPr>
           <w:noProof/>
         </w:rPr>
-        <w:instrText xml:space="preserve"> PAGEREF _Toc516057986 \h </w:instrText>
+        <w:instrText xml:space="preserve"> PAGEREF _Toc516067722 \h </w:instrText>
       </w:r>
       <w:r>
         <w:rPr>
@@ -4483,7 +4488,7 @@
         <w:rPr>
           <w:noProof/>
         </w:rPr>
-        <w:instrText xml:space="preserve"> PAGEREF _Toc516057987 \h </w:instrText>
+        <w:instrText xml:space="preserve"> PAGEREF _Toc516067723 \h </w:instrText>
       </w:r>
       <w:r>
         <w:rPr>
@@ -4546,7 +4551,7 @@
         <w:rPr>
           <w:noProof/>
         </w:rPr>
-        <w:instrText xml:space="preserve"> PAGEREF _Toc516057988 \h </w:instrText>
+        <w:instrText xml:space="preserve"> PAGEREF _Toc516067724 \h </w:instrText>
       </w:r>
       <w:r>
         <w:rPr>
@@ -4609,7 +4614,7 @@
         <w:rPr>
           <w:noProof/>
         </w:rPr>
-        <w:instrText xml:space="preserve"> PAGEREF _Toc516057989 \h </w:instrText>
+        <w:instrText xml:space="preserve"> PAGEREF _Toc516067725 \h </w:instrText>
       </w:r>
       <w:r>
         <w:rPr>
@@ -4672,7 +4677,7 @@
         <w:rPr>
           <w:noProof/>
         </w:rPr>
-        <w:instrText xml:space="preserve"> PAGEREF _Toc516057990 \h </w:instrText>
+        <w:instrText xml:space="preserve"> PAGEREF _Toc516067726 \h </w:instrText>
       </w:r>
       <w:r>
         <w:rPr>
@@ -4735,7 +4740,7 @@
         <w:rPr>
           <w:noProof/>
         </w:rPr>
-        <w:instrText xml:space="preserve"> PAGEREF _Toc516057991 \h </w:instrText>
+        <w:instrText xml:space="preserve"> PAGEREF _Toc516067727 \h </w:instrText>
       </w:r>
       <w:r>
         <w:rPr>
@@ -4798,7 +4803,7 @@
         <w:rPr>
           <w:noProof/>
         </w:rPr>
-        <w:instrText xml:space="preserve"> PAGEREF _Toc516057992 \h </w:instrText>
+        <w:instrText xml:space="preserve"> PAGEREF _Toc516067728 \h </w:instrText>
       </w:r>
       <w:r>
         <w:rPr>
@@ -4861,7 +4866,7 @@
         <w:rPr>
           <w:noProof/>
         </w:rPr>
-        <w:instrText xml:space="preserve"> PAGEREF _Toc516057993 \h </w:instrText>
+        <w:instrText xml:space="preserve"> PAGEREF _Toc516067729 \h </w:instrText>
       </w:r>
       <w:r>
         <w:rPr>
@@ -4924,7 +4929,7 @@
         <w:rPr>
           <w:noProof/>
         </w:rPr>
-        <w:instrText xml:space="preserve"> PAGEREF _Toc516057994 \h </w:instrText>
+        <w:instrText xml:space="preserve"> PAGEREF _Toc516067730 \h </w:instrText>
       </w:r>
       <w:r>
         <w:rPr>
@@ -4987,7 +4992,7 @@
         <w:rPr>
           <w:noProof/>
         </w:rPr>
-        <w:instrText xml:space="preserve"> PAGEREF _Toc516057995 \h </w:instrText>
+        <w:instrText xml:space="preserve"> PAGEREF _Toc516067731 \h </w:instrText>
       </w:r>
       <w:r>
         <w:rPr>
@@ -5050,7 +5055,7 @@
         <w:rPr>
           <w:noProof/>
         </w:rPr>
-        <w:instrText xml:space="preserve"> PAGEREF _Toc516057996 \h </w:instrText>
+        <w:instrText xml:space="preserve"> PAGEREF _Toc516067732 \h </w:instrText>
       </w:r>
       <w:r>
         <w:rPr>
@@ -5105,7 +5110,7 @@
       <w:r>
         <w:fldChar w:fldCharType="separate"/>
       </w:r>
-      <w:hyperlink w:anchor="_Toc516057997" w:history="1">
+      <w:hyperlink w:anchor="_Toc516067733" w:history="1">
         <w:r>
           <w:rPr>
             <w:rStyle w:val="Hyperlink"/>
@@ -5132,7 +5137,7 @@
             <w:noProof/>
             <w:webHidden/>
           </w:rPr>
-          <w:instrText xml:space="preserve"> PAGEREF _Toc516057997 \h </w:instrText>
+          <w:instrText xml:space="preserve"> PAGEREF _Toc516067733 \h </w:instrText>
         </w:r>
         <w:r>
           <w:rPr>
@@ -5178,7 +5183,7 @@
           <w:szCs w:val="22"/>
         </w:rPr>
       </w:pPr>
-      <w:hyperlink w:anchor="_Toc516057998" w:history="1">
+      <w:hyperlink w:anchor="_Toc516067734" w:history="1">
         <w:r>
           <w:rPr>
             <w:rStyle w:val="Hyperlink"/>
@@ -5205,7 +5210,7 @@
             <w:noProof/>
             <w:webHidden/>
           </w:rPr>
-          <w:instrText xml:space="preserve"> PAGEREF _Toc516057998 \h </w:instrText>
+          <w:instrText xml:space="preserve"> PAGEREF _Toc516067734 \h </w:instrText>
         </w:r>
         <w:r>
           <w:rPr>
@@ -5251,7 +5256,7 @@
           <w:szCs w:val="22"/>
         </w:rPr>
       </w:pPr>
-      <w:hyperlink w:anchor="_Toc516057999" w:history="1">
+      <w:hyperlink w:anchor="_Toc516067735" w:history="1">
         <w:r>
           <w:rPr>
             <w:rStyle w:val="Hyperlink"/>
@@ -5278,7 +5283,7 @@
             <w:noProof/>
             <w:webHidden/>
           </w:rPr>
-          <w:instrText xml:space="preserve"> PAGEREF _Toc516057999 \h </w:instrText>
+          <w:instrText xml:space="preserve"> PAGEREF _Toc516067735 \h </w:instrText>
         </w:r>
         <w:r>
           <w:rPr>
@@ -5324,7 +5329,7 @@
           <w:szCs w:val="22"/>
         </w:rPr>
       </w:pPr>
-      <w:hyperlink w:anchor="_Toc516058000" w:history="1">
+      <w:hyperlink w:anchor="_Toc516067736" w:history="1">
         <w:r>
           <w:rPr>
             <w:rStyle w:val="Hyperlink"/>
@@ -5351,7 +5356,7 @@
             <w:noProof/>
             <w:webHidden/>
           </w:rPr>
-          <w:instrText xml:space="preserve"> PAGEREF _Toc516058000 \h </w:instrText>
+          <w:instrText xml:space="preserve"> PAGEREF _Toc516067736 \h </w:instrText>
         </w:r>
         <w:r>
           <w:rPr>
@@ -5371,7 +5376,7 @@
             <w:noProof/>
             <w:webHidden/>
           </w:rPr>
-          <w:t>24</w:t>
+          <w:t>25</w:t>
         </w:r>
         <w:r>
           <w:rPr>
@@ -5396,7 +5401,7 @@
           <w:numId w:val="0"/>
         </w:numPr>
       </w:pPr>
-      <w:bookmarkStart w:id="4" w:name="_Toc516057943"/>
+      <w:bookmarkStart w:id="4" w:name="_Toc516067679"/>
       <w:r>
         <w:t>Afkortingenlijst</w:t>
       </w:r>
@@ -6364,8 +6369,18 @@
                 <w:sz w:val="16"/>
                 <w:szCs w:val="16"/>
               </w:rPr>
-              <w:t>Overall Equipment Effectiveness</w:t>
-            </w:r>
+              <w:t xml:space="preserve">Overall Equipment </w:t>
+            </w:r>
+            <w:proofErr w:type="spellStart"/>
+            <w:r>
+              <w:rPr>
+                <w:rFonts w:ascii="Arial" w:hAnsi="Arial" w:cs="Arial"/>
+                <w:sz w:val="16"/>
+                <w:szCs w:val="16"/>
+              </w:rPr>
+              <w:t>Effectiveness</w:t>
+            </w:r>
+            <w:proofErr w:type="spellEnd"/>
             <w:r>
               <w:rPr>
                 <w:rFonts w:ascii="Arial" w:hAnsi="Arial" w:cs="Arial"/>
@@ -6502,14 +6517,34 @@
                 <w:szCs w:val="16"/>
               </w:rPr>
             </w:pPr>
+            <w:proofErr w:type="spellStart"/>
             <w:r>
               <w:rPr>
                 <w:rFonts w:ascii="Arial" w:hAnsi="Arial" w:cs="Arial"/>
                 <w:sz w:val="16"/>
                 <w:szCs w:val="16"/>
               </w:rPr>
-              <w:t>Tsubaki Nakashima</w:t>
-            </w:r>
+              <w:t>Tsubaki</w:t>
+            </w:r>
+            <w:proofErr w:type="spellEnd"/>
+            <w:r>
+              <w:rPr>
+                <w:rFonts w:ascii="Arial" w:hAnsi="Arial" w:cs="Arial"/>
+                <w:sz w:val="16"/>
+                <w:szCs w:val="16"/>
+              </w:rPr>
+              <w:t xml:space="preserve"> </w:t>
+            </w:r>
+            <w:proofErr w:type="spellStart"/>
+            <w:r>
+              <w:rPr>
+                <w:rFonts w:ascii="Arial" w:hAnsi="Arial" w:cs="Arial"/>
+                <w:sz w:val="16"/>
+                <w:szCs w:val="16"/>
+              </w:rPr>
+              <w:t>Nakashima</w:t>
+            </w:r>
+            <w:proofErr w:type="spellEnd"/>
             <w:r>
               <w:rPr>
                 <w:rFonts w:ascii="Arial" w:hAnsi="Arial" w:cs="Arial"/>
@@ -6755,7 +6790,7 @@
         </w:numPr>
       </w:pPr>
       <w:bookmarkStart w:id="5" w:name="_Ref514924791"/>
-      <w:bookmarkStart w:id="6" w:name="_Toc516057944"/>
+      <w:bookmarkStart w:id="6" w:name="_Toc516067680"/>
       <w:r>
         <w:lastRenderedPageBreak/>
         <w:t>Begrippenlijst</w:t>
@@ -7432,7 +7467,7 @@
       <w:pPr>
         <w:pStyle w:val="Kop1"/>
       </w:pPr>
-      <w:bookmarkStart w:id="7" w:name="_Toc516057945"/>
+      <w:bookmarkStart w:id="7" w:name="_Toc516067681"/>
       <w:r>
         <w:lastRenderedPageBreak/>
         <w:t>Inleiding</w:t>
@@ -7448,7 +7483,7 @@
       <w:pPr>
         <w:pStyle w:val="Kop1"/>
       </w:pPr>
-      <w:bookmarkStart w:id="8" w:name="_Toc516057946"/>
+      <w:bookmarkStart w:id="8" w:name="_Toc516067682"/>
       <w:r>
         <w:lastRenderedPageBreak/>
         <w:t xml:space="preserve">Organisatorische </w:t>
@@ -7471,7 +7506,7 @@
         <w:pStyle w:val="Kop2"/>
       </w:pPr>
       <w:bookmarkStart w:id="9" w:name="_Ref515532037"/>
-      <w:bookmarkStart w:id="10" w:name="_Toc516057947"/>
+      <w:bookmarkStart w:id="10" w:name="_Toc516067683"/>
       <w:r>
         <w:t>Het bedrijf</w:t>
       </w:r>
@@ -7701,7 +7736,7 @@
         </w:rPr>
       </w:pPr>
       <w:bookmarkStart w:id="11" w:name="_Ref514854870"/>
-      <w:bookmarkStart w:id="12" w:name="_Toc516057982"/>
+      <w:bookmarkStart w:id="12" w:name="_Toc516067718"/>
       <w:r>
         <w:t xml:space="preserve">Figuur </w:t>
       </w:r>
@@ -7753,7 +7788,7 @@
       <w:pPr>
         <w:pStyle w:val="Kop2"/>
       </w:pPr>
-      <w:bookmarkStart w:id="13" w:name="_Toc516057948"/>
+      <w:bookmarkStart w:id="13" w:name="_Toc516067684"/>
       <w:r>
         <w:lastRenderedPageBreak/>
         <w:t>Bedrijfsgegevens</w:t>
@@ -7764,7 +7799,7 @@
       <w:pPr>
         <w:pStyle w:val="Bijschrift"/>
       </w:pPr>
-      <w:bookmarkStart w:id="14" w:name="_Toc516057997"/>
+      <w:bookmarkStart w:id="14" w:name="_Toc516067733"/>
       <w:r>
         <w:t xml:space="preserve">Tabel </w:t>
       </w:r>
@@ -8201,7 +8236,7 @@
       <w:pPr>
         <w:pStyle w:val="Kop2"/>
       </w:pPr>
-      <w:bookmarkStart w:id="15" w:name="_Toc516057949"/>
+      <w:bookmarkStart w:id="15" w:name="_Toc516067685"/>
       <w:r>
         <w:t>Persoonsgegevens</w:t>
       </w:r>
@@ -8211,7 +8246,7 @@
       <w:pPr>
         <w:pStyle w:val="Bijschrift"/>
       </w:pPr>
-      <w:bookmarkStart w:id="16" w:name="_Toc516057998"/>
+      <w:bookmarkStart w:id="16" w:name="_Toc516067734"/>
       <w:r>
         <w:t xml:space="preserve">Tabel </w:t>
       </w:r>
@@ -8677,8 +8712,17 @@
                 <w:sz w:val="16"/>
                 <w:szCs w:val="16"/>
               </w:rPr>
-              <w:t>J. Schmeltz</w:t>
-            </w:r>
+              <w:t xml:space="preserve">J. </w:t>
+            </w:r>
+            <w:proofErr w:type="spellStart"/>
+            <w:r>
+              <w:rPr>
+                <w:sz w:val="16"/>
+                <w:szCs w:val="16"/>
+              </w:rPr>
+              <w:t>Schmeltz</w:t>
+            </w:r>
+            <w:proofErr w:type="spellEnd"/>
           </w:p>
         </w:tc>
         <w:tc>
@@ -9483,8 +9527,33 @@
                 <w:sz w:val="16"/>
                 <w:szCs w:val="16"/>
               </w:rPr>
-              <w:t>Contactpersoon Tsubaki Nakashima</w:t>
-            </w:r>
+              <w:t xml:space="preserve">Contactpersoon </w:t>
+            </w:r>
+            <w:proofErr w:type="spellStart"/>
+            <w:r>
+              <w:rPr>
+                <w:sz w:val="16"/>
+                <w:szCs w:val="16"/>
+              </w:rPr>
+              <w:t>Tsubaki</w:t>
+            </w:r>
+            <w:proofErr w:type="spellEnd"/>
+            <w:r>
+              <w:rPr>
+                <w:sz w:val="16"/>
+                <w:szCs w:val="16"/>
+              </w:rPr>
+              <w:t xml:space="preserve"> </w:t>
+            </w:r>
+            <w:proofErr w:type="spellStart"/>
+            <w:r>
+              <w:rPr>
+                <w:sz w:val="16"/>
+                <w:szCs w:val="16"/>
+              </w:rPr>
+              <w:t>Nakashima</w:t>
+            </w:r>
+            <w:proofErr w:type="spellEnd"/>
           </w:p>
         </w:tc>
         <w:tc>
@@ -9515,12 +9584,21 @@
                 <w:szCs w:val="24"/>
               </w:rPr>
             </w:pPr>
-            <w:r>
-              <w:rPr>
-                <w:sz w:val="16"/>
-                <w:szCs w:val="16"/>
-              </w:rPr>
-              <w:t>ger.bargeman@europe. tsubaki-nakashima.com</w:t>
+            <w:proofErr w:type="spellStart"/>
+            <w:r>
+              <w:rPr>
+                <w:sz w:val="16"/>
+                <w:szCs w:val="16"/>
+              </w:rPr>
+              <w:t>ger.bargeman@europe</w:t>
+            </w:r>
+            <w:proofErr w:type="spellEnd"/>
+            <w:r>
+              <w:rPr>
+                <w:sz w:val="16"/>
+                <w:szCs w:val="16"/>
+              </w:rPr>
+              <w:t>. tsubaki-nakashima.com</w:t>
             </w:r>
           </w:p>
         </w:tc>
@@ -9818,7 +9896,7 @@
       <w:pPr>
         <w:pStyle w:val="Kop1"/>
       </w:pPr>
-      <w:bookmarkStart w:id="17" w:name="_Toc516057950"/>
+      <w:bookmarkStart w:id="17" w:name="_Toc516067686"/>
       <w:r>
         <w:lastRenderedPageBreak/>
         <w:t>De Opdracht</w:t>
@@ -9838,7 +9916,7 @@
           <w:numId w:val="12"/>
         </w:numPr>
       </w:pPr>
-      <w:bookmarkStart w:id="18" w:name="_Toc516057951"/>
+      <w:bookmarkStart w:id="18" w:name="_Toc516067687"/>
       <w:r>
         <w:t>De kwestie</w:t>
       </w:r>
@@ -9888,8 +9966,21 @@
     <w:p/>
     <w:p>
       <w:r>
-        <w:t>Als business case voor deze afstudeeropdracht wordt de data van de rollenfabriek van Tsubaki Nakashima</w:t>
-      </w:r>
+        <w:t xml:space="preserve">Als business case voor deze afstudeeropdracht wordt de data van de rollenfabriek van </w:t>
+      </w:r>
+      <w:proofErr w:type="spellStart"/>
+      <w:r>
+        <w:t>Tsubaki</w:t>
+      </w:r>
+      <w:proofErr w:type="spellEnd"/>
+      <w:r>
+        <w:t xml:space="preserve"> </w:t>
+      </w:r>
+      <w:proofErr w:type="spellStart"/>
+      <w:r>
+        <w:t>Nakashima</w:t>
+      </w:r>
+      <w:proofErr w:type="spellEnd"/>
       <w:r>
         <w:t xml:space="preserve"> (TN)</w:t>
       </w:r>
@@ -9917,7 +10008,7 @@
       <w:pPr>
         <w:pStyle w:val="Kop2"/>
       </w:pPr>
-      <w:bookmarkStart w:id="19" w:name="_Toc516057952"/>
+      <w:bookmarkStart w:id="19" w:name="_Toc516067688"/>
       <w:r>
         <w:t>De afstudeeropdracht</w:t>
       </w:r>
@@ -9969,7 +10060,7 @@
       <w:pPr>
         <w:pStyle w:val="Kop2"/>
       </w:pPr>
-      <w:bookmarkStart w:id="20" w:name="_Toc516057953"/>
+      <w:bookmarkStart w:id="20" w:name="_Toc516067689"/>
       <w:r>
         <w:t>Doelstelling</w:t>
       </w:r>
@@ -10020,7 +10111,7 @@
       <w:pPr>
         <w:pStyle w:val="Kop2"/>
       </w:pPr>
-      <w:bookmarkStart w:id="21" w:name="_Toc516057954"/>
+      <w:bookmarkStart w:id="21" w:name="_Toc516067690"/>
       <w:r>
         <w:lastRenderedPageBreak/>
         <w:t>Hoofdvraag en deelvragen</w:t>
@@ -10263,7 +10354,7 @@
       <w:pPr>
         <w:pStyle w:val="Kop2"/>
       </w:pPr>
-      <w:bookmarkStart w:id="22" w:name="_Toc516057955"/>
+      <w:bookmarkStart w:id="22" w:name="_Toc516067691"/>
       <w:r>
         <w:t>Onderzoeksmethoden</w:t>
       </w:r>
@@ -10317,7 +10408,7 @@
         <w:pStyle w:val="Bijschrift"/>
       </w:pPr>
       <w:bookmarkStart w:id="23" w:name="_Ref514853856"/>
-      <w:bookmarkStart w:id="24" w:name="_Toc516057999"/>
+      <w:bookmarkStart w:id="24" w:name="_Toc516067735"/>
       <w:r>
         <w:t xml:space="preserve">Tabel </w:t>
       </w:r>
@@ -11377,7 +11468,7 @@
       </w:pPr>
       <w:bookmarkStart w:id="25" w:name="_Ref515347470"/>
       <w:bookmarkStart w:id="26" w:name="_Ref515349692"/>
-      <w:bookmarkStart w:id="27" w:name="_Toc516057956"/>
+      <w:bookmarkStart w:id="27" w:name="_Toc516067692"/>
       <w:r>
         <w:lastRenderedPageBreak/>
         <w:t>Theoretisch Kader</w:t>
@@ -11404,12 +11495,22 @@
         <w:pStyle w:val="Kop2"/>
       </w:pPr>
       <w:bookmarkStart w:id="28" w:name="_Ref515532250"/>
-      <w:bookmarkStart w:id="29" w:name="_Toc516057957"/>
-      <w:r>
-        <w:t>Tsubaki Nakashima</w:t>
+      <w:bookmarkStart w:id="29" w:name="_Toc516067693"/>
+      <w:proofErr w:type="spellStart"/>
+      <w:r>
+        <w:t>Tsubaki</w:t>
+      </w:r>
+      <w:proofErr w:type="spellEnd"/>
+      <w:r>
+        <w:t xml:space="preserve"> </w:t>
+      </w:r>
+      <w:proofErr w:type="spellStart"/>
+      <w:r>
+        <w:t>Nakashima</w:t>
       </w:r>
       <w:bookmarkEnd w:id="28"/>
       <w:bookmarkEnd w:id="29"/>
+      <w:proofErr w:type="spellEnd"/>
     </w:p>
     <w:p>
       <w:r>
@@ -11508,7 +11609,7 @@
       </w:pPr>
       <w:bookmarkStart w:id="30" w:name="_Ref515268679"/>
       <w:bookmarkStart w:id="31" w:name="_Ref515268219"/>
-      <w:bookmarkStart w:id="32" w:name="_Toc516057983"/>
+      <w:bookmarkStart w:id="32" w:name="_Toc516067719"/>
       <w:r>
         <w:t xml:space="preserve">Figuur </w:t>
       </w:r>
@@ -11522,10 +11623,23 @@
       </w:fldSimple>
       <w:bookmarkEnd w:id="30"/>
       <w:r>
-        <w:t>: Lay-out rollenfabriek Tsubaki Nakashima</w:t>
+        <w:t xml:space="preserve">: Lay-out rollenfabriek </w:t>
+      </w:r>
+      <w:proofErr w:type="spellStart"/>
+      <w:r>
+        <w:t>Tsubaki</w:t>
+      </w:r>
+      <w:proofErr w:type="spellEnd"/>
+      <w:r>
+        <w:t xml:space="preserve"> </w:t>
+      </w:r>
+      <w:proofErr w:type="spellStart"/>
+      <w:r>
+        <w:t>Nakashima</w:t>
       </w:r>
       <w:bookmarkEnd w:id="31"/>
       <w:bookmarkEnd w:id="32"/>
+      <w:proofErr w:type="spellEnd"/>
     </w:p>
     <w:p>
       <w:pPr>
@@ -11536,7 +11650,7 @@
       <w:pPr>
         <w:pStyle w:val="Kop3"/>
       </w:pPr>
-      <w:bookmarkStart w:id="33" w:name="_Toc516057958"/>
+      <w:bookmarkStart w:id="33" w:name="_Toc516067694"/>
       <w:r>
         <w:t>Rollenfabriek lay-out</w:t>
       </w:r>
@@ -11659,7 +11773,7 @@
         <w:pStyle w:val="Kop3"/>
       </w:pPr>
       <w:bookmarkStart w:id="34" w:name="_Ref515532360"/>
-      <w:bookmarkStart w:id="35" w:name="_Toc516057959"/>
+      <w:bookmarkStart w:id="35" w:name="_Toc516067695"/>
       <w:r>
         <w:lastRenderedPageBreak/>
         <w:t>Buffervoorraden</w:t>
@@ -11687,7 +11801,7 @@
       <w:pPr>
         <w:pStyle w:val="Kop3"/>
       </w:pPr>
-      <w:bookmarkStart w:id="36" w:name="_Toc516057960"/>
+      <w:bookmarkStart w:id="36" w:name="_Toc516067696"/>
       <w:r>
         <w:t>Omstellingen</w:t>
       </w:r>
@@ -11718,7 +11832,7 @@
         <w:pStyle w:val="Kop2"/>
       </w:pPr>
       <w:bookmarkStart w:id="37" w:name="_Ref515532009"/>
-      <w:bookmarkStart w:id="38" w:name="_Toc516057961"/>
+      <w:bookmarkStart w:id="38" w:name="_Toc516067697"/>
       <w:r>
         <w:t>E</w:t>
       </w:r>
@@ -11736,7 +11850,15 @@
         <w:t>l</w:t>
       </w:r>
       <w:r>
-        <w:t xml:space="preserve"> Equipment Effectiveness (OEE), Tool Management, Rapportage, Planning, Logboek, Label Printing en Configuratie zoals te zien in onderstaande foto (Rang, 2018).</w:t>
+        <w:t xml:space="preserve"> Equipment </w:t>
+      </w:r>
+      <w:proofErr w:type="spellStart"/>
+      <w:r>
+        <w:t>Effectiveness</w:t>
+      </w:r>
+      <w:proofErr w:type="spellEnd"/>
+      <w:r>
+        <w:t xml:space="preserve"> (OEE), Tool Management, Rapportage, Planning, Logboek, Label Printing en Configuratie zoals te zien in onderstaande foto (Rang, 2018).</w:t>
       </w:r>
     </w:p>
     <w:p/>
@@ -11812,7 +11934,23 @@
         <w:t xml:space="preserve"> A.</w:t>
       </w:r>
       <w:r>
-        <w:t xml:space="preserve"> (2018, 3 april). EMI modules van de rollenfabriek van Tsubaki Nakashima [Foto], Geraadpleegd van http://emi-demo.ekb.nl/EMI_NNN/Default.aspx</w:t>
+        <w:t xml:space="preserve"> (2018, 3 april). EMI modules van de rollenfabriek van </w:t>
+      </w:r>
+      <w:proofErr w:type="spellStart"/>
+      <w:r>
+        <w:t>Tsubaki</w:t>
+      </w:r>
+      <w:proofErr w:type="spellEnd"/>
+      <w:r>
+        <w:t xml:space="preserve"> </w:t>
+      </w:r>
+      <w:proofErr w:type="spellStart"/>
+      <w:r>
+        <w:t>Nakashima</w:t>
+      </w:r>
+      <w:proofErr w:type="spellEnd"/>
+      <w:r>
+        <w:t xml:space="preserve"> [Foto], Geraadpleegd van http://emi-demo.ekb.nl/EMI_NNN/Default.aspx</w:t>
       </w:r>
     </w:p>
     <w:p>
@@ -11838,12 +11976,17 @@
         <w:pStyle w:val="Kop3"/>
       </w:pPr>
       <w:bookmarkStart w:id="39" w:name="_Ref515532222"/>
-      <w:bookmarkStart w:id="40" w:name="_Toc516057962"/>
-      <w:r>
-        <w:t>Overall Equipment Effectiveness</w:t>
+      <w:bookmarkStart w:id="40" w:name="_Toc516067698"/>
+      <w:r>
+        <w:t xml:space="preserve">Overall Equipment </w:t>
+      </w:r>
+      <w:proofErr w:type="spellStart"/>
+      <w:r>
+        <w:t>Effectiveness</w:t>
       </w:r>
       <w:bookmarkEnd w:id="39"/>
       <w:bookmarkEnd w:id="40"/>
+      <w:proofErr w:type="spellEnd"/>
     </w:p>
     <w:p>
       <w:r>
@@ -11882,9 +12025,17 @@
         <w:t>e prestatie van de machine</w:t>
       </w:r>
       <w:r>
-        <w:t>. Een prestatie van 50% betekent dat de machine gemiddeld op de helft van de norm-snelheid heeft gedraaid gedurende de tijd dat de machine niet stil stond.</w:t>
-      </w:r>
-    </w:p>
+        <w:t xml:space="preserve">. Een prestatie van 50% betekent dat de machine gemiddeld op de helft van de norm-snelheid heeft gedraaid gedurende de tijd dat de </w:t>
+      </w:r>
+      <w:r>
+        <w:lastRenderedPageBreak/>
+        <w:t>machine niet stil stond.</w:t>
+      </w:r>
+      <w:r>
+        <w:t xml:space="preserve"> De status categorieën ‘gereduceerde snelheid’ en ‘korte stop / aanlopen’ vallen onder de prestatie KPI.</w:t>
+      </w:r>
+    </w:p>
+    <w:p/>
     <w:p>
       <w:pPr>
         <w:ind w:left="0"/>
@@ -11896,7 +12047,6 @@
         <w:rPr>
           <w:noProof/>
         </w:rPr>
-        <w:lastRenderedPageBreak/>
         <w:drawing>
           <wp:inline distT="0" distB="0" distL="0" distR="0" wp14:anchorId="497CC682" wp14:editId="52D85306">
             <wp:extent cx="4319905" cy="2592070"/>
@@ -11945,7 +12095,23 @@
         <w:ind w:left="0"/>
       </w:pPr>
       <w:r>
-        <w:t>Rang, S. (2018, 3 april). EMI OEE analyse van de rollenfabriek van Tsubaki Nakashima [Foto], Geraadpleegd van http://emi-demo.ekb.nl/EMI_NNN/OEE/OEEAnalyse.aspx</w:t>
+        <w:t xml:space="preserve">Rang, S. (2018, 3 april). EMI OEE analyse van de rollenfabriek van </w:t>
+      </w:r>
+      <w:proofErr w:type="spellStart"/>
+      <w:r>
+        <w:t>Tsubaki</w:t>
+      </w:r>
+      <w:proofErr w:type="spellEnd"/>
+      <w:r>
+        <w:t xml:space="preserve"> </w:t>
+      </w:r>
+      <w:proofErr w:type="spellStart"/>
+      <w:r>
+        <w:t>Nakashima</w:t>
+      </w:r>
+      <w:proofErr w:type="spellEnd"/>
+      <w:r>
+        <w:t xml:space="preserve"> [Foto], Geraadpleegd van http://emi-demo.ekb.nl/EMI_NNN/OEE/OEEAnalyse.aspx</w:t>
       </w:r>
     </w:p>
     <w:p>
@@ -12015,7 +12181,23 @@
         <w:ind w:left="0"/>
       </w:pPr>
       <w:r>
-        <w:t>Rang, S. (2018, 3 april). EMI OEE analyse van de rollenfabriek van Tsubaki Nakashima [Foto], Geraadpleegd van http://emi-demo.ekb.nl/EMI_NNN/OEE/OEEAnalyse.aspx</w:t>
+        <w:t xml:space="preserve">Rang, S. (2018, 3 april). EMI OEE analyse van de rollenfabriek van </w:t>
+      </w:r>
+      <w:proofErr w:type="spellStart"/>
+      <w:r>
+        <w:t>Tsubaki</w:t>
+      </w:r>
+      <w:proofErr w:type="spellEnd"/>
+      <w:r>
+        <w:t xml:space="preserve"> </w:t>
+      </w:r>
+      <w:proofErr w:type="spellStart"/>
+      <w:r>
+        <w:t>Nakashima</w:t>
+      </w:r>
+      <w:proofErr w:type="spellEnd"/>
+      <w:r>
+        <w:t xml:space="preserve"> [Foto], Geraadpleegd van http://emi-demo.ekb.nl/EMI_NNN/OEE/OEEAnalyse.aspx</w:t>
       </w:r>
     </w:p>
     <w:p>
@@ -12058,7 +12240,7 @@
         <w:pStyle w:val="Kop2"/>
       </w:pPr>
       <w:bookmarkStart w:id="41" w:name="_Ref515532324"/>
-      <w:bookmarkStart w:id="42" w:name="_Toc516057963"/>
+      <w:bookmarkStart w:id="42" w:name="_Toc516067699"/>
       <w:r>
         <w:lastRenderedPageBreak/>
         <w:t>Theory of Constraints</w:t>
@@ -12094,7 +12276,55 @@
         </m:r>
       </m:oMath>
       <w:r>
-        <w:t xml:space="preserve">. Hierbij staat ‘T’ voor ‘Throughput’, oftewel de doorlooptijd. De ‘I’ staat voor voorraad (inventory). Inventory bestaat in de context van TOC uit alle investeringen in dingen die een bedrijf later wil verkopen. ‘OE’ zijn de ‘Operational Expenses’, de kosten die een bedrijf maakt om inventory om de zetten in throughput. </w:t>
+        <w:t xml:space="preserve">. Hierbij staat </w:t>
+      </w:r>
+      <w:proofErr w:type="spellStart"/>
+      <w:r>
+        <w:t>‘T</w:t>
+      </w:r>
+      <w:proofErr w:type="spellEnd"/>
+      <w:r>
+        <w:t>’ voor ‘Throughput’, oftewel de doorlooptijd. De ‘I’ staat voor voorraad (</w:t>
+      </w:r>
+      <w:proofErr w:type="spellStart"/>
+      <w:r>
+        <w:t>inventory</w:t>
+      </w:r>
+      <w:proofErr w:type="spellEnd"/>
+      <w:r>
+        <w:t>). Inventory bestaat in de context van TOC uit alle investeringen in dingen die een bedrijf later wil verkopen. ‘OE’ zijn de ‘</w:t>
+      </w:r>
+      <w:proofErr w:type="spellStart"/>
+      <w:r>
+        <w:t>Operational</w:t>
+      </w:r>
+      <w:proofErr w:type="spellEnd"/>
+      <w:r>
+        <w:t xml:space="preserve"> </w:t>
+      </w:r>
+      <w:proofErr w:type="spellStart"/>
+      <w:r>
+        <w:t>Expenses</w:t>
+      </w:r>
+      <w:proofErr w:type="spellEnd"/>
+      <w:r>
+        <w:t xml:space="preserve">’, de kosten die een bedrijf maakt om </w:t>
+      </w:r>
+      <w:proofErr w:type="spellStart"/>
+      <w:r>
+        <w:t>inventory</w:t>
+      </w:r>
+      <w:proofErr w:type="spellEnd"/>
+      <w:r>
+        <w:t xml:space="preserve"> om de zetten in </w:t>
+      </w:r>
+      <w:proofErr w:type="spellStart"/>
+      <w:r>
+        <w:t>throughput</w:t>
+      </w:r>
+      <w:proofErr w:type="spellEnd"/>
+      <w:r>
+        <w:t xml:space="preserve">. </w:t>
       </w:r>
       <w:r>
         <w:t xml:space="preserve">TOC kan worden </w:t>
@@ -12195,7 +12425,7 @@
         <w:pStyle w:val="Bijschrift"/>
       </w:pPr>
       <w:bookmarkStart w:id="43" w:name="_Ref515955029"/>
-      <w:bookmarkStart w:id="44" w:name="_Toc516057984"/>
+      <w:bookmarkStart w:id="44" w:name="_Toc516067720"/>
       <w:r>
         <w:t xml:space="preserve">Figuur </w:t>
       </w:r>
@@ -12336,7 +12566,7 @@
         <w:pStyle w:val="Bijschrift"/>
       </w:pPr>
       <w:bookmarkStart w:id="45" w:name="_Ref515958363"/>
-      <w:bookmarkStart w:id="46" w:name="_Toc516057985"/>
+      <w:bookmarkStart w:id="46" w:name="_Toc516067721"/>
       <w:r>
         <w:t xml:space="preserve">Figuur </w:t>
       </w:r>
@@ -12350,9 +12580,14 @@
       </w:fldSimple>
       <w:bookmarkEnd w:id="45"/>
       <w:r>
-        <w:t>: Agile software development cycle</w:t>
+        <w:t xml:space="preserve">: Agile software development </w:t>
+      </w:r>
+      <w:proofErr w:type="spellStart"/>
+      <w:r>
+        <w:t>cycle</w:t>
       </w:r>
       <w:bookmarkEnd w:id="46"/>
+      <w:proofErr w:type="spellEnd"/>
     </w:p>
     <w:p>
       <w:pPr>
@@ -12365,7 +12600,39 @@
         <w:t xml:space="preserve">Noot. </w:t>
       </w:r>
       <w:r>
-        <w:t xml:space="preserve">Herdrukt van “What Is the Software Development Life Cycle?”, door Hussung, T., (2016, 10 maart). Geraadpleegd van </w:t>
+        <w:t>Herdrukt van “</w:t>
+      </w:r>
+      <w:proofErr w:type="spellStart"/>
+      <w:r>
+        <w:t>What</w:t>
+      </w:r>
+      <w:proofErr w:type="spellEnd"/>
+      <w:r>
+        <w:t xml:space="preserve"> Is </w:t>
+      </w:r>
+      <w:proofErr w:type="spellStart"/>
+      <w:r>
+        <w:t>the</w:t>
+      </w:r>
+      <w:proofErr w:type="spellEnd"/>
+      <w:r>
+        <w:t xml:space="preserve"> Software Development Life </w:t>
+      </w:r>
+      <w:proofErr w:type="spellStart"/>
+      <w:r>
+        <w:t>Cycle</w:t>
+      </w:r>
+      <w:proofErr w:type="spellEnd"/>
+      <w:r>
+        <w:t xml:space="preserve">?”, door </w:t>
+      </w:r>
+      <w:proofErr w:type="spellStart"/>
+      <w:r>
+        <w:t>Hussung</w:t>
+      </w:r>
+      <w:proofErr w:type="spellEnd"/>
+      <w:r>
+        <w:t xml:space="preserve">, T., (2016, 10 maart). Geraadpleegd van </w:t>
       </w:r>
       <w:r>
         <w:t>https://online.husson.edu/software-development-cycle/</w:t>
@@ -12390,7 +12657,7 @@
       <w:pPr>
         <w:pStyle w:val="Kop3"/>
       </w:pPr>
-      <w:bookmarkStart w:id="47" w:name="_Toc516057964"/>
+      <w:bookmarkStart w:id="47" w:name="_Toc516067700"/>
       <w:r>
         <w:t>Overeenkomsten met LEAN</w:t>
       </w:r>
@@ -12398,7 +12665,15 @@
     </w:p>
     <w:p>
       <w:r>
-        <w:t>Goldratt heeft zijn TOC gebaseerd op LEAN. Er zijn dan ook een aantal overeenkomsten tussen TOC en LEAN op te noemen. Volgens LeanSixSigma (2018) gaat LEAN, net als TOC om het constant verbeteren van processen. LEAN heeft ook een vijf stappen pla</w:t>
+        <w:t xml:space="preserve">Goldratt heeft zijn TOC gebaseerd op LEAN. Er zijn dan ook een aantal overeenkomsten tussen TOC en LEAN op te noemen. Volgens </w:t>
+      </w:r>
+      <w:proofErr w:type="spellStart"/>
+      <w:r>
+        <w:t>LeanSixSigma</w:t>
+      </w:r>
+      <w:proofErr w:type="spellEnd"/>
+      <w:r>
+        <w:t xml:space="preserve"> (2018) gaat LEAN, net als TOC om het constant verbeteren van processen. LEAN heeft ook een vijf stappen pla</w:t>
       </w:r>
       <w:r>
         <w:t>n welke steeds worden herhaalt (</w:t>
@@ -12493,7 +12768,7 @@
         <w:pStyle w:val="Bijschrift"/>
       </w:pPr>
       <w:bookmarkStart w:id="48" w:name="_Ref515962329"/>
-      <w:bookmarkStart w:id="49" w:name="_Toc516057986"/>
+      <w:bookmarkStart w:id="49" w:name="_Toc516067722"/>
       <w:r>
         <w:t xml:space="preserve">Figuur </w:t>
       </w:r>
@@ -12522,7 +12797,23 @@
         <w:t xml:space="preserve">Noot. </w:t>
       </w:r>
       <w:r>
-        <w:t xml:space="preserve">Herdrukt van “Wat is Lean?”, door LeanSixSigma, (2018). Geraadpleegd van </w:t>
+        <w:t xml:space="preserve">Herdrukt van “Wat is </w:t>
+      </w:r>
+      <w:proofErr w:type="spellStart"/>
+      <w:r>
+        <w:t>Lean</w:t>
+      </w:r>
+      <w:proofErr w:type="spellEnd"/>
+      <w:r>
+        <w:t xml:space="preserve">?”, door </w:t>
+      </w:r>
+      <w:proofErr w:type="spellStart"/>
+      <w:r>
+        <w:t>LeanSixSigma</w:t>
+      </w:r>
+      <w:proofErr w:type="spellEnd"/>
+      <w:r>
+        <w:t xml:space="preserve">, (2018). Geraadpleegd van </w:t>
       </w:r>
       <w:r>
         <w:t>https://www.sixsigma.nl/wat-is-lean</w:t>
@@ -12601,7 +12892,15 @@
         </w:numPr>
       </w:pPr>
       <w:r>
-        <w:t>‘Pull’, het vraaggestuurd maken van de productie. Bij TOC heet dit de ‘drum-buffer-rope’ (Goldratt &amp; Cox, 2007).</w:t>
+        <w:t>‘Pull’, het vraaggestuurd maken van de productie. Bij TOC heet dit de ‘drum-buffer-</w:t>
+      </w:r>
+      <w:proofErr w:type="spellStart"/>
+      <w:r>
+        <w:t>rope</w:t>
+      </w:r>
+      <w:proofErr w:type="spellEnd"/>
+      <w:r>
+        <w:t>’ (Goldratt &amp; Cox, 2007).</w:t>
       </w:r>
     </w:p>
     <w:p>
@@ -12622,7 +12921,7 @@
         <w:pStyle w:val="Kop2"/>
       </w:pPr>
       <w:bookmarkStart w:id="50" w:name="_Ref515532123"/>
-      <w:bookmarkStart w:id="51" w:name="_Toc516057965"/>
+      <w:bookmarkStart w:id="51" w:name="_Toc516067701"/>
       <w:r>
         <w:t>Machine Learning</w:t>
       </w:r>
@@ -12651,7 +12950,7 @@
       <w:pPr>
         <w:pStyle w:val="Kop3"/>
       </w:pPr>
-      <w:bookmarkStart w:id="52" w:name="_Toc516057966"/>
+      <w:bookmarkStart w:id="52" w:name="_Toc516067702"/>
       <w:r>
         <w:t xml:space="preserve">De </w:t>
       </w:r>
@@ -12775,7 +13074,7 @@
         <w:pStyle w:val="Bijschrift"/>
       </w:pPr>
       <w:bookmarkStart w:id="53" w:name="_Ref515359422"/>
-      <w:bookmarkStart w:id="54" w:name="_Toc516057987"/>
+      <w:bookmarkStart w:id="54" w:name="_Toc516067723"/>
       <w:r>
         <w:t xml:space="preserve">Figuur </w:t>
       </w:r>
@@ -12887,7 +13186,7 @@
       </w:pPr>
       <w:bookmarkStart w:id="55" w:name="_Ref515363838"/>
       <w:bookmarkStart w:id="56" w:name="_Ref515363831"/>
-      <w:bookmarkStart w:id="57" w:name="_Toc516057988"/>
+      <w:bookmarkStart w:id="57" w:name="_Toc516067724"/>
       <w:r>
         <w:t xml:space="preserve">Figuur </w:t>
       </w:r>
@@ -13017,7 +13316,7 @@
       <w:pPr>
         <w:pStyle w:val="Kop3"/>
       </w:pPr>
-      <w:bookmarkStart w:id="58" w:name="_Toc516057967"/>
+      <w:bookmarkStart w:id="58" w:name="_Toc516067703"/>
       <w:r>
         <w:t>Neural Networks</w:t>
       </w:r>
@@ -13120,7 +13419,7 @@
         <w:pStyle w:val="Bijschrift"/>
       </w:pPr>
       <w:bookmarkStart w:id="59" w:name="_Ref515459812"/>
-      <w:bookmarkStart w:id="60" w:name="_Toc516057989"/>
+      <w:bookmarkStart w:id="60" w:name="_Toc516067725"/>
       <w:r>
         <w:t xml:space="preserve">Figuur </w:t>
       </w:r>
@@ -13199,7 +13498,11 @@
         <w:t>𝑥</w:t>
       </w:r>
       <w:r>
-        <w:t>) en de bijbehorende weights (w</w:t>
+        <w:t>) en de bijbehorende weights (</w:t>
+      </w:r>
+      <w:proofErr w:type="spellStart"/>
+      <w:r>
+        <w:t>w</w:t>
       </w:r>
       <w:r>
         <w:rPr>
@@ -13207,6 +13510,7 @@
         </w:rPr>
         <w:t>n</w:t>
       </w:r>
+      <w:proofErr w:type="spellEnd"/>
       <w:r>
         <w:t>)</w:t>
       </w:r>
@@ -13251,7 +13555,7 @@
       <w:pPr>
         <w:pStyle w:val="Kop3"/>
       </w:pPr>
-      <w:bookmarkStart w:id="61" w:name="_Toc516057968"/>
+      <w:bookmarkStart w:id="61" w:name="_Toc516067704"/>
       <w:r>
         <w:t>Activation Functions</w:t>
       </w:r>
@@ -13411,7 +13715,7 @@
         <w:pStyle w:val="Bijschrift"/>
       </w:pPr>
       <w:bookmarkStart w:id="62" w:name="_Ref515461170"/>
-      <w:bookmarkStart w:id="63" w:name="_Toc516057990"/>
+      <w:bookmarkStart w:id="63" w:name="_Toc516067726"/>
       <w:r>
         <w:t xml:space="preserve">Figuur </w:t>
       </w:r>
@@ -13498,7 +13802,7 @@
         <w:pStyle w:val="Bijschrift"/>
       </w:pPr>
       <w:bookmarkStart w:id="64" w:name="_Ref515461645"/>
-      <w:bookmarkStart w:id="65" w:name="_Toc516057991"/>
+      <w:bookmarkStart w:id="65" w:name="_Toc516067727"/>
       <w:r>
         <w:t xml:space="preserve">Figuur </w:t>
       </w:r>
@@ -13543,7 +13847,15 @@
     <w:p/>
     <w:p>
       <w:r>
-        <w:t>Volgens Rojas (1996) is het noodzakelijk om een functie te gebruiken met een gelijkmatige helling om te zorgen dat het ML algoritme de weights van de neurons ook gelijkmatig kan veranderen en zo langzaam bij het gewenste resultaat kan komen.</w:t>
+        <w:t xml:space="preserve">Volgens </w:t>
+      </w:r>
+      <w:proofErr w:type="spellStart"/>
+      <w:r>
+        <w:t>Rojas</w:t>
+      </w:r>
+      <w:proofErr w:type="spellEnd"/>
+      <w:r>
+        <w:t xml:space="preserve"> (1996) is het noodzakelijk om een functie te gebruiken met een gelijkmatige helling om te zorgen dat het ML algoritme de weights van de neurons ook gelijkmatig kan veranderen en zo langzaam bij het gewenste resultaat kan komen.</w:t>
       </w:r>
     </w:p>
     <w:p/>
@@ -13643,7 +13955,7 @@
         <w:pStyle w:val="Bijschrift"/>
       </w:pPr>
       <w:bookmarkStart w:id="66" w:name="_Ref515463099"/>
-      <w:bookmarkStart w:id="67" w:name="_Toc516057992"/>
+      <w:bookmarkStart w:id="67" w:name="_Toc516067728"/>
       <w:r>
         <w:t xml:space="preserve">Figuur </w:t>
       </w:r>
@@ -13699,10 +14011,26 @@
         </w:rPr>
       </w:pPr>
       <w:r>
-        <w:t xml:space="preserve">In 2017 onderzocht Sharma de voor- en nadelen van de ReLU formule. </w:t>
-      </w:r>
-      <w:r>
-        <w:t>Een belangrijk voordeel is dat de negatieve waardes niet doorberekend hoeven te worden, omdat ze altijd 0 worden. Dit is van positieve invloed op de snelheid waarmee het neural network berekend wordt. Een nadeel van de ReLU formule is dat de formule geen helling heeft voor negatieve waardes. De helling van de activation function is de reden dat neural networks langzaam bij het beoogde doel komen. Zodra een neuron een negatieve output heeft, is de helling van de ReLU formule 0 en veranderd de output van de neuron niet meer. Volgens Sharma (2017) heet dit het ‘</w:t>
+        <w:t xml:space="preserve">In 2017 onderzocht </w:t>
+      </w:r>
+      <w:proofErr w:type="spellStart"/>
+      <w:r>
+        <w:t>Sharma</w:t>
+      </w:r>
+      <w:proofErr w:type="spellEnd"/>
+      <w:r>
+        <w:t xml:space="preserve"> de voor- en nadelen van de ReLU formule. </w:t>
+      </w:r>
+      <w:r>
+        <w:t xml:space="preserve">Een belangrijk voordeel is dat de negatieve waardes niet doorberekend hoeven te worden, omdat ze altijd 0 worden. Dit is van positieve invloed op de snelheid waarmee het neural network berekend wordt. Een nadeel van de ReLU formule is dat de formule geen helling heeft voor negatieve waardes. De helling van de activation function is de reden dat neural networks langzaam bij het beoogde doel komen. Zodra een neuron een negatieve output heeft, is de helling van de ReLU formule 0 en veranderd de output van de neuron niet meer. Volgens </w:t>
+      </w:r>
+      <w:proofErr w:type="spellStart"/>
+      <w:r>
+        <w:t>Sharma</w:t>
+      </w:r>
+      <w:proofErr w:type="spellEnd"/>
+      <w:r>
+        <w:t xml:space="preserve"> (2017) heet dit het ‘</w:t>
       </w:r>
       <w:r>
         <w:rPr>
@@ -13836,7 +14164,7 @@
         <w:pStyle w:val="Bijschrift"/>
       </w:pPr>
       <w:bookmarkStart w:id="68" w:name="_Ref515524324"/>
-      <w:bookmarkStart w:id="69" w:name="_Toc516057993"/>
+      <w:bookmarkStart w:id="69" w:name="_Toc516067729"/>
       <w:r>
         <w:t xml:space="preserve">Figuur </w:t>
       </w:r>
@@ -13865,7 +14193,23 @@
         <w:t>Noot.</w:t>
       </w:r>
       <w:r>
-        <w:t xml:space="preserve"> Aangepast van “Deep Learning Class #1 – Go Deep or Go Home”, door Monier, L., (2016). Geraadpleegd van https://www.slideshare.net/holbertonschool/deep-learning-keynote-1-by-louis-monier</w:t>
+        <w:t xml:space="preserve"> Aangepast van “</w:t>
+      </w:r>
+      <w:proofErr w:type="spellStart"/>
+      <w:r>
+        <w:t>Deep</w:t>
+      </w:r>
+      <w:proofErr w:type="spellEnd"/>
+      <w:r>
+        <w:t xml:space="preserve"> Learning Class #1 – Go </w:t>
+      </w:r>
+      <w:proofErr w:type="spellStart"/>
+      <w:r>
+        <w:t>Deep</w:t>
+      </w:r>
+      <w:proofErr w:type="spellEnd"/>
+      <w:r>
+        <w:t xml:space="preserve"> or Go Home”, door Monier, L., (2016). Geraadpleegd van https://www.slideshare.net/holbertonschool/deep-learning-keynote-1-by-louis-monier</w:t>
       </w:r>
     </w:p>
     <w:p/>
@@ -14009,7 +14353,7 @@
         </w:rPr>
       </w:pPr>
       <w:bookmarkStart w:id="70" w:name="_Ref515526435"/>
-      <w:bookmarkStart w:id="71" w:name="_Toc516057969"/>
+      <w:bookmarkStart w:id="71" w:name="_Toc516067705"/>
       <w:r>
         <w:t>Genetic algorithms</w:t>
       </w:r>
@@ -14020,8 +14364,21 @@
       <w:r>
         <w:t xml:space="preserve">Volgens </w:t>
       </w:r>
-      <w:r>
-        <w:t>Tutorials Point (I) Pvt. Ltd.. (2016)</w:t>
+      <w:proofErr w:type="spellStart"/>
+      <w:r>
+        <w:t>Tutorials</w:t>
+      </w:r>
+      <w:proofErr w:type="spellEnd"/>
+      <w:r>
+        <w:t xml:space="preserve"> Point (I) </w:t>
+      </w:r>
+      <w:proofErr w:type="spellStart"/>
+      <w:r>
+        <w:t>Pvt</w:t>
+      </w:r>
+      <w:proofErr w:type="spellEnd"/>
+      <w:r>
+        <w:t>. Ltd.. (2016)</w:t>
       </w:r>
       <w:r>
         <w:t xml:space="preserve"> </w:t>
@@ -14163,7 +14520,7 @@
         <w:pStyle w:val="Bijschrift"/>
       </w:pPr>
       <w:bookmarkStart w:id="72" w:name="_Ref515527414"/>
-      <w:bookmarkStart w:id="73" w:name="_Toc516057994"/>
+      <w:bookmarkStart w:id="73" w:name="_Toc516067730"/>
       <w:r>
         <w:t xml:space="preserve">Figuur </w:t>
       </w:r>
@@ -14193,7 +14550,23 @@
         <w:t xml:space="preserve">Noot. </w:t>
       </w:r>
       <w:r>
-        <w:t>Herdrukt van “Genetic Algorithms”, door Tutorials Point (I) Pvt. Ltd.., (2016). Geraadpleegd van https://www.tutorialspoint.com/genetic_algorithms/genetic_algorithms_tutorial.pdf</w:t>
+        <w:t xml:space="preserve">Herdrukt van “Genetic Algorithms”, door </w:t>
+      </w:r>
+      <w:proofErr w:type="spellStart"/>
+      <w:r>
+        <w:t>Tutorials</w:t>
+      </w:r>
+      <w:proofErr w:type="spellEnd"/>
+      <w:r>
+        <w:t xml:space="preserve"> Point (I) </w:t>
+      </w:r>
+      <w:proofErr w:type="spellStart"/>
+      <w:r>
+        <w:t>Pvt</w:t>
+      </w:r>
+      <w:proofErr w:type="spellEnd"/>
+      <w:r>
+        <w:t>. Ltd.., (2016). Geraadpleegd van https://www.tutorialspoint.com/genetic_algorithms/genetic_algorithms_tutorial.pdf</w:t>
       </w:r>
     </w:p>
     <w:p/>
@@ -14218,7 +14591,7 @@
         </w:rPr>
       </w:pPr>
       <w:bookmarkStart w:id="74" w:name="_Ref515531939"/>
-      <w:bookmarkStart w:id="75" w:name="_Toc516057970"/>
+      <w:bookmarkStart w:id="75" w:name="_Toc516067706"/>
       <w:r>
         <w:t>Neuro Evolution of Augmenting Topologies</w:t>
       </w:r>
@@ -14350,7 +14723,7 @@
         <w:pStyle w:val="Bijschrift"/>
       </w:pPr>
       <w:bookmarkStart w:id="76" w:name="_Ref515530521"/>
-      <w:bookmarkStart w:id="77" w:name="_Toc516057995"/>
+      <w:bookmarkStart w:id="77" w:name="_Toc516067731"/>
       <w:r>
         <w:t xml:space="preserve">Figuur </w:t>
       </w:r>
@@ -14406,7 +14779,7 @@
       <w:pPr>
         <w:pStyle w:val="Kop1"/>
       </w:pPr>
-      <w:bookmarkStart w:id="78" w:name="_Toc516057971"/>
+      <w:bookmarkStart w:id="78" w:name="_Toc516067707"/>
       <w:r>
         <w:lastRenderedPageBreak/>
         <w:t>Onderzoek</w:t>
@@ -14435,7 +14808,7 @@
       <w:pPr>
         <w:pStyle w:val="Kop2"/>
       </w:pPr>
-      <w:bookmarkStart w:id="79" w:name="_Toc516057972"/>
+      <w:bookmarkStart w:id="79" w:name="_Toc516067708"/>
       <w:r>
         <w:t>Data onderzoek</w:t>
       </w:r>
@@ -14487,7 +14860,7 @@
       <w:pPr>
         <w:pStyle w:val="Kop3"/>
       </w:pPr>
-      <w:bookmarkStart w:id="80" w:name="_Toc516057973"/>
+      <w:bookmarkStart w:id="80" w:name="_Toc516067709"/>
       <w:r>
         <w:t>Wat is een realistische simulatie?</w:t>
       </w:r>
@@ -14510,19 +14883,22 @@
         <w:t xml:space="preserve">voor dit onderzoek </w:t>
       </w:r>
       <w:r>
-        <w:t xml:space="preserve">de simulatie zo veel mogelijk rekening moet houden met de informatie die is vergaart over de rollenfabriek van TN (zie hoofdstuk </w:t>
+        <w:t>de simulatie zo veel mogelijk rekening moet houden met de informatie die is vergaart over de rollenfabriek van TN (zie hoofdstuk</w:t>
+      </w:r>
+      <w:r>
+        <w:t xml:space="preserve"> </w:t>
       </w:r>
       <w:r>
         <w:fldChar w:fldCharType="begin"/>
       </w:r>
       <w:r>
-        <w:instrText xml:space="preserve"> REF _Ref515347470 \r \h </w:instrText>
+        <w:instrText xml:space="preserve"> REF _Ref515532250 \r \h </w:instrText>
       </w:r>
       <w:r>
         <w:fldChar w:fldCharType="separate"/>
       </w:r>
       <w:r>
-        <w:t>4</w:t>
+        <w:t>4.1</w:t>
       </w:r>
       <w:r>
         <w:fldChar w:fldCharType="end"/>
@@ -14539,7 +14915,7 @@
       <w:pPr>
         <w:pStyle w:val="Kop3"/>
       </w:pPr>
-      <w:bookmarkStart w:id="81" w:name="_Toc516057974"/>
+      <w:bookmarkStart w:id="81" w:name="_Toc516067710"/>
       <w:r>
         <w:t>Basis gegevens</w:t>
       </w:r>
@@ -14662,7 +15038,7 @@
       <w:pPr>
         <w:pStyle w:val="Kop3"/>
       </w:pPr>
-      <w:bookmarkStart w:id="82" w:name="_Toc516057975"/>
+      <w:bookmarkStart w:id="82" w:name="_Toc516067711"/>
       <w:r>
         <w:t>Data uit E</w:t>
       </w:r>
@@ -14885,7 +15261,7 @@
         <w:pStyle w:val="Bijschrift"/>
       </w:pPr>
       <w:bookmarkStart w:id="83" w:name="_Ref514938618"/>
-      <w:bookmarkStart w:id="84" w:name="_Toc516057996"/>
+      <w:bookmarkStart w:id="84" w:name="_Toc516067732"/>
       <w:r>
         <w:t xml:space="preserve">Figuur </w:t>
       </w:r>
@@ -14926,7 +15302,7 @@
       <w:pPr>
         <w:pStyle w:val="Kop3"/>
       </w:pPr>
-      <w:bookmarkStart w:id="85" w:name="_Toc516057976"/>
+      <w:bookmarkStart w:id="85" w:name="_Toc516067712"/>
       <w:r>
         <w:t>Externe data</w:t>
       </w:r>
@@ -14981,11 +15357,35 @@
     </w:p>
     <w:p/>
     <w:p>
+      <w:r>
+        <w:t xml:space="preserve">Ook de trommels van de rollenfabriek van TN staan niet geregistreerd in de EMI database. Zoals aangegeven in het </w:t>
+      </w:r>
+      <w:r>
+        <w:fldChar w:fldCharType="begin"/>
+      </w:r>
+      <w:r>
+        <w:instrText xml:space="preserve"> REF _Ref515347470 \h </w:instrText>
+      </w:r>
+      <w:r>
+        <w:fldChar w:fldCharType="separate"/>
+      </w:r>
+      <w:r>
+        <w:t>Theoretisch Kader</w:t>
+      </w:r>
+      <w:r>
+        <w:fldChar w:fldCharType="end"/>
+      </w:r>
+      <w:r>
+        <w:t xml:space="preserve"> zijn de trommels niet van groot belang voor de simulatie. Wel kan de gemiddelde productiesnelheid van de trommels uit de data van VisualFlow berekend worden.</w:t>
+      </w:r>
+    </w:p>
+    <w:p>
       <w:pPr>
         <w:pStyle w:val="Kop3"/>
       </w:pPr>
-      <w:bookmarkStart w:id="86" w:name="_Toc516057977"/>
-      <w:r>
+      <w:bookmarkStart w:id="86" w:name="_Toc516067713"/>
+      <w:r>
+        <w:lastRenderedPageBreak/>
         <w:t>Conclusie</w:t>
       </w:r>
       <w:bookmarkEnd w:id="86"/>
@@ -15008,7 +15408,7 @@
       <w:pPr>
         <w:pStyle w:val="Kop2"/>
       </w:pPr>
-      <w:bookmarkStart w:id="88" w:name="_Toc516057978"/>
+      <w:bookmarkStart w:id="88" w:name="_Toc516067714"/>
       <w:r>
         <w:lastRenderedPageBreak/>
         <w:t>Simulatie onderzoek</w:t>
@@ -15043,7 +15443,7 @@
       <w:pPr>
         <w:pStyle w:val="Kop3"/>
       </w:pPr>
-      <w:bookmarkStart w:id="89" w:name="_Toc516057979"/>
+      <w:bookmarkStart w:id="89" w:name="_Toc516067715"/>
       <w:r>
         <w:t>Rollenfabriek van Tsubaki Nak</w:t>
       </w:r>
@@ -15081,7 +15481,7 @@
       <w:pPr>
         <w:pStyle w:val="Kop3"/>
       </w:pPr>
-      <w:bookmarkStart w:id="90" w:name="_Toc516057980"/>
+      <w:bookmarkStart w:id="90" w:name="_Toc516067716"/>
       <w:r>
         <w:t>Simulatie software</w:t>
       </w:r>
@@ -15168,7 +15568,7 @@
       <w:pPr>
         <w:pStyle w:val="Bijschrift"/>
       </w:pPr>
-      <w:bookmarkStart w:id="91" w:name="_Toc516058000"/>
+      <w:bookmarkStart w:id="91" w:name="_Toc516067736"/>
       <w:r>
         <w:t xml:space="preserve">Tabel </w:t>
       </w:r>
@@ -17273,7 +17673,7 @@
           <w:numId w:val="0"/>
         </w:numPr>
       </w:pPr>
-      <w:bookmarkStart w:id="92" w:name="_Toc516057981"/>
+      <w:bookmarkStart w:id="92" w:name="_Toc516067717"/>
       <w:r>
         <w:lastRenderedPageBreak/>
         <w:t>Literatuur</w:t>
@@ -17993,7 +18393,7 @@
                 <w:sz w:val="16"/>
                 <w:szCs w:val="16"/>
               </w:rPr>
-              <w:t>26</w:t>
+              <w:t>22</w:t>
             </w:r>
             <w:r>
               <w:rPr>
@@ -18046,7 +18446,7 @@
                 <w:sz w:val="16"/>
                 <w:szCs w:val="16"/>
               </w:rPr>
-              <w:t>26</w:t>
+              <w:t>27</w:t>
             </w:r>
             <w:r>
               <w:rPr>
@@ -22013,6 +22413,7 @@
   <w:rsids>
     <w:rsidRoot w:val="00C55E87"/>
     <w:rsid w:val="000A44EC"/>
+    <w:rsid w:val="0046192C"/>
     <w:rsid w:val="006A7B0A"/>
     <w:rsid w:val="00B835DA"/>
     <w:rsid w:val="00C55E87"/>
@@ -23177,7 +23578,7 @@
 </file>
 
 <file path=customXml/itemProps1.xml><?xml version="1.0" encoding="utf-8"?>
-<ds:datastoreItem xmlns:ds="http://schemas.openxmlformats.org/officeDocument/2006/customXml" ds:itemID="{DBF98318-3B36-4ACC-9A19-BD37ABCF4B6D}">
+<ds:datastoreItem xmlns:ds="http://schemas.openxmlformats.org/officeDocument/2006/customXml" ds:itemID="{AD0E70F9-F4B1-4A30-85E3-6F87C24E0D79}">
   <ds:schemaRefs>
     <ds:schemaRef ds:uri="http://schemas.openxmlformats.org/officeDocument/2006/bibliography"/>
   </ds:schemaRefs>

</xml_diff>

<commit_message>
Scriptie - Deelvraag 1 - conclusie afgerond + Deelvraag 2 - herschreven en verder gewerkt
</commit_message>
<xml_diff>
--- a/Scriptie.docx
+++ b/Scriptie.docx
@@ -4,7 +4,9 @@
   <w:body>
     <w:p>
       <w:bookmarkStart w:id="0" w:name="_gjdgxs" w:colFirst="0" w:colLast="0"/>
+      <w:bookmarkStart w:id="1" w:name="_GoBack"/>
       <w:bookmarkEnd w:id="0"/>
+      <w:bookmarkEnd w:id="1"/>
     </w:p>
     <w:p/>
     <w:p/>
@@ -48,6 +50,7 @@
               <w:dataBinding w:prefixMappings="xmlns:ns0='http://purl.org/dc/elements/1.1/' xmlns:ns1='http://schemas.openxmlformats.org/package/2006/metadata/core-properties' " w:xpath="/ns1:coreProperties[1]/ns0:title[1]" w:storeItemID="{6C3C8BC8-F283-45AE-878A-BAB7291924A1}"/>
               <w:text/>
             </w:sdtPr>
+            <w:sdtEndPr/>
             <w:sdtContent>
               <w:p>
                 <w:pPr>
@@ -660,6 +663,7 @@
             <w:dataBinding w:prefixMappings="xmlns:ns0='http://purl.org/dc/elements/1.1/' xmlns:ns1='http://schemas.openxmlformats.org/package/2006/metadata/core-properties' " w:xpath="/ns1:coreProperties[1]/ns0:creator[1]" w:storeItemID="{6C3C8BC8-F283-45AE-878A-BAB7291924A1}"/>
             <w:text/>
           </w:sdtPr>
+          <w:sdtEndPr/>
           <w:sdtContent>
             <w:tc>
               <w:tcPr>
@@ -774,7 +778,7 @@
               <w:rPr>
                 <w:noProof/>
               </w:rPr>
-              <w:t>6-6-2018</w:t>
+              <w:t>7-6-2018</w:t>
             </w:r>
             <w:r>
               <w:fldChar w:fldCharType="end"/>
@@ -929,12 +933,12 @@
           <w:numId w:val="0"/>
         </w:numPr>
       </w:pPr>
-      <w:bookmarkStart w:id="1" w:name="_Toc516067676"/>
+      <w:bookmarkStart w:id="2" w:name="_Toc516149612"/>
       <w:r>
         <w:lastRenderedPageBreak/>
         <w:t>Voorwoord</w:t>
       </w:r>
-      <w:bookmarkEnd w:id="1"/>
+      <w:bookmarkEnd w:id="2"/>
     </w:p>
     <w:p>
       <w:r>
@@ -949,12 +953,12 @@
           <w:numId w:val="0"/>
         </w:numPr>
       </w:pPr>
-      <w:bookmarkStart w:id="2" w:name="_Toc516067677"/>
+      <w:bookmarkStart w:id="3" w:name="_Toc516149613"/>
       <w:r>
         <w:lastRenderedPageBreak/>
         <w:t>Managementsamenvatting</w:t>
       </w:r>
-      <w:bookmarkEnd w:id="2"/>
+      <w:bookmarkEnd w:id="3"/>
     </w:p>
     <w:p>
       <w:r>
@@ -1027,7 +1031,7 @@
           <w:r>
             <w:fldChar w:fldCharType="separate"/>
           </w:r>
-          <w:hyperlink w:anchor="_Toc516067676" w:history="1">
+          <w:hyperlink w:anchor="_Toc516149612" w:history="1">
             <w:r>
               <w:rPr>
                 <w:rStyle w:val="Hyperlink"/>
@@ -1050,7 +1054,7 @@
               <w:rPr>
                 <w:webHidden/>
               </w:rPr>
-              <w:instrText xml:space="preserve"> PAGEREF _Toc516067676 \h </w:instrText>
+              <w:instrText xml:space="preserve"> PAGEREF _Toc516149612 \h </w:instrText>
             </w:r>
             <w:r>
               <w:rPr>
@@ -1088,7 +1092,7 @@
               <w:szCs w:val="22"/>
             </w:rPr>
           </w:pPr>
-          <w:hyperlink w:anchor="_Toc516067677" w:history="1">
+          <w:hyperlink w:anchor="_Toc516149613" w:history="1">
             <w:r>
               <w:rPr>
                 <w:rStyle w:val="Hyperlink"/>
@@ -1111,7 +1115,7 @@
               <w:rPr>
                 <w:webHidden/>
               </w:rPr>
-              <w:instrText xml:space="preserve"> PAGEREF _Toc516067677 \h </w:instrText>
+              <w:instrText xml:space="preserve"> PAGEREF _Toc516149613 \h </w:instrText>
             </w:r>
             <w:r>
               <w:rPr>
@@ -1149,7 +1153,7 @@
               <w:szCs w:val="22"/>
             </w:rPr>
           </w:pPr>
-          <w:hyperlink w:anchor="_Toc516067678" w:history="1">
+          <w:hyperlink w:anchor="_Toc516149614" w:history="1">
             <w:r>
               <w:rPr>
                 <w:rStyle w:val="Hyperlink"/>
@@ -1172,7 +1176,7 @@
               <w:rPr>
                 <w:webHidden/>
               </w:rPr>
-              <w:instrText xml:space="preserve"> PAGEREF _Toc516067678 \h </w:instrText>
+              <w:instrText xml:space="preserve"> PAGEREF _Toc516149614 \h </w:instrText>
             </w:r>
             <w:r>
               <w:rPr>
@@ -1210,7 +1214,7 @@
               <w:szCs w:val="22"/>
             </w:rPr>
           </w:pPr>
-          <w:hyperlink w:anchor="_Toc516067679" w:history="1">
+          <w:hyperlink w:anchor="_Toc516149615" w:history="1">
             <w:r>
               <w:rPr>
                 <w:rStyle w:val="Hyperlink"/>
@@ -1233,7 +1237,7 @@
               <w:rPr>
                 <w:webHidden/>
               </w:rPr>
-              <w:instrText xml:space="preserve"> PAGEREF _Toc516067679 \h </w:instrText>
+              <w:instrText xml:space="preserve"> PAGEREF _Toc516149615 \h </w:instrText>
             </w:r>
             <w:r>
               <w:rPr>
@@ -1271,7 +1275,7 @@
               <w:szCs w:val="22"/>
             </w:rPr>
           </w:pPr>
-          <w:hyperlink w:anchor="_Toc516067680" w:history="1">
+          <w:hyperlink w:anchor="_Toc516149616" w:history="1">
             <w:r>
               <w:rPr>
                 <w:rStyle w:val="Hyperlink"/>
@@ -1294,7 +1298,7 @@
               <w:rPr>
                 <w:webHidden/>
               </w:rPr>
-              <w:instrText xml:space="preserve"> PAGEREF _Toc516067680 \h </w:instrText>
+              <w:instrText xml:space="preserve"> PAGEREF _Toc516149616 \h </w:instrText>
             </w:r>
             <w:r>
               <w:rPr>
@@ -1332,7 +1336,7 @@
               <w:szCs w:val="22"/>
             </w:rPr>
           </w:pPr>
-          <w:hyperlink w:anchor="_Toc516067681" w:history="1">
+          <w:hyperlink w:anchor="_Toc516149617" w:history="1">
             <w:r>
               <w:rPr>
                 <w:rStyle w:val="Hyperlink"/>
@@ -1371,7 +1375,7 @@
               <w:rPr>
                 <w:webHidden/>
               </w:rPr>
-              <w:instrText xml:space="preserve"> PAGEREF _Toc516067681 \h </w:instrText>
+              <w:instrText xml:space="preserve"> PAGEREF _Toc516149617 \h </w:instrText>
             </w:r>
             <w:r>
               <w:rPr>
@@ -1409,7 +1413,7 @@
               <w:szCs w:val="22"/>
             </w:rPr>
           </w:pPr>
-          <w:hyperlink w:anchor="_Toc516067682" w:history="1">
+          <w:hyperlink w:anchor="_Toc516149618" w:history="1">
             <w:r>
               <w:rPr>
                 <w:rStyle w:val="Hyperlink"/>
@@ -1448,7 +1452,7 @@
               <w:rPr>
                 <w:webHidden/>
               </w:rPr>
-              <w:instrText xml:space="preserve"> PAGEREF _Toc516067682 \h </w:instrText>
+              <w:instrText xml:space="preserve"> PAGEREF _Toc516149618 \h </w:instrText>
             </w:r>
             <w:r>
               <w:rPr>
@@ -1485,7 +1489,7 @@
               <w:szCs w:val="22"/>
             </w:rPr>
           </w:pPr>
-          <w:hyperlink w:anchor="_Toc516067683" w:history="1">
+          <w:hyperlink w:anchor="_Toc516149619" w:history="1">
             <w:r>
               <w:rPr>
                 <w:rStyle w:val="Hyperlink"/>
@@ -1523,7 +1527,7 @@
               <w:rPr>
                 <w:webHidden/>
               </w:rPr>
-              <w:instrText xml:space="preserve"> PAGEREF _Toc516067683 \h </w:instrText>
+              <w:instrText xml:space="preserve"> PAGEREF _Toc516149619 \h </w:instrText>
             </w:r>
             <w:r>
               <w:rPr>
@@ -1560,7 +1564,7 @@
               <w:szCs w:val="22"/>
             </w:rPr>
           </w:pPr>
-          <w:hyperlink w:anchor="_Toc516067684" w:history="1">
+          <w:hyperlink w:anchor="_Toc516149620" w:history="1">
             <w:r>
               <w:rPr>
                 <w:rStyle w:val="Hyperlink"/>
@@ -1598,7 +1602,7 @@
               <w:rPr>
                 <w:webHidden/>
               </w:rPr>
-              <w:instrText xml:space="preserve"> PAGEREF _Toc516067684 \h </w:instrText>
+              <w:instrText xml:space="preserve"> PAGEREF _Toc516149620 \h </w:instrText>
             </w:r>
             <w:r>
               <w:rPr>
@@ -1635,7 +1639,7 @@
               <w:szCs w:val="22"/>
             </w:rPr>
           </w:pPr>
-          <w:hyperlink w:anchor="_Toc516067685" w:history="1">
+          <w:hyperlink w:anchor="_Toc516149621" w:history="1">
             <w:r>
               <w:rPr>
                 <w:rStyle w:val="Hyperlink"/>
@@ -1673,7 +1677,7 @@
               <w:rPr>
                 <w:webHidden/>
               </w:rPr>
-              <w:instrText xml:space="preserve"> PAGEREF _Toc516067685 \h </w:instrText>
+              <w:instrText xml:space="preserve"> PAGEREF _Toc516149621 \h </w:instrText>
             </w:r>
             <w:r>
               <w:rPr>
@@ -1711,7 +1715,7 @@
               <w:szCs w:val="22"/>
             </w:rPr>
           </w:pPr>
-          <w:hyperlink w:anchor="_Toc516067686" w:history="1">
+          <w:hyperlink w:anchor="_Toc516149622" w:history="1">
             <w:r>
               <w:rPr>
                 <w:rStyle w:val="Hyperlink"/>
@@ -1750,7 +1754,7 @@
               <w:rPr>
                 <w:webHidden/>
               </w:rPr>
-              <w:instrText xml:space="preserve"> PAGEREF _Toc516067686 \h </w:instrText>
+              <w:instrText xml:space="preserve"> PAGEREF _Toc516149622 \h </w:instrText>
             </w:r>
             <w:r>
               <w:rPr>
@@ -1787,7 +1791,7 @@
               <w:szCs w:val="22"/>
             </w:rPr>
           </w:pPr>
-          <w:hyperlink w:anchor="_Toc516067687" w:history="1">
+          <w:hyperlink w:anchor="_Toc516149623" w:history="1">
             <w:r>
               <w:rPr>
                 <w:rStyle w:val="Hyperlink"/>
@@ -1825,7 +1829,7 @@
               <w:rPr>
                 <w:webHidden/>
               </w:rPr>
-              <w:instrText xml:space="preserve"> PAGEREF _Toc516067687 \h </w:instrText>
+              <w:instrText xml:space="preserve"> PAGEREF _Toc516149623 \h </w:instrText>
             </w:r>
             <w:r>
               <w:rPr>
@@ -1862,7 +1866,7 @@
               <w:szCs w:val="22"/>
             </w:rPr>
           </w:pPr>
-          <w:hyperlink w:anchor="_Toc516067688" w:history="1">
+          <w:hyperlink w:anchor="_Toc516149624" w:history="1">
             <w:r>
               <w:rPr>
                 <w:rStyle w:val="Hyperlink"/>
@@ -1900,7 +1904,7 @@
               <w:rPr>
                 <w:webHidden/>
               </w:rPr>
-              <w:instrText xml:space="preserve"> PAGEREF _Toc516067688 \h </w:instrText>
+              <w:instrText xml:space="preserve"> PAGEREF _Toc516149624 \h </w:instrText>
             </w:r>
             <w:r>
               <w:rPr>
@@ -1937,7 +1941,7 @@
               <w:szCs w:val="22"/>
             </w:rPr>
           </w:pPr>
-          <w:hyperlink w:anchor="_Toc516067689" w:history="1">
+          <w:hyperlink w:anchor="_Toc516149625" w:history="1">
             <w:r>
               <w:rPr>
                 <w:rStyle w:val="Hyperlink"/>
@@ -1975,7 +1979,7 @@
               <w:rPr>
                 <w:webHidden/>
               </w:rPr>
-              <w:instrText xml:space="preserve"> PAGEREF _Toc516067689 \h </w:instrText>
+              <w:instrText xml:space="preserve"> PAGEREF _Toc516149625 \h </w:instrText>
             </w:r>
             <w:r>
               <w:rPr>
@@ -2012,7 +2016,7 @@
               <w:szCs w:val="22"/>
             </w:rPr>
           </w:pPr>
-          <w:hyperlink w:anchor="_Toc516067690" w:history="1">
+          <w:hyperlink w:anchor="_Toc516149626" w:history="1">
             <w:r>
               <w:rPr>
                 <w:rStyle w:val="Hyperlink"/>
@@ -2050,7 +2054,7 @@
               <w:rPr>
                 <w:webHidden/>
               </w:rPr>
-              <w:instrText xml:space="preserve"> PAGEREF _Toc516067690 \h </w:instrText>
+              <w:instrText xml:space="preserve"> PAGEREF _Toc516149626 \h </w:instrText>
             </w:r>
             <w:r>
               <w:rPr>
@@ -2087,7 +2091,7 @@
               <w:szCs w:val="22"/>
             </w:rPr>
           </w:pPr>
-          <w:hyperlink w:anchor="_Toc516067691" w:history="1">
+          <w:hyperlink w:anchor="_Toc516149627" w:history="1">
             <w:r>
               <w:rPr>
                 <w:rStyle w:val="Hyperlink"/>
@@ -2125,7 +2129,7 @@
               <w:rPr>
                 <w:webHidden/>
               </w:rPr>
-              <w:instrText xml:space="preserve"> PAGEREF _Toc516067691 \h </w:instrText>
+              <w:instrText xml:space="preserve"> PAGEREF _Toc516149627 \h </w:instrText>
             </w:r>
             <w:r>
               <w:rPr>
@@ -2163,7 +2167,7 @@
               <w:szCs w:val="22"/>
             </w:rPr>
           </w:pPr>
-          <w:hyperlink w:anchor="_Toc516067692" w:history="1">
+          <w:hyperlink w:anchor="_Toc516149628" w:history="1">
             <w:r>
               <w:rPr>
                 <w:rStyle w:val="Hyperlink"/>
@@ -2202,7 +2206,7 @@
               <w:rPr>
                 <w:webHidden/>
               </w:rPr>
-              <w:instrText xml:space="preserve"> PAGEREF _Toc516067692 \h </w:instrText>
+              <w:instrText xml:space="preserve"> PAGEREF _Toc516149628 \h </w:instrText>
             </w:r>
             <w:r>
               <w:rPr>
@@ -2239,7 +2243,7 @@
               <w:szCs w:val="22"/>
             </w:rPr>
           </w:pPr>
-          <w:hyperlink w:anchor="_Toc516067693" w:history="1">
+          <w:hyperlink w:anchor="_Toc516149629" w:history="1">
             <w:r>
               <w:rPr>
                 <w:rStyle w:val="Hyperlink"/>
@@ -2277,7 +2281,7 @@
               <w:rPr>
                 <w:webHidden/>
               </w:rPr>
-              <w:instrText xml:space="preserve"> PAGEREF _Toc516067693 \h </w:instrText>
+              <w:instrText xml:space="preserve"> PAGEREF _Toc516149629 \h </w:instrText>
             </w:r>
             <w:r>
               <w:rPr>
@@ -2314,7 +2318,7 @@
               <w:szCs w:val="22"/>
             </w:rPr>
           </w:pPr>
-          <w:hyperlink w:anchor="_Toc516067694" w:history="1">
+          <w:hyperlink w:anchor="_Toc516149630" w:history="1">
             <w:r>
               <w:rPr>
                 <w:rStyle w:val="Hyperlink"/>
@@ -2352,7 +2356,7 @@
               <w:rPr>
                 <w:webHidden/>
               </w:rPr>
-              <w:instrText xml:space="preserve"> PAGEREF _Toc516067694 \h </w:instrText>
+              <w:instrText xml:space="preserve"> PAGEREF _Toc516149630 \h </w:instrText>
             </w:r>
             <w:r>
               <w:rPr>
@@ -2389,7 +2393,7 @@
               <w:szCs w:val="22"/>
             </w:rPr>
           </w:pPr>
-          <w:hyperlink w:anchor="_Toc516067695" w:history="1">
+          <w:hyperlink w:anchor="_Toc516149631" w:history="1">
             <w:r>
               <w:rPr>
                 <w:rStyle w:val="Hyperlink"/>
@@ -2427,7 +2431,7 @@
               <w:rPr>
                 <w:webHidden/>
               </w:rPr>
-              <w:instrText xml:space="preserve"> PAGEREF _Toc516067695 \h </w:instrText>
+              <w:instrText xml:space="preserve"> PAGEREF _Toc516149631 \h </w:instrText>
             </w:r>
             <w:r>
               <w:rPr>
@@ -2464,7 +2468,7 @@
               <w:szCs w:val="22"/>
             </w:rPr>
           </w:pPr>
-          <w:hyperlink w:anchor="_Toc516067696" w:history="1">
+          <w:hyperlink w:anchor="_Toc516149632" w:history="1">
             <w:r>
               <w:rPr>
                 <w:rStyle w:val="Hyperlink"/>
@@ -2502,7 +2506,7 @@
               <w:rPr>
                 <w:webHidden/>
               </w:rPr>
-              <w:instrText xml:space="preserve"> PAGEREF _Toc516067696 \h </w:instrText>
+              <w:instrText xml:space="preserve"> PAGEREF _Toc516149632 \h </w:instrText>
             </w:r>
             <w:r>
               <w:rPr>
@@ -2539,7 +2543,7 @@
               <w:szCs w:val="22"/>
             </w:rPr>
           </w:pPr>
-          <w:hyperlink w:anchor="_Toc516067697" w:history="1">
+          <w:hyperlink w:anchor="_Toc516149633" w:history="1">
             <w:r>
               <w:rPr>
                 <w:rStyle w:val="Hyperlink"/>
@@ -2577,7 +2581,7 @@
               <w:rPr>
                 <w:webHidden/>
               </w:rPr>
-              <w:instrText xml:space="preserve"> PAGEREF _Toc516067697 \h </w:instrText>
+              <w:instrText xml:space="preserve"> PAGEREF _Toc516149633 \h </w:instrText>
             </w:r>
             <w:r>
               <w:rPr>
@@ -2614,7 +2618,7 @@
               <w:szCs w:val="22"/>
             </w:rPr>
           </w:pPr>
-          <w:hyperlink w:anchor="_Toc516067698" w:history="1">
+          <w:hyperlink w:anchor="_Toc516149634" w:history="1">
             <w:r>
               <w:rPr>
                 <w:rStyle w:val="Hyperlink"/>
@@ -2652,7 +2656,7 @@
               <w:rPr>
                 <w:webHidden/>
               </w:rPr>
-              <w:instrText xml:space="preserve"> PAGEREF _Toc516067698 \h </w:instrText>
+              <w:instrText xml:space="preserve"> PAGEREF _Toc516149634 \h </w:instrText>
             </w:r>
             <w:r>
               <w:rPr>
@@ -2689,7 +2693,7 @@
               <w:szCs w:val="22"/>
             </w:rPr>
           </w:pPr>
-          <w:hyperlink w:anchor="_Toc516067699" w:history="1">
+          <w:hyperlink w:anchor="_Toc516149635" w:history="1">
             <w:r>
               <w:rPr>
                 <w:rStyle w:val="Hyperlink"/>
@@ -2727,7 +2731,7 @@
               <w:rPr>
                 <w:webHidden/>
               </w:rPr>
-              <w:instrText xml:space="preserve"> PAGEREF _Toc516067699 \h </w:instrText>
+              <w:instrText xml:space="preserve"> PAGEREF _Toc516149635 \h </w:instrText>
             </w:r>
             <w:r>
               <w:rPr>
@@ -2764,7 +2768,7 @@
               <w:szCs w:val="22"/>
             </w:rPr>
           </w:pPr>
-          <w:hyperlink w:anchor="_Toc516067700" w:history="1">
+          <w:hyperlink w:anchor="_Toc516149636" w:history="1">
             <w:r>
               <w:rPr>
                 <w:rStyle w:val="Hyperlink"/>
@@ -2802,7 +2806,7 @@
               <w:rPr>
                 <w:webHidden/>
               </w:rPr>
-              <w:instrText xml:space="preserve"> PAGEREF _Toc516067700 \h </w:instrText>
+              <w:instrText xml:space="preserve"> PAGEREF _Toc516149636 \h </w:instrText>
             </w:r>
             <w:r>
               <w:rPr>
@@ -2839,7 +2843,7 @@
               <w:szCs w:val="22"/>
             </w:rPr>
           </w:pPr>
-          <w:hyperlink w:anchor="_Toc516067701" w:history="1">
+          <w:hyperlink w:anchor="_Toc516149637" w:history="1">
             <w:r>
               <w:rPr>
                 <w:rStyle w:val="Hyperlink"/>
@@ -2877,7 +2881,7 @@
               <w:rPr>
                 <w:webHidden/>
               </w:rPr>
-              <w:instrText xml:space="preserve"> PAGEREF _Toc516067701 \h </w:instrText>
+              <w:instrText xml:space="preserve"> PAGEREF _Toc516149637 \h </w:instrText>
             </w:r>
             <w:r>
               <w:rPr>
@@ -2914,7 +2918,7 @@
               <w:szCs w:val="22"/>
             </w:rPr>
           </w:pPr>
-          <w:hyperlink w:anchor="_Toc516067702" w:history="1">
+          <w:hyperlink w:anchor="_Toc516149638" w:history="1">
             <w:r>
               <w:rPr>
                 <w:rStyle w:val="Hyperlink"/>
@@ -2952,7 +2956,7 @@
               <w:rPr>
                 <w:webHidden/>
               </w:rPr>
-              <w:instrText xml:space="preserve"> PAGEREF _Toc516067702 \h </w:instrText>
+              <w:instrText xml:space="preserve"> PAGEREF _Toc516149638 \h </w:instrText>
             </w:r>
             <w:r>
               <w:rPr>
@@ -2989,7 +2993,7 @@
               <w:szCs w:val="22"/>
             </w:rPr>
           </w:pPr>
-          <w:hyperlink w:anchor="_Toc516067703" w:history="1">
+          <w:hyperlink w:anchor="_Toc516149639" w:history="1">
             <w:r>
               <w:rPr>
                 <w:rStyle w:val="Hyperlink"/>
@@ -3027,7 +3031,7 @@
               <w:rPr>
                 <w:webHidden/>
               </w:rPr>
-              <w:instrText xml:space="preserve"> PAGEREF _Toc516067703 \h </w:instrText>
+              <w:instrText xml:space="preserve"> PAGEREF _Toc516149639 \h </w:instrText>
             </w:r>
             <w:r>
               <w:rPr>
@@ -3064,7 +3068,7 @@
               <w:szCs w:val="22"/>
             </w:rPr>
           </w:pPr>
-          <w:hyperlink w:anchor="_Toc516067704" w:history="1">
+          <w:hyperlink w:anchor="_Toc516149640" w:history="1">
             <w:r>
               <w:rPr>
                 <w:rStyle w:val="Hyperlink"/>
@@ -3102,7 +3106,7 @@
               <w:rPr>
                 <w:webHidden/>
               </w:rPr>
-              <w:instrText xml:space="preserve"> PAGEREF _Toc516067704 \h </w:instrText>
+              <w:instrText xml:space="preserve"> PAGEREF _Toc516149640 \h </w:instrText>
             </w:r>
             <w:r>
               <w:rPr>
@@ -3139,7 +3143,7 @@
               <w:szCs w:val="22"/>
             </w:rPr>
           </w:pPr>
-          <w:hyperlink w:anchor="_Toc516067705" w:history="1">
+          <w:hyperlink w:anchor="_Toc516149641" w:history="1">
             <w:r>
               <w:rPr>
                 <w:rStyle w:val="Hyperlink"/>
@@ -3177,7 +3181,7 @@
               <w:rPr>
                 <w:webHidden/>
               </w:rPr>
-              <w:instrText xml:space="preserve"> PAGEREF _Toc516067705 \h </w:instrText>
+              <w:instrText xml:space="preserve"> PAGEREF _Toc516149641 \h </w:instrText>
             </w:r>
             <w:r>
               <w:rPr>
@@ -3214,7 +3218,7 @@
               <w:szCs w:val="22"/>
             </w:rPr>
           </w:pPr>
-          <w:hyperlink w:anchor="_Toc516067706" w:history="1">
+          <w:hyperlink w:anchor="_Toc516149642" w:history="1">
             <w:r>
               <w:rPr>
                 <w:rStyle w:val="Hyperlink"/>
@@ -3252,7 +3256,7 @@
               <w:rPr>
                 <w:webHidden/>
               </w:rPr>
-              <w:instrText xml:space="preserve"> PAGEREF _Toc516067706 \h </w:instrText>
+              <w:instrText xml:space="preserve"> PAGEREF _Toc516149642 \h </w:instrText>
             </w:r>
             <w:r>
               <w:rPr>
@@ -3290,7 +3294,7 @@
               <w:szCs w:val="22"/>
             </w:rPr>
           </w:pPr>
-          <w:hyperlink w:anchor="_Toc516067707" w:history="1">
+          <w:hyperlink w:anchor="_Toc516149643" w:history="1">
             <w:r>
               <w:rPr>
                 <w:rStyle w:val="Hyperlink"/>
@@ -3329,7 +3333,7 @@
               <w:rPr>
                 <w:webHidden/>
               </w:rPr>
-              <w:instrText xml:space="preserve"> PAGEREF _Toc516067707 \h </w:instrText>
+              <w:instrText xml:space="preserve"> PAGEREF _Toc516149643 \h </w:instrText>
             </w:r>
             <w:r>
               <w:rPr>
@@ -3366,7 +3370,7 @@
               <w:szCs w:val="22"/>
             </w:rPr>
           </w:pPr>
-          <w:hyperlink w:anchor="_Toc516067708" w:history="1">
+          <w:hyperlink w:anchor="_Toc516149644" w:history="1">
             <w:r>
               <w:rPr>
                 <w:rStyle w:val="Hyperlink"/>
@@ -3404,7 +3408,7 @@
               <w:rPr>
                 <w:webHidden/>
               </w:rPr>
-              <w:instrText xml:space="preserve"> PAGEREF _Toc516067708 \h </w:instrText>
+              <w:instrText xml:space="preserve"> PAGEREF _Toc516149644 \h </w:instrText>
             </w:r>
             <w:r>
               <w:rPr>
@@ -3441,7 +3445,7 @@
               <w:szCs w:val="22"/>
             </w:rPr>
           </w:pPr>
-          <w:hyperlink w:anchor="_Toc516067709" w:history="1">
+          <w:hyperlink w:anchor="_Toc516149645" w:history="1">
             <w:r>
               <w:rPr>
                 <w:rStyle w:val="Hyperlink"/>
@@ -3479,7 +3483,7 @@
               <w:rPr>
                 <w:webHidden/>
               </w:rPr>
-              <w:instrText xml:space="preserve"> PAGEREF _Toc516067709 \h </w:instrText>
+              <w:instrText xml:space="preserve"> PAGEREF _Toc516149645 \h </w:instrText>
             </w:r>
             <w:r>
               <w:rPr>
@@ -3516,7 +3520,7 @@
               <w:szCs w:val="22"/>
             </w:rPr>
           </w:pPr>
-          <w:hyperlink w:anchor="_Toc516067710" w:history="1">
+          <w:hyperlink w:anchor="_Toc516149646" w:history="1">
             <w:r>
               <w:rPr>
                 <w:rStyle w:val="Hyperlink"/>
@@ -3554,7 +3558,7 @@
               <w:rPr>
                 <w:webHidden/>
               </w:rPr>
-              <w:instrText xml:space="preserve"> PAGEREF _Toc516067710 \h </w:instrText>
+              <w:instrText xml:space="preserve"> PAGEREF _Toc516149646 \h </w:instrText>
             </w:r>
             <w:r>
               <w:rPr>
@@ -3591,7 +3595,7 @@
               <w:szCs w:val="22"/>
             </w:rPr>
           </w:pPr>
-          <w:hyperlink w:anchor="_Toc516067711" w:history="1">
+          <w:hyperlink w:anchor="_Toc516149647" w:history="1">
             <w:r>
               <w:rPr>
                 <w:rStyle w:val="Hyperlink"/>
@@ -3629,7 +3633,7 @@
               <w:rPr>
                 <w:webHidden/>
               </w:rPr>
-              <w:instrText xml:space="preserve"> PAGEREF _Toc516067711 \h </w:instrText>
+              <w:instrText xml:space="preserve"> PAGEREF _Toc516149647 \h </w:instrText>
             </w:r>
             <w:r>
               <w:rPr>
@@ -3666,7 +3670,7 @@
               <w:szCs w:val="22"/>
             </w:rPr>
           </w:pPr>
-          <w:hyperlink w:anchor="_Toc516067712" w:history="1">
+          <w:hyperlink w:anchor="_Toc516149648" w:history="1">
             <w:r>
               <w:rPr>
                 <w:rStyle w:val="Hyperlink"/>
@@ -3686,7 +3690,7 @@
               <w:rPr>
                 <w:rStyle w:val="Hyperlink"/>
               </w:rPr>
-              <w:t>Externe data</w:t>
+              <w:t>Uitzonderingen</w:t>
             </w:r>
             <w:r>
               <w:rPr>
@@ -3704,7 +3708,7 @@
               <w:rPr>
                 <w:webHidden/>
               </w:rPr>
-              <w:instrText xml:space="preserve"> PAGEREF _Toc516067712 \h </w:instrText>
+              <w:instrText xml:space="preserve"> PAGEREF _Toc516149648 \h </w:instrText>
             </w:r>
             <w:r>
               <w:rPr>
@@ -3741,7 +3745,7 @@
               <w:szCs w:val="22"/>
             </w:rPr>
           </w:pPr>
-          <w:hyperlink w:anchor="_Toc516067713" w:history="1">
+          <w:hyperlink w:anchor="_Toc516149649" w:history="1">
             <w:r>
               <w:rPr>
                 <w:rStyle w:val="Hyperlink"/>
@@ -3761,6 +3765,81 @@
               <w:rPr>
                 <w:rStyle w:val="Hyperlink"/>
               </w:rPr>
+              <w:t>Externe data</w:t>
+            </w:r>
+            <w:r>
+              <w:rPr>
+                <w:webHidden/>
+              </w:rPr>
+              <w:tab/>
+            </w:r>
+            <w:r>
+              <w:rPr>
+                <w:webHidden/>
+              </w:rPr>
+              <w:fldChar w:fldCharType="begin"/>
+            </w:r>
+            <w:r>
+              <w:rPr>
+                <w:webHidden/>
+              </w:rPr>
+              <w:instrText xml:space="preserve"> PAGEREF _Toc516149649 \h </w:instrText>
+            </w:r>
+            <w:r>
+              <w:rPr>
+                <w:webHidden/>
+              </w:rPr>
+            </w:r>
+            <w:r>
+              <w:rPr>
+                <w:webHidden/>
+              </w:rPr>
+              <w:fldChar w:fldCharType="separate"/>
+            </w:r>
+            <w:r>
+              <w:rPr>
+                <w:webHidden/>
+              </w:rPr>
+              <w:t>24</w:t>
+            </w:r>
+            <w:r>
+              <w:rPr>
+                <w:webHidden/>
+              </w:rPr>
+              <w:fldChar w:fldCharType="end"/>
+            </w:r>
+          </w:hyperlink>
+        </w:p>
+        <w:p>
+          <w:pPr>
+            <w:pStyle w:val="Inhopg3"/>
+            <w:rPr>
+              <w:rFonts w:asciiTheme="minorHAnsi" w:hAnsiTheme="minorHAnsi" w:cstheme="minorBidi"/>
+              <w:color w:val="auto"/>
+              <w:sz w:val="22"/>
+              <w:szCs w:val="22"/>
+            </w:rPr>
+          </w:pPr>
+          <w:hyperlink w:anchor="_Toc516149650" w:history="1">
+            <w:r>
+              <w:rPr>
+                <w:rStyle w:val="Hyperlink"/>
+              </w:rPr>
+              <w:t>5.1.6</w:t>
+            </w:r>
+            <w:r>
+              <w:rPr>
+                <w:rFonts w:asciiTheme="minorHAnsi" w:hAnsiTheme="minorHAnsi" w:cstheme="minorBidi"/>
+                <w:color w:val="auto"/>
+                <w:sz w:val="22"/>
+                <w:szCs w:val="22"/>
+              </w:rPr>
+              <w:tab/>
+            </w:r>
+            <w:r>
+              <w:rPr>
+                <w:rStyle w:val="Hyperlink"/>
+              </w:rPr>
               <w:t>Conclusie</w:t>
             </w:r>
             <w:r>
@@ -3779,7 +3858,7 @@
               <w:rPr>
                 <w:webHidden/>
               </w:rPr>
-              <w:instrText xml:space="preserve"> PAGEREF _Toc516067713 \h </w:instrText>
+              <w:instrText xml:space="preserve"> PAGEREF _Toc516149650 \h </w:instrText>
             </w:r>
             <w:r>
               <w:rPr>
@@ -3816,7 +3895,7 @@
               <w:szCs w:val="22"/>
             </w:rPr>
           </w:pPr>
-          <w:hyperlink w:anchor="_Toc516067714" w:history="1">
+          <w:hyperlink w:anchor="_Toc516149651" w:history="1">
             <w:r>
               <w:rPr>
                 <w:rStyle w:val="Hyperlink"/>
@@ -3854,7 +3933,7 @@
               <w:rPr>
                 <w:webHidden/>
               </w:rPr>
-              <w:instrText xml:space="preserve"> PAGEREF _Toc516067714 \h </w:instrText>
+              <w:instrText xml:space="preserve"> PAGEREF _Toc516149651 \h </w:instrText>
             </w:r>
             <w:r>
               <w:rPr>
@@ -3891,7 +3970,7 @@
               <w:szCs w:val="22"/>
             </w:rPr>
           </w:pPr>
-          <w:hyperlink w:anchor="_Toc516067715" w:history="1">
+          <w:hyperlink w:anchor="_Toc516149652" w:history="1">
             <w:r>
               <w:rPr>
                 <w:rStyle w:val="Hyperlink"/>
@@ -3911,7 +3990,7 @@
               <w:rPr>
                 <w:rStyle w:val="Hyperlink"/>
               </w:rPr>
-              <w:t>Rollenfabriek van Tsubaki Nakashima</w:t>
+              <w:t>Simulatie software keuze</w:t>
             </w:r>
             <w:r>
               <w:rPr>
@@ -3929,7 +4008,7 @@
               <w:rPr>
                 <w:webHidden/>
               </w:rPr>
-              <w:instrText xml:space="preserve"> PAGEREF _Toc516067715 \h </w:instrText>
+              <w:instrText xml:space="preserve"> PAGEREF _Toc516149652 \h </w:instrText>
             </w:r>
             <w:r>
               <w:rPr>
@@ -3966,7 +4045,7 @@
               <w:szCs w:val="22"/>
             </w:rPr>
           </w:pPr>
-          <w:hyperlink w:anchor="_Toc516067716" w:history="1">
+          <w:hyperlink w:anchor="_Toc516149653" w:history="1">
             <w:r>
               <w:rPr>
                 <w:rStyle w:val="Hyperlink"/>
@@ -3986,7 +4065,7 @@
               <w:rPr>
                 <w:rStyle w:val="Hyperlink"/>
               </w:rPr>
-              <w:t>Simulatie software</w:t>
+              <w:t>JaamSim</w:t>
             </w:r>
             <w:r>
               <w:rPr>
@@ -4004,7 +4083,7 @@
               <w:rPr>
                 <w:webHidden/>
               </w:rPr>
-              <w:instrText xml:space="preserve"> PAGEREF _Toc516067716 \h </w:instrText>
+              <w:instrText xml:space="preserve"> PAGEREF _Toc516149653 \h </w:instrText>
             </w:r>
             <w:r>
               <w:rPr>
@@ -4021,7 +4100,7 @@
               <w:rPr>
                 <w:webHidden/>
               </w:rPr>
-              <w:t>25</w:t>
+              <w:t>26</w:t>
             </w:r>
             <w:r>
               <w:rPr>
@@ -4042,7 +4121,7 @@
               <w:szCs w:val="22"/>
             </w:rPr>
           </w:pPr>
-          <w:hyperlink w:anchor="_Toc516067717" w:history="1">
+          <w:hyperlink w:anchor="_Toc516149654" w:history="1">
             <w:r>
               <w:rPr>
                 <w:rStyle w:val="Hyperlink"/>
@@ -4065,7 +4144,7 @@
               <w:rPr>
                 <w:webHidden/>
               </w:rPr>
-              <w:instrText xml:space="preserve"> PAGEREF _Toc516067717 \h </w:instrText>
+              <w:instrText xml:space="preserve"> PAGEREF _Toc516149654 \h </w:instrText>
             </w:r>
             <w:r>
               <w:rPr>
@@ -4082,7 +4161,7 @@
               <w:rPr>
                 <w:webHidden/>
               </w:rPr>
-              <w:t>26</w:t>
+              <w:t>27</w:t>
             </w:r>
             <w:r>
               <w:rPr>
@@ -4120,12 +4199,12 @@
           <w:numId w:val="0"/>
         </w:numPr>
       </w:pPr>
-      <w:bookmarkStart w:id="3" w:name="_Toc516067678"/>
+      <w:bookmarkStart w:id="4" w:name="_Toc516149614"/>
       <w:r>
         <w:lastRenderedPageBreak/>
         <w:t>Figuren- en Tabellenlijst</w:t>
       </w:r>
-      <w:bookmarkEnd w:id="3"/>
+      <w:bookmarkEnd w:id="4"/>
     </w:p>
     <w:p>
       <w:pPr>
@@ -4173,7 +4252,7 @@
         <w:rPr>
           <w:noProof/>
         </w:rPr>
-        <w:instrText xml:space="preserve"> PAGEREF _Toc516067718 \h </w:instrText>
+        <w:instrText xml:space="preserve"> PAGEREF _Toc516149655 \h </w:instrText>
       </w:r>
       <w:r>
         <w:rPr>
@@ -4236,7 +4315,7 @@
         <w:rPr>
           <w:noProof/>
         </w:rPr>
-        <w:instrText xml:space="preserve"> PAGEREF _Toc516067719 \h </w:instrText>
+        <w:instrText xml:space="preserve"> PAGEREF _Toc516149656 \h </w:instrText>
       </w:r>
       <w:r>
         <w:rPr>
@@ -4299,7 +4378,7 @@
         <w:rPr>
           <w:noProof/>
         </w:rPr>
-        <w:instrText xml:space="preserve"> PAGEREF _Toc516067720 \h </w:instrText>
+        <w:instrText xml:space="preserve"> PAGEREF _Toc516149657 \h </w:instrText>
       </w:r>
       <w:r>
         <w:rPr>
@@ -4362,7 +4441,7 @@
         <w:rPr>
           <w:noProof/>
         </w:rPr>
-        <w:instrText xml:space="preserve"> PAGEREF _Toc516067721 \h </w:instrText>
+        <w:instrText xml:space="preserve"> PAGEREF _Toc516149658 \h </w:instrText>
       </w:r>
       <w:r>
         <w:rPr>
@@ -4425,7 +4504,7 @@
         <w:rPr>
           <w:noProof/>
         </w:rPr>
-        <w:instrText xml:space="preserve"> PAGEREF _Toc516067722 \h </w:instrText>
+        <w:instrText xml:space="preserve"> PAGEREF _Toc516149659 \h </w:instrText>
       </w:r>
       <w:r>
         <w:rPr>
@@ -4488,7 +4567,7 @@
         <w:rPr>
           <w:noProof/>
         </w:rPr>
-        <w:instrText xml:space="preserve"> PAGEREF _Toc516067723 \h </w:instrText>
+        <w:instrText xml:space="preserve"> PAGEREF _Toc516149660 \h </w:instrText>
       </w:r>
       <w:r>
         <w:rPr>
@@ -4551,7 +4630,7 @@
         <w:rPr>
           <w:noProof/>
         </w:rPr>
-        <w:instrText xml:space="preserve"> PAGEREF _Toc516067724 \h </w:instrText>
+        <w:instrText xml:space="preserve"> PAGEREF _Toc516149661 \h </w:instrText>
       </w:r>
       <w:r>
         <w:rPr>
@@ -4614,7 +4693,7 @@
         <w:rPr>
           <w:noProof/>
         </w:rPr>
-        <w:instrText xml:space="preserve"> PAGEREF _Toc516067725 \h </w:instrText>
+        <w:instrText xml:space="preserve"> PAGEREF _Toc516149662 \h </w:instrText>
       </w:r>
       <w:r>
         <w:rPr>
@@ -4677,7 +4756,7 @@
         <w:rPr>
           <w:noProof/>
         </w:rPr>
-        <w:instrText xml:space="preserve"> PAGEREF _Toc516067726 \h </w:instrText>
+        <w:instrText xml:space="preserve"> PAGEREF _Toc516149663 \h </w:instrText>
       </w:r>
       <w:r>
         <w:rPr>
@@ -4740,7 +4819,7 @@
         <w:rPr>
           <w:noProof/>
         </w:rPr>
-        <w:instrText xml:space="preserve"> PAGEREF _Toc516067727 \h </w:instrText>
+        <w:instrText xml:space="preserve"> PAGEREF _Toc516149664 \h </w:instrText>
       </w:r>
       <w:r>
         <w:rPr>
@@ -4803,7 +4882,7 @@
         <w:rPr>
           <w:noProof/>
         </w:rPr>
-        <w:instrText xml:space="preserve"> PAGEREF _Toc516067728 \h </w:instrText>
+        <w:instrText xml:space="preserve"> PAGEREF _Toc516149665 \h </w:instrText>
       </w:r>
       <w:r>
         <w:rPr>
@@ -4866,7 +4945,7 @@
         <w:rPr>
           <w:noProof/>
         </w:rPr>
-        <w:instrText xml:space="preserve"> PAGEREF _Toc516067729 \h </w:instrText>
+        <w:instrText xml:space="preserve"> PAGEREF _Toc516149666 \h </w:instrText>
       </w:r>
       <w:r>
         <w:rPr>
@@ -4929,7 +5008,7 @@
         <w:rPr>
           <w:noProof/>
         </w:rPr>
-        <w:instrText xml:space="preserve"> PAGEREF _Toc516067730 \h </w:instrText>
+        <w:instrText xml:space="preserve"> PAGEREF _Toc516149667 \h </w:instrText>
       </w:r>
       <w:r>
         <w:rPr>
@@ -4992,7 +5071,7 @@
         <w:rPr>
           <w:noProof/>
         </w:rPr>
-        <w:instrText xml:space="preserve"> PAGEREF _Toc516067731 \h </w:instrText>
+        <w:instrText xml:space="preserve"> PAGEREF _Toc516149668 \h </w:instrText>
       </w:r>
       <w:r>
         <w:rPr>
@@ -5055,7 +5134,7 @@
         <w:rPr>
           <w:noProof/>
         </w:rPr>
-        <w:instrText xml:space="preserve"> PAGEREF _Toc516067732 \h </w:instrText>
+        <w:instrText xml:space="preserve"> PAGEREF _Toc516149669 \h </w:instrText>
       </w:r>
       <w:r>
         <w:rPr>
@@ -5078,11 +5157,6 @@
         <w:rPr>
           <w:noProof/>
         </w:rPr>
-        <w:fldChar w:fldCharType="end"/>
-      </w:r>
-    </w:p>
-    <w:p>
-      <w:r>
         <w:fldChar w:fldCharType="end"/>
       </w:r>
     </w:p>
@@ -5102,15 +5176,83 @@
         </w:rPr>
       </w:pPr>
       <w:r>
+        <w:rPr>
+          <w:noProof/>
+        </w:rPr>
+        <w:t>Figuur 16: Data uit de EMI database en externe bronnen</w:t>
+      </w:r>
+      <w:r>
+        <w:rPr>
+          <w:noProof/>
+        </w:rPr>
+        <w:tab/>
+      </w:r>
+      <w:r>
+        <w:rPr>
+          <w:noProof/>
+        </w:rPr>
         <w:fldChar w:fldCharType="begin"/>
       </w:r>
       <w:r>
+        <w:rPr>
+          <w:noProof/>
+        </w:rPr>
+        <w:instrText xml:space="preserve"> PAGEREF _Toc516149670 \h </w:instrText>
+      </w:r>
+      <w:r>
+        <w:rPr>
+          <w:noProof/>
+        </w:rPr>
+      </w:r>
+      <w:r>
+        <w:rPr>
+          <w:noProof/>
+        </w:rPr>
+        <w:fldChar w:fldCharType="separate"/>
+      </w:r>
+      <w:r>
+        <w:rPr>
+          <w:noProof/>
+        </w:rPr>
+        <w:t>24</w:t>
+      </w:r>
+      <w:r>
+        <w:rPr>
+          <w:noProof/>
+        </w:rPr>
+        <w:fldChar w:fldCharType="end"/>
+      </w:r>
+    </w:p>
+    <w:p>
+      <w:r>
+        <w:fldChar w:fldCharType="end"/>
+      </w:r>
+    </w:p>
+    <w:p>
+      <w:pPr>
+        <w:pStyle w:val="Lijstmetafbeeldingen"/>
+        <w:tabs>
+          <w:tab w:val="right" w:leader="dot" w:pos="9019"/>
+        </w:tabs>
+        <w:rPr>
+          <w:rFonts w:eastAsiaTheme="minorEastAsia" w:cstheme="minorBidi"/>
+          <w:smallCaps w:val="0"/>
+          <w:noProof/>
+          <w:color w:val="auto"/>
+          <w:sz w:val="22"/>
+          <w:szCs w:val="22"/>
+        </w:rPr>
+      </w:pPr>
+      <w:r>
+        <w:fldChar w:fldCharType="begin"/>
+      </w:r>
+      <w:r>
         <w:instrText xml:space="preserve"> TOC \h \z \c "Tabel" </w:instrText>
       </w:r>
       <w:r>
         <w:fldChar w:fldCharType="separate"/>
       </w:r>
-      <w:hyperlink w:anchor="_Toc516067733" w:history="1">
+      <w:hyperlink w:anchor="_Toc516149671" w:history="1">
         <w:r>
           <w:rPr>
             <w:rStyle w:val="Hyperlink"/>
@@ -5137,7 +5279,7 @@
             <w:noProof/>
             <w:webHidden/>
           </w:rPr>
-          <w:instrText xml:space="preserve"> PAGEREF _Toc516067733 \h </w:instrText>
+          <w:instrText xml:space="preserve"> PAGEREF _Toc516149671 \h </w:instrText>
         </w:r>
         <w:r>
           <w:rPr>
@@ -5183,7 +5325,7 @@
           <w:szCs w:val="22"/>
         </w:rPr>
       </w:pPr>
-      <w:hyperlink w:anchor="_Toc516067734" w:history="1">
+      <w:hyperlink w:anchor="_Toc516149672" w:history="1">
         <w:r>
           <w:rPr>
             <w:rStyle w:val="Hyperlink"/>
@@ -5210,7 +5352,7 @@
             <w:noProof/>
             <w:webHidden/>
           </w:rPr>
-          <w:instrText xml:space="preserve"> PAGEREF _Toc516067734 \h </w:instrText>
+          <w:instrText xml:space="preserve"> PAGEREF _Toc516149672 \h </w:instrText>
         </w:r>
         <w:r>
           <w:rPr>
@@ -5256,7 +5398,7 @@
           <w:szCs w:val="22"/>
         </w:rPr>
       </w:pPr>
-      <w:hyperlink w:anchor="_Toc516067735" w:history="1">
+      <w:hyperlink w:anchor="_Toc516149673" w:history="1">
         <w:r>
           <w:rPr>
             <w:rStyle w:val="Hyperlink"/>
@@ -5283,7 +5425,7 @@
             <w:noProof/>
             <w:webHidden/>
           </w:rPr>
-          <w:instrText xml:space="preserve"> PAGEREF _Toc516067735 \h </w:instrText>
+          <w:instrText xml:space="preserve"> PAGEREF _Toc516149673 \h </w:instrText>
         </w:r>
         <w:r>
           <w:rPr>
@@ -5329,7 +5471,7 @@
           <w:szCs w:val="22"/>
         </w:rPr>
       </w:pPr>
-      <w:hyperlink w:anchor="_Toc516067736" w:history="1">
+      <w:hyperlink w:anchor="_Toc516149674" w:history="1">
         <w:r>
           <w:rPr>
             <w:rStyle w:val="Hyperlink"/>
@@ -5356,7 +5498,7 @@
             <w:noProof/>
             <w:webHidden/>
           </w:rPr>
-          <w:instrText xml:space="preserve"> PAGEREF _Toc516067736 \h </w:instrText>
+          <w:instrText xml:space="preserve"> PAGEREF _Toc516149674 \h </w:instrText>
         </w:r>
         <w:r>
           <w:rPr>
@@ -5401,11 +5543,11 @@
           <w:numId w:val="0"/>
         </w:numPr>
       </w:pPr>
-      <w:bookmarkStart w:id="4" w:name="_Toc516067679"/>
+      <w:bookmarkStart w:id="5" w:name="_Toc516149615"/>
       <w:r>
         <w:t>Afkortingenlijst</w:t>
       </w:r>
-      <w:bookmarkEnd w:id="4"/>
+      <w:bookmarkEnd w:id="5"/>
     </w:p>
     <w:tbl>
       <w:tblPr>
@@ -6057,7 +6199,7 @@
                 <w:sz w:val="16"/>
                 <w:szCs w:val="16"/>
               </w:rPr>
-              <w:t xml:space="preserve">zie </w:t>
+              <w:t>zie</w:t>
             </w:r>
             <w:r>
               <w:rPr>
@@ -6065,7 +6207,7 @@
                 <w:sz w:val="16"/>
                 <w:szCs w:val="16"/>
               </w:rPr>
-              <w:t xml:space="preserve">de </w:t>
+              <w:t xml:space="preserve"> hoofdstuk </w:t>
             </w:r>
             <w:r>
               <w:rPr>
@@ -6081,7 +6223,7 @@
                 <w:sz w:val="16"/>
                 <w:szCs w:val="16"/>
               </w:rPr>
-              <w:instrText xml:space="preserve"> REF _Ref514924791 \h  \* MERGEFORMAT </w:instrText>
+              <w:instrText xml:space="preserve"> REF _Ref515532123 \r \h </w:instrText>
             </w:r>
             <w:r>
               <w:rPr>
@@ -6104,7 +6246,7 @@
                 <w:sz w:val="16"/>
                 <w:szCs w:val="16"/>
               </w:rPr>
-              <w:t>Begrippenlijst</w:t>
+              <w:t>4.4</w:t>
             </w:r>
             <w:r>
               <w:rPr>
@@ -6789,14 +6931,14 @@
           <w:numId w:val="0"/>
         </w:numPr>
       </w:pPr>
-      <w:bookmarkStart w:id="5" w:name="_Ref514924791"/>
-      <w:bookmarkStart w:id="6" w:name="_Toc516067680"/>
+      <w:bookmarkStart w:id="6" w:name="_Ref514924791"/>
+      <w:bookmarkStart w:id="7" w:name="_Toc516149616"/>
       <w:r>
         <w:lastRenderedPageBreak/>
         <w:t>Begrippenlijst</w:t>
       </w:r>
-      <w:bookmarkEnd w:id="5"/>
       <w:bookmarkEnd w:id="6"/>
+      <w:bookmarkEnd w:id="7"/>
     </w:p>
     <w:tbl>
       <w:tblPr>
@@ -7467,12 +7609,12 @@
       <w:pPr>
         <w:pStyle w:val="Kop1"/>
       </w:pPr>
-      <w:bookmarkStart w:id="7" w:name="_Toc516067681"/>
+      <w:bookmarkStart w:id="8" w:name="_Toc516149617"/>
       <w:r>
         <w:lastRenderedPageBreak/>
         <w:t>Inleiding</w:t>
       </w:r>
-      <w:bookmarkEnd w:id="7"/>
+      <w:bookmarkEnd w:id="8"/>
     </w:p>
     <w:p>
       <w:r>
@@ -7483,7 +7625,7 @@
       <w:pPr>
         <w:pStyle w:val="Kop1"/>
       </w:pPr>
-      <w:bookmarkStart w:id="8" w:name="_Toc516067682"/>
+      <w:bookmarkStart w:id="9" w:name="_Toc516149618"/>
       <w:r>
         <w:lastRenderedPageBreak/>
         <w:t xml:space="preserve">Organisatorische </w:t>
@@ -7494,7 +7636,7 @@
       <w:r>
         <w:t>ontext</w:t>
       </w:r>
-      <w:bookmarkEnd w:id="8"/>
+      <w:bookmarkEnd w:id="9"/>
     </w:p>
     <w:p>
       <w:r>
@@ -7505,13 +7647,13 @@
       <w:pPr>
         <w:pStyle w:val="Kop2"/>
       </w:pPr>
-      <w:bookmarkStart w:id="9" w:name="_Ref515532037"/>
-      <w:bookmarkStart w:id="10" w:name="_Toc516067683"/>
+      <w:bookmarkStart w:id="10" w:name="_Ref515532037"/>
+      <w:bookmarkStart w:id="11" w:name="_Toc516149619"/>
       <w:r>
         <w:t>Het bedrijf</w:t>
       </w:r>
-      <w:bookmarkEnd w:id="9"/>
       <w:bookmarkEnd w:id="10"/>
+      <w:bookmarkEnd w:id="11"/>
     </w:p>
     <w:p>
       <w:r>
@@ -7735,27 +7877,40 @@
           <w:szCs w:val="24"/>
         </w:rPr>
       </w:pPr>
-      <w:bookmarkStart w:id="11" w:name="_Ref514854870"/>
-      <w:bookmarkStart w:id="12" w:name="_Toc516067718"/>
+      <w:bookmarkStart w:id="12" w:name="_Ref514854870"/>
+      <w:bookmarkStart w:id="13" w:name="_Toc516149655"/>
       <w:r>
         <w:t xml:space="preserve">Figuur </w:t>
       </w:r>
-      <w:fldSimple w:instr=" SEQ Figuur \* ARABIC ">
-        <w:r>
-          <w:rPr>
-            <w:noProof/>
-          </w:rPr>
-          <w:t>1</w:t>
-        </w:r>
-      </w:fldSimple>
-      <w:bookmarkEnd w:id="11"/>
+      <w:r>
+        <w:fldChar w:fldCharType="begin"/>
+      </w:r>
+      <w:r>
+        <w:instrText xml:space="preserve"> SEQ Figuur \* ARABIC </w:instrText>
+      </w:r>
+      <w:r>
+        <w:fldChar w:fldCharType="separate"/>
+      </w:r>
+      <w:r>
+        <w:rPr>
+          <w:noProof/>
+        </w:rPr>
+        <w:t>1</w:t>
+      </w:r>
+      <w:r>
+        <w:rPr>
+          <w:noProof/>
+        </w:rPr>
+        <w:fldChar w:fldCharType="end"/>
+      </w:r>
+      <w:bookmarkEnd w:id="12"/>
       <w:r>
         <w:t xml:space="preserve">: EKB </w:t>
       </w:r>
       <w:r>
         <w:t>organogram</w:t>
       </w:r>
-      <w:bookmarkEnd w:id="12"/>
+      <w:bookmarkEnd w:id="13"/>
     </w:p>
     <w:p>
       <w:pPr>
@@ -7788,33 +7943,46 @@
       <w:pPr>
         <w:pStyle w:val="Kop2"/>
       </w:pPr>
-      <w:bookmarkStart w:id="13" w:name="_Toc516067684"/>
+      <w:bookmarkStart w:id="14" w:name="_Toc516149620"/>
       <w:r>
         <w:lastRenderedPageBreak/>
         <w:t>Bedrijfsgegevens</w:t>
       </w:r>
-      <w:bookmarkEnd w:id="13"/>
+      <w:bookmarkEnd w:id="14"/>
     </w:p>
     <w:p>
       <w:pPr>
         <w:pStyle w:val="Bijschrift"/>
       </w:pPr>
-      <w:bookmarkStart w:id="14" w:name="_Toc516067733"/>
+      <w:bookmarkStart w:id="15" w:name="_Toc516149671"/>
       <w:r>
         <w:t xml:space="preserve">Tabel </w:t>
       </w:r>
-      <w:fldSimple w:instr=" SEQ Tabel \* ARABIC ">
-        <w:r>
-          <w:rPr>
-            <w:noProof/>
-          </w:rPr>
-          <w:t>1</w:t>
-        </w:r>
-      </w:fldSimple>
+      <w:r>
+        <w:fldChar w:fldCharType="begin"/>
+      </w:r>
+      <w:r>
+        <w:instrText xml:space="preserve"> SEQ Tabel \* ARABIC </w:instrText>
+      </w:r>
+      <w:r>
+        <w:fldChar w:fldCharType="separate"/>
+      </w:r>
+      <w:r>
+        <w:rPr>
+          <w:noProof/>
+        </w:rPr>
+        <w:t>1</w:t>
+      </w:r>
+      <w:r>
+        <w:rPr>
+          <w:noProof/>
+        </w:rPr>
+        <w:fldChar w:fldCharType="end"/>
+      </w:r>
       <w:r>
         <w:t>: Bedrijfsgegevens van EKB</w:t>
       </w:r>
-      <w:bookmarkEnd w:id="14"/>
+      <w:bookmarkEnd w:id="15"/>
     </w:p>
     <w:tbl>
       <w:tblPr>
@@ -8236,32 +8404,45 @@
       <w:pPr>
         <w:pStyle w:val="Kop2"/>
       </w:pPr>
-      <w:bookmarkStart w:id="15" w:name="_Toc516067685"/>
+      <w:bookmarkStart w:id="16" w:name="_Toc516149621"/>
       <w:r>
         <w:t>Persoonsgegevens</w:t>
       </w:r>
-      <w:bookmarkEnd w:id="15"/>
+      <w:bookmarkEnd w:id="16"/>
     </w:p>
     <w:p>
       <w:pPr>
         <w:pStyle w:val="Bijschrift"/>
       </w:pPr>
-      <w:bookmarkStart w:id="16" w:name="_Toc516067734"/>
+      <w:bookmarkStart w:id="17" w:name="_Toc516149672"/>
       <w:r>
         <w:t xml:space="preserve">Tabel </w:t>
       </w:r>
-      <w:fldSimple w:instr=" SEQ Tabel \* ARABIC ">
-        <w:r>
-          <w:rPr>
-            <w:noProof/>
-          </w:rPr>
-          <w:t>2</w:t>
-        </w:r>
-      </w:fldSimple>
+      <w:r>
+        <w:fldChar w:fldCharType="begin"/>
+      </w:r>
+      <w:r>
+        <w:instrText xml:space="preserve"> SEQ Tabel \* ARABIC </w:instrText>
+      </w:r>
+      <w:r>
+        <w:fldChar w:fldCharType="separate"/>
+      </w:r>
+      <w:r>
+        <w:rPr>
+          <w:noProof/>
+        </w:rPr>
+        <w:t>2</w:t>
+      </w:r>
+      <w:r>
+        <w:rPr>
+          <w:noProof/>
+        </w:rPr>
+        <w:fldChar w:fldCharType="end"/>
+      </w:r>
       <w:r>
         <w:t>: Persoonsgegevens van betrokkenen</w:t>
       </w:r>
-      <w:bookmarkEnd w:id="16"/>
+      <w:bookmarkEnd w:id="17"/>
     </w:p>
     <w:tbl>
       <w:tblPr>
@@ -9896,12 +10077,12 @@
       <w:pPr>
         <w:pStyle w:val="Kop1"/>
       </w:pPr>
-      <w:bookmarkStart w:id="17" w:name="_Toc516067686"/>
+      <w:bookmarkStart w:id="18" w:name="_Toc516149622"/>
       <w:r>
         <w:lastRenderedPageBreak/>
         <w:t>De Opdracht</w:t>
       </w:r>
-      <w:bookmarkEnd w:id="17"/>
+      <w:bookmarkEnd w:id="18"/>
     </w:p>
     <w:p>
       <w:r>
@@ -9916,11 +10097,11 @@
           <w:numId w:val="12"/>
         </w:numPr>
       </w:pPr>
-      <w:bookmarkStart w:id="18" w:name="_Toc516067687"/>
+      <w:bookmarkStart w:id="19" w:name="_Toc516149623"/>
       <w:r>
         <w:t>De kwestie</w:t>
       </w:r>
-      <w:bookmarkEnd w:id="18"/>
+      <w:bookmarkEnd w:id="19"/>
     </w:p>
     <w:p>
       <w:r>
@@ -10008,7 +10189,7 @@
       <w:pPr>
         <w:pStyle w:val="Kop2"/>
       </w:pPr>
-      <w:bookmarkStart w:id="19" w:name="_Toc516067688"/>
+      <w:bookmarkStart w:id="20" w:name="_Toc516149624"/>
       <w:r>
         <w:t>De afstudeeropdracht</w:t>
       </w:r>
@@ -10018,7 +10199,7 @@
       <w:r>
         <w:t>in het kort</w:t>
       </w:r>
-      <w:bookmarkEnd w:id="19"/>
+      <w:bookmarkEnd w:id="20"/>
     </w:p>
     <w:p>
       <w:r>
@@ -10060,11 +10241,11 @@
       <w:pPr>
         <w:pStyle w:val="Kop2"/>
       </w:pPr>
-      <w:bookmarkStart w:id="20" w:name="_Toc516067689"/>
+      <w:bookmarkStart w:id="21" w:name="_Toc516149625"/>
       <w:r>
         <w:t>Doelstelling</w:t>
       </w:r>
-      <w:bookmarkEnd w:id="20"/>
+      <w:bookmarkEnd w:id="21"/>
     </w:p>
     <w:p>
       <w:r>
@@ -10111,12 +10292,12 @@
       <w:pPr>
         <w:pStyle w:val="Kop2"/>
       </w:pPr>
-      <w:bookmarkStart w:id="21" w:name="_Toc516067690"/>
+      <w:bookmarkStart w:id="22" w:name="_Toc516149626"/>
       <w:r>
         <w:lastRenderedPageBreak/>
         <w:t>Hoofdvraag en deelvragen</w:t>
       </w:r>
-      <w:bookmarkEnd w:id="21"/>
+      <w:bookmarkEnd w:id="22"/>
     </w:p>
     <w:p>
       <w:r>
@@ -10354,11 +10535,11 @@
       <w:pPr>
         <w:pStyle w:val="Kop2"/>
       </w:pPr>
-      <w:bookmarkStart w:id="22" w:name="_Toc516067691"/>
+      <w:bookmarkStart w:id="23" w:name="_Toc516149627"/>
       <w:r>
         <w:t>Onderzoeksmethoden</w:t>
       </w:r>
-      <w:bookmarkEnd w:id="22"/>
+      <w:bookmarkEnd w:id="23"/>
     </w:p>
     <w:p>
       <w:r>
@@ -10407,24 +10588,37 @@
       <w:pPr>
         <w:pStyle w:val="Bijschrift"/>
       </w:pPr>
-      <w:bookmarkStart w:id="23" w:name="_Ref514853856"/>
-      <w:bookmarkStart w:id="24" w:name="_Toc516067735"/>
+      <w:bookmarkStart w:id="24" w:name="_Ref514853856"/>
+      <w:bookmarkStart w:id="25" w:name="_Toc516149673"/>
       <w:r>
         <w:t xml:space="preserve">Tabel </w:t>
       </w:r>
-      <w:fldSimple w:instr=" SEQ Tabel \* ARABIC ">
-        <w:r>
-          <w:rPr>
-            <w:noProof/>
-          </w:rPr>
-          <w:t>3</w:t>
-        </w:r>
-      </w:fldSimple>
-      <w:bookmarkEnd w:id="23"/>
+      <w:r>
+        <w:fldChar w:fldCharType="begin"/>
+      </w:r>
+      <w:r>
+        <w:instrText xml:space="preserve"> SEQ Tabel \* ARABIC </w:instrText>
+      </w:r>
+      <w:r>
+        <w:fldChar w:fldCharType="separate"/>
+      </w:r>
+      <w:r>
+        <w:rPr>
+          <w:noProof/>
+        </w:rPr>
+        <w:t>3</w:t>
+      </w:r>
+      <w:r>
+        <w:rPr>
+          <w:noProof/>
+        </w:rPr>
+        <w:fldChar w:fldCharType="end"/>
+      </w:r>
+      <w:bookmarkEnd w:id="24"/>
       <w:r>
         <w:t>: Methoden matrix</w:t>
       </w:r>
-      <w:bookmarkEnd w:id="24"/>
+      <w:bookmarkEnd w:id="25"/>
     </w:p>
     <w:tbl>
       <w:tblPr>
@@ -11466,16 +11660,16 @@
       <w:pPr>
         <w:pStyle w:val="Kop1"/>
       </w:pPr>
-      <w:bookmarkStart w:id="25" w:name="_Ref515347470"/>
-      <w:bookmarkStart w:id="26" w:name="_Ref515349692"/>
-      <w:bookmarkStart w:id="27" w:name="_Toc516067692"/>
+      <w:bookmarkStart w:id="26" w:name="_Ref515347470"/>
+      <w:bookmarkStart w:id="27" w:name="_Ref515349692"/>
+      <w:bookmarkStart w:id="28" w:name="_Toc516149628"/>
       <w:r>
         <w:lastRenderedPageBreak/>
         <w:t>Theoretisch Kader</w:t>
       </w:r>
-      <w:bookmarkEnd w:id="25"/>
       <w:bookmarkEnd w:id="26"/>
       <w:bookmarkEnd w:id="27"/>
+      <w:bookmarkEnd w:id="28"/>
     </w:p>
     <w:p>
       <w:r>
@@ -11494,8 +11688,8 @@
       <w:pPr>
         <w:pStyle w:val="Kop2"/>
       </w:pPr>
-      <w:bookmarkStart w:id="28" w:name="_Ref515532250"/>
-      <w:bookmarkStart w:id="29" w:name="_Toc516067693"/>
+      <w:bookmarkStart w:id="29" w:name="_Ref515532250"/>
+      <w:bookmarkStart w:id="30" w:name="_Toc516149629"/>
       <w:proofErr w:type="spellStart"/>
       <w:r>
         <w:t>Tsubaki</w:t>
@@ -11508,8 +11702,8 @@
       <w:r>
         <w:t>Nakashima</w:t>
       </w:r>
-      <w:bookmarkEnd w:id="28"/>
       <w:bookmarkEnd w:id="29"/>
+      <w:bookmarkEnd w:id="30"/>
       <w:proofErr w:type="spellEnd"/>
     </w:p>
     <w:p>
@@ -11607,21 +11801,34 @@
       <w:pPr>
         <w:pStyle w:val="Bijschrift"/>
       </w:pPr>
-      <w:bookmarkStart w:id="30" w:name="_Ref515268679"/>
-      <w:bookmarkStart w:id="31" w:name="_Ref515268219"/>
-      <w:bookmarkStart w:id="32" w:name="_Toc516067719"/>
+      <w:bookmarkStart w:id="31" w:name="_Ref515268679"/>
+      <w:bookmarkStart w:id="32" w:name="_Ref515268219"/>
+      <w:bookmarkStart w:id="33" w:name="_Toc516149656"/>
       <w:r>
         <w:t xml:space="preserve">Figuur </w:t>
       </w:r>
-      <w:fldSimple w:instr=" SEQ Figuur \* ARABIC ">
-        <w:r>
-          <w:rPr>
-            <w:noProof/>
-          </w:rPr>
-          <w:t>2</w:t>
-        </w:r>
-      </w:fldSimple>
-      <w:bookmarkEnd w:id="30"/>
+      <w:r>
+        <w:fldChar w:fldCharType="begin"/>
+      </w:r>
+      <w:r>
+        <w:instrText xml:space="preserve"> SEQ Figuur \* ARABIC </w:instrText>
+      </w:r>
+      <w:r>
+        <w:fldChar w:fldCharType="separate"/>
+      </w:r>
+      <w:r>
+        <w:rPr>
+          <w:noProof/>
+        </w:rPr>
+        <w:t>2</w:t>
+      </w:r>
+      <w:r>
+        <w:rPr>
+          <w:noProof/>
+        </w:rPr>
+        <w:fldChar w:fldCharType="end"/>
+      </w:r>
+      <w:bookmarkEnd w:id="31"/>
       <w:r>
         <w:t xml:space="preserve">: Lay-out rollenfabriek </w:t>
       </w:r>
@@ -11637,8 +11844,8 @@
       <w:r>
         <w:t>Nakashima</w:t>
       </w:r>
-      <w:bookmarkEnd w:id="31"/>
       <w:bookmarkEnd w:id="32"/>
+      <w:bookmarkEnd w:id="33"/>
       <w:proofErr w:type="spellEnd"/>
     </w:p>
     <w:p>
@@ -11650,11 +11857,11 @@
       <w:pPr>
         <w:pStyle w:val="Kop3"/>
       </w:pPr>
-      <w:bookmarkStart w:id="33" w:name="_Toc516067694"/>
+      <w:bookmarkStart w:id="34" w:name="_Toc516149630"/>
       <w:r>
         <w:t>Rollenfabriek lay-out</w:t>
       </w:r>
-      <w:bookmarkEnd w:id="33"/>
+      <w:bookmarkEnd w:id="34"/>
     </w:p>
     <w:p>
       <w:pPr>
@@ -11772,14 +11979,14 @@
       <w:pPr>
         <w:pStyle w:val="Kop3"/>
       </w:pPr>
-      <w:bookmarkStart w:id="34" w:name="_Ref515532360"/>
-      <w:bookmarkStart w:id="35" w:name="_Toc516067695"/>
+      <w:bookmarkStart w:id="35" w:name="_Ref515532360"/>
+      <w:bookmarkStart w:id="36" w:name="_Toc516149631"/>
       <w:r>
         <w:lastRenderedPageBreak/>
         <w:t>Buffervoorraden</w:t>
       </w:r>
-      <w:bookmarkEnd w:id="34"/>
       <w:bookmarkEnd w:id="35"/>
+      <w:bookmarkEnd w:id="36"/>
     </w:p>
     <w:p>
       <w:pPr>
@@ -11801,11 +12008,11 @@
       <w:pPr>
         <w:pStyle w:val="Kop3"/>
       </w:pPr>
-      <w:bookmarkStart w:id="36" w:name="_Toc516067696"/>
+      <w:bookmarkStart w:id="37" w:name="_Toc516149632"/>
       <w:r>
         <w:t>Omstellingen</w:t>
       </w:r>
-      <w:bookmarkEnd w:id="36"/>
+      <w:bookmarkEnd w:id="37"/>
     </w:p>
     <w:p>
       <w:pPr>
@@ -11831,16 +12038,16 @@
       <w:pPr>
         <w:pStyle w:val="Kop2"/>
       </w:pPr>
-      <w:bookmarkStart w:id="37" w:name="_Ref515532009"/>
-      <w:bookmarkStart w:id="38" w:name="_Toc516067697"/>
+      <w:bookmarkStart w:id="38" w:name="_Ref515532009"/>
+      <w:bookmarkStart w:id="39" w:name="_Toc516149633"/>
       <w:r>
         <w:t>E</w:t>
       </w:r>
       <w:r>
         <w:t>KB Manufacturing Intelligence</w:t>
       </w:r>
-      <w:bookmarkEnd w:id="37"/>
       <w:bookmarkEnd w:id="38"/>
+      <w:bookmarkEnd w:id="39"/>
     </w:p>
     <w:p>
       <w:r>
@@ -11975,8 +12182,8 @@
       <w:pPr>
         <w:pStyle w:val="Kop3"/>
       </w:pPr>
-      <w:bookmarkStart w:id="39" w:name="_Ref515532222"/>
-      <w:bookmarkStart w:id="40" w:name="_Toc516067698"/>
+      <w:bookmarkStart w:id="40" w:name="_Ref515532222"/>
+      <w:bookmarkStart w:id="41" w:name="_Toc516149634"/>
       <w:r>
         <w:t xml:space="preserve">Overall Equipment </w:t>
       </w:r>
@@ -11984,8 +12191,8 @@
       <w:r>
         <w:t>Effectiveness</w:t>
       </w:r>
-      <w:bookmarkEnd w:id="39"/>
       <w:bookmarkEnd w:id="40"/>
+      <w:bookmarkEnd w:id="41"/>
       <w:proofErr w:type="spellEnd"/>
     </w:p>
     <w:p>
@@ -12239,14 +12446,14 @@
       <w:pPr>
         <w:pStyle w:val="Kop2"/>
       </w:pPr>
-      <w:bookmarkStart w:id="41" w:name="_Ref515532324"/>
-      <w:bookmarkStart w:id="42" w:name="_Toc516067699"/>
+      <w:bookmarkStart w:id="42" w:name="_Ref515532324"/>
+      <w:bookmarkStart w:id="43" w:name="_Toc516149635"/>
       <w:r>
         <w:lastRenderedPageBreak/>
         <w:t>Theory of Constraints</w:t>
       </w:r>
-      <w:bookmarkEnd w:id="41"/>
       <w:bookmarkEnd w:id="42"/>
+      <w:bookmarkEnd w:id="43"/>
     </w:p>
     <w:p>
       <w:r>
@@ -12276,47 +12483,51 @@
         </m:r>
       </m:oMath>
       <w:r>
-        <w:t xml:space="preserve">. Hierbij staat </w:t>
+        <w:t>. Hierbij staat ‘T’ voo</w:t>
+      </w:r>
+      <w:r>
+        <w:t>r ‘Throughput’</w:t>
+      </w:r>
+      <w:r>
+        <w:t>, oftewel de doorlooptijd. De ‘I’ staat voor voorraad (</w:t>
       </w:r>
       <w:proofErr w:type="spellStart"/>
       <w:r>
-        <w:t>‘T</w:t>
+        <w:t>inventory</w:t>
       </w:r>
       <w:proofErr w:type="spellEnd"/>
       <w:r>
-        <w:t>’ voor ‘Throughput’, oftewel de doorlooptijd. De ‘I’ staat voor voorraad (</w:t>
+        <w:t>). Inventory bestaat in de context van TOC uit alle investeringen in dingen die een bedrijf later wil verkopen. ‘OE’ zijn de ‘</w:t>
       </w:r>
       <w:proofErr w:type="spellStart"/>
       <w:r>
+        <w:t>Operational</w:t>
+      </w:r>
+      <w:proofErr w:type="spellEnd"/>
+      <w:r>
+        <w:t xml:space="preserve"> </w:t>
+      </w:r>
+      <w:proofErr w:type="spellStart"/>
+      <w:r>
+        <w:t>Expenses</w:t>
+      </w:r>
+      <w:proofErr w:type="spellEnd"/>
+      <w:r>
+        <w:t xml:space="preserve">’, de kosten die een bedrijf maakt om </w:t>
+      </w:r>
+      <w:proofErr w:type="spellStart"/>
+      <w:r>
         <w:t>inventory</w:t>
       </w:r>
       <w:proofErr w:type="spellEnd"/>
       <w:r>
-        <w:t>). Inventory bestaat in de context van TOC uit alle investeringen in dingen die een bedrijf later wil verkopen. ‘OE’ zijn de ‘</w:t>
-      </w:r>
-      <w:proofErr w:type="spellStart"/>
-      <w:r>
-        <w:t>Operational</w:t>
-      </w:r>
-      <w:proofErr w:type="spellEnd"/>
-      <w:r>
-        <w:t xml:space="preserve"> </w:t>
-      </w:r>
-      <w:proofErr w:type="spellStart"/>
-      <w:r>
-        <w:t>Expenses</w:t>
-      </w:r>
-      <w:proofErr w:type="spellEnd"/>
-      <w:r>
-        <w:t xml:space="preserve">’, de kosten die een bedrijf maakt om </w:t>
-      </w:r>
-      <w:proofErr w:type="spellStart"/>
-      <w:r>
-        <w:t>inventory</w:t>
-      </w:r>
-      <w:proofErr w:type="spellEnd"/>
-      <w:r>
-        <w:t xml:space="preserve"> om de zetten in </w:t>
+        <w:t xml:space="preserve"> om</w:t>
+      </w:r>
+      <w:r>
+        <w:t xml:space="preserve"> t</w:t>
+      </w:r>
+      <w:r>
+        <w:t xml:space="preserve">e zetten in </w:t>
       </w:r>
       <w:proofErr w:type="spellStart"/>
       <w:r>
@@ -12424,24 +12635,37 @@
       <w:pPr>
         <w:pStyle w:val="Bijschrift"/>
       </w:pPr>
-      <w:bookmarkStart w:id="43" w:name="_Ref515955029"/>
-      <w:bookmarkStart w:id="44" w:name="_Toc516067720"/>
+      <w:bookmarkStart w:id="44" w:name="_Ref515955029"/>
+      <w:bookmarkStart w:id="45" w:name="_Toc516149657"/>
       <w:r>
         <w:t xml:space="preserve">Figuur </w:t>
       </w:r>
-      <w:fldSimple w:instr=" SEQ Figuur \* ARABIC ">
-        <w:r>
-          <w:rPr>
-            <w:noProof/>
-          </w:rPr>
-          <w:t>3</w:t>
-        </w:r>
-      </w:fldSimple>
-      <w:bookmarkEnd w:id="43"/>
+      <w:r>
+        <w:fldChar w:fldCharType="begin"/>
+      </w:r>
+      <w:r>
+        <w:instrText xml:space="preserve"> SEQ Figuur \* ARABIC </w:instrText>
+      </w:r>
+      <w:r>
+        <w:fldChar w:fldCharType="separate"/>
+      </w:r>
+      <w:r>
+        <w:rPr>
+          <w:noProof/>
+        </w:rPr>
+        <w:t>3</w:t>
+      </w:r>
+      <w:r>
+        <w:rPr>
+          <w:noProof/>
+        </w:rPr>
+        <w:fldChar w:fldCharType="end"/>
+      </w:r>
+      <w:bookmarkEnd w:id="44"/>
       <w:r>
         <w:t>: De vijf focusstappen van TOC</w:t>
       </w:r>
-      <w:bookmarkEnd w:id="44"/>
+      <w:bookmarkEnd w:id="45"/>
     </w:p>
     <w:p>
       <w:pPr>
@@ -12565,20 +12789,33 @@
       <w:pPr>
         <w:pStyle w:val="Bijschrift"/>
       </w:pPr>
-      <w:bookmarkStart w:id="45" w:name="_Ref515958363"/>
-      <w:bookmarkStart w:id="46" w:name="_Toc516067721"/>
+      <w:bookmarkStart w:id="46" w:name="_Ref515958363"/>
+      <w:bookmarkStart w:id="47" w:name="_Toc516149658"/>
       <w:r>
         <w:t xml:space="preserve">Figuur </w:t>
       </w:r>
-      <w:fldSimple w:instr=" SEQ Figuur \* ARABIC ">
-        <w:r>
-          <w:rPr>
-            <w:noProof/>
-          </w:rPr>
-          <w:t>4</w:t>
-        </w:r>
-      </w:fldSimple>
-      <w:bookmarkEnd w:id="45"/>
+      <w:r>
+        <w:fldChar w:fldCharType="begin"/>
+      </w:r>
+      <w:r>
+        <w:instrText xml:space="preserve"> SEQ Figuur \* ARABIC </w:instrText>
+      </w:r>
+      <w:r>
+        <w:fldChar w:fldCharType="separate"/>
+      </w:r>
+      <w:r>
+        <w:rPr>
+          <w:noProof/>
+        </w:rPr>
+        <w:t>4</w:t>
+      </w:r>
+      <w:r>
+        <w:rPr>
+          <w:noProof/>
+        </w:rPr>
+        <w:fldChar w:fldCharType="end"/>
+      </w:r>
+      <w:bookmarkEnd w:id="46"/>
       <w:r>
         <w:t xml:space="preserve">: Agile software development </w:t>
       </w:r>
@@ -12586,7 +12823,7 @@
       <w:r>
         <w:t>cycle</w:t>
       </w:r>
-      <w:bookmarkEnd w:id="46"/>
+      <w:bookmarkEnd w:id="47"/>
       <w:proofErr w:type="spellEnd"/>
     </w:p>
     <w:p>
@@ -12646,7 +12883,13 @@
     </w:p>
     <w:p>
       <w:r>
-        <w:t xml:space="preserve">Tot slot worden alle stappen herhaalt voor de nieuwe constraint die is ontstaan. Het zou kunnen zijn dat de analyse-fase </w:t>
+        <w:t xml:space="preserve">Tot slot worden alle stappen </w:t>
+      </w:r>
+      <w:r>
+        <w:t>herhaald</w:t>
+      </w:r>
+      <w:r>
+        <w:t xml:space="preserve"> voor de nieuwe constraint die is ontstaan. Het zou kunnen zijn dat de analyse-fase </w:t>
       </w:r>
       <w:r>
         <w:t>in het slop is geraakt omdat de focus volledig op de implementatie-fase is gericht. Wel moet er worden voorkomen dat er inertie optreedt, oftewel dat er altijd volgens een vaste werkwijze wordt gewerkt en invloeden van buitenaf geen effect hebben hierop. Een organisatie moet altijd rekening blijven houden met haar klanten en de werkwijze hierop aanpassen.</w:t>
@@ -12657,11 +12900,11 @@
       <w:pPr>
         <w:pStyle w:val="Kop3"/>
       </w:pPr>
-      <w:bookmarkStart w:id="47" w:name="_Toc516067700"/>
+      <w:bookmarkStart w:id="48" w:name="_Toc516149636"/>
       <w:r>
         <w:t>Overeenkomsten met LEAN</w:t>
       </w:r>
-      <w:bookmarkEnd w:id="47"/>
+      <w:bookmarkEnd w:id="48"/>
     </w:p>
     <w:p>
       <w:r>
@@ -12676,7 +12919,13 @@
         <w:t xml:space="preserve"> (2018) gaat LEAN, net als TOC om het constant verbeteren van processen. LEAN heeft ook een vijf stappen pla</w:t>
       </w:r>
       <w:r>
-        <w:t>n welke steeds worden herhaalt (</w:t>
+        <w:t xml:space="preserve">n welke steeds worden </w:t>
+      </w:r>
+      <w:r>
+        <w:t>herhaald</w:t>
+      </w:r>
+      <w:r>
+        <w:t xml:space="preserve"> (</w:t>
       </w:r>
       <w:r>
         <w:fldChar w:fldCharType="begin"/>
@@ -12767,24 +13016,37 @@
       <w:pPr>
         <w:pStyle w:val="Bijschrift"/>
       </w:pPr>
-      <w:bookmarkStart w:id="48" w:name="_Ref515962329"/>
-      <w:bookmarkStart w:id="49" w:name="_Toc516067722"/>
+      <w:bookmarkStart w:id="49" w:name="_Ref515962329"/>
+      <w:bookmarkStart w:id="50" w:name="_Toc516149659"/>
       <w:r>
         <w:t xml:space="preserve">Figuur </w:t>
       </w:r>
-      <w:fldSimple w:instr=" SEQ Figuur \* ARABIC ">
-        <w:r>
-          <w:rPr>
-            <w:noProof/>
-          </w:rPr>
-          <w:t>5</w:t>
-        </w:r>
-      </w:fldSimple>
-      <w:bookmarkEnd w:id="48"/>
+      <w:r>
+        <w:fldChar w:fldCharType="begin"/>
+      </w:r>
+      <w:r>
+        <w:instrText xml:space="preserve"> SEQ Figuur \* ARABIC </w:instrText>
+      </w:r>
+      <w:r>
+        <w:fldChar w:fldCharType="separate"/>
+      </w:r>
+      <w:r>
+        <w:rPr>
+          <w:noProof/>
+        </w:rPr>
+        <w:t>5</w:t>
+      </w:r>
+      <w:r>
+        <w:rPr>
+          <w:noProof/>
+        </w:rPr>
+        <w:fldChar w:fldCharType="end"/>
+      </w:r>
+      <w:bookmarkEnd w:id="49"/>
       <w:r>
         <w:t>: De vijf fasen van LEAN</w:t>
       </w:r>
-      <w:bookmarkEnd w:id="49"/>
+      <w:bookmarkEnd w:id="50"/>
     </w:p>
     <w:p>
       <w:pPr>
@@ -12920,13 +13182,13 @@
       <w:pPr>
         <w:pStyle w:val="Kop2"/>
       </w:pPr>
-      <w:bookmarkStart w:id="50" w:name="_Ref515532123"/>
-      <w:bookmarkStart w:id="51" w:name="_Toc516067701"/>
+      <w:bookmarkStart w:id="51" w:name="_Ref515532123"/>
+      <w:bookmarkStart w:id="52" w:name="_Toc516149637"/>
       <w:r>
         <w:t>Machine Learning</w:t>
       </w:r>
-      <w:bookmarkEnd w:id="50"/>
       <w:bookmarkEnd w:id="51"/>
+      <w:bookmarkEnd w:id="52"/>
     </w:p>
     <w:p>
       <w:r>
@@ -12950,14 +13212,14 @@
       <w:pPr>
         <w:pStyle w:val="Kop3"/>
       </w:pPr>
-      <w:bookmarkStart w:id="52" w:name="_Toc516067702"/>
+      <w:bookmarkStart w:id="53" w:name="_Toc516149638"/>
       <w:r>
         <w:t xml:space="preserve">De </w:t>
       </w:r>
       <w:r>
         <w:t>perceptron</w:t>
       </w:r>
-      <w:bookmarkEnd w:id="52"/>
+      <w:bookmarkEnd w:id="53"/>
     </w:p>
     <w:p>
       <w:r>
@@ -12966,17 +13228,30 @@
       <w:r>
         <w:t xml:space="preserve">door een aantal berekeningen te doen op de inputs. In </w:t>
       </w:r>
-      <w:fldSimple w:instr=" REF _Ref515359422 ">
-        <w:r>
-          <w:t xml:space="preserve">Figuur </w:t>
-        </w:r>
-        <w:r>
-          <w:rPr>
-            <w:noProof/>
-          </w:rPr>
-          <w:t>6</w:t>
-        </w:r>
-      </w:fldSimple>
+      <w:r>
+        <w:fldChar w:fldCharType="begin"/>
+      </w:r>
+      <w:r>
+        <w:instrText xml:space="preserve"> REF _Ref515359422 </w:instrText>
+      </w:r>
+      <w:r>
+        <w:fldChar w:fldCharType="separate"/>
+      </w:r>
+      <w:r>
+        <w:t xml:space="preserve">Figuur </w:t>
+      </w:r>
+      <w:r>
+        <w:rPr>
+          <w:noProof/>
+        </w:rPr>
+        <w:t>6</w:t>
+      </w:r>
+      <w:r>
+        <w:rPr>
+          <w:noProof/>
+        </w:rPr>
+        <w:fldChar w:fldCharType="end"/>
+      </w:r>
       <w:r>
         <w:t xml:space="preserve"> wordt een perceptron weergegeven. </w:t>
       </w:r>
@@ -13073,24 +13348,37 @@
       <w:pPr>
         <w:pStyle w:val="Bijschrift"/>
       </w:pPr>
-      <w:bookmarkStart w:id="53" w:name="_Ref515359422"/>
-      <w:bookmarkStart w:id="54" w:name="_Toc516067723"/>
+      <w:bookmarkStart w:id="54" w:name="_Ref515359422"/>
+      <w:bookmarkStart w:id="55" w:name="_Toc516149660"/>
       <w:r>
         <w:t xml:space="preserve">Figuur </w:t>
       </w:r>
-      <w:fldSimple w:instr=" SEQ Figuur \* ARABIC ">
-        <w:r>
-          <w:rPr>
-            <w:noProof/>
-          </w:rPr>
-          <w:t>6</w:t>
-        </w:r>
-      </w:fldSimple>
-      <w:bookmarkEnd w:id="53"/>
+      <w:r>
+        <w:fldChar w:fldCharType="begin"/>
+      </w:r>
+      <w:r>
+        <w:instrText xml:space="preserve"> SEQ Figuur \* ARABIC </w:instrText>
+      </w:r>
+      <w:r>
+        <w:fldChar w:fldCharType="separate"/>
+      </w:r>
+      <w:r>
+        <w:rPr>
+          <w:noProof/>
+        </w:rPr>
+        <w:t>6</w:t>
+      </w:r>
+      <w:r>
+        <w:rPr>
+          <w:noProof/>
+        </w:rPr>
+        <w:fldChar w:fldCharType="end"/>
+      </w:r>
+      <w:bookmarkEnd w:id="54"/>
       <w:r>
         <w:t>: Perceptron</w:t>
       </w:r>
-      <w:bookmarkEnd w:id="54"/>
+      <w:bookmarkEnd w:id="55"/>
     </w:p>
     <w:p>
       <w:pPr>
@@ -13184,26 +13472,39 @@
       <w:pPr>
         <w:pStyle w:val="Bijschrift"/>
       </w:pPr>
-      <w:bookmarkStart w:id="55" w:name="_Ref515363838"/>
-      <w:bookmarkStart w:id="56" w:name="_Ref515363831"/>
-      <w:bookmarkStart w:id="57" w:name="_Toc516067724"/>
+      <w:bookmarkStart w:id="56" w:name="_Ref515363838"/>
+      <w:bookmarkStart w:id="57" w:name="_Ref515363831"/>
+      <w:bookmarkStart w:id="58" w:name="_Toc516149661"/>
       <w:r>
         <w:t xml:space="preserve">Figuur </w:t>
       </w:r>
-      <w:fldSimple w:instr=" SEQ Figuur \* ARABIC ">
-        <w:r>
-          <w:rPr>
-            <w:noProof/>
-          </w:rPr>
-          <w:t>7</w:t>
-        </w:r>
-      </w:fldSimple>
-      <w:bookmarkEnd w:id="55"/>
+      <w:r>
+        <w:fldChar w:fldCharType="begin"/>
+      </w:r>
+      <w:r>
+        <w:instrText xml:space="preserve"> SEQ Figuur \* ARABIC </w:instrText>
+      </w:r>
+      <w:r>
+        <w:fldChar w:fldCharType="separate"/>
+      </w:r>
+      <w:r>
+        <w:rPr>
+          <w:noProof/>
+        </w:rPr>
+        <w:t>7</w:t>
+      </w:r>
+      <w:r>
+        <w:rPr>
+          <w:noProof/>
+        </w:rPr>
+        <w:fldChar w:fldCharType="end"/>
+      </w:r>
+      <w:bookmarkEnd w:id="56"/>
       <w:r>
         <w:t>: Perceptron output formule</w:t>
       </w:r>
-      <w:bookmarkEnd w:id="56"/>
       <w:bookmarkEnd w:id="57"/>
+      <w:bookmarkEnd w:id="58"/>
     </w:p>
     <w:p>
       <w:pPr>
@@ -13241,59 +13542,117 @@
       <w:r>
         <w:t xml:space="preserve">De output van de perceptron is te berekenen met de formule van </w:t>
       </w:r>
-      <w:fldSimple w:instr=" REF _Ref515363838 ">
-        <w:r>
-          <w:t xml:space="preserve">Figuur </w:t>
-        </w:r>
-        <w:r>
-          <w:rPr>
-            <w:noProof/>
-          </w:rPr>
-          <w:t>7</w:t>
-        </w:r>
-      </w:fldSimple>
+      <w:r>
+        <w:fldChar w:fldCharType="begin"/>
+      </w:r>
+      <w:r>
+        <w:instrText xml:space="preserve"> REF _Ref515363838 </w:instrText>
+      </w:r>
+      <w:r>
+        <w:fldChar w:fldCharType="separate"/>
+      </w:r>
+      <w:r>
+        <w:t xml:space="preserve">Figuur </w:t>
+      </w:r>
+      <w:r>
+        <w:rPr>
+          <w:noProof/>
+        </w:rPr>
+        <w:t>7</w:t>
+      </w:r>
+      <w:r>
+        <w:rPr>
+          <w:noProof/>
+        </w:rPr>
+        <w:fldChar w:fldCharType="end"/>
+      </w:r>
       <w:r>
         <w:t xml:space="preserve">. Elke lijn van de inputs van </w:t>
       </w:r>
-      <w:fldSimple w:instr=" REF _Ref515359422 ">
-        <w:r>
-          <w:t xml:space="preserve">Figuur </w:t>
-        </w:r>
-        <w:r>
-          <w:rPr>
-            <w:noProof/>
-          </w:rPr>
-          <w:t>6</w:t>
-        </w:r>
-      </w:fldSimple>
+      <w:r>
+        <w:fldChar w:fldCharType="begin"/>
+      </w:r>
+      <w:r>
+        <w:instrText xml:space="preserve"> REF _Ref515359422 </w:instrText>
+      </w:r>
+      <w:r>
+        <w:fldChar w:fldCharType="separate"/>
+      </w:r>
+      <w:r>
+        <w:t xml:space="preserve">Figuur </w:t>
+      </w:r>
+      <w:r>
+        <w:rPr>
+          <w:noProof/>
+        </w:rPr>
+        <w:t>6</w:t>
+      </w:r>
+      <w:r>
+        <w:rPr>
+          <w:noProof/>
+        </w:rPr>
+        <w:fldChar w:fldCharType="end"/>
+      </w:r>
       <w:r>
         <w:t xml:space="preserve"> is een ‘weight’ (w in </w:t>
       </w:r>
-      <w:fldSimple w:instr=" REF _Ref515363838 ">
-        <w:r>
-          <w:t xml:space="preserve">Figuur </w:t>
-        </w:r>
-        <w:r>
-          <w:rPr>
-            <w:noProof/>
-          </w:rPr>
-          <w:t>7</w:t>
-        </w:r>
-      </w:fldSimple>
-      <w:r>
-        <w:t xml:space="preserve">). Dit is in essentie een getal, meestal tussen de -5 en 5 waarmee de input vermenigvuldigd wordt. Alle drie inputs worden vermenigvuldigd met de bijbehorende weight. Deze drie uitkomsten worden bij elkaar opgeteld. Als de uitkomst hiervan boven de threshold ligt, is de output van de perceptron 1 en anders 0. De threshold is een nummer die per perceptron anders kan zijn en is een parameter van de perceptron. De ‘j’ in de formule van </w:t>
-      </w:r>
-      <w:fldSimple w:instr=" REF _Ref515363838 ">
-        <w:r>
-          <w:t xml:space="preserve">Figuur </w:t>
-        </w:r>
-        <w:r>
-          <w:rPr>
-            <w:noProof/>
-          </w:rPr>
-          <w:t>7</w:t>
-        </w:r>
-      </w:fldSimple>
+      <w:r>
+        <w:fldChar w:fldCharType="begin"/>
+      </w:r>
+      <w:r>
+        <w:instrText xml:space="preserve"> REF _Ref515363838 </w:instrText>
+      </w:r>
+      <w:r>
+        <w:fldChar w:fldCharType="separate"/>
+      </w:r>
+      <w:r>
+        <w:t xml:space="preserve">Figuur </w:t>
+      </w:r>
+      <w:r>
+        <w:rPr>
+          <w:noProof/>
+        </w:rPr>
+        <w:t>7</w:t>
+      </w:r>
+      <w:r>
+        <w:rPr>
+          <w:noProof/>
+        </w:rPr>
+        <w:fldChar w:fldCharType="end"/>
+      </w:r>
+      <w:r>
+        <w:t xml:space="preserve">). Dit is in essentie een getal, meestal tussen de -5 en 5 waarmee de input </w:t>
+      </w:r>
+      <w:r>
+        <w:t>vermenigvuldigd</w:t>
+      </w:r>
+      <w:r>
+        <w:t xml:space="preserve"> wordt. Alle drie inputs worden vermenigvuldigd met de bijbehorende weight. Deze drie uitkomsten worden bij elkaar opgeteld. Als de uitkomst hiervan boven de threshold ligt, is de output van de perceptron 1 en anders 0. De threshold is een nummer die per perceptron anders kan zijn en is een parameter van de perceptron. De ‘j’ in de formule van </w:t>
+      </w:r>
+      <w:r>
+        <w:fldChar w:fldCharType="begin"/>
+      </w:r>
+      <w:r>
+        <w:instrText xml:space="preserve"> REF _Ref515363838 </w:instrText>
+      </w:r>
+      <w:r>
+        <w:fldChar w:fldCharType="separate"/>
+      </w:r>
+      <w:r>
+        <w:t xml:space="preserve">Figuur </w:t>
+      </w:r>
+      <w:r>
+        <w:rPr>
+          <w:noProof/>
+        </w:rPr>
+        <w:t>7</w:t>
+      </w:r>
+      <w:r>
+        <w:rPr>
+          <w:noProof/>
+        </w:rPr>
+        <w:fldChar w:fldCharType="end"/>
+      </w:r>
       <w:r>
         <w:t xml:space="preserve"> is het nummer van de input </w:t>
       </w:r>
@@ -13316,11 +13675,11 @@
       <w:pPr>
         <w:pStyle w:val="Kop3"/>
       </w:pPr>
-      <w:bookmarkStart w:id="58" w:name="_Toc516067703"/>
+      <w:bookmarkStart w:id="59" w:name="_Toc516149639"/>
       <w:r>
         <w:t>Neural Networks</w:t>
       </w:r>
-      <w:bookmarkEnd w:id="58"/>
+      <w:bookmarkEnd w:id="59"/>
     </w:p>
     <w:p>
       <w:r>
@@ -13418,24 +13777,37 @@
       <w:pPr>
         <w:pStyle w:val="Bijschrift"/>
       </w:pPr>
-      <w:bookmarkStart w:id="59" w:name="_Ref515459812"/>
-      <w:bookmarkStart w:id="60" w:name="_Toc516067725"/>
+      <w:bookmarkStart w:id="60" w:name="_Ref515459812"/>
+      <w:bookmarkStart w:id="61" w:name="_Toc516149662"/>
       <w:r>
         <w:t xml:space="preserve">Figuur </w:t>
       </w:r>
-      <w:fldSimple w:instr=" SEQ Figuur \* ARABIC ">
-        <w:r>
-          <w:rPr>
-            <w:noProof/>
-          </w:rPr>
-          <w:t>8</w:t>
-        </w:r>
-      </w:fldSimple>
-      <w:bookmarkEnd w:id="59"/>
+      <w:r>
+        <w:fldChar w:fldCharType="begin"/>
+      </w:r>
+      <w:r>
+        <w:instrText xml:space="preserve"> SEQ Figuur \* ARABIC </w:instrText>
+      </w:r>
+      <w:r>
+        <w:fldChar w:fldCharType="separate"/>
+      </w:r>
+      <w:r>
+        <w:rPr>
+          <w:noProof/>
+        </w:rPr>
+        <w:t>8</w:t>
+      </w:r>
+      <w:r>
+        <w:rPr>
+          <w:noProof/>
+        </w:rPr>
+        <w:fldChar w:fldCharType="end"/>
+      </w:r>
+      <w:bookmarkEnd w:id="60"/>
       <w:r>
         <w:t>: Neural Network</w:t>
       </w:r>
-      <w:bookmarkEnd w:id="60"/>
+      <w:bookmarkEnd w:id="61"/>
     </w:p>
     <w:p>
       <w:pPr>
@@ -13555,11 +13927,11 @@
       <w:pPr>
         <w:pStyle w:val="Kop3"/>
       </w:pPr>
-      <w:bookmarkStart w:id="61" w:name="_Toc516067704"/>
+      <w:bookmarkStart w:id="62" w:name="_Toc516149640"/>
       <w:r>
         <w:t>Activation Functions</w:t>
       </w:r>
-      <w:bookmarkEnd w:id="61"/>
+      <w:bookmarkEnd w:id="62"/>
     </w:p>
     <w:p>
       <w:r>
@@ -13714,24 +14086,37 @@
       <w:pPr>
         <w:pStyle w:val="Bijschrift"/>
       </w:pPr>
-      <w:bookmarkStart w:id="62" w:name="_Ref515461170"/>
-      <w:bookmarkStart w:id="63" w:name="_Toc516067726"/>
+      <w:bookmarkStart w:id="63" w:name="_Ref515461170"/>
+      <w:bookmarkStart w:id="64" w:name="_Toc516149663"/>
       <w:r>
         <w:t xml:space="preserve">Figuur </w:t>
       </w:r>
-      <w:fldSimple w:instr=" SEQ Figuur \* ARABIC ">
-        <w:r>
-          <w:rPr>
-            <w:noProof/>
-          </w:rPr>
-          <w:t>9</w:t>
-        </w:r>
-      </w:fldSimple>
-      <w:bookmarkEnd w:id="62"/>
+      <w:r>
+        <w:fldChar w:fldCharType="begin"/>
+      </w:r>
+      <w:r>
+        <w:instrText xml:space="preserve"> SEQ Figuur \* ARABIC </w:instrText>
+      </w:r>
+      <w:r>
+        <w:fldChar w:fldCharType="separate"/>
+      </w:r>
+      <w:r>
+        <w:rPr>
+          <w:noProof/>
+        </w:rPr>
+        <w:t>9</w:t>
+      </w:r>
+      <w:r>
+        <w:rPr>
+          <w:noProof/>
+        </w:rPr>
+        <w:fldChar w:fldCharType="end"/>
+      </w:r>
+      <w:bookmarkEnd w:id="63"/>
       <w:r>
         <w:t>: Standaard sigmoïd formule</w:t>
       </w:r>
-      <w:bookmarkEnd w:id="63"/>
+      <w:bookmarkEnd w:id="64"/>
     </w:p>
     <w:p>
       <w:r>
@@ -13801,24 +14186,37 @@
       <w:pPr>
         <w:pStyle w:val="Bijschrift"/>
       </w:pPr>
-      <w:bookmarkStart w:id="64" w:name="_Ref515461645"/>
-      <w:bookmarkStart w:id="65" w:name="_Toc516067727"/>
+      <w:bookmarkStart w:id="65" w:name="_Ref515461645"/>
+      <w:bookmarkStart w:id="66" w:name="_Toc516149664"/>
       <w:r>
         <w:t xml:space="preserve">Figuur </w:t>
       </w:r>
-      <w:fldSimple w:instr=" SEQ Figuur \* ARABIC ">
-        <w:r>
-          <w:rPr>
-            <w:noProof/>
-          </w:rPr>
-          <w:t>10</w:t>
-        </w:r>
-      </w:fldSimple>
-      <w:bookmarkEnd w:id="64"/>
+      <w:r>
+        <w:fldChar w:fldCharType="begin"/>
+      </w:r>
+      <w:r>
+        <w:instrText xml:space="preserve"> SEQ Figuur \* ARABIC </w:instrText>
+      </w:r>
+      <w:r>
+        <w:fldChar w:fldCharType="separate"/>
+      </w:r>
+      <w:r>
+        <w:rPr>
+          <w:noProof/>
+        </w:rPr>
+        <w:t>10</w:t>
+      </w:r>
+      <w:r>
+        <w:rPr>
+          <w:noProof/>
+        </w:rPr>
+        <w:fldChar w:fldCharType="end"/>
+      </w:r>
+      <w:bookmarkEnd w:id="65"/>
       <w:r>
         <w:t>: Plot van de sigmoïd formule</w:t>
       </w:r>
-      <w:bookmarkEnd w:id="65"/>
+      <w:bookmarkEnd w:id="66"/>
     </w:p>
     <w:p>
       <w:pPr>
@@ -13954,20 +14352,36 @@
       <w:pPr>
         <w:pStyle w:val="Bijschrift"/>
       </w:pPr>
-      <w:bookmarkStart w:id="66" w:name="_Ref515463099"/>
-      <w:bookmarkStart w:id="67" w:name="_Toc516067728"/>
+      <w:bookmarkStart w:id="67" w:name="_Ref515463099"/>
+      <w:bookmarkStart w:id="68" w:name="_Toc516149665"/>
       <w:r>
         <w:t xml:space="preserve">Figuur </w:t>
       </w:r>
-      <w:fldSimple w:instr=" SEQ Figuur \* ARABIC ">
-        <w:r>
-          <w:rPr>
-            <w:noProof/>
-          </w:rPr>
-          <w:t>11</w:t>
-        </w:r>
-      </w:fldSimple>
-      <w:bookmarkEnd w:id="66"/>
+      <w:r>
+        <w:fldChar w:fldCharType="begin"/>
+      </w:r>
+      <w:r>
+        <w:instrText xml:space="preserve"> SEQ Figuur</w:instrText>
+      </w:r>
+      <w:r>
+        <w:instrText xml:space="preserve"> \* ARABIC </w:instrText>
+      </w:r>
+      <w:r>
+        <w:fldChar w:fldCharType="separate"/>
+      </w:r>
+      <w:r>
+        <w:rPr>
+          <w:noProof/>
+        </w:rPr>
+        <w:t>11</w:t>
+      </w:r>
+      <w:r>
+        <w:rPr>
+          <w:noProof/>
+        </w:rPr>
+        <w:fldChar w:fldCharType="end"/>
+      </w:r>
+      <w:bookmarkEnd w:id="67"/>
       <w:r>
         <w:t xml:space="preserve">: Plot van de </w:t>
       </w:r>
@@ -13977,7 +14391,7 @@
       <w:r>
         <w:t>ReLU</w:t>
       </w:r>
-      <w:bookmarkEnd w:id="67"/>
+      <w:bookmarkEnd w:id="68"/>
     </w:p>
     <w:p>
       <w:pPr>
@@ -14163,24 +14577,37 @@
       <w:pPr>
         <w:pStyle w:val="Bijschrift"/>
       </w:pPr>
-      <w:bookmarkStart w:id="68" w:name="_Ref515524324"/>
-      <w:bookmarkStart w:id="69" w:name="_Toc516067729"/>
+      <w:bookmarkStart w:id="69" w:name="_Ref515524324"/>
+      <w:bookmarkStart w:id="70" w:name="_Toc516149666"/>
       <w:r>
         <w:t xml:space="preserve">Figuur </w:t>
       </w:r>
-      <w:fldSimple w:instr=" SEQ Figuur \* ARABIC ">
-        <w:r>
-          <w:rPr>
-            <w:noProof/>
-          </w:rPr>
-          <w:t>12</w:t>
-        </w:r>
-      </w:fldSimple>
-      <w:bookmarkEnd w:id="68"/>
+      <w:r>
+        <w:fldChar w:fldCharType="begin"/>
+      </w:r>
+      <w:r>
+        <w:instrText xml:space="preserve"> SEQ Figuur \* ARABIC </w:instrText>
+      </w:r>
+      <w:r>
+        <w:fldChar w:fldCharType="separate"/>
+      </w:r>
+      <w:r>
+        <w:rPr>
+          <w:noProof/>
+        </w:rPr>
+        <w:t>12</w:t>
+      </w:r>
+      <w:r>
+        <w:rPr>
+          <w:noProof/>
+        </w:rPr>
+        <w:fldChar w:fldCharType="end"/>
+      </w:r>
+      <w:bookmarkEnd w:id="69"/>
       <w:r>
         <w:t>: Plot van de leaky ReLU</w:t>
       </w:r>
-      <w:bookmarkEnd w:id="69"/>
+      <w:bookmarkEnd w:id="70"/>
     </w:p>
     <w:p>
       <w:pPr>
@@ -14352,13 +14779,13 @@
           <w:noProof/>
         </w:rPr>
       </w:pPr>
-      <w:bookmarkStart w:id="70" w:name="_Ref515526435"/>
-      <w:bookmarkStart w:id="71" w:name="_Toc516067705"/>
+      <w:bookmarkStart w:id="71" w:name="_Ref515526435"/>
+      <w:bookmarkStart w:id="72" w:name="_Toc516149641"/>
       <w:r>
         <w:t>Genetic algorithms</w:t>
       </w:r>
-      <w:bookmarkEnd w:id="70"/>
       <w:bookmarkEnd w:id="71"/>
+      <w:bookmarkEnd w:id="72"/>
     </w:p>
     <w:p>
       <w:r>
@@ -14519,24 +14946,37 @@
       <w:pPr>
         <w:pStyle w:val="Bijschrift"/>
       </w:pPr>
-      <w:bookmarkStart w:id="72" w:name="_Ref515527414"/>
-      <w:bookmarkStart w:id="73" w:name="_Toc516067730"/>
+      <w:bookmarkStart w:id="73" w:name="_Ref515527414"/>
+      <w:bookmarkStart w:id="74" w:name="_Toc516149667"/>
       <w:r>
         <w:t xml:space="preserve">Figuur </w:t>
       </w:r>
-      <w:fldSimple w:instr=" SEQ Figuur \* ARABIC ">
-        <w:r>
-          <w:rPr>
-            <w:noProof/>
-          </w:rPr>
-          <w:t>13</w:t>
-        </w:r>
-      </w:fldSimple>
-      <w:bookmarkEnd w:id="72"/>
+      <w:r>
+        <w:fldChar w:fldCharType="begin"/>
+      </w:r>
+      <w:r>
+        <w:instrText xml:space="preserve"> SEQ Figuur \* ARABIC </w:instrText>
+      </w:r>
+      <w:r>
+        <w:fldChar w:fldCharType="separate"/>
+      </w:r>
+      <w:r>
+        <w:rPr>
+          <w:noProof/>
+        </w:rPr>
+        <w:t>13</w:t>
+      </w:r>
+      <w:r>
+        <w:rPr>
+          <w:noProof/>
+        </w:rPr>
+        <w:fldChar w:fldCharType="end"/>
+      </w:r>
+      <w:bookmarkEnd w:id="73"/>
       <w:r>
         <w:t>: Basis structuur en terminologie van GA's</w:t>
       </w:r>
-      <w:bookmarkEnd w:id="73"/>
+      <w:bookmarkEnd w:id="74"/>
     </w:p>
     <w:p>
       <w:pPr>
@@ -14590,13 +15030,13 @@
           <w:noProof/>
         </w:rPr>
       </w:pPr>
-      <w:bookmarkStart w:id="74" w:name="_Ref515531939"/>
-      <w:bookmarkStart w:id="75" w:name="_Toc516067706"/>
+      <w:bookmarkStart w:id="75" w:name="_Ref515531939"/>
+      <w:bookmarkStart w:id="76" w:name="_Toc516149642"/>
       <w:r>
         <w:t>Neuro Evolution of Augmenting Topologies</w:t>
       </w:r>
-      <w:bookmarkEnd w:id="74"/>
       <w:bookmarkEnd w:id="75"/>
+      <w:bookmarkEnd w:id="76"/>
     </w:p>
     <w:p>
       <w:r>
@@ -14722,24 +15162,37 @@
       <w:pPr>
         <w:pStyle w:val="Bijschrift"/>
       </w:pPr>
-      <w:bookmarkStart w:id="76" w:name="_Ref515530521"/>
-      <w:bookmarkStart w:id="77" w:name="_Toc516067731"/>
+      <w:bookmarkStart w:id="77" w:name="_Ref515530521"/>
+      <w:bookmarkStart w:id="78" w:name="_Toc516149668"/>
       <w:r>
         <w:t xml:space="preserve">Figuur </w:t>
       </w:r>
-      <w:fldSimple w:instr=" SEQ Figuur \* ARABIC ">
-        <w:r>
-          <w:rPr>
-            <w:noProof/>
-          </w:rPr>
-          <w:t>14</w:t>
-        </w:r>
-      </w:fldSimple>
-      <w:bookmarkEnd w:id="76"/>
+      <w:r>
+        <w:fldChar w:fldCharType="begin"/>
+      </w:r>
+      <w:r>
+        <w:instrText xml:space="preserve"> SEQ Figuur \* ARABIC </w:instrText>
+      </w:r>
+      <w:r>
+        <w:fldChar w:fldCharType="separate"/>
+      </w:r>
+      <w:r>
+        <w:rPr>
+          <w:noProof/>
+        </w:rPr>
+        <w:t>14</w:t>
+      </w:r>
+      <w:r>
+        <w:rPr>
+          <w:noProof/>
+        </w:rPr>
+        <w:fldChar w:fldCharType="end"/>
+      </w:r>
+      <w:bookmarkEnd w:id="77"/>
       <w:r>
         <w:t>: Aanvullende mutatiemogelijkheden van het NEAT algoritme</w:t>
       </w:r>
-      <w:bookmarkEnd w:id="77"/>
+      <w:bookmarkEnd w:id="78"/>
     </w:p>
     <w:p>
       <w:pPr>
@@ -14779,12 +15232,12 @@
       <w:pPr>
         <w:pStyle w:val="Kop1"/>
       </w:pPr>
-      <w:bookmarkStart w:id="78" w:name="_Toc516067707"/>
+      <w:bookmarkStart w:id="79" w:name="_Toc516149643"/>
       <w:r>
         <w:lastRenderedPageBreak/>
         <w:t>Onderzoek</w:t>
       </w:r>
-      <w:bookmarkEnd w:id="78"/>
+      <w:bookmarkEnd w:id="79"/>
     </w:p>
     <w:p>
       <w:r>
@@ -14808,11 +15261,11 @@
       <w:pPr>
         <w:pStyle w:val="Kop2"/>
       </w:pPr>
-      <w:bookmarkStart w:id="79" w:name="_Toc516067708"/>
+      <w:bookmarkStart w:id="80" w:name="_Toc516149644"/>
       <w:r>
         <w:t>Data onderzoek</w:t>
       </w:r>
-      <w:bookmarkEnd w:id="79"/>
+      <w:bookmarkEnd w:id="80"/>
     </w:p>
     <w:p>
       <w:r>
@@ -14860,11 +15313,11 @@
       <w:pPr>
         <w:pStyle w:val="Kop3"/>
       </w:pPr>
-      <w:bookmarkStart w:id="80" w:name="_Toc516067709"/>
+      <w:bookmarkStart w:id="81" w:name="_Toc516149645"/>
       <w:r>
         <w:t>Wat is een realistische simulatie?</w:t>
       </w:r>
-      <w:bookmarkEnd w:id="80"/>
+      <w:bookmarkEnd w:id="81"/>
     </w:p>
     <w:p>
       <w:r>
@@ -14883,7 +15336,13 @@
         <w:t xml:space="preserve">voor dit onderzoek </w:t>
       </w:r>
       <w:r>
-        <w:t>de simulatie zo veel mogelijk rekening moet houden met de informatie die is vergaart over de rollenfabriek van TN (zie hoofdstuk</w:t>
+        <w:t xml:space="preserve">de simulatie zo veel mogelijk rekening moet houden met de informatie die is </w:t>
+      </w:r>
+      <w:r>
+        <w:t>vergaard</w:t>
+      </w:r>
+      <w:r>
+        <w:t xml:space="preserve"> over de rollenfabriek van TN (zie hoofdstuk</w:t>
       </w:r>
       <w:r>
         <w:t xml:space="preserve"> </w:t>
@@ -14915,11 +15374,11 @@
       <w:pPr>
         <w:pStyle w:val="Kop3"/>
       </w:pPr>
-      <w:bookmarkStart w:id="81" w:name="_Toc516067710"/>
+      <w:bookmarkStart w:id="82" w:name="_Toc516149646"/>
       <w:r>
         <w:t>Basis gegevens</w:t>
       </w:r>
-      <w:bookmarkEnd w:id="81"/>
+      <w:bookmarkEnd w:id="82"/>
     </w:p>
     <w:p>
       <w:r>
@@ -15025,7 +15484,13 @@
         <w:t xml:space="preserve">Als een productielijn meerdere verschillende producten kan produceren kan het voor komen dat deze productielijn moet worden omgesteld voordat er een ander product geproduceerd kan worden. In </w:t>
       </w:r>
       <w:r>
-        <w:t>dat geval is er data nodig over deze omstelling zoals wanneer deze omstelling heeft plaats gevonden en hoe lang de omstelling heeft geduurd. Hetzelfde geldt ook voor eventuele stilstanden van een productielijn.</w:t>
+        <w:t xml:space="preserve">dat geval </w:t>
+      </w:r>
+      <w:r>
+        <w:t>zijn</w:t>
+      </w:r>
+      <w:r>
+        <w:t xml:space="preserve"> er data nodig over deze omstelling zoals wanneer deze omstelling heeft plaats gevonden en hoe lang de omstelling heeft geduurd. Hetzelfde geldt ook voor eventuele stilstanden van een productielijn.</w:t>
       </w:r>
     </w:p>
     <w:p>
@@ -15038,14 +15503,14 @@
       <w:pPr>
         <w:pStyle w:val="Kop3"/>
       </w:pPr>
-      <w:bookmarkStart w:id="82" w:name="_Toc516067711"/>
+      <w:bookmarkStart w:id="83" w:name="_Toc516149647"/>
       <w:r>
         <w:t>Data uit E</w:t>
       </w:r>
       <w:r>
         <w:t>KB Manufacturing Intelligence</w:t>
       </w:r>
-      <w:bookmarkEnd w:id="82"/>
+      <w:bookmarkEnd w:id="83"/>
     </w:p>
     <w:p>
       <w:pPr>
@@ -15260,24 +15725,37 @@
       <w:pPr>
         <w:pStyle w:val="Bijschrift"/>
       </w:pPr>
-      <w:bookmarkStart w:id="83" w:name="_Ref514938618"/>
-      <w:bookmarkStart w:id="84" w:name="_Toc516067732"/>
+      <w:bookmarkStart w:id="84" w:name="_Ref514938618"/>
+      <w:bookmarkStart w:id="85" w:name="_Toc516149669"/>
       <w:r>
         <w:t xml:space="preserve">Figuur </w:t>
       </w:r>
-      <w:fldSimple w:instr=" SEQ Figuur \* ARABIC ">
-        <w:r>
-          <w:rPr>
-            <w:noProof/>
-          </w:rPr>
-          <w:t>15</w:t>
-        </w:r>
-      </w:fldSimple>
-      <w:bookmarkEnd w:id="83"/>
+      <w:r>
+        <w:fldChar w:fldCharType="begin"/>
+      </w:r>
+      <w:r>
+        <w:instrText xml:space="preserve"> SEQ Figuur \* ARABIC </w:instrText>
+      </w:r>
+      <w:r>
+        <w:fldChar w:fldCharType="separate"/>
+      </w:r>
+      <w:r>
+        <w:rPr>
+          <w:noProof/>
+        </w:rPr>
+        <w:t>15</w:t>
+      </w:r>
+      <w:r>
+        <w:rPr>
+          <w:noProof/>
+        </w:rPr>
+        <w:fldChar w:fldCharType="end"/>
+      </w:r>
+      <w:bookmarkEnd w:id="84"/>
       <w:r>
         <w:t>: EMI database diagram</w:t>
       </w:r>
-      <w:bookmarkEnd w:id="84"/>
+      <w:bookmarkEnd w:id="85"/>
     </w:p>
     <w:p>
       <w:pPr>
@@ -15302,11 +15780,46 @@
       <w:pPr>
         <w:pStyle w:val="Kop3"/>
       </w:pPr>
-      <w:bookmarkStart w:id="85" w:name="_Toc516067712"/>
-      <w:r>
+      <w:bookmarkStart w:id="86" w:name="_Toc516149648"/>
+      <w:r>
+        <w:t>Uitzonderingen</w:t>
+      </w:r>
+      <w:bookmarkEnd w:id="86"/>
+    </w:p>
+    <w:p>
+      <w:r>
+        <w:t>Uit een gesprek met de LEAN manager en tevens contactpersoon van TN is gebleken dat niet alle producten door de harderij van de rollenfabriek gaan, maar dat sommigen bij een extern bedrijf worden gehard (G. Bargeman, persoonlijke communicatie, 17 mei 2018). Bij producten waarvan de naam begint met “RT” en later in de naam “HA” of “HN” bevat duurt dit extern harden gemiddeld 4,5 week. Alle andere producten die extern worden gehard doen er een week over.</w:t>
+      </w:r>
+    </w:p>
+    <w:p>
+      <w:r>
+        <w:t xml:space="preserve">In het geval dat producten extern worden gehard zijn er in de EMI- en </w:t>
+      </w:r>
+      <w:proofErr w:type="spellStart"/>
+      <w:r>
+        <w:t>VisualFlow</w:t>
+      </w:r>
+      <w:proofErr w:type="spellEnd"/>
+      <w:r>
+        <w:t xml:space="preserve"> database geen data beschikbaar over het harden van deze producten, dus zal er in de simulaties uit moeten worden gegaan van deze gemiddelde tijden.</w:t>
+      </w:r>
+    </w:p>
+    <w:p>
+      <w:r>
+        <w:t>Ook zijn er producten die niet door de slijperij van de rollenfabriek hoeven, maar direct na het harden verkocht kunnen worden. De namen van deze producten beginnen allemaal met “RQ”.</w:t>
+      </w:r>
+    </w:p>
+    <w:p/>
+    <w:p>
+      <w:pPr>
+        <w:pStyle w:val="Kop3"/>
+      </w:pPr>
+      <w:bookmarkStart w:id="87" w:name="_Toc516149649"/>
+      <w:r>
+        <w:lastRenderedPageBreak/>
         <w:t>Externe data</w:t>
       </w:r>
-      <w:bookmarkEnd w:id="85"/>
+      <w:bookmarkEnd w:id="87"/>
     </w:p>
     <w:p>
       <w:r>
@@ -15316,43 +15829,59 @@
         <w:t>in de EMI database bijgehouden.</w:t>
       </w:r>
       <w:r>
-        <w:t xml:space="preserve"> Om de buffervoorraden aan het begin van de simulatieperiode te kunnen simuleren is er dus externe data nodig. </w:t>
+        <w:t xml:space="preserve"> Om de buffervoorraden aan het begin van de simulatieperiode te kunnen simuleren is er dus externe data </w:t>
+      </w:r>
+      <w:r>
+        <w:t xml:space="preserve">nodig. </w:t>
+      </w:r>
+      <w:r>
+        <w:t>In het geval van TN is deze data beschikbaar in een softwarepakket genaamd ‘</w:t>
+      </w:r>
+      <w:proofErr w:type="spellStart"/>
+      <w:r>
+        <w:t>VisualFlow</w:t>
+      </w:r>
+      <w:proofErr w:type="spellEnd"/>
+      <w:r>
+        <w:t>’</w:t>
+      </w:r>
+      <w:r>
+        <w:t xml:space="preserve"> (G. Bargeman, persoonlijke communicatie, 19 februari 2018)</w:t>
+      </w:r>
+      <w:r>
+        <w:t xml:space="preserve">. Deze software houdt </w:t>
+      </w:r>
+      <w:r>
+        <w:t>onder andere de l</w:t>
+      </w:r>
+      <w:r>
+        <w:t xml:space="preserve">ocaties van alle containers bij. Een container heeft een ordernummer welke correspondeert met een </w:t>
+      </w:r>
+      <w:r>
+        <w:t xml:space="preserve">order van een bepaald </w:t>
+      </w:r>
+      <w:r>
+        <w:t>pr</w:t>
+      </w:r>
+      <w:r>
+        <w:t>oduct die overeenkomt met een van de</w:t>
+      </w:r>
+      <w:r>
+        <w:t xml:space="preserve"> productnamen in de EMI database.</w:t>
       </w:r>
       <w:r>
         <w:t xml:space="preserve"> </w:t>
       </w:r>
       <w:r>
-        <w:t>In het geval van TN is deze data beschikbaar in een softwarepakket genaamd ‘VisualFlow’</w:t>
-      </w:r>
-      <w:r>
-        <w:t xml:space="preserve"> (G. Bargeman, persoonlijke communicatie, 19 februari 2018)</w:t>
-      </w:r>
-      <w:r>
-        <w:t xml:space="preserve">. Deze software houdt </w:t>
-      </w:r>
-      <w:r>
-        <w:t>onder andere de l</w:t>
-      </w:r>
-      <w:r>
-        <w:t xml:space="preserve">ocaties van alle containers bij. Een container heeft een ordernummer welke correspondeert met een </w:t>
-      </w:r>
-      <w:r>
-        <w:t xml:space="preserve">order van een bepaald </w:t>
-      </w:r>
-      <w:r>
-        <w:t>pr</w:t>
-      </w:r>
-      <w:r>
-        <w:t>oduct die overeenkomt met een van de</w:t>
-      </w:r>
-      <w:r>
-        <w:t xml:space="preserve"> productnamen in de EMI database.</w:t>
-      </w:r>
-      <w:r>
-        <w:t xml:space="preserve"> </w:t>
-      </w:r>
-      <w:r>
-        <w:t>Hierdoor kan voor elke productielijn aan het begin van de simulatie periode de buffervoorraden opgehaald en berekend worden uit VisualFlow.</w:t>
+        <w:t xml:space="preserve">Hierdoor kan voor elke productielijn aan het begin van de simulatie periode de buffervoorraden opgehaald en berekend worden uit </w:t>
+      </w:r>
+      <w:proofErr w:type="spellStart"/>
+      <w:r>
+        <w:t>VisualFlow</w:t>
+      </w:r>
+      <w:proofErr w:type="spellEnd"/>
+      <w:r>
+        <w:t>.</w:t>
       </w:r>
     </w:p>
     <w:p/>
@@ -15376,30 +15905,191 @@
         <w:fldChar w:fldCharType="end"/>
       </w:r>
       <w:r>
-        <w:t xml:space="preserve"> zijn de trommels niet van groot belang voor de simulatie. Wel kan de gemiddelde productiesnelheid van de trommels uit de data van VisualFlow berekend worden.</w:t>
+        <w:t xml:space="preserve"> zijn de trommels niet van groot belang voor de simulatie. Wel kan de gemiddelde productiesnelheid van de trommels uit de data van </w:t>
+      </w:r>
+      <w:proofErr w:type="spellStart"/>
+      <w:r>
+        <w:t>VisualFlow</w:t>
+      </w:r>
+      <w:proofErr w:type="spellEnd"/>
+      <w:r>
+        <w:t xml:space="preserve"> berekend worden.</w:t>
       </w:r>
     </w:p>
     <w:p>
       <w:pPr>
         <w:pStyle w:val="Kop3"/>
       </w:pPr>
-      <w:bookmarkStart w:id="86" w:name="_Toc516067713"/>
-      <w:r>
-        <w:lastRenderedPageBreak/>
+      <w:bookmarkStart w:id="88" w:name="_Toc516149650"/>
+      <w:r>
         <w:t>Conclusie</w:t>
       </w:r>
-      <w:bookmarkEnd w:id="86"/>
-    </w:p>
-    <w:p>
-      <w:r>
-        <w:rPr>
-          <w:b/>
-          <w:color w:val="FF0000"/>
-        </w:rPr>
-        <w:t>TODO</w:t>
-      </w:r>
-      <w:bookmarkStart w:id="87" w:name="_GoBack"/>
-      <w:bookmarkEnd w:id="87"/>
+      <w:bookmarkEnd w:id="88"/>
+    </w:p>
+    <w:p>
+      <w:r>
+        <w:t>Deze paragraaf geeft een antwoord op de eerste deelvraag van dit onderzoek:</w:t>
+      </w:r>
+    </w:p>
+    <w:p/>
+    <w:p>
+      <w:pPr>
+        <w:jc w:val="center"/>
+        <w:rPr>
+          <w:i/>
+        </w:rPr>
+      </w:pPr>
+      <w:r>
+        <w:rPr>
+          <w:i/>
+        </w:rPr>
+        <w:t>Welke data uit EMI en externe data zijn er nodig om realistische simulaties uit te kunnen voeren?</w:t>
+      </w:r>
+    </w:p>
+    <w:p/>
+    <w:p/>
+    <w:p>
+      <w:r>
+        <w:t xml:space="preserve">De EMI database bevat grotendeels de data die nodig zijn </w:t>
+      </w:r>
+      <w:r>
+        <w:t>voor de simulaties.</w:t>
+      </w:r>
+      <w:r>
+        <w:t xml:space="preserve"> De relevante tabellen uit deze database zijn weergegeven in </w:t>
+      </w:r>
+      <w:r>
+        <w:fldChar w:fldCharType="begin"/>
+      </w:r>
+      <w:r>
+        <w:instrText xml:space="preserve"> REF _Ref516135199 \h </w:instrText>
+      </w:r>
+      <w:r>
+        <w:fldChar w:fldCharType="separate"/>
+      </w:r>
+      <w:r>
+        <w:t xml:space="preserve">Figuur </w:t>
+      </w:r>
+      <w:r>
+        <w:rPr>
+          <w:noProof/>
+        </w:rPr>
+        <w:t>16</w:t>
+      </w:r>
+      <w:r>
+        <w:fldChar w:fldCharType="end"/>
+      </w:r>
+      <w:r>
+        <w:t xml:space="preserve"> met daarbij welke tabellen welke basis gegevens bevatten.</w:t>
+      </w:r>
+    </w:p>
+    <w:p/>
+    <w:p>
+      <w:pPr>
+        <w:keepNext/>
+      </w:pPr>
+      <w:r>
+        <w:rPr>
+          <w:noProof/>
+        </w:rPr>
+        <w:drawing>
+          <wp:inline distT="0" distB="0" distL="0" distR="0" wp14:anchorId="24B45371" wp14:editId="34F1CFF9">
+            <wp:extent cx="4032000" cy="4405007"/>
+            <wp:effectExtent l="0" t="0" r="6985" b="0"/>
+            <wp:docPr id="18" name="Afbeelding 18"/>
+            <wp:cNvGraphicFramePr>
+              <a:graphicFrameLocks xmlns:a="http://schemas.openxmlformats.org/drawingml/2006/main" noChangeAspect="1"/>
+            </wp:cNvGraphicFramePr>
+            <a:graphic xmlns:a="http://schemas.openxmlformats.org/drawingml/2006/main">
+              <a:graphicData uri="http://schemas.openxmlformats.org/drawingml/2006/picture">
+                <pic:pic xmlns:pic="http://schemas.openxmlformats.org/drawingml/2006/picture">
+                  <pic:nvPicPr>
+                    <pic:cNvPr id="0" name="deelvraag_1 conlusie_database_diagram.png"/>
+                    <pic:cNvPicPr/>
+                  </pic:nvPicPr>
+                  <pic:blipFill>
+                    <a:blip r:embed="rId28">
+                      <a:extLst>
+                        <a:ext uri="{28A0092B-C50C-407E-A947-70E740481C1C}">
+                          <a14:useLocalDpi xmlns:a14="http://schemas.microsoft.com/office/drawing/2010/main" val="0"/>
+                        </a:ext>
+                      </a:extLst>
+                    </a:blip>
+                    <a:stretch>
+                      <a:fillRect/>
+                    </a:stretch>
+                  </pic:blipFill>
+                  <pic:spPr>
+                    <a:xfrm>
+                      <a:off x="0" y="0"/>
+                      <a:ext cx="4032000" cy="4405007"/>
+                    </a:xfrm>
+                    <a:prstGeom prst="rect">
+                      <a:avLst/>
+                    </a:prstGeom>
+                  </pic:spPr>
+                </pic:pic>
+              </a:graphicData>
+            </a:graphic>
+          </wp:inline>
+        </w:drawing>
+      </w:r>
+    </w:p>
+    <w:p>
+      <w:pPr>
+        <w:pStyle w:val="Bijschrift"/>
+      </w:pPr>
+      <w:bookmarkStart w:id="89" w:name="_Ref516135199"/>
+      <w:bookmarkStart w:id="90" w:name="_Toc516149670"/>
+      <w:r>
+        <w:t xml:space="preserve">Figuur </w:t>
+      </w:r>
+      <w:r>
+        <w:fldChar w:fldCharType="begin"/>
+      </w:r>
+      <w:r>
+        <w:instrText xml:space="preserve"> SEQ Figuur \* ARABIC </w:instrText>
+      </w:r>
+      <w:r>
+        <w:fldChar w:fldCharType="separate"/>
+      </w:r>
+      <w:r>
+        <w:rPr>
+          <w:noProof/>
+        </w:rPr>
+        <w:t>16</w:t>
+      </w:r>
+      <w:r>
+        <w:rPr>
+          <w:noProof/>
+        </w:rPr>
+        <w:fldChar w:fldCharType="end"/>
+      </w:r>
+      <w:bookmarkEnd w:id="89"/>
+      <w:r>
+        <w:t>: Data uit de EMI database en externe</w:t>
+      </w:r>
+      <w:r>
+        <w:rPr>
+          <w:noProof/>
+        </w:rPr>
+        <w:t xml:space="preserve"> bronnen</w:t>
+      </w:r>
+      <w:bookmarkEnd w:id="90"/>
+    </w:p>
+    <w:p/>
+    <w:p>
+      <w:r>
+        <w:t xml:space="preserve">De overige basis gegevens zijn terug te vinden in de database van </w:t>
+      </w:r>
+      <w:proofErr w:type="spellStart"/>
+      <w:r>
+        <w:t>VisualFlow</w:t>
+      </w:r>
+      <w:proofErr w:type="spellEnd"/>
+      <w:r>
+        <w:t xml:space="preserve"> die in beheer is van TN.</w:t>
+      </w:r>
       <w:r>
         <w:br w:type="page"/>
       </w:r>
@@ -15408,19 +16098,22 @@
       <w:pPr>
         <w:pStyle w:val="Kop2"/>
       </w:pPr>
-      <w:bookmarkStart w:id="88" w:name="_Toc516067714"/>
+      <w:bookmarkStart w:id="91" w:name="_Toc516149651"/>
       <w:r>
         <w:lastRenderedPageBreak/>
         <w:t>Simulatie onderzoek</w:t>
       </w:r>
-      <w:bookmarkEnd w:id="88"/>
+      <w:bookmarkEnd w:id="91"/>
     </w:p>
     <w:p>
       <w:r>
         <w:t xml:space="preserve">Nu de data </w:t>
       </w:r>
       <w:r>
-        <w:t>bekend is kan er worden nagedacht over het simuleren zelf. De resultaten van de ML algoritmes zijn afhankelijk van de kwaliteit van de simulatie. De tweede deelvraag is:</w:t>
+        <w:t>bekend zijn</w:t>
+      </w:r>
+      <w:r>
+        <w:t xml:space="preserve"> kan er worden nagedacht over het simuleren zelf. De resultaten van de ML algoritmes zijn afhankelijk van de kwaliteit van de simulatie. De tweede deelvraag is:</w:t>
       </w:r>
     </w:p>
     <w:p/>
@@ -15435,7 +16128,13 @@
         <w:rPr>
           <w:i/>
         </w:rPr>
-        <w:t>Hoe kunnen de simulaties gebaseerd worden op de werkelijkheid met de beschikbare data?</w:t>
+        <w:t>Hoe kunnen de simulaties gebaseerd worden op de werkeli</w:t>
+      </w:r>
+      <w:r>
+        <w:rPr>
+          <w:i/>
+        </w:rPr>
+        <w:t>jkheid met de beschikbare data?</w:t>
       </w:r>
     </w:p>
     <w:p/>
@@ -15443,55 +16142,30 @@
       <w:pPr>
         <w:pStyle w:val="Kop3"/>
       </w:pPr>
-      <w:bookmarkStart w:id="89" w:name="_Toc516067715"/>
-      <w:r>
-        <w:t>Rollenfabriek van Tsubaki Nak</w:t>
-      </w:r>
-      <w:r>
-        <w:t>a</w:t>
-      </w:r>
-      <w:r>
-        <w:t>shima</w:t>
-      </w:r>
-      <w:bookmarkEnd w:id="89"/>
-    </w:p>
-    <w:p>
-      <w:r>
-        <w:t xml:space="preserve">Uit een gesprek met de LEAN manager en tevens contactpersoon van TN is gebleken dat </w:t>
-      </w:r>
-      <w:r>
-        <w:t xml:space="preserve">niet alle producten door de harderij van de rollenfabriek gaan, maar dat sommigen bij een extern bedrijf worden gehard (G. Bargeman, persoonlijke communicatie, 17 mei 2018). Bij producten waarvan de naam begint met “RT” en later in de naam “HA” of “HN” bevat duurt dit extern harden </w:t>
-      </w:r>
-      <w:r>
-        <w:t>gemiddeld 4,5 week. Alle andere producten die extern worden gehard doen er een week over.</w:t>
-      </w:r>
-    </w:p>
-    <w:p>
-      <w:r>
-        <w:t>In het geval dat producten extern worden gehard is er in de EMI database geen data beschikbaar over het harden van deze producten, dus zal er in de simulaties uit moeten worden gegaan van deze gemiddelde tijden.</w:t>
-      </w:r>
-    </w:p>
-    <w:p>
-      <w:r>
-        <w:t>Ook zijn er producten die niet door de slijperij van de rollenfabriek hoeven, maar direct na het harden verkocht kunnen worden. De namen van deze producten beginnen allemaal met “RQ”.</w:t>
+      <w:bookmarkStart w:id="92" w:name="_Toc516149652"/>
+      <w:r>
+        <w:t>Simulatie software</w:t>
+      </w:r>
+      <w:r>
+        <w:t xml:space="preserve"> keuze</w:t>
+      </w:r>
+      <w:bookmarkEnd w:id="92"/>
+    </w:p>
+    <w:p>
+      <w:r>
+        <w:t xml:space="preserve">Gezien er beperkte tijd is voor de implementatie fase is er besloten om de simulaties uit te voeren met bestaande software. </w:t>
+      </w:r>
+      <w:r>
+        <w:t xml:space="preserve">Om een goede keuze te kunnen maken voor een software pakket dat geïmplementeerd kan worden in EMI zijn er een aantal functionele eisen vastgesteld. De software moet de </w:t>
+      </w:r>
+      <w:r>
+        <w:t xml:space="preserve">in ieder geval de basis gegevens uit de vorige deelvraag kunnen verwerken en de </w:t>
+      </w:r>
+      <w:r>
+        <w:t>volgende onderdelen kunnen simuleren:</w:t>
       </w:r>
     </w:p>
     <w:p/>
-    <w:p>
-      <w:pPr>
-        <w:pStyle w:val="Kop3"/>
-      </w:pPr>
-      <w:bookmarkStart w:id="90" w:name="_Toc516067716"/>
-      <w:r>
-        <w:t>Simulatie software</w:t>
-      </w:r>
-      <w:bookmarkEnd w:id="90"/>
-    </w:p>
-    <w:p>
-      <w:r>
-        <w:t>Om een goede keuze te kunnen maken voor een software pakket dat geïmplementeerd kan worden in EMI zijn er een aantal functionele eisen vastgesteld. De software moet de volgende onderdelen kunnen simuleren:</w:t>
-      </w:r>
-    </w:p>
     <w:p>
       <w:pPr>
         <w:pStyle w:val="Lijstalinea"/>
@@ -15562,28 +16236,63 @@
       <w:r>
         <w:t>Verder moet het mogelijk zijn om externe data in te laden en moet de software open source zijn en beschikbaar zijn voor commercieel gebruik.</w:t>
       </w:r>
+      <w:r>
+        <w:t xml:space="preserve"> Het inladen van externe data is nodig om de data uit de EMI-en </w:t>
+      </w:r>
+      <w:proofErr w:type="spellStart"/>
+      <w:r>
+        <w:t>VisualFlow</w:t>
+      </w:r>
+      <w:proofErr w:type="spellEnd"/>
+      <w:r>
+        <w:t xml:space="preserve"> database te kunnen gebruiken.</w:t>
+      </w:r>
     </w:p>
     <w:p/>
     <w:p>
+      <w:r>
+        <w:t xml:space="preserve">In overleg </w:t>
+      </w:r>
+      <w:r>
+        <w:t>met de bedrijfsbegeleider is vastgelegd dat de simulatie software gratis commercieel te gebruiken moet zijn om in EMI te kunnen implementeren. Daarnaast moet de software open source zijn om toekomstig onderhoud makkelijk te maken voor EKB (A. Roelofsen, persoonlijke communicatie, 13 april 2018).</w:t>
+      </w:r>
+    </w:p>
+    <w:p/>
+    <w:p>
       <w:pPr>
         <w:pStyle w:val="Bijschrift"/>
       </w:pPr>
-      <w:bookmarkStart w:id="91" w:name="_Toc516067736"/>
+      <w:bookmarkStart w:id="93" w:name="_Ref516146730"/>
+      <w:bookmarkStart w:id="94" w:name="_Toc516149674"/>
       <w:r>
         <w:t xml:space="preserve">Tabel </w:t>
       </w:r>
-      <w:fldSimple w:instr=" SEQ Tabel \* ARABIC ">
-        <w:r>
-          <w:rPr>
-            <w:noProof/>
-          </w:rPr>
-          <w:t>4</w:t>
-        </w:r>
-      </w:fldSimple>
+      <w:r>
+        <w:fldChar w:fldCharType="begin"/>
+      </w:r>
+      <w:r>
+        <w:instrText xml:space="preserve"> SEQ Tabel \* ARABIC </w:instrText>
+      </w:r>
+      <w:r>
+        <w:fldChar w:fldCharType="separate"/>
+      </w:r>
+      <w:r>
+        <w:rPr>
+          <w:noProof/>
+        </w:rPr>
+        <w:t>4</w:t>
+      </w:r>
+      <w:r>
+        <w:rPr>
+          <w:noProof/>
+        </w:rPr>
+        <w:fldChar w:fldCharType="end"/>
+      </w:r>
+      <w:bookmarkEnd w:id="93"/>
       <w:r>
         <w:t>: Simulatie software requirements</w:t>
       </w:r>
-      <w:bookmarkEnd w:id="91"/>
+      <w:bookmarkEnd w:id="94"/>
     </w:p>
     <w:tbl>
       <w:tblPr>
@@ -15678,6 +16387,7 @@
                 <w:szCs w:val="24"/>
               </w:rPr>
             </w:pPr>
+            <w:proofErr w:type="spellStart"/>
             <w:r>
               <w:rPr>
                 <w:b/>
@@ -15688,6 +16398,7 @@
               </w:rPr>
               <w:t>AnyLogic</w:t>
             </w:r>
+            <w:proofErr w:type="spellEnd"/>
           </w:p>
         </w:tc>
         <w:tc>
@@ -15760,6 +16471,7 @@
                 <w:szCs w:val="24"/>
               </w:rPr>
             </w:pPr>
+            <w:proofErr w:type="spellStart"/>
             <w:r>
               <w:rPr>
                 <w:b/>
@@ -15770,6 +16482,7 @@
               </w:rPr>
               <w:t>FlexSim</w:t>
             </w:r>
+            <w:proofErr w:type="spellEnd"/>
           </w:p>
         </w:tc>
         <w:tc>
@@ -16943,11 +17656,11 @@
               <w:rPr>
                 <w:rFonts w:ascii="Segoe UI Symbol" w:hAnsi="Segoe UI Symbol" w:cs="Times New Roman"/>
                 <w:b/>
-                <w:color w:val="FF0000"/>
+                <w:color w:val="00B050"/>
                 <w:sz w:val="24"/>
                 <w:szCs w:val="16"/>
               </w:rPr>
-              <w:t>✖</w:t>
+              <w:t>✔</w:t>
             </w:r>
           </w:p>
         </w:tc>
@@ -17055,11 +17768,11 @@
               <w:rPr>
                 <w:rFonts w:ascii="Segoe UI Symbol" w:hAnsi="Segoe UI Symbol" w:cs="Times New Roman"/>
                 <w:b/>
-                <w:color w:val="FF0000"/>
+                <w:color w:val="00B050"/>
                 <w:sz w:val="24"/>
                 <w:szCs w:val="16"/>
               </w:rPr>
-              <w:t>✖</w:t>
+              <w:t>✔</w:t>
             </w:r>
           </w:p>
         </w:tc>
@@ -17662,6 +18375,64 @@
     <w:p/>
     <w:p>
       <w:r>
+        <w:t xml:space="preserve">Na het vaststellen van deze eisen zijn er </w:t>
+      </w:r>
+      <w:r>
+        <w:t>verschillende softwarepakketten vergeleken en gescoord (</w:t>
+      </w:r>
+      <w:r>
+        <w:fldChar w:fldCharType="begin"/>
+      </w:r>
+      <w:r>
+        <w:instrText xml:space="preserve"> REF _Ref516146730 \h </w:instrText>
+      </w:r>
+      <w:r>
+        <w:fldChar w:fldCharType="separate"/>
+      </w:r>
+      <w:r>
+        <w:t xml:space="preserve">Tabel </w:t>
+      </w:r>
+      <w:r>
+        <w:rPr>
+          <w:noProof/>
+        </w:rPr>
+        <w:t>4</w:t>
+      </w:r>
+      <w:r>
+        <w:fldChar w:fldCharType="end"/>
+      </w:r>
+      <w:r>
+        <w:t xml:space="preserve">). </w:t>
+      </w:r>
+      <w:r>
+        <w:t xml:space="preserve">Opvallend is dat er maar een enkel softwarepakket zowel open source als voor commercieel gebruik beschikbaar is. Ook na verder onderzoek van andere softwarepakketten via onder andere </w:t>
+      </w:r>
+      <w:r>
+        <w:t>capterra.com zijn er geen open source softwarepakketten gevonden die hieraan voldoen. De meeste softwarepakketten hebben echter wel een demo- of academische versie die gratis te gebruiken is</w:t>
+      </w:r>
+      <w:r>
+        <w:t>, maar zijn niet beschikbaar voor commercieel gebruik.</w:t>
+      </w:r>
+    </w:p>
+    <w:p/>
+    <w:p>
+      <w:r>
+        <w:t>Softwarepakket ‘JaamSim’ voldoet echter aan alle requirements en na overleg met de bedrijfsbegeleider en de product owner is besloten om dit softwarepakket te gebruiken, ondanks dat er geen mogelijkheid geweest is om JaamSim te vergelijken met andere open source software.</w:t>
+      </w:r>
+    </w:p>
+    <w:p/>
+    <w:p>
+      <w:pPr>
+        <w:pStyle w:val="Kop3"/>
+      </w:pPr>
+      <w:bookmarkStart w:id="95" w:name="_Toc516149653"/>
+      <w:r>
+        <w:t>JaamSim</w:t>
+      </w:r>
+      <w:bookmarkEnd w:id="95"/>
+    </w:p>
+    <w:p>
+      <w:r>
         <w:br w:type="page"/>
       </w:r>
     </w:p>
@@ -17673,12 +18444,12 @@
           <w:numId w:val="0"/>
         </w:numPr>
       </w:pPr>
-      <w:bookmarkStart w:id="92" w:name="_Toc516067717"/>
+      <w:bookmarkStart w:id="96" w:name="_Toc516149654"/>
       <w:r>
         <w:lastRenderedPageBreak/>
         <w:t>Literatuur</w:t>
       </w:r>
-      <w:bookmarkEnd w:id="92"/>
+      <w:bookmarkEnd w:id="96"/>
     </w:p>
     <w:p>
       <w:pPr>
@@ -17704,7 +18475,21 @@
         <w:rPr>
           <w:noProof/>
         </w:rPr>
-        <w:t>EKB. (2017, februari 21). EKB Groep (Totaal). Houten, Utrecht, Nederland.</w:t>
+        <w:t xml:space="preserve">AnyLogic. (2017, oktober). </w:t>
+      </w:r>
+      <w:r>
+        <w:rPr>
+          <w:i/>
+          <w:iCs/>
+          <w:noProof/>
+        </w:rPr>
+        <w:t>Simulation Software for Every Business Challenge</w:t>
+      </w:r>
+      <w:r>
+        <w:rPr>
+          <w:noProof/>
+        </w:rPr>
+        <w:t>. Opgehaald van AnyLogic.com: https://www.anylogic.com/features/</w:t>
       </w:r>
     </w:p>
     <w:p>
@@ -17719,7 +18504,21 @@
         <w:rPr>
           <w:noProof/>
         </w:rPr>
-        <w:t>EKB. (2018, februari 1). EMI Database diagram. Houten, Utrecht, Nederland.</w:t>
+        <w:t xml:space="preserve">Arena. (2018). </w:t>
+      </w:r>
+      <w:r>
+        <w:rPr>
+          <w:i/>
+          <w:iCs/>
+          <w:noProof/>
+        </w:rPr>
+        <w:t>Arena Simulation Software</w:t>
+      </w:r>
+      <w:r>
+        <w:rPr>
+          <w:noProof/>
+        </w:rPr>
+        <w:t>. Opgehaald van ArenaSimulation.com: https://www.arenasimulation.com/</w:t>
       </w:r>
     </w:p>
     <w:p>
@@ -17734,7 +18533,7 @@
         <w:rPr>
           <w:noProof/>
         </w:rPr>
-        <w:t xml:space="preserve">Goldratt, E. M. (1986). </w:t>
+        <w:t xml:space="preserve">Capterra. (sd). </w:t>
       </w:r>
       <w:r>
         <w:rPr>
@@ -17742,13 +18541,13 @@
           <w:iCs/>
           <w:noProof/>
         </w:rPr>
-        <w:t>The Goal.</w:t>
-      </w:r>
-      <w:r>
-        <w:rPr>
-          <w:noProof/>
-        </w:rPr>
-        <w:t xml:space="preserve"> New Haven: Avraham Y. Goldratt Institute.</w:t>
+        <w:t>Simulation Software</w:t>
+      </w:r>
+      <w:r>
+        <w:rPr>
+          <w:noProof/>
+        </w:rPr>
+        <w:t>. Opgehaald van Capterra.com: https://www.capterra.com/simulation-software/</w:t>
       </w:r>
     </w:p>
     <w:p>
@@ -17763,7 +18562,7 @@
         <w:rPr>
           <w:noProof/>
         </w:rPr>
-        <w:t xml:space="preserve">Golratt, E. M., &amp; Cox, J. (2007, april 2). </w:t>
+        <w:t xml:space="preserve">Dr. King, H., &amp; Harrison, H. (2016). </w:t>
       </w:r>
       <w:r>
         <w:rPr>
@@ -17771,13 +18570,13 @@
           <w:iCs/>
           <w:noProof/>
         </w:rPr>
-        <w:t>The Goal, A Process of Ongoing Improvement.</w:t>
-      </w:r>
-      <w:r>
-        <w:rPr>
-          <w:noProof/>
-        </w:rPr>
-        <w:t xml:space="preserve"> Opgehaald van 2nd Battalion, 5th Marines: http://www.2ndbn5thmar.com/lean/Notes%20on%20The%20Goal.pdf</w:t>
+        <w:t>JaamSim</w:t>
+      </w:r>
+      <w:r>
+        <w:rPr>
+          <w:noProof/>
+        </w:rPr>
+        <w:t>. Opgehaald van JaamSim.com: https://jaamsim.com</w:t>
       </w:r>
     </w:p>
     <w:p>
@@ -17792,7 +18591,37 @@
         <w:rPr>
           <w:noProof/>
         </w:rPr>
-        <w:t xml:space="preserve">Hussung, T. (2016, maart 10). </w:t>
+        <w:t>EKB. (2017, februari 21). EKB Groep (Totaal). Houten, Utrecht, Nederland.</w:t>
+      </w:r>
+    </w:p>
+    <w:p>
+      <w:pPr>
+        <w:pStyle w:val="Bibliografie"/>
+        <w:ind w:left="720" w:hanging="720"/>
+        <w:rPr>
+          <w:noProof/>
+        </w:rPr>
+      </w:pPr>
+      <w:r>
+        <w:rPr>
+          <w:noProof/>
+        </w:rPr>
+        <w:t>EKB. (2018, februari 1). EMI Database diagram. Houten, Utrecht, Nederland.</w:t>
+      </w:r>
+    </w:p>
+    <w:p>
+      <w:pPr>
+        <w:pStyle w:val="Bibliografie"/>
+        <w:ind w:left="720" w:hanging="720"/>
+        <w:rPr>
+          <w:noProof/>
+        </w:rPr>
+      </w:pPr>
+      <w:r>
+        <w:rPr>
+          <w:noProof/>
+        </w:rPr>
+        <w:t xml:space="preserve">FlexSim. (2018). </w:t>
       </w:r>
       <w:r>
         <w:rPr>
@@ -17800,13 +18629,13 @@
           <w:iCs/>
           <w:noProof/>
         </w:rPr>
-        <w:t>What Is the Software Development Life Cycle?</w:t>
-      </w:r>
-      <w:r>
-        <w:rPr>
-          <w:noProof/>
-        </w:rPr>
-        <w:t xml:space="preserve"> Opgehaald van Husson Unitversity Online: https://online.husson.edu/software-development-cycle/</w:t>
+        <w:t>Factory Simulation</w:t>
+      </w:r>
+      <w:r>
+        <w:rPr>
+          <w:noProof/>
+        </w:rPr>
+        <w:t>. Opgehaald van FlexSim.com: https://www.flexsim.com/factory-simulation/</w:t>
       </w:r>
     </w:p>
     <w:p>
@@ -17821,7 +18650,7 @@
         <w:rPr>
           <w:noProof/>
         </w:rPr>
-        <w:t xml:space="preserve">LeanSixSigma. (2018). </w:t>
+        <w:t xml:space="preserve">Goldratt, E. M. (1986). </w:t>
       </w:r>
       <w:r>
         <w:rPr>
@@ -17829,13 +18658,13 @@
           <w:iCs/>
           <w:noProof/>
         </w:rPr>
-        <w:t>Wat is Lean?</w:t>
-      </w:r>
-      <w:r>
-        <w:rPr>
-          <w:noProof/>
-        </w:rPr>
-        <w:t xml:space="preserve"> Opgehaald van SixSigma.nl: https://www.sixsigma.nl/wat-is-lean</w:t>
+        <w:t>The Goal.</w:t>
+      </w:r>
+      <w:r>
+        <w:rPr>
+          <w:noProof/>
+        </w:rPr>
+        <w:t xml:space="preserve"> New Haven: Avraham Y. Goldratt Institute.</w:t>
       </w:r>
     </w:p>
     <w:p>
@@ -17850,7 +18679,7 @@
         <w:rPr>
           <w:noProof/>
         </w:rPr>
-        <w:t xml:space="preserve">Managementmodellensite.nl. (2018). </w:t>
+        <w:t xml:space="preserve">Golratt, E. M., &amp; Cox, J. (2007, april 2). </w:t>
       </w:r>
       <w:r>
         <w:rPr>
@@ -17858,13 +18687,13 @@
           <w:iCs/>
           <w:noProof/>
         </w:rPr>
-        <w:t>Theory of Constraints: Goldratt</w:t>
-      </w:r>
-      <w:r>
-        <w:rPr>
-          <w:noProof/>
-        </w:rPr>
-        <w:t>. Opgehaald van Managementmodellensite.nl: https://managementmodellensite.nl/theory-constraints-goldratt/#.WxY_VO6FPRZ</w:t>
+        <w:t>The Goal, A Process of Ongoing Improvement.</w:t>
+      </w:r>
+      <w:r>
+        <w:rPr>
+          <w:noProof/>
+        </w:rPr>
+        <w:t xml:space="preserve"> Opgehaald van 2nd Battalion, 5th Marines: http://www.2ndbn5thmar.com/lean/Notes%20on%20The%20Goal.pdf</w:t>
       </w:r>
     </w:p>
     <w:p>
@@ -17879,7 +18708,7 @@
         <w:rPr>
           <w:noProof/>
         </w:rPr>
-        <w:t xml:space="preserve">Monier, L. (2016, april 30). </w:t>
+        <w:t xml:space="preserve">Hussung, T. (2016, maart 10). </w:t>
       </w:r>
       <w:r>
         <w:rPr>
@@ -17887,13 +18716,13 @@
           <w:iCs/>
           <w:noProof/>
         </w:rPr>
-        <w:t>Deep Learning Class #1 - Go Deep or Go Home</w:t>
-      </w:r>
-      <w:r>
-        <w:rPr>
-          <w:noProof/>
-        </w:rPr>
-        <w:t>. Opgehaald van SlideShare: https://www.slideshare.net/holbertonschool/deep-learning-keynote-1-by-louis-monier</w:t>
+        <w:t>What Is the Software Development Life Cycle?</w:t>
+      </w:r>
+      <w:r>
+        <w:rPr>
+          <w:noProof/>
+        </w:rPr>
+        <w:t xml:space="preserve"> Opgehaald van Husson Unitversity Online: https://online.husson.edu/software-development-cycle/</w:t>
       </w:r>
     </w:p>
     <w:p>
@@ -17908,7 +18737,7 @@
         <w:rPr>
           <w:noProof/>
         </w:rPr>
-        <w:t xml:space="preserve">Nielsen, M. (2017, december). </w:t>
+        <w:t xml:space="preserve">LeanSixSigma. (2018). </w:t>
       </w:r>
       <w:r>
         <w:rPr>
@@ -17916,13 +18745,13 @@
           <w:iCs/>
           <w:noProof/>
         </w:rPr>
-        <w:t>Neural Networks and Deep Learning</w:t>
-      </w:r>
-      <w:r>
-        <w:rPr>
-          <w:noProof/>
-        </w:rPr>
-        <w:t>. Opgehaald van Neural Networks and Deep Learning: http://neuralnetworksanddeeplearning.com/index.html</w:t>
+        <w:t>Wat is Lean?</w:t>
+      </w:r>
+      <w:r>
+        <w:rPr>
+          <w:noProof/>
+        </w:rPr>
+        <w:t xml:space="preserve"> Opgehaald van SixSigma.nl: https://www.sixsigma.nl/wat-is-lean</w:t>
       </w:r>
     </w:p>
     <w:p>
@@ -17937,7 +18766,7 @@
         <w:rPr>
           <w:noProof/>
         </w:rPr>
-        <w:t xml:space="preserve">Procesverbeteren.nl. (2017, augustus 24). </w:t>
+        <w:t xml:space="preserve">Managementmodellensite.nl. (2018). </w:t>
       </w:r>
       <w:r>
         <w:rPr>
@@ -17945,13 +18774,13 @@
           <w:iCs/>
           <w:noProof/>
         </w:rPr>
-        <w:t>Introductie Lean: de slanke organisatie</w:t>
-      </w:r>
-      <w:r>
-        <w:rPr>
-          <w:noProof/>
-        </w:rPr>
-        <w:t>. Opgehaald van Procesverbeteren.nl: https://www.procesverbeteren.nl/LEAN/leanmanufacturing.php#definitie</w:t>
+        <w:t>Theory of Constraints: Goldratt</w:t>
+      </w:r>
+      <w:r>
+        <w:rPr>
+          <w:noProof/>
+        </w:rPr>
+        <w:t>. Opgehaald van Managementmodellensite.nl: https://managementmodellensite.nl/theory-constraints-goldratt/#.WxY_VO6FPRZ</w:t>
       </w:r>
     </w:p>
     <w:p>
@@ -17966,7 +18795,7 @@
         <w:rPr>
           <w:noProof/>
         </w:rPr>
-        <w:t xml:space="preserve">Procesverbeteren.nl. (2017, september 6). </w:t>
+        <w:t xml:space="preserve">Monier, L. (2016, april 30). </w:t>
       </w:r>
       <w:r>
         <w:rPr>
@@ -17974,13 +18803,13 @@
           <w:iCs/>
           <w:noProof/>
         </w:rPr>
-        <w:t>Introductie TOC: de ongelimiteerde organisatie</w:t>
-      </w:r>
-      <w:r>
-        <w:rPr>
-          <w:noProof/>
-        </w:rPr>
-        <w:t>. Opgehaald van Procesverbeteren.nl: http://www.procesverbeteren.nl/TOC/ToC.php</w:t>
+        <w:t>Deep Learning Class #1 - Go Deep or Go Home</w:t>
+      </w:r>
+      <w:r>
+        <w:rPr>
+          <w:noProof/>
+        </w:rPr>
+        <w:t>. Opgehaald van SlideShare: https://www.slideshare.net/holbertonschool/deep-learning-keynote-1-by-louis-monier</w:t>
       </w:r>
     </w:p>
     <w:p>
@@ -17995,7 +18824,21 @@
         <w:rPr>
           <w:noProof/>
         </w:rPr>
-        <w:t>Rang, S. A. (2018, april 3). EMI modules van de rollenfabriek van Tsubaki Nakashima. Houten, Utrecht, Nederland.</w:t>
+        <w:t xml:space="preserve">Nielsen, M. (2017, december). </w:t>
+      </w:r>
+      <w:r>
+        <w:rPr>
+          <w:i/>
+          <w:iCs/>
+          <w:noProof/>
+        </w:rPr>
+        <w:t>Neural Networks and Deep Learning</w:t>
+      </w:r>
+      <w:r>
+        <w:rPr>
+          <w:noProof/>
+        </w:rPr>
+        <w:t>. Opgehaald van Neural Networks and Deep Learning: http://neuralnetworksanddeeplearning.com/index.html</w:t>
       </w:r>
     </w:p>
     <w:p>
@@ -18010,7 +18853,21 @@
         <w:rPr>
           <w:noProof/>
         </w:rPr>
-        <w:t>Rang, S. A. (2018, april 3). EMI OEE analyse van de rollenfabriek van Tsubaki Nakashima. Houten, Utrecht, Nederland.</w:t>
+        <w:t xml:space="preserve">Procesverbeteren.nl. (2017, augustus 24). </w:t>
+      </w:r>
+      <w:r>
+        <w:rPr>
+          <w:i/>
+          <w:iCs/>
+          <w:noProof/>
+        </w:rPr>
+        <w:t>Introductie Lean: de slanke organisatie</w:t>
+      </w:r>
+      <w:r>
+        <w:rPr>
+          <w:noProof/>
+        </w:rPr>
+        <w:t>. Opgehaald van Procesverbeteren.nl: https://www.procesverbeteren.nl/LEAN/leanmanufacturing.php#definitie</w:t>
       </w:r>
     </w:p>
     <w:p>
@@ -18025,7 +18882,7 @@
         <w:rPr>
           <w:noProof/>
         </w:rPr>
-        <w:t xml:space="preserve">Rojas, R. (1996). </w:t>
+        <w:t xml:space="preserve">Procesverbeteren.nl. (2017, september 6). </w:t>
       </w:r>
       <w:r>
         <w:rPr>
@@ -18033,13 +18890,13 @@
           <w:iCs/>
           <w:noProof/>
         </w:rPr>
-        <w:t>The Backpropagation Algorithm.</w:t>
-      </w:r>
-      <w:r>
-        <w:rPr>
-          <w:noProof/>
-        </w:rPr>
-        <w:t xml:space="preserve"> Opgehaald van Freie Universität Berlin: https://page.mi.fu-berlin.de/rojas/neural/chapter/K7.pdf</w:t>
+        <w:t>Introductie TOC: de ongelimiteerde organisatie</w:t>
+      </w:r>
+      <w:r>
+        <w:rPr>
+          <w:noProof/>
+        </w:rPr>
+        <w:t>. Opgehaald van Procesverbeteren.nl: http://www.procesverbeteren.nl/TOC/ToC.php</w:t>
       </w:r>
     </w:p>
     <w:p>
@@ -18054,7 +18911,37 @@
         <w:rPr>
           <w:noProof/>
         </w:rPr>
-        <w:t xml:space="preserve">Santos, L. (2018). </w:t>
+        <w:t>Rang, S. A. (2018, april 3). EMI modules van de rollenfabriek van Tsubaki Nakashima. Houten, Utrecht, Nederland.</w:t>
+      </w:r>
+    </w:p>
+    <w:p>
+      <w:pPr>
+        <w:pStyle w:val="Bibliografie"/>
+        <w:ind w:left="720" w:hanging="720"/>
+        <w:rPr>
+          <w:noProof/>
+        </w:rPr>
+      </w:pPr>
+      <w:r>
+        <w:rPr>
+          <w:noProof/>
+        </w:rPr>
+        <w:t>Rang, S. A. (2018, april 3). EMI OEE analyse van de rollenfabriek van Tsubaki Nakashima. Houten, Utrecht, Nederland.</w:t>
+      </w:r>
+    </w:p>
+    <w:p>
+      <w:pPr>
+        <w:pStyle w:val="Bibliografie"/>
+        <w:ind w:left="720" w:hanging="720"/>
+        <w:rPr>
+          <w:noProof/>
+        </w:rPr>
+      </w:pPr>
+      <w:r>
+        <w:rPr>
+          <w:noProof/>
+        </w:rPr>
+        <w:t xml:space="preserve">Rojas, R. (1996). </w:t>
       </w:r>
       <w:r>
         <w:rPr>
@@ -18062,13 +18949,13 @@
           <w:iCs/>
           <w:noProof/>
         </w:rPr>
-        <w:t>Rectified-Linear unit Layer</w:t>
-      </w:r>
-      <w:r>
-        <w:rPr>
-          <w:noProof/>
-        </w:rPr>
-        <w:t>. Opgehaald van Leonardo Araujo Santos' Gitbooks - Artificial Intelligence: https://leonardoaraujosantos.gitbooks.io/artificial-inteligence/content/relu_layer.html</w:t>
+        <w:t>The Backpropagation Algorithm.</w:t>
+      </w:r>
+      <w:r>
+        <w:rPr>
+          <w:noProof/>
+        </w:rPr>
+        <w:t xml:space="preserve"> Opgehaald van Freie Universität Berlin: https://page.mi.fu-berlin.de/rojas/neural/chapter/K7.pdf</w:t>
       </w:r>
     </w:p>
     <w:p>
@@ -18083,7 +18970,8 @@
         <w:rPr>
           <w:noProof/>
         </w:rPr>
-        <w:t xml:space="preserve">Sharma, A. (2017, maart 30). </w:t>
+        <w:lastRenderedPageBreak/>
+        <w:t xml:space="preserve">Santos, L. (2018). </w:t>
       </w:r>
       <w:r>
         <w:rPr>
@@ -18091,13 +18979,13 @@
           <w:iCs/>
           <w:noProof/>
         </w:rPr>
-        <w:t>Understanding Activation Functions in Neural Networks [Blogpost]</w:t>
-      </w:r>
-      <w:r>
-        <w:rPr>
-          <w:noProof/>
-        </w:rPr>
-        <w:t>. Opgehaald van Medium: https://medium.com/the-theory-of-everything/understanding-activation-functions-in-neural-networks-9491262884e0</w:t>
+        <w:t>Rectified-Linear unit Layer</w:t>
+      </w:r>
+      <w:r>
+        <w:rPr>
+          <w:noProof/>
+        </w:rPr>
+        <w:t>. Opgehaald van Leonardo Araujo Santos' Gitbooks - Artificial Intelligence: https://leonardoaraujosantos.gitbooks.io/artificial-inteligence/content/relu_layer.html</w:t>
       </w:r>
     </w:p>
     <w:p>
@@ -18112,7 +19000,7 @@
         <w:rPr>
           <w:noProof/>
         </w:rPr>
-        <w:t xml:space="preserve">Stanley, K. O. (2004). </w:t>
+        <w:t xml:space="preserve">Sharma, A. (2017, maart 30). </w:t>
       </w:r>
       <w:r>
         <w:rPr>
@@ -18120,13 +19008,13 @@
           <w:iCs/>
           <w:noProof/>
         </w:rPr>
-        <w:t>Efficient Evolution of Neural Networks though Complexification.</w:t>
-      </w:r>
-      <w:r>
-        <w:rPr>
-          <w:noProof/>
-        </w:rPr>
-        <w:t xml:space="preserve"> Austin: The University of Texas.</w:t>
+        <w:t>Understanding Activation Functions in Neural Networks [Blogpost]</w:t>
+      </w:r>
+      <w:r>
+        <w:rPr>
+          <w:noProof/>
+        </w:rPr>
+        <w:t>. Opgehaald van Medium: https://medium.com/the-theory-of-everything/understanding-activation-functions-in-neural-networks-9491262884e0</w:t>
       </w:r>
     </w:p>
     <w:p>
@@ -18141,7 +19029,7 @@
         <w:rPr>
           <w:noProof/>
         </w:rPr>
-        <w:t xml:space="preserve">Tutorials Point (I) Pvt. Ltd. (2016). </w:t>
+        <w:t xml:space="preserve">Simul8. (2018). </w:t>
       </w:r>
       <w:r>
         <w:rPr>
@@ -18149,6 +19037,64 @@
           <w:iCs/>
           <w:noProof/>
         </w:rPr>
+        <w:t>Process Simulation Software</w:t>
+      </w:r>
+      <w:r>
+        <w:rPr>
+          <w:noProof/>
+        </w:rPr>
+        <w:t>. Opgehaald van Simul8.com: https://www.simul8.com/</w:t>
+      </w:r>
+    </w:p>
+    <w:p>
+      <w:pPr>
+        <w:pStyle w:val="Bibliografie"/>
+        <w:ind w:left="720" w:hanging="720"/>
+        <w:rPr>
+          <w:noProof/>
+        </w:rPr>
+      </w:pPr>
+      <w:r>
+        <w:rPr>
+          <w:noProof/>
+        </w:rPr>
+        <w:t xml:space="preserve">Stanley, K. O. (2004). </w:t>
+      </w:r>
+      <w:r>
+        <w:rPr>
+          <w:i/>
+          <w:iCs/>
+          <w:noProof/>
+        </w:rPr>
+        <w:t>Efficient Evolution of Neural Networks though Complexification.</w:t>
+      </w:r>
+      <w:r>
+        <w:rPr>
+          <w:noProof/>
+        </w:rPr>
+        <w:t xml:space="preserve"> Austin: The University of Texas.</w:t>
+      </w:r>
+    </w:p>
+    <w:p>
+      <w:pPr>
+        <w:pStyle w:val="Bibliografie"/>
+        <w:ind w:left="720" w:hanging="720"/>
+        <w:rPr>
+          <w:noProof/>
+        </w:rPr>
+      </w:pPr>
+      <w:r>
+        <w:rPr>
+          <w:noProof/>
+        </w:rPr>
+        <w:t xml:space="preserve">Tutorials Point (I) Pvt. Ltd. (2016). </w:t>
+      </w:r>
+      <w:r>
+        <w:rPr>
+          <w:i/>
+          <w:iCs/>
+          <w:noProof/>
+        </w:rPr>
         <w:t>Genetic Algorithms.</w:t>
       </w:r>
       <w:r>
@@ -18163,14 +19109,13 @@
         <w:pStyle w:val="LiteratuurlijstTekst"/>
       </w:pPr>
       <w:r>
-        <w:lastRenderedPageBreak/>
         <w:fldChar w:fldCharType="end"/>
       </w:r>
     </w:p>
     <w:sectPr>
-      <w:headerReference w:type="default" r:id="rId28"/>
-      <w:footerReference w:type="default" r:id="rId29"/>
-      <w:headerReference w:type="first" r:id="rId30"/>
+      <w:headerReference w:type="default" r:id="rId29"/>
+      <w:footerReference w:type="default" r:id="rId30"/>
+      <w:headerReference w:type="first" r:id="rId31"/>
       <w:pgSz w:w="11909" w:h="16834"/>
       <w:pgMar w:top="1440" w:right="1440" w:bottom="1440" w:left="1440" w:header="170" w:footer="708" w:gutter="0"/>
       <w:pgNumType w:start="1"/>
@@ -18215,6 +19160,7 @@
         <w:docPartUnique/>
       </w:docPartObj>
     </w:sdtPr>
+    <w:sdtEndPr/>
     <w:sdtContent>
       <w:sdt>
         <w:sdtPr>
@@ -18228,6 +19174,7 @@
             <w:docPartUnique/>
           </w:docPartObj>
         </w:sdtPr>
+        <w:sdtEndPr/>
         <w:sdtContent>
           <w:p>
             <w:pPr>
@@ -18328,7 +19275,7 @@
                 <w:sz w:val="16"/>
                 <w:szCs w:val="16"/>
               </w:rPr>
-              <w:t>6-6-2018</w:t>
+              <w:t>7-6-2018</w:t>
             </w:r>
             <w:r>
               <w:rPr>
@@ -18393,7 +19340,7 @@
                 <w:sz w:val="16"/>
                 <w:szCs w:val="16"/>
               </w:rPr>
-              <w:t>22</w:t>
+              <w:t>2</w:t>
             </w:r>
             <w:r>
               <w:rPr>
@@ -18446,7 +19393,7 @@
                 <w:sz w:val="16"/>
                 <w:szCs w:val="16"/>
               </w:rPr>
-              <w:t>27</w:t>
+              <w:t>28</w:t>
             </w:r>
             <w:r>
               <w:rPr>
@@ -18514,6 +19461,7 @@
       <w:dataBinding w:prefixMappings="xmlns:ns0='http://purl.org/dc/elements/1.1/' xmlns:ns1='http://schemas.openxmlformats.org/package/2006/metadata/core-properties' " w:xpath="/ns1:coreProperties[1]/ns0:title[1]" w:storeItemID="{6C3C8BC8-F283-45AE-878A-BAB7291924A1}"/>
       <w:text/>
     </w:sdtPr>
+    <w:sdtEndPr/>
     <w:sdtContent>
       <w:p>
         <w:pPr>
@@ -22370,8 +23318,9 @@
     <w:panose1 w:val="020B0604030504040204"/>
     <w:charset w:val="00"/>
     <w:family w:val="swiss"/>
+    <w:notTrueType/>
     <w:pitch w:val="variable"/>
-    <w:sig w:usb0="E1002EFF" w:usb1="C000605B" w:usb2="00000029" w:usb3="00000000" w:csb0="000101FF" w:csb1="00000000"/>
+    <w:sig w:usb0="00000003" w:usb1="00000000" w:usb2="00000000" w:usb3="00000000" w:csb0="00000001" w:csb1="00000000"/>
   </w:font>
   <w:font w:name="Cambria">
     <w:panose1 w:val="02040503050406030204"/>
@@ -22413,6 +23362,7 @@
   <w:rsids>
     <w:rsidRoot w:val="00C55E87"/>
     <w:rsid w:val="000A44EC"/>
+    <w:rsid w:val="002F7250"/>
     <w:rsid w:val="0046192C"/>
     <w:rsid w:val="006A7B0A"/>
     <w:rsid w:val="00B835DA"/>
@@ -23574,11 +24524,110 @@
     <b:URL>https://www.procesverbeteren.nl/LEAN/leanmanufacturing.php#definitie</b:URL>
     <b:RefOrder>18</b:RefOrder>
   </b:Source>
+  <b:Source>
+    <b:Tag>Cap</b:Tag>
+    <b:SourceType>InternetSite</b:SourceType>
+    <b:Guid>{7552AC8A-875B-491A-9F2E-9B59D91682BF}</b:Guid>
+    <b:Author>
+      <b:Author>
+        <b:Corporate>Capterra</b:Corporate>
+      </b:Author>
+    </b:Author>
+    <b:Title>Simulation Software</b:Title>
+    <b:InternetSiteTitle>Capterra.com</b:InternetSiteTitle>
+    <b:URL>https://www.capterra.com/simulation-software/</b:URL>
+    <b:RefOrder>19</b:RefOrder>
+  </b:Source>
+  <b:Source>
+    <b:Tag>Any17</b:Tag>
+    <b:SourceType>InternetSite</b:SourceType>
+    <b:Guid>{7A87E0FA-2A1E-494F-92D6-F0354F8D678A}</b:Guid>
+    <b:Author>
+      <b:Author>
+        <b:Corporate>AnyLogic</b:Corporate>
+      </b:Author>
+    </b:Author>
+    <b:Title>Simulation Software for Every Business Challenge</b:Title>
+    <b:InternetSiteTitle>AnyLogic.com</b:InternetSiteTitle>
+    <b:Year>2017</b:Year>
+    <b:Month>oktober</b:Month>
+    <b:URL>https://www.anylogic.com/features/</b:URL>
+    <b:RefOrder>20</b:RefOrder>
+  </b:Source>
+  <b:Source>
+    <b:Tag>Sim18</b:Tag>
+    <b:SourceType>InternetSite</b:SourceType>
+    <b:Guid>{602916FF-180C-4500-A7C6-5947110D9493}</b:Guid>
+    <b:Author>
+      <b:Author>
+        <b:Corporate>Simul8</b:Corporate>
+      </b:Author>
+    </b:Author>
+    <b:Title>Process Simulation Software</b:Title>
+    <b:InternetSiteTitle>Simul8.com</b:InternetSiteTitle>
+    <b:Year>2018</b:Year>
+    <b:URL>https://www.simul8.com/</b:URL>
+    <b:RefOrder>21</b:RefOrder>
+  </b:Source>
+  <b:Source>
+    <b:Tag>Fle18</b:Tag>
+    <b:SourceType>InternetSite</b:SourceType>
+    <b:Guid>{71E93359-CA32-41D6-8DB8-C37D73BAC107}</b:Guid>
+    <b:Author>
+      <b:Author>
+        <b:Corporate>FlexSim</b:Corporate>
+      </b:Author>
+    </b:Author>
+    <b:Title>Factory Simulation</b:Title>
+    <b:InternetSiteTitle>FlexSim.com</b:InternetSiteTitle>
+    <b:Year>2018</b:Year>
+    <b:URL>https://www.flexsim.com/factory-simulation/</b:URL>
+    <b:RefOrder>22</b:RefOrder>
+  </b:Source>
+  <b:Source>
+    <b:Tag>Are18</b:Tag>
+    <b:SourceType>InternetSite</b:SourceType>
+    <b:Guid>{E82871FD-8E3A-4ECD-BDDF-B7900ED9EBC1}</b:Guid>
+    <b:Author>
+      <b:Author>
+        <b:Corporate>Arena</b:Corporate>
+      </b:Author>
+    </b:Author>
+    <b:Title>Arena Simulation Software</b:Title>
+    <b:InternetSiteTitle>ArenaSimulation.com</b:InternetSiteTitle>
+    <b:Year>2018</b:Year>
+    <b:URL>https://www.arenasimulation.com/</b:URL>
+    <b:RefOrder>23</b:RefOrder>
+  </b:Source>
+  <b:Source>
+    <b:Tag>DrK16</b:Tag>
+    <b:SourceType>InternetSite</b:SourceType>
+    <b:Guid>{3E334A00-7148-4AB6-9C57-1BB311F04226}</b:Guid>
+    <b:Title>JaamSim</b:Title>
+    <b:InternetSiteTitle>JaamSim.com</b:InternetSiteTitle>
+    <b:Year>2016</b:Year>
+    <b:URL>https://jaamsim.com</b:URL>
+    <b:Author>
+      <b:Author>
+        <b:NameList>
+          <b:Person>
+            <b:Last>Dr. King</b:Last>
+            <b:First>Harry</b:First>
+          </b:Person>
+          <b:Person>
+            <b:Last>Harrison</b:Last>
+            <b:First>Harvey</b:First>
+          </b:Person>
+        </b:NameList>
+      </b:Author>
+    </b:Author>
+    <b:RefOrder>24</b:RefOrder>
+  </b:Source>
 </b:Sources>
 </file>
 
 <file path=customXml/itemProps1.xml><?xml version="1.0" encoding="utf-8"?>
-<ds:datastoreItem xmlns:ds="http://schemas.openxmlformats.org/officeDocument/2006/customXml" ds:itemID="{AD0E70F9-F4B1-4A30-85E3-6F87C24E0D79}">
+<ds:datastoreItem xmlns:ds="http://schemas.openxmlformats.org/officeDocument/2006/customXml" ds:itemID="{13925A11-819D-48FD-94BE-7F990B3934D6}">
   <ds:schemaRefs>
     <ds:schemaRef ds:uri="http://schemas.openxmlformats.org/officeDocument/2006/bibliography"/>
   </ds:schemaRefs>

</xml_diff>

<commit_message>
Scriptie - Deelvraag 2 afgerond en bijbehorende simulatie uitgebreid
</commit_message>
<xml_diff>
--- a/Scriptie.docx
+++ b/Scriptie.docx
@@ -769,7 +769,7 @@
               <w:rPr>
                 <w:noProof/>
               </w:rPr>
-              <w:t>8-6-2018</w:t>
+              <w:t>11-6-2018</w:t>
             </w:r>
             <w:r>
               <w:fldChar w:fldCharType="end"/>
@@ -924,7 +924,7 @@
           <w:numId w:val="0"/>
         </w:numPr>
       </w:pPr>
-      <w:bookmarkStart w:id="1" w:name="_Toc516233727"/>
+      <w:bookmarkStart w:id="1" w:name="_Toc516478378"/>
       <w:r>
         <w:lastRenderedPageBreak/>
         <w:t>Voorwoord</w:t>
@@ -944,7 +944,7 @@
           <w:numId w:val="0"/>
         </w:numPr>
       </w:pPr>
-      <w:bookmarkStart w:id="2" w:name="_Toc516233728"/>
+      <w:bookmarkStart w:id="2" w:name="_Toc516478379"/>
       <w:r>
         <w:lastRenderedPageBreak/>
         <w:t>Managementsamenvatting</w:t>
@@ -973,9 +973,9 @@
       </w:sdtPr>
       <w:sdtEndPr>
         <w:rPr>
+          <w:rFonts w:eastAsia="Arial"/>
           <w:b w:val="0"/>
           <w:bCs w:val="0"/>
-          <w:color w:val="000000"/>
           <w:sz w:val="20"/>
           <w:szCs w:val="20"/>
         </w:rPr>
@@ -1008,7 +1008,6 @@
             <w:rPr>
               <w:rFonts w:asciiTheme="minorHAnsi" w:hAnsiTheme="minorHAnsi" w:cstheme="minorBidi"/>
               <w:b w:val="0"/>
-              <w:color w:val="auto"/>
               <w:sz w:val="22"/>
               <w:szCs w:val="22"/>
             </w:rPr>
@@ -1022,7 +1021,7 @@
           <w:r>
             <w:fldChar w:fldCharType="separate"/>
           </w:r>
-          <w:hyperlink w:anchor="_Toc516233727" w:history="1">
+          <w:hyperlink w:anchor="_Toc516478378" w:history="1">
             <w:r>
               <w:rPr>
                 <w:rStyle w:val="Hyperlink"/>
@@ -1045,7 +1044,7 @@
               <w:rPr>
                 <w:webHidden/>
               </w:rPr>
-              <w:instrText xml:space="preserve"> PAGEREF _Toc516233727 \h </w:instrText>
+              <w:instrText xml:space="preserve"> PAGEREF _Toc516478378 \h </w:instrText>
             </w:r>
             <w:r>
               <w:rPr>
@@ -1078,12 +1077,11 @@
             <w:rPr>
               <w:rFonts w:asciiTheme="minorHAnsi" w:hAnsiTheme="minorHAnsi" w:cstheme="minorBidi"/>
               <w:b w:val="0"/>
-              <w:color w:val="auto"/>
               <w:sz w:val="22"/>
               <w:szCs w:val="22"/>
             </w:rPr>
           </w:pPr>
-          <w:hyperlink w:anchor="_Toc516233728" w:history="1">
+          <w:hyperlink w:anchor="_Toc516478379" w:history="1">
             <w:r>
               <w:rPr>
                 <w:rStyle w:val="Hyperlink"/>
@@ -1106,7 +1104,7 @@
               <w:rPr>
                 <w:webHidden/>
               </w:rPr>
-              <w:instrText xml:space="preserve"> PAGEREF _Toc516233728 \h </w:instrText>
+              <w:instrText xml:space="preserve"> PAGEREF _Toc516478379 \h </w:instrText>
             </w:r>
             <w:r>
               <w:rPr>
@@ -1139,12 +1137,11 @@
             <w:rPr>
               <w:rFonts w:asciiTheme="minorHAnsi" w:hAnsiTheme="minorHAnsi" w:cstheme="minorBidi"/>
               <w:b w:val="0"/>
-              <w:color w:val="auto"/>
               <w:sz w:val="22"/>
               <w:szCs w:val="22"/>
             </w:rPr>
           </w:pPr>
-          <w:hyperlink w:anchor="_Toc516233729" w:history="1">
+          <w:hyperlink w:anchor="_Toc516478380" w:history="1">
             <w:r>
               <w:rPr>
                 <w:rStyle w:val="Hyperlink"/>
@@ -1167,7 +1164,7 @@
               <w:rPr>
                 <w:webHidden/>
               </w:rPr>
-              <w:instrText xml:space="preserve"> PAGEREF _Toc516233729 \h </w:instrText>
+              <w:instrText xml:space="preserve"> PAGEREF _Toc516478380 \h </w:instrText>
             </w:r>
             <w:r>
               <w:rPr>
@@ -1200,12 +1197,11 @@
             <w:rPr>
               <w:rFonts w:asciiTheme="minorHAnsi" w:hAnsiTheme="minorHAnsi" w:cstheme="minorBidi"/>
               <w:b w:val="0"/>
-              <w:color w:val="auto"/>
               <w:sz w:val="22"/>
               <w:szCs w:val="22"/>
             </w:rPr>
           </w:pPr>
-          <w:hyperlink w:anchor="_Toc516233730" w:history="1">
+          <w:hyperlink w:anchor="_Toc516478381" w:history="1">
             <w:r>
               <w:rPr>
                 <w:rStyle w:val="Hyperlink"/>
@@ -1228,7 +1224,7 @@
               <w:rPr>
                 <w:webHidden/>
               </w:rPr>
-              <w:instrText xml:space="preserve"> PAGEREF _Toc516233730 \h </w:instrText>
+              <w:instrText xml:space="preserve"> PAGEREF _Toc516478381 \h </w:instrText>
             </w:r>
             <w:r>
               <w:rPr>
@@ -1261,12 +1257,11 @@
             <w:rPr>
               <w:rFonts w:asciiTheme="minorHAnsi" w:hAnsiTheme="minorHAnsi" w:cstheme="minorBidi"/>
               <w:b w:val="0"/>
-              <w:color w:val="auto"/>
               <w:sz w:val="22"/>
               <w:szCs w:val="22"/>
             </w:rPr>
           </w:pPr>
-          <w:hyperlink w:anchor="_Toc516233731" w:history="1">
+          <w:hyperlink w:anchor="_Toc516478382" w:history="1">
             <w:r>
               <w:rPr>
                 <w:rStyle w:val="Hyperlink"/>
@@ -1289,7 +1284,7 @@
               <w:rPr>
                 <w:webHidden/>
               </w:rPr>
-              <w:instrText xml:space="preserve"> PAGEREF _Toc516233731 \h </w:instrText>
+              <w:instrText xml:space="preserve"> PAGEREF _Toc516478382 \h </w:instrText>
             </w:r>
             <w:r>
               <w:rPr>
@@ -1322,12 +1317,11 @@
             <w:rPr>
               <w:rFonts w:asciiTheme="minorHAnsi" w:hAnsiTheme="minorHAnsi" w:cstheme="minorBidi"/>
               <w:b w:val="0"/>
-              <w:color w:val="auto"/>
               <w:sz w:val="22"/>
               <w:szCs w:val="22"/>
             </w:rPr>
           </w:pPr>
-          <w:hyperlink w:anchor="_Toc516233732" w:history="1">
+          <w:hyperlink w:anchor="_Toc516478383" w:history="1">
             <w:r>
               <w:rPr>
                 <w:rStyle w:val="Hyperlink"/>
@@ -1338,7 +1332,6 @@
               <w:rPr>
                 <w:rFonts w:asciiTheme="minorHAnsi" w:hAnsiTheme="minorHAnsi" w:cstheme="minorBidi"/>
                 <w:b w:val="0"/>
-                <w:color w:val="auto"/>
                 <w:sz w:val="22"/>
                 <w:szCs w:val="22"/>
               </w:rPr>
@@ -1366,7 +1359,7 @@
               <w:rPr>
                 <w:webHidden/>
               </w:rPr>
-              <w:instrText xml:space="preserve"> PAGEREF _Toc516233732 \h </w:instrText>
+              <w:instrText xml:space="preserve"> PAGEREF _Toc516478383 \h </w:instrText>
             </w:r>
             <w:r>
               <w:rPr>
@@ -1399,12 +1392,11 @@
             <w:rPr>
               <w:rFonts w:asciiTheme="minorHAnsi" w:hAnsiTheme="minorHAnsi" w:cstheme="minorBidi"/>
               <w:b w:val="0"/>
-              <w:color w:val="auto"/>
               <w:sz w:val="22"/>
               <w:szCs w:val="22"/>
             </w:rPr>
           </w:pPr>
-          <w:hyperlink w:anchor="_Toc516233733" w:history="1">
+          <w:hyperlink w:anchor="_Toc516478384" w:history="1">
             <w:r>
               <w:rPr>
                 <w:rStyle w:val="Hyperlink"/>
@@ -1415,7 +1407,6 @@
               <w:rPr>
                 <w:rFonts w:asciiTheme="minorHAnsi" w:hAnsiTheme="minorHAnsi" w:cstheme="minorBidi"/>
                 <w:b w:val="0"/>
-                <w:color w:val="auto"/>
                 <w:sz w:val="22"/>
                 <w:szCs w:val="22"/>
               </w:rPr>
@@ -1443,7 +1434,7 @@
               <w:rPr>
                 <w:webHidden/>
               </w:rPr>
-              <w:instrText xml:space="preserve"> PAGEREF _Toc516233733 \h </w:instrText>
+              <w:instrText xml:space="preserve"> PAGEREF _Toc516478384 \h </w:instrText>
             </w:r>
             <w:r>
               <w:rPr>
@@ -1475,12 +1466,11 @@
             <w:pStyle w:val="Inhopg2"/>
             <w:rPr>
               <w:rFonts w:asciiTheme="minorHAnsi" w:hAnsiTheme="minorHAnsi" w:cstheme="minorBidi"/>
-              <w:color w:val="auto"/>
               <w:sz w:val="22"/>
               <w:szCs w:val="22"/>
             </w:rPr>
           </w:pPr>
-          <w:hyperlink w:anchor="_Toc516233734" w:history="1">
+          <w:hyperlink w:anchor="_Toc516478385" w:history="1">
             <w:r>
               <w:rPr>
                 <w:rStyle w:val="Hyperlink"/>
@@ -1490,7 +1480,6 @@
             <w:r>
               <w:rPr>
                 <w:rFonts w:asciiTheme="minorHAnsi" w:hAnsiTheme="minorHAnsi" w:cstheme="minorBidi"/>
-                <w:color w:val="auto"/>
                 <w:sz w:val="22"/>
                 <w:szCs w:val="22"/>
               </w:rPr>
@@ -1518,7 +1507,7 @@
               <w:rPr>
                 <w:webHidden/>
               </w:rPr>
-              <w:instrText xml:space="preserve"> PAGEREF _Toc516233734 \h </w:instrText>
+              <w:instrText xml:space="preserve"> PAGEREF _Toc516478385 \h </w:instrText>
             </w:r>
             <w:r>
               <w:rPr>
@@ -1550,12 +1539,11 @@
             <w:pStyle w:val="Inhopg2"/>
             <w:rPr>
               <w:rFonts w:asciiTheme="minorHAnsi" w:hAnsiTheme="minorHAnsi" w:cstheme="minorBidi"/>
-              <w:color w:val="auto"/>
               <w:sz w:val="22"/>
               <w:szCs w:val="22"/>
             </w:rPr>
           </w:pPr>
-          <w:hyperlink w:anchor="_Toc516233735" w:history="1">
+          <w:hyperlink w:anchor="_Toc516478386" w:history="1">
             <w:r>
               <w:rPr>
                 <w:rStyle w:val="Hyperlink"/>
@@ -1565,7 +1553,6 @@
             <w:r>
               <w:rPr>
                 <w:rFonts w:asciiTheme="minorHAnsi" w:hAnsiTheme="minorHAnsi" w:cstheme="minorBidi"/>
-                <w:color w:val="auto"/>
                 <w:sz w:val="22"/>
                 <w:szCs w:val="22"/>
               </w:rPr>
@@ -1593,7 +1580,7 @@
               <w:rPr>
                 <w:webHidden/>
               </w:rPr>
-              <w:instrText xml:space="preserve"> PAGEREF _Toc516233735 \h </w:instrText>
+              <w:instrText xml:space="preserve"> PAGEREF _Toc516478386 \h </w:instrText>
             </w:r>
             <w:r>
               <w:rPr>
@@ -1625,12 +1612,11 @@
             <w:pStyle w:val="Inhopg2"/>
             <w:rPr>
               <w:rFonts w:asciiTheme="minorHAnsi" w:hAnsiTheme="minorHAnsi" w:cstheme="minorBidi"/>
-              <w:color w:val="auto"/>
               <w:sz w:val="22"/>
               <w:szCs w:val="22"/>
             </w:rPr>
           </w:pPr>
-          <w:hyperlink w:anchor="_Toc516233736" w:history="1">
+          <w:hyperlink w:anchor="_Toc516478387" w:history="1">
             <w:r>
               <w:rPr>
                 <w:rStyle w:val="Hyperlink"/>
@@ -1640,7 +1626,6 @@
             <w:r>
               <w:rPr>
                 <w:rFonts w:asciiTheme="minorHAnsi" w:hAnsiTheme="minorHAnsi" w:cstheme="minorBidi"/>
-                <w:color w:val="auto"/>
                 <w:sz w:val="22"/>
                 <w:szCs w:val="22"/>
               </w:rPr>
@@ -1668,7 +1653,7 @@
               <w:rPr>
                 <w:webHidden/>
               </w:rPr>
-              <w:instrText xml:space="preserve"> PAGEREF _Toc516233736 \h </w:instrText>
+              <w:instrText xml:space="preserve"> PAGEREF _Toc516478387 \h </w:instrText>
             </w:r>
             <w:r>
               <w:rPr>
@@ -1701,12 +1686,11 @@
             <w:rPr>
               <w:rFonts w:asciiTheme="minorHAnsi" w:hAnsiTheme="minorHAnsi" w:cstheme="minorBidi"/>
               <w:b w:val="0"/>
-              <w:color w:val="auto"/>
               <w:sz w:val="22"/>
               <w:szCs w:val="22"/>
             </w:rPr>
           </w:pPr>
-          <w:hyperlink w:anchor="_Toc516233737" w:history="1">
+          <w:hyperlink w:anchor="_Toc516478388" w:history="1">
             <w:r>
               <w:rPr>
                 <w:rStyle w:val="Hyperlink"/>
@@ -1717,7 +1701,6 @@
               <w:rPr>
                 <w:rFonts w:asciiTheme="minorHAnsi" w:hAnsiTheme="minorHAnsi" w:cstheme="minorBidi"/>
                 <w:b w:val="0"/>
-                <w:color w:val="auto"/>
                 <w:sz w:val="22"/>
                 <w:szCs w:val="22"/>
               </w:rPr>
@@ -1745,7 +1728,7 @@
               <w:rPr>
                 <w:webHidden/>
               </w:rPr>
-              <w:instrText xml:space="preserve"> PAGEREF _Toc516233737 \h </w:instrText>
+              <w:instrText xml:space="preserve"> PAGEREF _Toc516478388 \h </w:instrText>
             </w:r>
             <w:r>
               <w:rPr>
@@ -1777,12 +1760,11 @@
             <w:pStyle w:val="Inhopg2"/>
             <w:rPr>
               <w:rFonts w:asciiTheme="minorHAnsi" w:hAnsiTheme="minorHAnsi" w:cstheme="minorBidi"/>
-              <w:color w:val="auto"/>
               <w:sz w:val="22"/>
               <w:szCs w:val="22"/>
             </w:rPr>
           </w:pPr>
-          <w:hyperlink w:anchor="_Toc516233738" w:history="1">
+          <w:hyperlink w:anchor="_Toc516478389" w:history="1">
             <w:r>
               <w:rPr>
                 <w:rStyle w:val="Hyperlink"/>
@@ -1792,7 +1774,6 @@
             <w:r>
               <w:rPr>
                 <w:rFonts w:asciiTheme="minorHAnsi" w:hAnsiTheme="minorHAnsi" w:cstheme="minorBidi"/>
-                <w:color w:val="auto"/>
                 <w:sz w:val="22"/>
                 <w:szCs w:val="22"/>
               </w:rPr>
@@ -1820,7 +1801,7 @@
               <w:rPr>
                 <w:webHidden/>
               </w:rPr>
-              <w:instrText xml:space="preserve"> PAGEREF _Toc516233738 \h </w:instrText>
+              <w:instrText xml:space="preserve"> PAGEREF _Toc516478389 \h </w:instrText>
             </w:r>
             <w:r>
               <w:rPr>
@@ -1852,12 +1833,11 @@
             <w:pStyle w:val="Inhopg2"/>
             <w:rPr>
               <w:rFonts w:asciiTheme="minorHAnsi" w:hAnsiTheme="minorHAnsi" w:cstheme="minorBidi"/>
-              <w:color w:val="auto"/>
               <w:sz w:val="22"/>
               <w:szCs w:val="22"/>
             </w:rPr>
           </w:pPr>
-          <w:hyperlink w:anchor="_Toc516233739" w:history="1">
+          <w:hyperlink w:anchor="_Toc516478390" w:history="1">
             <w:r>
               <w:rPr>
                 <w:rStyle w:val="Hyperlink"/>
@@ -1867,7 +1847,6 @@
             <w:r>
               <w:rPr>
                 <w:rFonts w:asciiTheme="minorHAnsi" w:hAnsiTheme="minorHAnsi" w:cstheme="minorBidi"/>
-                <w:color w:val="auto"/>
                 <w:sz w:val="22"/>
                 <w:szCs w:val="22"/>
               </w:rPr>
@@ -1895,7 +1874,7 @@
               <w:rPr>
                 <w:webHidden/>
               </w:rPr>
-              <w:instrText xml:space="preserve"> PAGEREF _Toc516233739 \h </w:instrText>
+              <w:instrText xml:space="preserve"> PAGEREF _Toc516478390 \h </w:instrText>
             </w:r>
             <w:r>
               <w:rPr>
@@ -1927,12 +1906,11 @@
             <w:pStyle w:val="Inhopg2"/>
             <w:rPr>
               <w:rFonts w:asciiTheme="minorHAnsi" w:hAnsiTheme="minorHAnsi" w:cstheme="minorBidi"/>
-              <w:color w:val="auto"/>
               <w:sz w:val="22"/>
               <w:szCs w:val="22"/>
             </w:rPr>
           </w:pPr>
-          <w:hyperlink w:anchor="_Toc516233740" w:history="1">
+          <w:hyperlink w:anchor="_Toc516478391" w:history="1">
             <w:r>
               <w:rPr>
                 <w:rStyle w:val="Hyperlink"/>
@@ -1942,7 +1920,6 @@
             <w:r>
               <w:rPr>
                 <w:rFonts w:asciiTheme="minorHAnsi" w:hAnsiTheme="minorHAnsi" w:cstheme="minorBidi"/>
-                <w:color w:val="auto"/>
                 <w:sz w:val="22"/>
                 <w:szCs w:val="22"/>
               </w:rPr>
@@ -1970,7 +1947,7 @@
               <w:rPr>
                 <w:webHidden/>
               </w:rPr>
-              <w:instrText xml:space="preserve"> PAGEREF _Toc516233740 \h </w:instrText>
+              <w:instrText xml:space="preserve"> PAGEREF _Toc516478391 \h </w:instrText>
             </w:r>
             <w:r>
               <w:rPr>
@@ -2002,12 +1979,11 @@
             <w:pStyle w:val="Inhopg2"/>
             <w:rPr>
               <w:rFonts w:asciiTheme="minorHAnsi" w:hAnsiTheme="minorHAnsi" w:cstheme="minorBidi"/>
-              <w:color w:val="auto"/>
               <w:sz w:val="22"/>
               <w:szCs w:val="22"/>
             </w:rPr>
           </w:pPr>
-          <w:hyperlink w:anchor="_Toc516233741" w:history="1">
+          <w:hyperlink w:anchor="_Toc516478392" w:history="1">
             <w:r>
               <w:rPr>
                 <w:rStyle w:val="Hyperlink"/>
@@ -2017,7 +1993,6 @@
             <w:r>
               <w:rPr>
                 <w:rFonts w:asciiTheme="minorHAnsi" w:hAnsiTheme="minorHAnsi" w:cstheme="minorBidi"/>
-                <w:color w:val="auto"/>
                 <w:sz w:val="22"/>
                 <w:szCs w:val="22"/>
               </w:rPr>
@@ -2045,7 +2020,7 @@
               <w:rPr>
                 <w:webHidden/>
               </w:rPr>
-              <w:instrText xml:space="preserve"> PAGEREF _Toc516233741 \h </w:instrText>
+              <w:instrText xml:space="preserve"> PAGEREF _Toc516478392 \h </w:instrText>
             </w:r>
             <w:r>
               <w:rPr>
@@ -2077,12 +2052,11 @@
             <w:pStyle w:val="Inhopg2"/>
             <w:rPr>
               <w:rFonts w:asciiTheme="minorHAnsi" w:hAnsiTheme="minorHAnsi" w:cstheme="minorBidi"/>
-              <w:color w:val="auto"/>
               <w:sz w:val="22"/>
               <w:szCs w:val="22"/>
             </w:rPr>
           </w:pPr>
-          <w:hyperlink w:anchor="_Toc516233742" w:history="1">
+          <w:hyperlink w:anchor="_Toc516478393" w:history="1">
             <w:r>
               <w:rPr>
                 <w:rStyle w:val="Hyperlink"/>
@@ -2092,7 +2066,6 @@
             <w:r>
               <w:rPr>
                 <w:rFonts w:asciiTheme="minorHAnsi" w:hAnsiTheme="minorHAnsi" w:cstheme="minorBidi"/>
-                <w:color w:val="auto"/>
                 <w:sz w:val="22"/>
                 <w:szCs w:val="22"/>
               </w:rPr>
@@ -2120,7 +2093,7 @@
               <w:rPr>
                 <w:webHidden/>
               </w:rPr>
-              <w:instrText xml:space="preserve"> PAGEREF _Toc516233742 \h </w:instrText>
+              <w:instrText xml:space="preserve"> PAGEREF _Toc516478393 \h </w:instrText>
             </w:r>
             <w:r>
               <w:rPr>
@@ -2153,12 +2126,11 @@
             <w:rPr>
               <w:rFonts w:asciiTheme="minorHAnsi" w:hAnsiTheme="minorHAnsi" w:cstheme="minorBidi"/>
               <w:b w:val="0"/>
-              <w:color w:val="auto"/>
               <w:sz w:val="22"/>
               <w:szCs w:val="22"/>
             </w:rPr>
           </w:pPr>
-          <w:hyperlink w:anchor="_Toc516233743" w:history="1">
+          <w:hyperlink w:anchor="_Toc516478394" w:history="1">
             <w:r>
               <w:rPr>
                 <w:rStyle w:val="Hyperlink"/>
@@ -2169,7 +2141,6 @@
               <w:rPr>
                 <w:rFonts w:asciiTheme="minorHAnsi" w:hAnsiTheme="minorHAnsi" w:cstheme="minorBidi"/>
                 <w:b w:val="0"/>
-                <w:color w:val="auto"/>
                 <w:sz w:val="22"/>
                 <w:szCs w:val="22"/>
               </w:rPr>
@@ -2197,7 +2168,7 @@
               <w:rPr>
                 <w:webHidden/>
               </w:rPr>
-              <w:instrText xml:space="preserve"> PAGEREF _Toc516233743 \h </w:instrText>
+              <w:instrText xml:space="preserve"> PAGEREF _Toc516478394 \h </w:instrText>
             </w:r>
             <w:r>
               <w:rPr>
@@ -2229,12 +2200,11 @@
             <w:pStyle w:val="Inhopg2"/>
             <w:rPr>
               <w:rFonts w:asciiTheme="minorHAnsi" w:hAnsiTheme="minorHAnsi" w:cstheme="minorBidi"/>
-              <w:color w:val="auto"/>
               <w:sz w:val="22"/>
               <w:szCs w:val="22"/>
             </w:rPr>
           </w:pPr>
-          <w:hyperlink w:anchor="_Toc516233744" w:history="1">
+          <w:hyperlink w:anchor="_Toc516478395" w:history="1">
             <w:r>
               <w:rPr>
                 <w:rStyle w:val="Hyperlink"/>
@@ -2244,7 +2214,6 @@
             <w:r>
               <w:rPr>
                 <w:rFonts w:asciiTheme="minorHAnsi" w:hAnsiTheme="minorHAnsi" w:cstheme="minorBidi"/>
-                <w:color w:val="auto"/>
                 <w:sz w:val="22"/>
                 <w:szCs w:val="22"/>
               </w:rPr>
@@ -2272,7 +2241,7 @@
               <w:rPr>
                 <w:webHidden/>
               </w:rPr>
-              <w:instrText xml:space="preserve"> PAGEREF _Toc516233744 \h </w:instrText>
+              <w:instrText xml:space="preserve"> PAGEREF _Toc516478395 \h </w:instrText>
             </w:r>
             <w:r>
               <w:rPr>
@@ -2304,12 +2273,11 @@
             <w:pStyle w:val="Inhopg3"/>
             <w:rPr>
               <w:rFonts w:asciiTheme="minorHAnsi" w:hAnsiTheme="minorHAnsi" w:cstheme="minorBidi"/>
-              <w:color w:val="auto"/>
               <w:sz w:val="22"/>
               <w:szCs w:val="22"/>
             </w:rPr>
           </w:pPr>
-          <w:hyperlink w:anchor="_Toc516233745" w:history="1">
+          <w:hyperlink w:anchor="_Toc516478396" w:history="1">
             <w:r>
               <w:rPr>
                 <w:rStyle w:val="Hyperlink"/>
@@ -2319,7 +2287,6 @@
             <w:r>
               <w:rPr>
                 <w:rFonts w:asciiTheme="minorHAnsi" w:hAnsiTheme="minorHAnsi" w:cstheme="minorBidi"/>
-                <w:color w:val="auto"/>
                 <w:sz w:val="22"/>
                 <w:szCs w:val="22"/>
               </w:rPr>
@@ -2347,7 +2314,7 @@
               <w:rPr>
                 <w:webHidden/>
               </w:rPr>
-              <w:instrText xml:space="preserve"> PAGEREF _Toc516233745 \h </w:instrText>
+              <w:instrText xml:space="preserve"> PAGEREF _Toc516478396 \h </w:instrText>
             </w:r>
             <w:r>
               <w:rPr>
@@ -2379,12 +2346,11 @@
             <w:pStyle w:val="Inhopg3"/>
             <w:rPr>
               <w:rFonts w:asciiTheme="minorHAnsi" w:hAnsiTheme="minorHAnsi" w:cstheme="minorBidi"/>
-              <w:color w:val="auto"/>
               <w:sz w:val="22"/>
               <w:szCs w:val="22"/>
             </w:rPr>
           </w:pPr>
-          <w:hyperlink w:anchor="_Toc516233746" w:history="1">
+          <w:hyperlink w:anchor="_Toc516478397" w:history="1">
             <w:r>
               <w:rPr>
                 <w:rStyle w:val="Hyperlink"/>
@@ -2394,7 +2360,6 @@
             <w:r>
               <w:rPr>
                 <w:rFonts w:asciiTheme="minorHAnsi" w:hAnsiTheme="minorHAnsi" w:cstheme="minorBidi"/>
-                <w:color w:val="auto"/>
                 <w:sz w:val="22"/>
                 <w:szCs w:val="22"/>
               </w:rPr>
@@ -2422,7 +2387,7 @@
               <w:rPr>
                 <w:webHidden/>
               </w:rPr>
-              <w:instrText xml:space="preserve"> PAGEREF _Toc516233746 \h </w:instrText>
+              <w:instrText xml:space="preserve"> PAGEREF _Toc516478397 \h </w:instrText>
             </w:r>
             <w:r>
               <w:rPr>
@@ -2454,12 +2419,11 @@
             <w:pStyle w:val="Inhopg3"/>
             <w:rPr>
               <w:rFonts w:asciiTheme="minorHAnsi" w:hAnsiTheme="minorHAnsi" w:cstheme="minorBidi"/>
-              <w:color w:val="auto"/>
               <w:sz w:val="22"/>
               <w:szCs w:val="22"/>
             </w:rPr>
           </w:pPr>
-          <w:hyperlink w:anchor="_Toc516233747" w:history="1">
+          <w:hyperlink w:anchor="_Toc516478398" w:history="1">
             <w:r>
               <w:rPr>
                 <w:rStyle w:val="Hyperlink"/>
@@ -2469,7 +2433,6 @@
             <w:r>
               <w:rPr>
                 <w:rFonts w:asciiTheme="minorHAnsi" w:hAnsiTheme="minorHAnsi" w:cstheme="minorBidi"/>
-                <w:color w:val="auto"/>
                 <w:sz w:val="22"/>
                 <w:szCs w:val="22"/>
               </w:rPr>
@@ -2497,7 +2460,7 @@
               <w:rPr>
                 <w:webHidden/>
               </w:rPr>
-              <w:instrText xml:space="preserve"> PAGEREF _Toc516233747 \h </w:instrText>
+              <w:instrText xml:space="preserve"> PAGEREF _Toc516478398 \h </w:instrText>
             </w:r>
             <w:r>
               <w:rPr>
@@ -2529,12 +2492,11 @@
             <w:pStyle w:val="Inhopg2"/>
             <w:rPr>
               <w:rFonts w:asciiTheme="minorHAnsi" w:hAnsiTheme="minorHAnsi" w:cstheme="minorBidi"/>
-              <w:color w:val="auto"/>
               <w:sz w:val="22"/>
               <w:szCs w:val="22"/>
             </w:rPr>
           </w:pPr>
-          <w:hyperlink w:anchor="_Toc516233748" w:history="1">
+          <w:hyperlink w:anchor="_Toc516478399" w:history="1">
             <w:r>
               <w:rPr>
                 <w:rStyle w:val="Hyperlink"/>
@@ -2544,7 +2506,6 @@
             <w:r>
               <w:rPr>
                 <w:rFonts w:asciiTheme="minorHAnsi" w:hAnsiTheme="minorHAnsi" w:cstheme="minorBidi"/>
-                <w:color w:val="auto"/>
                 <w:sz w:val="22"/>
                 <w:szCs w:val="22"/>
               </w:rPr>
@@ -2572,7 +2533,7 @@
               <w:rPr>
                 <w:webHidden/>
               </w:rPr>
-              <w:instrText xml:space="preserve"> PAGEREF _Toc516233748 \h </w:instrText>
+              <w:instrText xml:space="preserve"> PAGEREF _Toc516478399 \h </w:instrText>
             </w:r>
             <w:r>
               <w:rPr>
@@ -2604,12 +2565,11 @@
             <w:pStyle w:val="Inhopg3"/>
             <w:rPr>
               <w:rFonts w:asciiTheme="minorHAnsi" w:hAnsiTheme="minorHAnsi" w:cstheme="minorBidi"/>
-              <w:color w:val="auto"/>
               <w:sz w:val="22"/>
               <w:szCs w:val="22"/>
             </w:rPr>
           </w:pPr>
-          <w:hyperlink w:anchor="_Toc516233749" w:history="1">
+          <w:hyperlink w:anchor="_Toc516478400" w:history="1">
             <w:r>
               <w:rPr>
                 <w:rStyle w:val="Hyperlink"/>
@@ -2619,7 +2579,6 @@
             <w:r>
               <w:rPr>
                 <w:rFonts w:asciiTheme="minorHAnsi" w:hAnsiTheme="minorHAnsi" w:cstheme="minorBidi"/>
-                <w:color w:val="auto"/>
                 <w:sz w:val="22"/>
                 <w:szCs w:val="22"/>
               </w:rPr>
@@ -2647,7 +2606,7 @@
               <w:rPr>
                 <w:webHidden/>
               </w:rPr>
-              <w:instrText xml:space="preserve"> PAGEREF _Toc516233749 \h </w:instrText>
+              <w:instrText xml:space="preserve"> PAGEREF _Toc516478400 \h </w:instrText>
             </w:r>
             <w:r>
               <w:rPr>
@@ -2679,12 +2638,11 @@
             <w:pStyle w:val="Inhopg2"/>
             <w:rPr>
               <w:rFonts w:asciiTheme="minorHAnsi" w:hAnsiTheme="minorHAnsi" w:cstheme="minorBidi"/>
-              <w:color w:val="auto"/>
               <w:sz w:val="22"/>
               <w:szCs w:val="22"/>
             </w:rPr>
           </w:pPr>
-          <w:hyperlink w:anchor="_Toc516233750" w:history="1">
+          <w:hyperlink w:anchor="_Toc516478401" w:history="1">
             <w:r>
               <w:rPr>
                 <w:rStyle w:val="Hyperlink"/>
@@ -2694,7 +2652,6 @@
             <w:r>
               <w:rPr>
                 <w:rFonts w:asciiTheme="minorHAnsi" w:hAnsiTheme="minorHAnsi" w:cstheme="minorBidi"/>
-                <w:color w:val="auto"/>
                 <w:sz w:val="22"/>
                 <w:szCs w:val="22"/>
               </w:rPr>
@@ -2722,7 +2679,7 @@
               <w:rPr>
                 <w:webHidden/>
               </w:rPr>
-              <w:instrText xml:space="preserve"> PAGEREF _Toc516233750 \h </w:instrText>
+              <w:instrText xml:space="preserve"> PAGEREF _Toc516478401 \h </w:instrText>
             </w:r>
             <w:r>
               <w:rPr>
@@ -2754,12 +2711,11 @@
             <w:pStyle w:val="Inhopg3"/>
             <w:rPr>
               <w:rFonts w:asciiTheme="minorHAnsi" w:hAnsiTheme="minorHAnsi" w:cstheme="minorBidi"/>
-              <w:color w:val="auto"/>
               <w:sz w:val="22"/>
               <w:szCs w:val="22"/>
             </w:rPr>
           </w:pPr>
-          <w:hyperlink w:anchor="_Toc516233751" w:history="1">
+          <w:hyperlink w:anchor="_Toc516478402" w:history="1">
             <w:r>
               <w:rPr>
                 <w:rStyle w:val="Hyperlink"/>
@@ -2769,7 +2725,6 @@
             <w:r>
               <w:rPr>
                 <w:rFonts w:asciiTheme="minorHAnsi" w:hAnsiTheme="minorHAnsi" w:cstheme="minorBidi"/>
-                <w:color w:val="auto"/>
                 <w:sz w:val="22"/>
                 <w:szCs w:val="22"/>
               </w:rPr>
@@ -2797,7 +2752,7 @@
               <w:rPr>
                 <w:webHidden/>
               </w:rPr>
-              <w:instrText xml:space="preserve"> PAGEREF _Toc516233751 \h </w:instrText>
+              <w:instrText xml:space="preserve"> PAGEREF _Toc516478402 \h </w:instrText>
             </w:r>
             <w:r>
               <w:rPr>
@@ -2829,12 +2784,11 @@
             <w:pStyle w:val="Inhopg2"/>
             <w:rPr>
               <w:rFonts w:asciiTheme="minorHAnsi" w:hAnsiTheme="minorHAnsi" w:cstheme="minorBidi"/>
-              <w:color w:val="auto"/>
               <w:sz w:val="22"/>
               <w:szCs w:val="22"/>
             </w:rPr>
           </w:pPr>
-          <w:hyperlink w:anchor="_Toc516233752" w:history="1">
+          <w:hyperlink w:anchor="_Toc516478403" w:history="1">
             <w:r>
               <w:rPr>
                 <w:rStyle w:val="Hyperlink"/>
@@ -2844,7 +2798,6 @@
             <w:r>
               <w:rPr>
                 <w:rFonts w:asciiTheme="minorHAnsi" w:hAnsiTheme="minorHAnsi" w:cstheme="minorBidi"/>
-                <w:color w:val="auto"/>
                 <w:sz w:val="22"/>
                 <w:szCs w:val="22"/>
               </w:rPr>
@@ -2872,7 +2825,7 @@
               <w:rPr>
                 <w:webHidden/>
               </w:rPr>
-              <w:instrText xml:space="preserve"> PAGEREF _Toc516233752 \h </w:instrText>
+              <w:instrText xml:space="preserve"> PAGEREF _Toc516478403 \h </w:instrText>
             </w:r>
             <w:r>
               <w:rPr>
@@ -2904,12 +2857,11 @@
             <w:pStyle w:val="Inhopg3"/>
             <w:rPr>
               <w:rFonts w:asciiTheme="minorHAnsi" w:hAnsiTheme="minorHAnsi" w:cstheme="minorBidi"/>
-              <w:color w:val="auto"/>
               <w:sz w:val="22"/>
               <w:szCs w:val="22"/>
             </w:rPr>
           </w:pPr>
-          <w:hyperlink w:anchor="_Toc516233753" w:history="1">
+          <w:hyperlink w:anchor="_Toc516478404" w:history="1">
             <w:r>
               <w:rPr>
                 <w:rStyle w:val="Hyperlink"/>
@@ -2919,7 +2871,6 @@
             <w:r>
               <w:rPr>
                 <w:rFonts w:asciiTheme="minorHAnsi" w:hAnsiTheme="minorHAnsi" w:cstheme="minorBidi"/>
-                <w:color w:val="auto"/>
                 <w:sz w:val="22"/>
                 <w:szCs w:val="22"/>
               </w:rPr>
@@ -2947,7 +2898,7 @@
               <w:rPr>
                 <w:webHidden/>
               </w:rPr>
-              <w:instrText xml:space="preserve"> PAGEREF _Toc516233753 \h </w:instrText>
+              <w:instrText xml:space="preserve"> PAGEREF _Toc516478404 \h </w:instrText>
             </w:r>
             <w:r>
               <w:rPr>
@@ -2979,12 +2930,11 @@
             <w:pStyle w:val="Inhopg3"/>
             <w:rPr>
               <w:rFonts w:asciiTheme="minorHAnsi" w:hAnsiTheme="minorHAnsi" w:cstheme="minorBidi"/>
-              <w:color w:val="auto"/>
               <w:sz w:val="22"/>
               <w:szCs w:val="22"/>
             </w:rPr>
           </w:pPr>
-          <w:hyperlink w:anchor="_Toc516233754" w:history="1">
+          <w:hyperlink w:anchor="_Toc516478405" w:history="1">
             <w:r>
               <w:rPr>
                 <w:rStyle w:val="Hyperlink"/>
@@ -2994,7 +2944,6 @@
             <w:r>
               <w:rPr>
                 <w:rFonts w:asciiTheme="minorHAnsi" w:hAnsiTheme="minorHAnsi" w:cstheme="minorBidi"/>
-                <w:color w:val="auto"/>
                 <w:sz w:val="22"/>
                 <w:szCs w:val="22"/>
               </w:rPr>
@@ -3022,7 +2971,7 @@
               <w:rPr>
                 <w:webHidden/>
               </w:rPr>
-              <w:instrText xml:space="preserve"> PAGEREF _Toc516233754 \h </w:instrText>
+              <w:instrText xml:space="preserve"> PAGEREF _Toc516478405 \h </w:instrText>
             </w:r>
             <w:r>
               <w:rPr>
@@ -3054,12 +3003,11 @@
             <w:pStyle w:val="Inhopg3"/>
             <w:rPr>
               <w:rFonts w:asciiTheme="minorHAnsi" w:hAnsiTheme="minorHAnsi" w:cstheme="minorBidi"/>
-              <w:color w:val="auto"/>
               <w:sz w:val="22"/>
               <w:szCs w:val="22"/>
             </w:rPr>
           </w:pPr>
-          <w:hyperlink w:anchor="_Toc516233755" w:history="1">
+          <w:hyperlink w:anchor="_Toc516478406" w:history="1">
             <w:r>
               <w:rPr>
                 <w:rStyle w:val="Hyperlink"/>
@@ -3069,7 +3017,6 @@
             <w:r>
               <w:rPr>
                 <w:rFonts w:asciiTheme="minorHAnsi" w:hAnsiTheme="minorHAnsi" w:cstheme="minorBidi"/>
-                <w:color w:val="auto"/>
                 <w:sz w:val="22"/>
                 <w:szCs w:val="22"/>
               </w:rPr>
@@ -3097,7 +3044,7 @@
               <w:rPr>
                 <w:webHidden/>
               </w:rPr>
-              <w:instrText xml:space="preserve"> PAGEREF _Toc516233755 \h </w:instrText>
+              <w:instrText xml:space="preserve"> PAGEREF _Toc516478406 \h </w:instrText>
             </w:r>
             <w:r>
               <w:rPr>
@@ -3129,12 +3076,11 @@
             <w:pStyle w:val="Inhopg3"/>
             <w:rPr>
               <w:rFonts w:asciiTheme="minorHAnsi" w:hAnsiTheme="minorHAnsi" w:cstheme="minorBidi"/>
-              <w:color w:val="auto"/>
               <w:sz w:val="22"/>
               <w:szCs w:val="22"/>
             </w:rPr>
           </w:pPr>
-          <w:hyperlink w:anchor="_Toc516233756" w:history="1">
+          <w:hyperlink w:anchor="_Toc516478407" w:history="1">
             <w:r>
               <w:rPr>
                 <w:rStyle w:val="Hyperlink"/>
@@ -3144,7 +3090,6 @@
             <w:r>
               <w:rPr>
                 <w:rFonts w:asciiTheme="minorHAnsi" w:hAnsiTheme="minorHAnsi" w:cstheme="minorBidi"/>
-                <w:color w:val="auto"/>
                 <w:sz w:val="22"/>
                 <w:szCs w:val="22"/>
               </w:rPr>
@@ -3172,7 +3117,7 @@
               <w:rPr>
                 <w:webHidden/>
               </w:rPr>
-              <w:instrText xml:space="preserve"> PAGEREF _Toc516233756 \h </w:instrText>
+              <w:instrText xml:space="preserve"> PAGEREF _Toc516478407 \h </w:instrText>
             </w:r>
             <w:r>
               <w:rPr>
@@ -3204,12 +3149,11 @@
             <w:pStyle w:val="Inhopg3"/>
             <w:rPr>
               <w:rFonts w:asciiTheme="minorHAnsi" w:hAnsiTheme="minorHAnsi" w:cstheme="minorBidi"/>
-              <w:color w:val="auto"/>
               <w:sz w:val="22"/>
               <w:szCs w:val="22"/>
             </w:rPr>
           </w:pPr>
-          <w:hyperlink w:anchor="_Toc516233757" w:history="1">
+          <w:hyperlink w:anchor="_Toc516478408" w:history="1">
             <w:r>
               <w:rPr>
                 <w:rStyle w:val="Hyperlink"/>
@@ -3219,7 +3163,6 @@
             <w:r>
               <w:rPr>
                 <w:rFonts w:asciiTheme="minorHAnsi" w:hAnsiTheme="minorHAnsi" w:cstheme="minorBidi"/>
-                <w:color w:val="auto"/>
                 <w:sz w:val="22"/>
                 <w:szCs w:val="22"/>
               </w:rPr>
@@ -3247,7 +3190,7 @@
               <w:rPr>
                 <w:webHidden/>
               </w:rPr>
-              <w:instrText xml:space="preserve"> PAGEREF _Toc516233757 \h </w:instrText>
+              <w:instrText xml:space="preserve"> PAGEREF _Toc516478408 \h </w:instrText>
             </w:r>
             <w:r>
               <w:rPr>
@@ -3280,12 +3223,11 @@
             <w:rPr>
               <w:rFonts w:asciiTheme="minorHAnsi" w:hAnsiTheme="minorHAnsi" w:cstheme="minorBidi"/>
               <w:b w:val="0"/>
-              <w:color w:val="auto"/>
               <w:sz w:val="22"/>
               <w:szCs w:val="22"/>
             </w:rPr>
           </w:pPr>
-          <w:hyperlink w:anchor="_Toc516233758" w:history="1">
+          <w:hyperlink w:anchor="_Toc516478409" w:history="1">
             <w:r>
               <w:rPr>
                 <w:rStyle w:val="Hyperlink"/>
@@ -3296,7 +3238,6 @@
               <w:rPr>
                 <w:rFonts w:asciiTheme="minorHAnsi" w:hAnsiTheme="minorHAnsi" w:cstheme="minorBidi"/>
                 <w:b w:val="0"/>
-                <w:color w:val="auto"/>
                 <w:sz w:val="22"/>
                 <w:szCs w:val="22"/>
               </w:rPr>
@@ -3324,7 +3265,7 @@
               <w:rPr>
                 <w:webHidden/>
               </w:rPr>
-              <w:instrText xml:space="preserve"> PAGEREF _Toc516233758 \h </w:instrText>
+              <w:instrText xml:space="preserve"> PAGEREF _Toc516478409 \h </w:instrText>
             </w:r>
             <w:r>
               <w:rPr>
@@ -3356,12 +3297,11 @@
             <w:pStyle w:val="Inhopg2"/>
             <w:rPr>
               <w:rFonts w:asciiTheme="minorHAnsi" w:hAnsiTheme="minorHAnsi" w:cstheme="minorBidi"/>
-              <w:color w:val="auto"/>
               <w:sz w:val="22"/>
               <w:szCs w:val="22"/>
             </w:rPr>
           </w:pPr>
-          <w:hyperlink w:anchor="_Toc516233759" w:history="1">
+          <w:hyperlink w:anchor="_Toc516478410" w:history="1">
             <w:r>
               <w:rPr>
                 <w:rStyle w:val="Hyperlink"/>
@@ -3371,7 +3311,6 @@
             <w:r>
               <w:rPr>
                 <w:rFonts w:asciiTheme="minorHAnsi" w:hAnsiTheme="minorHAnsi" w:cstheme="minorBidi"/>
-                <w:color w:val="auto"/>
                 <w:sz w:val="22"/>
                 <w:szCs w:val="22"/>
               </w:rPr>
@@ -3399,7 +3338,7 @@
               <w:rPr>
                 <w:webHidden/>
               </w:rPr>
-              <w:instrText xml:space="preserve"> PAGEREF _Toc516233759 \h </w:instrText>
+              <w:instrText xml:space="preserve"> PAGEREF _Toc516478410 \h </w:instrText>
             </w:r>
             <w:r>
               <w:rPr>
@@ -3431,12 +3370,11 @@
             <w:pStyle w:val="Inhopg3"/>
             <w:rPr>
               <w:rFonts w:asciiTheme="minorHAnsi" w:hAnsiTheme="minorHAnsi" w:cstheme="minorBidi"/>
-              <w:color w:val="auto"/>
               <w:sz w:val="22"/>
               <w:szCs w:val="22"/>
             </w:rPr>
           </w:pPr>
-          <w:hyperlink w:anchor="_Toc516233760" w:history="1">
+          <w:hyperlink w:anchor="_Toc516478411" w:history="1">
             <w:r>
               <w:rPr>
                 <w:rStyle w:val="Hyperlink"/>
@@ -3446,7 +3384,6 @@
             <w:r>
               <w:rPr>
                 <w:rFonts w:asciiTheme="minorHAnsi" w:hAnsiTheme="minorHAnsi" w:cstheme="minorBidi"/>
-                <w:color w:val="auto"/>
                 <w:sz w:val="22"/>
                 <w:szCs w:val="22"/>
               </w:rPr>
@@ -3474,7 +3411,7 @@
               <w:rPr>
                 <w:webHidden/>
               </w:rPr>
-              <w:instrText xml:space="preserve"> PAGEREF _Toc516233760 \h </w:instrText>
+              <w:instrText xml:space="preserve"> PAGEREF _Toc516478411 \h </w:instrText>
             </w:r>
             <w:r>
               <w:rPr>
@@ -3506,12 +3443,11 @@
             <w:pStyle w:val="Inhopg3"/>
             <w:rPr>
               <w:rFonts w:asciiTheme="minorHAnsi" w:hAnsiTheme="minorHAnsi" w:cstheme="minorBidi"/>
-              <w:color w:val="auto"/>
               <w:sz w:val="22"/>
               <w:szCs w:val="22"/>
             </w:rPr>
           </w:pPr>
-          <w:hyperlink w:anchor="_Toc516233761" w:history="1">
+          <w:hyperlink w:anchor="_Toc516478412" w:history="1">
             <w:r>
               <w:rPr>
                 <w:rStyle w:val="Hyperlink"/>
@@ -3521,7 +3457,6 @@
             <w:r>
               <w:rPr>
                 <w:rFonts w:asciiTheme="minorHAnsi" w:hAnsiTheme="minorHAnsi" w:cstheme="minorBidi"/>
-                <w:color w:val="auto"/>
                 <w:sz w:val="22"/>
                 <w:szCs w:val="22"/>
               </w:rPr>
@@ -3549,7 +3484,7 @@
               <w:rPr>
                 <w:webHidden/>
               </w:rPr>
-              <w:instrText xml:space="preserve"> PAGEREF _Toc516233761 \h </w:instrText>
+              <w:instrText xml:space="preserve"> PAGEREF _Toc516478412 \h </w:instrText>
             </w:r>
             <w:r>
               <w:rPr>
@@ -3581,12 +3516,11 @@
             <w:pStyle w:val="Inhopg3"/>
             <w:rPr>
               <w:rFonts w:asciiTheme="minorHAnsi" w:hAnsiTheme="minorHAnsi" w:cstheme="minorBidi"/>
-              <w:color w:val="auto"/>
               <w:sz w:val="22"/>
               <w:szCs w:val="22"/>
             </w:rPr>
           </w:pPr>
-          <w:hyperlink w:anchor="_Toc516233762" w:history="1">
+          <w:hyperlink w:anchor="_Toc516478413" w:history="1">
             <w:r>
               <w:rPr>
                 <w:rStyle w:val="Hyperlink"/>
@@ -3596,7 +3530,6 @@
             <w:r>
               <w:rPr>
                 <w:rFonts w:asciiTheme="minorHAnsi" w:hAnsiTheme="minorHAnsi" w:cstheme="minorBidi"/>
-                <w:color w:val="auto"/>
                 <w:sz w:val="22"/>
                 <w:szCs w:val="22"/>
               </w:rPr>
@@ -3624,7 +3557,7 @@
               <w:rPr>
                 <w:webHidden/>
               </w:rPr>
-              <w:instrText xml:space="preserve"> PAGEREF _Toc516233762 \h </w:instrText>
+              <w:instrText xml:space="preserve"> PAGEREF _Toc516478413 \h </w:instrText>
             </w:r>
             <w:r>
               <w:rPr>
@@ -3656,12 +3589,11 @@
             <w:pStyle w:val="Inhopg3"/>
             <w:rPr>
               <w:rFonts w:asciiTheme="minorHAnsi" w:hAnsiTheme="minorHAnsi" w:cstheme="minorBidi"/>
-              <w:color w:val="auto"/>
               <w:sz w:val="22"/>
               <w:szCs w:val="22"/>
             </w:rPr>
           </w:pPr>
-          <w:hyperlink w:anchor="_Toc516233763" w:history="1">
+          <w:hyperlink w:anchor="_Toc516478414" w:history="1">
             <w:r>
               <w:rPr>
                 <w:rStyle w:val="Hyperlink"/>
@@ -3671,7 +3603,6 @@
             <w:r>
               <w:rPr>
                 <w:rFonts w:asciiTheme="minorHAnsi" w:hAnsiTheme="minorHAnsi" w:cstheme="minorBidi"/>
-                <w:color w:val="auto"/>
                 <w:sz w:val="22"/>
                 <w:szCs w:val="22"/>
               </w:rPr>
@@ -3699,7 +3630,7 @@
               <w:rPr>
                 <w:webHidden/>
               </w:rPr>
-              <w:instrText xml:space="preserve"> PAGEREF _Toc516233763 \h </w:instrText>
+              <w:instrText xml:space="preserve"> PAGEREF _Toc516478414 \h </w:instrText>
             </w:r>
             <w:r>
               <w:rPr>
@@ -3731,12 +3662,11 @@
             <w:pStyle w:val="Inhopg3"/>
             <w:rPr>
               <w:rFonts w:asciiTheme="minorHAnsi" w:hAnsiTheme="minorHAnsi" w:cstheme="minorBidi"/>
-              <w:color w:val="auto"/>
               <w:sz w:val="22"/>
               <w:szCs w:val="22"/>
             </w:rPr>
           </w:pPr>
-          <w:hyperlink w:anchor="_Toc516233764" w:history="1">
+          <w:hyperlink w:anchor="_Toc516478415" w:history="1">
             <w:r>
               <w:rPr>
                 <w:rStyle w:val="Hyperlink"/>
@@ -3746,7 +3676,6 @@
             <w:r>
               <w:rPr>
                 <w:rFonts w:asciiTheme="minorHAnsi" w:hAnsiTheme="minorHAnsi" w:cstheme="minorBidi"/>
-                <w:color w:val="auto"/>
                 <w:sz w:val="22"/>
                 <w:szCs w:val="22"/>
               </w:rPr>
@@ -3774,7 +3703,7 @@
               <w:rPr>
                 <w:webHidden/>
               </w:rPr>
-              <w:instrText xml:space="preserve"> PAGEREF _Toc516233764 \h </w:instrText>
+              <w:instrText xml:space="preserve"> PAGEREF _Toc516478415 \h </w:instrText>
             </w:r>
             <w:r>
               <w:rPr>
@@ -3806,12 +3735,11 @@
             <w:pStyle w:val="Inhopg3"/>
             <w:rPr>
               <w:rFonts w:asciiTheme="minorHAnsi" w:hAnsiTheme="minorHAnsi" w:cstheme="minorBidi"/>
-              <w:color w:val="auto"/>
               <w:sz w:val="22"/>
               <w:szCs w:val="22"/>
             </w:rPr>
           </w:pPr>
-          <w:hyperlink w:anchor="_Toc516233765" w:history="1">
+          <w:hyperlink w:anchor="_Toc516478416" w:history="1">
             <w:r>
               <w:rPr>
                 <w:rStyle w:val="Hyperlink"/>
@@ -3821,7 +3749,6 @@
             <w:r>
               <w:rPr>
                 <w:rFonts w:asciiTheme="minorHAnsi" w:hAnsiTheme="minorHAnsi" w:cstheme="minorBidi"/>
-                <w:color w:val="auto"/>
                 <w:sz w:val="22"/>
                 <w:szCs w:val="22"/>
               </w:rPr>
@@ -3849,7 +3776,7 @@
               <w:rPr>
                 <w:webHidden/>
               </w:rPr>
-              <w:instrText xml:space="preserve"> PAGEREF _Toc516233765 \h </w:instrText>
+              <w:instrText xml:space="preserve"> PAGEREF _Toc516478416 \h </w:instrText>
             </w:r>
             <w:r>
               <w:rPr>
@@ -3881,12 +3808,11 @@
             <w:pStyle w:val="Inhopg2"/>
             <w:rPr>
               <w:rFonts w:asciiTheme="minorHAnsi" w:hAnsiTheme="minorHAnsi" w:cstheme="minorBidi"/>
-              <w:color w:val="auto"/>
               <w:sz w:val="22"/>
               <w:szCs w:val="22"/>
             </w:rPr>
           </w:pPr>
-          <w:hyperlink w:anchor="_Toc516233766" w:history="1">
+          <w:hyperlink w:anchor="_Toc516478417" w:history="1">
             <w:r>
               <w:rPr>
                 <w:rStyle w:val="Hyperlink"/>
@@ -3896,7 +3822,6 @@
             <w:r>
               <w:rPr>
                 <w:rFonts w:asciiTheme="minorHAnsi" w:hAnsiTheme="minorHAnsi" w:cstheme="minorBidi"/>
-                <w:color w:val="auto"/>
                 <w:sz w:val="22"/>
                 <w:szCs w:val="22"/>
               </w:rPr>
@@ -3924,7 +3849,7 @@
               <w:rPr>
                 <w:webHidden/>
               </w:rPr>
-              <w:instrText xml:space="preserve"> PAGEREF _Toc516233766 \h </w:instrText>
+              <w:instrText xml:space="preserve"> PAGEREF _Toc516478417 \h </w:instrText>
             </w:r>
             <w:r>
               <w:rPr>
@@ -3956,12 +3881,11 @@
             <w:pStyle w:val="Inhopg3"/>
             <w:rPr>
               <w:rFonts w:asciiTheme="minorHAnsi" w:hAnsiTheme="minorHAnsi" w:cstheme="minorBidi"/>
-              <w:color w:val="auto"/>
               <w:sz w:val="22"/>
               <w:szCs w:val="22"/>
             </w:rPr>
           </w:pPr>
-          <w:hyperlink w:anchor="_Toc516233767" w:history="1">
+          <w:hyperlink w:anchor="_Toc516478418" w:history="1">
             <w:r>
               <w:rPr>
                 <w:rStyle w:val="Hyperlink"/>
@@ -3971,7 +3895,6 @@
             <w:r>
               <w:rPr>
                 <w:rFonts w:asciiTheme="minorHAnsi" w:hAnsiTheme="minorHAnsi" w:cstheme="minorBidi"/>
-                <w:color w:val="auto"/>
                 <w:sz w:val="22"/>
                 <w:szCs w:val="22"/>
               </w:rPr>
@@ -3999,7 +3922,7 @@
               <w:rPr>
                 <w:webHidden/>
               </w:rPr>
-              <w:instrText xml:space="preserve"> PAGEREF _Toc516233767 \h </w:instrText>
+              <w:instrText xml:space="preserve"> PAGEREF _Toc516478418 \h </w:instrText>
             </w:r>
             <w:r>
               <w:rPr>
@@ -4031,12 +3954,11 @@
             <w:pStyle w:val="Inhopg3"/>
             <w:rPr>
               <w:rFonts w:asciiTheme="minorHAnsi" w:hAnsiTheme="minorHAnsi" w:cstheme="minorBidi"/>
-              <w:color w:val="auto"/>
               <w:sz w:val="22"/>
               <w:szCs w:val="22"/>
             </w:rPr>
           </w:pPr>
-          <w:hyperlink w:anchor="_Toc516233768" w:history="1">
+          <w:hyperlink w:anchor="_Toc516478419" w:history="1">
             <w:r>
               <w:rPr>
                 <w:rStyle w:val="Hyperlink"/>
@@ -4046,7 +3968,6 @@
             <w:r>
               <w:rPr>
                 <w:rFonts w:asciiTheme="minorHAnsi" w:hAnsiTheme="minorHAnsi" w:cstheme="minorBidi"/>
-                <w:color w:val="auto"/>
                 <w:sz w:val="22"/>
                 <w:szCs w:val="22"/>
               </w:rPr>
@@ -4074,7 +3995,7 @@
               <w:rPr>
                 <w:webHidden/>
               </w:rPr>
-              <w:instrText xml:space="preserve"> PAGEREF _Toc516233768 \h </w:instrText>
+              <w:instrText xml:space="preserve"> PAGEREF _Toc516478419 \h </w:instrText>
             </w:r>
             <w:r>
               <w:rPr>
@@ -4092,6 +4013,225 @@
                 <w:webHidden/>
               </w:rPr>
               <w:t>26</w:t>
+            </w:r>
+            <w:r>
+              <w:rPr>
+                <w:webHidden/>
+              </w:rPr>
+              <w:fldChar w:fldCharType="end"/>
+            </w:r>
+          </w:hyperlink>
+        </w:p>
+        <w:p>
+          <w:pPr>
+            <w:pStyle w:val="Inhopg3"/>
+            <w:rPr>
+              <w:rFonts w:asciiTheme="minorHAnsi" w:hAnsiTheme="minorHAnsi" w:cstheme="minorBidi"/>
+              <w:sz w:val="22"/>
+              <w:szCs w:val="22"/>
+            </w:rPr>
+          </w:pPr>
+          <w:hyperlink w:anchor="_Toc516478420" w:history="1">
+            <w:r>
+              <w:rPr>
+                <w:rStyle w:val="Hyperlink"/>
+              </w:rPr>
+              <w:t>5.2.3</w:t>
+            </w:r>
+            <w:r>
+              <w:rPr>
+                <w:rFonts w:asciiTheme="minorHAnsi" w:hAnsiTheme="minorHAnsi" w:cstheme="minorBidi"/>
+                <w:sz w:val="22"/>
+                <w:szCs w:val="22"/>
+              </w:rPr>
+              <w:tab/>
+            </w:r>
+            <w:r>
+              <w:rPr>
+                <w:rStyle w:val="Hyperlink"/>
+              </w:rPr>
+              <w:t>Conclusie</w:t>
+            </w:r>
+            <w:r>
+              <w:rPr>
+                <w:webHidden/>
+              </w:rPr>
+              <w:tab/>
+            </w:r>
+            <w:r>
+              <w:rPr>
+                <w:webHidden/>
+              </w:rPr>
+              <w:fldChar w:fldCharType="begin"/>
+            </w:r>
+            <w:r>
+              <w:rPr>
+                <w:webHidden/>
+              </w:rPr>
+              <w:instrText xml:space="preserve"> PAGEREF _Toc516478420 \h </w:instrText>
+            </w:r>
+            <w:r>
+              <w:rPr>
+                <w:webHidden/>
+              </w:rPr>
+            </w:r>
+            <w:r>
+              <w:rPr>
+                <w:webHidden/>
+              </w:rPr>
+              <w:fldChar w:fldCharType="separate"/>
+            </w:r>
+            <w:r>
+              <w:rPr>
+                <w:webHidden/>
+              </w:rPr>
+              <w:t>28</w:t>
+            </w:r>
+            <w:r>
+              <w:rPr>
+                <w:webHidden/>
+              </w:rPr>
+              <w:fldChar w:fldCharType="end"/>
+            </w:r>
+          </w:hyperlink>
+        </w:p>
+        <w:p>
+          <w:pPr>
+            <w:pStyle w:val="Inhopg2"/>
+            <w:rPr>
+              <w:rFonts w:asciiTheme="minorHAnsi" w:hAnsiTheme="minorHAnsi" w:cstheme="minorBidi"/>
+              <w:sz w:val="22"/>
+              <w:szCs w:val="22"/>
+            </w:rPr>
+          </w:pPr>
+          <w:hyperlink w:anchor="_Toc516478421" w:history="1">
+            <w:r>
+              <w:rPr>
+                <w:rStyle w:val="Hyperlink"/>
+              </w:rPr>
+              <w:t>5.3</w:t>
+            </w:r>
+            <w:r>
+              <w:rPr>
+                <w:rFonts w:asciiTheme="minorHAnsi" w:hAnsiTheme="minorHAnsi" w:cstheme="minorBidi"/>
+                <w:sz w:val="22"/>
+                <w:szCs w:val="22"/>
+              </w:rPr>
+              <w:tab/>
+            </w:r>
+            <w:r>
+              <w:rPr>
+                <w:rStyle w:val="Hyperlink"/>
+              </w:rPr>
+              <w:t>Theory of Constraints onderzoek</w:t>
+            </w:r>
+            <w:r>
+              <w:rPr>
+                <w:webHidden/>
+              </w:rPr>
+              <w:tab/>
+            </w:r>
+            <w:r>
+              <w:rPr>
+                <w:webHidden/>
+              </w:rPr>
+              <w:fldChar w:fldCharType="begin"/>
+            </w:r>
+            <w:r>
+              <w:rPr>
+                <w:webHidden/>
+              </w:rPr>
+              <w:instrText xml:space="preserve"> PAGEREF _Toc516478421 \h </w:instrText>
+            </w:r>
+            <w:r>
+              <w:rPr>
+                <w:webHidden/>
+              </w:rPr>
+            </w:r>
+            <w:r>
+              <w:rPr>
+                <w:webHidden/>
+              </w:rPr>
+              <w:fldChar w:fldCharType="separate"/>
+            </w:r>
+            <w:r>
+              <w:rPr>
+                <w:webHidden/>
+              </w:rPr>
+              <w:t>29</w:t>
+            </w:r>
+            <w:r>
+              <w:rPr>
+                <w:webHidden/>
+              </w:rPr>
+              <w:fldChar w:fldCharType="end"/>
+            </w:r>
+          </w:hyperlink>
+        </w:p>
+        <w:p>
+          <w:pPr>
+            <w:pStyle w:val="Inhopg3"/>
+            <w:rPr>
+              <w:rFonts w:asciiTheme="minorHAnsi" w:hAnsiTheme="minorHAnsi" w:cstheme="minorBidi"/>
+              <w:sz w:val="22"/>
+              <w:szCs w:val="22"/>
+            </w:rPr>
+          </w:pPr>
+          <w:hyperlink w:anchor="_Toc516478422" w:history="1">
+            <w:r>
+              <w:rPr>
+                <w:rStyle w:val="Hyperlink"/>
+              </w:rPr>
+              <w:t>5.3.1</w:t>
+            </w:r>
+            <w:r>
+              <w:rPr>
+                <w:rFonts w:asciiTheme="minorHAnsi" w:hAnsiTheme="minorHAnsi" w:cstheme="minorBidi"/>
+                <w:sz w:val="22"/>
+                <w:szCs w:val="22"/>
+              </w:rPr>
+              <w:tab/>
+            </w:r>
+            <w:r>
+              <w:rPr>
+                <w:rStyle w:val="Hyperlink"/>
+              </w:rPr>
+              <w:t>TODO</w:t>
+            </w:r>
+            <w:r>
+              <w:rPr>
+                <w:webHidden/>
+              </w:rPr>
+              <w:tab/>
+            </w:r>
+            <w:r>
+              <w:rPr>
+                <w:webHidden/>
+              </w:rPr>
+              <w:fldChar w:fldCharType="begin"/>
+            </w:r>
+            <w:r>
+              <w:rPr>
+                <w:webHidden/>
+              </w:rPr>
+              <w:instrText xml:space="preserve"> PAGEREF _Toc516478422 \h </w:instrText>
+            </w:r>
+            <w:r>
+              <w:rPr>
+                <w:webHidden/>
+              </w:rPr>
+            </w:r>
+            <w:r>
+              <w:rPr>
+                <w:webHidden/>
+              </w:rPr>
+              <w:fldChar w:fldCharType="separate"/>
+            </w:r>
+            <w:r>
+              <w:rPr>
+                <w:webHidden/>
+              </w:rPr>
+              <w:t>29</w:t>
             </w:r>
             <w:r>
               <w:rPr>
@@ -4107,12 +4247,11 @@
             <w:rPr>
               <w:rFonts w:asciiTheme="minorHAnsi" w:hAnsiTheme="minorHAnsi" w:cstheme="minorBidi"/>
               <w:b w:val="0"/>
-              <w:color w:val="auto"/>
               <w:sz w:val="22"/>
               <w:szCs w:val="22"/>
             </w:rPr>
           </w:pPr>
-          <w:hyperlink w:anchor="_Toc516233769" w:history="1">
+          <w:hyperlink w:anchor="_Toc516478423" w:history="1">
             <w:r>
               <w:rPr>
                 <w:rStyle w:val="Hyperlink"/>
@@ -4135,7 +4274,7 @@
               <w:rPr>
                 <w:webHidden/>
               </w:rPr>
-              <w:instrText xml:space="preserve"> PAGEREF _Toc516233769 \h </w:instrText>
+              <w:instrText xml:space="preserve"> PAGEREF _Toc516478423 \h </w:instrText>
             </w:r>
             <w:r>
               <w:rPr>
@@ -4152,7 +4291,7 @@
               <w:rPr>
                 <w:webHidden/>
               </w:rPr>
-              <w:t>27</w:t>
+              <w:t>30</w:t>
             </w:r>
             <w:r>
               <w:rPr>
@@ -4190,7 +4329,7 @@
           <w:numId w:val="0"/>
         </w:numPr>
       </w:pPr>
-      <w:bookmarkStart w:id="3" w:name="_Toc516233729"/>
+      <w:bookmarkStart w:id="3" w:name="_Toc516478380"/>
       <w:r>
         <w:lastRenderedPageBreak/>
         <w:t>Figuren- en Tabellenlijst</w:t>
@@ -4207,7 +4346,6 @@
           <w:rFonts w:eastAsiaTheme="minorEastAsia" w:cstheme="minorBidi"/>
           <w:smallCaps w:val="0"/>
           <w:noProof/>
-          <w:color w:val="auto"/>
           <w:sz w:val="22"/>
           <w:szCs w:val="22"/>
         </w:rPr>
@@ -4243,7 +4381,7 @@
         <w:rPr>
           <w:noProof/>
         </w:rPr>
-        <w:instrText xml:space="preserve"> PAGEREF _Toc516233770 \h </w:instrText>
+        <w:instrText xml:space="preserve"> PAGEREF _Toc516478424 \h </w:instrText>
       </w:r>
       <w:r>
         <w:rPr>
@@ -4279,7 +4417,6 @@
           <w:rFonts w:eastAsiaTheme="minorEastAsia" w:cstheme="minorBidi"/>
           <w:smallCaps w:val="0"/>
           <w:noProof/>
-          <w:color w:val="auto"/>
           <w:sz w:val="22"/>
           <w:szCs w:val="22"/>
         </w:rPr>
@@ -4306,7 +4443,7 @@
         <w:rPr>
           <w:noProof/>
         </w:rPr>
-        <w:instrText xml:space="preserve"> PAGEREF _Toc516233771 \h </w:instrText>
+        <w:instrText xml:space="preserve"> PAGEREF _Toc516478425 \h </w:instrText>
       </w:r>
       <w:r>
         <w:rPr>
@@ -4342,7 +4479,6 @@
           <w:rFonts w:eastAsiaTheme="minorEastAsia" w:cstheme="minorBidi"/>
           <w:smallCaps w:val="0"/>
           <w:noProof/>
-          <w:color w:val="auto"/>
           <w:sz w:val="22"/>
           <w:szCs w:val="22"/>
         </w:rPr>
@@ -4369,7 +4505,7 @@
         <w:rPr>
           <w:noProof/>
         </w:rPr>
-        <w:instrText xml:space="preserve"> PAGEREF _Toc516233772 \h </w:instrText>
+        <w:instrText xml:space="preserve"> PAGEREF _Toc516478426 \h </w:instrText>
       </w:r>
       <w:r>
         <w:rPr>
@@ -4405,7 +4541,6 @@
           <w:rFonts w:eastAsiaTheme="minorEastAsia" w:cstheme="minorBidi"/>
           <w:smallCaps w:val="0"/>
           <w:noProof/>
-          <w:color w:val="auto"/>
           <w:sz w:val="22"/>
           <w:szCs w:val="22"/>
         </w:rPr>
@@ -4432,7 +4567,7 @@
         <w:rPr>
           <w:noProof/>
         </w:rPr>
-        <w:instrText xml:space="preserve"> PAGEREF _Toc516233773 \h </w:instrText>
+        <w:instrText xml:space="preserve"> PAGEREF _Toc516478427 \h </w:instrText>
       </w:r>
       <w:r>
         <w:rPr>
@@ -4468,7 +4603,6 @@
           <w:rFonts w:eastAsiaTheme="minorEastAsia" w:cstheme="minorBidi"/>
           <w:smallCaps w:val="0"/>
           <w:noProof/>
-          <w:color w:val="auto"/>
           <w:sz w:val="22"/>
           <w:szCs w:val="22"/>
         </w:rPr>
@@ -4495,7 +4629,7 @@
         <w:rPr>
           <w:noProof/>
         </w:rPr>
-        <w:instrText xml:space="preserve"> PAGEREF _Toc516233774 \h </w:instrText>
+        <w:instrText xml:space="preserve"> PAGEREF _Toc516478428 \h </w:instrText>
       </w:r>
       <w:r>
         <w:rPr>
@@ -4531,7 +4665,6 @@
           <w:rFonts w:eastAsiaTheme="minorEastAsia" w:cstheme="minorBidi"/>
           <w:smallCaps w:val="0"/>
           <w:noProof/>
-          <w:color w:val="auto"/>
           <w:sz w:val="22"/>
           <w:szCs w:val="22"/>
         </w:rPr>
@@ -4558,7 +4691,7 @@
         <w:rPr>
           <w:noProof/>
         </w:rPr>
-        <w:instrText xml:space="preserve"> PAGEREF _Toc516233775 \h </w:instrText>
+        <w:instrText xml:space="preserve"> PAGEREF _Toc516478429 \h </w:instrText>
       </w:r>
       <w:r>
         <w:rPr>
@@ -4594,7 +4727,6 @@
           <w:rFonts w:eastAsiaTheme="minorEastAsia" w:cstheme="minorBidi"/>
           <w:smallCaps w:val="0"/>
           <w:noProof/>
-          <w:color w:val="auto"/>
           <w:sz w:val="22"/>
           <w:szCs w:val="22"/>
         </w:rPr>
@@ -4621,7 +4753,7 @@
         <w:rPr>
           <w:noProof/>
         </w:rPr>
-        <w:instrText xml:space="preserve"> PAGEREF _Toc516233776 \h </w:instrText>
+        <w:instrText xml:space="preserve"> PAGEREF _Toc516478430 \h </w:instrText>
       </w:r>
       <w:r>
         <w:rPr>
@@ -4657,7 +4789,6 @@
           <w:rFonts w:eastAsiaTheme="minorEastAsia" w:cstheme="minorBidi"/>
           <w:smallCaps w:val="0"/>
           <w:noProof/>
-          <w:color w:val="auto"/>
           <w:sz w:val="22"/>
           <w:szCs w:val="22"/>
         </w:rPr>
@@ -4684,7 +4815,7 @@
         <w:rPr>
           <w:noProof/>
         </w:rPr>
-        <w:instrText xml:space="preserve"> PAGEREF _Toc516233777 \h </w:instrText>
+        <w:instrText xml:space="preserve"> PAGEREF _Toc516478431 \h </w:instrText>
       </w:r>
       <w:r>
         <w:rPr>
@@ -4720,7 +4851,6 @@
           <w:rFonts w:eastAsiaTheme="minorEastAsia" w:cstheme="minorBidi"/>
           <w:smallCaps w:val="0"/>
           <w:noProof/>
-          <w:color w:val="auto"/>
           <w:sz w:val="22"/>
           <w:szCs w:val="22"/>
         </w:rPr>
@@ -4747,7 +4877,7 @@
         <w:rPr>
           <w:noProof/>
         </w:rPr>
-        <w:instrText xml:space="preserve"> PAGEREF _Toc516233778 \h </w:instrText>
+        <w:instrText xml:space="preserve"> PAGEREF _Toc516478432 \h </w:instrText>
       </w:r>
       <w:r>
         <w:rPr>
@@ -4783,7 +4913,6 @@
           <w:rFonts w:eastAsiaTheme="minorEastAsia" w:cstheme="minorBidi"/>
           <w:smallCaps w:val="0"/>
           <w:noProof/>
-          <w:color w:val="auto"/>
           <w:sz w:val="22"/>
           <w:szCs w:val="22"/>
         </w:rPr>
@@ -4810,7 +4939,7 @@
         <w:rPr>
           <w:noProof/>
         </w:rPr>
-        <w:instrText xml:space="preserve"> PAGEREF _Toc516233779 \h </w:instrText>
+        <w:instrText xml:space="preserve"> PAGEREF _Toc516478433 \h </w:instrText>
       </w:r>
       <w:r>
         <w:rPr>
@@ -4846,7 +4975,6 @@
           <w:rFonts w:eastAsiaTheme="minorEastAsia" w:cstheme="minorBidi"/>
           <w:smallCaps w:val="0"/>
           <w:noProof/>
-          <w:color w:val="auto"/>
           <w:sz w:val="22"/>
           <w:szCs w:val="22"/>
         </w:rPr>
@@ -4873,7 +5001,7 @@
         <w:rPr>
           <w:noProof/>
         </w:rPr>
-        <w:instrText xml:space="preserve"> PAGEREF _Toc516233780 \h </w:instrText>
+        <w:instrText xml:space="preserve"> PAGEREF _Toc516478434 \h </w:instrText>
       </w:r>
       <w:r>
         <w:rPr>
@@ -4909,7 +5037,6 @@
           <w:rFonts w:eastAsiaTheme="minorEastAsia" w:cstheme="minorBidi"/>
           <w:smallCaps w:val="0"/>
           <w:noProof/>
-          <w:color w:val="auto"/>
           <w:sz w:val="22"/>
           <w:szCs w:val="22"/>
         </w:rPr>
@@ -4936,7 +5063,7 @@
         <w:rPr>
           <w:noProof/>
         </w:rPr>
-        <w:instrText xml:space="preserve"> PAGEREF _Toc516233781 \h </w:instrText>
+        <w:instrText xml:space="preserve"> PAGEREF _Toc516478435 \h </w:instrText>
       </w:r>
       <w:r>
         <w:rPr>
@@ -4972,7 +5099,6 @@
           <w:rFonts w:eastAsiaTheme="minorEastAsia" w:cstheme="minorBidi"/>
           <w:smallCaps w:val="0"/>
           <w:noProof/>
-          <w:color w:val="auto"/>
           <w:sz w:val="22"/>
           <w:szCs w:val="22"/>
         </w:rPr>
@@ -4999,7 +5125,7 @@
         <w:rPr>
           <w:noProof/>
         </w:rPr>
-        <w:instrText xml:space="preserve"> PAGEREF _Toc516233782 \h </w:instrText>
+        <w:instrText xml:space="preserve"> PAGEREF _Toc516478436 \h </w:instrText>
       </w:r>
       <w:r>
         <w:rPr>
@@ -5035,7 +5161,6 @@
           <w:rFonts w:eastAsiaTheme="minorEastAsia" w:cstheme="minorBidi"/>
           <w:smallCaps w:val="0"/>
           <w:noProof/>
-          <w:color w:val="auto"/>
           <w:sz w:val="22"/>
           <w:szCs w:val="22"/>
         </w:rPr>
@@ -5062,7 +5187,7 @@
         <w:rPr>
           <w:noProof/>
         </w:rPr>
-        <w:instrText xml:space="preserve"> PAGEREF _Toc516233783 \h </w:instrText>
+        <w:instrText xml:space="preserve"> PAGEREF _Toc516478437 \h </w:instrText>
       </w:r>
       <w:r>
         <w:rPr>
@@ -5098,7 +5223,6 @@
           <w:rFonts w:eastAsiaTheme="minorEastAsia" w:cstheme="minorBidi"/>
           <w:smallCaps w:val="0"/>
           <w:noProof/>
-          <w:color w:val="auto"/>
           <w:sz w:val="22"/>
           <w:szCs w:val="22"/>
         </w:rPr>
@@ -5125,7 +5249,7 @@
         <w:rPr>
           <w:noProof/>
         </w:rPr>
-        <w:instrText xml:space="preserve"> PAGEREF _Toc516233784 \h </w:instrText>
+        <w:instrText xml:space="preserve"> PAGEREF _Toc516478438 \h </w:instrText>
       </w:r>
       <w:r>
         <w:rPr>
@@ -5161,7 +5285,6 @@
           <w:rFonts w:eastAsiaTheme="minorEastAsia" w:cstheme="minorBidi"/>
           <w:smallCaps w:val="0"/>
           <w:noProof/>
-          <w:color w:val="auto"/>
           <w:sz w:val="22"/>
           <w:szCs w:val="22"/>
         </w:rPr>
@@ -5188,7 +5311,7 @@
         <w:rPr>
           <w:noProof/>
         </w:rPr>
-        <w:instrText xml:space="preserve"> PAGEREF _Toc516233785 \h </w:instrText>
+        <w:instrText xml:space="preserve"> PAGEREF _Toc516478439 \h </w:instrText>
       </w:r>
       <w:r>
         <w:rPr>
@@ -5229,7 +5352,6 @@
           <w:rFonts w:eastAsiaTheme="minorEastAsia" w:cstheme="minorBidi"/>
           <w:smallCaps w:val="0"/>
           <w:noProof/>
-          <w:color w:val="auto"/>
           <w:sz w:val="22"/>
           <w:szCs w:val="22"/>
         </w:rPr>
@@ -5243,7 +5365,7 @@
       <w:r>
         <w:fldChar w:fldCharType="separate"/>
       </w:r>
-      <w:hyperlink w:anchor="_Toc516233786" w:history="1">
+      <w:hyperlink w:anchor="_Toc516478440" w:history="1">
         <w:r>
           <w:rPr>
             <w:rStyle w:val="Hyperlink"/>
@@ -5270,7 +5392,7 @@
             <w:noProof/>
             <w:webHidden/>
           </w:rPr>
-          <w:instrText xml:space="preserve"> PAGEREF _Toc516233786 \h </w:instrText>
+          <w:instrText xml:space="preserve"> PAGEREF _Toc516478440 \h </w:instrText>
         </w:r>
         <w:r>
           <w:rPr>
@@ -5311,12 +5433,11 @@
           <w:rFonts w:eastAsiaTheme="minorEastAsia" w:cstheme="minorBidi"/>
           <w:smallCaps w:val="0"/>
           <w:noProof/>
-          <w:color w:val="auto"/>
           <w:sz w:val="22"/>
           <w:szCs w:val="22"/>
         </w:rPr>
       </w:pPr>
-      <w:hyperlink w:anchor="_Toc516233787" w:history="1">
+      <w:hyperlink w:anchor="_Toc516478441" w:history="1">
         <w:r>
           <w:rPr>
             <w:rStyle w:val="Hyperlink"/>
@@ -5343,7 +5464,7 @@
             <w:noProof/>
             <w:webHidden/>
           </w:rPr>
-          <w:instrText xml:space="preserve"> PAGEREF _Toc516233787 \h </w:instrText>
+          <w:instrText xml:space="preserve"> PAGEREF _Toc516478441 \h </w:instrText>
         </w:r>
         <w:r>
           <w:rPr>
@@ -5384,12 +5505,11 @@
           <w:rFonts w:eastAsiaTheme="minorEastAsia" w:cstheme="minorBidi"/>
           <w:smallCaps w:val="0"/>
           <w:noProof/>
-          <w:color w:val="auto"/>
           <w:sz w:val="22"/>
           <w:szCs w:val="22"/>
         </w:rPr>
       </w:pPr>
-      <w:hyperlink w:anchor="_Toc516233788" w:history="1">
+      <w:hyperlink w:anchor="_Toc516478442" w:history="1">
         <w:r>
           <w:rPr>
             <w:rStyle w:val="Hyperlink"/>
@@ -5416,7 +5536,7 @@
             <w:noProof/>
             <w:webHidden/>
           </w:rPr>
-          <w:instrText xml:space="preserve"> PAGEREF _Toc516233788 \h </w:instrText>
+          <w:instrText xml:space="preserve"> PAGEREF _Toc516478442 \h </w:instrText>
         </w:r>
         <w:r>
           <w:rPr>
@@ -5457,12 +5577,11 @@
           <w:rFonts w:eastAsiaTheme="minorEastAsia" w:cstheme="minorBidi"/>
           <w:smallCaps w:val="0"/>
           <w:noProof/>
-          <w:color w:val="auto"/>
           <w:sz w:val="22"/>
           <w:szCs w:val="22"/>
         </w:rPr>
       </w:pPr>
-      <w:hyperlink w:anchor="_Toc516233789" w:history="1">
+      <w:hyperlink w:anchor="_Toc516478443" w:history="1">
         <w:r>
           <w:rPr>
             <w:rStyle w:val="Hyperlink"/>
@@ -5489,7 +5608,7 @@
             <w:noProof/>
             <w:webHidden/>
           </w:rPr>
-          <w:instrText xml:space="preserve"> PAGEREF _Toc516233789 \h </w:instrText>
+          <w:instrText xml:space="preserve"> PAGEREF _Toc516478443 \h </w:instrText>
         </w:r>
         <w:r>
           <w:rPr>
@@ -5534,7 +5653,7 @@
           <w:numId w:val="0"/>
         </w:numPr>
       </w:pPr>
-      <w:bookmarkStart w:id="4" w:name="_Toc516233730"/>
+      <w:bookmarkStart w:id="4" w:name="_Toc516478381"/>
       <w:r>
         <w:t>Afkortingenlijst</w:t>
       </w:r>
@@ -6038,7 +6157,23 @@
                 <w:sz w:val="16"/>
                 <w:szCs w:val="16"/>
               </w:rPr>
-              <w:t xml:space="preserve">orithm (voor de definitie zie hoofdstuk </w:t>
+              <w:t xml:space="preserve">orithm (voor de definitie zie </w:t>
+            </w:r>
+            <w:r>
+              <w:rPr>
+                <w:rFonts w:ascii="Arial" w:hAnsi="Arial" w:cs="Arial"/>
+                <w:sz w:val="16"/>
+                <w:szCs w:val="16"/>
+              </w:rPr>
+              <w:t>paragraaf</w:t>
+            </w:r>
+            <w:r>
+              <w:rPr>
+                <w:rFonts w:ascii="Arial" w:hAnsi="Arial" w:cs="Arial"/>
+                <w:sz w:val="16"/>
+                <w:szCs w:val="16"/>
+              </w:rPr>
+              <w:t xml:space="preserve"> </w:t>
             </w:r>
             <w:r>
               <w:rPr>
@@ -6366,7 +6501,23 @@
                 <w:sz w:val="16"/>
                 <w:szCs w:val="16"/>
               </w:rPr>
-              <w:t xml:space="preserve"> hoofdstuk </w:t>
+              <w:t xml:space="preserve"> </w:t>
+            </w:r>
+            <w:r>
+              <w:rPr>
+                <w:rFonts w:ascii="Arial" w:hAnsi="Arial" w:cs="Arial"/>
+                <w:sz w:val="16"/>
+                <w:szCs w:val="16"/>
+              </w:rPr>
+              <w:t>paragraaf</w:t>
+            </w:r>
+            <w:r>
+              <w:rPr>
+                <w:rFonts w:ascii="Arial" w:hAnsi="Arial" w:cs="Arial"/>
+                <w:sz w:val="16"/>
+                <w:szCs w:val="16"/>
+              </w:rPr>
+              <w:t xml:space="preserve"> </w:t>
             </w:r>
             <w:r>
               <w:rPr>
@@ -6510,7 +6661,23 @@
                 <w:sz w:val="16"/>
                 <w:szCs w:val="16"/>
               </w:rPr>
-              <w:t xml:space="preserve"> (voor de definitie zie hoofdstuk </w:t>
+              <w:t xml:space="preserve"> (voor de definitie zie </w:t>
+            </w:r>
+            <w:r>
+              <w:rPr>
+                <w:rFonts w:ascii="Arial" w:hAnsi="Arial" w:cs="Arial"/>
+                <w:sz w:val="16"/>
+                <w:szCs w:val="16"/>
+              </w:rPr>
+              <w:t>paragraaf</w:t>
+            </w:r>
+            <w:r>
+              <w:rPr>
+                <w:rFonts w:ascii="Arial" w:hAnsi="Arial" w:cs="Arial"/>
+                <w:sz w:val="16"/>
+                <w:szCs w:val="16"/>
+              </w:rPr>
+              <w:t xml:space="preserve"> </w:t>
             </w:r>
             <w:r>
               <w:rPr>
@@ -6893,7 +7060,7 @@
         </w:numPr>
       </w:pPr>
       <w:bookmarkStart w:id="5" w:name="_Ref514924791"/>
-      <w:bookmarkStart w:id="6" w:name="_Toc516233731"/>
+      <w:bookmarkStart w:id="6" w:name="_Toc516478382"/>
       <w:r>
         <w:lastRenderedPageBreak/>
         <w:t>Begrippenlijst</w:t>
@@ -7076,7 +7243,23 @@
                 <w:sz w:val="16"/>
                 <w:szCs w:val="16"/>
               </w:rPr>
-              <w:t xml:space="preserve"> (voor meer informatie zie hoofdstuk </w:t>
+              <w:t xml:space="preserve"> (voor meer informatie zie </w:t>
+            </w:r>
+            <w:r>
+              <w:rPr>
+                <w:rFonts w:ascii="Arial" w:hAnsi="Arial" w:cs="Arial"/>
+                <w:sz w:val="16"/>
+                <w:szCs w:val="16"/>
+              </w:rPr>
+              <w:t>paragraaf</w:t>
+            </w:r>
+            <w:r>
+              <w:rPr>
+                <w:rFonts w:ascii="Arial" w:hAnsi="Arial" w:cs="Arial"/>
+                <w:sz w:val="16"/>
+                <w:szCs w:val="16"/>
+              </w:rPr>
+              <w:t xml:space="preserve"> </w:t>
             </w:r>
             <w:r>
               <w:rPr>
@@ -7732,7 +7915,7 @@
       <w:pPr>
         <w:pStyle w:val="Kop1"/>
       </w:pPr>
-      <w:bookmarkStart w:id="7" w:name="_Toc516233732"/>
+      <w:bookmarkStart w:id="7" w:name="_Toc516478383"/>
       <w:r>
         <w:lastRenderedPageBreak/>
         <w:t>Inleiding</w:t>
@@ -7748,7 +7931,7 @@
       <w:pPr>
         <w:pStyle w:val="Kop1"/>
       </w:pPr>
-      <w:bookmarkStart w:id="8" w:name="_Toc516233733"/>
+      <w:bookmarkStart w:id="8" w:name="_Toc516478384"/>
       <w:r>
         <w:lastRenderedPageBreak/>
         <w:t xml:space="preserve">Organisatorische </w:t>
@@ -7771,7 +7954,7 @@
         <w:pStyle w:val="Kop2"/>
       </w:pPr>
       <w:bookmarkStart w:id="9" w:name="_Ref515532037"/>
-      <w:bookmarkStart w:id="10" w:name="_Toc516233734"/>
+      <w:bookmarkStart w:id="10" w:name="_Toc516478385"/>
       <w:r>
         <w:t>Het bedrijf</w:t>
       </w:r>
@@ -8001,7 +8184,7 @@
         </w:rPr>
       </w:pPr>
       <w:bookmarkStart w:id="11" w:name="_Ref514854870"/>
-      <w:bookmarkStart w:id="12" w:name="_Toc516233770"/>
+      <w:bookmarkStart w:id="12" w:name="_Toc516478424"/>
       <w:r>
         <w:t xml:space="preserve">Figuur </w:t>
       </w:r>
@@ -8053,7 +8236,7 @@
       <w:pPr>
         <w:pStyle w:val="Kop2"/>
       </w:pPr>
-      <w:bookmarkStart w:id="13" w:name="_Toc516233735"/>
+      <w:bookmarkStart w:id="13" w:name="_Toc516478386"/>
       <w:r>
         <w:lastRenderedPageBreak/>
         <w:t>Bedrijfsgegevens</w:t>
@@ -8064,7 +8247,7 @@
       <w:pPr>
         <w:pStyle w:val="Bijschrift"/>
       </w:pPr>
-      <w:bookmarkStart w:id="14" w:name="_Toc516233786"/>
+      <w:bookmarkStart w:id="14" w:name="_Toc516478440"/>
       <w:r>
         <w:t xml:space="preserve">Tabel </w:t>
       </w:r>
@@ -8128,7 +8311,6 @@
               <w:ind w:left="0"/>
               <w:rPr>
                 <w:rFonts w:ascii="Times New Roman" w:hAnsi="Times New Roman" w:cs="Times New Roman"/>
-                <w:color w:val="auto"/>
                 <w:sz w:val="24"/>
                 <w:szCs w:val="24"/>
               </w:rPr>
@@ -8168,7 +8350,6 @@
               <w:ind w:left="0"/>
               <w:rPr>
                 <w:rFonts w:ascii="Times New Roman" w:hAnsi="Times New Roman" w:cs="Times New Roman"/>
-                <w:color w:val="auto"/>
                 <w:sz w:val="24"/>
                 <w:szCs w:val="24"/>
               </w:rPr>
@@ -8208,7 +8389,6 @@
               <w:ind w:left="0"/>
               <w:rPr>
                 <w:rFonts w:ascii="Times New Roman" w:hAnsi="Times New Roman" w:cs="Times New Roman"/>
-                <w:color w:val="auto"/>
                 <w:sz w:val="24"/>
                 <w:szCs w:val="24"/>
               </w:rPr>
@@ -8248,7 +8428,6 @@
               <w:ind w:left="0"/>
               <w:rPr>
                 <w:rFonts w:ascii="Times New Roman" w:hAnsi="Times New Roman" w:cs="Times New Roman"/>
-                <w:color w:val="auto"/>
                 <w:sz w:val="24"/>
                 <w:szCs w:val="24"/>
               </w:rPr>
@@ -8288,7 +8467,6 @@
               <w:ind w:left="0"/>
               <w:rPr>
                 <w:rFonts w:ascii="Times New Roman" w:hAnsi="Times New Roman" w:cs="Times New Roman"/>
-                <w:color w:val="auto"/>
                 <w:sz w:val="24"/>
                 <w:szCs w:val="24"/>
               </w:rPr>
@@ -8332,7 +8510,6 @@
               <w:ind w:left="0"/>
               <w:rPr>
                 <w:rFonts w:ascii="Times New Roman" w:hAnsi="Times New Roman" w:cs="Times New Roman"/>
-                <w:color w:val="auto"/>
                 <w:sz w:val="24"/>
                 <w:szCs w:val="24"/>
               </w:rPr>
@@ -8369,7 +8546,6 @@
               <w:ind w:left="0"/>
               <w:rPr>
                 <w:rFonts w:ascii="Times New Roman" w:hAnsi="Times New Roman" w:cs="Times New Roman"/>
-                <w:color w:val="auto"/>
                 <w:sz w:val="24"/>
                 <w:szCs w:val="24"/>
               </w:rPr>
@@ -8406,7 +8582,6 @@
               <w:ind w:left="0"/>
               <w:rPr>
                 <w:rFonts w:ascii="Times New Roman" w:hAnsi="Times New Roman" w:cs="Times New Roman"/>
-                <w:color w:val="auto"/>
                 <w:sz w:val="24"/>
                 <w:szCs w:val="24"/>
               </w:rPr>
@@ -8443,7 +8618,6 @@
               <w:ind w:left="0"/>
               <w:rPr>
                 <w:rFonts w:ascii="Times New Roman" w:hAnsi="Times New Roman" w:cs="Times New Roman"/>
-                <w:color w:val="auto"/>
                 <w:sz w:val="24"/>
                 <w:szCs w:val="24"/>
               </w:rPr>
@@ -8480,7 +8654,6 @@
               <w:ind w:left="0"/>
               <w:rPr>
                 <w:rFonts w:ascii="Times New Roman" w:hAnsi="Times New Roman" w:cs="Times New Roman"/>
-                <w:color w:val="auto"/>
                 <w:sz w:val="24"/>
                 <w:szCs w:val="24"/>
               </w:rPr>
@@ -8501,7 +8674,7 @@
       <w:pPr>
         <w:pStyle w:val="Kop2"/>
       </w:pPr>
-      <w:bookmarkStart w:id="15" w:name="_Toc516233736"/>
+      <w:bookmarkStart w:id="15" w:name="_Toc516478387"/>
       <w:r>
         <w:t>Persoonsgegevens</w:t>
       </w:r>
@@ -8511,7 +8684,7 @@
       <w:pPr>
         <w:pStyle w:val="Bijschrift"/>
       </w:pPr>
-      <w:bookmarkStart w:id="16" w:name="_Toc516233787"/>
+      <w:bookmarkStart w:id="16" w:name="_Toc516478441"/>
       <w:r>
         <w:t xml:space="preserve">Tabel </w:t>
       </w:r>
@@ -8576,7 +8749,6 @@
               <w:ind w:left="0"/>
               <w:rPr>
                 <w:rFonts w:ascii="Times New Roman" w:hAnsi="Times New Roman" w:cs="Times New Roman"/>
-                <w:color w:val="auto"/>
                 <w:sz w:val="24"/>
                 <w:szCs w:val="24"/>
               </w:rPr>
@@ -8616,7 +8788,6 @@
               <w:ind w:left="0"/>
               <w:rPr>
                 <w:rFonts w:ascii="Times New Roman" w:hAnsi="Times New Roman" w:cs="Times New Roman"/>
-                <w:color w:val="auto"/>
                 <w:sz w:val="24"/>
                 <w:szCs w:val="24"/>
               </w:rPr>
@@ -8656,7 +8827,6 @@
               <w:ind w:left="0"/>
               <w:rPr>
                 <w:rFonts w:ascii="Times New Roman" w:hAnsi="Times New Roman" w:cs="Times New Roman"/>
-                <w:color w:val="auto"/>
                 <w:sz w:val="24"/>
                 <w:szCs w:val="24"/>
               </w:rPr>
@@ -8696,7 +8866,6 @@
               <w:ind w:left="0"/>
               <w:rPr>
                 <w:rFonts w:ascii="Times New Roman" w:hAnsi="Times New Roman" w:cs="Times New Roman"/>
-                <w:color w:val="auto"/>
                 <w:sz w:val="24"/>
                 <w:szCs w:val="24"/>
               </w:rPr>
@@ -8736,7 +8905,6 @@
               <w:ind w:left="0"/>
               <w:rPr>
                 <w:rFonts w:ascii="Times New Roman" w:hAnsi="Times New Roman" w:cs="Times New Roman"/>
-                <w:color w:val="auto"/>
                 <w:sz w:val="24"/>
                 <w:szCs w:val="24"/>
               </w:rPr>
@@ -8780,7 +8948,6 @@
               <w:ind w:left="0"/>
               <w:rPr>
                 <w:rFonts w:ascii="Times New Roman" w:hAnsi="Times New Roman" w:cs="Times New Roman"/>
-                <w:color w:val="auto"/>
                 <w:sz w:val="24"/>
                 <w:szCs w:val="24"/>
               </w:rPr>
@@ -8817,7 +8984,6 @@
               <w:ind w:left="0"/>
               <w:rPr>
                 <w:rFonts w:ascii="Times New Roman" w:hAnsi="Times New Roman" w:cs="Times New Roman"/>
-                <w:color w:val="auto"/>
                 <w:sz w:val="24"/>
                 <w:szCs w:val="24"/>
               </w:rPr>
@@ -8854,7 +9020,6 @@
               <w:ind w:left="0"/>
               <w:rPr>
                 <w:rFonts w:ascii="Times New Roman" w:hAnsi="Times New Roman" w:cs="Times New Roman"/>
-                <w:color w:val="auto"/>
                 <w:sz w:val="24"/>
                 <w:szCs w:val="24"/>
               </w:rPr>
@@ -8891,7 +9056,6 @@
               <w:ind w:left="0"/>
               <w:rPr>
                 <w:rFonts w:ascii="Times New Roman" w:hAnsi="Times New Roman" w:cs="Times New Roman"/>
-                <w:color w:val="auto"/>
                 <w:sz w:val="24"/>
                 <w:szCs w:val="24"/>
               </w:rPr>
@@ -8928,7 +9092,6 @@
               <w:ind w:left="0"/>
               <w:rPr>
                 <w:rFonts w:ascii="Times New Roman" w:hAnsi="Times New Roman" w:cs="Times New Roman"/>
-                <w:color w:val="auto"/>
                 <w:sz w:val="24"/>
                 <w:szCs w:val="24"/>
               </w:rPr>
@@ -9145,7 +9308,6 @@
               <w:ind w:left="0"/>
               <w:rPr>
                 <w:rFonts w:ascii="Times New Roman" w:hAnsi="Times New Roman" w:cs="Times New Roman"/>
-                <w:color w:val="auto"/>
                 <w:sz w:val="24"/>
                 <w:szCs w:val="24"/>
               </w:rPr>
@@ -9182,7 +9344,6 @@
               <w:ind w:left="0"/>
               <w:rPr>
                 <w:rFonts w:ascii="Times New Roman" w:hAnsi="Times New Roman" w:cs="Times New Roman"/>
-                <w:color w:val="auto"/>
                 <w:sz w:val="24"/>
                 <w:szCs w:val="24"/>
               </w:rPr>
@@ -9226,7 +9387,6 @@
               <w:ind w:left="0"/>
               <w:rPr>
                 <w:rFonts w:ascii="Times New Roman" w:hAnsi="Times New Roman" w:cs="Times New Roman"/>
-                <w:color w:val="auto"/>
                 <w:sz w:val="24"/>
                 <w:szCs w:val="24"/>
               </w:rPr>
@@ -9263,7 +9423,6 @@
               <w:ind w:left="0"/>
               <w:rPr>
                 <w:rFonts w:ascii="Times New Roman" w:hAnsi="Times New Roman" w:cs="Times New Roman"/>
-                <w:color w:val="auto"/>
                 <w:sz w:val="24"/>
                 <w:szCs w:val="24"/>
               </w:rPr>
@@ -9300,7 +9459,6 @@
               <w:ind w:left="0"/>
               <w:rPr>
                 <w:rFonts w:ascii="Times New Roman" w:hAnsi="Times New Roman" w:cs="Times New Roman"/>
-                <w:color w:val="auto"/>
                 <w:sz w:val="24"/>
                 <w:szCs w:val="24"/>
               </w:rPr>
@@ -9349,7 +9507,6 @@
               <w:ind w:left="0"/>
               <w:rPr>
                 <w:rFonts w:ascii="Times New Roman" w:hAnsi="Times New Roman" w:cs="Times New Roman"/>
-                <w:color w:val="auto"/>
                 <w:sz w:val="24"/>
                 <w:szCs w:val="24"/>
               </w:rPr>
@@ -9386,7 +9543,6 @@
               <w:ind w:left="0"/>
               <w:rPr>
                 <w:rFonts w:ascii="Times New Roman" w:hAnsi="Times New Roman" w:cs="Times New Roman"/>
-                <w:color w:val="auto"/>
                 <w:sz w:val="24"/>
                 <w:szCs w:val="24"/>
               </w:rPr>
@@ -9423,7 +9579,6 @@
               <w:ind w:left="0"/>
               <w:rPr>
                 <w:rFonts w:ascii="Times New Roman" w:hAnsi="Times New Roman" w:cs="Times New Roman"/>
-                <w:color w:val="auto"/>
                 <w:sz w:val="24"/>
                 <w:szCs w:val="24"/>
               </w:rPr>
@@ -9460,7 +9615,6 @@
               <w:ind w:left="0"/>
               <w:rPr>
                 <w:rFonts w:ascii="Times New Roman" w:hAnsi="Times New Roman" w:cs="Times New Roman"/>
-                <w:color w:val="auto"/>
                 <w:sz w:val="24"/>
                 <w:szCs w:val="24"/>
               </w:rPr>
@@ -9497,7 +9651,6 @@
               <w:ind w:left="0"/>
               <w:rPr>
                 <w:rFonts w:ascii="Times New Roman" w:hAnsi="Times New Roman" w:cs="Times New Roman"/>
-                <w:color w:val="auto"/>
                 <w:sz w:val="24"/>
                 <w:szCs w:val="24"/>
               </w:rPr>
@@ -9539,7 +9692,6 @@
               <w:ind w:left="0"/>
               <w:rPr>
                 <w:rFonts w:ascii="Times New Roman" w:hAnsi="Times New Roman" w:cs="Times New Roman"/>
-                <w:color w:val="auto"/>
                 <w:sz w:val="24"/>
                 <w:szCs w:val="24"/>
               </w:rPr>
@@ -9576,7 +9728,6 @@
               <w:ind w:left="0"/>
               <w:rPr>
                 <w:rFonts w:ascii="Times New Roman" w:hAnsi="Times New Roman" w:cs="Times New Roman"/>
-                <w:color w:val="auto"/>
                 <w:sz w:val="24"/>
                 <w:szCs w:val="24"/>
               </w:rPr>
@@ -9620,7 +9771,6 @@
               <w:ind w:left="0"/>
               <w:rPr>
                 <w:rFonts w:ascii="Times New Roman" w:hAnsi="Times New Roman" w:cs="Times New Roman"/>
-                <w:color w:val="auto"/>
                 <w:sz w:val="24"/>
                 <w:szCs w:val="24"/>
               </w:rPr>
@@ -9657,7 +9807,6 @@
               <w:ind w:left="0"/>
               <w:rPr>
                 <w:rFonts w:ascii="Times New Roman" w:hAnsi="Times New Roman" w:cs="Times New Roman"/>
-                <w:color w:val="auto"/>
                 <w:sz w:val="24"/>
                 <w:szCs w:val="24"/>
               </w:rPr>
@@ -9694,7 +9843,6 @@
               <w:ind w:left="0"/>
               <w:rPr>
                 <w:rFonts w:ascii="Times New Roman" w:hAnsi="Times New Roman" w:cs="Times New Roman"/>
-                <w:color w:val="auto"/>
                 <w:sz w:val="24"/>
                 <w:szCs w:val="24"/>
               </w:rPr>
@@ -9736,7 +9884,6 @@
               <w:ind w:left="0"/>
               <w:rPr>
                 <w:rFonts w:ascii="Times New Roman" w:hAnsi="Times New Roman" w:cs="Times New Roman"/>
-                <w:color w:val="auto"/>
                 <w:sz w:val="24"/>
                 <w:szCs w:val="24"/>
               </w:rPr>
@@ -9773,7 +9920,6 @@
               <w:ind w:left="0"/>
               <w:rPr>
                 <w:rFonts w:ascii="Times New Roman" w:hAnsi="Times New Roman" w:cs="Times New Roman"/>
-                <w:color w:val="auto"/>
                 <w:sz w:val="24"/>
                 <w:szCs w:val="24"/>
               </w:rPr>
@@ -9810,7 +9956,6 @@
               <w:ind w:left="0"/>
               <w:rPr>
                 <w:rFonts w:ascii="Times New Roman" w:hAnsi="Times New Roman" w:cs="Times New Roman"/>
-                <w:color w:val="auto"/>
                 <w:sz w:val="24"/>
                 <w:szCs w:val="24"/>
               </w:rPr>
@@ -9847,7 +9992,6 @@
               <w:ind w:left="0"/>
               <w:rPr>
                 <w:rFonts w:ascii="Times New Roman" w:hAnsi="Times New Roman" w:cs="Times New Roman"/>
-                <w:color w:val="auto"/>
                 <w:sz w:val="24"/>
                 <w:szCs w:val="24"/>
               </w:rPr>
@@ -9884,7 +10028,6 @@
               <w:ind w:left="0"/>
               <w:rPr>
                 <w:rFonts w:ascii="Times New Roman" w:hAnsi="Times New Roman" w:cs="Times New Roman"/>
-                <w:color w:val="auto"/>
                 <w:sz w:val="24"/>
                 <w:szCs w:val="24"/>
               </w:rPr>
@@ -9926,7 +10069,6 @@
               <w:ind w:left="0"/>
               <w:rPr>
                 <w:rFonts w:ascii="Times New Roman" w:hAnsi="Times New Roman" w:cs="Times New Roman"/>
-                <w:color w:val="auto"/>
                 <w:sz w:val="24"/>
                 <w:szCs w:val="24"/>
               </w:rPr>
@@ -9963,7 +10105,6 @@
               <w:ind w:left="0"/>
               <w:rPr>
                 <w:rFonts w:ascii="Times New Roman" w:hAnsi="Times New Roman" w:cs="Times New Roman"/>
-                <w:color w:val="auto"/>
                 <w:sz w:val="24"/>
                 <w:szCs w:val="24"/>
               </w:rPr>
@@ -10014,7 +10155,6 @@
               <w:ind w:left="0"/>
               <w:rPr>
                 <w:rFonts w:ascii="Times New Roman" w:hAnsi="Times New Roman" w:cs="Times New Roman"/>
-                <w:color w:val="auto"/>
                 <w:sz w:val="24"/>
                 <w:szCs w:val="24"/>
               </w:rPr>
@@ -10051,7 +10191,6 @@
               <w:ind w:left="0"/>
               <w:rPr>
                 <w:rFonts w:ascii="Times New Roman" w:hAnsi="Times New Roman" w:cs="Times New Roman"/>
-                <w:color w:val="auto"/>
                 <w:sz w:val="24"/>
                 <w:szCs w:val="24"/>
               </w:rPr>
@@ -10088,7 +10227,6 @@
               <w:ind w:left="0"/>
               <w:rPr>
                 <w:rFonts w:ascii="Times New Roman" w:hAnsi="Times New Roman" w:cs="Times New Roman"/>
-                <w:color w:val="auto"/>
                 <w:sz w:val="24"/>
                 <w:szCs w:val="24"/>
               </w:rPr>
@@ -10118,7 +10256,7 @@
       <w:pPr>
         <w:pStyle w:val="Kop1"/>
       </w:pPr>
-      <w:bookmarkStart w:id="17" w:name="_Toc516233737"/>
+      <w:bookmarkStart w:id="17" w:name="_Toc516478388"/>
       <w:r>
         <w:lastRenderedPageBreak/>
         <w:t>De Opdracht</w:t>
@@ -10138,7 +10276,7 @@
           <w:numId w:val="12"/>
         </w:numPr>
       </w:pPr>
-      <w:bookmarkStart w:id="18" w:name="_Toc516233738"/>
+      <w:bookmarkStart w:id="18" w:name="_Toc516478389"/>
       <w:r>
         <w:t>De kwestie</w:t>
       </w:r>
@@ -10217,7 +10355,7 @@
       <w:pPr>
         <w:pStyle w:val="Kop2"/>
       </w:pPr>
-      <w:bookmarkStart w:id="19" w:name="_Toc516233739"/>
+      <w:bookmarkStart w:id="19" w:name="_Toc516478390"/>
       <w:r>
         <w:t>De afstudeeropdracht</w:t>
       </w:r>
@@ -10269,7 +10407,7 @@
       <w:pPr>
         <w:pStyle w:val="Kop2"/>
       </w:pPr>
-      <w:bookmarkStart w:id="20" w:name="_Toc516233740"/>
+      <w:bookmarkStart w:id="20" w:name="_Toc516478391"/>
       <w:r>
         <w:t>Doelstelling</w:t>
       </w:r>
@@ -10320,7 +10458,7 @@
       <w:pPr>
         <w:pStyle w:val="Kop2"/>
       </w:pPr>
-      <w:bookmarkStart w:id="21" w:name="_Toc516233741"/>
+      <w:bookmarkStart w:id="21" w:name="_Toc516478392"/>
       <w:r>
         <w:lastRenderedPageBreak/>
         <w:t>Hoofdvraag en deelvragen</w:t>
@@ -10563,7 +10701,7 @@
       <w:pPr>
         <w:pStyle w:val="Kop2"/>
       </w:pPr>
-      <w:bookmarkStart w:id="22" w:name="_Toc516233742"/>
+      <w:bookmarkStart w:id="22" w:name="_Toc516478393"/>
       <w:r>
         <w:t>Onderzoeksmethoden</w:t>
       </w:r>
@@ -10606,7 +10744,6 @@
         <w:ind w:left="0"/>
         <w:rPr>
           <w:rFonts w:ascii="Times New Roman" w:hAnsi="Times New Roman" w:cs="Times New Roman"/>
-          <w:color w:val="auto"/>
           <w:sz w:val="24"/>
           <w:szCs w:val="24"/>
         </w:rPr>
@@ -10617,7 +10754,7 @@
         <w:pStyle w:val="Bijschrift"/>
       </w:pPr>
       <w:bookmarkStart w:id="23" w:name="_Ref514853856"/>
-      <w:bookmarkStart w:id="24" w:name="_Toc516233788"/>
+      <w:bookmarkStart w:id="24" w:name="_Toc516478442"/>
       <w:r>
         <w:t xml:space="preserve">Tabel </w:t>
       </w:r>
@@ -10681,7 +10818,6 @@
               <w:ind w:left="0"/>
               <w:rPr>
                 <w:rFonts w:ascii="Times New Roman" w:hAnsi="Times New Roman" w:cs="Times New Roman"/>
-                <w:color w:val="auto"/>
                 <w:szCs w:val="24"/>
               </w:rPr>
             </w:pPr>
@@ -10721,7 +10857,6 @@
               <w:ind w:left="0"/>
               <w:rPr>
                 <w:rFonts w:ascii="Times New Roman" w:hAnsi="Times New Roman" w:cs="Times New Roman"/>
-                <w:color w:val="auto"/>
                 <w:szCs w:val="24"/>
               </w:rPr>
             </w:pPr>
@@ -10761,7 +10896,6 @@
               <w:ind w:left="0"/>
               <w:rPr>
                 <w:rFonts w:ascii="Times New Roman" w:hAnsi="Times New Roman" w:cs="Times New Roman"/>
-                <w:color w:val="auto"/>
                 <w:szCs w:val="24"/>
               </w:rPr>
             </w:pPr>
@@ -10801,7 +10935,6 @@
               <w:ind w:left="0"/>
               <w:rPr>
                 <w:rFonts w:ascii="Times New Roman" w:hAnsi="Times New Roman" w:cs="Times New Roman"/>
-                <w:color w:val="auto"/>
                 <w:szCs w:val="24"/>
               </w:rPr>
             </w:pPr>
@@ -10845,7 +10978,6 @@
               <w:ind w:left="0"/>
               <w:rPr>
                 <w:rFonts w:ascii="Times New Roman" w:hAnsi="Times New Roman" w:cs="Times New Roman"/>
-                <w:color w:val="auto"/>
                 <w:sz w:val="16"/>
                 <w:szCs w:val="16"/>
               </w:rPr>
@@ -10924,7 +11056,6 @@
               <w:ind w:left="0"/>
               <w:rPr>
                 <w:rFonts w:ascii="Times New Roman" w:hAnsi="Times New Roman" w:cs="Times New Roman"/>
-                <w:color w:val="auto"/>
                 <w:sz w:val="16"/>
                 <w:szCs w:val="16"/>
               </w:rPr>
@@ -10961,7 +11092,6 @@
               <w:ind w:left="0"/>
               <w:rPr>
                 <w:rFonts w:ascii="Times New Roman" w:hAnsi="Times New Roman" w:cs="Times New Roman"/>
-                <w:color w:val="auto"/>
                 <w:sz w:val="16"/>
                 <w:szCs w:val="16"/>
               </w:rPr>
@@ -10998,7 +11128,6 @@
               <w:ind w:left="0"/>
               <w:rPr>
                 <w:rFonts w:ascii="Times New Roman" w:hAnsi="Times New Roman" w:cs="Times New Roman"/>
-                <w:color w:val="auto"/>
                 <w:sz w:val="16"/>
                 <w:szCs w:val="16"/>
               </w:rPr>
@@ -11040,7 +11169,6 @@
               <w:ind w:left="0"/>
               <w:rPr>
                 <w:rFonts w:ascii="Times New Roman" w:hAnsi="Times New Roman" w:cs="Times New Roman"/>
-                <w:color w:val="auto"/>
                 <w:sz w:val="16"/>
                 <w:szCs w:val="16"/>
               </w:rPr>
@@ -11076,7 +11204,6 @@
               <w:ind w:left="0"/>
               <w:rPr>
                 <w:rFonts w:ascii="Times New Roman" w:hAnsi="Times New Roman" w:cs="Times New Roman"/>
-                <w:color w:val="auto"/>
                 <w:sz w:val="16"/>
                 <w:szCs w:val="16"/>
               </w:rPr>
@@ -11113,7 +11240,6 @@
               <w:ind w:left="0"/>
               <w:rPr>
                 <w:rFonts w:ascii="Times New Roman" w:hAnsi="Times New Roman" w:cs="Times New Roman"/>
-                <w:color w:val="auto"/>
                 <w:sz w:val="16"/>
                 <w:szCs w:val="16"/>
               </w:rPr>
@@ -11150,7 +11276,6 @@
               <w:ind w:left="0"/>
               <w:rPr>
                 <w:rFonts w:ascii="Times New Roman" w:hAnsi="Times New Roman" w:cs="Times New Roman"/>
-                <w:color w:val="auto"/>
                 <w:sz w:val="16"/>
                 <w:szCs w:val="16"/>
               </w:rPr>
@@ -11192,7 +11317,6 @@
               <w:ind w:left="0"/>
               <w:rPr>
                 <w:rFonts w:ascii="Times New Roman" w:hAnsi="Times New Roman" w:cs="Times New Roman"/>
-                <w:color w:val="auto"/>
                 <w:sz w:val="16"/>
                 <w:szCs w:val="16"/>
               </w:rPr>
@@ -11243,7 +11367,6 @@
               <w:ind w:left="0"/>
               <w:rPr>
                 <w:rFonts w:ascii="Times New Roman" w:hAnsi="Times New Roman" w:cs="Times New Roman"/>
-                <w:color w:val="auto"/>
                 <w:sz w:val="16"/>
                 <w:szCs w:val="16"/>
               </w:rPr>
@@ -11280,7 +11403,6 @@
               <w:ind w:left="0"/>
               <w:rPr>
                 <w:rFonts w:ascii="Times New Roman" w:hAnsi="Times New Roman" w:cs="Times New Roman"/>
-                <w:color w:val="auto"/>
                 <w:sz w:val="16"/>
                 <w:szCs w:val="16"/>
               </w:rPr>
@@ -11317,7 +11439,6 @@
               <w:ind w:left="0"/>
               <w:rPr>
                 <w:rFonts w:ascii="Times New Roman" w:hAnsi="Times New Roman" w:cs="Times New Roman"/>
-                <w:color w:val="auto"/>
                 <w:sz w:val="16"/>
                 <w:szCs w:val="16"/>
               </w:rPr>
@@ -11359,7 +11480,6 @@
               <w:ind w:left="0"/>
               <w:rPr>
                 <w:rFonts w:ascii="Times New Roman" w:hAnsi="Times New Roman" w:cs="Times New Roman"/>
-                <w:color w:val="auto"/>
                 <w:sz w:val="16"/>
                 <w:szCs w:val="16"/>
               </w:rPr>
@@ -11410,7 +11530,6 @@
               <w:ind w:left="0"/>
               <w:rPr>
                 <w:rFonts w:ascii="Times New Roman" w:hAnsi="Times New Roman" w:cs="Times New Roman"/>
-                <w:color w:val="auto"/>
                 <w:sz w:val="16"/>
                 <w:szCs w:val="16"/>
               </w:rPr>
@@ -11447,7 +11566,6 @@
               <w:ind w:left="0"/>
               <w:rPr>
                 <w:rFonts w:ascii="Times New Roman" w:hAnsi="Times New Roman" w:cs="Times New Roman"/>
-                <w:color w:val="auto"/>
                 <w:sz w:val="16"/>
                 <w:szCs w:val="16"/>
               </w:rPr>
@@ -11465,7 +11583,6 @@
               <w:ind w:left="0"/>
               <w:rPr>
                 <w:rFonts w:ascii="Times New Roman" w:hAnsi="Times New Roman" w:cs="Times New Roman"/>
-                <w:color w:val="auto"/>
                 <w:sz w:val="16"/>
                 <w:szCs w:val="16"/>
               </w:rPr>
@@ -11502,7 +11619,6 @@
               <w:ind w:left="0"/>
               <w:rPr>
                 <w:rFonts w:ascii="Times New Roman" w:hAnsi="Times New Roman" w:cs="Times New Roman"/>
-                <w:color w:val="auto"/>
                 <w:sz w:val="16"/>
                 <w:szCs w:val="16"/>
               </w:rPr>
@@ -11544,7 +11660,6 @@
               <w:ind w:left="0"/>
               <w:rPr>
                 <w:rFonts w:ascii="Times New Roman" w:hAnsi="Times New Roman" w:cs="Times New Roman"/>
-                <w:color w:val="auto"/>
                 <w:sz w:val="16"/>
                 <w:szCs w:val="16"/>
               </w:rPr>
@@ -11581,7 +11696,6 @@
               <w:ind w:left="0"/>
               <w:rPr>
                 <w:rFonts w:ascii="Times New Roman" w:hAnsi="Times New Roman" w:cs="Times New Roman"/>
-                <w:color w:val="auto"/>
                 <w:sz w:val="16"/>
                 <w:szCs w:val="16"/>
               </w:rPr>
@@ -11618,7 +11732,6 @@
               <w:ind w:left="0"/>
               <w:rPr>
                 <w:rFonts w:ascii="Times New Roman" w:hAnsi="Times New Roman" w:cs="Times New Roman"/>
-                <w:color w:val="auto"/>
                 <w:sz w:val="16"/>
                 <w:szCs w:val="16"/>
               </w:rPr>
@@ -11655,7 +11768,6 @@
               <w:ind w:left="0"/>
               <w:rPr>
                 <w:rFonts w:ascii="Times New Roman" w:hAnsi="Times New Roman" w:cs="Times New Roman"/>
-                <w:color w:val="auto"/>
                 <w:sz w:val="16"/>
                 <w:szCs w:val="16"/>
               </w:rPr>
@@ -11677,7 +11789,7 @@
       </w:pPr>
       <w:bookmarkStart w:id="25" w:name="_Ref515347470"/>
       <w:bookmarkStart w:id="26" w:name="_Ref515349692"/>
-      <w:bookmarkStart w:id="27" w:name="_Toc516233743"/>
+      <w:bookmarkStart w:id="27" w:name="_Toc516478394"/>
       <w:r>
         <w:lastRenderedPageBreak/>
         <w:t>Theoretisch Kader</w:t>
@@ -11704,7 +11816,7 @@
         <w:pStyle w:val="Kop2"/>
       </w:pPr>
       <w:bookmarkStart w:id="28" w:name="_Ref515532250"/>
-      <w:bookmarkStart w:id="29" w:name="_Toc516233744"/>
+      <w:bookmarkStart w:id="29" w:name="_Toc516478395"/>
       <w:r>
         <w:t>Tsubaki Nakashima</w:t>
       </w:r>
@@ -11808,7 +11920,7 @@
       </w:pPr>
       <w:bookmarkStart w:id="30" w:name="_Ref515268679"/>
       <w:bookmarkStart w:id="31" w:name="_Ref515268219"/>
-      <w:bookmarkStart w:id="32" w:name="_Toc516233771"/>
+      <w:bookmarkStart w:id="32" w:name="_Toc516478425"/>
       <w:r>
         <w:t xml:space="preserve">Figuur </w:t>
       </w:r>
@@ -11836,7 +11948,7 @@
       <w:pPr>
         <w:pStyle w:val="Kop3"/>
       </w:pPr>
-      <w:bookmarkStart w:id="33" w:name="_Toc516233745"/>
+      <w:bookmarkStart w:id="33" w:name="_Toc516478396"/>
       <w:r>
         <w:t>Rollenfabriek lay-out</w:t>
       </w:r>
@@ -11959,7 +12071,7 @@
         <w:pStyle w:val="Kop3"/>
       </w:pPr>
       <w:bookmarkStart w:id="34" w:name="_Ref515532360"/>
-      <w:bookmarkStart w:id="35" w:name="_Toc516233746"/>
+      <w:bookmarkStart w:id="35" w:name="_Toc516478397"/>
       <w:r>
         <w:lastRenderedPageBreak/>
         <w:t>Buffervoorraden</w:t>
@@ -11987,38 +12099,24 @@
       <w:pPr>
         <w:pStyle w:val="Kop3"/>
       </w:pPr>
-      <w:bookmarkStart w:id="36" w:name="_Toc516233747"/>
+      <w:bookmarkStart w:id="36" w:name="_Toc516478398"/>
       <w:r>
         <w:t>Omstellingen</w:t>
       </w:r>
       <w:bookmarkEnd w:id="36"/>
     </w:p>
     <w:p>
-      <w:pPr>
-        <w:rPr>
-          <w:color w:val="auto"/>
-        </w:rPr>
-      </w:pPr>
-      <w:r>
-        <w:rPr>
-          <w:color w:val="auto"/>
-        </w:rPr>
+      <w:r>
         <w:t>Bepaalde productielijnen kunnen meerdere verschillende producten produceren. Door een productielijn om te stellen kan er een ander product worden geproduceerd. Een omstelling kan echter uren duren. Het is daarom voor TN van groot belang dat het aantal omstellingen minimaal is.</w:t>
       </w:r>
     </w:p>
-    <w:p>
-      <w:pPr>
-        <w:rPr>
-          <w:color w:val="auto"/>
-        </w:rPr>
-      </w:pPr>
-    </w:p>
+    <w:p/>
     <w:p>
       <w:pPr>
         <w:pStyle w:val="Kop2"/>
       </w:pPr>
       <w:bookmarkStart w:id="37" w:name="_Ref515532009"/>
-      <w:bookmarkStart w:id="38" w:name="_Toc516233748"/>
+      <w:bookmarkStart w:id="38" w:name="_Toc516478399"/>
       <w:r>
         <w:t>E</w:t>
       </w:r>
@@ -12149,7 +12247,7 @@
         <w:pStyle w:val="Kop3"/>
       </w:pPr>
       <w:bookmarkStart w:id="40" w:name="_Ref515532222"/>
-      <w:bookmarkStart w:id="41" w:name="_Toc516233749"/>
+      <w:bookmarkStart w:id="41" w:name="_Toc516478400"/>
       <w:r>
         <w:t>Overall Equipment Effectiveness</w:t>
       </w:r>
@@ -12394,7 +12492,7 @@
         <w:pStyle w:val="Kop2"/>
       </w:pPr>
       <w:bookmarkStart w:id="42" w:name="_Ref515532324"/>
-      <w:bookmarkStart w:id="43" w:name="_Toc516233750"/>
+      <w:bookmarkStart w:id="43" w:name="_Toc516478401"/>
       <w:r>
         <w:lastRenderedPageBreak/>
         <w:t>Theory of Constraints</w:t>
@@ -12543,7 +12641,7 @@
         <w:pStyle w:val="Bijschrift"/>
       </w:pPr>
       <w:bookmarkStart w:id="44" w:name="_Ref515955029"/>
-      <w:bookmarkStart w:id="45" w:name="_Toc516233772"/>
+      <w:bookmarkStart w:id="45" w:name="_Toc516478426"/>
       <w:r>
         <w:t xml:space="preserve">Figuur </w:t>
       </w:r>
@@ -12684,7 +12782,7 @@
         <w:pStyle w:val="Bijschrift"/>
       </w:pPr>
       <w:bookmarkStart w:id="46" w:name="_Ref515958363"/>
-      <w:bookmarkStart w:id="47" w:name="_Toc516233773"/>
+      <w:bookmarkStart w:id="47" w:name="_Toc516478427"/>
       <w:r>
         <w:t xml:space="preserve">Figuur </w:t>
       </w:r>
@@ -12744,7 +12842,7 @@
       <w:pPr>
         <w:pStyle w:val="Kop3"/>
       </w:pPr>
-      <w:bookmarkStart w:id="48" w:name="_Toc516233751"/>
+      <w:bookmarkStart w:id="48" w:name="_Toc516478402"/>
       <w:r>
         <w:t>Overeenkomsten met LEAN</w:t>
       </w:r>
@@ -12853,7 +12951,7 @@
         <w:pStyle w:val="Bijschrift"/>
       </w:pPr>
       <w:bookmarkStart w:id="49" w:name="_Ref515962329"/>
-      <w:bookmarkStart w:id="50" w:name="_Toc516233774"/>
+      <w:bookmarkStart w:id="50" w:name="_Toc516478428"/>
       <w:r>
         <w:t xml:space="preserve">Figuur </w:t>
       </w:r>
@@ -12982,7 +13080,7 @@
         <w:pStyle w:val="Kop2"/>
       </w:pPr>
       <w:bookmarkStart w:id="51" w:name="_Ref515532123"/>
-      <w:bookmarkStart w:id="52" w:name="_Toc516233752"/>
+      <w:bookmarkStart w:id="52" w:name="_Toc516478403"/>
       <w:r>
         <w:t>Machine Learning</w:t>
       </w:r>
@@ -13011,7 +13109,7 @@
       <w:pPr>
         <w:pStyle w:val="Kop3"/>
       </w:pPr>
-      <w:bookmarkStart w:id="53" w:name="_Toc516233753"/>
+      <w:bookmarkStart w:id="53" w:name="_Toc516478404"/>
       <w:r>
         <w:t xml:space="preserve">De </w:t>
       </w:r>
@@ -13135,7 +13233,7 @@
         <w:pStyle w:val="Bijschrift"/>
       </w:pPr>
       <w:bookmarkStart w:id="54" w:name="_Ref515359422"/>
-      <w:bookmarkStart w:id="55" w:name="_Toc516233775"/>
+      <w:bookmarkStart w:id="55" w:name="_Toc516478429"/>
       <w:r>
         <w:t xml:space="preserve">Figuur </w:t>
       </w:r>
@@ -13247,7 +13345,7 @@
       </w:pPr>
       <w:bookmarkStart w:id="56" w:name="_Ref515363838"/>
       <w:bookmarkStart w:id="57" w:name="_Ref515363831"/>
-      <w:bookmarkStart w:id="58" w:name="_Toc516233776"/>
+      <w:bookmarkStart w:id="58" w:name="_Toc516478430"/>
       <w:r>
         <w:t xml:space="preserve">Figuur </w:t>
       </w:r>
@@ -13383,7 +13481,7 @@
       <w:pPr>
         <w:pStyle w:val="Kop3"/>
       </w:pPr>
-      <w:bookmarkStart w:id="59" w:name="_Toc516233754"/>
+      <w:bookmarkStart w:id="59" w:name="_Toc516478405"/>
       <w:r>
         <w:t>Neural Networks</w:t>
       </w:r>
@@ -13486,7 +13584,7 @@
         <w:pStyle w:val="Bijschrift"/>
       </w:pPr>
       <w:bookmarkStart w:id="60" w:name="_Ref515459812"/>
-      <w:bookmarkStart w:id="61" w:name="_Toc516233777"/>
+      <w:bookmarkStart w:id="61" w:name="_Toc516478431"/>
       <w:r>
         <w:t xml:space="preserve">Figuur </w:t>
       </w:r>
@@ -13509,7 +13607,6 @@
         <w:ind w:left="0"/>
         <w:rPr>
           <w:rFonts w:ascii="Times New Roman" w:hAnsi="Times New Roman" w:cs="Times New Roman"/>
-          <w:color w:val="auto"/>
           <w:sz w:val="24"/>
           <w:szCs w:val="24"/>
         </w:rPr>
@@ -13617,7 +13714,7 @@
       <w:pPr>
         <w:pStyle w:val="Kop3"/>
       </w:pPr>
-      <w:bookmarkStart w:id="62" w:name="_Toc516233755"/>
+      <w:bookmarkStart w:id="62" w:name="_Toc516478406"/>
       <w:r>
         <w:t>Activation Functions</w:t>
       </w:r>
@@ -13777,7 +13874,7 @@
         <w:pStyle w:val="Bijschrift"/>
       </w:pPr>
       <w:bookmarkStart w:id="63" w:name="_Ref515461170"/>
-      <w:bookmarkStart w:id="64" w:name="_Toc516233778"/>
+      <w:bookmarkStart w:id="64" w:name="_Toc516478432"/>
       <w:r>
         <w:t xml:space="preserve">Figuur </w:t>
       </w:r>
@@ -13864,7 +13961,7 @@
         <w:pStyle w:val="Bijschrift"/>
       </w:pPr>
       <w:bookmarkStart w:id="65" w:name="_Ref515461645"/>
-      <w:bookmarkStart w:id="66" w:name="_Toc516233779"/>
+      <w:bookmarkStart w:id="66" w:name="_Toc516478433"/>
       <w:r>
         <w:t xml:space="preserve">Figuur </w:t>
       </w:r>
@@ -14009,7 +14106,7 @@
         <w:pStyle w:val="Bijschrift"/>
       </w:pPr>
       <w:bookmarkStart w:id="67" w:name="_Ref515463099"/>
-      <w:bookmarkStart w:id="68" w:name="_Toc516233780"/>
+      <w:bookmarkStart w:id="68" w:name="_Toc516478434"/>
       <w:r>
         <w:t xml:space="preserve">Figuur </w:t>
       </w:r>
@@ -14203,7 +14300,7 @@
         <w:pStyle w:val="Bijschrift"/>
       </w:pPr>
       <w:bookmarkStart w:id="69" w:name="_Ref515524324"/>
-      <w:bookmarkStart w:id="70" w:name="_Toc516233781"/>
+      <w:bookmarkStart w:id="70" w:name="_Toc516478435"/>
       <w:r>
         <w:t xml:space="preserve">Figuur </w:t>
       </w:r>
@@ -14376,7 +14473,7 @@
         </w:rPr>
       </w:pPr>
       <w:bookmarkStart w:id="71" w:name="_Ref515526435"/>
-      <w:bookmarkStart w:id="72" w:name="_Toc516233756"/>
+      <w:bookmarkStart w:id="72" w:name="_Toc516478407"/>
       <w:r>
         <w:t>Genetic algorithms</w:t>
       </w:r>
@@ -14531,7 +14628,7 @@
         <w:pStyle w:val="Bijschrift"/>
       </w:pPr>
       <w:bookmarkStart w:id="73" w:name="_Ref515527414"/>
-      <w:bookmarkStart w:id="74" w:name="_Toc516233782"/>
+      <w:bookmarkStart w:id="74" w:name="_Toc516478436"/>
       <w:r>
         <w:t xml:space="preserve">Figuur </w:t>
       </w:r>
@@ -14586,7 +14683,7 @@
         </w:rPr>
       </w:pPr>
       <w:bookmarkStart w:id="75" w:name="_Ref515531939"/>
-      <w:bookmarkStart w:id="76" w:name="_Toc516233757"/>
+      <w:bookmarkStart w:id="76" w:name="_Toc516478408"/>
       <w:r>
         <w:t>Neuro Evolution of Augmenting Topologies</w:t>
       </w:r>
@@ -14719,7 +14816,7 @@
         <w:pStyle w:val="Bijschrift"/>
       </w:pPr>
       <w:bookmarkStart w:id="77" w:name="_Ref515530521"/>
-      <w:bookmarkStart w:id="78" w:name="_Toc516233783"/>
+      <w:bookmarkStart w:id="78" w:name="_Toc516478437"/>
       <w:r>
         <w:t xml:space="preserve">Figuur </w:t>
       </w:r>
@@ -14775,7 +14872,7 @@
       <w:pPr>
         <w:pStyle w:val="Kop1"/>
       </w:pPr>
-      <w:bookmarkStart w:id="79" w:name="_Toc516233758"/>
+      <w:bookmarkStart w:id="79" w:name="_Toc516478409"/>
       <w:r>
         <w:lastRenderedPageBreak/>
         <w:t>Onderzoek</w:t>
@@ -14804,7 +14901,7 @@
       <w:pPr>
         <w:pStyle w:val="Kop2"/>
       </w:pPr>
-      <w:bookmarkStart w:id="80" w:name="_Toc516233759"/>
+      <w:bookmarkStart w:id="80" w:name="_Toc516478410"/>
       <w:r>
         <w:t>Data onderzoek</w:t>
       </w:r>
@@ -14856,7 +14953,7 @@
       <w:pPr>
         <w:pStyle w:val="Kop3"/>
       </w:pPr>
-      <w:bookmarkStart w:id="81" w:name="_Toc516233760"/>
+      <w:bookmarkStart w:id="81" w:name="_Toc516478411"/>
       <w:r>
         <w:t>Wat is een realistische simulatie?</w:t>
       </w:r>
@@ -14917,7 +15014,7 @@
       <w:pPr>
         <w:pStyle w:val="Kop3"/>
       </w:pPr>
-      <w:bookmarkStart w:id="82" w:name="_Toc516233761"/>
+      <w:bookmarkStart w:id="82" w:name="_Toc516478412"/>
       <w:r>
         <w:t>Basis gegevens</w:t>
       </w:r>
@@ -15046,7 +15143,7 @@
       <w:pPr>
         <w:pStyle w:val="Kop3"/>
       </w:pPr>
-      <w:bookmarkStart w:id="83" w:name="_Toc516233762"/>
+      <w:bookmarkStart w:id="83" w:name="_Toc516478413"/>
       <w:r>
         <w:t>Data uit E</w:t>
       </w:r>
@@ -15281,7 +15378,7 @@
         <w:pStyle w:val="Bijschrift"/>
       </w:pPr>
       <w:bookmarkStart w:id="84" w:name="_Ref514938618"/>
-      <w:bookmarkStart w:id="85" w:name="_Toc516233784"/>
+      <w:bookmarkStart w:id="85" w:name="_Toc516478438"/>
       <w:r>
         <w:t xml:space="preserve">Figuur </w:t>
       </w:r>
@@ -15328,7 +15425,7 @@
       <w:pPr>
         <w:pStyle w:val="Kop3"/>
       </w:pPr>
-      <w:bookmarkStart w:id="86" w:name="_Toc516233763"/>
+      <w:bookmarkStart w:id="86" w:name="_Toc516478414"/>
       <w:r>
         <w:t>Uitzonderingen</w:t>
       </w:r>
@@ -15354,7 +15451,7 @@
       <w:pPr>
         <w:pStyle w:val="Kop3"/>
       </w:pPr>
-      <w:bookmarkStart w:id="87" w:name="_Toc516233764"/>
+      <w:bookmarkStart w:id="87" w:name="_Toc516478415"/>
       <w:r>
         <w:lastRenderedPageBreak/>
         <w:t>Externe data</w:t>
@@ -15436,7 +15533,7 @@
       <w:pPr>
         <w:pStyle w:val="Kop3"/>
       </w:pPr>
-      <w:bookmarkStart w:id="88" w:name="_Toc516233765"/>
+      <w:bookmarkStart w:id="88" w:name="_Toc516478416"/>
       <w:r>
         <w:t>Conclusie</w:t>
       </w:r>
@@ -15557,7 +15654,7 @@
         <w:pStyle w:val="Bijschrift"/>
       </w:pPr>
       <w:bookmarkStart w:id="89" w:name="_Ref516135199"/>
-      <w:bookmarkStart w:id="90" w:name="_Toc516233785"/>
+      <w:bookmarkStart w:id="90" w:name="_Toc516478439"/>
       <w:r>
         <w:t xml:space="preserve">Figuur </w:t>
       </w:r>
@@ -15614,7 +15711,7 @@
       <w:pPr>
         <w:pStyle w:val="Kop2"/>
       </w:pPr>
-      <w:bookmarkStart w:id="91" w:name="_Toc516233766"/>
+      <w:bookmarkStart w:id="91" w:name="_Toc516478417"/>
       <w:r>
         <w:lastRenderedPageBreak/>
         <w:t>Simulatie onderzoek</w:t>
@@ -15658,7 +15755,8 @@
       <w:pPr>
         <w:pStyle w:val="Kop3"/>
       </w:pPr>
-      <w:bookmarkStart w:id="92" w:name="_Toc516233767"/>
+      <w:bookmarkStart w:id="92" w:name="_Ref516471442"/>
+      <w:bookmarkStart w:id="93" w:name="_Toc516478418"/>
       <w:r>
         <w:t>Simulatie software</w:t>
       </w:r>
@@ -15666,6 +15764,7 @@
         <w:t xml:space="preserve"> keuze</w:t>
       </w:r>
       <w:bookmarkEnd w:id="92"/>
+      <w:bookmarkEnd w:id="93"/>
     </w:p>
     <w:p>
       <w:r>
@@ -15791,8 +15890,8 @@
       <w:pPr>
         <w:pStyle w:val="Bijschrift"/>
       </w:pPr>
-      <w:bookmarkStart w:id="93" w:name="_Ref516146730"/>
-      <w:bookmarkStart w:id="94" w:name="_Toc516233789"/>
+      <w:bookmarkStart w:id="94" w:name="_Ref516146730"/>
+      <w:bookmarkStart w:id="95" w:name="_Toc516478443"/>
       <w:r>
         <w:t xml:space="preserve">Tabel </w:t>
       </w:r>
@@ -15804,11 +15903,11 @@
           <w:t>4</w:t>
         </w:r>
       </w:fldSimple>
-      <w:bookmarkEnd w:id="93"/>
+      <w:bookmarkEnd w:id="94"/>
       <w:r>
         <w:t>: Simulatie software requirements</w:t>
       </w:r>
-      <w:bookmarkEnd w:id="94"/>
+      <w:bookmarkEnd w:id="95"/>
     </w:p>
     <w:tbl>
       <w:tblPr>
@@ -15858,7 +15957,6 @@
               <w:ind w:left="0"/>
               <w:rPr>
                 <w:rFonts w:ascii="Times New Roman" w:hAnsi="Times New Roman" w:cs="Times New Roman"/>
-                <w:color w:val="auto"/>
                 <w:szCs w:val="24"/>
               </w:rPr>
             </w:pPr>
@@ -15870,7 +15968,17 @@
                 <w:color w:val="FFFFFF"/>
                 <w:szCs w:val="18"/>
               </w:rPr>
-              <w:t>Requirements</w:t>
+              <w:t>Niet-functionele r</w:t>
+            </w:r>
+            <w:r>
+              <w:rPr>
+                <w:b/>
+                <w:bCs/>
+                <w:smallCaps/>
+                <w:color w:val="FFFFFF"/>
+                <w:szCs w:val="18"/>
+              </w:rPr>
+              <w:t>equirements</w:t>
             </w:r>
           </w:p>
         </w:tc>
@@ -15899,7 +16007,6 @@
               <w:jc w:val="center"/>
               <w:rPr>
                 <w:rFonts w:ascii="Times New Roman" w:hAnsi="Times New Roman" w:cs="Times New Roman"/>
-                <w:color w:val="auto"/>
                 <w:szCs w:val="24"/>
               </w:rPr>
             </w:pPr>
@@ -15940,7 +16047,6 @@
               <w:jc w:val="center"/>
               <w:rPr>
                 <w:rFonts w:ascii="Times New Roman" w:hAnsi="Times New Roman" w:cs="Times New Roman"/>
-                <w:color w:val="auto"/>
                 <w:szCs w:val="24"/>
               </w:rPr>
             </w:pPr>
@@ -15981,7 +16087,6 @@
               <w:jc w:val="center"/>
               <w:rPr>
                 <w:rFonts w:ascii="Times New Roman" w:hAnsi="Times New Roman" w:cs="Times New Roman"/>
-                <w:color w:val="auto"/>
                 <w:szCs w:val="24"/>
               </w:rPr>
             </w:pPr>
@@ -16096,14 +16201,12 @@
             <w:pPr>
               <w:ind w:left="0"/>
               <w:rPr>
-                <w:color w:val="auto"/>
                 <w:sz w:val="16"/>
                 <w:szCs w:val="16"/>
               </w:rPr>
             </w:pPr>
             <w:r>
               <w:rPr>
-                <w:color w:val="auto"/>
                 <w:sz w:val="16"/>
                 <w:szCs w:val="16"/>
               </w:rPr>
@@ -16136,7 +16239,6 @@
               <w:rPr>
                 <w:rFonts w:ascii="Times New Roman" w:hAnsi="Times New Roman" w:cs="Times New Roman"/>
                 <w:b/>
-                <w:color w:val="auto"/>
                 <w:sz w:val="16"/>
                 <w:szCs w:val="16"/>
               </w:rPr>
@@ -16177,7 +16279,6 @@
               <w:jc w:val="center"/>
               <w:rPr>
                 <w:rFonts w:ascii="Times New Roman" w:hAnsi="Times New Roman" w:cs="Times New Roman"/>
-                <w:color w:val="auto"/>
                 <w:sz w:val="16"/>
                 <w:szCs w:val="16"/>
               </w:rPr>
@@ -16218,7 +16319,6 @@
               <w:jc w:val="center"/>
               <w:rPr>
                 <w:rFonts w:ascii="Times New Roman" w:hAnsi="Times New Roman" w:cs="Times New Roman"/>
-                <w:color w:val="auto"/>
                 <w:sz w:val="16"/>
                 <w:szCs w:val="16"/>
               </w:rPr>
@@ -16325,14 +16425,12 @@
             <w:pPr>
               <w:ind w:left="0"/>
               <w:rPr>
-                <w:color w:val="auto"/>
                 <w:sz w:val="16"/>
                 <w:szCs w:val="16"/>
               </w:rPr>
             </w:pPr>
             <w:r>
               <w:rPr>
-                <w:color w:val="auto"/>
                 <w:sz w:val="16"/>
                 <w:szCs w:val="16"/>
               </w:rPr>
@@ -16363,7 +16461,6 @@
               <w:jc w:val="center"/>
               <w:rPr>
                 <w:rFonts w:ascii="Times New Roman" w:hAnsi="Times New Roman" w:cs="Times New Roman"/>
-                <w:color w:val="auto"/>
                 <w:sz w:val="16"/>
                 <w:szCs w:val="16"/>
               </w:rPr>
@@ -16403,7 +16500,6 @@
               <w:jc w:val="center"/>
               <w:rPr>
                 <w:rFonts w:ascii="Times New Roman" w:hAnsi="Times New Roman" w:cs="Times New Roman"/>
-                <w:color w:val="auto"/>
                 <w:sz w:val="16"/>
                 <w:szCs w:val="16"/>
               </w:rPr>
@@ -16443,7 +16539,6 @@
               <w:jc w:val="center"/>
               <w:rPr>
                 <w:rFonts w:ascii="Times New Roman" w:hAnsi="Times New Roman" w:cs="Times New Roman"/>
-                <w:color w:val="auto"/>
                 <w:sz w:val="16"/>
                 <w:szCs w:val="16"/>
               </w:rPr>
@@ -16521,6 +16616,242 @@
                 <w:szCs w:val="16"/>
               </w:rPr>
               <w:t>✖</w:t>
+            </w:r>
+          </w:p>
+        </w:tc>
+      </w:tr>
+      <w:tr>
+        <w:trPr>
+          <w:trHeight w:val="340"/>
+        </w:trPr>
+        <w:tc>
+          <w:tcPr>
+            <w:tcW w:w="2835" w:type="dxa"/>
+            <w:tcBorders>
+              <w:top w:val="single" w:sz="4" w:space="0" w:color="000000"/>
+              <w:left w:val="single" w:sz="4" w:space="0" w:color="000000"/>
+              <w:bottom w:val="single" w:sz="4" w:space="0" w:color="000000"/>
+              <w:right w:val="single" w:sz="4" w:space="0" w:color="000000"/>
+            </w:tcBorders>
+            <w:shd w:val="clear" w:color="auto" w:fill="2D64B9"/>
+            <w:tcMar>
+              <w:top w:w="45" w:type="dxa"/>
+              <w:left w:w="115" w:type="dxa"/>
+              <w:bottom w:w="45" w:type="dxa"/>
+              <w:right w:w="115" w:type="dxa"/>
+            </w:tcMar>
+            <w:vAlign w:val="center"/>
+            <w:hideMark/>
+          </w:tcPr>
+          <w:p>
+            <w:pPr>
+              <w:ind w:left="0"/>
+              <w:rPr>
+                <w:rFonts w:ascii="Times New Roman" w:hAnsi="Times New Roman" w:cs="Times New Roman"/>
+                <w:szCs w:val="24"/>
+              </w:rPr>
+            </w:pPr>
+            <w:r>
+              <w:rPr>
+                <w:b/>
+                <w:bCs/>
+                <w:smallCaps/>
+                <w:color w:val="FFFFFF"/>
+                <w:szCs w:val="18"/>
+              </w:rPr>
+              <w:t>Functionele requirements</w:t>
+            </w:r>
+          </w:p>
+        </w:tc>
+        <w:tc>
+          <w:tcPr>
+            <w:tcW w:w="1225" w:type="dxa"/>
+            <w:tcBorders>
+              <w:top w:val="single" w:sz="4" w:space="0" w:color="000000"/>
+              <w:left w:val="single" w:sz="4" w:space="0" w:color="000000"/>
+              <w:bottom w:val="single" w:sz="4" w:space="0" w:color="000000"/>
+              <w:right w:val="single" w:sz="4" w:space="0" w:color="000000"/>
+            </w:tcBorders>
+            <w:shd w:val="clear" w:color="auto" w:fill="2D64B9"/>
+            <w:tcMar>
+              <w:top w:w="45" w:type="dxa"/>
+              <w:left w:w="115" w:type="dxa"/>
+              <w:bottom w:w="45" w:type="dxa"/>
+              <w:right w:w="115" w:type="dxa"/>
+            </w:tcMar>
+            <w:vAlign w:val="center"/>
+            <w:hideMark/>
+          </w:tcPr>
+          <w:p>
+            <w:pPr>
+              <w:ind w:left="0"/>
+              <w:jc w:val="center"/>
+              <w:rPr>
+                <w:rFonts w:ascii="Times New Roman" w:hAnsi="Times New Roman" w:cs="Times New Roman"/>
+                <w:szCs w:val="24"/>
+              </w:rPr>
+            </w:pPr>
+            <w:r>
+              <w:rPr>
+                <w:b/>
+                <w:bCs/>
+                <w:smallCaps/>
+                <w:color w:val="FFFFFF"/>
+                <w:szCs w:val="18"/>
+              </w:rPr>
+              <w:t>AnyLogic</w:t>
+            </w:r>
+          </w:p>
+        </w:tc>
+        <w:tc>
+          <w:tcPr>
+            <w:tcW w:w="1225" w:type="dxa"/>
+            <w:tcBorders>
+              <w:top w:val="single" w:sz="4" w:space="0" w:color="000000"/>
+              <w:left w:val="single" w:sz="4" w:space="0" w:color="000000"/>
+              <w:bottom w:val="single" w:sz="4" w:space="0" w:color="000000"/>
+              <w:right w:val="single" w:sz="4" w:space="0" w:color="000000"/>
+            </w:tcBorders>
+            <w:shd w:val="clear" w:color="auto" w:fill="2D64B9"/>
+            <w:tcMar>
+              <w:top w:w="45" w:type="dxa"/>
+              <w:left w:w="115" w:type="dxa"/>
+              <w:bottom w:w="45" w:type="dxa"/>
+              <w:right w:w="115" w:type="dxa"/>
+            </w:tcMar>
+            <w:vAlign w:val="center"/>
+            <w:hideMark/>
+          </w:tcPr>
+          <w:p>
+            <w:pPr>
+              <w:ind w:left="0"/>
+              <w:jc w:val="center"/>
+              <w:rPr>
+                <w:rFonts w:ascii="Times New Roman" w:hAnsi="Times New Roman" w:cs="Times New Roman"/>
+                <w:szCs w:val="24"/>
+              </w:rPr>
+            </w:pPr>
+            <w:r>
+              <w:rPr>
+                <w:b/>
+                <w:bCs/>
+                <w:smallCaps/>
+                <w:color w:val="FFFFFF"/>
+                <w:szCs w:val="18"/>
+              </w:rPr>
+              <w:t>Arena</w:t>
+            </w:r>
+          </w:p>
+        </w:tc>
+        <w:tc>
+          <w:tcPr>
+            <w:tcW w:w="1225" w:type="dxa"/>
+            <w:tcBorders>
+              <w:top w:val="single" w:sz="4" w:space="0" w:color="000000"/>
+              <w:left w:val="single" w:sz="4" w:space="0" w:color="000000"/>
+              <w:bottom w:val="single" w:sz="4" w:space="0" w:color="000000"/>
+              <w:right w:val="single" w:sz="4" w:space="0" w:color="000000"/>
+            </w:tcBorders>
+            <w:shd w:val="clear" w:color="auto" w:fill="2D64B9"/>
+            <w:tcMar>
+              <w:top w:w="45" w:type="dxa"/>
+              <w:left w:w="115" w:type="dxa"/>
+              <w:bottom w:w="45" w:type="dxa"/>
+              <w:right w:w="115" w:type="dxa"/>
+            </w:tcMar>
+            <w:vAlign w:val="center"/>
+            <w:hideMark/>
+          </w:tcPr>
+          <w:p>
+            <w:pPr>
+              <w:ind w:left="0"/>
+              <w:jc w:val="center"/>
+              <w:rPr>
+                <w:rFonts w:ascii="Times New Roman" w:hAnsi="Times New Roman" w:cs="Times New Roman"/>
+                <w:szCs w:val="24"/>
+              </w:rPr>
+            </w:pPr>
+            <w:r>
+              <w:rPr>
+                <w:b/>
+                <w:bCs/>
+                <w:smallCaps/>
+                <w:color w:val="FFFFFF"/>
+                <w:szCs w:val="18"/>
+              </w:rPr>
+              <w:t>FlexSim</w:t>
+            </w:r>
+          </w:p>
+        </w:tc>
+        <w:tc>
+          <w:tcPr>
+            <w:tcW w:w="1225" w:type="dxa"/>
+            <w:tcBorders>
+              <w:top w:val="single" w:sz="4" w:space="0" w:color="000000"/>
+              <w:left w:val="single" w:sz="4" w:space="0" w:color="000000"/>
+              <w:bottom w:val="single" w:sz="4" w:space="0" w:color="000000"/>
+              <w:right w:val="single" w:sz="4" w:space="0" w:color="000000"/>
+            </w:tcBorders>
+            <w:shd w:val="clear" w:color="auto" w:fill="2D64B9"/>
+            <w:vAlign w:val="center"/>
+          </w:tcPr>
+          <w:p>
+            <w:pPr>
+              <w:ind w:left="0"/>
+              <w:jc w:val="center"/>
+              <w:rPr>
+                <w:b/>
+                <w:bCs/>
+                <w:smallCaps/>
+                <w:color w:val="FFFFFF"/>
+                <w:szCs w:val="18"/>
+              </w:rPr>
+            </w:pPr>
+            <w:r>
+              <w:rPr>
+                <w:b/>
+                <w:bCs/>
+                <w:smallCaps/>
+                <w:color w:val="FFFFFF"/>
+                <w:szCs w:val="18"/>
+              </w:rPr>
+              <w:t>JaamSim</w:t>
+            </w:r>
+          </w:p>
+        </w:tc>
+        <w:tc>
+          <w:tcPr>
+            <w:tcW w:w="1225" w:type="dxa"/>
+            <w:tcBorders>
+              <w:top w:val="single" w:sz="4" w:space="0" w:color="000000"/>
+              <w:left w:val="single" w:sz="4" w:space="0" w:color="000000"/>
+              <w:bottom w:val="single" w:sz="4" w:space="0" w:color="000000"/>
+              <w:right w:val="single" w:sz="4" w:space="0" w:color="000000"/>
+            </w:tcBorders>
+            <w:shd w:val="clear" w:color="auto" w:fill="2D64B9"/>
+            <w:vAlign w:val="center"/>
+          </w:tcPr>
+          <w:p>
+            <w:pPr>
+              <w:ind w:left="0"/>
+              <w:jc w:val="center"/>
+              <w:rPr>
+                <w:b/>
+                <w:bCs/>
+                <w:smallCaps/>
+                <w:color w:val="FFFFFF"/>
+                <w:szCs w:val="18"/>
+              </w:rPr>
+            </w:pPr>
+            <w:r>
+              <w:rPr>
+                <w:b/>
+                <w:bCs/>
+                <w:smallCaps/>
+                <w:color w:val="FFFFFF"/>
+                <w:szCs w:val="18"/>
+              </w:rPr>
+              <w:t>SIMUL8</w:t>
             </w:r>
           </w:p>
         </w:tc>
@@ -16550,14 +16881,12 @@
             <w:pPr>
               <w:ind w:left="0"/>
               <w:rPr>
-                <w:color w:val="auto"/>
                 <w:sz w:val="16"/>
                 <w:szCs w:val="16"/>
               </w:rPr>
             </w:pPr>
             <w:r>
               <w:rPr>
-                <w:color w:val="auto"/>
                 <w:sz w:val="16"/>
                 <w:szCs w:val="16"/>
               </w:rPr>
@@ -16784,14 +17113,12 @@
             <w:pPr>
               <w:ind w:left="0"/>
               <w:rPr>
-                <w:color w:val="auto"/>
                 <w:sz w:val="16"/>
                 <w:szCs w:val="16"/>
               </w:rPr>
             </w:pPr>
             <w:r>
               <w:rPr>
-                <w:color w:val="auto"/>
                 <w:sz w:val="16"/>
                 <w:szCs w:val="16"/>
               </w:rPr>
@@ -16822,7 +17149,6 @@
               <w:jc w:val="center"/>
               <w:rPr>
                 <w:rFonts w:ascii="Times New Roman" w:hAnsi="Times New Roman" w:cs="Times New Roman"/>
-                <w:color w:val="auto"/>
                 <w:sz w:val="16"/>
                 <w:szCs w:val="16"/>
               </w:rPr>
@@ -16862,7 +17188,6 @@
               <w:jc w:val="center"/>
               <w:rPr>
                 <w:rFonts w:ascii="Times New Roman" w:hAnsi="Times New Roman" w:cs="Times New Roman"/>
-                <w:color w:val="auto"/>
                 <w:sz w:val="16"/>
                 <w:szCs w:val="16"/>
               </w:rPr>
@@ -16902,7 +17227,6 @@
               <w:jc w:val="center"/>
               <w:rPr>
                 <w:rFonts w:ascii="Times New Roman" w:hAnsi="Times New Roman" w:cs="Times New Roman"/>
-                <w:color w:val="auto"/>
                 <w:sz w:val="16"/>
                 <w:szCs w:val="16"/>
               </w:rPr>
@@ -17009,14 +17333,12 @@
             <w:pPr>
               <w:ind w:left="0"/>
               <w:rPr>
-                <w:color w:val="auto"/>
                 <w:sz w:val="16"/>
                 <w:szCs w:val="16"/>
               </w:rPr>
             </w:pPr>
             <w:r>
               <w:rPr>
-                <w:color w:val="auto"/>
                 <w:sz w:val="16"/>
                 <w:szCs w:val="16"/>
               </w:rPr>
@@ -17047,7 +17369,6 @@
               <w:jc w:val="center"/>
               <w:rPr>
                 <w:rFonts w:ascii="Times New Roman" w:hAnsi="Times New Roman" w:cs="Times New Roman"/>
-                <w:color w:val="auto"/>
                 <w:sz w:val="16"/>
                 <w:szCs w:val="16"/>
               </w:rPr>
@@ -17087,7 +17408,6 @@
               <w:jc w:val="center"/>
               <w:rPr>
                 <w:rFonts w:ascii="Times New Roman" w:hAnsi="Times New Roman" w:cs="Times New Roman"/>
-                <w:color w:val="auto"/>
                 <w:sz w:val="16"/>
                 <w:szCs w:val="16"/>
               </w:rPr>
@@ -17127,7 +17447,6 @@
               <w:jc w:val="center"/>
               <w:rPr>
                 <w:rFonts w:ascii="Times New Roman" w:hAnsi="Times New Roman" w:cs="Times New Roman"/>
-                <w:color w:val="auto"/>
                 <w:sz w:val="16"/>
                 <w:szCs w:val="16"/>
               </w:rPr>
@@ -17234,14 +17553,12 @@
             <w:pPr>
               <w:ind w:left="0"/>
               <w:rPr>
-                <w:color w:val="auto"/>
                 <w:sz w:val="16"/>
                 <w:szCs w:val="16"/>
               </w:rPr>
             </w:pPr>
             <w:r>
               <w:rPr>
-                <w:color w:val="auto"/>
                 <w:sz w:val="16"/>
                 <w:szCs w:val="16"/>
               </w:rPr>
@@ -17271,7 +17588,6 @@
               <w:ind w:left="0"/>
               <w:jc w:val="center"/>
               <w:rPr>
-                <w:color w:val="auto"/>
                 <w:sz w:val="16"/>
                 <w:szCs w:val="16"/>
               </w:rPr>
@@ -17311,7 +17627,6 @@
               <w:jc w:val="center"/>
               <w:rPr>
                 <w:rFonts w:ascii="Times New Roman" w:hAnsi="Times New Roman" w:cs="Times New Roman"/>
-                <w:color w:val="auto"/>
                 <w:sz w:val="16"/>
                 <w:szCs w:val="16"/>
               </w:rPr>
@@ -17351,7 +17666,6 @@
               <w:jc w:val="center"/>
               <w:rPr>
                 <w:rFonts w:ascii="Times New Roman" w:hAnsi="Times New Roman" w:cs="Times New Roman"/>
-                <w:color w:val="auto"/>
                 <w:sz w:val="16"/>
                 <w:szCs w:val="16"/>
               </w:rPr>
@@ -17458,14 +17772,12 @@
             <w:pPr>
               <w:ind w:left="0"/>
               <w:rPr>
-                <w:color w:val="auto"/>
                 <w:sz w:val="16"/>
                 <w:szCs w:val="16"/>
               </w:rPr>
             </w:pPr>
             <w:r>
               <w:rPr>
-                <w:color w:val="auto"/>
                 <w:sz w:val="16"/>
                 <w:szCs w:val="16"/>
               </w:rPr>
@@ -17496,7 +17808,6 @@
               <w:jc w:val="center"/>
               <w:rPr>
                 <w:rFonts w:ascii="Times New Roman" w:hAnsi="Times New Roman" w:cs="Times New Roman"/>
-                <w:color w:val="auto"/>
                 <w:sz w:val="16"/>
                 <w:szCs w:val="16"/>
               </w:rPr>
@@ -17536,7 +17847,6 @@
               <w:jc w:val="center"/>
               <w:rPr>
                 <w:rFonts w:ascii="Times New Roman" w:hAnsi="Times New Roman" w:cs="Times New Roman"/>
-                <w:color w:val="auto"/>
                 <w:sz w:val="16"/>
                 <w:szCs w:val="16"/>
               </w:rPr>
@@ -17576,7 +17886,6 @@
               <w:jc w:val="center"/>
               <w:rPr>
                 <w:rFonts w:ascii="Times New Roman" w:hAnsi="Times New Roman" w:cs="Times New Roman"/>
-                <w:color w:val="auto"/>
                 <w:sz w:val="16"/>
                 <w:szCs w:val="16"/>
               </w:rPr>
@@ -17683,14 +17992,12 @@
             <w:pPr>
               <w:ind w:left="0"/>
               <w:rPr>
-                <w:color w:val="auto"/>
                 <w:sz w:val="16"/>
                 <w:szCs w:val="16"/>
               </w:rPr>
             </w:pPr>
             <w:r>
               <w:rPr>
-                <w:color w:val="auto"/>
                 <w:sz w:val="16"/>
                 <w:szCs w:val="16"/>
               </w:rPr>
@@ -17721,7 +18028,6 @@
               <w:jc w:val="center"/>
               <w:rPr>
                 <w:rFonts w:ascii="Times New Roman" w:hAnsi="Times New Roman" w:cs="Times New Roman"/>
-                <w:color w:val="auto"/>
                 <w:sz w:val="16"/>
                 <w:szCs w:val="16"/>
               </w:rPr>
@@ -17761,7 +18067,6 @@
               <w:jc w:val="center"/>
               <w:rPr>
                 <w:rFonts w:ascii="Times New Roman" w:hAnsi="Times New Roman" w:cs="Times New Roman"/>
-                <w:color w:val="auto"/>
                 <w:sz w:val="16"/>
                 <w:szCs w:val="16"/>
               </w:rPr>
@@ -17801,7 +18106,6 @@
               <w:jc w:val="center"/>
               <w:rPr>
                 <w:rFonts w:ascii="Times New Roman" w:hAnsi="Times New Roman" w:cs="Times New Roman"/>
-                <w:color w:val="auto"/>
                 <w:sz w:val="16"/>
                 <w:szCs w:val="16"/>
               </w:rPr>
@@ -17920,7 +18224,11 @@
         <w:t xml:space="preserve">Opvallend is dat er maar een enkel softwarepakket zowel open source als voor commercieel gebruik beschikbaar is. Ook na verder onderzoek van andere softwarepakketten via onder andere </w:t>
       </w:r>
       <w:r>
-        <w:t>capterra.com zijn er geen open source softwarepakketten gevonden die hieraan voldoen. De meeste softwarepakketten hebben echter wel een demo- of academische versie die gratis te gebruiken is</w:t>
+        <w:t xml:space="preserve">capterra.com zijn er geen open source softwarepakketten gevonden die hieraan </w:t>
+      </w:r>
+      <w:r>
+        <w:lastRenderedPageBreak/>
+        <w:t>voldoen. De meeste softwarepakketten hebben echter wel een demo- of academische versie die gratis te gebruiken is</w:t>
       </w:r>
       <w:r>
         <w:t>, maar zijn niet beschikbaar voor commercieel gebruik.</w:t>
@@ -17943,11 +18251,11 @@
       <w:pPr>
         <w:pStyle w:val="Kop3"/>
       </w:pPr>
-      <w:bookmarkStart w:id="95" w:name="_Toc516233768"/>
+      <w:bookmarkStart w:id="96" w:name="_Toc516478419"/>
       <w:r>
         <w:t>JaamSim</w:t>
       </w:r>
-      <w:bookmarkEnd w:id="95"/>
+      <w:bookmarkEnd w:id="96"/>
     </w:p>
     <w:p>
       <w:r>
@@ -17986,10 +18294,10 @@
           <w:noProof/>
         </w:rPr>
         <w:drawing>
-          <wp:inline distT="0" distB="0" distL="0" distR="0" wp14:anchorId="5E7C9E42" wp14:editId="64791F5B">
-            <wp:extent cx="5760000" cy="5162321"/>
-            <wp:effectExtent l="0" t="0" r="0" b="635"/>
-            <wp:docPr id="20" name="Afbeelding 20"/>
+          <wp:inline distT="0" distB="0" distL="0" distR="0" wp14:anchorId="6D529459" wp14:editId="37A9A3D0">
+            <wp:extent cx="5760000" cy="5173344"/>
+            <wp:effectExtent l="0" t="0" r="0" b="8890"/>
+            <wp:docPr id="21" name="Afbeelding 21"/>
             <wp:cNvGraphicFramePr>
               <a:graphicFrameLocks xmlns:a="http://schemas.openxmlformats.org/drawingml/2006/main" noChangeAspect="1"/>
             </wp:cNvGraphicFramePr>
@@ -18009,7 +18317,7 @@
                   <pic:spPr>
                     <a:xfrm>
                       <a:off x="0" y="0"/>
-                      <a:ext cx="5760000" cy="5162321"/>
+                      <a:ext cx="5760000" cy="5173344"/>
                     </a:xfrm>
                     <a:prstGeom prst="rect">
                       <a:avLst/>
@@ -18027,7 +18335,13 @@
         <w:ind w:left="0"/>
       </w:pPr>
       <w:r>
-        <w:t xml:space="preserve">Rang, S. A. (2018, 8 juni). JaamSim GUI [Foto], Geraadpleegd van </w:t>
+        <w:t xml:space="preserve">Rang, S. A. (2018, </w:t>
+      </w:r>
+      <w:r>
+        <w:t>11</w:t>
+      </w:r>
+      <w:r>
+        <w:t xml:space="preserve"> juni). JaamSim GUI [Foto], Geraadpleegd van </w:t>
       </w:r>
       <w:r>
         <w:t>‘JaamSim (2018-03)’</w:t>
@@ -18036,31 +18350,320 @@
     <w:p/>
     <w:p>
       <w:r>
-        <w:t xml:space="preserve">In bovenstaande foto (Rang, 2018) is te zien dat </w:t>
-      </w:r>
-      <w:r>
-        <w:rPr>
-          <w:b/>
+        <w:t>In bovenstaande f</w:t>
+      </w:r>
+      <w:r>
+        <w:t>oto (Rang, 2018) is de GUI van JaamSim (2018) te zien. Het bovenste venster bevat standaard opties zoals het openen en opslaan van simulaties. Deze simulaties worden door JaamSim omgezet tot een config-bestand met de “.cfg”-extensie. Ook is er de optie om de simulatiesnelheid aan te passen of te pauzeren na een bepaalde tijd.</w:t>
+      </w:r>
+    </w:p>
+    <w:p/>
+    <w:p>
+      <w:pPr>
+        <w:pStyle w:val="Kop4"/>
+      </w:pPr>
+      <w:r>
+        <w:lastRenderedPageBreak/>
+        <w:t>Productie</w:t>
+      </w:r>
+    </w:p>
+    <w:p>
+      <w:r>
+        <w:t xml:space="preserve">In het middelste en grootste venster is een voorbeeldsimulatie te zien waarin de objecten staan waarmee de requirements uit </w:t>
+      </w:r>
+      <w:r>
+        <w:t>paragraaf</w:t>
+      </w:r>
+      <w:r>
+        <w:t xml:space="preserve"> </w:t>
+      </w:r>
+      <w:r>
+        <w:fldChar w:fldCharType="begin"/>
+      </w:r>
+      <w:r>
+        <w:instrText xml:space="preserve"> REF _Ref516471442 \r \h </w:instrText>
+      </w:r>
+      <w:r>
+        <w:fldChar w:fldCharType="separate"/>
+      </w:r>
+      <w:r>
+        <w:t>5.2.1</w:t>
+      </w:r>
+      <w:r>
+        <w:fldChar w:fldCharType="end"/>
+      </w:r>
+      <w:r>
+        <w:t xml:space="preserve"> gesimuleerd kunnen worden.</w:t>
+      </w:r>
+    </w:p>
+    <w:p>
+      <w:r>
+        <w:t xml:space="preserve">Ten eerste </w:t>
+      </w:r>
+      <w:r>
+        <w:t>kan de productie worden gesimuleerd door ‘Server1’. Dit is een ma</w:t>
+      </w:r>
+      <w:r>
+        <w:t xml:space="preserve">chine die vanaf, in dit geval, </w:t>
+      </w:r>
+      <w:r>
+        <w:t>‘EntityGenerator</w:t>
+      </w:r>
+      <w:r>
+        <w:t>1</w:t>
+      </w:r>
+      <w:r>
+        <w:t>’ ‘entities’ (entiteiten) ontvangt om te produceren. Als de machine al bezig is terwijl er een entity ontvangen wordt, wordt deze entity is de buffervoorraad (‘Queue1’) van de machine geplaatst totdat de machine klaar is. Hoe lang de machine doet over een entity is een invoerveld. De meeste invoervelden in JaamSim kunnen ook worden gevuld met een expressie. Hiermee kan externe data opgezocht worden</w:t>
+      </w:r>
+      <w:r>
+        <w:t xml:space="preserve"> zoals ook de trommeltijden uit VisualFlow</w:t>
+      </w:r>
+      <w:r>
+        <w:t>.</w:t>
+      </w:r>
+    </w:p>
+    <w:p>
+      <w:r>
+        <w:t>Het object ‘FileToVector1’ kan van een tekstbestand een vector maken met waardes. Dit tekstbestand zou bijvoorbeeld informatie kunnen bevatten over de productiesnelheid van de entities. Deze productiesnelheden kunnen dan worden ingelezen in het invoerveld van de productiesnelheid van object ‘Server1’</w:t>
+      </w:r>
+      <w:r>
+        <w:t xml:space="preserve"> met deze voorbeeld expressie: “[FileToVector1].Value(this.obj.ID) [s]”. Waarbij </w:t>
+      </w:r>
+      <w:r>
+        <w:t xml:space="preserve">“[s]” de tijdsaanduiding in seconden is en </w:t>
+      </w:r>
+      <w:r>
+        <w:t>“this.obj.ID” het ID-attribuut van de huidige entity is die op dit moment door de ‘Server1’ wordt geproduceerd.</w:t>
+      </w:r>
+      <w:r>
+        <w:t xml:space="preserve"> Dit ID-attribuut wordt door het ‘Assign1’-object toegewezen aan de entities die vanaf de EntityGenerator1 komen. Deze ID’s veranderen gedurende de simulatie door het ‘TimeSeries1’-object waarin een lijst van tijdsaanduidingen staat met daarbij product-ID’s. Deze ID’s en tijdsaanduidingen kunnen worden ingeladen door een ander ‘FileToVector’-object die de EMI-data bevat van de geproduceerde producten.</w:t>
+      </w:r>
+      <w:r>
+        <w:t xml:space="preserve"> In de foto staan geen extra FileToVector-objecten om het voorbeeld overzichtelijk te houden.</w:t>
+      </w:r>
+    </w:p>
+    <w:p/>
+    <w:p>
+      <w:pPr>
+        <w:pStyle w:val="Kop4"/>
+      </w:pPr>
+      <w:r>
+        <w:t>Buffervoorraden aan het begin van de simulatieperiode</w:t>
+      </w:r>
+    </w:p>
+    <w:p>
+      <w:r>
+        <w:t>Het simuleren van de buffervoorraden die aan het begin van de simulatieperiode aanwezig waren kan simpelweg door een extra ‘EntityGenerator’-object toe te voegen en de entities naar de bijbehorende buffer te sturen. Elke EntityGenerator heeft invoervelden voor de hoeveelheid entities die gegenereerd moeten worden en hoe vaak. Deze data kan via een extra ‘FileToVector’-object worden ingeladen vanuit een tekstbestand die door EMI gegenereerd kan worden door de data uit VisualFlow te gebruiken.</w:t>
+      </w:r>
+    </w:p>
+    <w:p/>
+    <w:p>
+      <w:pPr>
+        <w:pStyle w:val="Kop4"/>
+      </w:pPr>
+      <w:r>
+        <w:t>Stilstanden en omstellingen</w:t>
+      </w:r>
+    </w:p>
+    <w:p>
+      <w:r>
+        <w:t>De stilstanden en omstellingen kunnen worden gesimuleerd door het ‘DowntimeEntity1’-object. Hierin kan worden aangegeven hoeveel tijd er tussen een stilstand of omstelling zit en hoe lang deze stilstand of omstelling duurt. In de praktijk is dit niet van tevoren duidelijk. JaamSim heeft ook een aantal ‘Probability Distribution’-objecten zoals te zien in het ‘Model Builder’-venster. Dit zijn objecten die willekeurige waardes kunnen genereren aan de hand van een waarschijnlijkheidsverd</w:t>
+      </w:r>
+      <w:r>
+        <w:t>eling. Dit is een formule van kansberekening. Deze ‘Probability Distribution’-objecten hebben de invoerwaardes minimum, gemiddelde en maximum nodig om de formule te berekenen. Ook deze waardes kunnen weer worden ingeladen met een ‘FileToVector’-object gevuld met OEE-data uit de EMI database.</w:t>
+      </w:r>
+    </w:p>
+    <w:p/>
+    <w:p>
+      <w:pPr>
+        <w:pStyle w:val="Kop4"/>
+      </w:pPr>
+      <w:r>
+        <w:t>Uitval</w:t>
+      </w:r>
+    </w:p>
+    <w:p>
+      <w:r>
+        <w:t>Tot slot kan de uitval van producten worden gesimuleerd met een ‘Branch’-object en een ‘BooleanSelector’-object. Het Branch-object kan entities naar andere objecten sturen. Dit kunnen er ook meer dan twee zijn. Hiermee is het Branch-object ook geschikt om de verschillende productieroutes te simuleren, maar in dit voorbeeld wordt het gebruikt voor de uitval. Het ‘BooleanSelector’-object kan op basis van een bepaalde kans een 1.0 of een 0.0 waarde genereren. Deze kans kan ook weer extern worden ingeladen door een tekstbestand uit de EMI database. Vervolgens kan het Branch-object deze waarde gebruiken om te bepalen naar welk object de huidige entity gaat. Dit zijn in dit geval twee ‘EntitySink’-objecten. Dit zijn objecten die entities verwijderen van de simulatie. De ene kan gebruikt worde</w:t>
+      </w:r>
+      <w:r>
+        <w:t>n als uitval en de ander als output van de fabriek. Het aantal entities dat bij JaamSim-objecten zijn aangekomen worden door JaamSim gelogd in een log-bestand. Dit log-bestand kan dan weer door EMI worden uitgelezen aan het einde van de simulatie om de resultaten te interpreteren.</w:t>
+      </w:r>
+    </w:p>
+    <w:p/>
+    <w:p>
+      <w:pPr>
+        <w:pStyle w:val="Kop4"/>
+      </w:pPr>
+      <w:r>
+        <w:lastRenderedPageBreak/>
+        <w:t>Containers</w:t>
+      </w:r>
+    </w:p>
+    <w:p>
+      <w:r>
+        <w:t>JaamSim heeft ook een aantal objecten om de containers van TN te simuleren zoals te zien is in onderstaande foto (Rang, 2018).</w:t>
+      </w:r>
+    </w:p>
+    <w:p/>
+    <w:p>
+      <w:r>
+        <w:rPr>
+          <w:noProof/>
+        </w:rPr>
+        <w:drawing>
+          <wp:inline distT="0" distB="0" distL="0" distR="0" wp14:anchorId="26497CAC" wp14:editId="6C40A3C7">
+            <wp:extent cx="2095500" cy="2667000"/>
+            <wp:effectExtent l="0" t="0" r="0" b="0"/>
+            <wp:docPr id="22" name="Afbeelding 22"/>
+            <wp:cNvGraphicFramePr>
+              <a:graphicFrameLocks xmlns:a="http://schemas.openxmlformats.org/drawingml/2006/main" noChangeAspect="1"/>
+            </wp:cNvGraphicFramePr>
+            <a:graphic xmlns:a="http://schemas.openxmlformats.org/drawingml/2006/main">
+              <a:graphicData uri="http://schemas.openxmlformats.org/drawingml/2006/picture">
+                <pic:pic xmlns:pic="http://schemas.openxmlformats.org/drawingml/2006/picture">
+                  <pic:nvPicPr>
+                    <pic:cNvPr id="0" name=""/>
+                    <pic:cNvPicPr/>
+                  </pic:nvPicPr>
+                  <pic:blipFill>
+                    <a:blip r:embed="rId30"/>
+                    <a:stretch>
+                      <a:fillRect/>
+                    </a:stretch>
+                  </pic:blipFill>
+                  <pic:spPr>
+                    <a:xfrm>
+                      <a:off x="0" y="0"/>
+                      <a:ext cx="2095500" cy="2667000"/>
+                    </a:xfrm>
+                    <a:prstGeom prst="rect">
+                      <a:avLst/>
+                    </a:prstGeom>
+                  </pic:spPr>
+                </pic:pic>
+              </a:graphicData>
+            </a:graphic>
+          </wp:inline>
+        </w:drawing>
+      </w:r>
+    </w:p>
+    <w:p>
+      <w:pPr>
+        <w:ind w:left="0"/>
+      </w:pPr>
+      <w:r>
+        <w:t>Rang, S. A. (2018, 11 juni). JaamSim GUI [Foto], Geraadpleegd van ‘JaamSim (2018-03)’</w:t>
+      </w:r>
+    </w:p>
+    <w:p/>
+    <w:p>
+      <w:r>
+        <w:t>‘EntityContainer’-objecten werken net als gewone entities in JaamSim, alleen kan een EntityContainer meerdere entities tegelijk bevatten. Entities kunnen worden toegevoegd en verwijderd van containers door de ‘AddTo’- en ‘RemoveFrom’-objecten. De containers zelf kunnen net als entities worden aangemaakt met een EntityGenerator-object. Hiermee kan het maximum van 475 containers worden aangehouden door bij het invoerveld van de EntityGenerator een maximum van 475 aan te geven. In de simulatie kan er na de persen een ‘AddTo’-object worden gebruikt om de rollen per container vervolgens door de trommels en harderij te verwerken. Daarna kan een ‘RemoveFrom’-object worden gebruikt om, net als in de echte rollenfabriek, de containers te legen in de slijperij. Hierna kunnen de containers worden teruggestuurd naar de perserij om opnieuw gevuld te worden.</w:t>
+      </w:r>
+    </w:p>
+    <w:p/>
+    <w:p>
+      <w:pPr>
+        <w:pStyle w:val="Kop3"/>
+      </w:pPr>
+      <w:bookmarkStart w:id="97" w:name="_Toc516478420"/>
+      <w:r>
+        <w:t>Conclusie</w:t>
+      </w:r>
+      <w:bookmarkEnd w:id="97"/>
+    </w:p>
+    <w:p>
+      <w:r>
+        <w:t>Deze paragraaf geeft een antwoord op de tweede deelvraag van dit onderzoek:</w:t>
+      </w:r>
+    </w:p>
+    <w:p/>
+    <w:p>
+      <w:pPr>
+        <w:jc w:val="center"/>
+        <w:rPr>
+          <w:i/>
+        </w:rPr>
+      </w:pPr>
+      <w:r>
+        <w:rPr>
+          <w:i/>
+        </w:rPr>
+        <w:t>Hoe kunnen de simulaties gebaseerd worden op de werkelijkheid met de beschikbare data?</w:t>
+      </w:r>
+    </w:p>
+    <w:p/>
+    <w:p>
+      <w:r>
+        <w:t xml:space="preserve">Het gebruik van bestaande software is noodzakelijk gezien de beperkte tijd die is gereserveerd voor het programmeren van het eindproduct. </w:t>
+      </w:r>
+      <w:r>
+        <w:t>Na onderzoek naar verschillende simulatie softwarepakketten is gebleken dat het lastig is om software te vinden die open source is en beschikbaar is voor commercieel gebruik. Na overleg met de stakeholders van EKB is besloten om JaamSim (2018) te gaan gebruiken, omdat deze software aan alle functionele en niet-functionele requirements voldoet.</w:t>
+      </w:r>
+    </w:p>
+    <w:p/>
+    <w:p>
+      <w:r>
+        <w:t>Met JaamSim kunnen alle aspecten van de rollenfabriek van TN gesimuleerd worden. Dit is gebleken uit onderzoek naar de werking van JaamSim. De externe data moet echter wel ingeladen worden in de vorm van tekstbestanden, wat het onoverzichtelijker maakt. Ook het feit dat JaamSim simulaties worden opgeslagen in een config-bestand zonder opmaak maakt dat aanpassingen en het oplossen van problemen lastiger zijn dan wanneer simulaties bijvoorbeeld in XML-formaat zouden worden opgeslagen.</w:t>
+      </w:r>
+    </w:p>
+    <w:p>
+      <w:pPr>
+        <w:spacing w:line="276" w:lineRule="auto"/>
+        <w:ind w:left="0"/>
+      </w:pPr>
+      <w:r>
+        <w:br w:type="page"/>
+      </w:r>
+    </w:p>
+    <w:p>
+      <w:pPr>
+        <w:pStyle w:val="Kop2"/>
+      </w:pPr>
+      <w:bookmarkStart w:id="98" w:name="_Toc516478421"/>
+      <w:r>
+        <w:lastRenderedPageBreak/>
+        <w:t>Theory of Constraints onderzoek</w:t>
+      </w:r>
+      <w:bookmarkEnd w:id="98"/>
+    </w:p>
+    <w:p>
+      <w:r>
+        <w:t>Om een beter inzicht te krijgen in het verlagen van buffervoorraden middels TOC is deze deelvraag als volt:</w:t>
+      </w:r>
+    </w:p>
+    <w:p/>
+    <w:p>
+      <w:pPr>
+        <w:jc w:val="center"/>
+        <w:rPr>
+          <w:i/>
+          <w:szCs w:val="16"/>
+        </w:rPr>
+      </w:pPr>
+      <w:r>
+        <w:rPr>
+          <w:i/>
+          <w:szCs w:val="16"/>
+        </w:rPr>
+        <w:t>Hoe hebben anderen met Theory of Constraints de buffervoorraden verlaagd?</w:t>
+      </w:r>
+    </w:p>
+    <w:p/>
+    <w:p>
+      <w:pPr>
+        <w:pStyle w:val="Kop3"/>
+      </w:pPr>
+      <w:bookmarkStart w:id="99" w:name="_Toc516478422"/>
+      <w:r>
+        <w:rPr>
           <w:color w:val="FF0000"/>
         </w:rPr>
-        <w:t>(globale uitleg JaamSim en hoe de requirements en data gesimuleerd kan worden</w:t>
-      </w:r>
-      <w:r>
-        <w:rPr>
-          <w:b/>
-          <w:color w:val="FF0000"/>
-        </w:rPr>
-        <w:t>, daarna verwijzen naar de gebruikershandleiding voor meer informatie</w:t>
-      </w:r>
-      <w:r>
-        <w:rPr>
-          <w:b/>
-          <w:color w:val="FF0000"/>
-        </w:rPr>
-        <w:t>)</w:t>
-      </w:r>
-      <w:bookmarkStart w:id="96" w:name="_GoBack"/>
-      <w:bookmarkEnd w:id="96"/>
+        <w:t>TODO</w:t>
+      </w:r>
+      <w:bookmarkStart w:id="100" w:name="_GoBack"/>
+      <w:bookmarkEnd w:id="99"/>
+      <w:bookmarkEnd w:id="100"/>
       <w:r>
         <w:br w:type="page"/>
       </w:r>
@@ -18073,12 +18676,12 @@
           <w:numId w:val="0"/>
         </w:numPr>
       </w:pPr>
-      <w:bookmarkStart w:id="97" w:name="_Toc516233769"/>
+      <w:bookmarkStart w:id="101" w:name="_Toc516478423"/>
       <w:r>
         <w:lastRenderedPageBreak/>
         <w:t>Literatuur</w:t>
       </w:r>
-      <w:bookmarkEnd w:id="97"/>
+      <w:bookmarkEnd w:id="101"/>
     </w:p>
     <w:p>
       <w:pPr>
@@ -18543,7 +19146,7 @@
         <w:rPr>
           <w:noProof/>
         </w:rPr>
-        <w:t>Rang, S. A. (2018, juni 8). JaamSim GUI. Houten, Utrecht, Nederland.</w:t>
+        <w:t>Rang, S. A. (2018, juni 11). JaamSim GUI. Houten, Utrecht, Nederland.</w:t>
       </w:r>
     </w:p>
     <w:p>
@@ -18716,9 +19319,9 @@
       </w:r>
     </w:p>
     <w:sectPr>
-      <w:headerReference w:type="default" r:id="rId30"/>
-      <w:footerReference w:type="default" r:id="rId31"/>
-      <w:headerReference w:type="first" r:id="rId32"/>
+      <w:headerReference w:type="default" r:id="rId31"/>
+      <w:footerReference w:type="default" r:id="rId32"/>
+      <w:headerReference w:type="first" r:id="rId33"/>
       <w:pgSz w:w="11909" w:h="16834"/>
       <w:pgMar w:top="1440" w:right="1440" w:bottom="1440" w:left="1440" w:header="170" w:footer="708" w:gutter="0"/>
       <w:pgNumType w:start="1"/>
@@ -18782,7 +19385,6 @@
               <w:ind w:left="0"/>
               <w:rPr>
                 <w:rFonts w:ascii="Times New Roman" w:hAnsi="Times New Roman" w:cs="Times New Roman"/>
-                <w:color w:val="auto"/>
                 <w:sz w:val="16"/>
                 <w:szCs w:val="16"/>
               </w:rPr>
@@ -18828,7 +19430,6 @@
                     <w:ind w:left="-115" w:right="-1412"/>
                     <w:rPr>
                       <w:rFonts w:ascii="Times New Roman" w:hAnsi="Times New Roman" w:cs="Times New Roman"/>
-                      <w:color w:val="auto"/>
                       <w:sz w:val="16"/>
                       <w:szCs w:val="16"/>
                     </w:rPr>
@@ -18876,7 +19477,7 @@
                 <w:sz w:val="16"/>
                 <w:szCs w:val="16"/>
               </w:rPr>
-              <w:t>8-6-2018</w:t>
+              <w:t>11-6-2018</w:t>
             </w:r>
             <w:r>
               <w:rPr>
@@ -18941,7 +19542,7 @@
                 <w:sz w:val="16"/>
                 <w:szCs w:val="16"/>
               </w:rPr>
-              <w:t>26</w:t>
+              <w:t>29</w:t>
             </w:r>
             <w:r>
               <w:rPr>
@@ -18994,7 +19595,7 @@
                 <w:sz w:val="16"/>
                 <w:szCs w:val="16"/>
               </w:rPr>
-              <w:t>28</w:t>
+              <w:t>31</w:t>
             </w:r>
             <w:r>
               <w:rPr>
@@ -21533,8 +22134,6 @@
     <w:rPrDefault>
       <w:rPr>
         <w:rFonts w:ascii="Arial" w:eastAsia="Arial" w:hAnsi="Arial" w:cs="Arial"/>
-        <w:sz w:val="22"/>
-        <w:szCs w:val="22"/>
         <w:lang w:val="nl-NL" w:eastAsia="nl-NL" w:bidi="ar-SA"/>
       </w:rPr>
     </w:rPrDefault>
@@ -21686,17 +22285,11 @@
   <w:style w:type="paragraph" w:default="1" w:styleId="Standaard">
     <w:name w:val="Normal"/>
     <w:qFormat/>
-    <w:rsid w:val="008C1BBD"/>
+    <w:rsid w:val="00761784"/>
     <w:pPr>
       <w:spacing w:line="240" w:lineRule="auto"/>
       <w:ind w:left="142"/>
     </w:pPr>
-    <w:rPr>
-      <w:rFonts w:eastAsia="Times New Roman"/>
-      <w:color w:val="000000"/>
-      <w:sz w:val="20"/>
-      <w:szCs w:val="20"/>
-    </w:rPr>
   </w:style>
   <w:style w:type="paragraph" w:styleId="Kop1">
     <w:name w:val="heading 1"/>
@@ -21771,12 +22364,14 @@
     <w:name w:val="heading 4"/>
     <w:basedOn w:val="Kop3"/>
     <w:next w:val="Standaard"/>
-    <w:rsid w:val="002D1E0D"/>
+    <w:qFormat/>
+    <w:rsid w:val="00C71F32"/>
     <w:pPr>
       <w:numPr>
         <w:ilvl w:val="3"/>
       </w:numPr>
       <w:spacing w:before="280"/>
+      <w:ind w:left="862"/>
       <w:outlineLvl w:val="3"/>
     </w:pPr>
     <w:rPr>
@@ -22167,8 +22762,6 @@
     <w:rPr>
       <w:rFonts w:eastAsia="Times New Roman"/>
       <w:color w:val="000000"/>
-      <w:sz w:val="20"/>
-      <w:szCs w:val="20"/>
     </w:rPr>
   </w:style>
   <w:style w:type="paragraph" w:styleId="Bijschrift">
@@ -22186,7 +22779,6 @@
     <w:rPr>
       <w:bCs/>
       <w:i/>
-      <w:color w:val="auto"/>
       <w:szCs w:val="18"/>
     </w:rPr>
   </w:style>
@@ -22281,6 +22873,46 @@
       <w:vertAlign w:val="superscript"/>
     </w:rPr>
   </w:style>
+  <w:style w:type="paragraph" w:styleId="Duidelijkcitaat">
+    <w:name w:val="Intense Quote"/>
+    <w:basedOn w:val="Standaard"/>
+    <w:next w:val="Standaard"/>
+    <w:link w:val="DuidelijkcitaatChar"/>
+    <w:uiPriority w:val="30"/>
+    <w:qFormat/>
+    <w:rsid w:val="004D5DA2"/>
+    <w:pPr>
+      <w:pBdr>
+        <w:bottom w:val="single" w:sz="4" w:space="4" w:color="4F81BD" w:themeColor="accent1"/>
+      </w:pBdr>
+      <w:spacing w:before="200" w:after="280"/>
+      <w:ind w:left="936" w:right="936"/>
+    </w:pPr>
+    <w:rPr>
+      <w:b/>
+      <w:bCs/>
+      <w:i/>
+      <w:iCs/>
+      <w:color w:val="4F81BD" w:themeColor="accent1"/>
+    </w:rPr>
+  </w:style>
+  <w:style w:type="character" w:customStyle="1" w:styleId="DuidelijkcitaatChar">
+    <w:name w:val="Duidelijk citaat Char"/>
+    <w:basedOn w:val="Standaardalinea-lettertype"/>
+    <w:link w:val="Duidelijkcitaat"/>
+    <w:uiPriority w:val="30"/>
+    <w:rsid w:val="004D5DA2"/>
+    <w:rPr>
+      <w:rFonts w:eastAsia="Times New Roman"/>
+      <w:b/>
+      <w:bCs/>
+      <w:i/>
+      <w:iCs/>
+      <w:color w:val="4F81BD" w:themeColor="accent1"/>
+      <w:sz w:val="20"/>
+      <w:szCs w:val="20"/>
+    </w:rPr>
+  </w:style>
 </w:styles>
 </file>
 
@@ -22290,8 +22922,6 @@
     <w:rPrDefault>
       <w:rPr>
         <w:rFonts w:ascii="Arial" w:eastAsia="Arial" w:hAnsi="Arial" w:cs="Arial"/>
-        <w:sz w:val="22"/>
-        <w:szCs w:val="22"/>
         <w:lang w:val="nl-NL" w:eastAsia="nl-NL" w:bidi="ar-SA"/>
       </w:rPr>
     </w:rPrDefault>
@@ -22443,17 +23073,11 @@
   <w:style w:type="paragraph" w:default="1" w:styleId="Standaard">
     <w:name w:val="Normal"/>
     <w:qFormat/>
-    <w:rsid w:val="008C1BBD"/>
+    <w:rsid w:val="00761784"/>
     <w:pPr>
       <w:spacing w:line="240" w:lineRule="auto"/>
       <w:ind w:left="142"/>
     </w:pPr>
-    <w:rPr>
-      <w:rFonts w:eastAsia="Times New Roman"/>
-      <w:color w:val="000000"/>
-      <w:sz w:val="20"/>
-      <w:szCs w:val="20"/>
-    </w:rPr>
   </w:style>
   <w:style w:type="paragraph" w:styleId="Kop1">
     <w:name w:val="heading 1"/>
@@ -22528,12 +23152,14 @@
     <w:name w:val="heading 4"/>
     <w:basedOn w:val="Kop3"/>
     <w:next w:val="Standaard"/>
-    <w:rsid w:val="002D1E0D"/>
+    <w:qFormat/>
+    <w:rsid w:val="00C71F32"/>
     <w:pPr>
       <w:numPr>
         <w:ilvl w:val="3"/>
       </w:numPr>
       <w:spacing w:before="280"/>
+      <w:ind w:left="862"/>
       <w:outlineLvl w:val="3"/>
     </w:pPr>
     <w:rPr>
@@ -22924,8 +23550,6 @@
     <w:rPr>
       <w:rFonts w:eastAsia="Times New Roman"/>
       <w:color w:val="000000"/>
-      <w:sz w:val="20"/>
-      <w:szCs w:val="20"/>
     </w:rPr>
   </w:style>
   <w:style w:type="paragraph" w:styleId="Bijschrift">
@@ -22943,7 +23567,6 @@
     <w:rPr>
       <w:bCs/>
       <w:i/>
-      <w:color w:val="auto"/>
       <w:szCs w:val="18"/>
     </w:rPr>
   </w:style>
@@ -23036,6 +23659,46 @@
     <w:rsid w:val="00E54E45"/>
     <w:rPr>
       <w:vertAlign w:val="superscript"/>
+    </w:rPr>
+  </w:style>
+  <w:style w:type="paragraph" w:styleId="Duidelijkcitaat">
+    <w:name w:val="Intense Quote"/>
+    <w:basedOn w:val="Standaard"/>
+    <w:next w:val="Standaard"/>
+    <w:link w:val="DuidelijkcitaatChar"/>
+    <w:uiPriority w:val="30"/>
+    <w:qFormat/>
+    <w:rsid w:val="004D5DA2"/>
+    <w:pPr>
+      <w:pBdr>
+        <w:bottom w:val="single" w:sz="4" w:space="4" w:color="4F81BD" w:themeColor="accent1"/>
+      </w:pBdr>
+      <w:spacing w:before="200" w:after="280"/>
+      <w:ind w:left="936" w:right="936"/>
+    </w:pPr>
+    <w:rPr>
+      <w:b/>
+      <w:bCs/>
+      <w:i/>
+      <w:iCs/>
+      <w:color w:val="4F81BD" w:themeColor="accent1"/>
+    </w:rPr>
+  </w:style>
+  <w:style w:type="character" w:customStyle="1" w:styleId="DuidelijkcitaatChar">
+    <w:name w:val="Duidelijk citaat Char"/>
+    <w:basedOn w:val="Standaardalinea-lettertype"/>
+    <w:link w:val="Duidelijkcitaat"/>
+    <w:uiPriority w:val="30"/>
+    <w:rsid w:val="004D5DA2"/>
+    <w:rPr>
+      <w:rFonts w:eastAsia="Times New Roman"/>
+      <w:b/>
+      <w:bCs/>
+      <w:i/>
+      <w:iCs/>
+      <w:color w:val="4F81BD" w:themeColor="accent1"/>
+      <w:sz w:val="20"/>
+      <w:szCs w:val="20"/>
     </w:rPr>
   </w:style>
 </w:styles>
@@ -23196,6 +23859,7 @@
     <w:rsid w:val="006A7B0A"/>
     <w:rsid w:val="00B835DA"/>
     <w:rsid w:val="00C55E87"/>
+    <w:rsid w:val="00C8531C"/>
     <w:rsid w:val="00D0013A"/>
     <w:rsid w:val="00DA02A3"/>
     <w:rsid w:val="00EB04D3"/>
@@ -24391,13 +25055,78 @@
     <b:RefOrder>20</b:RefOrder>
   </b:Source>
   <b:Source>
+    <b:Tag>DrK16</b:Tag>
+    <b:SourceType>InternetSite</b:SourceType>
+    <b:Guid>{4AB48B1F-E2AA-4367-949D-EB1857D5C352}</b:Guid>
+    <b:Year>2018</b:Year>
+    <b:URL>https://jaamsim.com/index.html</b:URL>
+    <b:Author>
+      <b:Author>
+        <b:Corporate>JaamSim (2018-03) [Software]</b:Corporate>
+      </b:Author>
+    </b:Author>
+    <b:RefOrder>21</b:RefOrder>
+  </b:Source>
+  <b:Source>
+    <b:Tag>Are18</b:Tag>
+    <b:SourceType>InternetSite</b:SourceType>
+    <b:Guid>{C61A06E7-2CB6-43CF-91DB-C0739142CDA0}</b:Guid>
+    <b:Author>
+      <b:Author>
+        <b:Corporate>Arena</b:Corporate>
+      </b:Author>
+    </b:Author>
+    <b:Year>2018</b:Year>
+    <b:URL>https://www.arenasimulation.com/</b:URL>
+    <b:RefOrder>22</b:RefOrder>
+  </b:Source>
+  <b:Source>
+    <b:Tag>Fle18</b:Tag>
+    <b:SourceType>InternetSite</b:SourceType>
+    <b:Guid>{43774547-D7AF-46D8-93BF-4A2BBC299576}</b:Guid>
+    <b:Author>
+      <b:Author>
+        <b:Corporate>FlexSim</b:Corporate>
+      </b:Author>
+    </b:Author>
+    <b:Year>2018</b:Year>
+    <b:URL>https://www.flexsim.com/factory-simulation/</b:URL>
+    <b:RefOrder>23</b:RefOrder>
+  </b:Source>
+  <b:Source>
+    <b:Tag>Sim18</b:Tag>
+    <b:SourceType>InternetSite</b:SourceType>
+    <b:Guid>{2B57AFFD-E01D-4C63-976E-E0EF7B7B3E52}</b:Guid>
+    <b:Author>
+      <b:Author>
+        <b:Corporate>Simul8</b:Corporate>
+      </b:Author>
+    </b:Author>
+    <b:Year>2018</b:Year>
+    <b:URL>https://www.simul8.com/</b:URL>
+    <b:RefOrder>24</b:RefOrder>
+  </b:Source>
+  <b:Source>
+    <b:Tag>Any17</b:Tag>
+    <b:SourceType>InternetSite</b:SourceType>
+    <b:Guid>{12D78E62-DEB8-4E47-A9B9-FF1C54D642E7}</b:Guid>
+    <b:Author>
+      <b:Author>
+        <b:Corporate>AnyLogic</b:Corporate>
+      </b:Author>
+    </b:Author>
+    <b:Year>2017</b:Year>
+    <b:URL>https://www.anylogic.com/features/</b:URL>
+    <b:RefOrder>25</b:RefOrder>
+  </b:Source>
+  <b:Source>
     <b:Tag>Ran182</b:Tag>
     <b:SourceType>ElectronicSource</b:SourceType>
-    <b:Guid>{91EEE721-55E6-4180-8597-9FFC1DD88556}</b:Guid>
+    <b:Guid>{9A127F43-649A-4DC5-9867-9D4CE2C1E233}</b:Guid>
     <b:Title>JaamSim GUI</b:Title>
     <b:Year>2018</b:Year>
     <b:Month>juni</b:Month>
-    <b:Day>8</b:Day>
+    <b:Day>11</b:Day>
     <b:City>Houten</b:City>
     <b:StateProvince>Utrecht</b:StateProvince>
     <b:CountryRegion>Nederland</b:CountryRegion>
@@ -24412,78 +25141,13 @@
         </b:NameList>
       </b:Author>
     </b:Author>
-    <b:RefOrder>21</b:RefOrder>
-  </b:Source>
-  <b:Source>
-    <b:Tag>DrK16</b:Tag>
-    <b:SourceType>InternetSite</b:SourceType>
-    <b:Guid>{4AB48B1F-E2AA-4367-949D-EB1857D5C352}</b:Guid>
-    <b:Year>2018</b:Year>
-    <b:URL>https://jaamsim.com/index.html</b:URL>
-    <b:Author>
-      <b:Author>
-        <b:Corporate>JaamSim (2018-03) [Software]</b:Corporate>
-      </b:Author>
-    </b:Author>
-    <b:RefOrder>22</b:RefOrder>
-  </b:Source>
-  <b:Source>
-    <b:Tag>Are18</b:Tag>
-    <b:SourceType>InternetSite</b:SourceType>
-    <b:Guid>{C61A06E7-2CB6-43CF-91DB-C0739142CDA0}</b:Guid>
-    <b:Author>
-      <b:Author>
-        <b:Corporate>Arena</b:Corporate>
-      </b:Author>
-    </b:Author>
-    <b:Year>2018</b:Year>
-    <b:URL>https://www.arenasimulation.com/</b:URL>
-    <b:RefOrder>23</b:RefOrder>
-  </b:Source>
-  <b:Source>
-    <b:Tag>Fle18</b:Tag>
-    <b:SourceType>InternetSite</b:SourceType>
-    <b:Guid>{43774547-D7AF-46D8-93BF-4A2BBC299576}</b:Guid>
-    <b:Author>
-      <b:Author>
-        <b:Corporate>FlexSim</b:Corporate>
-      </b:Author>
-    </b:Author>
-    <b:Year>2018</b:Year>
-    <b:URL>https://www.flexsim.com/factory-simulation/</b:URL>
-    <b:RefOrder>24</b:RefOrder>
-  </b:Source>
-  <b:Source>
-    <b:Tag>Sim18</b:Tag>
-    <b:SourceType>InternetSite</b:SourceType>
-    <b:Guid>{2B57AFFD-E01D-4C63-976E-E0EF7B7B3E52}</b:Guid>
-    <b:Author>
-      <b:Author>
-        <b:Corporate>Simul8</b:Corporate>
-      </b:Author>
-    </b:Author>
-    <b:Year>2018</b:Year>
-    <b:URL>https://www.simul8.com/</b:URL>
-    <b:RefOrder>25</b:RefOrder>
-  </b:Source>
-  <b:Source>
-    <b:Tag>Any17</b:Tag>
-    <b:SourceType>InternetSite</b:SourceType>
-    <b:Guid>{12D78E62-DEB8-4E47-A9B9-FF1C54D642E7}</b:Guid>
-    <b:Author>
-      <b:Author>
-        <b:Corporate>AnyLogic</b:Corporate>
-      </b:Author>
-    </b:Author>
-    <b:Year>2017</b:Year>
-    <b:URL>https://www.anylogic.com/features/</b:URL>
     <b:RefOrder>26</b:RefOrder>
   </b:Source>
 </b:Sources>
 </file>
 
 <file path=customXml/itemProps1.xml><?xml version="1.0" encoding="utf-8"?>
-<ds:datastoreItem xmlns:ds="http://schemas.openxmlformats.org/officeDocument/2006/customXml" ds:itemID="{7B32F6B8-5469-413F-9103-CDB5A94D0D93}">
+<ds:datastoreItem xmlns:ds="http://schemas.openxmlformats.org/officeDocument/2006/customXml" ds:itemID="{78C24C4A-91D1-42DF-954B-4484B8A76044}">
   <ds:schemaRefs>
     <ds:schemaRef ds:uri="http://schemas.openxmlformats.org/officeDocument/2006/bibliography"/>
   </ds:schemaRefs>

</xml_diff>

<commit_message>
Scripte - Deelvraag 3 - verder gewerkt + Ploegen berekening.xlsx toegevoegd
</commit_message>
<xml_diff>
--- a/Scriptie.docx
+++ b/Scriptie.docx
@@ -4,7 +4,9 @@
   <w:body>
     <w:p>
       <w:bookmarkStart w:id="0" w:name="_gjdgxs" w:colFirst="0" w:colLast="0"/>
+      <w:bookmarkStart w:id="1" w:name="_GoBack"/>
       <w:bookmarkEnd w:id="0"/>
+      <w:bookmarkEnd w:id="1"/>
     </w:p>
     <w:p/>
     <w:p/>
@@ -48,6 +50,7 @@
               <w:dataBinding w:prefixMappings="xmlns:ns0='http://purl.org/dc/elements/1.1/' xmlns:ns1='http://schemas.openxmlformats.org/package/2006/metadata/core-properties' " w:xpath="/ns1:coreProperties[1]/ns0:title[1]" w:storeItemID="{6C3C8BC8-F283-45AE-878A-BAB7291924A1}"/>
               <w:text/>
             </w:sdtPr>
+            <w:sdtEndPr/>
             <w:sdtContent>
               <w:p>
                 <w:pPr>
@@ -660,6 +663,7 @@
             <w:dataBinding w:prefixMappings="xmlns:ns0='http://purl.org/dc/elements/1.1/' xmlns:ns1='http://schemas.openxmlformats.org/package/2006/metadata/core-properties' " w:xpath="/ns1:coreProperties[1]/ns0:creator[1]" w:storeItemID="{6C3C8BC8-F283-45AE-878A-BAB7291924A1}"/>
             <w:text/>
           </w:sdtPr>
+          <w:sdtEndPr/>
           <w:sdtContent>
             <w:tc>
               <w:tcPr>
@@ -717,8 +721,13 @@
               <w:ind w:left="26"/>
             </w:pPr>
             <w:r>
-              <w:t>Jos Schmeltz</w:t>
-            </w:r>
+              <w:t xml:space="preserve">Jos </w:t>
+            </w:r>
+            <w:proofErr w:type="spellStart"/>
+            <w:r>
+              <w:t>Schmeltz</w:t>
+            </w:r>
+            <w:proofErr w:type="spellEnd"/>
           </w:p>
         </w:tc>
         <w:tc>
@@ -769,7 +778,7 @@
               <w:rPr>
                 <w:noProof/>
               </w:rPr>
-              <w:t>11-6-2018</w:t>
+              <w:t>12-6-2018</w:t>
             </w:r>
             <w:r>
               <w:fldChar w:fldCharType="end"/>
@@ -924,12 +933,12 @@
           <w:numId w:val="0"/>
         </w:numPr>
       </w:pPr>
-      <w:bookmarkStart w:id="1" w:name="_Toc516478378"/>
+      <w:bookmarkStart w:id="2" w:name="_Toc516584222"/>
       <w:r>
         <w:lastRenderedPageBreak/>
         <w:t>Voorwoord</w:t>
       </w:r>
-      <w:bookmarkEnd w:id="1"/>
+      <w:bookmarkEnd w:id="2"/>
     </w:p>
     <w:p>
       <w:r>
@@ -944,12 +953,12 @@
           <w:numId w:val="0"/>
         </w:numPr>
       </w:pPr>
-      <w:bookmarkStart w:id="2" w:name="_Toc516478379"/>
+      <w:bookmarkStart w:id="3" w:name="_Toc516584223"/>
       <w:r>
         <w:lastRenderedPageBreak/>
         <w:t>Managementsamenvatting</w:t>
       </w:r>
-      <w:bookmarkEnd w:id="2"/>
+      <w:bookmarkEnd w:id="3"/>
     </w:p>
     <w:p>
       <w:r>
@@ -959,6 +968,7 @@
     <w:sdt>
       <w:sdtPr>
         <w:rPr>
+          <w:rFonts w:eastAsia="Arial"/>
           <w:b/>
           <w:bCs/>
           <w:color w:val="auto"/>
@@ -973,7 +983,6 @@
       </w:sdtPr>
       <w:sdtEndPr>
         <w:rPr>
-          <w:rFonts w:eastAsia="Arial"/>
           <w:b w:val="0"/>
           <w:bCs w:val="0"/>
           <w:sz w:val="20"/>
@@ -1021,7 +1030,7 @@
           <w:r>
             <w:fldChar w:fldCharType="separate"/>
           </w:r>
-          <w:hyperlink w:anchor="_Toc516478378" w:history="1">
+          <w:hyperlink w:anchor="_Toc516584222" w:history="1">
             <w:r>
               <w:rPr>
                 <w:rStyle w:val="Hyperlink"/>
@@ -1044,7 +1053,7 @@
               <w:rPr>
                 <w:webHidden/>
               </w:rPr>
-              <w:instrText xml:space="preserve"> PAGEREF _Toc516478378 \h </w:instrText>
+              <w:instrText xml:space="preserve"> PAGEREF _Toc516584222 \h </w:instrText>
             </w:r>
             <w:r>
               <w:rPr>
@@ -1081,7 +1090,7 @@
               <w:szCs w:val="22"/>
             </w:rPr>
           </w:pPr>
-          <w:hyperlink w:anchor="_Toc516478379" w:history="1">
+          <w:hyperlink w:anchor="_Toc516584223" w:history="1">
             <w:r>
               <w:rPr>
                 <w:rStyle w:val="Hyperlink"/>
@@ -1104,7 +1113,7 @@
               <w:rPr>
                 <w:webHidden/>
               </w:rPr>
-              <w:instrText xml:space="preserve"> PAGEREF _Toc516478379 \h </w:instrText>
+              <w:instrText xml:space="preserve"> PAGEREF _Toc516584223 \h </w:instrText>
             </w:r>
             <w:r>
               <w:rPr>
@@ -1141,7 +1150,7 @@
               <w:szCs w:val="22"/>
             </w:rPr>
           </w:pPr>
-          <w:hyperlink w:anchor="_Toc516478380" w:history="1">
+          <w:hyperlink w:anchor="_Toc516584224" w:history="1">
             <w:r>
               <w:rPr>
                 <w:rStyle w:val="Hyperlink"/>
@@ -1164,7 +1173,7 @@
               <w:rPr>
                 <w:webHidden/>
               </w:rPr>
-              <w:instrText xml:space="preserve"> PAGEREF _Toc516478380 \h </w:instrText>
+              <w:instrText xml:space="preserve"> PAGEREF _Toc516584224 \h </w:instrText>
             </w:r>
             <w:r>
               <w:rPr>
@@ -1201,7 +1210,7 @@
               <w:szCs w:val="22"/>
             </w:rPr>
           </w:pPr>
-          <w:hyperlink w:anchor="_Toc516478381" w:history="1">
+          <w:hyperlink w:anchor="_Toc516584225" w:history="1">
             <w:r>
               <w:rPr>
                 <w:rStyle w:val="Hyperlink"/>
@@ -1224,7 +1233,7 @@
               <w:rPr>
                 <w:webHidden/>
               </w:rPr>
-              <w:instrText xml:space="preserve"> PAGEREF _Toc516478381 \h </w:instrText>
+              <w:instrText xml:space="preserve"> PAGEREF _Toc516584225 \h </w:instrText>
             </w:r>
             <w:r>
               <w:rPr>
@@ -1261,7 +1270,7 @@
               <w:szCs w:val="22"/>
             </w:rPr>
           </w:pPr>
-          <w:hyperlink w:anchor="_Toc516478382" w:history="1">
+          <w:hyperlink w:anchor="_Toc516584226" w:history="1">
             <w:r>
               <w:rPr>
                 <w:rStyle w:val="Hyperlink"/>
@@ -1284,7 +1293,7 @@
               <w:rPr>
                 <w:webHidden/>
               </w:rPr>
-              <w:instrText xml:space="preserve"> PAGEREF _Toc516478382 \h </w:instrText>
+              <w:instrText xml:space="preserve"> PAGEREF _Toc516584226 \h </w:instrText>
             </w:r>
             <w:r>
               <w:rPr>
@@ -1321,7 +1330,7 @@
               <w:szCs w:val="22"/>
             </w:rPr>
           </w:pPr>
-          <w:hyperlink w:anchor="_Toc516478383" w:history="1">
+          <w:hyperlink w:anchor="_Toc516584227" w:history="1">
             <w:r>
               <w:rPr>
                 <w:rStyle w:val="Hyperlink"/>
@@ -1359,7 +1368,7 @@
               <w:rPr>
                 <w:webHidden/>
               </w:rPr>
-              <w:instrText xml:space="preserve"> PAGEREF _Toc516478383 \h </w:instrText>
+              <w:instrText xml:space="preserve"> PAGEREF _Toc516584227 \h </w:instrText>
             </w:r>
             <w:r>
               <w:rPr>
@@ -1396,7 +1405,7 @@
               <w:szCs w:val="22"/>
             </w:rPr>
           </w:pPr>
-          <w:hyperlink w:anchor="_Toc516478384" w:history="1">
+          <w:hyperlink w:anchor="_Toc516584228" w:history="1">
             <w:r>
               <w:rPr>
                 <w:rStyle w:val="Hyperlink"/>
@@ -1434,7 +1443,7 @@
               <w:rPr>
                 <w:webHidden/>
               </w:rPr>
-              <w:instrText xml:space="preserve"> PAGEREF _Toc516478384 \h </w:instrText>
+              <w:instrText xml:space="preserve"> PAGEREF _Toc516584228 \h </w:instrText>
             </w:r>
             <w:r>
               <w:rPr>
@@ -1470,7 +1479,7 @@
               <w:szCs w:val="22"/>
             </w:rPr>
           </w:pPr>
-          <w:hyperlink w:anchor="_Toc516478385" w:history="1">
+          <w:hyperlink w:anchor="_Toc516584229" w:history="1">
             <w:r>
               <w:rPr>
                 <w:rStyle w:val="Hyperlink"/>
@@ -1507,7 +1516,7 @@
               <w:rPr>
                 <w:webHidden/>
               </w:rPr>
-              <w:instrText xml:space="preserve"> PAGEREF _Toc516478385 \h </w:instrText>
+              <w:instrText xml:space="preserve"> PAGEREF _Toc516584229 \h </w:instrText>
             </w:r>
             <w:r>
               <w:rPr>
@@ -1543,7 +1552,7 @@
               <w:szCs w:val="22"/>
             </w:rPr>
           </w:pPr>
-          <w:hyperlink w:anchor="_Toc516478386" w:history="1">
+          <w:hyperlink w:anchor="_Toc516584230" w:history="1">
             <w:r>
               <w:rPr>
                 <w:rStyle w:val="Hyperlink"/>
@@ -1580,7 +1589,7 @@
               <w:rPr>
                 <w:webHidden/>
               </w:rPr>
-              <w:instrText xml:space="preserve"> PAGEREF _Toc516478386 \h </w:instrText>
+              <w:instrText xml:space="preserve"> PAGEREF _Toc516584230 \h </w:instrText>
             </w:r>
             <w:r>
               <w:rPr>
@@ -1616,7 +1625,7 @@
               <w:szCs w:val="22"/>
             </w:rPr>
           </w:pPr>
-          <w:hyperlink w:anchor="_Toc516478387" w:history="1">
+          <w:hyperlink w:anchor="_Toc516584231" w:history="1">
             <w:r>
               <w:rPr>
                 <w:rStyle w:val="Hyperlink"/>
@@ -1653,7 +1662,7 @@
               <w:rPr>
                 <w:webHidden/>
               </w:rPr>
-              <w:instrText xml:space="preserve"> PAGEREF _Toc516478387 \h </w:instrText>
+              <w:instrText xml:space="preserve"> PAGEREF _Toc516584231 \h </w:instrText>
             </w:r>
             <w:r>
               <w:rPr>
@@ -1690,7 +1699,7 @@
               <w:szCs w:val="22"/>
             </w:rPr>
           </w:pPr>
-          <w:hyperlink w:anchor="_Toc516478388" w:history="1">
+          <w:hyperlink w:anchor="_Toc516584232" w:history="1">
             <w:r>
               <w:rPr>
                 <w:rStyle w:val="Hyperlink"/>
@@ -1728,7 +1737,7 @@
               <w:rPr>
                 <w:webHidden/>
               </w:rPr>
-              <w:instrText xml:space="preserve"> PAGEREF _Toc516478388 \h </w:instrText>
+              <w:instrText xml:space="preserve"> PAGEREF _Toc516584232 \h </w:instrText>
             </w:r>
             <w:r>
               <w:rPr>
@@ -1764,7 +1773,7 @@
               <w:szCs w:val="22"/>
             </w:rPr>
           </w:pPr>
-          <w:hyperlink w:anchor="_Toc516478389" w:history="1">
+          <w:hyperlink w:anchor="_Toc516584233" w:history="1">
             <w:r>
               <w:rPr>
                 <w:rStyle w:val="Hyperlink"/>
@@ -1801,7 +1810,7 @@
               <w:rPr>
                 <w:webHidden/>
               </w:rPr>
-              <w:instrText xml:space="preserve"> PAGEREF _Toc516478389 \h </w:instrText>
+              <w:instrText xml:space="preserve"> PAGEREF _Toc516584233 \h </w:instrText>
             </w:r>
             <w:r>
               <w:rPr>
@@ -1837,7 +1846,7 @@
               <w:szCs w:val="22"/>
             </w:rPr>
           </w:pPr>
-          <w:hyperlink w:anchor="_Toc516478390" w:history="1">
+          <w:hyperlink w:anchor="_Toc516584234" w:history="1">
             <w:r>
               <w:rPr>
                 <w:rStyle w:val="Hyperlink"/>
@@ -1874,7 +1883,7 @@
               <w:rPr>
                 <w:webHidden/>
               </w:rPr>
-              <w:instrText xml:space="preserve"> PAGEREF _Toc516478390 \h </w:instrText>
+              <w:instrText xml:space="preserve"> PAGEREF _Toc516584234 \h </w:instrText>
             </w:r>
             <w:r>
               <w:rPr>
@@ -1910,7 +1919,7 @@
               <w:szCs w:val="22"/>
             </w:rPr>
           </w:pPr>
-          <w:hyperlink w:anchor="_Toc516478391" w:history="1">
+          <w:hyperlink w:anchor="_Toc516584235" w:history="1">
             <w:r>
               <w:rPr>
                 <w:rStyle w:val="Hyperlink"/>
@@ -1947,7 +1956,7 @@
               <w:rPr>
                 <w:webHidden/>
               </w:rPr>
-              <w:instrText xml:space="preserve"> PAGEREF _Toc516478391 \h </w:instrText>
+              <w:instrText xml:space="preserve"> PAGEREF _Toc516584235 \h </w:instrText>
             </w:r>
             <w:r>
               <w:rPr>
@@ -1983,7 +1992,7 @@
               <w:szCs w:val="22"/>
             </w:rPr>
           </w:pPr>
-          <w:hyperlink w:anchor="_Toc516478392" w:history="1">
+          <w:hyperlink w:anchor="_Toc516584236" w:history="1">
             <w:r>
               <w:rPr>
                 <w:rStyle w:val="Hyperlink"/>
@@ -2020,7 +2029,7 @@
               <w:rPr>
                 <w:webHidden/>
               </w:rPr>
-              <w:instrText xml:space="preserve"> PAGEREF _Toc516478392 \h </w:instrText>
+              <w:instrText xml:space="preserve"> PAGEREF _Toc516584236 \h </w:instrText>
             </w:r>
             <w:r>
               <w:rPr>
@@ -2056,7 +2065,7 @@
               <w:szCs w:val="22"/>
             </w:rPr>
           </w:pPr>
-          <w:hyperlink w:anchor="_Toc516478393" w:history="1">
+          <w:hyperlink w:anchor="_Toc516584237" w:history="1">
             <w:r>
               <w:rPr>
                 <w:rStyle w:val="Hyperlink"/>
@@ -2093,7 +2102,7 @@
               <w:rPr>
                 <w:webHidden/>
               </w:rPr>
-              <w:instrText xml:space="preserve"> PAGEREF _Toc516478393 \h </w:instrText>
+              <w:instrText xml:space="preserve"> PAGEREF _Toc516584237 \h </w:instrText>
             </w:r>
             <w:r>
               <w:rPr>
@@ -2130,7 +2139,7 @@
               <w:szCs w:val="22"/>
             </w:rPr>
           </w:pPr>
-          <w:hyperlink w:anchor="_Toc516478394" w:history="1">
+          <w:hyperlink w:anchor="_Toc516584238" w:history="1">
             <w:r>
               <w:rPr>
                 <w:rStyle w:val="Hyperlink"/>
@@ -2168,7 +2177,7 @@
               <w:rPr>
                 <w:webHidden/>
               </w:rPr>
-              <w:instrText xml:space="preserve"> PAGEREF _Toc516478394 \h </w:instrText>
+              <w:instrText xml:space="preserve"> PAGEREF _Toc516584238 \h </w:instrText>
             </w:r>
             <w:r>
               <w:rPr>
@@ -2204,7 +2213,7 @@
               <w:szCs w:val="22"/>
             </w:rPr>
           </w:pPr>
-          <w:hyperlink w:anchor="_Toc516478395" w:history="1">
+          <w:hyperlink w:anchor="_Toc516584239" w:history="1">
             <w:r>
               <w:rPr>
                 <w:rStyle w:val="Hyperlink"/>
@@ -2241,7 +2250,7 @@
               <w:rPr>
                 <w:webHidden/>
               </w:rPr>
-              <w:instrText xml:space="preserve"> PAGEREF _Toc516478395 \h </w:instrText>
+              <w:instrText xml:space="preserve"> PAGEREF _Toc516584239 \h </w:instrText>
             </w:r>
             <w:r>
               <w:rPr>
@@ -2277,7 +2286,7 @@
               <w:szCs w:val="22"/>
             </w:rPr>
           </w:pPr>
-          <w:hyperlink w:anchor="_Toc516478396" w:history="1">
+          <w:hyperlink w:anchor="_Toc516584240" w:history="1">
             <w:r>
               <w:rPr>
                 <w:rStyle w:val="Hyperlink"/>
@@ -2314,7 +2323,7 @@
               <w:rPr>
                 <w:webHidden/>
               </w:rPr>
-              <w:instrText xml:space="preserve"> PAGEREF _Toc516478396 \h </w:instrText>
+              <w:instrText xml:space="preserve"> PAGEREF _Toc516584240 \h </w:instrText>
             </w:r>
             <w:r>
               <w:rPr>
@@ -2350,7 +2359,7 @@
               <w:szCs w:val="22"/>
             </w:rPr>
           </w:pPr>
-          <w:hyperlink w:anchor="_Toc516478397" w:history="1">
+          <w:hyperlink w:anchor="_Toc516584241" w:history="1">
             <w:r>
               <w:rPr>
                 <w:rStyle w:val="Hyperlink"/>
@@ -2387,7 +2396,7 @@
               <w:rPr>
                 <w:webHidden/>
               </w:rPr>
-              <w:instrText xml:space="preserve"> PAGEREF _Toc516478397 \h </w:instrText>
+              <w:instrText xml:space="preserve"> PAGEREF _Toc516584241 \h </w:instrText>
             </w:r>
             <w:r>
               <w:rPr>
@@ -2423,7 +2432,7 @@
               <w:szCs w:val="22"/>
             </w:rPr>
           </w:pPr>
-          <w:hyperlink w:anchor="_Toc516478398" w:history="1">
+          <w:hyperlink w:anchor="_Toc516584242" w:history="1">
             <w:r>
               <w:rPr>
                 <w:rStyle w:val="Hyperlink"/>
@@ -2460,7 +2469,7 @@
               <w:rPr>
                 <w:webHidden/>
               </w:rPr>
-              <w:instrText xml:space="preserve"> PAGEREF _Toc516478398 \h </w:instrText>
+              <w:instrText xml:space="preserve"> PAGEREF _Toc516584242 \h </w:instrText>
             </w:r>
             <w:r>
               <w:rPr>
@@ -2496,7 +2505,7 @@
               <w:szCs w:val="22"/>
             </w:rPr>
           </w:pPr>
-          <w:hyperlink w:anchor="_Toc516478399" w:history="1">
+          <w:hyperlink w:anchor="_Toc516584243" w:history="1">
             <w:r>
               <w:rPr>
                 <w:rStyle w:val="Hyperlink"/>
@@ -2533,7 +2542,7 @@
               <w:rPr>
                 <w:webHidden/>
               </w:rPr>
-              <w:instrText xml:space="preserve"> PAGEREF _Toc516478399 \h </w:instrText>
+              <w:instrText xml:space="preserve"> PAGEREF _Toc516584243 \h </w:instrText>
             </w:r>
             <w:r>
               <w:rPr>
@@ -2569,7 +2578,7 @@
               <w:szCs w:val="22"/>
             </w:rPr>
           </w:pPr>
-          <w:hyperlink w:anchor="_Toc516478400" w:history="1">
+          <w:hyperlink w:anchor="_Toc516584244" w:history="1">
             <w:r>
               <w:rPr>
                 <w:rStyle w:val="Hyperlink"/>
@@ -2606,7 +2615,7 @@
               <w:rPr>
                 <w:webHidden/>
               </w:rPr>
-              <w:instrText xml:space="preserve"> PAGEREF _Toc516478400 \h </w:instrText>
+              <w:instrText xml:space="preserve"> PAGEREF _Toc516584244 \h </w:instrText>
             </w:r>
             <w:r>
               <w:rPr>
@@ -2642,7 +2651,7 @@
               <w:szCs w:val="22"/>
             </w:rPr>
           </w:pPr>
-          <w:hyperlink w:anchor="_Toc516478401" w:history="1">
+          <w:hyperlink w:anchor="_Toc516584245" w:history="1">
             <w:r>
               <w:rPr>
                 <w:rStyle w:val="Hyperlink"/>
@@ -2679,7 +2688,7 @@
               <w:rPr>
                 <w:webHidden/>
               </w:rPr>
-              <w:instrText xml:space="preserve"> PAGEREF _Toc516478401 \h </w:instrText>
+              <w:instrText xml:space="preserve"> PAGEREF _Toc516584245 \h </w:instrText>
             </w:r>
             <w:r>
               <w:rPr>
@@ -2715,7 +2724,7 @@
               <w:szCs w:val="22"/>
             </w:rPr>
           </w:pPr>
-          <w:hyperlink w:anchor="_Toc516478402" w:history="1">
+          <w:hyperlink w:anchor="_Toc516584246" w:history="1">
             <w:r>
               <w:rPr>
                 <w:rStyle w:val="Hyperlink"/>
@@ -2752,7 +2761,7 @@
               <w:rPr>
                 <w:webHidden/>
               </w:rPr>
-              <w:instrText xml:space="preserve"> PAGEREF _Toc516478402 \h </w:instrText>
+              <w:instrText xml:space="preserve"> PAGEREF _Toc516584246 \h </w:instrText>
             </w:r>
             <w:r>
               <w:rPr>
@@ -2788,7 +2797,7 @@
               <w:szCs w:val="22"/>
             </w:rPr>
           </w:pPr>
-          <w:hyperlink w:anchor="_Toc516478403" w:history="1">
+          <w:hyperlink w:anchor="_Toc516584247" w:history="1">
             <w:r>
               <w:rPr>
                 <w:rStyle w:val="Hyperlink"/>
@@ -2825,7 +2834,7 @@
               <w:rPr>
                 <w:webHidden/>
               </w:rPr>
-              <w:instrText xml:space="preserve"> PAGEREF _Toc516478403 \h </w:instrText>
+              <w:instrText xml:space="preserve"> PAGEREF _Toc516584247 \h </w:instrText>
             </w:r>
             <w:r>
               <w:rPr>
@@ -2842,7 +2851,7 @@
               <w:rPr>
                 <w:webHidden/>
               </w:rPr>
-              <w:t>17</w:t>
+              <w:t>18</w:t>
             </w:r>
             <w:r>
               <w:rPr>
@@ -2861,7 +2870,7 @@
               <w:szCs w:val="22"/>
             </w:rPr>
           </w:pPr>
-          <w:hyperlink w:anchor="_Toc516478404" w:history="1">
+          <w:hyperlink w:anchor="_Toc516584248" w:history="1">
             <w:r>
               <w:rPr>
                 <w:rStyle w:val="Hyperlink"/>
@@ -2898,7 +2907,7 @@
               <w:rPr>
                 <w:webHidden/>
               </w:rPr>
-              <w:instrText xml:space="preserve"> PAGEREF _Toc516478404 \h </w:instrText>
+              <w:instrText xml:space="preserve"> PAGEREF _Toc516584248 \h </w:instrText>
             </w:r>
             <w:r>
               <w:rPr>
@@ -2915,7 +2924,7 @@
               <w:rPr>
                 <w:webHidden/>
               </w:rPr>
-              <w:t>17</w:t>
+              <w:t>18</w:t>
             </w:r>
             <w:r>
               <w:rPr>
@@ -2934,7 +2943,7 @@
               <w:szCs w:val="22"/>
             </w:rPr>
           </w:pPr>
-          <w:hyperlink w:anchor="_Toc516478405" w:history="1">
+          <w:hyperlink w:anchor="_Toc516584249" w:history="1">
             <w:r>
               <w:rPr>
                 <w:rStyle w:val="Hyperlink"/>
@@ -2971,7 +2980,7 @@
               <w:rPr>
                 <w:webHidden/>
               </w:rPr>
-              <w:instrText xml:space="preserve"> PAGEREF _Toc516478405 \h </w:instrText>
+              <w:instrText xml:space="preserve"> PAGEREF _Toc516584249 \h </w:instrText>
             </w:r>
             <w:r>
               <w:rPr>
@@ -3007,7 +3016,7 @@
               <w:szCs w:val="22"/>
             </w:rPr>
           </w:pPr>
-          <w:hyperlink w:anchor="_Toc516478406" w:history="1">
+          <w:hyperlink w:anchor="_Toc516584250" w:history="1">
             <w:r>
               <w:rPr>
                 <w:rStyle w:val="Hyperlink"/>
@@ -3044,7 +3053,7 @@
               <w:rPr>
                 <w:webHidden/>
               </w:rPr>
-              <w:instrText xml:space="preserve"> PAGEREF _Toc516478406 \h </w:instrText>
+              <w:instrText xml:space="preserve"> PAGEREF _Toc516584250 \h </w:instrText>
             </w:r>
             <w:r>
               <w:rPr>
@@ -3080,7 +3089,7 @@
               <w:szCs w:val="22"/>
             </w:rPr>
           </w:pPr>
-          <w:hyperlink w:anchor="_Toc516478407" w:history="1">
+          <w:hyperlink w:anchor="_Toc516584251" w:history="1">
             <w:r>
               <w:rPr>
                 <w:rStyle w:val="Hyperlink"/>
@@ -3117,7 +3126,7 @@
               <w:rPr>
                 <w:webHidden/>
               </w:rPr>
-              <w:instrText xml:space="preserve"> PAGEREF _Toc516478407 \h </w:instrText>
+              <w:instrText xml:space="preserve"> PAGEREF _Toc516584251 \h </w:instrText>
             </w:r>
             <w:r>
               <w:rPr>
@@ -3153,7 +3162,7 @@
               <w:szCs w:val="22"/>
             </w:rPr>
           </w:pPr>
-          <w:hyperlink w:anchor="_Toc516478408" w:history="1">
+          <w:hyperlink w:anchor="_Toc516584252" w:history="1">
             <w:r>
               <w:rPr>
                 <w:rStyle w:val="Hyperlink"/>
@@ -3190,7 +3199,7 @@
               <w:rPr>
                 <w:webHidden/>
               </w:rPr>
-              <w:instrText xml:space="preserve"> PAGEREF _Toc516478408 \h </w:instrText>
+              <w:instrText xml:space="preserve"> PAGEREF _Toc516584252 \h </w:instrText>
             </w:r>
             <w:r>
               <w:rPr>
@@ -3227,7 +3236,7 @@
               <w:szCs w:val="22"/>
             </w:rPr>
           </w:pPr>
-          <w:hyperlink w:anchor="_Toc516478409" w:history="1">
+          <w:hyperlink w:anchor="_Toc516584253" w:history="1">
             <w:r>
               <w:rPr>
                 <w:rStyle w:val="Hyperlink"/>
@@ -3265,7 +3274,7 @@
               <w:rPr>
                 <w:webHidden/>
               </w:rPr>
-              <w:instrText xml:space="preserve"> PAGEREF _Toc516478409 \h </w:instrText>
+              <w:instrText xml:space="preserve"> PAGEREF _Toc516584253 \h </w:instrText>
             </w:r>
             <w:r>
               <w:rPr>
@@ -3282,7 +3291,7 @@
               <w:rPr>
                 <w:webHidden/>
               </w:rPr>
-              <w:t>22</w:t>
+              <w:t>23</w:t>
             </w:r>
             <w:r>
               <w:rPr>
@@ -3301,7 +3310,7 @@
               <w:szCs w:val="22"/>
             </w:rPr>
           </w:pPr>
-          <w:hyperlink w:anchor="_Toc516478410" w:history="1">
+          <w:hyperlink w:anchor="_Toc516584254" w:history="1">
             <w:r>
               <w:rPr>
                 <w:rStyle w:val="Hyperlink"/>
@@ -3338,7 +3347,7 @@
               <w:rPr>
                 <w:webHidden/>
               </w:rPr>
-              <w:instrText xml:space="preserve"> PAGEREF _Toc516478410 \h </w:instrText>
+              <w:instrText xml:space="preserve"> PAGEREF _Toc516584254 \h </w:instrText>
             </w:r>
             <w:r>
               <w:rPr>
@@ -3355,7 +3364,7 @@
               <w:rPr>
                 <w:webHidden/>
               </w:rPr>
-              <w:t>22</w:t>
+              <w:t>23</w:t>
             </w:r>
             <w:r>
               <w:rPr>
@@ -3374,7 +3383,7 @@
               <w:szCs w:val="22"/>
             </w:rPr>
           </w:pPr>
-          <w:hyperlink w:anchor="_Toc516478411" w:history="1">
+          <w:hyperlink w:anchor="_Toc516584255" w:history="1">
             <w:r>
               <w:rPr>
                 <w:rStyle w:val="Hyperlink"/>
@@ -3411,7 +3420,7 @@
               <w:rPr>
                 <w:webHidden/>
               </w:rPr>
-              <w:instrText xml:space="preserve"> PAGEREF _Toc516478411 \h </w:instrText>
+              <w:instrText xml:space="preserve"> PAGEREF _Toc516584255 \h </w:instrText>
             </w:r>
             <w:r>
               <w:rPr>
@@ -3428,7 +3437,7 @@
               <w:rPr>
                 <w:webHidden/>
               </w:rPr>
-              <w:t>22</w:t>
+              <w:t>23</w:t>
             </w:r>
             <w:r>
               <w:rPr>
@@ -3447,7 +3456,7 @@
               <w:szCs w:val="22"/>
             </w:rPr>
           </w:pPr>
-          <w:hyperlink w:anchor="_Toc516478412" w:history="1">
+          <w:hyperlink w:anchor="_Toc516584256" w:history="1">
             <w:r>
               <w:rPr>
                 <w:rStyle w:val="Hyperlink"/>
@@ -3484,7 +3493,7 @@
               <w:rPr>
                 <w:webHidden/>
               </w:rPr>
-              <w:instrText xml:space="preserve"> PAGEREF _Toc516478412 \h </w:instrText>
+              <w:instrText xml:space="preserve"> PAGEREF _Toc516584256 \h </w:instrText>
             </w:r>
             <w:r>
               <w:rPr>
@@ -3501,7 +3510,7 @@
               <w:rPr>
                 <w:webHidden/>
               </w:rPr>
-              <w:t>22</w:t>
+              <w:t>23</w:t>
             </w:r>
             <w:r>
               <w:rPr>
@@ -3520,7 +3529,7 @@
               <w:szCs w:val="22"/>
             </w:rPr>
           </w:pPr>
-          <w:hyperlink w:anchor="_Toc516478413" w:history="1">
+          <w:hyperlink w:anchor="_Toc516584257" w:history="1">
             <w:r>
               <w:rPr>
                 <w:rStyle w:val="Hyperlink"/>
@@ -3557,7 +3566,7 @@
               <w:rPr>
                 <w:webHidden/>
               </w:rPr>
-              <w:instrText xml:space="preserve"> PAGEREF _Toc516478413 \h </w:instrText>
+              <w:instrText xml:space="preserve"> PAGEREF _Toc516584257 \h </w:instrText>
             </w:r>
             <w:r>
               <w:rPr>
@@ -3574,7 +3583,7 @@
               <w:rPr>
                 <w:webHidden/>
               </w:rPr>
-              <w:t>22</w:t>
+              <w:t>23</w:t>
             </w:r>
             <w:r>
               <w:rPr>
@@ -3593,7 +3602,7 @@
               <w:szCs w:val="22"/>
             </w:rPr>
           </w:pPr>
-          <w:hyperlink w:anchor="_Toc516478414" w:history="1">
+          <w:hyperlink w:anchor="_Toc516584258" w:history="1">
             <w:r>
               <w:rPr>
                 <w:rStyle w:val="Hyperlink"/>
@@ -3630,7 +3639,7 @@
               <w:rPr>
                 <w:webHidden/>
               </w:rPr>
-              <w:instrText xml:space="preserve"> PAGEREF _Toc516478414 \h </w:instrText>
+              <w:instrText xml:space="preserve"> PAGEREF _Toc516584258 \h </w:instrText>
             </w:r>
             <w:r>
               <w:rPr>
@@ -3647,7 +3656,7 @@
               <w:rPr>
                 <w:webHidden/>
               </w:rPr>
-              <w:t>23</w:t>
+              <w:t>24</w:t>
             </w:r>
             <w:r>
               <w:rPr>
@@ -3666,7 +3675,7 @@
               <w:szCs w:val="22"/>
             </w:rPr>
           </w:pPr>
-          <w:hyperlink w:anchor="_Toc516478415" w:history="1">
+          <w:hyperlink w:anchor="_Toc516584259" w:history="1">
             <w:r>
               <w:rPr>
                 <w:rStyle w:val="Hyperlink"/>
@@ -3703,7 +3712,7 @@
               <w:rPr>
                 <w:webHidden/>
               </w:rPr>
-              <w:instrText xml:space="preserve"> PAGEREF _Toc516478415 \h </w:instrText>
+              <w:instrText xml:space="preserve"> PAGEREF _Toc516584259 \h </w:instrText>
             </w:r>
             <w:r>
               <w:rPr>
@@ -3720,7 +3729,7 @@
               <w:rPr>
                 <w:webHidden/>
               </w:rPr>
-              <w:t>24</w:t>
+              <w:t>25</w:t>
             </w:r>
             <w:r>
               <w:rPr>
@@ -3739,7 +3748,7 @@
               <w:szCs w:val="22"/>
             </w:rPr>
           </w:pPr>
-          <w:hyperlink w:anchor="_Toc516478416" w:history="1">
+          <w:hyperlink w:anchor="_Toc516584260" w:history="1">
             <w:r>
               <w:rPr>
                 <w:rStyle w:val="Hyperlink"/>
@@ -3776,7 +3785,7 @@
               <w:rPr>
                 <w:webHidden/>
               </w:rPr>
-              <w:instrText xml:space="preserve"> PAGEREF _Toc516478416 \h </w:instrText>
+              <w:instrText xml:space="preserve"> PAGEREF _Toc516584260 \h </w:instrText>
             </w:r>
             <w:r>
               <w:rPr>
@@ -3793,7 +3802,7 @@
               <w:rPr>
                 <w:webHidden/>
               </w:rPr>
-              <w:t>24</w:t>
+              <w:t>25</w:t>
             </w:r>
             <w:r>
               <w:rPr>
@@ -3812,7 +3821,7 @@
               <w:szCs w:val="22"/>
             </w:rPr>
           </w:pPr>
-          <w:hyperlink w:anchor="_Toc516478417" w:history="1">
+          <w:hyperlink w:anchor="_Toc516584261" w:history="1">
             <w:r>
               <w:rPr>
                 <w:rStyle w:val="Hyperlink"/>
@@ -3849,7 +3858,7 @@
               <w:rPr>
                 <w:webHidden/>
               </w:rPr>
-              <w:instrText xml:space="preserve"> PAGEREF _Toc516478417 \h </w:instrText>
+              <w:instrText xml:space="preserve"> PAGEREF _Toc516584261 \h </w:instrText>
             </w:r>
             <w:r>
               <w:rPr>
@@ -3866,7 +3875,7 @@
               <w:rPr>
                 <w:webHidden/>
               </w:rPr>
-              <w:t>25</w:t>
+              <w:t>26</w:t>
             </w:r>
             <w:r>
               <w:rPr>
@@ -3885,7 +3894,7 @@
               <w:szCs w:val="22"/>
             </w:rPr>
           </w:pPr>
-          <w:hyperlink w:anchor="_Toc516478418" w:history="1">
+          <w:hyperlink w:anchor="_Toc516584262" w:history="1">
             <w:r>
               <w:rPr>
                 <w:rStyle w:val="Hyperlink"/>
@@ -3922,7 +3931,7 @@
               <w:rPr>
                 <w:webHidden/>
               </w:rPr>
-              <w:instrText xml:space="preserve"> PAGEREF _Toc516478418 \h </w:instrText>
+              <w:instrText xml:space="preserve"> PAGEREF _Toc516584262 \h </w:instrText>
             </w:r>
             <w:r>
               <w:rPr>
@@ -3939,7 +3948,7 @@
               <w:rPr>
                 <w:webHidden/>
               </w:rPr>
-              <w:t>25</w:t>
+              <w:t>26</w:t>
             </w:r>
             <w:r>
               <w:rPr>
@@ -3958,7 +3967,7 @@
               <w:szCs w:val="22"/>
             </w:rPr>
           </w:pPr>
-          <w:hyperlink w:anchor="_Toc516478419" w:history="1">
+          <w:hyperlink w:anchor="_Toc516584263" w:history="1">
             <w:r>
               <w:rPr>
                 <w:rStyle w:val="Hyperlink"/>
@@ -3995,7 +4004,7 @@
               <w:rPr>
                 <w:webHidden/>
               </w:rPr>
-              <w:instrText xml:space="preserve"> PAGEREF _Toc516478419 \h </w:instrText>
+              <w:instrText xml:space="preserve"> PAGEREF _Toc516584263 \h </w:instrText>
             </w:r>
             <w:r>
               <w:rPr>
@@ -4012,7 +4021,7 @@
               <w:rPr>
                 <w:webHidden/>
               </w:rPr>
-              <w:t>26</w:t>
+              <w:t>27</w:t>
             </w:r>
             <w:r>
               <w:rPr>
@@ -4031,7 +4040,7 @@
               <w:szCs w:val="22"/>
             </w:rPr>
           </w:pPr>
-          <w:hyperlink w:anchor="_Toc516478420" w:history="1">
+          <w:hyperlink w:anchor="_Toc516584264" w:history="1">
             <w:r>
               <w:rPr>
                 <w:rStyle w:val="Hyperlink"/>
@@ -4068,7 +4077,7 @@
               <w:rPr>
                 <w:webHidden/>
               </w:rPr>
-              <w:instrText xml:space="preserve"> PAGEREF _Toc516478420 \h </w:instrText>
+              <w:instrText xml:space="preserve"> PAGEREF _Toc516584264 \h </w:instrText>
             </w:r>
             <w:r>
               <w:rPr>
@@ -4085,7 +4094,7 @@
               <w:rPr>
                 <w:webHidden/>
               </w:rPr>
-              <w:t>28</w:t>
+              <w:t>29</w:t>
             </w:r>
             <w:r>
               <w:rPr>
@@ -4104,7 +4113,7 @@
               <w:szCs w:val="22"/>
             </w:rPr>
           </w:pPr>
-          <w:hyperlink w:anchor="_Toc516478421" w:history="1">
+          <w:hyperlink w:anchor="_Toc516584265" w:history="1">
             <w:r>
               <w:rPr>
                 <w:rStyle w:val="Hyperlink"/>
@@ -4141,7 +4150,7 @@
               <w:rPr>
                 <w:webHidden/>
               </w:rPr>
-              <w:instrText xml:space="preserve"> PAGEREF _Toc516478421 \h </w:instrText>
+              <w:instrText xml:space="preserve"> PAGEREF _Toc516584265 \h </w:instrText>
             </w:r>
             <w:r>
               <w:rPr>
@@ -4158,7 +4167,7 @@
               <w:rPr>
                 <w:webHidden/>
               </w:rPr>
-              <w:t>29</w:t>
+              <w:t>30</w:t>
             </w:r>
             <w:r>
               <w:rPr>
@@ -4177,7 +4186,7 @@
               <w:szCs w:val="22"/>
             </w:rPr>
           </w:pPr>
-          <w:hyperlink w:anchor="_Toc516478422" w:history="1">
+          <w:hyperlink w:anchor="_Toc516584266" w:history="1">
             <w:r>
               <w:rPr>
                 <w:rStyle w:val="Hyperlink"/>
@@ -4196,7 +4205,7 @@
               <w:rPr>
                 <w:rStyle w:val="Hyperlink"/>
               </w:rPr>
-              <w:t>TODO</w:t>
+              <w:t>Drum-Buffer-Rope</w:t>
             </w:r>
             <w:r>
               <w:rPr>
@@ -4214,7 +4223,7 @@
               <w:rPr>
                 <w:webHidden/>
               </w:rPr>
-              <w:instrText xml:space="preserve"> PAGEREF _Toc516478422 \h </w:instrText>
+              <w:instrText xml:space="preserve"> PAGEREF _Toc516584266 \h </w:instrText>
             </w:r>
             <w:r>
               <w:rPr>
@@ -4231,7 +4240,7 @@
               <w:rPr>
                 <w:webHidden/>
               </w:rPr>
-              <w:t>29</w:t>
+              <w:t>30</w:t>
             </w:r>
             <w:r>
               <w:rPr>
@@ -4251,7 +4260,7 @@
               <w:szCs w:val="22"/>
             </w:rPr>
           </w:pPr>
-          <w:hyperlink w:anchor="_Toc516478423" w:history="1">
+          <w:hyperlink w:anchor="_Toc516584267" w:history="1">
             <w:r>
               <w:rPr>
                 <w:rStyle w:val="Hyperlink"/>
@@ -4274,7 +4283,7 @@
               <w:rPr>
                 <w:webHidden/>
               </w:rPr>
-              <w:instrText xml:space="preserve"> PAGEREF _Toc516478423 \h </w:instrText>
+              <w:instrText xml:space="preserve"> PAGEREF _Toc516584267 \h </w:instrText>
             </w:r>
             <w:r>
               <w:rPr>
@@ -4291,7 +4300,7 @@
               <w:rPr>
                 <w:webHidden/>
               </w:rPr>
-              <w:t>30</w:t>
+              <w:t>31</w:t>
             </w:r>
             <w:r>
               <w:rPr>
@@ -4329,12 +4338,12 @@
           <w:numId w:val="0"/>
         </w:numPr>
       </w:pPr>
-      <w:bookmarkStart w:id="3" w:name="_Toc516478380"/>
+      <w:bookmarkStart w:id="4" w:name="_Toc516584224"/>
       <w:r>
         <w:lastRenderedPageBreak/>
         <w:t>Figuren- en Tabellenlijst</w:t>
       </w:r>
-      <w:bookmarkEnd w:id="3"/>
+      <w:bookmarkEnd w:id="4"/>
     </w:p>
     <w:p>
       <w:pPr>
@@ -4381,7 +4390,7 @@
         <w:rPr>
           <w:noProof/>
         </w:rPr>
-        <w:instrText xml:space="preserve"> PAGEREF _Toc516478424 \h </w:instrText>
+        <w:instrText xml:space="preserve"> PAGEREF _Toc516584268 \h </w:instrText>
       </w:r>
       <w:r>
         <w:rPr>
@@ -4443,7 +4452,7 @@
         <w:rPr>
           <w:noProof/>
         </w:rPr>
-        <w:instrText xml:space="preserve"> PAGEREF _Toc516478425 \h </w:instrText>
+        <w:instrText xml:space="preserve"> PAGEREF _Toc516584269 \h </w:instrText>
       </w:r>
       <w:r>
         <w:rPr>
@@ -4505,7 +4514,7 @@
         <w:rPr>
           <w:noProof/>
         </w:rPr>
-        <w:instrText xml:space="preserve"> PAGEREF _Toc516478426 \h </w:instrText>
+        <w:instrText xml:space="preserve"> PAGEREF _Toc516584270 \h </w:instrText>
       </w:r>
       <w:r>
         <w:rPr>
@@ -4567,7 +4576,7 @@
         <w:rPr>
           <w:noProof/>
         </w:rPr>
-        <w:instrText xml:space="preserve"> PAGEREF _Toc516478427 \h </w:instrText>
+        <w:instrText xml:space="preserve"> PAGEREF _Toc516584271 \h </w:instrText>
       </w:r>
       <w:r>
         <w:rPr>
@@ -4629,7 +4638,7 @@
         <w:rPr>
           <w:noProof/>
         </w:rPr>
-        <w:instrText xml:space="preserve"> PAGEREF _Toc516478428 \h </w:instrText>
+        <w:instrText xml:space="preserve"> PAGEREF _Toc516584272 \h </w:instrText>
       </w:r>
       <w:r>
         <w:rPr>
@@ -4691,7 +4700,7 @@
         <w:rPr>
           <w:noProof/>
         </w:rPr>
-        <w:instrText xml:space="preserve"> PAGEREF _Toc516478429 \h </w:instrText>
+        <w:instrText xml:space="preserve"> PAGEREF _Toc516584273 \h </w:instrText>
       </w:r>
       <w:r>
         <w:rPr>
@@ -4753,7 +4762,7 @@
         <w:rPr>
           <w:noProof/>
         </w:rPr>
-        <w:instrText xml:space="preserve"> PAGEREF _Toc516478430 \h </w:instrText>
+        <w:instrText xml:space="preserve"> PAGEREF _Toc516584274 \h </w:instrText>
       </w:r>
       <w:r>
         <w:rPr>
@@ -4815,7 +4824,7 @@
         <w:rPr>
           <w:noProof/>
         </w:rPr>
-        <w:instrText xml:space="preserve"> PAGEREF _Toc516478431 \h </w:instrText>
+        <w:instrText xml:space="preserve"> PAGEREF _Toc516584275 \h </w:instrText>
       </w:r>
       <w:r>
         <w:rPr>
@@ -4832,7 +4841,7 @@
         <w:rPr>
           <w:noProof/>
         </w:rPr>
-        <w:t>18</w:t>
+        <w:t>19</w:t>
       </w:r>
       <w:r>
         <w:rPr>
@@ -4877,7 +4886,7 @@
         <w:rPr>
           <w:noProof/>
         </w:rPr>
-        <w:instrText xml:space="preserve"> PAGEREF _Toc516478432 \h </w:instrText>
+        <w:instrText xml:space="preserve"> PAGEREF _Toc516584276 \h </w:instrText>
       </w:r>
       <w:r>
         <w:rPr>
@@ -4939,7 +4948,7 @@
         <w:rPr>
           <w:noProof/>
         </w:rPr>
-        <w:instrText xml:space="preserve"> PAGEREF _Toc516478433 \h </w:instrText>
+        <w:instrText xml:space="preserve"> PAGEREF _Toc516584277 \h </w:instrText>
       </w:r>
       <w:r>
         <w:rPr>
@@ -5001,7 +5010,7 @@
         <w:rPr>
           <w:noProof/>
         </w:rPr>
-        <w:instrText xml:space="preserve"> PAGEREF _Toc516478434 \h </w:instrText>
+        <w:instrText xml:space="preserve"> PAGEREF _Toc516584278 \h </w:instrText>
       </w:r>
       <w:r>
         <w:rPr>
@@ -5018,7 +5027,7 @@
         <w:rPr>
           <w:noProof/>
         </w:rPr>
-        <w:t>19</w:t>
+        <w:t>20</w:t>
       </w:r>
       <w:r>
         <w:rPr>
@@ -5063,7 +5072,7 @@
         <w:rPr>
           <w:noProof/>
         </w:rPr>
-        <w:instrText xml:space="preserve"> PAGEREF _Toc516478435 \h </w:instrText>
+        <w:instrText xml:space="preserve"> PAGEREF _Toc516584279 \h </w:instrText>
       </w:r>
       <w:r>
         <w:rPr>
@@ -5125,7 +5134,7 @@
         <w:rPr>
           <w:noProof/>
         </w:rPr>
-        <w:instrText xml:space="preserve"> PAGEREF _Toc516478436 \h </w:instrText>
+        <w:instrText xml:space="preserve"> PAGEREF _Toc516584280 \h </w:instrText>
       </w:r>
       <w:r>
         <w:rPr>
@@ -5142,7 +5151,7 @@
         <w:rPr>
           <w:noProof/>
         </w:rPr>
-        <w:t>20</w:t>
+        <w:t>21</w:t>
       </w:r>
       <w:r>
         <w:rPr>
@@ -5187,7 +5196,7 @@
         <w:rPr>
           <w:noProof/>
         </w:rPr>
-        <w:instrText xml:space="preserve"> PAGEREF _Toc516478437 \h </w:instrText>
+        <w:instrText xml:space="preserve"> PAGEREF _Toc516584281 \h </w:instrText>
       </w:r>
       <w:r>
         <w:rPr>
@@ -5204,7 +5213,7 @@
         <w:rPr>
           <w:noProof/>
         </w:rPr>
-        <w:t>21</w:t>
+        <w:t>22</w:t>
       </w:r>
       <w:r>
         <w:rPr>
@@ -5249,7 +5258,7 @@
         <w:rPr>
           <w:noProof/>
         </w:rPr>
-        <w:instrText xml:space="preserve"> PAGEREF _Toc516478438 \h </w:instrText>
+        <w:instrText xml:space="preserve"> PAGEREF _Toc516584282 \h </w:instrText>
       </w:r>
       <w:r>
         <w:rPr>
@@ -5266,7 +5275,7 @@
         <w:rPr>
           <w:noProof/>
         </w:rPr>
-        <w:t>23</w:t>
+        <w:t>24</w:t>
       </w:r>
       <w:r>
         <w:rPr>
@@ -5311,7 +5320,7 @@
         <w:rPr>
           <w:noProof/>
         </w:rPr>
-        <w:instrText xml:space="preserve"> PAGEREF _Toc516478439 \h </w:instrText>
+        <w:instrText xml:space="preserve"> PAGEREF _Toc516584283 \h </w:instrText>
       </w:r>
       <w:r>
         <w:rPr>
@@ -5328,17 +5337,12 @@
         <w:rPr>
           <w:noProof/>
         </w:rPr>
-        <w:t>24</w:t>
-      </w:r>
-      <w:r>
-        <w:rPr>
-          <w:noProof/>
-        </w:rPr>
-        <w:fldChar w:fldCharType="end"/>
-      </w:r>
-    </w:p>
-    <w:p>
-      <w:r>
+        <w:t>25</w:t>
+      </w:r>
+      <w:r>
+        <w:rPr>
+          <w:noProof/>
+        </w:rPr>
         <w:fldChar w:fldCharType="end"/>
       </w:r>
     </w:p>
@@ -5357,15 +5361,82 @@
         </w:rPr>
       </w:pPr>
       <w:r>
+        <w:rPr>
+          <w:noProof/>
+        </w:rPr>
+        <w:t>Figuur 17: Drum Buffer Rope-schema van de TOC-implementatie van Costas et al. (2015)</w:t>
+      </w:r>
+      <w:r>
+        <w:rPr>
+          <w:noProof/>
+        </w:rPr>
+        <w:tab/>
+      </w:r>
+      <w:r>
+        <w:rPr>
+          <w:noProof/>
+        </w:rPr>
         <w:fldChar w:fldCharType="begin"/>
       </w:r>
       <w:r>
+        <w:rPr>
+          <w:noProof/>
+        </w:rPr>
+        <w:instrText xml:space="preserve"> PAGEREF _Toc516584284 \h </w:instrText>
+      </w:r>
+      <w:r>
+        <w:rPr>
+          <w:noProof/>
+        </w:rPr>
+      </w:r>
+      <w:r>
+        <w:rPr>
+          <w:noProof/>
+        </w:rPr>
+        <w:fldChar w:fldCharType="separate"/>
+      </w:r>
+      <w:r>
+        <w:rPr>
+          <w:noProof/>
+        </w:rPr>
+        <w:t>30</w:t>
+      </w:r>
+      <w:r>
+        <w:rPr>
+          <w:noProof/>
+        </w:rPr>
+        <w:fldChar w:fldCharType="end"/>
+      </w:r>
+    </w:p>
+    <w:p>
+      <w:r>
+        <w:fldChar w:fldCharType="end"/>
+      </w:r>
+    </w:p>
+    <w:p>
+      <w:pPr>
+        <w:pStyle w:val="Lijstmetafbeeldingen"/>
+        <w:tabs>
+          <w:tab w:val="right" w:leader="dot" w:pos="9019"/>
+        </w:tabs>
+        <w:rPr>
+          <w:rFonts w:eastAsiaTheme="minorEastAsia" w:cstheme="minorBidi"/>
+          <w:smallCaps w:val="0"/>
+          <w:noProof/>
+          <w:sz w:val="22"/>
+          <w:szCs w:val="22"/>
+        </w:rPr>
+      </w:pPr>
+      <w:r>
+        <w:fldChar w:fldCharType="begin"/>
+      </w:r>
+      <w:r>
         <w:instrText xml:space="preserve"> TOC \h \z \c "Tabel" </w:instrText>
       </w:r>
       <w:r>
         <w:fldChar w:fldCharType="separate"/>
       </w:r>
-      <w:hyperlink w:anchor="_Toc516478440" w:history="1">
+      <w:hyperlink w:anchor="_Toc516584285" w:history="1">
         <w:r>
           <w:rPr>
             <w:rStyle w:val="Hyperlink"/>
@@ -5392,7 +5463,7 @@
             <w:noProof/>
             <w:webHidden/>
           </w:rPr>
-          <w:instrText xml:space="preserve"> PAGEREF _Toc516478440 \h </w:instrText>
+          <w:instrText xml:space="preserve"> PAGEREF _Toc516584285 \h </w:instrText>
         </w:r>
         <w:r>
           <w:rPr>
@@ -5437,7 +5508,7 @@
           <w:szCs w:val="22"/>
         </w:rPr>
       </w:pPr>
-      <w:hyperlink w:anchor="_Toc516478441" w:history="1">
+      <w:hyperlink w:anchor="_Toc516584286" w:history="1">
         <w:r>
           <w:rPr>
             <w:rStyle w:val="Hyperlink"/>
@@ -5464,7 +5535,7 @@
             <w:noProof/>
             <w:webHidden/>
           </w:rPr>
-          <w:instrText xml:space="preserve"> PAGEREF _Toc516478441 \h </w:instrText>
+          <w:instrText xml:space="preserve"> PAGEREF _Toc516584286 \h </w:instrText>
         </w:r>
         <w:r>
           <w:rPr>
@@ -5509,7 +5580,7 @@
           <w:szCs w:val="22"/>
         </w:rPr>
       </w:pPr>
-      <w:hyperlink w:anchor="_Toc516478442" w:history="1">
+      <w:hyperlink w:anchor="_Toc516584287" w:history="1">
         <w:r>
           <w:rPr>
             <w:rStyle w:val="Hyperlink"/>
@@ -5536,7 +5607,7 @@
             <w:noProof/>
             <w:webHidden/>
           </w:rPr>
-          <w:instrText xml:space="preserve"> PAGEREF _Toc516478442 \h </w:instrText>
+          <w:instrText xml:space="preserve"> PAGEREF _Toc516584287 \h </w:instrText>
         </w:r>
         <w:r>
           <w:rPr>
@@ -5581,7 +5652,7 @@
           <w:szCs w:val="22"/>
         </w:rPr>
       </w:pPr>
-      <w:hyperlink w:anchor="_Toc516478443" w:history="1">
+      <w:hyperlink w:anchor="_Toc516584288" w:history="1">
         <w:r>
           <w:rPr>
             <w:rStyle w:val="Hyperlink"/>
@@ -5608,7 +5679,7 @@
             <w:noProof/>
             <w:webHidden/>
           </w:rPr>
-          <w:instrText xml:space="preserve"> PAGEREF _Toc516478443 \h </w:instrText>
+          <w:instrText xml:space="preserve"> PAGEREF _Toc516584288 \h </w:instrText>
         </w:r>
         <w:r>
           <w:rPr>
@@ -5628,7 +5699,7 @@
             <w:noProof/>
             <w:webHidden/>
           </w:rPr>
-          <w:t>25</w:t>
+          <w:t>26</w:t>
         </w:r>
         <w:r>
           <w:rPr>
@@ -5653,11 +5724,11 @@
           <w:numId w:val="0"/>
         </w:numPr>
       </w:pPr>
-      <w:bookmarkStart w:id="4" w:name="_Toc516478381"/>
+      <w:bookmarkStart w:id="5" w:name="_Toc516584225"/>
       <w:r>
         <w:t>Afkortingenlijst</w:t>
       </w:r>
-      <w:bookmarkEnd w:id="4"/>
+      <w:bookmarkEnd w:id="5"/>
     </w:p>
     <w:tbl>
       <w:tblPr>
@@ -6653,8 +6724,18 @@
                 <w:sz w:val="16"/>
                 <w:szCs w:val="16"/>
               </w:rPr>
-              <w:t>Overall Equipment Effectiveness</w:t>
-            </w:r>
+              <w:t xml:space="preserve">Overall Equipment </w:t>
+            </w:r>
+            <w:proofErr w:type="spellStart"/>
+            <w:r>
+              <w:rPr>
+                <w:rFonts w:ascii="Arial" w:hAnsi="Arial" w:cs="Arial"/>
+                <w:sz w:val="16"/>
+                <w:szCs w:val="16"/>
+              </w:rPr>
+              <w:t>Effectiveness</w:t>
+            </w:r>
+            <w:proofErr w:type="spellEnd"/>
             <w:r>
               <w:rPr>
                 <w:rFonts w:ascii="Arial" w:hAnsi="Arial" w:cs="Arial"/>
@@ -6807,14 +6888,34 @@
                 <w:szCs w:val="16"/>
               </w:rPr>
             </w:pPr>
+            <w:proofErr w:type="spellStart"/>
             <w:r>
               <w:rPr>
                 <w:rFonts w:ascii="Arial" w:hAnsi="Arial" w:cs="Arial"/>
                 <w:sz w:val="16"/>
                 <w:szCs w:val="16"/>
               </w:rPr>
-              <w:t>Tsubaki Nakashima</w:t>
-            </w:r>
+              <w:t>Tsubaki</w:t>
+            </w:r>
+            <w:proofErr w:type="spellEnd"/>
+            <w:r>
+              <w:rPr>
+                <w:rFonts w:ascii="Arial" w:hAnsi="Arial" w:cs="Arial"/>
+                <w:sz w:val="16"/>
+                <w:szCs w:val="16"/>
+              </w:rPr>
+              <w:t xml:space="preserve"> </w:t>
+            </w:r>
+            <w:proofErr w:type="spellStart"/>
+            <w:r>
+              <w:rPr>
+                <w:rFonts w:ascii="Arial" w:hAnsi="Arial" w:cs="Arial"/>
+                <w:sz w:val="16"/>
+                <w:szCs w:val="16"/>
+              </w:rPr>
+              <w:t>Nakashima</w:t>
+            </w:r>
+            <w:proofErr w:type="spellEnd"/>
             <w:r>
               <w:rPr>
                 <w:rFonts w:ascii="Arial" w:hAnsi="Arial" w:cs="Arial"/>
@@ -7059,14 +7160,14 @@
           <w:numId w:val="0"/>
         </w:numPr>
       </w:pPr>
-      <w:bookmarkStart w:id="5" w:name="_Ref514924791"/>
-      <w:bookmarkStart w:id="6" w:name="_Toc516478382"/>
+      <w:bookmarkStart w:id="6" w:name="_Ref514924791"/>
+      <w:bookmarkStart w:id="7" w:name="_Toc516584226"/>
       <w:r>
         <w:lastRenderedPageBreak/>
         <w:t>Begrippenlijst</w:t>
       </w:r>
-      <w:bookmarkEnd w:id="5"/>
       <w:bookmarkEnd w:id="6"/>
+      <w:bookmarkEnd w:id="7"/>
     </w:p>
     <w:tbl>
       <w:tblPr>
@@ -7915,12 +8016,12 @@
       <w:pPr>
         <w:pStyle w:val="Kop1"/>
       </w:pPr>
-      <w:bookmarkStart w:id="7" w:name="_Toc516478383"/>
+      <w:bookmarkStart w:id="8" w:name="_Toc516584227"/>
       <w:r>
         <w:lastRenderedPageBreak/>
         <w:t>Inleiding</w:t>
       </w:r>
-      <w:bookmarkEnd w:id="7"/>
+      <w:bookmarkEnd w:id="8"/>
     </w:p>
     <w:p>
       <w:r>
@@ -7931,7 +8032,7 @@
       <w:pPr>
         <w:pStyle w:val="Kop1"/>
       </w:pPr>
-      <w:bookmarkStart w:id="8" w:name="_Toc516478384"/>
+      <w:bookmarkStart w:id="9" w:name="_Toc516584228"/>
       <w:r>
         <w:lastRenderedPageBreak/>
         <w:t xml:space="preserve">Organisatorische </w:t>
@@ -7942,7 +8043,7 @@
       <w:r>
         <w:t>ontext</w:t>
       </w:r>
-      <w:bookmarkEnd w:id="8"/>
+      <w:bookmarkEnd w:id="9"/>
     </w:p>
     <w:p>
       <w:r>
@@ -7953,13 +8054,13 @@
       <w:pPr>
         <w:pStyle w:val="Kop2"/>
       </w:pPr>
-      <w:bookmarkStart w:id="9" w:name="_Ref515532037"/>
-      <w:bookmarkStart w:id="10" w:name="_Toc516478385"/>
+      <w:bookmarkStart w:id="10" w:name="_Ref515532037"/>
+      <w:bookmarkStart w:id="11" w:name="_Toc516584229"/>
       <w:r>
         <w:t>Het bedrijf</w:t>
       </w:r>
-      <w:bookmarkEnd w:id="9"/>
       <w:bookmarkEnd w:id="10"/>
+      <w:bookmarkEnd w:id="11"/>
     </w:p>
     <w:p>
       <w:r>
@@ -8183,8 +8284,8 @@
           <w:szCs w:val="24"/>
         </w:rPr>
       </w:pPr>
-      <w:bookmarkStart w:id="11" w:name="_Ref514854870"/>
-      <w:bookmarkStart w:id="12" w:name="_Toc516478424"/>
+      <w:bookmarkStart w:id="12" w:name="_Ref514854870"/>
+      <w:bookmarkStart w:id="13" w:name="_Toc516584268"/>
       <w:r>
         <w:t xml:space="preserve">Figuur </w:t>
       </w:r>
@@ -8196,14 +8297,14 @@
           <w:t>1</w:t>
         </w:r>
       </w:fldSimple>
-      <w:bookmarkEnd w:id="11"/>
+      <w:bookmarkEnd w:id="12"/>
       <w:r>
         <w:t xml:space="preserve">: EKB </w:t>
       </w:r>
       <w:r>
         <w:t>organogram</w:t>
       </w:r>
-      <w:bookmarkEnd w:id="12"/>
+      <w:bookmarkEnd w:id="13"/>
     </w:p>
     <w:p>
       <w:pPr>
@@ -8236,18 +8337,18 @@
       <w:pPr>
         <w:pStyle w:val="Kop2"/>
       </w:pPr>
-      <w:bookmarkStart w:id="13" w:name="_Toc516478386"/>
+      <w:bookmarkStart w:id="14" w:name="_Toc516584230"/>
       <w:r>
         <w:lastRenderedPageBreak/>
         <w:t>Bedrijfsgegevens</w:t>
       </w:r>
-      <w:bookmarkEnd w:id="13"/>
+      <w:bookmarkEnd w:id="14"/>
     </w:p>
     <w:p>
       <w:pPr>
         <w:pStyle w:val="Bijschrift"/>
       </w:pPr>
-      <w:bookmarkStart w:id="14" w:name="_Toc516478440"/>
+      <w:bookmarkStart w:id="15" w:name="_Toc516584285"/>
       <w:r>
         <w:t xml:space="preserve">Tabel </w:t>
       </w:r>
@@ -8262,7 +8363,7 @@
       <w:r>
         <w:t>: Bedrijfsgegevens van EKB</w:t>
       </w:r>
-      <w:bookmarkEnd w:id="14"/>
+      <w:bookmarkEnd w:id="15"/>
     </w:p>
     <w:tbl>
       <w:tblPr>
@@ -8674,17 +8775,17 @@
       <w:pPr>
         <w:pStyle w:val="Kop2"/>
       </w:pPr>
-      <w:bookmarkStart w:id="15" w:name="_Toc516478387"/>
+      <w:bookmarkStart w:id="16" w:name="_Toc516584231"/>
       <w:r>
         <w:t>Persoonsgegevens</w:t>
       </w:r>
-      <w:bookmarkEnd w:id="15"/>
+      <w:bookmarkEnd w:id="16"/>
     </w:p>
     <w:p>
       <w:pPr>
         <w:pStyle w:val="Bijschrift"/>
       </w:pPr>
-      <w:bookmarkStart w:id="16" w:name="_Toc516478441"/>
+      <w:bookmarkStart w:id="17" w:name="_Toc516584286"/>
       <w:r>
         <w:t xml:space="preserve">Tabel </w:t>
       </w:r>
@@ -8699,7 +8800,7 @@
       <w:r>
         <w:t>: Persoonsgegevens van betrokkenen</w:t>
       </w:r>
-      <w:bookmarkEnd w:id="16"/>
+      <w:bookmarkEnd w:id="17"/>
     </w:p>
     <w:tbl>
       <w:tblPr>
@@ -9140,8 +9241,17 @@
                 <w:sz w:val="16"/>
                 <w:szCs w:val="16"/>
               </w:rPr>
-              <w:t>J. Schmeltz</w:t>
-            </w:r>
+              <w:t xml:space="preserve">J. </w:t>
+            </w:r>
+            <w:proofErr w:type="spellStart"/>
+            <w:r>
+              <w:rPr>
+                <w:sz w:val="16"/>
+                <w:szCs w:val="16"/>
+              </w:rPr>
+              <w:t>Schmeltz</w:t>
+            </w:r>
+            <w:proofErr w:type="spellEnd"/>
           </w:p>
         </w:tc>
         <w:tc>
@@ -9929,8 +10039,33 @@
                 <w:sz w:val="16"/>
                 <w:szCs w:val="16"/>
               </w:rPr>
-              <w:t>Contactpersoon Tsubaki Nakashima</w:t>
-            </w:r>
+              <w:t xml:space="preserve">Contactpersoon </w:t>
+            </w:r>
+            <w:proofErr w:type="spellStart"/>
+            <w:r>
+              <w:rPr>
+                <w:sz w:val="16"/>
+                <w:szCs w:val="16"/>
+              </w:rPr>
+              <w:t>Tsubaki</w:t>
+            </w:r>
+            <w:proofErr w:type="spellEnd"/>
+            <w:r>
+              <w:rPr>
+                <w:sz w:val="16"/>
+                <w:szCs w:val="16"/>
+              </w:rPr>
+              <w:t xml:space="preserve"> </w:t>
+            </w:r>
+            <w:proofErr w:type="spellStart"/>
+            <w:r>
+              <w:rPr>
+                <w:sz w:val="16"/>
+                <w:szCs w:val="16"/>
+              </w:rPr>
+              <w:t>Nakashima</w:t>
+            </w:r>
+            <w:proofErr w:type="spellEnd"/>
           </w:p>
         </w:tc>
         <w:tc>
@@ -9960,12 +10095,21 @@
                 <w:szCs w:val="24"/>
               </w:rPr>
             </w:pPr>
-            <w:r>
-              <w:rPr>
-                <w:sz w:val="16"/>
-                <w:szCs w:val="16"/>
-              </w:rPr>
-              <w:t>ger.bargeman@europe. tsubaki-nakashima.com</w:t>
+            <w:proofErr w:type="spellStart"/>
+            <w:r>
+              <w:rPr>
+                <w:sz w:val="16"/>
+                <w:szCs w:val="16"/>
+              </w:rPr>
+              <w:t>ger.bargeman@europe</w:t>
+            </w:r>
+            <w:proofErr w:type="spellEnd"/>
+            <w:r>
+              <w:rPr>
+                <w:sz w:val="16"/>
+                <w:szCs w:val="16"/>
+              </w:rPr>
+              <w:t>. tsubaki-nakashima.com</w:t>
             </w:r>
           </w:p>
         </w:tc>
@@ -10256,12 +10400,12 @@
       <w:pPr>
         <w:pStyle w:val="Kop1"/>
       </w:pPr>
-      <w:bookmarkStart w:id="17" w:name="_Toc516478388"/>
+      <w:bookmarkStart w:id="18" w:name="_Toc516584232"/>
       <w:r>
         <w:lastRenderedPageBreak/>
         <w:t>De Opdracht</w:t>
       </w:r>
-      <w:bookmarkEnd w:id="17"/>
+      <w:bookmarkEnd w:id="18"/>
     </w:p>
     <w:p>
       <w:r>
@@ -10276,11 +10420,11 @@
           <w:numId w:val="12"/>
         </w:numPr>
       </w:pPr>
-      <w:bookmarkStart w:id="18" w:name="_Toc516478389"/>
+      <w:bookmarkStart w:id="19" w:name="_Toc516584233"/>
       <w:r>
         <w:t>De kwestie</w:t>
       </w:r>
-      <w:bookmarkEnd w:id="18"/>
+      <w:bookmarkEnd w:id="19"/>
     </w:p>
     <w:p>
       <w:r>
@@ -10326,8 +10470,21 @@
     <w:p/>
     <w:p>
       <w:r>
-        <w:t>Als business case voor deze afstudeeropdracht wordt de data van de rollenfabriek van Tsubaki Nakashima</w:t>
-      </w:r>
+        <w:t xml:space="preserve">Als business case voor deze afstudeeropdracht wordt de data van de rollenfabriek van </w:t>
+      </w:r>
+      <w:proofErr w:type="spellStart"/>
+      <w:r>
+        <w:t>Tsubaki</w:t>
+      </w:r>
+      <w:proofErr w:type="spellEnd"/>
+      <w:r>
+        <w:t xml:space="preserve"> </w:t>
+      </w:r>
+      <w:proofErr w:type="spellStart"/>
+      <w:r>
+        <w:t>Nakashima</w:t>
+      </w:r>
+      <w:proofErr w:type="spellEnd"/>
       <w:r>
         <w:t xml:space="preserve"> (TN)</w:t>
       </w:r>
@@ -10355,7 +10512,7 @@
       <w:pPr>
         <w:pStyle w:val="Kop2"/>
       </w:pPr>
-      <w:bookmarkStart w:id="19" w:name="_Toc516478390"/>
+      <w:bookmarkStart w:id="20" w:name="_Toc516584234"/>
       <w:r>
         <w:t>De afstudeeropdracht</w:t>
       </w:r>
@@ -10365,7 +10522,7 @@
       <w:r>
         <w:t>in het kort</w:t>
       </w:r>
-      <w:bookmarkEnd w:id="19"/>
+      <w:bookmarkEnd w:id="20"/>
     </w:p>
     <w:p>
       <w:r>
@@ -10407,11 +10564,11 @@
       <w:pPr>
         <w:pStyle w:val="Kop2"/>
       </w:pPr>
-      <w:bookmarkStart w:id="20" w:name="_Toc516478391"/>
+      <w:bookmarkStart w:id="21" w:name="_Toc516584235"/>
       <w:r>
         <w:t>Doelstelling</w:t>
       </w:r>
-      <w:bookmarkEnd w:id="20"/>
+      <w:bookmarkEnd w:id="21"/>
     </w:p>
     <w:p>
       <w:r>
@@ -10458,12 +10615,12 @@
       <w:pPr>
         <w:pStyle w:val="Kop2"/>
       </w:pPr>
-      <w:bookmarkStart w:id="21" w:name="_Toc516478392"/>
+      <w:bookmarkStart w:id="22" w:name="_Toc516584236"/>
       <w:r>
         <w:lastRenderedPageBreak/>
         <w:t>Hoofdvraag en deelvragen</w:t>
       </w:r>
-      <w:bookmarkEnd w:id="21"/>
+      <w:bookmarkEnd w:id="22"/>
     </w:p>
     <w:p>
       <w:r>
@@ -10701,11 +10858,11 @@
       <w:pPr>
         <w:pStyle w:val="Kop2"/>
       </w:pPr>
-      <w:bookmarkStart w:id="22" w:name="_Toc516478393"/>
+      <w:bookmarkStart w:id="23" w:name="_Toc516584237"/>
       <w:r>
         <w:t>Onderzoeksmethoden</w:t>
       </w:r>
-      <w:bookmarkEnd w:id="22"/>
+      <w:bookmarkEnd w:id="23"/>
     </w:p>
     <w:p>
       <w:r>
@@ -10753,8 +10910,8 @@
       <w:pPr>
         <w:pStyle w:val="Bijschrift"/>
       </w:pPr>
-      <w:bookmarkStart w:id="23" w:name="_Ref514853856"/>
-      <w:bookmarkStart w:id="24" w:name="_Toc516478442"/>
+      <w:bookmarkStart w:id="24" w:name="_Ref514853856"/>
+      <w:bookmarkStart w:id="25" w:name="_Toc516584287"/>
       <w:r>
         <w:t xml:space="preserve">Tabel </w:t>
       </w:r>
@@ -10766,11 +10923,11 @@
           <w:t>3</w:t>
         </w:r>
       </w:fldSimple>
-      <w:bookmarkEnd w:id="23"/>
+      <w:bookmarkEnd w:id="24"/>
       <w:r>
         <w:t>: Methoden matrix</w:t>
       </w:r>
-      <w:bookmarkEnd w:id="24"/>
+      <w:bookmarkEnd w:id="25"/>
     </w:p>
     <w:tbl>
       <w:tblPr>
@@ -11787,16 +11944,16 @@
       <w:pPr>
         <w:pStyle w:val="Kop1"/>
       </w:pPr>
-      <w:bookmarkStart w:id="25" w:name="_Ref515347470"/>
-      <w:bookmarkStart w:id="26" w:name="_Ref515349692"/>
-      <w:bookmarkStart w:id="27" w:name="_Toc516478394"/>
+      <w:bookmarkStart w:id="26" w:name="_Ref515347470"/>
+      <w:bookmarkStart w:id="27" w:name="_Ref515349692"/>
+      <w:bookmarkStart w:id="28" w:name="_Toc516584238"/>
       <w:r>
         <w:lastRenderedPageBreak/>
         <w:t>Theoretisch Kader</w:t>
       </w:r>
-      <w:bookmarkEnd w:id="25"/>
       <w:bookmarkEnd w:id="26"/>
       <w:bookmarkEnd w:id="27"/>
+      <w:bookmarkEnd w:id="28"/>
     </w:p>
     <w:p>
       <w:r>
@@ -11815,13 +11972,23 @@
       <w:pPr>
         <w:pStyle w:val="Kop2"/>
       </w:pPr>
-      <w:bookmarkStart w:id="28" w:name="_Ref515532250"/>
-      <w:bookmarkStart w:id="29" w:name="_Toc516478395"/>
-      <w:r>
-        <w:t>Tsubaki Nakashima</w:t>
-      </w:r>
-      <w:bookmarkEnd w:id="28"/>
+      <w:bookmarkStart w:id="29" w:name="_Ref515532250"/>
+      <w:bookmarkStart w:id="30" w:name="_Toc516584239"/>
+      <w:proofErr w:type="spellStart"/>
+      <w:r>
+        <w:t>Tsubaki</w:t>
+      </w:r>
+      <w:proofErr w:type="spellEnd"/>
+      <w:r>
+        <w:t xml:space="preserve"> </w:t>
+      </w:r>
+      <w:proofErr w:type="spellStart"/>
+      <w:r>
+        <w:t>Nakashima</w:t>
+      </w:r>
       <w:bookmarkEnd w:id="29"/>
+      <w:bookmarkEnd w:id="30"/>
+      <w:proofErr w:type="spellEnd"/>
     </w:p>
     <w:p>
       <w:r>
@@ -11852,7 +12019,13 @@
         <w:fldChar w:fldCharType="end"/>
       </w:r>
       <w:r>
-        <w:t>. Dit figuur is het resultaat van meerdere gesprekken met de contactpersoon van EKB bij TN. Hieronder volgt een samenvatting van deze gesprekken (G. Bargeman, persoonlijke communicatie, 14 februari 2018</w:t>
+        <w:t>. Dit figuur is het resultaat van meerdere gesprekk</w:t>
+      </w:r>
+      <w:r>
+        <w:t xml:space="preserve">en met de contactpersoon </w:t>
+      </w:r>
+      <w:r>
+        <w:t>bij TN. Hieronder volgt een samenvatting van deze gesprekken (G. Bargeman, persoonlijke communicatie, 14 februari 2018</w:t>
       </w:r>
       <w:r>
         <w:t>, 22 februari 2018 en 2 maart 2018</w:t>
@@ -11918,9 +12091,9 @@
       <w:pPr>
         <w:pStyle w:val="Bijschrift"/>
       </w:pPr>
-      <w:bookmarkStart w:id="30" w:name="_Ref515268679"/>
-      <w:bookmarkStart w:id="31" w:name="_Ref515268219"/>
-      <w:bookmarkStart w:id="32" w:name="_Toc516478425"/>
+      <w:bookmarkStart w:id="31" w:name="_Ref515268679"/>
+      <w:bookmarkStart w:id="32" w:name="_Ref515268219"/>
+      <w:bookmarkStart w:id="33" w:name="_Toc516584269"/>
       <w:r>
         <w:t xml:space="preserve">Figuur </w:t>
       </w:r>
@@ -11932,12 +12105,25 @@
           <w:t>2</w:t>
         </w:r>
       </w:fldSimple>
-      <w:bookmarkEnd w:id="30"/>
-      <w:r>
-        <w:t>: Lay-out rollenfabriek Tsubaki Nakashima</w:t>
-      </w:r>
       <w:bookmarkEnd w:id="31"/>
+      <w:r>
+        <w:t xml:space="preserve">: Lay-out rollenfabriek </w:t>
+      </w:r>
+      <w:proofErr w:type="spellStart"/>
+      <w:r>
+        <w:t>Tsubaki</w:t>
+      </w:r>
+      <w:proofErr w:type="spellEnd"/>
+      <w:r>
+        <w:t xml:space="preserve"> </w:t>
+      </w:r>
+      <w:proofErr w:type="spellStart"/>
+      <w:r>
+        <w:t>Nakashima</w:t>
+      </w:r>
       <w:bookmarkEnd w:id="32"/>
+      <w:bookmarkEnd w:id="33"/>
+      <w:proofErr w:type="spellEnd"/>
     </w:p>
     <w:p>
       <w:pPr>
@@ -11948,11 +12134,11 @@
       <w:pPr>
         <w:pStyle w:val="Kop3"/>
       </w:pPr>
-      <w:bookmarkStart w:id="33" w:name="_Toc516478396"/>
+      <w:bookmarkStart w:id="34" w:name="_Toc516584240"/>
       <w:r>
         <w:t>Rollenfabriek lay-out</w:t>
       </w:r>
-      <w:bookmarkEnd w:id="33"/>
+      <w:bookmarkEnd w:id="34"/>
     </w:p>
     <w:p>
       <w:pPr>
@@ -12028,7 +12214,21 @@
         <w:t xml:space="preserve"> Ook dit gebeurt per container van 500 kg. </w:t>
       </w:r>
       <w:r>
-        <w:t xml:space="preserve">Ondanks dat de ovens niet serie geschakeld zijn en bijna elk type rol kunnen verwerken, zijn dit toch de bottlenecks van de rollenfabriek vanwege de lage productiesnelheid. </w:t>
+        <w:t>Ondanks dat de ovens niet serie geschakeld zijn en bijna elk type rol kunn</w:t>
+      </w:r>
+      <w:r>
+        <w:t xml:space="preserve">en verwerken, zijn dit toch de </w:t>
+      </w:r>
+      <w:proofErr w:type="spellStart"/>
+      <w:r>
+        <w:t>constraint</w:t>
+      </w:r>
+      <w:r>
+        <w:t>s</w:t>
+      </w:r>
+      <w:proofErr w:type="spellEnd"/>
+      <w:r>
+        <w:t xml:space="preserve"> van de rollenfabriek vanwege de lage productiesnelheid. </w:t>
       </w:r>
       <w:r>
         <w:t>Daarnaast wordt er maar van drie van de vijf ovens data geregistreerd door EKB.</w:t>
@@ -12070,14 +12270,14 @@
       <w:pPr>
         <w:pStyle w:val="Kop3"/>
       </w:pPr>
-      <w:bookmarkStart w:id="34" w:name="_Ref515532360"/>
-      <w:bookmarkStart w:id="35" w:name="_Toc516478397"/>
+      <w:bookmarkStart w:id="35" w:name="_Ref515532360"/>
+      <w:bookmarkStart w:id="36" w:name="_Toc516584241"/>
       <w:r>
         <w:lastRenderedPageBreak/>
         <w:t>Buffervoorraden</w:t>
       </w:r>
-      <w:bookmarkEnd w:id="34"/>
       <w:bookmarkEnd w:id="35"/>
+      <w:bookmarkEnd w:id="36"/>
     </w:p>
     <w:p>
       <w:pPr>
@@ -12099,11 +12299,11 @@
       <w:pPr>
         <w:pStyle w:val="Kop3"/>
       </w:pPr>
-      <w:bookmarkStart w:id="36" w:name="_Toc516478398"/>
+      <w:bookmarkStart w:id="37" w:name="_Toc516584242"/>
       <w:r>
         <w:t>Omstellingen</w:t>
       </w:r>
-      <w:bookmarkEnd w:id="36"/>
+      <w:bookmarkEnd w:id="37"/>
     </w:p>
     <w:p>
       <w:r>
@@ -12115,16 +12315,16 @@
       <w:pPr>
         <w:pStyle w:val="Kop2"/>
       </w:pPr>
-      <w:bookmarkStart w:id="37" w:name="_Ref515532009"/>
-      <w:bookmarkStart w:id="38" w:name="_Toc516478399"/>
+      <w:bookmarkStart w:id="38" w:name="_Ref515532009"/>
+      <w:bookmarkStart w:id="39" w:name="_Toc516584243"/>
       <w:r>
         <w:t>E</w:t>
       </w:r>
       <w:r>
         <w:t>KB Manufacturing Intelligence</w:t>
       </w:r>
-      <w:bookmarkEnd w:id="37"/>
       <w:bookmarkEnd w:id="38"/>
+      <w:bookmarkEnd w:id="39"/>
     </w:p>
     <w:p>
       <w:r>
@@ -12134,16 +12334,24 @@
         <w:t>l</w:t>
       </w:r>
       <w:r>
-        <w:t xml:space="preserve"> Equipment Effectiveness (OEE), Tool Management, Rapportage, Planning, Logboek, Label Printing en Configuratie zoals te zien in onderstaande foto (Rang, 2018)</w:t>
-      </w:r>
-      <w:bookmarkStart w:id="39" w:name="_Ref516231531"/>
+        <w:t xml:space="preserve"> Equipment </w:t>
+      </w:r>
+      <w:proofErr w:type="spellStart"/>
+      <w:r>
+        <w:t>Effectiveness</w:t>
+      </w:r>
+      <w:proofErr w:type="spellEnd"/>
+      <w:r>
+        <w:t xml:space="preserve"> (OEE), Tool Management, Rapportage, Planning, Logboek, Label Printing en Configuratie zoals te zien in onderstaande foto (Rang, 2018)</w:t>
+      </w:r>
+      <w:bookmarkStart w:id="40" w:name="_Ref516231531"/>
       <w:r>
         <w:rPr>
           <w:rStyle w:val="Voetnootmarkering"/>
         </w:rPr>
         <w:footnoteReference w:id="1"/>
       </w:r>
-      <w:bookmarkEnd w:id="39"/>
+      <w:bookmarkEnd w:id="40"/>
       <w:r>
         <w:t>.</w:t>
       </w:r>
@@ -12221,7 +12429,23 @@
         <w:t xml:space="preserve"> A.</w:t>
       </w:r>
       <w:r>
-        <w:t xml:space="preserve"> (2018, 3 april). EMI modules van de rollenfabriek van Tsubaki Nakashima [Foto], Geraadpleegd van http://emi-demo.ekb.nl/EMI_NNN/Default.aspx</w:t>
+        <w:t xml:space="preserve"> (2018, 3 april). EMI modules van de rollenfabriek van </w:t>
+      </w:r>
+      <w:proofErr w:type="spellStart"/>
+      <w:r>
+        <w:t>Tsubaki</w:t>
+      </w:r>
+      <w:proofErr w:type="spellEnd"/>
+      <w:r>
+        <w:t xml:space="preserve"> </w:t>
+      </w:r>
+      <w:proofErr w:type="spellStart"/>
+      <w:r>
+        <w:t>Nakashima</w:t>
+      </w:r>
+      <w:proofErr w:type="spellEnd"/>
+      <w:r>
+        <w:t xml:space="preserve"> [Foto], Geraadpleegd van http://emi-demo.ekb.nl/EMI_NNN/Default.aspx</w:t>
       </w:r>
     </w:p>
     <w:p>
@@ -12246,13 +12470,18 @@
       <w:pPr>
         <w:pStyle w:val="Kop3"/>
       </w:pPr>
-      <w:bookmarkStart w:id="40" w:name="_Ref515532222"/>
-      <w:bookmarkStart w:id="41" w:name="_Toc516478400"/>
-      <w:r>
-        <w:t>Overall Equipment Effectiveness</w:t>
-      </w:r>
-      <w:bookmarkEnd w:id="40"/>
+      <w:bookmarkStart w:id="41" w:name="_Ref515532222"/>
+      <w:bookmarkStart w:id="42" w:name="_Toc516584244"/>
+      <w:r>
+        <w:t xml:space="preserve">Overall Equipment </w:t>
+      </w:r>
+      <w:proofErr w:type="spellStart"/>
+      <w:r>
+        <w:t>Effectiveness</w:t>
+      </w:r>
       <w:bookmarkEnd w:id="41"/>
+      <w:bookmarkEnd w:id="42"/>
+      <w:proofErr w:type="spellEnd"/>
     </w:p>
     <w:p>
       <w:r>
@@ -12379,7 +12608,23 @@
         <w:ind w:left="0"/>
       </w:pPr>
       <w:r>
-        <w:t>Rang, S. (2018, 3 april). EMI OEE analyse van de rollenfabriek van Tsubaki Nakashima [Foto], Geraadpleegd van http://emi-demo.ekb.nl/EMI_NNN/OEE/OEEAnalyse.aspx</w:t>
+        <w:t xml:space="preserve">Rang, S. (2018, 3 april). EMI OEE analyse van de rollenfabriek van </w:t>
+      </w:r>
+      <w:proofErr w:type="spellStart"/>
+      <w:r>
+        <w:t>Tsubaki</w:t>
+      </w:r>
+      <w:proofErr w:type="spellEnd"/>
+      <w:r>
+        <w:t xml:space="preserve"> </w:t>
+      </w:r>
+      <w:proofErr w:type="spellStart"/>
+      <w:r>
+        <w:t>Nakashima</w:t>
+      </w:r>
+      <w:proofErr w:type="spellEnd"/>
+      <w:r>
+        <w:t xml:space="preserve"> [Foto], Geraadpleegd van http://emi-demo.ekb.nl/EMI_NNN/OEE/OEEAnalyse.aspx</w:t>
       </w:r>
     </w:p>
     <w:p>
@@ -12449,7 +12694,23 @@
         <w:ind w:left="0"/>
       </w:pPr>
       <w:r>
-        <w:t>Rang, S. (2018, 3 april). EMI OEE analyse van de rollenfabriek van Tsubaki Nakashima [Foto], Geraadpleegd van http://emi-demo.ekb.nl/EMI_NNN/OEE/OEEAnalyse.aspx</w:t>
+        <w:t xml:space="preserve">Rang, S. (2018, 3 april). EMI OEE analyse van de rollenfabriek van </w:t>
+      </w:r>
+      <w:proofErr w:type="spellStart"/>
+      <w:r>
+        <w:t>Tsubaki</w:t>
+      </w:r>
+      <w:proofErr w:type="spellEnd"/>
+      <w:r>
+        <w:t xml:space="preserve"> </w:t>
+      </w:r>
+      <w:proofErr w:type="spellStart"/>
+      <w:r>
+        <w:t>Nakashima</w:t>
+      </w:r>
+      <w:proofErr w:type="spellEnd"/>
+      <w:r>
+        <w:t xml:space="preserve"> [Foto], Geraadpleegd van http://emi-demo.ekb.nl/EMI_NNN/OEE/OEEAnalyse.aspx</w:t>
       </w:r>
     </w:p>
     <w:p>
@@ -12491,14 +12752,14 @@
       <w:pPr>
         <w:pStyle w:val="Kop2"/>
       </w:pPr>
-      <w:bookmarkStart w:id="42" w:name="_Ref515532324"/>
-      <w:bookmarkStart w:id="43" w:name="_Toc516478401"/>
+      <w:bookmarkStart w:id="43" w:name="_Ref515532324"/>
+      <w:bookmarkStart w:id="44" w:name="_Toc516584245"/>
       <w:r>
         <w:lastRenderedPageBreak/>
         <w:t>Theory of Constraints</w:t>
       </w:r>
-      <w:bookmarkEnd w:id="42"/>
       <w:bookmarkEnd w:id="43"/>
+      <w:bookmarkEnd w:id="44"/>
     </w:p>
     <w:p>
       <w:r>
@@ -12534,13 +12795,53 @@
         <w:t>r ‘Throughput’</w:t>
       </w:r>
       <w:r>
-        <w:t>, oftewel de doorlooptijd. De ‘I’ staat voor voorraad (inventory). Inventory bestaat in de context van TOC uit alle investeringen in dingen die een bedrijf later wil verkopen. ‘OE’ zijn de ‘Operational Expenses’, de kosten die een bedrijf maakt om inventory om</w:t>
+        <w:t>, oftewel de doorlooptijd. De ‘I’ staat voor voorraad (</w:t>
+      </w:r>
+      <w:proofErr w:type="spellStart"/>
+      <w:r>
+        <w:t>inventory</w:t>
+      </w:r>
+      <w:proofErr w:type="spellEnd"/>
+      <w:r>
+        <w:t>). Inventory bestaat in de context van TOC uit alle investeringen in dingen die een bedrijf later wil verkopen. ‘OE’ zijn de ‘</w:t>
+      </w:r>
+      <w:proofErr w:type="spellStart"/>
+      <w:r>
+        <w:t>Operational</w:t>
+      </w:r>
+      <w:proofErr w:type="spellEnd"/>
+      <w:r>
+        <w:t xml:space="preserve"> </w:t>
+      </w:r>
+      <w:proofErr w:type="spellStart"/>
+      <w:r>
+        <w:t>Expenses</w:t>
+      </w:r>
+      <w:proofErr w:type="spellEnd"/>
+      <w:r>
+        <w:t xml:space="preserve">’, de kosten die een bedrijf maakt om </w:t>
+      </w:r>
+      <w:proofErr w:type="spellStart"/>
+      <w:r>
+        <w:t>inventory</w:t>
+      </w:r>
+      <w:proofErr w:type="spellEnd"/>
+      <w:r>
+        <w:t xml:space="preserve"> om</w:t>
       </w:r>
       <w:r>
         <w:t xml:space="preserve"> t</w:t>
       </w:r>
       <w:r>
-        <w:t xml:space="preserve">e zetten in throughput. </w:t>
+        <w:t xml:space="preserve">e zetten in </w:t>
+      </w:r>
+      <w:proofErr w:type="spellStart"/>
+      <w:r>
+        <w:t>throughput</w:t>
+      </w:r>
+      <w:proofErr w:type="spellEnd"/>
+      <w:r>
+        <w:t xml:space="preserve">. </w:t>
       </w:r>
       <w:r>
         <w:t xml:space="preserve">TOC kan worden </w:t>
@@ -12640,8 +12941,8 @@
       <w:pPr>
         <w:pStyle w:val="Bijschrift"/>
       </w:pPr>
-      <w:bookmarkStart w:id="44" w:name="_Ref515955029"/>
-      <w:bookmarkStart w:id="45" w:name="_Toc516478426"/>
+      <w:bookmarkStart w:id="45" w:name="_Ref515955029"/>
+      <w:bookmarkStart w:id="46" w:name="_Toc516584270"/>
       <w:r>
         <w:t xml:space="preserve">Figuur </w:t>
       </w:r>
@@ -12653,11 +12954,11 @@
           <w:t>3</w:t>
         </w:r>
       </w:fldSimple>
-      <w:bookmarkEnd w:id="44"/>
+      <w:bookmarkEnd w:id="45"/>
       <w:r>
         <w:t>: De vijf focusstappen van TOC</w:t>
       </w:r>
-      <w:bookmarkEnd w:id="45"/>
+      <w:bookmarkEnd w:id="46"/>
     </w:p>
     <w:p>
       <w:pPr>
@@ -12781,8 +13082,8 @@
       <w:pPr>
         <w:pStyle w:val="Bijschrift"/>
       </w:pPr>
-      <w:bookmarkStart w:id="46" w:name="_Ref515958363"/>
-      <w:bookmarkStart w:id="47" w:name="_Toc516478427"/>
+      <w:bookmarkStart w:id="47" w:name="_Ref515958363"/>
+      <w:bookmarkStart w:id="48" w:name="_Toc516584271"/>
       <w:r>
         <w:t xml:space="preserve">Figuur </w:t>
       </w:r>
@@ -12794,11 +13095,16 @@
           <w:t>4</w:t>
         </w:r>
       </w:fldSimple>
-      <w:bookmarkEnd w:id="46"/>
-      <w:r>
-        <w:t>: Agile software development cycle</w:t>
-      </w:r>
       <w:bookmarkEnd w:id="47"/>
+      <w:r>
+        <w:t xml:space="preserve">: Agile software development </w:t>
+      </w:r>
+      <w:proofErr w:type="spellStart"/>
+      <w:r>
+        <w:t>cycle</w:t>
+      </w:r>
+      <w:bookmarkEnd w:id="48"/>
+      <w:proofErr w:type="spellEnd"/>
     </w:p>
     <w:p>
       <w:pPr>
@@ -12811,7 +13117,39 @@
         <w:t xml:space="preserve">Noot. </w:t>
       </w:r>
       <w:r>
-        <w:t xml:space="preserve">Herdrukt van “What Is the Software Development Life Cycle?”, door Hussung, T., (2016, 10 maart). Geraadpleegd van </w:t>
+        <w:t>Herdrukt van “</w:t>
+      </w:r>
+      <w:proofErr w:type="spellStart"/>
+      <w:r>
+        <w:t>What</w:t>
+      </w:r>
+      <w:proofErr w:type="spellEnd"/>
+      <w:r>
+        <w:t xml:space="preserve"> Is </w:t>
+      </w:r>
+      <w:proofErr w:type="spellStart"/>
+      <w:r>
+        <w:t>the</w:t>
+      </w:r>
+      <w:proofErr w:type="spellEnd"/>
+      <w:r>
+        <w:t xml:space="preserve"> Software Development Life </w:t>
+      </w:r>
+      <w:proofErr w:type="spellStart"/>
+      <w:r>
+        <w:t>Cycle</w:t>
+      </w:r>
+      <w:proofErr w:type="spellEnd"/>
+      <w:r>
+        <w:t xml:space="preserve">?”, door </w:t>
+      </w:r>
+      <w:proofErr w:type="spellStart"/>
+      <w:r>
+        <w:t>Hussung</w:t>
+      </w:r>
+      <w:proofErr w:type="spellEnd"/>
+      <w:r>
+        <w:t xml:space="preserve">, T., (2016, 10 maart). Geraadpleegd van </w:t>
       </w:r>
       <w:r>
         <w:t>https://online.husson.edu/software-development-cycle/</w:t>
@@ -12842,15 +13180,23 @@
       <w:pPr>
         <w:pStyle w:val="Kop3"/>
       </w:pPr>
-      <w:bookmarkStart w:id="48" w:name="_Toc516478402"/>
+      <w:bookmarkStart w:id="49" w:name="_Toc516584246"/>
       <w:r>
         <w:t>Overeenkomsten met LEAN</w:t>
       </w:r>
-      <w:bookmarkEnd w:id="48"/>
-    </w:p>
-    <w:p>
-      <w:r>
-        <w:t>Goldratt heeft zijn TOC gebaseerd op LEAN. Er zijn dan ook een aantal overeenkomsten tussen TOC en LEAN op te noemen. Volgens LeanSixSigma (2018) gaat LEAN, net als TOC om het constant verbeteren van processen. LEAN heeft ook een vijf stappen pla</w:t>
+      <w:bookmarkEnd w:id="49"/>
+    </w:p>
+    <w:p>
+      <w:r>
+        <w:t xml:space="preserve">Goldratt heeft zijn TOC gebaseerd op LEAN. Er zijn dan ook een aantal overeenkomsten tussen TOC en LEAN op te noemen. Volgens </w:t>
+      </w:r>
+      <w:proofErr w:type="spellStart"/>
+      <w:r>
+        <w:t>LeanSixSigma</w:t>
+      </w:r>
+      <w:proofErr w:type="spellEnd"/>
+      <w:r>
+        <w:t xml:space="preserve"> (2018) gaat LEAN, net als TOC om het constant verbeteren van processen. LEAN heeft ook een vijf stappen pla</w:t>
       </w:r>
       <w:r>
         <w:t xml:space="preserve">n welke steeds worden </w:t>
@@ -12950,8 +13296,8 @@
       <w:pPr>
         <w:pStyle w:val="Bijschrift"/>
       </w:pPr>
-      <w:bookmarkStart w:id="49" w:name="_Ref515962329"/>
-      <w:bookmarkStart w:id="50" w:name="_Toc516478428"/>
+      <w:bookmarkStart w:id="50" w:name="_Ref515962329"/>
+      <w:bookmarkStart w:id="51" w:name="_Toc516584272"/>
       <w:r>
         <w:t xml:space="preserve">Figuur </w:t>
       </w:r>
@@ -12963,11 +13309,11 @@
           <w:t>5</w:t>
         </w:r>
       </w:fldSimple>
-      <w:bookmarkEnd w:id="49"/>
+      <w:bookmarkEnd w:id="50"/>
       <w:r>
         <w:t>: De vijf fasen van LEAN</w:t>
       </w:r>
-      <w:bookmarkEnd w:id="50"/>
+      <w:bookmarkEnd w:id="51"/>
     </w:p>
     <w:p>
       <w:pPr>
@@ -12980,7 +13326,23 @@
         <w:t xml:space="preserve">Noot. </w:t>
       </w:r>
       <w:r>
-        <w:t xml:space="preserve">Herdrukt van “Wat is Lean?”, door LeanSixSigma, (2018). Geraadpleegd van </w:t>
+        <w:t xml:space="preserve">Herdrukt van “Wat is </w:t>
+      </w:r>
+      <w:proofErr w:type="spellStart"/>
+      <w:r>
+        <w:t>Lean</w:t>
+      </w:r>
+      <w:proofErr w:type="spellEnd"/>
+      <w:r>
+        <w:t xml:space="preserve">?”, door </w:t>
+      </w:r>
+      <w:proofErr w:type="spellStart"/>
+      <w:r>
+        <w:t>LeanSixSigma</w:t>
+      </w:r>
+      <w:proofErr w:type="spellEnd"/>
+      <w:r>
+        <w:t xml:space="preserve">, (2018). Geraadpleegd van </w:t>
       </w:r>
       <w:r>
         <w:t>https://www.sixsigma.nl/wat-is-lean</w:t>
@@ -13059,7 +13421,15 @@
         </w:numPr>
       </w:pPr>
       <w:r>
-        <w:t>‘Pull’, het vraaggestuurd maken van de productie. Bij TOC heet dit de ‘drum-buffer-rope’ (Goldratt &amp; Cox, 2007).</w:t>
+        <w:t>‘Pull’, het vraaggestuurd maken van de productie. Bij TOC heet dit de ‘drum-buffer-</w:t>
+      </w:r>
+      <w:proofErr w:type="spellStart"/>
+      <w:r>
+        <w:t>rope</w:t>
+      </w:r>
+      <w:proofErr w:type="spellEnd"/>
+      <w:r>
+        <w:t>’ (Goldratt &amp; Cox, 2007).</w:t>
       </w:r>
     </w:p>
     <w:p>
@@ -13074,49 +13444,58 @@
         <w:t>‘Perfection’, net als bij TOC wordt er steeds teruggekeerd naar fase 1 met het doel om perfectie te bereiken.</w:t>
       </w:r>
     </w:p>
+    <w:p>
+      <w:pPr>
+        <w:spacing w:line="276" w:lineRule="auto"/>
+        <w:ind w:left="0"/>
+      </w:pPr>
+      <w:r>
+        <w:br w:type="page"/>
+      </w:r>
+    </w:p>
+    <w:p>
+      <w:pPr>
+        <w:pStyle w:val="Kop2"/>
+      </w:pPr>
+      <w:bookmarkStart w:id="52" w:name="_Ref515532123"/>
+      <w:bookmarkStart w:id="53" w:name="_Toc516584247"/>
+      <w:r>
+        <w:lastRenderedPageBreak/>
+        <w:t>Machine Learning</w:t>
+      </w:r>
+      <w:bookmarkEnd w:id="52"/>
+      <w:bookmarkEnd w:id="53"/>
+    </w:p>
+    <w:p>
+      <w:r>
+        <w:t xml:space="preserve">ML is een tak van Artificial Intelligence </w:t>
+      </w:r>
+      <w:r>
+        <w:t xml:space="preserve">die gebruikt is om </w:t>
+      </w:r>
+      <w:r>
+        <w:t>TOC</w:t>
+      </w:r>
+      <w:r>
+        <w:t xml:space="preserve"> te implementeren in EMI. ML wordt al sinds de jaren vijftig gebruikt en is sindsdien uitgegroeid tot een onmisbare technologie </w:t>
+      </w:r>
+      <w:r>
+        <w:t>voor techgiganten als Google, Microsoft en Apple.</w:t>
+      </w:r>
+    </w:p>
     <w:p/>
     <w:p>
       <w:pPr>
-        <w:pStyle w:val="Kop2"/>
-      </w:pPr>
-      <w:bookmarkStart w:id="51" w:name="_Ref515532123"/>
-      <w:bookmarkStart w:id="52" w:name="_Toc516478403"/>
-      <w:r>
-        <w:t>Machine Learning</w:t>
-      </w:r>
-      <w:bookmarkEnd w:id="51"/>
-      <w:bookmarkEnd w:id="52"/>
-    </w:p>
-    <w:p>
-      <w:r>
-        <w:t xml:space="preserve">ML is een tak van Artificial Intelligence </w:t>
-      </w:r>
-      <w:r>
-        <w:t xml:space="preserve">die gebruikt is om </w:t>
-      </w:r>
-      <w:r>
-        <w:t>TOC</w:t>
-      </w:r>
-      <w:r>
-        <w:t xml:space="preserve"> te implementeren in EMI. ML wordt al sinds de jaren vijftig gebruikt en is sindsdien uitgegroeid tot een onmisbare technologie </w:t>
-      </w:r>
-      <w:r>
-        <w:t>voor techgiganten als Google, Microsoft en Apple.</w:t>
-      </w:r>
-    </w:p>
-    <w:p/>
-    <w:p>
-      <w:pPr>
         <w:pStyle w:val="Kop3"/>
       </w:pPr>
-      <w:bookmarkStart w:id="53" w:name="_Toc516478404"/>
+      <w:bookmarkStart w:id="54" w:name="_Toc516584248"/>
       <w:r>
         <w:t xml:space="preserve">De </w:t>
       </w:r>
       <w:r>
         <w:t>perceptron</w:t>
       </w:r>
-      <w:bookmarkEnd w:id="53"/>
+      <w:bookmarkEnd w:id="54"/>
     </w:p>
     <w:p>
       <w:r>
@@ -13177,7 +13556,6 @@
         <w:rPr>
           <w:noProof/>
         </w:rPr>
-        <w:lastRenderedPageBreak/>
         <w:drawing>
           <wp:inline distT="0" distB="0" distL="0" distR="0" wp14:anchorId="3A0A7064" wp14:editId="3D868EEF">
             <wp:extent cx="2600325" cy="1276350"/>
@@ -13232,8 +13610,8 @@
       <w:pPr>
         <w:pStyle w:val="Bijschrift"/>
       </w:pPr>
-      <w:bookmarkStart w:id="54" w:name="_Ref515359422"/>
-      <w:bookmarkStart w:id="55" w:name="_Toc516478429"/>
+      <w:bookmarkStart w:id="55" w:name="_Ref515359422"/>
+      <w:bookmarkStart w:id="56" w:name="_Toc516584273"/>
       <w:r>
         <w:t xml:space="preserve">Figuur </w:t>
       </w:r>
@@ -13245,11 +13623,11 @@
           <w:t>6</w:t>
         </w:r>
       </w:fldSimple>
-      <w:bookmarkEnd w:id="54"/>
+      <w:bookmarkEnd w:id="55"/>
       <w:r>
         <w:t>: Perceptron</w:t>
       </w:r>
-      <w:bookmarkEnd w:id="55"/>
+      <w:bookmarkEnd w:id="56"/>
     </w:p>
     <w:p>
       <w:pPr>
@@ -13343,9 +13721,9 @@
       <w:pPr>
         <w:pStyle w:val="Bijschrift"/>
       </w:pPr>
-      <w:bookmarkStart w:id="56" w:name="_Ref515363838"/>
-      <w:bookmarkStart w:id="57" w:name="_Ref515363831"/>
-      <w:bookmarkStart w:id="58" w:name="_Toc516478430"/>
+      <w:bookmarkStart w:id="57" w:name="_Ref515363838"/>
+      <w:bookmarkStart w:id="58" w:name="_Ref515363831"/>
+      <w:bookmarkStart w:id="59" w:name="_Toc516584274"/>
       <w:r>
         <w:t xml:space="preserve">Figuur </w:t>
       </w:r>
@@ -13357,12 +13735,12 @@
           <w:t>7</w:t>
         </w:r>
       </w:fldSimple>
-      <w:bookmarkEnd w:id="56"/>
+      <w:bookmarkEnd w:id="57"/>
       <w:r>
         <w:t>: Perceptron output formule</w:t>
       </w:r>
-      <w:bookmarkEnd w:id="57"/>
       <w:bookmarkEnd w:id="58"/>
+      <w:bookmarkEnd w:id="59"/>
     </w:p>
     <w:p>
       <w:pPr>
@@ -13481,11 +13859,11 @@
       <w:pPr>
         <w:pStyle w:val="Kop3"/>
       </w:pPr>
-      <w:bookmarkStart w:id="59" w:name="_Toc516478405"/>
+      <w:bookmarkStart w:id="60" w:name="_Toc516584249"/>
       <w:r>
         <w:t>Neural Networks</w:t>
       </w:r>
-      <w:bookmarkEnd w:id="59"/>
+      <w:bookmarkEnd w:id="60"/>
     </w:p>
     <w:p>
       <w:r>
@@ -13529,6 +13907,7 @@
         <w:rPr>
           <w:noProof/>
         </w:rPr>
+        <w:lastRenderedPageBreak/>
         <w:drawing>
           <wp:inline distT="0" distB="0" distL="0" distR="0" wp14:anchorId="3DF11A2A" wp14:editId="658592F9">
             <wp:extent cx="3600000" cy="1949374"/>
@@ -13583,8 +13962,8 @@
       <w:pPr>
         <w:pStyle w:val="Bijschrift"/>
       </w:pPr>
-      <w:bookmarkStart w:id="60" w:name="_Ref515459812"/>
-      <w:bookmarkStart w:id="61" w:name="_Toc516478431"/>
+      <w:bookmarkStart w:id="61" w:name="_Ref515459812"/>
+      <w:bookmarkStart w:id="62" w:name="_Toc516584275"/>
       <w:r>
         <w:t xml:space="preserve">Figuur </w:t>
       </w:r>
@@ -13596,11 +13975,11 @@
           <w:t>8</w:t>
         </w:r>
       </w:fldSimple>
-      <w:bookmarkEnd w:id="60"/>
+      <w:bookmarkEnd w:id="61"/>
       <w:r>
         <w:t>: Neural Network</w:t>
       </w:r>
-      <w:bookmarkEnd w:id="61"/>
+      <w:bookmarkEnd w:id="62"/>
     </w:p>
     <w:p>
       <w:pPr>
@@ -13662,7 +14041,11 @@
         <w:t>𝑥</w:t>
       </w:r>
       <w:r>
-        <w:t>) en de bijbehorende weights (w</w:t>
+        <w:t>) en de bijbehorende weights (</w:t>
+      </w:r>
+      <w:proofErr w:type="spellStart"/>
+      <w:r>
+        <w:t>w</w:t>
       </w:r>
       <w:r>
         <w:rPr>
@@ -13670,6 +14053,7 @@
         </w:rPr>
         <w:t>n</w:t>
       </w:r>
+      <w:proofErr w:type="spellEnd"/>
       <w:r>
         <w:t>)</w:t>
       </w:r>
@@ -13689,11 +14073,7 @@
         <w:t>bias</w:t>
       </w:r>
       <w:r>
-        <w:t xml:space="preserve">. Dit is een extra </w:t>
-      </w:r>
-      <w:r>
-        <w:lastRenderedPageBreak/>
-        <w:t xml:space="preserve">variabele die wordt opgeteld bij de output van de neuron. Hierna wordt nog een extra berekening gedaan, de </w:t>
+        <w:t xml:space="preserve">. Dit is een extra variabele die wordt opgeteld bij de output van de neuron. Hierna wordt nog een extra berekening gedaan, de </w:t>
       </w:r>
       <w:r>
         <w:rPr>
@@ -13714,11 +14094,11 @@
       <w:pPr>
         <w:pStyle w:val="Kop3"/>
       </w:pPr>
-      <w:bookmarkStart w:id="62" w:name="_Toc516478406"/>
+      <w:bookmarkStart w:id="63" w:name="_Toc516584250"/>
       <w:r>
         <w:t>Activation Functions</w:t>
       </w:r>
-      <w:bookmarkEnd w:id="62"/>
+      <w:bookmarkEnd w:id="63"/>
     </w:p>
     <w:p>
       <w:r>
@@ -13873,8 +14253,8 @@
       <w:pPr>
         <w:pStyle w:val="Bijschrift"/>
       </w:pPr>
-      <w:bookmarkStart w:id="63" w:name="_Ref515461170"/>
-      <w:bookmarkStart w:id="64" w:name="_Toc516478432"/>
+      <w:bookmarkStart w:id="64" w:name="_Ref515461170"/>
+      <w:bookmarkStart w:id="65" w:name="_Toc516584276"/>
       <w:r>
         <w:t xml:space="preserve">Figuur </w:t>
       </w:r>
@@ -13886,11 +14266,11 @@
           <w:t>9</w:t>
         </w:r>
       </w:fldSimple>
-      <w:bookmarkEnd w:id="63"/>
+      <w:bookmarkEnd w:id="64"/>
       <w:r>
         <w:t>: Standaard sigmoïd formule</w:t>
       </w:r>
-      <w:bookmarkEnd w:id="64"/>
+      <w:bookmarkEnd w:id="65"/>
     </w:p>
     <w:p>
       <w:r>
@@ -13960,8 +14340,8 @@
       <w:pPr>
         <w:pStyle w:val="Bijschrift"/>
       </w:pPr>
-      <w:bookmarkStart w:id="65" w:name="_Ref515461645"/>
-      <w:bookmarkStart w:id="66" w:name="_Toc516478433"/>
+      <w:bookmarkStart w:id="66" w:name="_Ref515461645"/>
+      <w:bookmarkStart w:id="67" w:name="_Toc516584277"/>
       <w:r>
         <w:t xml:space="preserve">Figuur </w:t>
       </w:r>
@@ -13973,11 +14353,11 @@
           <w:t>10</w:t>
         </w:r>
       </w:fldSimple>
-      <w:bookmarkEnd w:id="65"/>
+      <w:bookmarkEnd w:id="66"/>
       <w:r>
         <w:t>: Plot van de sigmoïd formule</w:t>
       </w:r>
-      <w:bookmarkEnd w:id="66"/>
+      <w:bookmarkEnd w:id="67"/>
     </w:p>
     <w:p>
       <w:pPr>
@@ -14006,7 +14386,15 @@
     <w:p/>
     <w:p>
       <w:r>
-        <w:t>Volgens Rojas (1996) is het noodzakelijk om een functie te gebruiken met een gelijkmatige helling om te zorgen dat het ML algoritme de weights van de neurons ook gelijkmatig kan veranderen en zo langzaam bij het gewenste resultaat kan komen.</w:t>
+        <w:t xml:space="preserve">Volgens </w:t>
+      </w:r>
+      <w:proofErr w:type="spellStart"/>
+      <w:r>
+        <w:t>Rojas</w:t>
+      </w:r>
+      <w:proofErr w:type="spellEnd"/>
+      <w:r>
+        <w:t xml:space="preserve"> (1996) is het noodzakelijk om een functie te gebruiken met een gelijkmatige helling om te zorgen dat het ML algoritme de weights van de neurons ook gelijkmatig kan veranderen en zo langzaam bij het gewenste resultaat kan komen.</w:t>
       </w:r>
     </w:p>
     <w:p/>
@@ -14064,6 +14452,7 @@
         <w:rPr>
           <w:noProof/>
         </w:rPr>
+        <w:lastRenderedPageBreak/>
         <w:drawing>
           <wp:inline distT="0" distB="0" distL="0" distR="0" wp14:anchorId="7304D34B" wp14:editId="1B2AD132">
             <wp:extent cx="3638550" cy="1524000"/>
@@ -14105,8 +14494,8 @@
       <w:pPr>
         <w:pStyle w:val="Bijschrift"/>
       </w:pPr>
-      <w:bookmarkStart w:id="67" w:name="_Ref515463099"/>
-      <w:bookmarkStart w:id="68" w:name="_Toc516478434"/>
+      <w:bookmarkStart w:id="68" w:name="_Ref515463099"/>
+      <w:bookmarkStart w:id="69" w:name="_Toc516584278"/>
       <w:r>
         <w:t xml:space="preserve">Figuur </w:t>
       </w:r>
@@ -14118,7 +14507,7 @@
           <w:t>11</w:t>
         </w:r>
       </w:fldSimple>
-      <w:bookmarkEnd w:id="67"/>
+      <w:bookmarkEnd w:id="68"/>
       <w:r>
         <w:t xml:space="preserve">: Plot van de </w:t>
       </w:r>
@@ -14128,7 +14517,7 @@
       <w:r>
         <w:t>ReLU</w:t>
       </w:r>
-      <w:bookmarkEnd w:id="68"/>
+      <w:bookmarkEnd w:id="69"/>
     </w:p>
     <w:p>
       <w:pPr>
@@ -14162,10 +14551,26 @@
         </w:rPr>
       </w:pPr>
       <w:r>
-        <w:t xml:space="preserve">In 2017 onderzocht Sharma de voor- en nadelen van de ReLU formule. </w:t>
-      </w:r>
-      <w:r>
-        <w:t>Een belangrijk voordeel is dat de negatieve waardes niet doorberekend hoeven te worden, omdat ze altijd 0 worden. Dit is van positieve invloed op de snelheid waarmee het neural network berekend wordt. Een nadeel van de ReLU formule is dat de formule geen helling heeft voor negatieve waardes. De helling van de activation function is de reden dat neural networks langzaam bij het beoogde doel komen. Zodra een neuron een negatieve output heeft, is de helling van de ReLU formule 0 en veranderd de output van de neuron niet meer. Volgens Sharma (2017) heet dit het ‘</w:t>
+        <w:t xml:space="preserve">In 2017 onderzocht </w:t>
+      </w:r>
+      <w:proofErr w:type="spellStart"/>
+      <w:r>
+        <w:t>Sharma</w:t>
+      </w:r>
+      <w:proofErr w:type="spellEnd"/>
+      <w:r>
+        <w:t xml:space="preserve"> de voor- en nadelen van de ReLU formule. </w:t>
+      </w:r>
+      <w:r>
+        <w:t xml:space="preserve">Een belangrijk voordeel is dat de negatieve waardes niet doorberekend hoeven te worden, omdat ze altijd 0 worden. Dit is van positieve invloed op de snelheid waarmee het neural network berekend wordt. Een nadeel van de ReLU formule is dat de formule geen helling heeft voor negatieve waardes. De helling van de activation function is de reden dat neural networks langzaam bij het beoogde doel komen. Zodra een neuron een negatieve output heeft, is de helling van de ReLU formule 0 en veranderd de output van de neuron niet meer. Volgens </w:t>
+      </w:r>
+      <w:proofErr w:type="spellStart"/>
+      <w:r>
+        <w:t>Sharma</w:t>
+      </w:r>
+      <w:proofErr w:type="spellEnd"/>
+      <w:r>
+        <w:t xml:space="preserve"> (2017) heet dit het ‘</w:t>
       </w:r>
       <w:r>
         <w:rPr>
@@ -14174,11 +14579,7 @@
         <w:t>stervende ReLU probleem</w:t>
       </w:r>
       <w:r>
-        <w:t xml:space="preserve">’. De </w:t>
-      </w:r>
-      <w:r>
-        <w:lastRenderedPageBreak/>
-        <w:t xml:space="preserve">neurons die dit probleem ervaren zijn niet meer van nut voor het neural network. Door een </w:t>
+        <w:t xml:space="preserve">’. De neurons die dit probleem ervaren zijn niet meer van nut voor het neural network. Door een </w:t>
       </w:r>
       <w:r>
         <w:t xml:space="preserve">aangepaste ReLU formule te gebruiken kan dit worden opgelost. Deze formule heet de </w:t>
@@ -14299,8 +14700,8 @@
       <w:pPr>
         <w:pStyle w:val="Bijschrift"/>
       </w:pPr>
-      <w:bookmarkStart w:id="69" w:name="_Ref515524324"/>
-      <w:bookmarkStart w:id="70" w:name="_Toc516478435"/>
+      <w:bookmarkStart w:id="70" w:name="_Ref515524324"/>
+      <w:bookmarkStart w:id="71" w:name="_Toc516584279"/>
       <w:r>
         <w:t xml:space="preserve">Figuur </w:t>
       </w:r>
@@ -14312,11 +14713,11 @@
           <w:t>12</w:t>
         </w:r>
       </w:fldSimple>
-      <w:bookmarkEnd w:id="69"/>
+      <w:bookmarkEnd w:id="70"/>
       <w:r>
         <w:t>: Plot van de leaky ReLU</w:t>
       </w:r>
-      <w:bookmarkEnd w:id="70"/>
+      <w:bookmarkEnd w:id="71"/>
     </w:p>
     <w:p>
       <w:pPr>
@@ -14329,7 +14730,23 @@
         <w:t>Noot.</w:t>
       </w:r>
       <w:r>
-        <w:t xml:space="preserve"> Aangepast van “Deep Learning Class #1 – Go Deep or Go Home”, door Monier, L., (2016). Geraadpleegd van https://www.slideshare.net/holbertonschool/deep-learning-keynote-1-by-louis-monier</w:t>
+        <w:t xml:space="preserve"> Aangepast van “</w:t>
+      </w:r>
+      <w:proofErr w:type="spellStart"/>
+      <w:r>
+        <w:t>Deep</w:t>
+      </w:r>
+      <w:proofErr w:type="spellEnd"/>
+      <w:r>
+        <w:t xml:space="preserve"> Learning Class #1 – Go </w:t>
+      </w:r>
+      <w:proofErr w:type="spellStart"/>
+      <w:r>
+        <w:t>Deep</w:t>
+      </w:r>
+      <w:proofErr w:type="spellEnd"/>
+      <w:r>
+        <w:t xml:space="preserve"> or Go Home”, door Monier, L., (2016). Geraadpleegd van https://www.slideshare.net/holbertonschool/deep-learning-keynote-1-by-louis-monier</w:t>
       </w:r>
     </w:p>
     <w:p/>
@@ -14472,20 +14889,33 @@
           <w:noProof/>
         </w:rPr>
       </w:pPr>
-      <w:bookmarkStart w:id="71" w:name="_Ref515526435"/>
-      <w:bookmarkStart w:id="72" w:name="_Toc516478407"/>
+      <w:bookmarkStart w:id="72" w:name="_Ref515526435"/>
+      <w:bookmarkStart w:id="73" w:name="_Toc516584251"/>
       <w:r>
         <w:t>Genetic algorithms</w:t>
       </w:r>
-      <w:bookmarkEnd w:id="71"/>
       <w:bookmarkEnd w:id="72"/>
+      <w:bookmarkEnd w:id="73"/>
     </w:p>
     <w:p>
       <w:r>
         <w:t xml:space="preserve">Volgens </w:t>
       </w:r>
-      <w:r>
-        <w:t>Tutorials Point (I) Pvt. Ltd.. (2016)</w:t>
+      <w:proofErr w:type="spellStart"/>
+      <w:r>
+        <w:t>Tutorials</w:t>
+      </w:r>
+      <w:proofErr w:type="spellEnd"/>
+      <w:r>
+        <w:t xml:space="preserve"> Point (I) </w:t>
+      </w:r>
+      <w:proofErr w:type="spellStart"/>
+      <w:r>
+        <w:t>Pvt</w:t>
+      </w:r>
+      <w:proofErr w:type="spellEnd"/>
+      <w:r>
+        <w:t>. Ltd.. (2016)</w:t>
       </w:r>
       <w:r>
         <w:t xml:space="preserve"> </w:t>
@@ -14573,6 +15003,7 @@
         <w:rPr>
           <w:noProof/>
         </w:rPr>
+        <w:lastRenderedPageBreak/>
         <w:drawing>
           <wp:inline distT="0" distB="0" distL="0" distR="0" wp14:anchorId="3FAA05BC" wp14:editId="78AADFC0">
             <wp:extent cx="3257550" cy="2390775"/>
@@ -14627,8 +15058,8 @@
       <w:pPr>
         <w:pStyle w:val="Bijschrift"/>
       </w:pPr>
-      <w:bookmarkStart w:id="73" w:name="_Ref515527414"/>
-      <w:bookmarkStart w:id="74" w:name="_Toc516478436"/>
+      <w:bookmarkStart w:id="74" w:name="_Ref515527414"/>
+      <w:bookmarkStart w:id="75" w:name="_Toc516584280"/>
       <w:r>
         <w:t xml:space="preserve">Figuur </w:t>
       </w:r>
@@ -14640,11 +15071,11 @@
           <w:t>13</w:t>
         </w:r>
       </w:fldSimple>
-      <w:bookmarkEnd w:id="73"/>
+      <w:bookmarkEnd w:id="74"/>
       <w:r>
         <w:t>: Basis structuur en terminologie van GA's</w:t>
       </w:r>
-      <w:bookmarkEnd w:id="74"/>
+      <w:bookmarkEnd w:id="75"/>
     </w:p>
     <w:p>
       <w:pPr>
@@ -14658,7 +15089,23 @@
         <w:t xml:space="preserve">Noot. </w:t>
       </w:r>
       <w:r>
-        <w:t>Herdrukt van “Genetic Algorithms”, door Tutorials Point (I) Pvt. Ltd.., (2016). Geraadpleegd van https://www.tutorialspoint.com/genetic_algorithms/genetic_algorithms_tutorial.pdf</w:t>
+        <w:t xml:space="preserve">Herdrukt van “Genetic Algorithms”, door </w:t>
+      </w:r>
+      <w:proofErr w:type="spellStart"/>
+      <w:r>
+        <w:t>Tutorials</w:t>
+      </w:r>
+      <w:proofErr w:type="spellEnd"/>
+      <w:r>
+        <w:t xml:space="preserve"> Point (I) </w:t>
+      </w:r>
+      <w:proofErr w:type="spellStart"/>
+      <w:r>
+        <w:t>Pvt</w:t>
+      </w:r>
+      <w:proofErr w:type="spellEnd"/>
+      <w:r>
+        <w:t>. Ltd.., (2016). Geraadpleegd van https://www.tutorialspoint.com/genetic_algorithms/genetic_algorithms_tutorial.pdf</w:t>
       </w:r>
     </w:p>
     <w:p/>
@@ -14667,11 +15114,7 @@
         <w:t xml:space="preserve">Een voordeel van GA’s is dat de hele population parallel kan worden gescoord, omdat het probleem wat opgelost moet worden voor de hele population hetzelfde is. </w:t>
       </w:r>
       <w:r>
-        <w:t xml:space="preserve">Ook is het eindresultaat van een GA </w:t>
-      </w:r>
-      <w:r>
-        <w:lastRenderedPageBreak/>
-        <w:t>niet een enkele oplossing, maar een hele verzameling van oplossingen die allemaal net iets anders zijn dan de rest. Een GA is echter niet geschikt voor problemen die te simpel zijn of waarvan de oplossing al bekend is. Voor dit soort problemen is een neural network een betere oplossing.</w:t>
+        <w:t>Ook is het eindresultaat van een GA niet een enkele oplossing, maar een hele verzameling van oplossingen die allemaal net iets anders zijn dan de rest. Een GA is echter niet geschikt voor problemen die te simpel zijn of waarvan de oplossing al bekend is. Voor dit soort problemen is een neural network een betere oplossing.</w:t>
       </w:r>
     </w:p>
     <w:p/>
@@ -14682,13 +15125,13 @@
           <w:noProof/>
         </w:rPr>
       </w:pPr>
-      <w:bookmarkStart w:id="75" w:name="_Ref515531939"/>
-      <w:bookmarkStart w:id="76" w:name="_Toc516478408"/>
+      <w:bookmarkStart w:id="76" w:name="_Ref515531939"/>
+      <w:bookmarkStart w:id="77" w:name="_Toc516584252"/>
       <w:r>
         <w:t>Neuro Evolution of Augmenting Topologies</w:t>
       </w:r>
-      <w:bookmarkEnd w:id="75"/>
       <w:bookmarkEnd w:id="76"/>
+      <w:bookmarkEnd w:id="77"/>
     </w:p>
     <w:p>
       <w:r>
@@ -14761,6 +15204,7 @@
         <w:rPr>
           <w:noProof/>
         </w:rPr>
+        <w:lastRenderedPageBreak/>
         <w:drawing>
           <wp:inline distT="0" distB="0" distL="0" distR="0" wp14:anchorId="4E56BC83" wp14:editId="708ADFDA">
             <wp:extent cx="3790950" cy="2447925"/>
@@ -14815,8 +15259,8 @@
       <w:pPr>
         <w:pStyle w:val="Bijschrift"/>
       </w:pPr>
-      <w:bookmarkStart w:id="77" w:name="_Ref515530521"/>
-      <w:bookmarkStart w:id="78" w:name="_Toc516478437"/>
+      <w:bookmarkStart w:id="78" w:name="_Ref515530521"/>
+      <w:bookmarkStart w:id="79" w:name="_Toc516584281"/>
       <w:r>
         <w:t xml:space="preserve">Figuur </w:t>
       </w:r>
@@ -14828,11 +15272,11 @@
           <w:t>14</w:t>
         </w:r>
       </w:fldSimple>
-      <w:bookmarkEnd w:id="77"/>
+      <w:bookmarkEnd w:id="78"/>
       <w:r>
         <w:t>: Aanvullende mutatiemogelijkheden van het NEAT algoritme</w:t>
       </w:r>
-      <w:bookmarkEnd w:id="78"/>
+      <w:bookmarkEnd w:id="79"/>
     </w:p>
     <w:p>
       <w:pPr>
@@ -14872,12 +15316,12 @@
       <w:pPr>
         <w:pStyle w:val="Kop1"/>
       </w:pPr>
-      <w:bookmarkStart w:id="79" w:name="_Toc516478409"/>
+      <w:bookmarkStart w:id="80" w:name="_Toc516584253"/>
       <w:r>
         <w:lastRenderedPageBreak/>
         <w:t>Onderzoek</w:t>
       </w:r>
-      <w:bookmarkEnd w:id="79"/>
+      <w:bookmarkEnd w:id="80"/>
     </w:p>
     <w:p>
       <w:r>
@@ -14901,11 +15345,11 @@
       <w:pPr>
         <w:pStyle w:val="Kop2"/>
       </w:pPr>
-      <w:bookmarkStart w:id="80" w:name="_Toc516478410"/>
+      <w:bookmarkStart w:id="81" w:name="_Toc516584254"/>
       <w:r>
         <w:t>Data onderzoek</w:t>
       </w:r>
-      <w:bookmarkEnd w:id="80"/>
+      <w:bookmarkEnd w:id="81"/>
     </w:p>
     <w:p>
       <w:r>
@@ -14953,11 +15397,11 @@
       <w:pPr>
         <w:pStyle w:val="Kop3"/>
       </w:pPr>
-      <w:bookmarkStart w:id="81" w:name="_Toc516478411"/>
+      <w:bookmarkStart w:id="82" w:name="_Toc516584255"/>
       <w:r>
         <w:t>Wat is een realistische simulatie?</w:t>
       </w:r>
-      <w:bookmarkEnd w:id="81"/>
+      <w:bookmarkEnd w:id="82"/>
     </w:p>
     <w:p>
       <w:r>
@@ -15014,11 +15458,11 @@
       <w:pPr>
         <w:pStyle w:val="Kop3"/>
       </w:pPr>
-      <w:bookmarkStart w:id="82" w:name="_Toc516478412"/>
+      <w:bookmarkStart w:id="83" w:name="_Toc516584256"/>
       <w:r>
         <w:t>Basis gegevens</w:t>
       </w:r>
-      <w:bookmarkEnd w:id="82"/>
+      <w:bookmarkEnd w:id="83"/>
     </w:p>
     <w:p>
       <w:r>
@@ -15143,14 +15587,14 @@
       <w:pPr>
         <w:pStyle w:val="Kop3"/>
       </w:pPr>
-      <w:bookmarkStart w:id="83" w:name="_Toc516478413"/>
+      <w:bookmarkStart w:id="84" w:name="_Toc516584257"/>
       <w:r>
         <w:t>Data uit E</w:t>
       </w:r>
       <w:r>
         <w:t>KB Manufacturing Intelligence</w:t>
       </w:r>
-      <w:bookmarkEnd w:id="83"/>
+      <w:bookmarkEnd w:id="84"/>
     </w:p>
     <w:p>
       <w:pPr>
@@ -15377,8 +15821,8 @@
       <w:pPr>
         <w:pStyle w:val="Bijschrift"/>
       </w:pPr>
-      <w:bookmarkStart w:id="84" w:name="_Ref514938618"/>
-      <w:bookmarkStart w:id="85" w:name="_Toc516478438"/>
+      <w:bookmarkStart w:id="85" w:name="_Ref514938618"/>
+      <w:bookmarkStart w:id="86" w:name="_Toc516584282"/>
       <w:r>
         <w:t xml:space="preserve">Figuur </w:t>
       </w:r>
@@ -15390,11 +15834,11 @@
           <w:t>15</w:t>
         </w:r>
       </w:fldSimple>
-      <w:bookmarkEnd w:id="84"/>
+      <w:bookmarkEnd w:id="85"/>
       <w:r>
         <w:t>: EMI database diagram</w:t>
       </w:r>
-      <w:bookmarkEnd w:id="85"/>
+      <w:bookmarkEnd w:id="86"/>
     </w:p>
     <w:p>
       <w:pPr>
@@ -15425,20 +15869,34 @@
       <w:pPr>
         <w:pStyle w:val="Kop3"/>
       </w:pPr>
-      <w:bookmarkStart w:id="86" w:name="_Toc516478414"/>
+      <w:bookmarkStart w:id="87" w:name="_Toc516584258"/>
       <w:r>
         <w:t>Uitzonderingen</w:t>
       </w:r>
-      <w:bookmarkEnd w:id="86"/>
-    </w:p>
-    <w:p>
-      <w:r>
-        <w:t>Uit een gesprek met de LEAN manager en tevens contactpersoon van TN is gebleken dat niet alle producten door de harderij van de rollenfabriek gaan, maar dat sommigen bij een extern bedrijf worden gehard (G. Bargeman, persoonlijke communicatie, 17 mei 2018). Bij producten waarvan de naam begint met “RT” en later in de naam “HA” of “HN” bevat duurt dit extern harden gemiddeld 4,5 week. Alle andere producten die extern worden gehard doen er een week over.</w:t>
-      </w:r>
-    </w:p>
-    <w:p>
-      <w:r>
-        <w:t>In het geval dat producten extern worden gehard zijn er in de EMI- en VisualFlow database geen data beschikbaar over het harden van deze producten, dus zal er in de simulaties uit moeten worden gegaan van deze gemiddelde tijden.</w:t>
+      <w:bookmarkEnd w:id="87"/>
+    </w:p>
+    <w:p>
+      <w:r>
+        <w:t xml:space="preserve">Uit een gesprek met de LEAN manager en tevens contactpersoon </w:t>
+      </w:r>
+      <w:r>
+        <w:t>bij</w:t>
+      </w:r>
+      <w:r>
+        <w:t xml:space="preserve"> TN is gebleken dat niet alle producten door de harderij van de rollenfabriek gaan, maar dat sommigen bij een extern bedrijf worden gehard (G. Bargeman, persoonlijke communicatie, 17 mei 2018). Bij producten waarvan de naam begint met “RT” en later in de naam “HA” of “HN” bevat duurt dit extern harden gemiddeld 4,5 week. Alle andere producten die extern worden gehard doen er een week over.</w:t>
+      </w:r>
+    </w:p>
+    <w:p>
+      <w:r>
+        <w:t xml:space="preserve">In het geval dat producten extern worden gehard zijn er in de EMI- en </w:t>
+      </w:r>
+      <w:proofErr w:type="spellStart"/>
+      <w:r>
+        <w:t>VisualFlow</w:t>
+      </w:r>
+      <w:proofErr w:type="spellEnd"/>
+      <w:r>
+        <w:t xml:space="preserve"> database geen data beschikbaar over het harden van deze producten, dus zal er in de simulaties uit moeten worden gegaan van deze gemiddelde tijden.</w:t>
       </w:r>
     </w:p>
     <w:p>
@@ -15451,12 +15909,12 @@
       <w:pPr>
         <w:pStyle w:val="Kop3"/>
       </w:pPr>
-      <w:bookmarkStart w:id="87" w:name="_Toc516478415"/>
+      <w:bookmarkStart w:id="88" w:name="_Toc516584259"/>
       <w:r>
         <w:lastRenderedPageBreak/>
         <w:t>Externe data</w:t>
       </w:r>
-      <w:bookmarkEnd w:id="87"/>
+      <w:bookmarkEnd w:id="88"/>
     </w:p>
     <w:p>
       <w:r>
@@ -15472,7 +15930,15 @@
         <w:t xml:space="preserve">nodig. </w:t>
       </w:r>
       <w:r>
-        <w:t>In het geval van TN is deze data beschikbaar in een softwarepakket genaamd ‘VisualFlow’</w:t>
+        <w:t>In het geval van TN is deze data beschikbaar in een softwarepakket genaamd ‘</w:t>
+      </w:r>
+      <w:proofErr w:type="spellStart"/>
+      <w:r>
+        <w:t>VisualFlow</w:t>
+      </w:r>
+      <w:proofErr w:type="spellEnd"/>
+      <w:r>
+        <w:t>’</w:t>
       </w:r>
       <w:r>
         <w:t xml:space="preserve"> (G. Bargeman, persoonlijke communicatie, 19 februari 2018)</w:t>
@@ -15502,7 +15968,15 @@
         <w:t xml:space="preserve"> </w:t>
       </w:r>
       <w:r>
-        <w:t>Hierdoor kan voor elke productielijn aan het begin van de simulatie periode de buffervoorraden opgehaald en berekend worden uit VisualFlow.</w:t>
+        <w:t xml:space="preserve">Hierdoor kan voor elke productielijn aan het begin van de simulatie periode de buffervoorraden opgehaald en berekend worden uit </w:t>
+      </w:r>
+      <w:proofErr w:type="spellStart"/>
+      <w:r>
+        <w:t>VisualFlow</w:t>
+      </w:r>
+      <w:proofErr w:type="spellEnd"/>
+      <w:r>
+        <w:t>.</w:t>
       </w:r>
     </w:p>
     <w:p/>
@@ -15526,18 +16000,26 @@
         <w:fldChar w:fldCharType="end"/>
       </w:r>
       <w:r>
-        <w:t xml:space="preserve"> zijn de trommels niet van groot belang voor de simulatie. Wel kan de gemiddelde productiesnelheid van de trommels uit de data van VisualFlow berekend worden.</w:t>
+        <w:t xml:space="preserve"> zijn de trommels niet van groot belang voor de simulatie. Wel kan de gemiddelde productiesnelheid van de trommels uit de data van </w:t>
+      </w:r>
+      <w:proofErr w:type="spellStart"/>
+      <w:r>
+        <w:t>VisualFlow</w:t>
+      </w:r>
+      <w:proofErr w:type="spellEnd"/>
+      <w:r>
+        <w:t xml:space="preserve"> berekend worden.</w:t>
       </w:r>
     </w:p>
     <w:p>
       <w:pPr>
         <w:pStyle w:val="Kop3"/>
       </w:pPr>
-      <w:bookmarkStart w:id="88" w:name="_Toc516478416"/>
+      <w:bookmarkStart w:id="89" w:name="_Toc516584260"/>
       <w:r>
         <w:t>Conclusie</w:t>
       </w:r>
-      <w:bookmarkEnd w:id="88"/>
+      <w:bookmarkEnd w:id="89"/>
     </w:p>
     <w:p>
       <w:r>
@@ -15653,8 +16135,8 @@
       <w:pPr>
         <w:pStyle w:val="Bijschrift"/>
       </w:pPr>
-      <w:bookmarkStart w:id="89" w:name="_Ref516135199"/>
-      <w:bookmarkStart w:id="90" w:name="_Toc516478439"/>
+      <w:bookmarkStart w:id="90" w:name="_Ref516135199"/>
+      <w:bookmarkStart w:id="91" w:name="_Toc516584283"/>
       <w:r>
         <w:t xml:space="preserve">Figuur </w:t>
       </w:r>
@@ -15666,7 +16148,7 @@
           <w:t>16</w:t>
         </w:r>
       </w:fldSimple>
-      <w:bookmarkEnd w:id="89"/>
+      <w:bookmarkEnd w:id="90"/>
       <w:r>
         <w:t>: Data uit de EMI database en externe</w:t>
       </w:r>
@@ -15676,7 +16158,7 @@
         </w:rPr>
         <w:t xml:space="preserve"> bronnen</w:t>
       </w:r>
-      <w:bookmarkEnd w:id="90"/>
+      <w:bookmarkEnd w:id="91"/>
     </w:p>
     <w:p>
       <w:pPr>
@@ -15701,7 +16183,15 @@
     <w:p/>
     <w:p>
       <w:r>
-        <w:t>De overige basis gegevens zijn terug te vinden in de database van VisualFlow die in beheer is van TN.</w:t>
+        <w:t xml:space="preserve">De overige basis gegevens zijn terug te vinden in de database van </w:t>
+      </w:r>
+      <w:proofErr w:type="spellStart"/>
+      <w:r>
+        <w:t>VisualFlow</w:t>
+      </w:r>
+      <w:proofErr w:type="spellEnd"/>
+      <w:r>
+        <w:t xml:space="preserve"> die in beheer is van TN.</w:t>
       </w:r>
       <w:r>
         <w:br w:type="page"/>
@@ -15711,12 +16201,12 @@
       <w:pPr>
         <w:pStyle w:val="Kop2"/>
       </w:pPr>
-      <w:bookmarkStart w:id="91" w:name="_Toc516478417"/>
+      <w:bookmarkStart w:id="92" w:name="_Toc516584261"/>
       <w:r>
         <w:lastRenderedPageBreak/>
         <w:t>Simulatie onderzoek</w:t>
       </w:r>
-      <w:bookmarkEnd w:id="91"/>
+      <w:bookmarkEnd w:id="92"/>
     </w:p>
     <w:p>
       <w:r>
@@ -15755,16 +16245,16 @@
       <w:pPr>
         <w:pStyle w:val="Kop3"/>
       </w:pPr>
-      <w:bookmarkStart w:id="92" w:name="_Ref516471442"/>
-      <w:bookmarkStart w:id="93" w:name="_Toc516478418"/>
+      <w:bookmarkStart w:id="93" w:name="_Ref516471442"/>
+      <w:bookmarkStart w:id="94" w:name="_Toc516584262"/>
       <w:r>
         <w:t>Simulatie software</w:t>
       </w:r>
       <w:r>
         <w:t xml:space="preserve"> keuze</w:t>
       </w:r>
-      <w:bookmarkEnd w:id="92"/>
       <w:bookmarkEnd w:id="93"/>
+      <w:bookmarkEnd w:id="94"/>
     </w:p>
     <w:p>
       <w:r>
@@ -15867,7 +16357,15 @@
         <w:t xml:space="preserve"> </w:t>
       </w:r>
       <w:r>
-        <w:t>en VisualFlow database te kunnen gebruiken.</w:t>
+        <w:t xml:space="preserve">en </w:t>
+      </w:r>
+      <w:proofErr w:type="spellStart"/>
+      <w:r>
+        <w:t>VisualFlow</w:t>
+      </w:r>
+      <w:proofErr w:type="spellEnd"/>
+      <w:r>
+        <w:t xml:space="preserve"> database te kunnen gebruiken.</w:t>
       </w:r>
     </w:p>
     <w:p/>
@@ -15890,8 +16388,8 @@
       <w:pPr>
         <w:pStyle w:val="Bijschrift"/>
       </w:pPr>
-      <w:bookmarkStart w:id="94" w:name="_Ref516146730"/>
-      <w:bookmarkStart w:id="95" w:name="_Toc516478443"/>
+      <w:bookmarkStart w:id="95" w:name="_Ref516146730"/>
+      <w:bookmarkStart w:id="96" w:name="_Toc516584288"/>
       <w:r>
         <w:t xml:space="preserve">Tabel </w:t>
       </w:r>
@@ -15903,11 +16401,11 @@
           <w:t>4</w:t>
         </w:r>
       </w:fldSimple>
-      <w:bookmarkEnd w:id="94"/>
+      <w:bookmarkEnd w:id="95"/>
       <w:r>
         <w:t>: Simulatie software requirements</w:t>
       </w:r>
-      <w:bookmarkEnd w:id="95"/>
+      <w:bookmarkEnd w:id="96"/>
     </w:p>
     <w:tbl>
       <w:tblPr>
@@ -16010,6 +16508,7 @@
                 <w:szCs w:val="24"/>
               </w:rPr>
             </w:pPr>
+            <w:proofErr w:type="spellStart"/>
             <w:r>
               <w:rPr>
                 <w:b/>
@@ -16020,6 +16519,7 @@
               </w:rPr>
               <w:t>AnyLogic</w:t>
             </w:r>
+            <w:proofErr w:type="spellEnd"/>
           </w:p>
         </w:tc>
         <w:tc>
@@ -16090,6 +16590,7 @@
                 <w:szCs w:val="24"/>
               </w:rPr>
             </w:pPr>
+            <w:proofErr w:type="spellStart"/>
             <w:r>
               <w:rPr>
                 <w:b/>
@@ -16100,6 +16601,7 @@
               </w:rPr>
               <w:t>FlexSim</w:t>
             </w:r>
+            <w:proofErr w:type="spellEnd"/>
           </w:p>
         </w:tc>
         <w:tc>
@@ -16691,6 +17193,7 @@
                 <w:szCs w:val="24"/>
               </w:rPr>
             </w:pPr>
+            <w:proofErr w:type="spellStart"/>
             <w:r>
               <w:rPr>
                 <w:b/>
@@ -16701,6 +17204,7 @@
               </w:rPr>
               <w:t>AnyLogic</w:t>
             </w:r>
+            <w:proofErr w:type="spellEnd"/>
           </w:p>
         </w:tc>
         <w:tc>
@@ -16771,6 +17275,7 @@
                 <w:szCs w:val="24"/>
               </w:rPr>
             </w:pPr>
+            <w:proofErr w:type="spellStart"/>
             <w:r>
               <w:rPr>
                 <w:b/>
@@ -16781,6 +17286,7 @@
               </w:rPr>
               <w:t>FlexSim</w:t>
             </w:r>
+            <w:proofErr w:type="spellEnd"/>
           </w:p>
         </w:tc>
         <w:tc>
@@ -18251,11 +18757,11 @@
       <w:pPr>
         <w:pStyle w:val="Kop3"/>
       </w:pPr>
-      <w:bookmarkStart w:id="96" w:name="_Toc516478419"/>
+      <w:bookmarkStart w:id="97" w:name="_Toc516584263"/>
       <w:r>
         <w:t>JaamSim</w:t>
       </w:r>
-      <w:bookmarkEnd w:id="96"/>
+      <w:bookmarkEnd w:id="97"/>
     </w:p>
     <w:p>
       <w:r>
@@ -18265,10 +18771,26 @@
         <w:t>‘discrete event</w:t>
       </w:r>
       <w:r>
-        <w:t xml:space="preserve"> sim</w:t>
-      </w:r>
-      <w:r>
-        <w:t>ulation’ softwarepakket. Volgens Allen, Spencer, Gibson et al. (2015) is een discrete event simulation een manier om het gedrag en de prestatie van processen, faciliteiten of systemen te simuleren.</w:t>
+        <w:t xml:space="preserve"> </w:t>
+      </w:r>
+      <w:proofErr w:type="spellStart"/>
+      <w:r>
+        <w:t>sim</w:t>
+      </w:r>
+      <w:r>
+        <w:t>ulation</w:t>
+      </w:r>
+      <w:proofErr w:type="spellEnd"/>
+      <w:r>
+        <w:t xml:space="preserve">’ softwarepakket. Volgens Allen, Spencer, Gibson et al. (2015) is een discrete event </w:t>
+      </w:r>
+      <w:proofErr w:type="spellStart"/>
+      <w:r>
+        <w:t>simulation</w:t>
+      </w:r>
+      <w:proofErr w:type="spellEnd"/>
+      <w:r>
+        <w:t xml:space="preserve"> een manier om het gedrag en de prestatie van processen, faciliteiten of systemen te simuleren.</w:t>
       </w:r>
       <w:r>
         <w:t xml:space="preserve"> </w:t>
@@ -18353,7 +18875,23 @@
         <w:t>In bovenstaande f</w:t>
       </w:r>
       <w:r>
-        <w:t>oto (Rang, 2018) is de GUI van JaamSim (2018) te zien. Het bovenste venster bevat standaard opties zoals het openen en opslaan van simulaties. Deze simulaties worden door JaamSim omgezet tot een config-bestand met de “.cfg”-extensie. Ook is er de optie om de simulatiesnelheid aan te passen of te pauzeren na een bepaalde tijd.</w:t>
+        <w:t xml:space="preserve">oto (Rang, 2018) is de GUI van JaamSim (2018) te zien. Het bovenste venster bevat standaard opties zoals het openen en opslaan van simulaties. Deze simulaties worden door JaamSim omgezet tot een </w:t>
+      </w:r>
+      <w:proofErr w:type="spellStart"/>
+      <w:r>
+        <w:t>config</w:t>
+      </w:r>
+      <w:proofErr w:type="spellEnd"/>
+      <w:r>
+        <w:t>-bestand met de “.</w:t>
+      </w:r>
+      <w:proofErr w:type="spellStart"/>
+      <w:r>
+        <w:t>cfg</w:t>
+      </w:r>
+      <w:proofErr w:type="spellEnd"/>
+      <w:r>
+        <w:t>”-extensie. Ook is er de optie om de simulatiesnelheid aan te passen of te pauzeren na een bepaalde tijd.</w:t>
       </w:r>
     </w:p>
     <w:p/>
@@ -18412,18 +18950,63 @@
         <w:t>1</w:t>
       </w:r>
       <w:r>
-        <w:t>’ ‘entities’ (entiteiten) ontvangt om te produceren. Als de machine al bezig is terwijl er een entity ontvangen wordt, wordt deze entity is de buffervoorraad (‘Queue1’) van de machine geplaatst totdat de machine klaar is. Hoe lang de machine doet over een entity is een invoerveld. De meeste invoervelden in JaamSim kunnen ook worden gevuld met een expressie. Hiermee kan externe data opgezocht worden</w:t>
-      </w:r>
-      <w:r>
-        <w:t xml:space="preserve"> zoals ook de trommeltijden uit VisualFlow</w:t>
-      </w:r>
+        <w:t>’ ‘</w:t>
+      </w:r>
+      <w:proofErr w:type="spellStart"/>
+      <w:r>
+        <w:t>entities</w:t>
+      </w:r>
+      <w:proofErr w:type="spellEnd"/>
+      <w:r>
+        <w:t xml:space="preserve">’ (entiteiten) ontvangt om te produceren. Als de machine al bezig is terwijl er een </w:t>
+      </w:r>
+      <w:proofErr w:type="spellStart"/>
+      <w:r>
+        <w:t>entity</w:t>
+      </w:r>
+      <w:proofErr w:type="spellEnd"/>
+      <w:r>
+        <w:t xml:space="preserve"> ontvangen wordt, wordt deze </w:t>
+      </w:r>
+      <w:proofErr w:type="spellStart"/>
+      <w:r>
+        <w:t>entity</w:t>
+      </w:r>
+      <w:proofErr w:type="spellEnd"/>
+      <w:r>
+        <w:t xml:space="preserve"> is de buffervoorraad (‘Queue1’) van de machine geplaatst totdat de machine klaar is. Hoe lang de machine doet over een </w:t>
+      </w:r>
+      <w:proofErr w:type="spellStart"/>
+      <w:r>
+        <w:t>entity</w:t>
+      </w:r>
+      <w:proofErr w:type="spellEnd"/>
+      <w:r>
+        <w:t xml:space="preserve"> is een invoerveld. De meeste invoervelden in JaamSim kunnen ook worden gevuld met een expressie. Hiermee kan externe data opgezocht worden</w:t>
+      </w:r>
+      <w:r>
+        <w:t xml:space="preserve"> zoals ook de trommeltijden uit </w:t>
+      </w:r>
+      <w:proofErr w:type="spellStart"/>
+      <w:r>
+        <w:t>VisualFlow</w:t>
+      </w:r>
+      <w:proofErr w:type="spellEnd"/>
       <w:r>
         <w:t>.</w:t>
       </w:r>
     </w:p>
     <w:p>
       <w:r>
-        <w:t>Het object ‘FileToVector1’ kan van een tekstbestand een vector maken met waardes. Dit tekstbestand zou bijvoorbeeld informatie kunnen bevatten over de productiesnelheid van de entities. Deze productiesnelheden kunnen dan worden ingelezen in het invoerveld van de productiesnelheid van object ‘Server1’</w:t>
+        <w:t xml:space="preserve">Het object ‘FileToVector1’ kan van een tekstbestand een vector maken met waardes. Dit tekstbestand zou bijvoorbeeld informatie kunnen bevatten over de productiesnelheid van de </w:t>
+      </w:r>
+      <w:proofErr w:type="spellStart"/>
+      <w:r>
+        <w:t>entities</w:t>
+      </w:r>
+      <w:proofErr w:type="spellEnd"/>
+      <w:r>
+        <w:t>. Deze productiesnelheden kunnen dan worden ingelezen in het invoerveld van de productiesnelheid van object ‘Server1’</w:t>
       </w:r>
       <w:r>
         <w:t xml:space="preserve"> met deze voorbeeld expressie: “[FileToVector1].Value(this.obj.ID) [s]”. Waarbij </w:t>
@@ -18432,13 +19015,45 @@
         <w:t xml:space="preserve">“[s]” de tijdsaanduiding in seconden is en </w:t>
       </w:r>
       <w:r>
-        <w:t>“this.obj.ID” het ID-attribuut van de huidige entity is die op dit moment door de ‘Server1’ wordt geproduceerd.</w:t>
-      </w:r>
-      <w:r>
-        <w:t xml:space="preserve"> Dit ID-attribuut wordt door het ‘Assign1’-object toegewezen aan de entities die vanaf de EntityGenerator1 komen. Deze ID’s veranderen gedurende de simulatie door het ‘TimeSeries1’-object waarin een lijst van tijdsaanduidingen staat met daarbij product-ID’s. Deze ID’s en tijdsaanduidingen kunnen worden ingeladen door een ander ‘FileToVector’-object die de EMI-data bevat van de geproduceerde producten.</w:t>
-      </w:r>
-      <w:r>
-        <w:t xml:space="preserve"> In de foto staan geen extra FileToVector-objecten om het voorbeeld overzichtelijk te houden.</w:t>
+        <w:t xml:space="preserve">“this.obj.ID” het ID-attribuut van de huidige </w:t>
+      </w:r>
+      <w:proofErr w:type="spellStart"/>
+      <w:r>
+        <w:t>entity</w:t>
+      </w:r>
+      <w:proofErr w:type="spellEnd"/>
+      <w:r>
+        <w:t xml:space="preserve"> is die op dit moment door de ‘Server1’ wordt geproduceerd.</w:t>
+      </w:r>
+      <w:r>
+        <w:t xml:space="preserve"> Dit ID-attribuut wordt door het ‘Assign1’-object toegewezen aan de </w:t>
+      </w:r>
+      <w:proofErr w:type="spellStart"/>
+      <w:r>
+        <w:t>entities</w:t>
+      </w:r>
+      <w:proofErr w:type="spellEnd"/>
+      <w:r>
+        <w:t xml:space="preserve"> die vanaf de EntityGenerator1 komen. Deze ID’s veranderen gedurende de simulatie door het ‘TimeSeries1’-object waarin een lijst van tijdsaanduidingen staat met daarbij product-ID’s. Deze ID’s en tijdsaanduidingen kunnen worden ingeladen door een ander ‘</w:t>
+      </w:r>
+      <w:proofErr w:type="spellStart"/>
+      <w:r>
+        <w:t>FileToVector</w:t>
+      </w:r>
+      <w:proofErr w:type="spellEnd"/>
+      <w:r>
+        <w:t>’-object die de EMI-data bevat van de geproduceerde producten.</w:t>
+      </w:r>
+      <w:r>
+        <w:t xml:space="preserve"> In de foto staan geen extra </w:t>
+      </w:r>
+      <w:proofErr w:type="spellStart"/>
+      <w:r>
+        <w:t>FileToVector</w:t>
+      </w:r>
+      <w:proofErr w:type="spellEnd"/>
+      <w:r>
+        <w:t>-objecten om het voorbeeld overzichtelijk te houden.</w:t>
       </w:r>
     </w:p>
     <w:p/>
@@ -18452,7 +19067,55 @@
     </w:p>
     <w:p>
       <w:r>
-        <w:t>Het simuleren van de buffervoorraden die aan het begin van de simulatieperiode aanwezig waren kan simpelweg door een extra ‘EntityGenerator’-object toe te voegen en de entities naar de bijbehorende buffer te sturen. Elke EntityGenerator heeft invoervelden voor de hoeveelheid entities die gegenereerd moeten worden en hoe vaak. Deze data kan via een extra ‘FileToVector’-object worden ingeladen vanuit een tekstbestand die door EMI gegenereerd kan worden door de data uit VisualFlow te gebruiken.</w:t>
+        <w:t>Het simuleren van de buffervoorraden die aan het begin van de simulatieperiode aanwezig waren kan simpelweg door een extra ‘</w:t>
+      </w:r>
+      <w:proofErr w:type="spellStart"/>
+      <w:r>
+        <w:t>EntityGenerator</w:t>
+      </w:r>
+      <w:proofErr w:type="spellEnd"/>
+      <w:r>
+        <w:t xml:space="preserve">’-object toe te voegen en de </w:t>
+      </w:r>
+      <w:proofErr w:type="spellStart"/>
+      <w:r>
+        <w:t>entities</w:t>
+      </w:r>
+      <w:proofErr w:type="spellEnd"/>
+      <w:r>
+        <w:t xml:space="preserve"> naar de bijbehorende buffer te sturen. Elke </w:t>
+      </w:r>
+      <w:proofErr w:type="spellStart"/>
+      <w:r>
+        <w:t>EntityGenerator</w:t>
+      </w:r>
+      <w:proofErr w:type="spellEnd"/>
+      <w:r>
+        <w:t xml:space="preserve"> heeft invoervelden voor de hoeveelheid </w:t>
+      </w:r>
+      <w:proofErr w:type="spellStart"/>
+      <w:r>
+        <w:t>entities</w:t>
+      </w:r>
+      <w:proofErr w:type="spellEnd"/>
+      <w:r>
+        <w:t xml:space="preserve"> die gegenereerd moeten worden en hoe vaak. Deze data kan via een extra ‘</w:t>
+      </w:r>
+      <w:proofErr w:type="spellStart"/>
+      <w:r>
+        <w:t>FileToVector</w:t>
+      </w:r>
+      <w:proofErr w:type="spellEnd"/>
+      <w:r>
+        <w:t xml:space="preserve">’-object worden ingeladen vanuit een tekstbestand die door EMI gegenereerd kan worden door de data uit </w:t>
+      </w:r>
+      <w:proofErr w:type="spellStart"/>
+      <w:r>
+        <w:t>VisualFlow</w:t>
+      </w:r>
+      <w:proofErr w:type="spellEnd"/>
+      <w:r>
+        <w:t xml:space="preserve"> te gebruiken.</w:t>
       </w:r>
     </w:p>
     <w:p/>
@@ -18466,10 +19129,34 @@
     </w:p>
     <w:p>
       <w:r>
-        <w:t>De stilstanden en omstellingen kunnen worden gesimuleerd door het ‘DowntimeEntity1’-object. Hierin kan worden aangegeven hoeveel tijd er tussen een stilstand of omstelling zit en hoe lang deze stilstand of omstelling duurt. In de praktijk is dit niet van tevoren duidelijk. JaamSim heeft ook een aantal ‘Probability Distribution’-objecten zoals te zien in het ‘Model Builder’-venster. Dit zijn objecten die willekeurige waardes kunnen genereren aan de hand van een waarschijnlijkheidsverd</w:t>
-      </w:r>
-      <w:r>
-        <w:t>eling. Dit is een formule van kansberekening. Deze ‘Probability Distribution’-objecten hebben de invoerwaardes minimum, gemiddelde en maximum nodig om de formule te berekenen. Ook deze waardes kunnen weer worden ingeladen met een ‘FileToVector’-object gevuld met OEE-data uit de EMI database.</w:t>
+        <w:t>De stilstanden en omstellingen kunnen worden gesimuleerd door het ‘DowntimeEntity1’-object. Hierin kan worden aangegeven hoeveel tijd er tussen een stilstand of omstelling zit en hoe lang deze stilstand of omstelling duurt. In de praktijk is dit niet van tevoren duidelijk. JaamSim heeft ook een aantal ‘</w:t>
+      </w:r>
+      <w:proofErr w:type="spellStart"/>
+      <w:r>
+        <w:t>Probability</w:t>
+      </w:r>
+      <w:proofErr w:type="spellEnd"/>
+      <w:r>
+        <w:t xml:space="preserve"> Distribution’-objecten zoals te zien in het ‘Model Builder’-venster. Dit zijn objecten die willekeurige waardes kunnen genereren aan de hand van een waarschijnlijkheidsverd</w:t>
+      </w:r>
+      <w:r>
+        <w:t>eling. Dit is een formule van kansberekening. Deze ‘</w:t>
+      </w:r>
+      <w:proofErr w:type="spellStart"/>
+      <w:r>
+        <w:t>Probability</w:t>
+      </w:r>
+      <w:proofErr w:type="spellEnd"/>
+      <w:r>
+        <w:t xml:space="preserve"> Distribution’-objecten hebben de invoerwaardes minimum, gemiddelde en maximum nodig om de formule te berekenen. Ook deze waardes kunnen weer worden ingeladen met een ‘</w:t>
+      </w:r>
+      <w:proofErr w:type="spellStart"/>
+      <w:r>
+        <w:t>FileToVector</w:t>
+      </w:r>
+      <w:proofErr w:type="spellEnd"/>
+      <w:r>
+        <w:t>’-object gevuld met OEE-data uit de EMI database.</w:t>
       </w:r>
     </w:p>
     <w:p/>
@@ -18483,10 +19170,98 @@
     </w:p>
     <w:p>
       <w:r>
-        <w:t>Tot slot kan de uitval van producten worden gesimuleerd met een ‘Branch’-object en een ‘BooleanSelector’-object. Het Branch-object kan entities naar andere objecten sturen. Dit kunnen er ook meer dan twee zijn. Hiermee is het Branch-object ook geschikt om de verschillende productieroutes te simuleren, maar in dit voorbeeld wordt het gebruikt voor de uitval. Het ‘BooleanSelector’-object kan op basis van een bepaalde kans een 1.0 of een 0.0 waarde genereren. Deze kans kan ook weer extern worden ingeladen door een tekstbestand uit de EMI database. Vervolgens kan het Branch-object deze waarde gebruiken om te bepalen naar welk object de huidige entity gaat. Dit zijn in dit geval twee ‘EntitySink’-objecten. Dit zijn objecten die entities verwijderen van de simulatie. De ene kan gebruikt worde</w:t>
-      </w:r>
-      <w:r>
-        <w:t>n als uitval en de ander als output van de fabriek. Het aantal entities dat bij JaamSim-objecten zijn aangekomen worden door JaamSim gelogd in een log-bestand. Dit log-bestand kan dan weer door EMI worden uitgelezen aan het einde van de simulatie om de resultaten te interpreteren.</w:t>
+        <w:t>Tot slot kan de uitval van producten worden gesimuleerd met een ‘</w:t>
+      </w:r>
+      <w:proofErr w:type="spellStart"/>
+      <w:r>
+        <w:t>Branch</w:t>
+      </w:r>
+      <w:proofErr w:type="spellEnd"/>
+      <w:r>
+        <w:t>’-object en een ‘</w:t>
+      </w:r>
+      <w:proofErr w:type="spellStart"/>
+      <w:r>
+        <w:t>BooleanSelector</w:t>
+      </w:r>
+      <w:proofErr w:type="spellEnd"/>
+      <w:r>
+        <w:t xml:space="preserve">’-object. Het </w:t>
+      </w:r>
+      <w:proofErr w:type="spellStart"/>
+      <w:r>
+        <w:t>Branch</w:t>
+      </w:r>
+      <w:proofErr w:type="spellEnd"/>
+      <w:r>
+        <w:t xml:space="preserve">-object kan </w:t>
+      </w:r>
+      <w:proofErr w:type="spellStart"/>
+      <w:r>
+        <w:t>entities</w:t>
+      </w:r>
+      <w:proofErr w:type="spellEnd"/>
+      <w:r>
+        <w:t xml:space="preserve"> naar andere objecten sturen. Dit kunnen er ook meer dan twee zijn. Hiermee is het </w:t>
+      </w:r>
+      <w:proofErr w:type="spellStart"/>
+      <w:r>
+        <w:t>Branch</w:t>
+      </w:r>
+      <w:proofErr w:type="spellEnd"/>
+      <w:r>
+        <w:t>-object ook geschikt om de verschillende productieroutes te simuleren, maar in dit voorbeeld wordt het gebruikt voor de uitval. Het ‘</w:t>
+      </w:r>
+      <w:proofErr w:type="spellStart"/>
+      <w:r>
+        <w:t>BooleanSelector</w:t>
+      </w:r>
+      <w:proofErr w:type="spellEnd"/>
+      <w:r>
+        <w:t xml:space="preserve">’-object kan op basis van een bepaalde kans een 1.0 of een 0.0 waarde genereren. Deze kans kan ook weer extern worden ingeladen door een tekstbestand uit de EMI database. Vervolgens kan het </w:t>
+      </w:r>
+      <w:proofErr w:type="spellStart"/>
+      <w:r>
+        <w:t>Branch</w:t>
+      </w:r>
+      <w:proofErr w:type="spellEnd"/>
+      <w:r>
+        <w:t xml:space="preserve">-object deze waarde gebruiken om te bepalen naar welk object de huidige </w:t>
+      </w:r>
+      <w:proofErr w:type="spellStart"/>
+      <w:r>
+        <w:t>entity</w:t>
+      </w:r>
+      <w:proofErr w:type="spellEnd"/>
+      <w:r>
+        <w:t xml:space="preserve"> gaat. Dit zijn in dit geval twee ‘</w:t>
+      </w:r>
+      <w:proofErr w:type="spellStart"/>
+      <w:r>
+        <w:t>EntitySink</w:t>
+      </w:r>
+      <w:proofErr w:type="spellEnd"/>
+      <w:r>
+        <w:t xml:space="preserve">’-objecten. Dit zijn objecten die </w:t>
+      </w:r>
+      <w:proofErr w:type="spellStart"/>
+      <w:r>
+        <w:t>entities</w:t>
+      </w:r>
+      <w:proofErr w:type="spellEnd"/>
+      <w:r>
+        <w:t xml:space="preserve"> verwijderen van de simulatie. De ene kan gebruikt worde</w:t>
+      </w:r>
+      <w:r>
+        <w:t xml:space="preserve">n als uitval en de ander als output van de fabriek. Het aantal </w:t>
+      </w:r>
+      <w:proofErr w:type="spellStart"/>
+      <w:r>
+        <w:t>entities</w:t>
+      </w:r>
+      <w:proofErr w:type="spellEnd"/>
+      <w:r>
+        <w:t xml:space="preserve"> dat bij JaamSim-objecten zijn aangekomen worden door JaamSim gelogd in een log-bestand. Dit log-bestand kan dan weer door EMI worden uitgelezen aan het einde van de simulatie om de resultaten te interpreteren.</w:t>
       </w:r>
     </w:p>
     <w:p/>
@@ -18558,7 +19333,103 @@
     <w:p/>
     <w:p>
       <w:r>
-        <w:t>‘EntityContainer’-objecten werken net als gewone entities in JaamSim, alleen kan een EntityContainer meerdere entities tegelijk bevatten. Entities kunnen worden toegevoegd en verwijderd van containers door de ‘AddTo’- en ‘RemoveFrom’-objecten. De containers zelf kunnen net als entities worden aangemaakt met een EntityGenerator-object. Hiermee kan het maximum van 475 containers worden aangehouden door bij het invoerveld van de EntityGenerator een maximum van 475 aan te geven. In de simulatie kan er na de persen een ‘AddTo’-object worden gebruikt om de rollen per container vervolgens door de trommels en harderij te verwerken. Daarna kan een ‘RemoveFrom’-object worden gebruikt om, net als in de echte rollenfabriek, de containers te legen in de slijperij. Hierna kunnen de containers worden teruggestuurd naar de perserij om opnieuw gevuld te worden.</w:t>
+        <w:t>‘</w:t>
+      </w:r>
+      <w:proofErr w:type="spellStart"/>
+      <w:r>
+        <w:t>EntityContainer</w:t>
+      </w:r>
+      <w:proofErr w:type="spellEnd"/>
+      <w:r>
+        <w:t xml:space="preserve">’-objecten werken net als gewone </w:t>
+      </w:r>
+      <w:proofErr w:type="spellStart"/>
+      <w:r>
+        <w:t>entities</w:t>
+      </w:r>
+      <w:proofErr w:type="spellEnd"/>
+      <w:r>
+        <w:t xml:space="preserve"> in JaamSim, alleen kan een </w:t>
+      </w:r>
+      <w:proofErr w:type="spellStart"/>
+      <w:r>
+        <w:t>EntityContainer</w:t>
+      </w:r>
+      <w:proofErr w:type="spellEnd"/>
+      <w:r>
+        <w:t xml:space="preserve"> meerdere </w:t>
+      </w:r>
+      <w:proofErr w:type="spellStart"/>
+      <w:r>
+        <w:t>entities</w:t>
+      </w:r>
+      <w:proofErr w:type="spellEnd"/>
+      <w:r>
+        <w:t xml:space="preserve"> tegelijk bevatten. </w:t>
+      </w:r>
+      <w:proofErr w:type="spellStart"/>
+      <w:r>
+        <w:t>Entities</w:t>
+      </w:r>
+      <w:proofErr w:type="spellEnd"/>
+      <w:r>
+        <w:t xml:space="preserve"> kunnen worden toegevoegd en verwijderd van containers door de ‘</w:t>
+      </w:r>
+      <w:proofErr w:type="spellStart"/>
+      <w:r>
+        <w:t>AddTo</w:t>
+      </w:r>
+      <w:proofErr w:type="spellEnd"/>
+      <w:r>
+        <w:t>’- en ‘</w:t>
+      </w:r>
+      <w:proofErr w:type="spellStart"/>
+      <w:r>
+        <w:t>RemoveFrom</w:t>
+      </w:r>
+      <w:proofErr w:type="spellEnd"/>
+      <w:r>
+        <w:t xml:space="preserve">’-objecten. De containers zelf kunnen net als </w:t>
+      </w:r>
+      <w:proofErr w:type="spellStart"/>
+      <w:r>
+        <w:t>entities</w:t>
+      </w:r>
+      <w:proofErr w:type="spellEnd"/>
+      <w:r>
+        <w:t xml:space="preserve"> worden aangemaakt met een </w:t>
+      </w:r>
+      <w:proofErr w:type="spellStart"/>
+      <w:r>
+        <w:t>EntityGenerator</w:t>
+      </w:r>
+      <w:proofErr w:type="spellEnd"/>
+      <w:r>
+        <w:t xml:space="preserve">-object. Hiermee kan het maximum van 475 containers worden aangehouden door bij het invoerveld van de </w:t>
+      </w:r>
+      <w:proofErr w:type="spellStart"/>
+      <w:r>
+        <w:t>EntityGenerator</w:t>
+      </w:r>
+      <w:proofErr w:type="spellEnd"/>
+      <w:r>
+        <w:t xml:space="preserve"> een maximum van 475 aan te geven. In de simulatie kan er na de persen een ‘</w:t>
+      </w:r>
+      <w:proofErr w:type="spellStart"/>
+      <w:r>
+        <w:t>AddTo</w:t>
+      </w:r>
+      <w:proofErr w:type="spellEnd"/>
+      <w:r>
+        <w:t>’-object worden gebruikt om de rollen per container vervolgens door de trommels en harderij te verwerken. Daarna kan een ‘</w:t>
+      </w:r>
+      <w:proofErr w:type="spellStart"/>
+      <w:r>
+        <w:t>RemoveFrom</w:t>
+      </w:r>
+      <w:proofErr w:type="spellEnd"/>
+      <w:r>
+        <w:t>’-object worden gebruikt om, net als in de echte rollenfabriek, de containers te legen in de slijperij. Hierna kunnen de containers worden teruggestuurd naar de perserij om opnieuw gevuld te worden.</w:t>
       </w:r>
     </w:p>
     <w:p/>
@@ -18566,11 +19437,11 @@
       <w:pPr>
         <w:pStyle w:val="Kop3"/>
       </w:pPr>
-      <w:bookmarkStart w:id="97" w:name="_Toc516478420"/>
+      <w:bookmarkStart w:id="98" w:name="_Toc516584264"/>
       <w:r>
         <w:t>Conclusie</w:t>
       </w:r>
-      <w:bookmarkEnd w:id="97"/>
+      <w:bookmarkEnd w:id="98"/>
     </w:p>
     <w:p>
       <w:r>
@@ -18604,7 +19475,15 @@
     <w:p/>
     <w:p>
       <w:r>
-        <w:t>Met JaamSim kunnen alle aspecten van de rollenfabriek van TN gesimuleerd worden. Dit is gebleken uit onderzoek naar de werking van JaamSim. De externe data moet echter wel ingeladen worden in de vorm van tekstbestanden, wat het onoverzichtelijker maakt. Ook het feit dat JaamSim simulaties worden opgeslagen in een config-bestand zonder opmaak maakt dat aanpassingen en het oplossen van problemen lastiger zijn dan wanneer simulaties bijvoorbeeld in XML-formaat zouden worden opgeslagen.</w:t>
+        <w:t xml:space="preserve">Met JaamSim kunnen alle aspecten van de rollenfabriek van TN gesimuleerd worden. Dit is gebleken uit onderzoek naar de werking van JaamSim. De externe data moet echter wel ingeladen worden in de vorm van tekstbestanden, wat het onoverzichtelijker maakt. Ook het feit dat JaamSim simulaties worden opgeslagen in een </w:t>
+      </w:r>
+      <w:proofErr w:type="spellStart"/>
+      <w:r>
+        <w:t>config</w:t>
+      </w:r>
+      <w:proofErr w:type="spellEnd"/>
+      <w:r>
+        <w:t>-bestand zonder opmaak maakt dat aanpassingen en het oplossen van problemen lastiger zijn dan wanneer simulaties bijvoorbeeld in XML-formaat zouden worden opgeslagen.</w:t>
       </w:r>
     </w:p>
     <w:p>
@@ -18620,12 +19499,12 @@
       <w:pPr>
         <w:pStyle w:val="Kop2"/>
       </w:pPr>
-      <w:bookmarkStart w:id="98" w:name="_Toc516478421"/>
+      <w:bookmarkStart w:id="99" w:name="_Toc516584265"/>
       <w:r>
         <w:lastRenderedPageBreak/>
         <w:t>Theory of Constraints onderzoek</w:t>
       </w:r>
-      <w:bookmarkEnd w:id="98"/>
+      <w:bookmarkEnd w:id="99"/>
     </w:p>
     <w:p>
       <w:r>
@@ -18654,16 +19533,380 @@
       <w:pPr>
         <w:pStyle w:val="Kop3"/>
       </w:pPr>
-      <w:bookmarkStart w:id="99" w:name="_Toc516478422"/>
-      <w:r>
-        <w:rPr>
-          <w:color w:val="FF0000"/>
-        </w:rPr>
-        <w:t>TODO</w:t>
-      </w:r>
-      <w:bookmarkStart w:id="100" w:name="_GoBack"/>
-      <w:bookmarkEnd w:id="99"/>
+      <w:bookmarkStart w:id="100" w:name="_Toc516584266"/>
+      <w:r>
+        <w:t>Drum</w:t>
+      </w:r>
+      <w:r>
+        <w:t>-</w:t>
+      </w:r>
+      <w:r>
+        <w:t>Buffer</w:t>
+      </w:r>
+      <w:r>
+        <w:t>-</w:t>
+      </w:r>
+      <w:proofErr w:type="spellStart"/>
+      <w:r>
+        <w:t>Rope</w:t>
+      </w:r>
       <w:bookmarkEnd w:id="100"/>
+      <w:proofErr w:type="spellEnd"/>
+    </w:p>
+    <w:p>
+      <w:r>
+        <w:t xml:space="preserve">In 2015 onderzochten </w:t>
+      </w:r>
+      <w:proofErr w:type="spellStart"/>
+      <w:r>
+        <w:t>Costas</w:t>
+      </w:r>
+      <w:proofErr w:type="spellEnd"/>
+      <w:r>
+        <w:t xml:space="preserve">, Ponte, De la Fuente, </w:t>
+      </w:r>
+      <w:proofErr w:type="spellStart"/>
+      <w:r>
+        <w:t>Pino</w:t>
+      </w:r>
+      <w:proofErr w:type="spellEnd"/>
+      <w:r>
+        <w:t xml:space="preserve"> en </w:t>
+      </w:r>
+      <w:proofErr w:type="spellStart"/>
+      <w:r>
+        <w:t>Puche</w:t>
+      </w:r>
+      <w:proofErr w:type="spellEnd"/>
+      <w:r>
+        <w:t xml:space="preserve"> het effect van het toepassen van TOC om de </w:t>
+      </w:r>
+      <w:r>
+        <w:t xml:space="preserve">productie efficiëntie te verhogen. </w:t>
+      </w:r>
+      <w:r>
+        <w:t>Dit werd bereikt door de ‘Drum</w:t>
+      </w:r>
+      <w:r>
+        <w:t>-</w:t>
+      </w:r>
+      <w:r>
+        <w:t>Buffer</w:t>
+      </w:r>
+      <w:r>
+        <w:t>-</w:t>
+      </w:r>
+      <w:proofErr w:type="spellStart"/>
+      <w:r>
+        <w:t>Rope</w:t>
+      </w:r>
+      <w:proofErr w:type="spellEnd"/>
+      <w:r>
+        <w:t xml:space="preserve">’-methode (DBR) toe te passen. Volgens </w:t>
+      </w:r>
+      <w:proofErr w:type="spellStart"/>
+      <w:r>
+        <w:t>Golratt</w:t>
+      </w:r>
+      <w:proofErr w:type="spellEnd"/>
+      <w:r>
+        <w:t xml:space="preserve"> en Cox (2007) is de ‘drum’ de snelheid van de constraint. De ‘buffer’ kan een buffervoorraad van zowel producten als wachttijd zijn. De ‘</w:t>
+      </w:r>
+      <w:proofErr w:type="spellStart"/>
+      <w:r>
+        <w:t>rope</w:t>
+      </w:r>
+      <w:proofErr w:type="spellEnd"/>
+      <w:r>
+        <w:t>’ is de vraag aan materiaal die de constraint nodig heeft om optimaal benut te worden volgens stap 2 van TOC.</w:t>
+      </w:r>
+    </w:p>
+    <w:p>
+      <w:r>
+        <w:t xml:space="preserve">Samengevat, DBR is een TOC-implementatie om  op basis van de snelheid van de constraint en de buffervoorraden de </w:t>
+      </w:r>
+      <w:r>
+        <w:t>vraag aan nieuwe producten aan te sturen.</w:t>
+      </w:r>
+    </w:p>
+    <w:p/>
+    <w:p>
+      <w:r>
+        <w:t xml:space="preserve">In bovenstaand onderzoek van </w:t>
+      </w:r>
+      <w:proofErr w:type="spellStart"/>
+      <w:r>
+        <w:t>Costas</w:t>
+      </w:r>
+      <w:proofErr w:type="spellEnd"/>
+      <w:r>
+        <w:t xml:space="preserve"> et al. (2015) is de vraag van de klant</w:t>
+      </w:r>
+      <w:r>
+        <w:t xml:space="preserve"> de constraint. In </w:t>
+      </w:r>
+      <w:r>
+        <w:fldChar w:fldCharType="begin"/>
+      </w:r>
+      <w:r>
+        <w:instrText xml:space="preserve"> REF _Ref516578972 \h </w:instrText>
+      </w:r>
+      <w:r>
+        <w:fldChar w:fldCharType="separate"/>
+      </w:r>
+      <w:r>
+        <w:t xml:space="preserve">Figuur </w:t>
+      </w:r>
+      <w:r>
+        <w:rPr>
+          <w:noProof/>
+        </w:rPr>
+        <w:t>17</w:t>
+      </w:r>
+      <w:r>
+        <w:fldChar w:fldCharType="end"/>
+      </w:r>
+      <w:r>
+        <w:t xml:space="preserve"> is het schema van de DBR-methode van het onderzoek te zien. Hierin is de </w:t>
+      </w:r>
+      <w:r>
+        <w:t xml:space="preserve">constraint de drum en zijn alle voorgaande processen de </w:t>
+      </w:r>
+      <w:proofErr w:type="spellStart"/>
+      <w:r>
+        <w:t>rope</w:t>
+      </w:r>
+      <w:proofErr w:type="spellEnd"/>
+      <w:r>
+        <w:t xml:space="preserve"> die aangestuurd worden door de drum.</w:t>
+      </w:r>
+      <w:r>
+        <w:t xml:space="preserve"> Dit aansturen gebeurd door te kijken naar de historie van klantorders en hiermee de volgende orderdatum te voorspellen. Vervolgens wordt de productietijd van deze datum afgehaald wat resulteert in de datum waarop nieuwe grondstoffen moeten worden ingekocht.</w:t>
+      </w:r>
+    </w:p>
+    <w:p/>
+    <w:p>
+      <w:pPr>
+        <w:keepNext/>
+      </w:pPr>
+      <w:r>
+        <w:rPr>
+          <w:noProof/>
+        </w:rPr>
+        <w:drawing>
+          <wp:inline distT="0" distB="0" distL="0" distR="0" wp14:anchorId="1AAFA748" wp14:editId="5FB123D6">
+            <wp:extent cx="4860000" cy="2478405"/>
+            <wp:effectExtent l="0" t="0" r="0" b="0"/>
+            <wp:docPr id="19" name="Afbeelding 19"/>
+            <wp:cNvGraphicFramePr>
+              <a:graphicFrameLocks xmlns:a="http://schemas.openxmlformats.org/drawingml/2006/main" noChangeAspect="1"/>
+            </wp:cNvGraphicFramePr>
+            <a:graphic xmlns:a="http://schemas.openxmlformats.org/drawingml/2006/main">
+              <a:graphicData uri="http://schemas.openxmlformats.org/drawingml/2006/picture">
+                <pic:pic xmlns:pic="http://schemas.openxmlformats.org/drawingml/2006/picture">
+                  <pic:nvPicPr>
+                    <pic:cNvPr id="0" name=""/>
+                    <pic:cNvPicPr/>
+                  </pic:nvPicPr>
+                  <pic:blipFill>
+                    <a:blip r:embed="rId31"/>
+                    <a:stretch>
+                      <a:fillRect/>
+                    </a:stretch>
+                  </pic:blipFill>
+                  <pic:spPr>
+                    <a:xfrm>
+                      <a:off x="0" y="0"/>
+                      <a:ext cx="4860000" cy="2478405"/>
+                    </a:xfrm>
+                    <a:prstGeom prst="rect">
+                      <a:avLst/>
+                    </a:prstGeom>
+                  </pic:spPr>
+                </pic:pic>
+              </a:graphicData>
+            </a:graphic>
+          </wp:inline>
+        </w:drawing>
+      </w:r>
+    </w:p>
+    <w:p>
+      <w:pPr>
+        <w:pStyle w:val="Bijschrift"/>
+      </w:pPr>
+      <w:bookmarkStart w:id="101" w:name="_Ref516578972"/>
+      <w:bookmarkStart w:id="102" w:name="_Toc516584284"/>
+      <w:r>
+        <w:t xml:space="preserve">Figuur </w:t>
+      </w:r>
+      <w:fldSimple w:instr=" SEQ Figuur \* ARABIC ">
+        <w:r>
+          <w:rPr>
+            <w:noProof/>
+          </w:rPr>
+          <w:t>17</w:t>
+        </w:r>
+      </w:fldSimple>
+      <w:bookmarkEnd w:id="101"/>
+      <w:r>
+        <w:t xml:space="preserve">: Drum Buffer </w:t>
+      </w:r>
+      <w:proofErr w:type="spellStart"/>
+      <w:r>
+        <w:t>Rope</w:t>
+      </w:r>
+      <w:proofErr w:type="spellEnd"/>
+      <w:r>
+        <w:t xml:space="preserve">-schema van de TOC-implementatie van </w:t>
+      </w:r>
+      <w:proofErr w:type="spellStart"/>
+      <w:r>
+        <w:t>Costas</w:t>
+      </w:r>
+      <w:proofErr w:type="spellEnd"/>
+      <w:r>
+        <w:t xml:space="preserve"> et al. (2015)</w:t>
+      </w:r>
+      <w:bookmarkEnd w:id="102"/>
+    </w:p>
+    <w:p>
+      <w:pPr>
+        <w:ind w:left="0"/>
+      </w:pPr>
+      <w:r>
+        <w:rPr>
+          <w:i/>
+        </w:rPr>
+        <w:t xml:space="preserve">Noot. </w:t>
+      </w:r>
+      <w:r>
+        <w:t xml:space="preserve">Herdrukt van </w:t>
+      </w:r>
+      <w:r>
+        <w:t>“</w:t>
+      </w:r>
+      <w:proofErr w:type="spellStart"/>
+      <w:r>
+        <w:t>Applying</w:t>
+      </w:r>
+      <w:proofErr w:type="spellEnd"/>
+      <w:r>
+        <w:t xml:space="preserve"> </w:t>
+      </w:r>
+      <w:proofErr w:type="spellStart"/>
+      <w:r>
+        <w:t>Goldratt’s</w:t>
+      </w:r>
+      <w:proofErr w:type="spellEnd"/>
+      <w:r>
+        <w:t xml:space="preserve"> Theory of Constraints to </w:t>
+      </w:r>
+      <w:proofErr w:type="spellStart"/>
+      <w:r>
+        <w:t>reduce</w:t>
+      </w:r>
+      <w:proofErr w:type="spellEnd"/>
+      <w:r>
+        <w:t xml:space="preserve"> </w:t>
+      </w:r>
+      <w:proofErr w:type="spellStart"/>
+      <w:r>
+        <w:t>the</w:t>
+      </w:r>
+      <w:proofErr w:type="spellEnd"/>
+      <w:r>
+        <w:t xml:space="preserve"> </w:t>
+      </w:r>
+      <w:proofErr w:type="spellStart"/>
+      <w:r>
+        <w:t>Bullwhip</w:t>
+      </w:r>
+      <w:proofErr w:type="spellEnd"/>
+      <w:r>
+        <w:t xml:space="preserve"> Effect </w:t>
+      </w:r>
+      <w:proofErr w:type="spellStart"/>
+      <w:r>
+        <w:t>through</w:t>
+      </w:r>
+      <w:proofErr w:type="spellEnd"/>
+      <w:r>
+        <w:t xml:space="preserve"> agent-</w:t>
+      </w:r>
+      <w:proofErr w:type="spellStart"/>
+      <w:r>
+        <w:t>based</w:t>
+      </w:r>
+      <w:proofErr w:type="spellEnd"/>
+      <w:r>
+        <w:t xml:space="preserve"> </w:t>
+      </w:r>
+      <w:proofErr w:type="spellStart"/>
+      <w:r>
+        <w:t>modeling</w:t>
+      </w:r>
+      <w:proofErr w:type="spellEnd"/>
+      <w:r>
+        <w:t xml:space="preserve">”, door </w:t>
+      </w:r>
+      <w:proofErr w:type="spellStart"/>
+      <w:r>
+        <w:t>Costas</w:t>
+      </w:r>
+      <w:proofErr w:type="spellEnd"/>
+      <w:r>
+        <w:t xml:space="preserve">, J., Ponte B., De la Fuente, D., </w:t>
+      </w:r>
+      <w:proofErr w:type="spellStart"/>
+      <w:r>
+        <w:t>Pino</w:t>
+      </w:r>
+      <w:proofErr w:type="spellEnd"/>
+      <w:r>
+        <w:t xml:space="preserve">, R., &amp; </w:t>
+      </w:r>
+      <w:proofErr w:type="spellStart"/>
+      <w:r>
+        <w:t>Puche</w:t>
+      </w:r>
+      <w:proofErr w:type="spellEnd"/>
+      <w:r>
+        <w:t xml:space="preserve">, J., 2015, </w:t>
+      </w:r>
+      <w:r>
+        <w:rPr>
+          <w:i/>
+        </w:rPr>
+        <w:t>Elsevier, 42</w:t>
+      </w:r>
+      <w:r>
+        <w:t>(4), p. 2055.</w:t>
+      </w:r>
+    </w:p>
+    <w:p/>
+    <w:p>
+      <w:r>
+        <w:t xml:space="preserve">Deze DBR-methode is vergeleken met een methode die nog steeds veel wordt gebruikt: de ‘order-up-to </w:t>
+      </w:r>
+      <w:proofErr w:type="spellStart"/>
+      <w:r>
+        <w:t>inventory</w:t>
+      </w:r>
+      <w:proofErr w:type="spellEnd"/>
+      <w:r>
+        <w:t xml:space="preserve">’-methode. Deze methode stuurt de inkoop van grondstoffen aan op basis van de huidige orders en een voorspelling voor toekomstige orders. Dit is tevens de huidige manier van werken bij de rollenfabriek van TN volgens de contactpersoon bij TN (G. Bargeman, persoonlijke communicatie, 12 maart 2018). </w:t>
+      </w:r>
+      <w:proofErr w:type="spellStart"/>
+      <w:r>
+        <w:t>Costas</w:t>
+      </w:r>
+      <w:proofErr w:type="spellEnd"/>
+      <w:r>
+        <w:t xml:space="preserve"> et al. (2015) concluderen dat de DBR-methode </w:t>
+      </w:r>
+      <w:r>
+        <w:t>significant beter presteerde, maar de reden hiervan is nog onduidelijk.</w:t>
+      </w:r>
       <w:r>
         <w:br w:type="page"/>
       </w:r>
@@ -18676,12 +19919,12 @@
           <w:numId w:val="0"/>
         </w:numPr>
       </w:pPr>
-      <w:bookmarkStart w:id="101" w:name="_Toc516478423"/>
+      <w:bookmarkStart w:id="103" w:name="_Toc516584267"/>
       <w:r>
         <w:lastRenderedPageBreak/>
         <w:t>Literatuur</w:t>
       </w:r>
-      <w:bookmarkEnd w:id="101"/>
+      <w:bookmarkEnd w:id="103"/>
     </w:p>
     <w:p>
       <w:pPr>
@@ -18795,7 +20038,21 @@
         <w:rPr>
           <w:noProof/>
         </w:rPr>
-        <w:t>EKB. (2017, februari 21). EKB Groep (Totaal). Houten, Utrecht, Nederland.</w:t>
+        <w:t xml:space="preserve">Costas, J., Ponte, B., de la Fuente, D., Pino, R., &amp; Puche, J. (2015). Applying Golratt's Theory of Constraints to reduce the Bullwhip Effect through agent-based modeling. </w:t>
+      </w:r>
+      <w:r>
+        <w:rPr>
+          <w:i/>
+          <w:iCs/>
+          <w:noProof/>
+        </w:rPr>
+        <w:t>Elsevier, 42(4)</w:t>
+      </w:r>
+      <w:r>
+        <w:rPr>
+          <w:noProof/>
+        </w:rPr>
+        <w:t>, 2049-2060. Opgehaald van https://www.researchgate.net/profile/Noor_Hadi4/post/What_is_constraints_theory_What_would_be_involved_in_taking_a_constraints_approach_to_the_conceptualisation_of_a_research_study/attachment/59d64774c49f478072eaf05c/AS%3A27384332.</w:t>
       </w:r>
     </w:p>
     <w:p>
@@ -18810,7 +20067,7 @@
         <w:rPr>
           <w:noProof/>
         </w:rPr>
-        <w:t>EKB. (2018, februari 1). EMI Database diagram. Houten, Utrecht, Nederland.</w:t>
+        <w:t>EKB. (2017, februari 21). EKB Groep (Totaal). Houten, Utrecht, Nederland.</w:t>
       </w:r>
     </w:p>
     <w:p>
@@ -18825,7 +20082,7 @@
         <w:rPr>
           <w:noProof/>
         </w:rPr>
-        <w:t>FlexSim. (2018). Opgehaald van https://www.flexsim.com/factory-simulation/</w:t>
+        <w:t>EKB. (2018, februari 1). EMI Database diagram. Houten, Utrecht, Nederland.</w:t>
       </w:r>
     </w:p>
     <w:p>
@@ -18840,6 +20097,21 @@
         <w:rPr>
           <w:noProof/>
         </w:rPr>
+        <w:t>FlexSim. (2018). Opgehaald van https://www.flexsim.com/factory-simulation/</w:t>
+      </w:r>
+    </w:p>
+    <w:p>
+      <w:pPr>
+        <w:pStyle w:val="Bibliografie"/>
+        <w:ind w:left="720" w:hanging="720"/>
+        <w:rPr>
+          <w:noProof/>
+        </w:rPr>
+      </w:pPr>
+      <w:r>
+        <w:rPr>
+          <w:noProof/>
+        </w:rPr>
         <w:t xml:space="preserve">Goldratt, E. M. (1986). </w:t>
       </w:r>
       <w:r>
@@ -19131,6 +20403,7 @@
         <w:rPr>
           <w:noProof/>
         </w:rPr>
+        <w:lastRenderedPageBreak/>
         <w:t>Rang, S. A. (2018, april 3). EMI OEE analyse van de rollenfabriek van Tsubaki Nakashima. Houten, Utrecht, Nederland.</w:t>
       </w:r>
     </w:p>
@@ -19161,7 +20434,6 @@
         <w:rPr>
           <w:noProof/>
         </w:rPr>
-        <w:lastRenderedPageBreak/>
         <w:t xml:space="preserve">Rojas, R. (1996). </w:t>
       </w:r>
       <w:r>
@@ -19319,9 +20591,9 @@
       </w:r>
     </w:p>
     <w:sectPr>
-      <w:headerReference w:type="default" r:id="rId31"/>
-      <w:footerReference w:type="default" r:id="rId32"/>
-      <w:headerReference w:type="first" r:id="rId33"/>
+      <w:headerReference w:type="default" r:id="rId32"/>
+      <w:footerReference w:type="default" r:id="rId33"/>
+      <w:headerReference w:type="first" r:id="rId34"/>
       <w:pgSz w:w="11909" w:h="16834"/>
       <w:pgMar w:top="1440" w:right="1440" w:bottom="1440" w:left="1440" w:header="170" w:footer="708" w:gutter="0"/>
       <w:pgNumType w:start="1"/>
@@ -19366,6 +20638,7 @@
         <w:docPartUnique/>
       </w:docPartObj>
     </w:sdtPr>
+    <w:sdtEndPr/>
     <w:sdtContent>
       <w:sdt>
         <w:sdtPr>
@@ -19379,6 +20652,7 @@
             <w:docPartUnique/>
           </w:docPartObj>
         </w:sdtPr>
+        <w:sdtEndPr/>
         <w:sdtContent>
           <w:p>
             <w:pPr>
@@ -19477,7 +20751,7 @@
                 <w:sz w:val="16"/>
                 <w:szCs w:val="16"/>
               </w:rPr>
-              <w:t>11-6-2018</w:t>
+              <w:t>12-6-2018</w:t>
             </w:r>
             <w:r>
               <w:rPr>
@@ -19542,7 +20816,7 @@
                 <w:sz w:val="16"/>
                 <w:szCs w:val="16"/>
               </w:rPr>
-              <w:t>29</w:t>
+              <w:t>30</w:t>
             </w:r>
             <w:r>
               <w:rPr>
@@ -19595,7 +20869,7 @@
                 <w:sz w:val="16"/>
                 <w:szCs w:val="16"/>
               </w:rPr>
-              <w:t>31</w:t>
+              <w:t>32</w:t>
             </w:r>
             <w:r>
               <w:rPr>
@@ -19711,6 +20985,7 @@
       <w:dataBinding w:prefixMappings="xmlns:ns0='http://purl.org/dc/elements/1.1/' xmlns:ns1='http://schemas.openxmlformats.org/package/2006/metadata/core-properties' " w:xpath="/ns1:coreProperties[1]/ns0:title[1]" w:storeItemID="{6C3C8BC8-F283-45AE-878A-BAB7291924A1}"/>
       <w:text/>
     </w:sdtPr>
+    <w:sdtEndPr/>
     <w:sdtContent>
       <w:p>
         <w:pPr>
@@ -23857,6 +25132,7 @@
     <w:rsid w:val="002F7250"/>
     <w:rsid w:val="0046192C"/>
     <w:rsid w:val="006A7B0A"/>
+    <w:rsid w:val="00AE536B"/>
     <w:rsid w:val="00B835DA"/>
     <w:rsid w:val="00C55E87"/>
     <w:rsid w:val="00C8531C"/>
@@ -25143,11 +26419,47 @@
     </b:Author>
     <b:RefOrder>26</b:RefOrder>
   </b:Source>
+  <b:Source>
+    <b:Tag>Cos15</b:Tag>
+    <b:SourceType>JournalArticle</b:SourceType>
+    <b:Guid>{2F7FAF36-05C6-422E-A853-72453547D6CE}</b:Guid>
+    <b:Title>Applying Golratt's Theory of Constraints to reduce the Bullwhip Effect through agent-based modeling</b:Title>
+    <b:Year>2015</b:Year>
+    <b:JournalName>Elsevier, 42(4)</b:JournalName>
+    <b:Pages>2049-2060. Opgehaald van https://www.researchgate.net/profile/Noor_Hadi4/post/What_is_constraints_theory_What_would_be_involved_in_taking_a_constraints_approach_to_the_conceptualisation_of_a_research_study/attachment/59d64774c49f478072eaf05c/AS%3A27384332</b:Pages>
+    <b:Author>
+      <b:Author>
+        <b:NameList>
+          <b:Person>
+            <b:Last>Costas</b:Last>
+            <b:First>José</b:First>
+          </b:Person>
+          <b:Person>
+            <b:Last>Ponte</b:Last>
+            <b:First>Borja</b:First>
+          </b:Person>
+          <b:Person>
+            <b:Last>de la Fuente</b:Last>
+            <b:First>David</b:First>
+          </b:Person>
+          <b:Person>
+            <b:Last>Pino</b:Last>
+            <b:First>Raúl</b:First>
+          </b:Person>
+          <b:Person>
+            <b:Last>Puche</b:Last>
+            <b:First>Julio</b:First>
+          </b:Person>
+        </b:NameList>
+      </b:Author>
+    </b:Author>
+    <b:RefOrder>27</b:RefOrder>
+  </b:Source>
 </b:Sources>
 </file>
 
 <file path=customXml/itemProps1.xml><?xml version="1.0" encoding="utf-8"?>
-<ds:datastoreItem xmlns:ds="http://schemas.openxmlformats.org/officeDocument/2006/customXml" ds:itemID="{78C24C4A-91D1-42DF-954B-4484B8A76044}">
+<ds:datastoreItem xmlns:ds="http://schemas.openxmlformats.org/officeDocument/2006/customXml" ds:itemID="{BAA17C2F-F9F7-4108-928D-510AEA2460A0}">
   <ds:schemaRefs>
     <ds:schemaRef ds:uri="http://schemas.openxmlformats.org/officeDocument/2006/bibliography"/>
   </ds:schemaRefs>

</xml_diff>

<commit_message>
Scriptie - Bijlage B - begonnen
</commit_message>
<xml_diff>
--- a/Scriptie.docx
+++ b/Scriptie.docx
@@ -918,7 +918,7 @@
           <w:numId w:val="0"/>
         </w:numPr>
       </w:pPr>
-      <w:bookmarkStart w:id="1" w:name="_Toc516835579"/>
+      <w:bookmarkStart w:id="1" w:name="_Toc516845512"/>
       <w:r>
         <w:lastRenderedPageBreak/>
         <w:t>Voorwoord</w:t>
@@ -938,7 +938,7 @@
           <w:numId w:val="0"/>
         </w:numPr>
       </w:pPr>
-      <w:bookmarkStart w:id="2" w:name="_Toc516835580"/>
+      <w:bookmarkStart w:id="2" w:name="_Toc516845513"/>
       <w:r>
         <w:lastRenderedPageBreak/>
         <w:t>Managementsamenvatting</w:t>
@@ -1015,7 +1015,7 @@
           <w:r>
             <w:fldChar w:fldCharType="separate"/>
           </w:r>
-          <w:hyperlink w:anchor="_Toc516835579" w:history="1">
+          <w:hyperlink w:anchor="_Toc516845512" w:history="1">
             <w:r>
               <w:rPr>
                 <w:rStyle w:val="Hyperlink"/>
@@ -1038,7 +1038,7 @@
               <w:rPr>
                 <w:webHidden/>
               </w:rPr>
-              <w:instrText xml:space="preserve"> PAGEREF _Toc516835579 \h </w:instrText>
+              <w:instrText xml:space="preserve"> PAGEREF _Toc516845512 \h </w:instrText>
             </w:r>
             <w:r>
               <w:rPr>
@@ -1075,7 +1075,7 @@
               <w:szCs w:val="22"/>
             </w:rPr>
           </w:pPr>
-          <w:hyperlink w:anchor="_Toc516835580" w:history="1">
+          <w:hyperlink w:anchor="_Toc516845513" w:history="1">
             <w:r>
               <w:rPr>
                 <w:rStyle w:val="Hyperlink"/>
@@ -1098,7 +1098,7 @@
               <w:rPr>
                 <w:webHidden/>
               </w:rPr>
-              <w:instrText xml:space="preserve"> PAGEREF _Toc516835580 \h </w:instrText>
+              <w:instrText xml:space="preserve"> PAGEREF _Toc516845513 \h </w:instrText>
             </w:r>
             <w:r>
               <w:rPr>
@@ -1135,7 +1135,7 @@
               <w:szCs w:val="22"/>
             </w:rPr>
           </w:pPr>
-          <w:hyperlink w:anchor="_Toc516835581" w:history="1">
+          <w:hyperlink w:anchor="_Toc516845514" w:history="1">
             <w:r>
               <w:rPr>
                 <w:rStyle w:val="Hyperlink"/>
@@ -1158,7 +1158,7 @@
               <w:rPr>
                 <w:webHidden/>
               </w:rPr>
-              <w:instrText xml:space="preserve"> PAGEREF _Toc516835581 \h </w:instrText>
+              <w:instrText xml:space="preserve"> PAGEREF _Toc516845514 \h </w:instrText>
             </w:r>
             <w:r>
               <w:rPr>
@@ -1195,7 +1195,7 @@
               <w:szCs w:val="22"/>
             </w:rPr>
           </w:pPr>
-          <w:hyperlink w:anchor="_Toc516835582" w:history="1">
+          <w:hyperlink w:anchor="_Toc516845515" w:history="1">
             <w:r>
               <w:rPr>
                 <w:rStyle w:val="Hyperlink"/>
@@ -1218,7 +1218,7 @@
               <w:rPr>
                 <w:webHidden/>
               </w:rPr>
-              <w:instrText xml:space="preserve"> PAGEREF _Toc516835582 \h </w:instrText>
+              <w:instrText xml:space="preserve"> PAGEREF _Toc516845515 \h </w:instrText>
             </w:r>
             <w:r>
               <w:rPr>
@@ -1255,7 +1255,7 @@
               <w:szCs w:val="22"/>
             </w:rPr>
           </w:pPr>
-          <w:hyperlink w:anchor="_Toc516835583" w:history="1">
+          <w:hyperlink w:anchor="_Toc516845516" w:history="1">
             <w:r>
               <w:rPr>
                 <w:rStyle w:val="Hyperlink"/>
@@ -1278,7 +1278,7 @@
               <w:rPr>
                 <w:webHidden/>
               </w:rPr>
-              <w:instrText xml:space="preserve"> PAGEREF _Toc516835583 \h </w:instrText>
+              <w:instrText xml:space="preserve"> PAGEREF _Toc516845516 \h </w:instrText>
             </w:r>
             <w:r>
               <w:rPr>
@@ -1315,7 +1315,7 @@
               <w:szCs w:val="22"/>
             </w:rPr>
           </w:pPr>
-          <w:hyperlink w:anchor="_Toc516835584" w:history="1">
+          <w:hyperlink w:anchor="_Toc516845517" w:history="1">
             <w:r>
               <w:rPr>
                 <w:rStyle w:val="Hyperlink"/>
@@ -1353,7 +1353,7 @@
               <w:rPr>
                 <w:webHidden/>
               </w:rPr>
-              <w:instrText xml:space="preserve"> PAGEREF _Toc516835584 \h </w:instrText>
+              <w:instrText xml:space="preserve"> PAGEREF _Toc516845517 \h </w:instrText>
             </w:r>
             <w:r>
               <w:rPr>
@@ -1390,7 +1390,7 @@
               <w:szCs w:val="22"/>
             </w:rPr>
           </w:pPr>
-          <w:hyperlink w:anchor="_Toc516835585" w:history="1">
+          <w:hyperlink w:anchor="_Toc516845518" w:history="1">
             <w:r>
               <w:rPr>
                 <w:rStyle w:val="Hyperlink"/>
@@ -1428,7 +1428,7 @@
               <w:rPr>
                 <w:webHidden/>
               </w:rPr>
-              <w:instrText xml:space="preserve"> PAGEREF _Toc516835585 \h </w:instrText>
+              <w:instrText xml:space="preserve"> PAGEREF _Toc516845518 \h </w:instrText>
             </w:r>
             <w:r>
               <w:rPr>
@@ -1464,7 +1464,7 @@
               <w:szCs w:val="22"/>
             </w:rPr>
           </w:pPr>
-          <w:hyperlink w:anchor="_Toc516835586" w:history="1">
+          <w:hyperlink w:anchor="_Toc516845519" w:history="1">
             <w:r>
               <w:rPr>
                 <w:rStyle w:val="Hyperlink"/>
@@ -1501,7 +1501,7 @@
               <w:rPr>
                 <w:webHidden/>
               </w:rPr>
-              <w:instrText xml:space="preserve"> PAGEREF _Toc516835586 \h </w:instrText>
+              <w:instrText xml:space="preserve"> PAGEREF _Toc516845519 \h </w:instrText>
             </w:r>
             <w:r>
               <w:rPr>
@@ -1537,7 +1537,7 @@
               <w:szCs w:val="22"/>
             </w:rPr>
           </w:pPr>
-          <w:hyperlink w:anchor="_Toc516835587" w:history="1">
+          <w:hyperlink w:anchor="_Toc516845520" w:history="1">
             <w:r>
               <w:rPr>
                 <w:rStyle w:val="Hyperlink"/>
@@ -1574,7 +1574,7 @@
               <w:rPr>
                 <w:webHidden/>
               </w:rPr>
-              <w:instrText xml:space="preserve"> PAGEREF _Toc516835587 \h </w:instrText>
+              <w:instrText xml:space="preserve"> PAGEREF _Toc516845520 \h </w:instrText>
             </w:r>
             <w:r>
               <w:rPr>
@@ -1610,7 +1610,7 @@
               <w:szCs w:val="22"/>
             </w:rPr>
           </w:pPr>
-          <w:hyperlink w:anchor="_Toc516835588" w:history="1">
+          <w:hyperlink w:anchor="_Toc516845521" w:history="1">
             <w:r>
               <w:rPr>
                 <w:rStyle w:val="Hyperlink"/>
@@ -1647,7 +1647,7 @@
               <w:rPr>
                 <w:webHidden/>
               </w:rPr>
-              <w:instrText xml:space="preserve"> PAGEREF _Toc516835588 \h </w:instrText>
+              <w:instrText xml:space="preserve"> PAGEREF _Toc516845521 \h </w:instrText>
             </w:r>
             <w:r>
               <w:rPr>
@@ -1684,7 +1684,7 @@
               <w:szCs w:val="22"/>
             </w:rPr>
           </w:pPr>
-          <w:hyperlink w:anchor="_Toc516835589" w:history="1">
+          <w:hyperlink w:anchor="_Toc516845522" w:history="1">
             <w:r>
               <w:rPr>
                 <w:rStyle w:val="Hyperlink"/>
@@ -1722,7 +1722,7 @@
               <w:rPr>
                 <w:webHidden/>
               </w:rPr>
-              <w:instrText xml:space="preserve"> PAGEREF _Toc516835589 \h </w:instrText>
+              <w:instrText xml:space="preserve"> PAGEREF _Toc516845522 \h </w:instrText>
             </w:r>
             <w:r>
               <w:rPr>
@@ -1758,7 +1758,7 @@
               <w:szCs w:val="22"/>
             </w:rPr>
           </w:pPr>
-          <w:hyperlink w:anchor="_Toc516835590" w:history="1">
+          <w:hyperlink w:anchor="_Toc516845523" w:history="1">
             <w:r>
               <w:rPr>
                 <w:rStyle w:val="Hyperlink"/>
@@ -1795,7 +1795,7 @@
               <w:rPr>
                 <w:webHidden/>
               </w:rPr>
-              <w:instrText xml:space="preserve"> PAGEREF _Toc516835590 \h </w:instrText>
+              <w:instrText xml:space="preserve"> PAGEREF _Toc516845523 \h </w:instrText>
             </w:r>
             <w:r>
               <w:rPr>
@@ -1831,7 +1831,7 @@
               <w:szCs w:val="22"/>
             </w:rPr>
           </w:pPr>
-          <w:hyperlink w:anchor="_Toc516835591" w:history="1">
+          <w:hyperlink w:anchor="_Toc516845524" w:history="1">
             <w:r>
               <w:rPr>
                 <w:rStyle w:val="Hyperlink"/>
@@ -1868,7 +1868,7 @@
               <w:rPr>
                 <w:webHidden/>
               </w:rPr>
-              <w:instrText xml:space="preserve"> PAGEREF _Toc516835591 \h </w:instrText>
+              <w:instrText xml:space="preserve"> PAGEREF _Toc516845524 \h </w:instrText>
             </w:r>
             <w:r>
               <w:rPr>
@@ -1904,7 +1904,7 @@
               <w:szCs w:val="22"/>
             </w:rPr>
           </w:pPr>
-          <w:hyperlink w:anchor="_Toc516835592" w:history="1">
+          <w:hyperlink w:anchor="_Toc516845525" w:history="1">
             <w:r>
               <w:rPr>
                 <w:rStyle w:val="Hyperlink"/>
@@ -1941,7 +1941,7 @@
               <w:rPr>
                 <w:webHidden/>
               </w:rPr>
-              <w:instrText xml:space="preserve"> PAGEREF _Toc516835592 \h </w:instrText>
+              <w:instrText xml:space="preserve"> PAGEREF _Toc516845525 \h </w:instrText>
             </w:r>
             <w:r>
               <w:rPr>
@@ -1977,7 +1977,7 @@
               <w:szCs w:val="22"/>
             </w:rPr>
           </w:pPr>
-          <w:hyperlink w:anchor="_Toc516835593" w:history="1">
+          <w:hyperlink w:anchor="_Toc516845526" w:history="1">
             <w:r>
               <w:rPr>
                 <w:rStyle w:val="Hyperlink"/>
@@ -2014,7 +2014,7 @@
               <w:rPr>
                 <w:webHidden/>
               </w:rPr>
-              <w:instrText xml:space="preserve"> PAGEREF _Toc516835593 \h </w:instrText>
+              <w:instrText xml:space="preserve"> PAGEREF _Toc516845526 \h </w:instrText>
             </w:r>
             <w:r>
               <w:rPr>
@@ -2050,7 +2050,7 @@
               <w:szCs w:val="22"/>
             </w:rPr>
           </w:pPr>
-          <w:hyperlink w:anchor="_Toc516835594" w:history="1">
+          <w:hyperlink w:anchor="_Toc516845527" w:history="1">
             <w:r>
               <w:rPr>
                 <w:rStyle w:val="Hyperlink"/>
@@ -2087,7 +2087,7 @@
               <w:rPr>
                 <w:webHidden/>
               </w:rPr>
-              <w:instrText xml:space="preserve"> PAGEREF _Toc516835594 \h </w:instrText>
+              <w:instrText xml:space="preserve"> PAGEREF _Toc516845527 \h </w:instrText>
             </w:r>
             <w:r>
               <w:rPr>
@@ -2124,7 +2124,7 @@
               <w:szCs w:val="22"/>
             </w:rPr>
           </w:pPr>
-          <w:hyperlink w:anchor="_Toc516835595" w:history="1">
+          <w:hyperlink w:anchor="_Toc516845528" w:history="1">
             <w:r>
               <w:rPr>
                 <w:rStyle w:val="Hyperlink"/>
@@ -2162,7 +2162,7 @@
               <w:rPr>
                 <w:webHidden/>
               </w:rPr>
-              <w:instrText xml:space="preserve"> PAGEREF _Toc516835595 \h </w:instrText>
+              <w:instrText xml:space="preserve"> PAGEREF _Toc516845528 \h </w:instrText>
             </w:r>
             <w:r>
               <w:rPr>
@@ -2198,7 +2198,7 @@
               <w:szCs w:val="22"/>
             </w:rPr>
           </w:pPr>
-          <w:hyperlink w:anchor="_Toc516835596" w:history="1">
+          <w:hyperlink w:anchor="_Toc516845529" w:history="1">
             <w:r>
               <w:rPr>
                 <w:rStyle w:val="Hyperlink"/>
@@ -2235,7 +2235,7 @@
               <w:rPr>
                 <w:webHidden/>
               </w:rPr>
-              <w:instrText xml:space="preserve"> PAGEREF _Toc516835596 \h </w:instrText>
+              <w:instrText xml:space="preserve"> PAGEREF _Toc516845529 \h </w:instrText>
             </w:r>
             <w:r>
               <w:rPr>
@@ -2271,7 +2271,7 @@
               <w:szCs w:val="22"/>
             </w:rPr>
           </w:pPr>
-          <w:hyperlink w:anchor="_Toc516835597" w:history="1">
+          <w:hyperlink w:anchor="_Toc516845530" w:history="1">
             <w:r>
               <w:rPr>
                 <w:rStyle w:val="Hyperlink"/>
@@ -2308,7 +2308,7 @@
               <w:rPr>
                 <w:webHidden/>
               </w:rPr>
-              <w:instrText xml:space="preserve"> PAGEREF _Toc516835597 \h </w:instrText>
+              <w:instrText xml:space="preserve"> PAGEREF _Toc516845530 \h </w:instrText>
             </w:r>
             <w:r>
               <w:rPr>
@@ -2344,7 +2344,7 @@
               <w:szCs w:val="22"/>
             </w:rPr>
           </w:pPr>
-          <w:hyperlink w:anchor="_Toc516835598" w:history="1">
+          <w:hyperlink w:anchor="_Toc516845531" w:history="1">
             <w:r>
               <w:rPr>
                 <w:rStyle w:val="Hyperlink"/>
@@ -2381,7 +2381,7 @@
               <w:rPr>
                 <w:webHidden/>
               </w:rPr>
-              <w:instrText xml:space="preserve"> PAGEREF _Toc516835598 \h </w:instrText>
+              <w:instrText xml:space="preserve"> PAGEREF _Toc516845531 \h </w:instrText>
             </w:r>
             <w:r>
               <w:rPr>
@@ -2417,7 +2417,7 @@
               <w:szCs w:val="22"/>
             </w:rPr>
           </w:pPr>
-          <w:hyperlink w:anchor="_Toc516835599" w:history="1">
+          <w:hyperlink w:anchor="_Toc516845532" w:history="1">
             <w:r>
               <w:rPr>
                 <w:rStyle w:val="Hyperlink"/>
@@ -2454,7 +2454,7 @@
               <w:rPr>
                 <w:webHidden/>
               </w:rPr>
-              <w:instrText xml:space="preserve"> PAGEREF _Toc516835599 \h </w:instrText>
+              <w:instrText xml:space="preserve"> PAGEREF _Toc516845532 \h </w:instrText>
             </w:r>
             <w:r>
               <w:rPr>
@@ -2490,7 +2490,7 @@
               <w:szCs w:val="22"/>
             </w:rPr>
           </w:pPr>
-          <w:hyperlink w:anchor="_Toc516835600" w:history="1">
+          <w:hyperlink w:anchor="_Toc516845533" w:history="1">
             <w:r>
               <w:rPr>
                 <w:rStyle w:val="Hyperlink"/>
@@ -2527,7 +2527,7 @@
               <w:rPr>
                 <w:webHidden/>
               </w:rPr>
-              <w:instrText xml:space="preserve"> PAGEREF _Toc516835600 \h </w:instrText>
+              <w:instrText xml:space="preserve"> PAGEREF _Toc516845533 \h </w:instrText>
             </w:r>
             <w:r>
               <w:rPr>
@@ -2563,7 +2563,7 @@
               <w:szCs w:val="22"/>
             </w:rPr>
           </w:pPr>
-          <w:hyperlink w:anchor="_Toc516835601" w:history="1">
+          <w:hyperlink w:anchor="_Toc516845534" w:history="1">
             <w:r>
               <w:rPr>
                 <w:rStyle w:val="Hyperlink"/>
@@ -2600,7 +2600,7 @@
               <w:rPr>
                 <w:webHidden/>
               </w:rPr>
-              <w:instrText xml:space="preserve"> PAGEREF _Toc516835601 \h </w:instrText>
+              <w:instrText xml:space="preserve"> PAGEREF _Toc516845534 \h </w:instrText>
             </w:r>
             <w:r>
               <w:rPr>
@@ -2636,7 +2636,7 @@
               <w:szCs w:val="22"/>
             </w:rPr>
           </w:pPr>
-          <w:hyperlink w:anchor="_Toc516835602" w:history="1">
+          <w:hyperlink w:anchor="_Toc516845535" w:history="1">
             <w:r>
               <w:rPr>
                 <w:rStyle w:val="Hyperlink"/>
@@ -2673,7 +2673,7 @@
               <w:rPr>
                 <w:webHidden/>
               </w:rPr>
-              <w:instrText xml:space="preserve"> PAGEREF _Toc516835602 \h </w:instrText>
+              <w:instrText xml:space="preserve"> PAGEREF _Toc516845535 \h </w:instrText>
             </w:r>
             <w:r>
               <w:rPr>
@@ -2709,7 +2709,7 @@
               <w:szCs w:val="22"/>
             </w:rPr>
           </w:pPr>
-          <w:hyperlink w:anchor="_Toc516835603" w:history="1">
+          <w:hyperlink w:anchor="_Toc516845536" w:history="1">
             <w:r>
               <w:rPr>
                 <w:rStyle w:val="Hyperlink"/>
@@ -2746,7 +2746,7 @@
               <w:rPr>
                 <w:webHidden/>
               </w:rPr>
-              <w:instrText xml:space="preserve"> PAGEREF _Toc516835603 \h </w:instrText>
+              <w:instrText xml:space="preserve"> PAGEREF _Toc516845536 \h </w:instrText>
             </w:r>
             <w:r>
               <w:rPr>
@@ -2782,7 +2782,7 @@
               <w:szCs w:val="22"/>
             </w:rPr>
           </w:pPr>
-          <w:hyperlink w:anchor="_Toc516835604" w:history="1">
+          <w:hyperlink w:anchor="_Toc516845537" w:history="1">
             <w:r>
               <w:rPr>
                 <w:rStyle w:val="Hyperlink"/>
@@ -2819,7 +2819,7 @@
               <w:rPr>
                 <w:webHidden/>
               </w:rPr>
-              <w:instrText xml:space="preserve"> PAGEREF _Toc516835604 \h </w:instrText>
+              <w:instrText xml:space="preserve"> PAGEREF _Toc516845537 \h </w:instrText>
             </w:r>
             <w:r>
               <w:rPr>
@@ -2855,7 +2855,7 @@
               <w:szCs w:val="22"/>
             </w:rPr>
           </w:pPr>
-          <w:hyperlink w:anchor="_Toc516835605" w:history="1">
+          <w:hyperlink w:anchor="_Toc516845538" w:history="1">
             <w:r>
               <w:rPr>
                 <w:rStyle w:val="Hyperlink"/>
@@ -2892,7 +2892,7 @@
               <w:rPr>
                 <w:webHidden/>
               </w:rPr>
-              <w:instrText xml:space="preserve"> PAGEREF _Toc516835605 \h </w:instrText>
+              <w:instrText xml:space="preserve"> PAGEREF _Toc516845538 \h </w:instrText>
             </w:r>
             <w:r>
               <w:rPr>
@@ -2928,7 +2928,7 @@
               <w:szCs w:val="22"/>
             </w:rPr>
           </w:pPr>
-          <w:hyperlink w:anchor="_Toc516835606" w:history="1">
+          <w:hyperlink w:anchor="_Toc516845539" w:history="1">
             <w:r>
               <w:rPr>
                 <w:rStyle w:val="Hyperlink"/>
@@ -2965,7 +2965,7 @@
               <w:rPr>
                 <w:webHidden/>
               </w:rPr>
-              <w:instrText xml:space="preserve"> PAGEREF _Toc516835606 \h </w:instrText>
+              <w:instrText xml:space="preserve"> PAGEREF _Toc516845539 \h </w:instrText>
             </w:r>
             <w:r>
               <w:rPr>
@@ -3001,7 +3001,7 @@
               <w:szCs w:val="22"/>
             </w:rPr>
           </w:pPr>
-          <w:hyperlink w:anchor="_Toc516835607" w:history="1">
+          <w:hyperlink w:anchor="_Toc516845540" w:history="1">
             <w:r>
               <w:rPr>
                 <w:rStyle w:val="Hyperlink"/>
@@ -3038,7 +3038,7 @@
               <w:rPr>
                 <w:webHidden/>
               </w:rPr>
-              <w:instrText xml:space="preserve"> PAGEREF _Toc516835607 \h </w:instrText>
+              <w:instrText xml:space="preserve"> PAGEREF _Toc516845540 \h </w:instrText>
             </w:r>
             <w:r>
               <w:rPr>
@@ -3074,7 +3074,7 @@
               <w:szCs w:val="22"/>
             </w:rPr>
           </w:pPr>
-          <w:hyperlink w:anchor="_Toc516835608" w:history="1">
+          <w:hyperlink w:anchor="_Toc516845541" w:history="1">
             <w:r>
               <w:rPr>
                 <w:rStyle w:val="Hyperlink"/>
@@ -3111,7 +3111,7 @@
               <w:rPr>
                 <w:webHidden/>
               </w:rPr>
-              <w:instrText xml:space="preserve"> PAGEREF _Toc516835608 \h </w:instrText>
+              <w:instrText xml:space="preserve"> PAGEREF _Toc516845541 \h </w:instrText>
             </w:r>
             <w:r>
               <w:rPr>
@@ -3147,7 +3147,7 @@
               <w:szCs w:val="22"/>
             </w:rPr>
           </w:pPr>
-          <w:hyperlink w:anchor="_Toc516835609" w:history="1">
+          <w:hyperlink w:anchor="_Toc516845542" w:history="1">
             <w:r>
               <w:rPr>
                 <w:rStyle w:val="Hyperlink"/>
@@ -3184,7 +3184,7 @@
               <w:rPr>
                 <w:webHidden/>
               </w:rPr>
-              <w:instrText xml:space="preserve"> PAGEREF _Toc516835609 \h </w:instrText>
+              <w:instrText xml:space="preserve"> PAGEREF _Toc516845542 \h </w:instrText>
             </w:r>
             <w:r>
               <w:rPr>
@@ -3221,7 +3221,7 @@
               <w:szCs w:val="22"/>
             </w:rPr>
           </w:pPr>
-          <w:hyperlink w:anchor="_Toc516835610" w:history="1">
+          <w:hyperlink w:anchor="_Toc516845543" w:history="1">
             <w:r>
               <w:rPr>
                 <w:rStyle w:val="Hyperlink"/>
@@ -3259,7 +3259,7 @@
               <w:rPr>
                 <w:webHidden/>
               </w:rPr>
-              <w:instrText xml:space="preserve"> PAGEREF _Toc516835610 \h </w:instrText>
+              <w:instrText xml:space="preserve"> PAGEREF _Toc516845543 \h </w:instrText>
             </w:r>
             <w:r>
               <w:rPr>
@@ -3295,7 +3295,7 @@
               <w:szCs w:val="22"/>
             </w:rPr>
           </w:pPr>
-          <w:hyperlink w:anchor="_Toc516835611" w:history="1">
+          <w:hyperlink w:anchor="_Toc516845544" w:history="1">
             <w:r>
               <w:rPr>
                 <w:rStyle w:val="Hyperlink"/>
@@ -3332,7 +3332,7 @@
               <w:rPr>
                 <w:webHidden/>
               </w:rPr>
-              <w:instrText xml:space="preserve"> PAGEREF _Toc516835611 \h </w:instrText>
+              <w:instrText xml:space="preserve"> PAGEREF _Toc516845544 \h </w:instrText>
             </w:r>
             <w:r>
               <w:rPr>
@@ -3368,7 +3368,7 @@
               <w:szCs w:val="22"/>
             </w:rPr>
           </w:pPr>
-          <w:hyperlink w:anchor="_Toc516835612" w:history="1">
+          <w:hyperlink w:anchor="_Toc516845545" w:history="1">
             <w:r>
               <w:rPr>
                 <w:rStyle w:val="Hyperlink"/>
@@ -3405,7 +3405,7 @@
               <w:rPr>
                 <w:webHidden/>
               </w:rPr>
-              <w:instrText xml:space="preserve"> PAGEREF _Toc516835612 \h </w:instrText>
+              <w:instrText xml:space="preserve"> PAGEREF _Toc516845545 \h </w:instrText>
             </w:r>
             <w:r>
               <w:rPr>
@@ -3441,7 +3441,7 @@
               <w:szCs w:val="22"/>
             </w:rPr>
           </w:pPr>
-          <w:hyperlink w:anchor="_Toc516835613" w:history="1">
+          <w:hyperlink w:anchor="_Toc516845546" w:history="1">
             <w:r>
               <w:rPr>
                 <w:rStyle w:val="Hyperlink"/>
@@ -3478,7 +3478,7 @@
               <w:rPr>
                 <w:webHidden/>
               </w:rPr>
-              <w:instrText xml:space="preserve"> PAGEREF _Toc516835613 \h </w:instrText>
+              <w:instrText xml:space="preserve"> PAGEREF _Toc516845546 \h </w:instrText>
             </w:r>
             <w:r>
               <w:rPr>
@@ -3514,7 +3514,7 @@
               <w:szCs w:val="22"/>
             </w:rPr>
           </w:pPr>
-          <w:hyperlink w:anchor="_Toc516835614" w:history="1">
+          <w:hyperlink w:anchor="_Toc516845547" w:history="1">
             <w:r>
               <w:rPr>
                 <w:rStyle w:val="Hyperlink"/>
@@ -3551,7 +3551,7 @@
               <w:rPr>
                 <w:webHidden/>
               </w:rPr>
-              <w:instrText xml:space="preserve"> PAGEREF _Toc516835614 \h </w:instrText>
+              <w:instrText xml:space="preserve"> PAGEREF _Toc516845547 \h </w:instrText>
             </w:r>
             <w:r>
               <w:rPr>
@@ -3587,7 +3587,7 @@
               <w:szCs w:val="22"/>
             </w:rPr>
           </w:pPr>
-          <w:hyperlink w:anchor="_Toc516835615" w:history="1">
+          <w:hyperlink w:anchor="_Toc516845548" w:history="1">
             <w:r>
               <w:rPr>
                 <w:rStyle w:val="Hyperlink"/>
@@ -3624,7 +3624,7 @@
               <w:rPr>
                 <w:webHidden/>
               </w:rPr>
-              <w:instrText xml:space="preserve"> PAGEREF _Toc516835615 \h </w:instrText>
+              <w:instrText xml:space="preserve"> PAGEREF _Toc516845548 \h </w:instrText>
             </w:r>
             <w:r>
               <w:rPr>
@@ -3660,7 +3660,7 @@
               <w:szCs w:val="22"/>
             </w:rPr>
           </w:pPr>
-          <w:hyperlink w:anchor="_Toc516835616" w:history="1">
+          <w:hyperlink w:anchor="_Toc516845549" w:history="1">
             <w:r>
               <w:rPr>
                 <w:rStyle w:val="Hyperlink"/>
@@ -3697,7 +3697,7 @@
               <w:rPr>
                 <w:webHidden/>
               </w:rPr>
-              <w:instrText xml:space="preserve"> PAGEREF _Toc516835616 \h </w:instrText>
+              <w:instrText xml:space="preserve"> PAGEREF _Toc516845549 \h </w:instrText>
             </w:r>
             <w:r>
               <w:rPr>
@@ -3733,7 +3733,7 @@
               <w:szCs w:val="22"/>
             </w:rPr>
           </w:pPr>
-          <w:hyperlink w:anchor="_Toc516835617" w:history="1">
+          <w:hyperlink w:anchor="_Toc516845550" w:history="1">
             <w:r>
               <w:rPr>
                 <w:rStyle w:val="Hyperlink"/>
@@ -3770,7 +3770,7 @@
               <w:rPr>
                 <w:webHidden/>
               </w:rPr>
-              <w:instrText xml:space="preserve"> PAGEREF _Toc516835617 \h </w:instrText>
+              <w:instrText xml:space="preserve"> PAGEREF _Toc516845550 \h </w:instrText>
             </w:r>
             <w:r>
               <w:rPr>
@@ -3806,7 +3806,7 @@
               <w:szCs w:val="22"/>
             </w:rPr>
           </w:pPr>
-          <w:hyperlink w:anchor="_Toc516835618" w:history="1">
+          <w:hyperlink w:anchor="_Toc516845551" w:history="1">
             <w:r>
               <w:rPr>
                 <w:rStyle w:val="Hyperlink"/>
@@ -3843,7 +3843,7 @@
               <w:rPr>
                 <w:webHidden/>
               </w:rPr>
-              <w:instrText xml:space="preserve"> PAGEREF _Toc516835618 \h </w:instrText>
+              <w:instrText xml:space="preserve"> PAGEREF _Toc516845551 \h </w:instrText>
             </w:r>
             <w:r>
               <w:rPr>
@@ -3879,7 +3879,7 @@
               <w:szCs w:val="22"/>
             </w:rPr>
           </w:pPr>
-          <w:hyperlink w:anchor="_Toc516835619" w:history="1">
+          <w:hyperlink w:anchor="_Toc516845552" w:history="1">
             <w:r>
               <w:rPr>
                 <w:rStyle w:val="Hyperlink"/>
@@ -3916,7 +3916,7 @@
               <w:rPr>
                 <w:webHidden/>
               </w:rPr>
-              <w:instrText xml:space="preserve"> PAGEREF _Toc516835619 \h </w:instrText>
+              <w:instrText xml:space="preserve"> PAGEREF _Toc516845552 \h </w:instrText>
             </w:r>
             <w:r>
               <w:rPr>
@@ -3952,7 +3952,7 @@
               <w:szCs w:val="22"/>
             </w:rPr>
           </w:pPr>
-          <w:hyperlink w:anchor="_Toc516835620" w:history="1">
+          <w:hyperlink w:anchor="_Toc516845553" w:history="1">
             <w:r>
               <w:rPr>
                 <w:rStyle w:val="Hyperlink"/>
@@ -3989,7 +3989,7 @@
               <w:rPr>
                 <w:webHidden/>
               </w:rPr>
-              <w:instrText xml:space="preserve"> PAGEREF _Toc516835620 \h </w:instrText>
+              <w:instrText xml:space="preserve"> PAGEREF _Toc516845553 \h </w:instrText>
             </w:r>
             <w:r>
               <w:rPr>
@@ -4025,7 +4025,7 @@
               <w:szCs w:val="22"/>
             </w:rPr>
           </w:pPr>
-          <w:hyperlink w:anchor="_Toc516835621" w:history="1">
+          <w:hyperlink w:anchor="_Toc516845554" w:history="1">
             <w:r>
               <w:rPr>
                 <w:rStyle w:val="Hyperlink"/>
@@ -4062,7 +4062,7 @@
               <w:rPr>
                 <w:webHidden/>
               </w:rPr>
-              <w:instrText xml:space="preserve"> PAGEREF _Toc516835621 \h </w:instrText>
+              <w:instrText xml:space="preserve"> PAGEREF _Toc516845554 \h </w:instrText>
             </w:r>
             <w:r>
               <w:rPr>
@@ -4098,7 +4098,7 @@
               <w:szCs w:val="22"/>
             </w:rPr>
           </w:pPr>
-          <w:hyperlink w:anchor="_Toc516835622" w:history="1">
+          <w:hyperlink w:anchor="_Toc516845555" w:history="1">
             <w:r>
               <w:rPr>
                 <w:rStyle w:val="Hyperlink"/>
@@ -4135,7 +4135,7 @@
               <w:rPr>
                 <w:webHidden/>
               </w:rPr>
-              <w:instrText xml:space="preserve"> PAGEREF _Toc516835622 \h </w:instrText>
+              <w:instrText xml:space="preserve"> PAGEREF _Toc516845555 \h </w:instrText>
             </w:r>
             <w:r>
               <w:rPr>
@@ -4172,7 +4172,7 @@
               <w:szCs w:val="22"/>
             </w:rPr>
           </w:pPr>
-          <w:hyperlink w:anchor="_Toc516835623" w:history="1">
+          <w:hyperlink w:anchor="_Toc516845556" w:history="1">
             <w:r>
               <w:rPr>
                 <w:rStyle w:val="Hyperlink"/>
@@ -4195,7 +4195,7 @@
               <w:rPr>
                 <w:webHidden/>
               </w:rPr>
-              <w:instrText xml:space="preserve"> PAGEREF _Toc516835623 \h </w:instrText>
+              <w:instrText xml:space="preserve"> PAGEREF _Toc516845556 \h </w:instrText>
             </w:r>
             <w:r>
               <w:rPr>
@@ -4232,7 +4232,7 @@
               <w:szCs w:val="22"/>
             </w:rPr>
           </w:pPr>
-          <w:hyperlink w:anchor="_Toc516835624" w:history="1">
+          <w:hyperlink w:anchor="_Toc516845557" w:history="1">
             <w:r>
               <w:rPr>
                 <w:rStyle w:val="Hyperlink"/>
@@ -4255,7 +4255,7 @@
               <w:rPr>
                 <w:webHidden/>
               </w:rPr>
-              <w:instrText xml:space="preserve"> PAGEREF _Toc516835624 \h </w:instrText>
+              <w:instrText xml:space="preserve"> PAGEREF _Toc516845557 \h </w:instrText>
             </w:r>
             <w:r>
               <w:rPr>
@@ -4291,7 +4291,7 @@
               <w:szCs w:val="22"/>
             </w:rPr>
           </w:pPr>
-          <w:hyperlink w:anchor="_Toc516835625" w:history="1">
+          <w:hyperlink w:anchor="_Toc516845558" w:history="1">
             <w:r>
               <w:rPr>
                 <w:rStyle w:val="Hyperlink"/>
@@ -4314,7 +4314,7 @@
               <w:rPr>
                 <w:webHidden/>
               </w:rPr>
-              <w:instrText xml:space="preserve"> PAGEREF _Toc516835625 \h </w:instrText>
+              <w:instrText xml:space="preserve"> PAGEREF _Toc516845558 \h </w:instrText>
             </w:r>
             <w:r>
               <w:rPr>
@@ -4350,7 +4350,7 @@
               <w:szCs w:val="22"/>
             </w:rPr>
           </w:pPr>
-          <w:hyperlink w:anchor="_Toc516835626" w:history="1">
+          <w:hyperlink w:anchor="_Toc516845559" w:history="1">
             <w:r>
               <w:rPr>
                 <w:rStyle w:val="Hyperlink"/>
@@ -4373,7 +4373,7 @@
               <w:rPr>
                 <w:webHidden/>
               </w:rPr>
-              <w:instrText xml:space="preserve"> PAGEREF _Toc516835626 \h </w:instrText>
+              <w:instrText xml:space="preserve"> PAGEREF _Toc516845559 \h </w:instrText>
             </w:r>
             <w:r>
               <w:rPr>
@@ -4428,7 +4428,7 @@
           <w:numId w:val="0"/>
         </w:numPr>
       </w:pPr>
-      <w:bookmarkStart w:id="3" w:name="_Toc516835581"/>
+      <w:bookmarkStart w:id="3" w:name="_Toc516845514"/>
       <w:r>
         <w:lastRenderedPageBreak/>
         <w:t>Figuren- en Tabellenlijst</w:t>
@@ -4480,7 +4480,7 @@
         <w:rPr>
           <w:noProof/>
         </w:rPr>
-        <w:instrText xml:space="preserve"> PAGEREF _Toc516835627 \h </w:instrText>
+        <w:instrText xml:space="preserve"> PAGEREF _Toc516845560 \h </w:instrText>
       </w:r>
       <w:r>
         <w:rPr>
@@ -4542,7 +4542,7 @@
         <w:rPr>
           <w:noProof/>
         </w:rPr>
-        <w:instrText xml:space="preserve"> PAGEREF _Toc516835628 \h </w:instrText>
+        <w:instrText xml:space="preserve"> PAGEREF _Toc516845561 \h </w:instrText>
       </w:r>
       <w:r>
         <w:rPr>
@@ -4604,7 +4604,7 @@
         <w:rPr>
           <w:noProof/>
         </w:rPr>
-        <w:instrText xml:space="preserve"> PAGEREF _Toc516835629 \h </w:instrText>
+        <w:instrText xml:space="preserve"> PAGEREF _Toc516845562 \h </w:instrText>
       </w:r>
       <w:r>
         <w:rPr>
@@ -4666,7 +4666,7 @@
         <w:rPr>
           <w:noProof/>
         </w:rPr>
-        <w:instrText xml:space="preserve"> PAGEREF _Toc516835630 \h </w:instrText>
+        <w:instrText xml:space="preserve"> PAGEREF _Toc516845563 \h </w:instrText>
       </w:r>
       <w:r>
         <w:rPr>
@@ -4728,7 +4728,7 @@
         <w:rPr>
           <w:noProof/>
         </w:rPr>
-        <w:instrText xml:space="preserve"> PAGEREF _Toc516835631 \h </w:instrText>
+        <w:instrText xml:space="preserve"> PAGEREF _Toc516845564 \h </w:instrText>
       </w:r>
       <w:r>
         <w:rPr>
@@ -4790,7 +4790,7 @@
         <w:rPr>
           <w:noProof/>
         </w:rPr>
-        <w:instrText xml:space="preserve"> PAGEREF _Toc516835632 \h </w:instrText>
+        <w:instrText xml:space="preserve"> PAGEREF _Toc516845565 \h </w:instrText>
       </w:r>
       <w:r>
         <w:rPr>
@@ -4852,7 +4852,7 @@
         <w:rPr>
           <w:noProof/>
         </w:rPr>
-        <w:instrText xml:space="preserve"> PAGEREF _Toc516835633 \h </w:instrText>
+        <w:instrText xml:space="preserve"> PAGEREF _Toc516845566 \h </w:instrText>
       </w:r>
       <w:r>
         <w:rPr>
@@ -4914,7 +4914,7 @@
         <w:rPr>
           <w:noProof/>
         </w:rPr>
-        <w:instrText xml:space="preserve"> PAGEREF _Toc516835634 \h </w:instrText>
+        <w:instrText xml:space="preserve"> PAGEREF _Toc516845567 \h </w:instrText>
       </w:r>
       <w:r>
         <w:rPr>
@@ -4976,7 +4976,7 @@
         <w:rPr>
           <w:noProof/>
         </w:rPr>
-        <w:instrText xml:space="preserve"> PAGEREF _Toc516835635 \h </w:instrText>
+        <w:instrText xml:space="preserve"> PAGEREF _Toc516845568 \h </w:instrText>
       </w:r>
       <w:r>
         <w:rPr>
@@ -5038,7 +5038,7 @@
         <w:rPr>
           <w:noProof/>
         </w:rPr>
-        <w:instrText xml:space="preserve"> PAGEREF _Toc516835636 \h </w:instrText>
+        <w:instrText xml:space="preserve"> PAGEREF _Toc516845569 \h </w:instrText>
       </w:r>
       <w:r>
         <w:rPr>
@@ -5100,7 +5100,7 @@
         <w:rPr>
           <w:noProof/>
         </w:rPr>
-        <w:instrText xml:space="preserve"> PAGEREF _Toc516835637 \h </w:instrText>
+        <w:instrText xml:space="preserve"> PAGEREF _Toc516845570 \h </w:instrText>
       </w:r>
       <w:r>
         <w:rPr>
@@ -5162,7 +5162,7 @@
         <w:rPr>
           <w:noProof/>
         </w:rPr>
-        <w:instrText xml:space="preserve"> PAGEREF _Toc516835638 \h </w:instrText>
+        <w:instrText xml:space="preserve"> PAGEREF _Toc516845571 \h </w:instrText>
       </w:r>
       <w:r>
         <w:rPr>
@@ -5224,7 +5224,7 @@
         <w:rPr>
           <w:noProof/>
         </w:rPr>
-        <w:instrText xml:space="preserve"> PAGEREF _Toc516835639 \h </w:instrText>
+        <w:instrText xml:space="preserve"> PAGEREF _Toc516845572 \h </w:instrText>
       </w:r>
       <w:r>
         <w:rPr>
@@ -5286,7 +5286,7 @@
         <w:rPr>
           <w:noProof/>
         </w:rPr>
-        <w:instrText xml:space="preserve"> PAGEREF _Toc516835640 \h </w:instrText>
+        <w:instrText xml:space="preserve"> PAGEREF _Toc516845573 \h </w:instrText>
       </w:r>
       <w:r>
         <w:rPr>
@@ -5348,7 +5348,7 @@
         <w:rPr>
           <w:noProof/>
         </w:rPr>
-        <w:instrText xml:space="preserve"> PAGEREF _Toc516835641 \h </w:instrText>
+        <w:instrText xml:space="preserve"> PAGEREF _Toc516845574 \h </w:instrText>
       </w:r>
       <w:r>
         <w:rPr>
@@ -5410,7 +5410,7 @@
         <w:rPr>
           <w:noProof/>
         </w:rPr>
-        <w:instrText xml:space="preserve"> PAGEREF _Toc516835642 \h </w:instrText>
+        <w:instrText xml:space="preserve"> PAGEREF _Toc516845575 \h </w:instrText>
       </w:r>
       <w:r>
         <w:rPr>
@@ -5472,7 +5472,7 @@
         <w:rPr>
           <w:noProof/>
         </w:rPr>
-        <w:instrText xml:space="preserve"> PAGEREF _Toc516835643 \h </w:instrText>
+        <w:instrText xml:space="preserve"> PAGEREF _Toc516845576 \h </w:instrText>
       </w:r>
       <w:r>
         <w:rPr>
@@ -5534,7 +5534,7 @@
         <w:rPr>
           <w:noProof/>
         </w:rPr>
-        <w:instrText xml:space="preserve"> PAGEREF _Toc516835644 \h </w:instrText>
+        <w:instrText xml:space="preserve"> PAGEREF _Toc516845577 \h </w:instrText>
       </w:r>
       <w:r>
         <w:rPr>
@@ -5596,7 +5596,7 @@
         <w:rPr>
           <w:noProof/>
         </w:rPr>
-        <w:instrText xml:space="preserve"> PAGEREF _Toc516835645 \h </w:instrText>
+        <w:instrText xml:space="preserve"> PAGEREF _Toc516845578 \h </w:instrText>
       </w:r>
       <w:r>
         <w:rPr>
@@ -5658,7 +5658,7 @@
         <w:rPr>
           <w:noProof/>
         </w:rPr>
-        <w:instrText xml:space="preserve"> PAGEREF _Toc516835646 \h </w:instrText>
+        <w:instrText xml:space="preserve"> PAGEREF _Toc516845579 \h </w:instrText>
       </w:r>
       <w:r>
         <w:rPr>
@@ -5720,7 +5720,7 @@
         <w:rPr>
           <w:noProof/>
         </w:rPr>
-        <w:instrText xml:space="preserve"> PAGEREF _Toc516835647 \h </w:instrText>
+        <w:instrText xml:space="preserve"> PAGEREF _Toc516845580 \h </w:instrText>
       </w:r>
       <w:r>
         <w:rPr>
@@ -5774,7 +5774,7 @@
       <w:r>
         <w:fldChar w:fldCharType="separate"/>
       </w:r>
-      <w:hyperlink w:anchor="_Toc516835648" w:history="1">
+      <w:hyperlink w:anchor="_Toc516845581" w:history="1">
         <w:r>
           <w:rPr>
             <w:rStyle w:val="Hyperlink"/>
@@ -5801,7 +5801,7 @@
             <w:noProof/>
             <w:webHidden/>
           </w:rPr>
-          <w:instrText xml:space="preserve"> PAGEREF _Toc516835648 \h </w:instrText>
+          <w:instrText xml:space="preserve"> PAGEREF _Toc516845581 \h </w:instrText>
         </w:r>
         <w:r>
           <w:rPr>
@@ -5846,7 +5846,7 @@
           <w:szCs w:val="22"/>
         </w:rPr>
       </w:pPr>
-      <w:hyperlink w:anchor="_Toc516835649" w:history="1">
+      <w:hyperlink w:anchor="_Toc516845582" w:history="1">
         <w:r>
           <w:rPr>
             <w:rStyle w:val="Hyperlink"/>
@@ -5873,7 +5873,7 @@
             <w:noProof/>
             <w:webHidden/>
           </w:rPr>
-          <w:instrText xml:space="preserve"> PAGEREF _Toc516835649 \h </w:instrText>
+          <w:instrText xml:space="preserve"> PAGEREF _Toc516845582 \h </w:instrText>
         </w:r>
         <w:r>
           <w:rPr>
@@ -5918,7 +5918,7 @@
           <w:szCs w:val="22"/>
         </w:rPr>
       </w:pPr>
-      <w:hyperlink w:anchor="_Toc516835650" w:history="1">
+      <w:hyperlink w:anchor="_Toc516845583" w:history="1">
         <w:r>
           <w:rPr>
             <w:rStyle w:val="Hyperlink"/>
@@ -5945,7 +5945,7 @@
             <w:noProof/>
             <w:webHidden/>
           </w:rPr>
-          <w:instrText xml:space="preserve"> PAGEREF _Toc516835650 \h </w:instrText>
+          <w:instrText xml:space="preserve"> PAGEREF _Toc516845583 \h </w:instrText>
         </w:r>
         <w:r>
           <w:rPr>
@@ -5990,7 +5990,7 @@
           <w:szCs w:val="22"/>
         </w:rPr>
       </w:pPr>
-      <w:hyperlink w:anchor="_Toc516835651" w:history="1">
+      <w:hyperlink w:anchor="_Toc516845584" w:history="1">
         <w:r>
           <w:rPr>
             <w:rStyle w:val="Hyperlink"/>
@@ -6017,7 +6017,7 @@
             <w:noProof/>
             <w:webHidden/>
           </w:rPr>
-          <w:instrText xml:space="preserve"> PAGEREF _Toc516835651 \h </w:instrText>
+          <w:instrText xml:space="preserve"> PAGEREF _Toc516845584 \h </w:instrText>
         </w:r>
         <w:r>
           <w:rPr>
@@ -6062,7 +6062,7 @@
           <w:numId w:val="0"/>
         </w:numPr>
       </w:pPr>
-      <w:bookmarkStart w:id="4" w:name="_Toc516835582"/>
+      <w:bookmarkStart w:id="4" w:name="_Toc516845515"/>
       <w:r>
         <w:t>Afkortingenlijst</w:t>
       </w:r>
@@ -7469,7 +7469,7 @@
         </w:numPr>
       </w:pPr>
       <w:bookmarkStart w:id="5" w:name="_Ref514924791"/>
-      <w:bookmarkStart w:id="6" w:name="_Toc516835583"/>
+      <w:bookmarkStart w:id="6" w:name="_Toc516845516"/>
       <w:r>
         <w:lastRenderedPageBreak/>
         <w:t>Begrippenlijst</w:t>
@@ -8324,7 +8324,7 @@
       <w:pPr>
         <w:pStyle w:val="Kop1"/>
       </w:pPr>
-      <w:bookmarkStart w:id="7" w:name="_Toc516835584"/>
+      <w:bookmarkStart w:id="7" w:name="_Toc516845517"/>
       <w:r>
         <w:lastRenderedPageBreak/>
         <w:t>Inleiding</w:t>
@@ -8340,7 +8340,7 @@
       <w:pPr>
         <w:pStyle w:val="Kop1"/>
       </w:pPr>
-      <w:bookmarkStart w:id="8" w:name="_Toc516835585"/>
+      <w:bookmarkStart w:id="8" w:name="_Toc516845518"/>
       <w:r>
         <w:lastRenderedPageBreak/>
         <w:t xml:space="preserve">Organisatorische </w:t>
@@ -8363,7 +8363,7 @@
         <w:pStyle w:val="Kop2"/>
       </w:pPr>
       <w:bookmarkStart w:id="9" w:name="_Ref515532037"/>
-      <w:bookmarkStart w:id="10" w:name="_Toc516835586"/>
+      <w:bookmarkStart w:id="10" w:name="_Toc516845519"/>
       <w:r>
         <w:t>Het bedrijf</w:t>
       </w:r>
@@ -8593,7 +8593,7 @@
         </w:rPr>
       </w:pPr>
       <w:bookmarkStart w:id="11" w:name="_Ref514854870"/>
-      <w:bookmarkStart w:id="12" w:name="_Toc516835627"/>
+      <w:bookmarkStart w:id="12" w:name="_Toc516845560"/>
       <w:r>
         <w:t xml:space="preserve">Figuur </w:t>
       </w:r>
@@ -8613,9 +8613,6 @@
         <w:t>1</w:t>
       </w:r>
       <w:r>
-        <w:rPr>
-          <w:noProof/>
-        </w:rPr>
         <w:fldChar w:fldCharType="end"/>
       </w:r>
       <w:bookmarkEnd w:id="11"/>
@@ -8657,7 +8654,7 @@
       <w:pPr>
         <w:pStyle w:val="Kop2"/>
       </w:pPr>
-      <w:bookmarkStart w:id="13" w:name="_Toc516835587"/>
+      <w:bookmarkStart w:id="13" w:name="_Toc516845520"/>
       <w:r>
         <w:lastRenderedPageBreak/>
         <w:t>Bedrijfsgegevens</w:t>
@@ -8668,7 +8665,7 @@
       <w:pPr>
         <w:pStyle w:val="Bijschrift"/>
       </w:pPr>
-      <w:bookmarkStart w:id="14" w:name="_Toc516835648"/>
+      <w:bookmarkStart w:id="14" w:name="_Toc516845581"/>
       <w:r>
         <w:t xml:space="preserve">Tabel </w:t>
       </w:r>
@@ -9108,7 +9105,7 @@
       <w:pPr>
         <w:pStyle w:val="Kop2"/>
       </w:pPr>
-      <w:bookmarkStart w:id="15" w:name="_Toc516835588"/>
+      <w:bookmarkStart w:id="15" w:name="_Toc516845521"/>
       <w:r>
         <w:t>Persoonsgegevens</w:t>
       </w:r>
@@ -9118,7 +9115,7 @@
       <w:pPr>
         <w:pStyle w:val="Bijschrift"/>
       </w:pPr>
-      <w:bookmarkStart w:id="16" w:name="_Toc516835649"/>
+      <w:bookmarkStart w:id="16" w:name="_Toc516845582"/>
       <w:r>
         <w:t xml:space="preserve">Tabel </w:t>
       </w:r>
@@ -10710,7 +10707,7 @@
       <w:pPr>
         <w:pStyle w:val="Kop1"/>
       </w:pPr>
-      <w:bookmarkStart w:id="17" w:name="_Toc516835589"/>
+      <w:bookmarkStart w:id="17" w:name="_Toc516845522"/>
       <w:r>
         <w:lastRenderedPageBreak/>
         <w:t>De Opdracht</w:t>
@@ -10730,7 +10727,7 @@
           <w:numId w:val="12"/>
         </w:numPr>
       </w:pPr>
-      <w:bookmarkStart w:id="18" w:name="_Toc516835590"/>
+      <w:bookmarkStart w:id="18" w:name="_Toc516845523"/>
       <w:r>
         <w:t>De kwestie</w:t>
       </w:r>
@@ -10812,7 +10809,7 @@
       <w:pPr>
         <w:pStyle w:val="Kop2"/>
       </w:pPr>
-      <w:bookmarkStart w:id="19" w:name="_Toc516835591"/>
+      <w:bookmarkStart w:id="19" w:name="_Toc516845524"/>
       <w:r>
         <w:t>De afstudeeropdracht</w:t>
       </w:r>
@@ -10876,7 +10873,7 @@
       <w:pPr>
         <w:pStyle w:val="Kop2"/>
       </w:pPr>
-      <w:bookmarkStart w:id="20" w:name="_Toc516835592"/>
+      <w:bookmarkStart w:id="20" w:name="_Toc516845525"/>
       <w:r>
         <w:t>Doelstelling</w:t>
       </w:r>
@@ -10927,7 +10924,7 @@
       <w:pPr>
         <w:pStyle w:val="Kop2"/>
       </w:pPr>
-      <w:bookmarkStart w:id="21" w:name="_Toc516835593"/>
+      <w:bookmarkStart w:id="21" w:name="_Toc516845526"/>
       <w:r>
         <w:lastRenderedPageBreak/>
         <w:t>Hoofdvraag en deelvragen</w:t>
@@ -11170,7 +11167,7 @@
       <w:pPr>
         <w:pStyle w:val="Kop2"/>
       </w:pPr>
-      <w:bookmarkStart w:id="22" w:name="_Toc516835594"/>
+      <w:bookmarkStart w:id="22" w:name="_Toc516845527"/>
       <w:r>
         <w:t>Onderzoeksmethoden</w:t>
       </w:r>
@@ -11223,7 +11220,7 @@
         <w:pStyle w:val="Bijschrift"/>
       </w:pPr>
       <w:bookmarkStart w:id="23" w:name="_Ref514853856"/>
-      <w:bookmarkStart w:id="24" w:name="_Toc516835650"/>
+      <w:bookmarkStart w:id="24" w:name="_Toc516845583"/>
       <w:r>
         <w:t xml:space="preserve">Tabel </w:t>
       </w:r>
@@ -12248,7 +12245,7 @@
       <w:pPr>
         <w:pStyle w:val="Kop1"/>
       </w:pPr>
-      <w:bookmarkStart w:id="27" w:name="_Toc516835595"/>
+      <w:bookmarkStart w:id="27" w:name="_Toc516845528"/>
       <w:r>
         <w:lastRenderedPageBreak/>
         <w:t>Theoretisch Kader</w:t>
@@ -12275,7 +12272,7 @@
         <w:pStyle w:val="Kop2"/>
       </w:pPr>
       <w:bookmarkStart w:id="28" w:name="_Ref515532250"/>
-      <w:bookmarkStart w:id="29" w:name="_Toc516835596"/>
+      <w:bookmarkStart w:id="29" w:name="_Toc516845529"/>
       <w:r>
         <w:t>Tsubaki Nakashima</w:t>
       </w:r>
@@ -12337,7 +12334,7 @@
           <w:noProof/>
         </w:rPr>
         <w:drawing>
-          <wp:inline distT="0" distB="0" distL="0" distR="0" wp14:anchorId="2B7CB8B4" wp14:editId="6AC69619">
+          <wp:inline distT="0" distB="0" distL="0" distR="0" wp14:anchorId="2AC93F9B" wp14:editId="0599DA01">
             <wp:extent cx="5760000" cy="1051269"/>
             <wp:effectExtent l="0" t="0" r="0" b="0"/>
             <wp:docPr id="6" name="Afbeelding 6"/>
@@ -12385,7 +12382,7 @@
       </w:pPr>
       <w:bookmarkStart w:id="30" w:name="_Ref515268679"/>
       <w:bookmarkStart w:id="31" w:name="_Ref515268219"/>
-      <w:bookmarkStart w:id="32" w:name="_Toc516835628"/>
+      <w:bookmarkStart w:id="32" w:name="_Toc516845561"/>
       <w:r>
         <w:t xml:space="preserve">Figuur </w:t>
       </w:r>
@@ -12405,9 +12402,6 @@
         <w:t>2</w:t>
       </w:r>
       <w:r>
-        <w:rPr>
-          <w:noProof/>
-        </w:rPr>
         <w:fldChar w:fldCharType="end"/>
       </w:r>
       <w:bookmarkEnd w:id="30"/>
@@ -12427,7 +12421,7 @@
         <w:pStyle w:val="Kop3"/>
       </w:pPr>
       <w:bookmarkStart w:id="33" w:name="_Ref516821363"/>
-      <w:bookmarkStart w:id="34" w:name="_Toc516835597"/>
+      <w:bookmarkStart w:id="34" w:name="_Toc516845530"/>
       <w:r>
         <w:t>Rollenfabriek lay-out</w:t>
       </w:r>
@@ -12551,7 +12545,7 @@
         <w:pStyle w:val="Kop3"/>
       </w:pPr>
       <w:bookmarkStart w:id="35" w:name="_Ref515532360"/>
-      <w:bookmarkStart w:id="36" w:name="_Toc516835598"/>
+      <w:bookmarkStart w:id="36" w:name="_Toc516845531"/>
       <w:r>
         <w:lastRenderedPageBreak/>
         <w:t>Buffervoorraden</w:t>
@@ -12579,7 +12573,7 @@
       <w:pPr>
         <w:pStyle w:val="Kop3"/>
       </w:pPr>
-      <w:bookmarkStart w:id="37" w:name="_Toc516835599"/>
+      <w:bookmarkStart w:id="37" w:name="_Toc516845532"/>
       <w:r>
         <w:t>Omstellingen</w:t>
       </w:r>
@@ -12596,7 +12590,7 @@
         <w:pStyle w:val="Kop2"/>
       </w:pPr>
       <w:bookmarkStart w:id="38" w:name="_Ref515532009"/>
-      <w:bookmarkStart w:id="39" w:name="_Toc516835600"/>
+      <w:bookmarkStart w:id="39" w:name="_Toc516845533"/>
       <w:r>
         <w:t>E</w:t>
       </w:r>
@@ -12658,7 +12652,7 @@
           <w:color w:val="003478"/>
         </w:rPr>
         <w:drawing>
-          <wp:inline distT="0" distB="0" distL="0" distR="0" wp14:anchorId="5F792C93" wp14:editId="46AFE808">
+          <wp:inline distT="0" distB="0" distL="0" distR="0" wp14:anchorId="7A4D10C8" wp14:editId="7989C03D">
             <wp:extent cx="3960000" cy="2051224"/>
             <wp:effectExtent l="0" t="0" r="2540" b="6350"/>
             <wp:docPr id="7" name="Afbeelding 7" descr="https://lh4.googleusercontent.com/POrTnBAZ7pH-gBYUVQAeJf5lA37ahodL_ai1nFahqo1ERj097CqDov4OQqWVQLCWi5BCTqTvmgPnvuT4E8_7rtw6PytqcGgman0oUi-2MvZTwwiu1-Na8YsQjFJRj42XXj7omUXt"/>
@@ -12712,7 +12706,7 @@
         <w:pStyle w:val="Bijschrift"/>
       </w:pPr>
       <w:bookmarkStart w:id="40" w:name="_Ref516747492"/>
-      <w:bookmarkStart w:id="41" w:name="_Toc516835629"/>
+      <w:bookmarkStart w:id="41" w:name="_Toc516845562"/>
       <w:r>
         <w:t xml:space="preserve">Figuur </w:t>
       </w:r>
@@ -12732,9 +12726,6 @@
         <w:t>3</w:t>
       </w:r>
       <w:r>
-        <w:rPr>
-          <w:noProof/>
-        </w:rPr>
         <w:fldChar w:fldCharType="end"/>
       </w:r>
       <w:bookmarkEnd w:id="40"/>
@@ -12801,7 +12792,7 @@
         <w:pStyle w:val="Kop3"/>
       </w:pPr>
       <w:bookmarkStart w:id="42" w:name="_Ref515532222"/>
-      <w:bookmarkStart w:id="43" w:name="_Toc516835601"/>
+      <w:bookmarkStart w:id="43" w:name="_Toc516845534"/>
       <w:r>
         <w:t>Overall Equipment Effectiveness</w:t>
       </w:r>
@@ -12911,7 +12902,7 @@
           <w:noProof/>
         </w:rPr>
         <w:drawing>
-          <wp:inline distT="0" distB="0" distL="0" distR="0" wp14:anchorId="65655292" wp14:editId="7B1D98CE">
+          <wp:inline distT="0" distB="0" distL="0" distR="0" wp14:anchorId="34A0E078" wp14:editId="1AD01C42">
             <wp:extent cx="4319905" cy="2592070"/>
             <wp:effectExtent l="0" t="0" r="4445" b="0"/>
             <wp:docPr id="11" name="Afbeelding 11"/>
@@ -12961,7 +12952,7 @@
         </w:rPr>
       </w:pPr>
       <w:bookmarkStart w:id="44" w:name="_Ref516747559"/>
-      <w:bookmarkStart w:id="45" w:name="_Toc516835630"/>
+      <w:bookmarkStart w:id="45" w:name="_Toc516845563"/>
       <w:r>
         <w:t xml:space="preserve">Figuur </w:t>
       </w:r>
@@ -12981,9 +12972,6 @@
         <w:t>4</w:t>
       </w:r>
       <w:r>
-        <w:rPr>
-          <w:noProof/>
-        </w:rPr>
         <w:fldChar w:fldCharType="end"/>
       </w:r>
       <w:bookmarkEnd w:id="44"/>
@@ -13030,7 +13018,7 @@
           <w:noProof/>
         </w:rPr>
         <w:drawing>
-          <wp:inline distT="0" distB="0" distL="0" distR="0" wp14:anchorId="2B851937" wp14:editId="2C252B9F">
+          <wp:inline distT="0" distB="0" distL="0" distR="0" wp14:anchorId="3CD8E073" wp14:editId="672778C3">
             <wp:extent cx="4319905" cy="2145665"/>
             <wp:effectExtent l="0" t="0" r="4445" b="6985"/>
             <wp:docPr id="9" name="Afbeelding 9"/>
@@ -13077,7 +13065,7 @@
         <w:pStyle w:val="Bijschrift"/>
       </w:pPr>
       <w:bookmarkStart w:id="47" w:name="_Ref516747847"/>
-      <w:bookmarkStart w:id="48" w:name="_Toc516835631"/>
+      <w:bookmarkStart w:id="48" w:name="_Toc516845564"/>
       <w:r>
         <w:t xml:space="preserve">Figuur </w:t>
       </w:r>
@@ -13097,9 +13085,6 @@
         <w:t>5</w:t>
       </w:r>
       <w:r>
-        <w:rPr>
-          <w:noProof/>
-        </w:rPr>
         <w:fldChar w:fldCharType="end"/>
       </w:r>
       <w:bookmarkEnd w:id="47"/>
@@ -13187,7 +13172,7 @@
         <w:pStyle w:val="Kop2"/>
       </w:pPr>
       <w:bookmarkStart w:id="49" w:name="_Ref515532324"/>
-      <w:bookmarkStart w:id="50" w:name="_Toc516835602"/>
+      <w:bookmarkStart w:id="50" w:name="_Toc516845535"/>
       <w:r>
         <w:lastRenderedPageBreak/>
         <w:t>Theory of Constraints</w:t>
@@ -13312,7 +13297,7 @@
           <w:noProof/>
         </w:rPr>
         <w:drawing>
-          <wp:inline distT="0" distB="0" distL="0" distR="0" wp14:anchorId="29074808" wp14:editId="17632982">
+          <wp:inline distT="0" distB="0" distL="0" distR="0" wp14:anchorId="7050BAA3" wp14:editId="6414EB56">
             <wp:extent cx="3060000" cy="2295000"/>
             <wp:effectExtent l="0" t="0" r="7620" b="0"/>
             <wp:docPr id="15" name="Afbeelding 15" descr="https://managementmodellensite.nl/webcontent/uploads/Theory-of-Constraints-Goldratt-ToC-Op-managementmodellensite.nl_.jpg"/>
@@ -13366,7 +13351,7 @@
         <w:pStyle w:val="Bijschrift"/>
       </w:pPr>
       <w:bookmarkStart w:id="51" w:name="_Ref515955029"/>
-      <w:bookmarkStart w:id="52" w:name="_Toc516835632"/>
+      <w:bookmarkStart w:id="52" w:name="_Toc516845565"/>
       <w:r>
         <w:t xml:space="preserve">Figuur </w:t>
       </w:r>
@@ -13386,9 +13371,6 @@
         <w:t>6</w:t>
       </w:r>
       <w:r>
-        <w:rPr>
-          <w:noProof/>
-        </w:rPr>
         <w:fldChar w:fldCharType="end"/>
       </w:r>
       <w:bookmarkEnd w:id="51"/>
@@ -13465,7 +13447,7 @@
         </w:rPr>
         <w:lastRenderedPageBreak/>
         <w:drawing>
-          <wp:inline distT="0" distB="0" distL="0" distR="0" wp14:anchorId="523C2875" wp14:editId="68E8EE3D">
+          <wp:inline distT="0" distB="0" distL="0" distR="0" wp14:anchorId="11952048" wp14:editId="21041C10">
             <wp:extent cx="2340000" cy="2340000"/>
             <wp:effectExtent l="0" t="0" r="3175" b="3175"/>
             <wp:docPr id="16" name="Afbeelding 16" descr="The Software Development Cycle "/>
@@ -13519,7 +13501,7 @@
         <w:pStyle w:val="Bijschrift"/>
       </w:pPr>
       <w:bookmarkStart w:id="53" w:name="_Ref515958363"/>
-      <w:bookmarkStart w:id="54" w:name="_Toc516835633"/>
+      <w:bookmarkStart w:id="54" w:name="_Toc516845566"/>
       <w:r>
         <w:t xml:space="preserve">Figuur </w:t>
       </w:r>
@@ -13539,9 +13521,6 @@
         <w:t>7</w:t>
       </w:r>
       <w:r>
-        <w:rPr>
-          <w:noProof/>
-        </w:rPr>
         <w:fldChar w:fldCharType="end"/>
       </w:r>
       <w:bookmarkEnd w:id="53"/>
@@ -13590,7 +13569,7 @@
       <w:pPr>
         <w:pStyle w:val="Kop3"/>
       </w:pPr>
-      <w:bookmarkStart w:id="55" w:name="_Toc516835603"/>
+      <w:bookmarkStart w:id="55" w:name="_Toc516845536"/>
       <w:r>
         <w:t>Overeenkomsten met LEAN</w:t>
       </w:r>
@@ -13651,7 +13630,7 @@
           <w:noProof/>
         </w:rPr>
         <w:drawing>
-          <wp:inline distT="0" distB="0" distL="0" distR="0" wp14:anchorId="4B087CEA" wp14:editId="1FAD0649">
+          <wp:inline distT="0" distB="0" distL="0" distR="0" wp14:anchorId="35B5443D" wp14:editId="0607BB5E">
             <wp:extent cx="5760000" cy="595200"/>
             <wp:effectExtent l="0" t="0" r="0" b="0"/>
             <wp:docPr id="17" name="Afbeelding 17" descr="lean_flow"/>
@@ -13705,7 +13684,7 @@
         <w:pStyle w:val="Bijschrift"/>
       </w:pPr>
       <w:bookmarkStart w:id="56" w:name="_Ref515962329"/>
-      <w:bookmarkStart w:id="57" w:name="_Toc516835634"/>
+      <w:bookmarkStart w:id="57" w:name="_Toc516845567"/>
       <w:r>
         <w:t xml:space="preserve">Figuur </w:t>
       </w:r>
@@ -13725,9 +13704,6 @@
         <w:t>8</w:t>
       </w:r>
       <w:r>
-        <w:rPr>
-          <w:noProof/>
-        </w:rPr>
         <w:fldChar w:fldCharType="end"/>
       </w:r>
       <w:bookmarkEnd w:id="56"/>
@@ -13853,7 +13829,7 @@
         <w:pStyle w:val="Kop2"/>
       </w:pPr>
       <w:bookmarkStart w:id="58" w:name="_Ref515532123"/>
-      <w:bookmarkStart w:id="59" w:name="_Toc516835604"/>
+      <w:bookmarkStart w:id="59" w:name="_Toc516845537"/>
       <w:r>
         <w:lastRenderedPageBreak/>
         <w:t>Machine Learning</w:t>
@@ -13883,7 +13859,7 @@
       <w:pPr>
         <w:pStyle w:val="Kop3"/>
       </w:pPr>
-      <w:bookmarkStart w:id="60" w:name="_Toc516835605"/>
+      <w:bookmarkStart w:id="60" w:name="_Toc516845538"/>
       <w:r>
         <w:t xml:space="preserve">De </w:t>
       </w:r>
@@ -13965,7 +13941,7 @@
           <w:noProof/>
         </w:rPr>
         <w:drawing>
-          <wp:inline distT="0" distB="0" distL="0" distR="0" wp14:anchorId="4BD6D9DD" wp14:editId="0C70C7BC">
+          <wp:inline distT="0" distB="0" distL="0" distR="0" wp14:anchorId="71ABCB81" wp14:editId="66AB0334">
             <wp:extent cx="2600325" cy="1276350"/>
             <wp:effectExtent l="0" t="0" r="0" b="0"/>
             <wp:docPr id="12" name="Afbeelding 12" descr="https://lh4.googleusercontent.com/X7xd2w0xai22-6k4e9sLLuEwIqN7HTNIRpHF_9zS-V5D3ybRTSw94fMmNIQPrLaa5JfjAFOlz8hXHklH1d0c3AZJJq1TOtkQQPfTsitfA_O94mz8h6rcPNZAVtzWsGMXBZkL47Ss"/>
@@ -14019,7 +13995,7 @@
         <w:pStyle w:val="Bijschrift"/>
       </w:pPr>
       <w:bookmarkStart w:id="61" w:name="_Ref515359422"/>
-      <w:bookmarkStart w:id="62" w:name="_Toc516835635"/>
+      <w:bookmarkStart w:id="62" w:name="_Toc516845568"/>
       <w:r>
         <w:t xml:space="preserve">Figuur </w:t>
       </w:r>
@@ -14039,9 +14015,6 @@
         <w:t>9</w:t>
       </w:r>
       <w:r>
-        <w:rPr>
-          <w:noProof/>
-        </w:rPr>
         <w:fldChar w:fldCharType="end"/>
       </w:r>
       <w:bookmarkEnd w:id="61"/>
@@ -14104,7 +14077,7 @@
           <w:noProof/>
         </w:rPr>
         <w:drawing>
-          <wp:inline distT="0" distB="0" distL="0" distR="0" wp14:anchorId="5DAB1F9B" wp14:editId="08E872E0">
+          <wp:inline distT="0" distB="0" distL="0" distR="0" wp14:anchorId="49A6DF18" wp14:editId="21C98991">
             <wp:extent cx="2390775" cy="514350"/>
             <wp:effectExtent l="0" t="0" r="9525" b="0"/>
             <wp:docPr id="13" name="Afbeelding 13" descr="https://lh6.googleusercontent.com/nqUfSpbpi45V3phc1lK3yhegyufUfWdCRECKC9SuRuA_6JeAB4rpP4xER47hl-7A6NwG4HWHzy9y5a06r79oc-HsP_K8y9zwHhDPMcd3fW5vB8MQFLzIxpowMxrMTy-vrOOwwR0g"/>
@@ -14159,7 +14132,7 @@
       </w:pPr>
       <w:bookmarkStart w:id="63" w:name="_Ref515363838"/>
       <w:bookmarkStart w:id="64" w:name="_Ref515363831"/>
-      <w:bookmarkStart w:id="65" w:name="_Toc516835636"/>
+      <w:bookmarkStart w:id="65" w:name="_Toc516845569"/>
       <w:r>
         <w:t xml:space="preserve">Figuur </w:t>
       </w:r>
@@ -14179,9 +14152,6 @@
         <w:t>10</w:t>
       </w:r>
       <w:r>
-        <w:rPr>
-          <w:noProof/>
-        </w:rPr>
         <w:fldChar w:fldCharType="end"/>
       </w:r>
       <w:bookmarkEnd w:id="63"/>
@@ -14375,7 +14345,7 @@
       <w:pPr>
         <w:pStyle w:val="Kop3"/>
       </w:pPr>
-      <w:bookmarkStart w:id="66" w:name="_Toc516835606"/>
+      <w:bookmarkStart w:id="66" w:name="_Toc516845539"/>
       <w:r>
         <w:t>Neural Networks</w:t>
       </w:r>
@@ -14425,7 +14395,7 @@
         </w:rPr>
         <w:lastRenderedPageBreak/>
         <w:drawing>
-          <wp:inline distT="0" distB="0" distL="0" distR="0" wp14:anchorId="588BAEA0" wp14:editId="01B71342">
+          <wp:inline distT="0" distB="0" distL="0" distR="0" wp14:anchorId="4BAF3E17" wp14:editId="1CEDDDF6">
             <wp:extent cx="3600000" cy="1949374"/>
             <wp:effectExtent l="0" t="0" r="0" b="0"/>
             <wp:docPr id="8" name="Afbeelding 8" descr="https://lh3.googleusercontent.com/N0jus9NgqHS6Vzy5f-hCD_UTfhOZT96SpH2sBYuaob6FwhBkYO90RAvd3GmD-yQanoYtOQKOirvIFAE3CDc4DN3ViNdl_n3y_SzFkuGGCGzJMwys5rRJrIbKTK9Gl4979Y7CIzUu"/>
@@ -14479,7 +14449,7 @@
         <w:pStyle w:val="Bijschrift"/>
       </w:pPr>
       <w:bookmarkStart w:id="67" w:name="_Ref515459812"/>
-      <w:bookmarkStart w:id="68" w:name="_Toc516835637"/>
+      <w:bookmarkStart w:id="68" w:name="_Toc516845570"/>
       <w:r>
         <w:t xml:space="preserve">Figuur </w:t>
       </w:r>
@@ -14499,9 +14469,6 @@
         <w:t>11</w:t>
       </w:r>
       <w:r>
-        <w:rPr>
-          <w:noProof/>
-        </w:rPr>
         <w:fldChar w:fldCharType="end"/>
       </w:r>
       <w:bookmarkEnd w:id="67"/>
@@ -14633,7 +14600,7 @@
       <w:pPr>
         <w:pStyle w:val="Kop3"/>
       </w:pPr>
-      <w:bookmarkStart w:id="69" w:name="_Toc516835607"/>
+      <w:bookmarkStart w:id="69" w:name="_Toc516845540"/>
       <w:r>
         <w:t>Activation Functions</w:t>
       </w:r>
@@ -14739,7 +14706,7 @@
           <w:noProof/>
         </w:rPr>
         <w:drawing>
-          <wp:inline distT="0" distB="0" distL="0" distR="0" wp14:anchorId="676A8A5D" wp14:editId="7D4B0540">
+          <wp:inline distT="0" distB="0" distL="0" distR="0" wp14:anchorId="6C68E588" wp14:editId="0F3A70F8">
             <wp:extent cx="1047750" cy="457200"/>
             <wp:effectExtent l="0" t="0" r="0" b="0"/>
             <wp:docPr id="10" name="Afbeelding 10" descr="https://lh4.googleusercontent.com/RjQDV6lWOs-xRvBQItrYfgfUP2KVbSWDZECm-bb1vn8Ql2iy1tZIr_5uG5pyypxbt_t15mYbydtITWWjJr8xnyfQWce9frl-oSjKXNjyBIckEXl0RP00d-uWsG9RgAt5UVv0sGeH"/>
@@ -14793,7 +14760,7 @@
         <w:pStyle w:val="Bijschrift"/>
       </w:pPr>
       <w:bookmarkStart w:id="70" w:name="_Ref515461170"/>
-      <w:bookmarkStart w:id="71" w:name="_Toc516835638"/>
+      <w:bookmarkStart w:id="71" w:name="_Toc516845571"/>
       <w:r>
         <w:t xml:space="preserve">Figuur </w:t>
       </w:r>
@@ -14813,9 +14780,6 @@
         <w:t>12</w:t>
       </w:r>
       <w:r>
-        <w:rPr>
-          <w:noProof/>
-        </w:rPr>
         <w:fldChar w:fldCharType="end"/>
       </w:r>
       <w:bookmarkEnd w:id="70"/>
@@ -14839,7 +14803,7 @@
           <w:noProof/>
         </w:rPr>
         <w:drawing>
-          <wp:inline distT="0" distB="0" distL="0" distR="0" wp14:anchorId="42155592" wp14:editId="47809C7A">
+          <wp:inline distT="0" distB="0" distL="0" distR="0" wp14:anchorId="500C968F" wp14:editId="0DF8DC32">
             <wp:extent cx="2466975" cy="1543050"/>
             <wp:effectExtent l="0" t="0" r="9525" b="0"/>
             <wp:docPr id="14" name="Afbeelding 14" descr="https://lh3.googleusercontent.com/pHNw7WXkF8kNYtsqCHFTvCD8bSK6BkcQZAJNKSHwQ8HrGZHW9VfLEngb13o-YDrjRLdq8hD5eSBlRcP7i_iOQlKIVBIDUxEoqUYsFxSw_WdILw5qGeLfE9DcQKXGLT03lQ5hq6QM"/>
@@ -14893,7 +14857,7 @@
         <w:pStyle w:val="Bijschrift"/>
       </w:pPr>
       <w:bookmarkStart w:id="72" w:name="_Ref515461645"/>
-      <w:bookmarkStart w:id="73" w:name="_Toc516835639"/>
+      <w:bookmarkStart w:id="73" w:name="_Toc516845572"/>
       <w:r>
         <w:t xml:space="preserve">Figuur </w:t>
       </w:r>
@@ -14913,9 +14877,6 @@
         <w:t>13</w:t>
       </w:r>
       <w:r>
-        <w:rPr>
-          <w:noProof/>
-        </w:rPr>
         <w:fldChar w:fldCharType="end"/>
       </w:r>
       <w:bookmarkEnd w:id="72"/>
@@ -15030,7 +14991,7 @@
         </w:rPr>
         <w:lastRenderedPageBreak/>
         <w:drawing>
-          <wp:inline distT="0" distB="0" distL="0" distR="0" wp14:anchorId="2BFFD761" wp14:editId="10F65CAA">
+          <wp:inline distT="0" distB="0" distL="0" distR="0" wp14:anchorId="1F242163" wp14:editId="4821A7C9">
             <wp:extent cx="3638550" cy="1524000"/>
             <wp:effectExtent l="0" t="0" r="0" b="0"/>
             <wp:docPr id="25" name="Afbeelding 25"/>
@@ -15071,7 +15032,7 @@
         <w:pStyle w:val="Bijschrift"/>
       </w:pPr>
       <w:bookmarkStart w:id="74" w:name="_Ref515463099"/>
-      <w:bookmarkStart w:id="75" w:name="_Toc516835640"/>
+      <w:bookmarkStart w:id="75" w:name="_Toc516845573"/>
       <w:r>
         <w:t xml:space="preserve">Figuur </w:t>
       </w:r>
@@ -15091,9 +15052,6 @@
         <w:t>14</w:t>
       </w:r>
       <w:r>
-        <w:rPr>
-          <w:noProof/>
-        </w:rPr>
         <w:fldChar w:fldCharType="end"/>
       </w:r>
       <w:bookmarkEnd w:id="74"/>
@@ -15235,7 +15193,7 @@
           <w:noProof/>
         </w:rPr>
         <w:drawing>
-          <wp:inline distT="0" distB="0" distL="0" distR="0" wp14:anchorId="564D909E" wp14:editId="78B1D357">
+          <wp:inline distT="0" distB="0" distL="0" distR="0" wp14:anchorId="4E2E952C" wp14:editId="6C1D99F0">
             <wp:extent cx="4162425" cy="1666875"/>
             <wp:effectExtent l="0" t="0" r="9525" b="9525"/>
             <wp:docPr id="26" name="Afbeelding 26" descr="https://lh4.googleusercontent.com/3X-uII0ZLpG-F1OhbMOUQev_KOinDcsNKVf0w53L56N6LndFHZpgFAMcNVCogXCKfQZ6XijNFkr41qk7BBslX83jxaMtJ2QYrhP3TtRyZeG4x2M88atzcyqvAY8VQ2XAYZ-xI77m"/>
@@ -15289,7 +15247,7 @@
         <w:pStyle w:val="Bijschrift"/>
       </w:pPr>
       <w:bookmarkStart w:id="76" w:name="_Ref515524324"/>
-      <w:bookmarkStart w:id="77" w:name="_Toc516835641"/>
+      <w:bookmarkStart w:id="77" w:name="_Toc516845574"/>
       <w:r>
         <w:t xml:space="preserve">Figuur </w:t>
       </w:r>
@@ -15309,9 +15267,6 @@
         <w:t>15</w:t>
       </w:r>
       <w:r>
-        <w:rPr>
-          <w:noProof/>
-        </w:rPr>
         <w:fldChar w:fldCharType="end"/>
       </w:r>
       <w:bookmarkEnd w:id="76"/>
@@ -15480,7 +15435,7 @@
         </w:rPr>
       </w:pPr>
       <w:bookmarkStart w:id="78" w:name="_Ref515526435"/>
-      <w:bookmarkStart w:id="79" w:name="_Toc516835608"/>
+      <w:bookmarkStart w:id="79" w:name="_Toc516845541"/>
       <w:r>
         <w:t>Genetic algorithms</w:t>
       </w:r>
@@ -15582,7 +15537,7 @@
         </w:rPr>
         <w:lastRenderedPageBreak/>
         <w:drawing>
-          <wp:inline distT="0" distB="0" distL="0" distR="0" wp14:anchorId="5905978E" wp14:editId="4694129B">
+          <wp:inline distT="0" distB="0" distL="0" distR="0" wp14:anchorId="46A78E0A" wp14:editId="2500E73B">
             <wp:extent cx="3257550" cy="2390775"/>
             <wp:effectExtent l="0" t="0" r="0" b="9525"/>
             <wp:docPr id="27" name="Afbeelding 27" descr="https://lh6.googleusercontent.com/cP1Cm7tMhba85xH1Wf-cOXC1a6I-HEu1S54IpFhDaB5qpTKTJn9Zoz9FUOknNWjSYBxw9I6w1Ky6Geo70c_J5fRQQlT03MhZLriy2hIfsbkD1g4W-il8arpUz5nXSby3XiHdAP-F"/>
@@ -15636,7 +15591,7 @@
         <w:pStyle w:val="Bijschrift"/>
       </w:pPr>
       <w:bookmarkStart w:id="80" w:name="_Ref515527414"/>
-      <w:bookmarkStart w:id="81" w:name="_Toc516835642"/>
+      <w:bookmarkStart w:id="81" w:name="_Toc516845575"/>
       <w:r>
         <w:t xml:space="preserve">Figuur </w:t>
       </w:r>
@@ -15656,9 +15611,6 @@
         <w:t>16</w:t>
       </w:r>
       <w:r>
-        <w:rPr>
-          <w:noProof/>
-        </w:rPr>
         <w:fldChar w:fldCharType="end"/>
       </w:r>
       <w:bookmarkEnd w:id="80"/>
@@ -15703,7 +15655,7 @@
         </w:rPr>
       </w:pPr>
       <w:bookmarkStart w:id="82" w:name="_Ref515531939"/>
-      <w:bookmarkStart w:id="83" w:name="_Toc516835609"/>
+      <w:bookmarkStart w:id="83" w:name="_Toc516845542"/>
       <w:r>
         <w:t>Neuro Evolution of Augmenting Topologies</w:t>
       </w:r>
@@ -15783,7 +15735,7 @@
         </w:rPr>
         <w:lastRenderedPageBreak/>
         <w:drawing>
-          <wp:inline distT="0" distB="0" distL="0" distR="0" wp14:anchorId="399A8CFD" wp14:editId="791FA717">
+          <wp:inline distT="0" distB="0" distL="0" distR="0" wp14:anchorId="2EB394DB" wp14:editId="3A6267E8">
             <wp:extent cx="3790950" cy="2447925"/>
             <wp:effectExtent l="0" t="0" r="0" b="9525"/>
             <wp:docPr id="28" name="Afbeelding 28" descr="https://lh3.googleusercontent.com/rX5z-lu04Krf_2YCAayA3pBS5Cp-lwl9TCd-YosuHqx6_f5nfyIqb40TwRU6v-HTSl6cBEOf6UNZcV64wqlAeZdGZyXMt-GtO7P_siUq7zF_1FARteHtoxYnshcPPKNX5C_qxpwm"/>
@@ -15837,7 +15789,7 @@
         <w:pStyle w:val="Bijschrift"/>
       </w:pPr>
       <w:bookmarkStart w:id="84" w:name="_Ref515530521"/>
-      <w:bookmarkStart w:id="85" w:name="_Toc516835643"/>
+      <w:bookmarkStart w:id="85" w:name="_Toc516845576"/>
       <w:r>
         <w:t xml:space="preserve">Figuur </w:t>
       </w:r>
@@ -15857,9 +15809,6 @@
         <w:t>17</w:t>
       </w:r>
       <w:r>
-        <w:rPr>
-          <w:noProof/>
-        </w:rPr>
         <w:fldChar w:fldCharType="end"/>
       </w:r>
       <w:bookmarkEnd w:id="84"/>
@@ -15896,7 +15845,7 @@
       <w:pPr>
         <w:pStyle w:val="Kop1"/>
       </w:pPr>
-      <w:bookmarkStart w:id="86" w:name="_Toc516835610"/>
+      <w:bookmarkStart w:id="86" w:name="_Toc516845543"/>
       <w:r>
         <w:lastRenderedPageBreak/>
         <w:t>Onderzoek</w:t>
@@ -15925,7 +15874,7 @@
       <w:pPr>
         <w:pStyle w:val="Kop2"/>
       </w:pPr>
-      <w:bookmarkStart w:id="87" w:name="_Toc516835611"/>
+      <w:bookmarkStart w:id="87" w:name="_Toc516845544"/>
       <w:r>
         <w:t>Data onderzoek</w:t>
       </w:r>
@@ -15977,7 +15926,7 @@
       <w:pPr>
         <w:pStyle w:val="Kop3"/>
       </w:pPr>
-      <w:bookmarkStart w:id="88" w:name="_Toc516835612"/>
+      <w:bookmarkStart w:id="88" w:name="_Toc516845545"/>
       <w:r>
         <w:t>Basis gegevens</w:t>
       </w:r>
@@ -16106,7 +16055,7 @@
       <w:pPr>
         <w:pStyle w:val="Kop3"/>
       </w:pPr>
-      <w:bookmarkStart w:id="89" w:name="_Toc516835613"/>
+      <w:bookmarkStart w:id="89" w:name="_Toc516845546"/>
       <w:r>
         <w:t>Data uit E</w:t>
       </w:r>
@@ -16279,7 +16228,7 @@
           <w:noProof/>
         </w:rPr>
         <w:drawing>
-          <wp:inline distT="0" distB="0" distL="0" distR="0" wp14:anchorId="4E5A0DBF" wp14:editId="6FCE43E8">
+          <wp:inline distT="0" distB="0" distL="0" distR="0" wp14:anchorId="6C38FAA8" wp14:editId="60F4F4E4">
             <wp:extent cx="3492000" cy="3815057"/>
             <wp:effectExtent l="0" t="0" r="0" b="0"/>
             <wp:docPr id="18" name="Afbeelding 18"/>
@@ -16326,7 +16275,7 @@
         <w:pStyle w:val="Bijschrift"/>
       </w:pPr>
       <w:bookmarkStart w:id="90" w:name="_Ref514938618"/>
-      <w:bookmarkStart w:id="91" w:name="_Toc516835644"/>
+      <w:bookmarkStart w:id="91" w:name="_Toc516845577"/>
       <w:r>
         <w:t xml:space="preserve">Figuur </w:t>
       </w:r>
@@ -16346,9 +16295,6 @@
         <w:t>18</w:t>
       </w:r>
       <w:r>
-        <w:rPr>
-          <w:noProof/>
-        </w:rPr>
         <w:fldChar w:fldCharType="end"/>
       </w:r>
       <w:bookmarkEnd w:id="90"/>
@@ -16388,7 +16334,7 @@
       <w:pPr>
         <w:pStyle w:val="Kop3"/>
       </w:pPr>
-      <w:bookmarkStart w:id="92" w:name="_Toc516835614"/>
+      <w:bookmarkStart w:id="92" w:name="_Toc516845547"/>
       <w:r>
         <w:t>Uitzonderingen</w:t>
       </w:r>
@@ -16420,7 +16366,7 @@
       <w:pPr>
         <w:pStyle w:val="Kop3"/>
       </w:pPr>
-      <w:bookmarkStart w:id="93" w:name="_Toc516835615"/>
+      <w:bookmarkStart w:id="93" w:name="_Toc516845548"/>
       <w:r>
         <w:t>Externe data</w:t>
       </w:r>
@@ -16507,7 +16453,7 @@
       <w:pPr>
         <w:pStyle w:val="Kop3"/>
       </w:pPr>
-      <w:bookmarkStart w:id="94" w:name="_Toc516835616"/>
+      <w:bookmarkStart w:id="94" w:name="_Toc516845549"/>
       <w:r>
         <w:lastRenderedPageBreak/>
         <w:t>Conclusie</w:t>
@@ -16584,7 +16530,7 @@
       <w:pPr>
         <w:pStyle w:val="Kop2"/>
       </w:pPr>
-      <w:bookmarkStart w:id="95" w:name="_Toc516835617"/>
+      <w:bookmarkStart w:id="95" w:name="_Toc516845550"/>
       <w:r>
         <w:lastRenderedPageBreak/>
         <w:t>Simulatie onderzoek</w:t>
@@ -16623,7 +16569,7 @@
         <w:pStyle w:val="Kop3"/>
       </w:pPr>
       <w:bookmarkStart w:id="96" w:name="_Ref516471442"/>
-      <w:bookmarkStart w:id="97" w:name="_Toc516835618"/>
+      <w:bookmarkStart w:id="97" w:name="_Toc516845551"/>
       <w:r>
         <w:t>Simulatie</w:t>
       </w:r>
@@ -16818,7 +16764,7 @@
         <w:pStyle w:val="Bijschrift"/>
       </w:pPr>
       <w:bookmarkStart w:id="98" w:name="_Ref516146730"/>
-      <w:bookmarkStart w:id="99" w:name="_Toc516835651"/>
+      <w:bookmarkStart w:id="99" w:name="_Toc516845584"/>
       <w:r>
         <w:t xml:space="preserve">Tabel </w:t>
       </w:r>
@@ -16968,7 +16914,17 @@
                 <w:color w:val="FFFFFF"/>
                 <w:szCs w:val="18"/>
               </w:rPr>
-              <w:t xml:space="preserve"> (2017)</w:t>
+              <w:t xml:space="preserve"> (2018</w:t>
+            </w:r>
+            <w:r>
+              <w:rPr>
+                <w:b/>
+                <w:bCs/>
+                <w:smallCaps/>
+                <w:color w:val="FFFFFF"/>
+                <w:szCs w:val="18"/>
+              </w:rPr>
+              <w:t>)</w:t>
             </w:r>
           </w:p>
         </w:tc>
@@ -19153,7 +19109,7 @@
       <w:pPr>
         <w:pStyle w:val="Kop3"/>
       </w:pPr>
-      <w:bookmarkStart w:id="100" w:name="_Toc516835619"/>
+      <w:bookmarkStart w:id="100" w:name="_Toc516845552"/>
       <w:r>
         <w:t>JaamSim</w:t>
       </w:r>
@@ -19196,7 +19152,7 @@
           <w:noProof/>
         </w:rPr>
         <w:drawing>
-          <wp:inline distT="0" distB="0" distL="0" distR="0" wp14:anchorId="57100E38" wp14:editId="1DFE6CC3">
+          <wp:inline distT="0" distB="0" distL="0" distR="0" wp14:anchorId="3063C464" wp14:editId="7E7209F0">
             <wp:extent cx="5760000" cy="5173344"/>
             <wp:effectExtent l="0" t="0" r="0" b="8890"/>
             <wp:docPr id="21" name="Afbeelding 21"/>
@@ -19237,7 +19193,7 @@
         <w:pStyle w:val="Bijschrift"/>
       </w:pPr>
       <w:bookmarkStart w:id="101" w:name="_Ref516833840"/>
-      <w:bookmarkStart w:id="102" w:name="_Toc516835645"/>
+      <w:bookmarkStart w:id="102" w:name="_Toc516845578"/>
       <w:r>
         <w:t xml:space="preserve">Figuur </w:t>
       </w:r>
@@ -19545,7 +19501,7 @@
           <w:noProof/>
         </w:rPr>
         <w:drawing>
-          <wp:inline distT="0" distB="0" distL="0" distR="0" wp14:anchorId="659A0C44" wp14:editId="61D5797F">
+          <wp:inline distT="0" distB="0" distL="0" distR="0" wp14:anchorId="77F445AE" wp14:editId="71220A09">
             <wp:extent cx="2095500" cy="2667000"/>
             <wp:effectExtent l="0" t="0" r="0" b="0"/>
             <wp:docPr id="22" name="Afbeelding 22"/>
@@ -19586,7 +19542,7 @@
         <w:pStyle w:val="Bijschrift"/>
       </w:pPr>
       <w:bookmarkStart w:id="103" w:name="_Ref516834125"/>
-      <w:bookmarkStart w:id="104" w:name="_Toc516835646"/>
+      <w:bookmarkStart w:id="104" w:name="_Toc516845579"/>
       <w:r>
         <w:t xml:space="preserve">Figuur </w:t>
       </w:r>
@@ -19633,19 +19589,17 @@
       <w:r>
         <w:t>‘EntityContainer’-objecten werken net als gewone entities in JaamSim, alleen kan een EntityContainer meerdere entities tegelijk bevatten. Entities kunnen worden toegevoegd en verwijderd van containers door de ‘AddTo’- en ‘RemoveFrom’-objecten. De containers zelf kunnen net als entities worden aangemaakt met een EntityGenerator-object. Hiermee kan het maximum van 475 containers worden aangehouden door bij het invoerveld van de EntityGenerator een maximum van 475 aan te geven. In de simulatie kan er na de persen een ‘AddTo’-object worden gebruikt om de rollen per container vervolgens door de trommels en harderij te verwerken. Daarna kan een ‘RemoveFrom’-object worden gebruikt om, net als in de echte rollenfabriek, de containers te legen in de slijperij. Hierna kunnen de containers worden teruggestuurd naar de perserij om opnieuw gevuld te worden.</w:t>
       </w:r>
-      <w:bookmarkStart w:id="105" w:name="_GoBack"/>
+    </w:p>
+    <w:p/>
+    <w:p>
+      <w:pPr>
+        <w:pStyle w:val="Kop3"/>
+      </w:pPr>
+      <w:bookmarkStart w:id="105" w:name="_Toc516845553"/>
+      <w:r>
+        <w:t>Conclusie</w:t>
+      </w:r>
       <w:bookmarkEnd w:id="105"/>
-    </w:p>
-    <w:p/>
-    <w:p>
-      <w:pPr>
-        <w:pStyle w:val="Kop3"/>
-      </w:pPr>
-      <w:bookmarkStart w:id="106" w:name="_Toc516835620"/>
-      <w:r>
-        <w:t>Conclusie</w:t>
-      </w:r>
-      <w:bookmarkEnd w:id="106"/>
     </w:p>
     <w:p>
       <w:r>
@@ -19704,12 +19658,12 @@
       <w:pPr>
         <w:pStyle w:val="Kop2"/>
       </w:pPr>
-      <w:bookmarkStart w:id="107" w:name="_Toc516835621"/>
+      <w:bookmarkStart w:id="106" w:name="_Toc516845554"/>
       <w:r>
         <w:lastRenderedPageBreak/>
         <w:t>Theory of Constraints onderzoek</w:t>
       </w:r>
-      <w:bookmarkEnd w:id="107"/>
+      <w:bookmarkEnd w:id="106"/>
     </w:p>
     <w:p>
       <w:r>
@@ -19738,7 +19692,7 @@
       <w:pPr>
         <w:pStyle w:val="Kop3"/>
       </w:pPr>
-      <w:bookmarkStart w:id="108" w:name="_Toc516835622"/>
+      <w:bookmarkStart w:id="107" w:name="_Toc516845555"/>
       <w:r>
         <w:t>Drum</w:t>
       </w:r>
@@ -19754,7 +19708,7 @@
       <w:r>
         <w:t>Rope</w:t>
       </w:r>
-      <w:bookmarkEnd w:id="108"/>
+      <w:bookmarkEnd w:id="107"/>
     </w:p>
     <w:p>
       <w:r>
@@ -19848,7 +19802,7 @@
           <w:noProof/>
         </w:rPr>
         <w:drawing>
-          <wp:inline distT="0" distB="0" distL="0" distR="0" wp14:anchorId="759FE9B7" wp14:editId="12D61429">
+          <wp:inline distT="0" distB="0" distL="0" distR="0" wp14:anchorId="41E7F5C7" wp14:editId="7ACCAC88">
             <wp:extent cx="4860000" cy="2478405"/>
             <wp:effectExtent l="0" t="0" r="0" b="0"/>
             <wp:docPr id="19" name="Afbeelding 19"/>
@@ -19888,8 +19842,8 @@
       <w:pPr>
         <w:pStyle w:val="Bijschrift"/>
       </w:pPr>
-      <w:bookmarkStart w:id="109" w:name="_Ref516578972"/>
-      <w:bookmarkStart w:id="110" w:name="_Toc516835647"/>
+      <w:bookmarkStart w:id="108" w:name="_Ref516578972"/>
+      <w:bookmarkStart w:id="109" w:name="_Toc516845580"/>
       <w:r>
         <w:t xml:space="preserve">Figuur </w:t>
       </w:r>
@@ -19909,16 +19863,13 @@
         <w:t>21</w:t>
       </w:r>
       <w:r>
-        <w:rPr>
-          <w:noProof/>
-        </w:rPr>
         <w:fldChar w:fldCharType="end"/>
       </w:r>
+      <w:bookmarkEnd w:id="108"/>
+      <w:r>
+        <w:t>: Drum Buffer Rope-schema van de TOC-implementatie van Costas et al. (2015)</w:t>
+      </w:r>
       <w:bookmarkEnd w:id="109"/>
-      <w:r>
-        <w:t>: Drum Buffer Rope-schema van de TOC-implementatie van Costas et al. (2015)</w:t>
-      </w:r>
-      <w:bookmarkEnd w:id="110"/>
     </w:p>
     <w:p>
       <w:pPr>
@@ -19962,12 +19913,12 @@
           <w:numId w:val="0"/>
         </w:numPr>
       </w:pPr>
-      <w:bookmarkStart w:id="111" w:name="_Toc516835623"/>
+      <w:bookmarkStart w:id="110" w:name="_Toc516845556"/>
       <w:r>
         <w:lastRenderedPageBreak/>
         <w:t>Literatuur</w:t>
       </w:r>
-      <w:bookmarkEnd w:id="111"/>
+      <w:bookmarkEnd w:id="110"/>
     </w:p>
     <w:p>
       <w:pPr>
@@ -20011,7 +19962,21 @@
         <w:pStyle w:val="LiteratuurlijstTekst"/>
       </w:pPr>
       <w:r>
-        <w:t>AnyLogic. (2017). Simulation Software for Every Business Challenge.</w:t>
+        <w:t>AnyLogic. (2018, 17 mei). Software Licensing Agreement for AnyLogic 8.x.x. Geraadpleegd van https://www.anylogic.com/upload/license_agreements/software-licensing-agreement-for-anylogic.pdf</w:t>
+      </w:r>
+    </w:p>
+    <w:p>
+      <w:pPr>
+        <w:pStyle w:val="LiteratuurlijstTekst"/>
+      </w:pPr>
+      <w:r>
+        <w:t>AnyLogic. (201</w:t>
+      </w:r>
+      <w:r>
+        <w:t>8</w:t>
+      </w:r>
+      <w:r>
+        <w:t>). Simulation Software for Every Business Challenge.</w:t>
       </w:r>
       <w:r>
         <w:rPr>
@@ -20028,6 +19993,14 @@
         <w:pStyle w:val="LiteratuurlijstTekst"/>
       </w:pPr>
       <w:r>
+        <w:t>AnyLogic. (2018). AnyLogic downloads. Geraadpleegd van https://www.anylogic.com/downloads/#todownload</w:t>
+      </w:r>
+    </w:p>
+    <w:p>
+      <w:pPr>
+        <w:pStyle w:val="LiteratuurlijstTekst"/>
+      </w:pPr>
+      <w:r>
         <w:t>Arena. (2018). Manufacturing Simulation Software.</w:t>
       </w:r>
       <w:r>
@@ -20038,6 +20011,38 @@
       </w:r>
       <w:r>
         <w:t xml:space="preserve"> van https://www.arenasimulation.com/industry-solutions/industry/manufacturing-simulation-software</w:t>
+      </w:r>
+    </w:p>
+    <w:p>
+      <w:pPr>
+        <w:pStyle w:val="LiteratuurlijstTekst"/>
+      </w:pPr>
+      <w:r>
+        <w:t>Arena. (2018). Arena Compare Products. Geraadpleegd van https://www.arenasimulation.com/academic/compare-products</w:t>
+      </w:r>
+    </w:p>
+    <w:p>
+      <w:pPr>
+        <w:pStyle w:val="LiteratuurlijstTekst"/>
+      </w:pPr>
+      <w:r>
+        <w:t>Arena. (2018). Arena Entities_Attributes [Video]. Geraadpleegd van http://embed.vidyard.com/share/XZeGJynckuAXAy08SLXFyQ</w:t>
+      </w:r>
+    </w:p>
+    <w:p>
+      <w:pPr>
+        <w:pStyle w:val="LiteratuurlijstTekst"/>
+      </w:pPr>
+      <w:r>
+        <w:t>AnyLogic. (2018). AnyLogic Manufacturing [Video]. Geraadpleegd van https://youtu.be/75GCZqmNQLE</w:t>
+      </w:r>
+    </w:p>
+    <w:p>
+      <w:pPr>
+        <w:pStyle w:val="LiteratuurlijstTekst"/>
+      </w:pPr>
+      <w:r>
+        <w:t>AnyLogic. (2018). AnyLogic Help. Geraadpleegd van https://help.anylogic.com/index.jsp</w:t>
       </w:r>
     </w:p>
     <w:p>
@@ -20105,6 +20110,14 @@
         <w:pStyle w:val="LiteratuurlijstTekst"/>
       </w:pPr>
       <w:r>
+        <w:t>FlexSim. (2018). FlexSim problem solved.. Geraadpleegd van https://www.flexsim.com/flexsim/</w:t>
+      </w:r>
+    </w:p>
+    <w:p>
+      <w:pPr>
+        <w:pStyle w:val="LiteratuurlijstTekst"/>
+      </w:pPr>
+      <w:r>
         <w:t>Goldratt, E. M. (2000). </w:t>
       </w:r>
       <w:r>
@@ -20139,6 +20152,7 @@
         <w:pStyle w:val="LiteratuurlijstTekst"/>
       </w:pPr>
       <w:r>
+        <w:lastRenderedPageBreak/>
         <w:t>JaamSim Development Team. (2017, 7 september). JaamSim User Manual. Geraadpleegd van https://jaamsim.com/docs/JaamSim%20User%20Manual%202017-10.pdf</w:t>
       </w:r>
     </w:p>
@@ -20195,7 +20209,6 @@
         <w:pStyle w:val="LiteratuurlijstTekst"/>
       </w:pPr>
       <w:r>
-        <w:lastRenderedPageBreak/>
         <w:t>Procesverbeteren.nl. (2017, 6 september). Introductie TOC: de ongelimiteerde organisatie. Geraadpleegd van http://www.procesverbeteren.nl/TOC/ToC.php</w:t>
       </w:r>
     </w:p>
@@ -20313,12 +20326,12 @@
         </w:numPr>
         <w:ind w:left="360"/>
       </w:pPr>
-      <w:bookmarkStart w:id="112" w:name="_Toc516835624"/>
+      <w:bookmarkStart w:id="111" w:name="_Toc516845557"/>
       <w:r>
         <w:lastRenderedPageBreak/>
         <w:t>Bijlagen</w:t>
       </w:r>
-      <w:bookmarkEnd w:id="112"/>
+      <w:bookmarkEnd w:id="111"/>
     </w:p>
     <w:p>
       <w:pPr>
@@ -20329,22 +20342,22 @@
         </w:numPr>
         <w:ind w:left="360"/>
       </w:pPr>
-      <w:bookmarkStart w:id="113" w:name="Bijlage_A"/>
-      <w:bookmarkStart w:id="114" w:name="_Toc516835625"/>
+      <w:bookmarkStart w:id="112" w:name="Bijlage_A"/>
+      <w:bookmarkStart w:id="113" w:name="_Toc516845558"/>
       <w:r>
         <w:t xml:space="preserve">Bijlage </w:t>
       </w:r>
       <w:r>
         <w:t>A</w:t>
       </w:r>
+      <w:bookmarkEnd w:id="112"/>
+      <w:r>
+        <w:t>:</w:t>
+      </w:r>
+      <w:r>
+        <w:t xml:space="preserve">  Plan van Aanpak</w:t>
+      </w:r>
       <w:bookmarkEnd w:id="113"/>
-      <w:r>
-        <w:t>:</w:t>
-      </w:r>
-      <w:r>
-        <w:t xml:space="preserve">  Plan van Aanpak</w:t>
-      </w:r>
-      <w:bookmarkEnd w:id="114"/>
     </w:p>
     <w:p>
       <w:pPr>
@@ -20387,11 +20400,11 @@
         </w:numPr>
         <w:ind w:left="360"/>
       </w:pPr>
-      <w:bookmarkStart w:id="115" w:name="Bijlage_B"/>
-      <w:bookmarkStart w:id="116" w:name="_Ref516746528"/>
-      <w:bookmarkStart w:id="117" w:name="_Ref516746533"/>
-      <w:bookmarkStart w:id="118" w:name="_Ref516746539"/>
-      <w:bookmarkStart w:id="119" w:name="_Toc516835626"/>
+      <w:bookmarkStart w:id="114" w:name="Bijlage_B"/>
+      <w:bookmarkStart w:id="115" w:name="_Ref516746528"/>
+      <w:bookmarkStart w:id="116" w:name="_Ref516746533"/>
+      <w:bookmarkStart w:id="117" w:name="_Ref516746539"/>
+      <w:bookmarkStart w:id="118" w:name="_Toc516845559"/>
       <w:r>
         <w:lastRenderedPageBreak/>
         <w:t>B</w:t>
@@ -20399,26 +20412,1004 @@
       <w:r>
         <w:t>ijlage B</w:t>
       </w:r>
+      <w:bookmarkEnd w:id="114"/>
+      <w:r>
+        <w:t>:</w:t>
+      </w:r>
+      <w:r>
+        <w:t xml:space="preserve">  Simulatie</w:t>
+      </w:r>
+      <w:r>
+        <w:t>software requirements onderzoek</w:t>
+      </w:r>
       <w:bookmarkEnd w:id="115"/>
-      <w:r>
-        <w:t>:</w:t>
-      </w:r>
-      <w:r>
-        <w:t xml:space="preserve">  Simulatie</w:t>
-      </w:r>
-      <w:r>
-        <w:t>software requirements onderzoek</w:t>
-      </w:r>
       <w:bookmarkEnd w:id="116"/>
       <w:bookmarkEnd w:id="117"/>
       <w:bookmarkEnd w:id="118"/>
+    </w:p>
+    <w:p/>
+    <w:p>
+      <w:pPr>
+        <w:rPr>
+          <w:b/>
+        </w:rPr>
+      </w:pPr>
+      <w:r>
+        <w:rPr>
+          <w:b/>
+        </w:rPr>
+        <w:t>AnyLogic</w:t>
+      </w:r>
+    </w:p>
+    <w:p>
+      <w:r>
+        <w:t xml:space="preserve">AnyLogic is een simulatie-softwarepakket voor ‘supply chains’, ‘transportation’, ‘manufacturing’ en nog een aantal </w:t>
+      </w:r>
+      <w:r>
+        <w:t xml:space="preserve">industriële </w:t>
+      </w:r>
+      <w:r>
+        <w:t>toepassingen</w:t>
+      </w:r>
+      <w:r>
+        <w:t xml:space="preserve"> (</w:t>
+      </w:r>
+      <w:r>
+        <w:fldChar w:fldCharType="begin"/>
+      </w:r>
+      <w:r>
+        <w:instrText xml:space="preserve"> REF _Ref516838014 \h </w:instrText>
+      </w:r>
+      <w:r>
+        <w:fldChar w:fldCharType="separate"/>
+      </w:r>
+      <w:r>
+        <w:t xml:space="preserve">Bijlage B, Figuur </w:t>
+      </w:r>
+      <w:r>
+        <w:rPr>
+          <w:noProof/>
+        </w:rPr>
+        <w:t>1</w:t>
+      </w:r>
+      <w:r>
+        <w:fldChar w:fldCharType="end"/>
+      </w:r>
+      <w:r>
+        <w:t>)</w:t>
+      </w:r>
+      <w:r>
+        <w:t>.</w:t>
+      </w:r>
+    </w:p>
+    <w:p/>
+    <w:p>
+      <w:pPr>
+        <w:keepNext/>
+      </w:pPr>
+      <w:r>
+        <w:rPr>
+          <w:noProof/>
+        </w:rPr>
+        <w:drawing>
+          <wp:inline distT="0" distB="0" distL="0" distR="0" wp14:anchorId="1903C410" wp14:editId="40854798">
+            <wp:extent cx="5733415" cy="1430001"/>
+            <wp:effectExtent l="0" t="0" r="635" b="0"/>
+            <wp:docPr id="5" name="Afbeelding 5"/>
+            <wp:cNvGraphicFramePr>
+              <a:graphicFrameLocks xmlns:a="http://schemas.openxmlformats.org/drawingml/2006/main" noChangeAspect="1"/>
+            </wp:cNvGraphicFramePr>
+            <a:graphic xmlns:a="http://schemas.openxmlformats.org/drawingml/2006/main">
+              <a:graphicData uri="http://schemas.openxmlformats.org/drawingml/2006/picture">
+                <pic:pic xmlns:pic="http://schemas.openxmlformats.org/drawingml/2006/picture">
+                  <pic:nvPicPr>
+                    <pic:cNvPr id="0" name=""/>
+                    <pic:cNvPicPr/>
+                  </pic:nvPicPr>
+                  <pic:blipFill>
+                    <a:blip r:embed="rId31"/>
+                    <a:stretch>
+                      <a:fillRect/>
+                    </a:stretch>
+                  </pic:blipFill>
+                  <pic:spPr>
+                    <a:xfrm>
+                      <a:off x="0" y="0"/>
+                      <a:ext cx="5733415" cy="1430001"/>
+                    </a:xfrm>
+                    <a:prstGeom prst="rect">
+                      <a:avLst/>
+                    </a:prstGeom>
+                  </pic:spPr>
+                </pic:pic>
+              </a:graphicData>
+            </a:graphic>
+          </wp:inline>
+        </w:drawing>
+      </w:r>
+    </w:p>
+    <w:p>
+      <w:pPr>
+        <w:pStyle w:val="Bijschrift"/>
+      </w:pPr>
+      <w:bookmarkStart w:id="119" w:name="_Ref516838014"/>
+      <w:r>
+        <w:t xml:space="preserve">Bijlage B, Figuur </w:t>
+      </w:r>
+      <w:r>
+        <w:fldChar w:fldCharType="begin"/>
+      </w:r>
+      <w:r>
+        <w:instrText xml:space="preserve"> SEQ Bijlage_B,_Figuur \* ARABIC </w:instrText>
+      </w:r>
+      <w:r>
+        <w:fldChar w:fldCharType="separate"/>
+      </w:r>
+      <w:r>
+        <w:rPr>
+          <w:noProof/>
+        </w:rPr>
+        <w:t>1</w:t>
+      </w:r>
+      <w:r>
+        <w:fldChar w:fldCharType="end"/>
+      </w:r>
       <w:bookmarkEnd w:id="119"/>
+      <w:r>
+        <w:t>: AnyLogic industriële toepassingen</w:t>
+      </w:r>
+    </w:p>
+    <w:p>
+      <w:pPr>
+        <w:pStyle w:val="Bijschrift"/>
+      </w:pPr>
+      <w:r>
+        <w:t xml:space="preserve">Noot. </w:t>
+      </w:r>
+      <w:r>
+        <w:rPr>
+          <w:rStyle w:val="NootChar"/>
+          <w:i w:val="0"/>
+        </w:rPr>
+        <w:t>Herdrukt van “Simulation Software for Every Business Challenge”, door AnyLogic, (201</w:t>
+      </w:r>
+      <w:r>
+        <w:rPr>
+          <w:rStyle w:val="NootChar"/>
+          <w:i w:val="0"/>
+        </w:rPr>
+        <w:t>8</w:t>
+      </w:r>
+      <w:r>
+        <w:rPr>
+          <w:rStyle w:val="NootChar"/>
+          <w:i w:val="0"/>
+        </w:rPr>
+        <w:t>). Geraadpleegd van https://www.anylogic.com</w:t>
+      </w:r>
+    </w:p>
+    <w:p>
+      <w:pPr>
+        <w:rPr>
+          <w:b/>
+        </w:rPr>
+      </w:pPr>
+    </w:p>
+    <w:p>
+      <w:pPr>
+        <w:rPr>
+          <w:i/>
+        </w:rPr>
+      </w:pPr>
+      <w:r>
+        <w:rPr>
+          <w:i/>
+        </w:rPr>
+        <w:t>Open Source</w:t>
+      </w:r>
+      <w:r>
+        <w:rPr>
+          <w:i/>
+        </w:rPr>
+        <w:t xml:space="preserve"> en commercieel gebruik</w:t>
+      </w:r>
+    </w:p>
+    <w:p>
+      <w:r>
+        <w:t xml:space="preserve">Volgens hoofdstuk 2, artikel </w:t>
+      </w:r>
+      <w:r>
+        <w:t>b7 van de license agreement voor AnyLogic (AnyLogic, 2018) is het verboden om de software te kopiëren, gebruiken of meeleveren met een ander softwarepakket zoals EMI tenzij een ander artikel in de software agreement dit toestaat. Artikel d van hetzelfde hoofdstuk gaat over de gratis universiteitseditie van de software. Ook volgens dit artikel is het niet toegestaan de software voor commerciële doeleinden te gebruiken. Andere edities van de AnyLogic software hebben alleen een gratis ‘probeerversie’ (</w:t>
+      </w:r>
+      <w:r>
+        <w:fldChar w:fldCharType="begin"/>
+      </w:r>
+      <w:r>
+        <w:instrText xml:space="preserve"> REF _Ref516839162 \h </w:instrText>
+      </w:r>
+      <w:r>
+        <w:fldChar w:fldCharType="separate"/>
+      </w:r>
+      <w:r>
+        <w:t xml:space="preserve">Bijlage B, Figuur </w:t>
+      </w:r>
+      <w:r>
+        <w:rPr>
+          <w:noProof/>
+        </w:rPr>
+        <w:t>2</w:t>
+      </w:r>
+      <w:r>
+        <w:fldChar w:fldCharType="end"/>
+      </w:r>
+      <w:r>
+        <w:t>).</w:t>
+      </w:r>
     </w:p>
     <w:p/>
+    <w:p>
+      <w:pPr>
+        <w:keepNext/>
+      </w:pPr>
+      <w:r>
+        <w:rPr>
+          <w:noProof/>
+        </w:rPr>
+        <w:drawing>
+          <wp:inline distT="0" distB="0" distL="0" distR="0" wp14:anchorId="12E921CF" wp14:editId="14C2B41B">
+            <wp:extent cx="5733415" cy="1220926"/>
+            <wp:effectExtent l="0" t="0" r="635" b="0"/>
+            <wp:docPr id="20" name="Afbeelding 20"/>
+            <wp:cNvGraphicFramePr>
+              <a:graphicFrameLocks xmlns:a="http://schemas.openxmlformats.org/drawingml/2006/main" noChangeAspect="1"/>
+            </wp:cNvGraphicFramePr>
+            <a:graphic xmlns:a="http://schemas.openxmlformats.org/drawingml/2006/main">
+              <a:graphicData uri="http://schemas.openxmlformats.org/drawingml/2006/picture">
+                <pic:pic xmlns:pic="http://schemas.openxmlformats.org/drawingml/2006/picture">
+                  <pic:nvPicPr>
+                    <pic:cNvPr id="0" name=""/>
+                    <pic:cNvPicPr/>
+                  </pic:nvPicPr>
+                  <pic:blipFill>
+                    <a:blip r:embed="rId32"/>
+                    <a:stretch>
+                      <a:fillRect/>
+                    </a:stretch>
+                  </pic:blipFill>
+                  <pic:spPr>
+                    <a:xfrm>
+                      <a:off x="0" y="0"/>
+                      <a:ext cx="5733415" cy="1220926"/>
+                    </a:xfrm>
+                    <a:prstGeom prst="rect">
+                      <a:avLst/>
+                    </a:prstGeom>
+                  </pic:spPr>
+                </pic:pic>
+              </a:graphicData>
+            </a:graphic>
+          </wp:inline>
+        </w:drawing>
+      </w:r>
+    </w:p>
+    <w:p>
+      <w:pPr>
+        <w:pStyle w:val="Bijschrift"/>
+      </w:pPr>
+      <w:bookmarkStart w:id="120" w:name="_Ref516839162"/>
+      <w:r>
+        <w:t xml:space="preserve">Bijlage B, Figuur </w:t>
+      </w:r>
+      <w:r>
+        <w:fldChar w:fldCharType="begin"/>
+      </w:r>
+      <w:r>
+        <w:instrText xml:space="preserve"> SEQ Bijlage_B,_Figuur \* ARABIC </w:instrText>
+      </w:r>
+      <w:r>
+        <w:fldChar w:fldCharType="separate"/>
+      </w:r>
+      <w:r>
+        <w:rPr>
+          <w:noProof/>
+        </w:rPr>
+        <w:t>2</w:t>
+      </w:r>
+      <w:r>
+        <w:fldChar w:fldCharType="end"/>
+      </w:r>
+      <w:bookmarkEnd w:id="120"/>
+      <w:r>
+        <w:t>: AnyLogic edities</w:t>
+      </w:r>
+    </w:p>
+    <w:p>
+      <w:pPr>
+        <w:pStyle w:val="Bijschrift"/>
+      </w:pPr>
+      <w:r>
+        <w:t xml:space="preserve">Noot. </w:t>
+      </w:r>
+      <w:r>
+        <w:rPr>
+          <w:rStyle w:val="NootChar"/>
+          <w:i w:val="0"/>
+        </w:rPr>
+        <w:t>Herdrukt van “AnyLogic downloads”, door AnyLogic, (2018). Geraadpleegd van https://www.anylogic.com/downloads/#todownload</w:t>
+      </w:r>
+    </w:p>
+    <w:p/>
+    <w:p>
+      <w:pPr>
+        <w:rPr>
+          <w:i/>
+        </w:rPr>
+      </w:pPr>
+      <w:r>
+        <w:rPr>
+          <w:i/>
+        </w:rPr>
+        <w:t>Stilstanden, omstellingen en uitval</w:t>
+      </w:r>
+    </w:p>
+    <w:p>
+      <w:r>
+        <w:t>In een demovideo over de manufacturing toepassing van AnyLogic is te zien dat stilstanden, omstellingen en uitval gesimuleerd en statistisch getoond kunnen worden</w:t>
+      </w:r>
+      <w:r>
+        <w:t xml:space="preserve"> (</w:t>
+      </w:r>
+      <w:r>
+        <w:fldChar w:fldCharType="begin"/>
+      </w:r>
+      <w:r>
+        <w:instrText xml:space="preserve"> REF _Ref516840128 \h </w:instrText>
+      </w:r>
+      <w:r>
+        <w:fldChar w:fldCharType="separate"/>
+      </w:r>
+      <w:r>
+        <w:t xml:space="preserve">Bijlage B, Figuur </w:t>
+      </w:r>
+      <w:r>
+        <w:rPr>
+          <w:noProof/>
+        </w:rPr>
+        <w:t>3</w:t>
+      </w:r>
+      <w:r>
+        <w:fldChar w:fldCharType="end"/>
+      </w:r>
+      <w:r>
+        <w:t>)</w:t>
+      </w:r>
+      <w:r>
+        <w:t>.</w:t>
+      </w:r>
+    </w:p>
+    <w:p/>
+    <w:p>
+      <w:pPr>
+        <w:keepNext/>
+      </w:pPr>
+      <w:r>
+        <w:rPr>
+          <w:noProof/>
+        </w:rPr>
+        <w:drawing>
+          <wp:inline distT="0" distB="0" distL="0" distR="0" wp14:anchorId="32011C2A" wp14:editId="6FA24495">
+            <wp:extent cx="3456000" cy="1937423"/>
+            <wp:effectExtent l="0" t="0" r="0" b="5715"/>
+            <wp:docPr id="23" name="Afbeelding 23"/>
+            <wp:cNvGraphicFramePr>
+              <a:graphicFrameLocks xmlns:a="http://schemas.openxmlformats.org/drawingml/2006/main" noChangeAspect="1"/>
+            </wp:cNvGraphicFramePr>
+            <a:graphic xmlns:a="http://schemas.openxmlformats.org/drawingml/2006/main">
+              <a:graphicData uri="http://schemas.openxmlformats.org/drawingml/2006/picture">
+                <pic:pic xmlns:pic="http://schemas.openxmlformats.org/drawingml/2006/picture">
+                  <pic:nvPicPr>
+                    <pic:cNvPr id="0" name=""/>
+                    <pic:cNvPicPr/>
+                  </pic:nvPicPr>
+                  <pic:blipFill>
+                    <a:blip r:embed="rId33"/>
+                    <a:stretch>
+                      <a:fillRect/>
+                    </a:stretch>
+                  </pic:blipFill>
+                  <pic:spPr>
+                    <a:xfrm>
+                      <a:off x="0" y="0"/>
+                      <a:ext cx="3456000" cy="1937423"/>
+                    </a:xfrm>
+                    <a:prstGeom prst="rect">
+                      <a:avLst/>
+                    </a:prstGeom>
+                  </pic:spPr>
+                </pic:pic>
+              </a:graphicData>
+            </a:graphic>
+          </wp:inline>
+        </w:drawing>
+      </w:r>
+    </w:p>
+    <w:p>
+      <w:pPr>
+        <w:pStyle w:val="Bijschrift"/>
+      </w:pPr>
+      <w:bookmarkStart w:id="121" w:name="_Ref516840128"/>
+      <w:r>
+        <w:t xml:space="preserve">Bijlage B, Figuur </w:t>
+      </w:r>
+      <w:r>
+        <w:fldChar w:fldCharType="begin"/>
+      </w:r>
+      <w:r>
+        <w:instrText xml:space="preserve"> SEQ Bijlage_B,_Figuur \* ARABIC </w:instrText>
+      </w:r>
+      <w:r>
+        <w:fldChar w:fldCharType="separate"/>
+      </w:r>
+      <w:r>
+        <w:rPr>
+          <w:noProof/>
+        </w:rPr>
+        <w:t>3</w:t>
+      </w:r>
+      <w:r>
+        <w:fldChar w:fldCharType="end"/>
+      </w:r>
+      <w:bookmarkEnd w:id="121"/>
+      <w:r>
+        <w:t>: AnyLogic stilstanden, omstellingen en uitval</w:t>
+      </w:r>
+    </w:p>
+    <w:p>
+      <w:pPr>
+        <w:pStyle w:val="Bijschrift"/>
+      </w:pPr>
+      <w:r>
+        <w:t xml:space="preserve">Noot. </w:t>
+      </w:r>
+      <w:r>
+        <w:rPr>
+          <w:rStyle w:val="NootChar"/>
+          <w:i w:val="0"/>
+        </w:rPr>
+        <w:t>Herdrukt van “AnyLogic Manufacturing”, door AnyLogic</w:t>
+      </w:r>
+      <w:r>
+        <w:rPr>
+          <w:rStyle w:val="NootChar"/>
+          <w:i w:val="0"/>
+        </w:rPr>
+        <w:t xml:space="preserve"> [Video]</w:t>
+      </w:r>
+      <w:r>
+        <w:rPr>
+          <w:rStyle w:val="NootChar"/>
+          <w:i w:val="0"/>
+        </w:rPr>
+        <w:t>, (2018). Geraadpleegd van https://youtu.be/75GCZqmNQLE</w:t>
+      </w:r>
+    </w:p>
+    <w:p/>
+    <w:p>
+      <w:pPr>
+        <w:rPr>
+          <w:i/>
+        </w:rPr>
+      </w:pPr>
+      <w:r>
+        <w:rPr>
+          <w:i/>
+        </w:rPr>
+        <w:lastRenderedPageBreak/>
+        <w:t>Buffervoorraden en verschillende producten op verschillende productielijnen</w:t>
+      </w:r>
+    </w:p>
+    <w:p>
+      <w:r>
+        <w:t>In dezelfde demovideo wordt ook duidelijk gemaakt dat buffervoorraden en verschillende producten op verschillende productielijnen te simuleren zijn ().</w:t>
+      </w:r>
+    </w:p>
+    <w:p/>
+    <w:p>
+      <w:pPr>
+        <w:keepNext/>
+      </w:pPr>
+      <w:r>
+        <w:rPr>
+          <w:noProof/>
+        </w:rPr>
+        <w:drawing>
+          <wp:inline distT="0" distB="0" distL="0" distR="0" wp14:anchorId="2F159B1A" wp14:editId="6AEBF328">
+            <wp:extent cx="3456000" cy="1931928"/>
+            <wp:effectExtent l="0" t="0" r="0" b="0"/>
+            <wp:docPr id="29" name="Afbeelding 29"/>
+            <wp:cNvGraphicFramePr>
+              <a:graphicFrameLocks xmlns:a="http://schemas.openxmlformats.org/drawingml/2006/main" noChangeAspect="1"/>
+            </wp:cNvGraphicFramePr>
+            <a:graphic xmlns:a="http://schemas.openxmlformats.org/drawingml/2006/main">
+              <a:graphicData uri="http://schemas.openxmlformats.org/drawingml/2006/picture">
+                <pic:pic xmlns:pic="http://schemas.openxmlformats.org/drawingml/2006/picture">
+                  <pic:nvPicPr>
+                    <pic:cNvPr id="0" name=""/>
+                    <pic:cNvPicPr/>
+                  </pic:nvPicPr>
+                  <pic:blipFill>
+                    <a:blip r:embed="rId34"/>
+                    <a:stretch>
+                      <a:fillRect/>
+                    </a:stretch>
+                  </pic:blipFill>
+                  <pic:spPr>
+                    <a:xfrm>
+                      <a:off x="0" y="0"/>
+                      <a:ext cx="3456000" cy="1931928"/>
+                    </a:xfrm>
+                    <a:prstGeom prst="rect">
+                      <a:avLst/>
+                    </a:prstGeom>
+                  </pic:spPr>
+                </pic:pic>
+              </a:graphicData>
+            </a:graphic>
+          </wp:inline>
+        </w:drawing>
+      </w:r>
+    </w:p>
+    <w:p>
+      <w:pPr>
+        <w:pStyle w:val="Bijschrift"/>
+      </w:pPr>
+      <w:r>
+        <w:t xml:space="preserve">Bijlage B, Figuur </w:t>
+      </w:r>
+      <w:r>
+        <w:fldChar w:fldCharType="begin"/>
+      </w:r>
+      <w:r>
+        <w:instrText xml:space="preserve"> SEQ Bijlage_B,_Figuur \* ARABIC </w:instrText>
+      </w:r>
+      <w:r>
+        <w:fldChar w:fldCharType="separate"/>
+      </w:r>
+      <w:r>
+        <w:rPr>
+          <w:noProof/>
+        </w:rPr>
+        <w:t>4</w:t>
+      </w:r>
+      <w:r>
+        <w:fldChar w:fldCharType="end"/>
+      </w:r>
+      <w:r>
+        <w:t>: AnyLogic buffervoorraden en verschillende producten op verschillende productielijnen</w:t>
+      </w:r>
+    </w:p>
+    <w:p>
+      <w:pPr>
+        <w:pStyle w:val="Bijschrift"/>
+      </w:pPr>
+      <w:r>
+        <w:t xml:space="preserve">Noot. </w:t>
+      </w:r>
+      <w:r>
+        <w:rPr>
+          <w:rStyle w:val="NootChar"/>
+          <w:i w:val="0"/>
+        </w:rPr>
+        <w:t>Herdrukt van “AnyLogic Manufacturing” [Video], door AnyLogic (2018). Geraadpleegd van https://youtu.be/75GCZqmNQLE</w:t>
+      </w:r>
+    </w:p>
+    <w:p/>
+    <w:p>
+      <w:pPr>
+        <w:rPr>
+          <w:i/>
+        </w:rPr>
+      </w:pPr>
+      <w:r>
+        <w:rPr>
+          <w:i/>
+        </w:rPr>
+        <w:t>Externe data</w:t>
+      </w:r>
+    </w:p>
+    <w:p>
+      <w:r>
+        <w:t xml:space="preserve">Volgens </w:t>
+      </w:r>
+      <w:r>
+        <w:t xml:space="preserve">hoofdstuk “Advanced Modeling with Java” paragraaf “Integrating Models with External Applications” van </w:t>
+      </w:r>
+      <w:r>
+        <w:t xml:space="preserve">de documentatie van AnyLogic is het mogelijk om </w:t>
+      </w:r>
+      <w:r>
+        <w:t>met Java data uit andere applicaties en ook databases in te laden (AnyLogic, 2018).</w:t>
+      </w:r>
+      <w:r>
+        <w:br w:type="page"/>
+      </w:r>
+    </w:p>
+    <w:p>
+      <w:pPr>
+        <w:rPr>
+          <w:b/>
+        </w:rPr>
+      </w:pPr>
+      <w:r>
+        <w:rPr>
+          <w:b/>
+        </w:rPr>
+        <w:lastRenderedPageBreak/>
+        <w:t>Arena</w:t>
+      </w:r>
+    </w:p>
+    <w:p>
+      <w:r>
+        <w:t>Arena is een simulatie-softwarepakket voor onder andere ’manufacturing’, ‘supply chains’ en ‘logistics’.</w:t>
+      </w:r>
+    </w:p>
+    <w:p/>
+    <w:p>
+      <w:pPr>
+        <w:rPr>
+          <w:i/>
+        </w:rPr>
+      </w:pPr>
+      <w:r>
+        <w:rPr>
+          <w:i/>
+        </w:rPr>
+        <w:t>Open source en commercieel gebruik</w:t>
+      </w:r>
+    </w:p>
+    <w:p>
+      <w:r>
+        <w:t xml:space="preserve">Ook Arena heeft zowel academische versies als betaalde versies. Een overzicht van deze academische versies is weergegeven in </w:t>
+      </w:r>
+      <w:r>
+        <w:fldChar w:fldCharType="begin"/>
+      </w:r>
+      <w:r>
+        <w:instrText xml:space="preserve"> REF _Ref516841963 \h </w:instrText>
+      </w:r>
+      <w:r>
+        <w:fldChar w:fldCharType="separate"/>
+      </w:r>
+      <w:r>
+        <w:t xml:space="preserve">Bijlage B, Figuur </w:t>
+      </w:r>
+      <w:r>
+        <w:rPr>
+          <w:noProof/>
+        </w:rPr>
+        <w:t>5</w:t>
+      </w:r>
+      <w:r>
+        <w:fldChar w:fldCharType="end"/>
+      </w:r>
+      <w:r>
+        <w:t>.</w:t>
+      </w:r>
+      <w:r>
+        <w:t xml:space="preserve"> Echter is geen enkele versie van Arena beschikbaar voor commercieel gebruik, hierdoor is ook duidelijk dat Arena niet open source is.</w:t>
+      </w:r>
+    </w:p>
+    <w:p/>
+    <w:p>
+      <w:pPr>
+        <w:keepNext/>
+      </w:pPr>
+      <w:r>
+        <w:rPr>
+          <w:noProof/>
+        </w:rPr>
+        <w:drawing>
+          <wp:inline distT="0" distB="0" distL="0" distR="0" wp14:anchorId="7F1E2FF7" wp14:editId="44230DCB">
+            <wp:extent cx="2700000" cy="2971611"/>
+            <wp:effectExtent l="0" t="0" r="5715" b="635"/>
+            <wp:docPr id="30" name="Afbeelding 30"/>
+            <wp:cNvGraphicFramePr>
+              <a:graphicFrameLocks xmlns:a="http://schemas.openxmlformats.org/drawingml/2006/main" noChangeAspect="1"/>
+            </wp:cNvGraphicFramePr>
+            <a:graphic xmlns:a="http://schemas.openxmlformats.org/drawingml/2006/main">
+              <a:graphicData uri="http://schemas.openxmlformats.org/drawingml/2006/picture">
+                <pic:pic xmlns:pic="http://schemas.openxmlformats.org/drawingml/2006/picture">
+                  <pic:nvPicPr>
+                    <pic:cNvPr id="0" name=""/>
+                    <pic:cNvPicPr/>
+                  </pic:nvPicPr>
+                  <pic:blipFill>
+                    <a:blip r:embed="rId35"/>
+                    <a:stretch>
+                      <a:fillRect/>
+                    </a:stretch>
+                  </pic:blipFill>
+                  <pic:spPr>
+                    <a:xfrm>
+                      <a:off x="0" y="0"/>
+                      <a:ext cx="2700000" cy="2971611"/>
+                    </a:xfrm>
+                    <a:prstGeom prst="rect">
+                      <a:avLst/>
+                    </a:prstGeom>
+                  </pic:spPr>
+                </pic:pic>
+              </a:graphicData>
+            </a:graphic>
+          </wp:inline>
+        </w:drawing>
+      </w:r>
+    </w:p>
+    <w:p>
+      <w:pPr>
+        <w:pStyle w:val="Bijschrift"/>
+      </w:pPr>
+      <w:bookmarkStart w:id="122" w:name="_Ref516841963"/>
+      <w:r>
+        <w:t xml:space="preserve">Bijlage B, Figuur </w:t>
+      </w:r>
+      <w:r>
+        <w:fldChar w:fldCharType="begin"/>
+      </w:r>
+      <w:r>
+        <w:instrText xml:space="preserve"> SEQ Bijlage_B,_Figuur \* ARABIC </w:instrText>
+      </w:r>
+      <w:r>
+        <w:fldChar w:fldCharType="separate"/>
+      </w:r>
+      <w:r>
+        <w:rPr>
+          <w:noProof/>
+        </w:rPr>
+        <w:t>5</w:t>
+      </w:r>
+      <w:r>
+        <w:fldChar w:fldCharType="end"/>
+      </w:r>
+      <w:bookmarkEnd w:id="122"/>
+      <w:r>
+        <w:t>: Arena academische versies</w:t>
+      </w:r>
+    </w:p>
+    <w:p>
+      <w:pPr>
+        <w:pStyle w:val="Bijschrift"/>
+        <w:rPr>
+          <w:rStyle w:val="NootChar"/>
+          <w:i w:val="0"/>
+        </w:rPr>
+      </w:pPr>
+      <w:r>
+        <w:t xml:space="preserve">Noot. </w:t>
+      </w:r>
+      <w:r>
+        <w:rPr>
+          <w:rStyle w:val="NootChar"/>
+          <w:i w:val="0"/>
+        </w:rPr>
+        <w:t xml:space="preserve">Herdrukt van “Arena </w:t>
+      </w:r>
+      <w:r>
+        <w:rPr>
+          <w:rStyle w:val="NootChar"/>
+          <w:i w:val="0"/>
+        </w:rPr>
+        <w:t>Compare Products”, door Arena, (2018). Geraadpleegd van https://www.arenasimulation.com/academic/compare-products</w:t>
+      </w:r>
+    </w:p>
+    <w:p/>
+    <w:p>
+      <w:pPr>
+        <w:rPr>
+          <w:i/>
+        </w:rPr>
+      </w:pPr>
+      <w:r>
+        <w:rPr>
+          <w:i/>
+        </w:rPr>
+        <w:t>Functionele requirements</w:t>
+      </w:r>
+    </w:p>
+    <w:p>
+      <w:r>
+        <w:t>In een demovideo van Arena worden de functionele requirements stilstanden, omstellingen, uitval, buffervoorraden, verschillende producten op verschillende productielijnen en externe data getoond (Arena, 2018).</w:t>
+      </w:r>
+      <w:r>
+        <w:br w:type="page"/>
+      </w:r>
+    </w:p>
+    <w:p>
+      <w:pPr>
+        <w:rPr>
+          <w:b/>
+        </w:rPr>
+      </w:pPr>
+      <w:r>
+        <w:rPr>
+          <w:b/>
+        </w:rPr>
+        <w:lastRenderedPageBreak/>
+        <w:t>FlexSim</w:t>
+      </w:r>
+    </w:p>
+    <w:p>
+      <w:r>
+        <w:t>FlexSim is een simulatie-softwarepakket waarmee ‘manufacturing’, ‘healthcare’, ‘supply chain’, ‘discrete event’ en nog vele andere industriële toepassingen gesimuleerd kunnen worden.</w:t>
+      </w:r>
+    </w:p>
+    <w:p/>
+    <w:p>
+      <w:pPr>
+        <w:rPr>
+          <w:i/>
+        </w:rPr>
+      </w:pPr>
+      <w:r>
+        <w:rPr>
+          <w:i/>
+        </w:rPr>
+        <w:t>Open source en commercieel gebruik</w:t>
+      </w:r>
+    </w:p>
+    <w:p>
+      <w:r>
+        <w:t>FlexSim heeft de versies ‘Express’ en ‘Enterprise’</w:t>
+      </w:r>
+      <w:r>
+        <w:t xml:space="preserve"> (</w:t>
+      </w:r>
+      <w:r>
+        <w:fldChar w:fldCharType="begin"/>
+      </w:r>
+      <w:r>
+        <w:instrText xml:space="preserve"> REF _Ref516845439 \h </w:instrText>
+      </w:r>
+      <w:r>
+        <w:fldChar w:fldCharType="separate"/>
+      </w:r>
+      <w:r>
+        <w:t xml:space="preserve">Bijlage B, Figuur </w:t>
+      </w:r>
+      <w:r>
+        <w:rPr>
+          <w:noProof/>
+        </w:rPr>
+        <w:t>6</w:t>
+      </w:r>
+      <w:r>
+        <w:fldChar w:fldCharType="end"/>
+      </w:r>
+      <w:r>
+        <w:t>)</w:t>
+      </w:r>
+      <w:r>
+        <w:t>. De Express versie is gratis te gebruiken, maar niet voor commercieel gebruik en dus ook niet open source. FlexSim heeft ook een academische versie, maar ook deze is niet voor commercieel gebruik.</w:t>
+      </w:r>
+    </w:p>
+    <w:p/>
+    <w:p>
+      <w:pPr>
+        <w:keepNext/>
+      </w:pPr>
+      <w:r>
+        <w:rPr>
+          <w:noProof/>
+        </w:rPr>
+        <w:drawing>
+          <wp:inline distT="0" distB="0" distL="0" distR="0" wp14:anchorId="7F0F8DE5" wp14:editId="12C39782">
+            <wp:extent cx="2880000" cy="2121260"/>
+            <wp:effectExtent l="0" t="0" r="0" b="0"/>
+            <wp:docPr id="31" name="Afbeelding 31"/>
+            <wp:cNvGraphicFramePr>
+              <a:graphicFrameLocks xmlns:a="http://schemas.openxmlformats.org/drawingml/2006/main" noChangeAspect="1"/>
+            </wp:cNvGraphicFramePr>
+            <a:graphic xmlns:a="http://schemas.openxmlformats.org/drawingml/2006/main">
+              <a:graphicData uri="http://schemas.openxmlformats.org/drawingml/2006/picture">
+                <pic:pic xmlns:pic="http://schemas.openxmlformats.org/drawingml/2006/picture">
+                  <pic:nvPicPr>
+                    <pic:cNvPr id="0" name=""/>
+                    <pic:cNvPicPr/>
+                  </pic:nvPicPr>
+                  <pic:blipFill>
+                    <a:blip r:embed="rId36"/>
+                    <a:stretch>
+                      <a:fillRect/>
+                    </a:stretch>
+                  </pic:blipFill>
+                  <pic:spPr>
+                    <a:xfrm>
+                      <a:off x="0" y="0"/>
+                      <a:ext cx="2880000" cy="2121260"/>
+                    </a:xfrm>
+                    <a:prstGeom prst="rect">
+                      <a:avLst/>
+                    </a:prstGeom>
+                  </pic:spPr>
+                </pic:pic>
+              </a:graphicData>
+            </a:graphic>
+          </wp:inline>
+        </w:drawing>
+      </w:r>
+    </w:p>
+    <w:p>
+      <w:pPr>
+        <w:pStyle w:val="Bijschrift"/>
+      </w:pPr>
+      <w:bookmarkStart w:id="123" w:name="_Ref516845439"/>
+      <w:r>
+        <w:t xml:space="preserve">Bijlage B, Figuur </w:t>
+      </w:r>
+      <w:r>
+        <w:fldChar w:fldCharType="begin"/>
+      </w:r>
+      <w:r>
+        <w:instrText xml:space="preserve"> SEQ Bijlage_B,_Figuur \* ARABIC </w:instrText>
+      </w:r>
+      <w:r>
+        <w:fldChar w:fldCharType="separate"/>
+      </w:r>
+      <w:r>
+        <w:rPr>
+          <w:noProof/>
+        </w:rPr>
+        <w:t>6</w:t>
+      </w:r>
+      <w:r>
+        <w:fldChar w:fldCharType="end"/>
+      </w:r>
+      <w:bookmarkEnd w:id="123"/>
+      <w:r>
+        <w:t>: FlexSim versies</w:t>
+      </w:r>
+    </w:p>
+    <w:p>
+      <w:pPr>
+        <w:pStyle w:val="Bijschrift"/>
+        <w:rPr>
+          <w:rStyle w:val="NootChar"/>
+          <w:i w:val="0"/>
+        </w:rPr>
+      </w:pPr>
+      <w:r>
+        <w:t xml:space="preserve">Noot. </w:t>
+      </w:r>
+      <w:r>
+        <w:rPr>
+          <w:rStyle w:val="NootChar"/>
+          <w:i w:val="0"/>
+        </w:rPr>
+        <w:t>Herdrukt van “FlexSim problem solved.”, door FlexSim, (2018). Geraadpleegd van https://www.flexsim.com/flexsim/</w:t>
+      </w:r>
+    </w:p>
+    <w:p/>
+    <w:p>
+      <w:pPr>
+        <w:rPr>
+          <w:i/>
+        </w:rPr>
+      </w:pPr>
+      <w:r>
+        <w:rPr>
+          <w:i/>
+        </w:rPr>
+        <w:t>Stilstanden, omstellingen en uitval</w:t>
+      </w:r>
+    </w:p>
+    <w:p>
+      <w:bookmarkStart w:id="124" w:name="_GoBack"/>
+      <w:bookmarkEnd w:id="124"/>
+    </w:p>
     <w:sectPr>
-      <w:headerReference w:type="default" r:id="rId31"/>
-      <w:footerReference w:type="default" r:id="rId32"/>
-      <w:headerReference w:type="first" r:id="rId33"/>
+      <w:headerReference w:type="default" r:id="rId37"/>
+      <w:footerReference w:type="default" r:id="rId38"/>
+      <w:headerReference w:type="first" r:id="rId39"/>
       <w:pgSz w:w="11909" w:h="16834"/>
       <w:pgMar w:top="1440" w:right="1440" w:bottom="1440" w:left="1440" w:header="170" w:footer="708" w:gutter="0"/>
       <w:pgNumType w:start="1"/>
@@ -20639,7 +21630,7 @@
                 <w:sz w:val="16"/>
                 <w:szCs w:val="16"/>
               </w:rPr>
-              <w:t>36</w:t>
+              <w:t>39</w:t>
             </w:r>
             <w:r>
               <w:rPr>
@@ -20692,7 +21683,7 @@
                 <w:sz w:val="16"/>
                 <w:szCs w:val="16"/>
               </w:rPr>
-              <w:t>36</w:t>
+              <w:t>39</w:t>
             </w:r>
             <w:r>
               <w:rPr>
@@ -24175,7 +25166,7 @@
     <w:basedOn w:val="Bijschrift"/>
     <w:link w:val="NootChar"/>
     <w:qFormat/>
-    <w:rsid w:val="000B1158"/>
+    <w:rsid w:val="004E56A2"/>
     <w:rPr>
       <w:i w:val="0"/>
     </w:rPr>
@@ -24198,7 +25189,7 @@
     <w:name w:val="Noot. Char"/>
     <w:basedOn w:val="BijschriftChar"/>
     <w:link w:val="Noot"/>
-    <w:rsid w:val="000B1158"/>
+    <w:rsid w:val="004E56A2"/>
     <w:rPr>
       <w:bCs/>
       <w:i w:val="0"/>
@@ -25008,7 +25999,7 @@
     <w:basedOn w:val="Bijschrift"/>
     <w:link w:val="NootChar"/>
     <w:qFormat/>
-    <w:rsid w:val="000B1158"/>
+    <w:rsid w:val="004E56A2"/>
     <w:rPr>
       <w:i w:val="0"/>
     </w:rPr>
@@ -25031,7 +26022,7 @@
     <w:name w:val="Noot. Char"/>
     <w:basedOn w:val="BijschriftChar"/>
     <w:link w:val="Noot"/>
-    <w:rsid w:val="000B1158"/>
+    <w:rsid w:val="004E56A2"/>
     <w:rPr>
       <w:bCs/>
       <w:i w:val="0"/>
@@ -25192,6 +26183,7 @@
   </w:compat>
   <w:rsids>
     <w:rsidRoot w:val="00C55E87"/>
+    <w:rsid w:val="000202F6"/>
     <w:rsid w:val="000A44EC"/>
     <w:rsid w:val="002F7250"/>
     <w:rsid w:val="0046192C"/>
@@ -26005,7 +26997,7 @@
 </file>
 
 <file path=customXml/itemProps1.xml><?xml version="1.0" encoding="utf-8"?>
-<ds:datastoreItem xmlns:ds="http://schemas.openxmlformats.org/officeDocument/2006/customXml" ds:itemID="{943C3850-5637-4537-AEC5-FD407A46BD8F}">
+<ds:datastoreItem xmlns:ds="http://schemas.openxmlformats.org/officeDocument/2006/customXml" ds:itemID="{0A519D61-C715-4BD9-A1CD-51E0C5F44493}">
   <ds:schemaRefs>
     <ds:schemaRef ds:uri="http://schemas.openxmlformats.org/officeDocument/2006/bibliography"/>
   </ds:schemaRefs>

</xml_diff>

<commit_message>
Scriptie - Bijlage B afgemaakt + verder met Deelvraag 3 (TOC)
</commit_message>
<xml_diff>
--- a/Scriptie.docx
+++ b/Scriptie.docx
@@ -763,7 +763,7 @@
               <w:rPr>
                 <w:noProof/>
               </w:rPr>
-              <w:t>15-6-2018</w:t>
+              <w:t>18-6-2018</w:t>
             </w:r>
             <w:r>
               <w:fldChar w:fldCharType="end"/>
@@ -918,7 +918,7 @@
           <w:numId w:val="0"/>
         </w:numPr>
       </w:pPr>
-      <w:bookmarkStart w:id="1" w:name="_Toc516845512"/>
+      <w:bookmarkStart w:id="1" w:name="_Toc517086469"/>
       <w:r>
         <w:lastRenderedPageBreak/>
         <w:t>Voorwoord</w:t>
@@ -938,9 +938,8 @@
           <w:numId w:val="0"/>
         </w:numPr>
       </w:pPr>
-      <w:bookmarkStart w:id="2" w:name="_Toc516845513"/>
-      <w:r>
-        <w:lastRenderedPageBreak/>
+      <w:bookmarkStart w:id="2" w:name="_Toc517086470"/>
+      <w:r>
         <w:t>Managementsamenvatting</w:t>
       </w:r>
       <w:bookmarkEnd w:id="2"/>
@@ -1015,7 +1014,7 @@
           <w:r>
             <w:fldChar w:fldCharType="separate"/>
           </w:r>
-          <w:hyperlink w:anchor="_Toc516845512" w:history="1">
+          <w:hyperlink w:anchor="_Toc517086469" w:history="1">
             <w:r>
               <w:rPr>
                 <w:rStyle w:val="Hyperlink"/>
@@ -1038,7 +1037,7 @@
               <w:rPr>
                 <w:webHidden/>
               </w:rPr>
-              <w:instrText xml:space="preserve"> PAGEREF _Toc516845512 \h </w:instrText>
+              <w:instrText xml:space="preserve"> PAGEREF _Toc517086469 \h </w:instrText>
             </w:r>
             <w:r>
               <w:rPr>
@@ -1075,7 +1074,7 @@
               <w:szCs w:val="22"/>
             </w:rPr>
           </w:pPr>
-          <w:hyperlink w:anchor="_Toc516845513" w:history="1">
+          <w:hyperlink w:anchor="_Toc517086470" w:history="1">
             <w:r>
               <w:rPr>
                 <w:rStyle w:val="Hyperlink"/>
@@ -1098,7 +1097,7 @@
               <w:rPr>
                 <w:webHidden/>
               </w:rPr>
-              <w:instrText xml:space="preserve"> PAGEREF _Toc516845513 \h </w:instrText>
+              <w:instrText xml:space="preserve"> PAGEREF _Toc517086470 \h </w:instrText>
             </w:r>
             <w:r>
               <w:rPr>
@@ -1135,7 +1134,7 @@
               <w:szCs w:val="22"/>
             </w:rPr>
           </w:pPr>
-          <w:hyperlink w:anchor="_Toc516845514" w:history="1">
+          <w:hyperlink w:anchor="_Toc517086471" w:history="1">
             <w:r>
               <w:rPr>
                 <w:rStyle w:val="Hyperlink"/>
@@ -1158,7 +1157,7 @@
               <w:rPr>
                 <w:webHidden/>
               </w:rPr>
-              <w:instrText xml:space="preserve"> PAGEREF _Toc516845514 \h </w:instrText>
+              <w:instrText xml:space="preserve"> PAGEREF _Toc517086471 \h </w:instrText>
             </w:r>
             <w:r>
               <w:rPr>
@@ -1195,7 +1194,7 @@
               <w:szCs w:val="22"/>
             </w:rPr>
           </w:pPr>
-          <w:hyperlink w:anchor="_Toc516845515" w:history="1">
+          <w:hyperlink w:anchor="_Toc517086472" w:history="1">
             <w:r>
               <w:rPr>
                 <w:rStyle w:val="Hyperlink"/>
@@ -1218,7 +1217,7 @@
               <w:rPr>
                 <w:webHidden/>
               </w:rPr>
-              <w:instrText xml:space="preserve"> PAGEREF _Toc516845515 \h </w:instrText>
+              <w:instrText xml:space="preserve"> PAGEREF _Toc517086472 \h </w:instrText>
             </w:r>
             <w:r>
               <w:rPr>
@@ -1255,7 +1254,7 @@
               <w:szCs w:val="22"/>
             </w:rPr>
           </w:pPr>
-          <w:hyperlink w:anchor="_Toc516845516" w:history="1">
+          <w:hyperlink w:anchor="_Toc517086473" w:history="1">
             <w:r>
               <w:rPr>
                 <w:rStyle w:val="Hyperlink"/>
@@ -1278,7 +1277,7 @@
               <w:rPr>
                 <w:webHidden/>
               </w:rPr>
-              <w:instrText xml:space="preserve"> PAGEREF _Toc516845516 \h </w:instrText>
+              <w:instrText xml:space="preserve"> PAGEREF _Toc517086473 \h </w:instrText>
             </w:r>
             <w:r>
               <w:rPr>
@@ -1315,7 +1314,7 @@
               <w:szCs w:val="22"/>
             </w:rPr>
           </w:pPr>
-          <w:hyperlink w:anchor="_Toc516845517" w:history="1">
+          <w:hyperlink w:anchor="_Toc517086474" w:history="1">
             <w:r>
               <w:rPr>
                 <w:rStyle w:val="Hyperlink"/>
@@ -1353,7 +1352,7 @@
               <w:rPr>
                 <w:webHidden/>
               </w:rPr>
-              <w:instrText xml:space="preserve"> PAGEREF _Toc516845517 \h </w:instrText>
+              <w:instrText xml:space="preserve"> PAGEREF _Toc517086474 \h </w:instrText>
             </w:r>
             <w:r>
               <w:rPr>
@@ -1390,7 +1389,7 @@
               <w:szCs w:val="22"/>
             </w:rPr>
           </w:pPr>
-          <w:hyperlink w:anchor="_Toc516845518" w:history="1">
+          <w:hyperlink w:anchor="_Toc517086475" w:history="1">
             <w:r>
               <w:rPr>
                 <w:rStyle w:val="Hyperlink"/>
@@ -1428,7 +1427,7 @@
               <w:rPr>
                 <w:webHidden/>
               </w:rPr>
-              <w:instrText xml:space="preserve"> PAGEREF _Toc516845518 \h </w:instrText>
+              <w:instrText xml:space="preserve"> PAGEREF _Toc517086475 \h </w:instrText>
             </w:r>
             <w:r>
               <w:rPr>
@@ -1464,7 +1463,7 @@
               <w:szCs w:val="22"/>
             </w:rPr>
           </w:pPr>
-          <w:hyperlink w:anchor="_Toc516845519" w:history="1">
+          <w:hyperlink w:anchor="_Toc517086476" w:history="1">
             <w:r>
               <w:rPr>
                 <w:rStyle w:val="Hyperlink"/>
@@ -1501,7 +1500,7 @@
               <w:rPr>
                 <w:webHidden/>
               </w:rPr>
-              <w:instrText xml:space="preserve"> PAGEREF _Toc516845519 \h </w:instrText>
+              <w:instrText xml:space="preserve"> PAGEREF _Toc517086476 \h </w:instrText>
             </w:r>
             <w:r>
               <w:rPr>
@@ -1537,7 +1536,7 @@
               <w:szCs w:val="22"/>
             </w:rPr>
           </w:pPr>
-          <w:hyperlink w:anchor="_Toc516845520" w:history="1">
+          <w:hyperlink w:anchor="_Toc517086477" w:history="1">
             <w:r>
               <w:rPr>
                 <w:rStyle w:val="Hyperlink"/>
@@ -1574,7 +1573,7 @@
               <w:rPr>
                 <w:webHidden/>
               </w:rPr>
-              <w:instrText xml:space="preserve"> PAGEREF _Toc516845520 \h </w:instrText>
+              <w:instrText xml:space="preserve"> PAGEREF _Toc517086477 \h </w:instrText>
             </w:r>
             <w:r>
               <w:rPr>
@@ -1610,7 +1609,7 @@
               <w:szCs w:val="22"/>
             </w:rPr>
           </w:pPr>
-          <w:hyperlink w:anchor="_Toc516845521" w:history="1">
+          <w:hyperlink w:anchor="_Toc517086478" w:history="1">
             <w:r>
               <w:rPr>
                 <w:rStyle w:val="Hyperlink"/>
@@ -1647,7 +1646,7 @@
               <w:rPr>
                 <w:webHidden/>
               </w:rPr>
-              <w:instrText xml:space="preserve"> PAGEREF _Toc516845521 \h </w:instrText>
+              <w:instrText xml:space="preserve"> PAGEREF _Toc517086478 \h </w:instrText>
             </w:r>
             <w:r>
               <w:rPr>
@@ -1684,7 +1683,7 @@
               <w:szCs w:val="22"/>
             </w:rPr>
           </w:pPr>
-          <w:hyperlink w:anchor="_Toc516845522" w:history="1">
+          <w:hyperlink w:anchor="_Toc517086479" w:history="1">
             <w:r>
               <w:rPr>
                 <w:rStyle w:val="Hyperlink"/>
@@ -1722,7 +1721,7 @@
               <w:rPr>
                 <w:webHidden/>
               </w:rPr>
-              <w:instrText xml:space="preserve"> PAGEREF _Toc516845522 \h </w:instrText>
+              <w:instrText xml:space="preserve"> PAGEREF _Toc517086479 \h </w:instrText>
             </w:r>
             <w:r>
               <w:rPr>
@@ -1758,7 +1757,7 @@
               <w:szCs w:val="22"/>
             </w:rPr>
           </w:pPr>
-          <w:hyperlink w:anchor="_Toc516845523" w:history="1">
+          <w:hyperlink w:anchor="_Toc517086480" w:history="1">
             <w:r>
               <w:rPr>
                 <w:rStyle w:val="Hyperlink"/>
@@ -1795,7 +1794,7 @@
               <w:rPr>
                 <w:webHidden/>
               </w:rPr>
-              <w:instrText xml:space="preserve"> PAGEREF _Toc516845523 \h </w:instrText>
+              <w:instrText xml:space="preserve"> PAGEREF _Toc517086480 \h </w:instrText>
             </w:r>
             <w:r>
               <w:rPr>
@@ -1831,7 +1830,7 @@
               <w:szCs w:val="22"/>
             </w:rPr>
           </w:pPr>
-          <w:hyperlink w:anchor="_Toc516845524" w:history="1">
+          <w:hyperlink w:anchor="_Toc517086481" w:history="1">
             <w:r>
               <w:rPr>
                 <w:rStyle w:val="Hyperlink"/>
@@ -1868,7 +1867,7 @@
               <w:rPr>
                 <w:webHidden/>
               </w:rPr>
-              <w:instrText xml:space="preserve"> PAGEREF _Toc516845524 \h </w:instrText>
+              <w:instrText xml:space="preserve"> PAGEREF _Toc517086481 \h </w:instrText>
             </w:r>
             <w:r>
               <w:rPr>
@@ -1904,7 +1903,7 @@
               <w:szCs w:val="22"/>
             </w:rPr>
           </w:pPr>
-          <w:hyperlink w:anchor="_Toc516845525" w:history="1">
+          <w:hyperlink w:anchor="_Toc517086482" w:history="1">
             <w:r>
               <w:rPr>
                 <w:rStyle w:val="Hyperlink"/>
@@ -1941,7 +1940,7 @@
               <w:rPr>
                 <w:webHidden/>
               </w:rPr>
-              <w:instrText xml:space="preserve"> PAGEREF _Toc516845525 \h </w:instrText>
+              <w:instrText xml:space="preserve"> PAGEREF _Toc517086482 \h </w:instrText>
             </w:r>
             <w:r>
               <w:rPr>
@@ -1977,7 +1976,7 @@
               <w:szCs w:val="22"/>
             </w:rPr>
           </w:pPr>
-          <w:hyperlink w:anchor="_Toc516845526" w:history="1">
+          <w:hyperlink w:anchor="_Toc517086483" w:history="1">
             <w:r>
               <w:rPr>
                 <w:rStyle w:val="Hyperlink"/>
@@ -2014,7 +2013,7 @@
               <w:rPr>
                 <w:webHidden/>
               </w:rPr>
-              <w:instrText xml:space="preserve"> PAGEREF _Toc516845526 \h </w:instrText>
+              <w:instrText xml:space="preserve"> PAGEREF _Toc517086483 \h </w:instrText>
             </w:r>
             <w:r>
               <w:rPr>
@@ -2050,7 +2049,7 @@
               <w:szCs w:val="22"/>
             </w:rPr>
           </w:pPr>
-          <w:hyperlink w:anchor="_Toc516845527" w:history="1">
+          <w:hyperlink w:anchor="_Toc517086484" w:history="1">
             <w:r>
               <w:rPr>
                 <w:rStyle w:val="Hyperlink"/>
@@ -2087,7 +2086,7 @@
               <w:rPr>
                 <w:webHidden/>
               </w:rPr>
-              <w:instrText xml:space="preserve"> PAGEREF _Toc516845527 \h </w:instrText>
+              <w:instrText xml:space="preserve"> PAGEREF _Toc517086484 \h </w:instrText>
             </w:r>
             <w:r>
               <w:rPr>
@@ -2124,7 +2123,7 @@
               <w:szCs w:val="22"/>
             </w:rPr>
           </w:pPr>
-          <w:hyperlink w:anchor="_Toc516845528" w:history="1">
+          <w:hyperlink w:anchor="_Toc517086485" w:history="1">
             <w:r>
               <w:rPr>
                 <w:rStyle w:val="Hyperlink"/>
@@ -2162,7 +2161,7 @@
               <w:rPr>
                 <w:webHidden/>
               </w:rPr>
-              <w:instrText xml:space="preserve"> PAGEREF _Toc516845528 \h </w:instrText>
+              <w:instrText xml:space="preserve"> PAGEREF _Toc517086485 \h </w:instrText>
             </w:r>
             <w:r>
               <w:rPr>
@@ -2198,7 +2197,7 @@
               <w:szCs w:val="22"/>
             </w:rPr>
           </w:pPr>
-          <w:hyperlink w:anchor="_Toc516845529" w:history="1">
+          <w:hyperlink w:anchor="_Toc517086486" w:history="1">
             <w:r>
               <w:rPr>
                 <w:rStyle w:val="Hyperlink"/>
@@ -2235,7 +2234,7 @@
               <w:rPr>
                 <w:webHidden/>
               </w:rPr>
-              <w:instrText xml:space="preserve"> PAGEREF _Toc516845529 \h </w:instrText>
+              <w:instrText xml:space="preserve"> PAGEREF _Toc517086486 \h </w:instrText>
             </w:r>
             <w:r>
               <w:rPr>
@@ -2271,7 +2270,7 @@
               <w:szCs w:val="22"/>
             </w:rPr>
           </w:pPr>
-          <w:hyperlink w:anchor="_Toc516845530" w:history="1">
+          <w:hyperlink w:anchor="_Toc517086487" w:history="1">
             <w:r>
               <w:rPr>
                 <w:rStyle w:val="Hyperlink"/>
@@ -2308,7 +2307,7 @@
               <w:rPr>
                 <w:webHidden/>
               </w:rPr>
-              <w:instrText xml:space="preserve"> PAGEREF _Toc516845530 \h </w:instrText>
+              <w:instrText xml:space="preserve"> PAGEREF _Toc517086487 \h </w:instrText>
             </w:r>
             <w:r>
               <w:rPr>
@@ -2344,7 +2343,7 @@
               <w:szCs w:val="22"/>
             </w:rPr>
           </w:pPr>
-          <w:hyperlink w:anchor="_Toc516845531" w:history="1">
+          <w:hyperlink w:anchor="_Toc517086488" w:history="1">
             <w:r>
               <w:rPr>
                 <w:rStyle w:val="Hyperlink"/>
@@ -2381,7 +2380,7 @@
               <w:rPr>
                 <w:webHidden/>
               </w:rPr>
-              <w:instrText xml:space="preserve"> PAGEREF _Toc516845531 \h </w:instrText>
+              <w:instrText xml:space="preserve"> PAGEREF _Toc517086488 \h </w:instrText>
             </w:r>
             <w:r>
               <w:rPr>
@@ -2417,7 +2416,7 @@
               <w:szCs w:val="22"/>
             </w:rPr>
           </w:pPr>
-          <w:hyperlink w:anchor="_Toc516845532" w:history="1">
+          <w:hyperlink w:anchor="_Toc517086489" w:history="1">
             <w:r>
               <w:rPr>
                 <w:rStyle w:val="Hyperlink"/>
@@ -2454,7 +2453,7 @@
               <w:rPr>
                 <w:webHidden/>
               </w:rPr>
-              <w:instrText xml:space="preserve"> PAGEREF _Toc516845532 \h </w:instrText>
+              <w:instrText xml:space="preserve"> PAGEREF _Toc517086489 \h </w:instrText>
             </w:r>
             <w:r>
               <w:rPr>
@@ -2490,7 +2489,7 @@
               <w:szCs w:val="22"/>
             </w:rPr>
           </w:pPr>
-          <w:hyperlink w:anchor="_Toc516845533" w:history="1">
+          <w:hyperlink w:anchor="_Toc517086490" w:history="1">
             <w:r>
               <w:rPr>
                 <w:rStyle w:val="Hyperlink"/>
@@ -2527,7 +2526,7 @@
               <w:rPr>
                 <w:webHidden/>
               </w:rPr>
-              <w:instrText xml:space="preserve"> PAGEREF _Toc516845533 \h </w:instrText>
+              <w:instrText xml:space="preserve"> PAGEREF _Toc517086490 \h </w:instrText>
             </w:r>
             <w:r>
               <w:rPr>
@@ -2563,7 +2562,7 @@
               <w:szCs w:val="22"/>
             </w:rPr>
           </w:pPr>
-          <w:hyperlink w:anchor="_Toc516845534" w:history="1">
+          <w:hyperlink w:anchor="_Toc517086491" w:history="1">
             <w:r>
               <w:rPr>
                 <w:rStyle w:val="Hyperlink"/>
@@ -2600,7 +2599,7 @@
               <w:rPr>
                 <w:webHidden/>
               </w:rPr>
-              <w:instrText xml:space="preserve"> PAGEREF _Toc516845534 \h </w:instrText>
+              <w:instrText xml:space="preserve"> PAGEREF _Toc517086491 \h </w:instrText>
             </w:r>
             <w:r>
               <w:rPr>
@@ -2636,7 +2635,7 @@
               <w:szCs w:val="22"/>
             </w:rPr>
           </w:pPr>
-          <w:hyperlink w:anchor="_Toc516845535" w:history="1">
+          <w:hyperlink w:anchor="_Toc517086492" w:history="1">
             <w:r>
               <w:rPr>
                 <w:rStyle w:val="Hyperlink"/>
@@ -2673,7 +2672,7 @@
               <w:rPr>
                 <w:webHidden/>
               </w:rPr>
-              <w:instrText xml:space="preserve"> PAGEREF _Toc516845535 \h </w:instrText>
+              <w:instrText xml:space="preserve"> PAGEREF _Toc517086492 \h </w:instrText>
             </w:r>
             <w:r>
               <w:rPr>
@@ -2709,7 +2708,7 @@
               <w:szCs w:val="22"/>
             </w:rPr>
           </w:pPr>
-          <w:hyperlink w:anchor="_Toc516845536" w:history="1">
+          <w:hyperlink w:anchor="_Toc517086493" w:history="1">
             <w:r>
               <w:rPr>
                 <w:rStyle w:val="Hyperlink"/>
@@ -2746,7 +2745,7 @@
               <w:rPr>
                 <w:webHidden/>
               </w:rPr>
-              <w:instrText xml:space="preserve"> PAGEREF _Toc516845536 \h </w:instrText>
+              <w:instrText xml:space="preserve"> PAGEREF _Toc517086493 \h </w:instrText>
             </w:r>
             <w:r>
               <w:rPr>
@@ -2782,7 +2781,7 @@
               <w:szCs w:val="22"/>
             </w:rPr>
           </w:pPr>
-          <w:hyperlink w:anchor="_Toc516845537" w:history="1">
+          <w:hyperlink w:anchor="_Toc517086494" w:history="1">
             <w:r>
               <w:rPr>
                 <w:rStyle w:val="Hyperlink"/>
@@ -2819,7 +2818,7 @@
               <w:rPr>
                 <w:webHidden/>
               </w:rPr>
-              <w:instrText xml:space="preserve"> PAGEREF _Toc516845537 \h </w:instrText>
+              <w:instrText xml:space="preserve"> PAGEREF _Toc517086494 \h </w:instrText>
             </w:r>
             <w:r>
               <w:rPr>
@@ -2855,7 +2854,7 @@
               <w:szCs w:val="22"/>
             </w:rPr>
           </w:pPr>
-          <w:hyperlink w:anchor="_Toc516845538" w:history="1">
+          <w:hyperlink w:anchor="_Toc517086495" w:history="1">
             <w:r>
               <w:rPr>
                 <w:rStyle w:val="Hyperlink"/>
@@ -2892,7 +2891,7 @@
               <w:rPr>
                 <w:webHidden/>
               </w:rPr>
-              <w:instrText xml:space="preserve"> PAGEREF _Toc516845538 \h </w:instrText>
+              <w:instrText xml:space="preserve"> PAGEREF _Toc517086495 \h </w:instrText>
             </w:r>
             <w:r>
               <w:rPr>
@@ -2928,7 +2927,7 @@
               <w:szCs w:val="22"/>
             </w:rPr>
           </w:pPr>
-          <w:hyperlink w:anchor="_Toc516845539" w:history="1">
+          <w:hyperlink w:anchor="_Toc517086496" w:history="1">
             <w:r>
               <w:rPr>
                 <w:rStyle w:val="Hyperlink"/>
@@ -2965,7 +2964,7 @@
               <w:rPr>
                 <w:webHidden/>
               </w:rPr>
-              <w:instrText xml:space="preserve"> PAGEREF _Toc516845539 \h </w:instrText>
+              <w:instrText xml:space="preserve"> PAGEREF _Toc517086496 \h </w:instrText>
             </w:r>
             <w:r>
               <w:rPr>
@@ -3001,7 +3000,7 @@
               <w:szCs w:val="22"/>
             </w:rPr>
           </w:pPr>
-          <w:hyperlink w:anchor="_Toc516845540" w:history="1">
+          <w:hyperlink w:anchor="_Toc517086497" w:history="1">
             <w:r>
               <w:rPr>
                 <w:rStyle w:val="Hyperlink"/>
@@ -3038,7 +3037,7 @@
               <w:rPr>
                 <w:webHidden/>
               </w:rPr>
-              <w:instrText xml:space="preserve"> PAGEREF _Toc516845540 \h </w:instrText>
+              <w:instrText xml:space="preserve"> PAGEREF _Toc517086497 \h </w:instrText>
             </w:r>
             <w:r>
               <w:rPr>
@@ -3074,7 +3073,7 @@
               <w:szCs w:val="22"/>
             </w:rPr>
           </w:pPr>
-          <w:hyperlink w:anchor="_Toc516845541" w:history="1">
+          <w:hyperlink w:anchor="_Toc517086498" w:history="1">
             <w:r>
               <w:rPr>
                 <w:rStyle w:val="Hyperlink"/>
@@ -3111,7 +3110,7 @@
               <w:rPr>
                 <w:webHidden/>
               </w:rPr>
-              <w:instrText xml:space="preserve"> PAGEREF _Toc516845541 \h </w:instrText>
+              <w:instrText xml:space="preserve"> PAGEREF _Toc517086498 \h </w:instrText>
             </w:r>
             <w:r>
               <w:rPr>
@@ -3147,7 +3146,7 @@
               <w:szCs w:val="22"/>
             </w:rPr>
           </w:pPr>
-          <w:hyperlink w:anchor="_Toc516845542" w:history="1">
+          <w:hyperlink w:anchor="_Toc517086499" w:history="1">
             <w:r>
               <w:rPr>
                 <w:rStyle w:val="Hyperlink"/>
@@ -3184,7 +3183,7 @@
               <w:rPr>
                 <w:webHidden/>
               </w:rPr>
-              <w:instrText xml:space="preserve"> PAGEREF _Toc516845542 \h </w:instrText>
+              <w:instrText xml:space="preserve"> PAGEREF _Toc517086499 \h </w:instrText>
             </w:r>
             <w:r>
               <w:rPr>
@@ -3221,7 +3220,7 @@
               <w:szCs w:val="22"/>
             </w:rPr>
           </w:pPr>
-          <w:hyperlink w:anchor="_Toc516845543" w:history="1">
+          <w:hyperlink w:anchor="_Toc517086500" w:history="1">
             <w:r>
               <w:rPr>
                 <w:rStyle w:val="Hyperlink"/>
@@ -3259,7 +3258,7 @@
               <w:rPr>
                 <w:webHidden/>
               </w:rPr>
-              <w:instrText xml:space="preserve"> PAGEREF _Toc516845543 \h </w:instrText>
+              <w:instrText xml:space="preserve"> PAGEREF _Toc517086500 \h </w:instrText>
             </w:r>
             <w:r>
               <w:rPr>
@@ -3295,7 +3294,7 @@
               <w:szCs w:val="22"/>
             </w:rPr>
           </w:pPr>
-          <w:hyperlink w:anchor="_Toc516845544" w:history="1">
+          <w:hyperlink w:anchor="_Toc517086501" w:history="1">
             <w:r>
               <w:rPr>
                 <w:rStyle w:val="Hyperlink"/>
@@ -3332,7 +3331,7 @@
               <w:rPr>
                 <w:webHidden/>
               </w:rPr>
-              <w:instrText xml:space="preserve"> PAGEREF _Toc516845544 \h </w:instrText>
+              <w:instrText xml:space="preserve"> PAGEREF _Toc517086501 \h </w:instrText>
             </w:r>
             <w:r>
               <w:rPr>
@@ -3368,7 +3367,7 @@
               <w:szCs w:val="22"/>
             </w:rPr>
           </w:pPr>
-          <w:hyperlink w:anchor="_Toc516845545" w:history="1">
+          <w:hyperlink w:anchor="_Toc517086502" w:history="1">
             <w:r>
               <w:rPr>
                 <w:rStyle w:val="Hyperlink"/>
@@ -3405,7 +3404,7 @@
               <w:rPr>
                 <w:webHidden/>
               </w:rPr>
-              <w:instrText xml:space="preserve"> PAGEREF _Toc516845545 \h </w:instrText>
+              <w:instrText xml:space="preserve"> PAGEREF _Toc517086502 \h </w:instrText>
             </w:r>
             <w:r>
               <w:rPr>
@@ -3441,7 +3440,7 @@
               <w:szCs w:val="22"/>
             </w:rPr>
           </w:pPr>
-          <w:hyperlink w:anchor="_Toc516845546" w:history="1">
+          <w:hyperlink w:anchor="_Toc517086503" w:history="1">
             <w:r>
               <w:rPr>
                 <w:rStyle w:val="Hyperlink"/>
@@ -3478,7 +3477,7 @@
               <w:rPr>
                 <w:webHidden/>
               </w:rPr>
-              <w:instrText xml:space="preserve"> PAGEREF _Toc516845546 \h </w:instrText>
+              <w:instrText xml:space="preserve"> PAGEREF _Toc517086503 \h </w:instrText>
             </w:r>
             <w:r>
               <w:rPr>
@@ -3514,7 +3513,7 @@
               <w:szCs w:val="22"/>
             </w:rPr>
           </w:pPr>
-          <w:hyperlink w:anchor="_Toc516845547" w:history="1">
+          <w:hyperlink w:anchor="_Toc517086504" w:history="1">
             <w:r>
               <w:rPr>
                 <w:rStyle w:val="Hyperlink"/>
@@ -3551,7 +3550,7 @@
               <w:rPr>
                 <w:webHidden/>
               </w:rPr>
-              <w:instrText xml:space="preserve"> PAGEREF _Toc516845547 \h </w:instrText>
+              <w:instrText xml:space="preserve"> PAGEREF _Toc517086504 \h </w:instrText>
             </w:r>
             <w:r>
               <w:rPr>
@@ -3587,7 +3586,7 @@
               <w:szCs w:val="22"/>
             </w:rPr>
           </w:pPr>
-          <w:hyperlink w:anchor="_Toc516845548" w:history="1">
+          <w:hyperlink w:anchor="_Toc517086505" w:history="1">
             <w:r>
               <w:rPr>
                 <w:rStyle w:val="Hyperlink"/>
@@ -3624,7 +3623,7 @@
               <w:rPr>
                 <w:webHidden/>
               </w:rPr>
-              <w:instrText xml:space="preserve"> PAGEREF _Toc516845548 \h </w:instrText>
+              <w:instrText xml:space="preserve"> PAGEREF _Toc517086505 \h </w:instrText>
             </w:r>
             <w:r>
               <w:rPr>
@@ -3660,7 +3659,7 @@
               <w:szCs w:val="22"/>
             </w:rPr>
           </w:pPr>
-          <w:hyperlink w:anchor="_Toc516845549" w:history="1">
+          <w:hyperlink w:anchor="_Toc517086506" w:history="1">
             <w:r>
               <w:rPr>
                 <w:rStyle w:val="Hyperlink"/>
@@ -3697,7 +3696,7 @@
               <w:rPr>
                 <w:webHidden/>
               </w:rPr>
-              <w:instrText xml:space="preserve"> PAGEREF _Toc516845549 \h </w:instrText>
+              <w:instrText xml:space="preserve"> PAGEREF _Toc517086506 \h </w:instrText>
             </w:r>
             <w:r>
               <w:rPr>
@@ -3733,7 +3732,7 @@
               <w:szCs w:val="22"/>
             </w:rPr>
           </w:pPr>
-          <w:hyperlink w:anchor="_Toc516845550" w:history="1">
+          <w:hyperlink w:anchor="_Toc517086507" w:history="1">
             <w:r>
               <w:rPr>
                 <w:rStyle w:val="Hyperlink"/>
@@ -3770,7 +3769,7 @@
               <w:rPr>
                 <w:webHidden/>
               </w:rPr>
-              <w:instrText xml:space="preserve"> PAGEREF _Toc516845550 \h </w:instrText>
+              <w:instrText xml:space="preserve"> PAGEREF _Toc517086507 \h </w:instrText>
             </w:r>
             <w:r>
               <w:rPr>
@@ -3806,7 +3805,7 @@
               <w:szCs w:val="22"/>
             </w:rPr>
           </w:pPr>
-          <w:hyperlink w:anchor="_Toc516845551" w:history="1">
+          <w:hyperlink w:anchor="_Toc517086508" w:history="1">
             <w:r>
               <w:rPr>
                 <w:rStyle w:val="Hyperlink"/>
@@ -3843,7 +3842,7 @@
               <w:rPr>
                 <w:webHidden/>
               </w:rPr>
-              <w:instrText xml:space="preserve"> PAGEREF _Toc516845551 \h </w:instrText>
+              <w:instrText xml:space="preserve"> PAGEREF _Toc517086508 \h </w:instrText>
             </w:r>
             <w:r>
               <w:rPr>
@@ -3879,7 +3878,7 @@
               <w:szCs w:val="22"/>
             </w:rPr>
           </w:pPr>
-          <w:hyperlink w:anchor="_Toc516845552" w:history="1">
+          <w:hyperlink w:anchor="_Toc517086509" w:history="1">
             <w:r>
               <w:rPr>
                 <w:rStyle w:val="Hyperlink"/>
@@ -3916,7 +3915,7 @@
               <w:rPr>
                 <w:webHidden/>
               </w:rPr>
-              <w:instrText xml:space="preserve"> PAGEREF _Toc516845552 \h </w:instrText>
+              <w:instrText xml:space="preserve"> PAGEREF _Toc517086509 \h </w:instrText>
             </w:r>
             <w:r>
               <w:rPr>
@@ -3952,7 +3951,7 @@
               <w:szCs w:val="22"/>
             </w:rPr>
           </w:pPr>
-          <w:hyperlink w:anchor="_Toc516845553" w:history="1">
+          <w:hyperlink w:anchor="_Toc517086510" w:history="1">
             <w:r>
               <w:rPr>
                 <w:rStyle w:val="Hyperlink"/>
@@ -3989,7 +3988,7 @@
               <w:rPr>
                 <w:webHidden/>
               </w:rPr>
-              <w:instrText xml:space="preserve"> PAGEREF _Toc516845553 \h </w:instrText>
+              <w:instrText xml:space="preserve"> PAGEREF _Toc517086510 \h </w:instrText>
             </w:r>
             <w:r>
               <w:rPr>
@@ -4025,7 +4024,7 @@
               <w:szCs w:val="22"/>
             </w:rPr>
           </w:pPr>
-          <w:hyperlink w:anchor="_Toc516845554" w:history="1">
+          <w:hyperlink w:anchor="_Toc517086511" w:history="1">
             <w:r>
               <w:rPr>
                 <w:rStyle w:val="Hyperlink"/>
@@ -4062,7 +4061,7 @@
               <w:rPr>
                 <w:webHidden/>
               </w:rPr>
-              <w:instrText xml:space="preserve"> PAGEREF _Toc516845554 \h </w:instrText>
+              <w:instrText xml:space="preserve"> PAGEREF _Toc517086511 \h </w:instrText>
             </w:r>
             <w:r>
               <w:rPr>
@@ -4079,7 +4078,7 @@
               <w:rPr>
                 <w:webHidden/>
               </w:rPr>
-              <w:t>31</w:t>
+              <w:t>30</w:t>
             </w:r>
             <w:r>
               <w:rPr>
@@ -4098,7 +4097,7 @@
               <w:szCs w:val="22"/>
             </w:rPr>
           </w:pPr>
-          <w:hyperlink w:anchor="_Toc516845555" w:history="1">
+          <w:hyperlink w:anchor="_Toc517086512" w:history="1">
             <w:r>
               <w:rPr>
                 <w:rStyle w:val="Hyperlink"/>
@@ -4135,7 +4134,7 @@
               <w:rPr>
                 <w:webHidden/>
               </w:rPr>
-              <w:instrText xml:space="preserve"> PAGEREF _Toc516845555 \h </w:instrText>
+              <w:instrText xml:space="preserve"> PAGEREF _Toc517086512 \h </w:instrText>
             </w:r>
             <w:r>
               <w:rPr>
@@ -4152,7 +4151,7 @@
               <w:rPr>
                 <w:webHidden/>
               </w:rPr>
-              <w:t>31</w:t>
+              <w:t>30</w:t>
             </w:r>
             <w:r>
               <w:rPr>
@@ -4172,7 +4171,7 @@
               <w:szCs w:val="22"/>
             </w:rPr>
           </w:pPr>
-          <w:hyperlink w:anchor="_Toc516845556" w:history="1">
+          <w:hyperlink w:anchor="_Toc517086513" w:history="1">
             <w:r>
               <w:rPr>
                 <w:rStyle w:val="Hyperlink"/>
@@ -4195,7 +4194,7 @@
               <w:rPr>
                 <w:webHidden/>
               </w:rPr>
-              <w:instrText xml:space="preserve"> PAGEREF _Toc516845556 \h </w:instrText>
+              <w:instrText xml:space="preserve"> PAGEREF _Toc517086513 \h </w:instrText>
             </w:r>
             <w:r>
               <w:rPr>
@@ -4212,7 +4211,7 @@
               <w:rPr>
                 <w:webHidden/>
               </w:rPr>
-              <w:t>32</w:t>
+              <w:t>31</w:t>
             </w:r>
             <w:r>
               <w:rPr>
@@ -4232,7 +4231,7 @@
               <w:szCs w:val="22"/>
             </w:rPr>
           </w:pPr>
-          <w:hyperlink w:anchor="_Toc516845557" w:history="1">
+          <w:hyperlink w:anchor="_Toc517086514" w:history="1">
             <w:r>
               <w:rPr>
                 <w:rStyle w:val="Hyperlink"/>
@@ -4255,7 +4254,7 @@
               <w:rPr>
                 <w:webHidden/>
               </w:rPr>
-              <w:instrText xml:space="preserve"> PAGEREF _Toc516845557 \h </w:instrText>
+              <w:instrText xml:space="preserve"> PAGEREF _Toc517086514 \h </w:instrText>
             </w:r>
             <w:r>
               <w:rPr>
@@ -4291,7 +4290,7 @@
               <w:szCs w:val="22"/>
             </w:rPr>
           </w:pPr>
-          <w:hyperlink w:anchor="_Toc516845558" w:history="1">
+          <w:hyperlink w:anchor="_Toc517086515" w:history="1">
             <w:r>
               <w:rPr>
                 <w:rStyle w:val="Hyperlink"/>
@@ -4314,7 +4313,7 @@
               <w:rPr>
                 <w:webHidden/>
               </w:rPr>
-              <w:instrText xml:space="preserve"> PAGEREF _Toc516845558 \h </w:instrText>
+              <w:instrText xml:space="preserve"> PAGEREF _Toc517086515 \h </w:instrText>
             </w:r>
             <w:r>
               <w:rPr>
@@ -4350,7 +4349,7 @@
               <w:szCs w:val="22"/>
             </w:rPr>
           </w:pPr>
-          <w:hyperlink w:anchor="_Toc516845559" w:history="1">
+          <w:hyperlink w:anchor="_Toc517086516" w:history="1">
             <w:r>
               <w:rPr>
                 <w:rStyle w:val="Hyperlink"/>
@@ -4373,7 +4372,7 @@
               <w:rPr>
                 <w:webHidden/>
               </w:rPr>
-              <w:instrText xml:space="preserve"> PAGEREF _Toc516845559 \h </w:instrText>
+              <w:instrText xml:space="preserve"> PAGEREF _Toc517086516 \h </w:instrText>
             </w:r>
             <w:r>
               <w:rPr>
@@ -4390,7 +4389,7 @@
               <w:rPr>
                 <w:webHidden/>
               </w:rPr>
-              <w:t>36</w:t>
+              <w:t>61</w:t>
             </w:r>
             <w:r>
               <w:rPr>
@@ -4428,9 +4427,8 @@
           <w:numId w:val="0"/>
         </w:numPr>
       </w:pPr>
-      <w:bookmarkStart w:id="3" w:name="_Toc516845514"/>
-      <w:r>
-        <w:lastRenderedPageBreak/>
+      <w:bookmarkStart w:id="3" w:name="_Toc517086471"/>
+      <w:r>
         <w:t>Figuren- en Tabellenlijst</w:t>
       </w:r>
       <w:bookmarkEnd w:id="3"/>
@@ -4480,7 +4478,7 @@
         <w:rPr>
           <w:noProof/>
         </w:rPr>
-        <w:instrText xml:space="preserve"> PAGEREF _Toc516845560 \h </w:instrText>
+        <w:instrText xml:space="preserve"> PAGEREF _Toc517086517 \h </w:instrText>
       </w:r>
       <w:r>
         <w:rPr>
@@ -4542,7 +4540,7 @@
         <w:rPr>
           <w:noProof/>
         </w:rPr>
-        <w:instrText xml:space="preserve"> PAGEREF _Toc516845561 \h </w:instrText>
+        <w:instrText xml:space="preserve"> PAGEREF _Toc517086518 \h </w:instrText>
       </w:r>
       <w:r>
         <w:rPr>
@@ -4604,7 +4602,7 @@
         <w:rPr>
           <w:noProof/>
         </w:rPr>
-        <w:instrText xml:space="preserve"> PAGEREF _Toc516845562 \h </w:instrText>
+        <w:instrText xml:space="preserve"> PAGEREF _Toc517086519 \h </w:instrText>
       </w:r>
       <w:r>
         <w:rPr>
@@ -4666,7 +4664,7 @@
         <w:rPr>
           <w:noProof/>
         </w:rPr>
-        <w:instrText xml:space="preserve"> PAGEREF _Toc516845563 \h </w:instrText>
+        <w:instrText xml:space="preserve"> PAGEREF _Toc517086520 \h </w:instrText>
       </w:r>
       <w:r>
         <w:rPr>
@@ -4728,7 +4726,7 @@
         <w:rPr>
           <w:noProof/>
         </w:rPr>
-        <w:instrText xml:space="preserve"> PAGEREF _Toc516845564 \h </w:instrText>
+        <w:instrText xml:space="preserve"> PAGEREF _Toc517086521 \h </w:instrText>
       </w:r>
       <w:r>
         <w:rPr>
@@ -4790,7 +4788,7 @@
         <w:rPr>
           <w:noProof/>
         </w:rPr>
-        <w:instrText xml:space="preserve"> PAGEREF _Toc516845565 \h </w:instrText>
+        <w:instrText xml:space="preserve"> PAGEREF _Toc517086522 \h </w:instrText>
       </w:r>
       <w:r>
         <w:rPr>
@@ -4852,7 +4850,7 @@
         <w:rPr>
           <w:noProof/>
         </w:rPr>
-        <w:instrText xml:space="preserve"> PAGEREF _Toc516845566 \h </w:instrText>
+        <w:instrText xml:space="preserve"> PAGEREF _Toc517086523 \h </w:instrText>
       </w:r>
       <w:r>
         <w:rPr>
@@ -4914,7 +4912,7 @@
         <w:rPr>
           <w:noProof/>
         </w:rPr>
-        <w:instrText xml:space="preserve"> PAGEREF _Toc516845567 \h </w:instrText>
+        <w:instrText xml:space="preserve"> PAGEREF _Toc517086524 \h </w:instrText>
       </w:r>
       <w:r>
         <w:rPr>
@@ -4976,7 +4974,7 @@
         <w:rPr>
           <w:noProof/>
         </w:rPr>
-        <w:instrText xml:space="preserve"> PAGEREF _Toc516845568 \h </w:instrText>
+        <w:instrText xml:space="preserve"> PAGEREF _Toc517086525 \h </w:instrText>
       </w:r>
       <w:r>
         <w:rPr>
@@ -5038,7 +5036,7 @@
         <w:rPr>
           <w:noProof/>
         </w:rPr>
-        <w:instrText xml:space="preserve"> PAGEREF _Toc516845569 \h </w:instrText>
+        <w:instrText xml:space="preserve"> PAGEREF _Toc517086526 \h </w:instrText>
       </w:r>
       <w:r>
         <w:rPr>
@@ -5100,7 +5098,7 @@
         <w:rPr>
           <w:noProof/>
         </w:rPr>
-        <w:instrText xml:space="preserve"> PAGEREF _Toc516845570 \h </w:instrText>
+        <w:instrText xml:space="preserve"> PAGEREF _Toc517086527 \h </w:instrText>
       </w:r>
       <w:r>
         <w:rPr>
@@ -5162,7 +5160,7 @@
         <w:rPr>
           <w:noProof/>
         </w:rPr>
-        <w:instrText xml:space="preserve"> PAGEREF _Toc516845571 \h </w:instrText>
+        <w:instrText xml:space="preserve"> PAGEREF _Toc517086528 \h </w:instrText>
       </w:r>
       <w:r>
         <w:rPr>
@@ -5224,7 +5222,7 @@
         <w:rPr>
           <w:noProof/>
         </w:rPr>
-        <w:instrText xml:space="preserve"> PAGEREF _Toc516845572 \h </w:instrText>
+        <w:instrText xml:space="preserve"> PAGEREF _Toc517086529 \h </w:instrText>
       </w:r>
       <w:r>
         <w:rPr>
@@ -5286,7 +5284,7 @@
         <w:rPr>
           <w:noProof/>
         </w:rPr>
-        <w:instrText xml:space="preserve"> PAGEREF _Toc516845573 \h </w:instrText>
+        <w:instrText xml:space="preserve"> PAGEREF _Toc517086530 \h </w:instrText>
       </w:r>
       <w:r>
         <w:rPr>
@@ -5348,7 +5346,7 @@
         <w:rPr>
           <w:noProof/>
         </w:rPr>
-        <w:instrText xml:space="preserve"> PAGEREF _Toc516845574 \h </w:instrText>
+        <w:instrText xml:space="preserve"> PAGEREF _Toc517086531 \h </w:instrText>
       </w:r>
       <w:r>
         <w:rPr>
@@ -5410,7 +5408,7 @@
         <w:rPr>
           <w:noProof/>
         </w:rPr>
-        <w:instrText xml:space="preserve"> PAGEREF _Toc516845575 \h </w:instrText>
+        <w:instrText xml:space="preserve"> PAGEREF _Toc517086532 \h </w:instrText>
       </w:r>
       <w:r>
         <w:rPr>
@@ -5472,7 +5470,7 @@
         <w:rPr>
           <w:noProof/>
         </w:rPr>
-        <w:instrText xml:space="preserve"> PAGEREF _Toc516845576 \h </w:instrText>
+        <w:instrText xml:space="preserve"> PAGEREF _Toc517086533 \h </w:instrText>
       </w:r>
       <w:r>
         <w:rPr>
@@ -5534,7 +5532,7 @@
         <w:rPr>
           <w:noProof/>
         </w:rPr>
-        <w:instrText xml:space="preserve"> PAGEREF _Toc516845577 \h </w:instrText>
+        <w:instrText xml:space="preserve"> PAGEREF _Toc517086534 \h </w:instrText>
       </w:r>
       <w:r>
         <w:rPr>
@@ -5596,7 +5594,7 @@
         <w:rPr>
           <w:noProof/>
         </w:rPr>
-        <w:instrText xml:space="preserve"> PAGEREF _Toc516845578 \h </w:instrText>
+        <w:instrText xml:space="preserve"> PAGEREF _Toc517086535 \h </w:instrText>
       </w:r>
       <w:r>
         <w:rPr>
@@ -5658,7 +5656,7 @@
         <w:rPr>
           <w:noProof/>
         </w:rPr>
-        <w:instrText xml:space="preserve"> PAGEREF _Toc516845579 \h </w:instrText>
+        <w:instrText xml:space="preserve"> PAGEREF _Toc517086536 \h </w:instrText>
       </w:r>
       <w:r>
         <w:rPr>
@@ -5720,7 +5718,7 @@
         <w:rPr>
           <w:noProof/>
         </w:rPr>
-        <w:instrText xml:space="preserve"> PAGEREF _Toc516845580 \h </w:instrText>
+        <w:instrText xml:space="preserve"> PAGEREF _Toc517086537 \h </w:instrText>
       </w:r>
       <w:r>
         <w:rPr>
@@ -5737,7 +5735,7 @@
         <w:rPr>
           <w:noProof/>
         </w:rPr>
-        <w:t>31</w:t>
+        <w:t>30</w:t>
       </w:r>
       <w:r>
         <w:rPr>
@@ -5774,7 +5772,7 @@
       <w:r>
         <w:fldChar w:fldCharType="separate"/>
       </w:r>
-      <w:hyperlink w:anchor="_Toc516845581" w:history="1">
+      <w:hyperlink w:anchor="_Toc517086538" w:history="1">
         <w:r>
           <w:rPr>
             <w:rStyle w:val="Hyperlink"/>
@@ -5801,7 +5799,7 @@
             <w:noProof/>
             <w:webHidden/>
           </w:rPr>
-          <w:instrText xml:space="preserve"> PAGEREF _Toc516845581 \h </w:instrText>
+          <w:instrText xml:space="preserve"> PAGEREF _Toc517086538 \h </w:instrText>
         </w:r>
         <w:r>
           <w:rPr>
@@ -5846,7 +5844,7 @@
           <w:szCs w:val="22"/>
         </w:rPr>
       </w:pPr>
-      <w:hyperlink w:anchor="_Toc516845582" w:history="1">
+      <w:hyperlink w:anchor="_Toc517086539" w:history="1">
         <w:r>
           <w:rPr>
             <w:rStyle w:val="Hyperlink"/>
@@ -5873,7 +5871,7 @@
             <w:noProof/>
             <w:webHidden/>
           </w:rPr>
-          <w:instrText xml:space="preserve"> PAGEREF _Toc516845582 \h </w:instrText>
+          <w:instrText xml:space="preserve"> PAGEREF _Toc517086539 \h </w:instrText>
         </w:r>
         <w:r>
           <w:rPr>
@@ -5918,7 +5916,7 @@
           <w:szCs w:val="22"/>
         </w:rPr>
       </w:pPr>
-      <w:hyperlink w:anchor="_Toc516845583" w:history="1">
+      <w:hyperlink w:anchor="_Toc517086540" w:history="1">
         <w:r>
           <w:rPr>
             <w:rStyle w:val="Hyperlink"/>
@@ -5945,7 +5943,7 @@
             <w:noProof/>
             <w:webHidden/>
           </w:rPr>
-          <w:instrText xml:space="preserve"> PAGEREF _Toc516845583 \h </w:instrText>
+          <w:instrText xml:space="preserve"> PAGEREF _Toc517086540 \h </w:instrText>
         </w:r>
         <w:r>
           <w:rPr>
@@ -5990,7 +5988,7 @@
           <w:szCs w:val="22"/>
         </w:rPr>
       </w:pPr>
-      <w:hyperlink w:anchor="_Toc516845584" w:history="1">
+      <w:hyperlink w:anchor="_Toc517086541" w:history="1">
         <w:r>
           <w:rPr>
             <w:rStyle w:val="Hyperlink"/>
@@ -6017,7 +6015,7 @@
             <w:noProof/>
             <w:webHidden/>
           </w:rPr>
-          <w:instrText xml:space="preserve"> PAGEREF _Toc516845584 \h </w:instrText>
+          <w:instrText xml:space="preserve"> PAGEREF _Toc517086541 \h </w:instrText>
         </w:r>
         <w:r>
           <w:rPr>
@@ -6062,7 +6060,7 @@
           <w:numId w:val="0"/>
         </w:numPr>
       </w:pPr>
-      <w:bookmarkStart w:id="4" w:name="_Toc516845515"/>
+      <w:bookmarkStart w:id="4" w:name="_Toc517086472"/>
       <w:r>
         <w:t>Afkortingenlijst</w:t>
       </w:r>
@@ -7469,9 +7467,8 @@
         </w:numPr>
       </w:pPr>
       <w:bookmarkStart w:id="5" w:name="_Ref514924791"/>
-      <w:bookmarkStart w:id="6" w:name="_Toc516845516"/>
-      <w:r>
-        <w:lastRenderedPageBreak/>
+      <w:bookmarkStart w:id="6" w:name="_Toc517086473"/>
+      <w:r>
         <w:t>Begrippenlijst</w:t>
       </w:r>
       <w:bookmarkEnd w:id="5"/>
@@ -8324,9 +8321,8 @@
       <w:pPr>
         <w:pStyle w:val="Kop1"/>
       </w:pPr>
-      <w:bookmarkStart w:id="7" w:name="_Toc516845517"/>
-      <w:r>
-        <w:lastRenderedPageBreak/>
+      <w:bookmarkStart w:id="7" w:name="_Toc517086474"/>
+      <w:r>
         <w:t>Inleiding</w:t>
       </w:r>
       <w:bookmarkEnd w:id="7"/>
@@ -8340,9 +8336,8 @@
       <w:pPr>
         <w:pStyle w:val="Kop1"/>
       </w:pPr>
-      <w:bookmarkStart w:id="8" w:name="_Toc516845518"/>
-      <w:r>
-        <w:lastRenderedPageBreak/>
+      <w:bookmarkStart w:id="8" w:name="_Toc517086475"/>
+      <w:r>
         <w:t xml:space="preserve">Organisatorische </w:t>
       </w:r>
       <w:r>
@@ -8363,7 +8358,7 @@
         <w:pStyle w:val="Kop2"/>
       </w:pPr>
       <w:bookmarkStart w:id="9" w:name="_Ref515532037"/>
-      <w:bookmarkStart w:id="10" w:name="_Toc516845519"/>
+      <w:bookmarkStart w:id="10" w:name="_Toc517086476"/>
       <w:r>
         <w:t>Het bedrijf</w:t>
       </w:r>
@@ -8535,7 +8530,7 @@
           <w:noProof/>
         </w:rPr>
         <w:drawing>
-          <wp:inline distT="0" distB="0" distL="0" distR="0" wp14:anchorId="7C36A337" wp14:editId="572081D8">
+          <wp:inline distT="0" distB="0" distL="0" distR="0" wp14:anchorId="6C0E4CAA" wp14:editId="7BA0106A">
             <wp:extent cx="5760000" cy="2833152"/>
             <wp:effectExtent l="0" t="0" r="0" b="5715"/>
             <wp:docPr id="4" name="Afbeelding 4"/>
@@ -8593,7 +8588,7 @@
         </w:rPr>
       </w:pPr>
       <w:bookmarkStart w:id="11" w:name="_Ref514854870"/>
-      <w:bookmarkStart w:id="12" w:name="_Toc516845560"/>
+      <w:bookmarkStart w:id="12" w:name="_Toc517086517"/>
       <w:r>
         <w:t xml:space="preserve">Figuur </w:t>
       </w:r>
@@ -8654,9 +8649,8 @@
       <w:pPr>
         <w:pStyle w:val="Kop2"/>
       </w:pPr>
-      <w:bookmarkStart w:id="13" w:name="_Toc516845520"/>
-      <w:r>
-        <w:lastRenderedPageBreak/>
+      <w:bookmarkStart w:id="13" w:name="_Toc517086477"/>
+      <w:r>
         <w:t>Bedrijfsgegevens</w:t>
       </w:r>
       <w:bookmarkEnd w:id="13"/>
@@ -8665,7 +8659,7 @@
       <w:pPr>
         <w:pStyle w:val="Bijschrift"/>
       </w:pPr>
-      <w:bookmarkStart w:id="14" w:name="_Toc516845581"/>
+      <w:bookmarkStart w:id="14" w:name="_Toc517086538"/>
       <w:r>
         <w:t xml:space="preserve">Tabel </w:t>
       </w:r>
@@ -9105,7 +9099,7 @@
       <w:pPr>
         <w:pStyle w:val="Kop2"/>
       </w:pPr>
-      <w:bookmarkStart w:id="15" w:name="_Toc516845521"/>
+      <w:bookmarkStart w:id="15" w:name="_Toc517086478"/>
       <w:r>
         <w:t>Persoonsgegevens</w:t>
       </w:r>
@@ -9115,7 +9109,7 @@
       <w:pPr>
         <w:pStyle w:val="Bijschrift"/>
       </w:pPr>
-      <w:bookmarkStart w:id="16" w:name="_Toc516845582"/>
+      <w:bookmarkStart w:id="16" w:name="_Toc517086539"/>
       <w:r>
         <w:t xml:space="preserve">Tabel </w:t>
       </w:r>
@@ -10707,9 +10701,8 @@
       <w:pPr>
         <w:pStyle w:val="Kop1"/>
       </w:pPr>
-      <w:bookmarkStart w:id="17" w:name="_Toc516845522"/>
-      <w:r>
-        <w:lastRenderedPageBreak/>
+      <w:bookmarkStart w:id="17" w:name="_Toc517086479"/>
+      <w:r>
         <w:t>De Opdracht</w:t>
       </w:r>
       <w:bookmarkEnd w:id="17"/>
@@ -10727,7 +10720,7 @@
           <w:numId w:val="12"/>
         </w:numPr>
       </w:pPr>
-      <w:bookmarkStart w:id="18" w:name="_Toc516845523"/>
+      <w:bookmarkStart w:id="18" w:name="_Toc517086480"/>
       <w:r>
         <w:t>De kwestie</w:t>
       </w:r>
@@ -10809,7 +10802,7 @@
       <w:pPr>
         <w:pStyle w:val="Kop2"/>
       </w:pPr>
-      <w:bookmarkStart w:id="19" w:name="_Toc516845524"/>
+      <w:bookmarkStart w:id="19" w:name="_Toc517086481"/>
       <w:r>
         <w:t>De afstudeeropdracht</w:t>
       </w:r>
@@ -10873,7 +10866,7 @@
       <w:pPr>
         <w:pStyle w:val="Kop2"/>
       </w:pPr>
-      <w:bookmarkStart w:id="20" w:name="_Toc516845525"/>
+      <w:bookmarkStart w:id="20" w:name="_Toc517086482"/>
       <w:r>
         <w:t>Doelstelling</w:t>
       </w:r>
@@ -10924,9 +10917,8 @@
       <w:pPr>
         <w:pStyle w:val="Kop2"/>
       </w:pPr>
-      <w:bookmarkStart w:id="21" w:name="_Toc516845526"/>
-      <w:r>
-        <w:lastRenderedPageBreak/>
+      <w:bookmarkStart w:id="21" w:name="_Toc517086483"/>
+      <w:r>
         <w:t>Hoofdvraag en deelvragen</w:t>
       </w:r>
       <w:bookmarkEnd w:id="21"/>
@@ -11167,7 +11159,7 @@
       <w:pPr>
         <w:pStyle w:val="Kop2"/>
       </w:pPr>
-      <w:bookmarkStart w:id="22" w:name="_Toc516845527"/>
+      <w:bookmarkStart w:id="22" w:name="_Toc517086484"/>
       <w:r>
         <w:t>Onderzoeksmethoden</w:t>
       </w:r>
@@ -11220,7 +11212,7 @@
         <w:pStyle w:val="Bijschrift"/>
       </w:pPr>
       <w:bookmarkStart w:id="23" w:name="_Ref514853856"/>
-      <w:bookmarkStart w:id="24" w:name="_Toc516845583"/>
+      <w:bookmarkStart w:id="24" w:name="_Toc517086540"/>
       <w:r>
         <w:t xml:space="preserve">Tabel </w:t>
       </w:r>
@@ -12245,9 +12237,8 @@
       <w:pPr>
         <w:pStyle w:val="Kop1"/>
       </w:pPr>
-      <w:bookmarkStart w:id="27" w:name="_Toc516845528"/>
-      <w:r>
-        <w:lastRenderedPageBreak/>
+      <w:bookmarkStart w:id="27" w:name="_Toc517086485"/>
+      <w:r>
         <w:t>Theoretisch Kader</w:t>
       </w:r>
       <w:bookmarkEnd w:id="25"/>
@@ -12272,7 +12263,7 @@
         <w:pStyle w:val="Kop2"/>
       </w:pPr>
       <w:bookmarkStart w:id="28" w:name="_Ref515532250"/>
-      <w:bookmarkStart w:id="29" w:name="_Toc516845529"/>
+      <w:bookmarkStart w:id="29" w:name="_Toc517086486"/>
       <w:r>
         <w:t>Tsubaki Nakashima</w:t>
       </w:r>
@@ -12334,7 +12325,7 @@
           <w:noProof/>
         </w:rPr>
         <w:drawing>
-          <wp:inline distT="0" distB="0" distL="0" distR="0" wp14:anchorId="2AC93F9B" wp14:editId="0599DA01">
+          <wp:inline distT="0" distB="0" distL="0" distR="0" wp14:anchorId="46A299AF" wp14:editId="66EEAD0F">
             <wp:extent cx="5760000" cy="1051269"/>
             <wp:effectExtent l="0" t="0" r="0" b="0"/>
             <wp:docPr id="6" name="Afbeelding 6"/>
@@ -12382,7 +12373,7 @@
       </w:pPr>
       <w:bookmarkStart w:id="30" w:name="_Ref515268679"/>
       <w:bookmarkStart w:id="31" w:name="_Ref515268219"/>
-      <w:bookmarkStart w:id="32" w:name="_Toc516845561"/>
+      <w:bookmarkStart w:id="32" w:name="_Toc517086518"/>
       <w:r>
         <w:t xml:space="preserve">Figuur </w:t>
       </w:r>
@@ -12421,7 +12412,7 @@
         <w:pStyle w:val="Kop3"/>
       </w:pPr>
       <w:bookmarkStart w:id="33" w:name="_Ref516821363"/>
-      <w:bookmarkStart w:id="34" w:name="_Toc516845530"/>
+      <w:bookmarkStart w:id="34" w:name="_Toc517086487"/>
       <w:r>
         <w:t>Rollenfabriek lay-out</w:t>
       </w:r>
@@ -12545,9 +12536,8 @@
         <w:pStyle w:val="Kop3"/>
       </w:pPr>
       <w:bookmarkStart w:id="35" w:name="_Ref515532360"/>
-      <w:bookmarkStart w:id="36" w:name="_Toc516845531"/>
-      <w:r>
-        <w:lastRenderedPageBreak/>
+      <w:bookmarkStart w:id="36" w:name="_Toc517086488"/>
+      <w:r>
         <w:t>Buffervoorraden</w:t>
       </w:r>
       <w:bookmarkEnd w:id="35"/>
@@ -12573,7 +12563,7 @@
       <w:pPr>
         <w:pStyle w:val="Kop3"/>
       </w:pPr>
-      <w:bookmarkStart w:id="37" w:name="_Toc516845532"/>
+      <w:bookmarkStart w:id="37" w:name="_Toc517086489"/>
       <w:r>
         <w:t>Omstellingen</w:t>
       </w:r>
@@ -12590,7 +12580,7 @@
         <w:pStyle w:val="Kop2"/>
       </w:pPr>
       <w:bookmarkStart w:id="38" w:name="_Ref515532009"/>
-      <w:bookmarkStart w:id="39" w:name="_Toc516845533"/>
+      <w:bookmarkStart w:id="39" w:name="_Toc517086490"/>
       <w:r>
         <w:t>E</w:t>
       </w:r>
@@ -12652,7 +12642,7 @@
           <w:color w:val="003478"/>
         </w:rPr>
         <w:drawing>
-          <wp:inline distT="0" distB="0" distL="0" distR="0" wp14:anchorId="7A4D10C8" wp14:editId="7989C03D">
+          <wp:inline distT="0" distB="0" distL="0" distR="0" wp14:anchorId="6D71F429" wp14:editId="47B0AF52">
             <wp:extent cx="3960000" cy="2051224"/>
             <wp:effectExtent l="0" t="0" r="2540" b="6350"/>
             <wp:docPr id="7" name="Afbeelding 7" descr="https://lh4.googleusercontent.com/POrTnBAZ7pH-gBYUVQAeJf5lA37ahodL_ai1nFahqo1ERj097CqDov4OQqWVQLCWi5BCTqTvmgPnvuT4E8_7rtw6PytqcGgman0oUi-2MvZTwwiu1-Na8YsQjFJRj42XXj7omUXt"/>
@@ -12706,7 +12696,7 @@
         <w:pStyle w:val="Bijschrift"/>
       </w:pPr>
       <w:bookmarkStart w:id="40" w:name="_Ref516747492"/>
-      <w:bookmarkStart w:id="41" w:name="_Toc516845562"/>
+      <w:bookmarkStart w:id="41" w:name="_Toc517086519"/>
       <w:r>
         <w:t xml:space="preserve">Figuur </w:t>
       </w:r>
@@ -12792,7 +12782,7 @@
         <w:pStyle w:val="Kop3"/>
       </w:pPr>
       <w:bookmarkStart w:id="42" w:name="_Ref515532222"/>
-      <w:bookmarkStart w:id="43" w:name="_Toc516845534"/>
+      <w:bookmarkStart w:id="43" w:name="_Toc517086491"/>
       <w:r>
         <w:t>Overall Equipment Effectiveness</w:t>
       </w:r>
@@ -12878,7 +12868,6 @@
     </w:p>
     <w:p>
       <w:r>
-        <w:lastRenderedPageBreak/>
         <w:t>De blauwe KPI-staaf is d</w:t>
       </w:r>
       <w:r>
@@ -12902,7 +12891,7 @@
           <w:noProof/>
         </w:rPr>
         <w:drawing>
-          <wp:inline distT="0" distB="0" distL="0" distR="0" wp14:anchorId="34A0E078" wp14:editId="1AD01C42">
+          <wp:inline distT="0" distB="0" distL="0" distR="0" wp14:anchorId="6042C251" wp14:editId="7C257BFB">
             <wp:extent cx="4319905" cy="2592070"/>
             <wp:effectExtent l="0" t="0" r="4445" b="0"/>
             <wp:docPr id="11" name="Afbeelding 11"/>
@@ -12952,7 +12941,7 @@
         </w:rPr>
       </w:pPr>
       <w:bookmarkStart w:id="44" w:name="_Ref516747559"/>
-      <w:bookmarkStart w:id="45" w:name="_Toc516845563"/>
+      <w:bookmarkStart w:id="45" w:name="_Toc517086520"/>
       <w:r>
         <w:t xml:space="preserve">Figuur </w:t>
       </w:r>
@@ -13018,7 +13007,7 @@
           <w:noProof/>
         </w:rPr>
         <w:drawing>
-          <wp:inline distT="0" distB="0" distL="0" distR="0" wp14:anchorId="3CD8E073" wp14:editId="672778C3">
+          <wp:inline distT="0" distB="0" distL="0" distR="0" wp14:anchorId="4512553A" wp14:editId="6B5C7473">
             <wp:extent cx="4319905" cy="2145665"/>
             <wp:effectExtent l="0" t="0" r="4445" b="6985"/>
             <wp:docPr id="9" name="Afbeelding 9"/>
@@ -13065,7 +13054,7 @@
         <w:pStyle w:val="Bijschrift"/>
       </w:pPr>
       <w:bookmarkStart w:id="47" w:name="_Ref516747847"/>
-      <w:bookmarkStart w:id="48" w:name="_Toc516845564"/>
+      <w:bookmarkStart w:id="48" w:name="_Toc517086521"/>
       <w:r>
         <w:t xml:space="preserve">Figuur </w:t>
       </w:r>
@@ -13172,9 +13161,8 @@
         <w:pStyle w:val="Kop2"/>
       </w:pPr>
       <w:bookmarkStart w:id="49" w:name="_Ref515532324"/>
-      <w:bookmarkStart w:id="50" w:name="_Toc516845535"/>
-      <w:r>
-        <w:lastRenderedPageBreak/>
+      <w:bookmarkStart w:id="50" w:name="_Toc517086492"/>
+      <w:r>
         <w:t>Theory of Constraints</w:t>
       </w:r>
       <w:bookmarkEnd w:id="49"/>
@@ -13297,7 +13285,7 @@
           <w:noProof/>
         </w:rPr>
         <w:drawing>
-          <wp:inline distT="0" distB="0" distL="0" distR="0" wp14:anchorId="7050BAA3" wp14:editId="6414EB56">
+          <wp:inline distT="0" distB="0" distL="0" distR="0" wp14:anchorId="54EC4C93" wp14:editId="0842735B">
             <wp:extent cx="3060000" cy="2295000"/>
             <wp:effectExtent l="0" t="0" r="7620" b="0"/>
             <wp:docPr id="15" name="Afbeelding 15" descr="https://managementmodellensite.nl/webcontent/uploads/Theory-of-Constraints-Goldratt-ToC-Op-managementmodellensite.nl_.jpg"/>
@@ -13351,7 +13339,7 @@
         <w:pStyle w:val="Bijschrift"/>
       </w:pPr>
       <w:bookmarkStart w:id="51" w:name="_Ref515955029"/>
-      <w:bookmarkStart w:id="52" w:name="_Toc516845565"/>
+      <w:bookmarkStart w:id="52" w:name="_Toc517086522"/>
       <w:r>
         <w:t xml:space="preserve">Figuur </w:t>
       </w:r>
@@ -13445,9 +13433,8 @@
         <w:rPr>
           <w:noProof/>
         </w:rPr>
-        <w:lastRenderedPageBreak/>
         <w:drawing>
-          <wp:inline distT="0" distB="0" distL="0" distR="0" wp14:anchorId="11952048" wp14:editId="21041C10">
+          <wp:inline distT="0" distB="0" distL="0" distR="0" wp14:anchorId="78501643" wp14:editId="33730EFD">
             <wp:extent cx="2340000" cy="2340000"/>
             <wp:effectExtent l="0" t="0" r="3175" b="3175"/>
             <wp:docPr id="16" name="Afbeelding 16" descr="The Software Development Cycle "/>
@@ -13501,7 +13488,7 @@
         <w:pStyle w:val="Bijschrift"/>
       </w:pPr>
       <w:bookmarkStart w:id="53" w:name="_Ref515958363"/>
-      <w:bookmarkStart w:id="54" w:name="_Toc516845566"/>
+      <w:bookmarkStart w:id="54" w:name="_Toc517086523"/>
       <w:r>
         <w:t xml:space="preserve">Figuur </w:t>
       </w:r>
@@ -13569,7 +13556,7 @@
       <w:pPr>
         <w:pStyle w:val="Kop3"/>
       </w:pPr>
-      <w:bookmarkStart w:id="55" w:name="_Toc516845536"/>
+      <w:bookmarkStart w:id="55" w:name="_Toc517086493"/>
       <w:r>
         <w:t>Overeenkomsten met LEAN</w:t>
       </w:r>
@@ -13630,7 +13617,7 @@
           <w:noProof/>
         </w:rPr>
         <w:drawing>
-          <wp:inline distT="0" distB="0" distL="0" distR="0" wp14:anchorId="35B5443D" wp14:editId="0607BB5E">
+          <wp:inline distT="0" distB="0" distL="0" distR="0" wp14:anchorId="6012C31F" wp14:editId="4AD4537A">
             <wp:extent cx="5760000" cy="595200"/>
             <wp:effectExtent l="0" t="0" r="0" b="0"/>
             <wp:docPr id="17" name="Afbeelding 17" descr="lean_flow"/>
@@ -13684,7 +13671,7 @@
         <w:pStyle w:val="Bijschrift"/>
       </w:pPr>
       <w:bookmarkStart w:id="56" w:name="_Ref515962329"/>
-      <w:bookmarkStart w:id="57" w:name="_Toc516845567"/>
+      <w:bookmarkStart w:id="57" w:name="_Toc517086524"/>
       <w:r>
         <w:t xml:space="preserve">Figuur </w:t>
       </w:r>
@@ -13829,9 +13816,8 @@
         <w:pStyle w:val="Kop2"/>
       </w:pPr>
       <w:bookmarkStart w:id="58" w:name="_Ref515532123"/>
-      <w:bookmarkStart w:id="59" w:name="_Toc516845537"/>
-      <w:r>
-        <w:lastRenderedPageBreak/>
+      <w:bookmarkStart w:id="59" w:name="_Toc517086494"/>
+      <w:r>
         <w:t>Machine Learning</w:t>
       </w:r>
       <w:bookmarkEnd w:id="58"/>
@@ -13859,7 +13845,7 @@
       <w:pPr>
         <w:pStyle w:val="Kop3"/>
       </w:pPr>
-      <w:bookmarkStart w:id="60" w:name="_Toc516845538"/>
+      <w:bookmarkStart w:id="60" w:name="_Toc517086495"/>
       <w:r>
         <w:t xml:space="preserve">De </w:t>
       </w:r>
@@ -13941,7 +13927,7 @@
           <w:noProof/>
         </w:rPr>
         <w:drawing>
-          <wp:inline distT="0" distB="0" distL="0" distR="0" wp14:anchorId="71ABCB81" wp14:editId="66AB0334">
+          <wp:inline distT="0" distB="0" distL="0" distR="0" wp14:anchorId="4E9359A5" wp14:editId="05E2DF1E">
             <wp:extent cx="2600325" cy="1276350"/>
             <wp:effectExtent l="0" t="0" r="0" b="0"/>
             <wp:docPr id="12" name="Afbeelding 12" descr="https://lh4.googleusercontent.com/X7xd2w0xai22-6k4e9sLLuEwIqN7HTNIRpHF_9zS-V5D3ybRTSw94fMmNIQPrLaa5JfjAFOlz8hXHklH1d0c3AZJJq1TOtkQQPfTsitfA_O94mz8h6rcPNZAVtzWsGMXBZkL47Ss"/>
@@ -13995,7 +13981,7 @@
         <w:pStyle w:val="Bijschrift"/>
       </w:pPr>
       <w:bookmarkStart w:id="61" w:name="_Ref515359422"/>
-      <w:bookmarkStart w:id="62" w:name="_Toc516845568"/>
+      <w:bookmarkStart w:id="62" w:name="_Toc517086525"/>
       <w:r>
         <w:t xml:space="preserve">Figuur </w:t>
       </w:r>
@@ -14077,7 +14063,7 @@
           <w:noProof/>
         </w:rPr>
         <w:drawing>
-          <wp:inline distT="0" distB="0" distL="0" distR="0" wp14:anchorId="49A6DF18" wp14:editId="21C98991">
+          <wp:inline distT="0" distB="0" distL="0" distR="0" wp14:anchorId="6B964302" wp14:editId="7E959E02">
             <wp:extent cx="2390775" cy="514350"/>
             <wp:effectExtent l="0" t="0" r="9525" b="0"/>
             <wp:docPr id="13" name="Afbeelding 13" descr="https://lh6.googleusercontent.com/nqUfSpbpi45V3phc1lK3yhegyufUfWdCRECKC9SuRuA_6JeAB4rpP4xER47hl-7A6NwG4HWHzy9y5a06r79oc-HsP_K8y9zwHhDPMcd3fW5vB8MQFLzIxpowMxrMTy-vrOOwwR0g"/>
@@ -14132,7 +14118,7 @@
       </w:pPr>
       <w:bookmarkStart w:id="63" w:name="_Ref515363838"/>
       <w:bookmarkStart w:id="64" w:name="_Ref515363831"/>
-      <w:bookmarkStart w:id="65" w:name="_Toc516845569"/>
+      <w:bookmarkStart w:id="65" w:name="_Toc517086526"/>
       <w:r>
         <w:t xml:space="preserve">Figuur </w:t>
       </w:r>
@@ -14345,7 +14331,7 @@
       <w:pPr>
         <w:pStyle w:val="Kop3"/>
       </w:pPr>
-      <w:bookmarkStart w:id="66" w:name="_Toc516845539"/>
+      <w:bookmarkStart w:id="66" w:name="_Toc517086496"/>
       <w:r>
         <w:t>Neural Networks</w:t>
       </w:r>
@@ -14393,9 +14379,8 @@
         <w:rPr>
           <w:noProof/>
         </w:rPr>
-        <w:lastRenderedPageBreak/>
         <w:drawing>
-          <wp:inline distT="0" distB="0" distL="0" distR="0" wp14:anchorId="4BAF3E17" wp14:editId="1CEDDDF6">
+          <wp:inline distT="0" distB="0" distL="0" distR="0" wp14:anchorId="4CDB9D59" wp14:editId="20304B75">
             <wp:extent cx="3600000" cy="1949374"/>
             <wp:effectExtent l="0" t="0" r="0" b="0"/>
             <wp:docPr id="8" name="Afbeelding 8" descr="https://lh3.googleusercontent.com/N0jus9NgqHS6Vzy5f-hCD_UTfhOZT96SpH2sBYuaob6FwhBkYO90RAvd3GmD-yQanoYtOQKOirvIFAE3CDc4DN3ViNdl_n3y_SzFkuGGCGzJMwys5rRJrIbKTK9Gl4979Y7CIzUu"/>
@@ -14449,7 +14434,7 @@
         <w:pStyle w:val="Bijschrift"/>
       </w:pPr>
       <w:bookmarkStart w:id="67" w:name="_Ref515459812"/>
-      <w:bookmarkStart w:id="68" w:name="_Toc516845570"/>
+      <w:bookmarkStart w:id="68" w:name="_Toc517086527"/>
       <w:r>
         <w:t xml:space="preserve">Figuur </w:t>
       </w:r>
@@ -14600,7 +14585,7 @@
       <w:pPr>
         <w:pStyle w:val="Kop3"/>
       </w:pPr>
-      <w:bookmarkStart w:id="69" w:name="_Toc516845540"/>
+      <w:bookmarkStart w:id="69" w:name="_Toc517086497"/>
       <w:r>
         <w:t>Activation Functions</w:t>
       </w:r>
@@ -14706,7 +14691,7 @@
           <w:noProof/>
         </w:rPr>
         <w:drawing>
-          <wp:inline distT="0" distB="0" distL="0" distR="0" wp14:anchorId="6C68E588" wp14:editId="0F3A70F8">
+          <wp:inline distT="0" distB="0" distL="0" distR="0" wp14:anchorId="77CB7F19" wp14:editId="54D7D9BE">
             <wp:extent cx="1047750" cy="457200"/>
             <wp:effectExtent l="0" t="0" r="0" b="0"/>
             <wp:docPr id="10" name="Afbeelding 10" descr="https://lh4.googleusercontent.com/RjQDV6lWOs-xRvBQItrYfgfUP2KVbSWDZECm-bb1vn8Ql2iy1tZIr_5uG5pyypxbt_t15mYbydtITWWjJr8xnyfQWce9frl-oSjKXNjyBIckEXl0RP00d-uWsG9RgAt5UVv0sGeH"/>
@@ -14760,7 +14745,7 @@
         <w:pStyle w:val="Bijschrift"/>
       </w:pPr>
       <w:bookmarkStart w:id="70" w:name="_Ref515461170"/>
-      <w:bookmarkStart w:id="71" w:name="_Toc516845571"/>
+      <w:bookmarkStart w:id="71" w:name="_Toc517086528"/>
       <w:r>
         <w:t xml:space="preserve">Figuur </w:t>
       </w:r>
@@ -14803,7 +14788,7 @@
           <w:noProof/>
         </w:rPr>
         <w:drawing>
-          <wp:inline distT="0" distB="0" distL="0" distR="0" wp14:anchorId="500C968F" wp14:editId="0DF8DC32">
+          <wp:inline distT="0" distB="0" distL="0" distR="0" wp14:anchorId="77C92B02" wp14:editId="7B83D586">
             <wp:extent cx="2466975" cy="1543050"/>
             <wp:effectExtent l="0" t="0" r="9525" b="0"/>
             <wp:docPr id="14" name="Afbeelding 14" descr="https://lh3.googleusercontent.com/pHNw7WXkF8kNYtsqCHFTvCD8bSK6BkcQZAJNKSHwQ8HrGZHW9VfLEngb13o-YDrjRLdq8hD5eSBlRcP7i_iOQlKIVBIDUxEoqUYsFxSw_WdILw5qGeLfE9DcQKXGLT03lQ5hq6QM"/>
@@ -14857,7 +14842,7 @@
         <w:pStyle w:val="Bijschrift"/>
       </w:pPr>
       <w:bookmarkStart w:id="72" w:name="_Ref515461645"/>
-      <w:bookmarkStart w:id="73" w:name="_Toc516845572"/>
+      <w:bookmarkStart w:id="73" w:name="_Toc517086529"/>
       <w:r>
         <w:t xml:space="preserve">Figuur </w:t>
       </w:r>
@@ -14989,9 +14974,8 @@
         <w:rPr>
           <w:noProof/>
         </w:rPr>
-        <w:lastRenderedPageBreak/>
         <w:drawing>
-          <wp:inline distT="0" distB="0" distL="0" distR="0" wp14:anchorId="1F242163" wp14:editId="4821A7C9">
+          <wp:inline distT="0" distB="0" distL="0" distR="0" wp14:anchorId="0BA361CE" wp14:editId="15EBD383">
             <wp:extent cx="3638550" cy="1524000"/>
             <wp:effectExtent l="0" t="0" r="0" b="0"/>
             <wp:docPr id="25" name="Afbeelding 25"/>
@@ -15032,7 +15016,7 @@
         <w:pStyle w:val="Bijschrift"/>
       </w:pPr>
       <w:bookmarkStart w:id="74" w:name="_Ref515463099"/>
-      <w:bookmarkStart w:id="75" w:name="_Toc516845573"/>
+      <w:bookmarkStart w:id="75" w:name="_Toc517086530"/>
       <w:r>
         <w:t xml:space="preserve">Figuur </w:t>
       </w:r>
@@ -15193,7 +15177,7 @@
           <w:noProof/>
         </w:rPr>
         <w:drawing>
-          <wp:inline distT="0" distB="0" distL="0" distR="0" wp14:anchorId="4E2E952C" wp14:editId="6C1D99F0">
+          <wp:inline distT="0" distB="0" distL="0" distR="0" wp14:anchorId="131DFA7F" wp14:editId="001F8C91">
             <wp:extent cx="4162425" cy="1666875"/>
             <wp:effectExtent l="0" t="0" r="9525" b="9525"/>
             <wp:docPr id="26" name="Afbeelding 26" descr="https://lh4.googleusercontent.com/3X-uII0ZLpG-F1OhbMOUQev_KOinDcsNKVf0w53L56N6LndFHZpgFAMcNVCogXCKfQZ6XijNFkr41qk7BBslX83jxaMtJ2QYrhP3TtRyZeG4x2M88atzcyqvAY8VQ2XAYZ-xI77m"/>
@@ -15247,7 +15231,7 @@
         <w:pStyle w:val="Bijschrift"/>
       </w:pPr>
       <w:bookmarkStart w:id="76" w:name="_Ref515524324"/>
-      <w:bookmarkStart w:id="77" w:name="_Toc516845574"/>
+      <w:bookmarkStart w:id="77" w:name="_Toc517086531"/>
       <w:r>
         <w:t xml:space="preserve">Figuur </w:t>
       </w:r>
@@ -15435,7 +15419,7 @@
         </w:rPr>
       </w:pPr>
       <w:bookmarkStart w:id="78" w:name="_Ref515526435"/>
-      <w:bookmarkStart w:id="79" w:name="_Toc516845541"/>
+      <w:bookmarkStart w:id="79" w:name="_Toc517086498"/>
       <w:r>
         <w:t>Genetic algorithms</w:t>
       </w:r>
@@ -15535,9 +15519,8 @@
         <w:rPr>
           <w:noProof/>
         </w:rPr>
-        <w:lastRenderedPageBreak/>
         <w:drawing>
-          <wp:inline distT="0" distB="0" distL="0" distR="0" wp14:anchorId="46A78E0A" wp14:editId="2500E73B">
+          <wp:inline distT="0" distB="0" distL="0" distR="0" wp14:anchorId="55605384" wp14:editId="6B70DBAC">
             <wp:extent cx="3257550" cy="2390775"/>
             <wp:effectExtent l="0" t="0" r="0" b="9525"/>
             <wp:docPr id="27" name="Afbeelding 27" descr="https://lh6.googleusercontent.com/cP1Cm7tMhba85xH1Wf-cOXC1a6I-HEu1S54IpFhDaB5qpTKTJn9Zoz9FUOknNWjSYBxw9I6w1Ky6Geo70c_J5fRQQlT03MhZLriy2hIfsbkD1g4W-il8arpUz5nXSby3XiHdAP-F"/>
@@ -15591,7 +15574,7 @@
         <w:pStyle w:val="Bijschrift"/>
       </w:pPr>
       <w:bookmarkStart w:id="80" w:name="_Ref515527414"/>
-      <w:bookmarkStart w:id="81" w:name="_Toc516845575"/>
+      <w:bookmarkStart w:id="81" w:name="_Toc517086532"/>
       <w:r>
         <w:t xml:space="preserve">Figuur </w:t>
       </w:r>
@@ -15655,7 +15638,7 @@
         </w:rPr>
       </w:pPr>
       <w:bookmarkStart w:id="82" w:name="_Ref515531939"/>
-      <w:bookmarkStart w:id="83" w:name="_Toc516845542"/>
+      <w:bookmarkStart w:id="83" w:name="_Toc517086499"/>
       <w:r>
         <w:t>Neuro Evolution of Augmenting Topologies</w:t>
       </w:r>
@@ -15733,9 +15716,8 @@
         <w:rPr>
           <w:noProof/>
         </w:rPr>
-        <w:lastRenderedPageBreak/>
         <w:drawing>
-          <wp:inline distT="0" distB="0" distL="0" distR="0" wp14:anchorId="2EB394DB" wp14:editId="3A6267E8">
+          <wp:inline distT="0" distB="0" distL="0" distR="0" wp14:anchorId="63A85336" wp14:editId="4B8D36E0">
             <wp:extent cx="3790950" cy="2447925"/>
             <wp:effectExtent l="0" t="0" r="0" b="9525"/>
             <wp:docPr id="28" name="Afbeelding 28" descr="https://lh3.googleusercontent.com/rX5z-lu04Krf_2YCAayA3pBS5Cp-lwl9TCd-YosuHqx6_f5nfyIqb40TwRU6v-HTSl6cBEOf6UNZcV64wqlAeZdGZyXMt-GtO7P_siUq7zF_1FARteHtoxYnshcPPKNX5C_qxpwm"/>
@@ -15789,7 +15771,7 @@
         <w:pStyle w:val="Bijschrift"/>
       </w:pPr>
       <w:bookmarkStart w:id="84" w:name="_Ref515530521"/>
-      <w:bookmarkStart w:id="85" w:name="_Toc516845576"/>
+      <w:bookmarkStart w:id="85" w:name="_Toc517086533"/>
       <w:r>
         <w:t xml:space="preserve">Figuur </w:t>
       </w:r>
@@ -15845,9 +15827,8 @@
       <w:pPr>
         <w:pStyle w:val="Kop1"/>
       </w:pPr>
-      <w:bookmarkStart w:id="86" w:name="_Toc516845543"/>
-      <w:r>
-        <w:lastRenderedPageBreak/>
+      <w:bookmarkStart w:id="86" w:name="_Toc517086500"/>
+      <w:r>
         <w:t>Onderzoek</w:t>
       </w:r>
       <w:bookmarkEnd w:id="86"/>
@@ -15874,7 +15855,7 @@
       <w:pPr>
         <w:pStyle w:val="Kop2"/>
       </w:pPr>
-      <w:bookmarkStart w:id="87" w:name="_Toc516845544"/>
+      <w:bookmarkStart w:id="87" w:name="_Toc517086501"/>
       <w:r>
         <w:t>Data onderzoek</w:t>
       </w:r>
@@ -15926,7 +15907,7 @@
       <w:pPr>
         <w:pStyle w:val="Kop3"/>
       </w:pPr>
-      <w:bookmarkStart w:id="88" w:name="_Toc516845545"/>
+      <w:bookmarkStart w:id="88" w:name="_Toc517086502"/>
       <w:r>
         <w:t>Basis gegevens</w:t>
       </w:r>
@@ -16055,7 +16036,7 @@
       <w:pPr>
         <w:pStyle w:val="Kop3"/>
       </w:pPr>
-      <w:bookmarkStart w:id="89" w:name="_Toc516845546"/>
+      <w:bookmarkStart w:id="89" w:name="_Toc517086503"/>
       <w:r>
         <w:t>Data uit E</w:t>
       </w:r>
@@ -16228,7 +16209,7 @@
           <w:noProof/>
         </w:rPr>
         <w:drawing>
-          <wp:inline distT="0" distB="0" distL="0" distR="0" wp14:anchorId="6C38FAA8" wp14:editId="60F4F4E4">
+          <wp:inline distT="0" distB="0" distL="0" distR="0" wp14:anchorId="037F1DAC" wp14:editId="3EA21159">
             <wp:extent cx="3492000" cy="3815057"/>
             <wp:effectExtent l="0" t="0" r="0" b="0"/>
             <wp:docPr id="18" name="Afbeelding 18"/>
@@ -16275,7 +16256,7 @@
         <w:pStyle w:val="Bijschrift"/>
       </w:pPr>
       <w:bookmarkStart w:id="90" w:name="_Ref514938618"/>
-      <w:bookmarkStart w:id="91" w:name="_Toc516845577"/>
+      <w:bookmarkStart w:id="91" w:name="_Toc517086534"/>
       <w:r>
         <w:t xml:space="preserve">Figuur </w:t>
       </w:r>
@@ -16334,7 +16315,7 @@
       <w:pPr>
         <w:pStyle w:val="Kop3"/>
       </w:pPr>
-      <w:bookmarkStart w:id="92" w:name="_Toc516845547"/>
+      <w:bookmarkStart w:id="92" w:name="_Toc517086504"/>
       <w:r>
         <w:t>Uitzonderingen</w:t>
       </w:r>
@@ -16366,7 +16347,7 @@
       <w:pPr>
         <w:pStyle w:val="Kop3"/>
       </w:pPr>
-      <w:bookmarkStart w:id="93" w:name="_Toc516845548"/>
+      <w:bookmarkStart w:id="93" w:name="_Toc517086505"/>
       <w:r>
         <w:t>Externe data</w:t>
       </w:r>
@@ -16453,9 +16434,8 @@
       <w:pPr>
         <w:pStyle w:val="Kop3"/>
       </w:pPr>
-      <w:bookmarkStart w:id="94" w:name="_Toc516845549"/>
-      <w:r>
-        <w:lastRenderedPageBreak/>
+      <w:bookmarkStart w:id="94" w:name="_Toc517086506"/>
+      <w:r>
         <w:t>Conclusie</w:t>
       </w:r>
       <w:bookmarkEnd w:id="94"/>
@@ -16530,9 +16510,8 @@
       <w:pPr>
         <w:pStyle w:val="Kop2"/>
       </w:pPr>
-      <w:bookmarkStart w:id="95" w:name="_Toc516845550"/>
-      <w:r>
-        <w:lastRenderedPageBreak/>
+      <w:bookmarkStart w:id="95" w:name="_Toc517086507"/>
+      <w:r>
         <w:t>Simulatie onderzoek</w:t>
       </w:r>
       <w:bookmarkEnd w:id="95"/>
@@ -16569,7 +16548,7 @@
         <w:pStyle w:val="Kop3"/>
       </w:pPr>
       <w:bookmarkStart w:id="96" w:name="_Ref516471442"/>
-      <w:bookmarkStart w:id="97" w:name="_Toc516845551"/>
+      <w:bookmarkStart w:id="97" w:name="_Toc517086508"/>
       <w:r>
         <w:t>Simulatie</w:t>
       </w:r>
@@ -16764,7 +16743,7 @@
         <w:pStyle w:val="Bijschrift"/>
       </w:pPr>
       <w:bookmarkStart w:id="98" w:name="_Ref516146730"/>
-      <w:bookmarkStart w:id="99" w:name="_Toc516845584"/>
+      <w:bookmarkStart w:id="99" w:name="_Toc517086541"/>
       <w:r>
         <w:t xml:space="preserve">Tabel </w:t>
       </w:r>
@@ -19082,7 +19061,6 @@
     <w:p/>
     <w:p>
       <w:r>
-        <w:lastRenderedPageBreak/>
         <w:t xml:space="preserve">Opvallend is dat er maar een enkel softwarepakket zowel open source als voor commercieel gebruik beschikbaar is. Ook na verder onderzoek van andere softwarepakketten via onder andere </w:t>
       </w:r>
       <w:r>
@@ -19109,11 +19087,13 @@
       <w:pPr>
         <w:pStyle w:val="Kop3"/>
       </w:pPr>
-      <w:bookmarkStart w:id="100" w:name="_Toc516845552"/>
+      <w:bookmarkStart w:id="100" w:name="_Ref517083499"/>
+      <w:bookmarkStart w:id="101" w:name="_Toc517086509"/>
       <w:r>
         <w:t>JaamSim</w:t>
       </w:r>
       <w:bookmarkEnd w:id="100"/>
+      <w:bookmarkEnd w:id="101"/>
     </w:p>
     <w:p>
       <w:r>
@@ -19152,9 +19132,9 @@
           <w:noProof/>
         </w:rPr>
         <w:drawing>
-          <wp:inline distT="0" distB="0" distL="0" distR="0" wp14:anchorId="3063C464" wp14:editId="7E7209F0">
-            <wp:extent cx="5760000" cy="5173344"/>
-            <wp:effectExtent l="0" t="0" r="0" b="8890"/>
+          <wp:inline distT="0" distB="0" distL="0" distR="0" wp14:anchorId="025982F1" wp14:editId="3F011165">
+            <wp:extent cx="5508000" cy="4947013"/>
+            <wp:effectExtent l="0" t="0" r="0" b="6350"/>
             <wp:docPr id="21" name="Afbeelding 21"/>
             <wp:cNvGraphicFramePr>
               <a:graphicFrameLocks xmlns:a="http://schemas.openxmlformats.org/drawingml/2006/main" noChangeAspect="1"/>
@@ -19175,7 +19155,7 @@
                   <pic:spPr>
                     <a:xfrm>
                       <a:off x="0" y="0"/>
-                      <a:ext cx="5760000" cy="5173344"/>
+                      <a:ext cx="5508000" cy="4947013"/>
                     </a:xfrm>
                     <a:prstGeom prst="rect">
                       <a:avLst/>
@@ -19192,8 +19172,8 @@
       <w:pPr>
         <w:pStyle w:val="Bijschrift"/>
       </w:pPr>
-      <w:bookmarkStart w:id="101" w:name="_Ref516833840"/>
-      <w:bookmarkStart w:id="102" w:name="_Toc516845578"/>
+      <w:bookmarkStart w:id="102" w:name="_Ref516833840"/>
+      <w:bookmarkStart w:id="103" w:name="_Toc517086535"/>
       <w:r>
         <w:t xml:space="preserve">Figuur </w:t>
       </w:r>
@@ -19215,11 +19195,11 @@
       <w:r>
         <w:fldChar w:fldCharType="end"/>
       </w:r>
-      <w:bookmarkEnd w:id="101"/>
+      <w:bookmarkEnd w:id="102"/>
       <w:r>
         <w:t>: JaamSim GUI</w:t>
       </w:r>
-      <w:bookmarkEnd w:id="102"/>
+      <w:bookmarkEnd w:id="103"/>
     </w:p>
     <w:p>
       <w:pPr>
@@ -19268,11 +19248,7 @@
         <w:t xml:space="preserve"> </w:t>
       </w:r>
       <w:r>
-        <w:t xml:space="preserve">is de GUI van JaamSim (2018) te zien. Het bovenste venster bevat standaard opties zoals het openen en opslaan van simulaties. Deze simulaties worden door JaamSim omgezet tot </w:t>
-      </w:r>
-      <w:r>
-        <w:lastRenderedPageBreak/>
-        <w:t>een config-bestand met de “.cfg”-extensie. Ook is er de optie om de simulatiesnelheid aan te passen of te pauzeren na een bepaalde tijd.</w:t>
+        <w:t>is de GUI van JaamSim (2018) te zien. Het bovenste venster bevat standaard opties zoals het openen en opslaan van simulaties. Deze simulaties worden door JaamSim omgezet tot een config-bestand met de “.cfg”-extensie. Ook is er de optie om de simulatiesnelheid aan te passen of te pauzeren na een bepaalde tijd.</w:t>
       </w:r>
     </w:p>
     <w:p/>
@@ -19440,11 +19416,7 @@
     </w:p>
     <w:p>
       <w:r>
-        <w:t xml:space="preserve">Tot slot kan de uitval van producten worden gesimuleerd met een ‘Branch’-object en een ‘BooleanSelector’-object. Het Branch-object kan entities naar andere objecten sturen. Dit kunnen er ook meer dan twee zijn. Hiermee is het Branch-object ook geschikt om de verschillende productieroutes te simuleren, maar in dit voorbeeld wordt het gebruikt voor de uitval. Het ‘BooleanSelector’-object kan op basis van een bepaalde kans een 1.0 of een 0.0 waarde genereren. </w:t>
-      </w:r>
-      <w:r>
-        <w:lastRenderedPageBreak/>
-        <w:t>Deze kans kan ook weer extern worden ingeladen door een tekstbestand uit de EMI database. Vervolgens kan het Branch-object deze waarde gebruiken om te bepalen naar welk object de huidige entity gaat. Dit zijn in dit geval twee ‘EntitySink’-objecten. Dit zijn objecten die entities verwijderen van de simulatie. De ene kan gebruikt worde</w:t>
+        <w:t>Tot slot kan de uitval van producten worden gesimuleerd met een ‘Branch’-object en een ‘BooleanSelector’-object. Het Branch-object kan entities naar andere objecten sturen. Dit kunnen er ook meer dan twee zijn. Hiermee is het Branch-object ook geschikt om de verschillende productieroutes te simuleren, maar in dit voorbeeld wordt het gebruikt voor de uitval. Het ‘BooleanSelector’-object kan op basis van een bepaalde kans een 1.0 of een 0.0 waarde genereren. Deze kans kan ook weer extern worden ingeladen door een tekstbestand uit de EMI database. Vervolgens kan het Branch-object deze waarde gebruiken om te bepalen naar welk object de huidige entity gaat. Dit zijn in dit geval twee ‘EntitySink’-objecten. Dit zijn objecten die entities verwijderen van de simulatie. De ene kan gebruikt worde</w:t>
       </w:r>
       <w:r>
         <w:t>n als uitval en de ander als output van de fabriek. Het aantal entities dat bij JaamSim-objecten zijn aangekomen worden door JaamSim gelogd in een log-bestand. Dit log-bestand kan dan weer door EMI worden uitgelezen aan het einde van de simulatie om de resultaten te interpreteren.</w:t>
@@ -19501,8 +19473,8 @@
           <w:noProof/>
         </w:rPr>
         <w:drawing>
-          <wp:inline distT="0" distB="0" distL="0" distR="0" wp14:anchorId="77F445AE" wp14:editId="71220A09">
-            <wp:extent cx="2095500" cy="2667000"/>
+          <wp:inline distT="0" distB="0" distL="0" distR="0" wp14:anchorId="2705323A" wp14:editId="0D64A015">
+            <wp:extent cx="1800000" cy="2290911"/>
             <wp:effectExtent l="0" t="0" r="0" b="0"/>
             <wp:docPr id="22" name="Afbeelding 22"/>
             <wp:cNvGraphicFramePr>
@@ -19524,7 +19496,7 @@
                   <pic:spPr>
                     <a:xfrm>
                       <a:off x="0" y="0"/>
-                      <a:ext cx="2095500" cy="2667000"/>
+                      <a:ext cx="1800000" cy="2290911"/>
                     </a:xfrm>
                     <a:prstGeom prst="rect">
                       <a:avLst/>
@@ -19541,8 +19513,8 @@
       <w:pPr>
         <w:pStyle w:val="Bijschrift"/>
       </w:pPr>
-      <w:bookmarkStart w:id="103" w:name="_Ref516834125"/>
-      <w:bookmarkStart w:id="104" w:name="_Toc516845579"/>
+      <w:bookmarkStart w:id="104" w:name="_Ref516834125"/>
+      <w:bookmarkStart w:id="105" w:name="_Toc517086536"/>
       <w:r>
         <w:t xml:space="preserve">Figuur </w:t>
       </w:r>
@@ -19564,11 +19536,11 @@
       <w:r>
         <w:fldChar w:fldCharType="end"/>
       </w:r>
-      <w:bookmarkEnd w:id="103"/>
+      <w:bookmarkEnd w:id="104"/>
       <w:r>
         <w:t>: JaamSim container objecten</w:t>
       </w:r>
-      <w:bookmarkEnd w:id="104"/>
+      <w:bookmarkEnd w:id="105"/>
     </w:p>
     <w:p>
       <w:pPr>
@@ -19595,11 +19567,11 @@
       <w:pPr>
         <w:pStyle w:val="Kop3"/>
       </w:pPr>
-      <w:bookmarkStart w:id="105" w:name="_Toc516845553"/>
+      <w:bookmarkStart w:id="106" w:name="_Toc517086510"/>
       <w:r>
         <w:t>Conclusie</w:t>
       </w:r>
-      <w:bookmarkEnd w:id="105"/>
+      <w:bookmarkEnd w:id="106"/>
     </w:p>
     <w:p>
       <w:r>
@@ -19638,11 +19610,7 @@
     </w:p>
     <w:p>
       <w:r>
-        <w:t xml:space="preserve">Met JaamSim kunnen alle aspecten van de rollenfabriek van TN gesimuleerd worden. Dit is gebleken uit onderzoek naar de werking van JaamSim. De externe data moet echter wel ingeladen </w:t>
-      </w:r>
-      <w:r>
-        <w:lastRenderedPageBreak/>
-        <w:t xml:space="preserve">worden in de vorm van tekstbestanden, </w:t>
+        <w:t xml:space="preserve">Met JaamSim kunnen alle aspecten van de rollenfabriek van TN gesimuleerd worden. Dit is gebleken uit onderzoek naar de werking van JaamSim. De externe data moet echter wel ingeladen worden in de vorm van tekstbestanden, </w:t>
       </w:r>
       <w:r>
         <w:t>die het onoverzichtelijker maken</w:t>
@@ -19658,12 +19626,11 @@
       <w:pPr>
         <w:pStyle w:val="Kop2"/>
       </w:pPr>
-      <w:bookmarkStart w:id="106" w:name="_Toc516845554"/>
-      <w:r>
-        <w:lastRenderedPageBreak/>
+      <w:bookmarkStart w:id="107" w:name="_Toc517086511"/>
+      <w:r>
         <w:t>Theory of Constraints onderzoek</w:t>
       </w:r>
-      <w:bookmarkEnd w:id="106"/>
+      <w:bookmarkEnd w:id="107"/>
     </w:p>
     <w:p>
       <w:r>
@@ -19692,7 +19659,7 @@
       <w:pPr>
         <w:pStyle w:val="Kop3"/>
       </w:pPr>
-      <w:bookmarkStart w:id="107" w:name="_Toc516845555"/>
+      <w:bookmarkStart w:id="108" w:name="_Toc517086512"/>
       <w:r>
         <w:t>Drum</w:t>
       </w:r>
@@ -19708,7 +19675,7 @@
       <w:r>
         <w:t>Rope</w:t>
       </w:r>
-      <w:bookmarkEnd w:id="107"/>
+      <w:bookmarkEnd w:id="108"/>
     </w:p>
     <w:p>
       <w:r>
@@ -19802,7 +19769,7 @@
           <w:noProof/>
         </w:rPr>
         <w:drawing>
-          <wp:inline distT="0" distB="0" distL="0" distR="0" wp14:anchorId="41E7F5C7" wp14:editId="7ACCAC88">
+          <wp:inline distT="0" distB="0" distL="0" distR="0" wp14:anchorId="685E0444" wp14:editId="79D69F35">
             <wp:extent cx="4860000" cy="2478405"/>
             <wp:effectExtent l="0" t="0" r="0" b="0"/>
             <wp:docPr id="19" name="Afbeelding 19"/>
@@ -19842,8 +19809,8 @@
       <w:pPr>
         <w:pStyle w:val="Bijschrift"/>
       </w:pPr>
-      <w:bookmarkStart w:id="108" w:name="_Ref516578972"/>
-      <w:bookmarkStart w:id="109" w:name="_Toc516845580"/>
+      <w:bookmarkStart w:id="109" w:name="_Ref516578972"/>
+      <w:bookmarkStart w:id="110" w:name="_Toc517086537"/>
       <w:r>
         <w:t xml:space="preserve">Figuur </w:t>
       </w:r>
@@ -19865,11 +19832,11 @@
       <w:r>
         <w:fldChar w:fldCharType="end"/>
       </w:r>
-      <w:bookmarkEnd w:id="108"/>
+      <w:bookmarkEnd w:id="109"/>
       <w:r>
         <w:t>: Drum Buffer Rope-schema van de TOC-implementatie van Costas et al. (2015)</w:t>
       </w:r>
-      <w:bookmarkEnd w:id="109"/>
+      <w:bookmarkEnd w:id="110"/>
     </w:p>
     <w:p>
       <w:pPr>
@@ -19901,6 +19868,22 @@
       <w:r>
         <w:t>significant beter presteerde, maar de reden hiervan is nog onduidelijk.</w:t>
       </w:r>
+      <w:r>
+        <w:t xml:space="preserve"> De DBR-methode resulteerde in kortere doorlooptijden en lagere buffervoorraden dan de ‘order-up-to inventory’-methode.</w:t>
+      </w:r>
+    </w:p>
+    <w:p/>
+    <w:p>
+      <w:pPr>
+        <w:pStyle w:val="Kop3"/>
+      </w:pPr>
+      <w:r>
+        <w:t>Critical Chain Project Management</w:t>
+      </w:r>
+    </w:p>
+    <w:p>
+      <w:bookmarkStart w:id="111" w:name="_GoBack"/>
+      <w:bookmarkEnd w:id="111"/>
       <w:r>
         <w:br w:type="page"/>
       </w:r>
@@ -19913,12 +19896,11 @@
           <w:numId w:val="0"/>
         </w:numPr>
       </w:pPr>
-      <w:bookmarkStart w:id="110" w:name="_Toc516845556"/>
-      <w:r>
-        <w:lastRenderedPageBreak/>
+      <w:bookmarkStart w:id="112" w:name="_Toc517086513"/>
+      <w:r>
         <w:t>Literatuur</w:t>
       </w:r>
-      <w:bookmarkEnd w:id="110"/>
+      <w:bookmarkEnd w:id="112"/>
     </w:p>
     <w:p>
       <w:pPr>
@@ -20152,7 +20134,14 @@
         <w:pStyle w:val="LiteratuurlijstTekst"/>
       </w:pPr>
       <w:r>
-        <w:lastRenderedPageBreak/>
+        <w:t>JaamSim Development Team. (2015, 25 november). JaamSim License. Geraadpleegd van https://github.com/jaamsim/jaamsim/blob/master/LICENSE</w:t>
+      </w:r>
+    </w:p>
+    <w:p>
+      <w:pPr>
+        <w:pStyle w:val="LiteratuurlijstTekst"/>
+      </w:pPr>
+      <w:r>
         <w:t>JaamSim Development Team. (2017, 7 september). JaamSim User Manual. Geraadpleegd van https://jaamsim.com/docs/JaamSim%20User%20Manual%202017-10.pdf</w:t>
       </w:r>
     </w:p>
@@ -20201,6 +20190,14 @@
         <w:pStyle w:val="LiteratuurlijstTekst"/>
       </w:pPr>
       <w:r>
+        <w:t>Nordgren, B. (2007, 10 september). FlexSim Simulation Software [Video]. Geraadpleegd van https://www.youtube.com/watch?v=t620IkFkw28</w:t>
+      </w:r>
+    </w:p>
+    <w:p>
+      <w:pPr>
+        <w:pStyle w:val="LiteratuurlijstTekst"/>
+      </w:pPr>
+      <w:r>
         <w:t>Procesverbeteren.nl. (2017, 24 augustus). Introductie Lean: de slanke organisatie. Geraadpleegd van https://www.procesverbeteren.nl/LEAN/leanmanufacturing.php#definitie</w:t>
       </w:r>
     </w:p>
@@ -20281,7 +20278,26 @@
         <w:pStyle w:val="LiteratuurlijstTekst"/>
       </w:pPr>
       <w:r>
-        <w:t>Simul8. (2018). SIMUL8 customer success case studies. Geraadpleegd van https://www.simul8.com/case-studies/</w:t>
+        <w:t>SIMUL</w:t>
+      </w:r>
+      <w:r>
+        <w:t>8. (2018). SIMUL8 customer success case studies. Geraadpleegd van https://www.simul8.com/case-studies/</w:t>
+      </w:r>
+    </w:p>
+    <w:p>
+      <w:pPr>
+        <w:pStyle w:val="LiteratuurlijstTekst"/>
+      </w:pPr>
+      <w:r>
+        <w:t>SIMUL8. (2018). International &amp; Educational Prices. Geraadpleegd van https://www.simul8.com/shop/intprices</w:t>
+      </w:r>
+    </w:p>
+    <w:p>
+      <w:pPr>
+        <w:pStyle w:val="LiteratuurlijstTekst"/>
+      </w:pPr>
+      <w:r>
+        <w:t>SIMUL8. (2018). Assembly Line [Video]. Geraadpleegd van https://www.simul8.com/videos/assembly-line</w:t>
       </w:r>
     </w:p>
     <w:p>
@@ -20326,12 +20342,11 @@
         </w:numPr>
         <w:ind w:left="360"/>
       </w:pPr>
-      <w:bookmarkStart w:id="111" w:name="_Toc516845557"/>
-      <w:r>
-        <w:lastRenderedPageBreak/>
+      <w:bookmarkStart w:id="113" w:name="_Toc517086514"/>
+      <w:r>
         <w:t>Bijlagen</w:t>
       </w:r>
-      <w:bookmarkEnd w:id="111"/>
+      <w:bookmarkEnd w:id="113"/>
     </w:p>
     <w:p>
       <w:pPr>
@@ -20342,22 +20357,22 @@
         </w:numPr>
         <w:ind w:left="360"/>
       </w:pPr>
-      <w:bookmarkStart w:id="112" w:name="Bijlage_A"/>
-      <w:bookmarkStart w:id="113" w:name="_Toc516845558"/>
+      <w:bookmarkStart w:id="114" w:name="Bijlage_A"/>
+      <w:bookmarkStart w:id="115" w:name="_Toc517086515"/>
       <w:r>
         <w:t xml:space="preserve">Bijlage </w:t>
       </w:r>
       <w:r>
         <w:t>A</w:t>
       </w:r>
-      <w:bookmarkEnd w:id="112"/>
+      <w:bookmarkEnd w:id="114"/>
       <w:r>
         <w:t>:</w:t>
       </w:r>
       <w:r>
         <w:t xml:space="preserve">  Plan van Aanpak</w:t>
       </w:r>
-      <w:bookmarkEnd w:id="113"/>
+      <w:bookmarkEnd w:id="115"/>
     </w:p>
     <w:p>
       <w:pPr>
@@ -20369,7 +20384,53 @@
         <w:ind w:left="426"/>
       </w:pPr>
       <w:r>
-        <w:t>Pagina ?-? (Kruisverwijzingen)</w:t>
+        <w:t xml:space="preserve">Pagina’s </w:t>
+      </w:r>
+      <w:r>
+        <w:fldChar w:fldCharType="begin"/>
+      </w:r>
+      <w:r>
+        <w:instrText xml:space="preserve"> PAGEREF PvA \h </w:instrText>
+      </w:r>
+      <w:r>
+        <w:fldChar w:fldCharType="separate"/>
+      </w:r>
+      <w:r>
+        <w:rPr>
+          <w:b/>
+          <w:bCs/>
+          <w:noProof/>
+        </w:rPr>
+        <w:t>Fout! Bladwijzer niet gedefinieerd.</w:t>
+      </w:r>
+      <w:r>
+        <w:fldChar w:fldCharType="end"/>
+      </w:r>
+      <w:r>
+        <w:t>-</w:t>
+      </w:r>
+      <w:r>
+        <w:fldChar w:fldCharType="begin"/>
+      </w:r>
+      <w:r>
+        <w:instrText xml:space="preserve"> PAGEREF _Ref517080699 \h </w:instrText>
+      </w:r>
+      <w:r>
+        <w:fldChar w:fldCharType="separate"/>
+      </w:r>
+      <w:r>
+        <w:rPr>
+          <w:b/>
+          <w:bCs/>
+          <w:noProof/>
+        </w:rPr>
+        <w:t>Fout! Bladwijzer niet gedefinieerd.</w:t>
+      </w:r>
+      <w:r>
+        <w:fldChar w:fldCharType="end"/>
+      </w:r>
+      <w:r>
+        <w:br w:type="page"/>
       </w:r>
     </w:p>
     <w:p>
@@ -20380,6 +20441,9 @@
       <w:r>
         <w:br w:type="page"/>
       </w:r>
+      <w:r>
+        <w:br w:type="page"/>
+      </w:r>
     </w:p>
     <w:p>
       <w:pPr>
@@ -20387,7 +20451,213 @@
         <w:ind w:left="0"/>
       </w:pPr>
       <w:r>
-        <w:lastRenderedPageBreak/>
+        <w:br w:type="page"/>
+      </w:r>
+    </w:p>
+    <w:p>
+      <w:pPr>
+        <w:spacing w:line="276" w:lineRule="auto"/>
+        <w:ind w:left="0"/>
+      </w:pPr>
+      <w:r>
+        <w:br w:type="page"/>
+      </w:r>
+    </w:p>
+    <w:p>
+      <w:pPr>
+        <w:spacing w:line="276" w:lineRule="auto"/>
+        <w:ind w:left="0"/>
+      </w:pPr>
+      <w:r>
+        <w:br w:type="page"/>
+      </w:r>
+    </w:p>
+    <w:p>
+      <w:pPr>
+        <w:spacing w:line="276" w:lineRule="auto"/>
+        <w:ind w:left="0"/>
+      </w:pPr>
+      <w:r>
+        <w:br w:type="page"/>
+      </w:r>
+    </w:p>
+    <w:p>
+      <w:pPr>
+        <w:spacing w:line="276" w:lineRule="auto"/>
+        <w:ind w:left="0"/>
+      </w:pPr>
+      <w:r>
+        <w:br w:type="page"/>
+      </w:r>
+    </w:p>
+    <w:p>
+      <w:pPr>
+        <w:spacing w:line="276" w:lineRule="auto"/>
+        <w:ind w:left="0"/>
+      </w:pPr>
+      <w:r>
+        <w:br w:type="page"/>
+      </w:r>
+    </w:p>
+    <w:p>
+      <w:pPr>
+        <w:spacing w:line="276" w:lineRule="auto"/>
+        <w:ind w:left="0"/>
+      </w:pPr>
+      <w:r>
+        <w:br w:type="page"/>
+      </w:r>
+    </w:p>
+    <w:p>
+      <w:pPr>
+        <w:spacing w:line="276" w:lineRule="auto"/>
+        <w:ind w:left="0"/>
+      </w:pPr>
+      <w:r>
+        <w:br w:type="page"/>
+      </w:r>
+    </w:p>
+    <w:p>
+      <w:pPr>
+        <w:spacing w:line="276" w:lineRule="auto"/>
+        <w:ind w:left="0"/>
+      </w:pPr>
+      <w:r>
+        <w:br w:type="page"/>
+      </w:r>
+    </w:p>
+    <w:p>
+      <w:pPr>
+        <w:spacing w:line="276" w:lineRule="auto"/>
+        <w:ind w:left="0"/>
+      </w:pPr>
+      <w:r>
+        <w:br w:type="page"/>
+      </w:r>
+    </w:p>
+    <w:p>
+      <w:pPr>
+        <w:spacing w:line="276" w:lineRule="auto"/>
+        <w:ind w:left="0"/>
+      </w:pPr>
+      <w:r>
+        <w:br w:type="page"/>
+      </w:r>
+    </w:p>
+    <w:p>
+      <w:pPr>
+        <w:spacing w:line="276" w:lineRule="auto"/>
+        <w:ind w:left="0"/>
+      </w:pPr>
+      <w:r>
+        <w:br w:type="page"/>
+      </w:r>
+    </w:p>
+    <w:p>
+      <w:pPr>
+        <w:spacing w:line="276" w:lineRule="auto"/>
+        <w:ind w:left="0"/>
+      </w:pPr>
+      <w:r>
+        <w:br w:type="page"/>
+      </w:r>
+    </w:p>
+    <w:p>
+      <w:pPr>
+        <w:spacing w:line="276" w:lineRule="auto"/>
+        <w:ind w:left="0"/>
+      </w:pPr>
+      <w:r>
+        <w:br w:type="page"/>
+      </w:r>
+    </w:p>
+    <w:p>
+      <w:pPr>
+        <w:spacing w:line="276" w:lineRule="auto"/>
+        <w:ind w:left="0"/>
+      </w:pPr>
+      <w:r>
+        <w:br w:type="page"/>
+      </w:r>
+    </w:p>
+    <w:p>
+      <w:pPr>
+        <w:spacing w:line="276" w:lineRule="auto"/>
+        <w:ind w:left="0"/>
+      </w:pPr>
+      <w:r>
+        <w:br w:type="page"/>
+      </w:r>
+    </w:p>
+    <w:p>
+      <w:pPr>
+        <w:spacing w:line="276" w:lineRule="auto"/>
+        <w:ind w:left="0"/>
+      </w:pPr>
+      <w:r>
+        <w:br w:type="page"/>
+      </w:r>
+    </w:p>
+    <w:p>
+      <w:pPr>
+        <w:spacing w:line="276" w:lineRule="auto"/>
+        <w:ind w:left="0"/>
+      </w:pPr>
+      <w:r>
+        <w:br w:type="page"/>
+      </w:r>
+    </w:p>
+    <w:p>
+      <w:pPr>
+        <w:spacing w:line="276" w:lineRule="auto"/>
+        <w:ind w:left="0"/>
+      </w:pPr>
+      <w:r>
+        <w:br w:type="page"/>
+      </w:r>
+    </w:p>
+    <w:p>
+      <w:pPr>
+        <w:spacing w:line="276" w:lineRule="auto"/>
+        <w:ind w:left="0"/>
+      </w:pPr>
+      <w:r>
+        <w:br w:type="page"/>
+      </w:r>
+    </w:p>
+    <w:p>
+      <w:pPr>
+        <w:spacing w:line="276" w:lineRule="auto"/>
+        <w:ind w:left="0"/>
+      </w:pPr>
+      <w:r>
+        <w:br w:type="page"/>
+      </w:r>
+    </w:p>
+    <w:p>
+      <w:pPr>
+        <w:spacing w:line="276" w:lineRule="auto"/>
+        <w:ind w:left="0"/>
+      </w:pPr>
+      <w:r>
+        <w:br w:type="page"/>
+      </w:r>
+    </w:p>
+    <w:p>
+      <w:pPr>
+        <w:spacing w:line="276" w:lineRule="auto"/>
+        <w:ind w:left="0"/>
+      </w:pPr>
+      <w:r>
+        <w:br w:type="page"/>
+      </w:r>
+    </w:p>
+    <w:p>
+      <w:pPr>
+        <w:spacing w:line="276" w:lineRule="auto"/>
+        <w:ind w:left="0"/>
+      </w:pPr>
+      <w:r>
         <w:br w:type="page"/>
       </w:r>
     </w:p>
@@ -20400,19 +20670,18 @@
         </w:numPr>
         <w:ind w:left="360"/>
       </w:pPr>
-      <w:bookmarkStart w:id="114" w:name="Bijlage_B"/>
-      <w:bookmarkStart w:id="115" w:name="_Ref516746528"/>
-      <w:bookmarkStart w:id="116" w:name="_Ref516746533"/>
-      <w:bookmarkStart w:id="117" w:name="_Ref516746539"/>
-      <w:bookmarkStart w:id="118" w:name="_Toc516845559"/>
-      <w:r>
-        <w:lastRenderedPageBreak/>
+      <w:bookmarkStart w:id="116" w:name="Bijlage_B"/>
+      <w:bookmarkStart w:id="117" w:name="_Ref516746528"/>
+      <w:bookmarkStart w:id="118" w:name="_Ref516746533"/>
+      <w:bookmarkStart w:id="119" w:name="_Ref516746539"/>
+      <w:bookmarkStart w:id="120" w:name="_Toc517086516"/>
+      <w:r>
         <w:t>B</w:t>
       </w:r>
       <w:r>
         <w:t>ijlage B</w:t>
       </w:r>
-      <w:bookmarkEnd w:id="114"/>
+      <w:bookmarkEnd w:id="116"/>
       <w:r>
         <w:t>:</w:t>
       </w:r>
@@ -20422,10 +20691,10 @@
       <w:r>
         <w:t>software requirements onderzoek</w:t>
       </w:r>
-      <w:bookmarkEnd w:id="115"/>
-      <w:bookmarkEnd w:id="116"/>
       <w:bookmarkEnd w:id="117"/>
       <w:bookmarkEnd w:id="118"/>
+      <w:bookmarkEnd w:id="119"/>
+      <w:bookmarkEnd w:id="120"/>
     </w:p>
     <w:p/>
     <w:p>
@@ -20461,6 +20730,9 @@
         <w:instrText xml:space="preserve"> REF _Ref516838014 \h </w:instrText>
       </w:r>
       <w:r>
+        <w:instrText xml:space="preserve"> \* MERGEFORMAT </w:instrText>
+      </w:r>
+      <w:r>
         <w:fldChar w:fldCharType="separate"/>
       </w:r>
       <w:r>
@@ -20492,7 +20764,7 @@
           <w:noProof/>
         </w:rPr>
         <w:drawing>
-          <wp:inline distT="0" distB="0" distL="0" distR="0" wp14:anchorId="1903C410" wp14:editId="40854798">
+          <wp:inline distT="0" distB="0" distL="0" distR="0" wp14:anchorId="39A6B3C8" wp14:editId="4B4BDF57">
             <wp:extent cx="5733415" cy="1430001"/>
             <wp:effectExtent l="0" t="0" r="635" b="0"/>
             <wp:docPr id="5" name="Afbeelding 5"/>
@@ -20532,7 +20804,7 @@
       <w:pPr>
         <w:pStyle w:val="Bijschrift"/>
       </w:pPr>
-      <w:bookmarkStart w:id="119" w:name="_Ref516838014"/>
+      <w:bookmarkStart w:id="121" w:name="_Ref516838014"/>
       <w:r>
         <w:t xml:space="preserve">Bijlage B, Figuur </w:t>
       </w:r>
@@ -20554,7 +20826,7 @@
       <w:r>
         <w:fldChar w:fldCharType="end"/>
       </w:r>
-      <w:bookmarkEnd w:id="119"/>
+      <w:bookmarkEnd w:id="121"/>
       <w:r>
         <w:t>: AnyLogic industriële toepassingen</w:t>
       </w:r>
@@ -20656,7 +20928,7 @@
           <w:noProof/>
         </w:rPr>
         <w:drawing>
-          <wp:inline distT="0" distB="0" distL="0" distR="0" wp14:anchorId="12E921CF" wp14:editId="14C2B41B">
+          <wp:inline distT="0" distB="0" distL="0" distR="0" wp14:anchorId="38C3E4B9" wp14:editId="4E2A580F">
             <wp:extent cx="5733415" cy="1220926"/>
             <wp:effectExtent l="0" t="0" r="635" b="0"/>
             <wp:docPr id="20" name="Afbeelding 20"/>
@@ -20696,7 +20968,7 @@
       <w:pPr>
         <w:pStyle w:val="Bijschrift"/>
       </w:pPr>
-      <w:bookmarkStart w:id="120" w:name="_Ref516839162"/>
+      <w:bookmarkStart w:id="122" w:name="_Ref516839162"/>
       <w:r>
         <w:t xml:space="preserve">Bijlage B, Figuur </w:t>
       </w:r>
@@ -20718,7 +20990,7 @@
       <w:r>
         <w:fldChar w:fldCharType="end"/>
       </w:r>
-      <w:bookmarkEnd w:id="120"/>
+      <w:bookmarkEnd w:id="122"/>
       <w:r>
         <w:t>: AnyLogic edities</w:t>
       </w:r>
@@ -20797,7 +21069,7 @@
           <w:noProof/>
         </w:rPr>
         <w:drawing>
-          <wp:inline distT="0" distB="0" distL="0" distR="0" wp14:anchorId="32011C2A" wp14:editId="6FA24495">
+          <wp:inline distT="0" distB="0" distL="0" distR="0" wp14:anchorId="498122E5" wp14:editId="7A249729">
             <wp:extent cx="3456000" cy="1937423"/>
             <wp:effectExtent l="0" t="0" r="0" b="5715"/>
             <wp:docPr id="23" name="Afbeelding 23"/>
@@ -20837,7 +21109,7 @@
       <w:pPr>
         <w:pStyle w:val="Bijschrift"/>
       </w:pPr>
-      <w:bookmarkStart w:id="121" w:name="_Ref516840128"/>
+      <w:bookmarkStart w:id="123" w:name="_Ref516840128"/>
       <w:r>
         <w:t xml:space="preserve">Bijlage B, Figuur </w:t>
       </w:r>
@@ -20859,7 +21131,7 @@
       <w:r>
         <w:fldChar w:fldCharType="end"/>
       </w:r>
-      <w:bookmarkEnd w:id="121"/>
+      <w:bookmarkEnd w:id="123"/>
       <w:r>
         <w:t>: AnyLogic stilstanden, omstellingen en uitval</w:t>
       </w:r>
@@ -20910,7 +21182,31 @@
     </w:p>
     <w:p>
       <w:r>
-        <w:t>In dezelfde demovideo wordt ook duidelijk gemaakt dat buffervoorraden en verschillende producten op verschillende productielijnen te simuleren zijn ().</w:t>
+        <w:t>In dezelfde demovideo wordt ook duidelijk gemaakt dat buffervoorraden en verschillende producten op verschillende productielijnen te simuleren zijn (</w:t>
+      </w:r>
+      <w:r>
+        <w:fldChar w:fldCharType="begin"/>
+      </w:r>
+      <w:r>
+        <w:instrText xml:space="preserve"> REF _Ref517084203 \h </w:instrText>
+      </w:r>
+      <w:r>
+        <w:fldChar w:fldCharType="separate"/>
+      </w:r>
+      <w:r>
+        <w:t xml:space="preserve">Bijlage B, Figuur </w:t>
+      </w:r>
+      <w:r>
+        <w:rPr>
+          <w:noProof/>
+        </w:rPr>
+        <w:t>4</w:t>
+      </w:r>
+      <w:r>
+        <w:fldChar w:fldCharType="end"/>
+      </w:r>
+      <w:r>
+        <w:t>).</w:t>
       </w:r>
     </w:p>
     <w:p/>
@@ -20923,7 +21219,7 @@
           <w:noProof/>
         </w:rPr>
         <w:drawing>
-          <wp:inline distT="0" distB="0" distL="0" distR="0" wp14:anchorId="2F159B1A" wp14:editId="6AEBF328">
+          <wp:inline distT="0" distB="0" distL="0" distR="0" wp14:anchorId="0FE108BB" wp14:editId="4718A4EE">
             <wp:extent cx="3456000" cy="1931928"/>
             <wp:effectExtent l="0" t="0" r="0" b="0"/>
             <wp:docPr id="29" name="Afbeelding 29"/>
@@ -20963,6 +21259,7 @@
       <w:pPr>
         <w:pStyle w:val="Bijschrift"/>
       </w:pPr>
+      <w:bookmarkStart w:id="124" w:name="_Ref517084203"/>
       <w:r>
         <w:t xml:space="preserve">Bijlage B, Figuur </w:t>
       </w:r>
@@ -20984,6 +21281,7 @@
       <w:r>
         <w:fldChar w:fldCharType="end"/>
       </w:r>
+      <w:bookmarkEnd w:id="124"/>
       <w:r>
         <w:t>: AnyLogic buffervoorraden en verschillende producten op verschillende productielijnen</w:t>
       </w:r>
@@ -21109,7 +21407,7 @@
           <w:noProof/>
         </w:rPr>
         <w:drawing>
-          <wp:inline distT="0" distB="0" distL="0" distR="0" wp14:anchorId="7F1E2FF7" wp14:editId="44230DCB">
+          <wp:inline distT="0" distB="0" distL="0" distR="0" wp14:anchorId="648DE5D3" wp14:editId="32B6B987">
             <wp:extent cx="2700000" cy="2971611"/>
             <wp:effectExtent l="0" t="0" r="5715" b="635"/>
             <wp:docPr id="30" name="Afbeelding 30"/>
@@ -21149,7 +21447,7 @@
       <w:pPr>
         <w:pStyle w:val="Bijschrift"/>
       </w:pPr>
-      <w:bookmarkStart w:id="122" w:name="_Ref516841963"/>
+      <w:bookmarkStart w:id="125" w:name="_Ref516841963"/>
       <w:r>
         <w:t xml:space="preserve">Bijlage B, Figuur </w:t>
       </w:r>
@@ -21171,7 +21469,7 @@
       <w:r>
         <w:fldChar w:fldCharType="end"/>
       </w:r>
-      <w:bookmarkEnd w:id="122"/>
+      <w:bookmarkEnd w:id="125"/>
       <w:r>
         <w:t>: Arena academische versies</w:t>
       </w:r>
@@ -21218,83 +21516,39 @@
     </w:p>
     <w:p>
       <w:r>
-        <w:t>In een demovideo van Arena worden de functionele requirements stilstanden, omstellingen, uitval, buffervoorraden, verschillende producten op verschillende productielijnen en externe data getoond (Arena, 2018).</w:t>
-      </w:r>
-      <w:r>
-        <w:br w:type="page"/>
-      </w:r>
-    </w:p>
-    <w:p>
-      <w:pPr>
-        <w:rPr>
-          <w:b/>
-        </w:rPr>
-      </w:pPr>
-      <w:r>
-        <w:rPr>
-          <w:b/>
-        </w:rPr>
-        <w:lastRenderedPageBreak/>
-        <w:t>FlexSim</w:t>
-      </w:r>
-    </w:p>
-    <w:p>
-      <w:r>
-        <w:t>FlexSim is een simulatie-softwarepakket waarmee ‘manufacturing’, ‘healthcare’, ‘supply chain’, ‘discrete event’ en nog vele andere industriële toepassingen gesimuleerd kunnen worden.</w:t>
+        <w:t>In een demovideo van Arena worden de functionele requirements stilstanden, omstellingen, uitval, buffervoorraden, verschillende producten op verschillende productielijnen en e</w:t>
+      </w:r>
+      <w:r>
+        <w:t>xterne data getoond (</w:t>
+      </w:r>
+      <w:r>
+        <w:fldChar w:fldCharType="begin"/>
+      </w:r>
+      <w:r>
+        <w:instrText xml:space="preserve"> REF _Ref517078230 \h </w:instrText>
+      </w:r>
+      <w:r>
+        <w:fldChar w:fldCharType="separate"/>
+      </w:r>
+      <w:r>
+        <w:t xml:space="preserve">Bijlage B, Figuur </w:t>
+      </w:r>
+      <w:r>
+        <w:rPr>
+          <w:noProof/>
+        </w:rPr>
+        <w:t>6</w:t>
+      </w:r>
+      <w:r>
+        <w:fldChar w:fldCharType="end"/>
+      </w:r>
+      <w:r>
+        <w:t>).</w:t>
       </w:r>
     </w:p>
     <w:p/>
     <w:p>
       <w:pPr>
-        <w:rPr>
-          <w:i/>
-        </w:rPr>
-      </w:pPr>
-      <w:r>
-        <w:rPr>
-          <w:i/>
-        </w:rPr>
-        <w:t>Open source en commercieel gebruik</w:t>
-      </w:r>
-    </w:p>
-    <w:p>
-      <w:r>
-        <w:t>FlexSim heeft de versies ‘Express’ en ‘Enterprise’</w:t>
-      </w:r>
-      <w:r>
-        <w:t xml:space="preserve"> (</w:t>
-      </w:r>
-      <w:r>
-        <w:fldChar w:fldCharType="begin"/>
-      </w:r>
-      <w:r>
-        <w:instrText xml:space="preserve"> REF _Ref516845439 \h </w:instrText>
-      </w:r>
-      <w:r>
-        <w:fldChar w:fldCharType="separate"/>
-      </w:r>
-      <w:r>
-        <w:t xml:space="preserve">Bijlage B, Figuur </w:t>
-      </w:r>
-      <w:r>
-        <w:rPr>
-          <w:noProof/>
-        </w:rPr>
-        <w:t>6</w:t>
-      </w:r>
-      <w:r>
-        <w:fldChar w:fldCharType="end"/>
-      </w:r>
-      <w:r>
-        <w:t>)</w:t>
-      </w:r>
-      <w:r>
-        <w:t>. De Express versie is gratis te gebruiken, maar niet voor commercieel gebruik en dus ook niet open source. FlexSim heeft ook een academische versie, maar ook deze is niet voor commercieel gebruik.</w:t>
-      </w:r>
-    </w:p>
-    <w:p/>
-    <w:p>
-      <w:pPr>
         <w:keepNext/>
       </w:pPr>
       <w:r>
@@ -21302,10 +21556,10 @@
           <w:noProof/>
         </w:rPr>
         <w:drawing>
-          <wp:inline distT="0" distB="0" distL="0" distR="0" wp14:anchorId="7F0F8DE5" wp14:editId="12C39782">
-            <wp:extent cx="2880000" cy="2121260"/>
-            <wp:effectExtent l="0" t="0" r="0" b="0"/>
-            <wp:docPr id="31" name="Afbeelding 31"/>
+          <wp:inline distT="0" distB="0" distL="0" distR="0" wp14:anchorId="26F83CC5" wp14:editId="1C402B68">
+            <wp:extent cx="3600000" cy="2042650"/>
+            <wp:effectExtent l="0" t="0" r="635" b="0"/>
+            <wp:docPr id="24" name="Afbeelding 24"/>
             <wp:cNvGraphicFramePr>
               <a:graphicFrameLocks xmlns:a="http://schemas.openxmlformats.org/drawingml/2006/main" noChangeAspect="1"/>
             </wp:cNvGraphicFramePr>
@@ -21325,6 +21579,174 @@
                   <pic:spPr>
                     <a:xfrm>
                       <a:off x="0" y="0"/>
+                      <a:ext cx="3600000" cy="2042650"/>
+                    </a:xfrm>
+                    <a:prstGeom prst="rect">
+                      <a:avLst/>
+                    </a:prstGeom>
+                  </pic:spPr>
+                </pic:pic>
+              </a:graphicData>
+            </a:graphic>
+          </wp:inline>
+        </w:drawing>
+      </w:r>
+    </w:p>
+    <w:p>
+      <w:pPr>
+        <w:pStyle w:val="Bijschrift"/>
+      </w:pPr>
+      <w:bookmarkStart w:id="126" w:name="_Ref517078230"/>
+      <w:r>
+        <w:t xml:space="preserve">Bijlage B, Figuur </w:t>
+      </w:r>
+      <w:r>
+        <w:fldChar w:fldCharType="begin"/>
+      </w:r>
+      <w:r>
+        <w:instrText xml:space="preserve"> SEQ Bijlage_B,_Figuur \* ARABIC </w:instrText>
+      </w:r>
+      <w:r>
+        <w:fldChar w:fldCharType="separate"/>
+      </w:r>
+      <w:r>
+        <w:rPr>
+          <w:noProof/>
+        </w:rPr>
+        <w:t>6</w:t>
+      </w:r>
+      <w:r>
+        <w:fldChar w:fldCharType="end"/>
+      </w:r>
+      <w:bookmarkEnd w:id="126"/>
+      <w:r>
+        <w:t>: Arena functionele requirements</w:t>
+      </w:r>
+    </w:p>
+    <w:p>
+      <w:pPr>
+        <w:pStyle w:val="Bijschrift"/>
+      </w:pPr>
+      <w:r>
+        <w:t xml:space="preserve">Noot. </w:t>
+      </w:r>
+      <w:r>
+        <w:rPr>
+          <w:rStyle w:val="NootChar"/>
+          <w:i w:val="0"/>
+        </w:rPr>
+        <w:t>Herdrukt van “Arena Entities_Attributes” [Video], door Arena, (2018). Geraadpleegd van http://embed.vidyard.com/share/XZeGJynckuAXAy08SLXFyQ</w:t>
+      </w:r>
+    </w:p>
+    <w:p>
+      <w:r>
+        <w:t xml:space="preserve"> </w:t>
+      </w:r>
+      <w:r>
+        <w:br w:type="page"/>
+      </w:r>
+    </w:p>
+    <w:p>
+      <w:pPr>
+        <w:rPr>
+          <w:b/>
+        </w:rPr>
+      </w:pPr>
+      <w:r>
+        <w:rPr>
+          <w:b/>
+        </w:rPr>
+        <w:lastRenderedPageBreak/>
+        <w:t>FlexSim</w:t>
+      </w:r>
+    </w:p>
+    <w:p>
+      <w:r>
+        <w:t>FlexSim is een simulatie-softwarepakket waarmee ‘manufacturing’, ‘healthcare’, ‘supply chain’, ‘discrete event’ en nog vele andere industriële toepassingen gesimuleerd kunnen worden.</w:t>
+      </w:r>
+    </w:p>
+    <w:p/>
+    <w:p>
+      <w:pPr>
+        <w:rPr>
+          <w:i/>
+        </w:rPr>
+      </w:pPr>
+      <w:r>
+        <w:rPr>
+          <w:i/>
+        </w:rPr>
+        <w:t>Open source en commercieel gebruik</w:t>
+      </w:r>
+    </w:p>
+    <w:p>
+      <w:r>
+        <w:t>FlexSim heeft de versies ‘Express’ en ‘Enterprise’</w:t>
+      </w:r>
+      <w:r>
+        <w:t xml:space="preserve"> (</w:t>
+      </w:r>
+      <w:r>
+        <w:fldChar w:fldCharType="begin"/>
+      </w:r>
+      <w:r>
+        <w:instrText xml:space="preserve"> REF _Ref516845439 \h </w:instrText>
+      </w:r>
+      <w:r>
+        <w:fldChar w:fldCharType="separate"/>
+      </w:r>
+      <w:r>
+        <w:t xml:space="preserve">Bijlage B, Figuur </w:t>
+      </w:r>
+      <w:r>
+        <w:rPr>
+          <w:noProof/>
+        </w:rPr>
+        <w:t>7</w:t>
+      </w:r>
+      <w:r>
+        <w:fldChar w:fldCharType="end"/>
+      </w:r>
+      <w:r>
+        <w:t>)</w:t>
+      </w:r>
+      <w:r>
+        <w:t>. De Express versie is gratis te gebruiken, maar niet voor commercieel gebruik en dus ook niet open source. FlexSim heeft ook een academische versie, maar ook deze is niet voor commercieel gebruik.</w:t>
+      </w:r>
+    </w:p>
+    <w:p/>
+    <w:p>
+      <w:pPr>
+        <w:keepNext/>
+      </w:pPr>
+      <w:r>
+        <w:rPr>
+          <w:noProof/>
+        </w:rPr>
+        <w:drawing>
+          <wp:inline distT="0" distB="0" distL="0" distR="0" wp14:anchorId="64CE0673" wp14:editId="4EDA6988">
+            <wp:extent cx="2880000" cy="2121260"/>
+            <wp:effectExtent l="0" t="0" r="0" b="0"/>
+            <wp:docPr id="31" name="Afbeelding 31"/>
+            <wp:cNvGraphicFramePr>
+              <a:graphicFrameLocks xmlns:a="http://schemas.openxmlformats.org/drawingml/2006/main" noChangeAspect="1"/>
+            </wp:cNvGraphicFramePr>
+            <a:graphic xmlns:a="http://schemas.openxmlformats.org/drawingml/2006/main">
+              <a:graphicData uri="http://schemas.openxmlformats.org/drawingml/2006/picture">
+                <pic:pic xmlns:pic="http://schemas.openxmlformats.org/drawingml/2006/picture">
+                  <pic:nvPicPr>
+                    <pic:cNvPr id="0" name=""/>
+                    <pic:cNvPicPr/>
+                  </pic:nvPicPr>
+                  <pic:blipFill>
+                    <a:blip r:embed="rId37"/>
+                    <a:stretch>
+                      <a:fillRect/>
+                    </a:stretch>
+                  </pic:blipFill>
+                  <pic:spPr>
+                    <a:xfrm>
+                      <a:off x="0" y="0"/>
                       <a:ext cx="2880000" cy="2121260"/>
                     </a:xfrm>
                     <a:prstGeom prst="rect">
@@ -21342,7 +21764,7 @@
       <w:pPr>
         <w:pStyle w:val="Bijschrift"/>
       </w:pPr>
-      <w:bookmarkStart w:id="123" w:name="_Ref516845439"/>
+      <w:bookmarkStart w:id="127" w:name="_Ref516845439"/>
       <w:r>
         <w:t xml:space="preserve">Bijlage B, Figuur </w:t>
       </w:r>
@@ -21359,12 +21781,12 @@
         <w:rPr>
           <w:noProof/>
         </w:rPr>
-        <w:t>6</w:t>
+        <w:t>7</w:t>
       </w:r>
       <w:r>
         <w:fldChar w:fldCharType="end"/>
       </w:r>
-      <w:bookmarkEnd w:id="123"/>
+      <w:bookmarkEnd w:id="127"/>
       <w:r>
         <w:t>: FlexSim versies</w:t>
       </w:r>
@@ -21399,17 +21821,509 @@
         <w:rPr>
           <w:i/>
         </w:rPr>
-        <w:t>Stilstanden, omstellingen en uitval</w:t>
-      </w:r>
-    </w:p>
-    <w:p>
-      <w:bookmarkStart w:id="124" w:name="_GoBack"/>
-      <w:bookmarkEnd w:id="124"/>
+        <w:t>Functionele requirements</w:t>
+      </w:r>
+    </w:p>
+    <w:p>
+      <w:r>
+        <w:t>In een video van FlexSim is te zien dat de basis functionaliteiten gesimuleerd kunnen worden in 3D.</w:t>
+      </w:r>
+      <w:r>
+        <w:t xml:space="preserve"> Er wordt onder andere een ‘manufacturing’ voorbeeldsimulatie getoond waarin producten worden geproduceerd terwijl de output wordt bijgehouden (</w:t>
+      </w:r>
+      <w:r>
+        <w:fldChar w:fldCharType="begin"/>
+      </w:r>
+      <w:r>
+        <w:instrText xml:space="preserve"> REF _Ref517084184 \h </w:instrText>
+      </w:r>
+      <w:r>
+        <w:fldChar w:fldCharType="separate"/>
+      </w:r>
+      <w:r>
+        <w:t xml:space="preserve">Bijlage B, Figuur </w:t>
+      </w:r>
+      <w:r>
+        <w:rPr>
+          <w:noProof/>
+        </w:rPr>
+        <w:t>8</w:t>
+      </w:r>
+      <w:r>
+        <w:fldChar w:fldCharType="end"/>
+      </w:r>
+      <w:r>
+        <w:t>).</w:t>
+      </w:r>
+    </w:p>
+    <w:p/>
+    <w:p>
+      <w:pPr>
+        <w:keepNext/>
+      </w:pPr>
+      <w:r>
+        <w:rPr>
+          <w:noProof/>
+        </w:rPr>
+        <w:drawing>
+          <wp:inline distT="0" distB="0" distL="0" distR="0" wp14:anchorId="2206E7F8" wp14:editId="7DFDE3FD">
+            <wp:extent cx="3600000" cy="2028490"/>
+            <wp:effectExtent l="0" t="0" r="635" b="0"/>
+            <wp:docPr id="33" name="Afbeelding 33"/>
+            <wp:cNvGraphicFramePr>
+              <a:graphicFrameLocks xmlns:a="http://schemas.openxmlformats.org/drawingml/2006/main" noChangeAspect="1"/>
+            </wp:cNvGraphicFramePr>
+            <a:graphic xmlns:a="http://schemas.openxmlformats.org/drawingml/2006/main">
+              <a:graphicData uri="http://schemas.openxmlformats.org/drawingml/2006/picture">
+                <pic:pic xmlns:pic="http://schemas.openxmlformats.org/drawingml/2006/picture">
+                  <pic:nvPicPr>
+                    <pic:cNvPr id="0" name=""/>
+                    <pic:cNvPicPr/>
+                  </pic:nvPicPr>
+                  <pic:blipFill>
+                    <a:blip r:embed="rId38"/>
+                    <a:stretch>
+                      <a:fillRect/>
+                    </a:stretch>
+                  </pic:blipFill>
+                  <pic:spPr>
+                    <a:xfrm>
+                      <a:off x="0" y="0"/>
+                      <a:ext cx="3600000" cy="2028490"/>
+                    </a:xfrm>
+                    <a:prstGeom prst="rect">
+                      <a:avLst/>
+                    </a:prstGeom>
+                  </pic:spPr>
+                </pic:pic>
+              </a:graphicData>
+            </a:graphic>
+          </wp:inline>
+        </w:drawing>
+      </w:r>
+    </w:p>
+    <w:p>
+      <w:pPr>
+        <w:pStyle w:val="Bijschrift"/>
+        <w:rPr>
+          <w:noProof/>
+        </w:rPr>
+      </w:pPr>
+      <w:bookmarkStart w:id="128" w:name="_Ref517084184"/>
+      <w:r>
+        <w:t xml:space="preserve">Bijlage B, Figuur </w:t>
+      </w:r>
+      <w:r>
+        <w:fldChar w:fldCharType="begin"/>
+      </w:r>
+      <w:r>
+        <w:instrText xml:space="preserve"> SEQ Bijlage_B,_Figuur \* ARABIC </w:instrText>
+      </w:r>
+      <w:r>
+        <w:fldChar w:fldCharType="separate"/>
+      </w:r>
+      <w:r>
+        <w:rPr>
+          <w:noProof/>
+        </w:rPr>
+        <w:t>8</w:t>
+      </w:r>
+      <w:r>
+        <w:fldChar w:fldCharType="end"/>
+      </w:r>
+      <w:bookmarkEnd w:id="128"/>
+      <w:r>
+        <w:t>: Flex</w:t>
+      </w:r>
+      <w:r>
+        <w:rPr>
+          <w:noProof/>
+        </w:rPr>
+        <w:t>Sim Simulation Software</w:t>
+      </w:r>
+    </w:p>
+    <w:p>
+      <w:pPr>
+        <w:pStyle w:val="Bijschrift"/>
+        <w:rPr>
+          <w:bCs w:val="0"/>
+          <w:i w:val="0"/>
+        </w:rPr>
+      </w:pPr>
+      <w:r>
+        <w:t>Noot. Herdrukt van “FlexSim Simulation Software” [Video], door Bill Nordgren ,(10 september 2007). Geraadpleegd van https://youtube.com/watch?v=t620IkFkw28</w:t>
+      </w:r>
+      <w:r>
+        <w:br w:type="page"/>
+      </w:r>
+    </w:p>
+    <w:p>
+      <w:pPr>
+        <w:rPr>
+          <w:b/>
+        </w:rPr>
+      </w:pPr>
+      <w:r>
+        <w:rPr>
+          <w:b/>
+        </w:rPr>
+        <w:t>JaamSim</w:t>
+      </w:r>
+    </w:p>
+    <w:p>
+      <w:r>
+        <w:t xml:space="preserve">JaamSim is een ‘discrete </w:t>
+      </w:r>
+      <w:r>
+        <w:t>event’ simulatie-softwarepakket geschreven in Java en wordt sinds 2016 op GitHub bijgewerkt.</w:t>
+      </w:r>
+    </w:p>
+    <w:p/>
+    <w:p>
+      <w:pPr>
+        <w:rPr>
+          <w:i/>
+        </w:rPr>
+      </w:pPr>
+      <w:r>
+        <w:rPr>
+          <w:i/>
+        </w:rPr>
+        <w:t>Open source en commercieel gebruik</w:t>
+      </w:r>
+    </w:p>
+    <w:p>
+      <w:r>
+        <w:t>Volgens artikel 2</w:t>
+      </w:r>
+      <w:r>
+        <w:t xml:space="preserve"> en 3</w:t>
+      </w:r>
+      <w:r>
+        <w:t xml:space="preserve"> van de license agreement van JaamSim (JaamSim Development Team, 2015) </w:t>
+      </w:r>
+      <w:r>
+        <w:t>mag de software gekopieerd, aangepast en geredistribueerd worden zolang de aanpassingen worden vermeld en een kopie van de license agreement meegeleverd wordt. Ook zijn alle versies die vanaf 2016 op GitHub zijn uitgebracht gratis te downloaden. Dit betekent dat de software zowel open source is, als beschikbaar voor commercieel gebruik.</w:t>
+      </w:r>
+    </w:p>
+    <w:p/>
+    <w:p>
+      <w:pPr>
+        <w:rPr>
+          <w:i/>
+        </w:rPr>
+      </w:pPr>
+      <w:r>
+        <w:rPr>
+          <w:i/>
+        </w:rPr>
+        <w:t>Functionele requirements</w:t>
+      </w:r>
+    </w:p>
+    <w:p>
+      <w:r>
+        <w:t xml:space="preserve">De functionele requirements worden beschreven in hoofdstuk </w:t>
+      </w:r>
+      <w:r>
+        <w:fldChar w:fldCharType="begin"/>
+      </w:r>
+      <w:r>
+        <w:instrText xml:space="preserve"> REF _Ref517083499 \r \h </w:instrText>
+      </w:r>
+      <w:r>
+        <w:fldChar w:fldCharType="separate"/>
+      </w:r>
+      <w:r>
+        <w:t>5.2.2</w:t>
+      </w:r>
+      <w:r>
+        <w:fldChar w:fldCharType="end"/>
+      </w:r>
+      <w:r>
+        <w:t xml:space="preserve"> aangezien JaamSim een belangrijk onderdeel is van dit onderzoek en de realisatie van het eindproduct.</w:t>
+      </w:r>
+      <w:r>
+        <w:br w:type="page"/>
+      </w:r>
+    </w:p>
+    <w:p>
+      <w:pPr>
+        <w:rPr>
+          <w:b/>
+        </w:rPr>
+      </w:pPr>
+      <w:r>
+        <w:rPr>
+          <w:b/>
+        </w:rPr>
+        <w:t>SIMUL8</w:t>
+      </w:r>
+    </w:p>
+    <w:p>
+      <w:r>
+        <w:t>SIMUL8 is een simulatie-softwarepakket waarmee ‘healthcare’, ‘manufacturing’, ‘supply chain &amp; logistics’ en andere industriële toepassingen gesimuleerd kunnen worden.</w:t>
+      </w:r>
+    </w:p>
+    <w:p/>
+    <w:p>
+      <w:pPr>
+        <w:rPr>
+          <w:i/>
+        </w:rPr>
+      </w:pPr>
+      <w:r>
+        <w:rPr>
+          <w:i/>
+        </w:rPr>
+        <w:t>Open source en commercieel gebruik</w:t>
+      </w:r>
+    </w:p>
+    <w:p>
+      <w:r>
+        <w:t>SIMUL8 heeft vijf verschillende versies. Deze versie zijn echter allemaal betaald (</w:t>
+      </w:r>
+      <w:r>
+        <w:fldChar w:fldCharType="begin"/>
+      </w:r>
+      <w:r>
+        <w:instrText xml:space="preserve"> REF _Ref517084169 \h </w:instrText>
+      </w:r>
+      <w:r>
+        <w:fldChar w:fldCharType="separate"/>
+      </w:r>
+      <w:r>
+        <w:t xml:space="preserve">Bijlage B, Figuur </w:t>
+      </w:r>
+      <w:r>
+        <w:rPr>
+          <w:noProof/>
+        </w:rPr>
+        <w:t>9</w:t>
+      </w:r>
+      <w:r>
+        <w:fldChar w:fldCharType="end"/>
+      </w:r>
+      <w:r>
+        <w:t>).</w:t>
+      </w:r>
+      <w:r>
+        <w:t xml:space="preserve"> Dit betekent dat SIMUL8 geen open source is en ook niet beschikbaar voor commercieel gebruik.</w:t>
+      </w:r>
+    </w:p>
+    <w:p/>
+    <w:p>
+      <w:pPr>
+        <w:keepNext/>
+      </w:pPr>
+      <w:r>
+        <w:rPr>
+          <w:noProof/>
+        </w:rPr>
+        <w:drawing>
+          <wp:inline distT="0" distB="0" distL="0" distR="0" wp14:anchorId="46196EE0" wp14:editId="58BF70F3">
+            <wp:extent cx="5733415" cy="4011440"/>
+            <wp:effectExtent l="0" t="0" r="635" b="8255"/>
+            <wp:docPr id="91" name="Afbeelding 91"/>
+            <wp:cNvGraphicFramePr>
+              <a:graphicFrameLocks xmlns:a="http://schemas.openxmlformats.org/drawingml/2006/main" noChangeAspect="1"/>
+            </wp:cNvGraphicFramePr>
+            <a:graphic xmlns:a="http://schemas.openxmlformats.org/drawingml/2006/main">
+              <a:graphicData uri="http://schemas.openxmlformats.org/drawingml/2006/picture">
+                <pic:pic xmlns:pic="http://schemas.openxmlformats.org/drawingml/2006/picture">
+                  <pic:nvPicPr>
+                    <pic:cNvPr id="0" name=""/>
+                    <pic:cNvPicPr/>
+                  </pic:nvPicPr>
+                  <pic:blipFill>
+                    <a:blip r:embed="rId39"/>
+                    <a:stretch>
+                      <a:fillRect/>
+                    </a:stretch>
+                  </pic:blipFill>
+                  <pic:spPr>
+                    <a:xfrm>
+                      <a:off x="0" y="0"/>
+                      <a:ext cx="5733415" cy="4011440"/>
+                    </a:xfrm>
+                    <a:prstGeom prst="rect">
+                      <a:avLst/>
+                    </a:prstGeom>
+                  </pic:spPr>
+                </pic:pic>
+              </a:graphicData>
+            </a:graphic>
+          </wp:inline>
+        </w:drawing>
+      </w:r>
+    </w:p>
+    <w:p>
+      <w:pPr>
+        <w:pStyle w:val="Bijschrift"/>
+      </w:pPr>
+      <w:bookmarkStart w:id="129" w:name="_Ref517084169"/>
+      <w:r>
+        <w:t xml:space="preserve">Bijlage B, Figuur </w:t>
+      </w:r>
+      <w:r>
+        <w:fldChar w:fldCharType="begin"/>
+      </w:r>
+      <w:r>
+        <w:instrText xml:space="preserve"> SEQ Bijlage_B,_Figuur \* ARABIC </w:instrText>
+      </w:r>
+      <w:r>
+        <w:fldChar w:fldCharType="separate"/>
+      </w:r>
+      <w:r>
+        <w:rPr>
+          <w:noProof/>
+        </w:rPr>
+        <w:t>9</w:t>
+      </w:r>
+      <w:r>
+        <w:fldChar w:fldCharType="end"/>
+      </w:r>
+      <w:bookmarkEnd w:id="129"/>
+      <w:r>
+        <w:t>: SIMUL8 versies</w:t>
+      </w:r>
+    </w:p>
+    <w:p>
+      <w:pPr>
+        <w:pStyle w:val="Bijschrift"/>
+        <w:rPr>
+          <w:rStyle w:val="NootChar"/>
+          <w:i w:val="0"/>
+        </w:rPr>
+      </w:pPr>
+      <w:r>
+        <w:t xml:space="preserve">Noot. </w:t>
+      </w:r>
+      <w:r>
+        <w:rPr>
+          <w:rStyle w:val="NootChar"/>
+          <w:i w:val="0"/>
+        </w:rPr>
+        <w:t>Herdrukt van “International &amp; Educational Prices”, door SIMUL8, (2018). Geraadpleegd van https://www.simul8.com/shop/intprices</w:t>
+      </w:r>
+    </w:p>
+    <w:p/>
+    <w:p>
+      <w:pPr>
+        <w:rPr>
+          <w:i/>
+        </w:rPr>
+      </w:pPr>
+      <w:r>
+        <w:rPr>
+          <w:i/>
+        </w:rPr>
+        <w:t>Functionele requirements</w:t>
+      </w:r>
+    </w:p>
+    <w:p>
+      <w:r>
+        <w:t>In een voorbeeldvideo van SIMUL8 zijn de verschillende functionele requirements te zien (SIMUL8, 2018).</w:t>
+      </w:r>
+      <w:r>
+        <w:t xml:space="preserve"> Ook kan volgens SIMUL8 (2018) externe data ingeladen worden via Microsoft Excel, VB en C++.</w:t>
+      </w:r>
+    </w:p>
+    <w:p/>
+    <w:p>
+      <w:pPr>
+        <w:keepNext/>
+      </w:pPr>
+      <w:r>
+        <w:rPr>
+          <w:noProof/>
+        </w:rPr>
+        <w:drawing>
+          <wp:inline distT="0" distB="0" distL="0" distR="0" wp14:anchorId="0A9FCB7F" wp14:editId="2F4E6D47">
+            <wp:extent cx="3312000" cy="1872890"/>
+            <wp:effectExtent l="0" t="0" r="3175" b="0"/>
+            <wp:docPr id="92" name="Afbeelding 92"/>
+            <wp:cNvGraphicFramePr>
+              <a:graphicFrameLocks xmlns:a="http://schemas.openxmlformats.org/drawingml/2006/main" noChangeAspect="1"/>
+            </wp:cNvGraphicFramePr>
+            <a:graphic xmlns:a="http://schemas.openxmlformats.org/drawingml/2006/main">
+              <a:graphicData uri="http://schemas.openxmlformats.org/drawingml/2006/picture">
+                <pic:pic xmlns:pic="http://schemas.openxmlformats.org/drawingml/2006/picture">
+                  <pic:nvPicPr>
+                    <pic:cNvPr id="0" name=""/>
+                    <pic:cNvPicPr/>
+                  </pic:nvPicPr>
+                  <pic:blipFill>
+                    <a:blip r:embed="rId40"/>
+                    <a:stretch>
+                      <a:fillRect/>
+                    </a:stretch>
+                  </pic:blipFill>
+                  <pic:spPr>
+                    <a:xfrm>
+                      <a:off x="0" y="0"/>
+                      <a:ext cx="3312000" cy="1872890"/>
+                    </a:xfrm>
+                    <a:prstGeom prst="rect">
+                      <a:avLst/>
+                    </a:prstGeom>
+                  </pic:spPr>
+                </pic:pic>
+              </a:graphicData>
+            </a:graphic>
+          </wp:inline>
+        </w:drawing>
+      </w:r>
+    </w:p>
+    <w:p>
+      <w:pPr>
+        <w:pStyle w:val="Bijschrift"/>
+        <w:rPr>
+          <w:noProof/>
+        </w:rPr>
+      </w:pPr>
+      <w:r>
+        <w:t xml:space="preserve">Bijlage B, Figuur </w:t>
+      </w:r>
+      <w:r>
+        <w:fldChar w:fldCharType="begin"/>
+      </w:r>
+      <w:r>
+        <w:instrText xml:space="preserve"> SEQ Bijlage_B,_Figuur \* ARABIC </w:instrText>
+      </w:r>
+      <w:r>
+        <w:fldChar w:fldCharType="separate"/>
+      </w:r>
+      <w:r>
+        <w:rPr>
+          <w:noProof/>
+        </w:rPr>
+        <w:t>10</w:t>
+      </w:r>
+      <w:r>
+        <w:fldChar w:fldCharType="end"/>
+      </w:r>
+      <w:r>
+        <w:t>:</w:t>
+      </w:r>
+      <w:r>
+        <w:rPr>
+          <w:noProof/>
+        </w:rPr>
+        <w:t xml:space="preserve"> SIMUL8 functionele requirements</w:t>
+      </w:r>
+    </w:p>
+    <w:p>
+      <w:pPr>
+        <w:pStyle w:val="Bijschrift"/>
+      </w:pPr>
+      <w:r>
+        <w:t>Noot. Herdrukt van “Assembly Line” [Video], door SIMUL8, (2018). Geraadpleegd van https://www.simul8.com/videos/assembly-line</w:t>
+      </w:r>
     </w:p>
     <w:sectPr>
-      <w:headerReference w:type="default" r:id="rId37"/>
-      <w:footerReference w:type="default" r:id="rId38"/>
-      <w:headerReference w:type="first" r:id="rId39"/>
+      <w:headerReference w:type="default" r:id="rId41"/>
+      <w:footerReference w:type="default" r:id="rId42"/>
+      <w:headerReference w:type="first" r:id="rId43"/>
       <w:pgSz w:w="11909" w:h="16834"/>
       <w:pgMar w:top="1440" w:right="1440" w:bottom="1440" w:left="1440" w:header="170" w:footer="708" w:gutter="0"/>
       <w:pgNumType w:start="1"/>
@@ -21565,7 +22479,7 @@
                 <w:sz w:val="16"/>
                 <w:szCs w:val="16"/>
               </w:rPr>
-              <w:t>15-6-2018</w:t>
+              <w:t>18-6-2018</w:t>
             </w:r>
             <w:r>
               <w:rPr>
@@ -21630,7 +22544,7 @@
                 <w:sz w:val="16"/>
                 <w:szCs w:val="16"/>
               </w:rPr>
-              <w:t>39</w:t>
+              <w:t>66</w:t>
             </w:r>
             <w:r>
               <w:rPr>
@@ -21683,7 +22597,7 @@
                 <w:sz w:val="16"/>
                 <w:szCs w:val="16"/>
               </w:rPr>
-              <w:t>39</w:t>
+              <w:t>66</w:t>
             </w:r>
             <w:r>
               <w:rPr>
@@ -22144,6 +23058,119 @@
     </w:lvl>
   </w:abstractNum>
   <w:abstractNum w:abstractNumId="2">
+    <w:nsid w:val="046D060B"/>
+    <w:multiLevelType w:val="multilevel"/>
+    <w:tmpl w:val="25C8B058"/>
+    <w:lvl w:ilvl="0">
+      <w:start w:val="1"/>
+      <w:numFmt w:val="bullet"/>
+      <w:lvlText w:val="●"/>
+      <w:lvlJc w:val="left"/>
+      <w:pPr>
+        <w:ind w:left="1440" w:hanging="360"/>
+      </w:pPr>
+      <w:rPr>
+        <w:u w:val="none"/>
+      </w:rPr>
+    </w:lvl>
+    <w:lvl w:ilvl="1">
+      <w:start w:val="1"/>
+      <w:numFmt w:val="bullet"/>
+      <w:lvlText w:val="○"/>
+      <w:lvlJc w:val="left"/>
+      <w:pPr>
+        <w:ind w:left="2160" w:hanging="360"/>
+      </w:pPr>
+      <w:rPr>
+        <w:u w:val="none"/>
+      </w:rPr>
+    </w:lvl>
+    <w:lvl w:ilvl="2">
+      <w:start w:val="1"/>
+      <w:numFmt w:val="bullet"/>
+      <w:lvlText w:val="■"/>
+      <w:lvlJc w:val="left"/>
+      <w:pPr>
+        <w:ind w:left="2880" w:hanging="360"/>
+      </w:pPr>
+      <w:rPr>
+        <w:u w:val="none"/>
+      </w:rPr>
+    </w:lvl>
+    <w:lvl w:ilvl="3">
+      <w:start w:val="1"/>
+      <w:numFmt w:val="bullet"/>
+      <w:lvlText w:val="●"/>
+      <w:lvlJc w:val="left"/>
+      <w:pPr>
+        <w:ind w:left="3600" w:hanging="360"/>
+      </w:pPr>
+      <w:rPr>
+        <w:u w:val="none"/>
+      </w:rPr>
+    </w:lvl>
+    <w:lvl w:ilvl="4">
+      <w:start w:val="1"/>
+      <w:numFmt w:val="bullet"/>
+      <w:lvlText w:val="○"/>
+      <w:lvlJc w:val="left"/>
+      <w:pPr>
+        <w:ind w:left="4320" w:hanging="360"/>
+      </w:pPr>
+      <w:rPr>
+        <w:u w:val="none"/>
+      </w:rPr>
+    </w:lvl>
+    <w:lvl w:ilvl="5">
+      <w:start w:val="1"/>
+      <w:numFmt w:val="bullet"/>
+      <w:lvlText w:val="■"/>
+      <w:lvlJc w:val="left"/>
+      <w:pPr>
+        <w:ind w:left="5040" w:hanging="360"/>
+      </w:pPr>
+      <w:rPr>
+        <w:u w:val="none"/>
+      </w:rPr>
+    </w:lvl>
+    <w:lvl w:ilvl="6">
+      <w:start w:val="1"/>
+      <w:numFmt w:val="bullet"/>
+      <w:lvlText w:val="●"/>
+      <w:lvlJc w:val="left"/>
+      <w:pPr>
+        <w:ind w:left="5760" w:hanging="360"/>
+      </w:pPr>
+      <w:rPr>
+        <w:u w:val="none"/>
+      </w:rPr>
+    </w:lvl>
+    <w:lvl w:ilvl="7">
+      <w:start w:val="1"/>
+      <w:numFmt w:val="bullet"/>
+      <w:lvlText w:val="○"/>
+      <w:lvlJc w:val="left"/>
+      <w:pPr>
+        <w:ind w:left="6480" w:hanging="360"/>
+      </w:pPr>
+      <w:rPr>
+        <w:u w:val="none"/>
+      </w:rPr>
+    </w:lvl>
+    <w:lvl w:ilvl="8">
+      <w:start w:val="1"/>
+      <w:numFmt w:val="bullet"/>
+      <w:lvlText w:val="■"/>
+      <w:lvlJc w:val="left"/>
+      <w:pPr>
+        <w:ind w:left="7200" w:hanging="360"/>
+      </w:pPr>
+      <w:rPr>
+        <w:u w:val="none"/>
+      </w:rPr>
+    </w:lvl>
+  </w:abstractNum>
+  <w:abstractNum w:abstractNumId="3">
     <w:nsid w:val="10C755E6"/>
     <w:multiLevelType w:val="multilevel"/>
     <w:tmpl w:val="3ADC689E"/>
@@ -22279,7 +23306,7 @@
       </w:rPr>
     </w:lvl>
   </w:abstractNum>
-  <w:abstractNum w:abstractNumId="3">
+  <w:abstractNum w:abstractNumId="4">
     <w:nsid w:val="118430B3"/>
     <w:multiLevelType w:val="hybridMultilevel"/>
     <w:tmpl w:val="F426ED84"/>
@@ -22392,7 +23419,7 @@
       </w:rPr>
     </w:lvl>
   </w:abstractNum>
-  <w:abstractNum w:abstractNumId="4">
+  <w:abstractNum w:abstractNumId="5">
     <w:nsid w:val="1771786D"/>
     <w:multiLevelType w:val="multilevel"/>
     <w:tmpl w:val="CFF446A4"/>
@@ -22510,7 +23537,7 @@
       </w:rPr>
     </w:lvl>
   </w:abstractNum>
-  <w:abstractNum w:abstractNumId="5">
+  <w:abstractNum w:abstractNumId="6">
     <w:nsid w:val="206457A7"/>
     <w:multiLevelType w:val="hybridMultilevel"/>
     <w:tmpl w:val="F3E65920"/>
@@ -22599,7 +23626,7 @@
       </w:pPr>
     </w:lvl>
   </w:abstractNum>
-  <w:abstractNum w:abstractNumId="6">
+  <w:abstractNum w:abstractNumId="7">
     <w:nsid w:val="2289264B"/>
     <w:multiLevelType w:val="hybridMultilevel"/>
     <w:tmpl w:val="88D00280"/>
@@ -22712,7 +23739,7 @@
       </w:rPr>
     </w:lvl>
   </w:abstractNum>
-  <w:abstractNum w:abstractNumId="7">
+  <w:abstractNum w:abstractNumId="8">
     <w:nsid w:val="2F9B0114"/>
     <w:multiLevelType w:val="multilevel"/>
     <w:tmpl w:val="F150095E"/>
@@ -22861,7 +23888,7 @@
       </w:rPr>
     </w:lvl>
   </w:abstractNum>
-  <w:abstractNum w:abstractNumId="8">
+  <w:abstractNum w:abstractNumId="9">
     <w:nsid w:val="334A4DA4"/>
     <w:multiLevelType w:val="hybridMultilevel"/>
     <w:tmpl w:val="A18A9B96"/>
@@ -22974,7 +24001,106 @@
       </w:rPr>
     </w:lvl>
   </w:abstractNum>
-  <w:abstractNum w:abstractNumId="9">
+  <w:abstractNum w:abstractNumId="10">
+    <w:nsid w:val="34BA0E76"/>
+    <w:multiLevelType w:val="multilevel"/>
+    <w:tmpl w:val="F6A0F6FC"/>
+    <w:lvl w:ilvl="0">
+      <w:start w:val="1"/>
+      <w:numFmt w:val="decimal"/>
+      <w:lvlText w:val="%1"/>
+      <w:lvlJc w:val="left"/>
+      <w:pPr>
+        <w:ind w:left="432" w:hanging="432"/>
+      </w:pPr>
+    </w:lvl>
+    <w:lvl w:ilvl="1">
+      <w:start w:val="1"/>
+      <w:numFmt w:val="decimal"/>
+      <w:lvlText w:val="%1.%2"/>
+      <w:lvlJc w:val="left"/>
+      <w:pPr>
+        <w:ind w:left="576" w:hanging="576"/>
+      </w:pPr>
+      <w:rPr>
+        <w:b/>
+        <w:i w:val="0"/>
+        <w:sz w:val="20"/>
+        <w:szCs w:val="20"/>
+      </w:rPr>
+    </w:lvl>
+    <w:lvl w:ilvl="2">
+      <w:start w:val="1"/>
+      <w:numFmt w:val="decimal"/>
+      <w:lvlText w:val="%1.%2.%3"/>
+      <w:lvlJc w:val="left"/>
+      <w:pPr>
+        <w:ind w:left="720" w:hanging="720"/>
+      </w:pPr>
+    </w:lvl>
+    <w:lvl w:ilvl="3">
+      <w:start w:val="1"/>
+      <w:numFmt w:val="decimal"/>
+      <w:lvlText w:val="%1.%2.%3.%4"/>
+      <w:lvlJc w:val="left"/>
+      <w:pPr>
+        <w:ind w:left="864" w:hanging="864"/>
+      </w:pPr>
+      <w:rPr>
+        <w:rFonts w:ascii="Arial" w:eastAsia="Arial" w:hAnsi="Arial" w:cs="Arial"/>
+        <w:b/>
+        <w:i w:val="0"/>
+        <w:sz w:val="20"/>
+        <w:szCs w:val="20"/>
+      </w:rPr>
+    </w:lvl>
+    <w:lvl w:ilvl="4">
+      <w:start w:val="1"/>
+      <w:numFmt w:val="decimal"/>
+      <w:lvlText w:val="%1.%2.%3.%4.%5"/>
+      <w:lvlJc w:val="left"/>
+      <w:pPr>
+        <w:ind w:left="1008" w:hanging="1008"/>
+      </w:pPr>
+    </w:lvl>
+    <w:lvl w:ilvl="5">
+      <w:start w:val="1"/>
+      <w:numFmt w:val="decimal"/>
+      <w:lvlText w:val="%1.%2.%3.%4.%5.%6"/>
+      <w:lvlJc w:val="left"/>
+      <w:pPr>
+        <w:ind w:left="1152" w:hanging="1152"/>
+      </w:pPr>
+    </w:lvl>
+    <w:lvl w:ilvl="6">
+      <w:start w:val="1"/>
+      <w:numFmt w:val="decimal"/>
+      <w:lvlText w:val="%1.%2.%3.%4.%5.%6.%7"/>
+      <w:lvlJc w:val="left"/>
+      <w:pPr>
+        <w:ind w:left="1296" w:hanging="1296"/>
+      </w:pPr>
+    </w:lvl>
+    <w:lvl w:ilvl="7">
+      <w:start w:val="1"/>
+      <w:numFmt w:val="decimal"/>
+      <w:lvlText w:val="%1.%2.%3.%4.%5.%6.%7.%8"/>
+      <w:lvlJc w:val="left"/>
+      <w:pPr>
+        <w:ind w:left="1440" w:hanging="1440"/>
+      </w:pPr>
+    </w:lvl>
+    <w:lvl w:ilvl="8">
+      <w:start w:val="1"/>
+      <w:numFmt w:val="decimal"/>
+      <w:lvlText w:val="%1.%2.%3.%4.%5.%6.%7.%8.%9"/>
+      <w:lvlJc w:val="left"/>
+      <w:pPr>
+        <w:ind w:left="1584" w:hanging="1584"/>
+      </w:pPr>
+    </w:lvl>
+  </w:abstractNum>
+  <w:abstractNum w:abstractNumId="11">
     <w:nsid w:val="363C6BBB"/>
     <w:multiLevelType w:val="multilevel"/>
     <w:tmpl w:val="2D880E20"/>
@@ -23107,7 +24233,7 @@
       </w:rPr>
     </w:lvl>
   </w:abstractNum>
-  <w:abstractNum w:abstractNumId="10">
+  <w:abstractNum w:abstractNumId="12">
     <w:nsid w:val="44CE5CF1"/>
     <w:multiLevelType w:val="multilevel"/>
     <w:tmpl w:val="89ECAAF2"/>
@@ -23220,7 +24346,7 @@
       </w:rPr>
     </w:lvl>
   </w:abstractNum>
-  <w:abstractNum w:abstractNumId="11">
+  <w:abstractNum w:abstractNumId="13">
     <w:nsid w:val="483611B7"/>
     <w:multiLevelType w:val="hybridMultilevel"/>
     <w:tmpl w:val="77D243E6"/>
@@ -23333,7 +24459,120 @@
       </w:rPr>
     </w:lvl>
   </w:abstractNum>
-  <w:abstractNum w:abstractNumId="12">
+  <w:abstractNum w:abstractNumId="14">
+    <w:nsid w:val="4CDA143D"/>
+    <w:multiLevelType w:val="multilevel"/>
+    <w:tmpl w:val="30661F86"/>
+    <w:lvl w:ilvl="0">
+      <w:start w:val="1"/>
+      <w:numFmt w:val="bullet"/>
+      <w:lvlText w:val="●"/>
+      <w:lvlJc w:val="left"/>
+      <w:pPr>
+        <w:ind w:left="1854" w:hanging="360"/>
+      </w:pPr>
+      <w:rPr>
+        <w:rFonts w:ascii="Noto Sans Symbols" w:eastAsia="Noto Sans Symbols" w:hAnsi="Noto Sans Symbols" w:cs="Noto Sans Symbols"/>
+      </w:rPr>
+    </w:lvl>
+    <w:lvl w:ilvl="1">
+      <w:start w:val="1"/>
+      <w:numFmt w:val="bullet"/>
+      <w:lvlText w:val="o"/>
+      <w:lvlJc w:val="left"/>
+      <w:pPr>
+        <w:ind w:left="2574" w:hanging="360"/>
+      </w:pPr>
+      <w:rPr>
+        <w:rFonts w:ascii="Courier New" w:eastAsia="Courier New" w:hAnsi="Courier New" w:cs="Courier New"/>
+      </w:rPr>
+    </w:lvl>
+    <w:lvl w:ilvl="2">
+      <w:start w:val="1"/>
+      <w:numFmt w:val="bullet"/>
+      <w:lvlText w:val="▪"/>
+      <w:lvlJc w:val="left"/>
+      <w:pPr>
+        <w:ind w:left="3294" w:hanging="360"/>
+      </w:pPr>
+      <w:rPr>
+        <w:rFonts w:ascii="Noto Sans Symbols" w:eastAsia="Noto Sans Symbols" w:hAnsi="Noto Sans Symbols" w:cs="Noto Sans Symbols"/>
+      </w:rPr>
+    </w:lvl>
+    <w:lvl w:ilvl="3">
+      <w:start w:val="1"/>
+      <w:numFmt w:val="bullet"/>
+      <w:lvlText w:val="●"/>
+      <w:lvlJc w:val="left"/>
+      <w:pPr>
+        <w:ind w:left="4014" w:hanging="360"/>
+      </w:pPr>
+      <w:rPr>
+        <w:rFonts w:ascii="Noto Sans Symbols" w:eastAsia="Noto Sans Symbols" w:hAnsi="Noto Sans Symbols" w:cs="Noto Sans Symbols"/>
+      </w:rPr>
+    </w:lvl>
+    <w:lvl w:ilvl="4">
+      <w:start w:val="1"/>
+      <w:numFmt w:val="bullet"/>
+      <w:lvlText w:val="o"/>
+      <w:lvlJc w:val="left"/>
+      <w:pPr>
+        <w:ind w:left="4734" w:hanging="360"/>
+      </w:pPr>
+      <w:rPr>
+        <w:rFonts w:ascii="Courier New" w:eastAsia="Courier New" w:hAnsi="Courier New" w:cs="Courier New"/>
+      </w:rPr>
+    </w:lvl>
+    <w:lvl w:ilvl="5">
+      <w:start w:val="1"/>
+      <w:numFmt w:val="bullet"/>
+      <w:lvlText w:val="▪"/>
+      <w:lvlJc w:val="left"/>
+      <w:pPr>
+        <w:ind w:left="5454" w:hanging="360"/>
+      </w:pPr>
+      <w:rPr>
+        <w:rFonts w:ascii="Noto Sans Symbols" w:eastAsia="Noto Sans Symbols" w:hAnsi="Noto Sans Symbols" w:cs="Noto Sans Symbols"/>
+      </w:rPr>
+    </w:lvl>
+    <w:lvl w:ilvl="6">
+      <w:start w:val="1"/>
+      <w:numFmt w:val="bullet"/>
+      <w:lvlText w:val="●"/>
+      <w:lvlJc w:val="left"/>
+      <w:pPr>
+        <w:ind w:left="6174" w:hanging="360"/>
+      </w:pPr>
+      <w:rPr>
+        <w:rFonts w:ascii="Noto Sans Symbols" w:eastAsia="Noto Sans Symbols" w:hAnsi="Noto Sans Symbols" w:cs="Noto Sans Symbols"/>
+      </w:rPr>
+    </w:lvl>
+    <w:lvl w:ilvl="7">
+      <w:start w:val="1"/>
+      <w:numFmt w:val="bullet"/>
+      <w:lvlText w:val="o"/>
+      <w:lvlJc w:val="left"/>
+      <w:pPr>
+        <w:ind w:left="6894" w:hanging="360"/>
+      </w:pPr>
+      <w:rPr>
+        <w:rFonts w:ascii="Courier New" w:eastAsia="Courier New" w:hAnsi="Courier New" w:cs="Courier New"/>
+      </w:rPr>
+    </w:lvl>
+    <w:lvl w:ilvl="8">
+      <w:start w:val="1"/>
+      <w:numFmt w:val="bullet"/>
+      <w:lvlText w:val="▪"/>
+      <w:lvlJc w:val="left"/>
+      <w:pPr>
+        <w:ind w:left="7614" w:hanging="360"/>
+      </w:pPr>
+      <w:rPr>
+        <w:rFonts w:ascii="Noto Sans Symbols" w:eastAsia="Noto Sans Symbols" w:hAnsi="Noto Sans Symbols" w:cs="Noto Sans Symbols"/>
+      </w:rPr>
+    </w:lvl>
+  </w:abstractNum>
+  <w:abstractNum w:abstractNumId="15">
     <w:nsid w:val="588C40EA"/>
     <w:multiLevelType w:val="multilevel"/>
     <w:tmpl w:val="07F228C4"/>
@@ -23446,7 +24685,7 @@
       </w:pPr>
     </w:lvl>
   </w:abstractNum>
-  <w:abstractNum w:abstractNumId="13">
+  <w:abstractNum w:abstractNumId="16">
     <w:nsid w:val="5D7B0925"/>
     <w:multiLevelType w:val="multilevel"/>
     <w:tmpl w:val="22F0C202"/>
@@ -23559,7 +24798,120 @@
       </w:pPr>
     </w:lvl>
   </w:abstractNum>
-  <w:abstractNum w:abstractNumId="14">
+  <w:abstractNum w:abstractNumId="17">
+    <w:nsid w:val="5EF05A86"/>
+    <w:multiLevelType w:val="multilevel"/>
+    <w:tmpl w:val="3416A10A"/>
+    <w:lvl w:ilvl="0">
+      <w:start w:val="1"/>
+      <w:numFmt w:val="bullet"/>
+      <w:lvlText w:val="●"/>
+      <w:lvlJc w:val="left"/>
+      <w:pPr>
+        <w:ind w:left="1854" w:hanging="360"/>
+      </w:pPr>
+      <w:rPr>
+        <w:rFonts w:ascii="Noto Sans Symbols" w:eastAsia="Noto Sans Symbols" w:hAnsi="Noto Sans Symbols" w:cs="Noto Sans Symbols"/>
+      </w:rPr>
+    </w:lvl>
+    <w:lvl w:ilvl="1">
+      <w:start w:val="1"/>
+      <w:numFmt w:val="bullet"/>
+      <w:lvlText w:val="o"/>
+      <w:lvlJc w:val="left"/>
+      <w:pPr>
+        <w:ind w:left="2574" w:hanging="360"/>
+      </w:pPr>
+      <w:rPr>
+        <w:rFonts w:ascii="Courier New" w:eastAsia="Courier New" w:hAnsi="Courier New" w:cs="Courier New"/>
+      </w:rPr>
+    </w:lvl>
+    <w:lvl w:ilvl="2">
+      <w:start w:val="1"/>
+      <w:numFmt w:val="bullet"/>
+      <w:lvlText w:val="▪"/>
+      <w:lvlJc w:val="left"/>
+      <w:pPr>
+        <w:ind w:left="3294" w:hanging="360"/>
+      </w:pPr>
+      <w:rPr>
+        <w:rFonts w:ascii="Noto Sans Symbols" w:eastAsia="Noto Sans Symbols" w:hAnsi="Noto Sans Symbols" w:cs="Noto Sans Symbols"/>
+      </w:rPr>
+    </w:lvl>
+    <w:lvl w:ilvl="3">
+      <w:start w:val="1"/>
+      <w:numFmt w:val="bullet"/>
+      <w:lvlText w:val="●"/>
+      <w:lvlJc w:val="left"/>
+      <w:pPr>
+        <w:ind w:left="4014" w:hanging="360"/>
+      </w:pPr>
+      <w:rPr>
+        <w:rFonts w:ascii="Noto Sans Symbols" w:eastAsia="Noto Sans Symbols" w:hAnsi="Noto Sans Symbols" w:cs="Noto Sans Symbols"/>
+      </w:rPr>
+    </w:lvl>
+    <w:lvl w:ilvl="4">
+      <w:start w:val="1"/>
+      <w:numFmt w:val="bullet"/>
+      <w:lvlText w:val="o"/>
+      <w:lvlJc w:val="left"/>
+      <w:pPr>
+        <w:ind w:left="4734" w:hanging="360"/>
+      </w:pPr>
+      <w:rPr>
+        <w:rFonts w:ascii="Courier New" w:eastAsia="Courier New" w:hAnsi="Courier New" w:cs="Courier New"/>
+      </w:rPr>
+    </w:lvl>
+    <w:lvl w:ilvl="5">
+      <w:start w:val="1"/>
+      <w:numFmt w:val="bullet"/>
+      <w:lvlText w:val="▪"/>
+      <w:lvlJc w:val="left"/>
+      <w:pPr>
+        <w:ind w:left="5454" w:hanging="360"/>
+      </w:pPr>
+      <w:rPr>
+        <w:rFonts w:ascii="Noto Sans Symbols" w:eastAsia="Noto Sans Symbols" w:hAnsi="Noto Sans Symbols" w:cs="Noto Sans Symbols"/>
+      </w:rPr>
+    </w:lvl>
+    <w:lvl w:ilvl="6">
+      <w:start w:val="1"/>
+      <w:numFmt w:val="bullet"/>
+      <w:lvlText w:val="●"/>
+      <w:lvlJc w:val="left"/>
+      <w:pPr>
+        <w:ind w:left="6174" w:hanging="360"/>
+      </w:pPr>
+      <w:rPr>
+        <w:rFonts w:ascii="Noto Sans Symbols" w:eastAsia="Noto Sans Symbols" w:hAnsi="Noto Sans Symbols" w:cs="Noto Sans Symbols"/>
+      </w:rPr>
+    </w:lvl>
+    <w:lvl w:ilvl="7">
+      <w:start w:val="1"/>
+      <w:numFmt w:val="bullet"/>
+      <w:lvlText w:val="o"/>
+      <w:lvlJc w:val="left"/>
+      <w:pPr>
+        <w:ind w:left="6894" w:hanging="360"/>
+      </w:pPr>
+      <w:rPr>
+        <w:rFonts w:ascii="Courier New" w:eastAsia="Courier New" w:hAnsi="Courier New" w:cs="Courier New"/>
+      </w:rPr>
+    </w:lvl>
+    <w:lvl w:ilvl="8">
+      <w:start w:val="1"/>
+      <w:numFmt w:val="bullet"/>
+      <w:lvlText w:val="▪"/>
+      <w:lvlJc w:val="left"/>
+      <w:pPr>
+        <w:ind w:left="7614" w:hanging="360"/>
+      </w:pPr>
+      <w:rPr>
+        <w:rFonts w:ascii="Noto Sans Symbols" w:eastAsia="Noto Sans Symbols" w:hAnsi="Noto Sans Symbols" w:cs="Noto Sans Symbols"/>
+      </w:rPr>
+    </w:lvl>
+  </w:abstractNum>
+  <w:abstractNum w:abstractNumId="18">
     <w:nsid w:val="653856E9"/>
     <w:multiLevelType w:val="hybridMultilevel"/>
     <w:tmpl w:val="00DEBAEC"/>
@@ -23651,7 +25003,7 @@
       </w:pPr>
     </w:lvl>
   </w:abstractNum>
-  <w:abstractNum w:abstractNumId="15">
+  <w:abstractNum w:abstractNumId="19">
     <w:nsid w:val="69257645"/>
     <w:multiLevelType w:val="multilevel"/>
     <w:tmpl w:val="3ADC689E"/>
@@ -23787,7 +25139,7 @@
       </w:rPr>
     </w:lvl>
   </w:abstractNum>
-  <w:abstractNum w:abstractNumId="16">
+  <w:abstractNum w:abstractNumId="20">
     <w:nsid w:val="712E343C"/>
     <w:multiLevelType w:val="multilevel"/>
     <w:tmpl w:val="3EFE226A"/>
@@ -23900,7 +25252,7 @@
       </w:rPr>
     </w:lvl>
   </w:abstractNum>
-  <w:abstractNum w:abstractNumId="17">
+  <w:abstractNum w:abstractNumId="21">
     <w:nsid w:val="73AE1DC0"/>
     <w:multiLevelType w:val="hybridMultilevel"/>
     <w:tmpl w:val="F02EB67A"/>
@@ -24013,7 +25365,7 @@
       </w:rPr>
     </w:lvl>
   </w:abstractNum>
-  <w:abstractNum w:abstractNumId="18">
+  <w:abstractNum w:abstractNumId="22">
     <w:nsid w:val="7731643C"/>
     <w:multiLevelType w:val="hybridMultilevel"/>
     <w:tmpl w:val="15E4249E"/>
@@ -24127,13 +25479,13 @@
     </w:lvl>
   </w:abstractNum>
   <w:num w:numId="1">
-    <w:abstractNumId w:val="14"/>
+    <w:abstractNumId w:val="18"/>
   </w:num>
   <w:num w:numId="2">
-    <w:abstractNumId w:val="9"/>
+    <w:abstractNumId w:val="11"/>
   </w:num>
   <w:num w:numId="3">
-    <w:abstractNumId w:val="9"/>
+    <w:abstractNumId w:val="11"/>
     <w:lvlOverride w:ilvl="0">
       <w:lvl w:ilvl="0">
         <w:start w:val="1"/>
@@ -24285,31 +25637,31 @@
     </w:lvlOverride>
   </w:num>
   <w:num w:numId="4">
-    <w:abstractNumId w:val="2"/>
+    <w:abstractNumId w:val="3"/>
   </w:num>
   <w:num w:numId="5">
     <w:abstractNumId w:val="1"/>
   </w:num>
   <w:num w:numId="6">
+    <w:abstractNumId w:val="19"/>
+  </w:num>
+  <w:num w:numId="7">
+    <w:abstractNumId w:val="16"/>
+  </w:num>
+  <w:num w:numId="8">
     <w:abstractNumId w:val="15"/>
   </w:num>
-  <w:num w:numId="7">
-    <w:abstractNumId w:val="13"/>
+  <w:num w:numId="9">
+    <w:abstractNumId w:val="20"/>
   </w:num>
-  <w:num w:numId="8">
+  <w:num w:numId="10">
     <w:abstractNumId w:val="12"/>
   </w:num>
-  <w:num w:numId="9">
-    <w:abstractNumId w:val="16"/>
-  </w:num>
-  <w:num w:numId="10">
-    <w:abstractNumId w:val="10"/>
-  </w:num>
   <w:num w:numId="11">
-    <w:abstractNumId w:val="4"/>
+    <w:abstractNumId w:val="5"/>
   </w:num>
   <w:num w:numId="12">
-    <w:abstractNumId w:val="4"/>
+    <w:abstractNumId w:val="5"/>
     <w:lvlOverride w:ilvl="0">
       <w:startOverride w:val="2"/>
     </w:lvlOverride>
@@ -24339,31 +25691,43 @@
     </w:lvlOverride>
   </w:num>
   <w:num w:numId="13">
-    <w:abstractNumId w:val="5"/>
+    <w:abstractNumId w:val="6"/>
   </w:num>
   <w:num w:numId="14">
-    <w:abstractNumId w:val="8"/>
+    <w:abstractNumId w:val="9"/>
   </w:num>
   <w:num w:numId="15">
-    <w:abstractNumId w:val="6"/>
+    <w:abstractNumId w:val="7"/>
   </w:num>
   <w:num w:numId="16">
-    <w:abstractNumId w:val="3"/>
+    <w:abstractNumId w:val="4"/>
   </w:num>
   <w:num w:numId="17">
-    <w:abstractNumId w:val="11"/>
+    <w:abstractNumId w:val="13"/>
   </w:num>
   <w:num w:numId="18">
-    <w:abstractNumId w:val="18"/>
+    <w:abstractNumId w:val="22"/>
   </w:num>
   <w:num w:numId="19">
     <w:abstractNumId w:val="0"/>
   </w:num>
   <w:num w:numId="20">
+    <w:abstractNumId w:val="21"/>
+  </w:num>
+  <w:num w:numId="21">
+    <w:abstractNumId w:val="8"/>
+  </w:num>
+  <w:num w:numId="22">
+    <w:abstractNumId w:val="2"/>
+  </w:num>
+  <w:num w:numId="23">
+    <w:abstractNumId w:val="14"/>
+  </w:num>
+  <w:num w:numId="24">
     <w:abstractNumId w:val="17"/>
   </w:num>
-  <w:num w:numId="21">
-    <w:abstractNumId w:val="7"/>
+  <w:num w:numId="25">
+    <w:abstractNumId w:val="10"/>
   </w:num>
 </w:numbering>
 </file>
@@ -24386,11 +25750,11 @@
   <w:latentStyles w:defLockedState="0" w:defUIPriority="99" w:defSemiHidden="1" w:defUnhideWhenUsed="1" w:defQFormat="0" w:count="267">
     <w:lsdException w:name="Normal" w:semiHidden="0" w:uiPriority="0" w:unhideWhenUsed="0" w:qFormat="1"/>
     <w:lsdException w:name="heading 1" w:semiHidden="0" w:uiPriority="0" w:unhideWhenUsed="0" w:qFormat="1"/>
-    <w:lsdException w:name="heading 2" w:uiPriority="9" w:qFormat="1"/>
-    <w:lsdException w:name="heading 3" w:uiPriority="9" w:qFormat="1"/>
-    <w:lsdException w:name="heading 4" w:uiPriority="9" w:qFormat="1"/>
-    <w:lsdException w:name="heading 5" w:uiPriority="9" w:qFormat="1"/>
-    <w:lsdException w:name="heading 6" w:uiPriority="9" w:qFormat="1"/>
+    <w:lsdException w:name="heading 2" w:uiPriority="0" w:qFormat="1"/>
+    <w:lsdException w:name="heading 3" w:uiPriority="0" w:qFormat="1"/>
+    <w:lsdException w:name="heading 4" w:uiPriority="0" w:qFormat="1"/>
+    <w:lsdException w:name="heading 5" w:uiPriority="0" w:qFormat="1"/>
+    <w:lsdException w:name="heading 6" w:uiPriority="0" w:qFormat="1"/>
     <w:lsdException w:name="heading 7" w:uiPriority="9" w:qFormat="1"/>
     <w:lsdException w:name="heading 8" w:uiPriority="9" w:qFormat="1"/>
     <w:lsdException w:name="heading 9" w:uiPriority="9" w:qFormat="1"/>
@@ -24404,9 +25768,9 @@
     <w:lsdException w:name="toc 8" w:uiPriority="39"/>
     <w:lsdException w:name="toc 9" w:uiPriority="39"/>
     <w:lsdException w:name="caption" w:uiPriority="35" w:qFormat="1"/>
-    <w:lsdException w:name="Title" w:semiHidden="0" w:uiPriority="10" w:unhideWhenUsed="0" w:qFormat="1"/>
+    <w:lsdException w:name="Title" w:semiHidden="0" w:uiPriority="0" w:unhideWhenUsed="0" w:qFormat="1"/>
     <w:lsdException w:name="Default Paragraph Font" w:uiPriority="1"/>
-    <w:lsdException w:name="Subtitle" w:semiHidden="0" w:uiPriority="11" w:unhideWhenUsed="0" w:qFormat="1"/>
+    <w:lsdException w:name="Subtitle" w:semiHidden="0" w:uiPriority="0" w:unhideWhenUsed="0" w:qFormat="1"/>
     <w:lsdException w:name="Strong" w:semiHidden="0" w:uiPriority="22" w:unhideWhenUsed="0" w:qFormat="1"/>
     <w:lsdException w:name="Emphasis" w:semiHidden="0" w:uiPriority="20" w:unhideWhenUsed="0" w:qFormat="1"/>
     <w:lsdException w:name="Table Grid" w:semiHidden="0" w:uiPriority="59" w:unhideWhenUsed="0"/>
@@ -25198,6 +26562,132 @@
       <w:szCs w:val="18"/>
     </w:rPr>
   </w:style>
+  <w:style w:type="numbering" w:customStyle="1" w:styleId="Geenlijst1">
+    <w:name w:val="Geen lijst1"/>
+    <w:next w:val="Geenlijst"/>
+    <w:uiPriority w:val="99"/>
+    <w:semiHidden/>
+    <w:unhideWhenUsed/>
+    <w:rsid w:val="001C4C7A"/>
+  </w:style>
+  <w:style w:type="table" w:customStyle="1" w:styleId="TableNormal1">
+    <w:name w:val="Table Normal1"/>
+    <w:rsid w:val="001C4C7A"/>
+    <w:pPr>
+      <w:spacing w:line="240" w:lineRule="auto"/>
+    </w:pPr>
+    <w:tblPr>
+      <w:tblCellMar>
+        <w:top w:w="0" w:type="dxa"/>
+        <w:left w:w="0" w:type="dxa"/>
+        <w:bottom w:w="0" w:type="dxa"/>
+        <w:right w:w="0" w:type="dxa"/>
+      </w:tblCellMar>
+    </w:tblPr>
+  </w:style>
+  <w:style w:type="paragraph" w:styleId="Inhopg4">
+    <w:name w:val="toc 4"/>
+    <w:basedOn w:val="Standaard"/>
+    <w:next w:val="Standaard"/>
+    <w:autoRedefine/>
+    <w:uiPriority w:val="39"/>
+    <w:unhideWhenUsed/>
+    <w:rsid w:val="001C4C7A"/>
+    <w:pPr>
+      <w:spacing w:after="100"/>
+      <w:ind w:left="600"/>
+    </w:pPr>
+  </w:style>
+  <w:style w:type="paragraph" w:styleId="Inhopg5">
+    <w:name w:val="toc 5"/>
+    <w:basedOn w:val="Standaard"/>
+    <w:next w:val="Standaard"/>
+    <w:autoRedefine/>
+    <w:uiPriority w:val="39"/>
+    <w:unhideWhenUsed/>
+    <w:rsid w:val="001C4C7A"/>
+    <w:pPr>
+      <w:spacing w:after="100" w:line="276" w:lineRule="auto"/>
+      <w:ind w:left="880"/>
+    </w:pPr>
+    <w:rPr>
+      <w:rFonts w:asciiTheme="minorHAnsi" w:eastAsiaTheme="minorEastAsia" w:hAnsiTheme="minorHAnsi" w:cstheme="minorBidi"/>
+      <w:sz w:val="22"/>
+      <w:szCs w:val="22"/>
+    </w:rPr>
+  </w:style>
+  <w:style w:type="paragraph" w:styleId="Inhopg6">
+    <w:name w:val="toc 6"/>
+    <w:basedOn w:val="Standaard"/>
+    <w:next w:val="Standaard"/>
+    <w:autoRedefine/>
+    <w:uiPriority w:val="39"/>
+    <w:unhideWhenUsed/>
+    <w:rsid w:val="001C4C7A"/>
+    <w:pPr>
+      <w:spacing w:after="100" w:line="276" w:lineRule="auto"/>
+      <w:ind w:left="1100"/>
+    </w:pPr>
+    <w:rPr>
+      <w:rFonts w:asciiTheme="minorHAnsi" w:eastAsiaTheme="minorEastAsia" w:hAnsiTheme="minorHAnsi" w:cstheme="minorBidi"/>
+      <w:sz w:val="22"/>
+      <w:szCs w:val="22"/>
+    </w:rPr>
+  </w:style>
+  <w:style w:type="paragraph" w:styleId="Inhopg7">
+    <w:name w:val="toc 7"/>
+    <w:basedOn w:val="Standaard"/>
+    <w:next w:val="Standaard"/>
+    <w:autoRedefine/>
+    <w:uiPriority w:val="39"/>
+    <w:unhideWhenUsed/>
+    <w:rsid w:val="001C4C7A"/>
+    <w:pPr>
+      <w:spacing w:after="100" w:line="276" w:lineRule="auto"/>
+      <w:ind w:left="1320"/>
+    </w:pPr>
+    <w:rPr>
+      <w:rFonts w:asciiTheme="minorHAnsi" w:eastAsiaTheme="minorEastAsia" w:hAnsiTheme="minorHAnsi" w:cstheme="minorBidi"/>
+      <w:sz w:val="22"/>
+      <w:szCs w:val="22"/>
+    </w:rPr>
+  </w:style>
+  <w:style w:type="paragraph" w:styleId="Inhopg8">
+    <w:name w:val="toc 8"/>
+    <w:basedOn w:val="Standaard"/>
+    <w:next w:val="Standaard"/>
+    <w:autoRedefine/>
+    <w:uiPriority w:val="39"/>
+    <w:unhideWhenUsed/>
+    <w:rsid w:val="001C4C7A"/>
+    <w:pPr>
+      <w:spacing w:after="100" w:line="276" w:lineRule="auto"/>
+      <w:ind w:left="1540"/>
+    </w:pPr>
+    <w:rPr>
+      <w:rFonts w:asciiTheme="minorHAnsi" w:eastAsiaTheme="minorEastAsia" w:hAnsiTheme="minorHAnsi" w:cstheme="minorBidi"/>
+      <w:sz w:val="22"/>
+      <w:szCs w:val="22"/>
+    </w:rPr>
+  </w:style>
+  <w:style w:type="paragraph" w:styleId="Inhopg9">
+    <w:name w:val="toc 9"/>
+    <w:basedOn w:val="Standaard"/>
+    <w:next w:val="Standaard"/>
+    <w:autoRedefine/>
+    <w:uiPriority w:val="39"/>
+    <w:unhideWhenUsed/>
+    <w:rsid w:val="001C4C7A"/>
+    <w:pPr>
+      <w:spacing w:after="100" w:line="276" w:lineRule="auto"/>
+      <w:ind w:left="1760"/>
+    </w:pPr>
+    <w:rPr>
+      <w:rFonts w:asciiTheme="minorHAnsi" w:eastAsiaTheme="minorEastAsia" w:hAnsiTheme="minorHAnsi" w:cstheme="minorBidi"/>
+      <w:sz w:val="22"/>
+      <w:szCs w:val="22"/>
+    </w:rPr>
+  </w:style>
 </w:styles>
 </file>
 
@@ -25219,11 +26709,11 @@
   <w:latentStyles w:defLockedState="0" w:defUIPriority="99" w:defSemiHidden="1" w:defUnhideWhenUsed="1" w:defQFormat="0" w:count="267">
     <w:lsdException w:name="Normal" w:semiHidden="0" w:uiPriority="0" w:unhideWhenUsed="0" w:qFormat="1"/>
     <w:lsdException w:name="heading 1" w:semiHidden="0" w:uiPriority="0" w:unhideWhenUsed="0" w:qFormat="1"/>
-    <w:lsdException w:name="heading 2" w:uiPriority="9" w:qFormat="1"/>
-    <w:lsdException w:name="heading 3" w:uiPriority="9" w:qFormat="1"/>
-    <w:lsdException w:name="heading 4" w:uiPriority="9" w:qFormat="1"/>
-    <w:lsdException w:name="heading 5" w:uiPriority="9" w:qFormat="1"/>
-    <w:lsdException w:name="heading 6" w:uiPriority="9" w:qFormat="1"/>
+    <w:lsdException w:name="heading 2" w:uiPriority="0" w:qFormat="1"/>
+    <w:lsdException w:name="heading 3" w:uiPriority="0" w:qFormat="1"/>
+    <w:lsdException w:name="heading 4" w:uiPriority="0" w:qFormat="1"/>
+    <w:lsdException w:name="heading 5" w:uiPriority="0" w:qFormat="1"/>
+    <w:lsdException w:name="heading 6" w:uiPriority="0" w:qFormat="1"/>
     <w:lsdException w:name="heading 7" w:uiPriority="9" w:qFormat="1"/>
     <w:lsdException w:name="heading 8" w:uiPriority="9" w:qFormat="1"/>
     <w:lsdException w:name="heading 9" w:uiPriority="9" w:qFormat="1"/>
@@ -25237,9 +26727,9 @@
     <w:lsdException w:name="toc 8" w:uiPriority="39"/>
     <w:lsdException w:name="toc 9" w:uiPriority="39"/>
     <w:lsdException w:name="caption" w:uiPriority="35" w:qFormat="1"/>
-    <w:lsdException w:name="Title" w:semiHidden="0" w:uiPriority="10" w:unhideWhenUsed="0" w:qFormat="1"/>
+    <w:lsdException w:name="Title" w:semiHidden="0" w:uiPriority="0" w:unhideWhenUsed="0" w:qFormat="1"/>
     <w:lsdException w:name="Default Paragraph Font" w:uiPriority="1"/>
-    <w:lsdException w:name="Subtitle" w:semiHidden="0" w:uiPriority="11" w:unhideWhenUsed="0" w:qFormat="1"/>
+    <w:lsdException w:name="Subtitle" w:semiHidden="0" w:uiPriority="0" w:unhideWhenUsed="0" w:qFormat="1"/>
     <w:lsdException w:name="Strong" w:semiHidden="0" w:uiPriority="22" w:unhideWhenUsed="0" w:qFormat="1"/>
     <w:lsdException w:name="Emphasis" w:semiHidden="0" w:uiPriority="20" w:unhideWhenUsed="0" w:qFormat="1"/>
     <w:lsdException w:name="Table Grid" w:semiHidden="0" w:uiPriority="59" w:unhideWhenUsed="0"/>
@@ -26031,6 +27521,132 @@
       <w:szCs w:val="18"/>
     </w:rPr>
   </w:style>
+  <w:style w:type="numbering" w:customStyle="1" w:styleId="Geenlijst1">
+    <w:name w:val="Geen lijst1"/>
+    <w:next w:val="Geenlijst"/>
+    <w:uiPriority w:val="99"/>
+    <w:semiHidden/>
+    <w:unhideWhenUsed/>
+    <w:rsid w:val="001C4C7A"/>
+  </w:style>
+  <w:style w:type="table" w:customStyle="1" w:styleId="TableNormal1">
+    <w:name w:val="Table Normal1"/>
+    <w:rsid w:val="001C4C7A"/>
+    <w:pPr>
+      <w:spacing w:line="240" w:lineRule="auto"/>
+    </w:pPr>
+    <w:tblPr>
+      <w:tblCellMar>
+        <w:top w:w="0" w:type="dxa"/>
+        <w:left w:w="0" w:type="dxa"/>
+        <w:bottom w:w="0" w:type="dxa"/>
+        <w:right w:w="0" w:type="dxa"/>
+      </w:tblCellMar>
+    </w:tblPr>
+  </w:style>
+  <w:style w:type="paragraph" w:styleId="Inhopg4">
+    <w:name w:val="toc 4"/>
+    <w:basedOn w:val="Standaard"/>
+    <w:next w:val="Standaard"/>
+    <w:autoRedefine/>
+    <w:uiPriority w:val="39"/>
+    <w:unhideWhenUsed/>
+    <w:rsid w:val="001C4C7A"/>
+    <w:pPr>
+      <w:spacing w:after="100"/>
+      <w:ind w:left="600"/>
+    </w:pPr>
+  </w:style>
+  <w:style w:type="paragraph" w:styleId="Inhopg5">
+    <w:name w:val="toc 5"/>
+    <w:basedOn w:val="Standaard"/>
+    <w:next w:val="Standaard"/>
+    <w:autoRedefine/>
+    <w:uiPriority w:val="39"/>
+    <w:unhideWhenUsed/>
+    <w:rsid w:val="001C4C7A"/>
+    <w:pPr>
+      <w:spacing w:after="100" w:line="276" w:lineRule="auto"/>
+      <w:ind w:left="880"/>
+    </w:pPr>
+    <w:rPr>
+      <w:rFonts w:asciiTheme="minorHAnsi" w:eastAsiaTheme="minorEastAsia" w:hAnsiTheme="minorHAnsi" w:cstheme="minorBidi"/>
+      <w:sz w:val="22"/>
+      <w:szCs w:val="22"/>
+    </w:rPr>
+  </w:style>
+  <w:style w:type="paragraph" w:styleId="Inhopg6">
+    <w:name w:val="toc 6"/>
+    <w:basedOn w:val="Standaard"/>
+    <w:next w:val="Standaard"/>
+    <w:autoRedefine/>
+    <w:uiPriority w:val="39"/>
+    <w:unhideWhenUsed/>
+    <w:rsid w:val="001C4C7A"/>
+    <w:pPr>
+      <w:spacing w:after="100" w:line="276" w:lineRule="auto"/>
+      <w:ind w:left="1100"/>
+    </w:pPr>
+    <w:rPr>
+      <w:rFonts w:asciiTheme="minorHAnsi" w:eastAsiaTheme="minorEastAsia" w:hAnsiTheme="minorHAnsi" w:cstheme="minorBidi"/>
+      <w:sz w:val="22"/>
+      <w:szCs w:val="22"/>
+    </w:rPr>
+  </w:style>
+  <w:style w:type="paragraph" w:styleId="Inhopg7">
+    <w:name w:val="toc 7"/>
+    <w:basedOn w:val="Standaard"/>
+    <w:next w:val="Standaard"/>
+    <w:autoRedefine/>
+    <w:uiPriority w:val="39"/>
+    <w:unhideWhenUsed/>
+    <w:rsid w:val="001C4C7A"/>
+    <w:pPr>
+      <w:spacing w:after="100" w:line="276" w:lineRule="auto"/>
+      <w:ind w:left="1320"/>
+    </w:pPr>
+    <w:rPr>
+      <w:rFonts w:asciiTheme="minorHAnsi" w:eastAsiaTheme="minorEastAsia" w:hAnsiTheme="minorHAnsi" w:cstheme="minorBidi"/>
+      <w:sz w:val="22"/>
+      <w:szCs w:val="22"/>
+    </w:rPr>
+  </w:style>
+  <w:style w:type="paragraph" w:styleId="Inhopg8">
+    <w:name w:val="toc 8"/>
+    <w:basedOn w:val="Standaard"/>
+    <w:next w:val="Standaard"/>
+    <w:autoRedefine/>
+    <w:uiPriority w:val="39"/>
+    <w:unhideWhenUsed/>
+    <w:rsid w:val="001C4C7A"/>
+    <w:pPr>
+      <w:spacing w:after="100" w:line="276" w:lineRule="auto"/>
+      <w:ind w:left="1540"/>
+    </w:pPr>
+    <w:rPr>
+      <w:rFonts w:asciiTheme="minorHAnsi" w:eastAsiaTheme="minorEastAsia" w:hAnsiTheme="minorHAnsi" w:cstheme="minorBidi"/>
+      <w:sz w:val="22"/>
+      <w:szCs w:val="22"/>
+    </w:rPr>
+  </w:style>
+  <w:style w:type="paragraph" w:styleId="Inhopg9">
+    <w:name w:val="toc 9"/>
+    <w:basedOn w:val="Standaard"/>
+    <w:next w:val="Standaard"/>
+    <w:autoRedefine/>
+    <w:uiPriority w:val="39"/>
+    <w:unhideWhenUsed/>
+    <w:rsid w:val="001C4C7A"/>
+    <w:pPr>
+      <w:spacing w:after="100" w:line="276" w:lineRule="auto"/>
+      <w:ind w:left="1760"/>
+    </w:pPr>
+    <w:rPr>
+      <w:rFonts w:asciiTheme="minorHAnsi" w:eastAsiaTheme="minorEastAsia" w:hAnsiTheme="minorHAnsi" w:cstheme="minorBidi"/>
+      <w:sz w:val="22"/>
+      <w:szCs w:val="22"/>
+    </w:rPr>
+  </w:style>
 </w:styles>
 </file>
 
@@ -26130,6 +27746,12 @@
     <w:pitch w:val="variable"/>
     <w:sig w:usb0="00000000" w:usb1="10000000" w:usb2="00000000" w:usb3="00000000" w:csb0="80000000" w:csb1="00000000"/>
   </w:font>
+  <w:font w:name="Noto Sans Symbols">
+    <w:altName w:val="Times New Roman"/>
+    <w:charset w:val="00"/>
+    <w:family w:val="auto"/>
+    <w:pitch w:val="default"/>
+  </w:font>
   <w:font w:name="Calibri">
     <w:panose1 w:val="020F0502020204030204"/>
     <w:charset w:val="00"/>
@@ -26194,6 +27816,7 @@
     <w:rsid w:val="00B835DA"/>
     <w:rsid w:val="00C55E87"/>
     <w:rsid w:val="00C8531C"/>
+    <w:rsid w:val="00CC453B"/>
     <w:rsid w:val="00D0013A"/>
     <w:rsid w:val="00D22E20"/>
     <w:rsid w:val="00DA02A3"/>
@@ -26997,7 +28620,7 @@
 </file>
 
 <file path=customXml/itemProps1.xml><?xml version="1.0" encoding="utf-8"?>
-<ds:datastoreItem xmlns:ds="http://schemas.openxmlformats.org/officeDocument/2006/customXml" ds:itemID="{0A519D61-C715-4BD9-A1CD-51E0C5F44493}">
+<ds:datastoreItem xmlns:ds="http://schemas.openxmlformats.org/officeDocument/2006/customXml" ds:itemID="{C09A31BF-27D5-4E1D-8706-324460195B72}">
   <ds:schemaRefs>
     <ds:schemaRef ds:uri="http://schemas.openxmlformats.org/officeDocument/2006/bibliography"/>
   </ds:schemaRefs>

</xml_diff>

<commit_message>
TN met feb nulmetingen aangemaakt
</commit_message>
<xml_diff>
--- a/Scriptie.docx
+++ b/Scriptie.docx
@@ -4,7 +4,9 @@
   <w:body>
     <w:p>
       <w:bookmarkStart w:id="0" w:name="_gjdgxs" w:colFirst="0" w:colLast="0"/>
+      <w:bookmarkStart w:id="1" w:name="_GoBack"/>
       <w:bookmarkEnd w:id="0"/>
+      <w:bookmarkEnd w:id="1"/>
     </w:p>
     <w:p/>
     <w:p/>
@@ -48,6 +50,7 @@
               <w:dataBinding w:prefixMappings="xmlns:ns0='http://purl.org/dc/elements/1.1/' xmlns:ns1='http://schemas.openxmlformats.org/package/2006/metadata/core-properties' " w:xpath="/ns1:coreProperties[1]/ns0:title[1]" w:storeItemID="{6C3C8BC8-F283-45AE-878A-BAB7291924A1}"/>
               <w:text/>
             </w:sdtPr>
+            <w:sdtEndPr/>
             <w:sdtContent>
               <w:p>
                 <w:pPr>
@@ -654,6 +657,7 @@
             <w:dataBinding w:prefixMappings="xmlns:ns0='http://purl.org/dc/elements/1.1/' xmlns:ns1='http://schemas.openxmlformats.org/package/2006/metadata/core-properties' " w:xpath="/ns1:coreProperties[1]/ns0:creator[1]" w:storeItemID="{6C3C8BC8-F283-45AE-878A-BAB7291924A1}"/>
             <w:text/>
           </w:sdtPr>
+          <w:sdtEndPr/>
           <w:sdtContent>
             <w:tc>
               <w:tcPr>
@@ -763,7 +767,7 @@
               <w:rPr>
                 <w:noProof/>
               </w:rPr>
-              <w:t>21-6-2018</w:t>
+              <w:t>22-6-2018</w:t>
             </w:r>
             <w:r>
               <w:fldChar w:fldCharType="end"/>
@@ -918,12 +922,12 @@
           <w:numId w:val="0"/>
         </w:numPr>
       </w:pPr>
-      <w:bookmarkStart w:id="1" w:name="_Toc517333817"/>
+      <w:bookmarkStart w:id="2" w:name="_Toc517333817"/>
       <w:r>
         <w:lastRenderedPageBreak/>
         <w:t>Voorwoord</w:t>
       </w:r>
-      <w:bookmarkEnd w:id="1"/>
+      <w:bookmarkEnd w:id="2"/>
     </w:p>
     <w:p>
       <w:r>
@@ -938,12 +942,12 @@
           <w:numId w:val="0"/>
         </w:numPr>
       </w:pPr>
-      <w:bookmarkStart w:id="2" w:name="_Toc517333818"/>
+      <w:bookmarkStart w:id="3" w:name="_Toc517333818"/>
       <w:r>
         <w:lastRenderedPageBreak/>
         <w:t>Managementsamenvatting</w:t>
       </w:r>
-      <w:bookmarkEnd w:id="2"/>
+      <w:bookmarkEnd w:id="3"/>
     </w:p>
     <w:p>
       <w:r>
@@ -4779,12 +4783,12 @@
           <w:numId w:val="0"/>
         </w:numPr>
       </w:pPr>
-      <w:bookmarkStart w:id="3" w:name="_Toc517333819"/>
+      <w:bookmarkStart w:id="4" w:name="_Toc517333819"/>
       <w:r>
         <w:lastRenderedPageBreak/>
         <w:t>Figuren- en Tabellenlijst</w:t>
       </w:r>
-      <w:bookmarkEnd w:id="3"/>
+      <w:bookmarkEnd w:id="4"/>
     </w:p>
     <w:p>
       <w:pPr>
@@ -6495,11 +6499,11 @@
           <w:numId w:val="0"/>
         </w:numPr>
       </w:pPr>
-      <w:bookmarkStart w:id="4" w:name="_Toc517333820"/>
+      <w:bookmarkStart w:id="5" w:name="_Toc517333820"/>
       <w:r>
         <w:t>Afkortingenlijst</w:t>
       </w:r>
-      <w:bookmarkEnd w:id="4"/>
+      <w:bookmarkEnd w:id="5"/>
     </w:p>
     <w:tbl>
       <w:tblPr>
@@ -7901,14 +7905,14 @@
           <w:numId w:val="0"/>
         </w:numPr>
       </w:pPr>
-      <w:bookmarkStart w:id="5" w:name="_Ref514924791"/>
-      <w:bookmarkStart w:id="6" w:name="_Toc517333821"/>
+      <w:bookmarkStart w:id="6" w:name="_Ref514924791"/>
+      <w:bookmarkStart w:id="7" w:name="_Toc517333821"/>
       <w:r>
         <w:lastRenderedPageBreak/>
         <w:t>Begrippenlijst</w:t>
       </w:r>
-      <w:bookmarkEnd w:id="5"/>
       <w:bookmarkEnd w:id="6"/>
+      <w:bookmarkEnd w:id="7"/>
     </w:p>
     <w:tbl>
       <w:tblPr>
@@ -8757,51 +8761,51 @@
       <w:pPr>
         <w:pStyle w:val="Kop1"/>
       </w:pPr>
-      <w:bookmarkStart w:id="7" w:name="_Toc517333822"/>
+      <w:bookmarkStart w:id="8" w:name="_Toc517333822"/>
       <w:r>
         <w:lastRenderedPageBreak/>
         <w:t>Inleiding</w:t>
-      </w:r>
-      <w:bookmarkEnd w:id="7"/>
-    </w:p>
-    <w:p>
-      <w:r>
-        <w:br w:type="page"/>
-      </w:r>
-    </w:p>
-    <w:p>
-      <w:pPr>
-        <w:pStyle w:val="Kop1"/>
-      </w:pPr>
-      <w:bookmarkStart w:id="8" w:name="_Toc517333823"/>
-      <w:r>
-        <w:lastRenderedPageBreak/>
-        <w:t xml:space="preserve">Organisatorische </w:t>
-      </w:r>
-      <w:r>
-        <w:t>C</w:t>
-      </w:r>
-      <w:r>
-        <w:t>ontext</w:t>
       </w:r>
       <w:bookmarkEnd w:id="8"/>
     </w:p>
     <w:p>
       <w:r>
-        <w:t>In dit hoofdstuk wordt het afstudeerbedrijf geïntroduceerd en wordt de rol van de afstudeerder binnen de organisatie beschreven. Daarnaast zijn de bedrijfs- en persoonsgegevens opgenomen.</w:t>
+        <w:br w:type="page"/>
       </w:r>
     </w:p>
     <w:p>
       <w:pPr>
+        <w:pStyle w:val="Kop1"/>
+      </w:pPr>
+      <w:bookmarkStart w:id="9" w:name="_Toc517333823"/>
+      <w:r>
+        <w:lastRenderedPageBreak/>
+        <w:t xml:space="preserve">Organisatorische </w:t>
+      </w:r>
+      <w:r>
+        <w:t>C</w:t>
+      </w:r>
+      <w:r>
+        <w:t>ontext</w:t>
+      </w:r>
+      <w:bookmarkEnd w:id="9"/>
+    </w:p>
+    <w:p>
+      <w:r>
+        <w:t>In dit hoofdstuk wordt het afstudeerbedrijf geïntroduceerd en wordt de rol van de afstudeerder binnen de organisatie beschreven. Daarnaast zijn de bedrijfs- en persoonsgegevens opgenomen.</w:t>
+      </w:r>
+    </w:p>
+    <w:p>
+      <w:pPr>
         <w:pStyle w:val="Kop2"/>
       </w:pPr>
-      <w:bookmarkStart w:id="9" w:name="_Ref515532037"/>
-      <w:bookmarkStart w:id="10" w:name="_Toc517333824"/>
+      <w:bookmarkStart w:id="10" w:name="_Ref515532037"/>
+      <w:bookmarkStart w:id="11" w:name="_Toc517333824"/>
       <w:r>
         <w:t>Het bedrijf</w:t>
       </w:r>
-      <w:bookmarkEnd w:id="9"/>
       <w:bookmarkEnd w:id="10"/>
+      <w:bookmarkEnd w:id="11"/>
     </w:p>
     <w:p>
       <w:r>
@@ -9025,8 +9029,8 @@
           <w:szCs w:val="24"/>
         </w:rPr>
       </w:pPr>
-      <w:bookmarkStart w:id="11" w:name="_Ref514854870"/>
-      <w:bookmarkStart w:id="12" w:name="_Toc517333870"/>
+      <w:bookmarkStart w:id="12" w:name="_Ref514854870"/>
+      <w:bookmarkStart w:id="13" w:name="_Toc517333870"/>
       <w:r>
         <w:t xml:space="preserve">Figuur </w:t>
       </w:r>
@@ -9051,57 +9055,57 @@
         </w:rPr>
         <w:fldChar w:fldCharType="end"/>
       </w:r>
-      <w:bookmarkEnd w:id="11"/>
+      <w:bookmarkEnd w:id="12"/>
       <w:r>
         <w:t xml:space="preserve">: EKB </w:t>
       </w:r>
       <w:r>
         <w:t>organogram</w:t>
-      </w:r>
-      <w:bookmarkEnd w:id="12"/>
-    </w:p>
-    <w:p>
-      <w:pPr>
-        <w:pStyle w:val="Noot"/>
-      </w:pPr>
-      <w:r>
-        <w:rPr>
-          <w:rStyle w:val="BijschriftChar"/>
-        </w:rPr>
-        <w:t>Noot.</w:t>
-      </w:r>
-      <w:r>
-        <w:t xml:space="preserve"> Aangepast van “EKB Groep (Totaal)”, door EKB</w:t>
-      </w:r>
-      <w:r>
-        <w:t>, 2017, 21 februari.</w:t>
-      </w:r>
-      <w:r>
-        <w:t xml:space="preserve"> Geraadpleegd op 24 mei 2018, van </w:t>
-      </w:r>
-      <w:r>
-        <w:t>http://intranet.ekb.nl/Documenten%20Personeelszaken/Organogrammen%20EKB%20Groep.pdf</w:t>
-      </w:r>
-      <w:r>
-        <w:br w:type="page"/>
-      </w:r>
-    </w:p>
-    <w:p>
-      <w:pPr>
-        <w:pStyle w:val="Kop2"/>
-      </w:pPr>
-      <w:bookmarkStart w:id="13" w:name="_Toc517333825"/>
-      <w:r>
-        <w:lastRenderedPageBreak/>
-        <w:t>Bedrijfsgegevens</w:t>
       </w:r>
       <w:bookmarkEnd w:id="13"/>
     </w:p>
     <w:p>
       <w:pPr>
+        <w:pStyle w:val="Noot"/>
+      </w:pPr>
+      <w:r>
+        <w:rPr>
+          <w:rStyle w:val="BijschriftChar"/>
+        </w:rPr>
+        <w:t>Noot.</w:t>
+      </w:r>
+      <w:r>
+        <w:t xml:space="preserve"> Aangepast van “EKB Groep (Totaal)”, door EKB</w:t>
+      </w:r>
+      <w:r>
+        <w:t>, 2017, 21 februari.</w:t>
+      </w:r>
+      <w:r>
+        <w:t xml:space="preserve"> Geraadpleegd op 24 mei 2018, van </w:t>
+      </w:r>
+      <w:r>
+        <w:t>http://intranet.ekb.nl/Documenten%20Personeelszaken/Organogrammen%20EKB%20Groep.pdf</w:t>
+      </w:r>
+      <w:r>
+        <w:br w:type="page"/>
+      </w:r>
+    </w:p>
+    <w:p>
+      <w:pPr>
+        <w:pStyle w:val="Kop2"/>
+      </w:pPr>
+      <w:bookmarkStart w:id="14" w:name="_Toc517333825"/>
+      <w:r>
+        <w:lastRenderedPageBreak/>
+        <w:t>Bedrijfsgegevens</w:t>
+      </w:r>
+      <w:bookmarkEnd w:id="14"/>
+    </w:p>
+    <w:p>
+      <w:pPr>
         <w:pStyle w:val="Bijschrift"/>
       </w:pPr>
-      <w:bookmarkStart w:id="14" w:name="_Toc517333890"/>
+      <w:bookmarkStart w:id="15" w:name="_Toc517333890"/>
       <w:r>
         <w:t xml:space="preserve">Tabel </w:t>
       </w:r>
@@ -9129,7 +9133,7 @@
       <w:r>
         <w:t>: Bedrijfsgegevens van EKB</w:t>
       </w:r>
-      <w:bookmarkEnd w:id="14"/>
+      <w:bookmarkEnd w:id="15"/>
     </w:p>
     <w:tbl>
       <w:tblPr>
@@ -9541,17 +9545,17 @@
       <w:pPr>
         <w:pStyle w:val="Kop2"/>
       </w:pPr>
-      <w:bookmarkStart w:id="15" w:name="_Toc517333826"/>
+      <w:bookmarkStart w:id="16" w:name="_Toc517333826"/>
       <w:r>
         <w:t>Persoonsgegevens</w:t>
       </w:r>
-      <w:bookmarkEnd w:id="15"/>
+      <w:bookmarkEnd w:id="16"/>
     </w:p>
     <w:p>
       <w:pPr>
         <w:pStyle w:val="Bijschrift"/>
       </w:pPr>
-      <w:bookmarkStart w:id="16" w:name="_Toc517333891"/>
+      <w:bookmarkStart w:id="17" w:name="_Toc517333891"/>
       <w:r>
         <w:t xml:space="preserve">Tabel </w:t>
       </w:r>
@@ -9579,7 +9583,7 @@
       <w:r>
         <w:t>: Persoonsgegevens van betrokkenen</w:t>
       </w:r>
-      <w:bookmarkEnd w:id="16"/>
+      <w:bookmarkEnd w:id="17"/>
     </w:p>
     <w:tbl>
       <w:tblPr>
@@ -11143,12 +11147,12 @@
       <w:pPr>
         <w:pStyle w:val="Kop1"/>
       </w:pPr>
-      <w:bookmarkStart w:id="17" w:name="_Toc517333827"/>
+      <w:bookmarkStart w:id="18" w:name="_Toc517333827"/>
       <w:r>
         <w:lastRenderedPageBreak/>
         <w:t>De Opdracht</w:t>
       </w:r>
-      <w:bookmarkEnd w:id="17"/>
+      <w:bookmarkEnd w:id="18"/>
     </w:p>
     <w:p>
       <w:r>
@@ -11163,11 +11167,11 @@
           <w:numId w:val="12"/>
         </w:numPr>
       </w:pPr>
-      <w:bookmarkStart w:id="18" w:name="_Toc517333828"/>
+      <w:bookmarkStart w:id="19" w:name="_Toc517333828"/>
       <w:r>
         <w:t>De kwestie</w:t>
       </w:r>
-      <w:bookmarkEnd w:id="18"/>
+      <w:bookmarkEnd w:id="19"/>
     </w:p>
     <w:p>
       <w:r>
@@ -11242,7 +11246,7 @@
       <w:pPr>
         <w:pStyle w:val="Kop2"/>
       </w:pPr>
-      <w:bookmarkStart w:id="19" w:name="_Toc517333829"/>
+      <w:bookmarkStart w:id="20" w:name="_Toc517333829"/>
       <w:r>
         <w:t>De afstudeeropdracht</w:t>
       </w:r>
@@ -11252,7 +11256,7 @@
       <w:r>
         <w:t>in het kort</w:t>
       </w:r>
-      <w:bookmarkEnd w:id="19"/>
+      <w:bookmarkEnd w:id="20"/>
     </w:p>
     <w:p>
       <w:r>
@@ -11312,11 +11316,11 @@
       <w:pPr>
         <w:pStyle w:val="Kop2"/>
       </w:pPr>
-      <w:bookmarkStart w:id="20" w:name="_Toc517333830"/>
+      <w:bookmarkStart w:id="21" w:name="_Toc517333830"/>
       <w:r>
         <w:t>Doelstelling</w:t>
       </w:r>
-      <w:bookmarkEnd w:id="20"/>
+      <w:bookmarkEnd w:id="21"/>
     </w:p>
     <w:p>
       <w:r>
@@ -11363,12 +11367,12 @@
       <w:pPr>
         <w:pStyle w:val="Kop2"/>
       </w:pPr>
-      <w:bookmarkStart w:id="21" w:name="_Toc517333831"/>
+      <w:bookmarkStart w:id="22" w:name="_Toc517333831"/>
       <w:r>
         <w:lastRenderedPageBreak/>
         <w:t>Hoofdvraag en deelvragen</w:t>
       </w:r>
-      <w:bookmarkEnd w:id="21"/>
+      <w:bookmarkEnd w:id="22"/>
     </w:p>
     <w:p>
       <w:r>
@@ -11617,11 +11621,11 @@
       <w:pPr>
         <w:pStyle w:val="Kop2"/>
       </w:pPr>
-      <w:bookmarkStart w:id="22" w:name="_Toc517333832"/>
+      <w:bookmarkStart w:id="23" w:name="_Toc517333832"/>
       <w:r>
         <w:t>Onderzoeksmethoden</w:t>
       </w:r>
-      <w:bookmarkEnd w:id="22"/>
+      <w:bookmarkEnd w:id="23"/>
     </w:p>
     <w:p>
       <w:r>
@@ -11669,8 +11673,8 @@
       <w:pPr>
         <w:pStyle w:val="Bijschrift"/>
       </w:pPr>
-      <w:bookmarkStart w:id="23" w:name="_Ref514853856"/>
-      <w:bookmarkStart w:id="24" w:name="_Toc517333892"/>
+      <w:bookmarkStart w:id="24" w:name="_Ref514853856"/>
+      <w:bookmarkStart w:id="25" w:name="_Toc517333892"/>
       <w:r>
         <w:t xml:space="preserve">Tabel </w:t>
       </w:r>
@@ -11695,11 +11699,11 @@
         </w:rPr>
         <w:fldChar w:fldCharType="end"/>
       </w:r>
-      <w:bookmarkEnd w:id="23"/>
+      <w:bookmarkEnd w:id="24"/>
       <w:r>
         <w:t>: Methoden matrix</w:t>
       </w:r>
-      <w:bookmarkEnd w:id="24"/>
+      <w:bookmarkEnd w:id="25"/>
     </w:p>
     <w:tbl>
       <w:tblPr>
@@ -12523,8 +12527,8 @@
       </w:tr>
     </w:tbl>
     <w:p>
-      <w:bookmarkStart w:id="25" w:name="_Ref515347470"/>
-      <w:bookmarkStart w:id="26" w:name="_Ref515349692"/>
+      <w:bookmarkStart w:id="26" w:name="_Ref515347470"/>
+      <w:bookmarkStart w:id="27" w:name="_Ref515349692"/>
       <w:r>
         <w:br w:type="page"/>
       </w:r>
@@ -12533,14 +12537,14 @@
       <w:pPr>
         <w:pStyle w:val="Kop1"/>
       </w:pPr>
-      <w:bookmarkStart w:id="27" w:name="_Toc517333833"/>
+      <w:bookmarkStart w:id="28" w:name="_Toc517333833"/>
       <w:r>
         <w:lastRenderedPageBreak/>
         <w:t>Theoretisch Kader</w:t>
       </w:r>
-      <w:bookmarkEnd w:id="25"/>
       <w:bookmarkEnd w:id="26"/>
       <w:bookmarkEnd w:id="27"/>
+      <w:bookmarkEnd w:id="28"/>
     </w:p>
     <w:p>
       <w:r>
@@ -12559,13 +12563,13 @@
       <w:pPr>
         <w:pStyle w:val="Kop2"/>
       </w:pPr>
-      <w:bookmarkStart w:id="28" w:name="_Ref515532250"/>
-      <w:bookmarkStart w:id="29" w:name="_Toc517333834"/>
+      <w:bookmarkStart w:id="29" w:name="_Ref515532250"/>
+      <w:bookmarkStart w:id="30" w:name="_Toc517333834"/>
       <w:r>
         <w:t>Tsubaki Nakashima</w:t>
       </w:r>
-      <w:bookmarkEnd w:id="28"/>
       <w:bookmarkEnd w:id="29"/>
+      <w:bookmarkEnd w:id="30"/>
     </w:p>
     <w:p>
       <w:r>
@@ -12668,9 +12672,9 @@
       <w:pPr>
         <w:pStyle w:val="Bijschrift"/>
       </w:pPr>
-      <w:bookmarkStart w:id="30" w:name="_Ref515268679"/>
-      <w:bookmarkStart w:id="31" w:name="_Ref515268219"/>
-      <w:bookmarkStart w:id="32" w:name="_Toc517333871"/>
+      <w:bookmarkStart w:id="31" w:name="_Ref515268679"/>
+      <w:bookmarkStart w:id="32" w:name="_Ref515268219"/>
+      <w:bookmarkStart w:id="33" w:name="_Toc517333871"/>
       <w:r>
         <w:t xml:space="preserve">Figuur </w:t>
       </w:r>
@@ -12695,12 +12699,12 @@
         </w:rPr>
         <w:fldChar w:fldCharType="end"/>
       </w:r>
-      <w:bookmarkEnd w:id="30"/>
+      <w:bookmarkEnd w:id="31"/>
       <w:r>
         <w:t>: Lay-out rollenfabriek Tsubaki Nakashima</w:t>
       </w:r>
-      <w:bookmarkEnd w:id="31"/>
       <w:bookmarkEnd w:id="32"/>
+      <w:bookmarkEnd w:id="33"/>
     </w:p>
     <w:p>
       <w:pPr>
@@ -12711,13 +12715,13 @@
       <w:pPr>
         <w:pStyle w:val="Kop3"/>
       </w:pPr>
-      <w:bookmarkStart w:id="33" w:name="_Ref516821363"/>
-      <w:bookmarkStart w:id="34" w:name="_Toc517333835"/>
+      <w:bookmarkStart w:id="34" w:name="_Ref516821363"/>
+      <w:bookmarkStart w:id="35" w:name="_Toc517333835"/>
       <w:r>
         <w:t>Rollenfabriek lay-out</w:t>
       </w:r>
-      <w:bookmarkEnd w:id="33"/>
       <w:bookmarkEnd w:id="34"/>
+      <w:bookmarkEnd w:id="35"/>
     </w:p>
     <w:p>
       <w:pPr>
@@ -12835,42 +12839,42 @@
       <w:pPr>
         <w:pStyle w:val="Kop3"/>
       </w:pPr>
-      <w:bookmarkStart w:id="35" w:name="_Ref515532360"/>
-      <w:bookmarkStart w:id="36" w:name="_Toc517333836"/>
+      <w:bookmarkStart w:id="36" w:name="_Ref515532360"/>
+      <w:bookmarkStart w:id="37" w:name="_Toc517333836"/>
       <w:r>
         <w:lastRenderedPageBreak/>
         <w:t>Buffervoorraden</w:t>
       </w:r>
-      <w:bookmarkEnd w:id="35"/>
       <w:bookmarkEnd w:id="36"/>
-    </w:p>
-    <w:p>
-      <w:pPr>
-        <w:ind w:left="0"/>
-      </w:pPr>
-      <w:r>
-        <w:t>Tussen de hallen bevinden zich de buffervoorraden. Dit zijn voorraden van containers met rollen die nog verwerkt moeten worden door de volgende hal. In het geval van de buffervoorraden tussen de opslag en de perserij zijn dit echter geen containers maar staalhaspels. De buffervoorraden voor en na de harderij zijn in de huidige situatie gemiddeld zeven ploegen groot. Een ploeg is een maatstaf van TN die gebruikt wordt om aan te geven dat een bepaalde hoeveelheid rollen er acht uur over doet om verwerkt te worden in de slijperij. De gemiddelde buffervoorraad rollen die voor en na de harderij aanwezig zijn duren dus 56 uur om verwer</w:t>
-      </w:r>
-      <w:r>
-        <w:t>kt te worden door de slijperij.</w:t>
-      </w:r>
-    </w:p>
-    <w:p>
-      <w:pPr>
-        <w:ind w:left="0"/>
-      </w:pPr>
-    </w:p>
-    <w:p>
-      <w:pPr>
-        <w:pStyle w:val="Kop3"/>
-      </w:pPr>
-      <w:bookmarkStart w:id="37" w:name="_Toc517333837"/>
-      <w:r>
-        <w:t>Omstellingen</w:t>
-      </w:r>
       <w:bookmarkEnd w:id="37"/>
     </w:p>
     <w:p>
+      <w:pPr>
+        <w:ind w:left="0"/>
+      </w:pPr>
+      <w:r>
+        <w:t>Tussen de hallen bevinden zich de buffervoorraden. Dit zijn voorraden van containers met rollen die nog verwerkt moeten worden door de volgende hal. In het geval van de buffervoorraden tussen de opslag en de perserij zijn dit echter geen containers maar staalhaspels. De buffervoorraden voor en na de harderij zijn in de huidige situatie gemiddeld zeven ploegen groot. Een ploeg is een maatstaf van TN die gebruikt wordt om aan te geven dat een bepaalde hoeveelheid rollen er acht uur over doet om verwerkt te worden in de slijperij. De gemiddelde buffervoorraad rollen die voor en na de harderij aanwezig zijn duren dus 56 uur om verwer</w:t>
+      </w:r>
+      <w:r>
+        <w:t>kt te worden door de slijperij.</w:t>
+      </w:r>
+    </w:p>
+    <w:p>
+      <w:pPr>
+        <w:ind w:left="0"/>
+      </w:pPr>
+    </w:p>
+    <w:p>
+      <w:pPr>
+        <w:pStyle w:val="Kop3"/>
+      </w:pPr>
+      <w:bookmarkStart w:id="38" w:name="_Toc517333837"/>
+      <w:r>
+        <w:t>Omstellingen</w:t>
+      </w:r>
+      <w:bookmarkEnd w:id="38"/>
+    </w:p>
+    <w:p>
       <w:r>
         <w:t>Bepaalde productielijnen kunnen meerdere verschillende producten produceren. Door een productielijn om te stellen kan er een ander product worden geproduceerd. Een omstelling kan echter uren duren. Het is daarom voor TN van groot belang dat het aantal omstellingen minimaal is.</w:t>
       </w:r>
@@ -12880,16 +12884,16 @@
       <w:pPr>
         <w:pStyle w:val="Kop2"/>
       </w:pPr>
-      <w:bookmarkStart w:id="38" w:name="_Ref515532009"/>
-      <w:bookmarkStart w:id="39" w:name="_Toc517333838"/>
+      <w:bookmarkStart w:id="39" w:name="_Ref515532009"/>
+      <w:bookmarkStart w:id="40" w:name="_Toc517333838"/>
       <w:r>
         <w:t>E</w:t>
       </w:r>
       <w:r>
         <w:t>KB Manufacturing Intelligence</w:t>
       </w:r>
-      <w:bookmarkEnd w:id="38"/>
       <w:bookmarkEnd w:id="39"/>
+      <w:bookmarkEnd w:id="40"/>
     </w:p>
     <w:p>
       <w:r>
@@ -12996,8 +13000,8 @@
       <w:pPr>
         <w:pStyle w:val="Bijschrift"/>
       </w:pPr>
-      <w:bookmarkStart w:id="40" w:name="_Ref516747492"/>
-      <w:bookmarkStart w:id="41" w:name="_Toc517333872"/>
+      <w:bookmarkStart w:id="41" w:name="_Ref516747492"/>
+      <w:bookmarkStart w:id="42" w:name="_Toc517333872"/>
       <w:r>
         <w:t xml:space="preserve">Figuur </w:t>
       </w:r>
@@ -13022,11 +13026,11 @@
         </w:rPr>
         <w:fldChar w:fldCharType="end"/>
       </w:r>
-      <w:bookmarkEnd w:id="40"/>
+      <w:bookmarkEnd w:id="41"/>
       <w:r>
         <w:t>: EMI modules van de rollenfabriek van Tsubaki Nakashima</w:t>
       </w:r>
-      <w:bookmarkEnd w:id="41"/>
+      <w:bookmarkEnd w:id="42"/>
     </w:p>
     <w:p>
       <w:pPr>
@@ -13085,13 +13089,13 @@
       <w:pPr>
         <w:pStyle w:val="Kop3"/>
       </w:pPr>
-      <w:bookmarkStart w:id="42" w:name="_Ref515532222"/>
-      <w:bookmarkStart w:id="43" w:name="_Toc517333839"/>
+      <w:bookmarkStart w:id="43" w:name="_Ref515532222"/>
+      <w:bookmarkStart w:id="44" w:name="_Toc517333839"/>
       <w:r>
         <w:t>Overall Equipment Effectiveness</w:t>
       </w:r>
-      <w:bookmarkEnd w:id="42"/>
       <w:bookmarkEnd w:id="43"/>
+      <w:bookmarkEnd w:id="44"/>
     </w:p>
     <w:p>
       <w:r>
@@ -13245,8 +13249,8 @@
           <w:noProof/>
         </w:rPr>
       </w:pPr>
-      <w:bookmarkStart w:id="44" w:name="_Ref516747559"/>
-      <w:bookmarkStart w:id="45" w:name="_Toc517333873"/>
+      <w:bookmarkStart w:id="45" w:name="_Ref516747559"/>
+      <w:bookmarkStart w:id="46" w:name="_Toc517333873"/>
       <w:r>
         <w:t xml:space="preserve">Figuur </w:t>
       </w:r>
@@ -13271,11 +13275,11 @@
         </w:rPr>
         <w:fldChar w:fldCharType="end"/>
       </w:r>
-      <w:bookmarkEnd w:id="44"/>
+      <w:bookmarkEnd w:id="45"/>
       <w:r>
         <w:t>: EMI OEE analyse van de rollenfabriek van Tsubaki Nakashima</w:t>
       </w:r>
-      <w:bookmarkEnd w:id="45"/>
+      <w:bookmarkEnd w:id="46"/>
     </w:p>
     <w:p>
       <w:pPr>
@@ -13291,14 +13295,14 @@
         </w:rPr>
         <w:t>Rang, S. (2018, 3 april). EMI OEE analyse van de rollenfabriek van Tsubaki Nakashima [Foto], Geraadpleegd van http://emi-demo.ekb.nl/EMI_NNN/OEE/OEEAnalyse.aspx</w:t>
       </w:r>
-      <w:bookmarkStart w:id="46" w:name="_Ref516747645"/>
+      <w:bookmarkStart w:id="47" w:name="_Ref516747645"/>
       <w:r>
         <w:rPr>
           <w:rStyle w:val="Voetnootmarkering"/>
         </w:rPr>
         <w:footnoteReference w:id="2"/>
       </w:r>
-      <w:bookmarkEnd w:id="46"/>
+      <w:bookmarkEnd w:id="47"/>
     </w:p>
     <w:p>
       <w:pPr>
@@ -13361,8 +13365,8 @@
       <w:pPr>
         <w:pStyle w:val="Bijschrift"/>
       </w:pPr>
-      <w:bookmarkStart w:id="47" w:name="_Ref516747847"/>
-      <w:bookmarkStart w:id="48" w:name="_Toc517333874"/>
+      <w:bookmarkStart w:id="48" w:name="_Ref516747847"/>
+      <w:bookmarkStart w:id="49" w:name="_Toc517333874"/>
       <w:r>
         <w:t xml:space="preserve">Figuur </w:t>
       </w:r>
@@ -13387,11 +13391,11 @@
         </w:rPr>
         <w:fldChar w:fldCharType="end"/>
       </w:r>
-      <w:bookmarkEnd w:id="47"/>
+      <w:bookmarkEnd w:id="48"/>
       <w:r>
         <w:t>: EMI OEE status categorieën van de rollenfabriek van Tsubaki Nakashima</w:t>
       </w:r>
-      <w:bookmarkEnd w:id="48"/>
+      <w:bookmarkEnd w:id="49"/>
     </w:p>
     <w:p>
       <w:pPr>
@@ -13471,14 +13475,14 @@
       <w:pPr>
         <w:pStyle w:val="Kop2"/>
       </w:pPr>
-      <w:bookmarkStart w:id="49" w:name="_Ref515532324"/>
-      <w:bookmarkStart w:id="50" w:name="_Toc517333840"/>
+      <w:bookmarkStart w:id="50" w:name="_Ref515532324"/>
+      <w:bookmarkStart w:id="51" w:name="_Toc517333840"/>
       <w:r>
         <w:lastRenderedPageBreak/>
         <w:t>Theory of Constraints</w:t>
       </w:r>
-      <w:bookmarkEnd w:id="49"/>
       <w:bookmarkEnd w:id="50"/>
+      <w:bookmarkEnd w:id="51"/>
     </w:p>
     <w:p>
       <w:r>
@@ -13650,8 +13654,8 @@
       <w:pPr>
         <w:pStyle w:val="Bijschrift"/>
       </w:pPr>
-      <w:bookmarkStart w:id="51" w:name="_Ref515955029"/>
-      <w:bookmarkStart w:id="52" w:name="_Toc517333875"/>
+      <w:bookmarkStart w:id="52" w:name="_Ref515955029"/>
+      <w:bookmarkStart w:id="53" w:name="_Toc517333875"/>
       <w:r>
         <w:t xml:space="preserve">Figuur </w:t>
       </w:r>
@@ -13676,11 +13680,11 @@
         </w:rPr>
         <w:fldChar w:fldCharType="end"/>
       </w:r>
-      <w:bookmarkEnd w:id="51"/>
+      <w:bookmarkEnd w:id="52"/>
       <w:r>
         <w:t>: De vijf focusstappen van TOC</w:t>
       </w:r>
-      <w:bookmarkEnd w:id="52"/>
+      <w:bookmarkEnd w:id="53"/>
     </w:p>
     <w:p>
       <w:pPr>
@@ -13803,8 +13807,8 @@
       <w:pPr>
         <w:pStyle w:val="Bijschrift"/>
       </w:pPr>
-      <w:bookmarkStart w:id="53" w:name="_Ref515958363"/>
-      <w:bookmarkStart w:id="54" w:name="_Toc517333876"/>
+      <w:bookmarkStart w:id="54" w:name="_Ref515958363"/>
+      <w:bookmarkStart w:id="55" w:name="_Toc517333876"/>
       <w:r>
         <w:t xml:space="preserve">Figuur </w:t>
       </w:r>
@@ -13829,11 +13833,11 @@
         </w:rPr>
         <w:fldChar w:fldCharType="end"/>
       </w:r>
-      <w:bookmarkEnd w:id="53"/>
+      <w:bookmarkEnd w:id="54"/>
       <w:r>
         <w:t>: Agile software development cycle</w:t>
       </w:r>
-      <w:bookmarkEnd w:id="54"/>
+      <w:bookmarkEnd w:id="55"/>
     </w:p>
     <w:p>
       <w:pPr>
@@ -13875,11 +13879,11 @@
       <w:pPr>
         <w:pStyle w:val="Kop3"/>
       </w:pPr>
-      <w:bookmarkStart w:id="55" w:name="_Toc517333841"/>
+      <w:bookmarkStart w:id="56" w:name="_Toc517333841"/>
       <w:r>
         <w:t>Overeenkomsten met LEAN</w:t>
       </w:r>
-      <w:bookmarkEnd w:id="55"/>
+      <w:bookmarkEnd w:id="56"/>
     </w:p>
     <w:p>
       <w:r>
@@ -13989,8 +13993,8 @@
       <w:pPr>
         <w:pStyle w:val="Bijschrift"/>
       </w:pPr>
-      <w:bookmarkStart w:id="56" w:name="_Ref515962329"/>
-      <w:bookmarkStart w:id="57" w:name="_Toc517333877"/>
+      <w:bookmarkStart w:id="57" w:name="_Ref515962329"/>
+      <w:bookmarkStart w:id="58" w:name="_Toc517333877"/>
       <w:r>
         <w:t xml:space="preserve">Figuur </w:t>
       </w:r>
@@ -14015,11 +14019,11 @@
         </w:rPr>
         <w:fldChar w:fldCharType="end"/>
       </w:r>
-      <w:bookmarkEnd w:id="56"/>
+      <w:bookmarkEnd w:id="57"/>
       <w:r>
         <w:t>: De vijf fasen van LEAN</w:t>
       </w:r>
-      <w:bookmarkEnd w:id="57"/>
+      <w:bookmarkEnd w:id="58"/>
     </w:p>
     <w:p>
       <w:pPr>
@@ -14137,14 +14141,14 @@
       <w:pPr>
         <w:pStyle w:val="Kop2"/>
       </w:pPr>
-      <w:bookmarkStart w:id="58" w:name="_Ref515532123"/>
-      <w:bookmarkStart w:id="59" w:name="_Toc517333842"/>
+      <w:bookmarkStart w:id="59" w:name="_Ref515532123"/>
+      <w:bookmarkStart w:id="60" w:name="_Toc517333842"/>
       <w:r>
         <w:lastRenderedPageBreak/>
         <w:t>Machine Learning</w:t>
       </w:r>
-      <w:bookmarkEnd w:id="58"/>
       <w:bookmarkEnd w:id="59"/>
+      <w:bookmarkEnd w:id="60"/>
     </w:p>
     <w:p>
       <w:r>
@@ -14168,14 +14172,14 @@
       <w:pPr>
         <w:pStyle w:val="Kop3"/>
       </w:pPr>
-      <w:bookmarkStart w:id="60" w:name="_Toc517333843"/>
+      <w:bookmarkStart w:id="61" w:name="_Toc517333843"/>
       <w:r>
         <w:t xml:space="preserve">De </w:t>
       </w:r>
       <w:r>
         <w:t>perceptron</w:t>
       </w:r>
-      <w:bookmarkEnd w:id="60"/>
+      <w:bookmarkEnd w:id="61"/>
     </w:p>
     <w:p>
       <w:r>
@@ -14303,8 +14307,8 @@
       <w:pPr>
         <w:pStyle w:val="Bijschrift"/>
       </w:pPr>
-      <w:bookmarkStart w:id="61" w:name="_Ref515359422"/>
-      <w:bookmarkStart w:id="62" w:name="_Toc517333878"/>
+      <w:bookmarkStart w:id="62" w:name="_Ref515359422"/>
+      <w:bookmarkStart w:id="63" w:name="_Toc517333878"/>
       <w:r>
         <w:t xml:space="preserve">Figuur </w:t>
       </w:r>
@@ -14329,11 +14333,11 @@
         </w:rPr>
         <w:fldChar w:fldCharType="end"/>
       </w:r>
-      <w:bookmarkEnd w:id="61"/>
+      <w:bookmarkEnd w:id="62"/>
       <w:r>
         <w:t>: Perceptron</w:t>
       </w:r>
-      <w:bookmarkEnd w:id="62"/>
+      <w:bookmarkEnd w:id="63"/>
     </w:p>
     <w:p>
       <w:pPr>
@@ -14442,9 +14446,9 @@
       <w:pPr>
         <w:pStyle w:val="Bijschrift"/>
       </w:pPr>
-      <w:bookmarkStart w:id="63" w:name="_Ref515363838"/>
-      <w:bookmarkStart w:id="64" w:name="_Ref515363831"/>
-      <w:bookmarkStart w:id="65" w:name="_Toc517333879"/>
+      <w:bookmarkStart w:id="64" w:name="_Ref515363838"/>
+      <w:bookmarkStart w:id="65" w:name="_Ref515363831"/>
+      <w:bookmarkStart w:id="66" w:name="_Toc517333879"/>
       <w:r>
         <w:t xml:space="preserve">Figuur </w:t>
       </w:r>
@@ -14469,12 +14473,12 @@
         </w:rPr>
         <w:fldChar w:fldCharType="end"/>
       </w:r>
-      <w:bookmarkEnd w:id="63"/>
+      <w:bookmarkEnd w:id="64"/>
       <w:r>
         <w:t>: Perceptron output formule</w:t>
       </w:r>
-      <w:bookmarkEnd w:id="64"/>
       <w:bookmarkEnd w:id="65"/>
+      <w:bookmarkEnd w:id="66"/>
     </w:p>
     <w:p>
       <w:pPr>
@@ -14660,11 +14664,11 @@
       <w:pPr>
         <w:pStyle w:val="Kop3"/>
       </w:pPr>
-      <w:bookmarkStart w:id="66" w:name="_Toc517333844"/>
+      <w:bookmarkStart w:id="67" w:name="_Toc517333844"/>
       <w:r>
         <w:t>Neural Networks</w:t>
       </w:r>
-      <w:bookmarkEnd w:id="66"/>
+      <w:bookmarkEnd w:id="67"/>
     </w:p>
     <w:p>
       <w:r>
@@ -14763,8 +14767,8 @@
       <w:pPr>
         <w:pStyle w:val="Bijschrift"/>
       </w:pPr>
-      <w:bookmarkStart w:id="67" w:name="_Ref515459812"/>
-      <w:bookmarkStart w:id="68" w:name="_Toc517333880"/>
+      <w:bookmarkStart w:id="68" w:name="_Ref515459812"/>
+      <w:bookmarkStart w:id="69" w:name="_Toc517333880"/>
       <w:r>
         <w:t xml:space="preserve">Figuur </w:t>
       </w:r>
@@ -14772,7 +14776,10 @@
         <w:fldChar w:fldCharType="begin"/>
       </w:r>
       <w:r>
-        <w:instrText xml:space="preserve"> SEQ Figuur \* ARABIC </w:instrText>
+        <w:instrText xml:space="preserve"> SEQ Figuur \* ARABI</w:instrText>
+      </w:r>
+      <w:r>
+        <w:instrText xml:space="preserve">C </w:instrText>
       </w:r>
       <w:r>
         <w:fldChar w:fldCharType="separate"/>
@@ -14789,11 +14796,11 @@
         </w:rPr>
         <w:fldChar w:fldCharType="end"/>
       </w:r>
-      <w:bookmarkEnd w:id="67"/>
+      <w:bookmarkEnd w:id="68"/>
       <w:r>
         <w:t>: Neural Network</w:t>
       </w:r>
-      <w:bookmarkEnd w:id="68"/>
+      <w:bookmarkEnd w:id="69"/>
     </w:p>
     <w:p>
       <w:pPr>
@@ -14918,13 +14925,13 @@
       <w:pPr>
         <w:pStyle w:val="Kop3"/>
       </w:pPr>
-      <w:bookmarkStart w:id="69" w:name="_Toc517333845"/>
-      <w:bookmarkStart w:id="70" w:name="_Ref517352230"/>
+      <w:bookmarkStart w:id="70" w:name="_Toc517333845"/>
+      <w:bookmarkStart w:id="71" w:name="_Ref517352230"/>
       <w:r>
         <w:t>Activation Functions</w:t>
       </w:r>
-      <w:bookmarkEnd w:id="69"/>
       <w:bookmarkEnd w:id="70"/>
+      <w:bookmarkEnd w:id="71"/>
     </w:p>
     <w:p>
       <w:r>
@@ -15079,8 +15086,8 @@
       <w:pPr>
         <w:pStyle w:val="Bijschrift"/>
       </w:pPr>
-      <w:bookmarkStart w:id="71" w:name="_Ref515461170"/>
-      <w:bookmarkStart w:id="72" w:name="_Toc517333881"/>
+      <w:bookmarkStart w:id="72" w:name="_Ref515461170"/>
+      <w:bookmarkStart w:id="73" w:name="_Toc517333881"/>
       <w:r>
         <w:t xml:space="preserve">Figuur </w:t>
       </w:r>
@@ -15105,11 +15112,11 @@
         </w:rPr>
         <w:fldChar w:fldCharType="end"/>
       </w:r>
-      <w:bookmarkEnd w:id="71"/>
+      <w:bookmarkEnd w:id="72"/>
       <w:r>
         <w:t>: Standaard sigmoïd formule</w:t>
       </w:r>
-      <w:bookmarkEnd w:id="72"/>
+      <w:bookmarkEnd w:id="73"/>
     </w:p>
     <w:p>
       <w:r>
@@ -15179,8 +15186,8 @@
       <w:pPr>
         <w:pStyle w:val="Bijschrift"/>
       </w:pPr>
-      <w:bookmarkStart w:id="73" w:name="_Ref515461645"/>
-      <w:bookmarkStart w:id="74" w:name="_Toc517333882"/>
+      <w:bookmarkStart w:id="74" w:name="_Ref515461645"/>
+      <w:bookmarkStart w:id="75" w:name="_Toc517333882"/>
       <w:r>
         <w:t xml:space="preserve">Figuur </w:t>
       </w:r>
@@ -15205,11 +15212,11 @@
         </w:rPr>
         <w:fldChar w:fldCharType="end"/>
       </w:r>
-      <w:bookmarkEnd w:id="73"/>
+      <w:bookmarkEnd w:id="74"/>
       <w:r>
         <w:t>: Plot van de sigmoïd formule</w:t>
       </w:r>
-      <w:bookmarkEnd w:id="74"/>
+      <w:bookmarkEnd w:id="75"/>
     </w:p>
     <w:p>
       <w:pPr>
@@ -15357,8 +15364,8 @@
       <w:pPr>
         <w:pStyle w:val="Bijschrift"/>
       </w:pPr>
-      <w:bookmarkStart w:id="75" w:name="_Ref515463099"/>
-      <w:bookmarkStart w:id="76" w:name="_Toc517333883"/>
+      <w:bookmarkStart w:id="76" w:name="_Ref515463099"/>
+      <w:bookmarkStart w:id="77" w:name="_Toc517333883"/>
       <w:r>
         <w:t xml:space="preserve">Figuur </w:t>
       </w:r>
@@ -15366,7 +15373,10 @@
         <w:fldChar w:fldCharType="begin"/>
       </w:r>
       <w:r>
-        <w:instrText xml:space="preserve"> SEQ Figuur \* ARABIC </w:instrText>
+        <w:instrText xml:space="preserve"> SEQ Figuur \* </w:instrText>
+      </w:r>
+      <w:r>
+        <w:instrText xml:space="preserve">ARABIC </w:instrText>
       </w:r>
       <w:r>
         <w:fldChar w:fldCharType="separate"/>
@@ -15383,7 +15393,7 @@
         </w:rPr>
         <w:fldChar w:fldCharType="end"/>
       </w:r>
-      <w:bookmarkEnd w:id="75"/>
+      <w:bookmarkEnd w:id="76"/>
       <w:r>
         <w:t xml:space="preserve">: Plot van de </w:t>
       </w:r>
@@ -15393,7 +15403,7 @@
       <w:r>
         <w:t>ReLU</w:t>
       </w:r>
-      <w:bookmarkEnd w:id="76"/>
+      <w:bookmarkEnd w:id="77"/>
     </w:p>
     <w:p>
       <w:pPr>
@@ -15575,8 +15585,8 @@
       <w:pPr>
         <w:pStyle w:val="Bijschrift"/>
       </w:pPr>
-      <w:bookmarkStart w:id="77" w:name="_Ref515524324"/>
-      <w:bookmarkStart w:id="78" w:name="_Toc517333884"/>
+      <w:bookmarkStart w:id="78" w:name="_Ref515524324"/>
+      <w:bookmarkStart w:id="79" w:name="_Toc517333884"/>
       <w:r>
         <w:t xml:space="preserve">Figuur </w:t>
       </w:r>
@@ -15601,11 +15611,11 @@
         </w:rPr>
         <w:fldChar w:fldCharType="end"/>
       </w:r>
-      <w:bookmarkEnd w:id="77"/>
+      <w:bookmarkEnd w:id="78"/>
       <w:r>
         <w:t>: Plot van de leaky ReLU</w:t>
       </w:r>
-      <w:bookmarkEnd w:id="78"/>
+      <w:bookmarkEnd w:id="79"/>
     </w:p>
     <w:p>
       <w:pPr>
@@ -15766,13 +15776,13 @@
           <w:noProof/>
         </w:rPr>
       </w:pPr>
-      <w:bookmarkStart w:id="79" w:name="_Ref515526435"/>
-      <w:bookmarkStart w:id="80" w:name="_Toc517333846"/>
+      <w:bookmarkStart w:id="80" w:name="_Ref515526435"/>
+      <w:bookmarkStart w:id="81" w:name="_Toc517333846"/>
       <w:r>
         <w:t>Genetic algorithms</w:t>
       </w:r>
-      <w:bookmarkEnd w:id="79"/>
       <w:bookmarkEnd w:id="80"/>
+      <w:bookmarkEnd w:id="81"/>
     </w:p>
     <w:p>
       <w:r>
@@ -15922,8 +15932,8 @@
       <w:pPr>
         <w:pStyle w:val="Bijschrift"/>
       </w:pPr>
-      <w:bookmarkStart w:id="81" w:name="_Ref515527414"/>
-      <w:bookmarkStart w:id="82" w:name="_Toc517333885"/>
+      <w:bookmarkStart w:id="82" w:name="_Ref515527414"/>
+      <w:bookmarkStart w:id="83" w:name="_Toc517333885"/>
       <w:r>
         <w:t xml:space="preserve">Figuur </w:t>
       </w:r>
@@ -15948,11 +15958,11 @@
         </w:rPr>
         <w:fldChar w:fldCharType="end"/>
       </w:r>
-      <w:bookmarkEnd w:id="81"/>
+      <w:bookmarkEnd w:id="82"/>
       <w:r>
         <w:t>: Basis structuur en terminologie van GA's</w:t>
       </w:r>
-      <w:bookmarkEnd w:id="82"/>
+      <w:bookmarkEnd w:id="83"/>
     </w:p>
     <w:p>
       <w:pPr>
@@ -15989,13 +15999,13 @@
           <w:noProof/>
         </w:rPr>
       </w:pPr>
-      <w:bookmarkStart w:id="83" w:name="_Ref515531939"/>
-      <w:bookmarkStart w:id="84" w:name="_Toc517333847"/>
+      <w:bookmarkStart w:id="84" w:name="_Ref515531939"/>
+      <w:bookmarkStart w:id="85" w:name="_Toc517333847"/>
       <w:r>
         <w:t>Neuro Evolution of Augmenting Topologies</w:t>
       </w:r>
-      <w:bookmarkEnd w:id="83"/>
       <w:bookmarkEnd w:id="84"/>
+      <w:bookmarkEnd w:id="85"/>
     </w:p>
     <w:p>
       <w:r>
@@ -16123,8 +16133,8 @@
       <w:pPr>
         <w:pStyle w:val="Bijschrift"/>
       </w:pPr>
-      <w:bookmarkStart w:id="85" w:name="_Ref515530521"/>
-      <w:bookmarkStart w:id="86" w:name="_Toc517333886"/>
+      <w:bookmarkStart w:id="86" w:name="_Ref515530521"/>
+      <w:bookmarkStart w:id="87" w:name="_Toc517333886"/>
       <w:r>
         <w:t xml:space="preserve">Figuur </w:t>
       </w:r>
@@ -16149,11 +16159,11 @@
         </w:rPr>
         <w:fldChar w:fldCharType="end"/>
       </w:r>
-      <w:bookmarkEnd w:id="85"/>
+      <w:bookmarkEnd w:id="86"/>
       <w:r>
         <w:t>: Aanvullende mutatiemogelijkheden van het NEAT algoritme</w:t>
       </w:r>
-      <w:bookmarkEnd w:id="86"/>
+      <w:bookmarkEnd w:id="87"/>
     </w:p>
     <w:p>
       <w:pPr>
@@ -16183,12 +16193,12 @@
       <w:pPr>
         <w:pStyle w:val="Kop1"/>
       </w:pPr>
-      <w:bookmarkStart w:id="87" w:name="_Toc517333848"/>
+      <w:bookmarkStart w:id="88" w:name="_Toc517333848"/>
       <w:r>
         <w:lastRenderedPageBreak/>
         <w:t>Onderzoek</w:t>
       </w:r>
-      <w:bookmarkEnd w:id="87"/>
+      <w:bookmarkEnd w:id="88"/>
     </w:p>
     <w:p>
       <w:r>
@@ -16212,11 +16222,11 @@
       <w:pPr>
         <w:pStyle w:val="Kop2"/>
       </w:pPr>
-      <w:bookmarkStart w:id="88" w:name="_Toc517333849"/>
+      <w:bookmarkStart w:id="89" w:name="_Toc517333849"/>
       <w:r>
         <w:t>Data</w:t>
       </w:r>
-      <w:bookmarkEnd w:id="88"/>
+      <w:bookmarkEnd w:id="89"/>
     </w:p>
     <w:p>
       <w:r>
@@ -16264,11 +16274,11 @@
       <w:pPr>
         <w:pStyle w:val="Kop3"/>
       </w:pPr>
-      <w:bookmarkStart w:id="89" w:name="_Toc517333850"/>
+      <w:bookmarkStart w:id="90" w:name="_Toc517333850"/>
       <w:r>
         <w:t>Basis gegevens</w:t>
       </w:r>
-      <w:bookmarkEnd w:id="89"/>
+      <w:bookmarkEnd w:id="90"/>
     </w:p>
     <w:p>
       <w:r>
@@ -16393,14 +16403,14 @@
       <w:pPr>
         <w:pStyle w:val="Kop3"/>
       </w:pPr>
-      <w:bookmarkStart w:id="90" w:name="_Toc517333851"/>
+      <w:bookmarkStart w:id="91" w:name="_Toc517333851"/>
       <w:r>
         <w:t>Data uit E</w:t>
       </w:r>
       <w:r>
         <w:t>KB Manufacturing Intelligence</w:t>
       </w:r>
-      <w:bookmarkEnd w:id="90"/>
+      <w:bookmarkEnd w:id="91"/>
     </w:p>
     <w:p>
       <w:pPr>
@@ -16612,8 +16622,8 @@
       <w:pPr>
         <w:pStyle w:val="Bijschrift"/>
       </w:pPr>
-      <w:bookmarkStart w:id="91" w:name="_Ref514938618"/>
-      <w:bookmarkStart w:id="92" w:name="_Toc517333887"/>
+      <w:bookmarkStart w:id="92" w:name="_Ref514938618"/>
+      <w:bookmarkStart w:id="93" w:name="_Toc517333887"/>
       <w:r>
         <w:t xml:space="preserve">Figuur </w:t>
       </w:r>
@@ -16638,7 +16648,7 @@
         </w:rPr>
         <w:fldChar w:fldCharType="end"/>
       </w:r>
-      <w:bookmarkEnd w:id="91"/>
+      <w:bookmarkEnd w:id="92"/>
       <w:r>
         <w:t>: Data uit de EMI database en externe</w:t>
       </w:r>
@@ -16647,41 +16657,41 @@
           <w:noProof/>
         </w:rPr>
         <w:t xml:space="preserve"> bronnen</w:t>
-      </w:r>
-      <w:bookmarkEnd w:id="92"/>
-    </w:p>
-    <w:p>
-      <w:pPr>
-        <w:pStyle w:val="Bijschrift"/>
-      </w:pPr>
-      <w:r>
-        <w:t xml:space="preserve">Noot. </w:t>
-      </w:r>
-      <w:r>
-        <w:rPr>
-          <w:rStyle w:val="NootChar"/>
-          <w:i w:val="0"/>
-        </w:rPr>
-        <w:t>Aangepast van “EMI database diagram”, door EKB, 2018, 1 februari. Geraadpleegd van (local)\SQLEXPRESS.EMI_NN\dbo.DatabaseSchema</w:t>
-      </w:r>
-      <w:r>
-        <w:rPr>
-          <w:rStyle w:val="Voetnootmarkering"/>
-        </w:rPr>
-        <w:footnoteReference w:id="3"/>
-      </w:r>
-    </w:p>
-    <w:p>
-      <w:pPr>
-        <w:pStyle w:val="Kop3"/>
-      </w:pPr>
-      <w:bookmarkStart w:id="93" w:name="_Toc517333852"/>
-      <w:r>
-        <w:t>Uitzonderingen</w:t>
       </w:r>
       <w:bookmarkEnd w:id="93"/>
     </w:p>
     <w:p>
+      <w:pPr>
+        <w:pStyle w:val="Bijschrift"/>
+      </w:pPr>
+      <w:r>
+        <w:t xml:space="preserve">Noot. </w:t>
+      </w:r>
+      <w:r>
+        <w:rPr>
+          <w:rStyle w:val="NootChar"/>
+          <w:i w:val="0"/>
+        </w:rPr>
+        <w:t>Aangepast van “EMI database diagram”, door EKB, 2018, 1 februari. Geraadpleegd van (local)\SQLEXPRESS.EMI_NN\dbo.DatabaseSchema</w:t>
+      </w:r>
+      <w:r>
+        <w:rPr>
+          <w:rStyle w:val="Voetnootmarkering"/>
+        </w:rPr>
+        <w:footnoteReference w:id="3"/>
+      </w:r>
+    </w:p>
+    <w:p>
+      <w:pPr>
+        <w:pStyle w:val="Kop3"/>
+      </w:pPr>
+      <w:bookmarkStart w:id="94" w:name="_Toc517333852"/>
+      <w:r>
+        <w:t>Uitzonderingen</w:t>
+      </w:r>
+      <w:bookmarkEnd w:id="94"/>
+    </w:p>
+    <w:p>
       <w:r>
         <w:t xml:space="preserve">Uit een gesprek met de LEAN manager en tevens contactpersoon </w:t>
       </w:r>
@@ -16707,11 +16717,11 @@
       <w:pPr>
         <w:pStyle w:val="Kop3"/>
       </w:pPr>
-      <w:bookmarkStart w:id="94" w:name="_Toc517333853"/>
+      <w:bookmarkStart w:id="95" w:name="_Toc517333853"/>
       <w:r>
         <w:t>Externe data</w:t>
       </w:r>
-      <w:bookmarkEnd w:id="94"/>
+      <w:bookmarkEnd w:id="95"/>
     </w:p>
     <w:p>
       <w:r>
@@ -16794,12 +16804,12 @@
       <w:pPr>
         <w:pStyle w:val="Kop3"/>
       </w:pPr>
-      <w:bookmarkStart w:id="95" w:name="_Toc517333854"/>
+      <w:bookmarkStart w:id="96" w:name="_Toc517333854"/>
       <w:r>
         <w:lastRenderedPageBreak/>
         <w:t>Conclusie</w:t>
       </w:r>
-      <w:bookmarkEnd w:id="95"/>
+      <w:bookmarkEnd w:id="96"/>
     </w:p>
     <w:p>
       <w:r>
@@ -16871,12 +16881,12 @@
       <w:pPr>
         <w:pStyle w:val="Kop2"/>
       </w:pPr>
-      <w:bookmarkStart w:id="96" w:name="_Toc517333855"/>
+      <w:bookmarkStart w:id="97" w:name="_Toc517333855"/>
       <w:r>
         <w:lastRenderedPageBreak/>
         <w:t>Simulatie</w:t>
       </w:r>
-      <w:bookmarkEnd w:id="96"/>
+      <w:bookmarkEnd w:id="97"/>
     </w:p>
     <w:p>
       <w:r>
@@ -16909,8 +16919,8 @@
       <w:pPr>
         <w:pStyle w:val="Kop3"/>
       </w:pPr>
-      <w:bookmarkStart w:id="97" w:name="_Ref516471442"/>
-      <w:bookmarkStart w:id="98" w:name="_Toc517333856"/>
+      <w:bookmarkStart w:id="98" w:name="_Ref516471442"/>
+      <w:bookmarkStart w:id="99" w:name="_Toc517333856"/>
       <w:r>
         <w:t>Simulatie</w:t>
       </w:r>
@@ -16920,8 +16930,8 @@
       <w:r>
         <w:t xml:space="preserve"> keuze</w:t>
       </w:r>
-      <w:bookmarkEnd w:id="97"/>
       <w:bookmarkEnd w:id="98"/>
+      <w:bookmarkEnd w:id="99"/>
     </w:p>
     <w:p>
       <w:r>
@@ -17104,8 +17114,8 @@
       <w:pPr>
         <w:pStyle w:val="Bijschrift"/>
       </w:pPr>
-      <w:bookmarkStart w:id="99" w:name="_Ref516146730"/>
-      <w:bookmarkStart w:id="100" w:name="_Toc517333893"/>
+      <w:bookmarkStart w:id="100" w:name="_Ref516146730"/>
+      <w:bookmarkStart w:id="101" w:name="_Toc517333893"/>
       <w:r>
         <w:t xml:space="preserve">Tabel </w:t>
       </w:r>
@@ -17130,14 +17140,14 @@
         </w:rPr>
         <w:fldChar w:fldCharType="end"/>
       </w:r>
-      <w:bookmarkEnd w:id="99"/>
+      <w:bookmarkEnd w:id="100"/>
       <w:r>
         <w:t xml:space="preserve">: Simulatiesoftware </w:t>
       </w:r>
       <w:r>
         <w:t>afweging</w:t>
       </w:r>
-      <w:bookmarkEnd w:id="100"/>
+      <w:bookmarkEnd w:id="101"/>
     </w:p>
     <w:tbl>
       <w:tblPr>
@@ -19453,13 +19463,13 @@
       <w:pPr>
         <w:pStyle w:val="Kop3"/>
       </w:pPr>
-      <w:bookmarkStart w:id="101" w:name="_Ref517083499"/>
-      <w:bookmarkStart w:id="102" w:name="_Toc517333857"/>
+      <w:bookmarkStart w:id="102" w:name="_Ref517083499"/>
+      <w:bookmarkStart w:id="103" w:name="_Toc517333857"/>
       <w:r>
         <w:t>JaamSim</w:t>
       </w:r>
-      <w:bookmarkEnd w:id="101"/>
       <w:bookmarkEnd w:id="102"/>
+      <w:bookmarkEnd w:id="103"/>
     </w:p>
     <w:p>
       <w:r>
@@ -19538,8 +19548,8 @@
       <w:pPr>
         <w:pStyle w:val="Bijschrift"/>
       </w:pPr>
-      <w:bookmarkStart w:id="103" w:name="_Ref516833840"/>
-      <w:bookmarkStart w:id="104" w:name="_Toc517333888"/>
+      <w:bookmarkStart w:id="104" w:name="_Ref516833840"/>
+      <w:bookmarkStart w:id="105" w:name="_Toc517333888"/>
       <w:r>
         <w:t xml:space="preserve">Figuur </w:t>
       </w:r>
@@ -19547,7 +19557,10 @@
         <w:fldChar w:fldCharType="begin"/>
       </w:r>
       <w:r>
-        <w:instrText xml:space="preserve"> SEQ Figuur \* ARABIC </w:instrText>
+        <w:instrText xml:space="preserve"> SEQ Figu</w:instrText>
+      </w:r>
+      <w:r>
+        <w:instrText xml:space="preserve">ur \* ARABIC </w:instrText>
       </w:r>
       <w:r>
         <w:fldChar w:fldCharType="separate"/>
@@ -19564,11 +19577,11 @@
         </w:rPr>
         <w:fldChar w:fldCharType="end"/>
       </w:r>
-      <w:bookmarkEnd w:id="103"/>
+      <w:bookmarkEnd w:id="104"/>
       <w:r>
         <w:t>: JaamSim GUI</w:t>
       </w:r>
-      <w:bookmarkEnd w:id="104"/>
+      <w:bookmarkEnd w:id="105"/>
     </w:p>
     <w:p>
       <w:pPr>
@@ -19655,11 +19668,11 @@
       <w:pPr>
         <w:pStyle w:val="Kop4"/>
       </w:pPr>
-      <w:bookmarkStart w:id="105" w:name="_Ref517356503"/>
+      <w:bookmarkStart w:id="106" w:name="_Ref517356503"/>
       <w:r>
         <w:t>Productie</w:t>
       </w:r>
-      <w:bookmarkEnd w:id="105"/>
+      <w:bookmarkEnd w:id="106"/>
     </w:p>
     <w:p>
       <w:r>
@@ -19888,8 +19901,8 @@
       <w:pPr>
         <w:pStyle w:val="Bijschrift"/>
       </w:pPr>
-      <w:bookmarkStart w:id="106" w:name="_Ref516834125"/>
-      <w:bookmarkStart w:id="107" w:name="_Toc517333889"/>
+      <w:bookmarkStart w:id="107" w:name="_Ref516834125"/>
+      <w:bookmarkStart w:id="108" w:name="_Toc517333889"/>
       <w:r>
         <w:t xml:space="preserve">Figuur </w:t>
       </w:r>
@@ -19914,11 +19927,11 @@
         </w:rPr>
         <w:fldChar w:fldCharType="end"/>
       </w:r>
-      <w:bookmarkEnd w:id="106"/>
+      <w:bookmarkEnd w:id="107"/>
       <w:r>
         <w:t>: JaamSim container objecten</w:t>
       </w:r>
-      <w:bookmarkEnd w:id="107"/>
+      <w:bookmarkEnd w:id="108"/>
     </w:p>
     <w:p>
       <w:pPr>
@@ -19945,11 +19958,11 @@
       <w:pPr>
         <w:pStyle w:val="Kop3"/>
       </w:pPr>
-      <w:bookmarkStart w:id="108" w:name="_Toc517333858"/>
+      <w:bookmarkStart w:id="109" w:name="_Toc517333858"/>
       <w:r>
         <w:t>Conclusie</w:t>
       </w:r>
-      <w:bookmarkEnd w:id="108"/>
+      <w:bookmarkEnd w:id="109"/>
     </w:p>
     <w:p>
       <w:r>
@@ -20004,12 +20017,12 @@
       <w:pPr>
         <w:pStyle w:val="Kop2"/>
       </w:pPr>
-      <w:bookmarkStart w:id="109" w:name="_Toc517333859"/>
+      <w:bookmarkStart w:id="110" w:name="_Toc517333859"/>
       <w:r>
         <w:lastRenderedPageBreak/>
         <w:t>Machine learning</w:t>
       </w:r>
-      <w:bookmarkEnd w:id="109"/>
+      <w:bookmarkEnd w:id="110"/>
     </w:p>
     <w:p>
       <w:r>
@@ -20036,11 +20049,11 @@
       <w:pPr>
         <w:pStyle w:val="Kop3"/>
       </w:pPr>
-      <w:bookmarkStart w:id="110" w:name="_Toc517333860"/>
+      <w:bookmarkStart w:id="111" w:name="_Toc517333860"/>
       <w:r>
         <w:t>Algoritme types</w:t>
       </w:r>
-      <w:bookmarkEnd w:id="110"/>
+      <w:bookmarkEnd w:id="111"/>
     </w:p>
     <w:p>
       <w:r>
@@ -20171,11 +20184,11 @@
       <w:pPr>
         <w:pStyle w:val="Kop3"/>
       </w:pPr>
-      <w:bookmarkStart w:id="111" w:name="_Toc517333861"/>
+      <w:bookmarkStart w:id="112" w:name="_Toc517333861"/>
       <w:r>
         <w:t>Genetic algorithm frameworks</w:t>
       </w:r>
-      <w:bookmarkEnd w:id="111"/>
+      <w:bookmarkEnd w:id="112"/>
     </w:p>
     <w:p>
       <w:r>
@@ -20275,8 +20288,8 @@
       <w:pPr>
         <w:pStyle w:val="Bijschrift"/>
       </w:pPr>
-      <w:bookmarkStart w:id="112" w:name="_Ref517186273"/>
-      <w:bookmarkStart w:id="113" w:name="_Toc517333894"/>
+      <w:bookmarkStart w:id="113" w:name="_Ref517186273"/>
+      <w:bookmarkStart w:id="114" w:name="_Toc517333894"/>
       <w:r>
         <w:lastRenderedPageBreak/>
         <w:t xml:space="preserve">Tabel </w:t>
@@ -20302,14 +20315,14 @@
         </w:rPr>
         <w:fldChar w:fldCharType="end"/>
       </w:r>
-      <w:bookmarkEnd w:id="112"/>
+      <w:bookmarkEnd w:id="113"/>
       <w:r>
         <w:t>: GA-</w:t>
       </w:r>
       <w:r>
         <w:t>framework afweging</w:t>
       </w:r>
-      <w:bookmarkEnd w:id="113"/>
+      <w:bookmarkEnd w:id="114"/>
     </w:p>
     <w:tbl>
       <w:tblPr>
@@ -22290,11 +22303,11 @@
       <w:pPr>
         <w:pStyle w:val="Kop3"/>
       </w:pPr>
-      <w:bookmarkStart w:id="114" w:name="_Toc517333862"/>
+      <w:bookmarkStart w:id="115" w:name="_Toc517333862"/>
       <w:r>
         <w:t>Conclusie</w:t>
       </w:r>
-      <w:bookmarkEnd w:id="114"/>
+      <w:bookmarkEnd w:id="115"/>
     </w:p>
     <w:p>
       <w:r>
@@ -22359,12 +22372,12 @@
       <w:pPr>
         <w:pStyle w:val="Kop2"/>
       </w:pPr>
-      <w:bookmarkStart w:id="115" w:name="_Toc517333863"/>
+      <w:bookmarkStart w:id="116" w:name="_Toc517333863"/>
       <w:r>
         <w:lastRenderedPageBreak/>
         <w:t>Experimenten</w:t>
       </w:r>
-      <w:bookmarkEnd w:id="115"/>
+      <w:bookmarkEnd w:id="116"/>
     </w:p>
     <w:p>
       <w:r>
@@ -22398,11 +22411,11 @@
       <w:pPr>
         <w:pStyle w:val="Kop3"/>
       </w:pPr>
-      <w:bookmarkStart w:id="116" w:name="_Toc517333864"/>
+      <w:bookmarkStart w:id="117" w:name="_Toc517333864"/>
       <w:r>
         <w:t>Benchmarking</w:t>
       </w:r>
-      <w:bookmarkEnd w:id="116"/>
+      <w:bookmarkEnd w:id="117"/>
     </w:p>
     <w:p>
       <w:pPr>
@@ -22487,8 +22500,8 @@
       <w:pPr>
         <w:pStyle w:val="Bijschrift"/>
       </w:pPr>
-      <w:bookmarkStart w:id="117" w:name="_Toc517333895"/>
       <w:bookmarkStart w:id="118" w:name="_Ref517336269"/>
+      <w:bookmarkStart w:id="119" w:name="_Toc517333895"/>
       <w:r>
         <w:t xml:space="preserve">Tabel </w:t>
       </w:r>
@@ -22517,7 +22530,7 @@
       <w:r>
         <w:t>: JaamSim Benchmarks</w:t>
       </w:r>
-      <w:bookmarkEnd w:id="117"/>
+      <w:bookmarkEnd w:id="119"/>
       <w:r>
         <w:t xml:space="preserve"> over februari 2018</w:t>
       </w:r>
@@ -23155,6 +23168,9 @@
       <w:r>
         <w:t xml:space="preserve">In verband met de looptijd van de simulaties zoals beschreven in de vorige paragraaf is gekozen om de eerste simulaties zonder buffer-data uit VisualFlow uit te voeren. De gemiddelde trommeltijd is wel </w:t>
       </w:r>
+      <w:r>
+        <w:t>uit de data van Visual Flow berekend en is ongeveer 7 uur en 23,5 minuut.</w:t>
+      </w:r>
     </w:p>
     <w:p/>
     <w:p>
@@ -23291,6 +23307,9 @@
         <w:t xml:space="preserve"> is</w:t>
       </w:r>
       <w:r>
+        <w:t xml:space="preserve"> (exclusief de trommels)</w:t>
+      </w:r>
+      <w:r>
         <w:t>.</w:t>
       </w:r>
     </w:p>
@@ -23321,7 +23340,13 @@
         <w:fldChar w:fldCharType="end"/>
       </w:r>
       <w:r>
-        <w:t xml:space="preserve"> staan de parameters van weergegeven van de simulaties. De sigmoïd activation function is aangepast naar de versie die volgens Stanley (2004) het beste werkte. Verder zijn de termen ‘+13’ en ‘+1’ toegevoegd om 1 als startgetal te hebben in plaats van 0,5</w:t>
+        <w:t xml:space="preserve"> staan de parameters van </w:t>
+      </w:r>
+      <w:r>
+        <w:t xml:space="preserve">de simulaties </w:t>
+      </w:r>
+      <w:r>
+        <w:t>weergegeven. De sigmoïd activation function is aangepast naar de versie die volgens Stanley (2004) het beste werkte. Verder zijn de termen ‘+13’ en ‘+1’ toegevoegd om 1 als startgetal te hebben in plaats van 0,5</w:t>
       </w:r>
       <w:r>
         <w:t xml:space="preserve"> voor de sigmoïd en 0 voor de sinus</w:t>
@@ -23335,7 +23360,7 @@
       <w:pPr>
         <w:pStyle w:val="Bijschrift"/>
       </w:pPr>
-      <w:bookmarkStart w:id="119" w:name="_Ref517356845"/>
+      <w:bookmarkStart w:id="120" w:name="_Ref517356845"/>
       <w:r>
         <w:t xml:space="preserve">Tabel </w:t>
       </w:r>
@@ -23355,9 +23380,12 @@
         <w:t>7</w:t>
       </w:r>
       <w:r>
+        <w:rPr>
+          <w:noProof/>
+        </w:rPr>
         <w:fldChar w:fldCharType="end"/>
       </w:r>
-      <w:bookmarkEnd w:id="119"/>
+      <w:bookmarkEnd w:id="120"/>
       <w:r>
         <w:t>: Simulatie parameters</w:t>
       </w:r>
@@ -23569,27 +23597,7 @@
                 <w:color w:val="FFFFFF"/>
                 <w:szCs w:val="18"/>
               </w:rPr>
-              <w:t>Simu</w:t>
-            </w:r>
-            <w:r>
-              <w:rPr>
-                <w:b/>
-                <w:bCs/>
-                <w:smallCaps/>
-                <w:color w:val="FFFFFF"/>
-                <w:szCs w:val="18"/>
-              </w:rPr>
-              <w:t>latie</w:t>
-            </w:r>
-            <w:r>
-              <w:rPr>
-                <w:b/>
-                <w:bCs/>
-                <w:smallCaps/>
-                <w:color w:val="FFFFFF"/>
-                <w:szCs w:val="18"/>
-              </w:rPr>
-              <w:t xml:space="preserve"> einddatum</w:t>
+              <w:t>Simulatie einddatum</w:t>
             </w:r>
           </w:p>
         </w:tc>
@@ -23889,50 +23897,53 @@
                 <w:szCs w:val="16"/>
               </w:rPr>
             </w:pPr>
-            <m:oMath>
-              <m:func>
-                <m:funcPr>
-                  <m:ctrlPr>
-                    <w:rPr>
-                      <w:rFonts w:ascii="Cambria Math" w:hAnsi="Cambria Math"/>
-                      <w:i/>
-                      <w:sz w:val="24"/>
-                      <w:szCs w:val="16"/>
-                    </w:rPr>
-                  </m:ctrlPr>
-                </m:funcPr>
-                <m:fName>
-                  <m:r>
-                    <m:rPr>
-                      <m:sty m:val="p"/>
-                    </m:rPr>
-                    <w:rPr>
-                      <w:rFonts w:ascii="Cambria Math" w:hAnsi="Cambria Math"/>
-                      <w:sz w:val="24"/>
-                      <w:szCs w:val="16"/>
-                    </w:rPr>
-                    <m:t>sin</m:t>
-                  </m:r>
-                </m:fName>
-                <m:e>
-                  <m:r>
-                    <w:rPr>
-                      <w:rFonts w:ascii="Cambria Math" w:hAnsi="Cambria Math"/>
-                      <w:sz w:val="24"/>
-                      <w:szCs w:val="16"/>
-                    </w:rPr>
-                    <m:t>(2x)</m:t>
-                  </m:r>
-                </m:e>
-              </m:func>
-            </m:oMath>
-            <w:r>
-              <w:rPr>
-                <w:sz w:val="24"/>
-                <w:szCs w:val="16"/>
-              </w:rPr>
-              <w:t xml:space="preserve"> + 1</w:t>
-            </w:r>
+            <m:oMathPara>
+              <m:oMath>
+                <m:func>
+                  <m:funcPr>
+                    <m:ctrlPr>
+                      <w:rPr>
+                        <w:rFonts w:ascii="Cambria Math" w:hAnsi="Cambria Math"/>
+                        <w:i/>
+                        <w:sz w:val="24"/>
+                        <w:szCs w:val="16"/>
+                      </w:rPr>
+                    </m:ctrlPr>
+                  </m:funcPr>
+                  <m:fName>
+                    <m:r>
+                      <m:rPr>
+                        <m:sty m:val="p"/>
+                      </m:rPr>
+                      <w:rPr>
+                        <w:rFonts w:ascii="Cambria Math" w:hAnsi="Cambria Math"/>
+                        <w:sz w:val="24"/>
+                        <w:szCs w:val="16"/>
+                      </w:rPr>
+                      <m:t>sin</m:t>
+                    </m:r>
+                  </m:fName>
+                  <m:e>
+                    <m:r>
+                      <w:rPr>
+                        <w:rFonts w:ascii="Cambria Math" w:hAnsi="Cambria Math"/>
+                        <w:sz w:val="24"/>
+                        <w:szCs w:val="16"/>
+                      </w:rPr>
+                      <m:t>(2x)</m:t>
+                    </m:r>
+                  </m:e>
+                </m:func>
+                <m:r>
+                  <w:rPr>
+                    <w:rFonts w:ascii="Cambria Math" w:hAnsi="Cambria Math"/>
+                    <w:sz w:val="24"/>
+                    <w:szCs w:val="16"/>
+                  </w:rPr>
+                  <m:t>+1</m:t>
+                </m:r>
+              </m:oMath>
+            </m:oMathPara>
           </w:p>
         </w:tc>
         <w:tc>
@@ -24053,7 +24064,7 @@
       <w:pPr>
         <w:pStyle w:val="Bijschrift"/>
       </w:pPr>
-      <w:bookmarkStart w:id="120" w:name="_Ref517358098"/>
+      <w:bookmarkStart w:id="121" w:name="_Ref517358098"/>
       <w:r>
         <w:t xml:space="preserve">Figuur </w:t>
       </w:r>
@@ -24073,9 +24084,12 @@
         <w:t>21</w:t>
       </w:r>
       <w:r>
+        <w:rPr>
+          <w:noProof/>
+        </w:rPr>
         <w:fldChar w:fldCharType="end"/>
       </w:r>
-      <w:bookmarkEnd w:id="120"/>
+      <w:bookmarkEnd w:id="121"/>
       <w:r>
         <w:t>: Simulatie resultaten sigmoïd- en sinus activation functions</w:t>
       </w:r>
@@ -24152,14 +24166,7 @@
             <w:rFonts w:ascii="Cambria Math" w:hAnsi="Cambria Math"/>
             <w:sz w:val="24"/>
           </w:rPr>
-          <m:t>∙50%+</m:t>
-        </m:r>
-        <m:r>
-          <w:rPr>
-            <w:rFonts w:ascii="Cambria Math" w:hAnsi="Cambria Math"/>
-            <w:sz w:val="24"/>
-          </w:rPr>
-          <m:t>(1-</m:t>
+          <m:t>∙50%+(1-</m:t>
         </m:r>
         <m:f>
           <m:fPr>
@@ -24195,14 +24202,7 @@
             <w:rFonts w:ascii="Cambria Math" w:hAnsi="Cambria Math"/>
             <w:sz w:val="24"/>
           </w:rPr>
-          <m:t>)</m:t>
-        </m:r>
-        <m:r>
-          <w:rPr>
-            <w:rFonts w:ascii="Cambria Math" w:hAnsi="Cambria Math"/>
-            <w:sz w:val="24"/>
-          </w:rPr>
-          <m:t>∙50%</m:t>
+          <m:t>)∙50%</m:t>
         </m:r>
       </m:oMath>
       <w:r>
@@ -24324,7 +24324,7 @@
       <w:pPr>
         <w:pStyle w:val="Bijschrift"/>
       </w:pPr>
-      <w:bookmarkStart w:id="121" w:name="_Ref517362938"/>
+      <w:bookmarkStart w:id="122" w:name="_Ref517362938"/>
       <w:r>
         <w:t xml:space="preserve">Figuur </w:t>
       </w:r>
@@ -24332,7 +24332,10 @@
         <w:fldChar w:fldCharType="begin"/>
       </w:r>
       <w:r>
-        <w:instrText xml:space="preserve"> SEQ Figuur \* ARABIC </w:instrText>
+        <w:instrText xml:space="preserve"> SEQ Figuur \</w:instrText>
+      </w:r>
+      <w:r>
+        <w:instrText xml:space="preserve">* ARABIC </w:instrText>
       </w:r>
       <w:r>
         <w:fldChar w:fldCharType="separate"/>
@@ -24344,17 +24347,18 @@
         <w:t>22</w:t>
       </w:r>
       <w:r>
+        <w:rPr>
+          <w:noProof/>
+        </w:rPr>
         <w:fldChar w:fldCharType="end"/>
       </w:r>
-      <w:bookmarkEnd w:id="121"/>
+      <w:bookmarkEnd w:id="122"/>
       <w:r>
         <w:t>: Simulatie buffervoorraadgroottes sigmoïd- en sinus activation functions</w:t>
       </w:r>
     </w:p>
     <w:p/>
     <w:p>
-      <w:bookmarkStart w:id="122" w:name="_GoBack"/>
-      <w:bookmarkEnd w:id="122"/>
       <w:r>
         <w:br w:type="page"/>
       </w:r>
@@ -25492,7 +25496,10 @@
         <w:fldChar w:fldCharType="begin"/>
       </w:r>
       <w:r>
-        <w:instrText xml:space="preserve"> SEQ Bijlage_B,_Figuur \* ARABIC </w:instrText>
+        <w:instrText xml:space="preserve"> SEQ Bijlage_B,_Figuur \</w:instrText>
+      </w:r>
+      <w:r>
+        <w:instrText xml:space="preserve">* ARABIC </w:instrText>
       </w:r>
       <w:r>
         <w:fldChar w:fldCharType="separate"/>
@@ -26159,7 +26166,10 @@
         <w:fldChar w:fldCharType="begin"/>
       </w:r>
       <w:r>
-        <w:instrText xml:space="preserve"> SEQ Bijlage_B,_Figuur \* ARABIC </w:instrText>
+        <w:instrText xml:space="preserve"> SEQ Bijlag</w:instrText>
+      </w:r>
+      <w:r>
+        <w:instrText xml:space="preserve">e_B,_Figuur \* ARABIC </w:instrText>
       </w:r>
       <w:r>
         <w:fldChar w:fldCharType="separate"/>
@@ -26922,7 +26932,10 @@
         <w:fldChar w:fldCharType="begin"/>
       </w:r>
       <w:r>
-        <w:instrText xml:space="preserve"> SEQ Bijlage_B,_Figuur \* ARABIC </w:instrText>
+        <w:instrText xml:space="preserve"> SEQ Bijlage_B,_Fi</w:instrText>
+      </w:r>
+      <w:r>
+        <w:instrText xml:space="preserve">guur \* ARABIC </w:instrText>
       </w:r>
       <w:r>
         <w:fldChar w:fldCharType="separate"/>
@@ -27098,8 +27111,8 @@
         <w:ind w:left="360"/>
       </w:pPr>
       <w:bookmarkStart w:id="140" w:name="Bijlage_C"/>
-      <w:bookmarkStart w:id="141" w:name="Bijlage_A"/>
-      <w:bookmarkStart w:id="142" w:name="_Toc517333869"/>
+      <w:bookmarkStart w:id="141" w:name="_Toc517333869"/>
+      <w:bookmarkStart w:id="142" w:name="Bijlage_A"/>
       <w:r>
         <w:lastRenderedPageBreak/>
         <w:t xml:space="preserve">Bijlage </w:t>
@@ -27111,9 +27124,9 @@
       <w:r>
         <w:t>:  Genetic algorithm framework requirements onderzoek</w:t>
       </w:r>
-      <w:bookmarkEnd w:id="142"/>
+      <w:bookmarkEnd w:id="141"/>
     </w:p>
-    <w:bookmarkEnd w:id="141"/>
+    <w:bookmarkEnd w:id="142"/>
     <w:p>
       <w:pPr>
         <w:rPr>
@@ -27806,6 +27819,7 @@
         <w:docPartUnique/>
       </w:docPartObj>
     </w:sdtPr>
+    <w:sdtEndPr/>
     <w:sdtContent>
       <w:sdt>
         <w:sdtPr>
@@ -27819,6 +27833,7 @@
             <w:docPartUnique/>
           </w:docPartObj>
         </w:sdtPr>
+        <w:sdtEndPr/>
         <w:sdtContent>
           <w:p>
             <w:pPr>
@@ -27917,7 +27932,7 @@
                 <w:sz w:val="16"/>
                 <w:szCs w:val="16"/>
               </w:rPr>
-              <w:t>21-6-2018</w:t>
+              <w:t>22-6-2018</w:t>
             </w:r>
             <w:r>
               <w:rPr>
@@ -27982,7 +27997,7 @@
                 <w:sz w:val="16"/>
                 <w:szCs w:val="16"/>
               </w:rPr>
-              <w:t>74</w:t>
+              <w:t>2</w:t>
             </w:r>
             <w:r>
               <w:rPr>
@@ -28151,6 +28166,7 @@
       <w:dataBinding w:prefixMappings="xmlns:ns0='http://purl.org/dc/elements/1.1/' xmlns:ns1='http://schemas.openxmlformats.org/package/2006/metadata/core-properties' " w:xpath="/ns1:coreProperties[1]/ns0:title[1]" w:storeItemID="{6C3C8BC8-F283-45AE-878A-BAB7291924A1}"/>
       <w:text/>
     </w:sdtPr>
+    <w:sdtEndPr/>
     <w:sdtContent>
       <w:p>
         <w:pPr>
@@ -41649,8 +41665,8 @@
         </c:dLbls>
         <c:marker val="1"/>
         <c:smooth val="0"/>
-        <c:axId val="204905856"/>
-        <c:axId val="204949376"/>
+        <c:axId val="60220544"/>
+        <c:axId val="60222464"/>
       </c:lineChart>
       <c:lineChart>
         <c:grouping val="standard"/>
@@ -43283,11 +43299,11 @@
         </c:dLbls>
         <c:marker val="1"/>
         <c:smooth val="0"/>
-        <c:axId val="193718144"/>
-        <c:axId val="210636160"/>
+        <c:axId val="60112256"/>
+        <c:axId val="60109952"/>
       </c:lineChart>
       <c:catAx>
-        <c:axId val="204905856"/>
+        <c:axId val="60220544"/>
         <c:scaling>
           <c:orientation val="minMax"/>
         </c:scaling>
@@ -43327,7 +43343,7 @@
         <c:majorTickMark val="out"/>
         <c:minorTickMark val="out"/>
         <c:tickLblPos val="nextTo"/>
-        <c:crossAx val="204949376"/>
+        <c:crossAx val="60222464"/>
         <c:crosses val="autoZero"/>
         <c:auto val="1"/>
         <c:lblAlgn val="ctr"/>
@@ -43337,7 +43353,7 @@
         <c:noMultiLvlLbl val="0"/>
       </c:catAx>
       <c:valAx>
-        <c:axId val="204949376"/>
+        <c:axId val="60222464"/>
         <c:scaling>
           <c:orientation val="minMax"/>
         </c:scaling>
@@ -43377,12 +43393,12 @@
         <c:majorTickMark val="out"/>
         <c:minorTickMark val="none"/>
         <c:tickLblPos val="nextTo"/>
-        <c:crossAx val="204905856"/>
+        <c:crossAx val="60220544"/>
         <c:crosses val="autoZero"/>
         <c:crossBetween val="between"/>
       </c:valAx>
       <c:valAx>
-        <c:axId val="210636160"/>
+        <c:axId val="60109952"/>
         <c:scaling>
           <c:orientation val="minMax"/>
         </c:scaling>
@@ -43411,7 +43427,7 @@
         <c:majorTickMark val="out"/>
         <c:minorTickMark val="out"/>
         <c:tickLblPos val="nextTo"/>
-        <c:crossAx val="193718144"/>
+        <c:crossAx val="60112256"/>
         <c:crosses val="max"/>
         <c:crossBetween val="between"/>
         <c:dispUnits>
@@ -43437,7 +43453,7 @@
         </c:dispUnits>
       </c:valAx>
       <c:catAx>
-        <c:axId val="193718144"/>
+        <c:axId val="60112256"/>
         <c:scaling>
           <c:orientation val="minMax"/>
         </c:scaling>
@@ -43447,7 +43463,7 @@
         <c:majorTickMark val="out"/>
         <c:minorTickMark val="none"/>
         <c:tickLblPos val="nextTo"/>
-        <c:crossAx val="210636160"/>
+        <c:crossAx val="60109952"/>
         <c:crosses val="autoZero"/>
         <c:auto val="1"/>
         <c:lblAlgn val="ctr"/>
@@ -48130,9 +48146,9 @@
           <c:spPr>
             <a:ln>
               <a:solidFill>
-                <a:schemeClr val="tx1">
+                <a:srgbClr val="00B0F0">
                   <a:alpha val="25000"/>
-                </a:schemeClr>
+                </a:srgbClr>
               </a:solidFill>
             </a:ln>
           </c:spPr>
@@ -53664,7 +53680,7 @@
           <c:spPr>
             <a:ln>
               <a:solidFill>
-                <a:schemeClr val="tx1"/>
+                <a:srgbClr val="00B0F0"/>
               </a:solidFill>
             </a:ln>
           </c:spPr>
@@ -55273,8 +55289,8 @@
         </c:dLbls>
         <c:marker val="1"/>
         <c:smooth val="0"/>
-        <c:axId val="199634944"/>
-        <c:axId val="199636864"/>
+        <c:axId val="60253312"/>
+        <c:axId val="60255232"/>
       </c:lineChart>
       <c:lineChart>
         <c:grouping val="standard"/>
@@ -55297,7 +55313,7 @@
             <c:numRef>
               <c:f>'Buffers &amp; Ploegen'!$J$3:$J$9</c:f>
               <c:numCache>
-                <c:formatCode>0.000000000000000</c:formatCode>
+                <c:formatCode>General</c:formatCode>
                 <c:ptCount val="7"/>
               </c:numCache>
             </c:numRef>
@@ -55314,11 +55330,11 @@
         </c:dLbls>
         <c:marker val="1"/>
         <c:smooth val="0"/>
-        <c:axId val="200280320"/>
-        <c:axId val="200278400"/>
+        <c:axId val="60259712"/>
+        <c:axId val="60257792"/>
       </c:lineChart>
       <c:catAx>
-        <c:axId val="199634944"/>
+        <c:axId val="60253312"/>
         <c:scaling>
           <c:orientation val="minMax"/>
         </c:scaling>
@@ -55358,7 +55374,7 @@
         <c:majorTickMark val="out"/>
         <c:minorTickMark val="out"/>
         <c:tickLblPos val="nextTo"/>
-        <c:crossAx val="199636864"/>
+        <c:crossAx val="60255232"/>
         <c:crosses val="autoZero"/>
         <c:auto val="1"/>
         <c:lblAlgn val="ctr"/>
@@ -55368,7 +55384,7 @@
         <c:noMultiLvlLbl val="0"/>
       </c:catAx>
       <c:valAx>
-        <c:axId val="199636864"/>
+        <c:axId val="60255232"/>
         <c:scaling>
           <c:orientation val="minMax"/>
         </c:scaling>
@@ -55408,7 +55424,7 @@
         <c:majorTickMark val="out"/>
         <c:minorTickMark val="none"/>
         <c:tickLblPos val="nextTo"/>
-        <c:crossAx val="199634944"/>
+        <c:crossAx val="60253312"/>
         <c:crosses val="autoZero"/>
         <c:crossBetween val="midCat"/>
         <c:dispUnits>
@@ -55434,7 +55450,7 @@
         </c:dispUnits>
       </c:valAx>
       <c:valAx>
-        <c:axId val="200278400"/>
+        <c:axId val="60257792"/>
         <c:scaling>
           <c:orientation val="minMax"/>
           <c:max val="0.55000000000000004"/>
@@ -55472,18 +55488,18 @@
           <c:layout/>
           <c:overlay val="0"/>
         </c:title>
-        <c:numFmt formatCode="General" sourceLinked="1"/>
+        <c:numFmt formatCode="0.0" sourceLinked="0"/>
         <c:majorTickMark val="out"/>
         <c:minorTickMark val="none"/>
         <c:tickLblPos val="nextTo"/>
-        <c:crossAx val="200280320"/>
+        <c:crossAx val="60259712"/>
         <c:crosses val="max"/>
         <c:crossBetween val="between"/>
         <c:majorUnit val="0.1"/>
         <c:minorUnit val="2.0000000000000004E-2"/>
       </c:valAx>
       <c:catAx>
-        <c:axId val="200280320"/>
+        <c:axId val="60259712"/>
         <c:scaling>
           <c:orientation val="minMax"/>
         </c:scaling>
@@ -55492,7 +55508,7 @@
         <c:majorTickMark val="out"/>
         <c:minorTickMark val="none"/>
         <c:tickLblPos val="nextTo"/>
-        <c:crossAx val="200278400"/>
+        <c:crossAx val="60257792"/>
         <c:crosses val="autoZero"/>
         <c:auto val="1"/>
         <c:lblAlgn val="ctr"/>
@@ -55693,8 +55709,9 @@
     <w:panose1 w:val="020B0604030504040204"/>
     <w:charset w:val="00"/>
     <w:family w:val="swiss"/>
+    <w:notTrueType/>
     <w:pitch w:val="variable"/>
-    <w:sig w:usb0="E1002EFF" w:usb1="C000605B" w:usb2="00000029" w:usb3="00000000" w:csb0="000101FF" w:csb1="00000000"/>
+    <w:sig w:usb0="00000003" w:usb1="00000000" w:usb2="00000000" w:usb3="00000000" w:csb0="00000001" w:csb1="00000000"/>
   </w:font>
   <w:font w:name="Cambria">
     <w:panose1 w:val="02040503050406030204"/>
@@ -57115,7 +57132,7 @@
 </file>
 
 <file path=customXml/itemProps1.xml><?xml version="1.0" encoding="utf-8"?>
-<ds:datastoreItem xmlns:ds="http://schemas.openxmlformats.org/officeDocument/2006/customXml" ds:itemID="{4C437AF1-C5B0-4BB4-B15B-E4760364CD8D}">
+<ds:datastoreItem xmlns:ds="http://schemas.openxmlformats.org/officeDocument/2006/customXml" ds:itemID="{A694ED95-F642-4EBB-82D8-1E53EA614B0F}">
   <ds:schemaRefs>
     <ds:schemaRef ds:uri="http://schemas.openxmlformats.org/officeDocument/2006/bibliography"/>
   </ds:schemaRefs>

</xml_diff>

<commit_message>
Scriptie - experimentgrafieken geupdate
</commit_message>
<xml_diff>
--- a/Scriptie.docx
+++ b/Scriptie.docx
@@ -4,9 +4,7 @@
   <w:body>
     <w:p>
       <w:bookmarkStart w:id="0" w:name="_gjdgxs" w:colFirst="0" w:colLast="0"/>
-      <w:bookmarkStart w:id="1" w:name="_GoBack"/>
       <w:bookmarkEnd w:id="0"/>
-      <w:bookmarkEnd w:id="1"/>
     </w:p>
     <w:p/>
     <w:p/>
@@ -50,7 +48,6 @@
               <w:dataBinding w:prefixMappings="xmlns:ns0='http://purl.org/dc/elements/1.1/' xmlns:ns1='http://schemas.openxmlformats.org/package/2006/metadata/core-properties' " w:xpath="/ns1:coreProperties[1]/ns0:title[1]" w:storeItemID="{6C3C8BC8-F283-45AE-878A-BAB7291924A1}"/>
               <w:text/>
             </w:sdtPr>
-            <w:sdtEndPr/>
             <w:sdtContent>
               <w:p>
                 <w:pPr>
@@ -657,7 +654,6 @@
             <w:dataBinding w:prefixMappings="xmlns:ns0='http://purl.org/dc/elements/1.1/' xmlns:ns1='http://schemas.openxmlformats.org/package/2006/metadata/core-properties' " w:xpath="/ns1:coreProperties[1]/ns0:creator[1]" w:storeItemID="{6C3C8BC8-F283-45AE-878A-BAB7291924A1}"/>
             <w:text/>
           </w:sdtPr>
-          <w:sdtEndPr/>
           <w:sdtContent>
             <w:tc>
               <w:tcPr>
@@ -922,12 +918,12 @@
           <w:numId w:val="0"/>
         </w:numPr>
       </w:pPr>
-      <w:bookmarkStart w:id="2" w:name="_Toc517333817"/>
+      <w:bookmarkStart w:id="1" w:name="_Toc517333817"/>
       <w:r>
         <w:lastRenderedPageBreak/>
         <w:t>Voorwoord</w:t>
       </w:r>
-      <w:bookmarkEnd w:id="2"/>
+      <w:bookmarkEnd w:id="1"/>
     </w:p>
     <w:p>
       <w:r>
@@ -942,12 +938,12 @@
           <w:numId w:val="0"/>
         </w:numPr>
       </w:pPr>
-      <w:bookmarkStart w:id="3" w:name="_Toc517333818"/>
+      <w:bookmarkStart w:id="2" w:name="_Toc517333818"/>
       <w:r>
         <w:lastRenderedPageBreak/>
         <w:t>Managementsamenvatting</w:t>
       </w:r>
-      <w:bookmarkEnd w:id="3"/>
+      <w:bookmarkEnd w:id="2"/>
     </w:p>
     <w:p>
       <w:r>
@@ -4783,12 +4779,12 @@
           <w:numId w:val="0"/>
         </w:numPr>
       </w:pPr>
-      <w:bookmarkStart w:id="4" w:name="_Toc517333819"/>
+      <w:bookmarkStart w:id="3" w:name="_Toc517333819"/>
       <w:r>
         <w:lastRenderedPageBreak/>
         <w:t>Figuren- en Tabellenlijst</w:t>
       </w:r>
-      <w:bookmarkEnd w:id="4"/>
+      <w:bookmarkEnd w:id="3"/>
     </w:p>
     <w:p>
       <w:pPr>
@@ -6499,11 +6495,11 @@
           <w:numId w:val="0"/>
         </w:numPr>
       </w:pPr>
-      <w:bookmarkStart w:id="5" w:name="_Toc517333820"/>
+      <w:bookmarkStart w:id="4" w:name="_Toc517333820"/>
       <w:r>
         <w:t>Afkortingenlijst</w:t>
       </w:r>
-      <w:bookmarkEnd w:id="5"/>
+      <w:bookmarkEnd w:id="4"/>
     </w:p>
     <w:tbl>
       <w:tblPr>
@@ -7905,14 +7901,14 @@
           <w:numId w:val="0"/>
         </w:numPr>
       </w:pPr>
-      <w:bookmarkStart w:id="6" w:name="_Ref514924791"/>
-      <w:bookmarkStart w:id="7" w:name="_Toc517333821"/>
+      <w:bookmarkStart w:id="5" w:name="_Ref514924791"/>
+      <w:bookmarkStart w:id="6" w:name="_Toc517333821"/>
       <w:r>
         <w:lastRenderedPageBreak/>
         <w:t>Begrippenlijst</w:t>
       </w:r>
+      <w:bookmarkEnd w:id="5"/>
       <w:bookmarkEnd w:id="6"/>
-      <w:bookmarkEnd w:id="7"/>
     </w:p>
     <w:tbl>
       <w:tblPr>
@@ -8761,51 +8757,51 @@
       <w:pPr>
         <w:pStyle w:val="Kop1"/>
       </w:pPr>
-      <w:bookmarkStart w:id="8" w:name="_Toc517333822"/>
+      <w:bookmarkStart w:id="7" w:name="_Toc517333822"/>
       <w:r>
         <w:lastRenderedPageBreak/>
         <w:t>Inleiding</w:t>
+      </w:r>
+      <w:bookmarkEnd w:id="7"/>
+    </w:p>
+    <w:p>
+      <w:r>
+        <w:br w:type="page"/>
+      </w:r>
+    </w:p>
+    <w:p>
+      <w:pPr>
+        <w:pStyle w:val="Kop1"/>
+      </w:pPr>
+      <w:bookmarkStart w:id="8" w:name="_Toc517333823"/>
+      <w:r>
+        <w:lastRenderedPageBreak/>
+        <w:t xml:space="preserve">Organisatorische </w:t>
+      </w:r>
+      <w:r>
+        <w:t>C</w:t>
+      </w:r>
+      <w:r>
+        <w:t>ontext</w:t>
       </w:r>
       <w:bookmarkEnd w:id="8"/>
     </w:p>
     <w:p>
       <w:r>
-        <w:br w:type="page"/>
+        <w:t>In dit hoofdstuk wordt het afstudeerbedrijf geïntroduceerd en wordt de rol van de afstudeerder binnen de organisatie beschreven. Daarnaast zijn de bedrijfs- en persoonsgegevens opgenomen.</w:t>
       </w:r>
     </w:p>
     <w:p>
       <w:pPr>
-        <w:pStyle w:val="Kop1"/>
-      </w:pPr>
-      <w:bookmarkStart w:id="9" w:name="_Toc517333823"/>
-      <w:r>
-        <w:lastRenderedPageBreak/>
-        <w:t xml:space="preserve">Organisatorische </w:t>
-      </w:r>
-      <w:r>
-        <w:t>C</w:t>
-      </w:r>
-      <w:r>
-        <w:t>ontext</w:t>
+        <w:pStyle w:val="Kop2"/>
+      </w:pPr>
+      <w:bookmarkStart w:id="9" w:name="_Ref515532037"/>
+      <w:bookmarkStart w:id="10" w:name="_Toc517333824"/>
+      <w:r>
+        <w:t>Het bedrijf</w:t>
       </w:r>
       <w:bookmarkEnd w:id="9"/>
-    </w:p>
-    <w:p>
-      <w:r>
-        <w:t>In dit hoofdstuk wordt het afstudeerbedrijf geïntroduceerd en wordt de rol van de afstudeerder binnen de organisatie beschreven. Daarnaast zijn de bedrijfs- en persoonsgegevens opgenomen.</w:t>
-      </w:r>
-    </w:p>
-    <w:p>
-      <w:pPr>
-        <w:pStyle w:val="Kop2"/>
-      </w:pPr>
-      <w:bookmarkStart w:id="10" w:name="_Ref515532037"/>
-      <w:bookmarkStart w:id="11" w:name="_Toc517333824"/>
-      <w:r>
-        <w:t>Het bedrijf</w:t>
-      </w:r>
       <w:bookmarkEnd w:id="10"/>
-      <w:bookmarkEnd w:id="11"/>
     </w:p>
     <w:p>
       <w:r>
@@ -9029,8 +9025,8 @@
           <w:szCs w:val="24"/>
         </w:rPr>
       </w:pPr>
-      <w:bookmarkStart w:id="12" w:name="_Ref514854870"/>
-      <w:bookmarkStart w:id="13" w:name="_Toc517333870"/>
+      <w:bookmarkStart w:id="11" w:name="_Ref514854870"/>
+      <w:bookmarkStart w:id="12" w:name="_Toc517333870"/>
       <w:r>
         <w:t xml:space="preserve">Figuur </w:t>
       </w:r>
@@ -9055,85 +9051,85 @@
         </w:rPr>
         <w:fldChar w:fldCharType="end"/>
       </w:r>
+      <w:bookmarkEnd w:id="11"/>
+      <w:r>
+        <w:t xml:space="preserve">: EKB </w:t>
+      </w:r>
+      <w:r>
+        <w:t>organogram</w:t>
+      </w:r>
       <w:bookmarkEnd w:id="12"/>
-      <w:r>
-        <w:t xml:space="preserve">: EKB </w:t>
-      </w:r>
-      <w:r>
-        <w:t>organogram</w:t>
+    </w:p>
+    <w:p>
+      <w:pPr>
+        <w:pStyle w:val="Noot"/>
+      </w:pPr>
+      <w:r>
+        <w:rPr>
+          <w:rStyle w:val="BijschriftChar"/>
+        </w:rPr>
+        <w:t>Noot.</w:t>
+      </w:r>
+      <w:r>
+        <w:t xml:space="preserve"> Aangepast van “EKB Groep (Totaal)”, door EKB</w:t>
+      </w:r>
+      <w:r>
+        <w:t>, 2017, 21 februari.</w:t>
+      </w:r>
+      <w:r>
+        <w:t xml:space="preserve"> Geraadpleegd op 24 mei 2018, van </w:t>
+      </w:r>
+      <w:r>
+        <w:t>http://intranet.ekb.nl/Documenten%20Personeelszaken/Organogrammen%20EKB%20Groep.pdf</w:t>
+      </w:r>
+      <w:r>
+        <w:br w:type="page"/>
+      </w:r>
+    </w:p>
+    <w:p>
+      <w:pPr>
+        <w:pStyle w:val="Kop2"/>
+      </w:pPr>
+      <w:bookmarkStart w:id="13" w:name="_Toc517333825"/>
+      <w:r>
+        <w:lastRenderedPageBreak/>
+        <w:t>Bedrijfsgegevens</w:t>
       </w:r>
       <w:bookmarkEnd w:id="13"/>
     </w:p>
     <w:p>
       <w:pPr>
-        <w:pStyle w:val="Noot"/>
-      </w:pPr>
-      <w:r>
-        <w:rPr>
-          <w:rStyle w:val="BijschriftChar"/>
-        </w:rPr>
-        <w:t>Noot.</w:t>
-      </w:r>
-      <w:r>
-        <w:t xml:space="preserve"> Aangepast van “EKB Groep (Totaal)”, door EKB</w:t>
-      </w:r>
-      <w:r>
-        <w:t>, 2017, 21 februari.</w:t>
-      </w:r>
-      <w:r>
-        <w:t xml:space="preserve"> Geraadpleegd op 24 mei 2018, van </w:t>
-      </w:r>
-      <w:r>
-        <w:t>http://intranet.ekb.nl/Documenten%20Personeelszaken/Organogrammen%20EKB%20Groep.pdf</w:t>
-      </w:r>
-      <w:r>
-        <w:br w:type="page"/>
-      </w:r>
-    </w:p>
-    <w:p>
-      <w:pPr>
-        <w:pStyle w:val="Kop2"/>
-      </w:pPr>
-      <w:bookmarkStart w:id="14" w:name="_Toc517333825"/>
-      <w:r>
-        <w:lastRenderedPageBreak/>
-        <w:t>Bedrijfsgegevens</w:t>
+        <w:pStyle w:val="Bijschrift"/>
+      </w:pPr>
+      <w:bookmarkStart w:id="14" w:name="_Toc517333890"/>
+      <w:r>
+        <w:t xml:space="preserve">Tabel </w:t>
+      </w:r>
+      <w:r>
+        <w:fldChar w:fldCharType="begin"/>
+      </w:r>
+      <w:r>
+        <w:instrText xml:space="preserve"> SEQ Tabel \* ARABIC </w:instrText>
+      </w:r>
+      <w:r>
+        <w:fldChar w:fldCharType="separate"/>
+      </w:r>
+      <w:r>
+        <w:rPr>
+          <w:noProof/>
+        </w:rPr>
+        <w:t>1</w:t>
+      </w:r>
+      <w:r>
+        <w:rPr>
+          <w:noProof/>
+        </w:rPr>
+        <w:fldChar w:fldCharType="end"/>
+      </w:r>
+      <w:r>
+        <w:t>: Bedrijfsgegevens van EKB</w:t>
       </w:r>
       <w:bookmarkEnd w:id="14"/>
-    </w:p>
-    <w:p>
-      <w:pPr>
-        <w:pStyle w:val="Bijschrift"/>
-      </w:pPr>
-      <w:bookmarkStart w:id="15" w:name="_Toc517333890"/>
-      <w:r>
-        <w:t xml:space="preserve">Tabel </w:t>
-      </w:r>
-      <w:r>
-        <w:fldChar w:fldCharType="begin"/>
-      </w:r>
-      <w:r>
-        <w:instrText xml:space="preserve"> SEQ Tabel \* ARABIC </w:instrText>
-      </w:r>
-      <w:r>
-        <w:fldChar w:fldCharType="separate"/>
-      </w:r>
-      <w:r>
-        <w:rPr>
-          <w:noProof/>
-        </w:rPr>
-        <w:t>1</w:t>
-      </w:r>
-      <w:r>
-        <w:rPr>
-          <w:noProof/>
-        </w:rPr>
-        <w:fldChar w:fldCharType="end"/>
-      </w:r>
-      <w:r>
-        <w:t>: Bedrijfsgegevens van EKB</w:t>
-      </w:r>
-      <w:bookmarkEnd w:id="15"/>
     </w:p>
     <w:tbl>
       <w:tblPr>
@@ -9545,17 +9541,17 @@
       <w:pPr>
         <w:pStyle w:val="Kop2"/>
       </w:pPr>
-      <w:bookmarkStart w:id="16" w:name="_Toc517333826"/>
+      <w:bookmarkStart w:id="15" w:name="_Toc517333826"/>
       <w:r>
         <w:t>Persoonsgegevens</w:t>
       </w:r>
-      <w:bookmarkEnd w:id="16"/>
+      <w:bookmarkEnd w:id="15"/>
     </w:p>
     <w:p>
       <w:pPr>
         <w:pStyle w:val="Bijschrift"/>
       </w:pPr>
-      <w:bookmarkStart w:id="17" w:name="_Toc517333891"/>
+      <w:bookmarkStart w:id="16" w:name="_Toc517333891"/>
       <w:r>
         <w:t xml:space="preserve">Tabel </w:t>
       </w:r>
@@ -9583,7 +9579,7 @@
       <w:r>
         <w:t>: Persoonsgegevens van betrokkenen</w:t>
       </w:r>
-      <w:bookmarkEnd w:id="17"/>
+      <w:bookmarkEnd w:id="16"/>
     </w:p>
     <w:tbl>
       <w:tblPr>
@@ -11147,12 +11143,12 @@
       <w:pPr>
         <w:pStyle w:val="Kop1"/>
       </w:pPr>
-      <w:bookmarkStart w:id="18" w:name="_Toc517333827"/>
+      <w:bookmarkStart w:id="17" w:name="_Toc517333827"/>
       <w:r>
         <w:lastRenderedPageBreak/>
         <w:t>De Opdracht</w:t>
       </w:r>
-      <w:bookmarkEnd w:id="18"/>
+      <w:bookmarkEnd w:id="17"/>
     </w:p>
     <w:p>
       <w:r>
@@ -11167,78 +11163,148 @@
           <w:numId w:val="12"/>
         </w:numPr>
       </w:pPr>
-      <w:bookmarkStart w:id="19" w:name="_Toc517333828"/>
+      <w:bookmarkStart w:id="18" w:name="_Toc517333828"/>
       <w:r>
         <w:t>De kwestie</w:t>
+      </w:r>
+      <w:bookmarkEnd w:id="18"/>
+    </w:p>
+    <w:p>
+      <w:r>
+        <w:t xml:space="preserve">Sinds 2009 ontwikkelt EKB een </w:t>
+      </w:r>
+      <w:r>
+        <w:t xml:space="preserve">eigen softwarepakket genaamd </w:t>
+      </w:r>
+      <w:r>
+        <w:t>EKB Manufacturing Intelligence  (</w:t>
+      </w:r>
+      <w:r>
+        <w:t>EMI</w:t>
+      </w:r>
+      <w:r>
+        <w:t>)</w:t>
+      </w:r>
+      <w:r>
+        <w:t>, gericht op industriële toepassing. EMI</w:t>
+      </w:r>
+      <w:r>
+        <w:t xml:space="preserve"> is vooral bedoeld om inzicht te krijgen in de productiviteit en kwaliteit van industriële productieprocessen. Deze data worden op dit moment voornamelijk gebruikt om een overzichtelijk beeld te krijgen van de huidige situatie, maar nog niet om bepaalde productieprocessen te optimaliseren.</w:t>
+      </w:r>
+    </w:p>
+    <w:p/>
+    <w:p>
+      <w:r>
+        <w:t>Vanaf de start van de ontwikkeling van EMI is er vanuit de indu</w:t>
+      </w:r>
+      <w:r>
+        <w:t>strie aangegeven dat er in toene</w:t>
+      </w:r>
+      <w:r>
+        <w:t xml:space="preserve">mende mate beheer en sturing van interne buffervoorraden gewenst wordt. Hierbij wordt geëist dat Theory of Constraints </w:t>
+      </w:r>
+      <w:r>
+        <w:t xml:space="preserve">(TOC) </w:t>
+      </w:r>
+      <w:r>
+        <w:t>wordt toegepast</w:t>
+      </w:r>
+      <w:r>
+        <w:t xml:space="preserve"> in combinatie met machine learning (ML).</w:t>
+      </w:r>
+    </w:p>
+    <w:p/>
+    <w:p>
+      <w:r>
+        <w:t>Als business case voor deze afstudeeropdracht wordt de data van de rollenfabriek van Tsubaki Nakashima</w:t>
+      </w:r>
+      <w:r>
+        <w:t xml:space="preserve"> (TN)</w:t>
+      </w:r>
+      <w:r>
+        <w:t xml:space="preserve">, een klant van EKB, te Veenendaal gebruikt. De buffervoorraden worden daar momenteel beheerd op basis van ervaring. Het is niet </w:t>
+      </w:r>
+      <w:r>
+        <w:t>duidelijk hoe de b</w:t>
+      </w:r>
+      <w:r>
+        <w:t>uffervoorraden tussen de productielijnen</w:t>
+      </w:r>
+      <w:r>
+        <w:t xml:space="preserve"> zo afgestemd kunnen worden dat de voorraden verminderen terwijl de productie ve</w:t>
+      </w:r>
+      <w:r>
+        <w:t>rgroot wordt.</w:t>
+      </w:r>
+    </w:p>
+    <w:p/>
+    <w:p>
+      <w:pPr>
+        <w:pStyle w:val="Kop2"/>
+      </w:pPr>
+      <w:bookmarkStart w:id="19" w:name="_Toc517333829"/>
+      <w:r>
+        <w:t>De afstudeeropdracht</w:t>
+      </w:r>
+      <w:r>
+        <w:t xml:space="preserve"> </w:t>
+      </w:r>
+      <w:r>
+        <w:t>in het kort</w:t>
       </w:r>
       <w:bookmarkEnd w:id="19"/>
     </w:p>
     <w:p>
       <w:r>
-        <w:t xml:space="preserve">Sinds 2009 ontwikkelt EKB een </w:t>
-      </w:r>
-      <w:r>
-        <w:t xml:space="preserve">eigen softwarepakket genaamd </w:t>
-      </w:r>
-      <w:r>
-        <w:t>EKB Manufacturing Intelligence  (</w:t>
-      </w:r>
-      <w:r>
-        <w:t>EMI</w:t>
-      </w:r>
-      <w:r>
-        <w:t>)</w:t>
-      </w:r>
-      <w:r>
-        <w:t>, gericht op industriële toepassing. EMI</w:t>
-      </w:r>
-      <w:r>
-        <w:t xml:space="preserve"> is vooral bedoeld om inzicht te krijgen in de productiviteit en kwaliteit van industriële productieprocessen. Deze data worden op dit moment voornamelijk gebruikt om een overzichtelijk beeld te krijgen van de huidige situatie, maar nog niet om bepaalde productieprocessen te optimaliseren.</w:t>
+        <w:t>Het verlagen van de buffervoorraden zorgt indirect voor kostenvermindering. Volgens Goldratt en Cox (2007) resulteert het verlagen van de voorraden echter alleen in een verhoging van de winst als ook de productie verhoogd wordt. Om dit te bereiken moeten dus zowel de verlaging van de buffervoorraden als de verhoging van de productie even zwaar meetellen.</w:t>
       </w:r>
     </w:p>
     <w:p/>
     <w:p>
       <w:r>
-        <w:t>Vanaf de start van de ontwikkeling van EMI is er vanuit de indu</w:t>
-      </w:r>
-      <w:r>
-        <w:t>strie aangegeven dat er in toene</w:t>
-      </w:r>
-      <w:r>
-        <w:t xml:space="preserve">mende mate beheer en sturing van interne buffervoorraden gewenst wordt. Hierbij wordt geëist dat Theory of Constraints </w:t>
-      </w:r>
-      <w:r>
-        <w:t xml:space="preserve">(TOC) </w:t>
-      </w:r>
-      <w:r>
-        <w:t>wordt toegepast</w:t>
-      </w:r>
-      <w:r>
-        <w:t xml:space="preserve"> in combinatie met machine learning (ML).</w:t>
+        <w:t xml:space="preserve">Naast een verbredend en kritisch onderzoek naar </w:t>
+      </w:r>
+      <w:r>
+        <w:t>ML</w:t>
+      </w:r>
+      <w:r>
+        <w:t xml:space="preserve"> en de huidige situatie bij TN </w:t>
+      </w:r>
+      <w:r>
+        <w:t>welke EKB van de student eist, dient de student een werkend product op te leveren waarin daadwerkelijk</w:t>
+      </w:r>
+      <w:r>
+        <w:t xml:space="preserve"> </w:t>
+      </w:r>
+      <w:r>
+        <w:t>ML</w:t>
+      </w:r>
+      <w:r>
+        <w:t xml:space="preserve"> toegepast en aantoonbaar gemaakt is voor de gebruiker. De afstudeerstage betreft dan ook een productopdracht.</w:t>
       </w:r>
     </w:p>
     <w:p/>
     <w:p>
       <w:r>
-        <w:t>Als business case voor deze afstudeeropdracht wordt de data van de rollenfabriek van Tsubaki Nakashima</w:t>
-      </w:r>
-      <w:r>
-        <w:t xml:space="preserve"> (TN)</w:t>
-      </w:r>
-      <w:r>
-        <w:t xml:space="preserve">, een klant van EKB, te Veenendaal gebruikt. De buffervoorraden worden daar momenteel beheerd op basis van ervaring. Het is niet </w:t>
-      </w:r>
-      <w:r>
-        <w:t>duidelijk hoe de b</w:t>
-      </w:r>
-      <w:r>
-        <w:t>uffervoorraden tussen de productielijnen</w:t>
-      </w:r>
-      <w:r>
-        <w:t xml:space="preserve"> zo afgestemd kunnen worden dat de voorraden verminderen terwijl de productie ve</w:t>
-      </w:r>
-      <w:r>
-        <w:t>rgroot wordt.</w:t>
+        <w:t xml:space="preserve">Omdat het onduidelijk is hoe zowel de buffervoorraden te verlagen als de productie te verhogen zal </w:t>
+      </w:r>
+      <w:r>
+        <w:t>ML</w:t>
+      </w:r>
+      <w:r>
+        <w:t xml:space="preserve"> worden gebruikt om een algoritme tot stand te laten komen te op basis van een fabriekssimulatie de hoogtes van de buffervoorraden af kan wegen. Om dit te kunnen implementeren in EMI moet echter wel eerst worden onderzocht hoe de simulatie </w:t>
+      </w:r>
+      <w:r>
+        <w:t>opgezet kan worden zodat deze</w:t>
+      </w:r>
+      <w:r>
+        <w:t xml:space="preserve"> generiek gebruikt </w:t>
+      </w:r>
+      <w:r>
+        <w:t>kan</w:t>
+      </w:r>
+      <w:r>
+        <w:t xml:space="preserve"> worden voor andere klanten van EKB.</w:t>
       </w:r>
     </w:p>
     <w:p/>
@@ -11246,133 +11312,63 @@
       <w:pPr>
         <w:pStyle w:val="Kop2"/>
       </w:pPr>
-      <w:bookmarkStart w:id="20" w:name="_Toc517333829"/>
-      <w:r>
-        <w:t>De afstudeeropdracht</w:t>
-      </w:r>
-      <w:r>
-        <w:t xml:space="preserve"> </w:t>
-      </w:r>
-      <w:r>
-        <w:t>in het kort</w:t>
+      <w:bookmarkStart w:id="20" w:name="_Toc517333830"/>
+      <w:r>
+        <w:t>Doelstelling</w:t>
       </w:r>
       <w:bookmarkEnd w:id="20"/>
     </w:p>
     <w:p>
       <w:r>
-        <w:t>Het verlagen van de buffervoorraden zorgt indirect voor kostenvermindering. Volgens Goldratt en Cox (2007) resulteert het verlagen van de voorraden echter alleen in een verhoging van de winst als ook de productie verhoogd wordt. Om dit te bereiken moeten dus zowel de verlaging van de buffervoorraden als de verhoging van de productie even zwaar meetellen.</w:t>
+        <w:t>De te bouwen uitbreiding van EMI moet ervoor gaan zorgen dat klanten van EKB hun buffervoorraden zo laag mogelijk kunnen houden terwijl de productie zo hoog mogelijk is.</w:t>
       </w:r>
     </w:p>
     <w:p/>
     <w:p>
       <w:r>
-        <w:t xml:space="preserve">Naast een verbredend en kritisch onderzoek naar </w:t>
+        <w:t>Middels de</w:t>
+      </w:r>
+      <w:r>
+        <w:t xml:space="preserve"> beschikbare data in EMI, de simulatie en het </w:t>
       </w:r>
       <w:r>
         <w:t>ML</w:t>
       </w:r>
       <w:r>
-        <w:t xml:space="preserve"> en de huidige situatie bij TN </w:t>
-      </w:r>
-      <w:r>
-        <w:t>welke EKB van de student eist, dient de student een werkend product op te leveren waarin daadwerkelijk</w:t>
+        <w:t xml:space="preserve"> algoritme </w:t>
+      </w:r>
+      <w:r>
+        <w:t>moet het mogelijk worden de doorlooptijden van halffabricaten te verminderen. Hierdoor worden de voorraden tuss</w:t>
+      </w:r>
+      <w:r>
+        <w:t>en de verschillende productielijnen</w:t>
       </w:r>
       <w:r>
         <w:t xml:space="preserve"> </w:t>
       </w:r>
       <w:r>
-        <w:t>ML</w:t>
-      </w:r>
-      <w:r>
-        <w:t xml:space="preserve"> toegepast en aantoonbaar gemaakt is voor de gebruiker. De afstudeerstage betreft dan ook een productopdracht.</w:t>
-      </w:r>
-    </w:p>
-    <w:p/>
-    <w:p>
-      <w:r>
-        <w:t xml:space="preserve">Omdat het onduidelijk is hoe zowel de buffervoorraden te verlagen als de productie te verhogen zal </w:t>
-      </w:r>
-      <w:r>
-        <w:t>ML</w:t>
-      </w:r>
-      <w:r>
-        <w:t xml:space="preserve"> worden gebruikt om een algoritme tot stand te laten komen te op basis van een fabriekssimulatie de hoogtes van de buffervoorraden af kan wegen. Om dit te kunnen implementeren in EMI moet echter wel eerst worden onderzocht hoe de simulatie </w:t>
-      </w:r>
-      <w:r>
-        <w:t>opgezet kan worden zodat deze</w:t>
-      </w:r>
-      <w:r>
-        <w:t xml:space="preserve"> generiek gebruikt </w:t>
-      </w:r>
-      <w:r>
-        <w:t>kan</w:t>
-      </w:r>
-      <w:r>
-        <w:t xml:space="preserve"> worden voor andere klanten van EKB.</w:t>
-      </w:r>
-    </w:p>
-    <w:p/>
-    <w:p>
-      <w:pPr>
-        <w:pStyle w:val="Kop2"/>
-      </w:pPr>
-      <w:bookmarkStart w:id="21" w:name="_Toc517333830"/>
-      <w:r>
-        <w:t>Doelstelling</w:t>
-      </w:r>
-      <w:bookmarkEnd w:id="21"/>
+        <w:t>kleiner en verminderen de kosten per product.</w:t>
+      </w:r>
     </w:p>
     <w:p>
-      <w:r>
-        <w:t>De te bouwen uitbreiding van EMI moet ervoor gaan zorgen dat klanten van EKB hun buffervoorraden zo laag mogelijk kunnen houden terwijl de productie zo hoog mogelijk is.</w:t>
-      </w:r>
-    </w:p>
-    <w:p/>
-    <w:p>
-      <w:r>
-        <w:t>Middels de</w:t>
-      </w:r>
-      <w:r>
-        <w:t xml:space="preserve"> beschikbare data in EMI, de simulatie en het </w:t>
-      </w:r>
-      <w:r>
-        <w:t>ML</w:t>
-      </w:r>
-      <w:r>
-        <w:t xml:space="preserve"> algoritme </w:t>
-      </w:r>
-      <w:r>
-        <w:t>moet het mogelijk worden de doorlooptijden van halffabricaten te verminderen. Hierdoor worden de voorraden tuss</w:t>
-      </w:r>
-      <w:r>
-        <w:t>en de verschillende productielijnen</w:t>
-      </w:r>
-      <w:r>
-        <w:t xml:space="preserve"> </w:t>
-      </w:r>
-      <w:r>
-        <w:t>kleiner en verminderen de kosten per product.</w:t>
+      <w:pPr>
+        <w:spacing w:line="276" w:lineRule="auto"/>
+        <w:ind w:left="0"/>
+      </w:pPr>
+      <w:r>
+        <w:br w:type="page"/>
       </w:r>
     </w:p>
     <w:p>
       <w:pPr>
-        <w:spacing w:line="276" w:lineRule="auto"/>
-        <w:ind w:left="0"/>
-      </w:pPr>
-      <w:r>
-        <w:br w:type="page"/>
-      </w:r>
-    </w:p>
-    <w:p>
-      <w:pPr>
         <w:pStyle w:val="Kop2"/>
       </w:pPr>
-      <w:bookmarkStart w:id="22" w:name="_Toc517333831"/>
+      <w:bookmarkStart w:id="21" w:name="_Toc517333831"/>
       <w:r>
         <w:lastRenderedPageBreak/>
         <w:t>Hoofdvraag en deelvragen</w:t>
       </w:r>
-      <w:bookmarkEnd w:id="22"/>
+      <w:bookmarkEnd w:id="21"/>
     </w:p>
     <w:p>
       <w:r>
@@ -11621,11 +11617,11 @@
       <w:pPr>
         <w:pStyle w:val="Kop2"/>
       </w:pPr>
-      <w:bookmarkStart w:id="23" w:name="_Toc517333832"/>
+      <w:bookmarkStart w:id="22" w:name="_Toc517333832"/>
       <w:r>
         <w:t>Onderzoeksmethoden</w:t>
       </w:r>
-      <w:bookmarkEnd w:id="23"/>
+      <w:bookmarkEnd w:id="22"/>
     </w:p>
     <w:p>
       <w:r>
@@ -11673,8 +11669,8 @@
       <w:pPr>
         <w:pStyle w:val="Bijschrift"/>
       </w:pPr>
-      <w:bookmarkStart w:id="24" w:name="_Ref514853856"/>
-      <w:bookmarkStart w:id="25" w:name="_Toc517333892"/>
+      <w:bookmarkStart w:id="23" w:name="_Ref514853856"/>
+      <w:bookmarkStart w:id="24" w:name="_Toc517333892"/>
       <w:r>
         <w:t xml:space="preserve">Tabel </w:t>
       </w:r>
@@ -11699,11 +11695,11 @@
         </w:rPr>
         <w:fldChar w:fldCharType="end"/>
       </w:r>
+      <w:bookmarkEnd w:id="23"/>
+      <w:r>
+        <w:t>: Methoden matrix</w:t>
+      </w:r>
       <w:bookmarkEnd w:id="24"/>
-      <w:r>
-        <w:t>: Methoden matrix</w:t>
-      </w:r>
-      <w:bookmarkEnd w:id="25"/>
     </w:p>
     <w:tbl>
       <w:tblPr>
@@ -12527,8 +12523,8 @@
       </w:tr>
     </w:tbl>
     <w:p>
-      <w:bookmarkStart w:id="26" w:name="_Ref515347470"/>
-      <w:bookmarkStart w:id="27" w:name="_Ref515349692"/>
+      <w:bookmarkStart w:id="25" w:name="_Ref515347470"/>
+      <w:bookmarkStart w:id="26" w:name="_Ref515349692"/>
       <w:r>
         <w:br w:type="page"/>
       </w:r>
@@ -12537,14 +12533,14 @@
       <w:pPr>
         <w:pStyle w:val="Kop1"/>
       </w:pPr>
-      <w:bookmarkStart w:id="28" w:name="_Toc517333833"/>
+      <w:bookmarkStart w:id="27" w:name="_Toc517333833"/>
       <w:r>
         <w:lastRenderedPageBreak/>
         <w:t>Theoretisch Kader</w:t>
       </w:r>
+      <w:bookmarkEnd w:id="25"/>
       <w:bookmarkEnd w:id="26"/>
       <w:bookmarkEnd w:id="27"/>
-      <w:bookmarkEnd w:id="28"/>
     </w:p>
     <w:p>
       <w:r>
@@ -12563,13 +12559,13 @@
       <w:pPr>
         <w:pStyle w:val="Kop2"/>
       </w:pPr>
-      <w:bookmarkStart w:id="29" w:name="_Ref515532250"/>
-      <w:bookmarkStart w:id="30" w:name="_Toc517333834"/>
+      <w:bookmarkStart w:id="28" w:name="_Ref515532250"/>
+      <w:bookmarkStart w:id="29" w:name="_Toc517333834"/>
       <w:r>
         <w:t>Tsubaki Nakashima</w:t>
       </w:r>
+      <w:bookmarkEnd w:id="28"/>
       <w:bookmarkEnd w:id="29"/>
-      <w:bookmarkEnd w:id="30"/>
     </w:p>
     <w:p>
       <w:r>
@@ -12672,9 +12668,9 @@
       <w:pPr>
         <w:pStyle w:val="Bijschrift"/>
       </w:pPr>
-      <w:bookmarkStart w:id="31" w:name="_Ref515268679"/>
-      <w:bookmarkStart w:id="32" w:name="_Ref515268219"/>
-      <w:bookmarkStart w:id="33" w:name="_Toc517333871"/>
+      <w:bookmarkStart w:id="30" w:name="_Ref515268679"/>
+      <w:bookmarkStart w:id="31" w:name="_Ref515268219"/>
+      <w:bookmarkStart w:id="32" w:name="_Toc517333871"/>
       <w:r>
         <w:t xml:space="preserve">Figuur </w:t>
       </w:r>
@@ -12699,12 +12695,12 @@
         </w:rPr>
         <w:fldChar w:fldCharType="end"/>
       </w:r>
+      <w:bookmarkEnd w:id="30"/>
+      <w:r>
+        <w:t>: Lay-out rollenfabriek Tsubaki Nakashima</w:t>
+      </w:r>
       <w:bookmarkEnd w:id="31"/>
-      <w:r>
-        <w:t>: Lay-out rollenfabriek Tsubaki Nakashima</w:t>
-      </w:r>
       <w:bookmarkEnd w:id="32"/>
-      <w:bookmarkEnd w:id="33"/>
     </w:p>
     <w:p>
       <w:pPr>
@@ -12715,13 +12711,13 @@
       <w:pPr>
         <w:pStyle w:val="Kop3"/>
       </w:pPr>
-      <w:bookmarkStart w:id="34" w:name="_Ref516821363"/>
-      <w:bookmarkStart w:id="35" w:name="_Toc517333835"/>
+      <w:bookmarkStart w:id="33" w:name="_Ref516821363"/>
+      <w:bookmarkStart w:id="34" w:name="_Toc517333835"/>
       <w:r>
         <w:t>Rollenfabriek lay-out</w:t>
       </w:r>
+      <w:bookmarkEnd w:id="33"/>
       <w:bookmarkEnd w:id="34"/>
-      <w:bookmarkEnd w:id="35"/>
     </w:p>
     <w:p>
       <w:pPr>
@@ -12839,42 +12835,42 @@
       <w:pPr>
         <w:pStyle w:val="Kop3"/>
       </w:pPr>
-      <w:bookmarkStart w:id="36" w:name="_Ref515532360"/>
-      <w:bookmarkStart w:id="37" w:name="_Toc517333836"/>
+      <w:bookmarkStart w:id="35" w:name="_Ref515532360"/>
+      <w:bookmarkStart w:id="36" w:name="_Toc517333836"/>
       <w:r>
         <w:lastRenderedPageBreak/>
         <w:t>Buffervoorraden</w:t>
       </w:r>
+      <w:bookmarkEnd w:id="35"/>
       <w:bookmarkEnd w:id="36"/>
+    </w:p>
+    <w:p>
+      <w:pPr>
+        <w:ind w:left="0"/>
+      </w:pPr>
+      <w:r>
+        <w:t>Tussen de hallen bevinden zich de buffervoorraden. Dit zijn voorraden van containers met rollen die nog verwerkt moeten worden door de volgende hal. In het geval van de buffervoorraden tussen de opslag en de perserij zijn dit echter geen containers maar staalhaspels. De buffervoorraden voor en na de harderij zijn in de huidige situatie gemiddeld zeven ploegen groot. Een ploeg is een maatstaf van TN die gebruikt wordt om aan te geven dat een bepaalde hoeveelheid rollen er acht uur over doet om verwerkt te worden in de slijperij. De gemiddelde buffervoorraad rollen die voor en na de harderij aanwezig zijn duren dus 56 uur om verwer</w:t>
+      </w:r>
+      <w:r>
+        <w:t>kt te worden door de slijperij.</w:t>
+      </w:r>
+    </w:p>
+    <w:p>
+      <w:pPr>
+        <w:ind w:left="0"/>
+      </w:pPr>
+    </w:p>
+    <w:p>
+      <w:pPr>
+        <w:pStyle w:val="Kop3"/>
+      </w:pPr>
+      <w:bookmarkStart w:id="37" w:name="_Toc517333837"/>
+      <w:r>
+        <w:t>Omstellingen</w:t>
+      </w:r>
       <w:bookmarkEnd w:id="37"/>
     </w:p>
     <w:p>
-      <w:pPr>
-        <w:ind w:left="0"/>
-      </w:pPr>
-      <w:r>
-        <w:t>Tussen de hallen bevinden zich de buffervoorraden. Dit zijn voorraden van containers met rollen die nog verwerkt moeten worden door de volgende hal. In het geval van de buffervoorraden tussen de opslag en de perserij zijn dit echter geen containers maar staalhaspels. De buffervoorraden voor en na de harderij zijn in de huidige situatie gemiddeld zeven ploegen groot. Een ploeg is een maatstaf van TN die gebruikt wordt om aan te geven dat een bepaalde hoeveelheid rollen er acht uur over doet om verwerkt te worden in de slijperij. De gemiddelde buffervoorraad rollen die voor en na de harderij aanwezig zijn duren dus 56 uur om verwer</w:t>
-      </w:r>
-      <w:r>
-        <w:t>kt te worden door de slijperij.</w:t>
-      </w:r>
-    </w:p>
-    <w:p>
-      <w:pPr>
-        <w:ind w:left="0"/>
-      </w:pPr>
-    </w:p>
-    <w:p>
-      <w:pPr>
-        <w:pStyle w:val="Kop3"/>
-      </w:pPr>
-      <w:bookmarkStart w:id="38" w:name="_Toc517333837"/>
-      <w:r>
-        <w:t>Omstellingen</w:t>
-      </w:r>
-      <w:bookmarkEnd w:id="38"/>
-    </w:p>
-    <w:p>
       <w:r>
         <w:t>Bepaalde productielijnen kunnen meerdere verschillende producten produceren. Door een productielijn om te stellen kan er een ander product worden geproduceerd. Een omstelling kan echter uren duren. Het is daarom voor TN van groot belang dat het aantal omstellingen minimaal is.</w:t>
       </w:r>
@@ -12884,16 +12880,16 @@
       <w:pPr>
         <w:pStyle w:val="Kop2"/>
       </w:pPr>
-      <w:bookmarkStart w:id="39" w:name="_Ref515532009"/>
-      <w:bookmarkStart w:id="40" w:name="_Toc517333838"/>
+      <w:bookmarkStart w:id="38" w:name="_Ref515532009"/>
+      <w:bookmarkStart w:id="39" w:name="_Toc517333838"/>
       <w:r>
         <w:t>E</w:t>
       </w:r>
       <w:r>
         <w:t>KB Manufacturing Intelligence</w:t>
       </w:r>
+      <w:bookmarkEnd w:id="38"/>
       <w:bookmarkEnd w:id="39"/>
-      <w:bookmarkEnd w:id="40"/>
     </w:p>
     <w:p>
       <w:r>
@@ -13000,8 +12996,8 @@
       <w:pPr>
         <w:pStyle w:val="Bijschrift"/>
       </w:pPr>
-      <w:bookmarkStart w:id="41" w:name="_Ref516747492"/>
-      <w:bookmarkStart w:id="42" w:name="_Toc517333872"/>
+      <w:bookmarkStart w:id="40" w:name="_Ref516747492"/>
+      <w:bookmarkStart w:id="41" w:name="_Toc517333872"/>
       <w:r>
         <w:t xml:space="preserve">Figuur </w:t>
       </w:r>
@@ -13026,11 +13022,11 @@
         </w:rPr>
         <w:fldChar w:fldCharType="end"/>
       </w:r>
+      <w:bookmarkEnd w:id="40"/>
+      <w:r>
+        <w:t>: EMI modules van de rollenfabriek van Tsubaki Nakashima</w:t>
+      </w:r>
       <w:bookmarkEnd w:id="41"/>
-      <w:r>
-        <w:t>: EMI modules van de rollenfabriek van Tsubaki Nakashima</w:t>
-      </w:r>
-      <w:bookmarkEnd w:id="42"/>
     </w:p>
     <w:p>
       <w:pPr>
@@ -13089,13 +13085,13 @@
       <w:pPr>
         <w:pStyle w:val="Kop3"/>
       </w:pPr>
-      <w:bookmarkStart w:id="43" w:name="_Ref515532222"/>
-      <w:bookmarkStart w:id="44" w:name="_Toc517333839"/>
+      <w:bookmarkStart w:id="42" w:name="_Ref515532222"/>
+      <w:bookmarkStart w:id="43" w:name="_Toc517333839"/>
       <w:r>
         <w:t>Overall Equipment Effectiveness</w:t>
       </w:r>
+      <w:bookmarkEnd w:id="42"/>
       <w:bookmarkEnd w:id="43"/>
-      <w:bookmarkEnd w:id="44"/>
     </w:p>
     <w:p>
       <w:r>
@@ -13249,8 +13245,8 @@
           <w:noProof/>
         </w:rPr>
       </w:pPr>
-      <w:bookmarkStart w:id="45" w:name="_Ref516747559"/>
-      <w:bookmarkStart w:id="46" w:name="_Toc517333873"/>
+      <w:bookmarkStart w:id="44" w:name="_Ref516747559"/>
+      <w:bookmarkStart w:id="45" w:name="_Toc517333873"/>
       <w:r>
         <w:t xml:space="preserve">Figuur </w:t>
       </w:r>
@@ -13275,11 +13271,11 @@
         </w:rPr>
         <w:fldChar w:fldCharType="end"/>
       </w:r>
+      <w:bookmarkEnd w:id="44"/>
+      <w:r>
+        <w:t>: EMI OEE analyse van de rollenfabriek van Tsubaki Nakashima</w:t>
+      </w:r>
       <w:bookmarkEnd w:id="45"/>
-      <w:r>
-        <w:t>: EMI OEE analyse van de rollenfabriek van Tsubaki Nakashima</w:t>
-      </w:r>
-      <w:bookmarkEnd w:id="46"/>
     </w:p>
     <w:p>
       <w:pPr>
@@ -13295,14 +13291,14 @@
         </w:rPr>
         <w:t>Rang, S. (2018, 3 april). EMI OEE analyse van de rollenfabriek van Tsubaki Nakashima [Foto], Geraadpleegd van http://emi-demo.ekb.nl/EMI_NNN/OEE/OEEAnalyse.aspx</w:t>
       </w:r>
-      <w:bookmarkStart w:id="47" w:name="_Ref516747645"/>
+      <w:bookmarkStart w:id="46" w:name="_Ref516747645"/>
       <w:r>
         <w:rPr>
           <w:rStyle w:val="Voetnootmarkering"/>
         </w:rPr>
         <w:footnoteReference w:id="2"/>
       </w:r>
-      <w:bookmarkEnd w:id="47"/>
+      <w:bookmarkEnd w:id="46"/>
     </w:p>
     <w:p>
       <w:pPr>
@@ -13365,8 +13361,8 @@
       <w:pPr>
         <w:pStyle w:val="Bijschrift"/>
       </w:pPr>
-      <w:bookmarkStart w:id="48" w:name="_Ref516747847"/>
-      <w:bookmarkStart w:id="49" w:name="_Toc517333874"/>
+      <w:bookmarkStart w:id="47" w:name="_Ref516747847"/>
+      <w:bookmarkStart w:id="48" w:name="_Toc517333874"/>
       <w:r>
         <w:t xml:space="preserve">Figuur </w:t>
       </w:r>
@@ -13391,11 +13387,11 @@
         </w:rPr>
         <w:fldChar w:fldCharType="end"/>
       </w:r>
+      <w:bookmarkEnd w:id="47"/>
+      <w:r>
+        <w:t>: EMI OEE status categorieën van de rollenfabriek van Tsubaki Nakashima</w:t>
+      </w:r>
       <w:bookmarkEnd w:id="48"/>
-      <w:r>
-        <w:t>: EMI OEE status categorieën van de rollenfabriek van Tsubaki Nakashima</w:t>
-      </w:r>
-      <w:bookmarkEnd w:id="49"/>
     </w:p>
     <w:p>
       <w:pPr>
@@ -13475,14 +13471,14 @@
       <w:pPr>
         <w:pStyle w:val="Kop2"/>
       </w:pPr>
-      <w:bookmarkStart w:id="50" w:name="_Ref515532324"/>
-      <w:bookmarkStart w:id="51" w:name="_Toc517333840"/>
+      <w:bookmarkStart w:id="49" w:name="_Ref515532324"/>
+      <w:bookmarkStart w:id="50" w:name="_Toc517333840"/>
       <w:r>
         <w:lastRenderedPageBreak/>
         <w:t>Theory of Constraints</w:t>
       </w:r>
+      <w:bookmarkEnd w:id="49"/>
       <w:bookmarkEnd w:id="50"/>
-      <w:bookmarkEnd w:id="51"/>
     </w:p>
     <w:p>
       <w:r>
@@ -13654,8 +13650,8 @@
       <w:pPr>
         <w:pStyle w:val="Bijschrift"/>
       </w:pPr>
-      <w:bookmarkStart w:id="52" w:name="_Ref515955029"/>
-      <w:bookmarkStart w:id="53" w:name="_Toc517333875"/>
+      <w:bookmarkStart w:id="51" w:name="_Ref515955029"/>
+      <w:bookmarkStart w:id="52" w:name="_Toc517333875"/>
       <w:r>
         <w:t xml:space="preserve">Figuur </w:t>
       </w:r>
@@ -13680,11 +13676,11 @@
         </w:rPr>
         <w:fldChar w:fldCharType="end"/>
       </w:r>
+      <w:bookmarkEnd w:id="51"/>
+      <w:r>
+        <w:t>: De vijf focusstappen van TOC</w:t>
+      </w:r>
       <w:bookmarkEnd w:id="52"/>
-      <w:r>
-        <w:t>: De vijf focusstappen van TOC</w:t>
-      </w:r>
-      <w:bookmarkEnd w:id="53"/>
     </w:p>
     <w:p>
       <w:pPr>
@@ -13807,8 +13803,8 @@
       <w:pPr>
         <w:pStyle w:val="Bijschrift"/>
       </w:pPr>
-      <w:bookmarkStart w:id="54" w:name="_Ref515958363"/>
-      <w:bookmarkStart w:id="55" w:name="_Toc517333876"/>
+      <w:bookmarkStart w:id="53" w:name="_Ref515958363"/>
+      <w:bookmarkStart w:id="54" w:name="_Toc517333876"/>
       <w:r>
         <w:t xml:space="preserve">Figuur </w:t>
       </w:r>
@@ -13833,11 +13829,11 @@
         </w:rPr>
         <w:fldChar w:fldCharType="end"/>
       </w:r>
+      <w:bookmarkEnd w:id="53"/>
+      <w:r>
+        <w:t>: Agile software development cycle</w:t>
+      </w:r>
       <w:bookmarkEnd w:id="54"/>
-      <w:r>
-        <w:t>: Agile software development cycle</w:t>
-      </w:r>
-      <w:bookmarkEnd w:id="55"/>
     </w:p>
     <w:p>
       <w:pPr>
@@ -13879,11 +13875,11 @@
       <w:pPr>
         <w:pStyle w:val="Kop3"/>
       </w:pPr>
-      <w:bookmarkStart w:id="56" w:name="_Toc517333841"/>
+      <w:bookmarkStart w:id="55" w:name="_Toc517333841"/>
       <w:r>
         <w:t>Overeenkomsten met LEAN</w:t>
       </w:r>
-      <w:bookmarkEnd w:id="56"/>
+      <w:bookmarkEnd w:id="55"/>
     </w:p>
     <w:p>
       <w:r>
@@ -13993,8 +13989,8 @@
       <w:pPr>
         <w:pStyle w:val="Bijschrift"/>
       </w:pPr>
-      <w:bookmarkStart w:id="57" w:name="_Ref515962329"/>
-      <w:bookmarkStart w:id="58" w:name="_Toc517333877"/>
+      <w:bookmarkStart w:id="56" w:name="_Ref515962329"/>
+      <w:bookmarkStart w:id="57" w:name="_Toc517333877"/>
       <w:r>
         <w:t xml:space="preserve">Figuur </w:t>
       </w:r>
@@ -14019,11 +14015,11 @@
         </w:rPr>
         <w:fldChar w:fldCharType="end"/>
       </w:r>
+      <w:bookmarkEnd w:id="56"/>
+      <w:r>
+        <w:t>: De vijf fasen van LEAN</w:t>
+      </w:r>
       <w:bookmarkEnd w:id="57"/>
-      <w:r>
-        <w:t>: De vijf fasen van LEAN</w:t>
-      </w:r>
-      <w:bookmarkEnd w:id="58"/>
     </w:p>
     <w:p>
       <w:pPr>
@@ -14141,14 +14137,14 @@
       <w:pPr>
         <w:pStyle w:val="Kop2"/>
       </w:pPr>
-      <w:bookmarkStart w:id="59" w:name="_Ref515532123"/>
-      <w:bookmarkStart w:id="60" w:name="_Toc517333842"/>
+      <w:bookmarkStart w:id="58" w:name="_Ref515532123"/>
+      <w:bookmarkStart w:id="59" w:name="_Toc517333842"/>
       <w:r>
         <w:lastRenderedPageBreak/>
         <w:t>Machine Learning</w:t>
       </w:r>
+      <w:bookmarkEnd w:id="58"/>
       <w:bookmarkEnd w:id="59"/>
-      <w:bookmarkEnd w:id="60"/>
     </w:p>
     <w:p>
       <w:r>
@@ -14172,14 +14168,14 @@
       <w:pPr>
         <w:pStyle w:val="Kop3"/>
       </w:pPr>
-      <w:bookmarkStart w:id="61" w:name="_Toc517333843"/>
+      <w:bookmarkStart w:id="60" w:name="_Toc517333843"/>
       <w:r>
         <w:t xml:space="preserve">De </w:t>
       </w:r>
       <w:r>
         <w:t>perceptron</w:t>
       </w:r>
-      <w:bookmarkEnd w:id="61"/>
+      <w:bookmarkEnd w:id="60"/>
     </w:p>
     <w:p>
       <w:r>
@@ -14307,8 +14303,8 @@
       <w:pPr>
         <w:pStyle w:val="Bijschrift"/>
       </w:pPr>
-      <w:bookmarkStart w:id="62" w:name="_Ref515359422"/>
-      <w:bookmarkStart w:id="63" w:name="_Toc517333878"/>
+      <w:bookmarkStart w:id="61" w:name="_Ref515359422"/>
+      <w:bookmarkStart w:id="62" w:name="_Toc517333878"/>
       <w:r>
         <w:t xml:space="preserve">Figuur </w:t>
       </w:r>
@@ -14333,11 +14329,11 @@
         </w:rPr>
         <w:fldChar w:fldCharType="end"/>
       </w:r>
+      <w:bookmarkEnd w:id="61"/>
+      <w:r>
+        <w:t>: Perceptron</w:t>
+      </w:r>
       <w:bookmarkEnd w:id="62"/>
-      <w:r>
-        <w:t>: Perceptron</w:t>
-      </w:r>
-      <w:bookmarkEnd w:id="63"/>
     </w:p>
     <w:p>
       <w:pPr>
@@ -14446,9 +14442,9 @@
       <w:pPr>
         <w:pStyle w:val="Bijschrift"/>
       </w:pPr>
-      <w:bookmarkStart w:id="64" w:name="_Ref515363838"/>
-      <w:bookmarkStart w:id="65" w:name="_Ref515363831"/>
-      <w:bookmarkStart w:id="66" w:name="_Toc517333879"/>
+      <w:bookmarkStart w:id="63" w:name="_Ref515363838"/>
+      <w:bookmarkStart w:id="64" w:name="_Ref515363831"/>
+      <w:bookmarkStart w:id="65" w:name="_Toc517333879"/>
       <w:r>
         <w:t xml:space="preserve">Figuur </w:t>
       </w:r>
@@ -14473,12 +14469,12 @@
         </w:rPr>
         <w:fldChar w:fldCharType="end"/>
       </w:r>
+      <w:bookmarkEnd w:id="63"/>
+      <w:r>
+        <w:t>: Perceptron output formule</w:t>
+      </w:r>
       <w:bookmarkEnd w:id="64"/>
-      <w:r>
-        <w:t>: Perceptron output formule</w:t>
-      </w:r>
       <w:bookmarkEnd w:id="65"/>
-      <w:bookmarkEnd w:id="66"/>
     </w:p>
     <w:p>
       <w:pPr>
@@ -14664,11 +14660,11 @@
       <w:pPr>
         <w:pStyle w:val="Kop3"/>
       </w:pPr>
-      <w:bookmarkStart w:id="67" w:name="_Toc517333844"/>
+      <w:bookmarkStart w:id="66" w:name="_Toc517333844"/>
       <w:r>
         <w:t>Neural Networks</w:t>
       </w:r>
-      <w:bookmarkEnd w:id="67"/>
+      <w:bookmarkEnd w:id="66"/>
     </w:p>
     <w:p>
       <w:r>
@@ -14767,8 +14763,8 @@
       <w:pPr>
         <w:pStyle w:val="Bijschrift"/>
       </w:pPr>
-      <w:bookmarkStart w:id="68" w:name="_Ref515459812"/>
-      <w:bookmarkStart w:id="69" w:name="_Toc517333880"/>
+      <w:bookmarkStart w:id="67" w:name="_Ref515459812"/>
+      <w:bookmarkStart w:id="68" w:name="_Toc517333880"/>
       <w:r>
         <w:t xml:space="preserve">Figuur </w:t>
       </w:r>
@@ -14776,10 +14772,7 @@
         <w:fldChar w:fldCharType="begin"/>
       </w:r>
       <w:r>
-        <w:instrText xml:space="preserve"> SEQ Figuur \* ARABI</w:instrText>
-      </w:r>
-      <w:r>
-        <w:instrText xml:space="preserve">C </w:instrText>
+        <w:instrText xml:space="preserve"> SEQ Figuur \* ARABIC </w:instrText>
       </w:r>
       <w:r>
         <w:fldChar w:fldCharType="separate"/>
@@ -14796,11 +14789,11 @@
         </w:rPr>
         <w:fldChar w:fldCharType="end"/>
       </w:r>
+      <w:bookmarkEnd w:id="67"/>
+      <w:r>
+        <w:t>: Neural Network</w:t>
+      </w:r>
       <w:bookmarkEnd w:id="68"/>
-      <w:r>
-        <w:t>: Neural Network</w:t>
-      </w:r>
-      <w:bookmarkEnd w:id="69"/>
     </w:p>
     <w:p>
       <w:pPr>
@@ -14925,13 +14918,13 @@
       <w:pPr>
         <w:pStyle w:val="Kop3"/>
       </w:pPr>
-      <w:bookmarkStart w:id="70" w:name="_Toc517333845"/>
-      <w:bookmarkStart w:id="71" w:name="_Ref517352230"/>
+      <w:bookmarkStart w:id="69" w:name="_Toc517333845"/>
+      <w:bookmarkStart w:id="70" w:name="_Ref517352230"/>
       <w:r>
         <w:t>Activation Functions</w:t>
       </w:r>
+      <w:bookmarkEnd w:id="69"/>
       <w:bookmarkEnd w:id="70"/>
-      <w:bookmarkEnd w:id="71"/>
     </w:p>
     <w:p>
       <w:r>
@@ -15086,8 +15079,8 @@
       <w:pPr>
         <w:pStyle w:val="Bijschrift"/>
       </w:pPr>
-      <w:bookmarkStart w:id="72" w:name="_Ref515461170"/>
-      <w:bookmarkStart w:id="73" w:name="_Toc517333881"/>
+      <w:bookmarkStart w:id="71" w:name="_Ref515461170"/>
+      <w:bookmarkStart w:id="72" w:name="_Toc517333881"/>
       <w:r>
         <w:t xml:space="preserve">Figuur </w:t>
       </w:r>
@@ -15112,11 +15105,11 @@
         </w:rPr>
         <w:fldChar w:fldCharType="end"/>
       </w:r>
+      <w:bookmarkEnd w:id="71"/>
+      <w:r>
+        <w:t>: Standaard sigmoïd formule</w:t>
+      </w:r>
       <w:bookmarkEnd w:id="72"/>
-      <w:r>
-        <w:t>: Standaard sigmoïd formule</w:t>
-      </w:r>
-      <w:bookmarkEnd w:id="73"/>
     </w:p>
     <w:p>
       <w:r>
@@ -15186,8 +15179,8 @@
       <w:pPr>
         <w:pStyle w:val="Bijschrift"/>
       </w:pPr>
-      <w:bookmarkStart w:id="74" w:name="_Ref515461645"/>
-      <w:bookmarkStart w:id="75" w:name="_Toc517333882"/>
+      <w:bookmarkStart w:id="73" w:name="_Ref515461645"/>
+      <w:bookmarkStart w:id="74" w:name="_Toc517333882"/>
       <w:r>
         <w:t xml:space="preserve">Figuur </w:t>
       </w:r>
@@ -15212,11 +15205,11 @@
         </w:rPr>
         <w:fldChar w:fldCharType="end"/>
       </w:r>
+      <w:bookmarkEnd w:id="73"/>
+      <w:r>
+        <w:t>: Plot van de sigmoïd formule</w:t>
+      </w:r>
       <w:bookmarkEnd w:id="74"/>
-      <w:r>
-        <w:t>: Plot van de sigmoïd formule</w:t>
-      </w:r>
-      <w:bookmarkEnd w:id="75"/>
     </w:p>
     <w:p>
       <w:pPr>
@@ -15364,8 +15357,8 @@
       <w:pPr>
         <w:pStyle w:val="Bijschrift"/>
       </w:pPr>
-      <w:bookmarkStart w:id="76" w:name="_Ref515463099"/>
-      <w:bookmarkStart w:id="77" w:name="_Toc517333883"/>
+      <w:bookmarkStart w:id="75" w:name="_Ref515463099"/>
+      <w:bookmarkStart w:id="76" w:name="_Toc517333883"/>
       <w:r>
         <w:t xml:space="preserve">Figuur </w:t>
       </w:r>
@@ -15373,10 +15366,7 @@
         <w:fldChar w:fldCharType="begin"/>
       </w:r>
       <w:r>
-        <w:instrText xml:space="preserve"> SEQ Figuur \* </w:instrText>
-      </w:r>
-      <w:r>
-        <w:instrText xml:space="preserve">ARABIC </w:instrText>
+        <w:instrText xml:space="preserve"> SEQ Figuur \* ARABIC </w:instrText>
       </w:r>
       <w:r>
         <w:fldChar w:fldCharType="separate"/>
@@ -15393,17 +15383,17 @@
         </w:rPr>
         <w:fldChar w:fldCharType="end"/>
       </w:r>
+      <w:bookmarkEnd w:id="75"/>
+      <w:r>
+        <w:t xml:space="preserve">: Plot van de </w:t>
+      </w:r>
+      <w:r>
+        <w:t xml:space="preserve">standaard </w:t>
+      </w:r>
+      <w:r>
+        <w:t>ReLU</w:t>
+      </w:r>
       <w:bookmarkEnd w:id="76"/>
-      <w:r>
-        <w:t xml:space="preserve">: Plot van de </w:t>
-      </w:r>
-      <w:r>
-        <w:t xml:space="preserve">standaard </w:t>
-      </w:r>
-      <w:r>
-        <w:t>ReLU</w:t>
-      </w:r>
-      <w:bookmarkEnd w:id="77"/>
     </w:p>
     <w:p>
       <w:pPr>
@@ -15585,8 +15575,8 @@
       <w:pPr>
         <w:pStyle w:val="Bijschrift"/>
       </w:pPr>
-      <w:bookmarkStart w:id="78" w:name="_Ref515524324"/>
-      <w:bookmarkStart w:id="79" w:name="_Toc517333884"/>
+      <w:bookmarkStart w:id="77" w:name="_Ref515524324"/>
+      <w:bookmarkStart w:id="78" w:name="_Toc517333884"/>
       <w:r>
         <w:t xml:space="preserve">Figuur </w:t>
       </w:r>
@@ -15611,11 +15601,11 @@
         </w:rPr>
         <w:fldChar w:fldCharType="end"/>
       </w:r>
+      <w:bookmarkEnd w:id="77"/>
+      <w:r>
+        <w:t>: Plot van de leaky ReLU</w:t>
+      </w:r>
       <w:bookmarkEnd w:id="78"/>
-      <w:r>
-        <w:t>: Plot van de leaky ReLU</w:t>
-      </w:r>
-      <w:bookmarkEnd w:id="79"/>
     </w:p>
     <w:p>
       <w:pPr>
@@ -15776,13 +15766,13 @@
           <w:noProof/>
         </w:rPr>
       </w:pPr>
-      <w:bookmarkStart w:id="80" w:name="_Ref515526435"/>
-      <w:bookmarkStart w:id="81" w:name="_Toc517333846"/>
+      <w:bookmarkStart w:id="79" w:name="_Ref515526435"/>
+      <w:bookmarkStart w:id="80" w:name="_Toc517333846"/>
       <w:r>
         <w:t>Genetic algorithms</w:t>
       </w:r>
+      <w:bookmarkEnd w:id="79"/>
       <w:bookmarkEnd w:id="80"/>
-      <w:bookmarkEnd w:id="81"/>
     </w:p>
     <w:p>
       <w:r>
@@ -15932,8 +15922,8 @@
       <w:pPr>
         <w:pStyle w:val="Bijschrift"/>
       </w:pPr>
-      <w:bookmarkStart w:id="82" w:name="_Ref515527414"/>
-      <w:bookmarkStart w:id="83" w:name="_Toc517333885"/>
+      <w:bookmarkStart w:id="81" w:name="_Ref515527414"/>
+      <w:bookmarkStart w:id="82" w:name="_Toc517333885"/>
       <w:r>
         <w:t xml:space="preserve">Figuur </w:t>
       </w:r>
@@ -15958,11 +15948,11 @@
         </w:rPr>
         <w:fldChar w:fldCharType="end"/>
       </w:r>
+      <w:bookmarkEnd w:id="81"/>
+      <w:r>
+        <w:t>: Basis structuur en terminologie van GA's</w:t>
+      </w:r>
       <w:bookmarkEnd w:id="82"/>
-      <w:r>
-        <w:t>: Basis structuur en terminologie van GA's</w:t>
-      </w:r>
-      <w:bookmarkEnd w:id="83"/>
     </w:p>
     <w:p>
       <w:pPr>
@@ -15999,13 +15989,13 @@
           <w:noProof/>
         </w:rPr>
       </w:pPr>
-      <w:bookmarkStart w:id="84" w:name="_Ref515531939"/>
-      <w:bookmarkStart w:id="85" w:name="_Toc517333847"/>
+      <w:bookmarkStart w:id="83" w:name="_Ref515531939"/>
+      <w:bookmarkStart w:id="84" w:name="_Toc517333847"/>
       <w:r>
         <w:t>Neuro Evolution of Augmenting Topologies</w:t>
       </w:r>
+      <w:bookmarkEnd w:id="83"/>
       <w:bookmarkEnd w:id="84"/>
-      <w:bookmarkEnd w:id="85"/>
     </w:p>
     <w:p>
       <w:r>
@@ -16133,8 +16123,8 @@
       <w:pPr>
         <w:pStyle w:val="Bijschrift"/>
       </w:pPr>
-      <w:bookmarkStart w:id="86" w:name="_Ref515530521"/>
-      <w:bookmarkStart w:id="87" w:name="_Toc517333886"/>
+      <w:bookmarkStart w:id="85" w:name="_Ref515530521"/>
+      <w:bookmarkStart w:id="86" w:name="_Toc517333886"/>
       <w:r>
         <w:t xml:space="preserve">Figuur </w:t>
       </w:r>
@@ -16159,50 +16149,84 @@
         </w:rPr>
         <w:fldChar w:fldCharType="end"/>
       </w:r>
+      <w:bookmarkEnd w:id="85"/>
+      <w:r>
+        <w:t>: Aanvullende mutatiemogelijkheden van het NEAT algoritme</w:t>
+      </w:r>
       <w:bookmarkEnd w:id="86"/>
-      <w:r>
-        <w:t>: Aanvullende mutatiemogelijkheden van het NEAT algoritme</w:t>
+    </w:p>
+    <w:p>
+      <w:pPr>
+        <w:pStyle w:val="Bijschrift"/>
+      </w:pPr>
+      <w:r>
+        <w:rPr>
+          <w:iCs/>
+        </w:rPr>
+        <w:t xml:space="preserve">Noot. </w:t>
+      </w:r>
+      <w:r>
+        <w:rPr>
+          <w:rStyle w:val="NootChar"/>
+          <w:i w:val="0"/>
+        </w:rPr>
+        <w:t>Herdrukt van “Efficient Evolution of Neural Networks though Complexification”, door Stanley, K., (2004). Geraadpleegd van http://nn.cs.utexas.edu/downloads/papers/stanley.phd04.pdf</w:t>
+      </w:r>
+    </w:p>
+    <w:p/>
+    <w:p>
+      <w:r>
+        <w:br w:type="page"/>
+      </w:r>
+    </w:p>
+    <w:p>
+      <w:pPr>
+        <w:pStyle w:val="Kop1"/>
+      </w:pPr>
+      <w:bookmarkStart w:id="87" w:name="_Toc517333848"/>
+      <w:r>
+        <w:lastRenderedPageBreak/>
+        <w:t>Onderzoek</w:t>
       </w:r>
       <w:bookmarkEnd w:id="87"/>
     </w:p>
     <w:p>
-      <w:pPr>
-        <w:pStyle w:val="Bijschrift"/>
-      </w:pPr>
-      <w:r>
-        <w:rPr>
-          <w:iCs/>
-        </w:rPr>
-        <w:t xml:space="preserve">Noot. </w:t>
-      </w:r>
-      <w:r>
-        <w:rPr>
-          <w:rStyle w:val="NootChar"/>
-          <w:i w:val="0"/>
-        </w:rPr>
-        <w:t>Herdrukt van “Efficient Evolution of Neural Networks though Complexification”, door Stanley, K., (2004). Geraadpleegd van http://nn.cs.utexas.edu/downloads/papers/stanley.phd04.pdf</w:t>
+      <w:r>
+        <w:t>In dit hoofdstuk worden de deelvragen onderzocht en beantwoord. Deze antwoorden dragen bij aan de algemene conclusie van dit onderzoek en resulteren in het beantwoorden van de hoofdvraag:</w:t>
       </w:r>
     </w:p>
     <w:p/>
     <w:p>
-      <w:r>
-        <w:br w:type="page"/>
+      <w:pPr>
+        <w:jc w:val="center"/>
+      </w:pPr>
+      <w:r>
+        <w:rPr>
+          <w:b/>
+          <w:i/>
+        </w:rPr>
+        <w:t>Hoe kunnen machine learning algoritmes, gericht op Theory of Constraints, in EMI worden geïmplementeerd om de buffervoorraden van EKB klanten te verminderen?</w:t>
       </w:r>
     </w:p>
     <w:p>
       <w:pPr>
-        <w:pStyle w:val="Kop1"/>
-      </w:pPr>
-      <w:bookmarkStart w:id="88" w:name="_Toc517333848"/>
-      <w:r>
-        <w:lastRenderedPageBreak/>
-        <w:t>Onderzoek</w:t>
+        <w:pStyle w:val="Kop2"/>
+      </w:pPr>
+      <w:bookmarkStart w:id="88" w:name="_Toc517333849"/>
+      <w:r>
+        <w:t>Data</w:t>
       </w:r>
       <w:bookmarkEnd w:id="88"/>
     </w:p>
     <w:p>
       <w:r>
-        <w:t>In dit hoofdstuk worden de deelvragen onderzocht en beantwoord. Deze antwoorden dragen bij aan de algemene conclusie van dit onderzoek en resulteren in het beantwoorden van de hoofdvraag:</w:t>
+        <w:t>Om te kunnen simuleren is er allereerst data over de rollenfabriek van TN nodig. Deze data zou uit EMI, maar ook uit externe bronnen kunnen komen. De eerste deelvraa</w:t>
+      </w:r>
+      <w:r>
+        <w:t>g van dit onderzoek luidt</w:t>
+      </w:r>
+      <w:r>
+        <w:t>:</w:t>
       </w:r>
     </w:p>
     <w:p/>
@@ -16212,73 +16236,39 @@
       </w:pPr>
       <w:r>
         <w:rPr>
-          <w:b/>
           <w:i/>
         </w:rPr>
-        <w:t>Hoe kunnen machine learning algoritmes, gericht op Theory of Constraints, in EMI worden geïmplementeerd om de buffervoorraden van EKB klanten te verminderen?</w:t>
-      </w:r>
-    </w:p>
-    <w:p>
-      <w:pPr>
-        <w:pStyle w:val="Kop2"/>
-      </w:pPr>
-      <w:bookmarkStart w:id="89" w:name="_Toc517333849"/>
-      <w:r>
-        <w:t>Data</w:t>
-      </w:r>
-      <w:bookmarkEnd w:id="89"/>
-    </w:p>
-    <w:p>
-      <w:r>
-        <w:t>Om te kunnen simuleren is er allereerst data over de rollenfabriek van TN nodig. Deze data zou uit EMI, maar ook uit externe bronnen kunnen komen. De eerste deelvraa</w:t>
-      </w:r>
-      <w:r>
-        <w:t>g van dit onderzoek luidt</w:t>
-      </w:r>
-      <w:r>
-        <w:t>:</w:t>
+        <w:t xml:space="preserve">Welke </w:t>
+      </w:r>
+      <w:r>
+        <w:rPr>
+          <w:i/>
+        </w:rPr>
+        <w:t>data uit EMI en externe data zijn</w:t>
+      </w:r>
+      <w:r>
+        <w:rPr>
+          <w:i/>
+        </w:rPr>
+        <w:t xml:space="preserve"> er nodig</w:t>
+      </w:r>
+      <w:r>
+        <w:rPr>
+          <w:i/>
+        </w:rPr>
+        <w:t xml:space="preserve"> om simulaties uit te kunnen voeren?</w:t>
       </w:r>
     </w:p>
     <w:p/>
     <w:p>
       <w:pPr>
-        <w:jc w:val="center"/>
-      </w:pPr>
-      <w:r>
-        <w:rPr>
-          <w:i/>
-        </w:rPr>
-        <w:t xml:space="preserve">Welke </w:t>
-      </w:r>
-      <w:r>
-        <w:rPr>
-          <w:i/>
-        </w:rPr>
-        <w:t>data uit EMI en externe data zijn</w:t>
-      </w:r>
-      <w:r>
-        <w:rPr>
-          <w:i/>
-        </w:rPr>
-        <w:t xml:space="preserve"> er nodig</w:t>
-      </w:r>
-      <w:r>
-        <w:rPr>
-          <w:i/>
-        </w:rPr>
-        <w:t xml:space="preserve"> om simulaties uit te kunnen voeren?</w:t>
-      </w:r>
-    </w:p>
-    <w:p/>
-    <w:p>
-      <w:pPr>
         <w:pStyle w:val="Kop3"/>
       </w:pPr>
-      <w:bookmarkStart w:id="90" w:name="_Toc517333850"/>
+      <w:bookmarkStart w:id="89" w:name="_Toc517333850"/>
       <w:r>
         <w:t>Basis gegevens</w:t>
       </w:r>
-      <w:bookmarkEnd w:id="90"/>
+      <w:bookmarkEnd w:id="89"/>
     </w:p>
     <w:p>
       <w:r>
@@ -16403,14 +16393,14 @@
       <w:pPr>
         <w:pStyle w:val="Kop3"/>
       </w:pPr>
-      <w:bookmarkStart w:id="91" w:name="_Toc517333851"/>
+      <w:bookmarkStart w:id="90" w:name="_Toc517333851"/>
       <w:r>
         <w:t>Data uit E</w:t>
       </w:r>
       <w:r>
         <w:t>KB Manufacturing Intelligence</w:t>
       </w:r>
-      <w:bookmarkEnd w:id="91"/>
+      <w:bookmarkEnd w:id="90"/>
     </w:p>
     <w:p>
       <w:pPr>
@@ -16622,8 +16612,8 @@
       <w:pPr>
         <w:pStyle w:val="Bijschrift"/>
       </w:pPr>
-      <w:bookmarkStart w:id="92" w:name="_Ref514938618"/>
-      <w:bookmarkStart w:id="93" w:name="_Toc517333887"/>
+      <w:bookmarkStart w:id="91" w:name="_Ref514938618"/>
+      <w:bookmarkStart w:id="92" w:name="_Toc517333887"/>
       <w:r>
         <w:t xml:space="preserve">Figuur </w:t>
       </w:r>
@@ -16648,168 +16638,168 @@
         </w:rPr>
         <w:fldChar w:fldCharType="end"/>
       </w:r>
+      <w:bookmarkEnd w:id="91"/>
+      <w:r>
+        <w:t>: Data uit de EMI database en externe</w:t>
+      </w:r>
+      <w:r>
+        <w:rPr>
+          <w:noProof/>
+        </w:rPr>
+        <w:t xml:space="preserve"> bronnen</w:t>
+      </w:r>
       <w:bookmarkEnd w:id="92"/>
-      <w:r>
-        <w:t>: Data uit de EMI database en externe</w:t>
-      </w:r>
-      <w:r>
-        <w:rPr>
-          <w:noProof/>
-        </w:rPr>
-        <w:t xml:space="preserve"> bronnen</w:t>
+    </w:p>
+    <w:p>
+      <w:pPr>
+        <w:pStyle w:val="Bijschrift"/>
+      </w:pPr>
+      <w:r>
+        <w:t xml:space="preserve">Noot. </w:t>
+      </w:r>
+      <w:r>
+        <w:rPr>
+          <w:rStyle w:val="NootChar"/>
+          <w:i w:val="0"/>
+        </w:rPr>
+        <w:t>Aangepast van “EMI database diagram”, door EKB, 2018, 1 februari. Geraadpleegd van (local)\SQLEXPRESS.EMI_NN\dbo.DatabaseSchema</w:t>
+      </w:r>
+      <w:r>
+        <w:rPr>
+          <w:rStyle w:val="Voetnootmarkering"/>
+        </w:rPr>
+        <w:footnoteReference w:id="3"/>
+      </w:r>
+    </w:p>
+    <w:p>
+      <w:pPr>
+        <w:pStyle w:val="Kop3"/>
+      </w:pPr>
+      <w:bookmarkStart w:id="93" w:name="_Toc517333852"/>
+      <w:r>
+        <w:t>Uitzonderingen</w:t>
       </w:r>
       <w:bookmarkEnd w:id="93"/>
     </w:p>
     <w:p>
-      <w:pPr>
-        <w:pStyle w:val="Bijschrift"/>
-      </w:pPr>
-      <w:r>
-        <w:t xml:space="preserve">Noot. </w:t>
-      </w:r>
-      <w:r>
-        <w:rPr>
-          <w:rStyle w:val="NootChar"/>
-          <w:i w:val="0"/>
-        </w:rPr>
-        <w:t>Aangepast van “EMI database diagram”, door EKB, 2018, 1 februari. Geraadpleegd van (local)\SQLEXPRESS.EMI_NN\dbo.DatabaseSchema</w:t>
-      </w:r>
-      <w:r>
-        <w:rPr>
-          <w:rStyle w:val="Voetnootmarkering"/>
-        </w:rPr>
-        <w:footnoteReference w:id="3"/>
+      <w:r>
+        <w:t xml:space="preserve">Uit een gesprek met de LEAN manager en tevens contactpersoon </w:t>
+      </w:r>
+      <w:r>
+        <w:t>bij</w:t>
+      </w:r>
+      <w:r>
+        <w:t xml:space="preserve"> TN is gebleken dat niet alle producten door de harderij van de rollenfabriek gaan, maar dat sommigen bij een extern bedrijf worden gehard (G. Bargeman, persoonlijke communicatie, 17 mei 2018). Bij producten waarvan de naam begint met “RT” en later in de naam “HA” of “HN” bevat duurt dit extern harden gemiddeld 4,5 week. Alle andere producten die extern worden gehard doen er een week over.</w:t>
       </w:r>
     </w:p>
     <w:p>
+      <w:r>
+        <w:t>In het geval dat producten extern worden gehard zijn er in de EMI- en VisualFlow database geen data beschikbaar over het harden van deze producten, dus zal er in de simulaties uit moeten worden gegaan van deze gemiddelde tijden.</w:t>
+      </w:r>
+    </w:p>
+    <w:p>
+      <w:r>
+        <w:t>Ook zijn er producten die niet door de slijperij van de rollenfabriek hoeven, maar direct na het harden verkocht kunnen worden. De namen van deze producten beginnen allemaal met “RQ”.</w:t>
+      </w:r>
+    </w:p>
+    <w:p/>
+    <w:p>
       <w:pPr>
         <w:pStyle w:val="Kop3"/>
       </w:pPr>
-      <w:bookmarkStart w:id="94" w:name="_Toc517333852"/>
-      <w:r>
-        <w:t>Uitzonderingen</w:t>
+      <w:bookmarkStart w:id="94" w:name="_Toc517333853"/>
+      <w:r>
+        <w:t>Externe data</w:t>
       </w:r>
       <w:bookmarkEnd w:id="94"/>
     </w:p>
     <w:p>
       <w:r>
-        <w:t xml:space="preserve">Uit een gesprek met de LEAN manager en tevens contactpersoon </w:t>
-      </w:r>
-      <w:r>
-        <w:t>bij</w:t>
-      </w:r>
-      <w:r>
-        <w:t xml:space="preserve"> TN is gebleken dat niet alle producten door de harderij van de rollenfabriek gaan, maar dat sommigen bij een extern bedrijf worden gehard (G. Bargeman, persoonlijke communicatie, 17 mei 2018). Bij producten waarvan de naam begint met “RT” en later in de naam “HA” of “HN” bevat duurt dit extern harden gemiddeld 4,5 week. Alle andere producten die extern worden gehard doen er een week over.</w:t>
-      </w:r>
-    </w:p>
-    <w:p>
-      <w:r>
-        <w:t>In het geval dat producten extern worden gehard zijn er in de EMI- en VisualFlow database geen data beschikbaar over het harden van deze producten, dus zal er in de simulaties uit moeten worden gegaan van deze gemiddelde tijden.</w:t>
-      </w:r>
-    </w:p>
-    <w:p>
-      <w:r>
-        <w:t>Ook zijn er producten die niet door de slijperij van de rollenfabriek hoeven, maar direct na het harden verkocht kunnen worden. De namen van deze producten beginnen allemaal met “RQ”.</w:t>
+        <w:t xml:space="preserve">De buffervoorraden worden echter niet </w:t>
+      </w:r>
+      <w:r>
+        <w:t>in de EMI database bijgehouden.</w:t>
+      </w:r>
+      <w:r>
+        <w:t xml:space="preserve"> Om de buffervoorraden aan het begin van de simulatieperiode te kunnen simuleren is er dus externe data </w:t>
+      </w:r>
+      <w:r>
+        <w:t xml:space="preserve">nodig. </w:t>
+      </w:r>
+      <w:r>
+        <w:t>In het geval van TN is deze data beschikbaar in een softwarepakket genaamd ‘VisualFlow’</w:t>
+      </w:r>
+      <w:r>
+        <w:t xml:space="preserve"> (G. Bargeman, persoonlijke communicatie, 19 februari 2018)</w:t>
+      </w:r>
+      <w:r>
+        <w:t xml:space="preserve">. Deze software houdt </w:t>
+      </w:r>
+      <w:r>
+        <w:t>onder andere de l</w:t>
+      </w:r>
+      <w:r>
+        <w:t xml:space="preserve">ocaties van alle containers bij. Een container heeft een ordernummer welke correspondeert met een </w:t>
+      </w:r>
+      <w:r>
+        <w:t xml:space="preserve">order van een bepaald </w:t>
+      </w:r>
+      <w:r>
+        <w:t>pr</w:t>
+      </w:r>
+      <w:r>
+        <w:t>oduct die overeenkomt met een van de</w:t>
+      </w:r>
+      <w:r>
+        <w:t xml:space="preserve"> productnamen in de EMI database.</w:t>
+      </w:r>
+      <w:r>
+        <w:t xml:space="preserve"> </w:t>
+      </w:r>
+      <w:r>
+        <w:t>Hierdoor kan voor elke productielijn aan het begin van de simulatie periode de buffervoorraden opgehaald en berekend worden uit VisualFlow.</w:t>
       </w:r>
     </w:p>
     <w:p/>
     <w:p>
-      <w:pPr>
-        <w:pStyle w:val="Kop3"/>
-      </w:pPr>
-      <w:bookmarkStart w:id="95" w:name="_Toc517333853"/>
-      <w:r>
-        <w:t>Externe data</w:t>
-      </w:r>
-      <w:bookmarkEnd w:id="95"/>
+      <w:r>
+        <w:t>Ook de trommels van de rollenfabriek van TN staan niet geregistreerd in de EMI da</w:t>
+      </w:r>
+      <w:r>
+        <w:t xml:space="preserve">tabase. Zoals aangegeven in hoofdstuk </w:t>
+      </w:r>
+      <w:r>
+        <w:fldChar w:fldCharType="begin"/>
+      </w:r>
+      <w:r>
+        <w:instrText xml:space="preserve"> REF _Ref516821363 \r \h </w:instrText>
+      </w:r>
+      <w:r>
+        <w:fldChar w:fldCharType="separate"/>
+      </w:r>
+      <w:r>
+        <w:t>4.1.1</w:t>
+      </w:r>
+      <w:r>
+        <w:fldChar w:fldCharType="end"/>
+      </w:r>
+      <w:r>
+        <w:t xml:space="preserve"> </w:t>
+      </w:r>
+      <w:r>
+        <w:t>zijn de trommels niet van groot belang voor de simulatie. Wel kan de gemiddelde productiesnelheid van de trommels uit de data van VisualFlow berekend worden.</w:t>
+      </w:r>
     </w:p>
     <w:p>
-      <w:r>
-        <w:t xml:space="preserve">De buffervoorraden worden echter niet </w:t>
-      </w:r>
-      <w:r>
-        <w:t>in de EMI database bijgehouden.</w:t>
-      </w:r>
-      <w:r>
-        <w:t xml:space="preserve"> Om de buffervoorraden aan het begin van de simulatieperiode te kunnen simuleren is er dus externe data </w:t>
-      </w:r>
-      <w:r>
-        <w:t xml:space="preserve">nodig. </w:t>
-      </w:r>
-      <w:r>
-        <w:t>In het geval van TN is deze data beschikbaar in een softwarepakket genaamd ‘VisualFlow’</w:t>
-      </w:r>
-      <w:r>
-        <w:t xml:space="preserve"> (G. Bargeman, persoonlijke communicatie, 19 februari 2018)</w:t>
-      </w:r>
-      <w:r>
-        <w:t xml:space="preserve">. Deze software houdt </w:t>
-      </w:r>
-      <w:r>
-        <w:t>onder andere de l</w:t>
-      </w:r>
-      <w:r>
-        <w:t xml:space="preserve">ocaties van alle containers bij. Een container heeft een ordernummer welke correspondeert met een </w:t>
-      </w:r>
-      <w:r>
-        <w:t xml:space="preserve">order van een bepaald </w:t>
-      </w:r>
-      <w:r>
-        <w:t>pr</w:t>
-      </w:r>
-      <w:r>
-        <w:t>oduct die overeenkomt met een van de</w:t>
-      </w:r>
-      <w:r>
-        <w:t xml:space="preserve"> productnamen in de EMI database.</w:t>
-      </w:r>
-      <w:r>
-        <w:t xml:space="preserve"> </w:t>
-      </w:r>
-      <w:r>
-        <w:t>Hierdoor kan voor elke productielijn aan het begin van de simulatie periode de buffervoorraden opgehaald en berekend worden uit VisualFlow.</w:t>
-      </w:r>
-    </w:p>
-    <w:p/>
-    <w:p>
-      <w:r>
-        <w:t>Ook de trommels van de rollenfabriek van TN staan niet geregistreerd in de EMI da</w:t>
-      </w:r>
-      <w:r>
-        <w:t xml:space="preserve">tabase. Zoals aangegeven in hoofdstuk </w:t>
-      </w:r>
-      <w:r>
-        <w:fldChar w:fldCharType="begin"/>
-      </w:r>
-      <w:r>
-        <w:instrText xml:space="preserve"> REF _Ref516821363 \r \h </w:instrText>
-      </w:r>
-      <w:r>
-        <w:fldChar w:fldCharType="separate"/>
-      </w:r>
-      <w:r>
-        <w:t>4.1.1</w:t>
-      </w:r>
-      <w:r>
-        <w:fldChar w:fldCharType="end"/>
-      </w:r>
-      <w:r>
-        <w:t xml:space="preserve"> </w:t>
-      </w:r>
-      <w:r>
-        <w:t>zijn de trommels niet van groot belang voor de simulatie. Wel kan de gemiddelde productiesnelheid van de trommels uit de data van VisualFlow berekend worden.</w:t>
-      </w:r>
-    </w:p>
-    <w:p>
       <w:pPr>
         <w:pStyle w:val="Kop3"/>
       </w:pPr>
-      <w:bookmarkStart w:id="96" w:name="_Toc517333854"/>
+      <w:bookmarkStart w:id="95" w:name="_Toc517333854"/>
       <w:r>
         <w:lastRenderedPageBreak/>
         <w:t>Conclusie</w:t>
       </w:r>
-      <w:bookmarkEnd w:id="96"/>
+      <w:bookmarkEnd w:id="95"/>
     </w:p>
     <w:p>
       <w:r>
@@ -16881,12 +16871,12 @@
       <w:pPr>
         <w:pStyle w:val="Kop2"/>
       </w:pPr>
-      <w:bookmarkStart w:id="97" w:name="_Toc517333855"/>
+      <w:bookmarkStart w:id="96" w:name="_Toc517333855"/>
       <w:r>
         <w:lastRenderedPageBreak/>
         <w:t>Simulatie</w:t>
       </w:r>
-      <w:bookmarkEnd w:id="97"/>
+      <w:bookmarkEnd w:id="96"/>
     </w:p>
     <w:p>
       <w:r>
@@ -16919,8 +16909,8 @@
       <w:pPr>
         <w:pStyle w:val="Kop3"/>
       </w:pPr>
-      <w:bookmarkStart w:id="98" w:name="_Ref516471442"/>
-      <w:bookmarkStart w:id="99" w:name="_Toc517333856"/>
+      <w:bookmarkStart w:id="97" w:name="_Ref516471442"/>
+      <w:bookmarkStart w:id="98" w:name="_Toc517333856"/>
       <w:r>
         <w:t>Simulatie</w:t>
       </w:r>
@@ -16930,8 +16920,8 @@
       <w:r>
         <w:t xml:space="preserve"> keuze</w:t>
       </w:r>
+      <w:bookmarkEnd w:id="97"/>
       <w:bookmarkEnd w:id="98"/>
-      <w:bookmarkEnd w:id="99"/>
     </w:p>
     <w:p>
       <w:r>
@@ -17114,8 +17104,8 @@
       <w:pPr>
         <w:pStyle w:val="Bijschrift"/>
       </w:pPr>
-      <w:bookmarkStart w:id="100" w:name="_Ref516146730"/>
-      <w:bookmarkStart w:id="101" w:name="_Toc517333893"/>
+      <w:bookmarkStart w:id="99" w:name="_Ref516146730"/>
+      <w:bookmarkStart w:id="100" w:name="_Toc517333893"/>
       <w:r>
         <w:t xml:space="preserve">Tabel </w:t>
       </w:r>
@@ -17140,14 +17130,14 @@
         </w:rPr>
         <w:fldChar w:fldCharType="end"/>
       </w:r>
+      <w:bookmarkEnd w:id="99"/>
+      <w:r>
+        <w:t xml:space="preserve">: Simulatiesoftware </w:t>
+      </w:r>
+      <w:r>
+        <w:t>afweging</w:t>
+      </w:r>
       <w:bookmarkEnd w:id="100"/>
-      <w:r>
-        <w:t xml:space="preserve">: Simulatiesoftware </w:t>
-      </w:r>
-      <w:r>
-        <w:t>afweging</w:t>
-      </w:r>
-      <w:bookmarkEnd w:id="101"/>
     </w:p>
     <w:tbl>
       <w:tblPr>
@@ -19463,13 +19453,13 @@
       <w:pPr>
         <w:pStyle w:val="Kop3"/>
       </w:pPr>
-      <w:bookmarkStart w:id="102" w:name="_Ref517083499"/>
-      <w:bookmarkStart w:id="103" w:name="_Toc517333857"/>
+      <w:bookmarkStart w:id="101" w:name="_Ref517083499"/>
+      <w:bookmarkStart w:id="102" w:name="_Toc517333857"/>
       <w:r>
         <w:t>JaamSim</w:t>
       </w:r>
+      <w:bookmarkEnd w:id="101"/>
       <w:bookmarkEnd w:id="102"/>
-      <w:bookmarkEnd w:id="103"/>
     </w:p>
     <w:p>
       <w:r>
@@ -19548,8 +19538,8 @@
       <w:pPr>
         <w:pStyle w:val="Bijschrift"/>
       </w:pPr>
-      <w:bookmarkStart w:id="104" w:name="_Ref516833840"/>
-      <w:bookmarkStart w:id="105" w:name="_Toc517333888"/>
+      <w:bookmarkStart w:id="103" w:name="_Ref516833840"/>
+      <w:bookmarkStart w:id="104" w:name="_Toc517333888"/>
       <w:r>
         <w:t xml:space="preserve">Figuur </w:t>
       </w:r>
@@ -19557,10 +19547,7 @@
         <w:fldChar w:fldCharType="begin"/>
       </w:r>
       <w:r>
-        <w:instrText xml:space="preserve"> SEQ Figu</w:instrText>
-      </w:r>
-      <w:r>
-        <w:instrText xml:space="preserve">ur \* ARABIC </w:instrText>
+        <w:instrText xml:space="preserve"> SEQ Figuur \* ARABIC </w:instrText>
       </w:r>
       <w:r>
         <w:fldChar w:fldCharType="separate"/>
@@ -19577,11 +19564,11 @@
         </w:rPr>
         <w:fldChar w:fldCharType="end"/>
       </w:r>
+      <w:bookmarkEnd w:id="103"/>
+      <w:r>
+        <w:t>: JaamSim GUI</w:t>
+      </w:r>
       <w:bookmarkEnd w:id="104"/>
-      <w:r>
-        <w:t>: JaamSim GUI</w:t>
-      </w:r>
-      <w:bookmarkEnd w:id="105"/>
     </w:p>
     <w:p>
       <w:pPr>
@@ -19668,11 +19655,11 @@
       <w:pPr>
         <w:pStyle w:val="Kop4"/>
       </w:pPr>
-      <w:bookmarkStart w:id="106" w:name="_Ref517356503"/>
+      <w:bookmarkStart w:id="105" w:name="_Ref517356503"/>
       <w:r>
         <w:t>Productie</w:t>
       </w:r>
-      <w:bookmarkEnd w:id="106"/>
+      <w:bookmarkEnd w:id="105"/>
     </w:p>
     <w:p>
       <w:r>
@@ -19901,8 +19888,8 @@
       <w:pPr>
         <w:pStyle w:val="Bijschrift"/>
       </w:pPr>
-      <w:bookmarkStart w:id="107" w:name="_Ref516834125"/>
-      <w:bookmarkStart w:id="108" w:name="_Toc517333889"/>
+      <w:bookmarkStart w:id="106" w:name="_Ref516834125"/>
+      <w:bookmarkStart w:id="107" w:name="_Toc517333889"/>
       <w:r>
         <w:t xml:space="preserve">Figuur </w:t>
       </w:r>
@@ -19927,46 +19914,106 @@
         </w:rPr>
         <w:fldChar w:fldCharType="end"/>
       </w:r>
+      <w:bookmarkEnd w:id="106"/>
+      <w:r>
+        <w:t>: JaamSim container objecten</w:t>
+      </w:r>
       <w:bookmarkEnd w:id="107"/>
-      <w:r>
-        <w:t>: JaamSim container objecten</w:t>
+    </w:p>
+    <w:p>
+      <w:pPr>
+        <w:pStyle w:val="Noot"/>
+      </w:pPr>
+      <w:r>
+        <w:rPr>
+          <w:i/>
+        </w:rPr>
+        <w:t>Noot.</w:t>
+      </w:r>
+      <w:r>
+        <w:t xml:space="preserve"> Rang, S. A. (2018, 11 juni). JaamSim container objecten [Foto], Geraadpleegd van ‘JaamSim (2018-03)’</w:t>
+      </w:r>
+    </w:p>
+    <w:p/>
+    <w:p>
+      <w:r>
+        <w:t>‘EntityContainer’-objecten werken net als gewone entities in JaamSim, alleen kan een EntityContainer meerdere entities tegelijk bevatten. Entities kunnen worden toegevoegd en verwijderd van containers door de ‘AddTo’- en ‘RemoveFrom’-objecten. De containers zelf kunnen net als entities worden aangemaakt met een EntityGenerator-object. Hiermee kan het maximum van 475 containers worden aangehouden door bij het invoerveld van de EntityGenerator een maximum van 475 aan te geven. In de simulatie kan er na de persen een ‘AddTo’-object worden gebruikt om de rollen per container vervolgens door de trommels en harderij te verwerken. Daarna kan een ‘RemoveFrom’-object worden gebruikt om, net als in de echte rollenfabriek, de containers te legen in de slijperij. Hierna kunnen de containers worden teruggestuurd naar de perserij om opnieuw gevuld te worden.</w:t>
+      </w:r>
+    </w:p>
+    <w:p/>
+    <w:p>
+      <w:pPr>
+        <w:pStyle w:val="Kop3"/>
+      </w:pPr>
+      <w:bookmarkStart w:id="108" w:name="_Toc517333858"/>
+      <w:r>
+        <w:t>Conclusie</w:t>
       </w:r>
       <w:bookmarkEnd w:id="108"/>
     </w:p>
     <w:p>
-      <w:pPr>
-        <w:pStyle w:val="Noot"/>
-      </w:pPr>
-      <w:r>
-        <w:rPr>
-          <w:i/>
-        </w:rPr>
-        <w:t>Noot.</w:t>
-      </w:r>
-      <w:r>
-        <w:t xml:space="preserve"> Rang, S. A. (2018, 11 juni). JaamSim container objecten [Foto], Geraadpleegd van ‘JaamSim (2018-03)’</w:t>
+      <w:r>
+        <w:t>Deze paragraaf geeft een antwoord op de tweede deelvraag van dit onderzoek:</w:t>
       </w:r>
     </w:p>
     <w:p/>
     <w:p>
-      <w:r>
-        <w:t>‘EntityContainer’-objecten werken net als gewone entities in JaamSim, alleen kan een EntityContainer meerdere entities tegelijk bevatten. Entities kunnen worden toegevoegd en verwijderd van containers door de ‘AddTo’- en ‘RemoveFrom’-objecten. De containers zelf kunnen net als entities worden aangemaakt met een EntityGenerator-object. Hiermee kan het maximum van 475 containers worden aangehouden door bij het invoerveld van de EntityGenerator een maximum van 475 aan te geven. In de simulatie kan er na de persen een ‘AddTo’-object worden gebruikt om de rollen per container vervolgens door de trommels en harderij te verwerken. Daarna kan een ‘RemoveFrom’-object worden gebruikt om, net als in de echte rollenfabriek, de containers te legen in de slijperij. Hierna kunnen de containers worden teruggestuurd naar de perserij om opnieuw gevuld te worden.</w:t>
+      <w:pPr>
+        <w:jc w:val="center"/>
+        <w:rPr>
+          <w:i/>
+        </w:rPr>
+      </w:pPr>
+      <w:r>
+        <w:rPr>
+          <w:i/>
+        </w:rPr>
+        <w:t>Welk simulatie-softwarepakket is het meest geschikt om in EMI te implementeren?</w:t>
       </w:r>
     </w:p>
     <w:p/>
     <w:p>
-      <w:pPr>
-        <w:pStyle w:val="Kop3"/>
-      </w:pPr>
-      <w:bookmarkStart w:id="109" w:name="_Toc517333858"/>
-      <w:r>
-        <w:t>Conclusie</w:t>
+      <w:r>
+        <w:t xml:space="preserve">Het gebruik van bestaande software is noodzakelijk gezien de beperkte tijd die is gereserveerd voor het programmeren van het eindproduct. </w:t>
+      </w:r>
+      <w:r>
+        <w:t>Na onderzo</w:t>
+      </w:r>
+      <w:r>
+        <w:t>ek naar verschillende simulatie-s</w:t>
+      </w:r>
+      <w:r>
+        <w:t>oftwarepakketten is gebleken dat het lastig is om software te vinden die open source is en beschikbaar is voor commercieel gebruik. Na overleg met de stakeholders van EKB is besloten om JaamSim (2018) te gaan gebruiken, omdat deze software aan alle functionele en niet-functionele requirements voldoet.</w:t>
+      </w:r>
+    </w:p>
+    <w:p>
+      <w:r>
+        <w:t xml:space="preserve">Met JaamSim kunnen alle aspecten van de rollenfabriek van TN gesimuleerd worden. Dit is gebleken uit onderzoek naar de werking van JaamSim. De externe data moet echter wel ingeladen worden in de vorm van tekstbestanden, </w:t>
+      </w:r>
+      <w:r>
+        <w:t>die het onoverzichtelijker maken</w:t>
+      </w:r>
+      <w:r>
+        <w:t>. Ook het feit dat JaamSim simulaties worden opgeslagen in een config-bestand zonder opmaak maakt dat aanpassingen en het oplossen van problemen lastiger zijn dan wanneer simulaties bijvoorbeeld in XML-formaat zouden worden opgeslagen.</w:t>
+      </w:r>
+      <w:r>
+        <w:br w:type="page"/>
+      </w:r>
+    </w:p>
+    <w:p>
+      <w:pPr>
+        <w:pStyle w:val="Kop2"/>
+      </w:pPr>
+      <w:bookmarkStart w:id="109" w:name="_Toc517333859"/>
+      <w:r>
+        <w:lastRenderedPageBreak/>
+        <w:t>Machine learning</w:t>
       </w:r>
       <w:bookmarkEnd w:id="109"/>
     </w:p>
     <w:p>
       <w:r>
-        <w:t>Deze paragraaf geeft een antwoord op de tweede deelvraag van dit onderzoek:</w:t>
+        <w:t>Dit hoofdstuk is bedoeld om een keuze te kunnen maken tussen verschillende soorten machine learning algoritmes:</w:t>
       </w:r>
     </w:p>
     <w:p/>
@@ -19981,79 +20028,19 @@
         <w:rPr>
           <w:i/>
         </w:rPr>
-        <w:t>Welk simulatie-softwarepakket is het meest geschikt om in EMI te implementeren?</w:t>
+        <w:t>Welke machine learning algoritmes zijn het meest geschikt?</w:t>
       </w:r>
     </w:p>
     <w:p/>
     <w:p>
-      <w:r>
-        <w:t xml:space="preserve">Het gebruik van bestaande software is noodzakelijk gezien de beperkte tijd die is gereserveerd voor het programmeren van het eindproduct. </w:t>
-      </w:r>
-      <w:r>
-        <w:t>Na onderzo</w:t>
-      </w:r>
-      <w:r>
-        <w:t>ek naar verschillende simulatie-s</w:t>
-      </w:r>
-      <w:r>
-        <w:t>oftwarepakketten is gebleken dat het lastig is om software te vinden die open source is en beschikbaar is voor commercieel gebruik. Na overleg met de stakeholders van EKB is besloten om JaamSim (2018) te gaan gebruiken, omdat deze software aan alle functionele en niet-functionele requirements voldoet.</w:t>
-      </w:r>
-    </w:p>
-    <w:p>
-      <w:r>
-        <w:t xml:space="preserve">Met JaamSim kunnen alle aspecten van de rollenfabriek van TN gesimuleerd worden. Dit is gebleken uit onderzoek naar de werking van JaamSim. De externe data moet echter wel ingeladen worden in de vorm van tekstbestanden, </w:t>
-      </w:r>
-      <w:r>
-        <w:t>die het onoverzichtelijker maken</w:t>
-      </w:r>
-      <w:r>
-        <w:t>. Ook het feit dat JaamSim simulaties worden opgeslagen in een config-bestand zonder opmaak maakt dat aanpassingen en het oplossen van problemen lastiger zijn dan wanneer simulaties bijvoorbeeld in XML-formaat zouden worden opgeslagen.</w:t>
-      </w:r>
-      <w:r>
-        <w:br w:type="page"/>
-      </w:r>
-    </w:p>
-    <w:p>
-      <w:pPr>
-        <w:pStyle w:val="Kop2"/>
-      </w:pPr>
-      <w:bookmarkStart w:id="110" w:name="_Toc517333859"/>
-      <w:r>
-        <w:lastRenderedPageBreak/>
-        <w:t>Machine learning</w:t>
+      <w:pPr>
+        <w:pStyle w:val="Kop3"/>
+      </w:pPr>
+      <w:bookmarkStart w:id="110" w:name="_Toc517333860"/>
+      <w:r>
+        <w:t>Algoritme types</w:t>
       </w:r>
       <w:bookmarkEnd w:id="110"/>
-    </w:p>
-    <w:p>
-      <w:r>
-        <w:t>Dit hoofdstuk is bedoeld om een keuze te kunnen maken tussen verschillende soorten machine learning algoritmes:</w:t>
-      </w:r>
-    </w:p>
-    <w:p/>
-    <w:p>
-      <w:pPr>
-        <w:jc w:val="center"/>
-        <w:rPr>
-          <w:i/>
-        </w:rPr>
-      </w:pPr>
-      <w:r>
-        <w:rPr>
-          <w:i/>
-        </w:rPr>
-        <w:t>Welke machine learning algoritmes zijn het meest geschikt?</w:t>
-      </w:r>
-    </w:p>
-    <w:p/>
-    <w:p>
-      <w:pPr>
-        <w:pStyle w:val="Kop3"/>
-      </w:pPr>
-      <w:bookmarkStart w:id="111" w:name="_Toc517333860"/>
-      <w:r>
-        <w:t>Algoritme types</w:t>
-      </w:r>
-      <w:bookmarkEnd w:id="111"/>
     </w:p>
     <w:p>
       <w:r>
@@ -20184,11 +20171,11 @@
       <w:pPr>
         <w:pStyle w:val="Kop3"/>
       </w:pPr>
-      <w:bookmarkStart w:id="112" w:name="_Toc517333861"/>
+      <w:bookmarkStart w:id="111" w:name="_Toc517333861"/>
       <w:r>
         <w:t>Genetic algorithm frameworks</w:t>
       </w:r>
-      <w:bookmarkEnd w:id="112"/>
+      <w:bookmarkEnd w:id="111"/>
     </w:p>
     <w:p>
       <w:r>
@@ -20288,8 +20275,8 @@
       <w:pPr>
         <w:pStyle w:val="Bijschrift"/>
       </w:pPr>
-      <w:bookmarkStart w:id="113" w:name="_Ref517186273"/>
-      <w:bookmarkStart w:id="114" w:name="_Toc517333894"/>
+      <w:bookmarkStart w:id="112" w:name="_Ref517186273"/>
+      <w:bookmarkStart w:id="113" w:name="_Toc517333894"/>
       <w:r>
         <w:lastRenderedPageBreak/>
         <w:t xml:space="preserve">Tabel </w:t>
@@ -20315,14 +20302,14 @@
         </w:rPr>
         <w:fldChar w:fldCharType="end"/>
       </w:r>
+      <w:bookmarkEnd w:id="112"/>
+      <w:r>
+        <w:t>: GA-</w:t>
+      </w:r>
+      <w:r>
+        <w:t>framework afweging</w:t>
+      </w:r>
       <w:bookmarkEnd w:id="113"/>
-      <w:r>
-        <w:t>: GA-</w:t>
-      </w:r>
-      <w:r>
-        <w:t>framework afweging</w:t>
-      </w:r>
-      <w:bookmarkEnd w:id="114"/>
     </w:p>
     <w:tbl>
       <w:tblPr>
@@ -22303,15 +22290,91 @@
       <w:pPr>
         <w:pStyle w:val="Kop3"/>
       </w:pPr>
-      <w:bookmarkStart w:id="115" w:name="_Toc517333862"/>
+      <w:bookmarkStart w:id="114" w:name="_Toc517333862"/>
       <w:r>
         <w:t>Conclusie</w:t>
+      </w:r>
+      <w:bookmarkEnd w:id="114"/>
+    </w:p>
+    <w:p>
+      <w:r>
+        <w:t>Deze paragraaf geeft een antwoord op de derde deelvraag van dit onderzoek:</w:t>
+      </w:r>
+    </w:p>
+    <w:p/>
+    <w:p>
+      <w:pPr>
+        <w:jc w:val="center"/>
+        <w:rPr>
+          <w:i/>
+        </w:rPr>
+      </w:pPr>
+      <w:r>
+        <w:rPr>
+          <w:i/>
+        </w:rPr>
+        <w:t>Welke machine learning algoritmes zijn het meest geschikt?</w:t>
+      </w:r>
+    </w:p>
+    <w:p/>
+    <w:p>
+      <w:r>
+        <w:t>Van de vijf verschillende ML-types zijn GA’s gekozen boven Reinforcement learning aangezien Reinforcement learning niet geschikt is voor het genereren van buffervoorraadgroottes. Daarnaast kunnen GA’s gebruikt worden om een oplossing te vinden die nog niet bekend is, in tegenstelling tot de andere ML-types.</w:t>
+      </w:r>
+    </w:p>
+    <w:p/>
+    <w:p>
+      <w:r>
+        <w:t xml:space="preserve">In </w:t>
+      </w:r>
+      <w:r>
+        <w:fldChar w:fldCharType="begin"/>
+      </w:r>
+      <w:r>
+        <w:instrText xml:space="preserve"> REF _Ref517186273 \h </w:instrText>
+      </w:r>
+      <w:r>
+        <w:fldChar w:fldCharType="separate"/>
+      </w:r>
+      <w:r>
+        <w:t xml:space="preserve">Tabel </w:t>
+      </w:r>
+      <w:r>
+        <w:rPr>
+          <w:noProof/>
+        </w:rPr>
+        <w:t>5</w:t>
+      </w:r>
+      <w:r>
+        <w:fldChar w:fldCharType="end"/>
+      </w:r>
+      <w:r>
+        <w:t xml:space="preserve"> staat het resultaat van het vergelijkend onderzoek naar verschillende GA-frameworks. Aan de hand van deze requirements kan gesteld worden dat SharpNEAT het meest geschikte GA-framework is.</w:t>
+      </w:r>
+      <w:r>
+        <w:br w:type="page"/>
+      </w:r>
+    </w:p>
+    <w:p>
+      <w:pPr>
+        <w:pStyle w:val="Kop2"/>
+      </w:pPr>
+      <w:bookmarkStart w:id="115" w:name="_Toc517333863"/>
+      <w:r>
+        <w:lastRenderedPageBreak/>
+        <w:t>Experimenten</w:t>
       </w:r>
       <w:bookmarkEnd w:id="115"/>
     </w:p>
     <w:p>
       <w:r>
-        <w:t>Deze paragraaf geeft een antwoord op de derde deelvraag van dit onderzoek:</w:t>
+        <w:t xml:space="preserve">Dit hoofdstuk bevat het experimenteel onderzoek </w:t>
+      </w:r>
+      <w:r>
+        <w:t xml:space="preserve">op de gerealiseerde software </w:t>
+      </w:r>
+      <w:r>
+        <w:t>om uiteindelijk de laatste deelvraag te kunnen beantwoorden:</w:t>
       </w:r>
     </w:p>
     <w:p/>
@@ -22325,97 +22388,21 @@
       <w:r>
         <w:rPr>
           <w:i/>
-        </w:rPr>
-        <w:t>Welke machine learning algoritmes zijn het meest geschikt?</w:t>
+          <w:szCs w:val="16"/>
+        </w:rPr>
+        <w:t>Voldoen de machine learning algoritmes aan de verwachtingen van EKB?</w:t>
       </w:r>
     </w:p>
     <w:p/>
     <w:p>
-      <w:r>
-        <w:t>Van de vijf verschillende ML-types zijn GA’s gekozen boven Reinforcement learning aangezien Reinforcement learning niet geschikt is voor het genereren van buffervoorraadgroottes. Daarnaast kunnen GA’s gebruikt worden om een oplossing te vinden die nog niet bekend is, in tegenstelling tot de andere ML-types.</w:t>
-      </w:r>
-    </w:p>
-    <w:p/>
-    <w:p>
-      <w:r>
-        <w:t xml:space="preserve">In </w:t>
-      </w:r>
-      <w:r>
-        <w:fldChar w:fldCharType="begin"/>
-      </w:r>
-      <w:r>
-        <w:instrText xml:space="preserve"> REF _Ref517186273 \h </w:instrText>
-      </w:r>
-      <w:r>
-        <w:fldChar w:fldCharType="separate"/>
-      </w:r>
-      <w:r>
-        <w:t xml:space="preserve">Tabel </w:t>
-      </w:r>
-      <w:r>
-        <w:rPr>
-          <w:noProof/>
-        </w:rPr>
-        <w:t>5</w:t>
-      </w:r>
-      <w:r>
-        <w:fldChar w:fldCharType="end"/>
-      </w:r>
-      <w:r>
-        <w:t xml:space="preserve"> staat het resultaat van het vergelijkend onderzoek naar verschillende GA-frameworks. Aan de hand van deze requirements kan gesteld worden dat SharpNEAT het meest geschikte GA-framework is.</w:t>
-      </w:r>
-      <w:r>
-        <w:br w:type="page"/>
-      </w:r>
-    </w:p>
-    <w:p>
-      <w:pPr>
-        <w:pStyle w:val="Kop2"/>
-      </w:pPr>
-      <w:bookmarkStart w:id="116" w:name="_Toc517333863"/>
-      <w:r>
-        <w:lastRenderedPageBreak/>
-        <w:t>Experimenten</w:t>
+      <w:pPr>
+        <w:pStyle w:val="Kop3"/>
+      </w:pPr>
+      <w:bookmarkStart w:id="116" w:name="_Toc517333864"/>
+      <w:r>
+        <w:t>Benchmarking</w:t>
       </w:r>
       <w:bookmarkEnd w:id="116"/>
-    </w:p>
-    <w:p>
-      <w:r>
-        <w:t xml:space="preserve">Dit hoofdstuk bevat het experimenteel onderzoek </w:t>
-      </w:r>
-      <w:r>
-        <w:t xml:space="preserve">op de gerealiseerde software </w:t>
-      </w:r>
-      <w:r>
-        <w:t>om uiteindelijk de laatste deelvraag te kunnen beantwoorden:</w:t>
-      </w:r>
-    </w:p>
-    <w:p/>
-    <w:p>
-      <w:pPr>
-        <w:jc w:val="center"/>
-        <w:rPr>
-          <w:i/>
-        </w:rPr>
-      </w:pPr>
-      <w:r>
-        <w:rPr>
-          <w:i/>
-          <w:szCs w:val="16"/>
-        </w:rPr>
-        <w:t>Voldoen de machine learning algoritmes aan de verwachtingen van EKB?</w:t>
-      </w:r>
-    </w:p>
-    <w:p/>
-    <w:p>
-      <w:pPr>
-        <w:pStyle w:val="Kop3"/>
-      </w:pPr>
-      <w:bookmarkStart w:id="117" w:name="_Toc517333864"/>
-      <w:r>
-        <w:t>Benchmarking</w:t>
-      </w:r>
-      <w:bookmarkEnd w:id="117"/>
     </w:p>
     <w:p>
       <w:pPr>
@@ -22500,8 +22487,8 @@
       <w:pPr>
         <w:pStyle w:val="Bijschrift"/>
       </w:pPr>
-      <w:bookmarkStart w:id="118" w:name="_Ref517336269"/>
-      <w:bookmarkStart w:id="119" w:name="_Toc517333895"/>
+      <w:bookmarkStart w:id="117" w:name="_Ref517336269"/>
+      <w:bookmarkStart w:id="118" w:name="_Toc517333895"/>
       <w:r>
         <w:t xml:space="preserve">Tabel </w:t>
       </w:r>
@@ -22526,11 +22513,11 @@
         </w:rPr>
         <w:fldChar w:fldCharType="end"/>
       </w:r>
+      <w:bookmarkEnd w:id="117"/>
+      <w:r>
+        <w:t>: JaamSim Benchmarks</w:t>
+      </w:r>
       <w:bookmarkEnd w:id="118"/>
-      <w:r>
-        <w:t>: JaamSim Benchmarks</w:t>
-      </w:r>
-      <w:bookmarkEnd w:id="119"/>
       <w:r>
         <w:t xml:space="preserve"> over februari 2018</w:t>
       </w:r>
@@ -23360,7 +23347,7 @@
       <w:pPr>
         <w:pStyle w:val="Bijschrift"/>
       </w:pPr>
-      <w:bookmarkStart w:id="120" w:name="_Ref517356845"/>
+      <w:bookmarkStart w:id="119" w:name="_Ref517356845"/>
       <w:r>
         <w:t xml:space="preserve">Tabel </w:t>
       </w:r>
@@ -23385,7 +23372,7 @@
         </w:rPr>
         <w:fldChar w:fldCharType="end"/>
       </w:r>
-      <w:bookmarkEnd w:id="120"/>
+      <w:bookmarkEnd w:id="119"/>
       <w:r>
         <w:t>: Simulatie parameters</w:t>
       </w:r>
@@ -24046,10 +24033,10 @@
           <w:noProof/>
         </w:rPr>
         <w:drawing>
-          <wp:inline distT="0" distB="0" distL="0" distR="0" wp14:anchorId="56FB64F0" wp14:editId="70CB9912">
+          <wp:inline distT="0" distB="0" distL="0" distR="0" wp14:anchorId="08324E28" wp14:editId="4112896F">
             <wp:extent cx="5733415" cy="3186111"/>
             <wp:effectExtent l="0" t="0" r="635" b="0"/>
-            <wp:docPr id="32" name="Grafiek 32"/>
+            <wp:docPr id="34" name="Grafiek 34"/>
             <wp:cNvGraphicFramePr/>
             <a:graphic xmlns:a="http://schemas.openxmlformats.org/drawingml/2006/main">
               <a:graphicData uri="http://schemas.openxmlformats.org/drawingml/2006/chart">
@@ -24064,7 +24051,7 @@
       <w:pPr>
         <w:pStyle w:val="Bijschrift"/>
       </w:pPr>
-      <w:bookmarkStart w:id="121" w:name="_Ref517358098"/>
+      <w:bookmarkStart w:id="120" w:name="_Ref517358098"/>
       <w:r>
         <w:t xml:space="preserve">Figuur </w:t>
       </w:r>
@@ -24089,7 +24076,7 @@
         </w:rPr>
         <w:fldChar w:fldCharType="end"/>
       </w:r>
-      <w:bookmarkEnd w:id="121"/>
+      <w:bookmarkEnd w:id="120"/>
       <w:r>
         <w:t>: Simulatie resultaten sigmoïd- en sinus activation functions</w:t>
       </w:r>
@@ -24306,10 +24293,10 @@
           <w:noProof/>
         </w:rPr>
         <w:drawing>
-          <wp:inline distT="0" distB="0" distL="0" distR="0" wp14:anchorId="67FF6642" wp14:editId="1A0ECE3E">
+          <wp:inline distT="0" distB="0" distL="0" distR="0" wp14:anchorId="01ECDEA1" wp14:editId="77256C8C">
             <wp:extent cx="5733415" cy="3222684"/>
             <wp:effectExtent l="0" t="0" r="635" b="0"/>
-            <wp:docPr id="36" name="Grafiek 36"/>
+            <wp:docPr id="19" name="Grafiek 19"/>
             <wp:cNvGraphicFramePr/>
             <a:graphic xmlns:a="http://schemas.openxmlformats.org/drawingml/2006/main">
               <a:graphicData uri="http://schemas.openxmlformats.org/drawingml/2006/chart">
@@ -24324,7 +24311,7 @@
       <w:pPr>
         <w:pStyle w:val="Bijschrift"/>
       </w:pPr>
-      <w:bookmarkStart w:id="122" w:name="_Ref517362938"/>
+      <w:bookmarkStart w:id="121" w:name="_Ref517362938"/>
       <w:r>
         <w:t xml:space="preserve">Figuur </w:t>
       </w:r>
@@ -24332,10 +24319,7 @@
         <w:fldChar w:fldCharType="begin"/>
       </w:r>
       <w:r>
-        <w:instrText xml:space="preserve"> SEQ Figuur \</w:instrText>
-      </w:r>
-      <w:r>
-        <w:instrText xml:space="preserve">* ARABIC </w:instrText>
+        <w:instrText xml:space="preserve"> SEQ Figuur \* ARABIC </w:instrText>
       </w:r>
       <w:r>
         <w:fldChar w:fldCharType="separate"/>
@@ -24352,13 +24336,15 @@
         </w:rPr>
         <w:fldChar w:fldCharType="end"/>
       </w:r>
-      <w:bookmarkEnd w:id="122"/>
+      <w:bookmarkEnd w:id="121"/>
       <w:r>
         <w:t>: Simulatie buffervoorraadgroottes sigmoïd- en sinus activation functions</w:t>
       </w:r>
     </w:p>
     <w:p/>
     <w:p>
+      <w:bookmarkStart w:id="122" w:name="_GoBack"/>
+      <w:bookmarkEnd w:id="122"/>
       <w:r>
         <w:br w:type="page"/>
       </w:r>
@@ -25496,10 +25482,7 @@
         <w:fldChar w:fldCharType="begin"/>
       </w:r>
       <w:r>
-        <w:instrText xml:space="preserve"> SEQ Bijlage_B,_Figuur \</w:instrText>
-      </w:r>
-      <w:r>
-        <w:instrText xml:space="preserve">* ARABIC </w:instrText>
+        <w:instrText xml:space="preserve"> SEQ Bijlage_B,_Figuur \* ARABIC </w:instrText>
       </w:r>
       <w:r>
         <w:fldChar w:fldCharType="separate"/>
@@ -26166,10 +26149,7 @@
         <w:fldChar w:fldCharType="begin"/>
       </w:r>
       <w:r>
-        <w:instrText xml:space="preserve"> SEQ Bijlag</w:instrText>
-      </w:r>
-      <w:r>
-        <w:instrText xml:space="preserve">e_B,_Figuur \* ARABIC </w:instrText>
+        <w:instrText xml:space="preserve"> SEQ Bijlage_B,_Figuur \* ARABIC </w:instrText>
       </w:r>
       <w:r>
         <w:fldChar w:fldCharType="separate"/>
@@ -26932,10 +26912,7 @@
         <w:fldChar w:fldCharType="begin"/>
       </w:r>
       <w:r>
-        <w:instrText xml:space="preserve"> SEQ Bijlage_B,_Fi</w:instrText>
-      </w:r>
-      <w:r>
-        <w:instrText xml:space="preserve">guur \* ARABIC </w:instrText>
+        <w:instrText xml:space="preserve"> SEQ Bijlage_B,_Figuur \* ARABIC </w:instrText>
       </w:r>
       <w:r>
         <w:fldChar w:fldCharType="separate"/>
@@ -27819,7 +27796,6 @@
         <w:docPartUnique/>
       </w:docPartObj>
     </w:sdtPr>
-    <w:sdtEndPr/>
     <w:sdtContent>
       <w:sdt>
         <w:sdtPr>
@@ -27833,7 +27809,6 @@
             <w:docPartUnique/>
           </w:docPartObj>
         </w:sdtPr>
-        <w:sdtEndPr/>
         <w:sdtContent>
           <w:p>
             <w:pPr>
@@ -27997,7 +27972,7 @@
                 <w:sz w:val="16"/>
                 <w:szCs w:val="16"/>
               </w:rPr>
-              <w:t>2</w:t>
+              <w:t>61</w:t>
             </w:r>
             <w:r>
               <w:rPr>
@@ -28166,7 +28141,6 @@
       <w:dataBinding w:prefixMappings="xmlns:ns0='http://purl.org/dc/elements/1.1/' xmlns:ns1='http://schemas.openxmlformats.org/package/2006/metadata/core-properties' " w:xpath="/ns1:coreProperties[1]/ns0:title[1]" w:storeItemID="{6C3C8BC8-F283-45AE-878A-BAB7291924A1}"/>
       <w:text/>
     </w:sdtPr>
-    <w:sdtEndPr/>
     <w:sdtContent>
       <w:p>
         <w:pPr>
@@ -33824,7 +33798,7 @@
           <c:order val="0"/>
           <c:tx>
             <c:strRef>
-              <c:f>'Fitnesses &amp; Outputs'!$C$2</c:f>
+              <c:f>'[Scriptie - Experiment resultaten.xlsx]Fitnesses &amp; Outputs'!$C$2</c:f>
               <c:strCache>
                 <c:ptCount val="1"/>
                 <c:pt idx="0">
@@ -33845,7 +33819,7 @@
           </c:marker>
           <c:cat>
             <c:numRef>
-              <c:f>'Fitnesses &amp; Outputs'!$B$3:$B$378</c:f>
+              <c:f>'[Scriptie - Experiment resultaten.xlsx]Fitnesses &amp; Outputs'!$B$3:$B$378</c:f>
               <c:numCache>
                 <c:formatCode>General</c:formatCode>
                 <c:ptCount val="376"/>
@@ -34982,7 +34956,7 @@
           </c:cat>
           <c:val>
             <c:numRef>
-              <c:f>'Fitnesses &amp; Outputs'!$C$3:$C$378</c:f>
+              <c:f>'[Scriptie - Experiment resultaten.xlsx]Fitnesses &amp; Outputs'!$C$3:$C$378</c:f>
               <c:numCache>
                 <c:formatCode>General</c:formatCode>
                 <c:ptCount val="376"/>
@@ -36124,7 +36098,7 @@
           <c:order val="1"/>
           <c:tx>
             <c:strRef>
-              <c:f>'Fitnesses &amp; Outputs'!$D$2</c:f>
+              <c:f>'[Scriptie - Experiment resultaten.xlsx]Fitnesses &amp; Outputs'!$D$2</c:f>
               <c:strCache>
                 <c:ptCount val="1"/>
                 <c:pt idx="0">
@@ -36147,7 +36121,7 @@
           </c:marker>
           <c:cat>
             <c:numRef>
-              <c:f>'Fitnesses &amp; Outputs'!$B$3:$B$378</c:f>
+              <c:f>'[Scriptie - Experiment resultaten.xlsx]Fitnesses &amp; Outputs'!$B$3:$B$378</c:f>
               <c:numCache>
                 <c:formatCode>General</c:formatCode>
                 <c:ptCount val="376"/>
@@ -37284,7 +37258,7 @@
           </c:cat>
           <c:val>
             <c:numRef>
-              <c:f>'Fitnesses &amp; Outputs'!$D$3:$D$378</c:f>
+              <c:f>'[Scriptie - Experiment resultaten.xlsx]Fitnesses &amp; Outputs'!$D$3:$D$378</c:f>
               <c:numCache>
                 <c:formatCode>General</c:formatCode>
                 <c:ptCount val="376"/>
@@ -38426,7 +38400,7 @@
           <c:order val="2"/>
           <c:tx>
             <c:strRef>
-              <c:f>'Fitnesses &amp; Outputs'!$E$2</c:f>
+              <c:f>'[Scriptie - Experiment resultaten.xlsx]Fitnesses &amp; Outputs'!$E$2</c:f>
               <c:strCache>
                 <c:ptCount val="1"/>
                 <c:pt idx="0">
@@ -38447,7 +38421,7 @@
           </c:marker>
           <c:cat>
             <c:numRef>
-              <c:f>'Fitnesses &amp; Outputs'!$B$3:$B$378</c:f>
+              <c:f>'[Scriptie - Experiment resultaten.xlsx]Fitnesses &amp; Outputs'!$B$3:$B$378</c:f>
               <c:numCache>
                 <c:formatCode>General</c:formatCode>
                 <c:ptCount val="376"/>
@@ -39584,7 +39558,7 @@
           </c:cat>
           <c:val>
             <c:numRef>
-              <c:f>'Fitnesses &amp; Outputs'!$E$3:$E$378</c:f>
+              <c:f>'[Scriptie - Experiment resultaten.xlsx]Fitnesses &amp; Outputs'!$E$3:$E$378</c:f>
               <c:numCache>
                 <c:formatCode>General</c:formatCode>
                 <c:ptCount val="376"/>
@@ -40031,6 +40005,54 @@
                 </c:pt>
                 <c:pt idx="147">
                   <c:v>0.3156369</c:v>
+                </c:pt>
+                <c:pt idx="148">
+                  <c:v>0.31563730000000001</c:v>
+                </c:pt>
+                <c:pt idx="149">
+                  <c:v>0.31563730000000001</c:v>
+                </c:pt>
+                <c:pt idx="150">
+                  <c:v>0.31574229999999998</c:v>
+                </c:pt>
+                <c:pt idx="151">
+                  <c:v>0.31574229999999998</c:v>
+                </c:pt>
+                <c:pt idx="152">
+                  <c:v>0.31574229999999998</c:v>
+                </c:pt>
+                <c:pt idx="153">
+                  <c:v>0.31574229999999998</c:v>
+                </c:pt>
+                <c:pt idx="154">
+                  <c:v>0.31574279999999999</c:v>
+                </c:pt>
+                <c:pt idx="155">
+                  <c:v>0.3157432</c:v>
+                </c:pt>
+                <c:pt idx="156">
+                  <c:v>0.3157449</c:v>
+                </c:pt>
+                <c:pt idx="157">
+                  <c:v>0.3157449</c:v>
+                </c:pt>
+                <c:pt idx="158">
+                  <c:v>0.3157449</c:v>
+                </c:pt>
+                <c:pt idx="159">
+                  <c:v>0.31574980000000002</c:v>
+                </c:pt>
+                <c:pt idx="160">
+                  <c:v>0.31574980000000002</c:v>
+                </c:pt>
+                <c:pt idx="161">
+                  <c:v>0.31574980000000002</c:v>
+                </c:pt>
+                <c:pt idx="162">
+                  <c:v>0.31574980000000002</c:v>
+                </c:pt>
+                <c:pt idx="163">
+                  <c:v>0.31574980000000002</c:v>
                 </c:pt>
               </c:numCache>
             </c:numRef>
@@ -40042,7 +40064,7 @@
           <c:order val="3"/>
           <c:tx>
             <c:strRef>
-              <c:f>'Fitnesses &amp; Outputs'!$F$2</c:f>
+              <c:f>'[Scriptie - Experiment resultaten.xlsx]Fitnesses &amp; Outputs'!$F$2</c:f>
               <c:strCache>
                 <c:ptCount val="1"/>
                 <c:pt idx="0">
@@ -40065,7 +40087,7 @@
           </c:marker>
           <c:cat>
             <c:numRef>
-              <c:f>'Fitnesses &amp; Outputs'!$B$3:$B$378</c:f>
+              <c:f>'[Scriptie - Experiment resultaten.xlsx]Fitnesses &amp; Outputs'!$B$3:$B$378</c:f>
               <c:numCache>
                 <c:formatCode>General</c:formatCode>
                 <c:ptCount val="376"/>
@@ -41202,7 +41224,7 @@
           </c:cat>
           <c:val>
             <c:numRef>
-              <c:f>'Fitnesses &amp; Outputs'!$F$3:$F$378</c:f>
+              <c:f>'[Scriptie - Experiment resultaten.xlsx]Fitnesses &amp; Outputs'!$F$3:$F$378</c:f>
               <c:numCache>
                 <c:formatCode>0.00000000</c:formatCode>
                 <c:ptCount val="376"/>
@@ -41649,6 +41671,54 @@
                 </c:pt>
                 <c:pt idx="147" formatCode="General">
                   <c:v>0.29394680000000001</c:v>
+                </c:pt>
+                <c:pt idx="148" formatCode="General">
+                  <c:v>0.2926993</c:v>
+                </c:pt>
+                <c:pt idx="149" formatCode="General">
+                  <c:v>0.29358600000000001</c:v>
+                </c:pt>
+                <c:pt idx="150" formatCode="General">
+                  <c:v>0.29320279999999999</c:v>
+                </c:pt>
+                <c:pt idx="151" formatCode="General">
+                  <c:v>0.2924271</c:v>
+                </c:pt>
+                <c:pt idx="152" formatCode="General">
+                  <c:v>0.29282469999999999</c:v>
+                </c:pt>
+                <c:pt idx="153" formatCode="General">
+                  <c:v>0.2939619</c:v>
+                </c:pt>
+                <c:pt idx="154" formatCode="General">
+                  <c:v>0.29403829999999997</c:v>
+                </c:pt>
+                <c:pt idx="155" formatCode="General">
+                  <c:v>0.29378789999999999</c:v>
+                </c:pt>
+                <c:pt idx="156" formatCode="General">
+                  <c:v>0.2933634</c:v>
+                </c:pt>
+                <c:pt idx="157" formatCode="General">
+                  <c:v>0.29164980000000001</c:v>
+                </c:pt>
+                <c:pt idx="158" formatCode="General">
+                  <c:v>0.29407699999999998</c:v>
+                </c:pt>
+                <c:pt idx="159" formatCode="General">
+                  <c:v>0.29468549999999999</c:v>
+                </c:pt>
+                <c:pt idx="160" formatCode="General">
+                  <c:v>0.29431669999999999</c:v>
+                </c:pt>
+                <c:pt idx="161" formatCode="General">
+                  <c:v>0.29360629999999999</c:v>
+                </c:pt>
+                <c:pt idx="162" formatCode="General">
+                  <c:v>0.29316350000000002</c:v>
+                </c:pt>
+                <c:pt idx="163" formatCode="General">
+                  <c:v>0.29449189999999997</c:v>
                 </c:pt>
               </c:numCache>
             </c:numRef>
@@ -41665,8 +41735,8 @@
         </c:dLbls>
         <c:marker val="1"/>
         <c:smooth val="0"/>
-        <c:axId val="60220544"/>
-        <c:axId val="60222464"/>
+        <c:axId val="42601472"/>
+        <c:axId val="47743360"/>
       </c:lineChart>
       <c:lineChart>
         <c:grouping val="standard"/>
@@ -41676,7 +41746,7 @@
           <c:order val="4"/>
           <c:tx>
             <c:strRef>
-              <c:f>'Fitnesses &amp; Outputs'!$G$2</c:f>
+              <c:f>'[Scriptie - Experiment resultaten.xlsx]Fitnesses &amp; Outputs'!$G$2</c:f>
               <c:strCache>
                 <c:ptCount val="1"/>
                 <c:pt idx="0">
@@ -41699,7 +41769,7 @@
           </c:marker>
           <c:cat>
             <c:numRef>
-              <c:f>'Fitnesses &amp; Outputs'!$B$3:$B$378</c:f>
+              <c:f>'[Scriptie - Experiment resultaten.xlsx]Fitnesses &amp; Outputs'!$B$3:$B$378</c:f>
               <c:numCache>
                 <c:formatCode>General</c:formatCode>
                 <c:ptCount val="376"/>
@@ -42836,7 +42906,7 @@
           </c:cat>
           <c:val>
             <c:numRef>
-              <c:f>'Fitnesses &amp; Outputs'!$G$3:$G$378</c:f>
+              <c:f>'[Scriptie - Experiment resultaten.xlsx]Fitnesses &amp; Outputs'!$G$3:$G$378</c:f>
               <c:numCache>
                 <c:formatCode>General</c:formatCode>
                 <c:ptCount val="376"/>
@@ -43283,6 +43353,54 @@
                 </c:pt>
                 <c:pt idx="147">
                   <c:v>88181000</c:v>
+                </c:pt>
+                <c:pt idx="148">
+                  <c:v>88181000</c:v>
+                </c:pt>
+                <c:pt idx="149">
+                  <c:v>88181000</c:v>
+                </c:pt>
+                <c:pt idx="150">
+                  <c:v>88214000</c:v>
+                </c:pt>
+                <c:pt idx="151">
+                  <c:v>88214000</c:v>
+                </c:pt>
+                <c:pt idx="152">
+                  <c:v>88214000</c:v>
+                </c:pt>
+                <c:pt idx="153">
+                  <c:v>88214000</c:v>
+                </c:pt>
+                <c:pt idx="154">
+                  <c:v>88214000</c:v>
+                </c:pt>
+                <c:pt idx="155">
+                  <c:v>88214000</c:v>
+                </c:pt>
+                <c:pt idx="156">
+                  <c:v>88214000</c:v>
+                </c:pt>
+                <c:pt idx="157">
+                  <c:v>88214000</c:v>
+                </c:pt>
+                <c:pt idx="158">
+                  <c:v>88214000</c:v>
+                </c:pt>
+                <c:pt idx="159">
+                  <c:v>88214000</c:v>
+                </c:pt>
+                <c:pt idx="160">
+                  <c:v>88214000</c:v>
+                </c:pt>
+                <c:pt idx="161">
+                  <c:v>88214000</c:v>
+                </c:pt>
+                <c:pt idx="162">
+                  <c:v>88214000</c:v>
+                </c:pt>
+                <c:pt idx="163">
+                  <c:v>88214000</c:v>
                 </c:pt>
               </c:numCache>
             </c:numRef>
@@ -43299,11 +43417,11 @@
         </c:dLbls>
         <c:marker val="1"/>
         <c:smooth val="0"/>
-        <c:axId val="60112256"/>
-        <c:axId val="60109952"/>
+        <c:axId val="51791360"/>
+        <c:axId val="47745280"/>
       </c:lineChart>
       <c:catAx>
-        <c:axId val="60220544"/>
+        <c:axId val="42601472"/>
         <c:scaling>
           <c:orientation val="minMax"/>
         </c:scaling>
@@ -43343,7 +43461,7 @@
         <c:majorTickMark val="out"/>
         <c:minorTickMark val="out"/>
         <c:tickLblPos val="nextTo"/>
-        <c:crossAx val="60222464"/>
+        <c:crossAx val="47743360"/>
         <c:crosses val="autoZero"/>
         <c:auto val="1"/>
         <c:lblAlgn val="ctr"/>
@@ -43353,7 +43471,7 @@
         <c:noMultiLvlLbl val="0"/>
       </c:catAx>
       <c:valAx>
-        <c:axId val="60222464"/>
+        <c:axId val="47743360"/>
         <c:scaling>
           <c:orientation val="minMax"/>
         </c:scaling>
@@ -43393,12 +43511,12 @@
         <c:majorTickMark val="out"/>
         <c:minorTickMark val="none"/>
         <c:tickLblPos val="nextTo"/>
-        <c:crossAx val="60220544"/>
+        <c:crossAx val="42601472"/>
         <c:crosses val="autoZero"/>
         <c:crossBetween val="between"/>
       </c:valAx>
       <c:valAx>
-        <c:axId val="60109952"/>
+        <c:axId val="47745280"/>
         <c:scaling>
           <c:orientation val="minMax"/>
         </c:scaling>
@@ -43427,7 +43545,7 @@
         <c:majorTickMark val="out"/>
         <c:minorTickMark val="out"/>
         <c:tickLblPos val="nextTo"/>
-        <c:crossAx val="60112256"/>
+        <c:crossAx val="51791360"/>
         <c:crosses val="max"/>
         <c:crossBetween val="between"/>
         <c:dispUnits>
@@ -43453,7 +43571,7 @@
         </c:dispUnits>
       </c:valAx>
       <c:catAx>
-        <c:axId val="60112256"/>
+        <c:axId val="51791360"/>
         <c:scaling>
           <c:orientation val="minMax"/>
         </c:scaling>
@@ -43463,7 +43581,7 @@
         <c:majorTickMark val="out"/>
         <c:minorTickMark val="none"/>
         <c:tickLblPos val="nextTo"/>
-        <c:crossAx val="60109952"/>
+        <c:crossAx val="47745280"/>
         <c:crosses val="autoZero"/>
         <c:auto val="1"/>
         <c:lblAlgn val="ctr"/>
@@ -52042,6 +52160,54 @@
                 <c:pt idx="147">
                   <c:v>728352</c:v>
                 </c:pt>
+                <c:pt idx="148">
+                  <c:v>728352</c:v>
+                </c:pt>
+                <c:pt idx="149">
+                  <c:v>728352</c:v>
+                </c:pt>
+                <c:pt idx="150">
+                  <c:v>857352</c:v>
+                </c:pt>
+                <c:pt idx="151">
+                  <c:v>857352</c:v>
+                </c:pt>
+                <c:pt idx="152">
+                  <c:v>857352</c:v>
+                </c:pt>
+                <c:pt idx="153">
+                  <c:v>857352</c:v>
+                </c:pt>
+                <c:pt idx="154">
+                  <c:v>853117</c:v>
+                </c:pt>
+                <c:pt idx="155">
+                  <c:v>848823</c:v>
+                </c:pt>
+                <c:pt idx="156">
+                  <c:v>830411</c:v>
+                </c:pt>
+                <c:pt idx="157">
+                  <c:v>830411</c:v>
+                </c:pt>
+                <c:pt idx="158">
+                  <c:v>830411</c:v>
+                </c:pt>
+                <c:pt idx="159">
+                  <c:v>779823</c:v>
+                </c:pt>
+                <c:pt idx="160">
+                  <c:v>779823</c:v>
+                </c:pt>
+                <c:pt idx="161">
+                  <c:v>779823</c:v>
+                </c:pt>
+                <c:pt idx="162">
+                  <c:v>779823</c:v>
+                </c:pt>
+                <c:pt idx="163">
+                  <c:v>779823</c:v>
+                </c:pt>
               </c:numCache>
             </c:numRef>
           </c:val>
@@ -53658,6 +53824,54 @@
                 <c:pt idx="147">
                   <c:v>1176</c:v>
                 </c:pt>
+                <c:pt idx="148">
+                  <c:v>1176</c:v>
+                </c:pt>
+                <c:pt idx="149">
+                  <c:v>1176</c:v>
+                </c:pt>
+                <c:pt idx="150">
+                  <c:v>1000</c:v>
+                </c:pt>
+                <c:pt idx="151">
+                  <c:v>1000</c:v>
+                </c:pt>
+                <c:pt idx="152">
+                  <c:v>1000</c:v>
+                </c:pt>
+                <c:pt idx="153">
+                  <c:v>1000</c:v>
+                </c:pt>
+                <c:pt idx="154">
+                  <c:v>1000</c:v>
+                </c:pt>
+                <c:pt idx="155">
+                  <c:v>1000</c:v>
+                </c:pt>
+                <c:pt idx="156">
+                  <c:v>1000</c:v>
+                </c:pt>
+                <c:pt idx="157">
+                  <c:v>1000</c:v>
+                </c:pt>
+                <c:pt idx="158">
+                  <c:v>1000</c:v>
+                </c:pt>
+                <c:pt idx="159">
+                  <c:v>1000</c:v>
+                </c:pt>
+                <c:pt idx="160">
+                  <c:v>1000</c:v>
+                </c:pt>
+                <c:pt idx="161">
+                  <c:v>1000</c:v>
+                </c:pt>
+                <c:pt idx="162">
+                  <c:v>1000</c:v>
+                </c:pt>
+                <c:pt idx="163">
+                  <c:v>1000</c:v>
+                </c:pt>
               </c:numCache>
             </c:numRef>
           </c:val>
@@ -55274,6 +55488,54 @@
                 <c:pt idx="147">
                   <c:v>4472000</c:v>
                 </c:pt>
+                <c:pt idx="148">
+                  <c:v>4450000</c:v>
+                </c:pt>
+                <c:pt idx="149">
+                  <c:v>4450000</c:v>
+                </c:pt>
+                <c:pt idx="150">
+                  <c:v>4490000</c:v>
+                </c:pt>
+                <c:pt idx="151">
+                  <c:v>4490000</c:v>
+                </c:pt>
+                <c:pt idx="152">
+                  <c:v>4490000</c:v>
+                </c:pt>
+                <c:pt idx="153">
+                  <c:v>4490000</c:v>
+                </c:pt>
+                <c:pt idx="154">
+                  <c:v>4490000</c:v>
+                </c:pt>
+                <c:pt idx="155">
+                  <c:v>4490000</c:v>
+                </c:pt>
+                <c:pt idx="156">
+                  <c:v>4490000</c:v>
+                </c:pt>
+                <c:pt idx="157">
+                  <c:v>4490000</c:v>
+                </c:pt>
+                <c:pt idx="158">
+                  <c:v>4490000</c:v>
+                </c:pt>
+                <c:pt idx="159">
+                  <c:v>4490000</c:v>
+                </c:pt>
+                <c:pt idx="160">
+                  <c:v>4490000</c:v>
+                </c:pt>
+                <c:pt idx="161">
+                  <c:v>4490000</c:v>
+                </c:pt>
+                <c:pt idx="162">
+                  <c:v>4490000</c:v>
+                </c:pt>
+                <c:pt idx="163">
+                  <c:v>4490000</c:v>
+                </c:pt>
               </c:numCache>
             </c:numRef>
           </c:val>
@@ -55289,8 +55551,8 @@
         </c:dLbls>
         <c:marker val="1"/>
         <c:smooth val="0"/>
-        <c:axId val="60253312"/>
-        <c:axId val="60255232"/>
+        <c:axId val="37812096"/>
+        <c:axId val="39370752"/>
       </c:lineChart>
       <c:lineChart>
         <c:grouping val="standard"/>
@@ -55313,7 +55575,7 @@
             <c:numRef>
               <c:f>'Buffers &amp; Ploegen'!$J$3:$J$9</c:f>
               <c:numCache>
-                <c:formatCode>General</c:formatCode>
+                <c:formatCode>0.000000000000000</c:formatCode>
                 <c:ptCount val="7"/>
               </c:numCache>
             </c:numRef>
@@ -55330,11 +55592,11 @@
         </c:dLbls>
         <c:marker val="1"/>
         <c:smooth val="0"/>
-        <c:axId val="60259712"/>
-        <c:axId val="60257792"/>
+        <c:axId val="39629184"/>
+        <c:axId val="39373056"/>
       </c:lineChart>
       <c:catAx>
-        <c:axId val="60253312"/>
+        <c:axId val="37812096"/>
         <c:scaling>
           <c:orientation val="minMax"/>
         </c:scaling>
@@ -55374,7 +55636,7 @@
         <c:majorTickMark val="out"/>
         <c:minorTickMark val="out"/>
         <c:tickLblPos val="nextTo"/>
-        <c:crossAx val="60255232"/>
+        <c:crossAx val="39370752"/>
         <c:crosses val="autoZero"/>
         <c:auto val="1"/>
         <c:lblAlgn val="ctr"/>
@@ -55384,7 +55646,7 @@
         <c:noMultiLvlLbl val="0"/>
       </c:catAx>
       <c:valAx>
-        <c:axId val="60255232"/>
+        <c:axId val="39370752"/>
         <c:scaling>
           <c:orientation val="minMax"/>
         </c:scaling>
@@ -55424,7 +55686,7 @@
         <c:majorTickMark val="out"/>
         <c:minorTickMark val="none"/>
         <c:tickLblPos val="nextTo"/>
-        <c:crossAx val="60253312"/>
+        <c:crossAx val="37812096"/>
         <c:crosses val="autoZero"/>
         <c:crossBetween val="midCat"/>
         <c:dispUnits>
@@ -55450,7 +55712,7 @@
         </c:dispUnits>
       </c:valAx>
       <c:valAx>
-        <c:axId val="60257792"/>
+        <c:axId val="39373056"/>
         <c:scaling>
           <c:orientation val="minMax"/>
           <c:max val="0.55000000000000004"/>
@@ -55488,18 +55750,18 @@
           <c:layout/>
           <c:overlay val="0"/>
         </c:title>
-        <c:numFmt formatCode="0.0" sourceLinked="0"/>
+        <c:numFmt formatCode="General" sourceLinked="1"/>
         <c:majorTickMark val="out"/>
         <c:minorTickMark val="none"/>
         <c:tickLblPos val="nextTo"/>
-        <c:crossAx val="60259712"/>
+        <c:crossAx val="39629184"/>
         <c:crosses val="max"/>
         <c:crossBetween val="between"/>
         <c:majorUnit val="0.1"/>
         <c:minorUnit val="2.0000000000000004E-2"/>
       </c:valAx>
       <c:catAx>
-        <c:axId val="60259712"/>
+        <c:axId val="39629184"/>
         <c:scaling>
           <c:orientation val="minMax"/>
         </c:scaling>
@@ -55508,7 +55770,7 @@
         <c:majorTickMark val="out"/>
         <c:minorTickMark val="none"/>
         <c:tickLblPos val="nextTo"/>
-        <c:crossAx val="60257792"/>
+        <c:crossAx val="39373056"/>
         <c:crosses val="autoZero"/>
         <c:auto val="1"/>
         <c:lblAlgn val="ctr"/>
@@ -55541,12 +55803,12 @@
 <c:userShapes xmlns:c="http://schemas.openxmlformats.org/drawingml/2006/chart">
   <cdr:relSizeAnchor xmlns:cdr="http://schemas.openxmlformats.org/drawingml/2006/chartDrawing">
     <cdr:from>
-      <cdr:x>0.07808</cdr:x>
+      <cdr:x>0.07642</cdr:x>
       <cdr:y>0.92808</cdr:y>
     </cdr:from>
     <cdr:to>
-      <cdr:x>0.13789</cdr:x>
-      <cdr:y>0.96355</cdr:y>
+      <cdr:x>0.14121</cdr:x>
+      <cdr:y>0.96059</cdr:y>
     </cdr:to>
     <cdr:sp macro="" textlink="">
       <cdr:nvSpPr>
@@ -55555,8 +55817,8 @@
       </cdr:nvSpPr>
       <cdr:spPr>
         <a:xfrm xmlns:a="http://schemas.openxmlformats.org/drawingml/2006/main">
-          <a:off x="447675" y="2990850"/>
-          <a:ext cx="342900" cy="114300"/>
+          <a:off x="438150" y="2990850"/>
+          <a:ext cx="371475" cy="104775"/>
         </a:xfrm>
         <a:prstGeom xmlns:a="http://schemas.openxmlformats.org/drawingml/2006/main" prst="rect">
           <a:avLst/>
@@ -55709,9 +55971,8 @@
     <w:panose1 w:val="020B0604030504040204"/>
     <w:charset w:val="00"/>
     <w:family w:val="swiss"/>
-    <w:notTrueType/>
     <w:pitch w:val="variable"/>
-    <w:sig w:usb0="00000003" w:usb1="00000000" w:usb2="00000000" w:usb3="00000000" w:csb0="00000001" w:csb1="00000000"/>
+    <w:sig w:usb0="E1002EFF" w:usb1="C000605B" w:usb2="00000029" w:usb3="00000000" w:csb0="000101FF" w:csb1="00000000"/>
   </w:font>
   <w:font w:name="Cambria">
     <w:panose1 w:val="02040503050406030204"/>
@@ -55758,6 +56019,7 @@
     <w:rsid w:val="001660E8"/>
     <w:rsid w:val="002F7250"/>
     <w:rsid w:val="0046192C"/>
+    <w:rsid w:val="005F0F3F"/>
     <w:rsid w:val="006A7B0A"/>
     <w:rsid w:val="00887A7A"/>
     <w:rsid w:val="00AE536B"/>
@@ -57132,7 +57394,7 @@
 </file>
 
 <file path=customXml/itemProps1.xml><?xml version="1.0" encoding="utf-8"?>
-<ds:datastoreItem xmlns:ds="http://schemas.openxmlformats.org/officeDocument/2006/customXml" ds:itemID="{A694ED95-F642-4EBB-82D8-1E53EA614B0F}">
+<ds:datastoreItem xmlns:ds="http://schemas.openxmlformats.org/officeDocument/2006/customXml" ds:itemID="{B7BB9263-7220-4E5F-881A-CD62037C2C21}">
   <ds:schemaRefs>
     <ds:schemaRef ds:uri="http://schemas.openxmlformats.org/officeDocument/2006/bibliography"/>
   </ds:schemaRefs>

</xml_diff>